<commit_message>
C80K Week One Day Four - a list of memorable details. Feel free to magpie stuff from people!
</commit_message>
<xml_diff>
--- a/C80K/C80K.docx
+++ b/C80K/C80K.docx
@@ -1,6 +1,6 @@
 
 <file path=word/document.xml><?xml version="1.0" encoding="utf-8"?>
-<w:document xmlns:wpc="http://schemas.microsoft.com/office/word/2010/wordprocessingCanvas" xmlns:cx="http://schemas.microsoft.com/office/drawing/2014/chartex" xmlns:cx1="http://schemas.microsoft.com/office/drawing/2015/9/8/chartex" xmlns:cx2="http://schemas.microsoft.com/office/drawing/2015/10/21/chartex" xmlns:mc="http://schemas.openxmlformats.org/markup-compatibility/2006" xmlns:o="urn:schemas-microsoft-com:office:office" xmlns:r="http://schemas.openxmlformats.org/officeDocument/2006/relationships" xmlns:m="http://schemas.openxmlformats.org/officeDocument/2006/math" xmlns:v="urn:schemas-microsoft-com:vml" xmlns:wp14="http://schemas.microsoft.com/office/word/2010/wordprocessingDrawing" xmlns:wp="http://schemas.openxmlformats.org/drawingml/2006/wordprocessingDrawing" xmlns:w10="urn:schemas-microsoft-com:office:word" xmlns:w="http://schemas.openxmlformats.org/wordprocessingml/2006/main" xmlns:w14="http://schemas.microsoft.com/office/word/2010/wordml" xmlns:w15="http://schemas.microsoft.com/office/word/2012/wordml" xmlns:w16se="http://schemas.microsoft.com/office/word/2015/wordml/symex" xmlns:wpg="http://schemas.microsoft.com/office/word/2010/wordprocessingGroup" xmlns:wpi="http://schemas.microsoft.com/office/word/2010/wordprocessingInk" xmlns:wne="http://schemas.microsoft.com/office/word/2006/wordml" xmlns:wps="http://schemas.microsoft.com/office/word/2010/wordprocessingShape" mc:Ignorable="w14 w15 w16se wp14">
+<w:document xmlns:wpc="http://schemas.microsoft.com/office/word/2010/wordprocessingCanvas" xmlns:mc="http://schemas.openxmlformats.org/markup-compatibility/2006" xmlns:o="urn:schemas-microsoft-com:office:office" xmlns:r="http://schemas.openxmlformats.org/officeDocument/2006/relationships" xmlns:m="http://schemas.openxmlformats.org/officeDocument/2006/math" xmlns:v="urn:schemas-microsoft-com:vml" xmlns:wp14="http://schemas.microsoft.com/office/word/2010/wordprocessingDrawing" xmlns:wp="http://schemas.openxmlformats.org/drawingml/2006/wordprocessingDrawing" xmlns:w10="urn:schemas-microsoft-com:office:word" xmlns:w="http://schemas.openxmlformats.org/wordprocessingml/2006/main" xmlns:w14="http://schemas.microsoft.com/office/word/2010/wordml" xmlns:wpg="http://schemas.microsoft.com/office/word/2010/wordprocessingGroup" xmlns:wpi="http://schemas.microsoft.com/office/word/2010/wordprocessingInk" xmlns:wne="http://schemas.microsoft.com/office/word/2006/wordml" xmlns:wps="http://schemas.microsoft.com/office/word/2010/wordprocessingShape" mc:Ignorable="w14 wp14">
   <w:body>
     <w:p>
       <w:pPr>
@@ -16,7 +16,7 @@
           <w:szCs w:val="20"/>
           <w:lang w:val="en-AU"/>
         </w:rPr>
-        <w:t>Week 1 Day 1:</w:t>
+        <w:t>Week One Day One:</w:t>
       </w:r>
     </w:p>
     <w:p>
@@ -44,18 +44,542 @@
           <w:lang w:val="en-AU"/>
         </w:rPr>
       </w:pPr>
-      <w:r>
-        <w:rPr>
-          <w:sz w:val="20"/>
-          <w:szCs w:val="20"/>
-          <w:lang w:val="en-AU"/>
-        </w:rPr>
-        <w:t>Steven Green, Mike Meyers, Phillip Mccloud, Daniel Macinson, Olivia Richardson, Shawna Kane, David masters, Shill Drab, Congruent Virtue, Felicity Yung, Minh Ng, Conrad Versatile, Dave Hutchinson*, Nora Phillips, Donna Barber, Bert Muller, Swan Donson, Eric Yi Tan, Chill Latisha, Zao Long, Lom Numming, Minty Love, Shawna Umbapu, Ung Drassil, Mathilda Brown, Donovan Saul, Phillip Ip, Ip Sun Ma, Fernando De La Bellatisimma, Jochen Kraus, Dave Fletcher, Hun Mola, Ulaissi Nabuto, Moran Tam, Faruk Iben Rasim, Summer Thompson, Dana White, Rochanita Felissius Montegeau De Antonios, Numenaria Illegepha, Sum Dorrow, Juanita Borrows, Nagashima An, Ann Mercury, Martin Mons, Kelly Silence, Monmart Buso, Claude Juteau, Billy Gorbachov, Felix Eisner</w:t>
-      </w:r>
-    </w:p>
-    <w:p>
-      <w:pPr>
-        <w:pStyle w:val="a3"/>
+      <w:proofErr w:type="gramStart"/>
+      <w:r>
+        <w:rPr>
+          <w:sz w:val="20"/>
+          <w:szCs w:val="20"/>
+          <w:lang w:val="en-AU"/>
+        </w:rPr>
+        <w:t xml:space="preserve">Steven Green, Mike Meyers, Phillip </w:t>
+      </w:r>
+      <w:proofErr w:type="spellStart"/>
+      <w:r>
+        <w:rPr>
+          <w:sz w:val="20"/>
+          <w:szCs w:val="20"/>
+          <w:lang w:val="en-AU"/>
+        </w:rPr>
+        <w:t>Mccloud</w:t>
+      </w:r>
+      <w:proofErr w:type="spellEnd"/>
+      <w:r>
+        <w:rPr>
+          <w:sz w:val="20"/>
+          <w:szCs w:val="20"/>
+          <w:lang w:val="en-AU"/>
+        </w:rPr>
+        <w:t xml:space="preserve">, Daniel </w:t>
+      </w:r>
+      <w:proofErr w:type="spellStart"/>
+      <w:r>
+        <w:rPr>
+          <w:sz w:val="20"/>
+          <w:szCs w:val="20"/>
+          <w:lang w:val="en-AU"/>
+        </w:rPr>
+        <w:t>Macinson</w:t>
+      </w:r>
+      <w:proofErr w:type="spellEnd"/>
+      <w:r>
+        <w:rPr>
+          <w:sz w:val="20"/>
+          <w:szCs w:val="20"/>
+          <w:lang w:val="en-AU"/>
+        </w:rPr>
+        <w:t xml:space="preserve">, Olivia Richardson, Shawna Kane, David masters, Shill Drab, Congruent Virtue, Felicity Yung, Minh Ng, Conrad Versatile, Dave Hutchinson*, Nora Phillips, Donna Barber, Bert Muller, Swan </w:t>
+      </w:r>
+      <w:proofErr w:type="spellStart"/>
+      <w:r>
+        <w:rPr>
+          <w:sz w:val="20"/>
+          <w:szCs w:val="20"/>
+          <w:lang w:val="en-AU"/>
+        </w:rPr>
+        <w:t>Donson</w:t>
+      </w:r>
+      <w:proofErr w:type="spellEnd"/>
+      <w:r>
+        <w:rPr>
+          <w:sz w:val="20"/>
+          <w:szCs w:val="20"/>
+          <w:lang w:val="en-AU"/>
+        </w:rPr>
+        <w:t xml:space="preserve">, Eric Yi Tan, Chill Latisha, </w:t>
+      </w:r>
+      <w:proofErr w:type="spellStart"/>
+      <w:r>
+        <w:rPr>
+          <w:sz w:val="20"/>
+          <w:szCs w:val="20"/>
+          <w:lang w:val="en-AU"/>
+        </w:rPr>
+        <w:t>Zao</w:t>
+      </w:r>
+      <w:proofErr w:type="spellEnd"/>
+      <w:r>
+        <w:rPr>
+          <w:sz w:val="20"/>
+          <w:szCs w:val="20"/>
+          <w:lang w:val="en-AU"/>
+        </w:rPr>
+        <w:t xml:space="preserve"> Long, Lom </w:t>
+      </w:r>
+      <w:proofErr w:type="spellStart"/>
+      <w:r>
+        <w:rPr>
+          <w:sz w:val="20"/>
+          <w:szCs w:val="20"/>
+          <w:lang w:val="en-AU"/>
+        </w:rPr>
+        <w:t>Numming</w:t>
+      </w:r>
+      <w:proofErr w:type="spellEnd"/>
+      <w:r>
+        <w:rPr>
+          <w:sz w:val="20"/>
+          <w:szCs w:val="20"/>
+          <w:lang w:val="en-AU"/>
+        </w:rPr>
+        <w:t xml:space="preserve">, Minty Love, Shawna </w:t>
+      </w:r>
+      <w:proofErr w:type="spellStart"/>
+      <w:r>
+        <w:rPr>
+          <w:sz w:val="20"/>
+          <w:szCs w:val="20"/>
+          <w:lang w:val="en-AU"/>
+        </w:rPr>
+        <w:t>Umbapu</w:t>
+      </w:r>
+      <w:proofErr w:type="spellEnd"/>
+      <w:r>
+        <w:rPr>
+          <w:sz w:val="20"/>
+          <w:szCs w:val="20"/>
+          <w:lang w:val="en-AU"/>
+        </w:rPr>
+        <w:t xml:space="preserve">, Ung </w:t>
+      </w:r>
+      <w:proofErr w:type="spellStart"/>
+      <w:r>
+        <w:rPr>
+          <w:sz w:val="20"/>
+          <w:szCs w:val="20"/>
+          <w:lang w:val="en-AU"/>
+        </w:rPr>
+        <w:t>Drassil</w:t>
+      </w:r>
+      <w:proofErr w:type="spellEnd"/>
+      <w:r>
+        <w:rPr>
+          <w:sz w:val="20"/>
+          <w:szCs w:val="20"/>
+          <w:lang w:val="en-AU"/>
+        </w:rPr>
+        <w:t xml:space="preserve">, Mathilda Brown, Donovan Saul, Phillip </w:t>
+      </w:r>
+      <w:proofErr w:type="spellStart"/>
+      <w:r>
+        <w:rPr>
+          <w:sz w:val="20"/>
+          <w:szCs w:val="20"/>
+          <w:lang w:val="en-AU"/>
+        </w:rPr>
+        <w:t>Ip</w:t>
+      </w:r>
+      <w:proofErr w:type="spellEnd"/>
+      <w:r>
+        <w:rPr>
+          <w:sz w:val="20"/>
+          <w:szCs w:val="20"/>
+          <w:lang w:val="en-AU"/>
+        </w:rPr>
+        <w:t xml:space="preserve">, </w:t>
+      </w:r>
+      <w:proofErr w:type="spellStart"/>
+      <w:r>
+        <w:rPr>
+          <w:sz w:val="20"/>
+          <w:szCs w:val="20"/>
+          <w:lang w:val="en-AU"/>
+        </w:rPr>
+        <w:t>Ip</w:t>
+      </w:r>
+      <w:proofErr w:type="spellEnd"/>
+      <w:r>
+        <w:rPr>
+          <w:sz w:val="20"/>
+          <w:szCs w:val="20"/>
+          <w:lang w:val="en-AU"/>
+        </w:rPr>
+        <w:t xml:space="preserve"> Sun Ma, Fernando De La </w:t>
+      </w:r>
+      <w:proofErr w:type="spellStart"/>
+      <w:r>
+        <w:rPr>
+          <w:sz w:val="20"/>
+          <w:szCs w:val="20"/>
+          <w:lang w:val="en-AU"/>
+        </w:rPr>
+        <w:t>Bellatisimma</w:t>
+      </w:r>
+      <w:proofErr w:type="spellEnd"/>
+      <w:r>
+        <w:rPr>
+          <w:sz w:val="20"/>
+          <w:szCs w:val="20"/>
+          <w:lang w:val="en-AU"/>
+        </w:rPr>
+        <w:t xml:space="preserve">, </w:t>
+      </w:r>
+      <w:proofErr w:type="spellStart"/>
+      <w:r>
+        <w:rPr>
+          <w:sz w:val="20"/>
+          <w:szCs w:val="20"/>
+          <w:lang w:val="en-AU"/>
+        </w:rPr>
+        <w:t>Jochen</w:t>
+      </w:r>
+      <w:proofErr w:type="spellEnd"/>
+      <w:r>
+        <w:rPr>
+          <w:sz w:val="20"/>
+          <w:szCs w:val="20"/>
+          <w:lang w:val="en-AU"/>
+        </w:rPr>
+        <w:t xml:space="preserve"> Kraus, Dave Fletcher, Hun </w:t>
+      </w:r>
+      <w:proofErr w:type="spellStart"/>
+      <w:r>
+        <w:rPr>
+          <w:sz w:val="20"/>
+          <w:szCs w:val="20"/>
+          <w:lang w:val="en-AU"/>
+        </w:rPr>
+        <w:t>Mola</w:t>
+      </w:r>
+      <w:proofErr w:type="spellEnd"/>
+      <w:r>
+        <w:rPr>
+          <w:sz w:val="20"/>
+          <w:szCs w:val="20"/>
+          <w:lang w:val="en-AU"/>
+        </w:rPr>
+        <w:t xml:space="preserve">, </w:t>
+      </w:r>
+      <w:proofErr w:type="spellStart"/>
+      <w:r>
+        <w:rPr>
+          <w:sz w:val="20"/>
+          <w:szCs w:val="20"/>
+          <w:lang w:val="en-AU"/>
+        </w:rPr>
+        <w:t>Ulaissi</w:t>
+      </w:r>
+      <w:proofErr w:type="spellEnd"/>
+      <w:r>
+        <w:rPr>
+          <w:sz w:val="20"/>
+          <w:szCs w:val="20"/>
+          <w:lang w:val="en-AU"/>
+        </w:rPr>
+        <w:t xml:space="preserve"> </w:t>
+      </w:r>
+      <w:proofErr w:type="spellStart"/>
+      <w:r>
+        <w:rPr>
+          <w:sz w:val="20"/>
+          <w:szCs w:val="20"/>
+          <w:lang w:val="en-AU"/>
+        </w:rPr>
+        <w:t>Nabuto</w:t>
+      </w:r>
+      <w:proofErr w:type="spellEnd"/>
+      <w:r>
+        <w:rPr>
+          <w:sz w:val="20"/>
+          <w:szCs w:val="20"/>
+          <w:lang w:val="en-AU"/>
+        </w:rPr>
+        <w:t xml:space="preserve">, Moran Tam, </w:t>
+      </w:r>
+      <w:proofErr w:type="spellStart"/>
+      <w:r>
+        <w:rPr>
+          <w:sz w:val="20"/>
+          <w:szCs w:val="20"/>
+          <w:lang w:val="en-AU"/>
+        </w:rPr>
+        <w:t>Faruk</w:t>
+      </w:r>
+      <w:proofErr w:type="spellEnd"/>
+      <w:r>
+        <w:rPr>
+          <w:sz w:val="20"/>
+          <w:szCs w:val="20"/>
+          <w:lang w:val="en-AU"/>
+        </w:rPr>
+        <w:t xml:space="preserve"> </w:t>
+      </w:r>
+      <w:proofErr w:type="spellStart"/>
+      <w:r>
+        <w:rPr>
+          <w:sz w:val="20"/>
+          <w:szCs w:val="20"/>
+          <w:lang w:val="en-AU"/>
+        </w:rPr>
+        <w:t>Iben</w:t>
+      </w:r>
+      <w:proofErr w:type="spellEnd"/>
+      <w:r>
+        <w:rPr>
+          <w:sz w:val="20"/>
+          <w:szCs w:val="20"/>
+          <w:lang w:val="en-AU"/>
+        </w:rPr>
+        <w:t xml:space="preserve"> </w:t>
+      </w:r>
+      <w:proofErr w:type="spellStart"/>
+      <w:r>
+        <w:rPr>
+          <w:sz w:val="20"/>
+          <w:szCs w:val="20"/>
+          <w:lang w:val="en-AU"/>
+        </w:rPr>
+        <w:t>Rasim</w:t>
+      </w:r>
+      <w:proofErr w:type="spellEnd"/>
+      <w:r>
+        <w:rPr>
+          <w:sz w:val="20"/>
+          <w:szCs w:val="20"/>
+          <w:lang w:val="en-AU"/>
+        </w:rPr>
+        <w:t xml:space="preserve">, Summer Thompson, Dana White, </w:t>
+      </w:r>
+      <w:proofErr w:type="spellStart"/>
+      <w:r>
+        <w:rPr>
+          <w:sz w:val="20"/>
+          <w:szCs w:val="20"/>
+          <w:lang w:val="en-AU"/>
+        </w:rPr>
+        <w:t>Rochanita</w:t>
+      </w:r>
+      <w:proofErr w:type="spellEnd"/>
+      <w:r>
+        <w:rPr>
+          <w:sz w:val="20"/>
+          <w:szCs w:val="20"/>
+          <w:lang w:val="en-AU"/>
+        </w:rPr>
+        <w:t xml:space="preserve"> </w:t>
+      </w:r>
+      <w:proofErr w:type="spellStart"/>
+      <w:r>
+        <w:rPr>
+          <w:sz w:val="20"/>
+          <w:szCs w:val="20"/>
+          <w:lang w:val="en-AU"/>
+        </w:rPr>
+        <w:t>Felissius</w:t>
+      </w:r>
+      <w:proofErr w:type="spellEnd"/>
+      <w:r>
+        <w:rPr>
+          <w:sz w:val="20"/>
+          <w:szCs w:val="20"/>
+          <w:lang w:val="en-AU"/>
+        </w:rPr>
+        <w:t xml:space="preserve"> </w:t>
+      </w:r>
+      <w:proofErr w:type="spellStart"/>
+      <w:r>
+        <w:rPr>
+          <w:sz w:val="20"/>
+          <w:szCs w:val="20"/>
+          <w:lang w:val="en-AU"/>
+        </w:rPr>
+        <w:t>Montegeau</w:t>
+      </w:r>
+      <w:proofErr w:type="spellEnd"/>
+      <w:r>
+        <w:rPr>
+          <w:sz w:val="20"/>
+          <w:szCs w:val="20"/>
+          <w:lang w:val="en-AU"/>
+        </w:rPr>
+        <w:t xml:space="preserve"> De </w:t>
+      </w:r>
+      <w:proofErr w:type="spellStart"/>
+      <w:r>
+        <w:rPr>
+          <w:sz w:val="20"/>
+          <w:szCs w:val="20"/>
+          <w:lang w:val="en-AU"/>
+        </w:rPr>
+        <w:t>Antonios</w:t>
+      </w:r>
+      <w:proofErr w:type="spellEnd"/>
+      <w:r>
+        <w:rPr>
+          <w:sz w:val="20"/>
+          <w:szCs w:val="20"/>
+          <w:lang w:val="en-AU"/>
+        </w:rPr>
+        <w:t xml:space="preserve">, </w:t>
+      </w:r>
+      <w:proofErr w:type="spellStart"/>
+      <w:r>
+        <w:rPr>
+          <w:sz w:val="20"/>
+          <w:szCs w:val="20"/>
+          <w:lang w:val="en-AU"/>
+        </w:rPr>
+        <w:t>Numenaria</w:t>
+      </w:r>
+      <w:proofErr w:type="spellEnd"/>
+      <w:r>
+        <w:rPr>
+          <w:sz w:val="20"/>
+          <w:szCs w:val="20"/>
+          <w:lang w:val="en-AU"/>
+        </w:rPr>
+        <w:t xml:space="preserve"> </w:t>
+      </w:r>
+      <w:proofErr w:type="spellStart"/>
+      <w:r>
+        <w:rPr>
+          <w:sz w:val="20"/>
+          <w:szCs w:val="20"/>
+          <w:lang w:val="en-AU"/>
+        </w:rPr>
+        <w:t>Illegepha</w:t>
+      </w:r>
+      <w:proofErr w:type="spellEnd"/>
+      <w:r>
+        <w:rPr>
+          <w:sz w:val="20"/>
+          <w:szCs w:val="20"/>
+          <w:lang w:val="en-AU"/>
+        </w:rPr>
+        <w:t xml:space="preserve">, Sum </w:t>
+      </w:r>
+      <w:proofErr w:type="spellStart"/>
+      <w:r>
+        <w:rPr>
+          <w:sz w:val="20"/>
+          <w:szCs w:val="20"/>
+          <w:lang w:val="en-AU"/>
+        </w:rPr>
+        <w:t>Dorrow</w:t>
+      </w:r>
+      <w:proofErr w:type="spellEnd"/>
+      <w:r>
+        <w:rPr>
+          <w:sz w:val="20"/>
+          <w:szCs w:val="20"/>
+          <w:lang w:val="en-AU"/>
+        </w:rPr>
+        <w:t xml:space="preserve">, Juanita Borrows, </w:t>
+      </w:r>
+      <w:proofErr w:type="spellStart"/>
+      <w:r>
+        <w:rPr>
+          <w:sz w:val="20"/>
+          <w:szCs w:val="20"/>
+          <w:lang w:val="en-AU"/>
+        </w:rPr>
+        <w:t>Nagashima</w:t>
+      </w:r>
+      <w:proofErr w:type="spellEnd"/>
+      <w:r>
+        <w:rPr>
+          <w:sz w:val="20"/>
+          <w:szCs w:val="20"/>
+          <w:lang w:val="en-AU"/>
+        </w:rPr>
+        <w:t xml:space="preserve"> An, Ann Mercury, Martin Mons, Kelly Silence, </w:t>
+      </w:r>
+      <w:proofErr w:type="spellStart"/>
+      <w:r>
+        <w:rPr>
+          <w:sz w:val="20"/>
+          <w:szCs w:val="20"/>
+          <w:lang w:val="en-AU"/>
+        </w:rPr>
+        <w:t>Monmart</w:t>
+      </w:r>
+      <w:proofErr w:type="spellEnd"/>
+      <w:r>
+        <w:rPr>
+          <w:sz w:val="20"/>
+          <w:szCs w:val="20"/>
+          <w:lang w:val="en-AU"/>
+        </w:rPr>
+        <w:t xml:space="preserve"> </w:t>
+      </w:r>
+      <w:proofErr w:type="spellStart"/>
+      <w:r>
+        <w:rPr>
+          <w:sz w:val="20"/>
+          <w:szCs w:val="20"/>
+          <w:lang w:val="en-AU"/>
+        </w:rPr>
+        <w:t>Buso</w:t>
+      </w:r>
+      <w:proofErr w:type="spellEnd"/>
+      <w:r>
+        <w:rPr>
+          <w:sz w:val="20"/>
+          <w:szCs w:val="20"/>
+          <w:lang w:val="en-AU"/>
+        </w:rPr>
+        <w:t xml:space="preserve">, Claude </w:t>
+      </w:r>
+      <w:proofErr w:type="spellStart"/>
+      <w:r>
+        <w:rPr>
+          <w:sz w:val="20"/>
+          <w:szCs w:val="20"/>
+          <w:lang w:val="en-AU"/>
+        </w:rPr>
+        <w:t>Juteau</w:t>
+      </w:r>
+      <w:proofErr w:type="spellEnd"/>
+      <w:r>
+        <w:rPr>
+          <w:sz w:val="20"/>
+          <w:szCs w:val="20"/>
+          <w:lang w:val="en-AU"/>
+        </w:rPr>
+        <w:t xml:space="preserve">, Billy </w:t>
+      </w:r>
+      <w:proofErr w:type="spellStart"/>
+      <w:r>
+        <w:rPr>
+          <w:sz w:val="20"/>
+          <w:szCs w:val="20"/>
+          <w:lang w:val="en-AU"/>
+        </w:rPr>
+        <w:t>Gorbachov</w:t>
+      </w:r>
+      <w:proofErr w:type="spellEnd"/>
+      <w:r>
+        <w:rPr>
+          <w:sz w:val="20"/>
+          <w:szCs w:val="20"/>
+          <w:lang w:val="en-AU"/>
+        </w:rPr>
+        <w:t>, Felix Eisner</w:t>
+      </w:r>
+      <w:proofErr w:type="gramEnd"/>
+    </w:p>
+    <w:p>
+      <w:pPr>
+        <w:pStyle w:val="ListParagraph"/>
         <w:numPr>
           <w:ilvl w:val="0"/>
           <w:numId w:val="2"/>
@@ -72,45 +596,47 @@
           <w:szCs w:val="20"/>
           <w:lang w:val="en-AU"/>
         </w:rPr>
-        <w:t>Do some name</w:t>
-      </w:r>
-      <w:r>
-        <w:rPr>
-          <w:sz w:val="20"/>
-          <w:szCs w:val="20"/>
-          <w:lang w:val="en-AU"/>
-        </w:rPr>
-        <w:t>s</w:t>
-      </w:r>
-      <w:r>
-        <w:rPr>
-          <w:sz w:val="20"/>
-          <w:szCs w:val="20"/>
-          <w:lang w:val="en-AU"/>
-        </w:rPr>
-        <w:t xml:space="preserve"> suggest characters? Have a look!</w:t>
-      </w:r>
-    </w:p>
-    <w:p>
-      <w:pPr>
-        <w:rPr>
-          <w:sz w:val="20"/>
-          <w:szCs w:val="20"/>
-          <w:lang w:val="en-AU"/>
-        </w:rPr>
-      </w:pPr>
-      <w:r>
-        <w:rPr>
-          <w:sz w:val="20"/>
-          <w:szCs w:val="20"/>
-          <w:lang w:val="en-AU"/>
-        </w:rPr>
-        <w:t>Week 1 Day 2:</w:t>
-      </w:r>
-    </w:p>
-    <w:p>
-      <w:pPr>
-        <w:pStyle w:val="a3"/>
+        <w:t>Do some names suggest characters? Have a look!</w:t>
+      </w:r>
+    </w:p>
+    <w:p>
+      <w:pPr>
+        <w:rPr>
+          <w:sz w:val="20"/>
+          <w:szCs w:val="20"/>
+          <w:lang w:val="en-AU"/>
+        </w:rPr>
+      </w:pPr>
+      <w:r>
+        <w:rPr>
+          <w:sz w:val="20"/>
+          <w:szCs w:val="20"/>
+          <w:lang w:val="en-AU"/>
+        </w:rPr>
+        <w:t xml:space="preserve">Week </w:t>
+      </w:r>
+      <w:proofErr w:type="gramStart"/>
+      <w:r>
+        <w:rPr>
+          <w:sz w:val="20"/>
+          <w:szCs w:val="20"/>
+          <w:lang w:val="en-AU"/>
+        </w:rPr>
+        <w:t>One Day</w:t>
+      </w:r>
+      <w:proofErr w:type="gramEnd"/>
+      <w:r>
+        <w:rPr>
+          <w:sz w:val="20"/>
+          <w:szCs w:val="20"/>
+          <w:lang w:val="en-AU"/>
+        </w:rPr>
+        <w:t xml:space="preserve"> Two:</w:t>
+      </w:r>
+    </w:p>
+    <w:p>
+      <w:pPr>
+        <w:pStyle w:val="ListParagraph"/>
         <w:numPr>
           <w:ilvl w:val="0"/>
           <w:numId w:val="1"/>
@@ -149,7 +675,7 @@
     </w:p>
     <w:tbl>
       <w:tblPr>
-        <w:tblStyle w:val="a4"/>
+        <w:tblStyle w:val="TableGrid"/>
         <w:tblW w:w="0" w:type="auto"/>
         <w:tblLook w:val="04A0" w:firstRow="1" w:lastRow="0" w:firstColumn="1" w:lastColumn="0" w:noHBand="0" w:noVBand="1"/>
       </w:tblPr>
@@ -560,14 +1086,34 @@
                 <w:lang w:val="en-AU"/>
               </w:rPr>
             </w:pPr>
+            <w:proofErr w:type="gramStart"/>
             <w:r>
               <w:rPr>
                 <w:sz w:val="20"/>
                 <w:szCs w:val="20"/>
                 <w:lang w:val="en-AU"/>
               </w:rPr>
-              <w:t>A-Anything (Amarital, Asexual, etc.)</w:t>
+              <w:t>A-Anything (</w:t>
             </w:r>
+            <w:proofErr w:type="spellStart"/>
+            <w:r>
+              <w:rPr>
+                <w:sz w:val="20"/>
+                <w:szCs w:val="20"/>
+                <w:lang w:val="en-AU"/>
+              </w:rPr>
+              <w:t>Amarital</w:t>
+            </w:r>
+            <w:proofErr w:type="spellEnd"/>
+            <w:r>
+              <w:rPr>
+                <w:sz w:val="20"/>
+                <w:szCs w:val="20"/>
+                <w:lang w:val="en-AU"/>
+              </w:rPr>
+              <w:t>, Asexual, etc.)</w:t>
+            </w:r>
+            <w:proofErr w:type="gramEnd"/>
           </w:p>
         </w:tc>
       </w:tr>
@@ -982,8 +1528,6 @@
               </w:rPr>
               <w:t>Empire</w:t>
             </w:r>
-            <w:bookmarkStart w:id="0" w:name="_GoBack"/>
-            <w:bookmarkEnd w:id="0"/>
           </w:p>
         </w:tc>
       </w:tr>
@@ -1337,34 +1881,1743 @@
           <w:szCs w:val="20"/>
           <w:lang w:val="en-AU"/>
         </w:rPr>
-        <w:t>Are there any themes? Anything in common to the words</w:t>
-      </w:r>
-      <w:r>
-        <w:rPr>
-          <w:sz w:val="20"/>
-          <w:szCs w:val="20"/>
-          <w:lang w:val="en-AU"/>
-        </w:rPr>
-        <w:t xml:space="preserve">? </w:t>
-      </w:r>
-    </w:p>
-    <w:p>
-      <w:pPr>
-        <w:rPr>
-          <w:sz w:val="20"/>
-          <w:szCs w:val="20"/>
-          <w:lang w:val="en-AU"/>
-        </w:rPr>
-      </w:pPr>
-    </w:p>
-    <w:p>
-      <w:pPr>
-        <w:rPr>
-          <w:sz w:val="20"/>
-          <w:szCs w:val="20"/>
-          <w:lang w:val="en-AU"/>
-        </w:rPr>
-      </w:pPr>
+        <w:t xml:space="preserve">Are there any themes? </w:t>
+      </w:r>
+      <w:proofErr w:type="gramStart"/>
+      <w:r>
+        <w:rPr>
+          <w:sz w:val="20"/>
+          <w:szCs w:val="20"/>
+          <w:lang w:val="en-AU"/>
+        </w:rPr>
+        <w:t>Anything in common to the words?</w:t>
+      </w:r>
+      <w:proofErr w:type="gramEnd"/>
+      <w:r>
+        <w:rPr>
+          <w:sz w:val="20"/>
+          <w:szCs w:val="20"/>
+          <w:lang w:val="en-AU"/>
+        </w:rPr>
+        <w:t xml:space="preserve"> </w:t>
+      </w:r>
+    </w:p>
+    <w:p>
+      <w:pPr>
+        <w:rPr>
+          <w:sz w:val="20"/>
+          <w:szCs w:val="20"/>
+          <w:lang w:val="en-AU"/>
+        </w:rPr>
+      </w:pPr>
+    </w:p>
+    <w:p>
+      <w:pPr>
+        <w:rPr>
+          <w:sz w:val="20"/>
+          <w:szCs w:val="20"/>
+          <w:lang w:val="en-AU"/>
+        </w:rPr>
+      </w:pPr>
+      <w:r>
+        <w:rPr>
+          <w:sz w:val="20"/>
+          <w:szCs w:val="20"/>
+          <w:lang w:val="en-AU"/>
+        </w:rPr>
+        <w:lastRenderedPageBreak/>
+        <w:t xml:space="preserve">Week </w:t>
+      </w:r>
+      <w:proofErr w:type="gramStart"/>
+      <w:r>
+        <w:rPr>
+          <w:sz w:val="20"/>
+          <w:szCs w:val="20"/>
+          <w:lang w:val="en-AU"/>
+        </w:rPr>
+        <w:t>One Day</w:t>
+      </w:r>
+      <w:proofErr w:type="gramEnd"/>
+      <w:r>
+        <w:rPr>
+          <w:sz w:val="20"/>
+          <w:szCs w:val="20"/>
+          <w:lang w:val="en-AU"/>
+        </w:rPr>
+        <w:t xml:space="preserve"> Three:</w:t>
+      </w:r>
+    </w:p>
+    <w:p>
+      <w:pPr>
+        <w:pStyle w:val="ListParagraph"/>
+        <w:numPr>
+          <w:ilvl w:val="0"/>
+          <w:numId w:val="1"/>
+        </w:numPr>
+        <w:rPr>
+          <w:sz w:val="20"/>
+          <w:szCs w:val="20"/>
+          <w:lang w:val="en-AU"/>
+        </w:rPr>
+      </w:pPr>
+      <w:r>
+        <w:rPr>
+          <w:sz w:val="20"/>
+          <w:szCs w:val="20"/>
+          <w:lang w:val="en-AU"/>
+        </w:rPr>
+        <w:t>Lists are a creative minds best friends</w:t>
+      </w:r>
+    </w:p>
+    <w:p>
+      <w:pPr>
+        <w:pStyle w:val="ListParagraph"/>
+        <w:numPr>
+          <w:ilvl w:val="1"/>
+          <w:numId w:val="1"/>
+        </w:numPr>
+        <w:rPr>
+          <w:sz w:val="20"/>
+          <w:szCs w:val="20"/>
+          <w:lang w:val="en-AU"/>
+        </w:rPr>
+      </w:pPr>
+      <w:r>
+        <w:rPr>
+          <w:sz w:val="20"/>
+          <w:szCs w:val="20"/>
+          <w:lang w:val="en-AU"/>
+        </w:rPr>
+        <w:t>It’s easier to find twelve ideas to solve a problem in the story than it is to find one</w:t>
+      </w:r>
+    </w:p>
+    <w:p>
+      <w:pPr>
+        <w:pStyle w:val="ListParagraph"/>
+        <w:numPr>
+          <w:ilvl w:val="1"/>
+          <w:numId w:val="1"/>
+        </w:numPr>
+        <w:rPr>
+          <w:sz w:val="20"/>
+          <w:szCs w:val="20"/>
+          <w:lang w:val="en-AU"/>
+        </w:rPr>
+      </w:pPr>
+      <w:r>
+        <w:rPr>
+          <w:sz w:val="20"/>
+          <w:szCs w:val="20"/>
+          <w:lang w:val="en-AU"/>
+        </w:rPr>
+        <w:t>Fill a barrel with stuff – can be good, can be bad ones, jokes, parody, deliberately shit ideas, etc.</w:t>
+      </w:r>
+    </w:p>
+    <w:p>
+      <w:pPr>
+        <w:pStyle w:val="ListParagraph"/>
+        <w:numPr>
+          <w:ilvl w:val="1"/>
+          <w:numId w:val="1"/>
+        </w:numPr>
+        <w:rPr>
+          <w:sz w:val="20"/>
+          <w:szCs w:val="20"/>
+          <w:lang w:val="en-AU"/>
+        </w:rPr>
+      </w:pPr>
+      <w:r>
+        <w:rPr>
+          <w:sz w:val="20"/>
+          <w:szCs w:val="20"/>
+          <w:lang w:val="en-AU"/>
+        </w:rPr>
+        <w:t>Shove the cow in the bed!</w:t>
+      </w:r>
+    </w:p>
+    <w:p>
+      <w:pPr>
+        <w:pStyle w:val="ListParagraph"/>
+        <w:numPr>
+          <w:ilvl w:val="1"/>
+          <w:numId w:val="1"/>
+        </w:numPr>
+        <w:rPr>
+          <w:sz w:val="20"/>
+          <w:szCs w:val="20"/>
+          <w:lang w:val="en-AU"/>
+        </w:rPr>
+      </w:pPr>
+      <w:r>
+        <w:rPr>
+          <w:sz w:val="20"/>
+          <w:szCs w:val="20"/>
+          <w:lang w:val="en-AU"/>
+        </w:rPr>
+        <w:t>Creativity is a rescue puppy</w:t>
+      </w:r>
+    </w:p>
+    <w:p>
+      <w:pPr>
+        <w:rPr>
+          <w:sz w:val="20"/>
+          <w:szCs w:val="20"/>
+          <w:lang w:val="en-AU"/>
+        </w:rPr>
+      </w:pPr>
+      <w:r>
+        <w:rPr>
+          <w:sz w:val="20"/>
+          <w:szCs w:val="20"/>
+          <w:lang w:val="en-AU"/>
+        </w:rPr>
+        <w:t>List of problems of a fictional character:</w:t>
+      </w:r>
+    </w:p>
+    <w:p>
+      <w:pPr>
+        <w:pStyle w:val="ListParagraph"/>
+        <w:numPr>
+          <w:ilvl w:val="0"/>
+          <w:numId w:val="1"/>
+        </w:numPr>
+        <w:rPr>
+          <w:sz w:val="20"/>
+          <w:szCs w:val="20"/>
+          <w:lang w:val="en-AU"/>
+        </w:rPr>
+      </w:pPr>
+      <w:r>
+        <w:rPr>
+          <w:sz w:val="20"/>
+          <w:szCs w:val="20"/>
+          <w:lang w:val="en-AU"/>
+        </w:rPr>
+        <w:t>Is sick and the cure is locked in a deserted hospital</w:t>
+      </w:r>
+    </w:p>
+    <w:p>
+      <w:pPr>
+        <w:pStyle w:val="ListParagraph"/>
+        <w:numPr>
+          <w:ilvl w:val="0"/>
+          <w:numId w:val="1"/>
+        </w:numPr>
+        <w:rPr>
+          <w:sz w:val="20"/>
+          <w:szCs w:val="20"/>
+          <w:lang w:val="en-AU"/>
+        </w:rPr>
+      </w:pPr>
+      <w:r>
+        <w:rPr>
+          <w:sz w:val="20"/>
+          <w:szCs w:val="20"/>
+          <w:lang w:val="en-AU"/>
+        </w:rPr>
+        <w:t>Is afraid of people but has to convince a crowd to do something</w:t>
+      </w:r>
+    </w:p>
+    <w:p>
+      <w:pPr>
+        <w:pStyle w:val="ListParagraph"/>
+        <w:numPr>
+          <w:ilvl w:val="0"/>
+          <w:numId w:val="1"/>
+        </w:numPr>
+        <w:rPr>
+          <w:sz w:val="20"/>
+          <w:szCs w:val="20"/>
+          <w:lang w:val="en-AU"/>
+        </w:rPr>
+      </w:pPr>
+      <w:r>
+        <w:rPr>
+          <w:sz w:val="20"/>
+          <w:szCs w:val="20"/>
+          <w:lang w:val="en-AU"/>
+        </w:rPr>
+        <w:t>On a spaceship and can’t get the food doo-</w:t>
+      </w:r>
+      <w:proofErr w:type="spellStart"/>
+      <w:r>
+        <w:rPr>
+          <w:sz w:val="20"/>
+          <w:szCs w:val="20"/>
+          <w:lang w:val="en-AU"/>
+        </w:rPr>
+        <w:t>hicky</w:t>
+      </w:r>
+      <w:proofErr w:type="spellEnd"/>
+      <w:r>
+        <w:rPr>
+          <w:sz w:val="20"/>
+          <w:szCs w:val="20"/>
+          <w:lang w:val="en-AU"/>
+        </w:rPr>
+        <w:t xml:space="preserve"> to work</w:t>
+      </w:r>
+    </w:p>
+    <w:p>
+      <w:pPr>
+        <w:pStyle w:val="ListParagraph"/>
+        <w:numPr>
+          <w:ilvl w:val="0"/>
+          <w:numId w:val="1"/>
+        </w:numPr>
+        <w:rPr>
+          <w:sz w:val="20"/>
+          <w:szCs w:val="20"/>
+          <w:lang w:val="en-AU"/>
+        </w:rPr>
+      </w:pPr>
+      <w:r>
+        <w:rPr>
+          <w:sz w:val="20"/>
+          <w:szCs w:val="20"/>
+          <w:lang w:val="en-AU"/>
+        </w:rPr>
+        <w:t>In an office, struggling with a concept they should’ve known already</w:t>
+      </w:r>
+    </w:p>
+    <w:p>
+      <w:pPr>
+        <w:pStyle w:val="ListParagraph"/>
+        <w:numPr>
+          <w:ilvl w:val="0"/>
+          <w:numId w:val="1"/>
+        </w:numPr>
+        <w:rPr>
+          <w:sz w:val="20"/>
+          <w:szCs w:val="20"/>
+          <w:lang w:val="en-AU"/>
+        </w:rPr>
+      </w:pPr>
+      <w:r>
+        <w:rPr>
+          <w:sz w:val="20"/>
+          <w:szCs w:val="20"/>
+          <w:lang w:val="en-AU"/>
+        </w:rPr>
+        <w:t>Is a dog, and cannot stop smelling things</w:t>
+      </w:r>
+    </w:p>
+    <w:p>
+      <w:pPr>
+        <w:pStyle w:val="ListParagraph"/>
+        <w:numPr>
+          <w:ilvl w:val="0"/>
+          <w:numId w:val="1"/>
+        </w:numPr>
+        <w:rPr>
+          <w:sz w:val="20"/>
+          <w:szCs w:val="20"/>
+          <w:lang w:val="en-AU"/>
+        </w:rPr>
+      </w:pPr>
+      <w:r>
+        <w:rPr>
+          <w:sz w:val="20"/>
+          <w:szCs w:val="20"/>
+          <w:lang w:val="en-AU"/>
+        </w:rPr>
+        <w:t>Is a human and cannot stop smelling things</w:t>
+      </w:r>
+    </w:p>
+    <w:p>
+      <w:pPr>
+        <w:pStyle w:val="ListParagraph"/>
+        <w:numPr>
+          <w:ilvl w:val="0"/>
+          <w:numId w:val="1"/>
+        </w:numPr>
+        <w:rPr>
+          <w:sz w:val="20"/>
+          <w:szCs w:val="20"/>
+          <w:lang w:val="en-AU"/>
+        </w:rPr>
+      </w:pPr>
+      <w:r>
+        <w:rPr>
+          <w:sz w:val="20"/>
+          <w:szCs w:val="20"/>
+          <w:lang w:val="en-AU"/>
+        </w:rPr>
+        <w:t>Too many unread books</w:t>
+      </w:r>
+    </w:p>
+    <w:p>
+      <w:pPr>
+        <w:pStyle w:val="ListParagraph"/>
+        <w:numPr>
+          <w:ilvl w:val="0"/>
+          <w:numId w:val="1"/>
+        </w:numPr>
+        <w:rPr>
+          <w:sz w:val="20"/>
+          <w:szCs w:val="20"/>
+          <w:lang w:val="en-AU"/>
+        </w:rPr>
+      </w:pPr>
+      <w:r>
+        <w:rPr>
+          <w:sz w:val="20"/>
+          <w:szCs w:val="20"/>
+          <w:lang w:val="en-AU"/>
+        </w:rPr>
+        <w:t>Someone replaced a semicolon with a Greek comma in their code</w:t>
+      </w:r>
+    </w:p>
+    <w:p>
+      <w:pPr>
+        <w:pStyle w:val="ListParagraph"/>
+        <w:numPr>
+          <w:ilvl w:val="0"/>
+          <w:numId w:val="1"/>
+        </w:numPr>
+        <w:rPr>
+          <w:sz w:val="20"/>
+          <w:szCs w:val="20"/>
+          <w:lang w:val="en-AU"/>
+        </w:rPr>
+      </w:pPr>
+      <w:r>
+        <w:rPr>
+          <w:sz w:val="20"/>
+          <w:szCs w:val="20"/>
+          <w:lang w:val="en-AU"/>
+        </w:rPr>
+        <w:t>Trying to make art but has no inspiration</w:t>
+      </w:r>
+    </w:p>
+    <w:p>
+      <w:pPr>
+        <w:pStyle w:val="ListParagraph"/>
+        <w:numPr>
+          <w:ilvl w:val="0"/>
+          <w:numId w:val="1"/>
+        </w:numPr>
+        <w:rPr>
+          <w:sz w:val="20"/>
+          <w:szCs w:val="20"/>
+          <w:lang w:val="en-AU"/>
+        </w:rPr>
+      </w:pPr>
+      <w:r>
+        <w:rPr>
+          <w:sz w:val="20"/>
+          <w:szCs w:val="20"/>
+          <w:lang w:val="en-AU"/>
+        </w:rPr>
+        <w:t>Wrestling with getting a team of employees to think for themselves</w:t>
+      </w:r>
+    </w:p>
+    <w:p>
+      <w:pPr>
+        <w:pStyle w:val="ListParagraph"/>
+        <w:numPr>
+          <w:ilvl w:val="0"/>
+          <w:numId w:val="1"/>
+        </w:numPr>
+        <w:rPr>
+          <w:sz w:val="20"/>
+          <w:szCs w:val="20"/>
+          <w:lang w:val="en-AU"/>
+        </w:rPr>
+      </w:pPr>
+      <w:r>
+        <w:rPr>
+          <w:sz w:val="20"/>
+          <w:szCs w:val="20"/>
+          <w:lang w:val="en-AU"/>
+        </w:rPr>
+        <w:t>A button which should do something but does everything but what it’s meant to do</w:t>
+      </w:r>
+    </w:p>
+    <w:p>
+      <w:pPr>
+        <w:pStyle w:val="ListParagraph"/>
+        <w:numPr>
+          <w:ilvl w:val="0"/>
+          <w:numId w:val="1"/>
+        </w:numPr>
+        <w:rPr>
+          <w:sz w:val="20"/>
+          <w:szCs w:val="20"/>
+          <w:lang w:val="en-AU"/>
+        </w:rPr>
+      </w:pPr>
+      <w:r>
+        <w:rPr>
+          <w:sz w:val="20"/>
+          <w:szCs w:val="20"/>
+          <w:lang w:val="en-AU"/>
+        </w:rPr>
+        <w:t>All screens are blank</w:t>
+      </w:r>
+    </w:p>
+    <w:p>
+      <w:pPr>
+        <w:pStyle w:val="ListParagraph"/>
+        <w:numPr>
+          <w:ilvl w:val="0"/>
+          <w:numId w:val="1"/>
+        </w:numPr>
+        <w:rPr>
+          <w:sz w:val="20"/>
+          <w:szCs w:val="20"/>
+          <w:lang w:val="en-AU"/>
+        </w:rPr>
+      </w:pPr>
+      <w:r>
+        <w:rPr>
+          <w:sz w:val="20"/>
+          <w:szCs w:val="20"/>
+          <w:lang w:val="en-AU"/>
+        </w:rPr>
+        <w:t xml:space="preserve">The box is just </w:t>
+      </w:r>
+      <w:proofErr w:type="spellStart"/>
+      <w:r>
+        <w:rPr>
+          <w:sz w:val="20"/>
+          <w:szCs w:val="20"/>
+          <w:lang w:val="en-AU"/>
+        </w:rPr>
+        <w:t>waaaaaaay</w:t>
+      </w:r>
+      <w:proofErr w:type="spellEnd"/>
+      <w:r>
+        <w:rPr>
+          <w:sz w:val="20"/>
+          <w:szCs w:val="20"/>
+          <w:lang w:val="en-AU"/>
+        </w:rPr>
+        <w:t xml:space="preserve"> too big</w:t>
+      </w:r>
+    </w:p>
+    <w:p>
+      <w:pPr>
+        <w:pStyle w:val="ListParagraph"/>
+        <w:numPr>
+          <w:ilvl w:val="0"/>
+          <w:numId w:val="1"/>
+        </w:numPr>
+        <w:rPr>
+          <w:sz w:val="20"/>
+          <w:szCs w:val="20"/>
+          <w:lang w:val="en-AU"/>
+        </w:rPr>
+      </w:pPr>
+      <w:r>
+        <w:rPr>
+          <w:sz w:val="20"/>
+          <w:szCs w:val="20"/>
+          <w:lang w:val="en-AU"/>
+        </w:rPr>
+        <w:t>Lost the keys to the spaceship</w:t>
+      </w:r>
+    </w:p>
+    <w:p>
+      <w:pPr>
+        <w:pStyle w:val="ListParagraph"/>
+        <w:numPr>
+          <w:ilvl w:val="0"/>
+          <w:numId w:val="1"/>
+        </w:numPr>
+        <w:rPr>
+          <w:sz w:val="20"/>
+          <w:szCs w:val="20"/>
+          <w:lang w:val="en-AU"/>
+        </w:rPr>
+      </w:pPr>
+      <w:r>
+        <w:rPr>
+          <w:sz w:val="20"/>
+          <w:szCs w:val="20"/>
+          <w:lang w:val="en-AU"/>
+        </w:rPr>
+        <w:t xml:space="preserve">Returning home to find all of their stuff are now painted pink </w:t>
+      </w:r>
+    </w:p>
+    <w:p>
+      <w:pPr>
+        <w:pStyle w:val="ListParagraph"/>
+        <w:numPr>
+          <w:ilvl w:val="0"/>
+          <w:numId w:val="1"/>
+        </w:numPr>
+        <w:rPr>
+          <w:sz w:val="20"/>
+          <w:szCs w:val="20"/>
+          <w:lang w:val="en-AU"/>
+        </w:rPr>
+      </w:pPr>
+      <w:r>
+        <w:rPr>
+          <w:sz w:val="20"/>
+          <w:szCs w:val="20"/>
+          <w:lang w:val="en-AU"/>
+        </w:rPr>
+        <w:t>Running around in circles and don’t know why</w:t>
+      </w:r>
+    </w:p>
+    <w:p>
+      <w:pPr>
+        <w:pStyle w:val="ListParagraph"/>
+        <w:numPr>
+          <w:ilvl w:val="0"/>
+          <w:numId w:val="1"/>
+        </w:numPr>
+        <w:rPr>
+          <w:sz w:val="20"/>
+          <w:szCs w:val="20"/>
+          <w:lang w:val="en-AU"/>
+        </w:rPr>
+      </w:pPr>
+      <w:r>
+        <w:rPr>
+          <w:sz w:val="20"/>
+          <w:szCs w:val="20"/>
+          <w:lang w:val="en-AU"/>
+        </w:rPr>
+        <w:t>Phones are magically losing signal around them</w:t>
+      </w:r>
+    </w:p>
+    <w:p>
+      <w:pPr>
+        <w:pStyle w:val="ListParagraph"/>
+        <w:numPr>
+          <w:ilvl w:val="0"/>
+          <w:numId w:val="1"/>
+        </w:numPr>
+        <w:rPr>
+          <w:sz w:val="20"/>
+          <w:szCs w:val="20"/>
+          <w:lang w:val="en-AU"/>
+        </w:rPr>
+      </w:pPr>
+      <w:r>
+        <w:rPr>
+          <w:sz w:val="20"/>
+          <w:szCs w:val="20"/>
+          <w:lang w:val="en-AU"/>
+        </w:rPr>
+        <w:t>Supermarket has ran out of milk</w:t>
+      </w:r>
+    </w:p>
+    <w:p>
+      <w:pPr>
+        <w:pStyle w:val="ListParagraph"/>
+        <w:numPr>
+          <w:ilvl w:val="0"/>
+          <w:numId w:val="1"/>
+        </w:numPr>
+        <w:rPr>
+          <w:sz w:val="20"/>
+          <w:szCs w:val="20"/>
+          <w:lang w:val="en-AU"/>
+        </w:rPr>
+      </w:pPr>
+      <w:r>
+        <w:rPr>
+          <w:sz w:val="20"/>
+          <w:szCs w:val="20"/>
+          <w:lang w:val="en-AU"/>
+        </w:rPr>
+        <w:t>Supermarket apparently never had milk</w:t>
+      </w:r>
+    </w:p>
+    <w:p>
+      <w:pPr>
+        <w:pStyle w:val="ListParagraph"/>
+        <w:numPr>
+          <w:ilvl w:val="0"/>
+          <w:numId w:val="1"/>
+        </w:numPr>
+        <w:rPr>
+          <w:sz w:val="20"/>
+          <w:szCs w:val="20"/>
+          <w:lang w:val="en-AU"/>
+        </w:rPr>
+      </w:pPr>
+      <w:r>
+        <w:rPr>
+          <w:sz w:val="20"/>
+          <w:szCs w:val="20"/>
+          <w:lang w:val="en-AU"/>
+        </w:rPr>
+        <w:t>The coffee is TOO STRONG and now they can’t stop jittering</w:t>
+      </w:r>
+    </w:p>
+    <w:p>
+      <w:pPr>
+        <w:pStyle w:val="ListParagraph"/>
+        <w:numPr>
+          <w:ilvl w:val="0"/>
+          <w:numId w:val="1"/>
+        </w:numPr>
+        <w:rPr>
+          <w:sz w:val="20"/>
+          <w:szCs w:val="20"/>
+          <w:lang w:val="en-AU"/>
+        </w:rPr>
+      </w:pPr>
+      <w:r>
+        <w:rPr>
+          <w:sz w:val="20"/>
+          <w:szCs w:val="20"/>
+          <w:lang w:val="en-AU"/>
+        </w:rPr>
+        <w:t>Need to tell a patient that they will not make it</w:t>
+      </w:r>
+    </w:p>
+    <w:p>
+      <w:pPr>
+        <w:pStyle w:val="ListParagraph"/>
+        <w:numPr>
+          <w:ilvl w:val="0"/>
+          <w:numId w:val="1"/>
+        </w:numPr>
+        <w:rPr>
+          <w:sz w:val="20"/>
+          <w:szCs w:val="20"/>
+          <w:lang w:val="en-AU"/>
+        </w:rPr>
+      </w:pPr>
+      <w:r>
+        <w:rPr>
+          <w:sz w:val="20"/>
+          <w:szCs w:val="20"/>
+          <w:lang w:val="en-AU"/>
+        </w:rPr>
+        <w:t>Need to tell a patient they will make it, but without X</w:t>
+      </w:r>
+    </w:p>
+    <w:p>
+      <w:pPr>
+        <w:pStyle w:val="ListParagraph"/>
+        <w:numPr>
+          <w:ilvl w:val="0"/>
+          <w:numId w:val="1"/>
+        </w:numPr>
+        <w:rPr>
+          <w:sz w:val="20"/>
+          <w:szCs w:val="20"/>
+          <w:lang w:val="en-AU"/>
+        </w:rPr>
+      </w:pPr>
+      <w:r>
+        <w:rPr>
+          <w:sz w:val="20"/>
+          <w:szCs w:val="20"/>
+          <w:lang w:val="en-AU"/>
+        </w:rPr>
+        <w:t xml:space="preserve">Trying to return a book, but the librarians won’t accept the book until it is </w:t>
+      </w:r>
+      <w:proofErr w:type="gramStart"/>
+      <w:r>
+        <w:rPr>
+          <w:sz w:val="20"/>
+          <w:szCs w:val="20"/>
+          <w:lang w:val="en-AU"/>
+        </w:rPr>
+        <w:t>returned?</w:t>
+      </w:r>
+      <w:proofErr w:type="gramEnd"/>
+    </w:p>
+    <w:p>
+      <w:pPr>
+        <w:pStyle w:val="ListParagraph"/>
+        <w:numPr>
+          <w:ilvl w:val="0"/>
+          <w:numId w:val="1"/>
+        </w:numPr>
+        <w:rPr>
+          <w:sz w:val="20"/>
+          <w:szCs w:val="20"/>
+          <w:lang w:val="en-AU"/>
+        </w:rPr>
+      </w:pPr>
+      <w:r>
+        <w:rPr>
+          <w:sz w:val="20"/>
+          <w:szCs w:val="20"/>
+          <w:lang w:val="en-AU"/>
+        </w:rPr>
+        <w:t>Please log in to log out</w:t>
+      </w:r>
+    </w:p>
+    <w:p>
+      <w:pPr>
+        <w:pStyle w:val="ListParagraph"/>
+        <w:numPr>
+          <w:ilvl w:val="0"/>
+          <w:numId w:val="1"/>
+        </w:numPr>
+        <w:rPr>
+          <w:sz w:val="20"/>
+          <w:szCs w:val="20"/>
+          <w:lang w:val="en-AU"/>
+        </w:rPr>
+      </w:pPr>
+      <w:r>
+        <w:rPr>
+          <w:sz w:val="20"/>
+          <w:szCs w:val="20"/>
+          <w:lang w:val="en-AU"/>
+        </w:rPr>
+        <w:t>The pact with the devil is expiring</w:t>
+      </w:r>
+    </w:p>
+    <w:p>
+      <w:pPr>
+        <w:pStyle w:val="ListParagraph"/>
+        <w:numPr>
+          <w:ilvl w:val="0"/>
+          <w:numId w:val="1"/>
+        </w:numPr>
+        <w:rPr>
+          <w:sz w:val="20"/>
+          <w:szCs w:val="20"/>
+          <w:lang w:val="en-AU"/>
+        </w:rPr>
+      </w:pPr>
+      <w:r>
+        <w:rPr>
+          <w:sz w:val="20"/>
+          <w:szCs w:val="20"/>
+          <w:lang w:val="en-AU"/>
+        </w:rPr>
+        <w:t>Need to explain to people that they love ducks. As a pet, you sick bastards</w:t>
+      </w:r>
+    </w:p>
+    <w:p>
+      <w:pPr>
+        <w:pStyle w:val="ListParagraph"/>
+        <w:numPr>
+          <w:ilvl w:val="0"/>
+          <w:numId w:val="1"/>
+        </w:numPr>
+        <w:rPr>
+          <w:sz w:val="20"/>
+          <w:szCs w:val="20"/>
+          <w:lang w:val="en-AU"/>
+        </w:rPr>
+      </w:pPr>
+      <w:r>
+        <w:rPr>
+          <w:sz w:val="20"/>
+          <w:szCs w:val="20"/>
+          <w:lang w:val="en-AU"/>
+        </w:rPr>
+        <w:t>Has to get super drunk by midnight or else</w:t>
+      </w:r>
+    </w:p>
+    <w:p>
+      <w:pPr>
+        <w:pStyle w:val="ListParagraph"/>
+        <w:numPr>
+          <w:ilvl w:val="0"/>
+          <w:numId w:val="1"/>
+        </w:numPr>
+        <w:rPr>
+          <w:sz w:val="20"/>
+          <w:szCs w:val="20"/>
+          <w:lang w:val="en-AU"/>
+        </w:rPr>
+      </w:pPr>
+      <w:r>
+        <w:rPr>
+          <w:sz w:val="20"/>
+          <w:szCs w:val="20"/>
+          <w:lang w:val="en-AU"/>
+        </w:rPr>
+        <w:t>Must talk to the very beautiful stranger, but the ugly friend is distracting</w:t>
+      </w:r>
+    </w:p>
+    <w:p>
+      <w:pPr>
+        <w:pStyle w:val="ListParagraph"/>
+        <w:numPr>
+          <w:ilvl w:val="0"/>
+          <w:numId w:val="1"/>
+        </w:numPr>
+        <w:rPr>
+          <w:sz w:val="20"/>
+          <w:szCs w:val="20"/>
+          <w:lang w:val="en-AU"/>
+        </w:rPr>
+      </w:pPr>
+      <w:r>
+        <w:rPr>
+          <w:sz w:val="20"/>
+          <w:szCs w:val="20"/>
+          <w:lang w:val="en-AU"/>
+        </w:rPr>
+        <w:t>Antenna stuck in butt – how do you get it out?</w:t>
+      </w:r>
+    </w:p>
+    <w:p>
+      <w:pPr>
+        <w:pStyle w:val="ListParagraph"/>
+        <w:numPr>
+          <w:ilvl w:val="0"/>
+          <w:numId w:val="1"/>
+        </w:numPr>
+        <w:rPr>
+          <w:sz w:val="20"/>
+          <w:szCs w:val="20"/>
+          <w:lang w:val="en-AU"/>
+        </w:rPr>
+      </w:pPr>
+      <w:r>
+        <w:rPr>
+          <w:sz w:val="20"/>
+          <w:szCs w:val="20"/>
+          <w:lang w:val="en-AU"/>
+        </w:rPr>
+        <w:t>Is super powerful and is bored as a result</w:t>
+      </w:r>
+    </w:p>
+    <w:p>
+      <w:pPr>
+        <w:rPr>
+          <w:sz w:val="20"/>
+          <w:szCs w:val="20"/>
+          <w:lang w:val="en-AU"/>
+        </w:rPr>
+      </w:pPr>
+    </w:p>
+    <w:p>
+      <w:pPr>
+        <w:rPr>
+          <w:sz w:val="20"/>
+          <w:szCs w:val="20"/>
+          <w:lang w:val="en-AU"/>
+        </w:rPr>
+      </w:pPr>
+    </w:p>
+    <w:p>
+      <w:pPr>
+        <w:rPr>
+          <w:sz w:val="20"/>
+          <w:szCs w:val="20"/>
+          <w:lang w:val="en-AU"/>
+        </w:rPr>
+      </w:pPr>
+    </w:p>
+    <w:p>
+      <w:pPr>
+        <w:rPr>
+          <w:sz w:val="20"/>
+          <w:szCs w:val="20"/>
+          <w:lang w:val="en-AU"/>
+        </w:rPr>
+      </w:pPr>
+    </w:p>
+    <w:p>
+      <w:pPr>
+        <w:rPr>
+          <w:sz w:val="20"/>
+          <w:szCs w:val="20"/>
+          <w:lang w:val="en-AU"/>
+        </w:rPr>
+      </w:pPr>
+      <w:r>
+        <w:rPr>
+          <w:sz w:val="20"/>
+          <w:szCs w:val="20"/>
+          <w:lang w:val="en-AU"/>
+        </w:rPr>
+        <w:lastRenderedPageBreak/>
+        <w:t xml:space="preserve">Week </w:t>
+      </w:r>
+      <w:proofErr w:type="gramStart"/>
+      <w:r>
+        <w:rPr>
+          <w:sz w:val="20"/>
+          <w:szCs w:val="20"/>
+          <w:lang w:val="en-AU"/>
+        </w:rPr>
+        <w:t>One Day</w:t>
+      </w:r>
+      <w:proofErr w:type="gramEnd"/>
+      <w:r>
+        <w:rPr>
+          <w:sz w:val="20"/>
+          <w:szCs w:val="20"/>
+          <w:lang w:val="en-AU"/>
+        </w:rPr>
+        <w:t xml:space="preserve"> Four:</w:t>
+      </w:r>
+    </w:p>
+    <w:p>
+      <w:pPr>
+        <w:pStyle w:val="ListParagraph"/>
+        <w:numPr>
+          <w:ilvl w:val="0"/>
+          <w:numId w:val="1"/>
+        </w:numPr>
+        <w:rPr>
+          <w:sz w:val="20"/>
+          <w:szCs w:val="20"/>
+          <w:lang w:val="en-AU"/>
+        </w:rPr>
+      </w:pPr>
+      <w:r>
+        <w:rPr>
+          <w:sz w:val="20"/>
+          <w:szCs w:val="20"/>
+          <w:lang w:val="en-AU"/>
+        </w:rPr>
+        <w:t>One or two memorable details about a character make a scene pop much more</w:t>
+      </w:r>
+    </w:p>
+    <w:p>
+      <w:pPr>
+        <w:rPr>
+          <w:sz w:val="20"/>
+          <w:szCs w:val="20"/>
+          <w:lang w:val="en-AU"/>
+        </w:rPr>
+      </w:pPr>
+      <w:r>
+        <w:rPr>
+          <w:sz w:val="20"/>
+          <w:szCs w:val="20"/>
+          <w:lang w:val="en-AU"/>
+        </w:rPr>
+        <w:t>List physical character descriptions – everything that makes a character unique:</w:t>
+      </w:r>
+    </w:p>
+    <w:p>
+      <w:pPr>
+        <w:pStyle w:val="ListParagraph"/>
+        <w:numPr>
+          <w:ilvl w:val="0"/>
+          <w:numId w:val="1"/>
+        </w:numPr>
+        <w:rPr>
+          <w:sz w:val="20"/>
+          <w:szCs w:val="20"/>
+          <w:lang w:val="en-AU"/>
+        </w:rPr>
+      </w:pPr>
+      <w:r>
+        <w:rPr>
+          <w:sz w:val="20"/>
+          <w:szCs w:val="20"/>
+          <w:lang w:val="en-AU"/>
+        </w:rPr>
+        <w:t>Has a tattoo of five points on his hand between the thumb and index finger</w:t>
+      </w:r>
+    </w:p>
+    <w:p>
+      <w:pPr>
+        <w:pStyle w:val="ListParagraph"/>
+        <w:numPr>
+          <w:ilvl w:val="0"/>
+          <w:numId w:val="1"/>
+        </w:numPr>
+        <w:rPr>
+          <w:sz w:val="20"/>
+          <w:szCs w:val="20"/>
+          <w:lang w:val="en-AU"/>
+        </w:rPr>
+      </w:pPr>
+      <w:r>
+        <w:rPr>
+          <w:sz w:val="20"/>
+          <w:szCs w:val="20"/>
+          <w:lang w:val="en-AU"/>
+        </w:rPr>
+        <w:t>Always carries a Chess piece – rook, specifically</w:t>
+      </w:r>
+    </w:p>
+    <w:p>
+      <w:pPr>
+        <w:pStyle w:val="ListParagraph"/>
+        <w:numPr>
+          <w:ilvl w:val="0"/>
+          <w:numId w:val="1"/>
+        </w:numPr>
+        <w:rPr>
+          <w:sz w:val="20"/>
+          <w:szCs w:val="20"/>
+          <w:lang w:val="en-AU"/>
+        </w:rPr>
+      </w:pPr>
+      <w:r>
+        <w:rPr>
+          <w:sz w:val="20"/>
+          <w:szCs w:val="20"/>
+          <w:lang w:val="en-AU"/>
+        </w:rPr>
+        <w:t>Piercing through the top of their left cheek</w:t>
+      </w:r>
+    </w:p>
+    <w:p>
+      <w:pPr>
+        <w:pStyle w:val="ListParagraph"/>
+        <w:numPr>
+          <w:ilvl w:val="0"/>
+          <w:numId w:val="1"/>
+        </w:numPr>
+        <w:rPr>
+          <w:sz w:val="20"/>
+          <w:szCs w:val="20"/>
+          <w:lang w:val="en-AU"/>
+        </w:rPr>
+      </w:pPr>
+      <w:r>
+        <w:rPr>
+          <w:sz w:val="20"/>
+          <w:szCs w:val="20"/>
+          <w:lang w:val="en-AU"/>
+        </w:rPr>
+        <w:t>Poses riddles</w:t>
+      </w:r>
+    </w:p>
+    <w:p>
+      <w:pPr>
+        <w:pStyle w:val="ListParagraph"/>
+        <w:numPr>
+          <w:ilvl w:val="0"/>
+          <w:numId w:val="1"/>
+        </w:numPr>
+        <w:rPr>
+          <w:sz w:val="20"/>
+          <w:szCs w:val="20"/>
+          <w:lang w:val="en-AU"/>
+        </w:rPr>
+      </w:pPr>
+      <w:r>
+        <w:rPr>
+          <w:sz w:val="20"/>
+          <w:szCs w:val="20"/>
+          <w:lang w:val="en-AU"/>
+        </w:rPr>
+        <w:t>Auburn Hair</w:t>
+      </w:r>
+    </w:p>
+    <w:p>
+      <w:pPr>
+        <w:pStyle w:val="ListParagraph"/>
+        <w:numPr>
+          <w:ilvl w:val="0"/>
+          <w:numId w:val="1"/>
+        </w:numPr>
+        <w:rPr>
+          <w:sz w:val="20"/>
+          <w:szCs w:val="20"/>
+          <w:lang w:val="en-AU"/>
+        </w:rPr>
+      </w:pPr>
+      <w:r>
+        <w:rPr>
+          <w:sz w:val="20"/>
+          <w:szCs w:val="20"/>
+          <w:lang w:val="en-AU"/>
+        </w:rPr>
+        <w:t>Has one hand</w:t>
+      </w:r>
+    </w:p>
+    <w:p>
+      <w:pPr>
+        <w:pStyle w:val="ListParagraph"/>
+        <w:numPr>
+          <w:ilvl w:val="0"/>
+          <w:numId w:val="1"/>
+        </w:numPr>
+        <w:rPr>
+          <w:sz w:val="20"/>
+          <w:szCs w:val="20"/>
+          <w:lang w:val="en-AU"/>
+        </w:rPr>
+      </w:pPr>
+      <w:r>
+        <w:rPr>
+          <w:sz w:val="20"/>
+          <w:szCs w:val="20"/>
+          <w:lang w:val="en-AU"/>
+        </w:rPr>
+        <w:t>Heterochromia</w:t>
+      </w:r>
+    </w:p>
+    <w:p>
+      <w:pPr>
+        <w:pStyle w:val="ListParagraph"/>
+        <w:numPr>
+          <w:ilvl w:val="0"/>
+          <w:numId w:val="1"/>
+        </w:numPr>
+        <w:rPr>
+          <w:sz w:val="20"/>
+          <w:szCs w:val="20"/>
+          <w:lang w:val="en-AU"/>
+        </w:rPr>
+      </w:pPr>
+      <w:r>
+        <w:rPr>
+          <w:sz w:val="20"/>
+          <w:szCs w:val="20"/>
+          <w:lang w:val="en-AU"/>
+        </w:rPr>
+        <w:t>Slouching, making them shorter than they are</w:t>
+      </w:r>
+    </w:p>
+    <w:p>
+      <w:pPr>
+        <w:pStyle w:val="ListParagraph"/>
+        <w:numPr>
+          <w:ilvl w:val="0"/>
+          <w:numId w:val="1"/>
+        </w:numPr>
+        <w:rPr>
+          <w:sz w:val="20"/>
+          <w:szCs w:val="20"/>
+          <w:lang w:val="en-AU"/>
+        </w:rPr>
+      </w:pPr>
+      <w:r>
+        <w:rPr>
+          <w:sz w:val="20"/>
+          <w:szCs w:val="20"/>
+          <w:lang w:val="en-AU"/>
+        </w:rPr>
+        <w:t>A blue hand</w:t>
+      </w:r>
+    </w:p>
+    <w:p>
+      <w:pPr>
+        <w:pStyle w:val="ListParagraph"/>
+        <w:numPr>
+          <w:ilvl w:val="0"/>
+          <w:numId w:val="1"/>
+        </w:numPr>
+        <w:rPr>
+          <w:sz w:val="20"/>
+          <w:szCs w:val="20"/>
+          <w:lang w:val="en-AU"/>
+        </w:rPr>
+      </w:pPr>
+      <w:r>
+        <w:rPr>
+          <w:sz w:val="20"/>
+          <w:szCs w:val="20"/>
+          <w:lang w:val="en-AU"/>
+        </w:rPr>
+        <w:t>An inexpensive watch</w:t>
+      </w:r>
+    </w:p>
+    <w:p>
+      <w:pPr>
+        <w:pStyle w:val="ListParagraph"/>
+        <w:numPr>
+          <w:ilvl w:val="0"/>
+          <w:numId w:val="1"/>
+        </w:numPr>
+        <w:rPr>
+          <w:sz w:val="20"/>
+          <w:szCs w:val="20"/>
+          <w:lang w:val="en-AU"/>
+        </w:rPr>
+      </w:pPr>
+      <w:r>
+        <w:rPr>
+          <w:sz w:val="20"/>
+          <w:szCs w:val="20"/>
+          <w:lang w:val="en-AU"/>
+        </w:rPr>
+        <w:t>A ridiculous hat</w:t>
+      </w:r>
+    </w:p>
+    <w:p>
+      <w:pPr>
+        <w:pStyle w:val="ListParagraph"/>
+        <w:numPr>
+          <w:ilvl w:val="0"/>
+          <w:numId w:val="1"/>
+        </w:numPr>
+        <w:rPr>
+          <w:sz w:val="20"/>
+          <w:szCs w:val="20"/>
+          <w:lang w:val="en-AU"/>
+        </w:rPr>
+      </w:pPr>
+      <w:r>
+        <w:rPr>
+          <w:sz w:val="20"/>
+          <w:szCs w:val="20"/>
+          <w:lang w:val="en-AU"/>
+        </w:rPr>
+        <w:t>Leaf green eyebrows</w:t>
+      </w:r>
+    </w:p>
+    <w:p>
+      <w:pPr>
+        <w:pStyle w:val="ListParagraph"/>
+        <w:numPr>
+          <w:ilvl w:val="0"/>
+          <w:numId w:val="1"/>
+        </w:numPr>
+        <w:rPr>
+          <w:sz w:val="20"/>
+          <w:szCs w:val="20"/>
+          <w:lang w:val="en-AU"/>
+        </w:rPr>
+      </w:pPr>
+      <w:r>
+        <w:rPr>
+          <w:sz w:val="20"/>
+          <w:szCs w:val="20"/>
+          <w:lang w:val="en-AU"/>
+        </w:rPr>
+        <w:t>Tattoos of fangs near the corners of the mouth</w:t>
+      </w:r>
+    </w:p>
+    <w:p>
+      <w:pPr>
+        <w:pStyle w:val="ListParagraph"/>
+        <w:numPr>
+          <w:ilvl w:val="0"/>
+          <w:numId w:val="1"/>
+        </w:numPr>
+        <w:rPr>
+          <w:sz w:val="20"/>
+          <w:szCs w:val="20"/>
+          <w:lang w:val="en-AU"/>
+        </w:rPr>
+      </w:pPr>
+      <w:r>
+        <w:rPr>
+          <w:sz w:val="20"/>
+          <w:szCs w:val="20"/>
+          <w:lang w:val="en-AU"/>
+        </w:rPr>
+        <w:t>Extends their vowels</w:t>
+      </w:r>
+    </w:p>
+    <w:p>
+      <w:pPr>
+        <w:pStyle w:val="ListParagraph"/>
+        <w:numPr>
+          <w:ilvl w:val="0"/>
+          <w:numId w:val="1"/>
+        </w:numPr>
+        <w:rPr>
+          <w:sz w:val="20"/>
+          <w:szCs w:val="20"/>
+          <w:lang w:val="en-AU"/>
+        </w:rPr>
+      </w:pPr>
+      <w:r>
+        <w:rPr>
+          <w:sz w:val="20"/>
+          <w:szCs w:val="20"/>
+          <w:lang w:val="en-AU"/>
+        </w:rPr>
+        <w:t>Always wearing one green item – no more, no less</w:t>
+      </w:r>
+    </w:p>
+    <w:p>
+      <w:pPr>
+        <w:pStyle w:val="ListParagraph"/>
+        <w:numPr>
+          <w:ilvl w:val="0"/>
+          <w:numId w:val="1"/>
+        </w:numPr>
+        <w:rPr>
+          <w:sz w:val="20"/>
+          <w:szCs w:val="20"/>
+          <w:lang w:val="en-AU"/>
+        </w:rPr>
+      </w:pPr>
+      <w:r>
+        <w:rPr>
+          <w:sz w:val="20"/>
+          <w:szCs w:val="20"/>
+          <w:lang w:val="en-AU"/>
+        </w:rPr>
+        <w:t>Electrodes under skin</w:t>
+      </w:r>
+    </w:p>
+    <w:p>
+      <w:pPr>
+        <w:pStyle w:val="ListParagraph"/>
+        <w:numPr>
+          <w:ilvl w:val="0"/>
+          <w:numId w:val="1"/>
+        </w:numPr>
+        <w:rPr>
+          <w:sz w:val="20"/>
+          <w:szCs w:val="20"/>
+          <w:lang w:val="en-AU"/>
+        </w:rPr>
+      </w:pPr>
+      <w:r>
+        <w:rPr>
+          <w:sz w:val="20"/>
+          <w:szCs w:val="20"/>
+          <w:lang w:val="en-AU"/>
+        </w:rPr>
+        <w:t>Cyborg eye</w:t>
+      </w:r>
+    </w:p>
+    <w:p>
+      <w:pPr>
+        <w:pStyle w:val="ListParagraph"/>
+        <w:numPr>
+          <w:ilvl w:val="0"/>
+          <w:numId w:val="1"/>
+        </w:numPr>
+        <w:rPr>
+          <w:sz w:val="20"/>
+          <w:szCs w:val="20"/>
+          <w:lang w:val="en-AU"/>
+        </w:rPr>
+      </w:pPr>
+      <w:r>
+        <w:rPr>
+          <w:sz w:val="20"/>
+          <w:szCs w:val="20"/>
+          <w:lang w:val="en-AU"/>
+        </w:rPr>
+        <w:t>Smart earring</w:t>
+      </w:r>
+    </w:p>
+    <w:p>
+      <w:pPr>
+        <w:pStyle w:val="ListParagraph"/>
+        <w:numPr>
+          <w:ilvl w:val="0"/>
+          <w:numId w:val="1"/>
+        </w:numPr>
+        <w:rPr>
+          <w:sz w:val="20"/>
+          <w:szCs w:val="20"/>
+          <w:lang w:val="en-AU"/>
+        </w:rPr>
+      </w:pPr>
+      <w:r>
+        <w:rPr>
+          <w:sz w:val="20"/>
+          <w:szCs w:val="20"/>
+          <w:lang w:val="en-AU"/>
+        </w:rPr>
+        <w:t>Circular jaw</w:t>
+      </w:r>
+    </w:p>
+    <w:p>
+      <w:pPr>
+        <w:pStyle w:val="ListParagraph"/>
+        <w:numPr>
+          <w:ilvl w:val="0"/>
+          <w:numId w:val="1"/>
+        </w:numPr>
+        <w:rPr>
+          <w:sz w:val="20"/>
+          <w:szCs w:val="20"/>
+          <w:lang w:val="en-AU"/>
+        </w:rPr>
+      </w:pPr>
+      <w:r>
+        <w:rPr>
+          <w:sz w:val="20"/>
+          <w:szCs w:val="20"/>
+          <w:lang w:val="en-AU"/>
+        </w:rPr>
+        <w:t>Augmented skirt</w:t>
+      </w:r>
+    </w:p>
+    <w:p>
+      <w:pPr>
+        <w:pStyle w:val="ListParagraph"/>
+        <w:numPr>
+          <w:ilvl w:val="0"/>
+          <w:numId w:val="1"/>
+        </w:numPr>
+        <w:rPr>
+          <w:sz w:val="20"/>
+          <w:szCs w:val="20"/>
+          <w:lang w:val="en-AU"/>
+        </w:rPr>
+      </w:pPr>
+      <w:r>
+        <w:rPr>
+          <w:sz w:val="20"/>
+          <w:szCs w:val="20"/>
+          <w:lang w:val="en-AU"/>
+        </w:rPr>
+        <w:t>Necklace which changes colour</w:t>
+      </w:r>
+    </w:p>
+    <w:p>
+      <w:pPr>
+        <w:pStyle w:val="ListParagraph"/>
+        <w:numPr>
+          <w:ilvl w:val="0"/>
+          <w:numId w:val="1"/>
+        </w:numPr>
+        <w:rPr>
+          <w:sz w:val="20"/>
+          <w:szCs w:val="20"/>
+          <w:lang w:val="en-AU"/>
+        </w:rPr>
+      </w:pPr>
+      <w:r>
+        <w:rPr>
+          <w:sz w:val="20"/>
+          <w:szCs w:val="20"/>
+          <w:lang w:val="en-AU"/>
+        </w:rPr>
+        <w:t>Fidgeting with their fingers</w:t>
+      </w:r>
+    </w:p>
+    <w:p>
+      <w:pPr>
+        <w:pStyle w:val="ListParagraph"/>
+        <w:numPr>
+          <w:ilvl w:val="0"/>
+          <w:numId w:val="1"/>
+        </w:numPr>
+        <w:rPr>
+          <w:sz w:val="20"/>
+          <w:szCs w:val="20"/>
+          <w:lang w:val="en-AU"/>
+        </w:rPr>
+      </w:pPr>
+      <w:r>
+        <w:rPr>
+          <w:sz w:val="20"/>
+          <w:szCs w:val="20"/>
+          <w:lang w:val="en-AU"/>
+        </w:rPr>
+        <w:t>Book with gibberish</w:t>
+      </w:r>
+    </w:p>
+    <w:p>
+      <w:pPr>
+        <w:pStyle w:val="ListParagraph"/>
+        <w:numPr>
+          <w:ilvl w:val="0"/>
+          <w:numId w:val="1"/>
+        </w:numPr>
+        <w:rPr>
+          <w:sz w:val="20"/>
+          <w:szCs w:val="20"/>
+          <w:lang w:val="en-AU"/>
+        </w:rPr>
+      </w:pPr>
+      <w:r>
+        <w:rPr>
+          <w:sz w:val="20"/>
+          <w:szCs w:val="20"/>
+          <w:lang w:val="en-AU"/>
+        </w:rPr>
+        <w:t>Oversized cat-ear headphones</w:t>
+      </w:r>
+    </w:p>
+    <w:p>
+      <w:pPr>
+        <w:pStyle w:val="ListParagraph"/>
+        <w:numPr>
+          <w:ilvl w:val="0"/>
+          <w:numId w:val="1"/>
+        </w:numPr>
+        <w:rPr>
+          <w:sz w:val="20"/>
+          <w:szCs w:val="20"/>
+          <w:lang w:val="en-AU"/>
+        </w:rPr>
+      </w:pPr>
+      <w:r>
+        <w:rPr>
+          <w:sz w:val="20"/>
+          <w:szCs w:val="20"/>
+          <w:lang w:val="en-AU"/>
+        </w:rPr>
+        <w:t>A duckling foot tattoo</w:t>
+      </w:r>
+    </w:p>
+    <w:p>
+      <w:pPr>
+        <w:pStyle w:val="ListParagraph"/>
+        <w:numPr>
+          <w:ilvl w:val="0"/>
+          <w:numId w:val="1"/>
+        </w:numPr>
+        <w:rPr>
+          <w:sz w:val="20"/>
+          <w:szCs w:val="20"/>
+          <w:lang w:val="en-AU"/>
+        </w:rPr>
+      </w:pPr>
+      <w:r>
+        <w:rPr>
+          <w:sz w:val="20"/>
+          <w:szCs w:val="20"/>
+          <w:lang w:val="en-AU"/>
+        </w:rPr>
+        <w:t>Tribal markings below the neck</w:t>
+      </w:r>
+    </w:p>
+    <w:p>
+      <w:pPr>
+        <w:pStyle w:val="ListParagraph"/>
+        <w:numPr>
+          <w:ilvl w:val="0"/>
+          <w:numId w:val="1"/>
+        </w:numPr>
+        <w:rPr>
+          <w:sz w:val="20"/>
+          <w:szCs w:val="20"/>
+          <w:lang w:val="en-AU"/>
+        </w:rPr>
+      </w:pPr>
+      <w:r>
+        <w:rPr>
+          <w:sz w:val="20"/>
+          <w:szCs w:val="20"/>
+          <w:lang w:val="en-AU"/>
+        </w:rPr>
+        <w:t>Magnetic piercing in the thumb and middle finger</w:t>
+      </w:r>
+    </w:p>
+    <w:p>
+      <w:pPr>
+        <w:pStyle w:val="ListParagraph"/>
+        <w:numPr>
+          <w:ilvl w:val="0"/>
+          <w:numId w:val="1"/>
+        </w:numPr>
+        <w:rPr>
+          <w:sz w:val="20"/>
+          <w:szCs w:val="20"/>
+          <w:lang w:val="en-AU"/>
+        </w:rPr>
+      </w:pPr>
+      <w:r>
+        <w:rPr>
+          <w:sz w:val="20"/>
+          <w:szCs w:val="20"/>
+          <w:lang w:val="en-AU"/>
+        </w:rPr>
+        <w:t>Answers with a question</w:t>
+      </w:r>
+    </w:p>
+    <w:p>
+      <w:pPr>
+        <w:pStyle w:val="ListParagraph"/>
+        <w:numPr>
+          <w:ilvl w:val="0"/>
+          <w:numId w:val="1"/>
+        </w:numPr>
+        <w:rPr>
+          <w:sz w:val="20"/>
+          <w:szCs w:val="20"/>
+          <w:lang w:val="en-AU"/>
+        </w:rPr>
+      </w:pPr>
+      <w:r>
+        <w:rPr>
+          <w:sz w:val="20"/>
+          <w:szCs w:val="20"/>
+          <w:lang w:val="en-AU"/>
+        </w:rPr>
+        <w:t>An odd way of pronouncing the letter D</w:t>
+      </w:r>
+    </w:p>
+    <w:p>
+      <w:pPr>
+        <w:pStyle w:val="ListParagraph"/>
+        <w:numPr>
+          <w:ilvl w:val="0"/>
+          <w:numId w:val="1"/>
+        </w:numPr>
+        <w:rPr>
+          <w:sz w:val="20"/>
+          <w:szCs w:val="20"/>
+          <w:lang w:val="en-AU"/>
+        </w:rPr>
+      </w:pPr>
+      <w:r>
+        <w:rPr>
+          <w:sz w:val="20"/>
+          <w:szCs w:val="20"/>
+          <w:lang w:val="en-AU"/>
+        </w:rPr>
+        <w:t>Taller than you’d think</w:t>
+      </w:r>
+    </w:p>
+    <w:p>
+      <w:pPr>
+        <w:pStyle w:val="ListParagraph"/>
+        <w:numPr>
+          <w:ilvl w:val="0"/>
+          <w:numId w:val="1"/>
+        </w:numPr>
+        <w:rPr>
+          <w:sz w:val="20"/>
+          <w:szCs w:val="20"/>
+          <w:lang w:val="en-AU"/>
+        </w:rPr>
+      </w:pPr>
+      <w:r>
+        <w:rPr>
+          <w:sz w:val="20"/>
+          <w:szCs w:val="20"/>
+          <w:lang w:val="en-AU"/>
+        </w:rPr>
+        <w:t>Hair is not black</w:t>
+      </w:r>
+    </w:p>
+    <w:p>
+      <w:pPr>
+        <w:pStyle w:val="ListParagraph"/>
+        <w:numPr>
+          <w:ilvl w:val="0"/>
+          <w:numId w:val="1"/>
+        </w:numPr>
+        <w:rPr>
+          <w:sz w:val="20"/>
+          <w:szCs w:val="20"/>
+          <w:lang w:val="en-AU"/>
+        </w:rPr>
+      </w:pPr>
+      <w:r>
+        <w:rPr>
+          <w:sz w:val="20"/>
+          <w:szCs w:val="20"/>
+          <w:lang w:val="en-AU"/>
+        </w:rPr>
+        <w:t>Six fingers</w:t>
+      </w:r>
+    </w:p>
+    <w:p>
+      <w:pPr>
+        <w:pStyle w:val="ListParagraph"/>
+        <w:numPr>
+          <w:ilvl w:val="0"/>
+          <w:numId w:val="1"/>
+        </w:numPr>
+        <w:rPr>
+          <w:sz w:val="20"/>
+          <w:szCs w:val="20"/>
+          <w:lang w:val="en-AU"/>
+        </w:rPr>
+      </w:pPr>
+      <w:r>
+        <w:rPr>
+          <w:sz w:val="20"/>
+          <w:szCs w:val="20"/>
+          <w:lang w:val="en-AU"/>
+        </w:rPr>
+        <w:t>Beard colour mismatched to the rest of his hair</w:t>
+      </w:r>
+      <w:bookmarkStart w:id="0" w:name="_GoBack"/>
+      <w:bookmarkEnd w:id="0"/>
     </w:p>
     <w:sectPr>
       <w:pgSz w:w="12240" w:h="15840"/>
@@ -1377,8 +3630,8 @@
 </file>
 
 <file path=word/numbering.xml><?xml version="1.0" encoding="utf-8"?>
-<w:numbering xmlns:wpc="http://schemas.microsoft.com/office/word/2010/wordprocessingCanvas" xmlns:cx="http://schemas.microsoft.com/office/drawing/2014/chartex" xmlns:cx1="http://schemas.microsoft.com/office/drawing/2015/9/8/chartex" xmlns:cx2="http://schemas.microsoft.com/office/drawing/2015/10/21/chartex" xmlns:mc="http://schemas.openxmlformats.org/markup-compatibility/2006" xmlns:o="urn:schemas-microsoft-com:office:office" xmlns:r="http://schemas.openxmlformats.org/officeDocument/2006/relationships" xmlns:m="http://schemas.openxmlformats.org/officeDocument/2006/math" xmlns:v="urn:schemas-microsoft-com:vml" xmlns:wp14="http://schemas.microsoft.com/office/word/2010/wordprocessingDrawing" xmlns:wp="http://schemas.openxmlformats.org/drawingml/2006/wordprocessingDrawing" xmlns:w10="urn:schemas-microsoft-com:office:word" xmlns:w="http://schemas.openxmlformats.org/wordprocessingml/2006/main" xmlns:w14="http://schemas.microsoft.com/office/word/2010/wordml" xmlns:w15="http://schemas.microsoft.com/office/word/2012/wordml" xmlns:w16se="http://schemas.microsoft.com/office/word/2015/wordml/symex" xmlns:wpg="http://schemas.microsoft.com/office/word/2010/wordprocessingGroup" xmlns:wpi="http://schemas.microsoft.com/office/word/2010/wordprocessingInk" xmlns:wne="http://schemas.microsoft.com/office/word/2006/wordml" xmlns:wps="http://schemas.microsoft.com/office/word/2010/wordprocessingShape" mc:Ignorable="w14 w15 w16se wp14">
-  <w:abstractNum w:abstractNumId="0" w15:restartNumberingAfterBreak="0">
+<w:numbering xmlns:wpc="http://schemas.microsoft.com/office/word/2010/wordprocessingCanvas" xmlns:mc="http://schemas.openxmlformats.org/markup-compatibility/2006" xmlns:o="urn:schemas-microsoft-com:office:office" xmlns:r="http://schemas.openxmlformats.org/officeDocument/2006/relationships" xmlns:m="http://schemas.openxmlformats.org/officeDocument/2006/math" xmlns:v="urn:schemas-microsoft-com:vml" xmlns:wp14="http://schemas.microsoft.com/office/word/2010/wordprocessingDrawing" xmlns:wp="http://schemas.openxmlformats.org/drawingml/2006/wordprocessingDrawing" xmlns:w10="urn:schemas-microsoft-com:office:word" xmlns:w="http://schemas.openxmlformats.org/wordprocessingml/2006/main" xmlns:w14="http://schemas.microsoft.com/office/word/2010/wordml" xmlns:wpg="http://schemas.microsoft.com/office/word/2010/wordprocessingGroup" xmlns:wpi="http://schemas.microsoft.com/office/word/2010/wordprocessingInk" xmlns:wne="http://schemas.microsoft.com/office/word/2006/wordml" xmlns:wps="http://schemas.microsoft.com/office/word/2010/wordprocessingShape" mc:Ignorable="w14 wp14">
+  <w:abstractNum w:abstractNumId="0">
     <w:nsid w:val="0745149C"/>
     <w:multiLevelType w:val="hybridMultilevel"/>
     <w:tmpl w:val="E5C0A338"/>
@@ -1490,7 +3743,7 @@
       </w:rPr>
     </w:lvl>
   </w:abstractNum>
-  <w:abstractNum w:abstractNumId="1" w15:restartNumberingAfterBreak="0">
+  <w:abstractNum w:abstractNumId="1">
     <w:nsid w:val="5B7A12E4"/>
     <w:multiLevelType w:val="hybridMultilevel"/>
     <w:tmpl w:val="0ADAD024"/>
@@ -1505,7 +3758,7 @@
         <w:rFonts w:ascii="Symbol" w:eastAsiaTheme="minorHAnsi" w:hAnsi="Symbol" w:cstheme="minorBidi" w:hint="default"/>
       </w:rPr>
     </w:lvl>
-    <w:lvl w:ilvl="1" w:tplc="00000003" w:tentative="1">
+    <w:lvl w:ilvl="1" w:tplc="00000003">
       <w:start w:val="1"/>
       <w:numFmt w:val="bullet"/>
       <w:lvlText w:val="o"/>
@@ -1612,7 +3865,7 @@
 </file>
 
 <file path=word/styles.xml><?xml version="1.0" encoding="utf-8"?>
-<w:styles xmlns:mc="http://schemas.openxmlformats.org/markup-compatibility/2006" xmlns:r="http://schemas.openxmlformats.org/officeDocument/2006/relationships" xmlns:w="http://schemas.openxmlformats.org/wordprocessingml/2006/main" xmlns:w14="http://schemas.microsoft.com/office/word/2010/wordml" xmlns:w15="http://schemas.microsoft.com/office/word/2012/wordml" xmlns:w16se="http://schemas.microsoft.com/office/word/2015/wordml/symex" mc:Ignorable="w14 w15 w16se">
+<w:styles xmlns:mc="http://schemas.openxmlformats.org/markup-compatibility/2006" xmlns:r="http://schemas.openxmlformats.org/officeDocument/2006/relationships" xmlns:w="http://schemas.openxmlformats.org/wordprocessingml/2006/main" xmlns:w14="http://schemas.microsoft.com/office/word/2010/wordml" mc:Ignorable="w14">
   <w:docDefaults>
     <w:rPrDefault>
       <w:rPr>
@@ -1628,391 +3881,156 @@
       </w:pPr>
     </w:pPrDefault>
   </w:docDefaults>
-  <w:latentStyles w:defLockedState="0" w:defUIPriority="99" w:defSemiHidden="0" w:defUnhideWhenUsed="0" w:defQFormat="0" w:count="372">
-    <w:lsdException w:name="Normal" w:uiPriority="0" w:qFormat="1"/>
-    <w:lsdException w:name="heading 1" w:uiPriority="9" w:qFormat="1"/>
-    <w:lsdException w:name="heading 2" w:semiHidden="1" w:uiPriority="9" w:unhideWhenUsed="1" w:qFormat="1"/>
-    <w:lsdException w:name="heading 3" w:semiHidden="1" w:uiPriority="9" w:unhideWhenUsed="1" w:qFormat="1"/>
-    <w:lsdException w:name="heading 4" w:semiHidden="1" w:uiPriority="9" w:unhideWhenUsed="1" w:qFormat="1"/>
-    <w:lsdException w:name="heading 5" w:semiHidden="1" w:uiPriority="9" w:unhideWhenUsed="1" w:qFormat="1"/>
-    <w:lsdException w:name="heading 6" w:semiHidden="1" w:uiPriority="9" w:unhideWhenUsed="1" w:qFormat="1"/>
-    <w:lsdException w:name="heading 7" w:semiHidden="1" w:uiPriority="9" w:unhideWhenUsed="1" w:qFormat="1"/>
-    <w:lsdException w:name="heading 8" w:semiHidden="1" w:uiPriority="9" w:unhideWhenUsed="1" w:qFormat="1"/>
-    <w:lsdException w:name="heading 9" w:semiHidden="1" w:uiPriority="9" w:unhideWhenUsed="1" w:qFormat="1"/>
-    <w:lsdException w:name="index 1" w:semiHidden="1" w:unhideWhenUsed="1"/>
-    <w:lsdException w:name="index 2" w:semiHidden="1" w:unhideWhenUsed="1"/>
-    <w:lsdException w:name="index 3" w:semiHidden="1" w:unhideWhenUsed="1"/>
-    <w:lsdException w:name="index 4" w:semiHidden="1" w:unhideWhenUsed="1"/>
-    <w:lsdException w:name="index 5" w:semiHidden="1" w:unhideWhenUsed="1"/>
-    <w:lsdException w:name="index 6" w:semiHidden="1" w:unhideWhenUsed="1"/>
-    <w:lsdException w:name="index 7" w:semiHidden="1" w:unhideWhenUsed="1"/>
-    <w:lsdException w:name="index 8" w:semiHidden="1" w:unhideWhenUsed="1"/>
-    <w:lsdException w:name="index 9" w:semiHidden="1" w:unhideWhenUsed="1"/>
-    <w:lsdException w:name="toc 1" w:semiHidden="1" w:uiPriority="39" w:unhideWhenUsed="1"/>
-    <w:lsdException w:name="toc 2" w:semiHidden="1" w:uiPriority="39" w:unhideWhenUsed="1"/>
-    <w:lsdException w:name="toc 3" w:semiHidden="1" w:uiPriority="39" w:unhideWhenUsed="1"/>
-    <w:lsdException w:name="toc 4" w:semiHidden="1" w:uiPriority="39" w:unhideWhenUsed="1"/>
-    <w:lsdException w:name="toc 5" w:semiHidden="1" w:uiPriority="39" w:unhideWhenUsed="1"/>
-    <w:lsdException w:name="toc 6" w:semiHidden="1" w:uiPriority="39" w:unhideWhenUsed="1"/>
-    <w:lsdException w:name="toc 7" w:semiHidden="1" w:uiPriority="39" w:unhideWhenUsed="1"/>
-    <w:lsdException w:name="toc 8" w:semiHidden="1" w:uiPriority="39" w:unhideWhenUsed="1"/>
-    <w:lsdException w:name="toc 9" w:semiHidden="1" w:uiPriority="39" w:unhideWhenUsed="1"/>
-    <w:lsdException w:name="Normal Indent" w:semiHidden="1" w:unhideWhenUsed="1"/>
-    <w:lsdException w:name="footnote text" w:semiHidden="1" w:unhideWhenUsed="1"/>
-    <w:lsdException w:name="annotation text" w:semiHidden="1" w:unhideWhenUsed="1"/>
-    <w:lsdException w:name="header" w:semiHidden="1" w:unhideWhenUsed="1"/>
-    <w:lsdException w:name="footer" w:semiHidden="1" w:unhideWhenUsed="1"/>
-    <w:lsdException w:name="index heading" w:semiHidden="1" w:unhideWhenUsed="1"/>
-    <w:lsdException w:name="caption" w:semiHidden="1" w:uiPriority="35" w:unhideWhenUsed="1" w:qFormat="1"/>
-    <w:lsdException w:name="table of figures" w:semiHidden="1" w:unhideWhenUsed="1"/>
-    <w:lsdException w:name="envelope address" w:semiHidden="1" w:unhideWhenUsed="1"/>
-    <w:lsdException w:name="envelope return" w:semiHidden="1" w:unhideWhenUsed="1"/>
-    <w:lsdException w:name="footnote reference" w:semiHidden="1" w:unhideWhenUsed="1"/>
-    <w:lsdException w:name="annotation reference" w:semiHidden="1" w:unhideWhenUsed="1"/>
-    <w:lsdException w:name="line number" w:semiHidden="1" w:unhideWhenUsed="1"/>
-    <w:lsdException w:name="page number" w:semiHidden="1" w:unhideWhenUsed="1"/>
-    <w:lsdException w:name="endnote reference" w:semiHidden="1" w:unhideWhenUsed="1"/>
-    <w:lsdException w:name="endnote text" w:semiHidden="1" w:unhideWhenUsed="1"/>
-    <w:lsdException w:name="table of authorities" w:semiHidden="1" w:unhideWhenUsed="1"/>
-    <w:lsdException w:name="macro" w:semiHidden="1" w:unhideWhenUsed="1"/>
-    <w:lsdException w:name="toa heading" w:semiHidden="1" w:unhideWhenUsed="1"/>
-    <w:lsdException w:name="List" w:semiHidden="1" w:unhideWhenUsed="1"/>
-    <w:lsdException w:name="List Bullet" w:semiHidden="1" w:unhideWhenUsed="1"/>
-    <w:lsdException w:name="List Number" w:semiHidden="1" w:unhideWhenUsed="1"/>
-    <w:lsdException w:name="List 2" w:semiHidden="1" w:unhideWhenUsed="1"/>
-    <w:lsdException w:name="List 3" w:semiHidden="1" w:unhideWhenUsed="1"/>
-    <w:lsdException w:name="List 4" w:semiHidden="1" w:unhideWhenUsed="1"/>
-    <w:lsdException w:name="List 5" w:semiHidden="1" w:unhideWhenUsed="1"/>
-    <w:lsdException w:name="List Bullet 2" w:semiHidden="1" w:unhideWhenUsed="1"/>
-    <w:lsdException w:name="List Bullet 3" w:semiHidden="1" w:unhideWhenUsed="1"/>
-    <w:lsdException w:name="List Bullet 4" w:semiHidden="1" w:unhideWhenUsed="1"/>
-    <w:lsdException w:name="List Bullet 5" w:semiHidden="1" w:unhideWhenUsed="1"/>
-    <w:lsdException w:name="List Number 2" w:semiHidden="1" w:unhideWhenUsed="1"/>
-    <w:lsdException w:name="List Number 3" w:semiHidden="1" w:unhideWhenUsed="1"/>
-    <w:lsdException w:name="List Number 4" w:semiHidden="1" w:unhideWhenUsed="1"/>
-    <w:lsdException w:name="List Number 5" w:semiHidden="1" w:unhideWhenUsed="1"/>
-    <w:lsdException w:name="Title" w:uiPriority="10" w:qFormat="1"/>
-    <w:lsdException w:name="Closing" w:semiHidden="1" w:unhideWhenUsed="1"/>
-    <w:lsdException w:name="Signature" w:semiHidden="1" w:unhideWhenUsed="1"/>
-    <w:lsdException w:name="Default Paragraph Font" w:semiHidden="1" w:uiPriority="1" w:unhideWhenUsed="1"/>
-    <w:lsdException w:name="Body Text" w:semiHidden="1" w:unhideWhenUsed="1"/>
-    <w:lsdException w:name="Body Text Indent" w:semiHidden="1" w:unhideWhenUsed="1"/>
-    <w:lsdException w:name="List Continue" w:semiHidden="1" w:unhideWhenUsed="1"/>
-    <w:lsdException w:name="List Continue 2" w:semiHidden="1" w:unhideWhenUsed="1"/>
-    <w:lsdException w:name="List Continue 3" w:semiHidden="1" w:unhideWhenUsed="1"/>
-    <w:lsdException w:name="List Continue 4" w:semiHidden="1" w:unhideWhenUsed="1"/>
-    <w:lsdException w:name="List Continue 5" w:semiHidden="1" w:unhideWhenUsed="1"/>
-    <w:lsdException w:name="Message Header" w:semiHidden="1" w:unhideWhenUsed="1"/>
-    <w:lsdException w:name="Subtitle" w:uiPriority="11" w:qFormat="1"/>
-    <w:lsdException w:name="Salutation" w:semiHidden="1" w:unhideWhenUsed="1"/>
-    <w:lsdException w:name="Date" w:semiHidden="1" w:unhideWhenUsed="1"/>
-    <w:lsdException w:name="Body Text First Indent" w:semiHidden="1" w:unhideWhenUsed="1"/>
-    <w:lsdException w:name="Body Text First Indent 2" w:semiHidden="1" w:unhideWhenUsed="1"/>
-    <w:lsdException w:name="Note Heading" w:semiHidden="1" w:unhideWhenUsed="1"/>
-    <w:lsdException w:name="Body Text 2" w:semiHidden="1" w:unhideWhenUsed="1"/>
-    <w:lsdException w:name="Body Text 3" w:semiHidden="1" w:unhideWhenUsed="1"/>
-    <w:lsdException w:name="Body Text Indent 2" w:semiHidden="1" w:unhideWhenUsed="1"/>
-    <w:lsdException w:name="Body Text Indent 3" w:semiHidden="1" w:unhideWhenUsed="1"/>
-    <w:lsdException w:name="Block Text" w:semiHidden="1" w:unhideWhenUsed="1"/>
-    <w:lsdException w:name="Hyperlink" w:semiHidden="1" w:unhideWhenUsed="1"/>
-    <w:lsdException w:name="FollowedHyperlink" w:semiHidden="1" w:unhideWhenUsed="1"/>
-    <w:lsdException w:name="Strong" w:uiPriority="22" w:qFormat="1"/>
-    <w:lsdException w:name="Emphasis" w:uiPriority="20" w:qFormat="1"/>
-    <w:lsdException w:name="Document Map" w:semiHidden="1" w:unhideWhenUsed="1"/>
-    <w:lsdException w:name="Plain Text" w:semiHidden="1" w:unhideWhenUsed="1"/>
-    <w:lsdException w:name="E-mail Signature" w:semiHidden="1" w:unhideWhenUsed="1"/>
-    <w:lsdException w:name="HTML Top of Form" w:semiHidden="1" w:unhideWhenUsed="1"/>
-    <w:lsdException w:name="HTML Bottom of Form" w:semiHidden="1" w:unhideWhenUsed="1"/>
-    <w:lsdException w:name="Normal (Web)" w:semiHidden="1" w:unhideWhenUsed="1"/>
-    <w:lsdException w:name="HTML Acronym" w:semiHidden="1" w:unhideWhenUsed="1"/>
-    <w:lsdException w:name="HTML Address" w:semiHidden="1" w:unhideWhenUsed="1"/>
-    <w:lsdException w:name="HTML Cite" w:semiHidden="1" w:unhideWhenUsed="1"/>
-    <w:lsdException w:name="HTML Code" w:semiHidden="1" w:unhideWhenUsed="1"/>
-    <w:lsdException w:name="HTML Definition" w:semiHidden="1" w:unhideWhenUsed="1"/>
-    <w:lsdException w:name="HTML Keyboard" w:semiHidden="1" w:unhideWhenUsed="1"/>
-    <w:lsdException w:name="HTML Preformatted" w:semiHidden="1" w:unhideWhenUsed="1"/>
-    <w:lsdException w:name="HTML Sample" w:semiHidden="1" w:unhideWhenUsed="1"/>
-    <w:lsdException w:name="HTML Typewriter" w:semiHidden="1" w:unhideWhenUsed="1"/>
-    <w:lsdException w:name="HTML Variable" w:semiHidden="1" w:unhideWhenUsed="1"/>
-    <w:lsdException w:name="Normal Table" w:semiHidden="1" w:unhideWhenUsed="1"/>
-    <w:lsdException w:name="annotation subject" w:semiHidden="1" w:unhideWhenUsed="1"/>
-    <w:lsdException w:name="No List" w:semiHidden="1" w:unhideWhenUsed="1"/>
-    <w:lsdException w:name="Outline List 1" w:semiHidden="1" w:unhideWhenUsed="1"/>
-    <w:lsdException w:name="Outline List 2" w:semiHidden="1" w:unhideWhenUsed="1"/>
-    <w:lsdException w:name="Outline List 3" w:semiHidden="1" w:unhideWhenUsed="1"/>
-    <w:lsdException w:name="Table Simple 1" w:semiHidden="1" w:unhideWhenUsed="1"/>
-    <w:lsdException w:name="Table Simple 2" w:semiHidden="1" w:unhideWhenUsed="1"/>
-    <w:lsdException w:name="Table Simple 3" w:semiHidden="1" w:unhideWhenUsed="1"/>
-    <w:lsdException w:name="Table Classic 1" w:semiHidden="1" w:unhideWhenUsed="1"/>
-    <w:lsdException w:name="Table Classic 2" w:semiHidden="1" w:unhideWhenUsed="1"/>
-    <w:lsdException w:name="Table Classic 3" w:semiHidden="1" w:unhideWhenUsed="1"/>
-    <w:lsdException w:name="Table Classic 4" w:semiHidden="1" w:unhideWhenUsed="1"/>
-    <w:lsdException w:name="Table Colorful 1" w:semiHidden="1" w:unhideWhenUsed="1"/>
-    <w:lsdException w:name="Table Colorful 2" w:semiHidden="1" w:unhideWhenUsed="1"/>
-    <w:lsdException w:name="Table Colorful 3" w:semiHidden="1" w:unhideWhenUsed="1"/>
-    <w:lsdException w:name="Table Columns 1" w:semiHidden="1" w:unhideWhenUsed="1"/>
-    <w:lsdException w:name="Table Columns 2" w:semiHidden="1" w:unhideWhenUsed="1"/>
-    <w:lsdException w:name="Table Columns 3" w:semiHidden="1" w:unhideWhenUsed="1"/>
-    <w:lsdException w:name="Table Columns 4" w:semiHidden="1" w:unhideWhenUsed="1"/>
-    <w:lsdException w:name="Table Columns 5" w:semiHidden="1" w:unhideWhenUsed="1"/>
-    <w:lsdException w:name="Table Grid 1" w:semiHidden="1" w:unhideWhenUsed="1"/>
-    <w:lsdException w:name="Table Grid 2" w:semiHidden="1" w:unhideWhenUsed="1"/>
-    <w:lsdException w:name="Table Grid 3" w:semiHidden="1" w:unhideWhenUsed="1"/>
-    <w:lsdException w:name="Table Grid 4" w:semiHidden="1" w:unhideWhenUsed="1"/>
-    <w:lsdException w:name="Table Grid 5" w:semiHidden="1" w:unhideWhenUsed="1"/>
-    <w:lsdException w:name="Table Grid 6" w:semiHidden="1" w:unhideWhenUsed="1"/>
-    <w:lsdException w:name="Table Grid 7" w:semiHidden="1" w:unhideWhenUsed="1"/>
-    <w:lsdException w:name="Table Grid 8" w:semiHidden="1" w:unhideWhenUsed="1"/>
-    <w:lsdException w:name="Table List 1" w:semiHidden="1" w:unhideWhenUsed="1"/>
-    <w:lsdException w:name="Table List 2" w:semiHidden="1" w:unhideWhenUsed="1"/>
-    <w:lsdException w:name="Table List 3" w:semiHidden="1" w:unhideWhenUsed="1"/>
-    <w:lsdException w:name="Table List 4" w:semiHidden="1" w:unhideWhenUsed="1"/>
-    <w:lsdException w:name="Table List 5" w:semiHidden="1" w:unhideWhenUsed="1"/>
-    <w:lsdException w:name="Table List 6" w:semiHidden="1" w:unhideWhenUsed="1"/>
-    <w:lsdException w:name="Table List 7" w:semiHidden="1" w:unhideWhenUsed="1"/>
-    <w:lsdException w:name="Table List 8" w:semiHidden="1" w:unhideWhenUsed="1"/>
-    <w:lsdException w:name="Table 3D effects 1" w:semiHidden="1" w:unhideWhenUsed="1"/>
-    <w:lsdException w:name="Table 3D effects 2" w:semiHidden="1" w:unhideWhenUsed="1"/>
-    <w:lsdException w:name="Table 3D effects 3" w:semiHidden="1" w:unhideWhenUsed="1"/>
-    <w:lsdException w:name="Table Contemporary" w:semiHidden="1" w:unhideWhenUsed="1"/>
-    <w:lsdException w:name="Table Elegant" w:semiHidden="1" w:unhideWhenUsed="1"/>
-    <w:lsdException w:name="Table Professional" w:semiHidden="1" w:unhideWhenUsed="1"/>
-    <w:lsdException w:name="Table Subtle 1" w:semiHidden="1" w:unhideWhenUsed="1"/>
-    <w:lsdException w:name="Table Subtle 2" w:semiHidden="1" w:unhideWhenUsed="1"/>
-    <w:lsdException w:name="Table Web 1" w:semiHidden="1" w:unhideWhenUsed="1"/>
-    <w:lsdException w:name="Table Web 2" w:semiHidden="1" w:unhideWhenUsed="1"/>
-    <w:lsdException w:name="Table Web 3" w:semiHidden="1" w:unhideWhenUsed="1"/>
-    <w:lsdException w:name="Balloon Text" w:semiHidden="1" w:unhideWhenUsed="1"/>
-    <w:lsdException w:name="Table Grid" w:uiPriority="59"/>
-    <w:lsdException w:name="Table Theme" w:semiHidden="1" w:unhideWhenUsed="1"/>
-    <w:lsdException w:name="Placeholder Text" w:semiHidden="1"/>
-    <w:lsdException w:name="No Spacing" w:uiPriority="1" w:qFormat="1"/>
-    <w:lsdException w:name="Light Shading" w:uiPriority="60"/>
-    <w:lsdException w:name="Light List" w:uiPriority="61"/>
-    <w:lsdException w:name="Light Grid" w:uiPriority="62"/>
-    <w:lsdException w:name="Medium Shading 1" w:uiPriority="63"/>
-    <w:lsdException w:name="Medium Shading 2" w:uiPriority="64"/>
-    <w:lsdException w:name="Medium List 1" w:uiPriority="65"/>
-    <w:lsdException w:name="Medium List 2" w:uiPriority="66"/>
-    <w:lsdException w:name="Medium Grid 1" w:uiPriority="67"/>
-    <w:lsdException w:name="Medium Grid 2" w:uiPriority="68"/>
-    <w:lsdException w:name="Medium Grid 3" w:uiPriority="69"/>
-    <w:lsdException w:name="Dark List" w:uiPriority="70"/>
-    <w:lsdException w:name="Colorful Shading" w:uiPriority="71"/>
-    <w:lsdException w:name="Colorful List" w:uiPriority="72"/>
-    <w:lsdException w:name="Colorful Grid" w:uiPriority="73"/>
-    <w:lsdException w:name="Light Shading Accent 1" w:uiPriority="60"/>
-    <w:lsdException w:name="Light List Accent 1" w:uiPriority="61"/>
-    <w:lsdException w:name="Light Grid Accent 1" w:uiPriority="62"/>
-    <w:lsdException w:name="Medium Shading 1 Accent 1" w:uiPriority="63"/>
-    <w:lsdException w:name="Medium Shading 2 Accent 1" w:uiPriority="64"/>
-    <w:lsdException w:name="Medium List 1 Accent 1" w:uiPriority="65"/>
-    <w:lsdException w:name="Revision" w:semiHidden="1"/>
-    <w:lsdException w:name="List Paragraph" w:uiPriority="34" w:qFormat="1"/>
-    <w:lsdException w:name="Quote" w:uiPriority="29" w:qFormat="1"/>
-    <w:lsdException w:name="Intense Quote" w:uiPriority="30" w:qFormat="1"/>
-    <w:lsdException w:name="Medium List 2 Accent 1" w:uiPriority="66"/>
-    <w:lsdException w:name="Medium Grid 1 Accent 1" w:uiPriority="67"/>
-    <w:lsdException w:name="Medium Grid 2 Accent 1" w:uiPriority="68"/>
-    <w:lsdException w:name="Medium Grid 3 Accent 1" w:uiPriority="69"/>
-    <w:lsdException w:name="Dark List Accent 1" w:uiPriority="70"/>
-    <w:lsdException w:name="Colorful Shading Accent 1" w:uiPriority="71"/>
-    <w:lsdException w:name="Colorful List Accent 1" w:uiPriority="72"/>
-    <w:lsdException w:name="Colorful Grid Accent 1" w:uiPriority="73"/>
-    <w:lsdException w:name="Light Shading Accent 2" w:uiPriority="60"/>
-    <w:lsdException w:name="Light List Accent 2" w:uiPriority="61"/>
-    <w:lsdException w:name="Light Grid Accent 2" w:uiPriority="62"/>
-    <w:lsdException w:name="Medium Shading 1 Accent 2" w:uiPriority="63"/>
-    <w:lsdException w:name="Medium Shading 2 Accent 2" w:uiPriority="64"/>
-    <w:lsdException w:name="Medium List 1 Accent 2" w:uiPriority="65"/>
-    <w:lsdException w:name="Medium List 2 Accent 2" w:uiPriority="66"/>
-    <w:lsdException w:name="Medium Grid 1 Accent 2" w:uiPriority="67"/>
-    <w:lsdException w:name="Medium Grid 2 Accent 2" w:uiPriority="68"/>
-    <w:lsdException w:name="Medium Grid 3 Accent 2" w:uiPriority="69"/>
-    <w:lsdException w:name="Dark List Accent 2" w:uiPriority="70"/>
-    <w:lsdException w:name="Colorful Shading Accent 2" w:uiPriority="71"/>
-    <w:lsdException w:name="Colorful List Accent 2" w:uiPriority="72"/>
-    <w:lsdException w:name="Colorful Grid Accent 2" w:uiPriority="73"/>
-    <w:lsdException w:name="Light Shading Accent 3" w:uiPriority="60"/>
-    <w:lsdException w:name="Light List Accent 3" w:uiPriority="61"/>
-    <w:lsdException w:name="Light Grid Accent 3" w:uiPriority="62"/>
-    <w:lsdException w:name="Medium Shading 1 Accent 3" w:uiPriority="63"/>
-    <w:lsdException w:name="Medium Shading 2 Accent 3" w:uiPriority="64"/>
-    <w:lsdException w:name="Medium List 1 Accent 3" w:uiPriority="65"/>
-    <w:lsdException w:name="Medium List 2 Accent 3" w:uiPriority="66"/>
-    <w:lsdException w:name="Medium Grid 1 Accent 3" w:uiPriority="67"/>
-    <w:lsdException w:name="Medium Grid 2 Accent 3" w:uiPriority="68"/>
-    <w:lsdException w:name="Medium Grid 3 Accent 3" w:uiPriority="69"/>
-    <w:lsdException w:name="Dark List Accent 3" w:uiPriority="70"/>
-    <w:lsdException w:name="Colorful Shading Accent 3" w:uiPriority="71"/>
-    <w:lsdException w:name="Colorful List Accent 3" w:uiPriority="72"/>
-    <w:lsdException w:name="Colorful Grid Accent 3" w:uiPriority="73"/>
-    <w:lsdException w:name="Light Shading Accent 4" w:uiPriority="60"/>
-    <w:lsdException w:name="Light List Accent 4" w:uiPriority="61"/>
-    <w:lsdException w:name="Light Grid Accent 4" w:uiPriority="62"/>
-    <w:lsdException w:name="Medium Shading 1 Accent 4" w:uiPriority="63"/>
-    <w:lsdException w:name="Medium Shading 2 Accent 4" w:uiPriority="64"/>
-    <w:lsdException w:name="Medium List 1 Accent 4" w:uiPriority="65"/>
-    <w:lsdException w:name="Medium List 2 Accent 4" w:uiPriority="66"/>
-    <w:lsdException w:name="Medium Grid 1 Accent 4" w:uiPriority="67"/>
-    <w:lsdException w:name="Medium Grid 2 Accent 4" w:uiPriority="68"/>
-    <w:lsdException w:name="Medium Grid 3 Accent 4" w:uiPriority="69"/>
-    <w:lsdException w:name="Dark List Accent 4" w:uiPriority="70"/>
-    <w:lsdException w:name="Colorful Shading Accent 4" w:uiPriority="71"/>
-    <w:lsdException w:name="Colorful List Accent 4" w:uiPriority="72"/>
-    <w:lsdException w:name="Colorful Grid Accent 4" w:uiPriority="73"/>
-    <w:lsdException w:name="Light Shading Accent 5" w:uiPriority="60"/>
-    <w:lsdException w:name="Light List Accent 5" w:uiPriority="61"/>
-    <w:lsdException w:name="Light Grid Accent 5" w:uiPriority="62"/>
-    <w:lsdException w:name="Medium Shading 1 Accent 5" w:uiPriority="63"/>
-    <w:lsdException w:name="Medium Shading 2 Accent 5" w:uiPriority="64"/>
-    <w:lsdException w:name="Medium List 1 Accent 5" w:uiPriority="65"/>
-    <w:lsdException w:name="Medium List 2 Accent 5" w:uiPriority="66"/>
-    <w:lsdException w:name="Medium Grid 1 Accent 5" w:uiPriority="67"/>
-    <w:lsdException w:name="Medium Grid 2 Accent 5" w:uiPriority="68"/>
-    <w:lsdException w:name="Medium Grid 3 Accent 5" w:uiPriority="69"/>
-    <w:lsdException w:name="Dark List Accent 5" w:uiPriority="70"/>
-    <w:lsdException w:name="Colorful Shading Accent 5" w:uiPriority="71"/>
-    <w:lsdException w:name="Colorful List Accent 5" w:uiPriority="72"/>
-    <w:lsdException w:name="Colorful Grid Accent 5" w:uiPriority="73"/>
-    <w:lsdException w:name="Light Shading Accent 6" w:uiPriority="60"/>
-    <w:lsdException w:name="Light List Accent 6" w:uiPriority="61"/>
-    <w:lsdException w:name="Light Grid Accent 6" w:uiPriority="62"/>
-    <w:lsdException w:name="Medium Shading 1 Accent 6" w:uiPriority="63"/>
-    <w:lsdException w:name="Medium Shading 2 Accent 6" w:uiPriority="64"/>
-    <w:lsdException w:name="Medium List 1 Accent 6" w:uiPriority="65"/>
-    <w:lsdException w:name="Medium List 2 Accent 6" w:uiPriority="66"/>
-    <w:lsdException w:name="Medium Grid 1 Accent 6" w:uiPriority="67"/>
-    <w:lsdException w:name="Medium Grid 2 Accent 6" w:uiPriority="68"/>
-    <w:lsdException w:name="Medium Grid 3 Accent 6" w:uiPriority="69"/>
-    <w:lsdException w:name="Dark List Accent 6" w:uiPriority="70"/>
-    <w:lsdException w:name="Colorful Shading Accent 6" w:uiPriority="71"/>
-    <w:lsdException w:name="Colorful List Accent 6" w:uiPriority="72"/>
-    <w:lsdException w:name="Colorful Grid Accent 6" w:uiPriority="73"/>
-    <w:lsdException w:name="Subtle Emphasis" w:uiPriority="19" w:qFormat="1"/>
-    <w:lsdException w:name="Intense Emphasis" w:uiPriority="21" w:qFormat="1"/>
-    <w:lsdException w:name="Subtle Reference" w:uiPriority="31" w:qFormat="1"/>
-    <w:lsdException w:name="Intense Reference" w:uiPriority="32" w:qFormat="1"/>
-    <w:lsdException w:name="Book Title" w:uiPriority="33" w:qFormat="1"/>
-    <w:lsdException w:name="Bibliography" w:semiHidden="1" w:uiPriority="37" w:unhideWhenUsed="1"/>
-    <w:lsdException w:name="TOC Heading" w:semiHidden="1" w:uiPriority="39" w:unhideWhenUsed="1" w:qFormat="1"/>
-    <w:lsdException w:name="Plain Table 1" w:uiPriority="41"/>
-    <w:lsdException w:name="Plain Table 2" w:uiPriority="42"/>
-    <w:lsdException w:name="Plain Table 3" w:uiPriority="43"/>
-    <w:lsdException w:name="Plain Table 4" w:uiPriority="44"/>
-    <w:lsdException w:name="Plain Table 5" w:uiPriority="45"/>
-    <w:lsdException w:name="Grid Table Light" w:uiPriority="40"/>
-    <w:lsdException w:name="Grid Table 1 Light" w:uiPriority="46"/>
-    <w:lsdException w:name="Grid Table 2" w:uiPriority="47"/>
-    <w:lsdException w:name="Grid Table 3" w:uiPriority="48"/>
-    <w:lsdException w:name="Grid Table 4" w:uiPriority="49"/>
-    <w:lsdException w:name="Grid Table 5 Dark" w:uiPriority="50"/>
-    <w:lsdException w:name="Grid Table 6 Colorful" w:uiPriority="51"/>
-    <w:lsdException w:name="Grid Table 7 Colorful" w:uiPriority="52"/>
-    <w:lsdException w:name="Grid Table 1 Light Accent 1" w:uiPriority="46"/>
-    <w:lsdException w:name="Grid Table 2 Accent 1" w:uiPriority="47"/>
-    <w:lsdException w:name="Grid Table 3 Accent 1" w:uiPriority="48"/>
-    <w:lsdException w:name="Grid Table 4 Accent 1" w:uiPriority="49"/>
-    <w:lsdException w:name="Grid Table 5 Dark Accent 1" w:uiPriority="50"/>
-    <w:lsdException w:name="Grid Table 6 Colorful Accent 1" w:uiPriority="51"/>
-    <w:lsdException w:name="Grid Table 7 Colorful Accent 1" w:uiPriority="52"/>
-    <w:lsdException w:name="Grid Table 1 Light Accent 2" w:uiPriority="46"/>
-    <w:lsdException w:name="Grid Table 2 Accent 2" w:uiPriority="47"/>
-    <w:lsdException w:name="Grid Table 3 Accent 2" w:uiPriority="48"/>
-    <w:lsdException w:name="Grid Table 4 Accent 2" w:uiPriority="49"/>
-    <w:lsdException w:name="Grid Table 5 Dark Accent 2" w:uiPriority="50"/>
-    <w:lsdException w:name="Grid Table 6 Colorful Accent 2" w:uiPriority="51"/>
-    <w:lsdException w:name="Grid Table 7 Colorful Accent 2" w:uiPriority="52"/>
-    <w:lsdException w:name="Grid Table 1 Light Accent 3" w:uiPriority="46"/>
-    <w:lsdException w:name="Grid Table 2 Accent 3" w:uiPriority="47"/>
-    <w:lsdException w:name="Grid Table 3 Accent 3" w:uiPriority="48"/>
-    <w:lsdException w:name="Grid Table 4 Accent 3" w:uiPriority="49"/>
-    <w:lsdException w:name="Grid Table 5 Dark Accent 3" w:uiPriority="50"/>
-    <w:lsdException w:name="Grid Table 6 Colorful Accent 3" w:uiPriority="51"/>
-    <w:lsdException w:name="Grid Table 7 Colorful Accent 3" w:uiPriority="52"/>
-    <w:lsdException w:name="Grid Table 1 Light Accent 4" w:uiPriority="46"/>
-    <w:lsdException w:name="Grid Table 2 Accent 4" w:uiPriority="47"/>
-    <w:lsdException w:name="Grid Table 3 Accent 4" w:uiPriority="48"/>
-    <w:lsdException w:name="Grid Table 4 Accent 4" w:uiPriority="49"/>
-    <w:lsdException w:name="Grid Table 5 Dark Accent 4" w:uiPriority="50"/>
-    <w:lsdException w:name="Grid Table 6 Colorful Accent 4" w:uiPriority="51"/>
-    <w:lsdException w:name="Grid Table 7 Colorful Accent 4" w:uiPriority="52"/>
-    <w:lsdException w:name="Grid Table 1 Light Accent 5" w:uiPriority="46"/>
-    <w:lsdException w:name="Grid Table 2 Accent 5" w:uiPriority="47"/>
-    <w:lsdException w:name="Grid Table 3 Accent 5" w:uiPriority="48"/>
-    <w:lsdException w:name="Grid Table 4 Accent 5" w:uiPriority="49"/>
-    <w:lsdException w:name="Grid Table 5 Dark Accent 5" w:uiPriority="50"/>
-    <w:lsdException w:name="Grid Table 6 Colorful Accent 5" w:uiPriority="51"/>
-    <w:lsdException w:name="Grid Table 7 Colorful Accent 5" w:uiPriority="52"/>
-    <w:lsdException w:name="Grid Table 1 Light Accent 6" w:uiPriority="46"/>
-    <w:lsdException w:name="Grid Table 2 Accent 6" w:uiPriority="47"/>
-    <w:lsdException w:name="Grid Table 3 Accent 6" w:uiPriority="48"/>
-    <w:lsdException w:name="Grid Table 4 Accent 6" w:uiPriority="49"/>
-    <w:lsdException w:name="Grid Table 5 Dark Accent 6" w:uiPriority="50"/>
-    <w:lsdException w:name="Grid Table 6 Colorful Accent 6" w:uiPriority="51"/>
-    <w:lsdException w:name="Grid Table 7 Colorful Accent 6" w:uiPriority="52"/>
-    <w:lsdException w:name="List Table 1 Light" w:uiPriority="46"/>
-    <w:lsdException w:name="List Table 2" w:uiPriority="47"/>
-    <w:lsdException w:name="List Table 3" w:uiPriority="48"/>
-    <w:lsdException w:name="List Table 4" w:uiPriority="49"/>
-    <w:lsdException w:name="List Table 5 Dark" w:uiPriority="50"/>
-    <w:lsdException w:name="List Table 6 Colorful" w:uiPriority="51"/>
-    <w:lsdException w:name="List Table 7 Colorful" w:uiPriority="52"/>
-    <w:lsdException w:name="List Table 1 Light Accent 1" w:uiPriority="46"/>
-    <w:lsdException w:name="List Table 2 Accent 1" w:uiPriority="47"/>
-    <w:lsdException w:name="List Table 3 Accent 1" w:uiPriority="48"/>
-    <w:lsdException w:name="List Table 4 Accent 1" w:uiPriority="49"/>
-    <w:lsdException w:name="List Table 5 Dark Accent 1" w:uiPriority="50"/>
-    <w:lsdException w:name="List Table 6 Colorful Accent 1" w:uiPriority="51"/>
-    <w:lsdException w:name="List Table 7 Colorful Accent 1" w:uiPriority="52"/>
-    <w:lsdException w:name="List Table 1 Light Accent 2" w:uiPriority="46"/>
-    <w:lsdException w:name="List Table 2 Accent 2" w:uiPriority="47"/>
-    <w:lsdException w:name="List Table 3 Accent 2" w:uiPriority="48"/>
-    <w:lsdException w:name="List Table 4 Accent 2" w:uiPriority="49"/>
-    <w:lsdException w:name="List Table 5 Dark Accent 2" w:uiPriority="50"/>
-    <w:lsdException w:name="List Table 6 Colorful Accent 2" w:uiPriority="51"/>
-    <w:lsdException w:name="List Table 7 Colorful Accent 2" w:uiPriority="52"/>
-    <w:lsdException w:name="List Table 1 Light Accent 3" w:uiPriority="46"/>
-    <w:lsdException w:name="List Table 2 Accent 3" w:uiPriority="47"/>
-    <w:lsdException w:name="List Table 3 Accent 3" w:uiPriority="48"/>
-    <w:lsdException w:name="List Table 4 Accent 3" w:uiPriority="49"/>
-    <w:lsdException w:name="List Table 5 Dark Accent 3" w:uiPriority="50"/>
-    <w:lsdException w:name="List Table 6 Colorful Accent 3" w:uiPriority="51"/>
-    <w:lsdException w:name="List Table 7 Colorful Accent 3" w:uiPriority="52"/>
-    <w:lsdException w:name="List Table 1 Light Accent 4" w:uiPriority="46"/>
-    <w:lsdException w:name="List Table 2 Accent 4" w:uiPriority="47"/>
-    <w:lsdException w:name="List Table 3 Accent 4" w:uiPriority="48"/>
-    <w:lsdException w:name="List Table 4 Accent 4" w:uiPriority="49"/>
-    <w:lsdException w:name="List Table 5 Dark Accent 4" w:uiPriority="50"/>
-    <w:lsdException w:name="List Table 6 Colorful Accent 4" w:uiPriority="51"/>
-    <w:lsdException w:name="List Table 7 Colorful Accent 4" w:uiPriority="52"/>
-    <w:lsdException w:name="List Table 1 Light Accent 5" w:uiPriority="46"/>
-    <w:lsdException w:name="List Table 2 Accent 5" w:uiPriority="47"/>
-    <w:lsdException w:name="List Table 3 Accent 5" w:uiPriority="48"/>
-    <w:lsdException w:name="List Table 4 Accent 5" w:uiPriority="49"/>
-    <w:lsdException w:name="List Table 5 Dark Accent 5" w:uiPriority="50"/>
-    <w:lsdException w:name="List Table 6 Colorful Accent 5" w:uiPriority="51"/>
-    <w:lsdException w:name="List Table 7 Colorful Accent 5" w:uiPriority="52"/>
-    <w:lsdException w:name="List Table 1 Light Accent 6" w:uiPriority="46"/>
-    <w:lsdException w:name="List Table 2 Accent 6" w:uiPriority="47"/>
-    <w:lsdException w:name="List Table 3 Accent 6" w:uiPriority="48"/>
-    <w:lsdException w:name="List Table 4 Accent 6" w:uiPriority="49"/>
-    <w:lsdException w:name="List Table 5 Dark Accent 6" w:uiPriority="50"/>
-    <w:lsdException w:name="List Table 6 Colorful Accent 6" w:uiPriority="51"/>
-    <w:lsdException w:name="List Table 7 Colorful Accent 6" w:uiPriority="52"/>
-    <w:lsdException w:name="Mention" w:semiHidden="1" w:unhideWhenUsed="1"/>
+  <w:latentStyles w:defLockedState="0" w:defUIPriority="99" w:defSemiHidden="1" w:defUnhideWhenUsed="1" w:defQFormat="0" w:count="267">
+    <w:lsdException w:name="Normal" w:semiHidden="0" w:uiPriority="0" w:unhideWhenUsed="0" w:qFormat="1"/>
+    <w:lsdException w:name="heading 1" w:semiHidden="0" w:uiPriority="9" w:unhideWhenUsed="0" w:qFormat="1"/>
+    <w:lsdException w:name="heading 2" w:uiPriority="9" w:qFormat="1"/>
+    <w:lsdException w:name="heading 3" w:uiPriority="9" w:qFormat="1"/>
+    <w:lsdException w:name="heading 4" w:uiPriority="9" w:qFormat="1"/>
+    <w:lsdException w:name="heading 5" w:uiPriority="9" w:qFormat="1"/>
+    <w:lsdException w:name="heading 6" w:uiPriority="9" w:qFormat="1"/>
+    <w:lsdException w:name="heading 7" w:uiPriority="9" w:qFormat="1"/>
+    <w:lsdException w:name="heading 8" w:uiPriority="9" w:qFormat="1"/>
+    <w:lsdException w:name="heading 9" w:uiPriority="9" w:qFormat="1"/>
+    <w:lsdException w:name="toc 1" w:uiPriority="39"/>
+    <w:lsdException w:name="toc 2" w:uiPriority="39"/>
+    <w:lsdException w:name="toc 3" w:uiPriority="39"/>
+    <w:lsdException w:name="toc 4" w:uiPriority="39"/>
+    <w:lsdException w:name="toc 5" w:uiPriority="39"/>
+    <w:lsdException w:name="toc 6" w:uiPriority="39"/>
+    <w:lsdException w:name="toc 7" w:uiPriority="39"/>
+    <w:lsdException w:name="toc 8" w:uiPriority="39"/>
+    <w:lsdException w:name="toc 9" w:uiPriority="39"/>
+    <w:lsdException w:name="caption" w:uiPriority="35" w:qFormat="1"/>
+    <w:lsdException w:name="Title" w:semiHidden="0" w:uiPriority="10" w:unhideWhenUsed="0" w:qFormat="1"/>
+    <w:lsdException w:name="Default Paragraph Font" w:uiPriority="1"/>
+    <w:lsdException w:name="Subtitle" w:semiHidden="0" w:uiPriority="11" w:unhideWhenUsed="0" w:qFormat="1"/>
+    <w:lsdException w:name="Strong" w:semiHidden="0" w:uiPriority="22" w:unhideWhenUsed="0" w:qFormat="1"/>
+    <w:lsdException w:name="Emphasis" w:semiHidden="0" w:uiPriority="20" w:unhideWhenUsed="0" w:qFormat="1"/>
+    <w:lsdException w:name="Table Grid" w:semiHidden="0" w:uiPriority="59" w:unhideWhenUsed="0"/>
+    <w:lsdException w:name="Placeholder Text" w:unhideWhenUsed="0"/>
+    <w:lsdException w:name="No Spacing" w:semiHidden="0" w:uiPriority="1" w:unhideWhenUsed="0" w:qFormat="1"/>
+    <w:lsdException w:name="Light Shading" w:semiHidden="0" w:uiPriority="60" w:unhideWhenUsed="0"/>
+    <w:lsdException w:name="Light List" w:semiHidden="0" w:uiPriority="61" w:unhideWhenUsed="0"/>
+    <w:lsdException w:name="Light Grid" w:semiHidden="0" w:uiPriority="62" w:unhideWhenUsed="0"/>
+    <w:lsdException w:name="Medium Shading 1" w:semiHidden="0" w:uiPriority="63" w:unhideWhenUsed="0"/>
+    <w:lsdException w:name="Medium Shading 2" w:semiHidden="0" w:uiPriority="64" w:unhideWhenUsed="0"/>
+    <w:lsdException w:name="Medium List 1" w:semiHidden="0" w:uiPriority="65" w:unhideWhenUsed="0"/>
+    <w:lsdException w:name="Medium List 2" w:semiHidden="0" w:uiPriority="66" w:unhideWhenUsed="0"/>
+    <w:lsdException w:name="Medium Grid 1" w:semiHidden="0" w:uiPriority="67" w:unhideWhenUsed="0"/>
+    <w:lsdException w:name="Medium Grid 2" w:semiHidden="0" w:uiPriority="68" w:unhideWhenUsed="0"/>
+    <w:lsdException w:name="Medium Grid 3" w:semiHidden="0" w:uiPriority="69" w:unhideWhenUsed="0"/>
+    <w:lsdException w:name="Dark List" w:semiHidden="0" w:uiPriority="70" w:unhideWhenUsed="0"/>
+    <w:lsdException w:name="Colorful Shading" w:semiHidden="0" w:uiPriority="71" w:unhideWhenUsed="0"/>
+    <w:lsdException w:name="Colorful List" w:semiHidden="0" w:uiPriority="72" w:unhideWhenUsed="0"/>
+    <w:lsdException w:name="Colorful Grid" w:semiHidden="0" w:uiPriority="73" w:unhideWhenUsed="0"/>
+    <w:lsdException w:name="Light Shading Accent 1" w:semiHidden="0" w:uiPriority="60" w:unhideWhenUsed="0"/>
+    <w:lsdException w:name="Light List Accent 1" w:semiHidden="0" w:uiPriority="61" w:unhideWhenUsed="0"/>
+    <w:lsdException w:name="Light Grid Accent 1" w:semiHidden="0" w:uiPriority="62" w:unhideWhenUsed="0"/>
+    <w:lsdException w:name="Medium Shading 1 Accent 1" w:semiHidden="0" w:uiPriority="63" w:unhideWhenUsed="0"/>
+    <w:lsdException w:name="Medium Shading 2 Accent 1" w:semiHidden="0" w:uiPriority="64" w:unhideWhenUsed="0"/>
+    <w:lsdException w:name="Medium List 1 Accent 1" w:semiHidden="0" w:uiPriority="65" w:unhideWhenUsed="0"/>
+    <w:lsdException w:name="Revision" w:unhideWhenUsed="0"/>
+    <w:lsdException w:name="List Paragraph" w:semiHidden="0" w:uiPriority="34" w:unhideWhenUsed="0" w:qFormat="1"/>
+    <w:lsdException w:name="Quote" w:semiHidden="0" w:uiPriority="29" w:unhideWhenUsed="0" w:qFormat="1"/>
+    <w:lsdException w:name="Intense Quote" w:semiHidden="0" w:uiPriority="30" w:unhideWhenUsed="0" w:qFormat="1"/>
+    <w:lsdException w:name="Medium List 2 Accent 1" w:semiHidden="0" w:uiPriority="66" w:unhideWhenUsed="0"/>
+    <w:lsdException w:name="Medium Grid 1 Accent 1" w:semiHidden="0" w:uiPriority="67" w:unhideWhenUsed="0"/>
+    <w:lsdException w:name="Medium Grid 2 Accent 1" w:semiHidden="0" w:uiPriority="68" w:unhideWhenUsed="0"/>
+    <w:lsdException w:name="Medium Grid 3 Accent 1" w:semiHidden="0" w:uiPriority="69" w:unhideWhenUsed="0"/>
+    <w:lsdException w:name="Dark List Accent 1" w:semiHidden="0" w:uiPriority="70" w:unhideWhenUsed="0"/>
+    <w:lsdException w:name="Colorful Shading Accent 1" w:semiHidden="0" w:uiPriority="71" w:unhideWhenUsed="0"/>
+    <w:lsdException w:name="Colorful List Accent 1" w:semiHidden="0" w:uiPriority="72" w:unhideWhenUsed="0"/>
+    <w:lsdException w:name="Colorful Grid Accent 1" w:semiHidden="0" w:uiPriority="73" w:unhideWhenUsed="0"/>
+    <w:lsdException w:name="Light Shading Accent 2" w:semiHidden="0" w:uiPriority="60" w:unhideWhenUsed="0"/>
+    <w:lsdException w:name="Light List Accent 2" w:semiHidden="0" w:uiPriority="61" w:unhideWhenUsed="0"/>
+    <w:lsdException w:name="Light Grid Accent 2" w:semiHidden="0" w:uiPriority="62" w:unhideWhenUsed="0"/>
+    <w:lsdException w:name="Medium Shading 1 Accent 2" w:semiHidden="0" w:uiPriority="63" w:unhideWhenUsed="0"/>
+    <w:lsdException w:name="Medium Shading 2 Accent 2" w:semiHidden="0" w:uiPriority="64" w:unhideWhenUsed="0"/>
+    <w:lsdException w:name="Medium List 1 Accent 2" w:semiHidden="0" w:uiPriority="65" w:unhideWhenUsed="0"/>
+    <w:lsdException w:name="Medium List 2 Accent 2" w:semiHidden="0" w:uiPriority="66" w:unhideWhenUsed="0"/>
+    <w:lsdException w:name="Medium Grid 1 Accent 2" w:semiHidden="0" w:uiPriority="67" w:unhideWhenUsed="0"/>
+    <w:lsdException w:name="Medium Grid 2 Accent 2" w:semiHidden="0" w:uiPriority="68" w:unhideWhenUsed="0"/>
+    <w:lsdException w:name="Medium Grid 3 Accent 2" w:semiHidden="0" w:uiPriority="69" w:unhideWhenUsed="0"/>
+    <w:lsdException w:name="Dark List Accent 2" w:semiHidden="0" w:uiPriority="70" w:unhideWhenUsed="0"/>
+    <w:lsdException w:name="Colorful Shading Accent 2" w:semiHidden="0" w:uiPriority="71" w:unhideWhenUsed="0"/>
+    <w:lsdException w:name="Colorful List Accent 2" w:semiHidden="0" w:uiPriority="72" w:unhideWhenUsed="0"/>
+    <w:lsdException w:name="Colorful Grid Accent 2" w:semiHidden="0" w:uiPriority="73" w:unhideWhenUsed="0"/>
+    <w:lsdException w:name="Light Shading Accent 3" w:semiHidden="0" w:uiPriority="60" w:unhideWhenUsed="0"/>
+    <w:lsdException w:name="Light List Accent 3" w:semiHidden="0" w:uiPriority="61" w:unhideWhenUsed="0"/>
+    <w:lsdException w:name="Light Grid Accent 3" w:semiHidden="0" w:uiPriority="62" w:unhideWhenUsed="0"/>
+    <w:lsdException w:name="Medium Shading 1 Accent 3" w:semiHidden="0" w:uiPriority="63" w:unhideWhenUsed="0"/>
+    <w:lsdException w:name="Medium Shading 2 Accent 3" w:semiHidden="0" w:uiPriority="64" w:unhideWhenUsed="0"/>
+    <w:lsdException w:name="Medium List 1 Accent 3" w:semiHidden="0" w:uiPriority="65" w:unhideWhenUsed="0"/>
+    <w:lsdException w:name="Medium List 2 Accent 3" w:semiHidden="0" w:uiPriority="66" w:unhideWhenUsed="0"/>
+    <w:lsdException w:name="Medium Grid 1 Accent 3" w:semiHidden="0" w:uiPriority="67" w:unhideWhenUsed="0"/>
+    <w:lsdException w:name="Medium Grid 2 Accent 3" w:semiHidden="0" w:uiPriority="68" w:unhideWhenUsed="0"/>
+    <w:lsdException w:name="Medium Grid 3 Accent 3" w:semiHidden="0" w:uiPriority="69" w:unhideWhenUsed="0"/>
+    <w:lsdException w:name="Dark List Accent 3" w:semiHidden="0" w:uiPriority="70" w:unhideWhenUsed="0"/>
+    <w:lsdException w:name="Colorful Shading Accent 3" w:semiHidden="0" w:uiPriority="71" w:unhideWhenUsed="0"/>
+    <w:lsdException w:name="Colorful List Accent 3" w:semiHidden="0" w:uiPriority="72" w:unhideWhenUsed="0"/>
+    <w:lsdException w:name="Colorful Grid Accent 3" w:semiHidden="0" w:uiPriority="73" w:unhideWhenUsed="0"/>
+    <w:lsdException w:name="Light Shading Accent 4" w:semiHidden="0" w:uiPriority="60" w:unhideWhenUsed="0"/>
+    <w:lsdException w:name="Light List Accent 4" w:semiHidden="0" w:uiPriority="61" w:unhideWhenUsed="0"/>
+    <w:lsdException w:name="Light Grid Accent 4" w:semiHidden="0" w:uiPriority="62" w:unhideWhenUsed="0"/>
+    <w:lsdException w:name="Medium Shading 1 Accent 4" w:semiHidden="0" w:uiPriority="63" w:unhideWhenUsed="0"/>
+    <w:lsdException w:name="Medium Shading 2 Accent 4" w:semiHidden="0" w:uiPriority="64" w:unhideWhenUsed="0"/>
+    <w:lsdException w:name="Medium List 1 Accent 4" w:semiHidden="0" w:uiPriority="65" w:unhideWhenUsed="0"/>
+    <w:lsdException w:name="Medium List 2 Accent 4" w:semiHidden="0" w:uiPriority="66" w:unhideWhenUsed="0"/>
+    <w:lsdException w:name="Medium Grid 1 Accent 4" w:semiHidden="0" w:uiPriority="67" w:unhideWhenUsed="0"/>
+    <w:lsdException w:name="Medium Grid 2 Accent 4" w:semiHidden="0" w:uiPriority="68" w:unhideWhenUsed="0"/>
+    <w:lsdException w:name="Medium Grid 3 Accent 4" w:semiHidden="0" w:uiPriority="69" w:unhideWhenUsed="0"/>
+    <w:lsdException w:name="Dark List Accent 4" w:semiHidden="0" w:uiPriority="70" w:unhideWhenUsed="0"/>
+    <w:lsdException w:name="Colorful Shading Accent 4" w:semiHidden="0" w:uiPriority="71" w:unhideWhenUsed="0"/>
+    <w:lsdException w:name="Colorful List Accent 4" w:semiHidden="0" w:uiPriority="72" w:unhideWhenUsed="0"/>
+    <w:lsdException w:name="Colorful Grid Accent 4" w:semiHidden="0" w:uiPriority="73" w:unhideWhenUsed="0"/>
+    <w:lsdException w:name="Light Shading Accent 5" w:semiHidden="0" w:uiPriority="60" w:unhideWhenUsed="0"/>
+    <w:lsdException w:name="Light List Accent 5" w:semiHidden="0" w:uiPriority="61" w:unhideWhenUsed="0"/>
+    <w:lsdException w:name="Light Grid Accent 5" w:semiHidden="0" w:uiPriority="62" w:unhideWhenUsed="0"/>
+    <w:lsdException w:name="Medium Shading 1 Accent 5" w:semiHidden="0" w:uiPriority="63" w:unhideWhenUsed="0"/>
+    <w:lsdException w:name="Medium Shading 2 Accent 5" w:semiHidden="0" w:uiPriority="64" w:unhideWhenUsed="0"/>
+    <w:lsdException w:name="Medium List 1 Accent 5" w:semiHidden="0" w:uiPriority="65" w:unhideWhenUsed="0"/>
+    <w:lsdException w:name="Medium List 2 Accent 5" w:semiHidden="0" w:uiPriority="66" w:unhideWhenUsed="0"/>
+    <w:lsdException w:name="Medium Grid 1 Accent 5" w:semiHidden="0" w:uiPriority="67" w:unhideWhenUsed="0"/>
+    <w:lsdException w:name="Medium Grid 2 Accent 5" w:semiHidden="0" w:uiPriority="68" w:unhideWhenUsed="0"/>
+    <w:lsdException w:name="Medium Grid 3 Accent 5" w:semiHidden="0" w:uiPriority="69" w:unhideWhenUsed="0"/>
+    <w:lsdException w:name="Dark List Accent 5" w:semiHidden="0" w:uiPriority="70" w:unhideWhenUsed="0"/>
+    <w:lsdException w:name="Colorful Shading Accent 5" w:semiHidden="0" w:uiPriority="71" w:unhideWhenUsed="0"/>
+    <w:lsdException w:name="Colorful List Accent 5" w:semiHidden="0" w:uiPriority="72" w:unhideWhenUsed="0"/>
+    <w:lsdException w:name="Colorful Grid Accent 5" w:semiHidden="0" w:uiPriority="73" w:unhideWhenUsed="0"/>
+    <w:lsdException w:name="Light Shading Accent 6" w:semiHidden="0" w:uiPriority="60" w:unhideWhenUsed="0"/>
+    <w:lsdException w:name="Light List Accent 6" w:semiHidden="0" w:uiPriority="61" w:unhideWhenUsed="0"/>
+    <w:lsdException w:name="Light Grid Accent 6" w:semiHidden="0" w:uiPriority="62" w:unhideWhenUsed="0"/>
+    <w:lsdException w:name="Medium Shading 1 Accent 6" w:semiHidden="0" w:uiPriority="63" w:unhideWhenUsed="0"/>
+    <w:lsdException w:name="Medium Shading 2 Accent 6" w:semiHidden="0" w:uiPriority="64" w:unhideWhenUsed="0"/>
+    <w:lsdException w:name="Medium List 1 Accent 6" w:semiHidden="0" w:uiPriority="65" w:unhideWhenUsed="0"/>
+    <w:lsdException w:name="Medium List 2 Accent 6" w:semiHidden="0" w:uiPriority="66" w:unhideWhenUsed="0"/>
+    <w:lsdException w:name="Medium Grid 1 Accent 6" w:semiHidden="0" w:uiPriority="67" w:unhideWhenUsed="0"/>
+    <w:lsdException w:name="Medium Grid 2 Accent 6" w:semiHidden="0" w:uiPriority="68" w:unhideWhenUsed="0"/>
+    <w:lsdException w:name="Medium Grid 3 Accent 6" w:semiHidden="0" w:uiPriority="69" w:unhideWhenUsed="0"/>
+    <w:lsdException w:name="Dark List Accent 6" w:semiHidden="0" w:uiPriority="70" w:unhideWhenUsed="0"/>
+    <w:lsdException w:name="Colorful Shading Accent 6" w:semiHidden="0" w:uiPriority="71" w:unhideWhenUsed="0"/>
+    <w:lsdException w:name="Colorful List Accent 6" w:semiHidden="0" w:uiPriority="72" w:unhideWhenUsed="0"/>
+    <w:lsdException w:name="Colorful Grid Accent 6" w:semiHidden="0" w:uiPriority="73" w:unhideWhenUsed="0"/>
+    <w:lsdException w:name="Subtle Emphasis" w:semiHidden="0" w:uiPriority="19" w:unhideWhenUsed="0" w:qFormat="1"/>
+    <w:lsdException w:name="Intense Emphasis" w:semiHidden="0" w:uiPriority="21" w:unhideWhenUsed="0" w:qFormat="1"/>
+    <w:lsdException w:name="Subtle Reference" w:semiHidden="0" w:uiPriority="31" w:unhideWhenUsed="0" w:qFormat="1"/>
+    <w:lsdException w:name="Intense Reference" w:semiHidden="0" w:uiPriority="32" w:unhideWhenUsed="0" w:qFormat="1"/>
+    <w:lsdException w:name="Book Title" w:semiHidden="0" w:uiPriority="33" w:unhideWhenUsed="0" w:qFormat="1"/>
+    <w:lsdException w:name="Bibliography" w:uiPriority="37"/>
+    <w:lsdException w:name="TOC Heading" w:uiPriority="39" w:qFormat="1"/>
   </w:latentStyles>
-  <w:style w:type="paragraph" w:default="1" w:styleId="a">
+  <w:style w:type="paragraph" w:default="1" w:styleId="Normal">
     <w:name w:val="Normal"/>
     <w:qFormat/>
   </w:style>
-  <w:style w:type="character" w:default="1" w:styleId="a0">
+  <w:style w:type="character" w:default="1" w:styleId="DefaultParagraphFont">
     <w:name w:val="Default Paragraph Font"/>
     <w:uiPriority w:val="1"/>
     <w:semiHidden/>
     <w:unhideWhenUsed/>
   </w:style>
-  <w:style w:type="table" w:default="1" w:styleId="a1">
+  <w:style w:type="table" w:default="1" w:styleId="TableNormal">
     <w:name w:val="Normal Table"/>
     <w:uiPriority w:val="99"/>
     <w:semiHidden/>
@@ -2027,28 +4045,244 @@
       </w:tblCellMar>
     </w:tblPr>
   </w:style>
-  <w:style w:type="numbering" w:default="1" w:styleId="a2">
+  <w:style w:type="numbering" w:default="1" w:styleId="NoList">
     <w:name w:val="No List"/>
     <w:uiPriority w:val="99"/>
     <w:semiHidden/>
     <w:unhideWhenUsed/>
   </w:style>
-  <w:style w:type="paragraph" w:styleId="a3">
+  <w:style w:type="paragraph" w:styleId="ListParagraph">
     <w:name w:val="List Paragraph"/>
-    <w:basedOn w:val="a"/>
+    <w:basedOn w:val="Normal"/>
     <w:uiPriority w:val="34"/>
     <w:qFormat/>
-    <w:rsid w:val="00AD353F"/>
     <w:pPr>
       <w:ind w:left="720"/>
       <w:contextualSpacing/>
     </w:pPr>
   </w:style>
-  <w:style w:type="table" w:styleId="a4">
+  <w:style w:type="table" w:styleId="TableGrid">
     <w:name w:val="Table Grid"/>
-    <w:basedOn w:val="a1"/>
+    <w:basedOn w:val="TableNormal"/>
     <w:uiPriority w:val="59"/>
-    <w:rsid w:val="00D40603"/>
+    <w:pPr>
+      <w:spacing w:after="0" w:line="240" w:lineRule="auto"/>
+    </w:pPr>
+    <w:tblPr>
+      <w:tblBorders>
+        <w:top w:val="single" w:sz="4" w:space="0" w:color="auto"/>
+        <w:left w:val="single" w:sz="4" w:space="0" w:color="auto"/>
+        <w:bottom w:val="single" w:sz="4" w:space="0" w:color="auto"/>
+        <w:right w:val="single" w:sz="4" w:space="0" w:color="auto"/>
+        <w:insideH w:val="single" w:sz="4" w:space="0" w:color="auto"/>
+        <w:insideV w:val="single" w:sz="4" w:space="0" w:color="auto"/>
+      </w:tblBorders>
+    </w:tblPr>
+  </w:style>
+</w:styles>
+</file>
+
+<file path=word/stylesWithEffects.xml><?xml version="1.0" encoding="utf-8"?>
+<w:styles xmlns:wpc="http://schemas.microsoft.com/office/word/2010/wordprocessingCanvas" xmlns:mc="http://schemas.openxmlformats.org/markup-compatibility/2006" xmlns:o="urn:schemas-microsoft-com:office:office" xmlns:r="http://schemas.openxmlformats.org/officeDocument/2006/relationships" xmlns:m="http://schemas.openxmlformats.org/officeDocument/2006/math" xmlns:v="urn:schemas-microsoft-com:vml" xmlns:wp14="http://schemas.microsoft.com/office/word/2010/wordprocessingDrawing" xmlns:wp="http://schemas.openxmlformats.org/drawingml/2006/wordprocessingDrawing" xmlns:w10="urn:schemas-microsoft-com:office:word" xmlns:w="http://schemas.openxmlformats.org/wordprocessingml/2006/main" xmlns:w14="http://schemas.microsoft.com/office/word/2010/wordml" xmlns:wpg="http://schemas.microsoft.com/office/word/2010/wordprocessingGroup" xmlns:wpi="http://schemas.microsoft.com/office/word/2010/wordprocessingInk" xmlns:wne="http://schemas.microsoft.com/office/word/2006/wordml" xmlns:wps="http://schemas.microsoft.com/office/word/2010/wordprocessingShape" mc:Ignorable="w14 wp14">
+  <w:docDefaults>
+    <w:rPrDefault>
+      <w:rPr>
+        <w:rFonts w:ascii="Arial" w:eastAsiaTheme="minorHAnsi" w:hAnsi="Arial" w:cstheme="minorBidi"/>
+        <w:sz w:val="22"/>
+        <w:szCs w:val="22"/>
+        <w:lang w:val="en-US" w:eastAsia="en-US" w:bidi="ar-SA"/>
+      </w:rPr>
+    </w:rPrDefault>
+    <w:pPrDefault>
+      <w:pPr>
+        <w:spacing w:after="200" w:line="276" w:lineRule="auto"/>
+      </w:pPr>
+    </w:pPrDefault>
+  </w:docDefaults>
+  <w:latentStyles w:defLockedState="0" w:defUIPriority="99" w:defSemiHidden="1" w:defUnhideWhenUsed="1" w:defQFormat="0" w:count="267">
+    <w:lsdException w:name="Normal" w:semiHidden="0" w:uiPriority="0" w:unhideWhenUsed="0" w:qFormat="1"/>
+    <w:lsdException w:name="heading 1" w:semiHidden="0" w:uiPriority="9" w:unhideWhenUsed="0" w:qFormat="1"/>
+    <w:lsdException w:name="heading 2" w:uiPriority="9" w:qFormat="1"/>
+    <w:lsdException w:name="heading 3" w:uiPriority="9" w:qFormat="1"/>
+    <w:lsdException w:name="heading 4" w:uiPriority="9" w:qFormat="1"/>
+    <w:lsdException w:name="heading 5" w:uiPriority="9" w:qFormat="1"/>
+    <w:lsdException w:name="heading 6" w:uiPriority="9" w:qFormat="1"/>
+    <w:lsdException w:name="heading 7" w:uiPriority="9" w:qFormat="1"/>
+    <w:lsdException w:name="heading 8" w:uiPriority="9" w:qFormat="1"/>
+    <w:lsdException w:name="heading 9" w:uiPriority="9" w:qFormat="1"/>
+    <w:lsdException w:name="toc 1" w:uiPriority="39"/>
+    <w:lsdException w:name="toc 2" w:uiPriority="39"/>
+    <w:lsdException w:name="toc 3" w:uiPriority="39"/>
+    <w:lsdException w:name="toc 4" w:uiPriority="39"/>
+    <w:lsdException w:name="toc 5" w:uiPriority="39"/>
+    <w:lsdException w:name="toc 6" w:uiPriority="39"/>
+    <w:lsdException w:name="toc 7" w:uiPriority="39"/>
+    <w:lsdException w:name="toc 8" w:uiPriority="39"/>
+    <w:lsdException w:name="toc 9" w:uiPriority="39"/>
+    <w:lsdException w:name="caption" w:uiPriority="35" w:qFormat="1"/>
+    <w:lsdException w:name="Title" w:semiHidden="0" w:uiPriority="10" w:unhideWhenUsed="0" w:qFormat="1"/>
+    <w:lsdException w:name="Default Paragraph Font" w:uiPriority="1"/>
+    <w:lsdException w:name="Subtitle" w:semiHidden="0" w:uiPriority="11" w:unhideWhenUsed="0" w:qFormat="1"/>
+    <w:lsdException w:name="Strong" w:semiHidden="0" w:uiPriority="22" w:unhideWhenUsed="0" w:qFormat="1"/>
+    <w:lsdException w:name="Emphasis" w:semiHidden="0" w:uiPriority="20" w:unhideWhenUsed="0" w:qFormat="1"/>
+    <w:lsdException w:name="Table Grid" w:semiHidden="0" w:uiPriority="59" w:unhideWhenUsed="0"/>
+    <w:lsdException w:name="Placeholder Text" w:unhideWhenUsed="0"/>
+    <w:lsdException w:name="No Spacing" w:semiHidden="0" w:uiPriority="1" w:unhideWhenUsed="0" w:qFormat="1"/>
+    <w:lsdException w:name="Light Shading" w:semiHidden="0" w:uiPriority="60" w:unhideWhenUsed="0"/>
+    <w:lsdException w:name="Light List" w:semiHidden="0" w:uiPriority="61" w:unhideWhenUsed="0"/>
+    <w:lsdException w:name="Light Grid" w:semiHidden="0" w:uiPriority="62" w:unhideWhenUsed="0"/>
+    <w:lsdException w:name="Medium Shading 1" w:semiHidden="0" w:uiPriority="63" w:unhideWhenUsed="0"/>
+    <w:lsdException w:name="Medium Shading 2" w:semiHidden="0" w:uiPriority="64" w:unhideWhenUsed="0"/>
+    <w:lsdException w:name="Medium List 1" w:semiHidden="0" w:uiPriority="65" w:unhideWhenUsed="0"/>
+    <w:lsdException w:name="Medium List 2" w:semiHidden="0" w:uiPriority="66" w:unhideWhenUsed="0"/>
+    <w:lsdException w:name="Medium Grid 1" w:semiHidden="0" w:uiPriority="67" w:unhideWhenUsed="0"/>
+    <w:lsdException w:name="Medium Grid 2" w:semiHidden="0" w:uiPriority="68" w:unhideWhenUsed="0"/>
+    <w:lsdException w:name="Medium Grid 3" w:semiHidden="0" w:uiPriority="69" w:unhideWhenUsed="0"/>
+    <w:lsdException w:name="Dark List" w:semiHidden="0" w:uiPriority="70" w:unhideWhenUsed="0"/>
+    <w:lsdException w:name="Colorful Shading" w:semiHidden="0" w:uiPriority="71" w:unhideWhenUsed="0"/>
+    <w:lsdException w:name="Colorful List" w:semiHidden="0" w:uiPriority="72" w:unhideWhenUsed="0"/>
+    <w:lsdException w:name="Colorful Grid" w:semiHidden="0" w:uiPriority="73" w:unhideWhenUsed="0"/>
+    <w:lsdException w:name="Light Shading Accent 1" w:semiHidden="0" w:uiPriority="60" w:unhideWhenUsed="0"/>
+    <w:lsdException w:name="Light List Accent 1" w:semiHidden="0" w:uiPriority="61" w:unhideWhenUsed="0"/>
+    <w:lsdException w:name="Light Grid Accent 1" w:semiHidden="0" w:uiPriority="62" w:unhideWhenUsed="0"/>
+    <w:lsdException w:name="Medium Shading 1 Accent 1" w:semiHidden="0" w:uiPriority="63" w:unhideWhenUsed="0"/>
+    <w:lsdException w:name="Medium Shading 2 Accent 1" w:semiHidden="0" w:uiPriority="64" w:unhideWhenUsed="0"/>
+    <w:lsdException w:name="Medium List 1 Accent 1" w:semiHidden="0" w:uiPriority="65" w:unhideWhenUsed="0"/>
+    <w:lsdException w:name="Revision" w:unhideWhenUsed="0"/>
+    <w:lsdException w:name="List Paragraph" w:semiHidden="0" w:uiPriority="34" w:unhideWhenUsed="0" w:qFormat="1"/>
+    <w:lsdException w:name="Quote" w:semiHidden="0" w:uiPriority="29" w:unhideWhenUsed="0" w:qFormat="1"/>
+    <w:lsdException w:name="Intense Quote" w:semiHidden="0" w:uiPriority="30" w:unhideWhenUsed="0" w:qFormat="1"/>
+    <w:lsdException w:name="Medium List 2 Accent 1" w:semiHidden="0" w:uiPriority="66" w:unhideWhenUsed="0"/>
+    <w:lsdException w:name="Medium Grid 1 Accent 1" w:semiHidden="0" w:uiPriority="67" w:unhideWhenUsed="0"/>
+    <w:lsdException w:name="Medium Grid 2 Accent 1" w:semiHidden="0" w:uiPriority="68" w:unhideWhenUsed="0"/>
+    <w:lsdException w:name="Medium Grid 3 Accent 1" w:semiHidden="0" w:uiPriority="69" w:unhideWhenUsed="0"/>
+    <w:lsdException w:name="Dark List Accent 1" w:semiHidden="0" w:uiPriority="70" w:unhideWhenUsed="0"/>
+    <w:lsdException w:name="Colorful Shading Accent 1" w:semiHidden="0" w:uiPriority="71" w:unhideWhenUsed="0"/>
+    <w:lsdException w:name="Colorful List Accent 1" w:semiHidden="0" w:uiPriority="72" w:unhideWhenUsed="0"/>
+    <w:lsdException w:name="Colorful Grid Accent 1" w:semiHidden="0" w:uiPriority="73" w:unhideWhenUsed="0"/>
+    <w:lsdException w:name="Light Shading Accent 2" w:semiHidden="0" w:uiPriority="60" w:unhideWhenUsed="0"/>
+    <w:lsdException w:name="Light List Accent 2" w:semiHidden="0" w:uiPriority="61" w:unhideWhenUsed="0"/>
+    <w:lsdException w:name="Light Grid Accent 2" w:semiHidden="0" w:uiPriority="62" w:unhideWhenUsed="0"/>
+    <w:lsdException w:name="Medium Shading 1 Accent 2" w:semiHidden="0" w:uiPriority="63" w:unhideWhenUsed="0"/>
+    <w:lsdException w:name="Medium Shading 2 Accent 2" w:semiHidden="0" w:uiPriority="64" w:unhideWhenUsed="0"/>
+    <w:lsdException w:name="Medium List 1 Accent 2" w:semiHidden="0" w:uiPriority="65" w:unhideWhenUsed="0"/>
+    <w:lsdException w:name="Medium List 2 Accent 2" w:semiHidden="0" w:uiPriority="66" w:unhideWhenUsed="0"/>
+    <w:lsdException w:name="Medium Grid 1 Accent 2" w:semiHidden="0" w:uiPriority="67" w:unhideWhenUsed="0"/>
+    <w:lsdException w:name="Medium Grid 2 Accent 2" w:semiHidden="0" w:uiPriority="68" w:unhideWhenUsed="0"/>
+    <w:lsdException w:name="Medium Grid 3 Accent 2" w:semiHidden="0" w:uiPriority="69" w:unhideWhenUsed="0"/>
+    <w:lsdException w:name="Dark List Accent 2" w:semiHidden="0" w:uiPriority="70" w:unhideWhenUsed="0"/>
+    <w:lsdException w:name="Colorful Shading Accent 2" w:semiHidden="0" w:uiPriority="71" w:unhideWhenUsed="0"/>
+    <w:lsdException w:name="Colorful List Accent 2" w:semiHidden="0" w:uiPriority="72" w:unhideWhenUsed="0"/>
+    <w:lsdException w:name="Colorful Grid Accent 2" w:semiHidden="0" w:uiPriority="73" w:unhideWhenUsed="0"/>
+    <w:lsdException w:name="Light Shading Accent 3" w:semiHidden="0" w:uiPriority="60" w:unhideWhenUsed="0"/>
+    <w:lsdException w:name="Light List Accent 3" w:semiHidden="0" w:uiPriority="61" w:unhideWhenUsed="0"/>
+    <w:lsdException w:name="Light Grid Accent 3" w:semiHidden="0" w:uiPriority="62" w:unhideWhenUsed="0"/>
+    <w:lsdException w:name="Medium Shading 1 Accent 3" w:semiHidden="0" w:uiPriority="63" w:unhideWhenUsed="0"/>
+    <w:lsdException w:name="Medium Shading 2 Accent 3" w:semiHidden="0" w:uiPriority="64" w:unhideWhenUsed="0"/>
+    <w:lsdException w:name="Medium List 1 Accent 3" w:semiHidden="0" w:uiPriority="65" w:unhideWhenUsed="0"/>
+    <w:lsdException w:name="Medium List 2 Accent 3" w:semiHidden="0" w:uiPriority="66" w:unhideWhenUsed="0"/>
+    <w:lsdException w:name="Medium Grid 1 Accent 3" w:semiHidden="0" w:uiPriority="67" w:unhideWhenUsed="0"/>
+    <w:lsdException w:name="Medium Grid 2 Accent 3" w:semiHidden="0" w:uiPriority="68" w:unhideWhenUsed="0"/>
+    <w:lsdException w:name="Medium Grid 3 Accent 3" w:semiHidden="0" w:uiPriority="69" w:unhideWhenUsed="0"/>
+    <w:lsdException w:name="Dark List Accent 3" w:semiHidden="0" w:uiPriority="70" w:unhideWhenUsed="0"/>
+    <w:lsdException w:name="Colorful Shading Accent 3" w:semiHidden="0" w:uiPriority="71" w:unhideWhenUsed="0"/>
+    <w:lsdException w:name="Colorful List Accent 3" w:semiHidden="0" w:uiPriority="72" w:unhideWhenUsed="0"/>
+    <w:lsdException w:name="Colorful Grid Accent 3" w:semiHidden="0" w:uiPriority="73" w:unhideWhenUsed="0"/>
+    <w:lsdException w:name="Light Shading Accent 4" w:semiHidden="0" w:uiPriority="60" w:unhideWhenUsed="0"/>
+    <w:lsdException w:name="Light List Accent 4" w:semiHidden="0" w:uiPriority="61" w:unhideWhenUsed="0"/>
+    <w:lsdException w:name="Light Grid Accent 4" w:semiHidden="0" w:uiPriority="62" w:unhideWhenUsed="0"/>
+    <w:lsdException w:name="Medium Shading 1 Accent 4" w:semiHidden="0" w:uiPriority="63" w:unhideWhenUsed="0"/>
+    <w:lsdException w:name="Medium Shading 2 Accent 4" w:semiHidden="0" w:uiPriority="64" w:unhideWhenUsed="0"/>
+    <w:lsdException w:name="Medium List 1 Accent 4" w:semiHidden="0" w:uiPriority="65" w:unhideWhenUsed="0"/>
+    <w:lsdException w:name="Medium List 2 Accent 4" w:semiHidden="0" w:uiPriority="66" w:unhideWhenUsed="0"/>
+    <w:lsdException w:name="Medium Grid 1 Accent 4" w:semiHidden="0" w:uiPriority="67" w:unhideWhenUsed="0"/>
+    <w:lsdException w:name="Medium Grid 2 Accent 4" w:semiHidden="0" w:uiPriority="68" w:unhideWhenUsed="0"/>
+    <w:lsdException w:name="Medium Grid 3 Accent 4" w:semiHidden="0" w:uiPriority="69" w:unhideWhenUsed="0"/>
+    <w:lsdException w:name="Dark List Accent 4" w:semiHidden="0" w:uiPriority="70" w:unhideWhenUsed="0"/>
+    <w:lsdException w:name="Colorful Shading Accent 4" w:semiHidden="0" w:uiPriority="71" w:unhideWhenUsed="0"/>
+    <w:lsdException w:name="Colorful List Accent 4" w:semiHidden="0" w:uiPriority="72" w:unhideWhenUsed="0"/>
+    <w:lsdException w:name="Colorful Grid Accent 4" w:semiHidden="0" w:uiPriority="73" w:unhideWhenUsed="0"/>
+    <w:lsdException w:name="Light Shading Accent 5" w:semiHidden="0" w:uiPriority="60" w:unhideWhenUsed="0"/>
+    <w:lsdException w:name="Light List Accent 5" w:semiHidden="0" w:uiPriority="61" w:unhideWhenUsed="0"/>
+    <w:lsdException w:name="Light Grid Accent 5" w:semiHidden="0" w:uiPriority="62" w:unhideWhenUsed="0"/>
+    <w:lsdException w:name="Medium Shading 1 Accent 5" w:semiHidden="0" w:uiPriority="63" w:unhideWhenUsed="0"/>
+    <w:lsdException w:name="Medium Shading 2 Accent 5" w:semiHidden="0" w:uiPriority="64" w:unhideWhenUsed="0"/>
+    <w:lsdException w:name="Medium List 1 Accent 5" w:semiHidden="0" w:uiPriority="65" w:unhideWhenUsed="0"/>
+    <w:lsdException w:name="Medium List 2 Accent 5" w:semiHidden="0" w:uiPriority="66" w:unhideWhenUsed="0"/>
+    <w:lsdException w:name="Medium Grid 1 Accent 5" w:semiHidden="0" w:uiPriority="67" w:unhideWhenUsed="0"/>
+    <w:lsdException w:name="Medium Grid 2 Accent 5" w:semiHidden="0" w:uiPriority="68" w:unhideWhenUsed="0"/>
+    <w:lsdException w:name="Medium Grid 3 Accent 5" w:semiHidden="0" w:uiPriority="69" w:unhideWhenUsed="0"/>
+    <w:lsdException w:name="Dark List Accent 5" w:semiHidden="0" w:uiPriority="70" w:unhideWhenUsed="0"/>
+    <w:lsdException w:name="Colorful Shading Accent 5" w:semiHidden="0" w:uiPriority="71" w:unhideWhenUsed="0"/>
+    <w:lsdException w:name="Colorful List Accent 5" w:semiHidden="0" w:uiPriority="72" w:unhideWhenUsed="0"/>
+    <w:lsdException w:name="Colorful Grid Accent 5" w:semiHidden="0" w:uiPriority="73" w:unhideWhenUsed="0"/>
+    <w:lsdException w:name="Light Shading Accent 6" w:semiHidden="0" w:uiPriority="60" w:unhideWhenUsed="0"/>
+    <w:lsdException w:name="Light List Accent 6" w:semiHidden="0" w:uiPriority="61" w:unhideWhenUsed="0"/>
+    <w:lsdException w:name="Light Grid Accent 6" w:semiHidden="0" w:uiPriority="62" w:unhideWhenUsed="0"/>
+    <w:lsdException w:name="Medium Shading 1 Accent 6" w:semiHidden="0" w:uiPriority="63" w:unhideWhenUsed="0"/>
+    <w:lsdException w:name="Medium Shading 2 Accent 6" w:semiHidden="0" w:uiPriority="64" w:unhideWhenUsed="0"/>
+    <w:lsdException w:name="Medium List 1 Accent 6" w:semiHidden="0" w:uiPriority="65" w:unhideWhenUsed="0"/>
+    <w:lsdException w:name="Medium List 2 Accent 6" w:semiHidden="0" w:uiPriority="66" w:unhideWhenUsed="0"/>
+    <w:lsdException w:name="Medium Grid 1 Accent 6" w:semiHidden="0" w:uiPriority="67" w:unhideWhenUsed="0"/>
+    <w:lsdException w:name="Medium Grid 2 Accent 6" w:semiHidden="0" w:uiPriority="68" w:unhideWhenUsed="0"/>
+    <w:lsdException w:name="Medium Grid 3 Accent 6" w:semiHidden="0" w:uiPriority="69" w:unhideWhenUsed="0"/>
+    <w:lsdException w:name="Dark List Accent 6" w:semiHidden="0" w:uiPriority="70" w:unhideWhenUsed="0"/>
+    <w:lsdException w:name="Colorful Shading Accent 6" w:semiHidden="0" w:uiPriority="71" w:unhideWhenUsed="0"/>
+    <w:lsdException w:name="Colorful List Accent 6" w:semiHidden="0" w:uiPriority="72" w:unhideWhenUsed="0"/>
+    <w:lsdException w:name="Colorful Grid Accent 6" w:semiHidden="0" w:uiPriority="73" w:unhideWhenUsed="0"/>
+    <w:lsdException w:name="Subtle Emphasis" w:semiHidden="0" w:uiPriority="19" w:unhideWhenUsed="0" w:qFormat="1"/>
+    <w:lsdException w:name="Intense Emphasis" w:semiHidden="0" w:uiPriority="21" w:unhideWhenUsed="0" w:qFormat="1"/>
+    <w:lsdException w:name="Subtle Reference" w:semiHidden="0" w:uiPriority="31" w:unhideWhenUsed="0" w:qFormat="1"/>
+    <w:lsdException w:name="Intense Reference" w:semiHidden="0" w:uiPriority="32" w:unhideWhenUsed="0" w:qFormat="1"/>
+    <w:lsdException w:name="Book Title" w:semiHidden="0" w:uiPriority="33" w:unhideWhenUsed="0" w:qFormat="1"/>
+    <w:lsdException w:name="Bibliography" w:uiPriority="37"/>
+    <w:lsdException w:name="TOC Heading" w:uiPriority="39" w:qFormat="1"/>
+  </w:latentStyles>
+  <w:style w:type="paragraph" w:default="1" w:styleId="Normal">
+    <w:name w:val="Normal"/>
+    <w:qFormat/>
+  </w:style>
+  <w:style w:type="character" w:default="1" w:styleId="DefaultParagraphFont">
+    <w:name w:val="Default Paragraph Font"/>
+    <w:uiPriority w:val="1"/>
+    <w:semiHidden/>
+    <w:unhideWhenUsed/>
+  </w:style>
+  <w:style w:type="table" w:default="1" w:styleId="TableNormal">
+    <w:name w:val="Normal Table"/>
+    <w:uiPriority w:val="99"/>
+    <w:semiHidden/>
+    <w:unhideWhenUsed/>
+    <w:tblPr>
+      <w:tblInd w:w="0" w:type="dxa"/>
+      <w:tblCellMar>
+        <w:top w:w="0" w:type="dxa"/>
+        <w:left w:w="108" w:type="dxa"/>
+        <w:bottom w:w="0" w:type="dxa"/>
+        <w:right w:w="108" w:type="dxa"/>
+      </w:tblCellMar>
+    </w:tblPr>
+  </w:style>
+  <w:style w:type="numbering" w:default="1" w:styleId="NoList">
+    <w:name w:val="No List"/>
+    <w:uiPriority w:val="99"/>
+    <w:semiHidden/>
+    <w:unhideWhenUsed/>
+  </w:style>
+  <w:style w:type="paragraph" w:styleId="ListParagraph">
+    <w:name w:val="List Paragraph"/>
+    <w:basedOn w:val="Normal"/>
+    <w:uiPriority w:val="34"/>
+    <w:qFormat/>
+    <w:pPr>
+      <w:ind w:left="720"/>
+      <w:contextualSpacing/>
+    </w:pPr>
+  </w:style>
+  <w:style w:type="table" w:styleId="TableGrid">
+    <w:name w:val="Table Grid"/>
+    <w:basedOn w:val="TableNormal"/>
+    <w:uiPriority w:val="59"/>
     <w:pPr>
       <w:spacing w:after="0" w:line="240" w:lineRule="auto"/>
     </w:pPr>
@@ -2349,4 +4583,16 @@
   <a:objectDefaults/>
   <a:extraClrSchemeLst/>
 </a:theme>
+</file>
+
+<file path=customXml/item1.xml><?xml version="1.0" encoding="utf-8"?>
+<b:Sources xmlns:b="http://schemas.openxmlformats.org/officeDocument/2006/bibliography" xmlns="http://schemas.openxmlformats.org/officeDocument/2006/bibliography" SelectedStyle="\APA.XSL" StyleName="APA"/>
+</file>
+
+<file path=customXml/itemProps1.xml><?xml version="1.0" encoding="utf-8"?>
+<ds:datastoreItem xmlns:ds="http://schemas.openxmlformats.org/officeDocument/2006/customXml" ds:itemID="{A88326F1-D709-44EA-93BD-B505BA955F5E}">
+  <ds:schemaRefs>
+    <ds:schemaRef ds:uri="http://schemas.openxmlformats.org/officeDocument/2006/bibliography"/>
+  </ds:schemaRefs>
+</ds:datastoreItem>
 </file>
</xml_diff>

<commit_message>
Writing course - week one day five
</commit_message>
<xml_diff>
--- a/C80K/C80K.docx
+++ b/C80K/C80K.docx
@@ -3615,6 +3615,1081 @@
           <w:lang w:val="en-AU"/>
         </w:rPr>
         <w:t>Beard colour mismatched to the rest of his hair</w:t>
+      </w:r>
+    </w:p>
+    <w:p>
+      <w:pPr>
+        <w:rPr>
+          <w:sz w:val="20"/>
+          <w:szCs w:val="20"/>
+          <w:lang w:val="en-AU"/>
+        </w:rPr>
+      </w:pPr>
+    </w:p>
+    <w:p>
+      <w:pPr>
+        <w:rPr>
+          <w:sz w:val="20"/>
+          <w:szCs w:val="20"/>
+          <w:lang w:val="en-AU"/>
+        </w:rPr>
+      </w:pPr>
+    </w:p>
+    <w:p>
+      <w:pPr>
+        <w:rPr>
+          <w:sz w:val="20"/>
+          <w:szCs w:val="20"/>
+          <w:lang w:val="en-AU"/>
+        </w:rPr>
+      </w:pPr>
+    </w:p>
+    <w:p>
+      <w:pPr>
+        <w:rPr>
+          <w:sz w:val="20"/>
+          <w:szCs w:val="20"/>
+          <w:lang w:val="en-AU"/>
+        </w:rPr>
+      </w:pPr>
+    </w:p>
+    <w:p>
+      <w:pPr>
+        <w:rPr>
+          <w:sz w:val="20"/>
+          <w:szCs w:val="20"/>
+          <w:lang w:val="en-AU"/>
+        </w:rPr>
+      </w:pPr>
+    </w:p>
+    <w:p>
+      <w:pPr>
+        <w:rPr>
+          <w:sz w:val="20"/>
+          <w:szCs w:val="20"/>
+          <w:lang w:val="en-AU"/>
+        </w:rPr>
+      </w:pPr>
+      <w:r>
+        <w:rPr>
+          <w:sz w:val="20"/>
+          <w:szCs w:val="20"/>
+          <w:lang w:val="en-AU"/>
+        </w:rPr>
+        <w:lastRenderedPageBreak/>
+        <w:t xml:space="preserve">Week </w:t>
+      </w:r>
+      <w:proofErr w:type="gramStart"/>
+      <w:r>
+        <w:rPr>
+          <w:sz w:val="20"/>
+          <w:szCs w:val="20"/>
+          <w:lang w:val="en-AU"/>
+        </w:rPr>
+        <w:t>One Day</w:t>
+      </w:r>
+      <w:proofErr w:type="gramEnd"/>
+      <w:r>
+        <w:rPr>
+          <w:sz w:val="20"/>
+          <w:szCs w:val="20"/>
+          <w:lang w:val="en-AU"/>
+        </w:rPr>
+        <w:t xml:space="preserve"> Five </w:t>
+      </w:r>
+    </w:p>
+    <w:p>
+      <w:pPr>
+        <w:pStyle w:val="ListParagraph"/>
+        <w:numPr>
+          <w:ilvl w:val="0"/>
+          <w:numId w:val="1"/>
+        </w:numPr>
+        <w:rPr>
+          <w:sz w:val="20"/>
+          <w:szCs w:val="20"/>
+          <w:lang w:val="en-AU"/>
+        </w:rPr>
+      </w:pPr>
+      <w:r>
+        <w:rPr>
+          <w:sz w:val="20"/>
+          <w:szCs w:val="20"/>
+          <w:lang w:val="en-AU"/>
+        </w:rPr>
+        <w:t>Battle Pagoda, Floor one, room five!</w:t>
+      </w:r>
+    </w:p>
+    <w:p>
+      <w:pPr>
+        <w:pStyle w:val="ListParagraph"/>
+        <w:numPr>
+          <w:ilvl w:val="0"/>
+          <w:numId w:val="1"/>
+        </w:numPr>
+        <w:rPr>
+          <w:sz w:val="20"/>
+          <w:szCs w:val="20"/>
+          <w:lang w:val="en-AU"/>
+        </w:rPr>
+      </w:pPr>
+      <w:r>
+        <w:rPr>
+          <w:sz w:val="20"/>
+          <w:szCs w:val="20"/>
+          <w:lang w:val="en-AU"/>
+        </w:rPr>
+        <w:t>Nonfiction for content, fiction for style</w:t>
+      </w:r>
+    </w:p>
+    <w:p>
+      <w:pPr>
+        <w:pStyle w:val="ListParagraph"/>
+        <w:numPr>
+          <w:ilvl w:val="0"/>
+          <w:numId w:val="1"/>
+        </w:numPr>
+        <w:rPr>
+          <w:sz w:val="20"/>
+          <w:szCs w:val="20"/>
+          <w:lang w:val="en-AU"/>
+        </w:rPr>
+      </w:pPr>
+      <w:r>
+        <w:rPr>
+          <w:sz w:val="20"/>
+          <w:szCs w:val="20"/>
+          <w:lang w:val="en-AU"/>
+        </w:rPr>
+        <w:t xml:space="preserve">Read </w:t>
+      </w:r>
+      <w:proofErr w:type="gramStart"/>
+      <w:r>
+        <w:rPr>
+          <w:sz w:val="20"/>
+          <w:szCs w:val="20"/>
+          <w:lang w:val="en-AU"/>
+        </w:rPr>
+        <w:t>books which</w:t>
+      </w:r>
+      <w:proofErr w:type="gramEnd"/>
+      <w:r>
+        <w:rPr>
+          <w:sz w:val="20"/>
+          <w:szCs w:val="20"/>
+          <w:lang w:val="en-AU"/>
+        </w:rPr>
+        <w:t xml:space="preserve"> could be like your own. Either It’ll be a relief cause it’s different than yours, or it’s a warning cause you’ve both gone for clichés</w:t>
+      </w:r>
+    </w:p>
+    <w:p>
+      <w:pPr>
+        <w:rPr>
+          <w:sz w:val="20"/>
+          <w:szCs w:val="20"/>
+          <w:lang w:val="en-AU"/>
+        </w:rPr>
+      </w:pPr>
+      <w:r>
+        <w:rPr>
+          <w:sz w:val="20"/>
+          <w:szCs w:val="20"/>
+          <w:lang w:val="en-AU"/>
+        </w:rPr>
+        <w:t>Books I always wanted to read and never read:</w:t>
+      </w:r>
+    </w:p>
+    <w:p>
+      <w:pPr>
+        <w:pStyle w:val="ListParagraph"/>
+        <w:numPr>
+          <w:ilvl w:val="0"/>
+          <w:numId w:val="1"/>
+        </w:numPr>
+        <w:rPr>
+          <w:sz w:val="20"/>
+          <w:szCs w:val="20"/>
+          <w:lang w:val="en-AU"/>
+        </w:rPr>
+      </w:pPr>
+      <w:proofErr w:type="spellStart"/>
+      <w:r>
+        <w:rPr>
+          <w:sz w:val="20"/>
+          <w:szCs w:val="20"/>
+          <w:lang w:val="en-AU"/>
+        </w:rPr>
+        <w:t>Otherlands</w:t>
+      </w:r>
+      <w:proofErr w:type="spellEnd"/>
+      <w:r>
+        <w:rPr>
+          <w:sz w:val="20"/>
+          <w:szCs w:val="20"/>
+          <w:lang w:val="en-AU"/>
+        </w:rPr>
+        <w:t xml:space="preserve"> series</w:t>
+      </w:r>
+    </w:p>
+    <w:p>
+      <w:pPr>
+        <w:pStyle w:val="ListParagraph"/>
+        <w:numPr>
+          <w:ilvl w:val="0"/>
+          <w:numId w:val="1"/>
+        </w:numPr>
+        <w:rPr>
+          <w:sz w:val="20"/>
+          <w:szCs w:val="20"/>
+          <w:lang w:val="en-AU"/>
+        </w:rPr>
+      </w:pPr>
+      <w:proofErr w:type="spellStart"/>
+      <w:r>
+        <w:rPr>
+          <w:sz w:val="20"/>
+          <w:szCs w:val="20"/>
+          <w:lang w:val="en-AU"/>
+        </w:rPr>
+        <w:t>Ringworld</w:t>
+      </w:r>
+      <w:proofErr w:type="spellEnd"/>
+      <w:r>
+        <w:rPr>
+          <w:sz w:val="20"/>
+          <w:szCs w:val="20"/>
+          <w:lang w:val="en-AU"/>
+        </w:rPr>
+        <w:t xml:space="preserve"> Series</w:t>
+      </w:r>
+    </w:p>
+    <w:p>
+      <w:pPr>
+        <w:pStyle w:val="ListParagraph"/>
+        <w:numPr>
+          <w:ilvl w:val="0"/>
+          <w:numId w:val="1"/>
+        </w:numPr>
+        <w:rPr>
+          <w:sz w:val="20"/>
+          <w:szCs w:val="20"/>
+          <w:lang w:val="en-AU"/>
+        </w:rPr>
+      </w:pPr>
+      <w:proofErr w:type="spellStart"/>
+      <w:r>
+        <w:rPr>
+          <w:sz w:val="20"/>
+          <w:szCs w:val="20"/>
+          <w:lang w:val="en-AU"/>
+        </w:rPr>
+        <w:t>Barsoom</w:t>
+      </w:r>
+      <w:proofErr w:type="spellEnd"/>
+      <w:r>
+        <w:rPr>
+          <w:sz w:val="20"/>
+          <w:szCs w:val="20"/>
+          <w:lang w:val="en-AU"/>
+        </w:rPr>
+        <w:t xml:space="preserve"> Series</w:t>
+      </w:r>
+    </w:p>
+    <w:p>
+      <w:pPr>
+        <w:pStyle w:val="ListParagraph"/>
+        <w:numPr>
+          <w:ilvl w:val="0"/>
+          <w:numId w:val="1"/>
+        </w:numPr>
+        <w:rPr>
+          <w:sz w:val="20"/>
+          <w:szCs w:val="20"/>
+          <w:lang w:val="en-AU"/>
+        </w:rPr>
+      </w:pPr>
+      <w:r>
+        <w:rPr>
+          <w:sz w:val="20"/>
+          <w:szCs w:val="20"/>
+          <w:lang w:val="en-AU"/>
+        </w:rPr>
+        <w:t>Asimov’s Nightfall</w:t>
+      </w:r>
+    </w:p>
+    <w:p>
+      <w:pPr>
+        <w:pStyle w:val="ListParagraph"/>
+        <w:numPr>
+          <w:ilvl w:val="0"/>
+          <w:numId w:val="1"/>
+        </w:numPr>
+        <w:rPr>
+          <w:sz w:val="20"/>
+          <w:szCs w:val="20"/>
+          <w:lang w:val="en-AU"/>
+        </w:rPr>
+      </w:pPr>
+      <w:r>
+        <w:rPr>
+          <w:sz w:val="20"/>
+          <w:szCs w:val="20"/>
+          <w:lang w:val="en-AU"/>
+        </w:rPr>
+        <w:t>The grapes of Wrath</w:t>
+      </w:r>
+    </w:p>
+    <w:p>
+      <w:pPr>
+        <w:pStyle w:val="ListParagraph"/>
+        <w:numPr>
+          <w:ilvl w:val="0"/>
+          <w:numId w:val="1"/>
+        </w:numPr>
+        <w:rPr>
+          <w:sz w:val="20"/>
+          <w:szCs w:val="20"/>
+          <w:lang w:val="en-AU"/>
+        </w:rPr>
+      </w:pPr>
+      <w:r>
+        <w:rPr>
+          <w:sz w:val="20"/>
+          <w:szCs w:val="20"/>
+          <w:lang w:val="en-AU"/>
+        </w:rPr>
+        <w:t>For whom the bells toll</w:t>
+      </w:r>
+    </w:p>
+    <w:p>
+      <w:pPr>
+        <w:pStyle w:val="ListParagraph"/>
+        <w:numPr>
+          <w:ilvl w:val="0"/>
+          <w:numId w:val="1"/>
+        </w:numPr>
+        <w:rPr>
+          <w:sz w:val="20"/>
+          <w:szCs w:val="20"/>
+          <w:lang w:val="en-AU"/>
+        </w:rPr>
+      </w:pPr>
+      <w:r>
+        <w:rPr>
+          <w:sz w:val="20"/>
+          <w:szCs w:val="20"/>
+          <w:lang w:val="en-AU"/>
+        </w:rPr>
+        <w:t>Scott Pilgrim Vs the World series</w:t>
+      </w:r>
+    </w:p>
+    <w:p>
+      <w:pPr>
+        <w:pStyle w:val="ListParagraph"/>
+        <w:numPr>
+          <w:ilvl w:val="0"/>
+          <w:numId w:val="1"/>
+        </w:numPr>
+        <w:rPr>
+          <w:sz w:val="20"/>
+          <w:szCs w:val="20"/>
+          <w:lang w:val="en-AU"/>
+        </w:rPr>
+      </w:pPr>
+      <w:r>
+        <w:rPr>
+          <w:sz w:val="20"/>
+          <w:szCs w:val="20"/>
+          <w:lang w:val="en-AU"/>
+        </w:rPr>
+        <w:t>V for Vendetta</w:t>
+      </w:r>
+    </w:p>
+    <w:p>
+      <w:pPr>
+        <w:pStyle w:val="ListParagraph"/>
+        <w:numPr>
+          <w:ilvl w:val="0"/>
+          <w:numId w:val="1"/>
+        </w:numPr>
+        <w:rPr>
+          <w:sz w:val="20"/>
+          <w:szCs w:val="20"/>
+          <w:lang w:val="en-AU"/>
+        </w:rPr>
+      </w:pPr>
+      <w:r>
+        <w:rPr>
+          <w:sz w:val="20"/>
+          <w:szCs w:val="20"/>
+          <w:lang w:val="en-AU"/>
+        </w:rPr>
+        <w:t>H. P. Lovecraft books (the real ones, not the shit homages)</w:t>
+      </w:r>
+    </w:p>
+    <w:p>
+      <w:pPr>
+        <w:pStyle w:val="ListParagraph"/>
+        <w:numPr>
+          <w:ilvl w:val="0"/>
+          <w:numId w:val="1"/>
+        </w:numPr>
+        <w:rPr>
+          <w:sz w:val="20"/>
+          <w:szCs w:val="20"/>
+          <w:lang w:val="en-AU"/>
+        </w:rPr>
+      </w:pPr>
+      <w:r>
+        <w:rPr>
+          <w:sz w:val="20"/>
+          <w:szCs w:val="20"/>
+          <w:lang w:val="en-AU"/>
+        </w:rPr>
+        <w:t>Four Hour Series</w:t>
+      </w:r>
+    </w:p>
+    <w:p>
+      <w:pPr>
+        <w:pStyle w:val="ListParagraph"/>
+        <w:numPr>
+          <w:ilvl w:val="0"/>
+          <w:numId w:val="1"/>
+        </w:numPr>
+        <w:rPr>
+          <w:sz w:val="20"/>
+          <w:szCs w:val="20"/>
+          <w:lang w:val="en-AU"/>
+        </w:rPr>
+      </w:pPr>
+      <w:r>
+        <w:rPr>
+          <w:sz w:val="20"/>
+          <w:szCs w:val="20"/>
+          <w:lang w:val="en-AU"/>
+        </w:rPr>
+        <w:t>Zero to One</w:t>
+      </w:r>
+    </w:p>
+    <w:p>
+      <w:pPr>
+        <w:pStyle w:val="ListParagraph"/>
+        <w:numPr>
+          <w:ilvl w:val="0"/>
+          <w:numId w:val="1"/>
+        </w:numPr>
+        <w:rPr>
+          <w:sz w:val="20"/>
+          <w:szCs w:val="20"/>
+          <w:lang w:val="en-AU"/>
+        </w:rPr>
+      </w:pPr>
+      <w:r>
+        <w:rPr>
+          <w:sz w:val="20"/>
+          <w:szCs w:val="20"/>
+          <w:lang w:val="en-AU"/>
+        </w:rPr>
+        <w:t>Meditations by Marcus Aurelius</w:t>
+      </w:r>
+    </w:p>
+    <w:p>
+      <w:pPr>
+        <w:pStyle w:val="ListParagraph"/>
+        <w:numPr>
+          <w:ilvl w:val="0"/>
+          <w:numId w:val="1"/>
+        </w:numPr>
+        <w:rPr>
+          <w:sz w:val="20"/>
+          <w:szCs w:val="20"/>
+          <w:lang w:val="en-AU"/>
+        </w:rPr>
+      </w:pPr>
+      <w:r>
+        <w:rPr>
+          <w:sz w:val="20"/>
+          <w:szCs w:val="20"/>
+          <w:lang w:val="en-AU"/>
+        </w:rPr>
+        <w:t>Machiavelli’s The Prince</w:t>
+      </w:r>
+    </w:p>
+    <w:p>
+      <w:pPr>
+        <w:pStyle w:val="ListParagraph"/>
+        <w:numPr>
+          <w:ilvl w:val="0"/>
+          <w:numId w:val="1"/>
+        </w:numPr>
+        <w:rPr>
+          <w:sz w:val="20"/>
+          <w:szCs w:val="20"/>
+          <w:lang w:val="en-AU"/>
+        </w:rPr>
+      </w:pPr>
+      <w:r>
+        <w:rPr>
+          <w:sz w:val="20"/>
+          <w:szCs w:val="20"/>
+          <w:lang w:val="en-AU"/>
+        </w:rPr>
+        <w:t xml:space="preserve">Shakespeare! </w:t>
+      </w:r>
+      <w:proofErr w:type="gramStart"/>
+      <w:r>
+        <w:rPr>
+          <w:sz w:val="20"/>
+          <w:szCs w:val="20"/>
+          <w:lang w:val="en-AU"/>
+        </w:rPr>
+        <w:t>At least the big five!</w:t>
+      </w:r>
+      <w:proofErr w:type="gramEnd"/>
+    </w:p>
+    <w:p>
+      <w:pPr>
+        <w:pStyle w:val="ListParagraph"/>
+        <w:numPr>
+          <w:ilvl w:val="0"/>
+          <w:numId w:val="1"/>
+        </w:numPr>
+        <w:rPr>
+          <w:sz w:val="20"/>
+          <w:szCs w:val="20"/>
+          <w:lang w:val="en-AU"/>
+        </w:rPr>
+      </w:pPr>
+      <w:r>
+        <w:rPr>
+          <w:sz w:val="20"/>
+          <w:szCs w:val="20"/>
+          <w:lang w:val="en-AU"/>
+        </w:rPr>
+        <w:t>Batman the Killing Joke</w:t>
+      </w:r>
+    </w:p>
+    <w:p>
+      <w:pPr>
+        <w:pStyle w:val="ListParagraph"/>
+        <w:numPr>
+          <w:ilvl w:val="0"/>
+          <w:numId w:val="1"/>
+        </w:numPr>
+        <w:rPr>
+          <w:sz w:val="20"/>
+          <w:szCs w:val="20"/>
+          <w:lang w:val="en-AU"/>
+        </w:rPr>
+      </w:pPr>
+      <w:r>
+        <w:rPr>
+          <w:sz w:val="20"/>
+          <w:szCs w:val="20"/>
+          <w:lang w:val="en-AU"/>
+        </w:rPr>
+        <w:t>Gone with the wind</w:t>
+      </w:r>
+    </w:p>
+    <w:p>
+      <w:pPr>
+        <w:pStyle w:val="ListParagraph"/>
+        <w:numPr>
+          <w:ilvl w:val="0"/>
+          <w:numId w:val="1"/>
+        </w:numPr>
+        <w:rPr>
+          <w:sz w:val="20"/>
+          <w:szCs w:val="20"/>
+          <w:lang w:val="en-AU"/>
+        </w:rPr>
+      </w:pPr>
+      <w:r>
+        <w:rPr>
+          <w:sz w:val="20"/>
+          <w:szCs w:val="20"/>
+          <w:lang w:val="en-AU"/>
+        </w:rPr>
+        <w:t>Pride Prejudice and Zombies</w:t>
+      </w:r>
+    </w:p>
+    <w:p>
+      <w:pPr>
+        <w:pStyle w:val="ListParagraph"/>
+        <w:numPr>
+          <w:ilvl w:val="0"/>
+          <w:numId w:val="1"/>
+        </w:numPr>
+        <w:rPr>
+          <w:sz w:val="20"/>
+          <w:szCs w:val="20"/>
+          <w:lang w:val="en-AU"/>
+        </w:rPr>
+      </w:pPr>
+      <w:r>
+        <w:rPr>
+          <w:sz w:val="20"/>
+          <w:szCs w:val="20"/>
+          <w:lang w:val="en-AU"/>
+        </w:rPr>
+        <w:t>The aliens are coming!</w:t>
+      </w:r>
+    </w:p>
+    <w:p>
+      <w:pPr>
+        <w:pStyle w:val="ListParagraph"/>
+        <w:numPr>
+          <w:ilvl w:val="0"/>
+          <w:numId w:val="1"/>
+        </w:numPr>
+        <w:rPr>
+          <w:sz w:val="20"/>
+          <w:szCs w:val="20"/>
+          <w:lang w:val="en-AU"/>
+        </w:rPr>
+      </w:pPr>
+      <w:r>
+        <w:rPr>
+          <w:sz w:val="20"/>
+          <w:szCs w:val="20"/>
+          <w:lang w:val="en-AU"/>
+        </w:rPr>
+        <w:t>The sirens of Titan</w:t>
+      </w:r>
+    </w:p>
+    <w:p>
+      <w:pPr>
+        <w:pStyle w:val="ListParagraph"/>
+        <w:numPr>
+          <w:ilvl w:val="0"/>
+          <w:numId w:val="1"/>
+        </w:numPr>
+        <w:rPr>
+          <w:sz w:val="20"/>
+          <w:szCs w:val="20"/>
+          <w:lang w:val="en-AU"/>
+        </w:rPr>
+      </w:pPr>
+      <w:r>
+        <w:rPr>
+          <w:sz w:val="20"/>
+          <w:szCs w:val="20"/>
+          <w:lang w:val="en-AU"/>
+        </w:rPr>
+        <w:t>Slaughter house 5</w:t>
+      </w:r>
+    </w:p>
+    <w:p>
+      <w:pPr>
+        <w:pStyle w:val="ListParagraph"/>
+        <w:numPr>
+          <w:ilvl w:val="0"/>
+          <w:numId w:val="1"/>
+        </w:numPr>
+        <w:rPr>
+          <w:sz w:val="20"/>
+          <w:szCs w:val="20"/>
+          <w:lang w:val="en-AU"/>
+        </w:rPr>
+      </w:pPr>
+      <w:r>
+        <w:rPr>
+          <w:sz w:val="20"/>
+          <w:szCs w:val="20"/>
+          <w:lang w:val="en-AU"/>
+        </w:rPr>
+        <w:t>Cat’s Cradle</w:t>
+      </w:r>
+    </w:p>
+    <w:p>
+      <w:pPr>
+        <w:pStyle w:val="ListParagraph"/>
+        <w:numPr>
+          <w:ilvl w:val="0"/>
+          <w:numId w:val="1"/>
+        </w:numPr>
+        <w:rPr>
+          <w:sz w:val="20"/>
+          <w:szCs w:val="20"/>
+          <w:lang w:val="en-AU"/>
+        </w:rPr>
+      </w:pPr>
+      <w:r>
+        <w:rPr>
+          <w:sz w:val="20"/>
+          <w:szCs w:val="20"/>
+          <w:lang w:val="en-AU"/>
+        </w:rPr>
+        <w:t>Nudge</w:t>
+      </w:r>
+    </w:p>
+    <w:p>
+      <w:pPr>
+        <w:pStyle w:val="ListParagraph"/>
+        <w:numPr>
+          <w:ilvl w:val="0"/>
+          <w:numId w:val="1"/>
+        </w:numPr>
+        <w:rPr>
+          <w:sz w:val="20"/>
+          <w:szCs w:val="20"/>
+          <w:lang w:val="en-AU"/>
+        </w:rPr>
+      </w:pPr>
+      <w:r>
+        <w:rPr>
+          <w:sz w:val="20"/>
+          <w:szCs w:val="20"/>
+          <w:lang w:val="en-AU"/>
+        </w:rPr>
+        <w:t>Decisive</w:t>
+      </w:r>
+    </w:p>
+    <w:p>
+      <w:pPr>
+        <w:pStyle w:val="ListParagraph"/>
+        <w:numPr>
+          <w:ilvl w:val="0"/>
+          <w:numId w:val="1"/>
+        </w:numPr>
+        <w:rPr>
+          <w:sz w:val="20"/>
+          <w:szCs w:val="20"/>
+          <w:lang w:val="en-AU"/>
+        </w:rPr>
+      </w:pPr>
+      <w:r>
+        <w:rPr>
+          <w:sz w:val="20"/>
+          <w:szCs w:val="20"/>
+          <w:lang w:val="en-AU"/>
+        </w:rPr>
+        <w:t>Curious</w:t>
+      </w:r>
+    </w:p>
+    <w:p>
+      <w:pPr>
+        <w:pStyle w:val="ListParagraph"/>
+        <w:numPr>
+          <w:ilvl w:val="0"/>
+          <w:numId w:val="1"/>
+        </w:numPr>
+        <w:rPr>
+          <w:sz w:val="20"/>
+          <w:szCs w:val="20"/>
+          <w:lang w:val="en-AU"/>
+        </w:rPr>
+      </w:pPr>
+      <w:r>
+        <w:rPr>
+          <w:sz w:val="20"/>
+          <w:szCs w:val="20"/>
+          <w:lang w:val="en-AU"/>
+        </w:rPr>
+        <w:t>The pillars of happiness (Dalai Lama, Desmond Tutu)</w:t>
+      </w:r>
+    </w:p>
+    <w:p>
+      <w:pPr>
+        <w:pStyle w:val="ListParagraph"/>
+        <w:numPr>
+          <w:ilvl w:val="0"/>
+          <w:numId w:val="1"/>
+        </w:numPr>
+        <w:rPr>
+          <w:sz w:val="20"/>
+          <w:szCs w:val="20"/>
+          <w:lang w:val="en-AU"/>
+        </w:rPr>
+      </w:pPr>
+      <w:proofErr w:type="gramStart"/>
+      <w:r>
+        <w:rPr>
+          <w:sz w:val="20"/>
+          <w:szCs w:val="20"/>
+          <w:lang w:val="en-AU"/>
+        </w:rPr>
+        <w:t>ALL THE PRATCHET NOVELS!</w:t>
+      </w:r>
+      <w:proofErr w:type="gramEnd"/>
+    </w:p>
+    <w:p>
+      <w:pPr>
+        <w:pStyle w:val="ListParagraph"/>
+        <w:numPr>
+          <w:ilvl w:val="0"/>
+          <w:numId w:val="1"/>
+        </w:numPr>
+        <w:rPr>
+          <w:sz w:val="20"/>
+          <w:szCs w:val="20"/>
+          <w:lang w:val="en-AU"/>
+        </w:rPr>
+      </w:pPr>
+      <w:r>
+        <w:rPr>
+          <w:sz w:val="20"/>
+          <w:szCs w:val="20"/>
+          <w:lang w:val="en-AU"/>
+        </w:rPr>
+        <w:t>Asimov’s less known stuff</w:t>
+      </w:r>
+    </w:p>
+    <w:p>
+      <w:pPr>
+        <w:pStyle w:val="ListParagraph"/>
+        <w:numPr>
+          <w:ilvl w:val="0"/>
+          <w:numId w:val="1"/>
+        </w:numPr>
+        <w:rPr>
+          <w:sz w:val="20"/>
+          <w:szCs w:val="20"/>
+          <w:lang w:val="en-AU"/>
+        </w:rPr>
+      </w:pPr>
+      <w:r>
+        <w:rPr>
+          <w:sz w:val="20"/>
+          <w:szCs w:val="20"/>
+          <w:lang w:val="en-AU"/>
+        </w:rPr>
+        <w:t xml:space="preserve">The </w:t>
+      </w:r>
+      <w:proofErr w:type="spellStart"/>
+      <w:r>
+        <w:rPr>
+          <w:sz w:val="20"/>
+          <w:szCs w:val="20"/>
+          <w:lang w:val="en-AU"/>
+        </w:rPr>
+        <w:t>Gernsback</w:t>
+      </w:r>
+      <w:proofErr w:type="spellEnd"/>
+      <w:r>
+        <w:rPr>
+          <w:sz w:val="20"/>
+          <w:szCs w:val="20"/>
+          <w:lang w:val="en-AU"/>
+        </w:rPr>
+        <w:t xml:space="preserve"> continuum</w:t>
+      </w:r>
+    </w:p>
+    <w:p>
+      <w:pPr>
+        <w:pStyle w:val="ListParagraph"/>
+        <w:numPr>
+          <w:ilvl w:val="0"/>
+          <w:numId w:val="1"/>
+        </w:numPr>
+        <w:rPr>
+          <w:sz w:val="20"/>
+          <w:szCs w:val="20"/>
+          <w:lang w:val="fr-FR"/>
+        </w:rPr>
+      </w:pPr>
+      <w:proofErr w:type="spellStart"/>
+      <w:r>
+        <w:rPr>
+          <w:sz w:val="20"/>
+          <w:szCs w:val="20"/>
+          <w:lang w:val="fr-FR"/>
+        </w:rPr>
+        <w:t>Red</w:t>
+      </w:r>
+      <w:proofErr w:type="spellEnd"/>
+      <w:r>
+        <w:rPr>
+          <w:sz w:val="20"/>
+          <w:szCs w:val="20"/>
+          <w:lang w:val="fr-FR"/>
+        </w:rPr>
+        <w:t xml:space="preserve"> Mars Blue Mars Green Mars</w:t>
+      </w:r>
+    </w:p>
+    <w:p>
+      <w:pPr>
+        <w:pStyle w:val="ListParagraph"/>
+        <w:numPr>
+          <w:ilvl w:val="0"/>
+          <w:numId w:val="1"/>
+        </w:numPr>
+        <w:rPr>
+          <w:sz w:val="20"/>
+          <w:szCs w:val="20"/>
+        </w:rPr>
+      </w:pPr>
+      <w:r>
+        <w:rPr>
+          <w:sz w:val="20"/>
+          <w:szCs w:val="20"/>
+        </w:rPr>
+        <w:t>A song of fire and ice (game of thrones stuff)</w:t>
+      </w:r>
+    </w:p>
+    <w:p>
+      <w:pPr>
+        <w:pStyle w:val="ListParagraph"/>
+        <w:numPr>
+          <w:ilvl w:val="0"/>
+          <w:numId w:val="1"/>
+        </w:numPr>
+        <w:rPr>
+          <w:sz w:val="20"/>
+          <w:szCs w:val="20"/>
+        </w:rPr>
+      </w:pPr>
+      <w:r>
+        <w:rPr>
+          <w:sz w:val="20"/>
+          <w:szCs w:val="20"/>
+        </w:rPr>
+        <w:t>Uncle Tom’s tent</w:t>
+      </w:r>
+    </w:p>
+    <w:p>
+      <w:pPr>
+        <w:pStyle w:val="ListParagraph"/>
+        <w:numPr>
+          <w:ilvl w:val="0"/>
+          <w:numId w:val="1"/>
+        </w:numPr>
+        <w:rPr>
+          <w:sz w:val="20"/>
+          <w:szCs w:val="20"/>
+        </w:rPr>
+      </w:pPr>
+      <w:r>
+        <w:rPr>
+          <w:sz w:val="20"/>
+          <w:szCs w:val="20"/>
+        </w:rPr>
+        <w:t>Frankenstein</w:t>
+      </w:r>
+    </w:p>
+    <w:p>
+      <w:pPr>
+        <w:pStyle w:val="ListParagraph"/>
+        <w:numPr>
+          <w:ilvl w:val="0"/>
+          <w:numId w:val="1"/>
+        </w:numPr>
+        <w:rPr>
+          <w:sz w:val="20"/>
+          <w:szCs w:val="20"/>
+        </w:rPr>
+      </w:pPr>
+      <w:r>
+        <w:rPr>
+          <w:sz w:val="20"/>
+          <w:szCs w:val="20"/>
+        </w:rPr>
+        <w:t>Dracula</w:t>
+      </w:r>
+    </w:p>
+    <w:p>
+      <w:pPr>
+        <w:pStyle w:val="ListParagraph"/>
+        <w:numPr>
+          <w:ilvl w:val="0"/>
+          <w:numId w:val="1"/>
+        </w:numPr>
+        <w:rPr>
+          <w:sz w:val="20"/>
+          <w:szCs w:val="20"/>
+        </w:rPr>
+      </w:pPr>
+      <w:r>
+        <w:rPr>
+          <w:sz w:val="20"/>
+          <w:szCs w:val="20"/>
+        </w:rPr>
+        <w:t>Atlas Shrugged</w:t>
+      </w:r>
+    </w:p>
+    <w:p>
+      <w:pPr>
+        <w:pStyle w:val="ListParagraph"/>
+        <w:numPr>
+          <w:ilvl w:val="0"/>
+          <w:numId w:val="1"/>
+        </w:numPr>
+        <w:rPr>
+          <w:sz w:val="20"/>
+          <w:szCs w:val="20"/>
+        </w:rPr>
+      </w:pPr>
+      <w:r>
+        <w:rPr>
+          <w:sz w:val="20"/>
+          <w:szCs w:val="20"/>
+        </w:rPr>
+        <w:t>The great Gatsby</w:t>
+      </w:r>
+    </w:p>
+    <w:p>
+      <w:pPr>
+        <w:pStyle w:val="ListParagraph"/>
+        <w:numPr>
+          <w:ilvl w:val="0"/>
+          <w:numId w:val="1"/>
+        </w:numPr>
+        <w:rPr>
+          <w:sz w:val="20"/>
+          <w:szCs w:val="20"/>
+        </w:rPr>
+      </w:pPr>
+      <w:r>
+        <w:rPr>
+          <w:sz w:val="20"/>
+          <w:szCs w:val="20"/>
+        </w:rPr>
+        <w:t>Guns Germs and Steel (!)</w:t>
+      </w:r>
+    </w:p>
+    <w:p>
+      <w:pPr>
+        <w:pStyle w:val="ListParagraph"/>
+        <w:numPr>
+          <w:ilvl w:val="0"/>
+          <w:numId w:val="1"/>
+        </w:numPr>
+        <w:rPr>
+          <w:sz w:val="20"/>
+          <w:szCs w:val="20"/>
+        </w:rPr>
+      </w:pPr>
+      <w:proofErr w:type="spellStart"/>
+      <w:r>
+        <w:rPr>
+          <w:sz w:val="20"/>
+          <w:szCs w:val="20"/>
+        </w:rPr>
+        <w:t>Nassim</w:t>
+      </w:r>
+      <w:proofErr w:type="spellEnd"/>
+      <w:r>
+        <w:rPr>
+          <w:sz w:val="20"/>
+          <w:szCs w:val="20"/>
+        </w:rPr>
+        <w:t xml:space="preserve"> </w:t>
+      </w:r>
+      <w:proofErr w:type="spellStart"/>
+      <w:r>
+        <w:rPr>
+          <w:sz w:val="20"/>
+          <w:szCs w:val="20"/>
+        </w:rPr>
+        <w:t>Taleb’s</w:t>
+      </w:r>
+      <w:proofErr w:type="spellEnd"/>
+      <w:r>
+        <w:rPr>
+          <w:sz w:val="20"/>
+          <w:szCs w:val="20"/>
+        </w:rPr>
+        <w:t xml:space="preserve"> books (Black Swan, Anti-Fragile, etc.)</w:t>
       </w:r>
       <w:bookmarkStart w:id="0" w:name="_GoBack"/>
       <w:bookmarkEnd w:id="0"/>
@@ -4590,7 +5665,7 @@
 </file>
 
 <file path=customXml/itemProps1.xml><?xml version="1.0" encoding="utf-8"?>
-<ds:datastoreItem xmlns:ds="http://schemas.openxmlformats.org/officeDocument/2006/customXml" ds:itemID="{A88326F1-D709-44EA-93BD-B505BA955F5E}">
+<ds:datastoreItem xmlns:ds="http://schemas.openxmlformats.org/officeDocument/2006/customXml" ds:itemID="{8D70C218-3847-454D-823F-657F0E319FCB}">
   <ds:schemaRefs>
     <ds:schemaRef ds:uri="http://schemas.openxmlformats.org/officeDocument/2006/bibliography"/>
   </ds:schemaRefs>

</xml_diff>

<commit_message>
Writing course - Week One donee
</commit_message>
<xml_diff>
--- a/C80K/C80K.docx
+++ b/C80K/C80K.docx
@@ -44,538 +44,14 @@
           <w:lang w:val="en-AU"/>
         </w:rPr>
       </w:pPr>
-      <w:proofErr w:type="gramStart"/>
-      <w:r>
-        <w:rPr>
-          <w:sz w:val="20"/>
-          <w:szCs w:val="20"/>
-          <w:lang w:val="en-AU"/>
-        </w:rPr>
-        <w:t xml:space="preserve">Steven Green, Mike Meyers, Phillip </w:t>
-      </w:r>
-      <w:proofErr w:type="spellStart"/>
-      <w:r>
-        <w:rPr>
-          <w:sz w:val="20"/>
-          <w:szCs w:val="20"/>
-          <w:lang w:val="en-AU"/>
-        </w:rPr>
-        <w:t>Mccloud</w:t>
-      </w:r>
-      <w:proofErr w:type="spellEnd"/>
-      <w:r>
-        <w:rPr>
-          <w:sz w:val="20"/>
-          <w:szCs w:val="20"/>
-          <w:lang w:val="en-AU"/>
-        </w:rPr>
-        <w:t xml:space="preserve">, Daniel </w:t>
-      </w:r>
-      <w:proofErr w:type="spellStart"/>
-      <w:r>
-        <w:rPr>
-          <w:sz w:val="20"/>
-          <w:szCs w:val="20"/>
-          <w:lang w:val="en-AU"/>
-        </w:rPr>
-        <w:t>Macinson</w:t>
-      </w:r>
-      <w:proofErr w:type="spellEnd"/>
-      <w:r>
-        <w:rPr>
-          <w:sz w:val="20"/>
-          <w:szCs w:val="20"/>
-          <w:lang w:val="en-AU"/>
-        </w:rPr>
-        <w:t xml:space="preserve">, Olivia Richardson, Shawna Kane, David masters, Shill Drab, Congruent Virtue, Felicity Yung, Minh Ng, Conrad Versatile, Dave Hutchinson*, Nora Phillips, Donna Barber, Bert Muller, Swan </w:t>
-      </w:r>
-      <w:proofErr w:type="spellStart"/>
-      <w:r>
-        <w:rPr>
-          <w:sz w:val="20"/>
-          <w:szCs w:val="20"/>
-          <w:lang w:val="en-AU"/>
-        </w:rPr>
-        <w:t>Donson</w:t>
-      </w:r>
-      <w:proofErr w:type="spellEnd"/>
-      <w:r>
-        <w:rPr>
-          <w:sz w:val="20"/>
-          <w:szCs w:val="20"/>
-          <w:lang w:val="en-AU"/>
-        </w:rPr>
-        <w:t xml:space="preserve">, Eric Yi Tan, Chill Latisha, </w:t>
-      </w:r>
-      <w:proofErr w:type="spellStart"/>
-      <w:r>
-        <w:rPr>
-          <w:sz w:val="20"/>
-          <w:szCs w:val="20"/>
-          <w:lang w:val="en-AU"/>
-        </w:rPr>
-        <w:t>Zao</w:t>
-      </w:r>
-      <w:proofErr w:type="spellEnd"/>
-      <w:r>
-        <w:rPr>
-          <w:sz w:val="20"/>
-          <w:szCs w:val="20"/>
-          <w:lang w:val="en-AU"/>
-        </w:rPr>
-        <w:t xml:space="preserve"> Long, Lom </w:t>
-      </w:r>
-      <w:proofErr w:type="spellStart"/>
-      <w:r>
-        <w:rPr>
-          <w:sz w:val="20"/>
-          <w:szCs w:val="20"/>
-          <w:lang w:val="en-AU"/>
-        </w:rPr>
-        <w:t>Numming</w:t>
-      </w:r>
-      <w:proofErr w:type="spellEnd"/>
-      <w:r>
-        <w:rPr>
-          <w:sz w:val="20"/>
-          <w:szCs w:val="20"/>
-          <w:lang w:val="en-AU"/>
-        </w:rPr>
-        <w:t xml:space="preserve">, Minty Love, Shawna </w:t>
-      </w:r>
-      <w:proofErr w:type="spellStart"/>
-      <w:r>
-        <w:rPr>
-          <w:sz w:val="20"/>
-          <w:szCs w:val="20"/>
-          <w:lang w:val="en-AU"/>
-        </w:rPr>
-        <w:t>Umbapu</w:t>
-      </w:r>
-      <w:proofErr w:type="spellEnd"/>
-      <w:r>
-        <w:rPr>
-          <w:sz w:val="20"/>
-          <w:szCs w:val="20"/>
-          <w:lang w:val="en-AU"/>
-        </w:rPr>
-        <w:t xml:space="preserve">, Ung </w:t>
-      </w:r>
-      <w:proofErr w:type="spellStart"/>
-      <w:r>
-        <w:rPr>
-          <w:sz w:val="20"/>
-          <w:szCs w:val="20"/>
-          <w:lang w:val="en-AU"/>
-        </w:rPr>
-        <w:t>Drassil</w:t>
-      </w:r>
-      <w:proofErr w:type="spellEnd"/>
-      <w:r>
-        <w:rPr>
-          <w:sz w:val="20"/>
-          <w:szCs w:val="20"/>
-          <w:lang w:val="en-AU"/>
-        </w:rPr>
-        <w:t xml:space="preserve">, Mathilda Brown, Donovan Saul, Phillip </w:t>
-      </w:r>
-      <w:proofErr w:type="spellStart"/>
-      <w:r>
-        <w:rPr>
-          <w:sz w:val="20"/>
-          <w:szCs w:val="20"/>
-          <w:lang w:val="en-AU"/>
-        </w:rPr>
-        <w:t>Ip</w:t>
-      </w:r>
-      <w:proofErr w:type="spellEnd"/>
-      <w:r>
-        <w:rPr>
-          <w:sz w:val="20"/>
-          <w:szCs w:val="20"/>
-          <w:lang w:val="en-AU"/>
-        </w:rPr>
-        <w:t xml:space="preserve">, </w:t>
-      </w:r>
-      <w:proofErr w:type="spellStart"/>
-      <w:r>
-        <w:rPr>
-          <w:sz w:val="20"/>
-          <w:szCs w:val="20"/>
-          <w:lang w:val="en-AU"/>
-        </w:rPr>
-        <w:t>Ip</w:t>
-      </w:r>
-      <w:proofErr w:type="spellEnd"/>
-      <w:r>
-        <w:rPr>
-          <w:sz w:val="20"/>
-          <w:szCs w:val="20"/>
-          <w:lang w:val="en-AU"/>
-        </w:rPr>
-        <w:t xml:space="preserve"> Sun Ma, Fernando De La </w:t>
-      </w:r>
-      <w:proofErr w:type="spellStart"/>
-      <w:r>
-        <w:rPr>
-          <w:sz w:val="20"/>
-          <w:szCs w:val="20"/>
-          <w:lang w:val="en-AU"/>
-        </w:rPr>
-        <w:t>Bellatisimma</w:t>
-      </w:r>
-      <w:proofErr w:type="spellEnd"/>
-      <w:r>
-        <w:rPr>
-          <w:sz w:val="20"/>
-          <w:szCs w:val="20"/>
-          <w:lang w:val="en-AU"/>
-        </w:rPr>
-        <w:t xml:space="preserve">, </w:t>
-      </w:r>
-      <w:proofErr w:type="spellStart"/>
-      <w:r>
-        <w:rPr>
-          <w:sz w:val="20"/>
-          <w:szCs w:val="20"/>
-          <w:lang w:val="en-AU"/>
-        </w:rPr>
-        <w:t>Jochen</w:t>
-      </w:r>
-      <w:proofErr w:type="spellEnd"/>
-      <w:r>
-        <w:rPr>
-          <w:sz w:val="20"/>
-          <w:szCs w:val="20"/>
-          <w:lang w:val="en-AU"/>
-        </w:rPr>
-        <w:t xml:space="preserve"> Kraus, Dave Fletcher, Hun </w:t>
-      </w:r>
-      <w:proofErr w:type="spellStart"/>
-      <w:r>
-        <w:rPr>
-          <w:sz w:val="20"/>
-          <w:szCs w:val="20"/>
-          <w:lang w:val="en-AU"/>
-        </w:rPr>
-        <w:t>Mola</w:t>
-      </w:r>
-      <w:proofErr w:type="spellEnd"/>
-      <w:r>
-        <w:rPr>
-          <w:sz w:val="20"/>
-          <w:szCs w:val="20"/>
-          <w:lang w:val="en-AU"/>
-        </w:rPr>
-        <w:t xml:space="preserve">, </w:t>
-      </w:r>
-      <w:proofErr w:type="spellStart"/>
-      <w:r>
-        <w:rPr>
-          <w:sz w:val="20"/>
-          <w:szCs w:val="20"/>
-          <w:lang w:val="en-AU"/>
-        </w:rPr>
-        <w:t>Ulaissi</w:t>
-      </w:r>
-      <w:proofErr w:type="spellEnd"/>
-      <w:r>
-        <w:rPr>
-          <w:sz w:val="20"/>
-          <w:szCs w:val="20"/>
-          <w:lang w:val="en-AU"/>
-        </w:rPr>
-        <w:t xml:space="preserve"> </w:t>
-      </w:r>
-      <w:proofErr w:type="spellStart"/>
-      <w:r>
-        <w:rPr>
-          <w:sz w:val="20"/>
-          <w:szCs w:val="20"/>
-          <w:lang w:val="en-AU"/>
-        </w:rPr>
-        <w:t>Nabuto</w:t>
-      </w:r>
-      <w:proofErr w:type="spellEnd"/>
-      <w:r>
-        <w:rPr>
-          <w:sz w:val="20"/>
-          <w:szCs w:val="20"/>
-          <w:lang w:val="en-AU"/>
-        </w:rPr>
-        <w:t xml:space="preserve">, Moran Tam, </w:t>
-      </w:r>
-      <w:proofErr w:type="spellStart"/>
-      <w:r>
-        <w:rPr>
-          <w:sz w:val="20"/>
-          <w:szCs w:val="20"/>
-          <w:lang w:val="en-AU"/>
-        </w:rPr>
-        <w:t>Faruk</w:t>
-      </w:r>
-      <w:proofErr w:type="spellEnd"/>
-      <w:r>
-        <w:rPr>
-          <w:sz w:val="20"/>
-          <w:szCs w:val="20"/>
-          <w:lang w:val="en-AU"/>
-        </w:rPr>
-        <w:t xml:space="preserve"> </w:t>
-      </w:r>
-      <w:proofErr w:type="spellStart"/>
-      <w:r>
-        <w:rPr>
-          <w:sz w:val="20"/>
-          <w:szCs w:val="20"/>
-          <w:lang w:val="en-AU"/>
-        </w:rPr>
-        <w:t>Iben</w:t>
-      </w:r>
-      <w:proofErr w:type="spellEnd"/>
-      <w:r>
-        <w:rPr>
-          <w:sz w:val="20"/>
-          <w:szCs w:val="20"/>
-          <w:lang w:val="en-AU"/>
-        </w:rPr>
-        <w:t xml:space="preserve"> </w:t>
-      </w:r>
-      <w:proofErr w:type="spellStart"/>
-      <w:r>
-        <w:rPr>
-          <w:sz w:val="20"/>
-          <w:szCs w:val="20"/>
-          <w:lang w:val="en-AU"/>
-        </w:rPr>
-        <w:t>Rasim</w:t>
-      </w:r>
-      <w:proofErr w:type="spellEnd"/>
-      <w:r>
-        <w:rPr>
-          <w:sz w:val="20"/>
-          <w:szCs w:val="20"/>
-          <w:lang w:val="en-AU"/>
-        </w:rPr>
-        <w:t xml:space="preserve">, Summer Thompson, Dana White, </w:t>
-      </w:r>
-      <w:proofErr w:type="spellStart"/>
-      <w:r>
-        <w:rPr>
-          <w:sz w:val="20"/>
-          <w:szCs w:val="20"/>
-          <w:lang w:val="en-AU"/>
-        </w:rPr>
-        <w:t>Rochanita</w:t>
-      </w:r>
-      <w:proofErr w:type="spellEnd"/>
-      <w:r>
-        <w:rPr>
-          <w:sz w:val="20"/>
-          <w:szCs w:val="20"/>
-          <w:lang w:val="en-AU"/>
-        </w:rPr>
-        <w:t xml:space="preserve"> </w:t>
-      </w:r>
-      <w:proofErr w:type="spellStart"/>
-      <w:r>
-        <w:rPr>
-          <w:sz w:val="20"/>
-          <w:szCs w:val="20"/>
-          <w:lang w:val="en-AU"/>
-        </w:rPr>
-        <w:t>Felissius</w:t>
-      </w:r>
-      <w:proofErr w:type="spellEnd"/>
-      <w:r>
-        <w:rPr>
-          <w:sz w:val="20"/>
-          <w:szCs w:val="20"/>
-          <w:lang w:val="en-AU"/>
-        </w:rPr>
-        <w:t xml:space="preserve"> </w:t>
-      </w:r>
-      <w:proofErr w:type="spellStart"/>
-      <w:r>
-        <w:rPr>
-          <w:sz w:val="20"/>
-          <w:szCs w:val="20"/>
-          <w:lang w:val="en-AU"/>
-        </w:rPr>
-        <w:t>Montegeau</w:t>
-      </w:r>
-      <w:proofErr w:type="spellEnd"/>
-      <w:r>
-        <w:rPr>
-          <w:sz w:val="20"/>
-          <w:szCs w:val="20"/>
-          <w:lang w:val="en-AU"/>
-        </w:rPr>
-        <w:t xml:space="preserve"> De </w:t>
-      </w:r>
-      <w:proofErr w:type="spellStart"/>
-      <w:r>
-        <w:rPr>
-          <w:sz w:val="20"/>
-          <w:szCs w:val="20"/>
-          <w:lang w:val="en-AU"/>
-        </w:rPr>
-        <w:t>Antonios</w:t>
-      </w:r>
-      <w:proofErr w:type="spellEnd"/>
-      <w:r>
-        <w:rPr>
-          <w:sz w:val="20"/>
-          <w:szCs w:val="20"/>
-          <w:lang w:val="en-AU"/>
-        </w:rPr>
-        <w:t xml:space="preserve">, </w:t>
-      </w:r>
-      <w:proofErr w:type="spellStart"/>
-      <w:r>
-        <w:rPr>
-          <w:sz w:val="20"/>
-          <w:szCs w:val="20"/>
-          <w:lang w:val="en-AU"/>
-        </w:rPr>
-        <w:t>Numenaria</w:t>
-      </w:r>
-      <w:proofErr w:type="spellEnd"/>
-      <w:r>
-        <w:rPr>
-          <w:sz w:val="20"/>
-          <w:szCs w:val="20"/>
-          <w:lang w:val="en-AU"/>
-        </w:rPr>
-        <w:t xml:space="preserve"> </w:t>
-      </w:r>
-      <w:proofErr w:type="spellStart"/>
-      <w:r>
-        <w:rPr>
-          <w:sz w:val="20"/>
-          <w:szCs w:val="20"/>
-          <w:lang w:val="en-AU"/>
-        </w:rPr>
-        <w:t>Illegepha</w:t>
-      </w:r>
-      <w:proofErr w:type="spellEnd"/>
-      <w:r>
-        <w:rPr>
-          <w:sz w:val="20"/>
-          <w:szCs w:val="20"/>
-          <w:lang w:val="en-AU"/>
-        </w:rPr>
-        <w:t xml:space="preserve">, Sum </w:t>
-      </w:r>
-      <w:proofErr w:type="spellStart"/>
-      <w:r>
-        <w:rPr>
-          <w:sz w:val="20"/>
-          <w:szCs w:val="20"/>
-          <w:lang w:val="en-AU"/>
-        </w:rPr>
-        <w:t>Dorrow</w:t>
-      </w:r>
-      <w:proofErr w:type="spellEnd"/>
-      <w:r>
-        <w:rPr>
-          <w:sz w:val="20"/>
-          <w:szCs w:val="20"/>
-          <w:lang w:val="en-AU"/>
-        </w:rPr>
-        <w:t xml:space="preserve">, Juanita Borrows, </w:t>
-      </w:r>
-      <w:proofErr w:type="spellStart"/>
-      <w:r>
-        <w:rPr>
-          <w:sz w:val="20"/>
-          <w:szCs w:val="20"/>
-          <w:lang w:val="en-AU"/>
-        </w:rPr>
-        <w:t>Nagashima</w:t>
-      </w:r>
-      <w:proofErr w:type="spellEnd"/>
-      <w:r>
-        <w:rPr>
-          <w:sz w:val="20"/>
-          <w:szCs w:val="20"/>
-          <w:lang w:val="en-AU"/>
-        </w:rPr>
-        <w:t xml:space="preserve"> An, Ann Mercury, Martin Mons, Kelly Silence, </w:t>
-      </w:r>
-      <w:proofErr w:type="spellStart"/>
-      <w:r>
-        <w:rPr>
-          <w:sz w:val="20"/>
-          <w:szCs w:val="20"/>
-          <w:lang w:val="en-AU"/>
-        </w:rPr>
-        <w:t>Monmart</w:t>
-      </w:r>
-      <w:proofErr w:type="spellEnd"/>
-      <w:r>
-        <w:rPr>
-          <w:sz w:val="20"/>
-          <w:szCs w:val="20"/>
-          <w:lang w:val="en-AU"/>
-        </w:rPr>
-        <w:t xml:space="preserve"> </w:t>
-      </w:r>
-      <w:proofErr w:type="spellStart"/>
-      <w:r>
-        <w:rPr>
-          <w:sz w:val="20"/>
-          <w:szCs w:val="20"/>
-          <w:lang w:val="en-AU"/>
-        </w:rPr>
-        <w:t>Buso</w:t>
-      </w:r>
-      <w:proofErr w:type="spellEnd"/>
-      <w:r>
-        <w:rPr>
-          <w:sz w:val="20"/>
-          <w:szCs w:val="20"/>
-          <w:lang w:val="en-AU"/>
-        </w:rPr>
-        <w:t xml:space="preserve">, Claude </w:t>
-      </w:r>
-      <w:proofErr w:type="spellStart"/>
-      <w:r>
-        <w:rPr>
-          <w:sz w:val="20"/>
-          <w:szCs w:val="20"/>
-          <w:lang w:val="en-AU"/>
-        </w:rPr>
-        <w:t>Juteau</w:t>
-      </w:r>
-      <w:proofErr w:type="spellEnd"/>
-      <w:r>
-        <w:rPr>
-          <w:sz w:val="20"/>
-          <w:szCs w:val="20"/>
-          <w:lang w:val="en-AU"/>
-        </w:rPr>
-        <w:t xml:space="preserve">, Billy </w:t>
-      </w:r>
-      <w:proofErr w:type="spellStart"/>
-      <w:r>
-        <w:rPr>
-          <w:sz w:val="20"/>
-          <w:szCs w:val="20"/>
-          <w:lang w:val="en-AU"/>
-        </w:rPr>
-        <w:t>Gorbachov</w:t>
-      </w:r>
-      <w:proofErr w:type="spellEnd"/>
-      <w:r>
-        <w:rPr>
-          <w:sz w:val="20"/>
-          <w:szCs w:val="20"/>
-          <w:lang w:val="en-AU"/>
-        </w:rPr>
-        <w:t>, Felix Eisner</w:t>
-      </w:r>
-      <w:proofErr w:type="gramEnd"/>
+      <w:r>
+        <w:rPr>
+          <w:sz w:val="20"/>
+          <w:szCs w:val="20"/>
+          <w:lang w:val="en-AU"/>
+        </w:rPr>
+        <w:t>Steven Green, Mike Meyers, Phillip Mccloud, Daniel Macinson, Olivia Richardson, Shawna Kane, David masters, Shill Drab, Congruent Virtue, Felicity Yung, Minh Ng, Conrad Versatile, Dave Hutchinson*, Nora Phillips, Donna Barber, Bert Muller, Swan Donson, Eric Yi Tan, Chill Latisha, Zao Long, Lom Numming, Minty Love, Shawna Umbapu, Ung Drassil, Mathilda Brown, Donovan Saul, Phillip Ip, Ip Sun Ma, Fernando De La Bellatisimma, Jochen Kraus, Dave Fletcher, Hun Mola, Ulaissi Nabuto, Moran Tam, Faruk Iben Rasim, Summer Thompson, Dana White, Rochanita Felissius Montegeau De Antonios, Numenaria Illegepha, Sum Dorrow, Juanita Borrows, Nagashima An, Ann Mercury, Martin Mons, Kelly Silence, Monmart Buso, Claude Juteau, Billy Gorbachov, Felix Eisner</w:t>
+      </w:r>
     </w:p>
     <w:p>
       <w:pPr>
@@ -613,25 +89,7 @@
           <w:szCs w:val="20"/>
           <w:lang w:val="en-AU"/>
         </w:rPr>
-        <w:t xml:space="preserve">Week </w:t>
-      </w:r>
-      <w:proofErr w:type="gramStart"/>
-      <w:r>
-        <w:rPr>
-          <w:sz w:val="20"/>
-          <w:szCs w:val="20"/>
-          <w:lang w:val="en-AU"/>
-        </w:rPr>
-        <w:t>One Day</w:t>
-      </w:r>
-      <w:proofErr w:type="gramEnd"/>
-      <w:r>
-        <w:rPr>
-          <w:sz w:val="20"/>
-          <w:szCs w:val="20"/>
-          <w:lang w:val="en-AU"/>
-        </w:rPr>
-        <w:t xml:space="preserve"> Two:</w:t>
+        <w:t>Week One Day Two:</w:t>
       </w:r>
     </w:p>
     <w:p>
@@ -1086,34 +544,14 @@
                 <w:lang w:val="en-AU"/>
               </w:rPr>
             </w:pPr>
-            <w:proofErr w:type="gramStart"/>
             <w:r>
               <w:rPr>
                 <w:sz w:val="20"/>
                 <w:szCs w:val="20"/>
                 <w:lang w:val="en-AU"/>
               </w:rPr>
-              <w:t>A-Anything (</w:t>
+              <w:t>A-Anything (Amarital, Asexual, etc.)</w:t>
             </w:r>
-            <w:proofErr w:type="spellStart"/>
-            <w:r>
-              <w:rPr>
-                <w:sz w:val="20"/>
-                <w:szCs w:val="20"/>
-                <w:lang w:val="en-AU"/>
-              </w:rPr>
-              <w:t>Amarital</w:t>
-            </w:r>
-            <w:proofErr w:type="spellEnd"/>
-            <w:r>
-              <w:rPr>
-                <w:sz w:val="20"/>
-                <w:szCs w:val="20"/>
-                <w:lang w:val="en-AU"/>
-              </w:rPr>
-              <w:t>, Asexual, etc.)</w:t>
-            </w:r>
-            <w:proofErr w:type="gramEnd"/>
           </w:p>
         </w:tc>
       </w:tr>
@@ -1881,25 +1319,7 @@
           <w:szCs w:val="20"/>
           <w:lang w:val="en-AU"/>
         </w:rPr>
-        <w:t xml:space="preserve">Are there any themes? </w:t>
-      </w:r>
-      <w:proofErr w:type="gramStart"/>
-      <w:r>
-        <w:rPr>
-          <w:sz w:val="20"/>
-          <w:szCs w:val="20"/>
-          <w:lang w:val="en-AU"/>
-        </w:rPr>
-        <w:t>Anything in common to the words?</w:t>
-      </w:r>
-      <w:proofErr w:type="gramEnd"/>
-      <w:r>
-        <w:rPr>
-          <w:sz w:val="20"/>
-          <w:szCs w:val="20"/>
-          <w:lang w:val="en-AU"/>
-        </w:rPr>
-        <w:t xml:space="preserve"> </w:t>
+        <w:t xml:space="preserve">Are there any themes? Anything in common to the words? </w:t>
       </w:r>
     </w:p>
     <w:p>
@@ -1926,25 +1346,7 @@
           <w:lang w:val="en-AU"/>
         </w:rPr>
         <w:lastRenderedPageBreak/>
-        <w:t xml:space="preserve">Week </w:t>
-      </w:r>
-      <w:proofErr w:type="gramStart"/>
-      <w:r>
-        <w:rPr>
-          <w:sz w:val="20"/>
-          <w:szCs w:val="20"/>
-          <w:lang w:val="en-AU"/>
-        </w:rPr>
-        <w:t>One Day</w:t>
-      </w:r>
-      <w:proofErr w:type="gramEnd"/>
-      <w:r>
-        <w:rPr>
-          <w:sz w:val="20"/>
-          <w:szCs w:val="20"/>
-          <w:lang w:val="en-AU"/>
-        </w:rPr>
-        <w:t xml:space="preserve"> Three:</w:t>
+        <w:t>Week One Day Three:</w:t>
       </w:r>
     </w:p>
     <w:p>
@@ -2137,25 +1539,7 @@
           <w:szCs w:val="20"/>
           <w:lang w:val="en-AU"/>
         </w:rPr>
-        <w:t>On a spaceship and can’t get the food doo-</w:t>
-      </w:r>
-      <w:proofErr w:type="spellStart"/>
-      <w:r>
-        <w:rPr>
-          <w:sz w:val="20"/>
-          <w:szCs w:val="20"/>
-          <w:lang w:val="en-AU"/>
-        </w:rPr>
-        <w:t>hicky</w:t>
-      </w:r>
-      <w:proofErr w:type="spellEnd"/>
-      <w:r>
-        <w:rPr>
-          <w:sz w:val="20"/>
-          <w:szCs w:val="20"/>
-          <w:lang w:val="en-AU"/>
-        </w:rPr>
-        <w:t xml:space="preserve"> to work</w:t>
+        <w:t>On a spaceship and can’t get the food doo-hicky to work</w:t>
       </w:r>
     </w:p>
     <w:p>
@@ -2375,25 +1759,7 @@
           <w:szCs w:val="20"/>
           <w:lang w:val="en-AU"/>
         </w:rPr>
-        <w:t xml:space="preserve">The box is just </w:t>
-      </w:r>
-      <w:proofErr w:type="spellStart"/>
-      <w:r>
-        <w:rPr>
-          <w:sz w:val="20"/>
-          <w:szCs w:val="20"/>
-          <w:lang w:val="en-AU"/>
-        </w:rPr>
-        <w:t>waaaaaaay</w:t>
-      </w:r>
-      <w:proofErr w:type="spellEnd"/>
-      <w:r>
-        <w:rPr>
-          <w:sz w:val="20"/>
-          <w:szCs w:val="20"/>
-          <w:lang w:val="en-AU"/>
-        </w:rPr>
-        <w:t xml:space="preserve"> too big</w:t>
+        <w:t>The box is just waaaaaaay too big</w:t>
       </w:r>
     </w:p>
     <w:p>
@@ -2613,18 +1979,8 @@
           <w:szCs w:val="20"/>
           <w:lang w:val="en-AU"/>
         </w:rPr>
-        <w:t xml:space="preserve">Trying to return a book, but the librarians won’t accept the book until it is </w:t>
-      </w:r>
-      <w:proofErr w:type="gramStart"/>
-      <w:r>
-        <w:rPr>
-          <w:sz w:val="20"/>
-          <w:szCs w:val="20"/>
-          <w:lang w:val="en-AU"/>
-        </w:rPr>
-        <w:t>returned?</w:t>
-      </w:r>
-      <w:proofErr w:type="gramEnd"/>
+        <w:t>Trying to return a book, but the librarians won’t accept the book until it is returned?</w:t>
+      </w:r>
     </w:p>
     <w:p>
       <w:pPr>
@@ -2831,25 +2187,7 @@
           <w:lang w:val="en-AU"/>
         </w:rPr>
         <w:lastRenderedPageBreak/>
-        <w:t xml:space="preserve">Week </w:t>
-      </w:r>
-      <w:proofErr w:type="gramStart"/>
-      <w:r>
-        <w:rPr>
-          <w:sz w:val="20"/>
-          <w:szCs w:val="20"/>
-          <w:lang w:val="en-AU"/>
-        </w:rPr>
-        <w:t>One Day</w:t>
-      </w:r>
-      <w:proofErr w:type="gramEnd"/>
-      <w:r>
-        <w:rPr>
-          <w:sz w:val="20"/>
-          <w:szCs w:val="20"/>
-          <w:lang w:val="en-AU"/>
-        </w:rPr>
-        <w:t xml:space="preserve"> Four:</w:t>
+        <w:t>Week One Day Four:</w:t>
       </w:r>
     </w:p>
     <w:p>
@@ -3677,25 +3015,7 @@
           <w:lang w:val="en-AU"/>
         </w:rPr>
         <w:lastRenderedPageBreak/>
-        <w:t xml:space="preserve">Week </w:t>
-      </w:r>
-      <w:proofErr w:type="gramStart"/>
-      <w:r>
-        <w:rPr>
-          <w:sz w:val="20"/>
-          <w:szCs w:val="20"/>
-          <w:lang w:val="en-AU"/>
-        </w:rPr>
-        <w:t>One Day</w:t>
-      </w:r>
-      <w:proofErr w:type="gramEnd"/>
-      <w:r>
-        <w:rPr>
-          <w:sz w:val="20"/>
-          <w:szCs w:val="20"/>
-          <w:lang w:val="en-AU"/>
-        </w:rPr>
-        <w:t xml:space="preserve"> Five </w:t>
+        <w:t xml:space="preserve">Week One Day Five </w:t>
       </w:r>
     </w:p>
     <w:p>
@@ -3761,25 +3081,7 @@
           <w:szCs w:val="20"/>
           <w:lang w:val="en-AU"/>
         </w:rPr>
-        <w:t xml:space="preserve">Read </w:t>
-      </w:r>
-      <w:proofErr w:type="gramStart"/>
-      <w:r>
-        <w:rPr>
-          <w:sz w:val="20"/>
-          <w:szCs w:val="20"/>
-          <w:lang w:val="en-AU"/>
-        </w:rPr>
-        <w:t>books which</w:t>
-      </w:r>
-      <w:proofErr w:type="gramEnd"/>
-      <w:r>
-        <w:rPr>
-          <w:sz w:val="20"/>
-          <w:szCs w:val="20"/>
-          <w:lang w:val="en-AU"/>
-        </w:rPr>
-        <w:t xml:space="preserve"> could be like your own. Either It’ll be a relief cause it’s different than yours, or it’s a warning cause you’ve both gone for clichés</w:t>
+        <w:t>Read books which could be like your own. Either It’ll be a relief cause it’s different than yours, or it’s a warning cause you’ve both gone for clichés</w:t>
       </w:r>
     </w:p>
     <w:p>
@@ -3812,87 +3114,57 @@
           <w:lang w:val="en-AU"/>
         </w:rPr>
       </w:pPr>
-      <w:proofErr w:type="spellStart"/>
-      <w:r>
-        <w:rPr>
-          <w:sz w:val="20"/>
-          <w:szCs w:val="20"/>
-          <w:lang w:val="en-AU"/>
-        </w:rPr>
-        <w:t>Otherlands</w:t>
-      </w:r>
-      <w:proofErr w:type="spellEnd"/>
-      <w:r>
-        <w:rPr>
-          <w:sz w:val="20"/>
-          <w:szCs w:val="20"/>
-          <w:lang w:val="en-AU"/>
-        </w:rPr>
-        <w:t xml:space="preserve"> series</w:t>
-      </w:r>
-    </w:p>
-    <w:p>
-      <w:pPr>
-        <w:pStyle w:val="ListParagraph"/>
-        <w:numPr>
-          <w:ilvl w:val="0"/>
-          <w:numId w:val="1"/>
-        </w:numPr>
-        <w:rPr>
-          <w:sz w:val="20"/>
-          <w:szCs w:val="20"/>
-          <w:lang w:val="en-AU"/>
-        </w:rPr>
-      </w:pPr>
-      <w:proofErr w:type="spellStart"/>
-      <w:r>
-        <w:rPr>
-          <w:sz w:val="20"/>
-          <w:szCs w:val="20"/>
-          <w:lang w:val="en-AU"/>
-        </w:rPr>
-        <w:t>Ringworld</w:t>
-      </w:r>
-      <w:proofErr w:type="spellEnd"/>
-      <w:r>
-        <w:rPr>
-          <w:sz w:val="20"/>
-          <w:szCs w:val="20"/>
-          <w:lang w:val="en-AU"/>
-        </w:rPr>
-        <w:t xml:space="preserve"> Series</w:t>
-      </w:r>
-    </w:p>
-    <w:p>
-      <w:pPr>
-        <w:pStyle w:val="ListParagraph"/>
-        <w:numPr>
-          <w:ilvl w:val="0"/>
-          <w:numId w:val="1"/>
-        </w:numPr>
-        <w:rPr>
-          <w:sz w:val="20"/>
-          <w:szCs w:val="20"/>
-          <w:lang w:val="en-AU"/>
-        </w:rPr>
-      </w:pPr>
-      <w:proofErr w:type="spellStart"/>
-      <w:r>
-        <w:rPr>
-          <w:sz w:val="20"/>
-          <w:szCs w:val="20"/>
-          <w:lang w:val="en-AU"/>
-        </w:rPr>
-        <w:t>Barsoom</w:t>
-      </w:r>
-      <w:proofErr w:type="spellEnd"/>
-      <w:r>
-        <w:rPr>
-          <w:sz w:val="20"/>
-          <w:szCs w:val="20"/>
-          <w:lang w:val="en-AU"/>
-        </w:rPr>
-        <w:t xml:space="preserve"> Series</w:t>
+      <w:r>
+        <w:rPr>
+          <w:sz w:val="20"/>
+          <w:szCs w:val="20"/>
+          <w:lang w:val="en-AU"/>
+        </w:rPr>
+        <w:t>Otherlands series</w:t>
+      </w:r>
+    </w:p>
+    <w:p>
+      <w:pPr>
+        <w:pStyle w:val="ListParagraph"/>
+        <w:numPr>
+          <w:ilvl w:val="0"/>
+          <w:numId w:val="1"/>
+        </w:numPr>
+        <w:rPr>
+          <w:sz w:val="20"/>
+          <w:szCs w:val="20"/>
+          <w:lang w:val="en-AU"/>
+        </w:rPr>
+      </w:pPr>
+      <w:r>
+        <w:rPr>
+          <w:sz w:val="20"/>
+          <w:szCs w:val="20"/>
+          <w:lang w:val="en-AU"/>
+        </w:rPr>
+        <w:t>Ringworld Series</w:t>
+      </w:r>
+    </w:p>
+    <w:p>
+      <w:pPr>
+        <w:pStyle w:val="ListParagraph"/>
+        <w:numPr>
+          <w:ilvl w:val="0"/>
+          <w:numId w:val="1"/>
+        </w:numPr>
+        <w:rPr>
+          <w:sz w:val="20"/>
+          <w:szCs w:val="20"/>
+          <w:lang w:val="en-AU"/>
+        </w:rPr>
+      </w:pPr>
+      <w:r>
+        <w:rPr>
+          <w:sz w:val="20"/>
+          <w:szCs w:val="20"/>
+          <w:lang w:val="en-AU"/>
+        </w:rPr>
+        <w:t>Barsoom Series</w:t>
       </w:r>
     </w:p>
     <w:p>
@@ -4134,18 +3406,8 @@
           <w:szCs w:val="20"/>
           <w:lang w:val="en-AU"/>
         </w:rPr>
-        <w:t xml:space="preserve">Shakespeare! </w:t>
-      </w:r>
-      <w:proofErr w:type="gramStart"/>
-      <w:r>
-        <w:rPr>
-          <w:sz w:val="20"/>
-          <w:szCs w:val="20"/>
-          <w:lang w:val="en-AU"/>
-        </w:rPr>
-        <w:t>At least the big five!</w:t>
-      </w:r>
-      <w:proofErr w:type="gramEnd"/>
+        <w:t>Shakespeare! At least the big five!</w:t>
+      </w:r>
     </w:p>
     <w:p>
       <w:pPr>
@@ -4402,7 +3664,6 @@
           <w:lang w:val="en-AU"/>
         </w:rPr>
       </w:pPr>
-      <w:proofErr w:type="gramStart"/>
       <w:r>
         <w:rPr>
           <w:sz w:val="20"/>
@@ -4411,7 +3672,6 @@
         </w:rPr>
         <w:t>ALL THE PRATCHET NOVELS!</w:t>
       </w:r>
-      <w:proofErr w:type="gramEnd"/>
     </w:p>
     <w:p>
       <w:pPr>
@@ -4454,25 +3714,7 @@
           <w:szCs w:val="20"/>
           <w:lang w:val="en-AU"/>
         </w:rPr>
-        <w:t xml:space="preserve">The </w:t>
-      </w:r>
-      <w:proofErr w:type="spellStart"/>
-      <w:r>
-        <w:rPr>
-          <w:sz w:val="20"/>
-          <w:szCs w:val="20"/>
-          <w:lang w:val="en-AU"/>
-        </w:rPr>
-        <w:t>Gernsback</w:t>
-      </w:r>
-      <w:proofErr w:type="spellEnd"/>
-      <w:r>
-        <w:rPr>
-          <w:sz w:val="20"/>
-          <w:szCs w:val="20"/>
-          <w:lang w:val="en-AU"/>
-        </w:rPr>
-        <w:t xml:space="preserve"> continuum</w:t>
+        <w:t>The Gernsback continuum</w:t>
       </w:r>
     </w:p>
     <w:p>
@@ -4488,23 +3730,13 @@
           <w:lang w:val="fr-FR"/>
         </w:rPr>
       </w:pPr>
-      <w:proofErr w:type="spellStart"/>
       <w:r>
         <w:rPr>
           <w:sz w:val="20"/>
           <w:szCs w:val="20"/>
           <w:lang w:val="fr-FR"/>
         </w:rPr>
-        <w:t>Red</w:t>
-      </w:r>
-      <w:proofErr w:type="spellEnd"/>
-      <w:r>
-        <w:rPr>
-          <w:sz w:val="20"/>
-          <w:szCs w:val="20"/>
-          <w:lang w:val="fr-FR"/>
-        </w:rPr>
-        <w:t xml:space="preserve"> Mars Blue Mars Green Mars</w:t>
+        <w:t>Red Mars Blue Mars Green Mars</w:t>
       </w:r>
     </w:p>
     <w:p>
@@ -4659,40 +3891,834 @@
           <w:szCs w:val="20"/>
         </w:rPr>
       </w:pPr>
-      <w:proofErr w:type="spellStart"/>
-      <w:r>
-        <w:rPr>
-          <w:sz w:val="20"/>
-          <w:szCs w:val="20"/>
-        </w:rPr>
-        <w:t>Nassim</w:t>
-      </w:r>
-      <w:proofErr w:type="spellEnd"/>
-      <w:r>
-        <w:rPr>
-          <w:sz w:val="20"/>
-          <w:szCs w:val="20"/>
-        </w:rPr>
-        <w:t xml:space="preserve"> </w:t>
-      </w:r>
-      <w:proofErr w:type="spellStart"/>
-      <w:r>
-        <w:rPr>
-          <w:sz w:val="20"/>
-          <w:szCs w:val="20"/>
-        </w:rPr>
-        <w:t>Taleb’s</w:t>
-      </w:r>
-      <w:proofErr w:type="spellEnd"/>
-      <w:r>
-        <w:rPr>
-          <w:sz w:val="20"/>
-          <w:szCs w:val="20"/>
-        </w:rPr>
-        <w:t xml:space="preserve"> books (Black Swan, Anti-Fragile, etc.)</w:t>
+      <w:r>
+        <w:rPr>
+          <w:sz w:val="20"/>
+          <w:szCs w:val="20"/>
+        </w:rPr>
+        <w:t>Nassim Taleb’s books (Black Swan, Anti-Fragile, etc.)</w:t>
+      </w:r>
+    </w:p>
+    <w:p>
+      <w:pPr>
+        <w:rPr>
+          <w:sz w:val="20"/>
+          <w:szCs w:val="20"/>
+        </w:rPr>
+      </w:pPr>
+    </w:p>
+    <w:p>
+      <w:pPr>
+        <w:rPr>
+          <w:sz w:val="20"/>
+          <w:szCs w:val="20"/>
+          <w:lang w:val="en-AU"/>
+        </w:rPr>
+      </w:pPr>
+      <w:r>
+        <w:rPr>
+          <w:sz w:val="20"/>
+          <w:szCs w:val="20"/>
+          <w:lang w:val="en-AU"/>
+        </w:rPr>
+        <w:lastRenderedPageBreak/>
+        <w:t>Week O</w:t>
+      </w:r>
+      <w:r>
+        <w:rPr>
+          <w:sz w:val="20"/>
+          <w:szCs w:val="20"/>
+          <w:lang w:val="en-AU"/>
+        </w:rPr>
+        <w:t>ne Day Six</w:t>
+      </w:r>
+    </w:p>
+    <w:p>
+      <w:pPr>
+        <w:pStyle w:val="ListParagraph"/>
+        <w:numPr>
+          <w:ilvl w:val="0"/>
+          <w:numId w:val="1"/>
+        </w:numPr>
+        <w:rPr>
+          <w:sz w:val="20"/>
+          <w:szCs w:val="20"/>
+        </w:rPr>
+      </w:pPr>
+      <w:r>
+        <w:rPr>
+          <w:sz w:val="20"/>
+          <w:szCs w:val="20"/>
+        </w:rPr>
+        <w:t xml:space="preserve">What self delusion would drive you to write a novel? WHO DO YOU THINK YOU ARE? </w:t>
+      </w:r>
+    </w:p>
+    <w:p>
+      <w:pPr>
+        <w:pStyle w:val="ListParagraph"/>
+        <w:numPr>
+          <w:ilvl w:val="1"/>
+          <w:numId w:val="1"/>
+        </w:numPr>
+        <w:rPr>
+          <w:sz w:val="20"/>
+          <w:szCs w:val="20"/>
+        </w:rPr>
+      </w:pPr>
+      <w:r>
+        <w:rPr>
+          <w:sz w:val="20"/>
+          <w:szCs w:val="20"/>
+        </w:rPr>
+        <w:t>Most people would never feel this since they would NEVER EVEN TRY doing it</w:t>
+      </w:r>
+    </w:p>
+    <w:p>
+      <w:pPr>
+        <w:pStyle w:val="ListParagraph"/>
+        <w:numPr>
+          <w:ilvl w:val="1"/>
+          <w:numId w:val="1"/>
+        </w:numPr>
+        <w:rPr>
+          <w:sz w:val="20"/>
+          <w:szCs w:val="20"/>
+        </w:rPr>
+      </w:pPr>
+      <w:r>
+        <w:rPr>
+          <w:sz w:val="20"/>
+          <w:szCs w:val="20"/>
+        </w:rPr>
+        <w:t>I have every right to try and tell stories, and try and fuck things up and learn</w:t>
+      </w:r>
+    </w:p>
+    <w:p>
+      <w:pPr>
+        <w:pStyle w:val="ListParagraph"/>
+        <w:numPr>
+          <w:ilvl w:val="0"/>
+          <w:numId w:val="1"/>
+        </w:numPr>
+        <w:rPr>
+          <w:sz w:val="20"/>
+          <w:szCs w:val="20"/>
+        </w:rPr>
+      </w:pPr>
+      <w:r>
+        <w:rPr>
+          <w:sz w:val="20"/>
+          <w:szCs w:val="20"/>
+        </w:rPr>
+        <w:t>Lists are useful! Do them! (If they are really useful)</w:t>
+      </w:r>
+    </w:p>
+    <w:p>
+      <w:pPr>
+        <w:rPr>
+          <w:sz w:val="20"/>
+          <w:szCs w:val="20"/>
+        </w:rPr>
+      </w:pPr>
+      <w:r>
+        <w:rPr>
+          <w:sz w:val="20"/>
+          <w:szCs w:val="20"/>
+        </w:rPr>
+        <w:t>Interesting objects in the protagonist’s bag:</w:t>
+      </w:r>
+    </w:p>
+    <w:p>
+      <w:pPr>
+        <w:pStyle w:val="ListParagraph"/>
+        <w:numPr>
+          <w:ilvl w:val="0"/>
+          <w:numId w:val="1"/>
+        </w:numPr>
+        <w:rPr>
+          <w:sz w:val="20"/>
+          <w:szCs w:val="20"/>
+        </w:rPr>
+      </w:pPr>
+      <w:r>
+        <w:rPr>
+          <w:sz w:val="20"/>
+          <w:szCs w:val="20"/>
+        </w:rPr>
+        <w:t>Assorted hardware components and broken printed boards</w:t>
+      </w:r>
+    </w:p>
+    <w:p>
+      <w:pPr>
+        <w:pStyle w:val="ListParagraph"/>
+        <w:numPr>
+          <w:ilvl w:val="0"/>
+          <w:numId w:val="1"/>
+        </w:numPr>
+        <w:rPr>
+          <w:sz w:val="20"/>
+          <w:szCs w:val="20"/>
+        </w:rPr>
+      </w:pPr>
+      <w:r>
+        <w:rPr>
+          <w:sz w:val="20"/>
+          <w:szCs w:val="20"/>
+        </w:rPr>
+        <w:t>An old well-read cooking book stained in various colors</w:t>
+      </w:r>
+    </w:p>
+    <w:p>
+      <w:pPr>
+        <w:pStyle w:val="ListParagraph"/>
+        <w:numPr>
+          <w:ilvl w:val="0"/>
+          <w:numId w:val="1"/>
+        </w:numPr>
+        <w:rPr>
+          <w:sz w:val="20"/>
+          <w:szCs w:val="20"/>
+        </w:rPr>
+      </w:pPr>
+      <w:r>
+        <w:rPr>
+          <w:sz w:val="20"/>
+          <w:szCs w:val="20"/>
+        </w:rPr>
+        <w:t>A micro verse, filled with shining stars and swirling nebulas</w:t>
+      </w:r>
+    </w:p>
+    <w:p>
+      <w:pPr>
+        <w:pStyle w:val="ListParagraph"/>
+        <w:numPr>
+          <w:ilvl w:val="0"/>
+          <w:numId w:val="1"/>
+        </w:numPr>
+        <w:rPr>
+          <w:sz w:val="20"/>
+          <w:szCs w:val="20"/>
+        </w:rPr>
+      </w:pPr>
+      <w:r>
+        <w:rPr>
+          <w:sz w:val="20"/>
+          <w:szCs w:val="20"/>
+        </w:rPr>
+        <w:t>A rubber ducky, dressed like a British cop</w:t>
+      </w:r>
+    </w:p>
+    <w:p>
+      <w:pPr>
+        <w:pStyle w:val="ListParagraph"/>
+        <w:numPr>
+          <w:ilvl w:val="0"/>
+          <w:numId w:val="1"/>
+        </w:numPr>
+        <w:rPr>
+          <w:sz w:val="20"/>
+          <w:szCs w:val="20"/>
+        </w:rPr>
+      </w:pPr>
+      <w:r>
+        <w:rPr>
+          <w:sz w:val="20"/>
+          <w:szCs w:val="20"/>
+        </w:rPr>
+        <w:t>A voodoo doll with red hair, several holes, and LUKE cut into its chest</w:t>
+      </w:r>
+    </w:p>
+    <w:p>
+      <w:pPr>
+        <w:pStyle w:val="ListParagraph"/>
+        <w:numPr>
+          <w:ilvl w:val="0"/>
+          <w:numId w:val="1"/>
+        </w:numPr>
+        <w:rPr>
+          <w:sz w:val="20"/>
+          <w:szCs w:val="20"/>
+        </w:rPr>
+      </w:pPr>
+      <w:r>
+        <w:rPr>
+          <w:sz w:val="20"/>
+          <w:szCs w:val="20"/>
+        </w:rPr>
+        <w:t>A faded red wrench with a twisted head</w:t>
+      </w:r>
+    </w:p>
+    <w:p>
+      <w:pPr>
+        <w:pStyle w:val="ListParagraph"/>
+        <w:numPr>
+          <w:ilvl w:val="0"/>
+          <w:numId w:val="1"/>
+        </w:numPr>
+        <w:rPr>
+          <w:sz w:val="20"/>
+          <w:szCs w:val="20"/>
+        </w:rPr>
+      </w:pPr>
+      <w:r>
+        <w:rPr>
+          <w:sz w:val="20"/>
+          <w:szCs w:val="20"/>
+        </w:rPr>
+        <w:t>A small colored mirror with ridiculously sharp protrusions shaped like cat ears</w:t>
+      </w:r>
+    </w:p>
+    <w:p>
+      <w:pPr>
+        <w:pStyle w:val="ListParagraph"/>
+        <w:numPr>
+          <w:ilvl w:val="0"/>
+          <w:numId w:val="1"/>
+        </w:numPr>
+        <w:rPr>
+          <w:sz w:val="20"/>
+          <w:szCs w:val="20"/>
+        </w:rPr>
+      </w:pPr>
+      <w:r>
+        <w:rPr>
+          <w:sz w:val="20"/>
+          <w:szCs w:val="20"/>
+        </w:rPr>
+        <w:t>A set of teeth, some white, some yellow, other in various different colors</w:t>
+      </w:r>
+    </w:p>
+    <w:p>
+      <w:pPr>
+        <w:pStyle w:val="ListParagraph"/>
+        <w:numPr>
+          <w:ilvl w:val="0"/>
+          <w:numId w:val="1"/>
+        </w:numPr>
+        <w:rPr>
+          <w:sz w:val="20"/>
+          <w:szCs w:val="20"/>
+        </w:rPr>
+      </w:pPr>
+      <w:r>
+        <w:rPr>
+          <w:sz w:val="20"/>
+          <w:szCs w:val="20"/>
+        </w:rPr>
+        <w:t>Magic components – herbs, powders in sacks, bats wings, etc.</w:t>
+      </w:r>
+    </w:p>
+    <w:p>
+      <w:pPr>
+        <w:pStyle w:val="ListParagraph"/>
+        <w:numPr>
+          <w:ilvl w:val="0"/>
+          <w:numId w:val="1"/>
+        </w:numPr>
+        <w:rPr>
+          <w:sz w:val="20"/>
+          <w:szCs w:val="20"/>
+        </w:rPr>
+      </w:pPr>
+      <w:r>
+        <w:rPr>
+          <w:sz w:val="20"/>
+          <w:szCs w:val="20"/>
+        </w:rPr>
+        <w:t>A knife, rusting at the hilt and in generally poor condition, with the emblem of a koi on it</w:t>
+      </w:r>
+    </w:p>
+    <w:p>
+      <w:pPr>
+        <w:pStyle w:val="ListParagraph"/>
+        <w:numPr>
+          <w:ilvl w:val="0"/>
+          <w:numId w:val="1"/>
+        </w:numPr>
+        <w:rPr>
+          <w:sz w:val="20"/>
+          <w:szCs w:val="20"/>
+        </w:rPr>
+      </w:pPr>
+      <w:r>
+        <w:rPr>
+          <w:sz w:val="20"/>
+          <w:szCs w:val="20"/>
+        </w:rPr>
+        <w:t>A folded scarf with a dragon imprint, rugged and full of holes</w:t>
+      </w:r>
+    </w:p>
+    <w:p>
+      <w:pPr>
+        <w:pStyle w:val="ListParagraph"/>
+        <w:numPr>
+          <w:ilvl w:val="0"/>
+          <w:numId w:val="1"/>
+        </w:numPr>
+        <w:rPr>
+          <w:sz w:val="20"/>
+          <w:szCs w:val="20"/>
+        </w:rPr>
+      </w:pPr>
+      <w:r>
+        <w:rPr>
+          <w:sz w:val="20"/>
+          <w:szCs w:val="20"/>
+        </w:rPr>
+        <w:t>A well maintained wooden staircase leading down into darkness</w:t>
+      </w:r>
+    </w:p>
+    <w:p>
+      <w:pPr>
+        <w:pStyle w:val="ListParagraph"/>
+        <w:numPr>
+          <w:ilvl w:val="0"/>
+          <w:numId w:val="1"/>
+        </w:numPr>
+        <w:rPr>
+          <w:sz w:val="20"/>
+          <w:szCs w:val="20"/>
+        </w:rPr>
+      </w:pPr>
+      <w:r>
+        <w:rPr>
+          <w:sz w:val="20"/>
+          <w:szCs w:val="20"/>
+        </w:rPr>
+        <w:t>A brass knuckle, adorned with the teeth and jaw of a serial killer</w:t>
+      </w:r>
+    </w:p>
+    <w:p>
+      <w:pPr>
+        <w:pStyle w:val="ListParagraph"/>
+        <w:numPr>
+          <w:ilvl w:val="0"/>
+          <w:numId w:val="1"/>
+        </w:numPr>
+        <w:rPr>
+          <w:sz w:val="20"/>
+          <w:szCs w:val="20"/>
+        </w:rPr>
+      </w:pPr>
+      <w:r>
+        <w:rPr>
+          <w:sz w:val="20"/>
+          <w:szCs w:val="20"/>
+        </w:rPr>
+        <w:t xml:space="preserve">A blue fountain pen, adorned with actual </w:t>
       </w:r>
       <w:bookmarkStart w:id="0" w:name="_GoBack"/>
       <w:bookmarkEnd w:id="0"/>
+      <w:r>
+        <w:rPr>
+          <w:sz w:val="20"/>
+          <w:szCs w:val="20"/>
+        </w:rPr>
+        <w:t>gold</w:t>
+      </w:r>
+    </w:p>
+    <w:p>
+      <w:pPr>
+        <w:pStyle w:val="ListParagraph"/>
+        <w:numPr>
+          <w:ilvl w:val="0"/>
+          <w:numId w:val="1"/>
+        </w:numPr>
+        <w:rPr>
+          <w:sz w:val="20"/>
+          <w:szCs w:val="20"/>
+        </w:rPr>
+      </w:pPr>
+      <w:r>
+        <w:rPr>
+          <w:sz w:val="20"/>
+          <w:szCs w:val="20"/>
+        </w:rPr>
+        <w:t>A burnt half of a picture, of the protagonist next to what seems like another person</w:t>
+      </w:r>
+    </w:p>
+    <w:p>
+      <w:pPr>
+        <w:pStyle w:val="ListParagraph"/>
+        <w:numPr>
+          <w:ilvl w:val="0"/>
+          <w:numId w:val="1"/>
+        </w:numPr>
+        <w:rPr>
+          <w:sz w:val="20"/>
+          <w:szCs w:val="20"/>
+        </w:rPr>
+      </w:pPr>
+      <w:r>
+        <w:rPr>
+          <w:sz w:val="20"/>
+          <w:szCs w:val="20"/>
+        </w:rPr>
+        <w:t>A drawing of a lake in black and white, unsigned</w:t>
+      </w:r>
+    </w:p>
+    <w:p>
+      <w:pPr>
+        <w:pStyle w:val="ListParagraph"/>
+        <w:numPr>
+          <w:ilvl w:val="0"/>
+          <w:numId w:val="1"/>
+        </w:numPr>
+        <w:rPr>
+          <w:sz w:val="20"/>
+          <w:szCs w:val="20"/>
+        </w:rPr>
+      </w:pPr>
+      <w:r>
+        <w:rPr>
+          <w:sz w:val="20"/>
+          <w:szCs w:val="20"/>
+        </w:rPr>
+        <w:t>A car battery hooked by various wires to different parts of the bag</w:t>
+      </w:r>
+    </w:p>
+    <w:p>
+      <w:pPr>
+        <w:pStyle w:val="ListParagraph"/>
+        <w:numPr>
+          <w:ilvl w:val="0"/>
+          <w:numId w:val="1"/>
+        </w:numPr>
+        <w:rPr>
+          <w:sz w:val="20"/>
+          <w:szCs w:val="20"/>
+        </w:rPr>
+      </w:pPr>
+      <w:r>
+        <w:rPr>
+          <w:sz w:val="20"/>
+          <w:szCs w:val="20"/>
+        </w:rPr>
+        <w:t>An envelope, torn on the side, marked by a lipstick kiss and stained with a dark substance</w:t>
+      </w:r>
+    </w:p>
+    <w:p>
+      <w:pPr>
+        <w:pStyle w:val="ListParagraph"/>
+        <w:numPr>
+          <w:ilvl w:val="0"/>
+          <w:numId w:val="1"/>
+        </w:numPr>
+        <w:rPr>
+          <w:sz w:val="20"/>
+          <w:szCs w:val="20"/>
+        </w:rPr>
+      </w:pPr>
+      <w:r>
+        <w:rPr>
+          <w:sz w:val="20"/>
+          <w:szCs w:val="20"/>
+        </w:rPr>
+        <w:t>Several border collie puppies, playing with miniature sheep</w:t>
+      </w:r>
+    </w:p>
+    <w:p>
+      <w:pPr>
+        <w:pStyle w:val="ListParagraph"/>
+        <w:numPr>
+          <w:ilvl w:val="0"/>
+          <w:numId w:val="1"/>
+        </w:numPr>
+        <w:rPr>
+          <w:sz w:val="20"/>
+          <w:szCs w:val="20"/>
+        </w:rPr>
+      </w:pPr>
+      <w:r>
+        <w:rPr>
+          <w:sz w:val="20"/>
+          <w:szCs w:val="20"/>
+        </w:rPr>
+        <w:t>The ocean, vast and swirling, it’s depths as unrevealing as the depths of space</w:t>
+      </w:r>
+    </w:p>
+    <w:p>
+      <w:pPr>
+        <w:rPr>
+          <w:sz w:val="20"/>
+          <w:szCs w:val="20"/>
+        </w:rPr>
+      </w:pPr>
+    </w:p>
+    <w:p>
+      <w:pPr>
+        <w:rPr>
+          <w:sz w:val="20"/>
+          <w:szCs w:val="20"/>
+        </w:rPr>
+      </w:pPr>
+    </w:p>
+    <w:p>
+      <w:pPr>
+        <w:rPr>
+          <w:sz w:val="20"/>
+          <w:szCs w:val="20"/>
+        </w:rPr>
+      </w:pPr>
+    </w:p>
+    <w:p>
+      <w:pPr>
+        <w:rPr>
+          <w:sz w:val="20"/>
+          <w:szCs w:val="20"/>
+        </w:rPr>
+      </w:pPr>
+    </w:p>
+    <w:p>
+      <w:pPr>
+        <w:rPr>
+          <w:sz w:val="20"/>
+          <w:szCs w:val="20"/>
+        </w:rPr>
+      </w:pPr>
+    </w:p>
+    <w:p>
+      <w:pPr>
+        <w:rPr>
+          <w:sz w:val="20"/>
+          <w:szCs w:val="20"/>
+        </w:rPr>
+      </w:pPr>
+    </w:p>
+    <w:p>
+      <w:pPr>
+        <w:rPr>
+          <w:sz w:val="20"/>
+          <w:szCs w:val="20"/>
+        </w:rPr>
+      </w:pPr>
+    </w:p>
+    <w:p>
+      <w:pPr>
+        <w:rPr>
+          <w:sz w:val="20"/>
+          <w:szCs w:val="20"/>
+        </w:rPr>
+      </w:pPr>
+    </w:p>
+    <w:p>
+      <w:pPr>
+        <w:rPr>
+          <w:sz w:val="20"/>
+          <w:szCs w:val="20"/>
+        </w:rPr>
+      </w:pPr>
+    </w:p>
+    <w:p>
+      <w:pPr>
+        <w:rPr>
+          <w:sz w:val="20"/>
+          <w:szCs w:val="20"/>
+        </w:rPr>
+      </w:pPr>
+    </w:p>
+    <w:p>
+      <w:pPr>
+        <w:rPr>
+          <w:sz w:val="20"/>
+          <w:szCs w:val="20"/>
+        </w:rPr>
+      </w:pPr>
+    </w:p>
+    <w:p>
+      <w:pPr>
+        <w:rPr>
+          <w:sz w:val="20"/>
+          <w:szCs w:val="20"/>
+        </w:rPr>
+      </w:pPr>
+    </w:p>
+    <w:p>
+      <w:pPr>
+        <w:rPr>
+          <w:sz w:val="20"/>
+          <w:szCs w:val="20"/>
+        </w:rPr>
+      </w:pPr>
+    </w:p>
+    <w:p>
+      <w:pPr>
+        <w:rPr>
+          <w:sz w:val="20"/>
+          <w:szCs w:val="20"/>
+        </w:rPr>
+      </w:pPr>
+    </w:p>
+    <w:p>
+      <w:pPr>
+        <w:rPr>
+          <w:sz w:val="20"/>
+          <w:szCs w:val="20"/>
+        </w:rPr>
+      </w:pPr>
+    </w:p>
+    <w:p>
+      <w:pPr>
+        <w:rPr>
+          <w:sz w:val="20"/>
+          <w:szCs w:val="20"/>
+        </w:rPr>
+      </w:pPr>
+    </w:p>
+    <w:p>
+      <w:pPr>
+        <w:rPr>
+          <w:sz w:val="20"/>
+          <w:szCs w:val="20"/>
+        </w:rPr>
+      </w:pPr>
+    </w:p>
+    <w:p>
+      <w:pPr>
+        <w:rPr>
+          <w:sz w:val="20"/>
+          <w:szCs w:val="20"/>
+        </w:rPr>
+      </w:pPr>
+    </w:p>
+    <w:p>
+      <w:pPr>
+        <w:rPr>
+          <w:sz w:val="20"/>
+          <w:szCs w:val="20"/>
+        </w:rPr>
+      </w:pPr>
+    </w:p>
+    <w:p>
+      <w:pPr>
+        <w:rPr>
+          <w:sz w:val="20"/>
+          <w:szCs w:val="20"/>
+        </w:rPr>
+      </w:pPr>
+    </w:p>
+    <w:p>
+      <w:pPr>
+        <w:rPr>
+          <w:sz w:val="20"/>
+          <w:szCs w:val="20"/>
+        </w:rPr>
+      </w:pPr>
+    </w:p>
+    <w:p>
+      <w:pPr>
+        <w:rPr>
+          <w:sz w:val="20"/>
+          <w:szCs w:val="20"/>
+        </w:rPr>
+      </w:pPr>
+    </w:p>
+    <w:p>
+      <w:pPr>
+        <w:rPr>
+          <w:sz w:val="20"/>
+          <w:szCs w:val="20"/>
+        </w:rPr>
+      </w:pPr>
+    </w:p>
+    <w:p>
+      <w:pPr>
+        <w:rPr>
+          <w:sz w:val="20"/>
+          <w:szCs w:val="20"/>
+        </w:rPr>
+      </w:pPr>
+    </w:p>
+    <w:p>
+      <w:pPr>
+        <w:rPr>
+          <w:sz w:val="20"/>
+          <w:szCs w:val="20"/>
+        </w:rPr>
+      </w:pPr>
+    </w:p>
+    <w:p>
+      <w:pPr>
+        <w:rPr>
+          <w:sz w:val="20"/>
+          <w:szCs w:val="20"/>
+        </w:rPr>
+      </w:pPr>
+    </w:p>
+    <w:p>
+      <w:pPr>
+        <w:rPr>
+          <w:sz w:val="20"/>
+          <w:szCs w:val="20"/>
+        </w:rPr>
+      </w:pPr>
+      <w:r>
+        <w:rPr>
+          <w:sz w:val="20"/>
+          <w:szCs w:val="20"/>
+        </w:rPr>
+        <w:t>General notes, musings, and shameless plagiarism:</w:t>
+      </w:r>
+    </w:p>
+    <w:p>
+      <w:pPr>
+        <w:rPr>
+          <w:sz w:val="20"/>
+          <w:szCs w:val="20"/>
+        </w:rPr>
+      </w:pPr>
+      <w:r>
+        <w:rPr>
+          <w:sz w:val="20"/>
+          <w:szCs w:val="20"/>
+        </w:rPr>
+        <w:t>Cat’s Cradle:</w:t>
+      </w:r>
+    </w:p>
+    <w:p>
+      <w:pPr>
+        <w:rPr>
+          <w:sz w:val="20"/>
+          <w:szCs w:val="20"/>
+        </w:rPr>
+      </w:pPr>
+      <w:r>
+        <w:rPr>
+          <w:sz w:val="20"/>
+          <w:szCs w:val="20"/>
+        </w:rPr>
+        <w:t>Character description: “I smiled at the guard. He didn’t smile back. National security is nothing to laugh about – nothing at all.”</w:t>
+      </w:r>
+    </w:p>
+    <w:p>
+      <w:pPr>
+        <w:rPr>
+          <w:sz w:val="20"/>
+          <w:szCs w:val="20"/>
+        </w:rPr>
+      </w:pPr>
+      <w:r>
+        <w:rPr>
+          <w:sz w:val="20"/>
+          <w:szCs w:val="20"/>
+        </w:rPr>
+        <w:t>Character description: “Normal dull” (Being your normal self in VR can be a powerful statement – you can be anyone or anything you’ve ever wanted, yet you’re..... you)</w:t>
+      </w:r>
+    </w:p>
+    <w:p>
+      <w:pPr>
+        <w:rPr>
+          <w:sz w:val="20"/>
+          <w:szCs w:val="20"/>
+        </w:rPr>
+      </w:pPr>
+      <w:r>
+        <w:rPr>
+          <w:sz w:val="20"/>
+          <w:szCs w:val="20"/>
+        </w:rPr>
+        <w:t>Character description: “He was cultured, clean, serene. I was dirty messy....” (She was a prized Persian, and I a mangy mongrel)</w:t>
+      </w:r>
     </w:p>
     <w:sectPr>
       <w:pgSz w:w="12240" w:h="15840"/>
@@ -5665,7 +5691,7 @@
 </file>
 
 <file path=customXml/itemProps1.xml><?xml version="1.0" encoding="utf-8"?>
-<ds:datastoreItem xmlns:ds="http://schemas.openxmlformats.org/officeDocument/2006/customXml" ds:itemID="{8D70C218-3847-454D-823F-657F0E319FCB}">
+<ds:datastoreItem xmlns:ds="http://schemas.openxmlformats.org/officeDocument/2006/customXml" ds:itemID="{9A7AE179-6E9A-4E11-86DE-604291BD42A7}">
   <ds:schemaRefs>
     <ds:schemaRef ds:uri="http://schemas.openxmlformats.org/officeDocument/2006/bibliography"/>
   </ds:schemaRefs>

</xml_diff>

<commit_message>
Writing, Week Two Day One - free writing
</commit_message>
<xml_diff>
--- a/C80K/C80K.docx
+++ b/C80K/C80K.docx
@@ -1,6 +1,6 @@
 
 <file path=word/document.xml><?xml version="1.0" encoding="utf-8"?>
-<w:document xmlns:wpc="http://schemas.microsoft.com/office/word/2010/wordprocessingCanvas" xmlns:mc="http://schemas.openxmlformats.org/markup-compatibility/2006" xmlns:o="urn:schemas-microsoft-com:office:office" xmlns:r="http://schemas.openxmlformats.org/officeDocument/2006/relationships" xmlns:m="http://schemas.openxmlformats.org/officeDocument/2006/math" xmlns:v="urn:schemas-microsoft-com:vml" xmlns:wp14="http://schemas.microsoft.com/office/word/2010/wordprocessingDrawing" xmlns:wp="http://schemas.openxmlformats.org/drawingml/2006/wordprocessingDrawing" xmlns:w10="urn:schemas-microsoft-com:office:word" xmlns:w="http://schemas.openxmlformats.org/wordprocessingml/2006/main" xmlns:w14="http://schemas.microsoft.com/office/word/2010/wordml" xmlns:wpg="http://schemas.microsoft.com/office/word/2010/wordprocessingGroup" xmlns:wpi="http://schemas.microsoft.com/office/word/2010/wordprocessingInk" xmlns:wne="http://schemas.microsoft.com/office/word/2006/wordml" xmlns:wps="http://schemas.microsoft.com/office/word/2010/wordprocessingShape" mc:Ignorable="w14 wp14">
+<w:document xmlns:wpc="http://schemas.microsoft.com/office/word/2010/wordprocessingCanvas" xmlns:cx="http://schemas.microsoft.com/office/drawing/2014/chartex" xmlns:cx1="http://schemas.microsoft.com/office/drawing/2015/9/8/chartex" xmlns:cx2="http://schemas.microsoft.com/office/drawing/2015/10/21/chartex" xmlns:cx3="http://schemas.microsoft.com/office/drawing/2016/5/9/chartex" xmlns:cx4="http://schemas.microsoft.com/office/drawing/2016/5/10/chartex" xmlns:cx5="http://schemas.microsoft.com/office/drawing/2016/5/11/chartex" xmlns:cx6="http://schemas.microsoft.com/office/drawing/2016/5/12/chartex" xmlns:cx7="http://schemas.microsoft.com/office/drawing/2016/5/13/chartex" xmlns:cx8="http://schemas.microsoft.com/office/drawing/2016/5/14/chartex" xmlns:mc="http://schemas.openxmlformats.org/markup-compatibility/2006" xmlns:aink="http://schemas.microsoft.com/office/drawing/2016/ink" xmlns:am3d="http://schemas.microsoft.com/office/drawing/2017/model3d" xmlns:o="urn:schemas-microsoft-com:office:office" xmlns:r="http://schemas.openxmlformats.org/officeDocument/2006/relationships" xmlns:m="http://schemas.openxmlformats.org/officeDocument/2006/math" xmlns:v="urn:schemas-microsoft-com:vml" xmlns:wp14="http://schemas.microsoft.com/office/word/2010/wordprocessingDrawing" xmlns:wp="http://schemas.openxmlformats.org/drawingml/2006/wordprocessingDrawing" xmlns:w10="urn:schemas-microsoft-com:office:word" xmlns:w="http://schemas.openxmlformats.org/wordprocessingml/2006/main" xmlns:w14="http://schemas.microsoft.com/office/word/2010/wordml" xmlns:w15="http://schemas.microsoft.com/office/word/2012/wordml" xmlns:w16cid="http://schemas.microsoft.com/office/word/2016/wordml/cid" xmlns:w16se="http://schemas.microsoft.com/office/word/2015/wordml/symex" xmlns:wpg="http://schemas.microsoft.com/office/word/2010/wordprocessingGroup" xmlns:wpi="http://schemas.microsoft.com/office/word/2010/wordprocessingInk" xmlns:wne="http://schemas.microsoft.com/office/word/2006/wordml" xmlns:wps="http://schemas.microsoft.com/office/word/2010/wordprocessingShape" mc:Ignorable="w14 w15 w16se w16cid wp14">
   <w:body>
     <w:p>
       <w:pPr>
@@ -50,12 +50,460 @@
           <w:szCs w:val="20"/>
           <w:lang w:val="en-AU"/>
         </w:rPr>
-        <w:t>Steven Green, Mike Meyers, Phillip Mccloud, Daniel Macinson, Olivia Richardson, Shawna Kane, David masters, Shill Drab, Congruent Virtue, Felicity Yung, Minh Ng, Conrad Versatile, Dave Hutchinson*, Nora Phillips, Donna Barber, Bert Muller, Swan Donson, Eric Yi Tan, Chill Latisha, Zao Long, Lom Numming, Minty Love, Shawna Umbapu, Ung Drassil, Mathilda Brown, Donovan Saul, Phillip Ip, Ip Sun Ma, Fernando De La Bellatisimma, Jochen Kraus, Dave Fletcher, Hun Mola, Ulaissi Nabuto, Moran Tam, Faruk Iben Rasim, Summer Thompson, Dana White, Rochanita Felissius Montegeau De Antonios, Numenaria Illegepha, Sum Dorrow, Juanita Borrows, Nagashima An, Ann Mercury, Martin Mons, Kelly Silence, Monmart Buso, Claude Juteau, Billy Gorbachov, Felix Eisner</w:t>
-      </w:r>
-    </w:p>
-    <w:p>
-      <w:pPr>
-        <w:pStyle w:val="ListParagraph"/>
+        <w:t xml:space="preserve">Steven Green, Mike Meyers, Phillip </w:t>
+      </w:r>
+      <w:proofErr w:type="spellStart"/>
+      <w:r>
+        <w:rPr>
+          <w:sz w:val="20"/>
+          <w:szCs w:val="20"/>
+          <w:lang w:val="en-AU"/>
+        </w:rPr>
+        <w:t>Mccloud</w:t>
+      </w:r>
+      <w:proofErr w:type="spellEnd"/>
+      <w:r>
+        <w:rPr>
+          <w:sz w:val="20"/>
+          <w:szCs w:val="20"/>
+          <w:lang w:val="en-AU"/>
+        </w:rPr>
+        <w:t xml:space="preserve">, Daniel </w:t>
+      </w:r>
+      <w:proofErr w:type="spellStart"/>
+      <w:r>
+        <w:rPr>
+          <w:sz w:val="20"/>
+          <w:szCs w:val="20"/>
+          <w:lang w:val="en-AU"/>
+        </w:rPr>
+        <w:t>Macinson</w:t>
+      </w:r>
+      <w:proofErr w:type="spellEnd"/>
+      <w:r>
+        <w:rPr>
+          <w:sz w:val="20"/>
+          <w:szCs w:val="20"/>
+          <w:lang w:val="en-AU"/>
+        </w:rPr>
+        <w:t xml:space="preserve">, Olivia Richardson, Shawna Kane, David masters, Shill Drab, Congruent Virtue, Felicity Yung, Minh Ng, Conrad Versatile, Dave Hutchinson*, Nora Phillips, Donna </w:t>
+      </w:r>
+      <w:r>
+        <w:rPr>
+          <w:sz w:val="20"/>
+          <w:szCs w:val="20"/>
+          <w:lang w:val="en-AU"/>
+        </w:rPr>
+        <w:t xml:space="preserve">Barber, Bert Muller, Swan </w:t>
+      </w:r>
+      <w:proofErr w:type="spellStart"/>
+      <w:r>
+        <w:rPr>
+          <w:sz w:val="20"/>
+          <w:szCs w:val="20"/>
+          <w:lang w:val="en-AU"/>
+        </w:rPr>
+        <w:t>Donson</w:t>
+      </w:r>
+      <w:proofErr w:type="spellEnd"/>
+      <w:r>
+        <w:rPr>
+          <w:sz w:val="20"/>
+          <w:szCs w:val="20"/>
+          <w:lang w:val="en-AU"/>
+        </w:rPr>
+        <w:t xml:space="preserve">, Eric Yi Tan, Chill Latisha, </w:t>
+      </w:r>
+      <w:proofErr w:type="spellStart"/>
+      <w:r>
+        <w:rPr>
+          <w:sz w:val="20"/>
+          <w:szCs w:val="20"/>
+          <w:lang w:val="en-AU"/>
+        </w:rPr>
+        <w:t>Zao</w:t>
+      </w:r>
+      <w:proofErr w:type="spellEnd"/>
+      <w:r>
+        <w:rPr>
+          <w:sz w:val="20"/>
+          <w:szCs w:val="20"/>
+          <w:lang w:val="en-AU"/>
+        </w:rPr>
+        <w:t xml:space="preserve"> Long, Lom </w:t>
+      </w:r>
+      <w:proofErr w:type="spellStart"/>
+      <w:r>
+        <w:rPr>
+          <w:sz w:val="20"/>
+          <w:szCs w:val="20"/>
+          <w:lang w:val="en-AU"/>
+        </w:rPr>
+        <w:t>Numming</w:t>
+      </w:r>
+      <w:proofErr w:type="spellEnd"/>
+      <w:r>
+        <w:rPr>
+          <w:sz w:val="20"/>
+          <w:szCs w:val="20"/>
+          <w:lang w:val="en-AU"/>
+        </w:rPr>
+        <w:t xml:space="preserve">, Minty Love, Shawna </w:t>
+      </w:r>
+      <w:proofErr w:type="spellStart"/>
+      <w:r>
+        <w:rPr>
+          <w:sz w:val="20"/>
+          <w:szCs w:val="20"/>
+          <w:lang w:val="en-AU"/>
+        </w:rPr>
+        <w:t>Umbapu</w:t>
+      </w:r>
+      <w:proofErr w:type="spellEnd"/>
+      <w:r>
+        <w:rPr>
+          <w:sz w:val="20"/>
+          <w:szCs w:val="20"/>
+          <w:lang w:val="en-AU"/>
+        </w:rPr>
+        <w:t xml:space="preserve">, Ung </w:t>
+      </w:r>
+      <w:proofErr w:type="spellStart"/>
+      <w:r>
+        <w:rPr>
+          <w:sz w:val="20"/>
+          <w:szCs w:val="20"/>
+          <w:lang w:val="en-AU"/>
+        </w:rPr>
+        <w:t>Drassil</w:t>
+      </w:r>
+      <w:proofErr w:type="spellEnd"/>
+      <w:r>
+        <w:rPr>
+          <w:sz w:val="20"/>
+          <w:szCs w:val="20"/>
+          <w:lang w:val="en-AU"/>
+        </w:rPr>
+        <w:t xml:space="preserve">, Mathilda Brown, Donovan Saul, Phillip Ip, Ip Sun Ma, Fernando De La </w:t>
+      </w:r>
+      <w:proofErr w:type="spellStart"/>
+      <w:r>
+        <w:rPr>
+          <w:sz w:val="20"/>
+          <w:szCs w:val="20"/>
+          <w:lang w:val="en-AU"/>
+        </w:rPr>
+        <w:t>Bellatisimma</w:t>
+      </w:r>
+      <w:proofErr w:type="spellEnd"/>
+      <w:r>
+        <w:rPr>
+          <w:sz w:val="20"/>
+          <w:szCs w:val="20"/>
+          <w:lang w:val="en-AU"/>
+        </w:rPr>
+        <w:t xml:space="preserve">, Jochen Kraus, Dave Fletcher, Hun </w:t>
+      </w:r>
+      <w:proofErr w:type="spellStart"/>
+      <w:r>
+        <w:rPr>
+          <w:sz w:val="20"/>
+          <w:szCs w:val="20"/>
+          <w:lang w:val="en-AU"/>
+        </w:rPr>
+        <w:t>Mola</w:t>
+      </w:r>
+      <w:proofErr w:type="spellEnd"/>
+      <w:r>
+        <w:rPr>
+          <w:sz w:val="20"/>
+          <w:szCs w:val="20"/>
+          <w:lang w:val="en-AU"/>
+        </w:rPr>
+        <w:t xml:space="preserve">, </w:t>
+      </w:r>
+      <w:proofErr w:type="spellStart"/>
+      <w:r>
+        <w:rPr>
+          <w:sz w:val="20"/>
+          <w:szCs w:val="20"/>
+          <w:lang w:val="en-AU"/>
+        </w:rPr>
+        <w:t>Ulaissi</w:t>
+      </w:r>
+      <w:proofErr w:type="spellEnd"/>
+      <w:r>
+        <w:rPr>
+          <w:sz w:val="20"/>
+          <w:szCs w:val="20"/>
+          <w:lang w:val="en-AU"/>
+        </w:rPr>
+        <w:t xml:space="preserve"> </w:t>
+      </w:r>
+      <w:proofErr w:type="spellStart"/>
+      <w:r>
+        <w:rPr>
+          <w:sz w:val="20"/>
+          <w:szCs w:val="20"/>
+          <w:lang w:val="en-AU"/>
+        </w:rPr>
+        <w:t>Na</w:t>
+      </w:r>
+      <w:r>
+        <w:rPr>
+          <w:sz w:val="20"/>
+          <w:szCs w:val="20"/>
+          <w:lang w:val="en-AU"/>
+        </w:rPr>
+        <w:t>buto</w:t>
+      </w:r>
+      <w:proofErr w:type="spellEnd"/>
+      <w:r>
+        <w:rPr>
+          <w:sz w:val="20"/>
+          <w:szCs w:val="20"/>
+          <w:lang w:val="en-AU"/>
+        </w:rPr>
+        <w:t xml:space="preserve">, Moran Tam, Faruk </w:t>
+      </w:r>
+      <w:proofErr w:type="spellStart"/>
+      <w:r>
+        <w:rPr>
+          <w:sz w:val="20"/>
+          <w:szCs w:val="20"/>
+          <w:lang w:val="en-AU"/>
+        </w:rPr>
+        <w:t>Iben</w:t>
+      </w:r>
+      <w:proofErr w:type="spellEnd"/>
+      <w:r>
+        <w:rPr>
+          <w:sz w:val="20"/>
+          <w:szCs w:val="20"/>
+          <w:lang w:val="en-AU"/>
+        </w:rPr>
+        <w:t xml:space="preserve"> </w:t>
+      </w:r>
+      <w:proofErr w:type="spellStart"/>
+      <w:r>
+        <w:rPr>
+          <w:sz w:val="20"/>
+          <w:szCs w:val="20"/>
+          <w:lang w:val="en-AU"/>
+        </w:rPr>
+        <w:t>Rasim</w:t>
+      </w:r>
+      <w:proofErr w:type="spellEnd"/>
+      <w:r>
+        <w:rPr>
+          <w:sz w:val="20"/>
+          <w:szCs w:val="20"/>
+          <w:lang w:val="en-AU"/>
+        </w:rPr>
+        <w:t xml:space="preserve">, Summer Thompson, Dana White, </w:t>
+      </w:r>
+      <w:proofErr w:type="spellStart"/>
+      <w:r>
+        <w:rPr>
+          <w:sz w:val="20"/>
+          <w:szCs w:val="20"/>
+          <w:lang w:val="en-AU"/>
+        </w:rPr>
+        <w:t>Rochanita</w:t>
+      </w:r>
+      <w:proofErr w:type="spellEnd"/>
+      <w:r>
+        <w:rPr>
+          <w:sz w:val="20"/>
+          <w:szCs w:val="20"/>
+          <w:lang w:val="en-AU"/>
+        </w:rPr>
+        <w:t xml:space="preserve"> </w:t>
+      </w:r>
+      <w:proofErr w:type="spellStart"/>
+      <w:r>
+        <w:rPr>
+          <w:sz w:val="20"/>
+          <w:szCs w:val="20"/>
+          <w:lang w:val="en-AU"/>
+        </w:rPr>
+        <w:t>Felissius</w:t>
+      </w:r>
+      <w:proofErr w:type="spellEnd"/>
+      <w:r>
+        <w:rPr>
+          <w:sz w:val="20"/>
+          <w:szCs w:val="20"/>
+          <w:lang w:val="en-AU"/>
+        </w:rPr>
+        <w:t xml:space="preserve"> </w:t>
+      </w:r>
+      <w:proofErr w:type="spellStart"/>
+      <w:r>
+        <w:rPr>
+          <w:sz w:val="20"/>
+          <w:szCs w:val="20"/>
+          <w:lang w:val="en-AU"/>
+        </w:rPr>
+        <w:t>Montegeau</w:t>
+      </w:r>
+      <w:proofErr w:type="spellEnd"/>
+      <w:r>
+        <w:rPr>
+          <w:sz w:val="20"/>
+          <w:szCs w:val="20"/>
+          <w:lang w:val="en-AU"/>
+        </w:rPr>
+        <w:t xml:space="preserve"> De </w:t>
+      </w:r>
+      <w:proofErr w:type="spellStart"/>
+      <w:r>
+        <w:rPr>
+          <w:sz w:val="20"/>
+          <w:szCs w:val="20"/>
+          <w:lang w:val="en-AU"/>
+        </w:rPr>
+        <w:t>Antonios</w:t>
+      </w:r>
+      <w:proofErr w:type="spellEnd"/>
+      <w:r>
+        <w:rPr>
+          <w:sz w:val="20"/>
+          <w:szCs w:val="20"/>
+          <w:lang w:val="en-AU"/>
+        </w:rPr>
+        <w:t xml:space="preserve">, </w:t>
+      </w:r>
+      <w:proofErr w:type="spellStart"/>
+      <w:r>
+        <w:rPr>
+          <w:sz w:val="20"/>
+          <w:szCs w:val="20"/>
+          <w:lang w:val="en-AU"/>
+        </w:rPr>
+        <w:t>Numenaria</w:t>
+      </w:r>
+      <w:proofErr w:type="spellEnd"/>
+      <w:r>
+        <w:rPr>
+          <w:sz w:val="20"/>
+          <w:szCs w:val="20"/>
+          <w:lang w:val="en-AU"/>
+        </w:rPr>
+        <w:t xml:space="preserve"> </w:t>
+      </w:r>
+      <w:proofErr w:type="spellStart"/>
+      <w:r>
+        <w:rPr>
+          <w:sz w:val="20"/>
+          <w:szCs w:val="20"/>
+          <w:lang w:val="en-AU"/>
+        </w:rPr>
+        <w:t>Illegepha</w:t>
+      </w:r>
+      <w:proofErr w:type="spellEnd"/>
+      <w:r>
+        <w:rPr>
+          <w:sz w:val="20"/>
+          <w:szCs w:val="20"/>
+          <w:lang w:val="en-AU"/>
+        </w:rPr>
+        <w:t xml:space="preserve">, Sum </w:t>
+      </w:r>
+      <w:proofErr w:type="spellStart"/>
+      <w:r>
+        <w:rPr>
+          <w:sz w:val="20"/>
+          <w:szCs w:val="20"/>
+          <w:lang w:val="en-AU"/>
+        </w:rPr>
+        <w:t>Dorrow</w:t>
+      </w:r>
+      <w:proofErr w:type="spellEnd"/>
+      <w:r>
+        <w:rPr>
+          <w:sz w:val="20"/>
+          <w:szCs w:val="20"/>
+          <w:lang w:val="en-AU"/>
+        </w:rPr>
+        <w:t xml:space="preserve">, Juanita Borrows, Nagashima An, Ann Mercury, Martin Mons, Kelly Silence, </w:t>
+      </w:r>
+      <w:proofErr w:type="spellStart"/>
+      <w:r>
+        <w:rPr>
+          <w:sz w:val="20"/>
+          <w:szCs w:val="20"/>
+          <w:lang w:val="en-AU"/>
+        </w:rPr>
+        <w:t>Monmart</w:t>
+      </w:r>
+      <w:proofErr w:type="spellEnd"/>
+      <w:r>
+        <w:rPr>
+          <w:sz w:val="20"/>
+          <w:szCs w:val="20"/>
+          <w:lang w:val="en-AU"/>
+        </w:rPr>
+        <w:t xml:space="preserve"> </w:t>
+      </w:r>
+      <w:proofErr w:type="spellStart"/>
+      <w:r>
+        <w:rPr>
+          <w:sz w:val="20"/>
+          <w:szCs w:val="20"/>
+          <w:lang w:val="en-AU"/>
+        </w:rPr>
+        <w:t>Buso</w:t>
+      </w:r>
+      <w:proofErr w:type="spellEnd"/>
+      <w:r>
+        <w:rPr>
+          <w:sz w:val="20"/>
+          <w:szCs w:val="20"/>
+          <w:lang w:val="en-AU"/>
+        </w:rPr>
+        <w:t xml:space="preserve">, Claude </w:t>
+      </w:r>
+      <w:proofErr w:type="spellStart"/>
+      <w:r>
+        <w:rPr>
+          <w:sz w:val="20"/>
+          <w:szCs w:val="20"/>
+          <w:lang w:val="en-AU"/>
+        </w:rPr>
+        <w:t>Juteau</w:t>
+      </w:r>
+      <w:proofErr w:type="spellEnd"/>
+      <w:r>
+        <w:rPr>
+          <w:sz w:val="20"/>
+          <w:szCs w:val="20"/>
+          <w:lang w:val="en-AU"/>
+        </w:rPr>
+        <w:t xml:space="preserve">, Billy </w:t>
+      </w:r>
+      <w:proofErr w:type="spellStart"/>
+      <w:r>
+        <w:rPr>
+          <w:sz w:val="20"/>
+          <w:szCs w:val="20"/>
+          <w:lang w:val="en-AU"/>
+        </w:rPr>
+        <w:t>Gorbachov</w:t>
+      </w:r>
+      <w:proofErr w:type="spellEnd"/>
+      <w:r>
+        <w:rPr>
+          <w:sz w:val="20"/>
+          <w:szCs w:val="20"/>
+          <w:lang w:val="en-AU"/>
+        </w:rPr>
+        <w:t>, Felix Eisner</w:t>
+      </w:r>
+    </w:p>
+    <w:p>
+      <w:pPr>
+        <w:pStyle w:val="a3"/>
         <w:numPr>
           <w:ilvl w:val="0"/>
           <w:numId w:val="2"/>
@@ -94,7 +542,7 @@
     </w:p>
     <w:p>
       <w:pPr>
-        <w:pStyle w:val="ListParagraph"/>
+        <w:pStyle w:val="a3"/>
         <w:numPr>
           <w:ilvl w:val="0"/>
           <w:numId w:val="1"/>
@@ -133,7 +581,7 @@
     </w:p>
     <w:tbl>
       <w:tblPr>
-        <w:tblStyle w:val="TableGrid"/>
+        <w:tblStyle w:val="a4"/>
         <w:tblW w:w="0" w:type="auto"/>
         <w:tblLook w:val="04A0" w:firstRow="1" w:lastRow="0" w:firstColumn="1" w:lastColumn="0" w:noHBand="0" w:noVBand="1"/>
       </w:tblPr>
@@ -550,7 +998,25 @@
                 <w:szCs w:val="20"/>
                 <w:lang w:val="en-AU"/>
               </w:rPr>
-              <w:t>A-Anything (Amarital, Asexual, etc.)</w:t>
+              <w:t>A-Anything (</w:t>
+            </w:r>
+            <w:proofErr w:type="spellStart"/>
+            <w:r>
+              <w:rPr>
+                <w:sz w:val="20"/>
+                <w:szCs w:val="20"/>
+                <w:lang w:val="en-AU"/>
+              </w:rPr>
+              <w:t>Amarital</w:t>
+            </w:r>
+            <w:proofErr w:type="spellEnd"/>
+            <w:r>
+              <w:rPr>
+                <w:sz w:val="20"/>
+                <w:szCs w:val="20"/>
+                <w:lang w:val="en-AU"/>
+              </w:rPr>
+              <w:t>, Asexual, etc.)</w:t>
             </w:r>
           </w:p>
         </w:tc>
@@ -872,7 +1338,15 @@
                 <w:szCs w:val="20"/>
                 <w:lang w:val="en-AU"/>
               </w:rPr>
-              <w:t>SUP (stand up paddling)</w:t>
+              <w:t xml:space="preserve">SUP </w:t>
+            </w:r>
+            <w:r>
+              <w:rPr>
+                <w:sz w:val="20"/>
+                <w:szCs w:val="20"/>
+                <w:lang w:val="en-AU"/>
+              </w:rPr>
+              <w:t>(stand up paddling)</w:t>
             </w:r>
           </w:p>
         </w:tc>
@@ -1351,29 +1825,47 @@
     </w:p>
     <w:p>
       <w:pPr>
-        <w:pStyle w:val="ListParagraph"/>
-        <w:numPr>
-          <w:ilvl w:val="0"/>
-          <w:numId w:val="1"/>
-        </w:numPr>
-        <w:rPr>
-          <w:sz w:val="20"/>
-          <w:szCs w:val="20"/>
-          <w:lang w:val="en-AU"/>
-        </w:rPr>
-      </w:pPr>
-      <w:r>
-        <w:rPr>
-          <w:sz w:val="20"/>
-          <w:szCs w:val="20"/>
-          <w:lang w:val="en-AU"/>
-        </w:rPr>
-        <w:t>Lists are a creative minds best friends</w:t>
-      </w:r>
-    </w:p>
-    <w:p>
-      <w:pPr>
-        <w:pStyle w:val="ListParagraph"/>
+        <w:pStyle w:val="a3"/>
+        <w:numPr>
+          <w:ilvl w:val="0"/>
+          <w:numId w:val="1"/>
+        </w:numPr>
+        <w:rPr>
+          <w:sz w:val="20"/>
+          <w:szCs w:val="20"/>
+          <w:lang w:val="en-AU"/>
+        </w:rPr>
+      </w:pPr>
+      <w:r>
+        <w:rPr>
+          <w:sz w:val="20"/>
+          <w:szCs w:val="20"/>
+          <w:lang w:val="en-AU"/>
+        </w:rPr>
+        <w:t xml:space="preserve">Lists are a </w:t>
+      </w:r>
+      <w:proofErr w:type="gramStart"/>
+      <w:r>
+        <w:rPr>
+          <w:sz w:val="20"/>
+          <w:szCs w:val="20"/>
+          <w:lang w:val="en-AU"/>
+        </w:rPr>
+        <w:t>creative minds</w:t>
+      </w:r>
+      <w:proofErr w:type="gramEnd"/>
+      <w:r>
+        <w:rPr>
+          <w:sz w:val="20"/>
+          <w:szCs w:val="20"/>
+          <w:lang w:val="en-AU"/>
+        </w:rPr>
+        <w:t xml:space="preserve"> best friends</w:t>
+      </w:r>
+    </w:p>
+    <w:p>
+      <w:pPr>
+        <w:pStyle w:val="a3"/>
         <w:numPr>
           <w:ilvl w:val="1"/>
           <w:numId w:val="1"/>
@@ -1395,7 +1887,7 @@
     </w:p>
     <w:p>
       <w:pPr>
-        <w:pStyle w:val="ListParagraph"/>
+        <w:pStyle w:val="a3"/>
         <w:numPr>
           <w:ilvl w:val="1"/>
           <w:numId w:val="1"/>
@@ -1417,7 +1909,7 @@
     </w:p>
     <w:p>
       <w:pPr>
-        <w:pStyle w:val="ListParagraph"/>
+        <w:pStyle w:val="a3"/>
         <w:numPr>
           <w:ilvl w:val="1"/>
           <w:numId w:val="1"/>
@@ -1439,7 +1931,7 @@
     </w:p>
     <w:p>
       <w:pPr>
-        <w:pStyle w:val="ListParagraph"/>
+        <w:pStyle w:val="a3"/>
         <w:numPr>
           <w:ilvl w:val="1"/>
           <w:numId w:val="1"/>
@@ -1473,12 +1965,20 @@
           <w:szCs w:val="20"/>
           <w:lang w:val="en-AU"/>
         </w:rPr>
-        <w:t>List of problems of a fictional character:</w:t>
-      </w:r>
-    </w:p>
-    <w:p>
-      <w:pPr>
-        <w:pStyle w:val="ListParagraph"/>
+        <w:t xml:space="preserve">List of </w:t>
+      </w:r>
+      <w:r>
+        <w:rPr>
+          <w:sz w:val="20"/>
+          <w:szCs w:val="20"/>
+          <w:lang w:val="en-AU"/>
+        </w:rPr>
+        <w:t>problems of a fictional character:</w:t>
+      </w:r>
+    </w:p>
+    <w:p>
+      <w:pPr>
+        <w:pStyle w:val="a3"/>
         <w:numPr>
           <w:ilvl w:val="0"/>
           <w:numId w:val="1"/>
@@ -1500,95 +2000,149 @@
     </w:p>
     <w:p>
       <w:pPr>
-        <w:pStyle w:val="ListParagraph"/>
-        <w:numPr>
-          <w:ilvl w:val="0"/>
-          <w:numId w:val="1"/>
-        </w:numPr>
-        <w:rPr>
-          <w:sz w:val="20"/>
-          <w:szCs w:val="20"/>
-          <w:lang w:val="en-AU"/>
-        </w:rPr>
-      </w:pPr>
-      <w:r>
-        <w:rPr>
-          <w:sz w:val="20"/>
-          <w:szCs w:val="20"/>
-          <w:lang w:val="en-AU"/>
-        </w:rPr>
-        <w:t>Is afraid of people but has to convince a crowd to do something</w:t>
-      </w:r>
-    </w:p>
-    <w:p>
-      <w:pPr>
-        <w:pStyle w:val="ListParagraph"/>
-        <w:numPr>
-          <w:ilvl w:val="0"/>
-          <w:numId w:val="1"/>
-        </w:numPr>
-        <w:rPr>
-          <w:sz w:val="20"/>
-          <w:szCs w:val="20"/>
-          <w:lang w:val="en-AU"/>
-        </w:rPr>
-      </w:pPr>
-      <w:r>
-        <w:rPr>
-          <w:sz w:val="20"/>
-          <w:szCs w:val="20"/>
-          <w:lang w:val="en-AU"/>
-        </w:rPr>
-        <w:t>On a spaceship and can’t get the food doo-hicky to work</w:t>
-      </w:r>
-    </w:p>
-    <w:p>
-      <w:pPr>
-        <w:pStyle w:val="ListParagraph"/>
-        <w:numPr>
-          <w:ilvl w:val="0"/>
-          <w:numId w:val="1"/>
-        </w:numPr>
-        <w:rPr>
-          <w:sz w:val="20"/>
-          <w:szCs w:val="20"/>
-          <w:lang w:val="en-AU"/>
-        </w:rPr>
-      </w:pPr>
-      <w:r>
-        <w:rPr>
-          <w:sz w:val="20"/>
-          <w:szCs w:val="20"/>
-          <w:lang w:val="en-AU"/>
-        </w:rPr>
-        <w:t>In an office, struggling with a concept they should’ve known already</w:t>
-      </w:r>
-    </w:p>
-    <w:p>
-      <w:pPr>
-        <w:pStyle w:val="ListParagraph"/>
-        <w:numPr>
-          <w:ilvl w:val="0"/>
-          <w:numId w:val="1"/>
-        </w:numPr>
-        <w:rPr>
-          <w:sz w:val="20"/>
-          <w:szCs w:val="20"/>
-          <w:lang w:val="en-AU"/>
-        </w:rPr>
-      </w:pPr>
-      <w:r>
-        <w:rPr>
-          <w:sz w:val="20"/>
-          <w:szCs w:val="20"/>
-          <w:lang w:val="en-AU"/>
-        </w:rPr>
-        <w:t>Is a dog, and cannot stop smelling things</w:t>
-      </w:r>
-    </w:p>
-    <w:p>
-      <w:pPr>
-        <w:pStyle w:val="ListParagraph"/>
+        <w:pStyle w:val="a3"/>
+        <w:numPr>
+          <w:ilvl w:val="0"/>
+          <w:numId w:val="1"/>
+        </w:numPr>
+        <w:rPr>
+          <w:sz w:val="20"/>
+          <w:szCs w:val="20"/>
+          <w:lang w:val="en-AU"/>
+        </w:rPr>
+      </w:pPr>
+      <w:r>
+        <w:rPr>
+          <w:sz w:val="20"/>
+          <w:szCs w:val="20"/>
+          <w:lang w:val="en-AU"/>
+        </w:rPr>
+        <w:t xml:space="preserve">Is afraid of people but </w:t>
+      </w:r>
+      <w:proofErr w:type="gramStart"/>
+      <w:r>
+        <w:rPr>
+          <w:sz w:val="20"/>
+          <w:szCs w:val="20"/>
+          <w:lang w:val="en-AU"/>
+        </w:rPr>
+        <w:t>has to</w:t>
+      </w:r>
+      <w:proofErr w:type="gramEnd"/>
+      <w:r>
+        <w:rPr>
+          <w:sz w:val="20"/>
+          <w:szCs w:val="20"/>
+          <w:lang w:val="en-AU"/>
+        </w:rPr>
+        <w:t xml:space="preserve"> convince a crowd to do something</w:t>
+      </w:r>
+    </w:p>
+    <w:p>
+      <w:pPr>
+        <w:pStyle w:val="a3"/>
+        <w:numPr>
+          <w:ilvl w:val="0"/>
+          <w:numId w:val="1"/>
+        </w:numPr>
+        <w:rPr>
+          <w:sz w:val="20"/>
+          <w:szCs w:val="20"/>
+          <w:lang w:val="en-AU"/>
+        </w:rPr>
+      </w:pPr>
+      <w:r>
+        <w:rPr>
+          <w:sz w:val="20"/>
+          <w:szCs w:val="20"/>
+          <w:lang w:val="en-AU"/>
+        </w:rPr>
+        <w:t>On a spaceship and can’t get the food doo-</w:t>
+      </w:r>
+      <w:proofErr w:type="spellStart"/>
+      <w:r>
+        <w:rPr>
+          <w:sz w:val="20"/>
+          <w:szCs w:val="20"/>
+          <w:lang w:val="en-AU"/>
+        </w:rPr>
+        <w:t>hicky</w:t>
+      </w:r>
+      <w:proofErr w:type="spellEnd"/>
+      <w:r>
+        <w:rPr>
+          <w:sz w:val="20"/>
+          <w:szCs w:val="20"/>
+          <w:lang w:val="en-AU"/>
+        </w:rPr>
+        <w:t xml:space="preserve"> to work</w:t>
+      </w:r>
+    </w:p>
+    <w:p>
+      <w:pPr>
+        <w:pStyle w:val="a3"/>
+        <w:numPr>
+          <w:ilvl w:val="0"/>
+          <w:numId w:val="1"/>
+        </w:numPr>
+        <w:rPr>
+          <w:sz w:val="20"/>
+          <w:szCs w:val="20"/>
+          <w:lang w:val="en-AU"/>
+        </w:rPr>
+      </w:pPr>
+      <w:r>
+        <w:rPr>
+          <w:sz w:val="20"/>
+          <w:szCs w:val="20"/>
+          <w:lang w:val="en-AU"/>
+        </w:rPr>
+        <w:t>In an office, struggling with a concept they sh</w:t>
+      </w:r>
+      <w:r>
+        <w:rPr>
+          <w:sz w:val="20"/>
+          <w:szCs w:val="20"/>
+          <w:lang w:val="en-AU"/>
+        </w:rPr>
+        <w:t>ould’ve known already</w:t>
+      </w:r>
+    </w:p>
+    <w:p>
+      <w:pPr>
+        <w:pStyle w:val="a3"/>
+        <w:numPr>
+          <w:ilvl w:val="0"/>
+          <w:numId w:val="1"/>
+        </w:numPr>
+        <w:rPr>
+          <w:sz w:val="20"/>
+          <w:szCs w:val="20"/>
+          <w:lang w:val="en-AU"/>
+        </w:rPr>
+      </w:pPr>
+      <w:r>
+        <w:rPr>
+          <w:sz w:val="20"/>
+          <w:szCs w:val="20"/>
+          <w:lang w:val="en-AU"/>
+        </w:rPr>
+        <w:t xml:space="preserve">Is a dog, and cannot stop smelling </w:t>
+      </w:r>
+      <w:proofErr w:type="gramStart"/>
+      <w:r>
+        <w:rPr>
+          <w:sz w:val="20"/>
+          <w:szCs w:val="20"/>
+          <w:lang w:val="en-AU"/>
+        </w:rPr>
+        <w:t>things</w:t>
+      </w:r>
+      <w:proofErr w:type="gramEnd"/>
+    </w:p>
+    <w:p>
+      <w:pPr>
+        <w:pStyle w:val="a3"/>
         <w:numPr>
           <w:ilvl w:val="0"/>
           <w:numId w:val="1"/>
@@ -1610,7 +2164,7 @@
     </w:p>
     <w:p>
       <w:pPr>
-        <w:pStyle w:val="ListParagraph"/>
+        <w:pStyle w:val="a3"/>
         <w:numPr>
           <w:ilvl w:val="0"/>
           <w:numId w:val="1"/>
@@ -1632,7 +2186,7 @@
     </w:p>
     <w:p>
       <w:pPr>
-        <w:pStyle w:val="ListParagraph"/>
+        <w:pStyle w:val="a3"/>
         <w:numPr>
           <w:ilvl w:val="0"/>
           <w:numId w:val="1"/>
@@ -1654,7 +2208,7 @@
     </w:p>
     <w:p>
       <w:pPr>
-        <w:pStyle w:val="ListParagraph"/>
+        <w:pStyle w:val="a3"/>
         <w:numPr>
           <w:ilvl w:val="0"/>
           <w:numId w:val="1"/>
@@ -1676,29 +2230,37 @@
     </w:p>
     <w:p>
       <w:pPr>
-        <w:pStyle w:val="ListParagraph"/>
-        <w:numPr>
-          <w:ilvl w:val="0"/>
-          <w:numId w:val="1"/>
-        </w:numPr>
-        <w:rPr>
-          <w:sz w:val="20"/>
-          <w:szCs w:val="20"/>
-          <w:lang w:val="en-AU"/>
-        </w:rPr>
-      </w:pPr>
-      <w:r>
-        <w:rPr>
-          <w:sz w:val="20"/>
-          <w:szCs w:val="20"/>
-          <w:lang w:val="en-AU"/>
-        </w:rPr>
-        <w:t>Wrestling with getting a team of employees to think for themselves</w:t>
-      </w:r>
-    </w:p>
-    <w:p>
-      <w:pPr>
-        <w:pStyle w:val="ListParagraph"/>
+        <w:pStyle w:val="a3"/>
+        <w:numPr>
+          <w:ilvl w:val="0"/>
+          <w:numId w:val="1"/>
+        </w:numPr>
+        <w:rPr>
+          <w:sz w:val="20"/>
+          <w:szCs w:val="20"/>
+          <w:lang w:val="en-AU"/>
+        </w:rPr>
+      </w:pPr>
+      <w:r>
+        <w:rPr>
+          <w:sz w:val="20"/>
+          <w:szCs w:val="20"/>
+          <w:lang w:val="en-AU"/>
+        </w:rPr>
+        <w:t xml:space="preserve">Wrestling with getting </w:t>
+      </w:r>
+      <w:r>
+        <w:rPr>
+          <w:sz w:val="20"/>
+          <w:szCs w:val="20"/>
+          <w:lang w:val="en-AU"/>
+        </w:rPr>
+        <w:t>a team of employees to think for themselves</w:t>
+      </w:r>
+    </w:p>
+    <w:p>
+      <w:pPr>
+        <w:pStyle w:val="a3"/>
         <w:numPr>
           <w:ilvl w:val="0"/>
           <w:numId w:val="1"/>
@@ -1720,7 +2282,7 @@
     </w:p>
     <w:p>
       <w:pPr>
-        <w:pStyle w:val="ListParagraph"/>
+        <w:pStyle w:val="a3"/>
         <w:numPr>
           <w:ilvl w:val="0"/>
           <w:numId w:val="1"/>
@@ -1742,29 +2304,47 @@
     </w:p>
     <w:p>
       <w:pPr>
-        <w:pStyle w:val="ListParagraph"/>
-        <w:numPr>
-          <w:ilvl w:val="0"/>
-          <w:numId w:val="1"/>
-        </w:numPr>
-        <w:rPr>
-          <w:sz w:val="20"/>
-          <w:szCs w:val="20"/>
-          <w:lang w:val="en-AU"/>
-        </w:rPr>
-      </w:pPr>
-      <w:r>
-        <w:rPr>
-          <w:sz w:val="20"/>
-          <w:szCs w:val="20"/>
-          <w:lang w:val="en-AU"/>
-        </w:rPr>
-        <w:t>The box is just waaaaaaay too big</w:t>
-      </w:r>
-    </w:p>
-    <w:p>
-      <w:pPr>
-        <w:pStyle w:val="ListParagraph"/>
+        <w:pStyle w:val="a3"/>
+        <w:numPr>
+          <w:ilvl w:val="0"/>
+          <w:numId w:val="1"/>
+        </w:numPr>
+        <w:rPr>
+          <w:sz w:val="20"/>
+          <w:szCs w:val="20"/>
+          <w:lang w:val="en-AU"/>
+        </w:rPr>
+      </w:pPr>
+      <w:r>
+        <w:rPr>
+          <w:sz w:val="20"/>
+          <w:szCs w:val="20"/>
+          <w:lang w:val="en-AU"/>
+        </w:rPr>
+        <w:t xml:space="preserve">The box is just </w:t>
+      </w:r>
+      <w:proofErr w:type="spellStart"/>
+      <w:r>
+        <w:rPr>
+          <w:sz w:val="20"/>
+          <w:szCs w:val="20"/>
+          <w:lang w:val="en-AU"/>
+        </w:rPr>
+        <w:t>waaaaaaay</w:t>
+      </w:r>
+      <w:proofErr w:type="spellEnd"/>
+      <w:r>
+        <w:rPr>
+          <w:sz w:val="20"/>
+          <w:szCs w:val="20"/>
+          <w:lang w:val="en-AU"/>
+        </w:rPr>
+        <w:t xml:space="preserve"> too big</w:t>
+      </w:r>
+    </w:p>
+    <w:p>
+      <w:pPr>
+        <w:pStyle w:val="a3"/>
         <w:numPr>
           <w:ilvl w:val="0"/>
           <w:numId w:val="1"/>
@@ -1786,29 +2366,55 @@
     </w:p>
     <w:p>
       <w:pPr>
-        <w:pStyle w:val="ListParagraph"/>
-        <w:numPr>
-          <w:ilvl w:val="0"/>
-          <w:numId w:val="1"/>
-        </w:numPr>
-        <w:rPr>
-          <w:sz w:val="20"/>
-          <w:szCs w:val="20"/>
-          <w:lang w:val="en-AU"/>
-        </w:rPr>
-      </w:pPr>
-      <w:r>
-        <w:rPr>
-          <w:sz w:val="20"/>
-          <w:szCs w:val="20"/>
-          <w:lang w:val="en-AU"/>
-        </w:rPr>
-        <w:t xml:space="preserve">Returning home to find all of their stuff are now painted pink </w:t>
-      </w:r>
-    </w:p>
-    <w:p>
-      <w:pPr>
-        <w:pStyle w:val="ListParagraph"/>
+        <w:pStyle w:val="a3"/>
+        <w:numPr>
+          <w:ilvl w:val="0"/>
+          <w:numId w:val="1"/>
+        </w:numPr>
+        <w:rPr>
+          <w:sz w:val="20"/>
+          <w:szCs w:val="20"/>
+          <w:lang w:val="en-AU"/>
+        </w:rPr>
+      </w:pPr>
+      <w:r>
+        <w:rPr>
+          <w:sz w:val="20"/>
+          <w:szCs w:val="20"/>
+          <w:lang w:val="en-AU"/>
+        </w:rPr>
+        <w:t xml:space="preserve">Returning home to find </w:t>
+      </w:r>
+      <w:proofErr w:type="gramStart"/>
+      <w:r>
+        <w:rPr>
+          <w:sz w:val="20"/>
+          <w:szCs w:val="20"/>
+          <w:lang w:val="en-AU"/>
+        </w:rPr>
+        <w:t>all of</w:t>
+      </w:r>
+      <w:proofErr w:type="gramEnd"/>
+      <w:r>
+        <w:rPr>
+          <w:sz w:val="20"/>
+          <w:szCs w:val="20"/>
+          <w:lang w:val="en-AU"/>
+        </w:rPr>
+        <w:t xml:space="preserve"> their stuff ar</w:t>
+      </w:r>
+      <w:r>
+        <w:rPr>
+          <w:sz w:val="20"/>
+          <w:szCs w:val="20"/>
+          <w:lang w:val="en-AU"/>
+        </w:rPr>
+        <w:t xml:space="preserve">e now painted pink </w:t>
+      </w:r>
+    </w:p>
+    <w:p>
+      <w:pPr>
+        <w:pStyle w:val="a3"/>
         <w:numPr>
           <w:ilvl w:val="0"/>
           <w:numId w:val="1"/>
@@ -1830,7 +2436,7 @@
     </w:p>
     <w:p>
       <w:pPr>
-        <w:pStyle w:val="ListParagraph"/>
+        <w:pStyle w:val="a3"/>
         <w:numPr>
           <w:ilvl w:val="0"/>
           <w:numId w:val="1"/>
@@ -1852,29 +2458,47 @@
     </w:p>
     <w:p>
       <w:pPr>
-        <w:pStyle w:val="ListParagraph"/>
-        <w:numPr>
-          <w:ilvl w:val="0"/>
-          <w:numId w:val="1"/>
-        </w:numPr>
-        <w:rPr>
-          <w:sz w:val="20"/>
-          <w:szCs w:val="20"/>
-          <w:lang w:val="en-AU"/>
-        </w:rPr>
-      </w:pPr>
-      <w:r>
-        <w:rPr>
-          <w:sz w:val="20"/>
-          <w:szCs w:val="20"/>
-          <w:lang w:val="en-AU"/>
-        </w:rPr>
-        <w:t>Supermarket has ran out of milk</w:t>
-      </w:r>
-    </w:p>
-    <w:p>
-      <w:pPr>
-        <w:pStyle w:val="ListParagraph"/>
+        <w:pStyle w:val="a3"/>
+        <w:numPr>
+          <w:ilvl w:val="0"/>
+          <w:numId w:val="1"/>
+        </w:numPr>
+        <w:rPr>
+          <w:sz w:val="20"/>
+          <w:szCs w:val="20"/>
+          <w:lang w:val="en-AU"/>
+        </w:rPr>
+      </w:pPr>
+      <w:r>
+        <w:rPr>
+          <w:sz w:val="20"/>
+          <w:szCs w:val="20"/>
+          <w:lang w:val="en-AU"/>
+        </w:rPr>
+        <w:t xml:space="preserve">Supermarket has </w:t>
+      </w:r>
+      <w:proofErr w:type="gramStart"/>
+      <w:r>
+        <w:rPr>
+          <w:sz w:val="20"/>
+          <w:szCs w:val="20"/>
+          <w:lang w:val="en-AU"/>
+        </w:rPr>
+        <w:t>ran</w:t>
+      </w:r>
+      <w:proofErr w:type="gramEnd"/>
+      <w:r>
+        <w:rPr>
+          <w:sz w:val="20"/>
+          <w:szCs w:val="20"/>
+          <w:lang w:val="en-AU"/>
+        </w:rPr>
+        <w:t xml:space="preserve"> out of milk</w:t>
+      </w:r>
+    </w:p>
+    <w:p>
+      <w:pPr>
+        <w:pStyle w:val="a3"/>
         <w:numPr>
           <w:ilvl w:val="0"/>
           <w:numId w:val="1"/>
@@ -1896,7 +2520,7 @@
     </w:p>
     <w:p>
       <w:pPr>
-        <w:pStyle w:val="ListParagraph"/>
+        <w:pStyle w:val="a3"/>
         <w:numPr>
           <w:ilvl w:val="0"/>
           <w:numId w:val="1"/>
@@ -1918,29 +2542,37 @@
     </w:p>
     <w:p>
       <w:pPr>
-        <w:pStyle w:val="ListParagraph"/>
-        <w:numPr>
-          <w:ilvl w:val="0"/>
-          <w:numId w:val="1"/>
-        </w:numPr>
-        <w:rPr>
-          <w:sz w:val="20"/>
-          <w:szCs w:val="20"/>
-          <w:lang w:val="en-AU"/>
-        </w:rPr>
-      </w:pPr>
-      <w:r>
-        <w:rPr>
-          <w:sz w:val="20"/>
-          <w:szCs w:val="20"/>
-          <w:lang w:val="en-AU"/>
-        </w:rPr>
-        <w:t>Need to tell a patient that they will not make it</w:t>
-      </w:r>
-    </w:p>
-    <w:p>
-      <w:pPr>
-        <w:pStyle w:val="ListParagraph"/>
+        <w:pStyle w:val="a3"/>
+        <w:numPr>
+          <w:ilvl w:val="0"/>
+          <w:numId w:val="1"/>
+        </w:numPr>
+        <w:rPr>
+          <w:sz w:val="20"/>
+          <w:szCs w:val="20"/>
+          <w:lang w:val="en-AU"/>
+        </w:rPr>
+      </w:pPr>
+      <w:r>
+        <w:rPr>
+          <w:sz w:val="20"/>
+          <w:szCs w:val="20"/>
+          <w:lang w:val="en-AU"/>
+        </w:rPr>
+        <w:t xml:space="preserve">Need to tell a </w:t>
+      </w:r>
+      <w:r>
+        <w:rPr>
+          <w:sz w:val="20"/>
+          <w:szCs w:val="20"/>
+          <w:lang w:val="en-AU"/>
+        </w:rPr>
+        <w:t>patient that they will not make it</w:t>
+      </w:r>
+    </w:p>
+    <w:p>
+      <w:pPr>
+        <w:pStyle w:val="a3"/>
         <w:numPr>
           <w:ilvl w:val="0"/>
           <w:numId w:val="1"/>
@@ -1962,7 +2594,7 @@
     </w:p>
     <w:p>
       <w:pPr>
-        <w:pStyle w:val="ListParagraph"/>
+        <w:pStyle w:val="a3"/>
         <w:numPr>
           <w:ilvl w:val="0"/>
           <w:numId w:val="1"/>
@@ -1984,7 +2616,7 @@
     </w:p>
     <w:p>
       <w:pPr>
-        <w:pStyle w:val="ListParagraph"/>
+        <w:pStyle w:val="a3"/>
         <w:numPr>
           <w:ilvl w:val="0"/>
           <w:numId w:val="1"/>
@@ -2006,7 +2638,7 @@
     </w:p>
     <w:p>
       <w:pPr>
-        <w:pStyle w:val="ListParagraph"/>
+        <w:pStyle w:val="a3"/>
         <w:numPr>
           <w:ilvl w:val="0"/>
           <w:numId w:val="1"/>
@@ -2028,51 +2660,69 @@
     </w:p>
     <w:p>
       <w:pPr>
-        <w:pStyle w:val="ListParagraph"/>
-        <w:numPr>
-          <w:ilvl w:val="0"/>
-          <w:numId w:val="1"/>
-        </w:numPr>
-        <w:rPr>
-          <w:sz w:val="20"/>
-          <w:szCs w:val="20"/>
-          <w:lang w:val="en-AU"/>
-        </w:rPr>
-      </w:pPr>
-      <w:r>
-        <w:rPr>
-          <w:sz w:val="20"/>
-          <w:szCs w:val="20"/>
-          <w:lang w:val="en-AU"/>
-        </w:rPr>
-        <w:t>Need to explain to people that they love ducks. As a pet, you sick bastards</w:t>
-      </w:r>
-    </w:p>
-    <w:p>
-      <w:pPr>
-        <w:pStyle w:val="ListParagraph"/>
-        <w:numPr>
-          <w:ilvl w:val="0"/>
-          <w:numId w:val="1"/>
-        </w:numPr>
-        <w:rPr>
-          <w:sz w:val="20"/>
-          <w:szCs w:val="20"/>
-          <w:lang w:val="en-AU"/>
-        </w:rPr>
-      </w:pPr>
-      <w:r>
-        <w:rPr>
-          <w:sz w:val="20"/>
-          <w:szCs w:val="20"/>
-          <w:lang w:val="en-AU"/>
-        </w:rPr>
-        <w:t>Has to get super drunk by midnight or else</w:t>
-      </w:r>
-    </w:p>
-    <w:p>
-      <w:pPr>
-        <w:pStyle w:val="ListParagraph"/>
+        <w:pStyle w:val="a3"/>
+        <w:numPr>
+          <w:ilvl w:val="0"/>
+          <w:numId w:val="1"/>
+        </w:numPr>
+        <w:rPr>
+          <w:sz w:val="20"/>
+          <w:szCs w:val="20"/>
+          <w:lang w:val="en-AU"/>
+        </w:rPr>
+      </w:pPr>
+      <w:r>
+        <w:rPr>
+          <w:sz w:val="20"/>
+          <w:szCs w:val="20"/>
+          <w:lang w:val="en-AU"/>
+        </w:rPr>
+        <w:t xml:space="preserve">Need to explain </w:t>
+      </w:r>
+      <w:r>
+        <w:rPr>
+          <w:sz w:val="20"/>
+          <w:szCs w:val="20"/>
+          <w:lang w:val="en-AU"/>
+        </w:rPr>
+        <w:t>to people that they love ducks. As a pet, you sick bastards</w:t>
+      </w:r>
+    </w:p>
+    <w:p>
+      <w:pPr>
+        <w:pStyle w:val="a3"/>
+        <w:numPr>
+          <w:ilvl w:val="0"/>
+          <w:numId w:val="1"/>
+        </w:numPr>
+        <w:rPr>
+          <w:sz w:val="20"/>
+          <w:szCs w:val="20"/>
+          <w:lang w:val="en-AU"/>
+        </w:rPr>
+      </w:pPr>
+      <w:proofErr w:type="gramStart"/>
+      <w:r>
+        <w:rPr>
+          <w:sz w:val="20"/>
+          <w:szCs w:val="20"/>
+          <w:lang w:val="en-AU"/>
+        </w:rPr>
+        <w:t>Has to</w:t>
+      </w:r>
+      <w:proofErr w:type="gramEnd"/>
+      <w:r>
+        <w:rPr>
+          <w:sz w:val="20"/>
+          <w:szCs w:val="20"/>
+          <w:lang w:val="en-AU"/>
+        </w:rPr>
+        <w:t xml:space="preserve"> get super drunk by midnight or else</w:t>
+      </w:r>
+    </w:p>
+    <w:p>
+      <w:pPr>
+        <w:pStyle w:val="a3"/>
         <w:numPr>
           <w:ilvl w:val="0"/>
           <w:numId w:val="1"/>
@@ -2094,7 +2744,7 @@
     </w:p>
     <w:p>
       <w:pPr>
-        <w:pStyle w:val="ListParagraph"/>
+        <w:pStyle w:val="a3"/>
         <w:numPr>
           <w:ilvl w:val="0"/>
           <w:numId w:val="1"/>
@@ -2116,24 +2766,32 @@
     </w:p>
     <w:p>
       <w:pPr>
-        <w:pStyle w:val="ListParagraph"/>
-        <w:numPr>
-          <w:ilvl w:val="0"/>
-          <w:numId w:val="1"/>
-        </w:numPr>
-        <w:rPr>
-          <w:sz w:val="20"/>
-          <w:szCs w:val="20"/>
-          <w:lang w:val="en-AU"/>
-        </w:rPr>
-      </w:pPr>
-      <w:r>
-        <w:rPr>
-          <w:sz w:val="20"/>
-          <w:szCs w:val="20"/>
-          <w:lang w:val="en-AU"/>
-        </w:rPr>
-        <w:t>Is super powerful and is bored as a result</w:t>
+        <w:pStyle w:val="a3"/>
+        <w:numPr>
+          <w:ilvl w:val="0"/>
+          <w:numId w:val="1"/>
+        </w:numPr>
+        <w:rPr>
+          <w:sz w:val="20"/>
+          <w:szCs w:val="20"/>
+          <w:lang w:val="en-AU"/>
+        </w:rPr>
+      </w:pPr>
+      <w:r>
+        <w:rPr>
+          <w:sz w:val="20"/>
+          <w:szCs w:val="20"/>
+          <w:lang w:val="en-AU"/>
+        </w:rPr>
+        <w:t>Is super powerful and is bore</w:t>
+      </w:r>
+      <w:r>
+        <w:rPr>
+          <w:sz w:val="20"/>
+          <w:szCs w:val="20"/>
+          <w:lang w:val="en-AU"/>
+        </w:rPr>
+        <w:t>d as a result</w:t>
       </w:r>
     </w:p>
     <w:p>
@@ -2192,7 +2850,7 @@
     </w:p>
     <w:p>
       <w:pPr>
-        <w:pStyle w:val="ListParagraph"/>
+        <w:pStyle w:val="a3"/>
         <w:numPr>
           <w:ilvl w:val="0"/>
           <w:numId w:val="1"/>
@@ -2231,29 +2889,47 @@
     </w:p>
     <w:p>
       <w:pPr>
-        <w:pStyle w:val="ListParagraph"/>
-        <w:numPr>
-          <w:ilvl w:val="0"/>
-          <w:numId w:val="1"/>
-        </w:numPr>
-        <w:rPr>
-          <w:sz w:val="20"/>
-          <w:szCs w:val="20"/>
-          <w:lang w:val="en-AU"/>
-        </w:rPr>
-      </w:pPr>
-      <w:r>
-        <w:rPr>
-          <w:sz w:val="20"/>
-          <w:szCs w:val="20"/>
-          <w:lang w:val="en-AU"/>
-        </w:rPr>
-        <w:t>Has a tattoo of five points on his hand between the thumb and index finger</w:t>
-      </w:r>
-    </w:p>
-    <w:p>
-      <w:pPr>
-        <w:pStyle w:val="ListParagraph"/>
+        <w:pStyle w:val="a3"/>
+        <w:numPr>
+          <w:ilvl w:val="0"/>
+          <w:numId w:val="1"/>
+        </w:numPr>
+        <w:rPr>
+          <w:sz w:val="20"/>
+          <w:szCs w:val="20"/>
+          <w:lang w:val="en-AU"/>
+        </w:rPr>
+      </w:pPr>
+      <w:r>
+        <w:rPr>
+          <w:sz w:val="20"/>
+          <w:szCs w:val="20"/>
+          <w:lang w:val="en-AU"/>
+        </w:rPr>
+        <w:t>Has a tattoo of five points on his hand between the thumb and in</w:t>
+      </w:r>
+      <w:r>
+        <w:rPr>
+          <w:sz w:val="20"/>
+          <w:szCs w:val="20"/>
+          <w:lang w:val="en-AU"/>
+        </w:rPr>
+        <w:t xml:space="preserve">dex </w:t>
+      </w:r>
+      <w:proofErr w:type="gramStart"/>
+      <w:r>
+        <w:rPr>
+          <w:sz w:val="20"/>
+          <w:szCs w:val="20"/>
+          <w:lang w:val="en-AU"/>
+        </w:rPr>
+        <w:t>finger</w:t>
+      </w:r>
+      <w:proofErr w:type="gramEnd"/>
+    </w:p>
+    <w:p>
+      <w:pPr>
+        <w:pStyle w:val="a3"/>
         <w:numPr>
           <w:ilvl w:val="0"/>
           <w:numId w:val="1"/>
@@ -2275,7 +2951,7 @@
     </w:p>
     <w:p>
       <w:pPr>
-        <w:pStyle w:val="ListParagraph"/>
+        <w:pStyle w:val="a3"/>
         <w:numPr>
           <w:ilvl w:val="0"/>
           <w:numId w:val="1"/>
@@ -2297,7 +2973,7 @@
     </w:p>
     <w:p>
       <w:pPr>
-        <w:pStyle w:val="ListParagraph"/>
+        <w:pStyle w:val="a3"/>
         <w:numPr>
           <w:ilvl w:val="0"/>
           <w:numId w:val="1"/>
@@ -2319,7 +2995,7 @@
     </w:p>
     <w:p>
       <w:pPr>
-        <w:pStyle w:val="ListParagraph"/>
+        <w:pStyle w:val="a3"/>
         <w:numPr>
           <w:ilvl w:val="0"/>
           <w:numId w:val="1"/>
@@ -2341,7 +3017,7 @@
     </w:p>
     <w:p>
       <w:pPr>
-        <w:pStyle w:val="ListParagraph"/>
+        <w:pStyle w:val="a3"/>
         <w:numPr>
           <w:ilvl w:val="0"/>
           <w:numId w:val="1"/>
@@ -2363,7 +3039,7 @@
     </w:p>
     <w:p>
       <w:pPr>
-        <w:pStyle w:val="ListParagraph"/>
+        <w:pStyle w:val="a3"/>
         <w:numPr>
           <w:ilvl w:val="0"/>
           <w:numId w:val="1"/>
@@ -2385,7 +3061,7 @@
     </w:p>
     <w:p>
       <w:pPr>
-        <w:pStyle w:val="ListParagraph"/>
+        <w:pStyle w:val="a3"/>
         <w:numPr>
           <w:ilvl w:val="0"/>
           <w:numId w:val="1"/>
@@ -2407,7 +3083,7 @@
     </w:p>
     <w:p>
       <w:pPr>
-        <w:pStyle w:val="ListParagraph"/>
+        <w:pStyle w:val="a3"/>
         <w:numPr>
           <w:ilvl w:val="0"/>
           <w:numId w:val="1"/>
@@ -2429,7 +3105,7 @@
     </w:p>
     <w:p>
       <w:pPr>
-        <w:pStyle w:val="ListParagraph"/>
+        <w:pStyle w:val="a3"/>
         <w:numPr>
           <w:ilvl w:val="0"/>
           <w:numId w:val="1"/>
@@ -2451,7 +3127,7 @@
     </w:p>
     <w:p>
       <w:pPr>
-        <w:pStyle w:val="ListParagraph"/>
+        <w:pStyle w:val="a3"/>
         <w:numPr>
           <w:ilvl w:val="0"/>
           <w:numId w:val="1"/>
@@ -2473,29 +3149,37 @@
     </w:p>
     <w:p>
       <w:pPr>
-        <w:pStyle w:val="ListParagraph"/>
-        <w:numPr>
-          <w:ilvl w:val="0"/>
-          <w:numId w:val="1"/>
-        </w:numPr>
-        <w:rPr>
-          <w:sz w:val="20"/>
-          <w:szCs w:val="20"/>
-          <w:lang w:val="en-AU"/>
-        </w:rPr>
-      </w:pPr>
-      <w:r>
-        <w:rPr>
-          <w:sz w:val="20"/>
-          <w:szCs w:val="20"/>
-          <w:lang w:val="en-AU"/>
-        </w:rPr>
-        <w:t>Leaf green eyebrows</w:t>
-      </w:r>
-    </w:p>
-    <w:p>
-      <w:pPr>
-        <w:pStyle w:val="ListParagraph"/>
+        <w:pStyle w:val="a3"/>
+        <w:numPr>
+          <w:ilvl w:val="0"/>
+          <w:numId w:val="1"/>
+        </w:numPr>
+        <w:rPr>
+          <w:sz w:val="20"/>
+          <w:szCs w:val="20"/>
+          <w:lang w:val="en-AU"/>
+        </w:rPr>
+      </w:pPr>
+      <w:r>
+        <w:rPr>
+          <w:sz w:val="20"/>
+          <w:szCs w:val="20"/>
+          <w:lang w:val="en-AU"/>
+        </w:rPr>
+        <w:t>Le</w:t>
+      </w:r>
+      <w:r>
+        <w:rPr>
+          <w:sz w:val="20"/>
+          <w:szCs w:val="20"/>
+          <w:lang w:val="en-AU"/>
+        </w:rPr>
+        <w:t>af green eyebrows</w:t>
+      </w:r>
+    </w:p>
+    <w:p>
+      <w:pPr>
+        <w:pStyle w:val="a3"/>
         <w:numPr>
           <w:ilvl w:val="0"/>
           <w:numId w:val="1"/>
@@ -2517,7 +3201,7 @@
     </w:p>
     <w:p>
       <w:pPr>
-        <w:pStyle w:val="ListParagraph"/>
+        <w:pStyle w:val="a3"/>
         <w:numPr>
           <w:ilvl w:val="0"/>
           <w:numId w:val="1"/>
@@ -2539,7 +3223,7 @@
     </w:p>
     <w:p>
       <w:pPr>
-        <w:pStyle w:val="ListParagraph"/>
+        <w:pStyle w:val="a3"/>
         <w:numPr>
           <w:ilvl w:val="0"/>
           <w:numId w:val="1"/>
@@ -2561,7 +3245,7 @@
     </w:p>
     <w:p>
       <w:pPr>
-        <w:pStyle w:val="ListParagraph"/>
+        <w:pStyle w:val="a3"/>
         <w:numPr>
           <w:ilvl w:val="0"/>
           <w:numId w:val="1"/>
@@ -2583,7 +3267,7 @@
     </w:p>
     <w:p>
       <w:pPr>
-        <w:pStyle w:val="ListParagraph"/>
+        <w:pStyle w:val="a3"/>
         <w:numPr>
           <w:ilvl w:val="0"/>
           <w:numId w:val="1"/>
@@ -2605,7 +3289,7 @@
     </w:p>
     <w:p>
       <w:pPr>
-        <w:pStyle w:val="ListParagraph"/>
+        <w:pStyle w:val="a3"/>
         <w:numPr>
           <w:ilvl w:val="0"/>
           <w:numId w:val="1"/>
@@ -2627,7 +3311,7 @@
     </w:p>
     <w:p>
       <w:pPr>
-        <w:pStyle w:val="ListParagraph"/>
+        <w:pStyle w:val="a3"/>
         <w:numPr>
           <w:ilvl w:val="0"/>
           <w:numId w:val="1"/>
@@ -2649,7 +3333,7 @@
     </w:p>
     <w:p>
       <w:pPr>
-        <w:pStyle w:val="ListParagraph"/>
+        <w:pStyle w:val="a3"/>
         <w:numPr>
           <w:ilvl w:val="0"/>
           <w:numId w:val="1"/>
@@ -2671,7 +3355,7 @@
     </w:p>
     <w:p>
       <w:pPr>
-        <w:pStyle w:val="ListParagraph"/>
+        <w:pStyle w:val="a3"/>
         <w:numPr>
           <w:ilvl w:val="0"/>
           <w:numId w:val="1"/>
@@ -2693,29 +3377,37 @@
     </w:p>
     <w:p>
       <w:pPr>
-        <w:pStyle w:val="ListParagraph"/>
-        <w:numPr>
-          <w:ilvl w:val="0"/>
-          <w:numId w:val="1"/>
-        </w:numPr>
-        <w:rPr>
-          <w:sz w:val="20"/>
-          <w:szCs w:val="20"/>
-          <w:lang w:val="en-AU"/>
-        </w:rPr>
-      </w:pPr>
-      <w:r>
-        <w:rPr>
-          <w:sz w:val="20"/>
-          <w:szCs w:val="20"/>
-          <w:lang w:val="en-AU"/>
-        </w:rPr>
-        <w:t>Fidgeting with their fingers</w:t>
-      </w:r>
-    </w:p>
-    <w:p>
-      <w:pPr>
-        <w:pStyle w:val="ListParagraph"/>
+        <w:pStyle w:val="a3"/>
+        <w:numPr>
+          <w:ilvl w:val="0"/>
+          <w:numId w:val="1"/>
+        </w:numPr>
+        <w:rPr>
+          <w:sz w:val="20"/>
+          <w:szCs w:val="20"/>
+          <w:lang w:val="en-AU"/>
+        </w:rPr>
+      </w:pPr>
+      <w:r>
+        <w:rPr>
+          <w:sz w:val="20"/>
+          <w:szCs w:val="20"/>
+          <w:lang w:val="en-AU"/>
+        </w:rPr>
+        <w:t xml:space="preserve">Fidgeting with </w:t>
+      </w:r>
+      <w:r>
+        <w:rPr>
+          <w:sz w:val="20"/>
+          <w:szCs w:val="20"/>
+          <w:lang w:val="en-AU"/>
+        </w:rPr>
+        <w:t>their fingers</w:t>
+      </w:r>
+    </w:p>
+    <w:p>
+      <w:pPr>
+        <w:pStyle w:val="a3"/>
         <w:numPr>
           <w:ilvl w:val="0"/>
           <w:numId w:val="1"/>
@@ -2737,7 +3429,7 @@
     </w:p>
     <w:p>
       <w:pPr>
-        <w:pStyle w:val="ListParagraph"/>
+        <w:pStyle w:val="a3"/>
         <w:numPr>
           <w:ilvl w:val="0"/>
           <w:numId w:val="1"/>
@@ -2759,7 +3451,7 @@
     </w:p>
     <w:p>
       <w:pPr>
-        <w:pStyle w:val="ListParagraph"/>
+        <w:pStyle w:val="a3"/>
         <w:numPr>
           <w:ilvl w:val="0"/>
           <w:numId w:val="1"/>
@@ -2781,7 +3473,7 @@
     </w:p>
     <w:p>
       <w:pPr>
-        <w:pStyle w:val="ListParagraph"/>
+        <w:pStyle w:val="a3"/>
         <w:numPr>
           <w:ilvl w:val="0"/>
           <w:numId w:val="1"/>
@@ -2803,7 +3495,7 @@
     </w:p>
     <w:p>
       <w:pPr>
-        <w:pStyle w:val="ListParagraph"/>
+        <w:pStyle w:val="a3"/>
         <w:numPr>
           <w:ilvl w:val="0"/>
           <w:numId w:val="1"/>
@@ -2825,7 +3517,7 @@
     </w:p>
     <w:p>
       <w:pPr>
-        <w:pStyle w:val="ListParagraph"/>
+        <w:pStyle w:val="a3"/>
         <w:numPr>
           <w:ilvl w:val="0"/>
           <w:numId w:val="1"/>
@@ -2847,7 +3539,7 @@
     </w:p>
     <w:p>
       <w:pPr>
-        <w:pStyle w:val="ListParagraph"/>
+        <w:pStyle w:val="a3"/>
         <w:numPr>
           <w:ilvl w:val="0"/>
           <w:numId w:val="1"/>
@@ -2869,7 +3561,7 @@
     </w:p>
     <w:p>
       <w:pPr>
-        <w:pStyle w:val="ListParagraph"/>
+        <w:pStyle w:val="a3"/>
         <w:numPr>
           <w:ilvl w:val="0"/>
           <w:numId w:val="1"/>
@@ -2891,7 +3583,7 @@
     </w:p>
     <w:p>
       <w:pPr>
-        <w:pStyle w:val="ListParagraph"/>
+        <w:pStyle w:val="a3"/>
         <w:numPr>
           <w:ilvl w:val="0"/>
           <w:numId w:val="1"/>
@@ -2913,7 +3605,7 @@
     </w:p>
     <w:p>
       <w:pPr>
-        <w:pStyle w:val="ListParagraph"/>
+        <w:pStyle w:val="a3"/>
         <w:numPr>
           <w:ilvl w:val="0"/>
           <w:numId w:val="1"/>
@@ -2935,7 +3627,7 @@
     </w:p>
     <w:p>
       <w:pPr>
-        <w:pStyle w:val="ListParagraph"/>
+        <w:pStyle w:val="a3"/>
         <w:numPr>
           <w:ilvl w:val="0"/>
           <w:numId w:val="1"/>
@@ -3020,7 +3712,7 @@
     </w:p>
     <w:p>
       <w:pPr>
-        <w:pStyle w:val="ListParagraph"/>
+        <w:pStyle w:val="a3"/>
         <w:numPr>
           <w:ilvl w:val="0"/>
           <w:numId w:val="1"/>
@@ -3042,7 +3734,7 @@
     </w:p>
     <w:p>
       <w:pPr>
-        <w:pStyle w:val="ListParagraph"/>
+        <w:pStyle w:val="a3"/>
         <w:numPr>
           <w:ilvl w:val="0"/>
           <w:numId w:val="1"/>
@@ -3064,24 +3756,32 @@
     </w:p>
     <w:p>
       <w:pPr>
-        <w:pStyle w:val="ListParagraph"/>
-        <w:numPr>
-          <w:ilvl w:val="0"/>
-          <w:numId w:val="1"/>
-        </w:numPr>
-        <w:rPr>
-          <w:sz w:val="20"/>
-          <w:szCs w:val="20"/>
-          <w:lang w:val="en-AU"/>
-        </w:rPr>
-      </w:pPr>
-      <w:r>
-        <w:rPr>
-          <w:sz w:val="20"/>
-          <w:szCs w:val="20"/>
-          <w:lang w:val="en-AU"/>
-        </w:rPr>
-        <w:t>Read books which could be like your own. Either It’ll be a relief cause it’s different than yours, or it’s a warning cause you’ve both gone for clichés</w:t>
+        <w:pStyle w:val="a3"/>
+        <w:numPr>
+          <w:ilvl w:val="0"/>
+          <w:numId w:val="1"/>
+        </w:numPr>
+        <w:rPr>
+          <w:sz w:val="20"/>
+          <w:szCs w:val="20"/>
+          <w:lang w:val="en-AU"/>
+        </w:rPr>
+      </w:pPr>
+      <w:r>
+        <w:rPr>
+          <w:sz w:val="20"/>
+          <w:szCs w:val="20"/>
+          <w:lang w:val="en-AU"/>
+        </w:rPr>
+        <w:t>Read books which could be like your own. Either It’ll be a relief cause it’</w:t>
+      </w:r>
+      <w:r>
+        <w:rPr>
+          <w:sz w:val="20"/>
+          <w:szCs w:val="20"/>
+          <w:lang w:val="en-AU"/>
+        </w:rPr>
+        <w:t>s different than yours, or it’s a warning cause you’ve both gone for clichés</w:t>
       </w:r>
     </w:p>
     <w:p>
@@ -3103,29 +3803,39 @@
     </w:p>
     <w:p>
       <w:pPr>
-        <w:pStyle w:val="ListParagraph"/>
-        <w:numPr>
-          <w:ilvl w:val="0"/>
-          <w:numId w:val="1"/>
-        </w:numPr>
-        <w:rPr>
-          <w:sz w:val="20"/>
-          <w:szCs w:val="20"/>
-          <w:lang w:val="en-AU"/>
-        </w:rPr>
-      </w:pPr>
-      <w:r>
-        <w:rPr>
-          <w:sz w:val="20"/>
-          <w:szCs w:val="20"/>
-          <w:lang w:val="en-AU"/>
-        </w:rPr>
-        <w:t>Otherlands series</w:t>
-      </w:r>
-    </w:p>
-    <w:p>
-      <w:pPr>
-        <w:pStyle w:val="ListParagraph"/>
+        <w:pStyle w:val="a3"/>
+        <w:numPr>
+          <w:ilvl w:val="0"/>
+          <w:numId w:val="1"/>
+        </w:numPr>
+        <w:rPr>
+          <w:sz w:val="20"/>
+          <w:szCs w:val="20"/>
+          <w:lang w:val="en-AU"/>
+        </w:rPr>
+      </w:pPr>
+      <w:proofErr w:type="spellStart"/>
+      <w:r>
+        <w:rPr>
+          <w:sz w:val="20"/>
+          <w:szCs w:val="20"/>
+          <w:lang w:val="en-AU"/>
+        </w:rPr>
+        <w:t>Otherlands</w:t>
+      </w:r>
+      <w:proofErr w:type="spellEnd"/>
+      <w:r>
+        <w:rPr>
+          <w:sz w:val="20"/>
+          <w:szCs w:val="20"/>
+          <w:lang w:val="en-AU"/>
+        </w:rPr>
+        <w:t xml:space="preserve"> series</w:t>
+      </w:r>
+    </w:p>
+    <w:p>
+      <w:pPr>
+        <w:pStyle w:val="a3"/>
         <w:numPr>
           <w:ilvl w:val="0"/>
           <w:numId w:val="1"/>
@@ -3147,29 +3857,39 @@
     </w:p>
     <w:p>
       <w:pPr>
-        <w:pStyle w:val="ListParagraph"/>
-        <w:numPr>
-          <w:ilvl w:val="0"/>
-          <w:numId w:val="1"/>
-        </w:numPr>
-        <w:rPr>
-          <w:sz w:val="20"/>
-          <w:szCs w:val="20"/>
-          <w:lang w:val="en-AU"/>
-        </w:rPr>
-      </w:pPr>
-      <w:r>
-        <w:rPr>
-          <w:sz w:val="20"/>
-          <w:szCs w:val="20"/>
-          <w:lang w:val="en-AU"/>
-        </w:rPr>
-        <w:t>Barsoom Series</w:t>
-      </w:r>
-    </w:p>
-    <w:p>
-      <w:pPr>
-        <w:pStyle w:val="ListParagraph"/>
+        <w:pStyle w:val="a3"/>
+        <w:numPr>
+          <w:ilvl w:val="0"/>
+          <w:numId w:val="1"/>
+        </w:numPr>
+        <w:rPr>
+          <w:sz w:val="20"/>
+          <w:szCs w:val="20"/>
+          <w:lang w:val="en-AU"/>
+        </w:rPr>
+      </w:pPr>
+      <w:proofErr w:type="spellStart"/>
+      <w:r>
+        <w:rPr>
+          <w:sz w:val="20"/>
+          <w:szCs w:val="20"/>
+          <w:lang w:val="en-AU"/>
+        </w:rPr>
+        <w:t>Barsoom</w:t>
+      </w:r>
+      <w:proofErr w:type="spellEnd"/>
+      <w:r>
+        <w:rPr>
+          <w:sz w:val="20"/>
+          <w:szCs w:val="20"/>
+          <w:lang w:val="en-AU"/>
+        </w:rPr>
+        <w:t xml:space="preserve"> Series</w:t>
+      </w:r>
+    </w:p>
+    <w:p>
+      <w:pPr>
+        <w:pStyle w:val="a3"/>
         <w:numPr>
           <w:ilvl w:val="0"/>
           <w:numId w:val="1"/>
@@ -3191,7 +3911,7 @@
     </w:p>
     <w:p>
       <w:pPr>
-        <w:pStyle w:val="ListParagraph"/>
+        <w:pStyle w:val="a3"/>
         <w:numPr>
           <w:ilvl w:val="0"/>
           <w:numId w:val="1"/>
@@ -3213,7 +3933,7 @@
     </w:p>
     <w:p>
       <w:pPr>
-        <w:pStyle w:val="ListParagraph"/>
+        <w:pStyle w:val="a3"/>
         <w:numPr>
           <w:ilvl w:val="0"/>
           <w:numId w:val="1"/>
@@ -3235,29 +3955,37 @@
     </w:p>
     <w:p>
       <w:pPr>
-        <w:pStyle w:val="ListParagraph"/>
-        <w:numPr>
-          <w:ilvl w:val="0"/>
-          <w:numId w:val="1"/>
-        </w:numPr>
-        <w:rPr>
-          <w:sz w:val="20"/>
-          <w:szCs w:val="20"/>
-          <w:lang w:val="en-AU"/>
-        </w:rPr>
-      </w:pPr>
-      <w:r>
-        <w:rPr>
-          <w:sz w:val="20"/>
-          <w:szCs w:val="20"/>
-          <w:lang w:val="en-AU"/>
-        </w:rPr>
-        <w:t>Scott Pilgrim Vs the World series</w:t>
-      </w:r>
-    </w:p>
-    <w:p>
-      <w:pPr>
-        <w:pStyle w:val="ListParagraph"/>
+        <w:pStyle w:val="a3"/>
+        <w:numPr>
+          <w:ilvl w:val="0"/>
+          <w:numId w:val="1"/>
+        </w:numPr>
+        <w:rPr>
+          <w:sz w:val="20"/>
+          <w:szCs w:val="20"/>
+          <w:lang w:val="en-AU"/>
+        </w:rPr>
+      </w:pPr>
+      <w:r>
+        <w:rPr>
+          <w:sz w:val="20"/>
+          <w:szCs w:val="20"/>
+          <w:lang w:val="en-AU"/>
+        </w:rPr>
+        <w:t>Scott Pilgrim Vs the</w:t>
+      </w:r>
+      <w:r>
+        <w:rPr>
+          <w:sz w:val="20"/>
+          <w:szCs w:val="20"/>
+          <w:lang w:val="en-AU"/>
+        </w:rPr>
+        <w:t xml:space="preserve"> World series</w:t>
+      </w:r>
+    </w:p>
+    <w:p>
+      <w:pPr>
+        <w:pStyle w:val="a3"/>
         <w:numPr>
           <w:ilvl w:val="0"/>
           <w:numId w:val="1"/>
@@ -3279,7 +4007,7 @@
     </w:p>
     <w:p>
       <w:pPr>
-        <w:pStyle w:val="ListParagraph"/>
+        <w:pStyle w:val="a3"/>
         <w:numPr>
           <w:ilvl w:val="0"/>
           <w:numId w:val="1"/>
@@ -3301,7 +4029,7 @@
     </w:p>
     <w:p>
       <w:pPr>
-        <w:pStyle w:val="ListParagraph"/>
+        <w:pStyle w:val="a3"/>
         <w:numPr>
           <w:ilvl w:val="0"/>
           <w:numId w:val="1"/>
@@ -3323,7 +4051,7 @@
     </w:p>
     <w:p>
       <w:pPr>
-        <w:pStyle w:val="ListParagraph"/>
+        <w:pStyle w:val="a3"/>
         <w:numPr>
           <w:ilvl w:val="0"/>
           <w:numId w:val="1"/>
@@ -3345,7 +4073,7 @@
     </w:p>
     <w:p>
       <w:pPr>
-        <w:pStyle w:val="ListParagraph"/>
+        <w:pStyle w:val="a3"/>
         <w:numPr>
           <w:ilvl w:val="0"/>
           <w:numId w:val="1"/>
@@ -3367,7 +4095,7 @@
     </w:p>
     <w:p>
       <w:pPr>
-        <w:pStyle w:val="ListParagraph"/>
+        <w:pStyle w:val="a3"/>
         <w:numPr>
           <w:ilvl w:val="0"/>
           <w:numId w:val="1"/>
@@ -3389,7 +4117,7 @@
     </w:p>
     <w:p>
       <w:pPr>
-        <w:pStyle w:val="ListParagraph"/>
+        <w:pStyle w:val="a3"/>
         <w:numPr>
           <w:ilvl w:val="0"/>
           <w:numId w:val="1"/>
@@ -3411,7 +4139,7 @@
     </w:p>
     <w:p>
       <w:pPr>
-        <w:pStyle w:val="ListParagraph"/>
+        <w:pStyle w:val="a3"/>
         <w:numPr>
           <w:ilvl w:val="0"/>
           <w:numId w:val="1"/>
@@ -3433,7 +4161,7 @@
     </w:p>
     <w:p>
       <w:pPr>
-        <w:pStyle w:val="ListParagraph"/>
+        <w:pStyle w:val="a3"/>
         <w:numPr>
           <w:ilvl w:val="0"/>
           <w:numId w:val="1"/>
@@ -3455,29 +4183,37 @@
     </w:p>
     <w:p>
       <w:pPr>
-        <w:pStyle w:val="ListParagraph"/>
-        <w:numPr>
-          <w:ilvl w:val="0"/>
-          <w:numId w:val="1"/>
-        </w:numPr>
-        <w:rPr>
-          <w:sz w:val="20"/>
-          <w:szCs w:val="20"/>
-          <w:lang w:val="en-AU"/>
-        </w:rPr>
-      </w:pPr>
-      <w:r>
-        <w:rPr>
-          <w:sz w:val="20"/>
-          <w:szCs w:val="20"/>
-          <w:lang w:val="en-AU"/>
-        </w:rPr>
-        <w:t>Pride Prejudice and Zombies</w:t>
-      </w:r>
-    </w:p>
-    <w:p>
-      <w:pPr>
-        <w:pStyle w:val="ListParagraph"/>
+        <w:pStyle w:val="a3"/>
+        <w:numPr>
+          <w:ilvl w:val="0"/>
+          <w:numId w:val="1"/>
+        </w:numPr>
+        <w:rPr>
+          <w:sz w:val="20"/>
+          <w:szCs w:val="20"/>
+          <w:lang w:val="en-AU"/>
+        </w:rPr>
+      </w:pPr>
+      <w:r>
+        <w:rPr>
+          <w:sz w:val="20"/>
+          <w:szCs w:val="20"/>
+          <w:lang w:val="en-AU"/>
+        </w:rPr>
+        <w:t>Pri</w:t>
+      </w:r>
+      <w:r>
+        <w:rPr>
+          <w:sz w:val="20"/>
+          <w:szCs w:val="20"/>
+          <w:lang w:val="en-AU"/>
+        </w:rPr>
+        <w:t>de Prejudice and Zombies</w:t>
+      </w:r>
+    </w:p>
+    <w:p>
+      <w:pPr>
+        <w:pStyle w:val="a3"/>
         <w:numPr>
           <w:ilvl w:val="0"/>
           <w:numId w:val="1"/>
@@ -3499,7 +4235,7 @@
     </w:p>
     <w:p>
       <w:pPr>
-        <w:pStyle w:val="ListParagraph"/>
+        <w:pStyle w:val="a3"/>
         <w:numPr>
           <w:ilvl w:val="0"/>
           <w:numId w:val="1"/>
@@ -3521,7 +4257,7 @@
     </w:p>
     <w:p>
       <w:pPr>
-        <w:pStyle w:val="ListParagraph"/>
+        <w:pStyle w:val="a3"/>
         <w:numPr>
           <w:ilvl w:val="0"/>
           <w:numId w:val="1"/>
@@ -3543,7 +4279,7 @@
     </w:p>
     <w:p>
       <w:pPr>
-        <w:pStyle w:val="ListParagraph"/>
+        <w:pStyle w:val="a3"/>
         <w:numPr>
           <w:ilvl w:val="0"/>
           <w:numId w:val="1"/>
@@ -3565,7 +4301,7 @@
     </w:p>
     <w:p>
       <w:pPr>
-        <w:pStyle w:val="ListParagraph"/>
+        <w:pStyle w:val="a3"/>
         <w:numPr>
           <w:ilvl w:val="0"/>
           <w:numId w:val="1"/>
@@ -3587,7 +4323,7 @@
     </w:p>
     <w:p>
       <w:pPr>
-        <w:pStyle w:val="ListParagraph"/>
+        <w:pStyle w:val="a3"/>
         <w:numPr>
           <w:ilvl w:val="0"/>
           <w:numId w:val="1"/>
@@ -3609,7 +4345,7 @@
     </w:p>
     <w:p>
       <w:pPr>
-        <w:pStyle w:val="ListParagraph"/>
+        <w:pStyle w:val="a3"/>
         <w:numPr>
           <w:ilvl w:val="0"/>
           <w:numId w:val="1"/>
@@ -3631,7 +4367,7 @@
     </w:p>
     <w:p>
       <w:pPr>
-        <w:pStyle w:val="ListParagraph"/>
+        <w:pStyle w:val="a3"/>
         <w:numPr>
           <w:ilvl w:val="0"/>
           <w:numId w:val="1"/>
@@ -3653,7 +4389,7 @@
     </w:p>
     <w:p>
       <w:pPr>
-        <w:pStyle w:val="ListParagraph"/>
+        <w:pStyle w:val="a3"/>
         <w:numPr>
           <w:ilvl w:val="0"/>
           <w:numId w:val="1"/>
@@ -3675,7 +4411,7 @@
     </w:p>
     <w:p>
       <w:pPr>
-        <w:pStyle w:val="ListParagraph"/>
+        <w:pStyle w:val="a3"/>
         <w:numPr>
           <w:ilvl w:val="0"/>
           <w:numId w:val="1"/>
@@ -3697,29 +4433,47 @@
     </w:p>
     <w:p>
       <w:pPr>
-        <w:pStyle w:val="ListParagraph"/>
-        <w:numPr>
-          <w:ilvl w:val="0"/>
-          <w:numId w:val="1"/>
-        </w:numPr>
-        <w:rPr>
-          <w:sz w:val="20"/>
-          <w:szCs w:val="20"/>
-          <w:lang w:val="en-AU"/>
-        </w:rPr>
-      </w:pPr>
-      <w:r>
-        <w:rPr>
-          <w:sz w:val="20"/>
-          <w:szCs w:val="20"/>
-          <w:lang w:val="en-AU"/>
-        </w:rPr>
-        <w:t>The Gernsback continuum</w:t>
-      </w:r>
-    </w:p>
-    <w:p>
-      <w:pPr>
-        <w:pStyle w:val="ListParagraph"/>
+        <w:pStyle w:val="a3"/>
+        <w:numPr>
+          <w:ilvl w:val="0"/>
+          <w:numId w:val="1"/>
+        </w:numPr>
+        <w:rPr>
+          <w:sz w:val="20"/>
+          <w:szCs w:val="20"/>
+          <w:lang w:val="en-AU"/>
+        </w:rPr>
+      </w:pPr>
+      <w:r>
+        <w:rPr>
+          <w:sz w:val="20"/>
+          <w:szCs w:val="20"/>
+          <w:lang w:val="en-AU"/>
+        </w:rPr>
+        <w:t xml:space="preserve">The </w:t>
+      </w:r>
+      <w:proofErr w:type="spellStart"/>
+      <w:r>
+        <w:rPr>
+          <w:sz w:val="20"/>
+          <w:szCs w:val="20"/>
+          <w:lang w:val="en-AU"/>
+        </w:rPr>
+        <w:t>Gernsback</w:t>
+      </w:r>
+      <w:proofErr w:type="spellEnd"/>
+      <w:r>
+        <w:rPr>
+          <w:sz w:val="20"/>
+          <w:szCs w:val="20"/>
+          <w:lang w:val="en-AU"/>
+        </w:rPr>
+        <w:t xml:space="preserve"> continuum</w:t>
+      </w:r>
+    </w:p>
+    <w:p>
+      <w:pPr>
+        <w:pStyle w:val="a3"/>
         <w:numPr>
           <w:ilvl w:val="0"/>
           <w:numId w:val="1"/>
@@ -3736,32 +4490,68 @@
           <w:szCs w:val="20"/>
           <w:lang w:val="fr-FR"/>
         </w:rPr>
-        <w:t>Red Mars Blue Mars Green Mars</w:t>
-      </w:r>
-    </w:p>
-    <w:p>
-      <w:pPr>
-        <w:pStyle w:val="ListParagraph"/>
-        <w:numPr>
-          <w:ilvl w:val="0"/>
-          <w:numId w:val="1"/>
-        </w:numPr>
-        <w:rPr>
-          <w:sz w:val="20"/>
-          <w:szCs w:val="20"/>
-        </w:rPr>
-      </w:pPr>
-      <w:r>
-        <w:rPr>
-          <w:sz w:val="20"/>
-          <w:szCs w:val="20"/>
-        </w:rPr>
-        <w:t>A song of fire and ice (game of thrones stuff)</w:t>
-      </w:r>
-    </w:p>
-    <w:p>
-      <w:pPr>
-        <w:pStyle w:val="ListParagraph"/>
+        <w:t>Red Mar</w:t>
+      </w:r>
+      <w:r>
+        <w:rPr>
+          <w:sz w:val="20"/>
+          <w:szCs w:val="20"/>
+          <w:lang w:val="fr-FR"/>
+        </w:rPr>
+        <w:t>s Blue Mars Green Mars</w:t>
+      </w:r>
+    </w:p>
+    <w:p>
+      <w:pPr>
+        <w:pStyle w:val="a3"/>
+        <w:numPr>
+          <w:ilvl w:val="0"/>
+          <w:numId w:val="1"/>
+        </w:numPr>
+        <w:rPr>
+          <w:sz w:val="20"/>
+          <w:szCs w:val="20"/>
+        </w:rPr>
+      </w:pPr>
+      <w:r>
+        <w:rPr>
+          <w:sz w:val="20"/>
+          <w:szCs w:val="20"/>
+        </w:rPr>
+        <w:t xml:space="preserve">A song of </w:t>
+      </w:r>
+      <w:r>
+        <w:rPr>
+          <w:sz w:val="20"/>
+          <w:szCs w:val="20"/>
+        </w:rPr>
+        <w:t>ice</w:t>
+      </w:r>
+      <w:r>
+        <w:rPr>
+          <w:sz w:val="20"/>
+          <w:szCs w:val="20"/>
+        </w:rPr>
+        <w:t xml:space="preserve"> and </w:t>
+      </w:r>
+      <w:r>
+        <w:rPr>
+          <w:sz w:val="20"/>
+          <w:szCs w:val="20"/>
+        </w:rPr>
+        <w:t>fire</w:t>
+      </w:r>
+      <w:r>
+        <w:rPr>
+          <w:sz w:val="20"/>
+          <w:szCs w:val="20"/>
+        </w:rPr>
+        <w:t xml:space="preserve"> (game of thrones stuff)</w:t>
+      </w:r>
+    </w:p>
+    <w:p>
+      <w:pPr>
+        <w:pStyle w:val="a3"/>
         <w:numPr>
           <w:ilvl w:val="0"/>
           <w:numId w:val="1"/>
@@ -3781,7 +4571,7 @@
     </w:p>
     <w:p>
       <w:pPr>
-        <w:pStyle w:val="ListParagraph"/>
+        <w:pStyle w:val="a3"/>
         <w:numPr>
           <w:ilvl w:val="0"/>
           <w:numId w:val="1"/>
@@ -3801,7 +4591,7 @@
     </w:p>
     <w:p>
       <w:pPr>
-        <w:pStyle w:val="ListParagraph"/>
+        <w:pStyle w:val="a3"/>
         <w:numPr>
           <w:ilvl w:val="0"/>
           <w:numId w:val="1"/>
@@ -3821,7 +4611,7 @@
     </w:p>
     <w:p>
       <w:pPr>
-        <w:pStyle w:val="ListParagraph"/>
+        <w:pStyle w:val="a3"/>
         <w:numPr>
           <w:ilvl w:val="0"/>
           <w:numId w:val="1"/>
@@ -3841,7 +4631,7 @@
     </w:p>
     <w:p>
       <w:pPr>
-        <w:pStyle w:val="ListParagraph"/>
+        <w:pStyle w:val="a3"/>
         <w:numPr>
           <w:ilvl w:val="0"/>
           <w:numId w:val="1"/>
@@ -3861,7 +4651,7 @@
     </w:p>
     <w:p>
       <w:pPr>
-        <w:pStyle w:val="ListParagraph"/>
+        <w:pStyle w:val="a3"/>
         <w:numPr>
           <w:ilvl w:val="0"/>
           <w:numId w:val="1"/>
@@ -3881,22 +4671,38 @@
     </w:p>
     <w:p>
       <w:pPr>
-        <w:pStyle w:val="ListParagraph"/>
-        <w:numPr>
-          <w:ilvl w:val="0"/>
-          <w:numId w:val="1"/>
-        </w:numPr>
-        <w:rPr>
-          <w:sz w:val="20"/>
-          <w:szCs w:val="20"/>
-        </w:rPr>
-      </w:pPr>
-      <w:r>
-        <w:rPr>
-          <w:sz w:val="20"/>
-          <w:szCs w:val="20"/>
-        </w:rPr>
-        <w:t>Nassim Taleb’s books (Black Swan, Anti-Fragile, etc.)</w:t>
+        <w:pStyle w:val="a3"/>
+        <w:numPr>
+          <w:ilvl w:val="0"/>
+          <w:numId w:val="1"/>
+        </w:numPr>
+        <w:rPr>
+          <w:sz w:val="20"/>
+          <w:szCs w:val="20"/>
+        </w:rPr>
+      </w:pPr>
+      <w:r>
+        <w:rPr>
+          <w:sz w:val="20"/>
+          <w:szCs w:val="20"/>
+        </w:rPr>
+        <w:t xml:space="preserve">Nassim </w:t>
+      </w:r>
+      <w:proofErr w:type="spellStart"/>
+      <w:r>
+        <w:rPr>
+          <w:sz w:val="20"/>
+          <w:szCs w:val="20"/>
+        </w:rPr>
+        <w:t>Taleb’s</w:t>
+      </w:r>
+      <w:proofErr w:type="spellEnd"/>
+      <w:r>
+        <w:rPr>
+          <w:sz w:val="20"/>
+          <w:szCs w:val="20"/>
+        </w:rPr>
+        <w:t xml:space="preserve"> books (Black Swan, Anti-Fragile, etc.)</w:t>
       </w:r>
     </w:p>
     <w:p>
@@ -3922,40 +4728,48 @@
           <w:lang w:val="en-AU"/>
         </w:rPr>
         <w:lastRenderedPageBreak/>
-        <w:t>Week O</w:t>
-      </w:r>
-      <w:r>
-        <w:rPr>
-          <w:sz w:val="20"/>
-          <w:szCs w:val="20"/>
-          <w:lang w:val="en-AU"/>
-        </w:rPr>
-        <w:t>ne Day Six</w:t>
-      </w:r>
-    </w:p>
-    <w:p>
-      <w:pPr>
-        <w:pStyle w:val="ListParagraph"/>
-        <w:numPr>
-          <w:ilvl w:val="0"/>
-          <w:numId w:val="1"/>
-        </w:numPr>
-        <w:rPr>
-          <w:sz w:val="20"/>
-          <w:szCs w:val="20"/>
-        </w:rPr>
-      </w:pPr>
-      <w:r>
-        <w:rPr>
-          <w:sz w:val="20"/>
-          <w:szCs w:val="20"/>
-        </w:rPr>
-        <w:t xml:space="preserve">What self delusion would drive you to write a novel? WHO DO YOU THINK YOU ARE? </w:t>
-      </w:r>
-    </w:p>
-    <w:p>
-      <w:pPr>
-        <w:pStyle w:val="ListParagraph"/>
+        <w:t>Week One Day Six</w:t>
+      </w:r>
+    </w:p>
+    <w:p>
+      <w:pPr>
+        <w:pStyle w:val="a3"/>
+        <w:numPr>
+          <w:ilvl w:val="0"/>
+          <w:numId w:val="1"/>
+        </w:numPr>
+        <w:rPr>
+          <w:sz w:val="20"/>
+          <w:szCs w:val="20"/>
+        </w:rPr>
+      </w:pPr>
+      <w:r>
+        <w:rPr>
+          <w:sz w:val="20"/>
+          <w:szCs w:val="20"/>
+        </w:rPr>
+        <w:t xml:space="preserve">What </w:t>
+      </w:r>
+      <w:proofErr w:type="spellStart"/>
+      <w:r>
+        <w:rPr>
+          <w:sz w:val="20"/>
+          <w:szCs w:val="20"/>
+        </w:rPr>
+        <w:t>self delusion</w:t>
+      </w:r>
+      <w:proofErr w:type="spellEnd"/>
+      <w:r>
+        <w:rPr>
+          <w:sz w:val="20"/>
+          <w:szCs w:val="20"/>
+        </w:rPr>
+        <w:t xml:space="preserve"> would drive you to write a novel? WHO DO YOU THINK YOU ARE? </w:t>
+      </w:r>
+    </w:p>
+    <w:p>
+      <w:pPr>
+        <w:pStyle w:val="a3"/>
         <w:numPr>
           <w:ilvl w:val="1"/>
           <w:numId w:val="1"/>
@@ -3975,7 +4789,7 @@
     </w:p>
     <w:p>
       <w:pPr>
-        <w:pStyle w:val="ListParagraph"/>
+        <w:pStyle w:val="a3"/>
         <w:numPr>
           <w:ilvl w:val="1"/>
           <w:numId w:val="1"/>
@@ -3995,22 +4809,45 @@
     </w:p>
     <w:p>
       <w:pPr>
-        <w:pStyle w:val="ListParagraph"/>
-        <w:numPr>
-          <w:ilvl w:val="0"/>
-          <w:numId w:val="1"/>
-        </w:numPr>
-        <w:rPr>
-          <w:sz w:val="20"/>
-          <w:szCs w:val="20"/>
-        </w:rPr>
-      </w:pPr>
-      <w:r>
-        <w:rPr>
-          <w:sz w:val="20"/>
-          <w:szCs w:val="20"/>
-        </w:rPr>
-        <w:t>Lists are useful! Do them! (If they are really useful)</w:t>
+        <w:pStyle w:val="a3"/>
+        <w:numPr>
+          <w:ilvl w:val="0"/>
+          <w:numId w:val="1"/>
+        </w:numPr>
+        <w:rPr>
+          <w:sz w:val="20"/>
+          <w:szCs w:val="20"/>
+        </w:rPr>
+      </w:pPr>
+      <w:r>
+        <w:rPr>
+          <w:sz w:val="20"/>
+          <w:szCs w:val="20"/>
+        </w:rPr>
+        <w:t>Lists are useful! Do</w:t>
+      </w:r>
+      <w:r>
+        <w:rPr>
+          <w:sz w:val="20"/>
+          <w:szCs w:val="20"/>
+        </w:rPr>
+        <w:t xml:space="preserve"> them! (If they are </w:t>
+      </w:r>
+      <w:proofErr w:type="gramStart"/>
+      <w:r>
+        <w:rPr>
+          <w:sz w:val="20"/>
+          <w:szCs w:val="20"/>
+        </w:rPr>
+        <w:t>really useful</w:t>
+      </w:r>
+      <w:proofErr w:type="gramEnd"/>
+      <w:r>
+        <w:rPr>
+          <w:sz w:val="20"/>
+          <w:szCs w:val="20"/>
+        </w:rPr>
+        <w:t>)</w:t>
       </w:r>
     </w:p>
     <w:p>
@@ -4030,7 +4867,7 @@
     </w:p>
     <w:p>
       <w:pPr>
-        <w:pStyle w:val="ListParagraph"/>
+        <w:pStyle w:val="a3"/>
         <w:numPr>
           <w:ilvl w:val="0"/>
           <w:numId w:val="1"/>
@@ -4050,7 +4887,7 @@
     </w:p>
     <w:p>
       <w:pPr>
-        <w:pStyle w:val="ListParagraph"/>
+        <w:pStyle w:val="a3"/>
         <w:numPr>
           <w:ilvl w:val="0"/>
           <w:numId w:val="1"/>
@@ -4070,47 +4907,72 @@
     </w:p>
     <w:p>
       <w:pPr>
-        <w:pStyle w:val="ListParagraph"/>
-        <w:numPr>
-          <w:ilvl w:val="0"/>
-          <w:numId w:val="1"/>
-        </w:numPr>
-        <w:rPr>
-          <w:sz w:val="20"/>
-          <w:szCs w:val="20"/>
-        </w:rPr>
-      </w:pPr>
-      <w:r>
-        <w:rPr>
-          <w:sz w:val="20"/>
-          <w:szCs w:val="20"/>
-        </w:rPr>
-        <w:t>A micro verse, filled with shining stars and swirling nebulas</w:t>
-      </w:r>
-    </w:p>
-    <w:p>
-      <w:pPr>
-        <w:pStyle w:val="ListParagraph"/>
-        <w:numPr>
-          <w:ilvl w:val="0"/>
-          <w:numId w:val="1"/>
-        </w:numPr>
-        <w:rPr>
-          <w:sz w:val="20"/>
-          <w:szCs w:val="20"/>
-        </w:rPr>
-      </w:pPr>
-      <w:r>
-        <w:rPr>
-          <w:sz w:val="20"/>
-          <w:szCs w:val="20"/>
-        </w:rPr>
-        <w:t>A rubber ducky, dressed like a British cop</w:t>
-      </w:r>
-    </w:p>
-    <w:p>
-      <w:pPr>
-        <w:pStyle w:val="ListParagraph"/>
+        <w:pStyle w:val="a3"/>
+        <w:numPr>
+          <w:ilvl w:val="0"/>
+          <w:numId w:val="1"/>
+        </w:numPr>
+        <w:rPr>
+          <w:sz w:val="20"/>
+          <w:szCs w:val="20"/>
+        </w:rPr>
+      </w:pPr>
+      <w:proofErr w:type="gramStart"/>
+      <w:r>
+        <w:rPr>
+          <w:sz w:val="20"/>
+          <w:szCs w:val="20"/>
+        </w:rPr>
+        <w:t>A micro verse,</w:t>
+      </w:r>
+      <w:proofErr w:type="gramEnd"/>
+      <w:r>
+        <w:rPr>
+          <w:sz w:val="20"/>
+          <w:szCs w:val="20"/>
+        </w:rPr>
+        <w:t xml:space="preserve"> filled with shining stars and swirling nebulas</w:t>
+      </w:r>
+    </w:p>
+    <w:p>
+      <w:pPr>
+        <w:pStyle w:val="a3"/>
+        <w:numPr>
+          <w:ilvl w:val="0"/>
+          <w:numId w:val="1"/>
+        </w:numPr>
+        <w:rPr>
+          <w:sz w:val="20"/>
+          <w:szCs w:val="20"/>
+        </w:rPr>
+      </w:pPr>
+      <w:proofErr w:type="gramStart"/>
+      <w:r>
+        <w:rPr>
+          <w:sz w:val="20"/>
+          <w:szCs w:val="20"/>
+        </w:rPr>
+        <w:t xml:space="preserve">A </w:t>
+      </w:r>
+      <w:r>
+        <w:rPr>
+          <w:sz w:val="20"/>
+          <w:szCs w:val="20"/>
+        </w:rPr>
+        <w:t>rubber ducky,</w:t>
+      </w:r>
+      <w:proofErr w:type="gramEnd"/>
+      <w:r>
+        <w:rPr>
+          <w:sz w:val="20"/>
+          <w:szCs w:val="20"/>
+        </w:rPr>
+        <w:t xml:space="preserve"> dressed like a British cop</w:t>
+      </w:r>
+    </w:p>
+    <w:p>
+      <w:pPr>
+        <w:pStyle w:val="a3"/>
         <w:numPr>
           <w:ilvl w:val="0"/>
           <w:numId w:val="1"/>
@@ -4130,7 +4992,7 @@
     </w:p>
     <w:p>
       <w:pPr>
-        <w:pStyle w:val="ListParagraph"/>
+        <w:pStyle w:val="a3"/>
         <w:numPr>
           <w:ilvl w:val="0"/>
           <w:numId w:val="1"/>
@@ -4150,7 +5012,7 @@
     </w:p>
     <w:p>
       <w:pPr>
-        <w:pStyle w:val="ListParagraph"/>
+        <w:pStyle w:val="a3"/>
         <w:numPr>
           <w:ilvl w:val="0"/>
           <w:numId w:val="1"/>
@@ -4170,27 +5032,50 @@
     </w:p>
     <w:p>
       <w:pPr>
-        <w:pStyle w:val="ListParagraph"/>
-        <w:numPr>
-          <w:ilvl w:val="0"/>
-          <w:numId w:val="1"/>
-        </w:numPr>
-        <w:rPr>
-          <w:sz w:val="20"/>
-          <w:szCs w:val="20"/>
-        </w:rPr>
-      </w:pPr>
-      <w:r>
-        <w:rPr>
-          <w:sz w:val="20"/>
-          <w:szCs w:val="20"/>
-        </w:rPr>
-        <w:t>A set of teeth, some white, some yellow, other in various different colors</w:t>
-      </w:r>
-    </w:p>
-    <w:p>
-      <w:pPr>
-        <w:pStyle w:val="ListParagraph"/>
+        <w:pStyle w:val="a3"/>
+        <w:numPr>
+          <w:ilvl w:val="0"/>
+          <w:numId w:val="1"/>
+        </w:numPr>
+        <w:rPr>
+          <w:sz w:val="20"/>
+          <w:szCs w:val="20"/>
+        </w:rPr>
+      </w:pPr>
+      <w:r>
+        <w:rPr>
+          <w:sz w:val="20"/>
+          <w:szCs w:val="20"/>
+        </w:rPr>
+        <w:t>A set of teeth, some whi</w:t>
+      </w:r>
+      <w:r>
+        <w:rPr>
+          <w:sz w:val="20"/>
+          <w:szCs w:val="20"/>
+        </w:rPr>
+        <w:t xml:space="preserve">te, some yellow, other in </w:t>
+      </w:r>
+      <w:proofErr w:type="gramStart"/>
+      <w:r>
+        <w:rPr>
+          <w:sz w:val="20"/>
+          <w:szCs w:val="20"/>
+        </w:rPr>
+        <w:t>various different</w:t>
+      </w:r>
+      <w:proofErr w:type="gramEnd"/>
+      <w:r>
+        <w:rPr>
+          <w:sz w:val="20"/>
+          <w:szCs w:val="20"/>
+        </w:rPr>
+        <w:t xml:space="preserve"> colors</w:t>
+      </w:r>
+    </w:p>
+    <w:p>
+      <w:pPr>
+        <w:pStyle w:val="a3"/>
         <w:numPr>
           <w:ilvl w:val="0"/>
           <w:numId w:val="1"/>
@@ -4210,7 +5095,7 @@
     </w:p>
     <w:p>
       <w:pPr>
-        <w:pStyle w:val="ListParagraph"/>
+        <w:pStyle w:val="a3"/>
         <w:numPr>
           <w:ilvl w:val="0"/>
           <w:numId w:val="1"/>
@@ -4230,82 +5115,488 @@
     </w:p>
     <w:p>
       <w:pPr>
-        <w:pStyle w:val="ListParagraph"/>
-        <w:numPr>
-          <w:ilvl w:val="0"/>
-          <w:numId w:val="1"/>
-        </w:numPr>
-        <w:rPr>
-          <w:sz w:val="20"/>
-          <w:szCs w:val="20"/>
-        </w:rPr>
-      </w:pPr>
-      <w:r>
-        <w:rPr>
-          <w:sz w:val="20"/>
-          <w:szCs w:val="20"/>
-        </w:rPr>
-        <w:t>A folded scarf with a dragon imprint, rugged and full of holes</w:t>
-      </w:r>
-    </w:p>
-    <w:p>
-      <w:pPr>
-        <w:pStyle w:val="ListParagraph"/>
-        <w:numPr>
-          <w:ilvl w:val="0"/>
-          <w:numId w:val="1"/>
-        </w:numPr>
-        <w:rPr>
-          <w:sz w:val="20"/>
-          <w:szCs w:val="20"/>
-        </w:rPr>
-      </w:pPr>
-      <w:r>
-        <w:rPr>
-          <w:sz w:val="20"/>
-          <w:szCs w:val="20"/>
-        </w:rPr>
-        <w:t>A well maintained wooden staircase leading down into darkness</w:t>
-      </w:r>
-    </w:p>
-    <w:p>
-      <w:pPr>
-        <w:pStyle w:val="ListParagraph"/>
-        <w:numPr>
-          <w:ilvl w:val="0"/>
-          <w:numId w:val="1"/>
-        </w:numPr>
-        <w:rPr>
-          <w:sz w:val="20"/>
-          <w:szCs w:val="20"/>
-        </w:rPr>
-      </w:pPr>
-      <w:r>
-        <w:rPr>
-          <w:sz w:val="20"/>
-          <w:szCs w:val="20"/>
-        </w:rPr>
-        <w:t>A brass knuckle, adorned with the teeth and jaw of a serial killer</w:t>
-      </w:r>
-    </w:p>
-    <w:p>
-      <w:pPr>
-        <w:pStyle w:val="ListParagraph"/>
-        <w:numPr>
-          <w:ilvl w:val="0"/>
-          <w:numId w:val="1"/>
-        </w:numPr>
-        <w:rPr>
-          <w:sz w:val="20"/>
-          <w:szCs w:val="20"/>
-        </w:rPr>
-      </w:pPr>
-      <w:r>
-        <w:rPr>
-          <w:sz w:val="20"/>
-          <w:szCs w:val="20"/>
-        </w:rPr>
-        <w:t xml:space="preserve">A blue fountain pen, adorned with actual </w:t>
+        <w:pStyle w:val="a3"/>
+        <w:numPr>
+          <w:ilvl w:val="0"/>
+          <w:numId w:val="1"/>
+        </w:numPr>
+        <w:rPr>
+          <w:sz w:val="20"/>
+          <w:szCs w:val="20"/>
+        </w:rPr>
+      </w:pPr>
+      <w:r>
+        <w:rPr>
+          <w:sz w:val="20"/>
+          <w:szCs w:val="20"/>
+        </w:rPr>
+        <w:t>A folded scarf with a dragon imprint, rugged and fu</w:t>
+      </w:r>
+      <w:r>
+        <w:rPr>
+          <w:sz w:val="20"/>
+          <w:szCs w:val="20"/>
+        </w:rPr>
+        <w:t>ll of holes</w:t>
+      </w:r>
+    </w:p>
+    <w:p>
+      <w:pPr>
+        <w:pStyle w:val="a3"/>
+        <w:numPr>
+          <w:ilvl w:val="0"/>
+          <w:numId w:val="1"/>
+        </w:numPr>
+        <w:rPr>
+          <w:sz w:val="20"/>
+          <w:szCs w:val="20"/>
+        </w:rPr>
+      </w:pPr>
+      <w:r>
+        <w:rPr>
+          <w:sz w:val="20"/>
+          <w:szCs w:val="20"/>
+        </w:rPr>
+        <w:t xml:space="preserve">A </w:t>
+      </w:r>
+      <w:proofErr w:type="gramStart"/>
+      <w:r>
+        <w:rPr>
+          <w:sz w:val="20"/>
+          <w:szCs w:val="20"/>
+        </w:rPr>
+        <w:t>well maintained</w:t>
+      </w:r>
+      <w:proofErr w:type="gramEnd"/>
+      <w:r>
+        <w:rPr>
+          <w:sz w:val="20"/>
+          <w:szCs w:val="20"/>
+        </w:rPr>
+        <w:t xml:space="preserve"> wooden staircase leading down into darkness</w:t>
+      </w:r>
+    </w:p>
+    <w:p>
+      <w:pPr>
+        <w:pStyle w:val="a3"/>
+        <w:numPr>
+          <w:ilvl w:val="0"/>
+          <w:numId w:val="1"/>
+        </w:numPr>
+        <w:rPr>
+          <w:sz w:val="20"/>
+          <w:szCs w:val="20"/>
+        </w:rPr>
+      </w:pPr>
+      <w:proofErr w:type="gramStart"/>
+      <w:r>
+        <w:rPr>
+          <w:sz w:val="20"/>
+          <w:szCs w:val="20"/>
+        </w:rPr>
+        <w:t>A brass knuckle,</w:t>
+      </w:r>
+      <w:proofErr w:type="gramEnd"/>
+      <w:r>
+        <w:rPr>
+          <w:sz w:val="20"/>
+          <w:szCs w:val="20"/>
+        </w:rPr>
+        <w:t xml:space="preserve"> adorned with the teeth and jaw of a serial killer</w:t>
+      </w:r>
+    </w:p>
+    <w:p>
+      <w:pPr>
+        <w:pStyle w:val="a3"/>
+        <w:numPr>
+          <w:ilvl w:val="0"/>
+          <w:numId w:val="1"/>
+        </w:numPr>
+        <w:rPr>
+          <w:sz w:val="20"/>
+          <w:szCs w:val="20"/>
+        </w:rPr>
+      </w:pPr>
+      <w:proofErr w:type="gramStart"/>
+      <w:r>
+        <w:rPr>
+          <w:sz w:val="20"/>
+          <w:szCs w:val="20"/>
+        </w:rPr>
+        <w:t>A blue fountain pen,</w:t>
+      </w:r>
+      <w:proofErr w:type="gramEnd"/>
+      <w:r>
+        <w:rPr>
+          <w:sz w:val="20"/>
+          <w:szCs w:val="20"/>
+        </w:rPr>
+        <w:t xml:space="preserve"> adorned with actual gold</w:t>
+      </w:r>
+    </w:p>
+    <w:p>
+      <w:pPr>
+        <w:pStyle w:val="a3"/>
+        <w:numPr>
+          <w:ilvl w:val="0"/>
+          <w:numId w:val="1"/>
+        </w:numPr>
+        <w:rPr>
+          <w:sz w:val="20"/>
+          <w:szCs w:val="20"/>
+        </w:rPr>
+      </w:pPr>
+      <w:r>
+        <w:rPr>
+          <w:sz w:val="20"/>
+          <w:szCs w:val="20"/>
+        </w:rPr>
+        <w:t>A burnt half of a picture, of the protagonist next to what seems like</w:t>
+      </w:r>
+      <w:r>
+        <w:rPr>
+          <w:sz w:val="20"/>
+          <w:szCs w:val="20"/>
+        </w:rPr>
+        <w:t xml:space="preserve"> another person</w:t>
+      </w:r>
+    </w:p>
+    <w:p>
+      <w:pPr>
+        <w:pStyle w:val="a3"/>
+        <w:numPr>
+          <w:ilvl w:val="0"/>
+          <w:numId w:val="1"/>
+        </w:numPr>
+        <w:rPr>
+          <w:sz w:val="20"/>
+          <w:szCs w:val="20"/>
+        </w:rPr>
+      </w:pPr>
+      <w:r>
+        <w:rPr>
+          <w:sz w:val="20"/>
+          <w:szCs w:val="20"/>
+        </w:rPr>
+        <w:t>A drawing of a lake in black and white, unsigned</w:t>
+      </w:r>
+    </w:p>
+    <w:p>
+      <w:pPr>
+        <w:pStyle w:val="a3"/>
+        <w:numPr>
+          <w:ilvl w:val="0"/>
+          <w:numId w:val="1"/>
+        </w:numPr>
+        <w:rPr>
+          <w:sz w:val="20"/>
+          <w:szCs w:val="20"/>
+        </w:rPr>
+      </w:pPr>
+      <w:r>
+        <w:rPr>
+          <w:sz w:val="20"/>
+          <w:szCs w:val="20"/>
+        </w:rPr>
+        <w:t>A car battery hooked by various wires to different parts of the bag</w:t>
+      </w:r>
+    </w:p>
+    <w:p>
+      <w:pPr>
+        <w:pStyle w:val="a3"/>
+        <w:numPr>
+          <w:ilvl w:val="0"/>
+          <w:numId w:val="1"/>
+        </w:numPr>
+        <w:rPr>
+          <w:sz w:val="20"/>
+          <w:szCs w:val="20"/>
+        </w:rPr>
+      </w:pPr>
+      <w:r>
+        <w:rPr>
+          <w:sz w:val="20"/>
+          <w:szCs w:val="20"/>
+        </w:rPr>
+        <w:t>An envelope, torn on the side, marked by a lipstick kiss and stained with a dark substance</w:t>
+      </w:r>
+    </w:p>
+    <w:p>
+      <w:pPr>
+        <w:pStyle w:val="a3"/>
+        <w:numPr>
+          <w:ilvl w:val="0"/>
+          <w:numId w:val="1"/>
+        </w:numPr>
+        <w:rPr>
+          <w:sz w:val="20"/>
+          <w:szCs w:val="20"/>
+        </w:rPr>
+      </w:pPr>
+      <w:r>
+        <w:rPr>
+          <w:sz w:val="20"/>
+          <w:szCs w:val="20"/>
+        </w:rPr>
+        <w:t>Several border collie puppies, p</w:t>
+      </w:r>
+      <w:r>
+        <w:rPr>
+          <w:sz w:val="20"/>
+          <w:szCs w:val="20"/>
+        </w:rPr>
+        <w:t>laying with miniature sheep</w:t>
+      </w:r>
+    </w:p>
+    <w:p>
+      <w:pPr>
+        <w:pStyle w:val="a3"/>
+        <w:numPr>
+          <w:ilvl w:val="0"/>
+          <w:numId w:val="1"/>
+        </w:numPr>
+        <w:rPr>
+          <w:sz w:val="20"/>
+          <w:szCs w:val="20"/>
+        </w:rPr>
+      </w:pPr>
+      <w:r>
+        <w:rPr>
+          <w:sz w:val="20"/>
+          <w:szCs w:val="20"/>
+        </w:rPr>
+        <w:t>The ocean, vast and swirling, it’s depths as unrevealing as the depths of space</w:t>
+      </w:r>
+    </w:p>
+    <w:p>
+      <w:pPr>
+        <w:rPr>
+          <w:sz w:val="20"/>
+          <w:szCs w:val="20"/>
+        </w:rPr>
+      </w:pPr>
+    </w:p>
+    <w:p>
+      <w:pPr>
+        <w:rPr>
+          <w:sz w:val="20"/>
+          <w:szCs w:val="20"/>
+        </w:rPr>
+      </w:pPr>
+    </w:p>
+    <w:p>
+      <w:pPr>
+        <w:rPr>
+          <w:sz w:val="20"/>
+          <w:szCs w:val="20"/>
+        </w:rPr>
+      </w:pPr>
+    </w:p>
+    <w:p>
+      <w:pPr>
+        <w:rPr>
+          <w:sz w:val="20"/>
+          <w:szCs w:val="20"/>
+        </w:rPr>
+      </w:pPr>
+    </w:p>
+    <w:p>
+      <w:pPr>
+        <w:rPr>
+          <w:sz w:val="20"/>
+          <w:szCs w:val="20"/>
+        </w:rPr>
+      </w:pPr>
+    </w:p>
+    <w:p>
+      <w:pPr>
+        <w:rPr>
+          <w:sz w:val="20"/>
+          <w:szCs w:val="20"/>
+        </w:rPr>
+      </w:pPr>
+    </w:p>
+    <w:p>
+      <w:pPr>
+        <w:rPr>
+          <w:sz w:val="20"/>
+          <w:szCs w:val="20"/>
+        </w:rPr>
+      </w:pPr>
+    </w:p>
+    <w:p>
+      <w:pPr>
+        <w:rPr>
+          <w:sz w:val="20"/>
+          <w:szCs w:val="20"/>
+        </w:rPr>
+      </w:pPr>
+    </w:p>
+    <w:p>
+      <w:pPr>
+        <w:rPr>
+          <w:sz w:val="20"/>
+          <w:szCs w:val="20"/>
+        </w:rPr>
+      </w:pPr>
+    </w:p>
+    <w:p>
+      <w:pPr>
+        <w:rPr>
+          <w:sz w:val="20"/>
+          <w:szCs w:val="20"/>
+        </w:rPr>
+      </w:pPr>
+    </w:p>
+    <w:p>
+      <w:pPr>
+        <w:rPr>
+          <w:sz w:val="20"/>
+          <w:szCs w:val="20"/>
+        </w:rPr>
+      </w:pPr>
+    </w:p>
+    <w:p>
+      <w:pPr>
+        <w:rPr>
+          <w:sz w:val="20"/>
+          <w:szCs w:val="20"/>
+        </w:rPr>
+      </w:pPr>
+      <w:r>
+        <w:rPr>
+          <w:sz w:val="20"/>
+          <w:szCs w:val="20"/>
+        </w:rPr>
+        <w:lastRenderedPageBreak/>
+        <w:t>Week Two Day One</w:t>
+      </w:r>
+    </w:p>
+    <w:p>
+      <w:pPr>
+        <w:pStyle w:val="a3"/>
+        <w:numPr>
+          <w:ilvl w:val="0"/>
+          <w:numId w:val="1"/>
+        </w:numPr>
+        <w:rPr>
+          <w:sz w:val="20"/>
+          <w:szCs w:val="20"/>
+        </w:rPr>
+      </w:pPr>
+      <w:r>
+        <w:rPr>
+          <w:sz w:val="20"/>
+          <w:szCs w:val="20"/>
+        </w:rPr>
+        <w:t>Write about whatever you like</w:t>
+      </w:r>
+      <w:proofErr w:type="gramStart"/>
+      <w:r>
+        <w:rPr>
+          <w:sz w:val="20"/>
+          <w:szCs w:val="20"/>
+        </w:rPr>
+        <w:t>…..</w:t>
+      </w:r>
+      <w:proofErr w:type="gramEnd"/>
+      <w:r>
+        <w:rPr>
+          <w:sz w:val="20"/>
+          <w:szCs w:val="20"/>
+        </w:rPr>
+        <w:t xml:space="preserve"> (dear god)</w:t>
+      </w:r>
+    </w:p>
+    <w:p>
+      <w:pPr>
+        <w:pStyle w:val="a3"/>
+        <w:numPr>
+          <w:ilvl w:val="1"/>
+          <w:numId w:val="1"/>
+        </w:numPr>
+        <w:rPr>
+          <w:sz w:val="20"/>
+          <w:szCs w:val="20"/>
+        </w:rPr>
+      </w:pPr>
+      <w:r>
+        <w:rPr>
+          <w:sz w:val="20"/>
+          <w:szCs w:val="20"/>
+        </w:rPr>
+        <w:t>If you’re slowing down, it’s not because you’re running out of stuff – it’s because you’re filtering</w:t>
+      </w:r>
+    </w:p>
+    <w:p>
+      <w:pPr>
+        <w:pStyle w:val="a3"/>
+        <w:numPr>
+          <w:ilvl w:val="1"/>
+          <w:numId w:val="1"/>
+        </w:numPr>
+        <w:rPr>
+          <w:sz w:val="20"/>
+          <w:szCs w:val="20"/>
+        </w:rPr>
+      </w:pPr>
+      <w:r>
+        <w:rPr>
+          <w:sz w:val="20"/>
+          <w:szCs w:val="20"/>
+        </w:rPr>
+        <w:t xml:space="preserve">Risk something today – experiment! Let the puppy </w:t>
+      </w:r>
+      <w:proofErr w:type="spellStart"/>
+      <w:r>
+        <w:rPr>
+          <w:sz w:val="20"/>
+          <w:szCs w:val="20"/>
+        </w:rPr>
+        <w:t>ruuuuuuuun</w:t>
+      </w:r>
+      <w:proofErr w:type="spellEnd"/>
+    </w:p>
+    <w:p>
+      <w:pPr>
+        <w:pStyle w:val="a3"/>
+        <w:numPr>
+          <w:ilvl w:val="1"/>
+          <w:numId w:val="1"/>
+        </w:numPr>
+        <w:rPr>
+          <w:sz w:val="20"/>
+          <w:szCs w:val="20"/>
+        </w:rPr>
+      </w:pPr>
+      <w:r>
+        <w:rPr>
+          <w:sz w:val="20"/>
+          <w:szCs w:val="20"/>
+        </w:rPr>
+        <w:t>Try not to take refuge in Parody</w:t>
+      </w:r>
+    </w:p>
+    <w:p>
+      <w:pPr>
+        <w:rPr>
+          <w:sz w:val="20"/>
+          <w:szCs w:val="20"/>
+        </w:rPr>
+      </w:pPr>
+      <w:r>
+        <w:rPr>
+          <w:sz w:val="20"/>
+          <w:szCs w:val="20"/>
+        </w:rPr>
+        <w:t xml:space="preserve">Third person narrator I guess. That’s the thing I’ll use for this story. I hope it’ll make sense in the end. You’ll see. Until then, I was sitting in my room – or, more likely, the </w:t>
+      </w:r>
+      <w:r>
+        <w:rPr>
+          <w:sz w:val="20"/>
+          <w:szCs w:val="20"/>
+        </w:rPr>
+        <w:t>similie</w:t>
       </w:r>
       <w:bookmarkStart w:id="0" w:name="_GoBack"/>
       <w:bookmarkEnd w:id="0"/>
@@ -4314,160 +5605,208 @@
           <w:sz w:val="20"/>
           <w:szCs w:val="20"/>
         </w:rPr>
-        <w:t>gold</w:t>
-      </w:r>
-    </w:p>
-    <w:p>
-      <w:pPr>
-        <w:pStyle w:val="ListParagraph"/>
-        <w:numPr>
-          <w:ilvl w:val="0"/>
-          <w:numId w:val="1"/>
-        </w:numPr>
-        <w:rPr>
-          <w:sz w:val="20"/>
-          <w:szCs w:val="20"/>
-        </w:rPr>
-      </w:pPr>
-      <w:r>
-        <w:rPr>
-          <w:sz w:val="20"/>
-          <w:szCs w:val="20"/>
-        </w:rPr>
-        <w:t>A burnt half of a picture, of the protagonist next to what seems like another person</w:t>
-      </w:r>
-    </w:p>
-    <w:p>
-      <w:pPr>
-        <w:pStyle w:val="ListParagraph"/>
-        <w:numPr>
-          <w:ilvl w:val="0"/>
-          <w:numId w:val="1"/>
-        </w:numPr>
-        <w:rPr>
-          <w:sz w:val="20"/>
-          <w:szCs w:val="20"/>
-        </w:rPr>
-      </w:pPr>
-      <w:r>
-        <w:rPr>
-          <w:sz w:val="20"/>
-          <w:szCs w:val="20"/>
-        </w:rPr>
-        <w:t>A drawing of a lake in black and white, unsigned</w:t>
-      </w:r>
-    </w:p>
-    <w:p>
-      <w:pPr>
-        <w:pStyle w:val="ListParagraph"/>
-        <w:numPr>
-          <w:ilvl w:val="0"/>
-          <w:numId w:val="1"/>
-        </w:numPr>
-        <w:rPr>
-          <w:sz w:val="20"/>
-          <w:szCs w:val="20"/>
-        </w:rPr>
-      </w:pPr>
-      <w:r>
-        <w:rPr>
-          <w:sz w:val="20"/>
-          <w:szCs w:val="20"/>
-        </w:rPr>
-        <w:t>A car battery hooked by various wires to different parts of the bag</w:t>
-      </w:r>
-    </w:p>
-    <w:p>
-      <w:pPr>
-        <w:pStyle w:val="ListParagraph"/>
-        <w:numPr>
-          <w:ilvl w:val="0"/>
-          <w:numId w:val="1"/>
-        </w:numPr>
-        <w:rPr>
-          <w:sz w:val="20"/>
-          <w:szCs w:val="20"/>
-        </w:rPr>
-      </w:pPr>
-      <w:r>
-        <w:rPr>
-          <w:sz w:val="20"/>
-          <w:szCs w:val="20"/>
-        </w:rPr>
-        <w:t>An envelope, torn on the side, marked by a lipstick kiss and stained with a dark substance</w:t>
-      </w:r>
-    </w:p>
-    <w:p>
-      <w:pPr>
-        <w:pStyle w:val="ListParagraph"/>
-        <w:numPr>
-          <w:ilvl w:val="0"/>
-          <w:numId w:val="1"/>
-        </w:numPr>
-        <w:rPr>
-          <w:sz w:val="20"/>
-          <w:szCs w:val="20"/>
-        </w:rPr>
-      </w:pPr>
-      <w:r>
-        <w:rPr>
-          <w:sz w:val="20"/>
-          <w:szCs w:val="20"/>
-        </w:rPr>
-        <w:t>Several border collie puppies, playing with miniature sheep</w:t>
-      </w:r>
-    </w:p>
-    <w:p>
-      <w:pPr>
-        <w:pStyle w:val="ListParagraph"/>
-        <w:numPr>
-          <w:ilvl w:val="0"/>
-          <w:numId w:val="1"/>
-        </w:numPr>
-        <w:rPr>
-          <w:sz w:val="20"/>
-          <w:szCs w:val="20"/>
-        </w:rPr>
-      </w:pPr>
-      <w:r>
-        <w:rPr>
-          <w:sz w:val="20"/>
-          <w:szCs w:val="20"/>
-        </w:rPr>
-        <w:t>The ocean, vast and swirling, it’s depths as unrevealing as the depths of space</w:t>
-      </w:r>
-    </w:p>
-    <w:p>
-      <w:pPr>
-        <w:rPr>
-          <w:sz w:val="20"/>
-          <w:szCs w:val="20"/>
-        </w:rPr>
-      </w:pPr>
-    </w:p>
-    <w:p>
-      <w:pPr>
-        <w:rPr>
-          <w:sz w:val="20"/>
-          <w:szCs w:val="20"/>
-        </w:rPr>
-      </w:pPr>
-    </w:p>
-    <w:p>
-      <w:pPr>
-        <w:rPr>
-          <w:sz w:val="20"/>
-          <w:szCs w:val="20"/>
-        </w:rPr>
-      </w:pPr>
-    </w:p>
-    <w:p>
-      <w:pPr>
-        <w:rPr>
-          <w:sz w:val="20"/>
-          <w:szCs w:val="20"/>
-        </w:rPr>
-      </w:pPr>
+        <w:t xml:space="preserve"> of my room – and enjoying the view. Life is good – I was powerful, known, influential even, and all this inside this little haven I carved with blood (mostly others) and sweat (mostly cold) and tears (entirely virtual ones). IT was my throne, my grand palace, this tiny, tiny room in the center of the Metropolis. Its name is long gone to the archives of who gives a fuck, but it is all that the world is today. </w:t>
+      </w:r>
+      <w:r>
+        <w:rPr>
+          <w:sz w:val="20"/>
+          <w:szCs w:val="20"/>
+        </w:rPr>
+        <w:t>At least</w:t>
+      </w:r>
+      <w:r>
+        <w:rPr>
+          <w:sz w:val="20"/>
+          <w:szCs w:val="20"/>
+        </w:rPr>
+        <w:t xml:space="preserve">, all that matters of the world today. It is the shining, </w:t>
+      </w:r>
+      <w:r>
+        <w:rPr>
+          <w:sz w:val="20"/>
+          <w:szCs w:val="20"/>
+        </w:rPr>
+        <w:t>glistening</w:t>
+      </w:r>
+      <w:r>
+        <w:rPr>
+          <w:sz w:val="20"/>
+          <w:szCs w:val="20"/>
+        </w:rPr>
+        <w:t xml:space="preserve"> heart </w:t>
+      </w:r>
+      <w:r>
+        <w:rPr>
+          <w:sz w:val="20"/>
+          <w:szCs w:val="20"/>
+        </w:rPr>
+        <w:t>of</w:t>
+      </w:r>
+      <w:r>
+        <w:rPr>
+          <w:sz w:val="20"/>
+          <w:szCs w:val="20"/>
+        </w:rPr>
+        <w:t xml:space="preserve"> the entire virtual world known as Otherworld 1. Otherworld 1 was the first virtual world created – ran entirely on the cloud, for </w:t>
+      </w:r>
+      <w:r>
+        <w:rPr>
+          <w:sz w:val="20"/>
+          <w:szCs w:val="20"/>
+        </w:rPr>
+        <w:t>seamless</w:t>
+      </w:r>
+      <w:r>
+        <w:rPr>
+          <w:sz w:val="20"/>
+          <w:szCs w:val="20"/>
+        </w:rPr>
+        <w:t xml:space="preserve"> integration into your life – with the </w:t>
+      </w:r>
+      <w:r>
+        <w:rPr>
+          <w:sz w:val="20"/>
+          <w:szCs w:val="20"/>
+        </w:rPr>
+        <w:t>explicit</w:t>
+      </w:r>
+      <w:r>
+        <w:rPr>
+          <w:sz w:val="20"/>
+          <w:szCs w:val="20"/>
+        </w:rPr>
+        <w:t xml:space="preserve"> purpose of being the last haven of humanity. Let’s face it, dear reader, even if you’re not living in this world, yours is probably shit. I mean, when was the lasts time you did something great? Dangerous? EXPLOSIVE? When was the last time your heart was beating not due to the </w:t>
+      </w:r>
+      <w:r>
+        <w:rPr>
+          <w:sz w:val="20"/>
+          <w:szCs w:val="20"/>
+        </w:rPr>
+        <w:t>adrenaline</w:t>
+      </w:r>
+      <w:r>
+        <w:rPr>
+          <w:sz w:val="20"/>
+          <w:szCs w:val="20"/>
+        </w:rPr>
+        <w:t xml:space="preserve"> rush that is brought by stress, but because you’ve done something truly fantastic? When was the last time you’ve given your tired comrades a rousing speech, to try and lift their spirits for one last charge into enemy fire? When was the last time you’ve led an entire country into victory? Have closed a deal or played political games </w:t>
+      </w:r>
+      <w:r>
+        <w:rPr>
+          <w:sz w:val="20"/>
+          <w:szCs w:val="20"/>
+        </w:rPr>
+        <w:t>or</w:t>
+      </w:r>
+      <w:r>
+        <w:rPr>
+          <w:sz w:val="20"/>
+          <w:szCs w:val="20"/>
+        </w:rPr>
+        <w:t xml:space="preserve"> even perhaps killed somebody? I bet never. Yet I did. </w:t>
+      </w:r>
+      <w:r>
+        <w:rPr>
+          <w:sz w:val="20"/>
+          <w:szCs w:val="20"/>
+        </w:rPr>
+        <w:t xml:space="preserve">This is how I got to the center of Metropolis – by being the very best. OR, at least, so I lie to myself often. In fact, I’m somewhat average – just lucky. Lucky to be at the right place at the right time. </w:t>
+      </w:r>
+    </w:p>
+    <w:p>
+      <w:pPr>
+        <w:rPr>
+          <w:sz w:val="20"/>
+          <w:szCs w:val="20"/>
+        </w:rPr>
+      </w:pPr>
+      <w:r>
+        <w:rPr>
+          <w:sz w:val="20"/>
+          <w:szCs w:val="20"/>
+        </w:rPr>
+        <w:t>The Center of Metropolis has the most expensive real-estate in the world (</w:t>
+      </w:r>
+      <w:proofErr w:type="spellStart"/>
+      <w:r>
+        <w:rPr>
+          <w:sz w:val="20"/>
+          <w:szCs w:val="20"/>
+        </w:rPr>
+        <w:t>hehe</w:t>
+      </w:r>
+      <w:proofErr w:type="spellEnd"/>
+      <w:r>
+        <w:rPr>
+          <w:sz w:val="20"/>
+          <w:szCs w:val="20"/>
+        </w:rPr>
+        <w:t xml:space="preserve">) – If I work a very – VERY – good job anywhere, and save </w:t>
+      </w:r>
+      <w:proofErr w:type="gramStart"/>
+      <w:r>
+        <w:rPr>
+          <w:sz w:val="20"/>
+          <w:szCs w:val="20"/>
+        </w:rPr>
+        <w:t>all of</w:t>
+      </w:r>
+      <w:proofErr w:type="gramEnd"/>
+      <w:r>
+        <w:rPr>
+          <w:sz w:val="20"/>
+          <w:szCs w:val="20"/>
+        </w:rPr>
+        <w:t xml:space="preserve"> my money every month, I could use all the money saved that month to buy one meter. One. Square. Meter. In center Metropolis. Even not really a good meter. A shitty meter, on the outskirts, </w:t>
+      </w:r>
+      <w:proofErr w:type="gramStart"/>
+      <w:r>
+        <w:rPr>
+          <w:sz w:val="20"/>
+          <w:szCs w:val="20"/>
+        </w:rPr>
+        <w:t>really borderline</w:t>
+      </w:r>
+      <w:proofErr w:type="gramEnd"/>
+      <w:r>
+        <w:rPr>
+          <w:sz w:val="20"/>
+          <w:szCs w:val="20"/>
+        </w:rPr>
+        <w:t xml:space="preserve"> neighborhoods near the suburbs (</w:t>
+      </w:r>
+      <w:proofErr w:type="spellStart"/>
+      <w:r>
+        <w:rPr>
+          <w:sz w:val="20"/>
+          <w:szCs w:val="20"/>
+        </w:rPr>
+        <w:t>Ew</w:t>
+      </w:r>
+      <w:proofErr w:type="spellEnd"/>
+      <w:r>
+        <w:rPr>
+          <w:sz w:val="20"/>
+          <w:szCs w:val="20"/>
+        </w:rPr>
+        <w:t xml:space="preserve">). This place, this tiny shelter which cost more than most castles and some countries in Africa was given to me by Grandfather. Not my actual grandfather, he died before I was born, I mean The Grandfather – the Emperor, the ruler, the master of the Thousand planet imperium of Otherworld 1. He though I was spunky and funny. I was smart, and </w:t>
+      </w:r>
+      <w:proofErr w:type="spellStart"/>
+      <w:r>
+        <w:rPr>
+          <w:sz w:val="20"/>
+          <w:szCs w:val="20"/>
+        </w:rPr>
+        <w:t>kniving</w:t>
+      </w:r>
+      <w:proofErr w:type="spellEnd"/>
+      <w:r>
+        <w:rPr>
+          <w:sz w:val="20"/>
+          <w:szCs w:val="20"/>
+        </w:rPr>
+        <w:t xml:space="preserve">, and he knew – so, when </w:t>
+      </w:r>
     </w:p>
     <w:p>
       <w:pPr>
@@ -4687,37 +6026,67 @@
           <w:sz w:val="20"/>
           <w:szCs w:val="20"/>
         </w:rPr>
-        <w:t>Character description: “I smiled at the guard. He didn’t smile back. National security is nothing to laugh about – nothing at all.”</w:t>
-      </w:r>
-    </w:p>
-    <w:p>
-      <w:pPr>
-        <w:rPr>
-          <w:sz w:val="20"/>
-          <w:szCs w:val="20"/>
-        </w:rPr>
-      </w:pPr>
-      <w:r>
-        <w:rPr>
-          <w:sz w:val="20"/>
-          <w:szCs w:val="20"/>
-        </w:rPr>
-        <w:t>Character description: “Normal dull” (Being your normal self in VR can be a powerful statement – you can be anyone or anything you’ve ever wanted, yet you’re..... you)</w:t>
-      </w:r>
-    </w:p>
-    <w:p>
-      <w:pPr>
-        <w:rPr>
-          <w:sz w:val="20"/>
-          <w:szCs w:val="20"/>
-        </w:rPr>
-      </w:pPr>
-      <w:r>
-        <w:rPr>
-          <w:sz w:val="20"/>
-          <w:szCs w:val="20"/>
-        </w:rPr>
-        <w:t>Character description: “He was cultured, clean, serene. I was dirty messy....” (She was a prized Persian, and I a mangy mongrel)</w:t>
+        <w:t xml:space="preserve">Character description: “I smiled at the guard. He didn’t </w:t>
+      </w:r>
+      <w:r>
+        <w:rPr>
+          <w:sz w:val="20"/>
+          <w:szCs w:val="20"/>
+        </w:rPr>
+        <w:t>smile back. National security is nothing to laugh about – nothing at all.”</w:t>
+      </w:r>
+    </w:p>
+    <w:p>
+      <w:pPr>
+        <w:rPr>
+          <w:sz w:val="20"/>
+          <w:szCs w:val="20"/>
+        </w:rPr>
+      </w:pPr>
+      <w:r>
+        <w:rPr>
+          <w:sz w:val="20"/>
+          <w:szCs w:val="20"/>
+        </w:rPr>
+        <w:t>Character description: “Normal dull” (Being your normal self in VR can be a powerful statement – you can be anyone or anything you’ve ever wanted, yet you’re</w:t>
+      </w:r>
+      <w:proofErr w:type="gramStart"/>
+      <w:r>
+        <w:rPr>
+          <w:sz w:val="20"/>
+          <w:szCs w:val="20"/>
+        </w:rPr>
+        <w:t>.....</w:t>
+      </w:r>
+      <w:proofErr w:type="gramEnd"/>
+      <w:r>
+        <w:rPr>
+          <w:sz w:val="20"/>
+          <w:szCs w:val="20"/>
+        </w:rPr>
+        <w:t xml:space="preserve"> you)</w:t>
+      </w:r>
+    </w:p>
+    <w:p>
+      <w:pPr>
+        <w:rPr>
+          <w:sz w:val="20"/>
+          <w:szCs w:val="20"/>
+        </w:rPr>
+      </w:pPr>
+      <w:r>
+        <w:rPr>
+          <w:sz w:val="20"/>
+          <w:szCs w:val="20"/>
+        </w:rPr>
+        <w:t>Character des</w:t>
+      </w:r>
+      <w:r>
+        <w:rPr>
+          <w:sz w:val="20"/>
+          <w:szCs w:val="20"/>
+        </w:rPr>
+        <w:t>cription: “He was cultured, clean, serene. I was dirty messy....” (She was a prized Persian, and I a mangy mongrel)</w:t>
       </w:r>
     </w:p>
     <w:sectPr>
@@ -4731,8 +6100,8 @@
 </file>
 
 <file path=word/numbering.xml><?xml version="1.0" encoding="utf-8"?>
-<w:numbering xmlns:wpc="http://schemas.microsoft.com/office/word/2010/wordprocessingCanvas" xmlns:mc="http://schemas.openxmlformats.org/markup-compatibility/2006" xmlns:o="urn:schemas-microsoft-com:office:office" xmlns:r="http://schemas.openxmlformats.org/officeDocument/2006/relationships" xmlns:m="http://schemas.openxmlformats.org/officeDocument/2006/math" xmlns:v="urn:schemas-microsoft-com:vml" xmlns:wp14="http://schemas.microsoft.com/office/word/2010/wordprocessingDrawing" xmlns:wp="http://schemas.openxmlformats.org/drawingml/2006/wordprocessingDrawing" xmlns:w10="urn:schemas-microsoft-com:office:word" xmlns:w="http://schemas.openxmlformats.org/wordprocessingml/2006/main" xmlns:w14="http://schemas.microsoft.com/office/word/2010/wordml" xmlns:wpg="http://schemas.microsoft.com/office/word/2010/wordprocessingGroup" xmlns:wpi="http://schemas.microsoft.com/office/word/2010/wordprocessingInk" xmlns:wne="http://schemas.microsoft.com/office/word/2006/wordml" xmlns:wps="http://schemas.microsoft.com/office/word/2010/wordprocessingShape" mc:Ignorable="w14 wp14">
-  <w:abstractNum w:abstractNumId="0">
+<w:numbering xmlns:wpc="http://schemas.microsoft.com/office/word/2010/wordprocessingCanvas" xmlns:cx="http://schemas.microsoft.com/office/drawing/2014/chartex" xmlns:cx1="http://schemas.microsoft.com/office/drawing/2015/9/8/chartex" xmlns:cx2="http://schemas.microsoft.com/office/drawing/2015/10/21/chartex" xmlns:cx3="http://schemas.microsoft.com/office/drawing/2016/5/9/chartex" xmlns:cx4="http://schemas.microsoft.com/office/drawing/2016/5/10/chartex" xmlns:cx5="http://schemas.microsoft.com/office/drawing/2016/5/11/chartex" xmlns:cx6="http://schemas.microsoft.com/office/drawing/2016/5/12/chartex" xmlns:cx7="http://schemas.microsoft.com/office/drawing/2016/5/13/chartex" xmlns:cx8="http://schemas.microsoft.com/office/drawing/2016/5/14/chartex" xmlns:mc="http://schemas.openxmlformats.org/markup-compatibility/2006" xmlns:aink="http://schemas.microsoft.com/office/drawing/2016/ink" xmlns:am3d="http://schemas.microsoft.com/office/drawing/2017/model3d" xmlns:o="urn:schemas-microsoft-com:office:office" xmlns:r="http://schemas.openxmlformats.org/officeDocument/2006/relationships" xmlns:m="http://schemas.openxmlformats.org/officeDocument/2006/math" xmlns:v="urn:schemas-microsoft-com:vml" xmlns:wp14="http://schemas.microsoft.com/office/word/2010/wordprocessingDrawing" xmlns:wp="http://schemas.openxmlformats.org/drawingml/2006/wordprocessingDrawing" xmlns:w10="urn:schemas-microsoft-com:office:word" xmlns:w="http://schemas.openxmlformats.org/wordprocessingml/2006/main" xmlns:w14="http://schemas.microsoft.com/office/word/2010/wordml" xmlns:w15="http://schemas.microsoft.com/office/word/2012/wordml" xmlns:w16cid="http://schemas.microsoft.com/office/word/2016/wordml/cid" xmlns:w16se="http://schemas.microsoft.com/office/word/2015/wordml/symex" xmlns:wpg="http://schemas.microsoft.com/office/word/2010/wordprocessingGroup" xmlns:wpi="http://schemas.microsoft.com/office/word/2010/wordprocessingInk" xmlns:wne="http://schemas.microsoft.com/office/word/2006/wordml" xmlns:wps="http://schemas.microsoft.com/office/word/2010/wordprocessingShape" mc:Ignorable="w14 w15 w16se w16cid wp14">
+  <w:abstractNum w:abstractNumId="0" w15:restartNumberingAfterBreak="0">
     <w:nsid w:val="0745149C"/>
     <w:multiLevelType w:val="hybridMultilevel"/>
     <w:tmpl w:val="E5C0A338"/>
@@ -4844,7 +6213,7 @@
       </w:rPr>
     </w:lvl>
   </w:abstractNum>
-  <w:abstractNum w:abstractNumId="1">
+  <w:abstractNum w:abstractNumId="1" w15:restartNumberingAfterBreak="0">
     <w:nsid w:val="5B7A12E4"/>
     <w:multiLevelType w:val="hybridMultilevel"/>
     <w:tmpl w:val="0ADAD024"/>
@@ -4966,7 +6335,7 @@
 </file>
 
 <file path=word/styles.xml><?xml version="1.0" encoding="utf-8"?>
-<w:styles xmlns:mc="http://schemas.openxmlformats.org/markup-compatibility/2006" xmlns:r="http://schemas.openxmlformats.org/officeDocument/2006/relationships" xmlns:w="http://schemas.openxmlformats.org/wordprocessingml/2006/main" xmlns:w14="http://schemas.microsoft.com/office/word/2010/wordml" mc:Ignorable="w14">
+<w:styles xmlns:mc="http://schemas.openxmlformats.org/markup-compatibility/2006" xmlns:r="http://schemas.openxmlformats.org/officeDocument/2006/relationships" xmlns:w="http://schemas.openxmlformats.org/wordprocessingml/2006/main" xmlns:w14="http://schemas.microsoft.com/office/word/2010/wordml" xmlns:w15="http://schemas.microsoft.com/office/word/2012/wordml" xmlns:w16cid="http://schemas.microsoft.com/office/word/2016/wordml/cid" xmlns:w16se="http://schemas.microsoft.com/office/word/2015/wordml/symex" mc:Ignorable="w14 w15 w16se w16cid">
   <w:docDefaults>
     <w:rPrDefault>
       <w:rPr>
@@ -4982,156 +6351,394 @@
       </w:pPr>
     </w:pPrDefault>
   </w:docDefaults>
-  <w:latentStyles w:defLockedState="0" w:defUIPriority="99" w:defSemiHidden="1" w:defUnhideWhenUsed="1" w:defQFormat="0" w:count="267">
-    <w:lsdException w:name="Normal" w:semiHidden="0" w:uiPriority="0" w:unhideWhenUsed="0" w:qFormat="1"/>
-    <w:lsdException w:name="heading 1" w:semiHidden="0" w:uiPriority="9" w:unhideWhenUsed="0" w:qFormat="1"/>
-    <w:lsdException w:name="heading 2" w:uiPriority="9" w:qFormat="1"/>
-    <w:lsdException w:name="heading 3" w:uiPriority="9" w:qFormat="1"/>
-    <w:lsdException w:name="heading 4" w:uiPriority="9" w:qFormat="1"/>
-    <w:lsdException w:name="heading 5" w:uiPriority="9" w:qFormat="1"/>
-    <w:lsdException w:name="heading 6" w:uiPriority="9" w:qFormat="1"/>
-    <w:lsdException w:name="heading 7" w:uiPriority="9" w:qFormat="1"/>
-    <w:lsdException w:name="heading 8" w:uiPriority="9" w:qFormat="1"/>
-    <w:lsdException w:name="heading 9" w:uiPriority="9" w:qFormat="1"/>
-    <w:lsdException w:name="toc 1" w:uiPriority="39"/>
-    <w:lsdException w:name="toc 2" w:uiPriority="39"/>
-    <w:lsdException w:name="toc 3" w:uiPriority="39"/>
-    <w:lsdException w:name="toc 4" w:uiPriority="39"/>
-    <w:lsdException w:name="toc 5" w:uiPriority="39"/>
-    <w:lsdException w:name="toc 6" w:uiPriority="39"/>
-    <w:lsdException w:name="toc 7" w:uiPriority="39"/>
-    <w:lsdException w:name="toc 8" w:uiPriority="39"/>
-    <w:lsdException w:name="toc 9" w:uiPriority="39"/>
-    <w:lsdException w:name="caption" w:uiPriority="35" w:qFormat="1"/>
-    <w:lsdException w:name="Title" w:semiHidden="0" w:uiPriority="10" w:unhideWhenUsed="0" w:qFormat="1"/>
-    <w:lsdException w:name="Default Paragraph Font" w:uiPriority="1"/>
-    <w:lsdException w:name="Subtitle" w:semiHidden="0" w:uiPriority="11" w:unhideWhenUsed="0" w:qFormat="1"/>
-    <w:lsdException w:name="Strong" w:semiHidden="0" w:uiPriority="22" w:unhideWhenUsed="0" w:qFormat="1"/>
-    <w:lsdException w:name="Emphasis" w:semiHidden="0" w:uiPriority="20" w:unhideWhenUsed="0" w:qFormat="1"/>
-    <w:lsdException w:name="Table Grid" w:semiHidden="0" w:uiPriority="59" w:unhideWhenUsed="0"/>
-    <w:lsdException w:name="Placeholder Text" w:unhideWhenUsed="0"/>
-    <w:lsdException w:name="No Spacing" w:semiHidden="0" w:uiPriority="1" w:unhideWhenUsed="0" w:qFormat="1"/>
-    <w:lsdException w:name="Light Shading" w:semiHidden="0" w:uiPriority="60" w:unhideWhenUsed="0"/>
-    <w:lsdException w:name="Light List" w:semiHidden="0" w:uiPriority="61" w:unhideWhenUsed="0"/>
-    <w:lsdException w:name="Light Grid" w:semiHidden="0" w:uiPriority="62" w:unhideWhenUsed="0"/>
-    <w:lsdException w:name="Medium Shading 1" w:semiHidden="0" w:uiPriority="63" w:unhideWhenUsed="0"/>
-    <w:lsdException w:name="Medium Shading 2" w:semiHidden="0" w:uiPriority="64" w:unhideWhenUsed="0"/>
-    <w:lsdException w:name="Medium List 1" w:semiHidden="0" w:uiPriority="65" w:unhideWhenUsed="0"/>
-    <w:lsdException w:name="Medium List 2" w:semiHidden="0" w:uiPriority="66" w:unhideWhenUsed="0"/>
-    <w:lsdException w:name="Medium Grid 1" w:semiHidden="0" w:uiPriority="67" w:unhideWhenUsed="0"/>
-    <w:lsdException w:name="Medium Grid 2" w:semiHidden="0" w:uiPriority="68" w:unhideWhenUsed="0"/>
-    <w:lsdException w:name="Medium Grid 3" w:semiHidden="0" w:uiPriority="69" w:unhideWhenUsed="0"/>
-    <w:lsdException w:name="Dark List" w:semiHidden="0" w:uiPriority="70" w:unhideWhenUsed="0"/>
-    <w:lsdException w:name="Colorful Shading" w:semiHidden="0" w:uiPriority="71" w:unhideWhenUsed="0"/>
-    <w:lsdException w:name="Colorful List" w:semiHidden="0" w:uiPriority="72" w:unhideWhenUsed="0"/>
-    <w:lsdException w:name="Colorful Grid" w:semiHidden="0" w:uiPriority="73" w:unhideWhenUsed="0"/>
-    <w:lsdException w:name="Light Shading Accent 1" w:semiHidden="0" w:uiPriority="60" w:unhideWhenUsed="0"/>
-    <w:lsdException w:name="Light List Accent 1" w:semiHidden="0" w:uiPriority="61" w:unhideWhenUsed="0"/>
-    <w:lsdException w:name="Light Grid Accent 1" w:semiHidden="0" w:uiPriority="62" w:unhideWhenUsed="0"/>
-    <w:lsdException w:name="Medium Shading 1 Accent 1" w:semiHidden="0" w:uiPriority="63" w:unhideWhenUsed="0"/>
-    <w:lsdException w:name="Medium Shading 2 Accent 1" w:semiHidden="0" w:uiPriority="64" w:unhideWhenUsed="0"/>
-    <w:lsdException w:name="Medium List 1 Accent 1" w:semiHidden="0" w:uiPriority="65" w:unhideWhenUsed="0"/>
-    <w:lsdException w:name="Revision" w:unhideWhenUsed="0"/>
-    <w:lsdException w:name="List Paragraph" w:semiHidden="0" w:uiPriority="34" w:unhideWhenUsed="0" w:qFormat="1"/>
-    <w:lsdException w:name="Quote" w:semiHidden="0" w:uiPriority="29" w:unhideWhenUsed="0" w:qFormat="1"/>
-    <w:lsdException w:name="Intense Quote" w:semiHidden="0" w:uiPriority="30" w:unhideWhenUsed="0" w:qFormat="1"/>
-    <w:lsdException w:name="Medium List 2 Accent 1" w:semiHidden="0" w:uiPriority="66" w:unhideWhenUsed="0"/>
-    <w:lsdException w:name="Medium Grid 1 Accent 1" w:semiHidden="0" w:uiPriority="67" w:unhideWhenUsed="0"/>
-    <w:lsdException w:name="Medium Grid 2 Accent 1" w:semiHidden="0" w:uiPriority="68" w:unhideWhenUsed="0"/>
-    <w:lsdException w:name="Medium Grid 3 Accent 1" w:semiHidden="0" w:uiPriority="69" w:unhideWhenUsed="0"/>
-    <w:lsdException w:name="Dark List Accent 1" w:semiHidden="0" w:uiPriority="70" w:unhideWhenUsed="0"/>
-    <w:lsdException w:name="Colorful Shading Accent 1" w:semiHidden="0" w:uiPriority="71" w:unhideWhenUsed="0"/>
-    <w:lsdException w:name="Colorful List Accent 1" w:semiHidden="0" w:uiPriority="72" w:unhideWhenUsed="0"/>
-    <w:lsdException w:name="Colorful Grid Accent 1" w:semiHidden="0" w:uiPriority="73" w:unhideWhenUsed="0"/>
-    <w:lsdException w:name="Light Shading Accent 2" w:semiHidden="0" w:uiPriority="60" w:unhideWhenUsed="0"/>
-    <w:lsdException w:name="Light List Accent 2" w:semiHidden="0" w:uiPriority="61" w:unhideWhenUsed="0"/>
-    <w:lsdException w:name="Light Grid Accent 2" w:semiHidden="0" w:uiPriority="62" w:unhideWhenUsed="0"/>
-    <w:lsdException w:name="Medium Shading 1 Accent 2" w:semiHidden="0" w:uiPriority="63" w:unhideWhenUsed="0"/>
-    <w:lsdException w:name="Medium Shading 2 Accent 2" w:semiHidden="0" w:uiPriority="64" w:unhideWhenUsed="0"/>
-    <w:lsdException w:name="Medium List 1 Accent 2" w:semiHidden="0" w:uiPriority="65" w:unhideWhenUsed="0"/>
-    <w:lsdException w:name="Medium List 2 Accent 2" w:semiHidden="0" w:uiPriority="66" w:unhideWhenUsed="0"/>
-    <w:lsdException w:name="Medium Grid 1 Accent 2" w:semiHidden="0" w:uiPriority="67" w:unhideWhenUsed="0"/>
-    <w:lsdException w:name="Medium Grid 2 Accent 2" w:semiHidden="0" w:uiPriority="68" w:unhideWhenUsed="0"/>
-    <w:lsdException w:name="Medium Grid 3 Accent 2" w:semiHidden="0" w:uiPriority="69" w:unhideWhenUsed="0"/>
-    <w:lsdException w:name="Dark List Accent 2" w:semiHidden="0" w:uiPriority="70" w:unhideWhenUsed="0"/>
-    <w:lsdException w:name="Colorful Shading Accent 2" w:semiHidden="0" w:uiPriority="71" w:unhideWhenUsed="0"/>
-    <w:lsdException w:name="Colorful List Accent 2" w:semiHidden="0" w:uiPriority="72" w:unhideWhenUsed="0"/>
-    <w:lsdException w:name="Colorful Grid Accent 2" w:semiHidden="0" w:uiPriority="73" w:unhideWhenUsed="0"/>
-    <w:lsdException w:name="Light Shading Accent 3" w:semiHidden="0" w:uiPriority="60" w:unhideWhenUsed="0"/>
-    <w:lsdException w:name="Light List Accent 3" w:semiHidden="0" w:uiPriority="61" w:unhideWhenUsed="0"/>
-    <w:lsdException w:name="Light Grid Accent 3" w:semiHidden="0" w:uiPriority="62" w:unhideWhenUsed="0"/>
-    <w:lsdException w:name="Medium Shading 1 Accent 3" w:semiHidden="0" w:uiPriority="63" w:unhideWhenUsed="0"/>
-    <w:lsdException w:name="Medium Shading 2 Accent 3" w:semiHidden="0" w:uiPriority="64" w:unhideWhenUsed="0"/>
-    <w:lsdException w:name="Medium List 1 Accent 3" w:semiHidden="0" w:uiPriority="65" w:unhideWhenUsed="0"/>
-    <w:lsdException w:name="Medium List 2 Accent 3" w:semiHidden="0" w:uiPriority="66" w:unhideWhenUsed="0"/>
-    <w:lsdException w:name="Medium Grid 1 Accent 3" w:semiHidden="0" w:uiPriority="67" w:unhideWhenUsed="0"/>
-    <w:lsdException w:name="Medium Grid 2 Accent 3" w:semiHidden="0" w:uiPriority="68" w:unhideWhenUsed="0"/>
-    <w:lsdException w:name="Medium Grid 3 Accent 3" w:semiHidden="0" w:uiPriority="69" w:unhideWhenUsed="0"/>
-    <w:lsdException w:name="Dark List Accent 3" w:semiHidden="0" w:uiPriority="70" w:unhideWhenUsed="0"/>
-    <w:lsdException w:name="Colorful Shading Accent 3" w:semiHidden="0" w:uiPriority="71" w:unhideWhenUsed="0"/>
-    <w:lsdException w:name="Colorful List Accent 3" w:semiHidden="0" w:uiPriority="72" w:unhideWhenUsed="0"/>
-    <w:lsdException w:name="Colorful Grid Accent 3" w:semiHidden="0" w:uiPriority="73" w:unhideWhenUsed="0"/>
-    <w:lsdException w:name="Light Shading Accent 4" w:semiHidden="0" w:uiPriority="60" w:unhideWhenUsed="0"/>
-    <w:lsdException w:name="Light List Accent 4" w:semiHidden="0" w:uiPriority="61" w:unhideWhenUsed="0"/>
-    <w:lsdException w:name="Light Grid Accent 4" w:semiHidden="0" w:uiPriority="62" w:unhideWhenUsed="0"/>
-    <w:lsdException w:name="Medium Shading 1 Accent 4" w:semiHidden="0" w:uiPriority="63" w:unhideWhenUsed="0"/>
-    <w:lsdException w:name="Medium Shading 2 Accent 4" w:semiHidden="0" w:uiPriority="64" w:unhideWhenUsed="0"/>
-    <w:lsdException w:name="Medium List 1 Accent 4" w:semiHidden="0" w:uiPriority="65" w:unhideWhenUsed="0"/>
-    <w:lsdException w:name="Medium List 2 Accent 4" w:semiHidden="0" w:uiPriority="66" w:unhideWhenUsed="0"/>
-    <w:lsdException w:name="Medium Grid 1 Accent 4" w:semiHidden="0" w:uiPriority="67" w:unhideWhenUsed="0"/>
-    <w:lsdException w:name="Medium Grid 2 Accent 4" w:semiHidden="0" w:uiPriority="68" w:unhideWhenUsed="0"/>
-    <w:lsdException w:name="Medium Grid 3 Accent 4" w:semiHidden="0" w:uiPriority="69" w:unhideWhenUsed="0"/>
-    <w:lsdException w:name="Dark List Accent 4" w:semiHidden="0" w:uiPriority="70" w:unhideWhenUsed="0"/>
-    <w:lsdException w:name="Colorful Shading Accent 4" w:semiHidden="0" w:uiPriority="71" w:unhideWhenUsed="0"/>
-    <w:lsdException w:name="Colorful List Accent 4" w:semiHidden="0" w:uiPriority="72" w:unhideWhenUsed="0"/>
-    <w:lsdException w:name="Colorful Grid Accent 4" w:semiHidden="0" w:uiPriority="73" w:unhideWhenUsed="0"/>
-    <w:lsdException w:name="Light Shading Accent 5" w:semiHidden="0" w:uiPriority="60" w:unhideWhenUsed="0"/>
-    <w:lsdException w:name="Light List Accent 5" w:semiHidden="0" w:uiPriority="61" w:unhideWhenUsed="0"/>
-    <w:lsdException w:name="Light Grid Accent 5" w:semiHidden="0" w:uiPriority="62" w:unhideWhenUsed="0"/>
-    <w:lsdException w:name="Medium Shading 1 Accent 5" w:semiHidden="0" w:uiPriority="63" w:unhideWhenUsed="0"/>
-    <w:lsdException w:name="Medium Shading 2 Accent 5" w:semiHidden="0" w:uiPriority="64" w:unhideWhenUsed="0"/>
-    <w:lsdException w:name="Medium List 1 Accent 5" w:semiHidden="0" w:uiPriority="65" w:unhideWhenUsed="0"/>
-    <w:lsdException w:name="Medium List 2 Accent 5" w:semiHidden="0" w:uiPriority="66" w:unhideWhenUsed="0"/>
-    <w:lsdException w:name="Medium Grid 1 Accent 5" w:semiHidden="0" w:uiPriority="67" w:unhideWhenUsed="0"/>
-    <w:lsdException w:name="Medium Grid 2 Accent 5" w:semiHidden="0" w:uiPriority="68" w:unhideWhenUsed="0"/>
-    <w:lsdException w:name="Medium Grid 3 Accent 5" w:semiHidden="0" w:uiPriority="69" w:unhideWhenUsed="0"/>
-    <w:lsdException w:name="Dark List Accent 5" w:semiHidden="0" w:uiPriority="70" w:unhideWhenUsed="0"/>
-    <w:lsdException w:name="Colorful Shading Accent 5" w:semiHidden="0" w:uiPriority="71" w:unhideWhenUsed="0"/>
-    <w:lsdException w:name="Colorful List Accent 5" w:semiHidden="0" w:uiPriority="72" w:unhideWhenUsed="0"/>
-    <w:lsdException w:name="Colorful Grid Accent 5" w:semiHidden="0" w:uiPriority="73" w:unhideWhenUsed="0"/>
-    <w:lsdException w:name="Light Shading Accent 6" w:semiHidden="0" w:uiPriority="60" w:unhideWhenUsed="0"/>
-    <w:lsdException w:name="Light List Accent 6" w:semiHidden="0" w:uiPriority="61" w:unhideWhenUsed="0"/>
-    <w:lsdException w:name="Light Grid Accent 6" w:semiHidden="0" w:uiPriority="62" w:unhideWhenUsed="0"/>
-    <w:lsdException w:name="Medium Shading 1 Accent 6" w:semiHidden="0" w:uiPriority="63" w:unhideWhenUsed="0"/>
-    <w:lsdException w:name="Medium Shading 2 Accent 6" w:semiHidden="0" w:uiPriority="64" w:unhideWhenUsed="0"/>
-    <w:lsdException w:name="Medium List 1 Accent 6" w:semiHidden="0" w:uiPriority="65" w:unhideWhenUsed="0"/>
-    <w:lsdException w:name="Medium List 2 Accent 6" w:semiHidden="0" w:uiPriority="66" w:unhideWhenUsed="0"/>
-    <w:lsdException w:name="Medium Grid 1 Accent 6" w:semiHidden="0" w:uiPriority="67" w:unhideWhenUsed="0"/>
-    <w:lsdException w:name="Medium Grid 2 Accent 6" w:semiHidden="0" w:uiPriority="68" w:unhideWhenUsed="0"/>
-    <w:lsdException w:name="Medium Grid 3 Accent 6" w:semiHidden="0" w:uiPriority="69" w:unhideWhenUsed="0"/>
-    <w:lsdException w:name="Dark List Accent 6" w:semiHidden="0" w:uiPriority="70" w:unhideWhenUsed="0"/>
-    <w:lsdException w:name="Colorful Shading Accent 6" w:semiHidden="0" w:uiPriority="71" w:unhideWhenUsed="0"/>
-    <w:lsdException w:name="Colorful List Accent 6" w:semiHidden="0" w:uiPriority="72" w:unhideWhenUsed="0"/>
-    <w:lsdException w:name="Colorful Grid Accent 6" w:semiHidden="0" w:uiPriority="73" w:unhideWhenUsed="0"/>
-    <w:lsdException w:name="Subtle Emphasis" w:semiHidden="0" w:uiPriority="19" w:unhideWhenUsed="0" w:qFormat="1"/>
-    <w:lsdException w:name="Intense Emphasis" w:semiHidden="0" w:uiPriority="21" w:unhideWhenUsed="0" w:qFormat="1"/>
-    <w:lsdException w:name="Subtle Reference" w:semiHidden="0" w:uiPriority="31" w:unhideWhenUsed="0" w:qFormat="1"/>
-    <w:lsdException w:name="Intense Reference" w:semiHidden="0" w:uiPriority="32" w:unhideWhenUsed="0" w:qFormat="1"/>
-    <w:lsdException w:name="Book Title" w:semiHidden="0" w:uiPriority="33" w:unhideWhenUsed="0" w:qFormat="1"/>
-    <w:lsdException w:name="Bibliography" w:uiPriority="37"/>
-    <w:lsdException w:name="TOC Heading" w:uiPriority="39" w:qFormat="1"/>
+  <w:latentStyles w:defLockedState="0" w:defUIPriority="99" w:defSemiHidden="0" w:defUnhideWhenUsed="0" w:defQFormat="0" w:count="375">
+    <w:lsdException w:name="Normal" w:uiPriority="0" w:qFormat="1"/>
+    <w:lsdException w:name="heading 1" w:uiPriority="9" w:qFormat="1"/>
+    <w:lsdException w:name="heading 2" w:semiHidden="1" w:uiPriority="9" w:unhideWhenUsed="1" w:qFormat="1"/>
+    <w:lsdException w:name="heading 3" w:semiHidden="1" w:uiPriority="9" w:unhideWhenUsed="1" w:qFormat="1"/>
+    <w:lsdException w:name="heading 4" w:semiHidden="1" w:uiPriority="9" w:unhideWhenUsed="1" w:qFormat="1"/>
+    <w:lsdException w:name="heading 5" w:semiHidden="1" w:uiPriority="9" w:unhideWhenUsed="1" w:qFormat="1"/>
+    <w:lsdException w:name="heading 6" w:semiHidden="1" w:uiPriority="9" w:unhideWhenUsed="1" w:qFormat="1"/>
+    <w:lsdException w:name="heading 7" w:semiHidden="1" w:uiPriority="9" w:unhideWhenUsed="1" w:qFormat="1"/>
+    <w:lsdException w:name="heading 8" w:semiHidden="1" w:uiPriority="9" w:unhideWhenUsed="1" w:qFormat="1"/>
+    <w:lsdException w:name="heading 9" w:semiHidden="1" w:uiPriority="9" w:unhideWhenUsed="1" w:qFormat="1"/>
+    <w:lsdException w:name="index 1" w:semiHidden="1" w:unhideWhenUsed="1"/>
+    <w:lsdException w:name="index 2" w:semiHidden="1" w:unhideWhenUsed="1"/>
+    <w:lsdException w:name="index 3" w:semiHidden="1" w:unhideWhenUsed="1"/>
+    <w:lsdException w:name="index 4" w:semiHidden="1" w:unhideWhenUsed="1"/>
+    <w:lsdException w:name="index 5" w:semiHidden="1" w:unhideWhenUsed="1"/>
+    <w:lsdException w:name="index 6" w:semiHidden="1" w:unhideWhenUsed="1"/>
+    <w:lsdException w:name="index 7" w:semiHidden="1" w:unhideWhenUsed="1"/>
+    <w:lsdException w:name="index 8" w:semiHidden="1" w:unhideWhenUsed="1"/>
+    <w:lsdException w:name="index 9" w:semiHidden="1" w:unhideWhenUsed="1"/>
+    <w:lsdException w:name="toc 1" w:semiHidden="1" w:uiPriority="39" w:unhideWhenUsed="1"/>
+    <w:lsdException w:name="toc 2" w:semiHidden="1" w:uiPriority="39" w:unhideWhenUsed="1"/>
+    <w:lsdException w:name="toc 3" w:semiHidden="1" w:uiPriority="39" w:unhideWhenUsed="1"/>
+    <w:lsdException w:name="toc 4" w:semiHidden="1" w:uiPriority="39" w:unhideWhenUsed="1"/>
+    <w:lsdException w:name="toc 5" w:semiHidden="1" w:uiPriority="39" w:unhideWhenUsed="1"/>
+    <w:lsdException w:name="toc 6" w:semiHidden="1" w:uiPriority="39" w:unhideWhenUsed="1"/>
+    <w:lsdException w:name="toc 7" w:semiHidden="1" w:uiPriority="39" w:unhideWhenUsed="1"/>
+    <w:lsdException w:name="toc 8" w:semiHidden="1" w:uiPriority="39" w:unhideWhenUsed="1"/>
+    <w:lsdException w:name="toc 9" w:semiHidden="1" w:uiPriority="39" w:unhideWhenUsed="1"/>
+    <w:lsdException w:name="Normal Indent" w:semiHidden="1" w:unhideWhenUsed="1"/>
+    <w:lsdException w:name="footnote text" w:semiHidden="1" w:unhideWhenUsed="1"/>
+    <w:lsdException w:name="annotation text" w:semiHidden="1" w:unhideWhenUsed="1"/>
+    <w:lsdException w:name="header" w:semiHidden="1" w:unhideWhenUsed="1"/>
+    <w:lsdException w:name="footer" w:semiHidden="1" w:unhideWhenUsed="1"/>
+    <w:lsdException w:name="index heading" w:semiHidden="1" w:unhideWhenUsed="1"/>
+    <w:lsdException w:name="caption" w:semiHidden="1" w:uiPriority="35" w:unhideWhenUsed="1" w:qFormat="1"/>
+    <w:lsdException w:name="table of figures" w:semiHidden="1" w:unhideWhenUsed="1"/>
+    <w:lsdException w:name="envelope address" w:semiHidden="1" w:unhideWhenUsed="1"/>
+    <w:lsdException w:name="envelope return" w:semiHidden="1" w:unhideWhenUsed="1"/>
+    <w:lsdException w:name="footnote reference" w:semiHidden="1" w:unhideWhenUsed="1"/>
+    <w:lsdException w:name="annotation reference" w:semiHidden="1" w:unhideWhenUsed="1"/>
+    <w:lsdException w:name="line number" w:semiHidden="1" w:unhideWhenUsed="1"/>
+    <w:lsdException w:name="page number" w:semiHidden="1" w:unhideWhenUsed="1"/>
+    <w:lsdException w:name="endnote reference" w:semiHidden="1" w:unhideWhenUsed="1"/>
+    <w:lsdException w:name="endnote text" w:semiHidden="1" w:unhideWhenUsed="1"/>
+    <w:lsdException w:name="table of authorities" w:semiHidden="1" w:unhideWhenUsed="1"/>
+    <w:lsdException w:name="macro" w:semiHidden="1" w:unhideWhenUsed="1"/>
+    <w:lsdException w:name="toa heading" w:semiHidden="1" w:unhideWhenUsed="1"/>
+    <w:lsdException w:name="List" w:semiHidden="1" w:unhideWhenUsed="1"/>
+    <w:lsdException w:name="List Bullet" w:semiHidden="1" w:unhideWhenUsed="1"/>
+    <w:lsdException w:name="List Number" w:semiHidden="1" w:unhideWhenUsed="1"/>
+    <w:lsdException w:name="List 2" w:semiHidden="1" w:unhideWhenUsed="1"/>
+    <w:lsdException w:name="List 3" w:semiHidden="1" w:unhideWhenUsed="1"/>
+    <w:lsdException w:name="List 4" w:semiHidden="1" w:unhideWhenUsed="1"/>
+    <w:lsdException w:name="List 5" w:semiHidden="1" w:unhideWhenUsed="1"/>
+    <w:lsdException w:name="List Bullet 2" w:semiHidden="1" w:unhideWhenUsed="1"/>
+    <w:lsdException w:name="List Bullet 3" w:semiHidden="1" w:unhideWhenUsed="1"/>
+    <w:lsdException w:name="List Bullet 4" w:semiHidden="1" w:unhideWhenUsed="1"/>
+    <w:lsdException w:name="List Bullet 5" w:semiHidden="1" w:unhideWhenUsed="1"/>
+    <w:lsdException w:name="List Number 2" w:semiHidden="1" w:unhideWhenUsed="1"/>
+    <w:lsdException w:name="List Number 3" w:semiHidden="1" w:unhideWhenUsed="1"/>
+    <w:lsdException w:name="List Number 4" w:semiHidden="1" w:unhideWhenUsed="1"/>
+    <w:lsdException w:name="List Number 5" w:semiHidden="1" w:unhideWhenUsed="1"/>
+    <w:lsdException w:name="Title" w:uiPriority="10" w:qFormat="1"/>
+    <w:lsdException w:name="Closing" w:semiHidden="1" w:unhideWhenUsed="1"/>
+    <w:lsdException w:name="Signature" w:semiHidden="1" w:unhideWhenUsed="1"/>
+    <w:lsdException w:name="Default Paragraph Font" w:semiHidden="1" w:uiPriority="1" w:unhideWhenUsed="1"/>
+    <w:lsdException w:name="Body Text" w:semiHidden="1" w:unhideWhenUsed="1"/>
+    <w:lsdException w:name="Body Text Indent" w:semiHidden="1" w:unhideWhenUsed="1"/>
+    <w:lsdException w:name="List Continue" w:semiHidden="1" w:unhideWhenUsed="1"/>
+    <w:lsdException w:name="List Continue 2" w:semiHidden="1" w:unhideWhenUsed="1"/>
+    <w:lsdException w:name="List Continue 3" w:semiHidden="1" w:unhideWhenUsed="1"/>
+    <w:lsdException w:name="List Continue 4" w:semiHidden="1" w:unhideWhenUsed="1"/>
+    <w:lsdException w:name="List Continue 5" w:semiHidden="1" w:unhideWhenUsed="1"/>
+    <w:lsdException w:name="Message Header" w:semiHidden="1" w:unhideWhenUsed="1"/>
+    <w:lsdException w:name="Subtitle" w:uiPriority="11" w:qFormat="1"/>
+    <w:lsdException w:name="Salutation" w:semiHidden="1" w:unhideWhenUsed="1"/>
+    <w:lsdException w:name="Date" w:semiHidden="1" w:unhideWhenUsed="1"/>
+    <w:lsdException w:name="Body Text First Indent" w:semiHidden="1" w:unhideWhenUsed="1"/>
+    <w:lsdException w:name="Body Text First Indent 2" w:semiHidden="1" w:unhideWhenUsed="1"/>
+    <w:lsdException w:name="Note Heading" w:semiHidden="1" w:unhideWhenUsed="1"/>
+    <w:lsdException w:name="Body Text 2" w:semiHidden="1" w:unhideWhenUsed="1"/>
+    <w:lsdException w:name="Body Text 3" w:semiHidden="1" w:unhideWhenUsed="1"/>
+    <w:lsdException w:name="Body Text Indent 2" w:semiHidden="1" w:unhideWhenUsed="1"/>
+    <w:lsdException w:name="Body Text Indent 3" w:semiHidden="1" w:unhideWhenUsed="1"/>
+    <w:lsdException w:name="Block Text" w:semiHidden="1" w:unhideWhenUsed="1"/>
+    <w:lsdException w:name="Hyperlink" w:semiHidden="1" w:unhideWhenUsed="1"/>
+    <w:lsdException w:name="FollowedHyperlink" w:semiHidden="1" w:unhideWhenUsed="1"/>
+    <w:lsdException w:name="Strong" w:uiPriority="22" w:qFormat="1"/>
+    <w:lsdException w:name="Emphasis" w:uiPriority="20" w:qFormat="1"/>
+    <w:lsdException w:name="Document Map" w:semiHidden="1" w:unhideWhenUsed="1"/>
+    <w:lsdException w:name="Plain Text" w:semiHidden="1" w:unhideWhenUsed="1"/>
+    <w:lsdException w:name="E-mail Signature" w:semiHidden="1" w:unhideWhenUsed="1"/>
+    <w:lsdException w:name="HTML Top of Form" w:semiHidden="1" w:unhideWhenUsed="1"/>
+    <w:lsdException w:name="HTML Bottom of Form" w:semiHidden="1" w:unhideWhenUsed="1"/>
+    <w:lsdException w:name="Normal (Web)" w:semiHidden="1" w:unhideWhenUsed="1"/>
+    <w:lsdException w:name="HTML Acronym" w:semiHidden="1" w:unhideWhenUsed="1"/>
+    <w:lsdException w:name="HTML Address" w:semiHidden="1" w:unhideWhenUsed="1"/>
+    <w:lsdException w:name="HTML Cite" w:semiHidden="1" w:unhideWhenUsed="1"/>
+    <w:lsdException w:name="HTML Code" w:semiHidden="1" w:unhideWhenUsed="1"/>
+    <w:lsdException w:name="HTML Definition" w:semiHidden="1" w:unhideWhenUsed="1"/>
+    <w:lsdException w:name="HTML Keyboard" w:semiHidden="1" w:unhideWhenUsed="1"/>
+    <w:lsdException w:name="HTML Preformatted" w:semiHidden="1" w:unhideWhenUsed="1"/>
+    <w:lsdException w:name="HTML Sample" w:semiHidden="1" w:unhideWhenUsed="1"/>
+    <w:lsdException w:name="HTML Typewriter" w:semiHidden="1" w:unhideWhenUsed="1"/>
+    <w:lsdException w:name="HTML Variable" w:semiHidden="1" w:unhideWhenUsed="1"/>
+    <w:lsdException w:name="Normal Table" w:semiHidden="1" w:unhideWhenUsed="1"/>
+    <w:lsdException w:name="annotation subject" w:semiHidden="1" w:unhideWhenUsed="1"/>
+    <w:lsdException w:name="No List" w:semiHidden="1" w:unhideWhenUsed="1"/>
+    <w:lsdException w:name="Outline List 1" w:semiHidden="1" w:unhideWhenUsed="1"/>
+    <w:lsdException w:name="Outline List 2" w:semiHidden="1" w:unhideWhenUsed="1"/>
+    <w:lsdException w:name="Outline List 3" w:semiHidden="1" w:unhideWhenUsed="1"/>
+    <w:lsdException w:name="Table Simple 1" w:semiHidden="1" w:unhideWhenUsed="1"/>
+    <w:lsdException w:name="Table Simple 2" w:semiHidden="1" w:unhideWhenUsed="1"/>
+    <w:lsdException w:name="Table Simple 3" w:semiHidden="1" w:unhideWhenUsed="1"/>
+    <w:lsdException w:name="Table Classic 1" w:semiHidden="1" w:unhideWhenUsed="1"/>
+    <w:lsdException w:name="Table Classic 2" w:semiHidden="1" w:unhideWhenUsed="1"/>
+    <w:lsdException w:name="Table Classic 3" w:semiHidden="1" w:unhideWhenUsed="1"/>
+    <w:lsdException w:name="Table Classic 4" w:semiHidden="1" w:unhideWhenUsed="1"/>
+    <w:lsdException w:name="Table Colorful 1" w:semiHidden="1" w:unhideWhenUsed="1"/>
+    <w:lsdException w:name="Table Colorful 2" w:semiHidden="1" w:unhideWhenUsed="1"/>
+    <w:lsdException w:name="Table Colorful 3" w:semiHidden="1" w:unhideWhenUsed="1"/>
+    <w:lsdException w:name="Table Columns 1" w:semiHidden="1" w:unhideWhenUsed="1"/>
+    <w:lsdException w:name="Table Columns 2" w:semiHidden="1" w:unhideWhenUsed="1"/>
+    <w:lsdException w:name="Table Columns 3" w:semiHidden="1" w:unhideWhenUsed="1"/>
+    <w:lsdException w:name="Table Columns 4" w:semiHidden="1" w:unhideWhenUsed="1"/>
+    <w:lsdException w:name="Table Columns 5" w:semiHidden="1" w:unhideWhenUsed="1"/>
+    <w:lsdException w:name="Table Grid 1" w:semiHidden="1" w:unhideWhenUsed="1"/>
+    <w:lsdException w:name="Table Grid 2" w:semiHidden="1" w:unhideWhenUsed="1"/>
+    <w:lsdException w:name="Table Grid 3" w:semiHidden="1" w:unhideWhenUsed="1"/>
+    <w:lsdException w:name="Table Grid 4" w:semiHidden="1" w:unhideWhenUsed="1"/>
+    <w:lsdException w:name="Table Grid 5" w:semiHidden="1" w:unhideWhenUsed="1"/>
+    <w:lsdException w:name="Table Grid 6" w:semiHidden="1" w:unhideWhenUsed="1"/>
+    <w:lsdException w:name="Table Grid 7" w:semiHidden="1" w:unhideWhenUsed="1"/>
+    <w:lsdException w:name="Table Grid 8" w:semiHidden="1" w:unhideWhenUsed="1"/>
+    <w:lsdException w:name="Table List 1" w:semiHidden="1" w:unhideWhenUsed="1"/>
+    <w:lsdException w:name="Table List 2" w:semiHidden="1" w:unhideWhenUsed="1"/>
+    <w:lsdException w:name="Table List 3" w:semiHidden="1" w:unhideWhenUsed="1"/>
+    <w:lsdException w:name="Table List 4" w:semiHidden="1" w:unhideWhenUsed="1"/>
+    <w:lsdException w:name="Table List 5" w:semiHidden="1" w:unhideWhenUsed="1"/>
+    <w:lsdException w:name="Table List 6" w:semiHidden="1" w:unhideWhenUsed="1"/>
+    <w:lsdException w:name="Table List 7" w:semiHidden="1" w:unhideWhenUsed="1"/>
+    <w:lsdException w:name="Table List 8" w:semiHidden="1" w:unhideWhenUsed="1"/>
+    <w:lsdException w:name="Table 3D effects 1" w:semiHidden="1" w:unhideWhenUsed="1"/>
+    <w:lsdException w:name="Table 3D effects 2" w:semiHidden="1" w:unhideWhenUsed="1"/>
+    <w:lsdException w:name="Table 3D effects 3" w:semiHidden="1" w:unhideWhenUsed="1"/>
+    <w:lsdException w:name="Table Contemporary" w:semiHidden="1" w:unhideWhenUsed="1"/>
+    <w:lsdException w:name="Table Elegant" w:semiHidden="1" w:unhideWhenUsed="1"/>
+    <w:lsdException w:name="Table Professional" w:semiHidden="1" w:unhideWhenUsed="1"/>
+    <w:lsdException w:name="Table Subtle 1" w:semiHidden="1" w:unhideWhenUsed="1"/>
+    <w:lsdException w:name="Table Subtle 2" w:semiHidden="1" w:unhideWhenUsed="1"/>
+    <w:lsdException w:name="Table Web 1" w:semiHidden="1" w:unhideWhenUsed="1"/>
+    <w:lsdException w:name="Table Web 2" w:semiHidden="1" w:unhideWhenUsed="1"/>
+    <w:lsdException w:name="Table Web 3" w:semiHidden="1" w:unhideWhenUsed="1"/>
+    <w:lsdException w:name="Balloon Text" w:semiHidden="1" w:unhideWhenUsed="1"/>
+    <w:lsdException w:name="Table Grid" w:semiHidden="1" w:uiPriority="59" w:unhideWhenUsed="1"/>
+    <w:lsdException w:name="Table Theme" w:semiHidden="1" w:unhideWhenUsed="1"/>
+    <w:lsdException w:name="Placeholder Text" w:semiHidden="1"/>
+    <w:lsdException w:name="No Spacing" w:uiPriority="1" w:qFormat="1"/>
+    <w:lsdException w:name="Light Shading" w:uiPriority="60"/>
+    <w:lsdException w:name="Light List" w:uiPriority="61"/>
+    <w:lsdException w:name="Light Grid" w:uiPriority="62"/>
+    <w:lsdException w:name="Medium Shading 1" w:uiPriority="63"/>
+    <w:lsdException w:name="Medium Shading 2" w:uiPriority="64"/>
+    <w:lsdException w:name="Medium List 1" w:uiPriority="65"/>
+    <w:lsdException w:name="Medium List 2" w:uiPriority="66"/>
+    <w:lsdException w:name="Medium Grid 1" w:uiPriority="67"/>
+    <w:lsdException w:name="Medium Grid 2" w:uiPriority="68"/>
+    <w:lsdException w:name="Medium Grid 3" w:uiPriority="69"/>
+    <w:lsdException w:name="Dark List" w:uiPriority="70"/>
+    <w:lsdException w:name="Colorful Shading" w:uiPriority="71"/>
+    <w:lsdException w:name="Colorful List" w:uiPriority="72"/>
+    <w:lsdException w:name="Colorful Grid" w:uiPriority="73"/>
+    <w:lsdException w:name="Light Shading Accent 1" w:uiPriority="60"/>
+    <w:lsdException w:name="Light List Accent 1" w:uiPriority="61"/>
+    <w:lsdException w:name="Light Grid Accent 1" w:uiPriority="62"/>
+    <w:lsdException w:name="Medium Shading 1 Accent 1" w:uiPriority="63"/>
+    <w:lsdException w:name="Medium Shading 2 Accent 1" w:uiPriority="64"/>
+    <w:lsdException w:name="Medium List 1 Accent 1" w:uiPriority="65"/>
+    <w:lsdException w:name="Revision" w:semiHidden="1"/>
+    <w:lsdException w:name="List Paragraph" w:uiPriority="34" w:qFormat="1"/>
+    <w:lsdException w:name="Quote" w:uiPriority="29" w:qFormat="1"/>
+    <w:lsdException w:name="Intense Quote" w:uiPriority="30" w:qFormat="1"/>
+    <w:lsdException w:name="Medium List 2 Accent 1" w:uiPriority="66"/>
+    <w:lsdException w:name="Medium Grid 1 Accent 1" w:uiPriority="67"/>
+    <w:lsdException w:name="Medium Grid 2 Accent 1" w:uiPriority="68"/>
+    <w:lsdException w:name="Medium Grid 3 Accent 1" w:uiPriority="69"/>
+    <w:lsdException w:name="Dark List Accent 1" w:uiPriority="70"/>
+    <w:lsdException w:name="Colorful Shading Accent 1" w:uiPriority="71"/>
+    <w:lsdException w:name="Colorful List Accent 1" w:uiPriority="72"/>
+    <w:lsdException w:name="Colorful Grid Accent 1" w:uiPriority="73"/>
+    <w:lsdException w:name="Light Shading Accent 2" w:uiPriority="60"/>
+    <w:lsdException w:name="Light List Accent 2" w:uiPriority="61"/>
+    <w:lsdException w:name="Light Grid Accent 2" w:uiPriority="62"/>
+    <w:lsdException w:name="Medium Shading 1 Accent 2" w:uiPriority="63"/>
+    <w:lsdException w:name="Medium Shading 2 Accent 2" w:uiPriority="64"/>
+    <w:lsdException w:name="Medium List 1 Accent 2" w:uiPriority="65"/>
+    <w:lsdException w:name="Medium List 2 Accent 2" w:uiPriority="66"/>
+    <w:lsdException w:name="Medium Grid 1 Accent 2" w:uiPriority="67"/>
+    <w:lsdException w:name="Medium Grid 2 Accent 2" w:uiPriority="68"/>
+    <w:lsdException w:name="Medium Grid 3 Accent 2" w:uiPriority="69"/>
+    <w:lsdException w:name="Dark List Accent 2" w:uiPriority="70"/>
+    <w:lsdException w:name="Colorful Shading Accent 2" w:uiPriority="71"/>
+    <w:lsdException w:name="Colorful List Accent 2" w:uiPriority="72"/>
+    <w:lsdException w:name="Colorful Grid Accent 2" w:uiPriority="73"/>
+    <w:lsdException w:name="Light Shading Accent 3" w:uiPriority="60"/>
+    <w:lsdException w:name="Light List Accent 3" w:uiPriority="61"/>
+    <w:lsdException w:name="Light Grid Accent 3" w:uiPriority="62"/>
+    <w:lsdException w:name="Medium Shading 1 Accent 3" w:uiPriority="63"/>
+    <w:lsdException w:name="Medium Shading 2 Accent 3" w:uiPriority="64"/>
+    <w:lsdException w:name="Medium List 1 Accent 3" w:uiPriority="65"/>
+    <w:lsdException w:name="Medium List 2 Accent 3" w:uiPriority="66"/>
+    <w:lsdException w:name="Medium Grid 1 Accent 3" w:uiPriority="67"/>
+    <w:lsdException w:name="Medium Grid 2 Accent 3" w:uiPriority="68"/>
+    <w:lsdException w:name="Medium Grid 3 Accent 3" w:uiPriority="69"/>
+    <w:lsdException w:name="Dark List Accent 3" w:uiPriority="70"/>
+    <w:lsdException w:name="Colorful Shading Accent 3" w:uiPriority="71"/>
+    <w:lsdException w:name="Colorful List Accent 3" w:uiPriority="72"/>
+    <w:lsdException w:name="Colorful Grid Accent 3" w:uiPriority="73"/>
+    <w:lsdException w:name="Light Shading Accent 4" w:uiPriority="60"/>
+    <w:lsdException w:name="Light List Accent 4" w:uiPriority="61"/>
+    <w:lsdException w:name="Light Grid Accent 4" w:uiPriority="62"/>
+    <w:lsdException w:name="Medium Shading 1 Accent 4" w:uiPriority="63"/>
+    <w:lsdException w:name="Medium Shading 2 Accent 4" w:uiPriority="64"/>
+    <w:lsdException w:name="Medium List 1 Accent 4" w:uiPriority="65"/>
+    <w:lsdException w:name="Medium List 2 Accent 4" w:uiPriority="66"/>
+    <w:lsdException w:name="Medium Grid 1 Accent 4" w:uiPriority="67"/>
+    <w:lsdException w:name="Medium Grid 2 Accent 4" w:uiPriority="68"/>
+    <w:lsdException w:name="Medium Grid 3 Accent 4" w:uiPriority="69"/>
+    <w:lsdException w:name="Dark List Accent 4" w:uiPriority="70"/>
+    <w:lsdException w:name="Colorful Shading Accent 4" w:uiPriority="71"/>
+    <w:lsdException w:name="Colorful List Accent 4" w:uiPriority="72"/>
+    <w:lsdException w:name="Colorful Grid Accent 4" w:uiPriority="73"/>
+    <w:lsdException w:name="Light Shading Accent 5" w:uiPriority="60"/>
+    <w:lsdException w:name="Light List Accent 5" w:uiPriority="61"/>
+    <w:lsdException w:name="Light Grid Accent 5" w:uiPriority="62"/>
+    <w:lsdException w:name="Medium Shading 1 Accent 5" w:uiPriority="63"/>
+    <w:lsdException w:name="Medium Shading 2 Accent 5" w:uiPriority="64"/>
+    <w:lsdException w:name="Medium List 1 Accent 5" w:uiPriority="65"/>
+    <w:lsdException w:name="Medium List 2 Accent 5" w:uiPriority="66"/>
+    <w:lsdException w:name="Medium Grid 1 Accent 5" w:uiPriority="67"/>
+    <w:lsdException w:name="Medium Grid 2 Accent 5" w:uiPriority="68"/>
+    <w:lsdException w:name="Medium Grid 3 Accent 5" w:uiPriority="69"/>
+    <w:lsdException w:name="Dark List Accent 5" w:uiPriority="70"/>
+    <w:lsdException w:name="Colorful Shading Accent 5" w:uiPriority="71"/>
+    <w:lsdException w:name="Colorful List Accent 5" w:uiPriority="72"/>
+    <w:lsdException w:name="Colorful Grid Accent 5" w:uiPriority="73"/>
+    <w:lsdException w:name="Light Shading Accent 6" w:uiPriority="60"/>
+    <w:lsdException w:name="Light List Accent 6" w:uiPriority="61"/>
+    <w:lsdException w:name="Light Grid Accent 6" w:uiPriority="62"/>
+    <w:lsdException w:name="Medium Shading 1 Accent 6" w:uiPriority="63"/>
+    <w:lsdException w:name="Medium Shading 2 Accent 6" w:uiPriority="64"/>
+    <w:lsdException w:name="Medium List 1 Accent 6" w:uiPriority="65"/>
+    <w:lsdException w:name="Medium List 2 Accent 6" w:uiPriority="66"/>
+    <w:lsdException w:name="Medium Grid 1 Accent 6" w:uiPriority="67"/>
+    <w:lsdException w:name="Medium Grid 2 Accent 6" w:uiPriority="68"/>
+    <w:lsdException w:name="Medium Grid 3 Accent 6" w:uiPriority="69"/>
+    <w:lsdException w:name="Dark List Accent 6" w:uiPriority="70"/>
+    <w:lsdException w:name="Colorful Shading Accent 6" w:uiPriority="71"/>
+    <w:lsdException w:name="Colorful List Accent 6" w:uiPriority="72"/>
+    <w:lsdException w:name="Colorful Grid Accent 6" w:uiPriority="73"/>
+    <w:lsdException w:name="Subtle Emphasis" w:uiPriority="19" w:qFormat="1"/>
+    <w:lsdException w:name="Intense Emphasis" w:uiPriority="21" w:qFormat="1"/>
+    <w:lsdException w:name="Subtle Reference" w:uiPriority="31" w:qFormat="1"/>
+    <w:lsdException w:name="Intense Reference" w:uiPriority="32" w:qFormat="1"/>
+    <w:lsdException w:name="Book Title" w:uiPriority="33" w:qFormat="1"/>
+    <w:lsdException w:name="Bibliography" w:semiHidden="1" w:uiPriority="37" w:unhideWhenUsed="1"/>
+    <w:lsdException w:name="TOC Heading" w:semiHidden="1" w:uiPriority="39" w:unhideWhenUsed="1" w:qFormat="1"/>
+    <w:lsdException w:name="Plain Table 1" w:uiPriority="41"/>
+    <w:lsdException w:name="Plain Table 2" w:uiPriority="42"/>
+    <w:lsdException w:name="Plain Table 3" w:uiPriority="43"/>
+    <w:lsdException w:name="Plain Table 4" w:uiPriority="44"/>
+    <w:lsdException w:name="Plain Table 5" w:uiPriority="45"/>
+    <w:lsdException w:name="Grid Table Light" w:uiPriority="40"/>
+    <w:lsdException w:name="Grid Table 1 Light" w:uiPriority="46"/>
+    <w:lsdException w:name="Grid Table 2" w:uiPriority="47"/>
+    <w:lsdException w:name="Grid Table 3" w:uiPriority="48"/>
+    <w:lsdException w:name="Grid Table 4" w:uiPriority="49"/>
+    <w:lsdException w:name="Grid Table 5 Dark" w:uiPriority="50"/>
+    <w:lsdException w:name="Grid Table 6 Colorful" w:uiPriority="51"/>
+    <w:lsdException w:name="Grid Table 7 Colorful" w:uiPriority="52"/>
+    <w:lsdException w:name="Grid Table 1 Light Accent 1" w:uiPriority="46"/>
+    <w:lsdException w:name="Grid Table 2 Accent 1" w:uiPriority="47"/>
+    <w:lsdException w:name="Grid Table 3 Accent 1" w:uiPriority="48"/>
+    <w:lsdException w:name="Grid Table 4 Accent 1" w:uiPriority="49"/>
+    <w:lsdException w:name="Grid Table 5 Dark Accent 1" w:uiPriority="50"/>
+    <w:lsdException w:name="Grid Table 6 Colorful Accent 1" w:uiPriority="51"/>
+    <w:lsdException w:name="Grid Table 7 Colorful Accent 1" w:uiPriority="52"/>
+    <w:lsdException w:name="Grid Table 1 Light Accent 2" w:uiPriority="46"/>
+    <w:lsdException w:name="Grid Table 2 Accent 2" w:uiPriority="47"/>
+    <w:lsdException w:name="Grid Table 3 Accent 2" w:uiPriority="48"/>
+    <w:lsdException w:name="Grid Table 4 Accent 2" w:uiPriority="49"/>
+    <w:lsdException w:name="Grid Table 5 Dark Accent 2" w:uiPriority="50"/>
+    <w:lsdException w:name="Grid Table 6 Colorful Accent 2" w:uiPriority="51"/>
+    <w:lsdException w:name="Grid Table 7 Colorful Accent 2" w:uiPriority="52"/>
+    <w:lsdException w:name="Grid Table 1 Light Accent 3" w:uiPriority="46"/>
+    <w:lsdException w:name="Grid Table 2 Accent 3" w:uiPriority="47"/>
+    <w:lsdException w:name="Grid Table 3 Accent 3" w:uiPriority="48"/>
+    <w:lsdException w:name="Grid Table 4 Accent 3" w:uiPriority="49"/>
+    <w:lsdException w:name="Grid Table 5 Dark Accent 3" w:uiPriority="50"/>
+    <w:lsdException w:name="Grid Table 6 Colorful Accent 3" w:uiPriority="51"/>
+    <w:lsdException w:name="Grid Table 7 Colorful Accent 3" w:uiPriority="52"/>
+    <w:lsdException w:name="Grid Table 1 Light Accent 4" w:uiPriority="46"/>
+    <w:lsdException w:name="Grid Table 2 Accent 4" w:uiPriority="47"/>
+    <w:lsdException w:name="Grid Table 3 Accent 4" w:uiPriority="48"/>
+    <w:lsdException w:name="Grid Table 4 Accent 4" w:uiPriority="49"/>
+    <w:lsdException w:name="Grid Table 5 Dark Accent 4" w:uiPriority="50"/>
+    <w:lsdException w:name="Grid Table 6 Colorful Accent 4" w:uiPriority="51"/>
+    <w:lsdException w:name="Grid Table 7 Colorful Accent 4" w:uiPriority="52"/>
+    <w:lsdException w:name="Grid Table 1 Light Accent 5" w:uiPriority="46"/>
+    <w:lsdException w:name="Grid Table 2 Accent 5" w:uiPriority="47"/>
+    <w:lsdException w:name="Grid Table 3 Accent 5" w:uiPriority="48"/>
+    <w:lsdException w:name="Grid Table 4 Accent 5" w:uiPriority="49"/>
+    <w:lsdException w:name="Grid Table 5 Dark Accent 5" w:uiPriority="50"/>
+    <w:lsdException w:name="Grid Table 6 Colorful Accent 5" w:uiPriority="51"/>
+    <w:lsdException w:name="Grid Table 7 Colorful Accent 5" w:uiPriority="52"/>
+    <w:lsdException w:name="Grid Table 1 Light Accent 6" w:uiPriority="46"/>
+    <w:lsdException w:name="Grid Table 2 Accent 6" w:uiPriority="47"/>
+    <w:lsdException w:name="Grid Table 3 Accent 6" w:uiPriority="48"/>
+    <w:lsdException w:name="Grid Table 4 Accent 6" w:uiPriority="49"/>
+    <w:lsdException w:name="Grid Table 5 Dark Accent 6" w:uiPriority="50"/>
+    <w:lsdException w:name="Grid Table 6 Colorful Accent 6" w:uiPriority="51"/>
+    <w:lsdException w:name="Grid Table 7 Colorful Accent 6" w:uiPriority="52"/>
+    <w:lsdException w:name="List Table 1 Light" w:uiPriority="46"/>
+    <w:lsdException w:name="List Table 2" w:uiPriority="47"/>
+    <w:lsdException w:name="List Table 3" w:uiPriority="48"/>
+    <w:lsdException w:name="List Table 4" w:uiPriority="49"/>
+    <w:lsdException w:name="List Table 5 Dark" w:uiPriority="50"/>
+    <w:lsdException w:name="List Table 6 Colorful" w:uiPriority="51"/>
+    <w:lsdException w:name="List Table 7 Colorful" w:uiPriority="52"/>
+    <w:lsdException w:name="List Table 1 Light Accent 1" w:uiPriority="46"/>
+    <w:lsdException w:name="List Table 2 Accent 1" w:uiPriority="47"/>
+    <w:lsdException w:name="List Table 3 Accent 1" w:uiPriority="48"/>
+    <w:lsdException w:name="List Table 4 Accent 1" w:uiPriority="49"/>
+    <w:lsdException w:name="List Table 5 Dark Accent 1" w:uiPriority="50"/>
+    <w:lsdException w:name="List Table 6 Colorful Accent 1" w:uiPriority="51"/>
+    <w:lsdException w:name="List Table 7 Colorful Accent 1" w:uiPriority="52"/>
+    <w:lsdException w:name="List Table 1 Light Accent 2" w:uiPriority="46"/>
+    <w:lsdException w:name="List Table 2 Accent 2" w:uiPriority="47"/>
+    <w:lsdException w:name="List Table 3 Accent 2" w:uiPriority="48"/>
+    <w:lsdException w:name="List Table 4 Accent 2" w:uiPriority="49"/>
+    <w:lsdException w:name="List Table 5 Dark Accent 2" w:uiPriority="50"/>
+    <w:lsdException w:name="List Table 6 Colorful Accent 2" w:uiPriority="51"/>
+    <w:lsdException w:name="List Table 7 Colorful Accent 2" w:uiPriority="52"/>
+    <w:lsdException w:name="List Table 1 Light Accent 3" w:uiPriority="46"/>
+    <w:lsdException w:name="List Table 2 Accent 3" w:uiPriority="47"/>
+    <w:lsdException w:name="List Table 3 Accent 3" w:uiPriority="48"/>
+    <w:lsdException w:name="List Table 4 Accent 3" w:uiPriority="49"/>
+    <w:lsdException w:name="List Table 5 Dark Accent 3" w:uiPriority="50"/>
+    <w:lsdException w:name="List Table 6 Colorful Accent 3" w:uiPriority="51"/>
+    <w:lsdException w:name="List Table 7 Colorful Accent 3" w:uiPriority="52"/>
+    <w:lsdException w:name="List Table 1 Light Accent 4" w:uiPriority="46"/>
+    <w:lsdException w:name="List Table 2 Accent 4" w:uiPriority="47"/>
+    <w:lsdException w:name="List Table 3 Accent 4" w:uiPriority="48"/>
+    <w:lsdException w:name="List Table 4 Accent 4" w:uiPriority="49"/>
+    <w:lsdException w:name="List Table 5 Dark Accent 4" w:uiPriority="50"/>
+    <w:lsdException w:name="List Table 6 Colorful Accent 4" w:uiPriority="51"/>
+    <w:lsdException w:name="List Table 7 Colorful Accent 4" w:uiPriority="52"/>
+    <w:lsdException w:name="List Table 1 Light Accent 5" w:uiPriority="46"/>
+    <w:lsdException w:name="List Table 2 Accent 5" w:uiPriority="47"/>
+    <w:lsdException w:name="List Table 3 Accent 5" w:uiPriority="48"/>
+    <w:lsdException w:name="List Table 4 Accent 5" w:uiPriority="49"/>
+    <w:lsdException w:name="List Table 5 Dark Accent 5" w:uiPriority="50"/>
+    <w:lsdException w:name="List Table 6 Colorful Accent 5" w:uiPriority="51"/>
+    <w:lsdException w:name="List Table 7 Colorful Accent 5" w:uiPriority="52"/>
+    <w:lsdException w:name="List Table 1 Light Accent 6" w:uiPriority="46"/>
+    <w:lsdException w:name="List Table 2 Accent 6" w:uiPriority="47"/>
+    <w:lsdException w:name="List Table 3 Accent 6" w:uiPriority="48"/>
+    <w:lsdException w:name="List Table 4 Accent 6" w:uiPriority="49"/>
+    <w:lsdException w:name="List Table 5 Dark Accent 6" w:uiPriority="50"/>
+    <w:lsdException w:name="List Table 6 Colorful Accent 6" w:uiPriority="51"/>
+    <w:lsdException w:name="List Table 7 Colorful Accent 6" w:uiPriority="52"/>
+    <w:lsdException w:name="Mention" w:semiHidden="1" w:unhideWhenUsed="1"/>
+    <w:lsdException w:name="Smart Hyperlink" w:semiHidden="1" w:unhideWhenUsed="1"/>
+    <w:lsdException w:name="Hashtag" w:semiHidden="1" w:unhideWhenUsed="1"/>
+    <w:lsdException w:name="Unresolved Mention" w:semiHidden="1" w:unhideWhenUsed="1"/>
   </w:latentStyles>
-  <w:style w:type="paragraph" w:default="1" w:styleId="Normal">
+  <w:style w:type="paragraph" w:default="1" w:styleId="a">
     <w:name w:val="Normal"/>
     <w:qFormat/>
   </w:style>
-  <w:style w:type="character" w:default="1" w:styleId="DefaultParagraphFont">
+  <w:style w:type="character" w:default="1" w:styleId="a0">
     <w:name w:val="Default Paragraph Font"/>
     <w:uiPriority w:val="1"/>
     <w:semiHidden/>
     <w:unhideWhenUsed/>
   </w:style>
-  <w:style w:type="table" w:default="1" w:styleId="TableNormal">
+  <w:style w:type="table" w:default="1" w:styleId="a1">
     <w:name w:val="Normal Table"/>
     <w:uiPriority w:val="99"/>
     <w:semiHidden/>
@@ -5146,15 +6753,15 @@
       </w:tblCellMar>
     </w:tblPr>
   </w:style>
-  <w:style w:type="numbering" w:default="1" w:styleId="NoList">
+  <w:style w:type="numbering" w:default="1" w:styleId="a2">
     <w:name w:val="No List"/>
     <w:uiPriority w:val="99"/>
     <w:semiHidden/>
     <w:unhideWhenUsed/>
   </w:style>
-  <w:style w:type="paragraph" w:styleId="ListParagraph">
+  <w:style w:type="paragraph" w:styleId="a3">
     <w:name w:val="List Paragraph"/>
-    <w:basedOn w:val="Normal"/>
+    <w:basedOn w:val="a"/>
     <w:uiPriority w:val="34"/>
     <w:qFormat/>
     <w:pPr>
@@ -5162,227 +6769,9 @@
       <w:contextualSpacing/>
     </w:pPr>
   </w:style>
-  <w:style w:type="table" w:styleId="TableGrid">
+  <w:style w:type="table" w:styleId="a4">
     <w:name w:val="Table Grid"/>
-    <w:basedOn w:val="TableNormal"/>
-    <w:uiPriority w:val="59"/>
-    <w:pPr>
-      <w:spacing w:after="0" w:line="240" w:lineRule="auto"/>
-    </w:pPr>
-    <w:tblPr>
-      <w:tblBorders>
-        <w:top w:val="single" w:sz="4" w:space="0" w:color="auto"/>
-        <w:left w:val="single" w:sz="4" w:space="0" w:color="auto"/>
-        <w:bottom w:val="single" w:sz="4" w:space="0" w:color="auto"/>
-        <w:right w:val="single" w:sz="4" w:space="0" w:color="auto"/>
-        <w:insideH w:val="single" w:sz="4" w:space="0" w:color="auto"/>
-        <w:insideV w:val="single" w:sz="4" w:space="0" w:color="auto"/>
-      </w:tblBorders>
-    </w:tblPr>
-  </w:style>
-</w:styles>
-</file>
-
-<file path=word/stylesWithEffects.xml><?xml version="1.0" encoding="utf-8"?>
-<w:styles xmlns:wpc="http://schemas.microsoft.com/office/word/2010/wordprocessingCanvas" xmlns:mc="http://schemas.openxmlformats.org/markup-compatibility/2006" xmlns:o="urn:schemas-microsoft-com:office:office" xmlns:r="http://schemas.openxmlformats.org/officeDocument/2006/relationships" xmlns:m="http://schemas.openxmlformats.org/officeDocument/2006/math" xmlns:v="urn:schemas-microsoft-com:vml" xmlns:wp14="http://schemas.microsoft.com/office/word/2010/wordprocessingDrawing" xmlns:wp="http://schemas.openxmlformats.org/drawingml/2006/wordprocessingDrawing" xmlns:w10="urn:schemas-microsoft-com:office:word" xmlns:w="http://schemas.openxmlformats.org/wordprocessingml/2006/main" xmlns:w14="http://schemas.microsoft.com/office/word/2010/wordml" xmlns:wpg="http://schemas.microsoft.com/office/word/2010/wordprocessingGroup" xmlns:wpi="http://schemas.microsoft.com/office/word/2010/wordprocessingInk" xmlns:wne="http://schemas.microsoft.com/office/word/2006/wordml" xmlns:wps="http://schemas.microsoft.com/office/word/2010/wordprocessingShape" mc:Ignorable="w14 wp14">
-  <w:docDefaults>
-    <w:rPrDefault>
-      <w:rPr>
-        <w:rFonts w:ascii="Arial" w:eastAsiaTheme="minorHAnsi" w:hAnsi="Arial" w:cstheme="minorBidi"/>
-        <w:sz w:val="22"/>
-        <w:szCs w:val="22"/>
-        <w:lang w:val="en-US" w:eastAsia="en-US" w:bidi="ar-SA"/>
-      </w:rPr>
-    </w:rPrDefault>
-    <w:pPrDefault>
-      <w:pPr>
-        <w:spacing w:after="200" w:line="276" w:lineRule="auto"/>
-      </w:pPr>
-    </w:pPrDefault>
-  </w:docDefaults>
-  <w:latentStyles w:defLockedState="0" w:defUIPriority="99" w:defSemiHidden="1" w:defUnhideWhenUsed="1" w:defQFormat="0" w:count="267">
-    <w:lsdException w:name="Normal" w:semiHidden="0" w:uiPriority="0" w:unhideWhenUsed="0" w:qFormat="1"/>
-    <w:lsdException w:name="heading 1" w:semiHidden="0" w:uiPriority="9" w:unhideWhenUsed="0" w:qFormat="1"/>
-    <w:lsdException w:name="heading 2" w:uiPriority="9" w:qFormat="1"/>
-    <w:lsdException w:name="heading 3" w:uiPriority="9" w:qFormat="1"/>
-    <w:lsdException w:name="heading 4" w:uiPriority="9" w:qFormat="1"/>
-    <w:lsdException w:name="heading 5" w:uiPriority="9" w:qFormat="1"/>
-    <w:lsdException w:name="heading 6" w:uiPriority="9" w:qFormat="1"/>
-    <w:lsdException w:name="heading 7" w:uiPriority="9" w:qFormat="1"/>
-    <w:lsdException w:name="heading 8" w:uiPriority="9" w:qFormat="1"/>
-    <w:lsdException w:name="heading 9" w:uiPriority="9" w:qFormat="1"/>
-    <w:lsdException w:name="toc 1" w:uiPriority="39"/>
-    <w:lsdException w:name="toc 2" w:uiPriority="39"/>
-    <w:lsdException w:name="toc 3" w:uiPriority="39"/>
-    <w:lsdException w:name="toc 4" w:uiPriority="39"/>
-    <w:lsdException w:name="toc 5" w:uiPriority="39"/>
-    <w:lsdException w:name="toc 6" w:uiPriority="39"/>
-    <w:lsdException w:name="toc 7" w:uiPriority="39"/>
-    <w:lsdException w:name="toc 8" w:uiPriority="39"/>
-    <w:lsdException w:name="toc 9" w:uiPriority="39"/>
-    <w:lsdException w:name="caption" w:uiPriority="35" w:qFormat="1"/>
-    <w:lsdException w:name="Title" w:semiHidden="0" w:uiPriority="10" w:unhideWhenUsed="0" w:qFormat="1"/>
-    <w:lsdException w:name="Default Paragraph Font" w:uiPriority="1"/>
-    <w:lsdException w:name="Subtitle" w:semiHidden="0" w:uiPriority="11" w:unhideWhenUsed="0" w:qFormat="1"/>
-    <w:lsdException w:name="Strong" w:semiHidden="0" w:uiPriority="22" w:unhideWhenUsed="0" w:qFormat="1"/>
-    <w:lsdException w:name="Emphasis" w:semiHidden="0" w:uiPriority="20" w:unhideWhenUsed="0" w:qFormat="1"/>
-    <w:lsdException w:name="Table Grid" w:semiHidden="0" w:uiPriority="59" w:unhideWhenUsed="0"/>
-    <w:lsdException w:name="Placeholder Text" w:unhideWhenUsed="0"/>
-    <w:lsdException w:name="No Spacing" w:semiHidden="0" w:uiPriority="1" w:unhideWhenUsed="0" w:qFormat="1"/>
-    <w:lsdException w:name="Light Shading" w:semiHidden="0" w:uiPriority="60" w:unhideWhenUsed="0"/>
-    <w:lsdException w:name="Light List" w:semiHidden="0" w:uiPriority="61" w:unhideWhenUsed="0"/>
-    <w:lsdException w:name="Light Grid" w:semiHidden="0" w:uiPriority="62" w:unhideWhenUsed="0"/>
-    <w:lsdException w:name="Medium Shading 1" w:semiHidden="0" w:uiPriority="63" w:unhideWhenUsed="0"/>
-    <w:lsdException w:name="Medium Shading 2" w:semiHidden="0" w:uiPriority="64" w:unhideWhenUsed="0"/>
-    <w:lsdException w:name="Medium List 1" w:semiHidden="0" w:uiPriority="65" w:unhideWhenUsed="0"/>
-    <w:lsdException w:name="Medium List 2" w:semiHidden="0" w:uiPriority="66" w:unhideWhenUsed="0"/>
-    <w:lsdException w:name="Medium Grid 1" w:semiHidden="0" w:uiPriority="67" w:unhideWhenUsed="0"/>
-    <w:lsdException w:name="Medium Grid 2" w:semiHidden="0" w:uiPriority="68" w:unhideWhenUsed="0"/>
-    <w:lsdException w:name="Medium Grid 3" w:semiHidden="0" w:uiPriority="69" w:unhideWhenUsed="0"/>
-    <w:lsdException w:name="Dark List" w:semiHidden="0" w:uiPriority="70" w:unhideWhenUsed="0"/>
-    <w:lsdException w:name="Colorful Shading" w:semiHidden="0" w:uiPriority="71" w:unhideWhenUsed="0"/>
-    <w:lsdException w:name="Colorful List" w:semiHidden="0" w:uiPriority="72" w:unhideWhenUsed="0"/>
-    <w:lsdException w:name="Colorful Grid" w:semiHidden="0" w:uiPriority="73" w:unhideWhenUsed="0"/>
-    <w:lsdException w:name="Light Shading Accent 1" w:semiHidden="0" w:uiPriority="60" w:unhideWhenUsed="0"/>
-    <w:lsdException w:name="Light List Accent 1" w:semiHidden="0" w:uiPriority="61" w:unhideWhenUsed="0"/>
-    <w:lsdException w:name="Light Grid Accent 1" w:semiHidden="0" w:uiPriority="62" w:unhideWhenUsed="0"/>
-    <w:lsdException w:name="Medium Shading 1 Accent 1" w:semiHidden="0" w:uiPriority="63" w:unhideWhenUsed="0"/>
-    <w:lsdException w:name="Medium Shading 2 Accent 1" w:semiHidden="0" w:uiPriority="64" w:unhideWhenUsed="0"/>
-    <w:lsdException w:name="Medium List 1 Accent 1" w:semiHidden="0" w:uiPriority="65" w:unhideWhenUsed="0"/>
-    <w:lsdException w:name="Revision" w:unhideWhenUsed="0"/>
-    <w:lsdException w:name="List Paragraph" w:semiHidden="0" w:uiPriority="34" w:unhideWhenUsed="0" w:qFormat="1"/>
-    <w:lsdException w:name="Quote" w:semiHidden="0" w:uiPriority="29" w:unhideWhenUsed="0" w:qFormat="1"/>
-    <w:lsdException w:name="Intense Quote" w:semiHidden="0" w:uiPriority="30" w:unhideWhenUsed="0" w:qFormat="1"/>
-    <w:lsdException w:name="Medium List 2 Accent 1" w:semiHidden="0" w:uiPriority="66" w:unhideWhenUsed="0"/>
-    <w:lsdException w:name="Medium Grid 1 Accent 1" w:semiHidden="0" w:uiPriority="67" w:unhideWhenUsed="0"/>
-    <w:lsdException w:name="Medium Grid 2 Accent 1" w:semiHidden="0" w:uiPriority="68" w:unhideWhenUsed="0"/>
-    <w:lsdException w:name="Medium Grid 3 Accent 1" w:semiHidden="0" w:uiPriority="69" w:unhideWhenUsed="0"/>
-    <w:lsdException w:name="Dark List Accent 1" w:semiHidden="0" w:uiPriority="70" w:unhideWhenUsed="0"/>
-    <w:lsdException w:name="Colorful Shading Accent 1" w:semiHidden="0" w:uiPriority="71" w:unhideWhenUsed="0"/>
-    <w:lsdException w:name="Colorful List Accent 1" w:semiHidden="0" w:uiPriority="72" w:unhideWhenUsed="0"/>
-    <w:lsdException w:name="Colorful Grid Accent 1" w:semiHidden="0" w:uiPriority="73" w:unhideWhenUsed="0"/>
-    <w:lsdException w:name="Light Shading Accent 2" w:semiHidden="0" w:uiPriority="60" w:unhideWhenUsed="0"/>
-    <w:lsdException w:name="Light List Accent 2" w:semiHidden="0" w:uiPriority="61" w:unhideWhenUsed="0"/>
-    <w:lsdException w:name="Light Grid Accent 2" w:semiHidden="0" w:uiPriority="62" w:unhideWhenUsed="0"/>
-    <w:lsdException w:name="Medium Shading 1 Accent 2" w:semiHidden="0" w:uiPriority="63" w:unhideWhenUsed="0"/>
-    <w:lsdException w:name="Medium Shading 2 Accent 2" w:semiHidden="0" w:uiPriority="64" w:unhideWhenUsed="0"/>
-    <w:lsdException w:name="Medium List 1 Accent 2" w:semiHidden="0" w:uiPriority="65" w:unhideWhenUsed="0"/>
-    <w:lsdException w:name="Medium List 2 Accent 2" w:semiHidden="0" w:uiPriority="66" w:unhideWhenUsed="0"/>
-    <w:lsdException w:name="Medium Grid 1 Accent 2" w:semiHidden="0" w:uiPriority="67" w:unhideWhenUsed="0"/>
-    <w:lsdException w:name="Medium Grid 2 Accent 2" w:semiHidden="0" w:uiPriority="68" w:unhideWhenUsed="0"/>
-    <w:lsdException w:name="Medium Grid 3 Accent 2" w:semiHidden="0" w:uiPriority="69" w:unhideWhenUsed="0"/>
-    <w:lsdException w:name="Dark List Accent 2" w:semiHidden="0" w:uiPriority="70" w:unhideWhenUsed="0"/>
-    <w:lsdException w:name="Colorful Shading Accent 2" w:semiHidden="0" w:uiPriority="71" w:unhideWhenUsed="0"/>
-    <w:lsdException w:name="Colorful List Accent 2" w:semiHidden="0" w:uiPriority="72" w:unhideWhenUsed="0"/>
-    <w:lsdException w:name="Colorful Grid Accent 2" w:semiHidden="0" w:uiPriority="73" w:unhideWhenUsed="0"/>
-    <w:lsdException w:name="Light Shading Accent 3" w:semiHidden="0" w:uiPriority="60" w:unhideWhenUsed="0"/>
-    <w:lsdException w:name="Light List Accent 3" w:semiHidden="0" w:uiPriority="61" w:unhideWhenUsed="0"/>
-    <w:lsdException w:name="Light Grid Accent 3" w:semiHidden="0" w:uiPriority="62" w:unhideWhenUsed="0"/>
-    <w:lsdException w:name="Medium Shading 1 Accent 3" w:semiHidden="0" w:uiPriority="63" w:unhideWhenUsed="0"/>
-    <w:lsdException w:name="Medium Shading 2 Accent 3" w:semiHidden="0" w:uiPriority="64" w:unhideWhenUsed="0"/>
-    <w:lsdException w:name="Medium List 1 Accent 3" w:semiHidden="0" w:uiPriority="65" w:unhideWhenUsed="0"/>
-    <w:lsdException w:name="Medium List 2 Accent 3" w:semiHidden="0" w:uiPriority="66" w:unhideWhenUsed="0"/>
-    <w:lsdException w:name="Medium Grid 1 Accent 3" w:semiHidden="0" w:uiPriority="67" w:unhideWhenUsed="0"/>
-    <w:lsdException w:name="Medium Grid 2 Accent 3" w:semiHidden="0" w:uiPriority="68" w:unhideWhenUsed="0"/>
-    <w:lsdException w:name="Medium Grid 3 Accent 3" w:semiHidden="0" w:uiPriority="69" w:unhideWhenUsed="0"/>
-    <w:lsdException w:name="Dark List Accent 3" w:semiHidden="0" w:uiPriority="70" w:unhideWhenUsed="0"/>
-    <w:lsdException w:name="Colorful Shading Accent 3" w:semiHidden="0" w:uiPriority="71" w:unhideWhenUsed="0"/>
-    <w:lsdException w:name="Colorful List Accent 3" w:semiHidden="0" w:uiPriority="72" w:unhideWhenUsed="0"/>
-    <w:lsdException w:name="Colorful Grid Accent 3" w:semiHidden="0" w:uiPriority="73" w:unhideWhenUsed="0"/>
-    <w:lsdException w:name="Light Shading Accent 4" w:semiHidden="0" w:uiPriority="60" w:unhideWhenUsed="0"/>
-    <w:lsdException w:name="Light List Accent 4" w:semiHidden="0" w:uiPriority="61" w:unhideWhenUsed="0"/>
-    <w:lsdException w:name="Light Grid Accent 4" w:semiHidden="0" w:uiPriority="62" w:unhideWhenUsed="0"/>
-    <w:lsdException w:name="Medium Shading 1 Accent 4" w:semiHidden="0" w:uiPriority="63" w:unhideWhenUsed="0"/>
-    <w:lsdException w:name="Medium Shading 2 Accent 4" w:semiHidden="0" w:uiPriority="64" w:unhideWhenUsed="0"/>
-    <w:lsdException w:name="Medium List 1 Accent 4" w:semiHidden="0" w:uiPriority="65" w:unhideWhenUsed="0"/>
-    <w:lsdException w:name="Medium List 2 Accent 4" w:semiHidden="0" w:uiPriority="66" w:unhideWhenUsed="0"/>
-    <w:lsdException w:name="Medium Grid 1 Accent 4" w:semiHidden="0" w:uiPriority="67" w:unhideWhenUsed="0"/>
-    <w:lsdException w:name="Medium Grid 2 Accent 4" w:semiHidden="0" w:uiPriority="68" w:unhideWhenUsed="0"/>
-    <w:lsdException w:name="Medium Grid 3 Accent 4" w:semiHidden="0" w:uiPriority="69" w:unhideWhenUsed="0"/>
-    <w:lsdException w:name="Dark List Accent 4" w:semiHidden="0" w:uiPriority="70" w:unhideWhenUsed="0"/>
-    <w:lsdException w:name="Colorful Shading Accent 4" w:semiHidden="0" w:uiPriority="71" w:unhideWhenUsed="0"/>
-    <w:lsdException w:name="Colorful List Accent 4" w:semiHidden="0" w:uiPriority="72" w:unhideWhenUsed="0"/>
-    <w:lsdException w:name="Colorful Grid Accent 4" w:semiHidden="0" w:uiPriority="73" w:unhideWhenUsed="0"/>
-    <w:lsdException w:name="Light Shading Accent 5" w:semiHidden="0" w:uiPriority="60" w:unhideWhenUsed="0"/>
-    <w:lsdException w:name="Light List Accent 5" w:semiHidden="0" w:uiPriority="61" w:unhideWhenUsed="0"/>
-    <w:lsdException w:name="Light Grid Accent 5" w:semiHidden="0" w:uiPriority="62" w:unhideWhenUsed="0"/>
-    <w:lsdException w:name="Medium Shading 1 Accent 5" w:semiHidden="0" w:uiPriority="63" w:unhideWhenUsed="0"/>
-    <w:lsdException w:name="Medium Shading 2 Accent 5" w:semiHidden="0" w:uiPriority="64" w:unhideWhenUsed="0"/>
-    <w:lsdException w:name="Medium List 1 Accent 5" w:semiHidden="0" w:uiPriority="65" w:unhideWhenUsed="0"/>
-    <w:lsdException w:name="Medium List 2 Accent 5" w:semiHidden="0" w:uiPriority="66" w:unhideWhenUsed="0"/>
-    <w:lsdException w:name="Medium Grid 1 Accent 5" w:semiHidden="0" w:uiPriority="67" w:unhideWhenUsed="0"/>
-    <w:lsdException w:name="Medium Grid 2 Accent 5" w:semiHidden="0" w:uiPriority="68" w:unhideWhenUsed="0"/>
-    <w:lsdException w:name="Medium Grid 3 Accent 5" w:semiHidden="0" w:uiPriority="69" w:unhideWhenUsed="0"/>
-    <w:lsdException w:name="Dark List Accent 5" w:semiHidden="0" w:uiPriority="70" w:unhideWhenUsed="0"/>
-    <w:lsdException w:name="Colorful Shading Accent 5" w:semiHidden="0" w:uiPriority="71" w:unhideWhenUsed="0"/>
-    <w:lsdException w:name="Colorful List Accent 5" w:semiHidden="0" w:uiPriority="72" w:unhideWhenUsed="0"/>
-    <w:lsdException w:name="Colorful Grid Accent 5" w:semiHidden="0" w:uiPriority="73" w:unhideWhenUsed="0"/>
-    <w:lsdException w:name="Light Shading Accent 6" w:semiHidden="0" w:uiPriority="60" w:unhideWhenUsed="0"/>
-    <w:lsdException w:name="Light List Accent 6" w:semiHidden="0" w:uiPriority="61" w:unhideWhenUsed="0"/>
-    <w:lsdException w:name="Light Grid Accent 6" w:semiHidden="0" w:uiPriority="62" w:unhideWhenUsed="0"/>
-    <w:lsdException w:name="Medium Shading 1 Accent 6" w:semiHidden="0" w:uiPriority="63" w:unhideWhenUsed="0"/>
-    <w:lsdException w:name="Medium Shading 2 Accent 6" w:semiHidden="0" w:uiPriority="64" w:unhideWhenUsed="0"/>
-    <w:lsdException w:name="Medium List 1 Accent 6" w:semiHidden="0" w:uiPriority="65" w:unhideWhenUsed="0"/>
-    <w:lsdException w:name="Medium List 2 Accent 6" w:semiHidden="0" w:uiPriority="66" w:unhideWhenUsed="0"/>
-    <w:lsdException w:name="Medium Grid 1 Accent 6" w:semiHidden="0" w:uiPriority="67" w:unhideWhenUsed="0"/>
-    <w:lsdException w:name="Medium Grid 2 Accent 6" w:semiHidden="0" w:uiPriority="68" w:unhideWhenUsed="0"/>
-    <w:lsdException w:name="Medium Grid 3 Accent 6" w:semiHidden="0" w:uiPriority="69" w:unhideWhenUsed="0"/>
-    <w:lsdException w:name="Dark List Accent 6" w:semiHidden="0" w:uiPriority="70" w:unhideWhenUsed="0"/>
-    <w:lsdException w:name="Colorful Shading Accent 6" w:semiHidden="0" w:uiPriority="71" w:unhideWhenUsed="0"/>
-    <w:lsdException w:name="Colorful List Accent 6" w:semiHidden="0" w:uiPriority="72" w:unhideWhenUsed="0"/>
-    <w:lsdException w:name="Colorful Grid Accent 6" w:semiHidden="0" w:uiPriority="73" w:unhideWhenUsed="0"/>
-    <w:lsdException w:name="Subtle Emphasis" w:semiHidden="0" w:uiPriority="19" w:unhideWhenUsed="0" w:qFormat="1"/>
-    <w:lsdException w:name="Intense Emphasis" w:semiHidden="0" w:uiPriority="21" w:unhideWhenUsed="0" w:qFormat="1"/>
-    <w:lsdException w:name="Subtle Reference" w:semiHidden="0" w:uiPriority="31" w:unhideWhenUsed="0" w:qFormat="1"/>
-    <w:lsdException w:name="Intense Reference" w:semiHidden="0" w:uiPriority="32" w:unhideWhenUsed="0" w:qFormat="1"/>
-    <w:lsdException w:name="Book Title" w:semiHidden="0" w:uiPriority="33" w:unhideWhenUsed="0" w:qFormat="1"/>
-    <w:lsdException w:name="Bibliography" w:uiPriority="37"/>
-    <w:lsdException w:name="TOC Heading" w:uiPriority="39" w:qFormat="1"/>
-  </w:latentStyles>
-  <w:style w:type="paragraph" w:default="1" w:styleId="Normal">
-    <w:name w:val="Normal"/>
-    <w:qFormat/>
-  </w:style>
-  <w:style w:type="character" w:default="1" w:styleId="DefaultParagraphFont">
-    <w:name w:val="Default Paragraph Font"/>
-    <w:uiPriority w:val="1"/>
-    <w:semiHidden/>
-    <w:unhideWhenUsed/>
-  </w:style>
-  <w:style w:type="table" w:default="1" w:styleId="TableNormal">
-    <w:name w:val="Normal Table"/>
-    <w:uiPriority w:val="99"/>
-    <w:semiHidden/>
-    <w:unhideWhenUsed/>
-    <w:tblPr>
-      <w:tblInd w:w="0" w:type="dxa"/>
-      <w:tblCellMar>
-        <w:top w:w="0" w:type="dxa"/>
-        <w:left w:w="108" w:type="dxa"/>
-        <w:bottom w:w="0" w:type="dxa"/>
-        <w:right w:w="108" w:type="dxa"/>
-      </w:tblCellMar>
-    </w:tblPr>
-  </w:style>
-  <w:style w:type="numbering" w:default="1" w:styleId="NoList">
-    <w:name w:val="No List"/>
-    <w:uiPriority w:val="99"/>
-    <w:semiHidden/>
-    <w:unhideWhenUsed/>
-  </w:style>
-  <w:style w:type="paragraph" w:styleId="ListParagraph">
-    <w:name w:val="List Paragraph"/>
-    <w:basedOn w:val="Normal"/>
-    <w:uiPriority w:val="34"/>
-    <w:qFormat/>
-    <w:pPr>
-      <w:ind w:left="720"/>
-      <w:contextualSpacing/>
-    </w:pPr>
-  </w:style>
-  <w:style w:type="table" w:styleId="TableGrid">
-    <w:name w:val="Table Grid"/>
-    <w:basedOn w:val="TableNormal"/>
+    <w:basedOn w:val="a1"/>
     <w:uiPriority w:val="59"/>
     <w:pPr>
       <w:spacing w:after="0" w:line="240" w:lineRule="auto"/>
@@ -5691,7 +7080,7 @@
 </file>
 
 <file path=customXml/itemProps1.xml><?xml version="1.0" encoding="utf-8"?>
-<ds:datastoreItem xmlns:ds="http://schemas.openxmlformats.org/officeDocument/2006/customXml" ds:itemID="{9A7AE179-6E9A-4E11-86DE-604291BD42A7}">
+<ds:datastoreItem xmlns:ds="http://schemas.openxmlformats.org/officeDocument/2006/customXml" ds:itemID="{1B859CC1-E0EC-4A06-B1D5-FA83196AD19E}">
   <ds:schemaRefs>
     <ds:schemaRef ds:uri="http://schemas.openxmlformats.org/officeDocument/2006/bibliography"/>
   </ds:schemaRefs>

</xml_diff>

<commit_message>
Week Two Day Two - Free writing, Squirrels in a cemetery
</commit_message>
<xml_diff>
--- a/C80K/C80K.docx
+++ b/C80K/C80K.docx
@@ -1,6 +1,6 @@
 
 <file path=word/document.xml><?xml version="1.0" encoding="utf-8"?>
-<w:document xmlns:wpc="http://schemas.microsoft.com/office/word/2010/wordprocessingCanvas" xmlns:cx="http://schemas.microsoft.com/office/drawing/2014/chartex" xmlns:cx1="http://schemas.microsoft.com/office/drawing/2015/9/8/chartex" xmlns:cx2="http://schemas.microsoft.com/office/drawing/2015/10/21/chartex" xmlns:cx3="http://schemas.microsoft.com/office/drawing/2016/5/9/chartex" xmlns:cx4="http://schemas.microsoft.com/office/drawing/2016/5/10/chartex" xmlns:cx5="http://schemas.microsoft.com/office/drawing/2016/5/11/chartex" xmlns:cx6="http://schemas.microsoft.com/office/drawing/2016/5/12/chartex" xmlns:cx7="http://schemas.microsoft.com/office/drawing/2016/5/13/chartex" xmlns:cx8="http://schemas.microsoft.com/office/drawing/2016/5/14/chartex" xmlns:mc="http://schemas.openxmlformats.org/markup-compatibility/2006" xmlns:aink="http://schemas.microsoft.com/office/drawing/2016/ink" xmlns:am3d="http://schemas.microsoft.com/office/drawing/2017/model3d" xmlns:o="urn:schemas-microsoft-com:office:office" xmlns:r="http://schemas.openxmlformats.org/officeDocument/2006/relationships" xmlns:m="http://schemas.openxmlformats.org/officeDocument/2006/math" xmlns:v="urn:schemas-microsoft-com:vml" xmlns:wp14="http://schemas.microsoft.com/office/word/2010/wordprocessingDrawing" xmlns:wp="http://schemas.openxmlformats.org/drawingml/2006/wordprocessingDrawing" xmlns:w10="urn:schemas-microsoft-com:office:word" xmlns:w="http://schemas.openxmlformats.org/wordprocessingml/2006/main" xmlns:w14="http://schemas.microsoft.com/office/word/2010/wordml" xmlns:w15="http://schemas.microsoft.com/office/word/2012/wordml" xmlns:w16cid="http://schemas.microsoft.com/office/word/2016/wordml/cid" xmlns:w16se="http://schemas.microsoft.com/office/word/2015/wordml/symex" xmlns:wpg="http://schemas.microsoft.com/office/word/2010/wordprocessingGroup" xmlns:wpi="http://schemas.microsoft.com/office/word/2010/wordprocessingInk" xmlns:wne="http://schemas.microsoft.com/office/word/2006/wordml" xmlns:wps="http://schemas.microsoft.com/office/word/2010/wordprocessingShape" mc:Ignorable="w14 w15 w16se w16cid wp14">
+<w:document xmlns:wpc="http://schemas.microsoft.com/office/word/2010/wordprocessingCanvas" xmlns:mc="http://schemas.openxmlformats.org/markup-compatibility/2006" xmlns:o="urn:schemas-microsoft-com:office:office" xmlns:r="http://schemas.openxmlformats.org/officeDocument/2006/relationships" xmlns:m="http://schemas.openxmlformats.org/officeDocument/2006/math" xmlns:v="urn:schemas-microsoft-com:vml" xmlns:wp14="http://schemas.microsoft.com/office/word/2010/wordprocessingDrawing" xmlns:wp="http://schemas.openxmlformats.org/drawingml/2006/wordprocessingDrawing" xmlns:w10="urn:schemas-microsoft-com:office:word" xmlns:w="http://schemas.openxmlformats.org/wordprocessingml/2006/main" xmlns:w14="http://schemas.microsoft.com/office/word/2010/wordml" xmlns:wpg="http://schemas.microsoft.com/office/word/2010/wordprocessingGroup" xmlns:wpi="http://schemas.microsoft.com/office/word/2010/wordprocessingInk" xmlns:wne="http://schemas.microsoft.com/office/word/2006/wordml" xmlns:wps="http://schemas.microsoft.com/office/word/2010/wordprocessingShape" mc:Ignorable="w14 wp14">
   <w:body>
     <w:p>
       <w:pPr>
@@ -86,15 +86,7 @@
           <w:szCs w:val="20"/>
           <w:lang w:val="en-AU"/>
         </w:rPr>
-        <w:t xml:space="preserve">, Olivia Richardson, Shawna Kane, David masters, Shill Drab, Congruent Virtue, Felicity Yung, Minh Ng, Conrad Versatile, Dave Hutchinson*, Nora Phillips, Donna </w:t>
-      </w:r>
-      <w:r>
-        <w:rPr>
-          <w:sz w:val="20"/>
-          <w:szCs w:val="20"/>
-          <w:lang w:val="en-AU"/>
-        </w:rPr>
-        <w:t xml:space="preserve">Barber, Bert Muller, Swan </w:t>
+        <w:t xml:space="preserve">, Olivia Richardson, Shawna Kane, David masters, Shill Drab, Congruent Virtue, Felicity Yung, Minh Ng, Conrad Versatile, Dave Hutchinson*, Nora Phillips, Donna Barber, Bert Muller, Swan </w:t>
       </w:r>
       <w:proofErr w:type="spellStart"/>
       <w:r>
@@ -202,7 +194,7 @@
           <w:szCs w:val="20"/>
           <w:lang w:val="en-AU"/>
         </w:rPr>
-        <w:t xml:space="preserve">, Jochen Kraus, Dave Fletcher, Hun </w:t>
+        <w:t xml:space="preserve">, </w:t>
       </w:r>
       <w:proofErr w:type="spellStart"/>
       <w:r>
@@ -211,6 +203,24 @@
           <w:szCs w:val="20"/>
           <w:lang w:val="en-AU"/>
         </w:rPr>
+        <w:t>Jochen</w:t>
+      </w:r>
+      <w:proofErr w:type="spellEnd"/>
+      <w:r>
+        <w:rPr>
+          <w:sz w:val="20"/>
+          <w:szCs w:val="20"/>
+          <w:lang w:val="en-AU"/>
+        </w:rPr>
+        <w:t xml:space="preserve"> Kraus, Dave Fletcher, Hun </w:t>
+      </w:r>
+      <w:proofErr w:type="spellStart"/>
+      <w:r>
+        <w:rPr>
+          <w:sz w:val="20"/>
+          <w:szCs w:val="20"/>
+          <w:lang w:val="en-AU"/>
+        </w:rPr>
         <w:t>Mola</w:t>
       </w:r>
       <w:proofErr w:type="spellEnd"/>
@@ -247,15 +257,7 @@
           <w:szCs w:val="20"/>
           <w:lang w:val="en-AU"/>
         </w:rPr>
-        <w:t>Na</w:t>
-      </w:r>
-      <w:r>
-        <w:rPr>
-          <w:sz w:val="20"/>
-          <w:szCs w:val="20"/>
-          <w:lang w:val="en-AU"/>
-        </w:rPr>
-        <w:t>buto</w:t>
+        <w:t>Nabuto</w:t>
       </w:r>
       <w:proofErr w:type="spellEnd"/>
       <w:r>
@@ -264,7 +266,7 @@
           <w:szCs w:val="20"/>
           <w:lang w:val="en-AU"/>
         </w:rPr>
-        <w:t xml:space="preserve">, Moran Tam, Faruk </w:t>
+        <w:t xml:space="preserve">, Moran Tam, </w:t>
       </w:r>
       <w:proofErr w:type="spellStart"/>
       <w:r>
@@ -273,6 +275,24 @@
           <w:szCs w:val="20"/>
           <w:lang w:val="en-AU"/>
         </w:rPr>
+        <w:t>Faruk</w:t>
+      </w:r>
+      <w:proofErr w:type="spellEnd"/>
+      <w:r>
+        <w:rPr>
+          <w:sz w:val="20"/>
+          <w:szCs w:val="20"/>
+          <w:lang w:val="en-AU"/>
+        </w:rPr>
+        <w:t xml:space="preserve"> </w:t>
+      </w:r>
+      <w:proofErr w:type="spellStart"/>
+      <w:r>
+        <w:rPr>
+          <w:sz w:val="20"/>
+          <w:szCs w:val="20"/>
+          <w:lang w:val="en-AU"/>
+        </w:rPr>
         <w:t>Iben</w:t>
       </w:r>
       <w:proofErr w:type="spellEnd"/>
@@ -426,7 +446,7 @@
           <w:szCs w:val="20"/>
           <w:lang w:val="en-AU"/>
         </w:rPr>
-        <w:t xml:space="preserve">, Juanita Borrows, Nagashima An, Ann Mercury, Martin Mons, Kelly Silence, </w:t>
+        <w:t xml:space="preserve">, Juanita Borrows, </w:t>
       </w:r>
       <w:proofErr w:type="spellStart"/>
       <w:r>
@@ -435,6 +455,24 @@
           <w:szCs w:val="20"/>
           <w:lang w:val="en-AU"/>
         </w:rPr>
+        <w:t>Nagashima</w:t>
+      </w:r>
+      <w:proofErr w:type="spellEnd"/>
+      <w:r>
+        <w:rPr>
+          <w:sz w:val="20"/>
+          <w:szCs w:val="20"/>
+          <w:lang w:val="en-AU"/>
+        </w:rPr>
+        <w:t xml:space="preserve"> An, Ann Mercury, Martin Mons, Kelly Silence, </w:t>
+      </w:r>
+      <w:proofErr w:type="spellStart"/>
+      <w:r>
+        <w:rPr>
+          <w:sz w:val="20"/>
+          <w:szCs w:val="20"/>
+          <w:lang w:val="en-AU"/>
+        </w:rPr>
         <w:t>Monmart</w:t>
       </w:r>
       <w:proofErr w:type="spellEnd"/>
@@ -503,7 +541,7 @@
     </w:p>
     <w:p>
       <w:pPr>
-        <w:pStyle w:val="a3"/>
+        <w:pStyle w:val="ListParagraph"/>
         <w:numPr>
           <w:ilvl w:val="0"/>
           <w:numId w:val="2"/>
@@ -542,7 +580,7 @@
     </w:p>
     <w:p>
       <w:pPr>
-        <w:pStyle w:val="a3"/>
+        <w:pStyle w:val="ListParagraph"/>
         <w:numPr>
           <w:ilvl w:val="0"/>
           <w:numId w:val="1"/>
@@ -581,7 +619,7 @@
     </w:p>
     <w:tbl>
       <w:tblPr>
-        <w:tblStyle w:val="a4"/>
+        <w:tblStyle w:val="TableGrid"/>
         <w:tblW w:w="0" w:type="auto"/>
         <w:tblLook w:val="04A0" w:firstRow="1" w:lastRow="0" w:firstColumn="1" w:lastColumn="0" w:noHBand="0" w:noVBand="1"/>
       </w:tblPr>
@@ -1338,15 +1376,7 @@
                 <w:szCs w:val="20"/>
                 <w:lang w:val="en-AU"/>
               </w:rPr>
-              <w:t xml:space="preserve">SUP </w:t>
-            </w:r>
-            <w:r>
-              <w:rPr>
-                <w:sz w:val="20"/>
-                <w:szCs w:val="20"/>
-                <w:lang w:val="en-AU"/>
-              </w:rPr>
-              <w:t>(stand up paddling)</w:t>
+              <w:t>SUP (stand up paddling)</w:t>
             </w:r>
           </w:p>
         </w:tc>
@@ -1825,47 +1855,29 @@
     </w:p>
     <w:p>
       <w:pPr>
-        <w:pStyle w:val="a3"/>
-        <w:numPr>
-          <w:ilvl w:val="0"/>
-          <w:numId w:val="1"/>
-        </w:numPr>
-        <w:rPr>
-          <w:sz w:val="20"/>
-          <w:szCs w:val="20"/>
-          <w:lang w:val="en-AU"/>
-        </w:rPr>
-      </w:pPr>
-      <w:r>
-        <w:rPr>
-          <w:sz w:val="20"/>
-          <w:szCs w:val="20"/>
-          <w:lang w:val="en-AU"/>
-        </w:rPr>
-        <w:t xml:space="preserve">Lists are a </w:t>
-      </w:r>
-      <w:proofErr w:type="gramStart"/>
-      <w:r>
-        <w:rPr>
-          <w:sz w:val="20"/>
-          <w:szCs w:val="20"/>
-          <w:lang w:val="en-AU"/>
-        </w:rPr>
-        <w:t>creative minds</w:t>
-      </w:r>
-      <w:proofErr w:type="gramEnd"/>
-      <w:r>
-        <w:rPr>
-          <w:sz w:val="20"/>
-          <w:szCs w:val="20"/>
-          <w:lang w:val="en-AU"/>
-        </w:rPr>
-        <w:t xml:space="preserve"> best friends</w:t>
-      </w:r>
-    </w:p>
-    <w:p>
-      <w:pPr>
-        <w:pStyle w:val="a3"/>
+        <w:pStyle w:val="ListParagraph"/>
+        <w:numPr>
+          <w:ilvl w:val="0"/>
+          <w:numId w:val="1"/>
+        </w:numPr>
+        <w:rPr>
+          <w:sz w:val="20"/>
+          <w:szCs w:val="20"/>
+          <w:lang w:val="en-AU"/>
+        </w:rPr>
+      </w:pPr>
+      <w:r>
+        <w:rPr>
+          <w:sz w:val="20"/>
+          <w:szCs w:val="20"/>
+          <w:lang w:val="en-AU"/>
+        </w:rPr>
+        <w:t>Lists are a creative minds best friends</w:t>
+      </w:r>
+    </w:p>
+    <w:p>
+      <w:pPr>
+        <w:pStyle w:val="ListParagraph"/>
         <w:numPr>
           <w:ilvl w:val="1"/>
           <w:numId w:val="1"/>
@@ -1887,7 +1899,7 @@
     </w:p>
     <w:p>
       <w:pPr>
-        <w:pStyle w:val="a3"/>
+        <w:pStyle w:val="ListParagraph"/>
         <w:numPr>
           <w:ilvl w:val="1"/>
           <w:numId w:val="1"/>
@@ -1909,7 +1921,7 @@
     </w:p>
     <w:p>
       <w:pPr>
-        <w:pStyle w:val="a3"/>
+        <w:pStyle w:val="ListParagraph"/>
         <w:numPr>
           <w:ilvl w:val="1"/>
           <w:numId w:val="1"/>
@@ -1931,7 +1943,7 @@
     </w:p>
     <w:p>
       <w:pPr>
-        <w:pStyle w:val="a3"/>
+        <w:pStyle w:val="ListParagraph"/>
         <w:numPr>
           <w:ilvl w:val="1"/>
           <w:numId w:val="1"/>
@@ -1965,20 +1977,12 @@
           <w:szCs w:val="20"/>
           <w:lang w:val="en-AU"/>
         </w:rPr>
-        <w:t xml:space="preserve">List of </w:t>
-      </w:r>
-      <w:r>
-        <w:rPr>
-          <w:sz w:val="20"/>
-          <w:szCs w:val="20"/>
-          <w:lang w:val="en-AU"/>
-        </w:rPr>
-        <w:t>problems of a fictional character:</w:t>
-      </w:r>
-    </w:p>
-    <w:p>
-      <w:pPr>
-        <w:pStyle w:val="a3"/>
+        <w:t>List of problems of a fictional character:</w:t>
+      </w:r>
+    </w:p>
+    <w:p>
+      <w:pPr>
+        <w:pStyle w:val="ListParagraph"/>
         <w:numPr>
           <w:ilvl w:val="0"/>
           <w:numId w:val="1"/>
@@ -2000,47 +2004,29 @@
     </w:p>
     <w:p>
       <w:pPr>
-        <w:pStyle w:val="a3"/>
-        <w:numPr>
-          <w:ilvl w:val="0"/>
-          <w:numId w:val="1"/>
-        </w:numPr>
-        <w:rPr>
-          <w:sz w:val="20"/>
-          <w:szCs w:val="20"/>
-          <w:lang w:val="en-AU"/>
-        </w:rPr>
-      </w:pPr>
-      <w:r>
-        <w:rPr>
-          <w:sz w:val="20"/>
-          <w:szCs w:val="20"/>
-          <w:lang w:val="en-AU"/>
-        </w:rPr>
-        <w:t xml:space="preserve">Is afraid of people but </w:t>
-      </w:r>
-      <w:proofErr w:type="gramStart"/>
-      <w:r>
-        <w:rPr>
-          <w:sz w:val="20"/>
-          <w:szCs w:val="20"/>
-          <w:lang w:val="en-AU"/>
-        </w:rPr>
-        <w:t>has to</w:t>
-      </w:r>
-      <w:proofErr w:type="gramEnd"/>
-      <w:r>
-        <w:rPr>
-          <w:sz w:val="20"/>
-          <w:szCs w:val="20"/>
-          <w:lang w:val="en-AU"/>
-        </w:rPr>
-        <w:t xml:space="preserve"> convince a crowd to do something</w:t>
-      </w:r>
-    </w:p>
-    <w:p>
-      <w:pPr>
-        <w:pStyle w:val="a3"/>
+        <w:pStyle w:val="ListParagraph"/>
+        <w:numPr>
+          <w:ilvl w:val="0"/>
+          <w:numId w:val="1"/>
+        </w:numPr>
+        <w:rPr>
+          <w:sz w:val="20"/>
+          <w:szCs w:val="20"/>
+          <w:lang w:val="en-AU"/>
+        </w:rPr>
+      </w:pPr>
+      <w:r>
+        <w:rPr>
+          <w:sz w:val="20"/>
+          <w:szCs w:val="20"/>
+          <w:lang w:val="en-AU"/>
+        </w:rPr>
+        <w:t>Is afraid of people but has to convince a crowd to do something</w:t>
+      </w:r>
+    </w:p>
+    <w:p>
+      <w:pPr>
+        <w:pStyle w:val="ListParagraph"/>
         <w:numPr>
           <w:ilvl w:val="0"/>
           <w:numId w:val="1"/>
@@ -2080,69 +2066,51 @@
     </w:p>
     <w:p>
       <w:pPr>
-        <w:pStyle w:val="a3"/>
-        <w:numPr>
-          <w:ilvl w:val="0"/>
-          <w:numId w:val="1"/>
-        </w:numPr>
-        <w:rPr>
-          <w:sz w:val="20"/>
-          <w:szCs w:val="20"/>
-          <w:lang w:val="en-AU"/>
-        </w:rPr>
-      </w:pPr>
-      <w:r>
-        <w:rPr>
-          <w:sz w:val="20"/>
-          <w:szCs w:val="20"/>
-          <w:lang w:val="en-AU"/>
-        </w:rPr>
-        <w:t>In an office, struggling with a concept they sh</w:t>
-      </w:r>
-      <w:r>
-        <w:rPr>
-          <w:sz w:val="20"/>
-          <w:szCs w:val="20"/>
-          <w:lang w:val="en-AU"/>
-        </w:rPr>
-        <w:t>ould’ve known already</w:t>
-      </w:r>
-    </w:p>
-    <w:p>
-      <w:pPr>
-        <w:pStyle w:val="a3"/>
-        <w:numPr>
-          <w:ilvl w:val="0"/>
-          <w:numId w:val="1"/>
-        </w:numPr>
-        <w:rPr>
-          <w:sz w:val="20"/>
-          <w:szCs w:val="20"/>
-          <w:lang w:val="en-AU"/>
-        </w:rPr>
-      </w:pPr>
-      <w:r>
-        <w:rPr>
-          <w:sz w:val="20"/>
-          <w:szCs w:val="20"/>
-          <w:lang w:val="en-AU"/>
-        </w:rPr>
-        <w:t xml:space="preserve">Is a dog, and cannot stop smelling </w:t>
-      </w:r>
-      <w:proofErr w:type="gramStart"/>
-      <w:r>
-        <w:rPr>
-          <w:sz w:val="20"/>
-          <w:szCs w:val="20"/>
-          <w:lang w:val="en-AU"/>
-        </w:rPr>
-        <w:t>things</w:t>
-      </w:r>
-      <w:proofErr w:type="gramEnd"/>
-    </w:p>
-    <w:p>
-      <w:pPr>
-        <w:pStyle w:val="a3"/>
+        <w:pStyle w:val="ListParagraph"/>
+        <w:numPr>
+          <w:ilvl w:val="0"/>
+          <w:numId w:val="1"/>
+        </w:numPr>
+        <w:rPr>
+          <w:sz w:val="20"/>
+          <w:szCs w:val="20"/>
+          <w:lang w:val="en-AU"/>
+        </w:rPr>
+      </w:pPr>
+      <w:r>
+        <w:rPr>
+          <w:sz w:val="20"/>
+          <w:szCs w:val="20"/>
+          <w:lang w:val="en-AU"/>
+        </w:rPr>
+        <w:t>In an office, struggling with a concept they should’ve known already</w:t>
+      </w:r>
+    </w:p>
+    <w:p>
+      <w:pPr>
+        <w:pStyle w:val="ListParagraph"/>
+        <w:numPr>
+          <w:ilvl w:val="0"/>
+          <w:numId w:val="1"/>
+        </w:numPr>
+        <w:rPr>
+          <w:sz w:val="20"/>
+          <w:szCs w:val="20"/>
+          <w:lang w:val="en-AU"/>
+        </w:rPr>
+      </w:pPr>
+      <w:r>
+        <w:rPr>
+          <w:sz w:val="20"/>
+          <w:szCs w:val="20"/>
+          <w:lang w:val="en-AU"/>
+        </w:rPr>
+        <w:t>Is a dog, and cannot stop smelling things</w:t>
+      </w:r>
+    </w:p>
+    <w:p>
+      <w:pPr>
+        <w:pStyle w:val="ListParagraph"/>
         <w:numPr>
           <w:ilvl w:val="0"/>
           <w:numId w:val="1"/>
@@ -2164,7 +2132,7 @@
     </w:p>
     <w:p>
       <w:pPr>
-        <w:pStyle w:val="a3"/>
+        <w:pStyle w:val="ListParagraph"/>
         <w:numPr>
           <w:ilvl w:val="0"/>
           <w:numId w:val="1"/>
@@ -2186,7 +2154,7 @@
     </w:p>
     <w:p>
       <w:pPr>
-        <w:pStyle w:val="a3"/>
+        <w:pStyle w:val="ListParagraph"/>
         <w:numPr>
           <w:ilvl w:val="0"/>
           <w:numId w:val="1"/>
@@ -2208,7 +2176,7 @@
     </w:p>
     <w:p>
       <w:pPr>
-        <w:pStyle w:val="a3"/>
+        <w:pStyle w:val="ListParagraph"/>
         <w:numPr>
           <w:ilvl w:val="0"/>
           <w:numId w:val="1"/>
@@ -2230,37 +2198,29 @@
     </w:p>
     <w:p>
       <w:pPr>
-        <w:pStyle w:val="a3"/>
-        <w:numPr>
-          <w:ilvl w:val="0"/>
-          <w:numId w:val="1"/>
-        </w:numPr>
-        <w:rPr>
-          <w:sz w:val="20"/>
-          <w:szCs w:val="20"/>
-          <w:lang w:val="en-AU"/>
-        </w:rPr>
-      </w:pPr>
-      <w:r>
-        <w:rPr>
-          <w:sz w:val="20"/>
-          <w:szCs w:val="20"/>
-          <w:lang w:val="en-AU"/>
-        </w:rPr>
-        <w:t xml:space="preserve">Wrestling with getting </w:t>
-      </w:r>
-      <w:r>
-        <w:rPr>
-          <w:sz w:val="20"/>
-          <w:szCs w:val="20"/>
-          <w:lang w:val="en-AU"/>
-        </w:rPr>
-        <w:t>a team of employees to think for themselves</w:t>
-      </w:r>
-    </w:p>
-    <w:p>
-      <w:pPr>
-        <w:pStyle w:val="a3"/>
+        <w:pStyle w:val="ListParagraph"/>
+        <w:numPr>
+          <w:ilvl w:val="0"/>
+          <w:numId w:val="1"/>
+        </w:numPr>
+        <w:rPr>
+          <w:sz w:val="20"/>
+          <w:szCs w:val="20"/>
+          <w:lang w:val="en-AU"/>
+        </w:rPr>
+      </w:pPr>
+      <w:r>
+        <w:rPr>
+          <w:sz w:val="20"/>
+          <w:szCs w:val="20"/>
+          <w:lang w:val="en-AU"/>
+        </w:rPr>
+        <w:t>Wrestling with getting a team of employees to think for themselves</w:t>
+      </w:r>
+    </w:p>
+    <w:p>
+      <w:pPr>
+        <w:pStyle w:val="ListParagraph"/>
         <w:numPr>
           <w:ilvl w:val="0"/>
           <w:numId w:val="1"/>
@@ -2282,7 +2242,7 @@
     </w:p>
     <w:p>
       <w:pPr>
-        <w:pStyle w:val="a3"/>
+        <w:pStyle w:val="ListParagraph"/>
         <w:numPr>
           <w:ilvl w:val="0"/>
           <w:numId w:val="1"/>
@@ -2304,7 +2264,7 @@
     </w:p>
     <w:p>
       <w:pPr>
-        <w:pStyle w:val="a3"/>
+        <w:pStyle w:val="ListParagraph"/>
         <w:numPr>
           <w:ilvl w:val="0"/>
           <w:numId w:val="1"/>
@@ -2344,7 +2304,7 @@
     </w:p>
     <w:p>
       <w:pPr>
-        <w:pStyle w:val="a3"/>
+        <w:pStyle w:val="ListParagraph"/>
         <w:numPr>
           <w:ilvl w:val="0"/>
           <w:numId w:val="1"/>
@@ -2366,55 +2326,29 @@
     </w:p>
     <w:p>
       <w:pPr>
-        <w:pStyle w:val="a3"/>
-        <w:numPr>
-          <w:ilvl w:val="0"/>
-          <w:numId w:val="1"/>
-        </w:numPr>
-        <w:rPr>
-          <w:sz w:val="20"/>
-          <w:szCs w:val="20"/>
-          <w:lang w:val="en-AU"/>
-        </w:rPr>
-      </w:pPr>
-      <w:r>
-        <w:rPr>
-          <w:sz w:val="20"/>
-          <w:szCs w:val="20"/>
-          <w:lang w:val="en-AU"/>
-        </w:rPr>
-        <w:t xml:space="preserve">Returning home to find </w:t>
-      </w:r>
-      <w:proofErr w:type="gramStart"/>
-      <w:r>
-        <w:rPr>
-          <w:sz w:val="20"/>
-          <w:szCs w:val="20"/>
-          <w:lang w:val="en-AU"/>
-        </w:rPr>
-        <w:t>all of</w:t>
-      </w:r>
-      <w:proofErr w:type="gramEnd"/>
-      <w:r>
-        <w:rPr>
-          <w:sz w:val="20"/>
-          <w:szCs w:val="20"/>
-          <w:lang w:val="en-AU"/>
-        </w:rPr>
-        <w:t xml:space="preserve"> their stuff ar</w:t>
-      </w:r>
-      <w:r>
-        <w:rPr>
-          <w:sz w:val="20"/>
-          <w:szCs w:val="20"/>
-          <w:lang w:val="en-AU"/>
-        </w:rPr>
-        <w:t xml:space="preserve">e now painted pink </w:t>
-      </w:r>
-    </w:p>
-    <w:p>
-      <w:pPr>
-        <w:pStyle w:val="a3"/>
+        <w:pStyle w:val="ListParagraph"/>
+        <w:numPr>
+          <w:ilvl w:val="0"/>
+          <w:numId w:val="1"/>
+        </w:numPr>
+        <w:rPr>
+          <w:sz w:val="20"/>
+          <w:szCs w:val="20"/>
+          <w:lang w:val="en-AU"/>
+        </w:rPr>
+      </w:pPr>
+      <w:r>
+        <w:rPr>
+          <w:sz w:val="20"/>
+          <w:szCs w:val="20"/>
+          <w:lang w:val="en-AU"/>
+        </w:rPr>
+        <w:t xml:space="preserve">Returning home to find all of their stuff are now painted pink </w:t>
+      </w:r>
+    </w:p>
+    <w:p>
+      <w:pPr>
+        <w:pStyle w:val="ListParagraph"/>
         <w:numPr>
           <w:ilvl w:val="0"/>
           <w:numId w:val="1"/>
@@ -2436,7 +2370,7 @@
     </w:p>
     <w:p>
       <w:pPr>
-        <w:pStyle w:val="a3"/>
+        <w:pStyle w:val="ListParagraph"/>
         <w:numPr>
           <w:ilvl w:val="0"/>
           <w:numId w:val="1"/>
@@ -2458,47 +2392,29 @@
     </w:p>
     <w:p>
       <w:pPr>
-        <w:pStyle w:val="a3"/>
-        <w:numPr>
-          <w:ilvl w:val="0"/>
-          <w:numId w:val="1"/>
-        </w:numPr>
-        <w:rPr>
-          <w:sz w:val="20"/>
-          <w:szCs w:val="20"/>
-          <w:lang w:val="en-AU"/>
-        </w:rPr>
-      </w:pPr>
-      <w:r>
-        <w:rPr>
-          <w:sz w:val="20"/>
-          <w:szCs w:val="20"/>
-          <w:lang w:val="en-AU"/>
-        </w:rPr>
-        <w:t xml:space="preserve">Supermarket has </w:t>
-      </w:r>
-      <w:proofErr w:type="gramStart"/>
-      <w:r>
-        <w:rPr>
-          <w:sz w:val="20"/>
-          <w:szCs w:val="20"/>
-          <w:lang w:val="en-AU"/>
-        </w:rPr>
-        <w:t>ran</w:t>
-      </w:r>
-      <w:proofErr w:type="gramEnd"/>
-      <w:r>
-        <w:rPr>
-          <w:sz w:val="20"/>
-          <w:szCs w:val="20"/>
-          <w:lang w:val="en-AU"/>
-        </w:rPr>
-        <w:t xml:space="preserve"> out of milk</w:t>
-      </w:r>
-    </w:p>
-    <w:p>
-      <w:pPr>
-        <w:pStyle w:val="a3"/>
+        <w:pStyle w:val="ListParagraph"/>
+        <w:numPr>
+          <w:ilvl w:val="0"/>
+          <w:numId w:val="1"/>
+        </w:numPr>
+        <w:rPr>
+          <w:sz w:val="20"/>
+          <w:szCs w:val="20"/>
+          <w:lang w:val="en-AU"/>
+        </w:rPr>
+      </w:pPr>
+      <w:r>
+        <w:rPr>
+          <w:sz w:val="20"/>
+          <w:szCs w:val="20"/>
+          <w:lang w:val="en-AU"/>
+        </w:rPr>
+        <w:t>Supermarket has ran out of milk</w:t>
+      </w:r>
+    </w:p>
+    <w:p>
+      <w:pPr>
+        <w:pStyle w:val="ListParagraph"/>
         <w:numPr>
           <w:ilvl w:val="0"/>
           <w:numId w:val="1"/>
@@ -2520,7 +2436,7 @@
     </w:p>
     <w:p>
       <w:pPr>
-        <w:pStyle w:val="a3"/>
+        <w:pStyle w:val="ListParagraph"/>
         <w:numPr>
           <w:ilvl w:val="0"/>
           <w:numId w:val="1"/>
@@ -2542,37 +2458,29 @@
     </w:p>
     <w:p>
       <w:pPr>
-        <w:pStyle w:val="a3"/>
-        <w:numPr>
-          <w:ilvl w:val="0"/>
-          <w:numId w:val="1"/>
-        </w:numPr>
-        <w:rPr>
-          <w:sz w:val="20"/>
-          <w:szCs w:val="20"/>
-          <w:lang w:val="en-AU"/>
-        </w:rPr>
-      </w:pPr>
-      <w:r>
-        <w:rPr>
-          <w:sz w:val="20"/>
-          <w:szCs w:val="20"/>
-          <w:lang w:val="en-AU"/>
-        </w:rPr>
-        <w:t xml:space="preserve">Need to tell a </w:t>
-      </w:r>
-      <w:r>
-        <w:rPr>
-          <w:sz w:val="20"/>
-          <w:szCs w:val="20"/>
-          <w:lang w:val="en-AU"/>
-        </w:rPr>
-        <w:t>patient that they will not make it</w:t>
-      </w:r>
-    </w:p>
-    <w:p>
-      <w:pPr>
-        <w:pStyle w:val="a3"/>
+        <w:pStyle w:val="ListParagraph"/>
+        <w:numPr>
+          <w:ilvl w:val="0"/>
+          <w:numId w:val="1"/>
+        </w:numPr>
+        <w:rPr>
+          <w:sz w:val="20"/>
+          <w:szCs w:val="20"/>
+          <w:lang w:val="en-AU"/>
+        </w:rPr>
+      </w:pPr>
+      <w:r>
+        <w:rPr>
+          <w:sz w:val="20"/>
+          <w:szCs w:val="20"/>
+          <w:lang w:val="en-AU"/>
+        </w:rPr>
+        <w:t>Need to tell a patient that they will not make it</w:t>
+      </w:r>
+    </w:p>
+    <w:p>
+      <w:pPr>
+        <w:pStyle w:val="ListParagraph"/>
         <w:numPr>
           <w:ilvl w:val="0"/>
           <w:numId w:val="1"/>
@@ -2594,7 +2502,7 @@
     </w:p>
     <w:p>
       <w:pPr>
-        <w:pStyle w:val="a3"/>
+        <w:pStyle w:val="ListParagraph"/>
         <w:numPr>
           <w:ilvl w:val="0"/>
           <w:numId w:val="1"/>
@@ -2616,7 +2524,7 @@
     </w:p>
     <w:p>
       <w:pPr>
-        <w:pStyle w:val="a3"/>
+        <w:pStyle w:val="ListParagraph"/>
         <w:numPr>
           <w:ilvl w:val="0"/>
           <w:numId w:val="1"/>
@@ -2638,7 +2546,7 @@
     </w:p>
     <w:p>
       <w:pPr>
-        <w:pStyle w:val="a3"/>
+        <w:pStyle w:val="ListParagraph"/>
         <w:numPr>
           <w:ilvl w:val="0"/>
           <w:numId w:val="1"/>
@@ -2660,69 +2568,51 @@
     </w:p>
     <w:p>
       <w:pPr>
-        <w:pStyle w:val="a3"/>
-        <w:numPr>
-          <w:ilvl w:val="0"/>
-          <w:numId w:val="1"/>
-        </w:numPr>
-        <w:rPr>
-          <w:sz w:val="20"/>
-          <w:szCs w:val="20"/>
-          <w:lang w:val="en-AU"/>
-        </w:rPr>
-      </w:pPr>
-      <w:r>
-        <w:rPr>
-          <w:sz w:val="20"/>
-          <w:szCs w:val="20"/>
-          <w:lang w:val="en-AU"/>
-        </w:rPr>
-        <w:t xml:space="preserve">Need to explain </w:t>
-      </w:r>
-      <w:r>
-        <w:rPr>
-          <w:sz w:val="20"/>
-          <w:szCs w:val="20"/>
-          <w:lang w:val="en-AU"/>
-        </w:rPr>
-        <w:t>to people that they love ducks. As a pet, you sick bastards</w:t>
-      </w:r>
-    </w:p>
-    <w:p>
-      <w:pPr>
-        <w:pStyle w:val="a3"/>
-        <w:numPr>
-          <w:ilvl w:val="0"/>
-          <w:numId w:val="1"/>
-        </w:numPr>
-        <w:rPr>
-          <w:sz w:val="20"/>
-          <w:szCs w:val="20"/>
-          <w:lang w:val="en-AU"/>
-        </w:rPr>
-      </w:pPr>
-      <w:proofErr w:type="gramStart"/>
-      <w:r>
-        <w:rPr>
-          <w:sz w:val="20"/>
-          <w:szCs w:val="20"/>
-          <w:lang w:val="en-AU"/>
-        </w:rPr>
-        <w:t>Has to</w:t>
-      </w:r>
-      <w:proofErr w:type="gramEnd"/>
-      <w:r>
-        <w:rPr>
-          <w:sz w:val="20"/>
-          <w:szCs w:val="20"/>
-          <w:lang w:val="en-AU"/>
-        </w:rPr>
-        <w:t xml:space="preserve"> get super drunk by midnight or else</w:t>
-      </w:r>
-    </w:p>
-    <w:p>
-      <w:pPr>
-        <w:pStyle w:val="a3"/>
+        <w:pStyle w:val="ListParagraph"/>
+        <w:numPr>
+          <w:ilvl w:val="0"/>
+          <w:numId w:val="1"/>
+        </w:numPr>
+        <w:rPr>
+          <w:sz w:val="20"/>
+          <w:szCs w:val="20"/>
+          <w:lang w:val="en-AU"/>
+        </w:rPr>
+      </w:pPr>
+      <w:r>
+        <w:rPr>
+          <w:sz w:val="20"/>
+          <w:szCs w:val="20"/>
+          <w:lang w:val="en-AU"/>
+        </w:rPr>
+        <w:t>Need to explain to people that they love ducks. As a pet, you sick bastards</w:t>
+      </w:r>
+    </w:p>
+    <w:p>
+      <w:pPr>
+        <w:pStyle w:val="ListParagraph"/>
+        <w:numPr>
+          <w:ilvl w:val="0"/>
+          <w:numId w:val="1"/>
+        </w:numPr>
+        <w:rPr>
+          <w:sz w:val="20"/>
+          <w:szCs w:val="20"/>
+          <w:lang w:val="en-AU"/>
+        </w:rPr>
+      </w:pPr>
+      <w:r>
+        <w:rPr>
+          <w:sz w:val="20"/>
+          <w:szCs w:val="20"/>
+          <w:lang w:val="en-AU"/>
+        </w:rPr>
+        <w:t>Has to get super drunk by midnight or else</w:t>
+      </w:r>
+    </w:p>
+    <w:p>
+      <w:pPr>
+        <w:pStyle w:val="ListParagraph"/>
         <w:numPr>
           <w:ilvl w:val="0"/>
           <w:numId w:val="1"/>
@@ -2744,7 +2634,7 @@
     </w:p>
     <w:p>
       <w:pPr>
-        <w:pStyle w:val="a3"/>
+        <w:pStyle w:val="ListParagraph"/>
         <w:numPr>
           <w:ilvl w:val="0"/>
           <w:numId w:val="1"/>
@@ -2766,32 +2656,24 @@
     </w:p>
     <w:p>
       <w:pPr>
-        <w:pStyle w:val="a3"/>
-        <w:numPr>
-          <w:ilvl w:val="0"/>
-          <w:numId w:val="1"/>
-        </w:numPr>
-        <w:rPr>
-          <w:sz w:val="20"/>
-          <w:szCs w:val="20"/>
-          <w:lang w:val="en-AU"/>
-        </w:rPr>
-      </w:pPr>
-      <w:r>
-        <w:rPr>
-          <w:sz w:val="20"/>
-          <w:szCs w:val="20"/>
-          <w:lang w:val="en-AU"/>
-        </w:rPr>
-        <w:t>Is super powerful and is bore</w:t>
-      </w:r>
-      <w:r>
-        <w:rPr>
-          <w:sz w:val="20"/>
-          <w:szCs w:val="20"/>
-          <w:lang w:val="en-AU"/>
-        </w:rPr>
-        <w:t>d as a result</w:t>
+        <w:pStyle w:val="ListParagraph"/>
+        <w:numPr>
+          <w:ilvl w:val="0"/>
+          <w:numId w:val="1"/>
+        </w:numPr>
+        <w:rPr>
+          <w:sz w:val="20"/>
+          <w:szCs w:val="20"/>
+          <w:lang w:val="en-AU"/>
+        </w:rPr>
+      </w:pPr>
+      <w:r>
+        <w:rPr>
+          <w:sz w:val="20"/>
+          <w:szCs w:val="20"/>
+          <w:lang w:val="en-AU"/>
+        </w:rPr>
+        <w:t>Is super powerful and is bored as a result</w:t>
       </w:r>
     </w:p>
     <w:p>
@@ -2850,7 +2732,7 @@
     </w:p>
     <w:p>
       <w:pPr>
-        <w:pStyle w:val="a3"/>
+        <w:pStyle w:val="ListParagraph"/>
         <w:numPr>
           <w:ilvl w:val="0"/>
           <w:numId w:val="1"/>
@@ -2889,47 +2771,29 @@
     </w:p>
     <w:p>
       <w:pPr>
-        <w:pStyle w:val="a3"/>
-        <w:numPr>
-          <w:ilvl w:val="0"/>
-          <w:numId w:val="1"/>
-        </w:numPr>
-        <w:rPr>
-          <w:sz w:val="20"/>
-          <w:szCs w:val="20"/>
-          <w:lang w:val="en-AU"/>
-        </w:rPr>
-      </w:pPr>
-      <w:r>
-        <w:rPr>
-          <w:sz w:val="20"/>
-          <w:szCs w:val="20"/>
-          <w:lang w:val="en-AU"/>
-        </w:rPr>
-        <w:t>Has a tattoo of five points on his hand between the thumb and in</w:t>
-      </w:r>
-      <w:r>
-        <w:rPr>
-          <w:sz w:val="20"/>
-          <w:szCs w:val="20"/>
-          <w:lang w:val="en-AU"/>
-        </w:rPr>
-        <w:t xml:space="preserve">dex </w:t>
-      </w:r>
-      <w:proofErr w:type="gramStart"/>
-      <w:r>
-        <w:rPr>
-          <w:sz w:val="20"/>
-          <w:szCs w:val="20"/>
-          <w:lang w:val="en-AU"/>
-        </w:rPr>
-        <w:t>finger</w:t>
-      </w:r>
-      <w:proofErr w:type="gramEnd"/>
-    </w:p>
-    <w:p>
-      <w:pPr>
-        <w:pStyle w:val="a3"/>
+        <w:pStyle w:val="ListParagraph"/>
+        <w:numPr>
+          <w:ilvl w:val="0"/>
+          <w:numId w:val="1"/>
+        </w:numPr>
+        <w:rPr>
+          <w:sz w:val="20"/>
+          <w:szCs w:val="20"/>
+          <w:lang w:val="en-AU"/>
+        </w:rPr>
+      </w:pPr>
+      <w:r>
+        <w:rPr>
+          <w:sz w:val="20"/>
+          <w:szCs w:val="20"/>
+          <w:lang w:val="en-AU"/>
+        </w:rPr>
+        <w:t>Has a tattoo of five points on his hand between the thumb and index finger</w:t>
+      </w:r>
+    </w:p>
+    <w:p>
+      <w:pPr>
+        <w:pStyle w:val="ListParagraph"/>
         <w:numPr>
           <w:ilvl w:val="0"/>
           <w:numId w:val="1"/>
@@ -2951,7 +2815,7 @@
     </w:p>
     <w:p>
       <w:pPr>
-        <w:pStyle w:val="a3"/>
+        <w:pStyle w:val="ListParagraph"/>
         <w:numPr>
           <w:ilvl w:val="0"/>
           <w:numId w:val="1"/>
@@ -2973,7 +2837,7 @@
     </w:p>
     <w:p>
       <w:pPr>
-        <w:pStyle w:val="a3"/>
+        <w:pStyle w:val="ListParagraph"/>
         <w:numPr>
           <w:ilvl w:val="0"/>
           <w:numId w:val="1"/>
@@ -2995,7 +2859,7 @@
     </w:p>
     <w:p>
       <w:pPr>
-        <w:pStyle w:val="a3"/>
+        <w:pStyle w:val="ListParagraph"/>
         <w:numPr>
           <w:ilvl w:val="0"/>
           <w:numId w:val="1"/>
@@ -3017,7 +2881,7 @@
     </w:p>
     <w:p>
       <w:pPr>
-        <w:pStyle w:val="a3"/>
+        <w:pStyle w:val="ListParagraph"/>
         <w:numPr>
           <w:ilvl w:val="0"/>
           <w:numId w:val="1"/>
@@ -3039,7 +2903,7 @@
     </w:p>
     <w:p>
       <w:pPr>
-        <w:pStyle w:val="a3"/>
+        <w:pStyle w:val="ListParagraph"/>
         <w:numPr>
           <w:ilvl w:val="0"/>
           <w:numId w:val="1"/>
@@ -3061,7 +2925,7 @@
     </w:p>
     <w:p>
       <w:pPr>
-        <w:pStyle w:val="a3"/>
+        <w:pStyle w:val="ListParagraph"/>
         <w:numPr>
           <w:ilvl w:val="0"/>
           <w:numId w:val="1"/>
@@ -3083,7 +2947,7 @@
     </w:p>
     <w:p>
       <w:pPr>
-        <w:pStyle w:val="a3"/>
+        <w:pStyle w:val="ListParagraph"/>
         <w:numPr>
           <w:ilvl w:val="0"/>
           <w:numId w:val="1"/>
@@ -3105,7 +2969,7 @@
     </w:p>
     <w:p>
       <w:pPr>
-        <w:pStyle w:val="a3"/>
+        <w:pStyle w:val="ListParagraph"/>
         <w:numPr>
           <w:ilvl w:val="0"/>
           <w:numId w:val="1"/>
@@ -3127,7 +2991,7 @@
     </w:p>
     <w:p>
       <w:pPr>
-        <w:pStyle w:val="a3"/>
+        <w:pStyle w:val="ListParagraph"/>
         <w:numPr>
           <w:ilvl w:val="0"/>
           <w:numId w:val="1"/>
@@ -3149,37 +3013,29 @@
     </w:p>
     <w:p>
       <w:pPr>
-        <w:pStyle w:val="a3"/>
-        <w:numPr>
-          <w:ilvl w:val="0"/>
-          <w:numId w:val="1"/>
-        </w:numPr>
-        <w:rPr>
-          <w:sz w:val="20"/>
-          <w:szCs w:val="20"/>
-          <w:lang w:val="en-AU"/>
-        </w:rPr>
-      </w:pPr>
-      <w:r>
-        <w:rPr>
-          <w:sz w:val="20"/>
-          <w:szCs w:val="20"/>
-          <w:lang w:val="en-AU"/>
-        </w:rPr>
-        <w:t>Le</w:t>
-      </w:r>
-      <w:r>
-        <w:rPr>
-          <w:sz w:val="20"/>
-          <w:szCs w:val="20"/>
-          <w:lang w:val="en-AU"/>
-        </w:rPr>
-        <w:t>af green eyebrows</w:t>
-      </w:r>
-    </w:p>
-    <w:p>
-      <w:pPr>
-        <w:pStyle w:val="a3"/>
+        <w:pStyle w:val="ListParagraph"/>
+        <w:numPr>
+          <w:ilvl w:val="0"/>
+          <w:numId w:val="1"/>
+        </w:numPr>
+        <w:rPr>
+          <w:sz w:val="20"/>
+          <w:szCs w:val="20"/>
+          <w:lang w:val="en-AU"/>
+        </w:rPr>
+      </w:pPr>
+      <w:r>
+        <w:rPr>
+          <w:sz w:val="20"/>
+          <w:szCs w:val="20"/>
+          <w:lang w:val="en-AU"/>
+        </w:rPr>
+        <w:t>Leaf green eyebrows</w:t>
+      </w:r>
+    </w:p>
+    <w:p>
+      <w:pPr>
+        <w:pStyle w:val="ListParagraph"/>
         <w:numPr>
           <w:ilvl w:val="0"/>
           <w:numId w:val="1"/>
@@ -3201,7 +3057,7 @@
     </w:p>
     <w:p>
       <w:pPr>
-        <w:pStyle w:val="a3"/>
+        <w:pStyle w:val="ListParagraph"/>
         <w:numPr>
           <w:ilvl w:val="0"/>
           <w:numId w:val="1"/>
@@ -3223,7 +3079,7 @@
     </w:p>
     <w:p>
       <w:pPr>
-        <w:pStyle w:val="a3"/>
+        <w:pStyle w:val="ListParagraph"/>
         <w:numPr>
           <w:ilvl w:val="0"/>
           <w:numId w:val="1"/>
@@ -3245,7 +3101,7 @@
     </w:p>
     <w:p>
       <w:pPr>
-        <w:pStyle w:val="a3"/>
+        <w:pStyle w:val="ListParagraph"/>
         <w:numPr>
           <w:ilvl w:val="0"/>
           <w:numId w:val="1"/>
@@ -3267,7 +3123,7 @@
     </w:p>
     <w:p>
       <w:pPr>
-        <w:pStyle w:val="a3"/>
+        <w:pStyle w:val="ListParagraph"/>
         <w:numPr>
           <w:ilvl w:val="0"/>
           <w:numId w:val="1"/>
@@ -3289,7 +3145,7 @@
     </w:p>
     <w:p>
       <w:pPr>
-        <w:pStyle w:val="a3"/>
+        <w:pStyle w:val="ListParagraph"/>
         <w:numPr>
           <w:ilvl w:val="0"/>
           <w:numId w:val="1"/>
@@ -3311,7 +3167,7 @@
     </w:p>
     <w:p>
       <w:pPr>
-        <w:pStyle w:val="a3"/>
+        <w:pStyle w:val="ListParagraph"/>
         <w:numPr>
           <w:ilvl w:val="0"/>
           <w:numId w:val="1"/>
@@ -3333,7 +3189,7 @@
     </w:p>
     <w:p>
       <w:pPr>
-        <w:pStyle w:val="a3"/>
+        <w:pStyle w:val="ListParagraph"/>
         <w:numPr>
           <w:ilvl w:val="0"/>
           <w:numId w:val="1"/>
@@ -3355,7 +3211,7 @@
     </w:p>
     <w:p>
       <w:pPr>
-        <w:pStyle w:val="a3"/>
+        <w:pStyle w:val="ListParagraph"/>
         <w:numPr>
           <w:ilvl w:val="0"/>
           <w:numId w:val="1"/>
@@ -3377,37 +3233,29 @@
     </w:p>
     <w:p>
       <w:pPr>
-        <w:pStyle w:val="a3"/>
-        <w:numPr>
-          <w:ilvl w:val="0"/>
-          <w:numId w:val="1"/>
-        </w:numPr>
-        <w:rPr>
-          <w:sz w:val="20"/>
-          <w:szCs w:val="20"/>
-          <w:lang w:val="en-AU"/>
-        </w:rPr>
-      </w:pPr>
-      <w:r>
-        <w:rPr>
-          <w:sz w:val="20"/>
-          <w:szCs w:val="20"/>
-          <w:lang w:val="en-AU"/>
-        </w:rPr>
-        <w:t xml:space="preserve">Fidgeting with </w:t>
-      </w:r>
-      <w:r>
-        <w:rPr>
-          <w:sz w:val="20"/>
-          <w:szCs w:val="20"/>
-          <w:lang w:val="en-AU"/>
-        </w:rPr>
-        <w:t>their fingers</w:t>
-      </w:r>
-    </w:p>
-    <w:p>
-      <w:pPr>
-        <w:pStyle w:val="a3"/>
+        <w:pStyle w:val="ListParagraph"/>
+        <w:numPr>
+          <w:ilvl w:val="0"/>
+          <w:numId w:val="1"/>
+        </w:numPr>
+        <w:rPr>
+          <w:sz w:val="20"/>
+          <w:szCs w:val="20"/>
+          <w:lang w:val="en-AU"/>
+        </w:rPr>
+      </w:pPr>
+      <w:r>
+        <w:rPr>
+          <w:sz w:val="20"/>
+          <w:szCs w:val="20"/>
+          <w:lang w:val="en-AU"/>
+        </w:rPr>
+        <w:t>Fidgeting with their fingers</w:t>
+      </w:r>
+    </w:p>
+    <w:p>
+      <w:pPr>
+        <w:pStyle w:val="ListParagraph"/>
         <w:numPr>
           <w:ilvl w:val="0"/>
           <w:numId w:val="1"/>
@@ -3429,7 +3277,7 @@
     </w:p>
     <w:p>
       <w:pPr>
-        <w:pStyle w:val="a3"/>
+        <w:pStyle w:val="ListParagraph"/>
         <w:numPr>
           <w:ilvl w:val="0"/>
           <w:numId w:val="1"/>
@@ -3451,7 +3299,7 @@
     </w:p>
     <w:p>
       <w:pPr>
-        <w:pStyle w:val="a3"/>
+        <w:pStyle w:val="ListParagraph"/>
         <w:numPr>
           <w:ilvl w:val="0"/>
           <w:numId w:val="1"/>
@@ -3473,7 +3321,7 @@
     </w:p>
     <w:p>
       <w:pPr>
-        <w:pStyle w:val="a3"/>
+        <w:pStyle w:val="ListParagraph"/>
         <w:numPr>
           <w:ilvl w:val="0"/>
           <w:numId w:val="1"/>
@@ -3495,7 +3343,7 @@
     </w:p>
     <w:p>
       <w:pPr>
-        <w:pStyle w:val="a3"/>
+        <w:pStyle w:val="ListParagraph"/>
         <w:numPr>
           <w:ilvl w:val="0"/>
           <w:numId w:val="1"/>
@@ -3517,7 +3365,7 @@
     </w:p>
     <w:p>
       <w:pPr>
-        <w:pStyle w:val="a3"/>
+        <w:pStyle w:val="ListParagraph"/>
         <w:numPr>
           <w:ilvl w:val="0"/>
           <w:numId w:val="1"/>
@@ -3539,7 +3387,7 @@
     </w:p>
     <w:p>
       <w:pPr>
-        <w:pStyle w:val="a3"/>
+        <w:pStyle w:val="ListParagraph"/>
         <w:numPr>
           <w:ilvl w:val="0"/>
           <w:numId w:val="1"/>
@@ -3561,7 +3409,7 @@
     </w:p>
     <w:p>
       <w:pPr>
-        <w:pStyle w:val="a3"/>
+        <w:pStyle w:val="ListParagraph"/>
         <w:numPr>
           <w:ilvl w:val="0"/>
           <w:numId w:val="1"/>
@@ -3583,7 +3431,7 @@
     </w:p>
     <w:p>
       <w:pPr>
-        <w:pStyle w:val="a3"/>
+        <w:pStyle w:val="ListParagraph"/>
         <w:numPr>
           <w:ilvl w:val="0"/>
           <w:numId w:val="1"/>
@@ -3605,7 +3453,7 @@
     </w:p>
     <w:p>
       <w:pPr>
-        <w:pStyle w:val="a3"/>
+        <w:pStyle w:val="ListParagraph"/>
         <w:numPr>
           <w:ilvl w:val="0"/>
           <w:numId w:val="1"/>
@@ -3627,7 +3475,7 @@
     </w:p>
     <w:p>
       <w:pPr>
-        <w:pStyle w:val="a3"/>
+        <w:pStyle w:val="ListParagraph"/>
         <w:numPr>
           <w:ilvl w:val="0"/>
           <w:numId w:val="1"/>
@@ -3712,7 +3560,7 @@
     </w:p>
     <w:p>
       <w:pPr>
-        <w:pStyle w:val="a3"/>
+        <w:pStyle w:val="ListParagraph"/>
         <w:numPr>
           <w:ilvl w:val="0"/>
           <w:numId w:val="1"/>
@@ -3734,7 +3582,7 @@
     </w:p>
     <w:p>
       <w:pPr>
-        <w:pStyle w:val="a3"/>
+        <w:pStyle w:val="ListParagraph"/>
         <w:numPr>
           <w:ilvl w:val="0"/>
           <w:numId w:val="1"/>
@@ -3756,32 +3604,24 @@
     </w:p>
     <w:p>
       <w:pPr>
-        <w:pStyle w:val="a3"/>
-        <w:numPr>
-          <w:ilvl w:val="0"/>
-          <w:numId w:val="1"/>
-        </w:numPr>
-        <w:rPr>
-          <w:sz w:val="20"/>
-          <w:szCs w:val="20"/>
-          <w:lang w:val="en-AU"/>
-        </w:rPr>
-      </w:pPr>
-      <w:r>
-        <w:rPr>
-          <w:sz w:val="20"/>
-          <w:szCs w:val="20"/>
-          <w:lang w:val="en-AU"/>
-        </w:rPr>
-        <w:t>Read books which could be like your own. Either It’ll be a relief cause it’</w:t>
-      </w:r>
-      <w:r>
-        <w:rPr>
-          <w:sz w:val="20"/>
-          <w:szCs w:val="20"/>
-          <w:lang w:val="en-AU"/>
-        </w:rPr>
-        <w:t>s different than yours, or it’s a warning cause you’ve both gone for clichés</w:t>
+        <w:pStyle w:val="ListParagraph"/>
+        <w:numPr>
+          <w:ilvl w:val="0"/>
+          <w:numId w:val="1"/>
+        </w:numPr>
+        <w:rPr>
+          <w:sz w:val="20"/>
+          <w:szCs w:val="20"/>
+          <w:lang w:val="en-AU"/>
+        </w:rPr>
+      </w:pPr>
+      <w:r>
+        <w:rPr>
+          <w:sz w:val="20"/>
+          <w:szCs w:val="20"/>
+          <w:lang w:val="en-AU"/>
+        </w:rPr>
+        <w:t>Read books which could be like your own. Either It’ll be a relief cause it’s different than yours, or it’s a warning cause you’ve both gone for clichés</w:t>
       </w:r>
     </w:p>
     <w:p>
@@ -3803,7 +3643,7 @@
     </w:p>
     <w:p>
       <w:pPr>
-        <w:pStyle w:val="a3"/>
+        <w:pStyle w:val="ListParagraph"/>
         <w:numPr>
           <w:ilvl w:val="0"/>
           <w:numId w:val="1"/>
@@ -3835,7 +3675,7 @@
     </w:p>
     <w:p>
       <w:pPr>
-        <w:pStyle w:val="a3"/>
+        <w:pStyle w:val="ListParagraph"/>
         <w:numPr>
           <w:ilvl w:val="0"/>
           <w:numId w:val="1"/>
@@ -3857,7 +3697,7 @@
     </w:p>
     <w:p>
       <w:pPr>
-        <w:pStyle w:val="a3"/>
+        <w:pStyle w:val="ListParagraph"/>
         <w:numPr>
           <w:ilvl w:val="0"/>
           <w:numId w:val="1"/>
@@ -3889,7 +3729,7 @@
     </w:p>
     <w:p>
       <w:pPr>
-        <w:pStyle w:val="a3"/>
+        <w:pStyle w:val="ListParagraph"/>
         <w:numPr>
           <w:ilvl w:val="0"/>
           <w:numId w:val="1"/>
@@ -3911,7 +3751,7 @@
     </w:p>
     <w:p>
       <w:pPr>
-        <w:pStyle w:val="a3"/>
+        <w:pStyle w:val="ListParagraph"/>
         <w:numPr>
           <w:ilvl w:val="0"/>
           <w:numId w:val="1"/>
@@ -3933,7 +3773,7 @@
     </w:p>
     <w:p>
       <w:pPr>
-        <w:pStyle w:val="a3"/>
+        <w:pStyle w:val="ListParagraph"/>
         <w:numPr>
           <w:ilvl w:val="0"/>
           <w:numId w:val="1"/>
@@ -3955,37 +3795,29 @@
     </w:p>
     <w:p>
       <w:pPr>
-        <w:pStyle w:val="a3"/>
-        <w:numPr>
-          <w:ilvl w:val="0"/>
-          <w:numId w:val="1"/>
-        </w:numPr>
-        <w:rPr>
-          <w:sz w:val="20"/>
-          <w:szCs w:val="20"/>
-          <w:lang w:val="en-AU"/>
-        </w:rPr>
-      </w:pPr>
-      <w:r>
-        <w:rPr>
-          <w:sz w:val="20"/>
-          <w:szCs w:val="20"/>
-          <w:lang w:val="en-AU"/>
-        </w:rPr>
-        <w:t>Scott Pilgrim Vs the</w:t>
-      </w:r>
-      <w:r>
-        <w:rPr>
-          <w:sz w:val="20"/>
-          <w:szCs w:val="20"/>
-          <w:lang w:val="en-AU"/>
-        </w:rPr>
-        <w:t xml:space="preserve"> World series</w:t>
-      </w:r>
-    </w:p>
-    <w:p>
-      <w:pPr>
-        <w:pStyle w:val="a3"/>
+        <w:pStyle w:val="ListParagraph"/>
+        <w:numPr>
+          <w:ilvl w:val="0"/>
+          <w:numId w:val="1"/>
+        </w:numPr>
+        <w:rPr>
+          <w:sz w:val="20"/>
+          <w:szCs w:val="20"/>
+          <w:lang w:val="en-AU"/>
+        </w:rPr>
+      </w:pPr>
+      <w:r>
+        <w:rPr>
+          <w:sz w:val="20"/>
+          <w:szCs w:val="20"/>
+          <w:lang w:val="en-AU"/>
+        </w:rPr>
+        <w:t>Scott Pilgrim Vs the World series</w:t>
+      </w:r>
+    </w:p>
+    <w:p>
+      <w:pPr>
+        <w:pStyle w:val="ListParagraph"/>
         <w:numPr>
           <w:ilvl w:val="0"/>
           <w:numId w:val="1"/>
@@ -4007,7 +3839,7 @@
     </w:p>
     <w:p>
       <w:pPr>
-        <w:pStyle w:val="a3"/>
+        <w:pStyle w:val="ListParagraph"/>
         <w:numPr>
           <w:ilvl w:val="0"/>
           <w:numId w:val="1"/>
@@ -4029,7 +3861,7 @@
     </w:p>
     <w:p>
       <w:pPr>
-        <w:pStyle w:val="a3"/>
+        <w:pStyle w:val="ListParagraph"/>
         <w:numPr>
           <w:ilvl w:val="0"/>
           <w:numId w:val="1"/>
@@ -4051,7 +3883,7 @@
     </w:p>
     <w:p>
       <w:pPr>
-        <w:pStyle w:val="a3"/>
+        <w:pStyle w:val="ListParagraph"/>
         <w:numPr>
           <w:ilvl w:val="0"/>
           <w:numId w:val="1"/>
@@ -4073,7 +3905,7 @@
     </w:p>
     <w:p>
       <w:pPr>
-        <w:pStyle w:val="a3"/>
+        <w:pStyle w:val="ListParagraph"/>
         <w:numPr>
           <w:ilvl w:val="0"/>
           <w:numId w:val="1"/>
@@ -4095,7 +3927,7 @@
     </w:p>
     <w:p>
       <w:pPr>
-        <w:pStyle w:val="a3"/>
+        <w:pStyle w:val="ListParagraph"/>
         <w:numPr>
           <w:ilvl w:val="0"/>
           <w:numId w:val="1"/>
@@ -4117,7 +3949,7 @@
     </w:p>
     <w:p>
       <w:pPr>
-        <w:pStyle w:val="a3"/>
+        <w:pStyle w:val="ListParagraph"/>
         <w:numPr>
           <w:ilvl w:val="0"/>
           <w:numId w:val="1"/>
@@ -4139,7 +3971,7 @@
     </w:p>
     <w:p>
       <w:pPr>
-        <w:pStyle w:val="a3"/>
+        <w:pStyle w:val="ListParagraph"/>
         <w:numPr>
           <w:ilvl w:val="0"/>
           <w:numId w:val="1"/>
@@ -4161,7 +3993,7 @@
     </w:p>
     <w:p>
       <w:pPr>
-        <w:pStyle w:val="a3"/>
+        <w:pStyle w:val="ListParagraph"/>
         <w:numPr>
           <w:ilvl w:val="0"/>
           <w:numId w:val="1"/>
@@ -4183,37 +4015,29 @@
     </w:p>
     <w:p>
       <w:pPr>
-        <w:pStyle w:val="a3"/>
-        <w:numPr>
-          <w:ilvl w:val="0"/>
-          <w:numId w:val="1"/>
-        </w:numPr>
-        <w:rPr>
-          <w:sz w:val="20"/>
-          <w:szCs w:val="20"/>
-          <w:lang w:val="en-AU"/>
-        </w:rPr>
-      </w:pPr>
-      <w:r>
-        <w:rPr>
-          <w:sz w:val="20"/>
-          <w:szCs w:val="20"/>
-          <w:lang w:val="en-AU"/>
-        </w:rPr>
-        <w:t>Pri</w:t>
-      </w:r>
-      <w:r>
-        <w:rPr>
-          <w:sz w:val="20"/>
-          <w:szCs w:val="20"/>
-          <w:lang w:val="en-AU"/>
-        </w:rPr>
-        <w:t>de Prejudice and Zombies</w:t>
-      </w:r>
-    </w:p>
-    <w:p>
-      <w:pPr>
-        <w:pStyle w:val="a3"/>
+        <w:pStyle w:val="ListParagraph"/>
+        <w:numPr>
+          <w:ilvl w:val="0"/>
+          <w:numId w:val="1"/>
+        </w:numPr>
+        <w:rPr>
+          <w:sz w:val="20"/>
+          <w:szCs w:val="20"/>
+          <w:lang w:val="en-AU"/>
+        </w:rPr>
+      </w:pPr>
+      <w:r>
+        <w:rPr>
+          <w:sz w:val="20"/>
+          <w:szCs w:val="20"/>
+          <w:lang w:val="en-AU"/>
+        </w:rPr>
+        <w:t>Pride Prejudice and Zombies</w:t>
+      </w:r>
+    </w:p>
+    <w:p>
+      <w:pPr>
+        <w:pStyle w:val="ListParagraph"/>
         <w:numPr>
           <w:ilvl w:val="0"/>
           <w:numId w:val="1"/>
@@ -4235,7 +4059,7 @@
     </w:p>
     <w:p>
       <w:pPr>
-        <w:pStyle w:val="a3"/>
+        <w:pStyle w:val="ListParagraph"/>
         <w:numPr>
           <w:ilvl w:val="0"/>
           <w:numId w:val="1"/>
@@ -4257,7 +4081,7 @@
     </w:p>
     <w:p>
       <w:pPr>
-        <w:pStyle w:val="a3"/>
+        <w:pStyle w:val="ListParagraph"/>
         <w:numPr>
           <w:ilvl w:val="0"/>
           <w:numId w:val="1"/>
@@ -4279,7 +4103,7 @@
     </w:p>
     <w:p>
       <w:pPr>
-        <w:pStyle w:val="a3"/>
+        <w:pStyle w:val="ListParagraph"/>
         <w:numPr>
           <w:ilvl w:val="0"/>
           <w:numId w:val="1"/>
@@ -4301,7 +4125,7 @@
     </w:p>
     <w:p>
       <w:pPr>
-        <w:pStyle w:val="a3"/>
+        <w:pStyle w:val="ListParagraph"/>
         <w:numPr>
           <w:ilvl w:val="0"/>
           <w:numId w:val="1"/>
@@ -4323,7 +4147,7 @@
     </w:p>
     <w:p>
       <w:pPr>
-        <w:pStyle w:val="a3"/>
+        <w:pStyle w:val="ListParagraph"/>
         <w:numPr>
           <w:ilvl w:val="0"/>
           <w:numId w:val="1"/>
@@ -4345,7 +4169,7 @@
     </w:p>
     <w:p>
       <w:pPr>
-        <w:pStyle w:val="a3"/>
+        <w:pStyle w:val="ListParagraph"/>
         <w:numPr>
           <w:ilvl w:val="0"/>
           <w:numId w:val="1"/>
@@ -4367,7 +4191,7 @@
     </w:p>
     <w:p>
       <w:pPr>
-        <w:pStyle w:val="a3"/>
+        <w:pStyle w:val="ListParagraph"/>
         <w:numPr>
           <w:ilvl w:val="0"/>
           <w:numId w:val="1"/>
@@ -4389,7 +4213,7 @@
     </w:p>
     <w:p>
       <w:pPr>
-        <w:pStyle w:val="a3"/>
+        <w:pStyle w:val="ListParagraph"/>
         <w:numPr>
           <w:ilvl w:val="0"/>
           <w:numId w:val="1"/>
@@ -4411,7 +4235,7 @@
     </w:p>
     <w:p>
       <w:pPr>
-        <w:pStyle w:val="a3"/>
+        <w:pStyle w:val="ListParagraph"/>
         <w:numPr>
           <w:ilvl w:val="0"/>
           <w:numId w:val="1"/>
@@ -4433,7 +4257,7 @@
     </w:p>
     <w:p>
       <w:pPr>
-        <w:pStyle w:val="a3"/>
+        <w:pStyle w:val="ListParagraph"/>
         <w:numPr>
           <w:ilvl w:val="0"/>
           <w:numId w:val="1"/>
@@ -4473,7 +4297,7 @@
     </w:p>
     <w:p>
       <w:pPr>
-        <w:pStyle w:val="a3"/>
+        <w:pStyle w:val="ListParagraph"/>
         <w:numPr>
           <w:ilvl w:val="0"/>
           <w:numId w:val="1"/>
@@ -4490,68 +4314,32 @@
           <w:szCs w:val="20"/>
           <w:lang w:val="fr-FR"/>
         </w:rPr>
-        <w:t>Red Mar</w:t>
-      </w:r>
-      <w:r>
-        <w:rPr>
-          <w:sz w:val="20"/>
-          <w:szCs w:val="20"/>
-          <w:lang w:val="fr-FR"/>
-        </w:rPr>
-        <w:t>s Blue Mars Green Mars</w:t>
-      </w:r>
-    </w:p>
-    <w:p>
-      <w:pPr>
-        <w:pStyle w:val="a3"/>
-        <w:numPr>
-          <w:ilvl w:val="0"/>
-          <w:numId w:val="1"/>
-        </w:numPr>
-        <w:rPr>
-          <w:sz w:val="20"/>
-          <w:szCs w:val="20"/>
-        </w:rPr>
-      </w:pPr>
-      <w:r>
-        <w:rPr>
-          <w:sz w:val="20"/>
-          <w:szCs w:val="20"/>
-        </w:rPr>
-        <w:t xml:space="preserve">A song of </w:t>
-      </w:r>
-      <w:r>
-        <w:rPr>
-          <w:sz w:val="20"/>
-          <w:szCs w:val="20"/>
-        </w:rPr>
-        <w:t>ice</w:t>
-      </w:r>
-      <w:r>
-        <w:rPr>
-          <w:sz w:val="20"/>
-          <w:szCs w:val="20"/>
-        </w:rPr>
-        <w:t xml:space="preserve"> and </w:t>
-      </w:r>
-      <w:r>
-        <w:rPr>
-          <w:sz w:val="20"/>
-          <w:szCs w:val="20"/>
-        </w:rPr>
-        <w:t>fire</w:t>
-      </w:r>
-      <w:r>
-        <w:rPr>
-          <w:sz w:val="20"/>
-          <w:szCs w:val="20"/>
-        </w:rPr>
-        <w:t xml:space="preserve"> (game of thrones stuff)</w:t>
-      </w:r>
-    </w:p>
-    <w:p>
-      <w:pPr>
-        <w:pStyle w:val="a3"/>
+        <w:t>Red Mars Blue Mars Green Mars</w:t>
+      </w:r>
+    </w:p>
+    <w:p>
+      <w:pPr>
+        <w:pStyle w:val="ListParagraph"/>
+        <w:numPr>
+          <w:ilvl w:val="0"/>
+          <w:numId w:val="1"/>
+        </w:numPr>
+        <w:rPr>
+          <w:sz w:val="20"/>
+          <w:szCs w:val="20"/>
+        </w:rPr>
+      </w:pPr>
+      <w:r>
+        <w:rPr>
+          <w:sz w:val="20"/>
+          <w:szCs w:val="20"/>
+        </w:rPr>
+        <w:t>A song of ice and fire (game of thrones stuff)</w:t>
+      </w:r>
+    </w:p>
+    <w:p>
+      <w:pPr>
+        <w:pStyle w:val="ListParagraph"/>
         <w:numPr>
           <w:ilvl w:val="0"/>
           <w:numId w:val="1"/>
@@ -4571,7 +4359,7 @@
     </w:p>
     <w:p>
       <w:pPr>
-        <w:pStyle w:val="a3"/>
+        <w:pStyle w:val="ListParagraph"/>
         <w:numPr>
           <w:ilvl w:val="0"/>
           <w:numId w:val="1"/>
@@ -4591,7 +4379,7 @@
     </w:p>
     <w:p>
       <w:pPr>
-        <w:pStyle w:val="a3"/>
+        <w:pStyle w:val="ListParagraph"/>
         <w:numPr>
           <w:ilvl w:val="0"/>
           <w:numId w:val="1"/>
@@ -4611,7 +4399,7 @@
     </w:p>
     <w:p>
       <w:pPr>
-        <w:pStyle w:val="a3"/>
+        <w:pStyle w:val="ListParagraph"/>
         <w:numPr>
           <w:ilvl w:val="0"/>
           <w:numId w:val="1"/>
@@ -4631,7 +4419,7 @@
     </w:p>
     <w:p>
       <w:pPr>
-        <w:pStyle w:val="a3"/>
+        <w:pStyle w:val="ListParagraph"/>
         <w:numPr>
           <w:ilvl w:val="0"/>
           <w:numId w:val="1"/>
@@ -4651,7 +4439,7 @@
     </w:p>
     <w:p>
       <w:pPr>
-        <w:pStyle w:val="a3"/>
+        <w:pStyle w:val="ListParagraph"/>
         <w:numPr>
           <w:ilvl w:val="0"/>
           <w:numId w:val="1"/>
@@ -4671,22 +4459,31 @@
     </w:p>
     <w:p>
       <w:pPr>
-        <w:pStyle w:val="a3"/>
-        <w:numPr>
-          <w:ilvl w:val="0"/>
-          <w:numId w:val="1"/>
-        </w:numPr>
-        <w:rPr>
-          <w:sz w:val="20"/>
-          <w:szCs w:val="20"/>
-        </w:rPr>
-      </w:pPr>
-      <w:r>
-        <w:rPr>
-          <w:sz w:val="20"/>
-          <w:szCs w:val="20"/>
-        </w:rPr>
-        <w:t xml:space="preserve">Nassim </w:t>
+        <w:pStyle w:val="ListParagraph"/>
+        <w:numPr>
+          <w:ilvl w:val="0"/>
+          <w:numId w:val="1"/>
+        </w:numPr>
+        <w:rPr>
+          <w:sz w:val="20"/>
+          <w:szCs w:val="20"/>
+        </w:rPr>
+      </w:pPr>
+      <w:proofErr w:type="spellStart"/>
+      <w:r>
+        <w:rPr>
+          <w:sz w:val="20"/>
+          <w:szCs w:val="20"/>
+        </w:rPr>
+        <w:t>Nassim</w:t>
+      </w:r>
+      <w:proofErr w:type="spellEnd"/>
+      <w:r>
+        <w:rPr>
+          <w:sz w:val="20"/>
+          <w:szCs w:val="20"/>
+        </w:rPr>
+        <w:t xml:space="preserve"> </w:t>
       </w:r>
       <w:proofErr w:type="spellStart"/>
       <w:r>
@@ -4733,7 +4530,7 @@
     </w:p>
     <w:p>
       <w:pPr>
-        <w:pStyle w:val="a3"/>
+        <w:pStyle w:val="ListParagraph"/>
         <w:numPr>
           <w:ilvl w:val="0"/>
           <w:numId w:val="1"/>
@@ -4769,7 +4566,7 @@
     </w:p>
     <w:p>
       <w:pPr>
-        <w:pStyle w:val="a3"/>
+        <w:pStyle w:val="ListParagraph"/>
         <w:numPr>
           <w:ilvl w:val="1"/>
           <w:numId w:val="1"/>
@@ -4789,7 +4586,7 @@
     </w:p>
     <w:p>
       <w:pPr>
-        <w:pStyle w:val="a3"/>
+        <w:pStyle w:val="ListParagraph"/>
         <w:numPr>
           <w:ilvl w:val="1"/>
           <w:numId w:val="1"/>
@@ -4809,45 +4606,22 @@
     </w:p>
     <w:p>
       <w:pPr>
-        <w:pStyle w:val="a3"/>
-        <w:numPr>
-          <w:ilvl w:val="0"/>
-          <w:numId w:val="1"/>
-        </w:numPr>
-        <w:rPr>
-          <w:sz w:val="20"/>
-          <w:szCs w:val="20"/>
-        </w:rPr>
-      </w:pPr>
-      <w:r>
-        <w:rPr>
-          <w:sz w:val="20"/>
-          <w:szCs w:val="20"/>
-        </w:rPr>
-        <w:t>Lists are useful! Do</w:t>
-      </w:r>
-      <w:r>
-        <w:rPr>
-          <w:sz w:val="20"/>
-          <w:szCs w:val="20"/>
-        </w:rPr>
-        <w:t xml:space="preserve"> them! (If they are </w:t>
-      </w:r>
-      <w:proofErr w:type="gramStart"/>
-      <w:r>
-        <w:rPr>
-          <w:sz w:val="20"/>
-          <w:szCs w:val="20"/>
-        </w:rPr>
-        <w:t>really useful</w:t>
-      </w:r>
-      <w:proofErr w:type="gramEnd"/>
-      <w:r>
-        <w:rPr>
-          <w:sz w:val="20"/>
-          <w:szCs w:val="20"/>
-        </w:rPr>
-        <w:t>)</w:t>
+        <w:pStyle w:val="ListParagraph"/>
+        <w:numPr>
+          <w:ilvl w:val="0"/>
+          <w:numId w:val="1"/>
+        </w:numPr>
+        <w:rPr>
+          <w:sz w:val="20"/>
+          <w:szCs w:val="20"/>
+        </w:rPr>
+      </w:pPr>
+      <w:r>
+        <w:rPr>
+          <w:sz w:val="20"/>
+          <w:szCs w:val="20"/>
+        </w:rPr>
+        <w:t>Lists are useful! Do them! (If they are really useful)</w:t>
       </w:r>
     </w:p>
     <w:p>
@@ -4867,7 +4641,7 @@
     </w:p>
     <w:p>
       <w:pPr>
-        <w:pStyle w:val="a3"/>
+        <w:pStyle w:val="ListParagraph"/>
         <w:numPr>
           <w:ilvl w:val="0"/>
           <w:numId w:val="1"/>
@@ -4887,7 +4661,7 @@
     </w:p>
     <w:p>
       <w:pPr>
-        <w:pStyle w:val="a3"/>
+        <w:pStyle w:val="ListParagraph"/>
         <w:numPr>
           <w:ilvl w:val="0"/>
           <w:numId w:val="1"/>
@@ -4907,72 +4681,47 @@
     </w:p>
     <w:p>
       <w:pPr>
-        <w:pStyle w:val="a3"/>
-        <w:numPr>
-          <w:ilvl w:val="0"/>
-          <w:numId w:val="1"/>
-        </w:numPr>
-        <w:rPr>
-          <w:sz w:val="20"/>
-          <w:szCs w:val="20"/>
-        </w:rPr>
-      </w:pPr>
-      <w:proofErr w:type="gramStart"/>
-      <w:r>
-        <w:rPr>
-          <w:sz w:val="20"/>
-          <w:szCs w:val="20"/>
-        </w:rPr>
-        <w:t>A micro verse,</w:t>
-      </w:r>
-      <w:proofErr w:type="gramEnd"/>
-      <w:r>
-        <w:rPr>
-          <w:sz w:val="20"/>
-          <w:szCs w:val="20"/>
-        </w:rPr>
-        <w:t xml:space="preserve"> filled with shining stars and swirling nebulas</w:t>
-      </w:r>
-    </w:p>
-    <w:p>
-      <w:pPr>
-        <w:pStyle w:val="a3"/>
-        <w:numPr>
-          <w:ilvl w:val="0"/>
-          <w:numId w:val="1"/>
-        </w:numPr>
-        <w:rPr>
-          <w:sz w:val="20"/>
-          <w:szCs w:val="20"/>
-        </w:rPr>
-      </w:pPr>
-      <w:proofErr w:type="gramStart"/>
-      <w:r>
-        <w:rPr>
-          <w:sz w:val="20"/>
-          <w:szCs w:val="20"/>
-        </w:rPr>
-        <w:t xml:space="preserve">A </w:t>
-      </w:r>
-      <w:r>
-        <w:rPr>
-          <w:sz w:val="20"/>
-          <w:szCs w:val="20"/>
-        </w:rPr>
-        <w:t>rubber ducky,</w:t>
-      </w:r>
-      <w:proofErr w:type="gramEnd"/>
-      <w:r>
-        <w:rPr>
-          <w:sz w:val="20"/>
-          <w:szCs w:val="20"/>
-        </w:rPr>
-        <w:t xml:space="preserve"> dressed like a British cop</w:t>
-      </w:r>
-    </w:p>
-    <w:p>
-      <w:pPr>
-        <w:pStyle w:val="a3"/>
+        <w:pStyle w:val="ListParagraph"/>
+        <w:numPr>
+          <w:ilvl w:val="0"/>
+          <w:numId w:val="1"/>
+        </w:numPr>
+        <w:rPr>
+          <w:sz w:val="20"/>
+          <w:szCs w:val="20"/>
+        </w:rPr>
+      </w:pPr>
+      <w:r>
+        <w:rPr>
+          <w:sz w:val="20"/>
+          <w:szCs w:val="20"/>
+        </w:rPr>
+        <w:t>A micro verse, filled with shining stars and swirling nebulas</w:t>
+      </w:r>
+    </w:p>
+    <w:p>
+      <w:pPr>
+        <w:pStyle w:val="ListParagraph"/>
+        <w:numPr>
+          <w:ilvl w:val="0"/>
+          <w:numId w:val="1"/>
+        </w:numPr>
+        <w:rPr>
+          <w:sz w:val="20"/>
+          <w:szCs w:val="20"/>
+        </w:rPr>
+      </w:pPr>
+      <w:r>
+        <w:rPr>
+          <w:sz w:val="20"/>
+          <w:szCs w:val="20"/>
+        </w:rPr>
+        <w:t>A rubber ducky, dressed like a British cop</w:t>
+      </w:r>
+    </w:p>
+    <w:p>
+      <w:pPr>
+        <w:pStyle w:val="ListParagraph"/>
         <w:numPr>
           <w:ilvl w:val="0"/>
           <w:numId w:val="1"/>
@@ -4992,7 +4741,7 @@
     </w:p>
     <w:p>
       <w:pPr>
-        <w:pStyle w:val="a3"/>
+        <w:pStyle w:val="ListParagraph"/>
         <w:numPr>
           <w:ilvl w:val="0"/>
           <w:numId w:val="1"/>
@@ -5012,7 +4761,7 @@
     </w:p>
     <w:p>
       <w:pPr>
-        <w:pStyle w:val="a3"/>
+        <w:pStyle w:val="ListParagraph"/>
         <w:numPr>
           <w:ilvl w:val="0"/>
           <w:numId w:val="1"/>
@@ -5032,50 +4781,27 @@
     </w:p>
     <w:p>
       <w:pPr>
-        <w:pStyle w:val="a3"/>
-        <w:numPr>
-          <w:ilvl w:val="0"/>
-          <w:numId w:val="1"/>
-        </w:numPr>
-        <w:rPr>
-          <w:sz w:val="20"/>
-          <w:szCs w:val="20"/>
-        </w:rPr>
-      </w:pPr>
-      <w:r>
-        <w:rPr>
-          <w:sz w:val="20"/>
-          <w:szCs w:val="20"/>
-        </w:rPr>
-        <w:t>A set of teeth, some whi</w:t>
-      </w:r>
-      <w:r>
-        <w:rPr>
-          <w:sz w:val="20"/>
-          <w:szCs w:val="20"/>
-        </w:rPr>
-        <w:t xml:space="preserve">te, some yellow, other in </w:t>
-      </w:r>
-      <w:proofErr w:type="gramStart"/>
-      <w:r>
-        <w:rPr>
-          <w:sz w:val="20"/>
-          <w:szCs w:val="20"/>
-        </w:rPr>
-        <w:t>various different</w:t>
-      </w:r>
-      <w:proofErr w:type="gramEnd"/>
-      <w:r>
-        <w:rPr>
-          <w:sz w:val="20"/>
-          <w:szCs w:val="20"/>
-        </w:rPr>
-        <w:t xml:space="preserve"> colors</w:t>
-      </w:r>
-    </w:p>
-    <w:p>
-      <w:pPr>
-        <w:pStyle w:val="a3"/>
+        <w:pStyle w:val="ListParagraph"/>
+        <w:numPr>
+          <w:ilvl w:val="0"/>
+          <w:numId w:val="1"/>
+        </w:numPr>
+        <w:rPr>
+          <w:sz w:val="20"/>
+          <w:szCs w:val="20"/>
+        </w:rPr>
+      </w:pPr>
+      <w:r>
+        <w:rPr>
+          <w:sz w:val="20"/>
+          <w:szCs w:val="20"/>
+        </w:rPr>
+        <w:t>A set of teeth, some white, some yellow, other in various different colors</w:t>
+      </w:r>
+    </w:p>
+    <w:p>
+      <w:pPr>
+        <w:pStyle w:val="ListParagraph"/>
         <w:numPr>
           <w:ilvl w:val="0"/>
           <w:numId w:val="1"/>
@@ -5095,7 +4821,7 @@
     </w:p>
     <w:p>
       <w:pPr>
-        <w:pStyle w:val="a3"/>
+        <w:pStyle w:val="ListParagraph"/>
         <w:numPr>
           <w:ilvl w:val="0"/>
           <w:numId w:val="1"/>
@@ -5115,155 +4841,107 @@
     </w:p>
     <w:p>
       <w:pPr>
-        <w:pStyle w:val="a3"/>
-        <w:numPr>
-          <w:ilvl w:val="0"/>
-          <w:numId w:val="1"/>
-        </w:numPr>
-        <w:rPr>
-          <w:sz w:val="20"/>
-          <w:szCs w:val="20"/>
-        </w:rPr>
-      </w:pPr>
-      <w:r>
-        <w:rPr>
-          <w:sz w:val="20"/>
-          <w:szCs w:val="20"/>
-        </w:rPr>
-        <w:t>A folded scarf with a dragon imprint, rugged and fu</w:t>
-      </w:r>
-      <w:r>
-        <w:rPr>
-          <w:sz w:val="20"/>
-          <w:szCs w:val="20"/>
-        </w:rPr>
-        <w:t>ll of holes</w:t>
-      </w:r>
-    </w:p>
-    <w:p>
-      <w:pPr>
-        <w:pStyle w:val="a3"/>
-        <w:numPr>
-          <w:ilvl w:val="0"/>
-          <w:numId w:val="1"/>
-        </w:numPr>
-        <w:rPr>
-          <w:sz w:val="20"/>
-          <w:szCs w:val="20"/>
-        </w:rPr>
-      </w:pPr>
-      <w:r>
-        <w:rPr>
-          <w:sz w:val="20"/>
-          <w:szCs w:val="20"/>
-        </w:rPr>
-        <w:t xml:space="preserve">A </w:t>
-      </w:r>
-      <w:proofErr w:type="gramStart"/>
-      <w:r>
-        <w:rPr>
-          <w:sz w:val="20"/>
-          <w:szCs w:val="20"/>
-        </w:rPr>
-        <w:t>well maintained</w:t>
-      </w:r>
-      <w:proofErr w:type="gramEnd"/>
-      <w:r>
-        <w:rPr>
-          <w:sz w:val="20"/>
-          <w:szCs w:val="20"/>
-        </w:rPr>
-        <w:t xml:space="preserve"> wooden staircase leading down into darkness</w:t>
-      </w:r>
-    </w:p>
-    <w:p>
-      <w:pPr>
-        <w:pStyle w:val="a3"/>
-        <w:numPr>
-          <w:ilvl w:val="0"/>
-          <w:numId w:val="1"/>
-        </w:numPr>
-        <w:rPr>
-          <w:sz w:val="20"/>
-          <w:szCs w:val="20"/>
-        </w:rPr>
-      </w:pPr>
-      <w:proofErr w:type="gramStart"/>
-      <w:r>
-        <w:rPr>
-          <w:sz w:val="20"/>
-          <w:szCs w:val="20"/>
-        </w:rPr>
-        <w:t>A brass knuckle,</w:t>
-      </w:r>
-      <w:proofErr w:type="gramEnd"/>
-      <w:r>
-        <w:rPr>
-          <w:sz w:val="20"/>
-          <w:szCs w:val="20"/>
-        </w:rPr>
-        <w:t xml:space="preserve"> adorned with the teeth and jaw of a serial killer</w:t>
-      </w:r>
-    </w:p>
-    <w:p>
-      <w:pPr>
-        <w:pStyle w:val="a3"/>
-        <w:numPr>
-          <w:ilvl w:val="0"/>
-          <w:numId w:val="1"/>
-        </w:numPr>
-        <w:rPr>
-          <w:sz w:val="20"/>
-          <w:szCs w:val="20"/>
-        </w:rPr>
-      </w:pPr>
-      <w:proofErr w:type="gramStart"/>
-      <w:r>
-        <w:rPr>
-          <w:sz w:val="20"/>
-          <w:szCs w:val="20"/>
-        </w:rPr>
-        <w:t>A blue fountain pen,</w:t>
-      </w:r>
-      <w:proofErr w:type="gramEnd"/>
-      <w:r>
-        <w:rPr>
-          <w:sz w:val="20"/>
-          <w:szCs w:val="20"/>
-        </w:rPr>
-        <w:t xml:space="preserve"> adorned with actual gold</w:t>
-      </w:r>
-    </w:p>
-    <w:p>
-      <w:pPr>
-        <w:pStyle w:val="a3"/>
-        <w:numPr>
-          <w:ilvl w:val="0"/>
-          <w:numId w:val="1"/>
-        </w:numPr>
-        <w:rPr>
-          <w:sz w:val="20"/>
-          <w:szCs w:val="20"/>
-        </w:rPr>
-      </w:pPr>
-      <w:r>
-        <w:rPr>
-          <w:sz w:val="20"/>
-          <w:szCs w:val="20"/>
-        </w:rPr>
-        <w:t>A burnt half of a picture, of the protagonist next to what seems like</w:t>
-      </w:r>
-      <w:r>
-        <w:rPr>
-          <w:sz w:val="20"/>
-          <w:szCs w:val="20"/>
-        </w:rPr>
-        <w:t xml:space="preserve"> another person</w:t>
-      </w:r>
-    </w:p>
-    <w:p>
-      <w:pPr>
-        <w:pStyle w:val="a3"/>
+        <w:pStyle w:val="ListParagraph"/>
+        <w:numPr>
+          <w:ilvl w:val="0"/>
+          <w:numId w:val="1"/>
+        </w:numPr>
+        <w:rPr>
+          <w:sz w:val="20"/>
+          <w:szCs w:val="20"/>
+        </w:rPr>
+      </w:pPr>
+      <w:r>
+        <w:rPr>
+          <w:sz w:val="20"/>
+          <w:szCs w:val="20"/>
+        </w:rPr>
+        <w:t>A folded scarf with a dragon imprint, rugged and full of holes</w:t>
+      </w:r>
+    </w:p>
+    <w:p>
+      <w:pPr>
+        <w:pStyle w:val="ListParagraph"/>
+        <w:numPr>
+          <w:ilvl w:val="0"/>
+          <w:numId w:val="1"/>
+        </w:numPr>
+        <w:rPr>
+          <w:sz w:val="20"/>
+          <w:szCs w:val="20"/>
+        </w:rPr>
+      </w:pPr>
+      <w:r>
+        <w:rPr>
+          <w:sz w:val="20"/>
+          <w:szCs w:val="20"/>
+        </w:rPr>
+        <w:t>A well maintained wooden staircase leading down into darkness</w:t>
+      </w:r>
+    </w:p>
+    <w:p>
+      <w:pPr>
+        <w:pStyle w:val="ListParagraph"/>
+        <w:numPr>
+          <w:ilvl w:val="0"/>
+          <w:numId w:val="1"/>
+        </w:numPr>
+        <w:rPr>
+          <w:sz w:val="20"/>
+          <w:szCs w:val="20"/>
+        </w:rPr>
+      </w:pPr>
+      <w:r>
+        <w:rPr>
+          <w:sz w:val="20"/>
+          <w:szCs w:val="20"/>
+        </w:rPr>
+        <w:t>A brass knuckle, adorned with the teeth and jaw of a serial killer</w:t>
+      </w:r>
+    </w:p>
+    <w:p>
+      <w:pPr>
+        <w:pStyle w:val="ListParagraph"/>
+        <w:numPr>
+          <w:ilvl w:val="0"/>
+          <w:numId w:val="1"/>
+        </w:numPr>
+        <w:rPr>
+          <w:sz w:val="20"/>
+          <w:szCs w:val="20"/>
+        </w:rPr>
+      </w:pPr>
+      <w:r>
+        <w:rPr>
+          <w:sz w:val="20"/>
+          <w:szCs w:val="20"/>
+        </w:rPr>
+        <w:t>A blue fountain pen, adorned with actual gold</w:t>
+      </w:r>
+    </w:p>
+    <w:p>
+      <w:pPr>
+        <w:pStyle w:val="ListParagraph"/>
+        <w:numPr>
+          <w:ilvl w:val="0"/>
+          <w:numId w:val="1"/>
+        </w:numPr>
+        <w:rPr>
+          <w:sz w:val="20"/>
+          <w:szCs w:val="20"/>
+        </w:rPr>
+      </w:pPr>
+      <w:r>
+        <w:rPr>
+          <w:sz w:val="20"/>
+          <w:szCs w:val="20"/>
+        </w:rPr>
+        <w:t>A burnt half of a picture, of the protagonist next to what seems like another person</w:t>
+      </w:r>
+    </w:p>
+    <w:p>
+      <w:pPr>
+        <w:pStyle w:val="ListParagraph"/>
         <w:numPr>
           <w:ilvl w:val="0"/>
           <w:numId w:val="1"/>
@@ -5283,7 +4961,7 @@
     </w:p>
     <w:p>
       <w:pPr>
-        <w:pStyle w:val="a3"/>
+        <w:pStyle w:val="ListParagraph"/>
         <w:numPr>
           <w:ilvl w:val="0"/>
           <w:numId w:val="1"/>
@@ -5303,7 +4981,7 @@
     </w:p>
     <w:p>
       <w:pPr>
-        <w:pStyle w:val="a3"/>
+        <w:pStyle w:val="ListParagraph"/>
         <w:numPr>
           <w:ilvl w:val="0"/>
           <w:numId w:val="1"/>
@@ -5323,34 +5001,27 @@
     </w:p>
     <w:p>
       <w:pPr>
-        <w:pStyle w:val="a3"/>
-        <w:numPr>
-          <w:ilvl w:val="0"/>
-          <w:numId w:val="1"/>
-        </w:numPr>
-        <w:rPr>
-          <w:sz w:val="20"/>
-          <w:szCs w:val="20"/>
-        </w:rPr>
-      </w:pPr>
-      <w:r>
-        <w:rPr>
-          <w:sz w:val="20"/>
-          <w:szCs w:val="20"/>
-        </w:rPr>
-        <w:t>Several border collie puppies, p</w:t>
-      </w:r>
-      <w:r>
-        <w:rPr>
-          <w:sz w:val="20"/>
-          <w:szCs w:val="20"/>
-        </w:rPr>
-        <w:t>laying with miniature sheep</w:t>
-      </w:r>
-    </w:p>
-    <w:p>
-      <w:pPr>
-        <w:pStyle w:val="a3"/>
+        <w:pStyle w:val="ListParagraph"/>
+        <w:numPr>
+          <w:ilvl w:val="0"/>
+          <w:numId w:val="1"/>
+        </w:numPr>
+        <w:rPr>
+          <w:sz w:val="20"/>
+          <w:szCs w:val="20"/>
+        </w:rPr>
+      </w:pPr>
+      <w:r>
+        <w:rPr>
+          <w:sz w:val="20"/>
+          <w:szCs w:val="20"/>
+        </w:rPr>
+        <w:t>Several border collie puppies, playing with miniature sheep</w:t>
+      </w:r>
+    </w:p>
+    <w:p>
+      <w:pPr>
+        <w:pStyle w:val="ListParagraph"/>
         <w:numPr>
           <w:ilvl w:val="0"/>
           <w:numId w:val="1"/>
@@ -5474,43 +5145,284 @@
     </w:p>
     <w:p>
       <w:pPr>
-        <w:pStyle w:val="a3"/>
-        <w:numPr>
-          <w:ilvl w:val="0"/>
-          <w:numId w:val="1"/>
-        </w:numPr>
-        <w:rPr>
-          <w:sz w:val="20"/>
-          <w:szCs w:val="20"/>
-        </w:rPr>
-      </w:pPr>
-      <w:r>
-        <w:rPr>
-          <w:sz w:val="20"/>
-          <w:szCs w:val="20"/>
-        </w:rPr>
-        <w:t>Write about whatever you like</w:t>
-      </w:r>
+        <w:pStyle w:val="ListParagraph"/>
+        <w:numPr>
+          <w:ilvl w:val="0"/>
+          <w:numId w:val="1"/>
+        </w:numPr>
+        <w:rPr>
+          <w:sz w:val="20"/>
+          <w:szCs w:val="20"/>
+        </w:rPr>
+      </w:pPr>
+      <w:r>
+        <w:rPr>
+          <w:sz w:val="20"/>
+          <w:szCs w:val="20"/>
+        </w:rPr>
+        <w:t>Write about whatever you like….. (dear god)</w:t>
+      </w:r>
+    </w:p>
+    <w:p>
+      <w:pPr>
+        <w:pStyle w:val="ListParagraph"/>
+        <w:numPr>
+          <w:ilvl w:val="1"/>
+          <w:numId w:val="1"/>
+        </w:numPr>
+        <w:rPr>
+          <w:sz w:val="20"/>
+          <w:szCs w:val="20"/>
+        </w:rPr>
+      </w:pPr>
+      <w:r>
+        <w:rPr>
+          <w:sz w:val="20"/>
+          <w:szCs w:val="20"/>
+        </w:rPr>
+        <w:t>If you’re slowing down, it’s not because you’re running out of stuff – it’s because you’re filtering</w:t>
+      </w:r>
+    </w:p>
+    <w:p>
+      <w:pPr>
+        <w:pStyle w:val="ListParagraph"/>
+        <w:numPr>
+          <w:ilvl w:val="1"/>
+          <w:numId w:val="1"/>
+        </w:numPr>
+        <w:rPr>
+          <w:sz w:val="20"/>
+          <w:szCs w:val="20"/>
+        </w:rPr>
+      </w:pPr>
+      <w:r>
+        <w:rPr>
+          <w:sz w:val="20"/>
+          <w:szCs w:val="20"/>
+        </w:rPr>
+        <w:t xml:space="preserve">Risk something today – experiment! Let the puppy </w:t>
+      </w:r>
+      <w:proofErr w:type="spellStart"/>
+      <w:r>
+        <w:rPr>
+          <w:sz w:val="20"/>
+          <w:szCs w:val="20"/>
+        </w:rPr>
+        <w:t>ruuuuuuuun</w:t>
+      </w:r>
+      <w:proofErr w:type="spellEnd"/>
+    </w:p>
+    <w:p>
+      <w:pPr>
+        <w:pStyle w:val="ListParagraph"/>
+        <w:numPr>
+          <w:ilvl w:val="1"/>
+          <w:numId w:val="1"/>
+        </w:numPr>
+        <w:rPr>
+          <w:sz w:val="20"/>
+          <w:szCs w:val="20"/>
+        </w:rPr>
+      </w:pPr>
+      <w:r>
+        <w:rPr>
+          <w:sz w:val="20"/>
+          <w:szCs w:val="20"/>
+        </w:rPr>
+        <w:t>Try not to take refuge in Parody</w:t>
+      </w:r>
+    </w:p>
+    <w:p>
+      <w:pPr>
+        <w:rPr>
+          <w:sz w:val="20"/>
+          <w:szCs w:val="20"/>
+        </w:rPr>
+      </w:pPr>
+      <w:r>
+        <w:rPr>
+          <w:sz w:val="20"/>
+          <w:szCs w:val="20"/>
+        </w:rPr>
+        <w:t xml:space="preserve">Third person narrator I guess. That’s the thing I’ll use for this story. I hope it’ll make sense in the end. You’ll see. Until then, I was sitting in my room – or, more likely, the similie of my room – and enjoying the view. Life is good – I was powerful, known, influential even, and all this inside this little haven I carved with blood (mostly others) and sweat (mostly cold) and tears (entirely virtual ones). IT was my throne, my grand palace, this tiny, tiny room in the center of the Metropolis. Its name is long gone to the archives of who gives a fuck, but it is all that the world is today. At least, all that matters of the world today. It is the shining, glistening heart of the entire virtual world known as Otherworld 1. Otherworld 1 was the first virtual world created – ran entirely on the cloud, for seamless integration into your life – with the explicit purpose of being the last haven of humanity. Let’s face it, dear reader, even if you’re not living in this world, yours is probably shit. I mean, when was the lasts time you did something great? Dangerous? EXPLOSIVE? When was the last time your heart was beating not due to the adrenaline rush that is brought by stress, but because you’ve done something truly fantastic? When was the last time you’ve given your tired comrades a rousing speech, to try and lift their spirits for one last charge into enemy fire? When was the last time you’ve led an entire country into victory? Have closed a deal or played political games or even perhaps killed somebody? I bet never. Yet I did. This is how I got to the center of Metropolis – by being the very best. OR, at least, so I lie to myself often. In fact, I’m somewhat average – just lucky. Lucky to be at the right place at the right time. </w:t>
+      </w:r>
+    </w:p>
+    <w:p>
+      <w:pPr>
+        <w:rPr>
+          <w:sz w:val="20"/>
+          <w:szCs w:val="20"/>
+        </w:rPr>
+      </w:pPr>
+      <w:r>
+        <w:rPr>
+          <w:sz w:val="20"/>
+          <w:szCs w:val="20"/>
+        </w:rPr>
+        <w:t>The Center of Metropolis has the most expensive real-estate in the world (</w:t>
+      </w:r>
+      <w:proofErr w:type="spellStart"/>
+      <w:r>
+        <w:rPr>
+          <w:sz w:val="20"/>
+          <w:szCs w:val="20"/>
+        </w:rPr>
+        <w:t>hehe</w:t>
+      </w:r>
+      <w:proofErr w:type="spellEnd"/>
+      <w:r>
+        <w:rPr>
+          <w:sz w:val="20"/>
+          <w:szCs w:val="20"/>
+        </w:rPr>
+        <w:t>) – If I work a very – VERY – good job anywhere, and save all of my money every month, I could use all the money saved that month to buy one meter. One. Square. Meter. In center Metropolis. Even not really a good meter. A shitty meter, on the outskirts, really borderline neighborhoods near the suburbs (</w:t>
+      </w:r>
+      <w:proofErr w:type="spellStart"/>
       <w:proofErr w:type="gramStart"/>
       <w:r>
         <w:rPr>
           <w:sz w:val="20"/>
           <w:szCs w:val="20"/>
         </w:rPr>
-        <w:t>…..</w:t>
-      </w:r>
+        <w:t>Ew</w:t>
+      </w:r>
+      <w:proofErr w:type="spellEnd"/>
       <w:proofErr w:type="gramEnd"/>
       <w:r>
         <w:rPr>
           <w:sz w:val="20"/>
           <w:szCs w:val="20"/>
         </w:rPr>
-        <w:t xml:space="preserve"> (dear god)</w:t>
-      </w:r>
-    </w:p>
-    <w:p>
-      <w:pPr>
-        <w:pStyle w:val="a3"/>
+        <w:t xml:space="preserve">). This place, this tiny shelter which cost more than most castles and some countries in Africa was given to me by Grandfather. Not my actual grandfather, he died before I was born, I mean The Grandfather – the Emperor, the ruler, the master of the Thousand planet imperium of Otherworld 1. He though I was spunky and funny. I was smart, and </w:t>
+      </w:r>
+      <w:proofErr w:type="spellStart"/>
+      <w:r>
+        <w:rPr>
+          <w:sz w:val="20"/>
+          <w:szCs w:val="20"/>
+        </w:rPr>
+        <w:t>kniving</w:t>
+      </w:r>
+      <w:proofErr w:type="spellEnd"/>
+      <w:r>
+        <w:rPr>
+          <w:sz w:val="20"/>
+          <w:szCs w:val="20"/>
+        </w:rPr>
+        <w:t xml:space="preserve">, and he knew – so, when </w:t>
+      </w:r>
+    </w:p>
+    <w:p>
+      <w:pPr>
+        <w:rPr>
+          <w:sz w:val="20"/>
+          <w:szCs w:val="20"/>
+        </w:rPr>
+      </w:pPr>
+    </w:p>
+    <w:p>
+      <w:pPr>
+        <w:rPr>
+          <w:sz w:val="20"/>
+          <w:szCs w:val="20"/>
+        </w:rPr>
+      </w:pPr>
+    </w:p>
+    <w:p>
+      <w:pPr>
+        <w:rPr>
+          <w:sz w:val="20"/>
+          <w:szCs w:val="20"/>
+        </w:rPr>
+      </w:pPr>
+    </w:p>
+    <w:p>
+      <w:pPr>
+        <w:rPr>
+          <w:sz w:val="20"/>
+          <w:szCs w:val="20"/>
+        </w:rPr>
+      </w:pPr>
+    </w:p>
+    <w:p>
+      <w:pPr>
+        <w:rPr>
+          <w:sz w:val="20"/>
+          <w:szCs w:val="20"/>
+        </w:rPr>
+      </w:pPr>
+    </w:p>
+    <w:p>
+      <w:pPr>
+        <w:rPr>
+          <w:sz w:val="20"/>
+          <w:szCs w:val="20"/>
+        </w:rPr>
+      </w:pPr>
+    </w:p>
+    <w:p>
+      <w:pPr>
+        <w:rPr>
+          <w:sz w:val="20"/>
+          <w:szCs w:val="20"/>
+        </w:rPr>
+      </w:pPr>
+    </w:p>
+    <w:p>
+      <w:pPr>
+        <w:rPr>
+          <w:sz w:val="20"/>
+          <w:szCs w:val="20"/>
+        </w:rPr>
+      </w:pPr>
+    </w:p>
+    <w:p>
+      <w:pPr>
+        <w:rPr>
+          <w:sz w:val="20"/>
+          <w:szCs w:val="20"/>
+        </w:rPr>
+      </w:pPr>
+    </w:p>
+    <w:p>
+      <w:pPr>
+        <w:rPr>
+          <w:sz w:val="20"/>
+          <w:szCs w:val="20"/>
+        </w:rPr>
+      </w:pPr>
+      <w:r>
+        <w:rPr>
+          <w:sz w:val="20"/>
+          <w:szCs w:val="20"/>
+        </w:rPr>
+        <w:lastRenderedPageBreak/>
+        <w:t>Week Two Day Two</w:t>
+      </w:r>
+    </w:p>
+    <w:p>
+      <w:pPr>
+        <w:pStyle w:val="ListParagraph"/>
+        <w:numPr>
+          <w:ilvl w:val="0"/>
+          <w:numId w:val="1"/>
+        </w:numPr>
+        <w:rPr>
+          <w:sz w:val="20"/>
+          <w:szCs w:val="20"/>
+        </w:rPr>
+      </w:pPr>
+      <w:r>
+        <w:rPr>
+          <w:sz w:val="20"/>
+          <w:szCs w:val="20"/>
+        </w:rPr>
+        <w:t>Go for little walks – it’s useful for writers</w:t>
+      </w:r>
+    </w:p>
+    <w:p>
+      <w:pPr>
+        <w:pStyle w:val="ListParagraph"/>
         <w:numPr>
           <w:ilvl w:val="1"/>
           <w:numId w:val="1"/>
@@ -5525,27 +5437,45 @@
           <w:sz w:val="20"/>
           <w:szCs w:val="20"/>
         </w:rPr>
-        <w:t>If you’re slowing down, it’s not because you’re running out of stuff – it’s because you’re filtering</w:t>
-      </w:r>
-    </w:p>
-    <w:p>
-      <w:pPr>
-        <w:pStyle w:val="a3"/>
-        <w:numPr>
-          <w:ilvl w:val="1"/>
-          <w:numId w:val="1"/>
-        </w:numPr>
-        <w:rPr>
-          <w:sz w:val="20"/>
-          <w:szCs w:val="20"/>
-        </w:rPr>
-      </w:pPr>
-      <w:r>
-        <w:rPr>
-          <w:sz w:val="20"/>
-          <w:szCs w:val="20"/>
-        </w:rPr>
-        <w:t xml:space="preserve">Risk something today – experiment! Let the puppy </w:t>
+        <w:t>Be in an environment you’re not usually in</w:t>
+      </w:r>
+    </w:p>
+    <w:p>
+      <w:pPr>
+        <w:rPr>
+          <w:sz w:val="20"/>
+          <w:szCs w:val="20"/>
+        </w:rPr>
+      </w:pPr>
+      <w:r>
+        <w:rPr>
+          <w:sz w:val="20"/>
+          <w:szCs w:val="20"/>
+        </w:rPr>
+        <w:t>Free write – Keep going, try not to stop. If you’re stuck switch voices, scenes, fall back on lists, work on the muscle – train the puppy.</w:t>
+      </w:r>
+    </w:p>
+    <w:p>
+      <w:pPr>
+        <w:rPr>
+          <w:sz w:val="20"/>
+          <w:szCs w:val="20"/>
+        </w:rPr>
+      </w:pPr>
+    </w:p>
+    <w:p>
+      <w:pPr>
+        <w:rPr>
+          <w:sz w:val="20"/>
+          <w:szCs w:val="20"/>
+        </w:rPr>
+      </w:pPr>
+      <w:r>
+        <w:rPr>
+          <w:sz w:val="20"/>
+          <w:szCs w:val="20"/>
+        </w:rPr>
+        <w:t xml:space="preserve">As the leaves fall down all around, the squirrels running up and down the trees all around the autumnal cemetery, carrying nuts, seeds of spring, and the souls of the dead, you notice one particularly large squirrel – a golden chestnut squirrel, with shiny eyes and a large, fluffy tail – </w:t>
       </w:r>
       <w:proofErr w:type="spellStart"/>
       <w:r>
@@ -5553,541 +5483,132 @@
           <w:sz w:val="20"/>
           <w:szCs w:val="20"/>
         </w:rPr>
-        <w:t>ruuuuuuuun</w:t>
+        <w:t>beconing</w:t>
       </w:r>
       <w:proofErr w:type="spellEnd"/>
-    </w:p>
-    <w:p>
-      <w:pPr>
-        <w:pStyle w:val="a3"/>
-        <w:numPr>
-          <w:ilvl w:val="1"/>
-          <w:numId w:val="1"/>
-        </w:numPr>
-        <w:rPr>
-          <w:sz w:val="20"/>
-          <w:szCs w:val="20"/>
-        </w:rPr>
-      </w:pPr>
-      <w:r>
-        <w:rPr>
-          <w:sz w:val="20"/>
-          <w:szCs w:val="20"/>
-        </w:rPr>
-        <w:t>Try not to take refuge in Parody</w:t>
-      </w:r>
-    </w:p>
-    <w:p>
-      <w:pPr>
-        <w:rPr>
-          <w:sz w:val="20"/>
-          <w:szCs w:val="20"/>
-        </w:rPr>
-      </w:pPr>
-      <w:r>
-        <w:rPr>
-          <w:sz w:val="20"/>
-          <w:szCs w:val="20"/>
-        </w:rPr>
-        <w:t xml:space="preserve">Third person narrator I guess. That’s the thing I’ll use for this story. I hope it’ll make sense in the end. You’ll see. Until then, I was sitting in my room – or, more likely, the </w:t>
-      </w:r>
-      <w:r>
-        <w:rPr>
-          <w:sz w:val="20"/>
-          <w:szCs w:val="20"/>
-        </w:rPr>
-        <w:t>similie</w:t>
+      <w:r>
+        <w:rPr>
+          <w:sz w:val="20"/>
+          <w:szCs w:val="20"/>
+        </w:rPr>
+        <w:t xml:space="preserve"> to you.</w:t>
+      </w:r>
+    </w:p>
+    <w:p>
+      <w:pPr>
+        <w:rPr>
+          <w:sz w:val="20"/>
+          <w:szCs w:val="20"/>
+        </w:rPr>
+      </w:pPr>
+      <w:r>
+        <w:rPr>
+          <w:sz w:val="20"/>
+          <w:szCs w:val="20"/>
+        </w:rPr>
+        <w:t xml:space="preserve">You look around to see if you’re alone and see no-one – not a soul, in fact. You approach the odd squirrel, and it rushes ahead, down the path, and stops. </w:t>
+      </w:r>
+      <w:proofErr w:type="gramStart"/>
+      <w:r>
+        <w:rPr>
+          <w:sz w:val="20"/>
+          <w:szCs w:val="20"/>
+        </w:rPr>
+        <w:t>Looking back at you, seemingly calling out to you to follow it.</w:t>
+      </w:r>
+      <w:proofErr w:type="gramEnd"/>
+      <w:r>
+        <w:rPr>
+          <w:sz w:val="20"/>
+          <w:szCs w:val="20"/>
+        </w:rPr>
+        <w:t xml:space="preserve"> As you begin to follow it you notice a glint of green in one of its rather large ears, and are surprised to see that it is an earring – a silver earing with a jade stone embedded in its midst. The squirrel ducks into a small hole near one of the tombstones at the cemetery, and you come to a halt – the hole is obviously too small for you, and odd as it might be to have a ridiculously beautiful squirrel run ahead of you and wear an earring, you cannot fit in the tiny hole through which it just ran. Or can you? You go down on all four, peering around to make sure no one sees you in this moment of silliness, and try to fit a hand into the hold. Your hand fits a little past the wrist, yet no more. No, you cannot fit in there. What were you thinking? As you stand up a soft chuckle makes you turn around, only to see the squirrel standing on top of one of the other tombstones, looking around innocently and pretending not to have noticed you sticking your hand into a grave.</w:t>
+      </w:r>
+    </w:p>
+    <w:p>
+      <w:pPr>
+        <w:rPr>
+          <w:sz w:val="20"/>
+          <w:szCs w:val="20"/>
+        </w:rPr>
+      </w:pPr>
+      <w:r>
+        <w:rPr>
+          <w:sz w:val="20"/>
+          <w:szCs w:val="20"/>
+        </w:rPr>
+        <w:t xml:space="preserve">The squirrel </w:t>
+      </w:r>
+      <w:proofErr w:type="gramStart"/>
+      <w:r>
+        <w:rPr>
+          <w:sz w:val="20"/>
+          <w:szCs w:val="20"/>
+        </w:rPr>
+        <w:t>beacons,</w:t>
+      </w:r>
+      <w:proofErr w:type="gramEnd"/>
+      <w:r>
+        <w:rPr>
+          <w:sz w:val="20"/>
+          <w:szCs w:val="20"/>
+        </w:rPr>
+        <w:t xml:space="preserve"> and you follow – this time towards a large, basalt mausoleum with giant columns and towering arches. It is far bigger than necessary, and you are certain you’ve never seen it before. You’ve been visiting the cemetery pretty regularly since your parents have died, but have never noticed this freakishly large structure, apparently in the middle of the cemetery. Yet as you look around, you can find no other graves, just a path leading back through the trees – a forest, now? – and the squirrel, it’s tail held high, its earring glinting in the soft light of the setting sun, standing near the door to the mausoleum. You approach hesitantly, concerned the mysterious squirrel is messing with you again, yet this time you notice it is different – the door to the giant pitch black basalt structure is opened just a crack, and surprisingly warm air is flowing out of it.</w:t>
+      </w:r>
+    </w:p>
+    <w:p>
+      <w:pPr>
+        <w:pStyle w:val="ListParagraph"/>
+        <w:numPr>
+          <w:ilvl w:val="0"/>
+          <w:numId w:val="1"/>
+        </w:numPr>
+        <w:rPr>
+          <w:sz w:val="20"/>
+          <w:szCs w:val="20"/>
+        </w:rPr>
+      </w:pPr>
+      <w:r>
+        <w:rPr>
+          <w:sz w:val="20"/>
+          <w:szCs w:val="20"/>
+        </w:rPr>
+        <w:t xml:space="preserve">The squirrel is turning into a </w:t>
+      </w:r>
+      <w:proofErr w:type="gramStart"/>
+      <w:r>
+        <w:rPr>
+          <w:sz w:val="20"/>
+          <w:szCs w:val="20"/>
+        </w:rPr>
+        <w:t>man,</w:t>
+      </w:r>
+      <w:proofErr w:type="gramEnd"/>
+      <w:r>
+        <w:rPr>
+          <w:sz w:val="20"/>
+          <w:szCs w:val="20"/>
+        </w:rPr>
+        <w:t xml:space="preserve"> the squirrels are </w:t>
+      </w:r>
+      <w:proofErr w:type="spellStart"/>
+      <w:r>
+        <w:rPr>
+          <w:sz w:val="20"/>
+          <w:szCs w:val="20"/>
+        </w:rPr>
+        <w:t>Psychopomps</w:t>
+      </w:r>
+      <w:proofErr w:type="spellEnd"/>
+      <w:r>
+        <w:rPr>
+          <w:sz w:val="20"/>
+          <w:szCs w:val="20"/>
+        </w:rPr>
+        <w:t xml:space="preserve"> (New word! Woohoo!), guides to the dead, is the reader dead? Etc.</w:t>
       </w:r>
       <w:bookmarkStart w:id="0" w:name="_GoBack"/>
       <w:bookmarkEnd w:id="0"/>
-      <w:r>
-        <w:rPr>
-          <w:sz w:val="20"/>
-          <w:szCs w:val="20"/>
-        </w:rPr>
-        <w:t xml:space="preserve"> of my room – and enjoying the view. Life is good – I was powerful, known, influential even, and all this inside this little haven I carved with blood (mostly others) and sweat (mostly cold) and tears (entirely virtual ones). IT was my throne, my grand palace, this tiny, tiny room in the center of the Metropolis. Its name is long gone to the archives of who gives a fuck, but it is all that the world is today. </w:t>
-      </w:r>
-      <w:r>
-        <w:rPr>
-          <w:sz w:val="20"/>
-          <w:szCs w:val="20"/>
-        </w:rPr>
-        <w:t>At least</w:t>
-      </w:r>
-      <w:r>
-        <w:rPr>
-          <w:sz w:val="20"/>
-          <w:szCs w:val="20"/>
-        </w:rPr>
-        <w:t xml:space="preserve">, all that matters of the world today. It is the shining, </w:t>
-      </w:r>
-      <w:r>
-        <w:rPr>
-          <w:sz w:val="20"/>
-          <w:szCs w:val="20"/>
-        </w:rPr>
-        <w:t>glistening</w:t>
-      </w:r>
-      <w:r>
-        <w:rPr>
-          <w:sz w:val="20"/>
-          <w:szCs w:val="20"/>
-        </w:rPr>
-        <w:t xml:space="preserve"> heart </w:t>
-      </w:r>
-      <w:r>
-        <w:rPr>
-          <w:sz w:val="20"/>
-          <w:szCs w:val="20"/>
-        </w:rPr>
-        <w:t>of</w:t>
-      </w:r>
-      <w:r>
-        <w:rPr>
-          <w:sz w:val="20"/>
-          <w:szCs w:val="20"/>
-        </w:rPr>
-        <w:t xml:space="preserve"> the entire virtual world known as Otherworld 1. Otherworld 1 was the first virtual world created – ran entirely on the cloud, for </w:t>
-      </w:r>
-      <w:r>
-        <w:rPr>
-          <w:sz w:val="20"/>
-          <w:szCs w:val="20"/>
-        </w:rPr>
-        <w:t>seamless</w:t>
-      </w:r>
-      <w:r>
-        <w:rPr>
-          <w:sz w:val="20"/>
-          <w:szCs w:val="20"/>
-        </w:rPr>
-        <w:t xml:space="preserve"> integration into your life – with the </w:t>
-      </w:r>
-      <w:r>
-        <w:rPr>
-          <w:sz w:val="20"/>
-          <w:szCs w:val="20"/>
-        </w:rPr>
-        <w:t>explicit</w:t>
-      </w:r>
-      <w:r>
-        <w:rPr>
-          <w:sz w:val="20"/>
-          <w:szCs w:val="20"/>
-        </w:rPr>
-        <w:t xml:space="preserve"> purpose of being the last haven of humanity. Let’s face it, dear reader, even if you’re not living in this world, yours is probably shit. I mean, when was the lasts time you did something great? Dangerous? EXPLOSIVE? When was the last time your heart was beating not due to the </w:t>
-      </w:r>
-      <w:r>
-        <w:rPr>
-          <w:sz w:val="20"/>
-          <w:szCs w:val="20"/>
-        </w:rPr>
-        <w:t>adrenaline</w:t>
-      </w:r>
-      <w:r>
-        <w:rPr>
-          <w:sz w:val="20"/>
-          <w:szCs w:val="20"/>
-        </w:rPr>
-        <w:t xml:space="preserve"> rush that is brought by stress, but because you’ve done something truly fantastic? When was the last time you’ve given your tired comrades a rousing speech, to try and lift their spirits for one last charge into enemy fire? When was the last time you’ve led an entire country into victory? Have closed a deal or played political games </w:t>
-      </w:r>
-      <w:r>
-        <w:rPr>
-          <w:sz w:val="20"/>
-          <w:szCs w:val="20"/>
-        </w:rPr>
-        <w:t>or</w:t>
-      </w:r>
-      <w:r>
-        <w:rPr>
-          <w:sz w:val="20"/>
-          <w:szCs w:val="20"/>
-        </w:rPr>
-        <w:t xml:space="preserve"> even perhaps killed somebody? I bet never. Yet I did. </w:t>
-      </w:r>
-      <w:r>
-        <w:rPr>
-          <w:sz w:val="20"/>
-          <w:szCs w:val="20"/>
-        </w:rPr>
-        <w:t xml:space="preserve">This is how I got to the center of Metropolis – by being the very best. OR, at least, so I lie to myself often. In fact, I’m somewhat average – just lucky. Lucky to be at the right place at the right time. </w:t>
-      </w:r>
-    </w:p>
-    <w:p>
-      <w:pPr>
-        <w:rPr>
-          <w:sz w:val="20"/>
-          <w:szCs w:val="20"/>
-        </w:rPr>
-      </w:pPr>
-      <w:r>
-        <w:rPr>
-          <w:sz w:val="20"/>
-          <w:szCs w:val="20"/>
-        </w:rPr>
-        <w:t>The Center of Metropolis has the most expensive real-estate in the world (</w:t>
-      </w:r>
-      <w:proofErr w:type="spellStart"/>
-      <w:r>
-        <w:rPr>
-          <w:sz w:val="20"/>
-          <w:szCs w:val="20"/>
-        </w:rPr>
-        <w:t>hehe</w:t>
-      </w:r>
-      <w:proofErr w:type="spellEnd"/>
-      <w:r>
-        <w:rPr>
-          <w:sz w:val="20"/>
-          <w:szCs w:val="20"/>
-        </w:rPr>
-        <w:t xml:space="preserve">) – If I work a very – VERY – good job anywhere, and save </w:t>
-      </w:r>
-      <w:proofErr w:type="gramStart"/>
-      <w:r>
-        <w:rPr>
-          <w:sz w:val="20"/>
-          <w:szCs w:val="20"/>
-        </w:rPr>
-        <w:t>all of</w:t>
-      </w:r>
-      <w:proofErr w:type="gramEnd"/>
-      <w:r>
-        <w:rPr>
-          <w:sz w:val="20"/>
-          <w:szCs w:val="20"/>
-        </w:rPr>
-        <w:t xml:space="preserve"> my money every month, I could use all the money saved that month to buy one meter. One. Square. Meter. In center Metropolis. Even not really a good meter. A shitty meter, on the outskirts, </w:t>
-      </w:r>
-      <w:proofErr w:type="gramStart"/>
-      <w:r>
-        <w:rPr>
-          <w:sz w:val="20"/>
-          <w:szCs w:val="20"/>
-        </w:rPr>
-        <w:t>really borderline</w:t>
-      </w:r>
-      <w:proofErr w:type="gramEnd"/>
-      <w:r>
-        <w:rPr>
-          <w:sz w:val="20"/>
-          <w:szCs w:val="20"/>
-        </w:rPr>
-        <w:t xml:space="preserve"> neighborhoods near the suburbs (</w:t>
-      </w:r>
-      <w:proofErr w:type="spellStart"/>
-      <w:r>
-        <w:rPr>
-          <w:sz w:val="20"/>
-          <w:szCs w:val="20"/>
-        </w:rPr>
-        <w:t>Ew</w:t>
-      </w:r>
-      <w:proofErr w:type="spellEnd"/>
-      <w:r>
-        <w:rPr>
-          <w:sz w:val="20"/>
-          <w:szCs w:val="20"/>
-        </w:rPr>
-        <w:t xml:space="preserve">). This place, this tiny shelter which cost more than most castles and some countries in Africa was given to me by Grandfather. Not my actual grandfather, he died before I was born, I mean The Grandfather – the Emperor, the ruler, the master of the Thousand planet imperium of Otherworld 1. He though I was spunky and funny. I was smart, and </w:t>
-      </w:r>
-      <w:proofErr w:type="spellStart"/>
-      <w:r>
-        <w:rPr>
-          <w:sz w:val="20"/>
-          <w:szCs w:val="20"/>
-        </w:rPr>
-        <w:t>kniving</w:t>
-      </w:r>
-      <w:proofErr w:type="spellEnd"/>
-      <w:r>
-        <w:rPr>
-          <w:sz w:val="20"/>
-          <w:szCs w:val="20"/>
-        </w:rPr>
-        <w:t xml:space="preserve">, and he knew – so, when </w:t>
-      </w:r>
-    </w:p>
-    <w:p>
-      <w:pPr>
-        <w:rPr>
-          <w:sz w:val="20"/>
-          <w:szCs w:val="20"/>
-        </w:rPr>
-      </w:pPr>
-    </w:p>
-    <w:p>
-      <w:pPr>
-        <w:rPr>
-          <w:sz w:val="20"/>
-          <w:szCs w:val="20"/>
-        </w:rPr>
-      </w:pPr>
-    </w:p>
-    <w:p>
-      <w:pPr>
-        <w:rPr>
-          <w:sz w:val="20"/>
-          <w:szCs w:val="20"/>
-        </w:rPr>
-      </w:pPr>
-    </w:p>
-    <w:p>
-      <w:pPr>
-        <w:rPr>
-          <w:sz w:val="20"/>
-          <w:szCs w:val="20"/>
-        </w:rPr>
-      </w:pPr>
-    </w:p>
-    <w:p>
-      <w:pPr>
-        <w:rPr>
-          <w:sz w:val="20"/>
-          <w:szCs w:val="20"/>
-        </w:rPr>
-      </w:pPr>
-    </w:p>
-    <w:p>
-      <w:pPr>
-        <w:rPr>
-          <w:sz w:val="20"/>
-          <w:szCs w:val="20"/>
-        </w:rPr>
-      </w:pPr>
-    </w:p>
-    <w:p>
-      <w:pPr>
-        <w:rPr>
-          <w:sz w:val="20"/>
-          <w:szCs w:val="20"/>
-        </w:rPr>
-      </w:pPr>
-    </w:p>
-    <w:p>
-      <w:pPr>
-        <w:rPr>
-          <w:sz w:val="20"/>
-          <w:szCs w:val="20"/>
-        </w:rPr>
-      </w:pPr>
-    </w:p>
-    <w:p>
-      <w:pPr>
-        <w:rPr>
-          <w:sz w:val="20"/>
-          <w:szCs w:val="20"/>
-        </w:rPr>
-      </w:pPr>
-    </w:p>
-    <w:p>
-      <w:pPr>
-        <w:rPr>
-          <w:sz w:val="20"/>
-          <w:szCs w:val="20"/>
-        </w:rPr>
-      </w:pPr>
-    </w:p>
-    <w:p>
-      <w:pPr>
-        <w:rPr>
-          <w:sz w:val="20"/>
-          <w:szCs w:val="20"/>
-        </w:rPr>
-      </w:pPr>
-    </w:p>
-    <w:p>
-      <w:pPr>
-        <w:rPr>
-          <w:sz w:val="20"/>
-          <w:szCs w:val="20"/>
-        </w:rPr>
-      </w:pPr>
-    </w:p>
-    <w:p>
-      <w:pPr>
-        <w:rPr>
-          <w:sz w:val="20"/>
-          <w:szCs w:val="20"/>
-        </w:rPr>
-      </w:pPr>
-    </w:p>
-    <w:p>
-      <w:pPr>
-        <w:rPr>
-          <w:sz w:val="20"/>
-          <w:szCs w:val="20"/>
-        </w:rPr>
-      </w:pPr>
-    </w:p>
-    <w:p>
-      <w:pPr>
-        <w:rPr>
-          <w:sz w:val="20"/>
-          <w:szCs w:val="20"/>
-        </w:rPr>
-      </w:pPr>
-    </w:p>
-    <w:p>
-      <w:pPr>
-        <w:rPr>
-          <w:sz w:val="20"/>
-          <w:szCs w:val="20"/>
-        </w:rPr>
-      </w:pPr>
-    </w:p>
-    <w:p>
-      <w:pPr>
-        <w:rPr>
-          <w:sz w:val="20"/>
-          <w:szCs w:val="20"/>
-        </w:rPr>
-      </w:pPr>
-    </w:p>
-    <w:p>
-      <w:pPr>
-        <w:rPr>
-          <w:sz w:val="20"/>
-          <w:szCs w:val="20"/>
-        </w:rPr>
-      </w:pPr>
-    </w:p>
-    <w:p>
-      <w:pPr>
-        <w:rPr>
-          <w:sz w:val="20"/>
-          <w:szCs w:val="20"/>
-        </w:rPr>
-      </w:pPr>
-    </w:p>
-    <w:p>
-      <w:pPr>
-        <w:rPr>
-          <w:sz w:val="20"/>
-          <w:szCs w:val="20"/>
-        </w:rPr>
-      </w:pPr>
-    </w:p>
-    <w:p>
-      <w:pPr>
-        <w:rPr>
-          <w:sz w:val="20"/>
-          <w:szCs w:val="20"/>
-        </w:rPr>
-      </w:pPr>
-    </w:p>
-    <w:p>
-      <w:pPr>
-        <w:rPr>
-          <w:sz w:val="20"/>
-          <w:szCs w:val="20"/>
-        </w:rPr>
-      </w:pPr>
-    </w:p>
-    <w:p>
-      <w:pPr>
-        <w:rPr>
-          <w:sz w:val="20"/>
-          <w:szCs w:val="20"/>
-        </w:rPr>
-      </w:pPr>
-      <w:r>
-        <w:rPr>
-          <w:sz w:val="20"/>
-          <w:szCs w:val="20"/>
-        </w:rPr>
-        <w:t>General notes, musings, and shameless plagiarism:</w:t>
-      </w:r>
-    </w:p>
-    <w:p>
-      <w:pPr>
-        <w:rPr>
-          <w:sz w:val="20"/>
-          <w:szCs w:val="20"/>
-        </w:rPr>
-      </w:pPr>
-      <w:r>
-        <w:rPr>
-          <w:sz w:val="20"/>
-          <w:szCs w:val="20"/>
-        </w:rPr>
-        <w:t>Cat’s Cradle:</w:t>
-      </w:r>
-    </w:p>
-    <w:p>
-      <w:pPr>
-        <w:rPr>
-          <w:sz w:val="20"/>
-          <w:szCs w:val="20"/>
-        </w:rPr>
-      </w:pPr>
-      <w:r>
-        <w:rPr>
-          <w:sz w:val="20"/>
-          <w:szCs w:val="20"/>
-        </w:rPr>
-        <w:t xml:space="preserve">Character description: “I smiled at the guard. He didn’t </w:t>
-      </w:r>
-      <w:r>
-        <w:rPr>
-          <w:sz w:val="20"/>
-          <w:szCs w:val="20"/>
-        </w:rPr>
-        <w:t>smile back. National security is nothing to laugh about – nothing at all.”</w:t>
-      </w:r>
-    </w:p>
-    <w:p>
-      <w:pPr>
-        <w:rPr>
-          <w:sz w:val="20"/>
-          <w:szCs w:val="20"/>
-        </w:rPr>
-      </w:pPr>
-      <w:r>
-        <w:rPr>
-          <w:sz w:val="20"/>
-          <w:szCs w:val="20"/>
-        </w:rPr>
-        <w:t>Character description: “Normal dull” (Being your normal self in VR can be a powerful statement – you can be anyone or anything you’ve ever wanted, yet you’re</w:t>
-      </w:r>
-      <w:proofErr w:type="gramStart"/>
-      <w:r>
-        <w:rPr>
-          <w:sz w:val="20"/>
-          <w:szCs w:val="20"/>
-        </w:rPr>
-        <w:t>.....</w:t>
-      </w:r>
-      <w:proofErr w:type="gramEnd"/>
-      <w:r>
-        <w:rPr>
-          <w:sz w:val="20"/>
-          <w:szCs w:val="20"/>
-        </w:rPr>
-        <w:t xml:space="preserve"> you)</w:t>
-      </w:r>
-    </w:p>
-    <w:p>
-      <w:pPr>
-        <w:rPr>
-          <w:sz w:val="20"/>
-          <w:szCs w:val="20"/>
-        </w:rPr>
-      </w:pPr>
-      <w:r>
-        <w:rPr>
-          <w:sz w:val="20"/>
-          <w:szCs w:val="20"/>
-        </w:rPr>
-        <w:t>Character des</w:t>
-      </w:r>
-      <w:r>
-        <w:rPr>
-          <w:sz w:val="20"/>
-          <w:szCs w:val="20"/>
-        </w:rPr>
-        <w:t>cription: “He was cultured, clean, serene. I was dirty messy....” (She was a prized Persian, and I a mangy mongrel)</w:t>
-      </w:r>
     </w:p>
     <w:sectPr>
       <w:pgSz w:w="12240" w:h="15840"/>
@@ -6100,8 +5621,8 @@
 </file>
 
 <file path=word/numbering.xml><?xml version="1.0" encoding="utf-8"?>
-<w:numbering xmlns:wpc="http://schemas.microsoft.com/office/word/2010/wordprocessingCanvas" xmlns:cx="http://schemas.microsoft.com/office/drawing/2014/chartex" xmlns:cx1="http://schemas.microsoft.com/office/drawing/2015/9/8/chartex" xmlns:cx2="http://schemas.microsoft.com/office/drawing/2015/10/21/chartex" xmlns:cx3="http://schemas.microsoft.com/office/drawing/2016/5/9/chartex" xmlns:cx4="http://schemas.microsoft.com/office/drawing/2016/5/10/chartex" xmlns:cx5="http://schemas.microsoft.com/office/drawing/2016/5/11/chartex" xmlns:cx6="http://schemas.microsoft.com/office/drawing/2016/5/12/chartex" xmlns:cx7="http://schemas.microsoft.com/office/drawing/2016/5/13/chartex" xmlns:cx8="http://schemas.microsoft.com/office/drawing/2016/5/14/chartex" xmlns:mc="http://schemas.openxmlformats.org/markup-compatibility/2006" xmlns:aink="http://schemas.microsoft.com/office/drawing/2016/ink" xmlns:am3d="http://schemas.microsoft.com/office/drawing/2017/model3d" xmlns:o="urn:schemas-microsoft-com:office:office" xmlns:r="http://schemas.openxmlformats.org/officeDocument/2006/relationships" xmlns:m="http://schemas.openxmlformats.org/officeDocument/2006/math" xmlns:v="urn:schemas-microsoft-com:vml" xmlns:wp14="http://schemas.microsoft.com/office/word/2010/wordprocessingDrawing" xmlns:wp="http://schemas.openxmlformats.org/drawingml/2006/wordprocessingDrawing" xmlns:w10="urn:schemas-microsoft-com:office:word" xmlns:w="http://schemas.openxmlformats.org/wordprocessingml/2006/main" xmlns:w14="http://schemas.microsoft.com/office/word/2010/wordml" xmlns:w15="http://schemas.microsoft.com/office/word/2012/wordml" xmlns:w16cid="http://schemas.microsoft.com/office/word/2016/wordml/cid" xmlns:w16se="http://schemas.microsoft.com/office/word/2015/wordml/symex" xmlns:wpg="http://schemas.microsoft.com/office/word/2010/wordprocessingGroup" xmlns:wpi="http://schemas.microsoft.com/office/word/2010/wordprocessingInk" xmlns:wne="http://schemas.microsoft.com/office/word/2006/wordml" xmlns:wps="http://schemas.microsoft.com/office/word/2010/wordprocessingShape" mc:Ignorable="w14 w15 w16se w16cid wp14">
-  <w:abstractNum w:abstractNumId="0" w15:restartNumberingAfterBreak="0">
+<w:numbering xmlns:wpc="http://schemas.microsoft.com/office/word/2010/wordprocessingCanvas" xmlns:mc="http://schemas.openxmlformats.org/markup-compatibility/2006" xmlns:o="urn:schemas-microsoft-com:office:office" xmlns:r="http://schemas.openxmlformats.org/officeDocument/2006/relationships" xmlns:m="http://schemas.openxmlformats.org/officeDocument/2006/math" xmlns:v="urn:schemas-microsoft-com:vml" xmlns:wp14="http://schemas.microsoft.com/office/word/2010/wordprocessingDrawing" xmlns:wp="http://schemas.openxmlformats.org/drawingml/2006/wordprocessingDrawing" xmlns:w10="urn:schemas-microsoft-com:office:word" xmlns:w="http://schemas.openxmlformats.org/wordprocessingml/2006/main" xmlns:w14="http://schemas.microsoft.com/office/word/2010/wordml" xmlns:wpg="http://schemas.microsoft.com/office/word/2010/wordprocessingGroup" xmlns:wpi="http://schemas.microsoft.com/office/word/2010/wordprocessingInk" xmlns:wne="http://schemas.microsoft.com/office/word/2006/wordml" xmlns:wps="http://schemas.microsoft.com/office/word/2010/wordprocessingShape" mc:Ignorable="w14 wp14">
+  <w:abstractNum w:abstractNumId="0">
     <w:nsid w:val="0745149C"/>
     <w:multiLevelType w:val="hybridMultilevel"/>
     <w:tmpl w:val="E5C0A338"/>
@@ -6213,7 +5734,7 @@
       </w:rPr>
     </w:lvl>
   </w:abstractNum>
-  <w:abstractNum w:abstractNumId="1" w15:restartNumberingAfterBreak="0">
+  <w:abstractNum w:abstractNumId="1">
     <w:nsid w:val="5B7A12E4"/>
     <w:multiLevelType w:val="hybridMultilevel"/>
     <w:tmpl w:val="0ADAD024"/>
@@ -6240,7 +5761,7 @@
         <w:rFonts w:ascii="Courier New" w:hAnsi="Courier New" w:cs="Courier New" w:hint="default"/>
       </w:rPr>
     </w:lvl>
-    <w:lvl w:ilvl="2" w:tplc="00000005" w:tentative="1">
+    <w:lvl w:ilvl="2" w:tplc="00000005">
       <w:start w:val="1"/>
       <w:numFmt w:val="bullet"/>
       <w:lvlText w:val=""/>
@@ -6335,7 +5856,7 @@
 </file>
 
 <file path=word/styles.xml><?xml version="1.0" encoding="utf-8"?>
-<w:styles xmlns:mc="http://schemas.openxmlformats.org/markup-compatibility/2006" xmlns:r="http://schemas.openxmlformats.org/officeDocument/2006/relationships" xmlns:w="http://schemas.openxmlformats.org/wordprocessingml/2006/main" xmlns:w14="http://schemas.microsoft.com/office/word/2010/wordml" xmlns:w15="http://schemas.microsoft.com/office/word/2012/wordml" xmlns:w16cid="http://schemas.microsoft.com/office/word/2016/wordml/cid" xmlns:w16se="http://schemas.microsoft.com/office/word/2015/wordml/symex" mc:Ignorable="w14 w15 w16se w16cid">
+<w:styles xmlns:mc="http://schemas.openxmlformats.org/markup-compatibility/2006" xmlns:r="http://schemas.openxmlformats.org/officeDocument/2006/relationships" xmlns:w="http://schemas.openxmlformats.org/wordprocessingml/2006/main" xmlns:w14="http://schemas.microsoft.com/office/word/2010/wordml" mc:Ignorable="w14">
   <w:docDefaults>
     <w:rPrDefault>
       <w:rPr>
@@ -6351,394 +5872,156 @@
       </w:pPr>
     </w:pPrDefault>
   </w:docDefaults>
-  <w:latentStyles w:defLockedState="0" w:defUIPriority="99" w:defSemiHidden="0" w:defUnhideWhenUsed="0" w:defQFormat="0" w:count="375">
-    <w:lsdException w:name="Normal" w:uiPriority="0" w:qFormat="1"/>
-    <w:lsdException w:name="heading 1" w:uiPriority="9" w:qFormat="1"/>
-    <w:lsdException w:name="heading 2" w:semiHidden="1" w:uiPriority="9" w:unhideWhenUsed="1" w:qFormat="1"/>
-    <w:lsdException w:name="heading 3" w:semiHidden="1" w:uiPriority="9" w:unhideWhenUsed="1" w:qFormat="1"/>
-    <w:lsdException w:name="heading 4" w:semiHidden="1" w:uiPriority="9" w:unhideWhenUsed="1" w:qFormat="1"/>
-    <w:lsdException w:name="heading 5" w:semiHidden="1" w:uiPriority="9" w:unhideWhenUsed="1" w:qFormat="1"/>
-    <w:lsdException w:name="heading 6" w:semiHidden="1" w:uiPriority="9" w:unhideWhenUsed="1" w:qFormat="1"/>
-    <w:lsdException w:name="heading 7" w:semiHidden="1" w:uiPriority="9" w:unhideWhenUsed="1" w:qFormat="1"/>
-    <w:lsdException w:name="heading 8" w:semiHidden="1" w:uiPriority="9" w:unhideWhenUsed="1" w:qFormat="1"/>
-    <w:lsdException w:name="heading 9" w:semiHidden="1" w:uiPriority="9" w:unhideWhenUsed="1" w:qFormat="1"/>
-    <w:lsdException w:name="index 1" w:semiHidden="1" w:unhideWhenUsed="1"/>
-    <w:lsdException w:name="index 2" w:semiHidden="1" w:unhideWhenUsed="1"/>
-    <w:lsdException w:name="index 3" w:semiHidden="1" w:unhideWhenUsed="1"/>
-    <w:lsdException w:name="index 4" w:semiHidden="1" w:unhideWhenUsed="1"/>
-    <w:lsdException w:name="index 5" w:semiHidden="1" w:unhideWhenUsed="1"/>
-    <w:lsdException w:name="index 6" w:semiHidden="1" w:unhideWhenUsed="1"/>
-    <w:lsdException w:name="index 7" w:semiHidden="1" w:unhideWhenUsed="1"/>
-    <w:lsdException w:name="index 8" w:semiHidden="1" w:unhideWhenUsed="1"/>
-    <w:lsdException w:name="index 9" w:semiHidden="1" w:unhideWhenUsed="1"/>
-    <w:lsdException w:name="toc 1" w:semiHidden="1" w:uiPriority="39" w:unhideWhenUsed="1"/>
-    <w:lsdException w:name="toc 2" w:semiHidden="1" w:uiPriority="39" w:unhideWhenUsed="1"/>
-    <w:lsdException w:name="toc 3" w:semiHidden="1" w:uiPriority="39" w:unhideWhenUsed="1"/>
-    <w:lsdException w:name="toc 4" w:semiHidden="1" w:uiPriority="39" w:unhideWhenUsed="1"/>
-    <w:lsdException w:name="toc 5" w:semiHidden="1" w:uiPriority="39" w:unhideWhenUsed="1"/>
-    <w:lsdException w:name="toc 6" w:semiHidden="1" w:uiPriority="39" w:unhideWhenUsed="1"/>
-    <w:lsdException w:name="toc 7" w:semiHidden="1" w:uiPriority="39" w:unhideWhenUsed="1"/>
-    <w:lsdException w:name="toc 8" w:semiHidden="1" w:uiPriority="39" w:unhideWhenUsed="1"/>
-    <w:lsdException w:name="toc 9" w:semiHidden="1" w:uiPriority="39" w:unhideWhenUsed="1"/>
-    <w:lsdException w:name="Normal Indent" w:semiHidden="1" w:unhideWhenUsed="1"/>
-    <w:lsdException w:name="footnote text" w:semiHidden="1" w:unhideWhenUsed="1"/>
-    <w:lsdException w:name="annotation text" w:semiHidden="1" w:unhideWhenUsed="1"/>
-    <w:lsdException w:name="header" w:semiHidden="1" w:unhideWhenUsed="1"/>
-    <w:lsdException w:name="footer" w:semiHidden="1" w:unhideWhenUsed="1"/>
-    <w:lsdException w:name="index heading" w:semiHidden="1" w:unhideWhenUsed="1"/>
-    <w:lsdException w:name="caption" w:semiHidden="1" w:uiPriority="35" w:unhideWhenUsed="1" w:qFormat="1"/>
-    <w:lsdException w:name="table of figures" w:semiHidden="1" w:unhideWhenUsed="1"/>
-    <w:lsdException w:name="envelope address" w:semiHidden="1" w:unhideWhenUsed="1"/>
-    <w:lsdException w:name="envelope return" w:semiHidden="1" w:unhideWhenUsed="1"/>
-    <w:lsdException w:name="footnote reference" w:semiHidden="1" w:unhideWhenUsed="1"/>
-    <w:lsdException w:name="annotation reference" w:semiHidden="1" w:unhideWhenUsed="1"/>
-    <w:lsdException w:name="line number" w:semiHidden="1" w:unhideWhenUsed="1"/>
-    <w:lsdException w:name="page number" w:semiHidden="1" w:unhideWhenUsed="1"/>
-    <w:lsdException w:name="endnote reference" w:semiHidden="1" w:unhideWhenUsed="1"/>
-    <w:lsdException w:name="endnote text" w:semiHidden="1" w:unhideWhenUsed="1"/>
-    <w:lsdException w:name="table of authorities" w:semiHidden="1" w:unhideWhenUsed="1"/>
-    <w:lsdException w:name="macro" w:semiHidden="1" w:unhideWhenUsed="1"/>
-    <w:lsdException w:name="toa heading" w:semiHidden="1" w:unhideWhenUsed="1"/>
-    <w:lsdException w:name="List" w:semiHidden="1" w:unhideWhenUsed="1"/>
-    <w:lsdException w:name="List Bullet" w:semiHidden="1" w:unhideWhenUsed="1"/>
-    <w:lsdException w:name="List Number" w:semiHidden="1" w:unhideWhenUsed="1"/>
-    <w:lsdException w:name="List 2" w:semiHidden="1" w:unhideWhenUsed="1"/>
-    <w:lsdException w:name="List 3" w:semiHidden="1" w:unhideWhenUsed="1"/>
-    <w:lsdException w:name="List 4" w:semiHidden="1" w:unhideWhenUsed="1"/>
-    <w:lsdException w:name="List 5" w:semiHidden="1" w:unhideWhenUsed="1"/>
-    <w:lsdException w:name="List Bullet 2" w:semiHidden="1" w:unhideWhenUsed="1"/>
-    <w:lsdException w:name="List Bullet 3" w:semiHidden="1" w:unhideWhenUsed="1"/>
-    <w:lsdException w:name="List Bullet 4" w:semiHidden="1" w:unhideWhenUsed="1"/>
-    <w:lsdException w:name="List Bullet 5" w:semiHidden="1" w:unhideWhenUsed="1"/>
-    <w:lsdException w:name="List Number 2" w:semiHidden="1" w:unhideWhenUsed="1"/>
-    <w:lsdException w:name="List Number 3" w:semiHidden="1" w:unhideWhenUsed="1"/>
-    <w:lsdException w:name="List Number 4" w:semiHidden="1" w:unhideWhenUsed="1"/>
-    <w:lsdException w:name="List Number 5" w:semiHidden="1" w:unhideWhenUsed="1"/>
-    <w:lsdException w:name="Title" w:uiPriority="10" w:qFormat="1"/>
-    <w:lsdException w:name="Closing" w:semiHidden="1" w:unhideWhenUsed="1"/>
-    <w:lsdException w:name="Signature" w:semiHidden="1" w:unhideWhenUsed="1"/>
-    <w:lsdException w:name="Default Paragraph Font" w:semiHidden="1" w:uiPriority="1" w:unhideWhenUsed="1"/>
-    <w:lsdException w:name="Body Text" w:semiHidden="1" w:unhideWhenUsed="1"/>
-    <w:lsdException w:name="Body Text Indent" w:semiHidden="1" w:unhideWhenUsed="1"/>
-    <w:lsdException w:name="List Continue" w:semiHidden="1" w:unhideWhenUsed="1"/>
-    <w:lsdException w:name="List Continue 2" w:semiHidden="1" w:unhideWhenUsed="1"/>
-    <w:lsdException w:name="List Continue 3" w:semiHidden="1" w:unhideWhenUsed="1"/>
-    <w:lsdException w:name="List Continue 4" w:semiHidden="1" w:unhideWhenUsed="1"/>
-    <w:lsdException w:name="List Continue 5" w:semiHidden="1" w:unhideWhenUsed="1"/>
-    <w:lsdException w:name="Message Header" w:semiHidden="1" w:unhideWhenUsed="1"/>
-    <w:lsdException w:name="Subtitle" w:uiPriority="11" w:qFormat="1"/>
-    <w:lsdException w:name="Salutation" w:semiHidden="1" w:unhideWhenUsed="1"/>
-    <w:lsdException w:name="Date" w:semiHidden="1" w:unhideWhenUsed="1"/>
-    <w:lsdException w:name="Body Text First Indent" w:semiHidden="1" w:unhideWhenUsed="1"/>
-    <w:lsdException w:name="Body Text First Indent 2" w:semiHidden="1" w:unhideWhenUsed="1"/>
-    <w:lsdException w:name="Note Heading" w:semiHidden="1" w:unhideWhenUsed="1"/>
-    <w:lsdException w:name="Body Text 2" w:semiHidden="1" w:unhideWhenUsed="1"/>
-    <w:lsdException w:name="Body Text 3" w:semiHidden="1" w:unhideWhenUsed="1"/>
-    <w:lsdException w:name="Body Text Indent 2" w:semiHidden="1" w:unhideWhenUsed="1"/>
-    <w:lsdException w:name="Body Text Indent 3" w:semiHidden="1" w:unhideWhenUsed="1"/>
-    <w:lsdException w:name="Block Text" w:semiHidden="1" w:unhideWhenUsed="1"/>
-    <w:lsdException w:name="Hyperlink" w:semiHidden="1" w:unhideWhenUsed="1"/>
-    <w:lsdException w:name="FollowedHyperlink" w:semiHidden="1" w:unhideWhenUsed="1"/>
-    <w:lsdException w:name="Strong" w:uiPriority="22" w:qFormat="1"/>
-    <w:lsdException w:name="Emphasis" w:uiPriority="20" w:qFormat="1"/>
-    <w:lsdException w:name="Document Map" w:semiHidden="1" w:unhideWhenUsed="1"/>
-    <w:lsdException w:name="Plain Text" w:semiHidden="1" w:unhideWhenUsed="1"/>
-    <w:lsdException w:name="E-mail Signature" w:semiHidden="1" w:unhideWhenUsed="1"/>
-    <w:lsdException w:name="HTML Top of Form" w:semiHidden="1" w:unhideWhenUsed="1"/>
-    <w:lsdException w:name="HTML Bottom of Form" w:semiHidden="1" w:unhideWhenUsed="1"/>
-    <w:lsdException w:name="Normal (Web)" w:semiHidden="1" w:unhideWhenUsed="1"/>
-    <w:lsdException w:name="HTML Acronym" w:semiHidden="1" w:unhideWhenUsed="1"/>
-    <w:lsdException w:name="HTML Address" w:semiHidden="1" w:unhideWhenUsed="1"/>
-    <w:lsdException w:name="HTML Cite" w:semiHidden="1" w:unhideWhenUsed="1"/>
-    <w:lsdException w:name="HTML Code" w:semiHidden="1" w:unhideWhenUsed="1"/>
-    <w:lsdException w:name="HTML Definition" w:semiHidden="1" w:unhideWhenUsed="1"/>
-    <w:lsdException w:name="HTML Keyboard" w:semiHidden="1" w:unhideWhenUsed="1"/>
-    <w:lsdException w:name="HTML Preformatted" w:semiHidden="1" w:unhideWhenUsed="1"/>
-    <w:lsdException w:name="HTML Sample" w:semiHidden="1" w:unhideWhenUsed="1"/>
-    <w:lsdException w:name="HTML Typewriter" w:semiHidden="1" w:unhideWhenUsed="1"/>
-    <w:lsdException w:name="HTML Variable" w:semiHidden="1" w:unhideWhenUsed="1"/>
-    <w:lsdException w:name="Normal Table" w:semiHidden="1" w:unhideWhenUsed="1"/>
-    <w:lsdException w:name="annotation subject" w:semiHidden="1" w:unhideWhenUsed="1"/>
-    <w:lsdException w:name="No List" w:semiHidden="1" w:unhideWhenUsed="1"/>
-    <w:lsdException w:name="Outline List 1" w:semiHidden="1" w:unhideWhenUsed="1"/>
-    <w:lsdException w:name="Outline List 2" w:semiHidden="1" w:unhideWhenUsed="1"/>
-    <w:lsdException w:name="Outline List 3" w:semiHidden="1" w:unhideWhenUsed="1"/>
-    <w:lsdException w:name="Table Simple 1" w:semiHidden="1" w:unhideWhenUsed="1"/>
-    <w:lsdException w:name="Table Simple 2" w:semiHidden="1" w:unhideWhenUsed="1"/>
-    <w:lsdException w:name="Table Simple 3" w:semiHidden="1" w:unhideWhenUsed="1"/>
-    <w:lsdException w:name="Table Classic 1" w:semiHidden="1" w:unhideWhenUsed="1"/>
-    <w:lsdException w:name="Table Classic 2" w:semiHidden="1" w:unhideWhenUsed="1"/>
-    <w:lsdException w:name="Table Classic 3" w:semiHidden="1" w:unhideWhenUsed="1"/>
-    <w:lsdException w:name="Table Classic 4" w:semiHidden="1" w:unhideWhenUsed="1"/>
-    <w:lsdException w:name="Table Colorful 1" w:semiHidden="1" w:unhideWhenUsed="1"/>
-    <w:lsdException w:name="Table Colorful 2" w:semiHidden="1" w:unhideWhenUsed="1"/>
-    <w:lsdException w:name="Table Colorful 3" w:semiHidden="1" w:unhideWhenUsed="1"/>
-    <w:lsdException w:name="Table Columns 1" w:semiHidden="1" w:unhideWhenUsed="1"/>
-    <w:lsdException w:name="Table Columns 2" w:semiHidden="1" w:unhideWhenUsed="1"/>
-    <w:lsdException w:name="Table Columns 3" w:semiHidden="1" w:unhideWhenUsed="1"/>
-    <w:lsdException w:name="Table Columns 4" w:semiHidden="1" w:unhideWhenUsed="1"/>
-    <w:lsdException w:name="Table Columns 5" w:semiHidden="1" w:unhideWhenUsed="1"/>
-    <w:lsdException w:name="Table Grid 1" w:semiHidden="1" w:unhideWhenUsed="1"/>
-    <w:lsdException w:name="Table Grid 2" w:semiHidden="1" w:unhideWhenUsed="1"/>
-    <w:lsdException w:name="Table Grid 3" w:semiHidden="1" w:unhideWhenUsed="1"/>
-    <w:lsdException w:name="Table Grid 4" w:semiHidden="1" w:unhideWhenUsed="1"/>
-    <w:lsdException w:name="Table Grid 5" w:semiHidden="1" w:unhideWhenUsed="1"/>
-    <w:lsdException w:name="Table Grid 6" w:semiHidden="1" w:unhideWhenUsed="1"/>
-    <w:lsdException w:name="Table Grid 7" w:semiHidden="1" w:unhideWhenUsed="1"/>
-    <w:lsdException w:name="Table Grid 8" w:semiHidden="1" w:unhideWhenUsed="1"/>
-    <w:lsdException w:name="Table List 1" w:semiHidden="1" w:unhideWhenUsed="1"/>
-    <w:lsdException w:name="Table List 2" w:semiHidden="1" w:unhideWhenUsed="1"/>
-    <w:lsdException w:name="Table List 3" w:semiHidden="1" w:unhideWhenUsed="1"/>
-    <w:lsdException w:name="Table List 4" w:semiHidden="1" w:unhideWhenUsed="1"/>
-    <w:lsdException w:name="Table List 5" w:semiHidden="1" w:unhideWhenUsed="1"/>
-    <w:lsdException w:name="Table List 6" w:semiHidden="1" w:unhideWhenUsed="1"/>
-    <w:lsdException w:name="Table List 7" w:semiHidden="1" w:unhideWhenUsed="1"/>
-    <w:lsdException w:name="Table List 8" w:semiHidden="1" w:unhideWhenUsed="1"/>
-    <w:lsdException w:name="Table 3D effects 1" w:semiHidden="1" w:unhideWhenUsed="1"/>
-    <w:lsdException w:name="Table 3D effects 2" w:semiHidden="1" w:unhideWhenUsed="1"/>
-    <w:lsdException w:name="Table 3D effects 3" w:semiHidden="1" w:unhideWhenUsed="1"/>
-    <w:lsdException w:name="Table Contemporary" w:semiHidden="1" w:unhideWhenUsed="1"/>
-    <w:lsdException w:name="Table Elegant" w:semiHidden="1" w:unhideWhenUsed="1"/>
-    <w:lsdException w:name="Table Professional" w:semiHidden="1" w:unhideWhenUsed="1"/>
-    <w:lsdException w:name="Table Subtle 1" w:semiHidden="1" w:unhideWhenUsed="1"/>
-    <w:lsdException w:name="Table Subtle 2" w:semiHidden="1" w:unhideWhenUsed="1"/>
-    <w:lsdException w:name="Table Web 1" w:semiHidden="1" w:unhideWhenUsed="1"/>
-    <w:lsdException w:name="Table Web 2" w:semiHidden="1" w:unhideWhenUsed="1"/>
-    <w:lsdException w:name="Table Web 3" w:semiHidden="1" w:unhideWhenUsed="1"/>
-    <w:lsdException w:name="Balloon Text" w:semiHidden="1" w:unhideWhenUsed="1"/>
-    <w:lsdException w:name="Table Grid" w:semiHidden="1" w:uiPriority="59" w:unhideWhenUsed="1"/>
-    <w:lsdException w:name="Table Theme" w:semiHidden="1" w:unhideWhenUsed="1"/>
-    <w:lsdException w:name="Placeholder Text" w:semiHidden="1"/>
-    <w:lsdException w:name="No Spacing" w:uiPriority="1" w:qFormat="1"/>
-    <w:lsdException w:name="Light Shading" w:uiPriority="60"/>
-    <w:lsdException w:name="Light List" w:uiPriority="61"/>
-    <w:lsdException w:name="Light Grid" w:uiPriority="62"/>
-    <w:lsdException w:name="Medium Shading 1" w:uiPriority="63"/>
-    <w:lsdException w:name="Medium Shading 2" w:uiPriority="64"/>
-    <w:lsdException w:name="Medium List 1" w:uiPriority="65"/>
-    <w:lsdException w:name="Medium List 2" w:uiPriority="66"/>
-    <w:lsdException w:name="Medium Grid 1" w:uiPriority="67"/>
-    <w:lsdException w:name="Medium Grid 2" w:uiPriority="68"/>
-    <w:lsdException w:name="Medium Grid 3" w:uiPriority="69"/>
-    <w:lsdException w:name="Dark List" w:uiPriority="70"/>
-    <w:lsdException w:name="Colorful Shading" w:uiPriority="71"/>
-    <w:lsdException w:name="Colorful List" w:uiPriority="72"/>
-    <w:lsdException w:name="Colorful Grid" w:uiPriority="73"/>
-    <w:lsdException w:name="Light Shading Accent 1" w:uiPriority="60"/>
-    <w:lsdException w:name="Light List Accent 1" w:uiPriority="61"/>
-    <w:lsdException w:name="Light Grid Accent 1" w:uiPriority="62"/>
-    <w:lsdException w:name="Medium Shading 1 Accent 1" w:uiPriority="63"/>
-    <w:lsdException w:name="Medium Shading 2 Accent 1" w:uiPriority="64"/>
-    <w:lsdException w:name="Medium List 1 Accent 1" w:uiPriority="65"/>
-    <w:lsdException w:name="Revision" w:semiHidden="1"/>
-    <w:lsdException w:name="List Paragraph" w:uiPriority="34" w:qFormat="1"/>
-    <w:lsdException w:name="Quote" w:uiPriority="29" w:qFormat="1"/>
-    <w:lsdException w:name="Intense Quote" w:uiPriority="30" w:qFormat="1"/>
-    <w:lsdException w:name="Medium List 2 Accent 1" w:uiPriority="66"/>
-    <w:lsdException w:name="Medium Grid 1 Accent 1" w:uiPriority="67"/>
-    <w:lsdException w:name="Medium Grid 2 Accent 1" w:uiPriority="68"/>
-    <w:lsdException w:name="Medium Grid 3 Accent 1" w:uiPriority="69"/>
-    <w:lsdException w:name="Dark List Accent 1" w:uiPriority="70"/>
-    <w:lsdException w:name="Colorful Shading Accent 1" w:uiPriority="71"/>
-    <w:lsdException w:name="Colorful List Accent 1" w:uiPriority="72"/>
-    <w:lsdException w:name="Colorful Grid Accent 1" w:uiPriority="73"/>
-    <w:lsdException w:name="Light Shading Accent 2" w:uiPriority="60"/>
-    <w:lsdException w:name="Light List Accent 2" w:uiPriority="61"/>
-    <w:lsdException w:name="Light Grid Accent 2" w:uiPriority="62"/>
-    <w:lsdException w:name="Medium Shading 1 Accent 2" w:uiPriority="63"/>
-    <w:lsdException w:name="Medium Shading 2 Accent 2" w:uiPriority="64"/>
-    <w:lsdException w:name="Medium List 1 Accent 2" w:uiPriority="65"/>
-    <w:lsdException w:name="Medium List 2 Accent 2" w:uiPriority="66"/>
-    <w:lsdException w:name="Medium Grid 1 Accent 2" w:uiPriority="67"/>
-    <w:lsdException w:name="Medium Grid 2 Accent 2" w:uiPriority="68"/>
-    <w:lsdException w:name="Medium Grid 3 Accent 2" w:uiPriority="69"/>
-    <w:lsdException w:name="Dark List Accent 2" w:uiPriority="70"/>
-    <w:lsdException w:name="Colorful Shading Accent 2" w:uiPriority="71"/>
-    <w:lsdException w:name="Colorful List Accent 2" w:uiPriority="72"/>
-    <w:lsdException w:name="Colorful Grid Accent 2" w:uiPriority="73"/>
-    <w:lsdException w:name="Light Shading Accent 3" w:uiPriority="60"/>
-    <w:lsdException w:name="Light List Accent 3" w:uiPriority="61"/>
-    <w:lsdException w:name="Light Grid Accent 3" w:uiPriority="62"/>
-    <w:lsdException w:name="Medium Shading 1 Accent 3" w:uiPriority="63"/>
-    <w:lsdException w:name="Medium Shading 2 Accent 3" w:uiPriority="64"/>
-    <w:lsdException w:name="Medium List 1 Accent 3" w:uiPriority="65"/>
-    <w:lsdException w:name="Medium List 2 Accent 3" w:uiPriority="66"/>
-    <w:lsdException w:name="Medium Grid 1 Accent 3" w:uiPriority="67"/>
-    <w:lsdException w:name="Medium Grid 2 Accent 3" w:uiPriority="68"/>
-    <w:lsdException w:name="Medium Grid 3 Accent 3" w:uiPriority="69"/>
-    <w:lsdException w:name="Dark List Accent 3" w:uiPriority="70"/>
-    <w:lsdException w:name="Colorful Shading Accent 3" w:uiPriority="71"/>
-    <w:lsdException w:name="Colorful List Accent 3" w:uiPriority="72"/>
-    <w:lsdException w:name="Colorful Grid Accent 3" w:uiPriority="73"/>
-    <w:lsdException w:name="Light Shading Accent 4" w:uiPriority="60"/>
-    <w:lsdException w:name="Light List Accent 4" w:uiPriority="61"/>
-    <w:lsdException w:name="Light Grid Accent 4" w:uiPriority="62"/>
-    <w:lsdException w:name="Medium Shading 1 Accent 4" w:uiPriority="63"/>
-    <w:lsdException w:name="Medium Shading 2 Accent 4" w:uiPriority="64"/>
-    <w:lsdException w:name="Medium List 1 Accent 4" w:uiPriority="65"/>
-    <w:lsdException w:name="Medium List 2 Accent 4" w:uiPriority="66"/>
-    <w:lsdException w:name="Medium Grid 1 Accent 4" w:uiPriority="67"/>
-    <w:lsdException w:name="Medium Grid 2 Accent 4" w:uiPriority="68"/>
-    <w:lsdException w:name="Medium Grid 3 Accent 4" w:uiPriority="69"/>
-    <w:lsdException w:name="Dark List Accent 4" w:uiPriority="70"/>
-    <w:lsdException w:name="Colorful Shading Accent 4" w:uiPriority="71"/>
-    <w:lsdException w:name="Colorful List Accent 4" w:uiPriority="72"/>
-    <w:lsdException w:name="Colorful Grid Accent 4" w:uiPriority="73"/>
-    <w:lsdException w:name="Light Shading Accent 5" w:uiPriority="60"/>
-    <w:lsdException w:name="Light List Accent 5" w:uiPriority="61"/>
-    <w:lsdException w:name="Light Grid Accent 5" w:uiPriority="62"/>
-    <w:lsdException w:name="Medium Shading 1 Accent 5" w:uiPriority="63"/>
-    <w:lsdException w:name="Medium Shading 2 Accent 5" w:uiPriority="64"/>
-    <w:lsdException w:name="Medium List 1 Accent 5" w:uiPriority="65"/>
-    <w:lsdException w:name="Medium List 2 Accent 5" w:uiPriority="66"/>
-    <w:lsdException w:name="Medium Grid 1 Accent 5" w:uiPriority="67"/>
-    <w:lsdException w:name="Medium Grid 2 Accent 5" w:uiPriority="68"/>
-    <w:lsdException w:name="Medium Grid 3 Accent 5" w:uiPriority="69"/>
-    <w:lsdException w:name="Dark List Accent 5" w:uiPriority="70"/>
-    <w:lsdException w:name="Colorful Shading Accent 5" w:uiPriority="71"/>
-    <w:lsdException w:name="Colorful List Accent 5" w:uiPriority="72"/>
-    <w:lsdException w:name="Colorful Grid Accent 5" w:uiPriority="73"/>
-    <w:lsdException w:name="Light Shading Accent 6" w:uiPriority="60"/>
-    <w:lsdException w:name="Light List Accent 6" w:uiPriority="61"/>
-    <w:lsdException w:name="Light Grid Accent 6" w:uiPriority="62"/>
-    <w:lsdException w:name="Medium Shading 1 Accent 6" w:uiPriority="63"/>
-    <w:lsdException w:name="Medium Shading 2 Accent 6" w:uiPriority="64"/>
-    <w:lsdException w:name="Medium List 1 Accent 6" w:uiPriority="65"/>
-    <w:lsdException w:name="Medium List 2 Accent 6" w:uiPriority="66"/>
-    <w:lsdException w:name="Medium Grid 1 Accent 6" w:uiPriority="67"/>
-    <w:lsdException w:name="Medium Grid 2 Accent 6" w:uiPriority="68"/>
-    <w:lsdException w:name="Medium Grid 3 Accent 6" w:uiPriority="69"/>
-    <w:lsdException w:name="Dark List Accent 6" w:uiPriority="70"/>
-    <w:lsdException w:name="Colorful Shading Accent 6" w:uiPriority="71"/>
-    <w:lsdException w:name="Colorful List Accent 6" w:uiPriority="72"/>
-    <w:lsdException w:name="Colorful Grid Accent 6" w:uiPriority="73"/>
-    <w:lsdException w:name="Subtle Emphasis" w:uiPriority="19" w:qFormat="1"/>
-    <w:lsdException w:name="Intense Emphasis" w:uiPriority="21" w:qFormat="1"/>
-    <w:lsdException w:name="Subtle Reference" w:uiPriority="31" w:qFormat="1"/>
-    <w:lsdException w:name="Intense Reference" w:uiPriority="32" w:qFormat="1"/>
-    <w:lsdException w:name="Book Title" w:uiPriority="33" w:qFormat="1"/>
-    <w:lsdException w:name="Bibliography" w:semiHidden="1" w:uiPriority="37" w:unhideWhenUsed="1"/>
-    <w:lsdException w:name="TOC Heading" w:semiHidden="1" w:uiPriority="39" w:unhideWhenUsed="1" w:qFormat="1"/>
-    <w:lsdException w:name="Plain Table 1" w:uiPriority="41"/>
-    <w:lsdException w:name="Plain Table 2" w:uiPriority="42"/>
-    <w:lsdException w:name="Plain Table 3" w:uiPriority="43"/>
-    <w:lsdException w:name="Plain Table 4" w:uiPriority="44"/>
-    <w:lsdException w:name="Plain Table 5" w:uiPriority="45"/>
-    <w:lsdException w:name="Grid Table Light" w:uiPriority="40"/>
-    <w:lsdException w:name="Grid Table 1 Light" w:uiPriority="46"/>
-    <w:lsdException w:name="Grid Table 2" w:uiPriority="47"/>
-    <w:lsdException w:name="Grid Table 3" w:uiPriority="48"/>
-    <w:lsdException w:name="Grid Table 4" w:uiPriority="49"/>
-    <w:lsdException w:name="Grid Table 5 Dark" w:uiPriority="50"/>
-    <w:lsdException w:name="Grid Table 6 Colorful" w:uiPriority="51"/>
-    <w:lsdException w:name="Grid Table 7 Colorful" w:uiPriority="52"/>
-    <w:lsdException w:name="Grid Table 1 Light Accent 1" w:uiPriority="46"/>
-    <w:lsdException w:name="Grid Table 2 Accent 1" w:uiPriority="47"/>
-    <w:lsdException w:name="Grid Table 3 Accent 1" w:uiPriority="48"/>
-    <w:lsdException w:name="Grid Table 4 Accent 1" w:uiPriority="49"/>
-    <w:lsdException w:name="Grid Table 5 Dark Accent 1" w:uiPriority="50"/>
-    <w:lsdException w:name="Grid Table 6 Colorful Accent 1" w:uiPriority="51"/>
-    <w:lsdException w:name="Grid Table 7 Colorful Accent 1" w:uiPriority="52"/>
-    <w:lsdException w:name="Grid Table 1 Light Accent 2" w:uiPriority="46"/>
-    <w:lsdException w:name="Grid Table 2 Accent 2" w:uiPriority="47"/>
-    <w:lsdException w:name="Grid Table 3 Accent 2" w:uiPriority="48"/>
-    <w:lsdException w:name="Grid Table 4 Accent 2" w:uiPriority="49"/>
-    <w:lsdException w:name="Grid Table 5 Dark Accent 2" w:uiPriority="50"/>
-    <w:lsdException w:name="Grid Table 6 Colorful Accent 2" w:uiPriority="51"/>
-    <w:lsdException w:name="Grid Table 7 Colorful Accent 2" w:uiPriority="52"/>
-    <w:lsdException w:name="Grid Table 1 Light Accent 3" w:uiPriority="46"/>
-    <w:lsdException w:name="Grid Table 2 Accent 3" w:uiPriority="47"/>
-    <w:lsdException w:name="Grid Table 3 Accent 3" w:uiPriority="48"/>
-    <w:lsdException w:name="Grid Table 4 Accent 3" w:uiPriority="49"/>
-    <w:lsdException w:name="Grid Table 5 Dark Accent 3" w:uiPriority="50"/>
-    <w:lsdException w:name="Grid Table 6 Colorful Accent 3" w:uiPriority="51"/>
-    <w:lsdException w:name="Grid Table 7 Colorful Accent 3" w:uiPriority="52"/>
-    <w:lsdException w:name="Grid Table 1 Light Accent 4" w:uiPriority="46"/>
-    <w:lsdException w:name="Grid Table 2 Accent 4" w:uiPriority="47"/>
-    <w:lsdException w:name="Grid Table 3 Accent 4" w:uiPriority="48"/>
-    <w:lsdException w:name="Grid Table 4 Accent 4" w:uiPriority="49"/>
-    <w:lsdException w:name="Grid Table 5 Dark Accent 4" w:uiPriority="50"/>
-    <w:lsdException w:name="Grid Table 6 Colorful Accent 4" w:uiPriority="51"/>
-    <w:lsdException w:name="Grid Table 7 Colorful Accent 4" w:uiPriority="52"/>
-    <w:lsdException w:name="Grid Table 1 Light Accent 5" w:uiPriority="46"/>
-    <w:lsdException w:name="Grid Table 2 Accent 5" w:uiPriority="47"/>
-    <w:lsdException w:name="Grid Table 3 Accent 5" w:uiPriority="48"/>
-    <w:lsdException w:name="Grid Table 4 Accent 5" w:uiPriority="49"/>
-    <w:lsdException w:name="Grid Table 5 Dark Accent 5" w:uiPriority="50"/>
-    <w:lsdException w:name="Grid Table 6 Colorful Accent 5" w:uiPriority="51"/>
-    <w:lsdException w:name="Grid Table 7 Colorful Accent 5" w:uiPriority="52"/>
-    <w:lsdException w:name="Grid Table 1 Light Accent 6" w:uiPriority="46"/>
-    <w:lsdException w:name="Grid Table 2 Accent 6" w:uiPriority="47"/>
-    <w:lsdException w:name="Grid Table 3 Accent 6" w:uiPriority="48"/>
-    <w:lsdException w:name="Grid Table 4 Accent 6" w:uiPriority="49"/>
-    <w:lsdException w:name="Grid Table 5 Dark Accent 6" w:uiPriority="50"/>
-    <w:lsdException w:name="Grid Table 6 Colorful Accent 6" w:uiPriority="51"/>
-    <w:lsdException w:name="Grid Table 7 Colorful Accent 6" w:uiPriority="52"/>
-    <w:lsdException w:name="List Table 1 Light" w:uiPriority="46"/>
-    <w:lsdException w:name="List Table 2" w:uiPriority="47"/>
-    <w:lsdException w:name="List Table 3" w:uiPriority="48"/>
-    <w:lsdException w:name="List Table 4" w:uiPriority="49"/>
-    <w:lsdException w:name="List Table 5 Dark" w:uiPriority="50"/>
-    <w:lsdException w:name="List Table 6 Colorful" w:uiPriority="51"/>
-    <w:lsdException w:name="List Table 7 Colorful" w:uiPriority="52"/>
-    <w:lsdException w:name="List Table 1 Light Accent 1" w:uiPriority="46"/>
-    <w:lsdException w:name="List Table 2 Accent 1" w:uiPriority="47"/>
-    <w:lsdException w:name="List Table 3 Accent 1" w:uiPriority="48"/>
-    <w:lsdException w:name="List Table 4 Accent 1" w:uiPriority="49"/>
-    <w:lsdException w:name="List Table 5 Dark Accent 1" w:uiPriority="50"/>
-    <w:lsdException w:name="List Table 6 Colorful Accent 1" w:uiPriority="51"/>
-    <w:lsdException w:name="List Table 7 Colorful Accent 1" w:uiPriority="52"/>
-    <w:lsdException w:name="List Table 1 Light Accent 2" w:uiPriority="46"/>
-    <w:lsdException w:name="List Table 2 Accent 2" w:uiPriority="47"/>
-    <w:lsdException w:name="List Table 3 Accent 2" w:uiPriority="48"/>
-    <w:lsdException w:name="List Table 4 Accent 2" w:uiPriority="49"/>
-    <w:lsdException w:name="List Table 5 Dark Accent 2" w:uiPriority="50"/>
-    <w:lsdException w:name="List Table 6 Colorful Accent 2" w:uiPriority="51"/>
-    <w:lsdException w:name="List Table 7 Colorful Accent 2" w:uiPriority="52"/>
-    <w:lsdException w:name="List Table 1 Light Accent 3" w:uiPriority="46"/>
-    <w:lsdException w:name="List Table 2 Accent 3" w:uiPriority="47"/>
-    <w:lsdException w:name="List Table 3 Accent 3" w:uiPriority="48"/>
-    <w:lsdException w:name="List Table 4 Accent 3" w:uiPriority="49"/>
-    <w:lsdException w:name="List Table 5 Dark Accent 3" w:uiPriority="50"/>
-    <w:lsdException w:name="List Table 6 Colorful Accent 3" w:uiPriority="51"/>
-    <w:lsdException w:name="List Table 7 Colorful Accent 3" w:uiPriority="52"/>
-    <w:lsdException w:name="List Table 1 Light Accent 4" w:uiPriority="46"/>
-    <w:lsdException w:name="List Table 2 Accent 4" w:uiPriority="47"/>
-    <w:lsdException w:name="List Table 3 Accent 4" w:uiPriority="48"/>
-    <w:lsdException w:name="List Table 4 Accent 4" w:uiPriority="49"/>
-    <w:lsdException w:name="List Table 5 Dark Accent 4" w:uiPriority="50"/>
-    <w:lsdException w:name="List Table 6 Colorful Accent 4" w:uiPriority="51"/>
-    <w:lsdException w:name="List Table 7 Colorful Accent 4" w:uiPriority="52"/>
-    <w:lsdException w:name="List Table 1 Light Accent 5" w:uiPriority="46"/>
-    <w:lsdException w:name="List Table 2 Accent 5" w:uiPriority="47"/>
-    <w:lsdException w:name="List Table 3 Accent 5" w:uiPriority="48"/>
-    <w:lsdException w:name="List Table 4 Accent 5" w:uiPriority="49"/>
-    <w:lsdException w:name="List Table 5 Dark Accent 5" w:uiPriority="50"/>
-    <w:lsdException w:name="List Table 6 Colorful Accent 5" w:uiPriority="51"/>
-    <w:lsdException w:name="List Table 7 Colorful Accent 5" w:uiPriority="52"/>
-    <w:lsdException w:name="List Table 1 Light Accent 6" w:uiPriority="46"/>
-    <w:lsdException w:name="List Table 2 Accent 6" w:uiPriority="47"/>
-    <w:lsdException w:name="List Table 3 Accent 6" w:uiPriority="48"/>
-    <w:lsdException w:name="List Table 4 Accent 6" w:uiPriority="49"/>
-    <w:lsdException w:name="List Table 5 Dark Accent 6" w:uiPriority="50"/>
-    <w:lsdException w:name="List Table 6 Colorful Accent 6" w:uiPriority="51"/>
-    <w:lsdException w:name="List Table 7 Colorful Accent 6" w:uiPriority="52"/>
-    <w:lsdException w:name="Mention" w:semiHidden="1" w:unhideWhenUsed="1"/>
-    <w:lsdException w:name="Smart Hyperlink" w:semiHidden="1" w:unhideWhenUsed="1"/>
-    <w:lsdException w:name="Hashtag" w:semiHidden="1" w:unhideWhenUsed="1"/>
-    <w:lsdException w:name="Unresolved Mention" w:semiHidden="1" w:unhideWhenUsed="1"/>
+  <w:latentStyles w:defLockedState="0" w:defUIPriority="99" w:defSemiHidden="1" w:defUnhideWhenUsed="1" w:defQFormat="0" w:count="267">
+    <w:lsdException w:name="Normal" w:semiHidden="0" w:uiPriority="0" w:unhideWhenUsed="0" w:qFormat="1"/>
+    <w:lsdException w:name="heading 1" w:semiHidden="0" w:uiPriority="9" w:unhideWhenUsed="0" w:qFormat="1"/>
+    <w:lsdException w:name="heading 2" w:uiPriority="9" w:qFormat="1"/>
+    <w:lsdException w:name="heading 3" w:uiPriority="9" w:qFormat="1"/>
+    <w:lsdException w:name="heading 4" w:uiPriority="9" w:qFormat="1"/>
+    <w:lsdException w:name="heading 5" w:uiPriority="9" w:qFormat="1"/>
+    <w:lsdException w:name="heading 6" w:uiPriority="9" w:qFormat="1"/>
+    <w:lsdException w:name="heading 7" w:uiPriority="9" w:qFormat="1"/>
+    <w:lsdException w:name="heading 8" w:uiPriority="9" w:qFormat="1"/>
+    <w:lsdException w:name="heading 9" w:uiPriority="9" w:qFormat="1"/>
+    <w:lsdException w:name="toc 1" w:uiPriority="39"/>
+    <w:lsdException w:name="toc 2" w:uiPriority="39"/>
+    <w:lsdException w:name="toc 3" w:uiPriority="39"/>
+    <w:lsdException w:name="toc 4" w:uiPriority="39"/>
+    <w:lsdException w:name="toc 5" w:uiPriority="39"/>
+    <w:lsdException w:name="toc 6" w:uiPriority="39"/>
+    <w:lsdException w:name="toc 7" w:uiPriority="39"/>
+    <w:lsdException w:name="toc 8" w:uiPriority="39"/>
+    <w:lsdException w:name="toc 9" w:uiPriority="39"/>
+    <w:lsdException w:name="caption" w:uiPriority="35" w:qFormat="1"/>
+    <w:lsdException w:name="Title" w:semiHidden="0" w:uiPriority="10" w:unhideWhenUsed="0" w:qFormat="1"/>
+    <w:lsdException w:name="Default Paragraph Font" w:uiPriority="1"/>
+    <w:lsdException w:name="Subtitle" w:semiHidden="0" w:uiPriority="11" w:unhideWhenUsed="0" w:qFormat="1"/>
+    <w:lsdException w:name="Strong" w:semiHidden="0" w:uiPriority="22" w:unhideWhenUsed="0" w:qFormat="1"/>
+    <w:lsdException w:name="Emphasis" w:semiHidden="0" w:uiPriority="20" w:unhideWhenUsed="0" w:qFormat="1"/>
+    <w:lsdException w:name="Table Grid" w:uiPriority="59"/>
+    <w:lsdException w:name="Placeholder Text" w:unhideWhenUsed="0"/>
+    <w:lsdException w:name="No Spacing" w:semiHidden="0" w:uiPriority="1" w:unhideWhenUsed="0" w:qFormat="1"/>
+    <w:lsdException w:name="Light Shading" w:semiHidden="0" w:uiPriority="60" w:unhideWhenUsed="0"/>
+    <w:lsdException w:name="Light List" w:semiHidden="0" w:uiPriority="61" w:unhideWhenUsed="0"/>
+    <w:lsdException w:name="Light Grid" w:semiHidden="0" w:uiPriority="62" w:unhideWhenUsed="0"/>
+    <w:lsdException w:name="Medium Shading 1" w:semiHidden="0" w:uiPriority="63" w:unhideWhenUsed="0"/>
+    <w:lsdException w:name="Medium Shading 2" w:semiHidden="0" w:uiPriority="64" w:unhideWhenUsed="0"/>
+    <w:lsdException w:name="Medium List 1" w:semiHidden="0" w:uiPriority="65" w:unhideWhenUsed="0"/>
+    <w:lsdException w:name="Medium List 2" w:semiHidden="0" w:uiPriority="66" w:unhideWhenUsed="0"/>
+    <w:lsdException w:name="Medium Grid 1" w:semiHidden="0" w:uiPriority="67" w:unhideWhenUsed="0"/>
+    <w:lsdException w:name="Medium Grid 2" w:semiHidden="0" w:uiPriority="68" w:unhideWhenUsed="0"/>
+    <w:lsdException w:name="Medium Grid 3" w:semiHidden="0" w:uiPriority="69" w:unhideWhenUsed="0"/>
+    <w:lsdException w:name="Dark List" w:semiHidden="0" w:uiPriority="70" w:unhideWhenUsed="0"/>
+    <w:lsdException w:name="Colorful Shading" w:semiHidden="0" w:uiPriority="71" w:unhideWhenUsed="0"/>
+    <w:lsdException w:name="Colorful List" w:semiHidden="0" w:uiPriority="72" w:unhideWhenUsed="0"/>
+    <w:lsdException w:name="Colorful Grid" w:semiHidden="0" w:uiPriority="73" w:unhideWhenUsed="0"/>
+    <w:lsdException w:name="Light Shading Accent 1" w:semiHidden="0" w:uiPriority="60" w:unhideWhenUsed="0"/>
+    <w:lsdException w:name="Light List Accent 1" w:semiHidden="0" w:uiPriority="61" w:unhideWhenUsed="0"/>
+    <w:lsdException w:name="Light Grid Accent 1" w:semiHidden="0" w:uiPriority="62" w:unhideWhenUsed="0"/>
+    <w:lsdException w:name="Medium Shading 1 Accent 1" w:semiHidden="0" w:uiPriority="63" w:unhideWhenUsed="0"/>
+    <w:lsdException w:name="Medium Shading 2 Accent 1" w:semiHidden="0" w:uiPriority="64" w:unhideWhenUsed="0"/>
+    <w:lsdException w:name="Medium List 1 Accent 1" w:semiHidden="0" w:uiPriority="65" w:unhideWhenUsed="0"/>
+    <w:lsdException w:name="Revision" w:unhideWhenUsed="0"/>
+    <w:lsdException w:name="List Paragraph" w:semiHidden="0" w:uiPriority="34" w:unhideWhenUsed="0" w:qFormat="1"/>
+    <w:lsdException w:name="Quote" w:semiHidden="0" w:uiPriority="29" w:unhideWhenUsed="0" w:qFormat="1"/>
+    <w:lsdException w:name="Intense Quote" w:semiHidden="0" w:uiPriority="30" w:unhideWhenUsed="0" w:qFormat="1"/>
+    <w:lsdException w:name="Medium List 2 Accent 1" w:semiHidden="0" w:uiPriority="66" w:unhideWhenUsed="0"/>
+    <w:lsdException w:name="Medium Grid 1 Accent 1" w:semiHidden="0" w:uiPriority="67" w:unhideWhenUsed="0"/>
+    <w:lsdException w:name="Medium Grid 2 Accent 1" w:semiHidden="0" w:uiPriority="68" w:unhideWhenUsed="0"/>
+    <w:lsdException w:name="Medium Grid 3 Accent 1" w:semiHidden="0" w:uiPriority="69" w:unhideWhenUsed="0"/>
+    <w:lsdException w:name="Dark List Accent 1" w:semiHidden="0" w:uiPriority="70" w:unhideWhenUsed="0"/>
+    <w:lsdException w:name="Colorful Shading Accent 1" w:semiHidden="0" w:uiPriority="71" w:unhideWhenUsed="0"/>
+    <w:lsdException w:name="Colorful List Accent 1" w:semiHidden="0" w:uiPriority="72" w:unhideWhenUsed="0"/>
+    <w:lsdException w:name="Colorful Grid Accent 1" w:semiHidden="0" w:uiPriority="73" w:unhideWhenUsed="0"/>
+    <w:lsdException w:name="Light Shading Accent 2" w:semiHidden="0" w:uiPriority="60" w:unhideWhenUsed="0"/>
+    <w:lsdException w:name="Light List Accent 2" w:semiHidden="0" w:uiPriority="61" w:unhideWhenUsed="0"/>
+    <w:lsdException w:name="Light Grid Accent 2" w:semiHidden="0" w:uiPriority="62" w:unhideWhenUsed="0"/>
+    <w:lsdException w:name="Medium Shading 1 Accent 2" w:semiHidden="0" w:uiPriority="63" w:unhideWhenUsed="0"/>
+    <w:lsdException w:name="Medium Shading 2 Accent 2" w:semiHidden="0" w:uiPriority="64" w:unhideWhenUsed="0"/>
+    <w:lsdException w:name="Medium List 1 Accent 2" w:semiHidden="0" w:uiPriority="65" w:unhideWhenUsed="0"/>
+    <w:lsdException w:name="Medium List 2 Accent 2" w:semiHidden="0" w:uiPriority="66" w:unhideWhenUsed="0"/>
+    <w:lsdException w:name="Medium Grid 1 Accent 2" w:semiHidden="0" w:uiPriority="67" w:unhideWhenUsed="0"/>
+    <w:lsdException w:name="Medium Grid 2 Accent 2" w:semiHidden="0" w:uiPriority="68" w:unhideWhenUsed="0"/>
+    <w:lsdException w:name="Medium Grid 3 Accent 2" w:semiHidden="0" w:uiPriority="69" w:unhideWhenUsed="0"/>
+    <w:lsdException w:name="Dark List Accent 2" w:semiHidden="0" w:uiPriority="70" w:unhideWhenUsed="0"/>
+    <w:lsdException w:name="Colorful Shading Accent 2" w:semiHidden="0" w:uiPriority="71" w:unhideWhenUsed="0"/>
+    <w:lsdException w:name="Colorful List Accent 2" w:semiHidden="0" w:uiPriority="72" w:unhideWhenUsed="0"/>
+    <w:lsdException w:name="Colorful Grid Accent 2" w:semiHidden="0" w:uiPriority="73" w:unhideWhenUsed="0"/>
+    <w:lsdException w:name="Light Shading Accent 3" w:semiHidden="0" w:uiPriority="60" w:unhideWhenUsed="0"/>
+    <w:lsdException w:name="Light List Accent 3" w:semiHidden="0" w:uiPriority="61" w:unhideWhenUsed="0"/>
+    <w:lsdException w:name="Light Grid Accent 3" w:semiHidden="0" w:uiPriority="62" w:unhideWhenUsed="0"/>
+    <w:lsdException w:name="Medium Shading 1 Accent 3" w:semiHidden="0" w:uiPriority="63" w:unhideWhenUsed="0"/>
+    <w:lsdException w:name="Medium Shading 2 Accent 3" w:semiHidden="0" w:uiPriority="64" w:unhideWhenUsed="0"/>
+    <w:lsdException w:name="Medium List 1 Accent 3" w:semiHidden="0" w:uiPriority="65" w:unhideWhenUsed="0"/>
+    <w:lsdException w:name="Medium List 2 Accent 3" w:semiHidden="0" w:uiPriority="66" w:unhideWhenUsed="0"/>
+    <w:lsdException w:name="Medium Grid 1 Accent 3" w:semiHidden="0" w:uiPriority="67" w:unhideWhenUsed="0"/>
+    <w:lsdException w:name="Medium Grid 2 Accent 3" w:semiHidden="0" w:uiPriority="68" w:unhideWhenUsed="0"/>
+    <w:lsdException w:name="Medium Grid 3 Accent 3" w:semiHidden="0" w:uiPriority="69" w:unhideWhenUsed="0"/>
+    <w:lsdException w:name="Dark List Accent 3" w:semiHidden="0" w:uiPriority="70" w:unhideWhenUsed="0"/>
+    <w:lsdException w:name="Colorful Shading Accent 3" w:semiHidden="0" w:uiPriority="71" w:unhideWhenUsed="0"/>
+    <w:lsdException w:name="Colorful List Accent 3" w:semiHidden="0" w:uiPriority="72" w:unhideWhenUsed="0"/>
+    <w:lsdException w:name="Colorful Grid Accent 3" w:semiHidden="0" w:uiPriority="73" w:unhideWhenUsed="0"/>
+    <w:lsdException w:name="Light Shading Accent 4" w:semiHidden="0" w:uiPriority="60" w:unhideWhenUsed="0"/>
+    <w:lsdException w:name="Light List Accent 4" w:semiHidden="0" w:uiPriority="61" w:unhideWhenUsed="0"/>
+    <w:lsdException w:name="Light Grid Accent 4" w:semiHidden="0" w:uiPriority="62" w:unhideWhenUsed="0"/>
+    <w:lsdException w:name="Medium Shading 1 Accent 4" w:semiHidden="0" w:uiPriority="63" w:unhideWhenUsed="0"/>
+    <w:lsdException w:name="Medium Shading 2 Accent 4" w:semiHidden="0" w:uiPriority="64" w:unhideWhenUsed="0"/>
+    <w:lsdException w:name="Medium List 1 Accent 4" w:semiHidden="0" w:uiPriority="65" w:unhideWhenUsed="0"/>
+    <w:lsdException w:name="Medium List 2 Accent 4" w:semiHidden="0" w:uiPriority="66" w:unhideWhenUsed="0"/>
+    <w:lsdException w:name="Medium Grid 1 Accent 4" w:semiHidden="0" w:uiPriority="67" w:unhideWhenUsed="0"/>
+    <w:lsdException w:name="Medium Grid 2 Accent 4" w:semiHidden="0" w:uiPriority="68" w:unhideWhenUsed="0"/>
+    <w:lsdException w:name="Medium Grid 3 Accent 4" w:semiHidden="0" w:uiPriority="69" w:unhideWhenUsed="0"/>
+    <w:lsdException w:name="Dark List Accent 4" w:semiHidden="0" w:uiPriority="70" w:unhideWhenUsed="0"/>
+    <w:lsdException w:name="Colorful Shading Accent 4" w:semiHidden="0" w:uiPriority="71" w:unhideWhenUsed="0"/>
+    <w:lsdException w:name="Colorful List Accent 4" w:semiHidden="0" w:uiPriority="72" w:unhideWhenUsed="0"/>
+    <w:lsdException w:name="Colorful Grid Accent 4" w:semiHidden="0" w:uiPriority="73" w:unhideWhenUsed="0"/>
+    <w:lsdException w:name="Light Shading Accent 5" w:semiHidden="0" w:uiPriority="60" w:unhideWhenUsed="0"/>
+    <w:lsdException w:name="Light List Accent 5" w:semiHidden="0" w:uiPriority="61" w:unhideWhenUsed="0"/>
+    <w:lsdException w:name="Light Grid Accent 5" w:semiHidden="0" w:uiPriority="62" w:unhideWhenUsed="0"/>
+    <w:lsdException w:name="Medium Shading 1 Accent 5" w:semiHidden="0" w:uiPriority="63" w:unhideWhenUsed="0"/>
+    <w:lsdException w:name="Medium Shading 2 Accent 5" w:semiHidden="0" w:uiPriority="64" w:unhideWhenUsed="0"/>
+    <w:lsdException w:name="Medium List 1 Accent 5" w:semiHidden="0" w:uiPriority="65" w:unhideWhenUsed="0"/>
+    <w:lsdException w:name="Medium List 2 Accent 5" w:semiHidden="0" w:uiPriority="66" w:unhideWhenUsed="0"/>
+    <w:lsdException w:name="Medium Grid 1 Accent 5" w:semiHidden="0" w:uiPriority="67" w:unhideWhenUsed="0"/>
+    <w:lsdException w:name="Medium Grid 2 Accent 5" w:semiHidden="0" w:uiPriority="68" w:unhideWhenUsed="0"/>
+    <w:lsdException w:name="Medium Grid 3 Accent 5" w:semiHidden="0" w:uiPriority="69" w:unhideWhenUsed="0"/>
+    <w:lsdException w:name="Dark List Accent 5" w:semiHidden="0" w:uiPriority="70" w:unhideWhenUsed="0"/>
+    <w:lsdException w:name="Colorful Shading Accent 5" w:semiHidden="0" w:uiPriority="71" w:unhideWhenUsed="0"/>
+    <w:lsdException w:name="Colorful List Accent 5" w:semiHidden="0" w:uiPriority="72" w:unhideWhenUsed="0"/>
+    <w:lsdException w:name="Colorful Grid Accent 5" w:semiHidden="0" w:uiPriority="73" w:unhideWhenUsed="0"/>
+    <w:lsdException w:name="Light Shading Accent 6" w:semiHidden="0" w:uiPriority="60" w:unhideWhenUsed="0"/>
+    <w:lsdException w:name="Light List Accent 6" w:semiHidden="0" w:uiPriority="61" w:unhideWhenUsed="0"/>
+    <w:lsdException w:name="Light Grid Accent 6" w:semiHidden="0" w:uiPriority="62" w:unhideWhenUsed="0"/>
+    <w:lsdException w:name="Medium Shading 1 Accent 6" w:semiHidden="0" w:uiPriority="63" w:unhideWhenUsed="0"/>
+    <w:lsdException w:name="Medium Shading 2 Accent 6" w:semiHidden="0" w:uiPriority="64" w:unhideWhenUsed="0"/>
+    <w:lsdException w:name="Medium List 1 Accent 6" w:semiHidden="0" w:uiPriority="65" w:unhideWhenUsed="0"/>
+    <w:lsdException w:name="Medium List 2 Accent 6" w:semiHidden="0" w:uiPriority="66" w:unhideWhenUsed="0"/>
+    <w:lsdException w:name="Medium Grid 1 Accent 6" w:semiHidden="0" w:uiPriority="67" w:unhideWhenUsed="0"/>
+    <w:lsdException w:name="Medium Grid 2 Accent 6" w:semiHidden="0" w:uiPriority="68" w:unhideWhenUsed="0"/>
+    <w:lsdException w:name="Medium Grid 3 Accent 6" w:semiHidden="0" w:uiPriority="69" w:unhideWhenUsed="0"/>
+    <w:lsdException w:name="Dark List Accent 6" w:semiHidden="0" w:uiPriority="70" w:unhideWhenUsed="0"/>
+    <w:lsdException w:name="Colorful Shading Accent 6" w:semiHidden="0" w:uiPriority="71" w:unhideWhenUsed="0"/>
+    <w:lsdException w:name="Colorful List Accent 6" w:semiHidden="0" w:uiPriority="72" w:unhideWhenUsed="0"/>
+    <w:lsdException w:name="Colorful Grid Accent 6" w:semiHidden="0" w:uiPriority="73" w:unhideWhenUsed="0"/>
+    <w:lsdException w:name="Subtle Emphasis" w:semiHidden="0" w:uiPriority="19" w:unhideWhenUsed="0" w:qFormat="1"/>
+    <w:lsdException w:name="Intense Emphasis" w:semiHidden="0" w:uiPriority="21" w:unhideWhenUsed="0" w:qFormat="1"/>
+    <w:lsdException w:name="Subtle Reference" w:semiHidden="0" w:uiPriority="31" w:unhideWhenUsed="0" w:qFormat="1"/>
+    <w:lsdException w:name="Intense Reference" w:semiHidden="0" w:uiPriority="32" w:unhideWhenUsed="0" w:qFormat="1"/>
+    <w:lsdException w:name="Book Title" w:semiHidden="0" w:uiPriority="33" w:unhideWhenUsed="0" w:qFormat="1"/>
+    <w:lsdException w:name="Bibliography" w:uiPriority="37"/>
+    <w:lsdException w:name="TOC Heading" w:uiPriority="39" w:qFormat="1"/>
   </w:latentStyles>
-  <w:style w:type="paragraph" w:default="1" w:styleId="a">
+  <w:style w:type="paragraph" w:default="1" w:styleId="Normal">
     <w:name w:val="Normal"/>
     <w:qFormat/>
   </w:style>
-  <w:style w:type="character" w:default="1" w:styleId="a0">
+  <w:style w:type="character" w:default="1" w:styleId="DefaultParagraphFont">
     <w:name w:val="Default Paragraph Font"/>
     <w:uiPriority w:val="1"/>
     <w:semiHidden/>
     <w:unhideWhenUsed/>
   </w:style>
-  <w:style w:type="table" w:default="1" w:styleId="a1">
+  <w:style w:type="table" w:default="1" w:styleId="TableNormal">
     <w:name w:val="Normal Table"/>
     <w:uiPriority w:val="99"/>
     <w:semiHidden/>
@@ -6753,15 +6036,15 @@
       </w:tblCellMar>
     </w:tblPr>
   </w:style>
-  <w:style w:type="numbering" w:default="1" w:styleId="a2">
+  <w:style w:type="numbering" w:default="1" w:styleId="NoList">
     <w:name w:val="No List"/>
     <w:uiPriority w:val="99"/>
     <w:semiHidden/>
     <w:unhideWhenUsed/>
   </w:style>
-  <w:style w:type="paragraph" w:styleId="a3">
+  <w:style w:type="paragraph" w:styleId="ListParagraph">
     <w:name w:val="List Paragraph"/>
-    <w:basedOn w:val="a"/>
+    <w:basedOn w:val="Normal"/>
     <w:uiPriority w:val="34"/>
     <w:qFormat/>
     <w:pPr>
@@ -6769,9 +6052,227 @@
       <w:contextualSpacing/>
     </w:pPr>
   </w:style>
-  <w:style w:type="table" w:styleId="a4">
+  <w:style w:type="table" w:styleId="TableGrid">
     <w:name w:val="Table Grid"/>
-    <w:basedOn w:val="a1"/>
+    <w:basedOn w:val="TableNormal"/>
+    <w:uiPriority w:val="59"/>
+    <w:pPr>
+      <w:spacing w:after="0" w:line="240" w:lineRule="auto"/>
+    </w:pPr>
+    <w:tblPr>
+      <w:tblBorders>
+        <w:top w:val="single" w:sz="4" w:space="0" w:color="auto"/>
+        <w:left w:val="single" w:sz="4" w:space="0" w:color="auto"/>
+        <w:bottom w:val="single" w:sz="4" w:space="0" w:color="auto"/>
+        <w:right w:val="single" w:sz="4" w:space="0" w:color="auto"/>
+        <w:insideH w:val="single" w:sz="4" w:space="0" w:color="auto"/>
+        <w:insideV w:val="single" w:sz="4" w:space="0" w:color="auto"/>
+      </w:tblBorders>
+    </w:tblPr>
+  </w:style>
+</w:styles>
+</file>
+
+<file path=word/stylesWithEffects.xml><?xml version="1.0" encoding="utf-8"?>
+<w:styles xmlns:wpc="http://schemas.microsoft.com/office/word/2010/wordprocessingCanvas" xmlns:mc="http://schemas.openxmlformats.org/markup-compatibility/2006" xmlns:o="urn:schemas-microsoft-com:office:office" xmlns:r="http://schemas.openxmlformats.org/officeDocument/2006/relationships" xmlns:m="http://schemas.openxmlformats.org/officeDocument/2006/math" xmlns:v="urn:schemas-microsoft-com:vml" xmlns:wp14="http://schemas.microsoft.com/office/word/2010/wordprocessingDrawing" xmlns:wp="http://schemas.openxmlformats.org/drawingml/2006/wordprocessingDrawing" xmlns:w10="urn:schemas-microsoft-com:office:word" xmlns:w="http://schemas.openxmlformats.org/wordprocessingml/2006/main" xmlns:w14="http://schemas.microsoft.com/office/word/2010/wordml" xmlns:wpg="http://schemas.microsoft.com/office/word/2010/wordprocessingGroup" xmlns:wpi="http://schemas.microsoft.com/office/word/2010/wordprocessingInk" xmlns:wne="http://schemas.microsoft.com/office/word/2006/wordml" xmlns:wps="http://schemas.microsoft.com/office/word/2010/wordprocessingShape" mc:Ignorable="w14 wp14">
+  <w:docDefaults>
+    <w:rPrDefault>
+      <w:rPr>
+        <w:rFonts w:ascii="Arial" w:eastAsiaTheme="minorHAnsi" w:hAnsi="Arial" w:cstheme="minorBidi"/>
+        <w:sz w:val="22"/>
+        <w:szCs w:val="22"/>
+        <w:lang w:val="en-US" w:eastAsia="en-US" w:bidi="ar-SA"/>
+      </w:rPr>
+    </w:rPrDefault>
+    <w:pPrDefault>
+      <w:pPr>
+        <w:spacing w:after="200" w:line="276" w:lineRule="auto"/>
+      </w:pPr>
+    </w:pPrDefault>
+  </w:docDefaults>
+  <w:latentStyles w:defLockedState="0" w:defUIPriority="99" w:defSemiHidden="1" w:defUnhideWhenUsed="1" w:defQFormat="0" w:count="267">
+    <w:lsdException w:name="Normal" w:semiHidden="0" w:uiPriority="0" w:unhideWhenUsed="0" w:qFormat="1"/>
+    <w:lsdException w:name="heading 1" w:semiHidden="0" w:uiPriority="9" w:unhideWhenUsed="0" w:qFormat="1"/>
+    <w:lsdException w:name="heading 2" w:uiPriority="9" w:qFormat="1"/>
+    <w:lsdException w:name="heading 3" w:uiPriority="9" w:qFormat="1"/>
+    <w:lsdException w:name="heading 4" w:uiPriority="9" w:qFormat="1"/>
+    <w:lsdException w:name="heading 5" w:uiPriority="9" w:qFormat="1"/>
+    <w:lsdException w:name="heading 6" w:uiPriority="9" w:qFormat="1"/>
+    <w:lsdException w:name="heading 7" w:uiPriority="9" w:qFormat="1"/>
+    <w:lsdException w:name="heading 8" w:uiPriority="9" w:qFormat="1"/>
+    <w:lsdException w:name="heading 9" w:uiPriority="9" w:qFormat="1"/>
+    <w:lsdException w:name="toc 1" w:uiPriority="39"/>
+    <w:lsdException w:name="toc 2" w:uiPriority="39"/>
+    <w:lsdException w:name="toc 3" w:uiPriority="39"/>
+    <w:lsdException w:name="toc 4" w:uiPriority="39"/>
+    <w:lsdException w:name="toc 5" w:uiPriority="39"/>
+    <w:lsdException w:name="toc 6" w:uiPriority="39"/>
+    <w:lsdException w:name="toc 7" w:uiPriority="39"/>
+    <w:lsdException w:name="toc 8" w:uiPriority="39"/>
+    <w:lsdException w:name="toc 9" w:uiPriority="39"/>
+    <w:lsdException w:name="caption" w:uiPriority="35" w:qFormat="1"/>
+    <w:lsdException w:name="Title" w:semiHidden="0" w:uiPriority="10" w:unhideWhenUsed="0" w:qFormat="1"/>
+    <w:lsdException w:name="Default Paragraph Font" w:uiPriority="1"/>
+    <w:lsdException w:name="Subtitle" w:semiHidden="0" w:uiPriority="11" w:unhideWhenUsed="0" w:qFormat="1"/>
+    <w:lsdException w:name="Strong" w:semiHidden="0" w:uiPriority="22" w:unhideWhenUsed="0" w:qFormat="1"/>
+    <w:lsdException w:name="Emphasis" w:semiHidden="0" w:uiPriority="20" w:unhideWhenUsed="0" w:qFormat="1"/>
+    <w:lsdException w:name="Table Grid" w:uiPriority="59"/>
+    <w:lsdException w:name="Placeholder Text" w:unhideWhenUsed="0"/>
+    <w:lsdException w:name="No Spacing" w:semiHidden="0" w:uiPriority="1" w:unhideWhenUsed="0" w:qFormat="1"/>
+    <w:lsdException w:name="Light Shading" w:semiHidden="0" w:uiPriority="60" w:unhideWhenUsed="0"/>
+    <w:lsdException w:name="Light List" w:semiHidden="0" w:uiPriority="61" w:unhideWhenUsed="0"/>
+    <w:lsdException w:name="Light Grid" w:semiHidden="0" w:uiPriority="62" w:unhideWhenUsed="0"/>
+    <w:lsdException w:name="Medium Shading 1" w:semiHidden="0" w:uiPriority="63" w:unhideWhenUsed="0"/>
+    <w:lsdException w:name="Medium Shading 2" w:semiHidden="0" w:uiPriority="64" w:unhideWhenUsed="0"/>
+    <w:lsdException w:name="Medium List 1" w:semiHidden="0" w:uiPriority="65" w:unhideWhenUsed="0"/>
+    <w:lsdException w:name="Medium List 2" w:semiHidden="0" w:uiPriority="66" w:unhideWhenUsed="0"/>
+    <w:lsdException w:name="Medium Grid 1" w:semiHidden="0" w:uiPriority="67" w:unhideWhenUsed="0"/>
+    <w:lsdException w:name="Medium Grid 2" w:semiHidden="0" w:uiPriority="68" w:unhideWhenUsed="0"/>
+    <w:lsdException w:name="Medium Grid 3" w:semiHidden="0" w:uiPriority="69" w:unhideWhenUsed="0"/>
+    <w:lsdException w:name="Dark List" w:semiHidden="0" w:uiPriority="70" w:unhideWhenUsed="0"/>
+    <w:lsdException w:name="Colorful Shading" w:semiHidden="0" w:uiPriority="71" w:unhideWhenUsed="0"/>
+    <w:lsdException w:name="Colorful List" w:semiHidden="0" w:uiPriority="72" w:unhideWhenUsed="0"/>
+    <w:lsdException w:name="Colorful Grid" w:semiHidden="0" w:uiPriority="73" w:unhideWhenUsed="0"/>
+    <w:lsdException w:name="Light Shading Accent 1" w:semiHidden="0" w:uiPriority="60" w:unhideWhenUsed="0"/>
+    <w:lsdException w:name="Light List Accent 1" w:semiHidden="0" w:uiPriority="61" w:unhideWhenUsed="0"/>
+    <w:lsdException w:name="Light Grid Accent 1" w:semiHidden="0" w:uiPriority="62" w:unhideWhenUsed="0"/>
+    <w:lsdException w:name="Medium Shading 1 Accent 1" w:semiHidden="0" w:uiPriority="63" w:unhideWhenUsed="0"/>
+    <w:lsdException w:name="Medium Shading 2 Accent 1" w:semiHidden="0" w:uiPriority="64" w:unhideWhenUsed="0"/>
+    <w:lsdException w:name="Medium List 1 Accent 1" w:semiHidden="0" w:uiPriority="65" w:unhideWhenUsed="0"/>
+    <w:lsdException w:name="Revision" w:unhideWhenUsed="0"/>
+    <w:lsdException w:name="List Paragraph" w:semiHidden="0" w:uiPriority="34" w:unhideWhenUsed="0" w:qFormat="1"/>
+    <w:lsdException w:name="Quote" w:semiHidden="0" w:uiPriority="29" w:unhideWhenUsed="0" w:qFormat="1"/>
+    <w:lsdException w:name="Intense Quote" w:semiHidden="0" w:uiPriority="30" w:unhideWhenUsed="0" w:qFormat="1"/>
+    <w:lsdException w:name="Medium List 2 Accent 1" w:semiHidden="0" w:uiPriority="66" w:unhideWhenUsed="0"/>
+    <w:lsdException w:name="Medium Grid 1 Accent 1" w:semiHidden="0" w:uiPriority="67" w:unhideWhenUsed="0"/>
+    <w:lsdException w:name="Medium Grid 2 Accent 1" w:semiHidden="0" w:uiPriority="68" w:unhideWhenUsed="0"/>
+    <w:lsdException w:name="Medium Grid 3 Accent 1" w:semiHidden="0" w:uiPriority="69" w:unhideWhenUsed="0"/>
+    <w:lsdException w:name="Dark List Accent 1" w:semiHidden="0" w:uiPriority="70" w:unhideWhenUsed="0"/>
+    <w:lsdException w:name="Colorful Shading Accent 1" w:semiHidden="0" w:uiPriority="71" w:unhideWhenUsed="0"/>
+    <w:lsdException w:name="Colorful List Accent 1" w:semiHidden="0" w:uiPriority="72" w:unhideWhenUsed="0"/>
+    <w:lsdException w:name="Colorful Grid Accent 1" w:semiHidden="0" w:uiPriority="73" w:unhideWhenUsed="0"/>
+    <w:lsdException w:name="Light Shading Accent 2" w:semiHidden="0" w:uiPriority="60" w:unhideWhenUsed="0"/>
+    <w:lsdException w:name="Light List Accent 2" w:semiHidden="0" w:uiPriority="61" w:unhideWhenUsed="0"/>
+    <w:lsdException w:name="Light Grid Accent 2" w:semiHidden="0" w:uiPriority="62" w:unhideWhenUsed="0"/>
+    <w:lsdException w:name="Medium Shading 1 Accent 2" w:semiHidden="0" w:uiPriority="63" w:unhideWhenUsed="0"/>
+    <w:lsdException w:name="Medium Shading 2 Accent 2" w:semiHidden="0" w:uiPriority="64" w:unhideWhenUsed="0"/>
+    <w:lsdException w:name="Medium List 1 Accent 2" w:semiHidden="0" w:uiPriority="65" w:unhideWhenUsed="0"/>
+    <w:lsdException w:name="Medium List 2 Accent 2" w:semiHidden="0" w:uiPriority="66" w:unhideWhenUsed="0"/>
+    <w:lsdException w:name="Medium Grid 1 Accent 2" w:semiHidden="0" w:uiPriority="67" w:unhideWhenUsed="0"/>
+    <w:lsdException w:name="Medium Grid 2 Accent 2" w:semiHidden="0" w:uiPriority="68" w:unhideWhenUsed="0"/>
+    <w:lsdException w:name="Medium Grid 3 Accent 2" w:semiHidden="0" w:uiPriority="69" w:unhideWhenUsed="0"/>
+    <w:lsdException w:name="Dark List Accent 2" w:semiHidden="0" w:uiPriority="70" w:unhideWhenUsed="0"/>
+    <w:lsdException w:name="Colorful Shading Accent 2" w:semiHidden="0" w:uiPriority="71" w:unhideWhenUsed="0"/>
+    <w:lsdException w:name="Colorful List Accent 2" w:semiHidden="0" w:uiPriority="72" w:unhideWhenUsed="0"/>
+    <w:lsdException w:name="Colorful Grid Accent 2" w:semiHidden="0" w:uiPriority="73" w:unhideWhenUsed="0"/>
+    <w:lsdException w:name="Light Shading Accent 3" w:semiHidden="0" w:uiPriority="60" w:unhideWhenUsed="0"/>
+    <w:lsdException w:name="Light List Accent 3" w:semiHidden="0" w:uiPriority="61" w:unhideWhenUsed="0"/>
+    <w:lsdException w:name="Light Grid Accent 3" w:semiHidden="0" w:uiPriority="62" w:unhideWhenUsed="0"/>
+    <w:lsdException w:name="Medium Shading 1 Accent 3" w:semiHidden="0" w:uiPriority="63" w:unhideWhenUsed="0"/>
+    <w:lsdException w:name="Medium Shading 2 Accent 3" w:semiHidden="0" w:uiPriority="64" w:unhideWhenUsed="0"/>
+    <w:lsdException w:name="Medium List 1 Accent 3" w:semiHidden="0" w:uiPriority="65" w:unhideWhenUsed="0"/>
+    <w:lsdException w:name="Medium List 2 Accent 3" w:semiHidden="0" w:uiPriority="66" w:unhideWhenUsed="0"/>
+    <w:lsdException w:name="Medium Grid 1 Accent 3" w:semiHidden="0" w:uiPriority="67" w:unhideWhenUsed="0"/>
+    <w:lsdException w:name="Medium Grid 2 Accent 3" w:semiHidden="0" w:uiPriority="68" w:unhideWhenUsed="0"/>
+    <w:lsdException w:name="Medium Grid 3 Accent 3" w:semiHidden="0" w:uiPriority="69" w:unhideWhenUsed="0"/>
+    <w:lsdException w:name="Dark List Accent 3" w:semiHidden="0" w:uiPriority="70" w:unhideWhenUsed="0"/>
+    <w:lsdException w:name="Colorful Shading Accent 3" w:semiHidden="0" w:uiPriority="71" w:unhideWhenUsed="0"/>
+    <w:lsdException w:name="Colorful List Accent 3" w:semiHidden="0" w:uiPriority="72" w:unhideWhenUsed="0"/>
+    <w:lsdException w:name="Colorful Grid Accent 3" w:semiHidden="0" w:uiPriority="73" w:unhideWhenUsed="0"/>
+    <w:lsdException w:name="Light Shading Accent 4" w:semiHidden="0" w:uiPriority="60" w:unhideWhenUsed="0"/>
+    <w:lsdException w:name="Light List Accent 4" w:semiHidden="0" w:uiPriority="61" w:unhideWhenUsed="0"/>
+    <w:lsdException w:name="Light Grid Accent 4" w:semiHidden="0" w:uiPriority="62" w:unhideWhenUsed="0"/>
+    <w:lsdException w:name="Medium Shading 1 Accent 4" w:semiHidden="0" w:uiPriority="63" w:unhideWhenUsed="0"/>
+    <w:lsdException w:name="Medium Shading 2 Accent 4" w:semiHidden="0" w:uiPriority="64" w:unhideWhenUsed="0"/>
+    <w:lsdException w:name="Medium List 1 Accent 4" w:semiHidden="0" w:uiPriority="65" w:unhideWhenUsed="0"/>
+    <w:lsdException w:name="Medium List 2 Accent 4" w:semiHidden="0" w:uiPriority="66" w:unhideWhenUsed="0"/>
+    <w:lsdException w:name="Medium Grid 1 Accent 4" w:semiHidden="0" w:uiPriority="67" w:unhideWhenUsed="0"/>
+    <w:lsdException w:name="Medium Grid 2 Accent 4" w:semiHidden="0" w:uiPriority="68" w:unhideWhenUsed="0"/>
+    <w:lsdException w:name="Medium Grid 3 Accent 4" w:semiHidden="0" w:uiPriority="69" w:unhideWhenUsed="0"/>
+    <w:lsdException w:name="Dark List Accent 4" w:semiHidden="0" w:uiPriority="70" w:unhideWhenUsed="0"/>
+    <w:lsdException w:name="Colorful Shading Accent 4" w:semiHidden="0" w:uiPriority="71" w:unhideWhenUsed="0"/>
+    <w:lsdException w:name="Colorful List Accent 4" w:semiHidden="0" w:uiPriority="72" w:unhideWhenUsed="0"/>
+    <w:lsdException w:name="Colorful Grid Accent 4" w:semiHidden="0" w:uiPriority="73" w:unhideWhenUsed="0"/>
+    <w:lsdException w:name="Light Shading Accent 5" w:semiHidden="0" w:uiPriority="60" w:unhideWhenUsed="0"/>
+    <w:lsdException w:name="Light List Accent 5" w:semiHidden="0" w:uiPriority="61" w:unhideWhenUsed="0"/>
+    <w:lsdException w:name="Light Grid Accent 5" w:semiHidden="0" w:uiPriority="62" w:unhideWhenUsed="0"/>
+    <w:lsdException w:name="Medium Shading 1 Accent 5" w:semiHidden="0" w:uiPriority="63" w:unhideWhenUsed="0"/>
+    <w:lsdException w:name="Medium Shading 2 Accent 5" w:semiHidden="0" w:uiPriority="64" w:unhideWhenUsed="0"/>
+    <w:lsdException w:name="Medium List 1 Accent 5" w:semiHidden="0" w:uiPriority="65" w:unhideWhenUsed="0"/>
+    <w:lsdException w:name="Medium List 2 Accent 5" w:semiHidden="0" w:uiPriority="66" w:unhideWhenUsed="0"/>
+    <w:lsdException w:name="Medium Grid 1 Accent 5" w:semiHidden="0" w:uiPriority="67" w:unhideWhenUsed="0"/>
+    <w:lsdException w:name="Medium Grid 2 Accent 5" w:semiHidden="0" w:uiPriority="68" w:unhideWhenUsed="0"/>
+    <w:lsdException w:name="Medium Grid 3 Accent 5" w:semiHidden="0" w:uiPriority="69" w:unhideWhenUsed="0"/>
+    <w:lsdException w:name="Dark List Accent 5" w:semiHidden="0" w:uiPriority="70" w:unhideWhenUsed="0"/>
+    <w:lsdException w:name="Colorful Shading Accent 5" w:semiHidden="0" w:uiPriority="71" w:unhideWhenUsed="0"/>
+    <w:lsdException w:name="Colorful List Accent 5" w:semiHidden="0" w:uiPriority="72" w:unhideWhenUsed="0"/>
+    <w:lsdException w:name="Colorful Grid Accent 5" w:semiHidden="0" w:uiPriority="73" w:unhideWhenUsed="0"/>
+    <w:lsdException w:name="Light Shading Accent 6" w:semiHidden="0" w:uiPriority="60" w:unhideWhenUsed="0"/>
+    <w:lsdException w:name="Light List Accent 6" w:semiHidden="0" w:uiPriority="61" w:unhideWhenUsed="0"/>
+    <w:lsdException w:name="Light Grid Accent 6" w:semiHidden="0" w:uiPriority="62" w:unhideWhenUsed="0"/>
+    <w:lsdException w:name="Medium Shading 1 Accent 6" w:semiHidden="0" w:uiPriority="63" w:unhideWhenUsed="0"/>
+    <w:lsdException w:name="Medium Shading 2 Accent 6" w:semiHidden="0" w:uiPriority="64" w:unhideWhenUsed="0"/>
+    <w:lsdException w:name="Medium List 1 Accent 6" w:semiHidden="0" w:uiPriority="65" w:unhideWhenUsed="0"/>
+    <w:lsdException w:name="Medium List 2 Accent 6" w:semiHidden="0" w:uiPriority="66" w:unhideWhenUsed="0"/>
+    <w:lsdException w:name="Medium Grid 1 Accent 6" w:semiHidden="0" w:uiPriority="67" w:unhideWhenUsed="0"/>
+    <w:lsdException w:name="Medium Grid 2 Accent 6" w:semiHidden="0" w:uiPriority="68" w:unhideWhenUsed="0"/>
+    <w:lsdException w:name="Medium Grid 3 Accent 6" w:semiHidden="0" w:uiPriority="69" w:unhideWhenUsed="0"/>
+    <w:lsdException w:name="Dark List Accent 6" w:semiHidden="0" w:uiPriority="70" w:unhideWhenUsed="0"/>
+    <w:lsdException w:name="Colorful Shading Accent 6" w:semiHidden="0" w:uiPriority="71" w:unhideWhenUsed="0"/>
+    <w:lsdException w:name="Colorful List Accent 6" w:semiHidden="0" w:uiPriority="72" w:unhideWhenUsed="0"/>
+    <w:lsdException w:name="Colorful Grid Accent 6" w:semiHidden="0" w:uiPriority="73" w:unhideWhenUsed="0"/>
+    <w:lsdException w:name="Subtle Emphasis" w:semiHidden="0" w:uiPriority="19" w:unhideWhenUsed="0" w:qFormat="1"/>
+    <w:lsdException w:name="Intense Emphasis" w:semiHidden="0" w:uiPriority="21" w:unhideWhenUsed="0" w:qFormat="1"/>
+    <w:lsdException w:name="Subtle Reference" w:semiHidden="0" w:uiPriority="31" w:unhideWhenUsed="0" w:qFormat="1"/>
+    <w:lsdException w:name="Intense Reference" w:semiHidden="0" w:uiPriority="32" w:unhideWhenUsed="0" w:qFormat="1"/>
+    <w:lsdException w:name="Book Title" w:semiHidden="0" w:uiPriority="33" w:unhideWhenUsed="0" w:qFormat="1"/>
+    <w:lsdException w:name="Bibliography" w:uiPriority="37"/>
+    <w:lsdException w:name="TOC Heading" w:uiPriority="39" w:qFormat="1"/>
+  </w:latentStyles>
+  <w:style w:type="paragraph" w:default="1" w:styleId="Normal">
+    <w:name w:val="Normal"/>
+    <w:qFormat/>
+  </w:style>
+  <w:style w:type="character" w:default="1" w:styleId="DefaultParagraphFont">
+    <w:name w:val="Default Paragraph Font"/>
+    <w:uiPriority w:val="1"/>
+    <w:semiHidden/>
+    <w:unhideWhenUsed/>
+  </w:style>
+  <w:style w:type="table" w:default="1" w:styleId="TableNormal">
+    <w:name w:val="Normal Table"/>
+    <w:uiPriority w:val="99"/>
+    <w:semiHidden/>
+    <w:unhideWhenUsed/>
+    <w:tblPr>
+      <w:tblInd w:w="0" w:type="dxa"/>
+      <w:tblCellMar>
+        <w:top w:w="0" w:type="dxa"/>
+        <w:left w:w="108" w:type="dxa"/>
+        <w:bottom w:w="0" w:type="dxa"/>
+        <w:right w:w="108" w:type="dxa"/>
+      </w:tblCellMar>
+    </w:tblPr>
+  </w:style>
+  <w:style w:type="numbering" w:default="1" w:styleId="NoList">
+    <w:name w:val="No List"/>
+    <w:uiPriority w:val="99"/>
+    <w:semiHidden/>
+    <w:unhideWhenUsed/>
+  </w:style>
+  <w:style w:type="paragraph" w:styleId="ListParagraph">
+    <w:name w:val="List Paragraph"/>
+    <w:basedOn w:val="Normal"/>
+    <w:uiPriority w:val="34"/>
+    <w:qFormat/>
+    <w:pPr>
+      <w:ind w:left="720"/>
+      <w:contextualSpacing/>
+    </w:pPr>
+  </w:style>
+  <w:style w:type="table" w:styleId="TableGrid">
+    <w:name w:val="Table Grid"/>
+    <w:basedOn w:val="TableNormal"/>
     <w:uiPriority w:val="59"/>
     <w:pPr>
       <w:spacing w:after="0" w:line="240" w:lineRule="auto"/>
@@ -7080,7 +6581,7 @@
 </file>
 
 <file path=customXml/itemProps1.xml><?xml version="1.0" encoding="utf-8"?>
-<ds:datastoreItem xmlns:ds="http://schemas.openxmlformats.org/officeDocument/2006/customXml" ds:itemID="{1B859CC1-E0EC-4A06-B1D5-FA83196AD19E}">
+<ds:datastoreItem xmlns:ds="http://schemas.openxmlformats.org/officeDocument/2006/customXml" ds:itemID="{8B6633DF-661B-46A3-89D5-CE4FD4E9EB9D}">
   <ds:schemaRefs>
     <ds:schemaRef ds:uri="http://schemas.openxmlformats.org/officeDocument/2006/bibliography"/>
   </ds:schemaRefs>

</xml_diff>

<commit_message>
Writing, Week Two Day Three - Lamps
</commit_message>
<xml_diff>
--- a/C80K/C80K.docx
+++ b/C80K/C80K.docx
@@ -5537,7 +5537,27 @@
           <w:sz w:val="20"/>
           <w:szCs w:val="20"/>
         </w:rPr>
-        <w:t xml:space="preserve">The squirrel </w:t>
+        <w:t>The squirrel beacons and you follow – this time towards a large, basalt mausoleum with giant columns and towering arches. It is far bigger than necessary, and you are certain you’ve never seen it before. You’ve been visiting the cemetery pretty regularly since your parents have died, but have never noticed this freakishly large structure, apparently in the middle of the cemetery. Yet as you look around, you can find no other graves, just a path leading back through the trees – a forest, now? – and the squirrel, it’s tail held high, its earring glinting in the soft light of the setting sun, standing near the door to the mausoleum. You approach hesitantly, concerned the mysterious squirrel is messing with you again, yet this time you notice it is different – the door to the giant pitch black basalt structure is opened just a crack, and surprisingly warm air is flowing out of it.</w:t>
+      </w:r>
+    </w:p>
+    <w:p>
+      <w:pPr>
+        <w:pStyle w:val="ListParagraph"/>
+        <w:numPr>
+          <w:ilvl w:val="0"/>
+          <w:numId w:val="1"/>
+        </w:numPr>
+        <w:rPr>
+          <w:sz w:val="20"/>
+          <w:szCs w:val="20"/>
+        </w:rPr>
+      </w:pPr>
+      <w:r>
+        <w:rPr>
+          <w:sz w:val="20"/>
+          <w:szCs w:val="20"/>
+        </w:rPr>
+        <w:t xml:space="preserve">The squirrel is turning into a </w:t>
       </w:r>
       <w:proofErr w:type="gramStart"/>
       <w:r>
@@ -5545,7 +5565,7 @@
           <w:sz w:val="20"/>
           <w:szCs w:val="20"/>
         </w:rPr>
-        <w:t>beacons,</w:t>
+        <w:t>man,</w:t>
       </w:r>
       <w:proofErr w:type="gramEnd"/>
       <w:r>
@@ -5553,43 +5573,192 @@
           <w:sz w:val="20"/>
           <w:szCs w:val="20"/>
         </w:rPr>
-        <w:t xml:space="preserve"> and you follow – this time towards a large, basalt mausoleum with giant columns and towering arches. It is far bigger than necessary, and you are certain you’ve never seen it before. You’ve been visiting the cemetery pretty regularly since your parents have died, but have never noticed this freakishly large structure, apparently in the middle of the cemetery. Yet as you look around, you can find no other graves, just a path leading back through the trees – a forest, now? – and the squirrel, it’s tail held high, its earring glinting in the soft light of the setting sun, standing near the door to the mausoleum. You approach hesitantly, concerned the mysterious squirrel is messing with you again, yet this time you notice it is different – the door to the giant pitch black basalt structure is opened just a crack, and surprisingly warm air is flowing out of it.</w:t>
-      </w:r>
-    </w:p>
-    <w:p>
-      <w:pPr>
-        <w:pStyle w:val="ListParagraph"/>
-        <w:numPr>
-          <w:ilvl w:val="0"/>
-          <w:numId w:val="1"/>
-        </w:numPr>
-        <w:rPr>
-          <w:sz w:val="20"/>
-          <w:szCs w:val="20"/>
-        </w:rPr>
-      </w:pPr>
-      <w:r>
-        <w:rPr>
-          <w:sz w:val="20"/>
-          <w:szCs w:val="20"/>
-        </w:rPr>
-        <w:t xml:space="preserve">The squirrel is turning into a </w:t>
-      </w:r>
+        <w:t xml:space="preserve"> the squirrels are </w:t>
+      </w:r>
+      <w:proofErr w:type="spellStart"/>
+      <w:r>
+        <w:rPr>
+          <w:sz w:val="20"/>
+          <w:szCs w:val="20"/>
+        </w:rPr>
+        <w:t>Psychopomps</w:t>
+      </w:r>
+      <w:proofErr w:type="spellEnd"/>
+      <w:r>
+        <w:rPr>
+          <w:sz w:val="20"/>
+          <w:szCs w:val="20"/>
+        </w:rPr>
+        <w:t xml:space="preserve"> (New word! Woohoo!), guides to the dead, is the reader dead? Etc.</w:t>
+      </w:r>
+    </w:p>
+    <w:p>
+      <w:pPr>
+        <w:rPr>
+          <w:sz w:val="20"/>
+          <w:szCs w:val="20"/>
+        </w:rPr>
+      </w:pPr>
+    </w:p>
+    <w:p>
+      <w:pPr>
+        <w:rPr>
+          <w:sz w:val="20"/>
+          <w:szCs w:val="20"/>
+        </w:rPr>
+      </w:pPr>
+    </w:p>
+    <w:p>
+      <w:pPr>
+        <w:rPr>
+          <w:sz w:val="20"/>
+          <w:szCs w:val="20"/>
+        </w:rPr>
+      </w:pPr>
+    </w:p>
+    <w:p>
+      <w:pPr>
+        <w:rPr>
+          <w:sz w:val="20"/>
+          <w:szCs w:val="20"/>
+        </w:rPr>
+      </w:pPr>
+    </w:p>
+    <w:p>
+      <w:pPr>
+        <w:rPr>
+          <w:sz w:val="20"/>
+          <w:szCs w:val="20"/>
+        </w:rPr>
+      </w:pPr>
+    </w:p>
+    <w:p>
+      <w:pPr>
+        <w:rPr>
+          <w:sz w:val="20"/>
+          <w:szCs w:val="20"/>
+        </w:rPr>
+      </w:pPr>
+    </w:p>
+    <w:p>
+      <w:pPr>
+        <w:rPr>
+          <w:sz w:val="20"/>
+          <w:szCs w:val="20"/>
+        </w:rPr>
+      </w:pPr>
+      <w:r>
+        <w:rPr>
+          <w:sz w:val="20"/>
+          <w:szCs w:val="20"/>
+        </w:rPr>
+        <w:lastRenderedPageBreak/>
+        <w:t>Week Two Day Three</w:t>
+      </w:r>
+    </w:p>
+    <w:p>
+      <w:pPr>
+        <w:rPr>
+          <w:sz w:val="20"/>
+          <w:szCs w:val="20"/>
+        </w:rPr>
+      </w:pPr>
+      <w:r>
+        <w:rPr>
+          <w:sz w:val="20"/>
+          <w:szCs w:val="20"/>
+        </w:rPr>
+        <w:t xml:space="preserve">Another free write..... </w:t>
+      </w:r>
+      <w:proofErr w:type="spellStart"/>
       <w:proofErr w:type="gramStart"/>
       <w:r>
         <w:rPr>
           <w:sz w:val="20"/>
           <w:szCs w:val="20"/>
         </w:rPr>
-        <w:t>man,</w:t>
-      </w:r>
+        <w:t>yaaaay</w:t>
+      </w:r>
+      <w:proofErr w:type="spellEnd"/>
       <w:proofErr w:type="gramEnd"/>
-      <w:r>
-        <w:rPr>
-          <w:sz w:val="20"/>
-          <w:szCs w:val="20"/>
-        </w:rPr>
-        <w:t xml:space="preserve"> the squirrels are </w:t>
+    </w:p>
+    <w:p>
+      <w:pPr>
+        <w:pStyle w:val="ListParagraph"/>
+        <w:numPr>
+          <w:ilvl w:val="0"/>
+          <w:numId w:val="1"/>
+        </w:numPr>
+        <w:rPr>
+          <w:sz w:val="20"/>
+          <w:szCs w:val="20"/>
+        </w:rPr>
+      </w:pPr>
+      <w:r>
+        <w:rPr>
+          <w:sz w:val="20"/>
+          <w:szCs w:val="20"/>
+        </w:rPr>
+        <w:t>The Muse?</w:t>
+      </w:r>
+    </w:p>
+    <w:p>
+      <w:pPr>
+        <w:pStyle w:val="ListParagraph"/>
+        <w:numPr>
+          <w:ilvl w:val="1"/>
+          <w:numId w:val="1"/>
+        </w:numPr>
+        <w:rPr>
+          <w:sz w:val="20"/>
+          <w:szCs w:val="20"/>
+        </w:rPr>
+      </w:pPr>
+      <w:r>
+        <w:rPr>
+          <w:sz w:val="20"/>
+          <w:szCs w:val="20"/>
+        </w:rPr>
+        <w:t>Exists if it helps you that it exists</w:t>
+      </w:r>
+    </w:p>
+    <w:p>
+      <w:pPr>
+        <w:rPr>
+          <w:sz w:val="20"/>
+          <w:szCs w:val="20"/>
+        </w:rPr>
+      </w:pPr>
+      <w:proofErr w:type="gramStart"/>
+      <w:r>
+        <w:rPr>
+          <w:sz w:val="20"/>
+          <w:szCs w:val="20"/>
+        </w:rPr>
+        <w:t>POV of a lamp in a hotel.</w:t>
+      </w:r>
+      <w:proofErr w:type="gramEnd"/>
+      <w:r>
+        <w:rPr>
+          <w:sz w:val="20"/>
+          <w:szCs w:val="20"/>
+        </w:rPr>
+        <w:t xml:space="preserve"> Cause why the fuck not.</w:t>
+      </w:r>
+    </w:p>
+    <w:p>
+      <w:pPr>
+        <w:rPr>
+          <w:sz w:val="20"/>
+          <w:szCs w:val="20"/>
+        </w:rPr>
+      </w:pPr>
+      <w:r>
+        <w:rPr>
+          <w:sz w:val="20"/>
+          <w:szCs w:val="20"/>
+        </w:rPr>
+        <w:t xml:space="preserve">Few ever consider the stuff which surrounds them. We live in boxes, </w:t>
       </w:r>
       <w:proofErr w:type="spellStart"/>
       <w:r>
@@ -5597,7 +5766,7 @@
           <w:sz w:val="20"/>
           <w:szCs w:val="20"/>
         </w:rPr>
-        <w:t>Psychopomps</w:t>
+        <w:t>wether</w:t>
       </w:r>
       <w:proofErr w:type="spellEnd"/>
       <w:r>
@@ -5605,7 +5774,84 @@
           <w:sz w:val="20"/>
           <w:szCs w:val="20"/>
         </w:rPr>
-        <w:t xml:space="preserve"> (New word! Woohoo!), guides to the dead, is the reader dead? Etc.</w:t>
+        <w:t xml:space="preserve"> rooms or offices or gyms or cars, we’re trapping ourselves willingly in a box for most of our lives without care for anything else. Yet we share these boxes with people, animals, and so called stuff, without giving it a second thought. I am one of those.... “</w:t>
+      </w:r>
+      <w:proofErr w:type="gramStart"/>
+      <w:r>
+        <w:rPr>
+          <w:sz w:val="20"/>
+          <w:szCs w:val="20"/>
+        </w:rPr>
+        <w:t>stuff</w:t>
+      </w:r>
+      <w:proofErr w:type="gramEnd"/>
+      <w:r>
+        <w:rPr>
+          <w:sz w:val="20"/>
+          <w:szCs w:val="20"/>
+        </w:rPr>
+        <w:t>”.</w:t>
+      </w:r>
+    </w:p>
+    <w:p>
+      <w:pPr>
+        <w:rPr>
+          <w:sz w:val="20"/>
+          <w:szCs w:val="20"/>
+        </w:rPr>
+      </w:pPr>
+      <w:r>
+        <w:rPr>
+          <w:sz w:val="20"/>
+          <w:szCs w:val="20"/>
+        </w:rPr>
+        <w:t>I sit on a table on a desk in one of those boxes, and I glow when asked. More like, commanded, but to us it makes little difference. I was here before you, and when you will be gone I will probably still be in this box. Many people come and go through this box of mine. Sometimes alone, sometimes in pairs, sometimes with smaller people, and rarely they start alone and then someone joins them. These occasions are the most exciting, because the change in the composition of the room changes everything for me. The pattern shifts in an unexpected way, life takes a sudden twist. It’s nice to see them, usually happy.</w:t>
+      </w:r>
+    </w:p>
+    <w:p>
+      <w:pPr>
+        <w:rPr>
+          <w:sz w:val="20"/>
+          <w:szCs w:val="20"/>
+        </w:rPr>
+      </w:pPr>
+      <w:r>
+        <w:rPr>
+          <w:sz w:val="20"/>
+          <w:szCs w:val="20"/>
+        </w:rPr>
+        <w:t xml:space="preserve">I remember distinctly group of people. They were two tall ones, and two small ones, and they brought a glow of their own – one like me. It was small and colorful, not as large and majestic as I, yet in its own way it was adorable and unique. Its glow was softer than mine, lower, smaller, as if meant for a child. Indeed, the little people seem to like it a lot. Are they children? Are people children born smaller? People seem to change, since I see some of the people who visit my box visiting again, looking a little different each time, but I don’t think that the change is so dramatic. I’ve never seen a group of people coming and going, with one of them stretching or contracting. It’s odd, but so are people. The small glow was very kind – it said it is with these people all the time, in their box. </w:t>
+      </w:r>
+      <w:proofErr w:type="gramStart"/>
+      <w:r>
+        <w:rPr>
+          <w:sz w:val="20"/>
+          <w:szCs w:val="20"/>
+        </w:rPr>
+        <w:t>Specifically with the small people.</w:t>
+      </w:r>
+      <w:proofErr w:type="gramEnd"/>
+      <w:r>
+        <w:rPr>
+          <w:sz w:val="20"/>
+          <w:szCs w:val="20"/>
+        </w:rPr>
+        <w:t xml:space="preserve"> It glows for them, and they are happy. Sounds like a calm life, but so monotonous – it would drive me up the wall, which I hope would be kind enough not to be too weird about it. </w:t>
+      </w:r>
+    </w:p>
+    <w:p>
+      <w:pPr>
+        <w:rPr>
+          <w:sz w:val="20"/>
+          <w:szCs w:val="20"/>
+        </w:rPr>
+      </w:pPr>
+      <w:r>
+        <w:rPr>
+          <w:sz w:val="20"/>
+          <w:szCs w:val="20"/>
+        </w:rPr>
+        <w:t>We talked a lot, the little glow and I. Apparently he’s seen many such boxes, in many different times, but always with the same people. Our difference was stark – the little glow seeing many boxes with the same people, and I many people with the same box. How could the little glow stand it?</w:t>
       </w:r>
       <w:bookmarkStart w:id="0" w:name="_GoBack"/>
       <w:bookmarkEnd w:id="0"/>
@@ -6581,7 +6827,7 @@
 </file>
 
 <file path=customXml/itemProps1.xml><?xml version="1.0" encoding="utf-8"?>
-<ds:datastoreItem xmlns:ds="http://schemas.openxmlformats.org/officeDocument/2006/customXml" ds:itemID="{8B6633DF-661B-46A3-89D5-CE4FD4E9EB9D}">
+<ds:datastoreItem xmlns:ds="http://schemas.openxmlformats.org/officeDocument/2006/customXml" ds:itemID="{28959A30-1FD4-49D8-A0A2-8ECCE128D830}">
   <ds:schemaRefs>
     <ds:schemaRef ds:uri="http://schemas.openxmlformats.org/officeDocument/2006/bibliography"/>
   </ds:schemaRefs>

</xml_diff>

<commit_message>
Week Two Day Four. WTF was that
</commit_message>
<xml_diff>
--- a/C80K/C80K.docx
+++ b/C80K/C80K.docx
@@ -4796,7 +4796,7 @@
           <w:sz w:val="20"/>
           <w:szCs w:val="20"/>
         </w:rPr>
-        <w:t>A set of teeth, some white, some yellow, other in various different colors</w:t>
+        <w:t>A bag full of teeth, some white, some yellow, other in various different colors</w:t>
       </w:r>
     </w:p>
     <w:p>
@@ -5853,8 +5853,921 @@
         </w:rPr>
         <w:t>We talked a lot, the little glow and I. Apparently he’s seen many such boxes, in many different times, but always with the same people. Our difference was stark – the little glow seeing many boxes with the same people, and I many people with the same box. How could the little glow stand it?</w:t>
       </w:r>
+    </w:p>
+    <w:p>
+      <w:pPr>
+        <w:rPr>
+          <w:sz w:val="20"/>
+          <w:szCs w:val="20"/>
+        </w:rPr>
+      </w:pPr>
+    </w:p>
+    <w:p>
+      <w:pPr>
+        <w:rPr>
+          <w:sz w:val="20"/>
+          <w:szCs w:val="20"/>
+        </w:rPr>
+      </w:pPr>
+    </w:p>
+    <w:p>
+      <w:pPr>
+        <w:rPr>
+          <w:sz w:val="20"/>
+          <w:szCs w:val="20"/>
+        </w:rPr>
+      </w:pPr>
+    </w:p>
+    <w:p>
+      <w:pPr>
+        <w:rPr>
+          <w:sz w:val="20"/>
+          <w:szCs w:val="20"/>
+        </w:rPr>
+      </w:pPr>
+    </w:p>
+    <w:p>
+      <w:pPr>
+        <w:rPr>
+          <w:sz w:val="20"/>
+          <w:szCs w:val="20"/>
+        </w:rPr>
+      </w:pPr>
+    </w:p>
+    <w:p>
+      <w:pPr>
+        <w:rPr>
+          <w:sz w:val="20"/>
+          <w:szCs w:val="20"/>
+        </w:rPr>
+      </w:pPr>
+    </w:p>
+    <w:p>
+      <w:pPr>
+        <w:rPr>
+          <w:sz w:val="20"/>
+          <w:szCs w:val="20"/>
+        </w:rPr>
+      </w:pPr>
+    </w:p>
+    <w:p>
+      <w:pPr>
+        <w:rPr>
+          <w:sz w:val="20"/>
+          <w:szCs w:val="20"/>
+        </w:rPr>
+      </w:pPr>
+    </w:p>
+    <w:p>
+      <w:pPr>
+        <w:rPr>
+          <w:sz w:val="20"/>
+          <w:szCs w:val="20"/>
+        </w:rPr>
+      </w:pPr>
+      <w:r>
+        <w:rPr>
+          <w:sz w:val="20"/>
+          <w:szCs w:val="20"/>
+        </w:rPr>
+        <w:lastRenderedPageBreak/>
+        <w:t>Week Two Day Four</w:t>
+      </w:r>
+    </w:p>
+    <w:p>
+      <w:pPr>
+        <w:pStyle w:val="ListParagraph"/>
+        <w:numPr>
+          <w:ilvl w:val="0"/>
+          <w:numId w:val="1"/>
+        </w:numPr>
+        <w:rPr>
+          <w:sz w:val="20"/>
+          <w:szCs w:val="20"/>
+        </w:rPr>
+      </w:pPr>
+      <w:r>
+        <w:rPr>
+          <w:sz w:val="20"/>
+          <w:szCs w:val="20"/>
+        </w:rPr>
+        <w:t>Place to the side the internal critic/editor, and let the puppy roam</w:t>
+      </w:r>
+    </w:p>
+    <w:p>
+      <w:pPr>
+        <w:pStyle w:val="ListParagraph"/>
+        <w:numPr>
+          <w:ilvl w:val="1"/>
+          <w:numId w:val="1"/>
+        </w:numPr>
+        <w:rPr>
+          <w:sz w:val="20"/>
+          <w:szCs w:val="20"/>
+        </w:rPr>
+      </w:pPr>
+      <w:r>
+        <w:rPr>
+          <w:sz w:val="20"/>
+          <w:szCs w:val="20"/>
+        </w:rPr>
+        <w:t>An internal critic is awesome and is super useful – in specific times</w:t>
+      </w:r>
+    </w:p>
+    <w:p>
+      <w:pPr>
+        <w:pStyle w:val="ListParagraph"/>
+        <w:numPr>
+          <w:ilvl w:val="0"/>
+          <w:numId w:val="1"/>
+        </w:numPr>
+        <w:rPr>
+          <w:sz w:val="20"/>
+          <w:szCs w:val="20"/>
+        </w:rPr>
+      </w:pPr>
+      <w:r>
+        <w:rPr>
+          <w:sz w:val="20"/>
+          <w:szCs w:val="20"/>
+        </w:rPr>
+        <w:t>Writers have permission to do the weird stuff (you might see things as they aren’t usually are)</w:t>
+      </w:r>
+    </w:p>
+    <w:p>
+      <w:pPr>
+        <w:rPr>
+          <w:sz w:val="20"/>
+          <w:szCs w:val="20"/>
+        </w:rPr>
+      </w:pPr>
+      <w:r>
+        <w:rPr>
+          <w:sz w:val="20"/>
+          <w:szCs w:val="20"/>
+        </w:rPr>
+        <w:t>Free write – again. Today I will try to write something unfiltered entirely, or something I will actively be embarrassed in. Not the goal, the goal is a free write, but I’m feeling off so... here it goes.</w:t>
+      </w:r>
+    </w:p>
+    <w:p>
+      <w:pPr>
+        <w:rPr>
+          <w:sz w:val="20"/>
+          <w:szCs w:val="20"/>
+        </w:rPr>
+      </w:pPr>
+      <w:proofErr w:type="gramStart"/>
+      <w:r>
+        <w:rPr>
+          <w:sz w:val="20"/>
+          <w:szCs w:val="20"/>
+        </w:rPr>
+        <w:t>A late night drive.</w:t>
+      </w:r>
+      <w:proofErr w:type="gramEnd"/>
+      <w:r>
+        <w:rPr>
+          <w:sz w:val="20"/>
+          <w:szCs w:val="20"/>
+        </w:rPr>
+        <w:t xml:space="preserve"> Tim Clare is driving while I’m writing, so that’s the first thing that pops to my mind. IT is a somewhat interesting </w:t>
+      </w:r>
+      <w:proofErr w:type="spellStart"/>
+      <w:r>
+        <w:rPr>
+          <w:sz w:val="20"/>
+          <w:szCs w:val="20"/>
+        </w:rPr>
+        <w:t>parabole</w:t>
+      </w:r>
+      <w:proofErr w:type="spellEnd"/>
+      <w:r>
+        <w:rPr>
+          <w:sz w:val="20"/>
+          <w:szCs w:val="20"/>
+        </w:rPr>
+        <w:t xml:space="preserve"> to my current situation – life’s moody and messy, looking and feeling like you do at night – somewhat dirty, smelly, and maybe in a </w:t>
+      </w:r>
+      <w:r>
+        <w:rPr>
+          <w:i/>
+          <w:iCs/>
+          <w:sz w:val="20"/>
+          <w:szCs w:val="20"/>
+        </w:rPr>
+        <w:t>soar</w:t>
+      </w:r>
+      <w:r>
+        <w:rPr>
+          <w:sz w:val="20"/>
+          <w:szCs w:val="20"/>
+        </w:rPr>
+        <w:t xml:space="preserve"> need of sitting down somewhere and just going the fuck to sleep hoping tomorrow would be better.</w:t>
+      </w:r>
+    </w:p>
+    <w:p>
+      <w:pPr>
+        <w:rPr>
+          <w:sz w:val="20"/>
+          <w:szCs w:val="20"/>
+        </w:rPr>
+      </w:pPr>
+      <w:r>
+        <w:rPr>
+          <w:sz w:val="20"/>
+          <w:szCs w:val="20"/>
+        </w:rPr>
+        <w:t xml:space="preserve">I’ll be brutally honest here. I hate myself. </w:t>
+      </w:r>
+      <w:proofErr w:type="gramStart"/>
+      <w:r>
+        <w:rPr>
+          <w:sz w:val="20"/>
+          <w:szCs w:val="20"/>
+        </w:rPr>
+        <w:t>A lot.</w:t>
+      </w:r>
+      <w:proofErr w:type="gramEnd"/>
+      <w:r>
+        <w:rPr>
+          <w:sz w:val="20"/>
+          <w:szCs w:val="20"/>
+        </w:rPr>
+        <w:t xml:space="preserve"> Sometimes more than others, but mostly I don’t like myself. I know I have promise, and am somewhat smart, yet I constantly fail at everything. Like a night drive that never ends. Always smelly, always a mess, with a significant stubble, but remembering that you were once clean and shaven and happy and nice smelling, and life was not too complex. Yes, I am demanding a lot from myself, but it </w:t>
+      </w:r>
+      <w:proofErr w:type="spellStart"/>
+      <w:r>
+        <w:rPr>
+          <w:sz w:val="20"/>
+          <w:szCs w:val="20"/>
+        </w:rPr>
+        <w:t>oly</w:t>
+      </w:r>
+      <w:proofErr w:type="spellEnd"/>
+      <w:r>
+        <w:rPr>
+          <w:sz w:val="20"/>
+          <w:szCs w:val="20"/>
+        </w:rPr>
+        <w:t xml:space="preserve"> makes sense. I HAVE to prove to me, above everyone else, that I don’t really suck. I mean, I’m a failure at almost everything I tried doing – I barely passed my degree, didn’t do well at school, traditionally bad with women, am a bad engineer and scientist and everything I presume and constantly lie to people I am. That is such a shame, but I cannot help </w:t>
+      </w:r>
+      <w:proofErr w:type="spellStart"/>
+      <w:r>
+        <w:rPr>
+          <w:sz w:val="20"/>
+          <w:szCs w:val="20"/>
+        </w:rPr>
+        <w:t>my self</w:t>
+      </w:r>
+      <w:proofErr w:type="spellEnd"/>
+      <w:r>
+        <w:rPr>
+          <w:sz w:val="20"/>
+          <w:szCs w:val="20"/>
+        </w:rPr>
+        <w:t xml:space="preserve">. It feels like I’m constantly letting everyone down, always, non-stop, and </w:t>
+      </w:r>
+      <w:proofErr w:type="gramStart"/>
+      <w:r>
+        <w:rPr>
+          <w:sz w:val="20"/>
+          <w:szCs w:val="20"/>
+        </w:rPr>
+        <w:t>even</w:t>
+      </w:r>
+      <w:proofErr w:type="gramEnd"/>
+      <w:r>
+        <w:rPr>
+          <w:sz w:val="20"/>
+          <w:szCs w:val="20"/>
+        </w:rPr>
+        <w:t xml:space="preserve"> myself, but there is nothing to be done about it. “Sit and do stuff better” is usually what I get, but that’s not how things work, that’s not how any of that work. What, you can’t lift a weight, so lifting a much heavier weight would suddenly cure it? I. HATE. MYSELF. </w:t>
+      </w:r>
+      <w:proofErr w:type="gramStart"/>
+      <w:r>
+        <w:rPr>
+          <w:sz w:val="20"/>
+          <w:szCs w:val="20"/>
+        </w:rPr>
+        <w:t>Most of the time.</w:t>
+      </w:r>
+      <w:proofErr w:type="gramEnd"/>
+      <w:r>
+        <w:rPr>
+          <w:sz w:val="20"/>
+          <w:szCs w:val="20"/>
+        </w:rPr>
+        <w:t xml:space="preserve"> Sometimes, I think I might be crazy. Or, well, not completely crazy, but somewhat unhinged. If I ever go to a shrink, I’m probably not coming out the same door, is what I’m saying. I’m talking to myself sometimes, and I’m </w:t>
+      </w:r>
+      <w:proofErr w:type="gramStart"/>
+      <w:r>
+        <w:rPr>
+          <w:sz w:val="20"/>
+          <w:szCs w:val="20"/>
+        </w:rPr>
+        <w:t>weird,</w:t>
+      </w:r>
+      <w:proofErr w:type="gramEnd"/>
+      <w:r>
+        <w:rPr>
+          <w:sz w:val="20"/>
+          <w:szCs w:val="20"/>
+        </w:rPr>
+        <w:t xml:space="preserve"> and awkward at many times and to be fair I suck at almost anything. I pick something up and give it up </w:t>
+      </w:r>
+      <w:proofErr w:type="spellStart"/>
+      <w:r>
+        <w:rPr>
+          <w:sz w:val="20"/>
+          <w:szCs w:val="20"/>
+        </w:rPr>
+        <w:t>immidietly</w:t>
+      </w:r>
+      <w:proofErr w:type="spellEnd"/>
+      <w:r>
+        <w:rPr>
+          <w:sz w:val="20"/>
+          <w:szCs w:val="20"/>
+        </w:rPr>
+        <w:t>, and recently I can’t even cry properly – I can’t let that part of me that was so easy to access a few years ago roam free. I am stuck in this sort of comfortable middle of the road and I’m anxious about everything and GOD DO I HATE MYSELF.</w:t>
+      </w:r>
+    </w:p>
+    <w:p>
+      <w:pPr>
+        <w:rPr>
+          <w:sz w:val="20"/>
+          <w:szCs w:val="20"/>
+        </w:rPr>
+      </w:pPr>
+      <w:r>
+        <w:rPr>
+          <w:sz w:val="20"/>
+          <w:szCs w:val="20"/>
+        </w:rPr>
+        <w:t xml:space="preserve">Now, the bad part is that I know. I know this doesn’t make any sense. But I have become so good at lying to everyone about everything that I’m also successful at lying to myself about how great and loved and successful I am without having any evidence to support it. It feels terrible. I am actually anxious that the podcast limit of ten minutes would be reached before I get this nonsense off my chest. Dear god, what a nightmare. I...... I just don’t know. It’s tough. I know I’m smart and special, but I also know that I’m not smart and not special and that this knowledge that’s engrained in the back of my head that I am is false and I don’t deserve anything because in all honesty, I </w:t>
+      </w:r>
+      <w:proofErr w:type="spellStart"/>
+      <w:r>
+        <w:rPr>
+          <w:sz w:val="20"/>
+          <w:szCs w:val="20"/>
+        </w:rPr>
+        <w:t>kinda</w:t>
+      </w:r>
+      <w:proofErr w:type="spellEnd"/>
+      <w:r>
+        <w:rPr>
+          <w:sz w:val="20"/>
+          <w:szCs w:val="20"/>
+        </w:rPr>
+        <w:t xml:space="preserve"> suck. </w:t>
+      </w:r>
+    </w:p>
+    <w:p>
+      <w:pPr>
+        <w:rPr>
+          <w:sz w:val="20"/>
+          <w:szCs w:val="20"/>
+        </w:rPr>
+      </w:pPr>
+      <w:r>
+        <w:rPr>
+          <w:sz w:val="20"/>
+          <w:szCs w:val="20"/>
+        </w:rPr>
+        <w:t xml:space="preserve">Yeah, it doesn’t make any sense. But neither do my life. I hope that by putting it all down here it will all go away now. But to be honest, I don’t know. Is pushing myself really that good? Is it possible? Is it worth anything at all? I mean, as a result of doing all these stuff over the years I am – what? A pathetic excuse of a man, cowardly, not manly in the eyes of my girlfriend (she might be able to lie to herself, but not to me. It is important to her and I do not deliver on this bit), a failure in almost every task I undertake, yet I still somehow stick with it. I know, all the big shots of the past say that this is normal and leaning into uncomfortable areas is super important and useful, but I..... </w:t>
+      </w:r>
+      <w:proofErr w:type="gramStart"/>
+      <w:r>
+        <w:rPr>
+          <w:sz w:val="20"/>
+          <w:szCs w:val="20"/>
+        </w:rPr>
+        <w:t>just</w:t>
+      </w:r>
+      <w:proofErr w:type="gramEnd"/>
+      <w:r>
+        <w:rPr>
+          <w:sz w:val="20"/>
+          <w:szCs w:val="20"/>
+        </w:rPr>
+        <w:t xml:space="preserve"> don’t see it. Yeah, I finished engineering university with the odds stacked against me and I’ve tried all these things I know I’d suck at, which is sort of good? </w:t>
+      </w:r>
+      <w:proofErr w:type="gramStart"/>
+      <w:r>
+        <w:rPr>
+          <w:sz w:val="20"/>
+          <w:szCs w:val="20"/>
+        </w:rPr>
+        <w:t>Maybe?</w:t>
+      </w:r>
+      <w:proofErr w:type="gramEnd"/>
+      <w:r>
+        <w:rPr>
+          <w:sz w:val="20"/>
+          <w:szCs w:val="20"/>
+        </w:rPr>
+        <w:t xml:space="preserve"> Maybe my grace is that I’ll be forgotten within a week after I die, which would perhaps be a blessing. Better than go down in history as a man who failed a fuck-ton of stuff. But maybe not being </w:t>
+      </w:r>
+      <w:proofErr w:type="spellStart"/>
+      <w:r>
+        <w:rPr>
+          <w:sz w:val="20"/>
+          <w:szCs w:val="20"/>
+        </w:rPr>
+        <w:lastRenderedPageBreak/>
+        <w:t>rememberd</w:t>
+      </w:r>
+      <w:proofErr w:type="spellEnd"/>
+      <w:r>
+        <w:rPr>
+          <w:sz w:val="20"/>
+          <w:szCs w:val="20"/>
+        </w:rPr>
+        <w:t xml:space="preserve"> is a good thing. </w:t>
+      </w:r>
+      <w:proofErr w:type="gramStart"/>
+      <w:r>
+        <w:rPr>
+          <w:sz w:val="20"/>
+          <w:szCs w:val="20"/>
+        </w:rPr>
+        <w:t>Maybe just.....</w:t>
+      </w:r>
+      <w:proofErr w:type="gramEnd"/>
+      <w:r>
+        <w:rPr>
+          <w:sz w:val="20"/>
+          <w:szCs w:val="20"/>
+        </w:rPr>
+        <w:t xml:space="preserve"> </w:t>
+      </w:r>
+      <w:proofErr w:type="gramStart"/>
+      <w:r>
+        <w:rPr>
+          <w:sz w:val="20"/>
+          <w:szCs w:val="20"/>
+        </w:rPr>
+        <w:t>letting</w:t>
+      </w:r>
+      <w:proofErr w:type="gramEnd"/>
+      <w:r>
+        <w:rPr>
+          <w:sz w:val="20"/>
+          <w:szCs w:val="20"/>
+        </w:rPr>
+        <w:t xml:space="preserve"> go. Accepting that I am average and nothing special and running with it. </w:t>
+      </w:r>
+      <w:proofErr w:type="gramStart"/>
+      <w:r>
+        <w:rPr>
+          <w:sz w:val="20"/>
+          <w:szCs w:val="20"/>
+        </w:rPr>
+        <w:t>not</w:t>
+      </w:r>
+      <w:proofErr w:type="gramEnd"/>
+      <w:r>
+        <w:rPr>
+          <w:sz w:val="20"/>
+          <w:szCs w:val="20"/>
+        </w:rPr>
+        <w:t xml:space="preserve"> expecting anything, just doing the bare minimum, and passing life until I’m gone. </w:t>
+      </w:r>
+      <w:proofErr w:type="gramStart"/>
+      <w:r>
+        <w:rPr>
+          <w:sz w:val="20"/>
+          <w:szCs w:val="20"/>
+        </w:rPr>
+        <w:t>Maybe.</w:t>
+      </w:r>
+      <w:proofErr w:type="gramEnd"/>
+      <w:r>
+        <w:rPr>
+          <w:sz w:val="20"/>
+          <w:szCs w:val="20"/>
+        </w:rPr>
+        <w:t xml:space="preserve"> It is kind of pretentious writing it all down here, “pouring my heart on the page” and all, but fuck. I’m almost crying. Just at the back of my eyes, that silent pressure that </w:t>
+      </w:r>
+      <w:proofErr w:type="spellStart"/>
+      <w:r>
+        <w:rPr>
+          <w:sz w:val="20"/>
+          <w:szCs w:val="20"/>
+        </w:rPr>
+        <w:t>aaaaaalmost</w:t>
+      </w:r>
+      <w:proofErr w:type="spellEnd"/>
+      <w:r>
+        <w:rPr>
+          <w:sz w:val="20"/>
+          <w:szCs w:val="20"/>
+        </w:rPr>
+        <w:t xml:space="preserve"> the dam is broken and the tears would flow. But I can’t. I don’t deserve to cry. I’ll pull through. Maybe someday it’ll all pay off in some weird way. </w:t>
+      </w:r>
+      <w:proofErr w:type="gramStart"/>
+      <w:r>
+        <w:rPr>
+          <w:sz w:val="20"/>
+          <w:szCs w:val="20"/>
+        </w:rPr>
+        <w:t>Maybe not.</w:t>
+      </w:r>
+      <w:proofErr w:type="gramEnd"/>
+      <w:r>
+        <w:rPr>
+          <w:sz w:val="20"/>
+          <w:szCs w:val="20"/>
+        </w:rPr>
+        <w:t xml:space="preserve"> </w:t>
+      </w:r>
+      <w:proofErr w:type="gramStart"/>
+      <w:r>
+        <w:rPr>
+          <w:sz w:val="20"/>
+          <w:szCs w:val="20"/>
+        </w:rPr>
+        <w:t>Probably not.</w:t>
+      </w:r>
+      <w:proofErr w:type="gramEnd"/>
+      <w:r>
+        <w:rPr>
+          <w:sz w:val="20"/>
+          <w:szCs w:val="20"/>
+        </w:rPr>
+        <w:t xml:space="preserve"> But I will try. I am afraid. </w:t>
+      </w:r>
+      <w:proofErr w:type="gramStart"/>
+      <w:r>
+        <w:rPr>
+          <w:sz w:val="20"/>
+          <w:szCs w:val="20"/>
+        </w:rPr>
+        <w:t>So.</w:t>
+      </w:r>
+      <w:proofErr w:type="gramEnd"/>
+      <w:r>
+        <w:rPr>
+          <w:sz w:val="20"/>
+          <w:szCs w:val="20"/>
+        </w:rPr>
+        <w:t xml:space="preserve"> </w:t>
+      </w:r>
+      <w:proofErr w:type="gramStart"/>
+      <w:r>
+        <w:rPr>
+          <w:sz w:val="20"/>
+          <w:szCs w:val="20"/>
+        </w:rPr>
+        <w:t>Afraid.</w:t>
+      </w:r>
+      <w:proofErr w:type="gramEnd"/>
+      <w:r>
+        <w:rPr>
+          <w:sz w:val="20"/>
+          <w:szCs w:val="20"/>
+        </w:rPr>
+        <w:t xml:space="preserve"> Afraid I’ll try all these things and would just turn out as a failure as an old man, someone who wasted his life on presumptions that he was worth anything and spent his entire life on so called “get rich quick” schemes and cutting corners. I am not a good man, or a valuable man in any way. I just..... </w:t>
+      </w:r>
+      <w:proofErr w:type="gramStart"/>
+      <w:r>
+        <w:rPr>
+          <w:sz w:val="20"/>
+          <w:szCs w:val="20"/>
+        </w:rPr>
+        <w:t>well</w:t>
+      </w:r>
+      <w:proofErr w:type="gramEnd"/>
+      <w:r>
+        <w:rPr>
+          <w:sz w:val="20"/>
+          <w:szCs w:val="20"/>
+        </w:rPr>
+        <w:t xml:space="preserve">, kind of suck. In everything I do. That’s my super power – I am consistently bad at a lot of things. Maybe that’s good? </w:t>
+      </w:r>
+      <w:proofErr w:type="gramStart"/>
+      <w:r>
+        <w:rPr>
+          <w:sz w:val="20"/>
+          <w:szCs w:val="20"/>
+        </w:rPr>
+        <w:t>Probably not.</w:t>
+      </w:r>
+      <w:proofErr w:type="gramEnd"/>
+      <w:r>
+        <w:rPr>
+          <w:sz w:val="20"/>
+          <w:szCs w:val="20"/>
+        </w:rPr>
+        <w:t xml:space="preserve"> Oh well. Wish I could say I am feeling better now, but I’m not, really. </w:t>
+      </w:r>
+      <w:proofErr w:type="gramStart"/>
+      <w:r>
+        <w:rPr>
+          <w:sz w:val="20"/>
+          <w:szCs w:val="20"/>
+        </w:rPr>
+        <w:t>Maybe a little.</w:t>
+      </w:r>
+      <w:proofErr w:type="gramEnd"/>
+      <w:r>
+        <w:rPr>
+          <w:sz w:val="20"/>
+          <w:szCs w:val="20"/>
+        </w:rPr>
+        <w:t xml:space="preserve"> The pressure in the chest is still there, but now at least it feels like the rest of me </w:t>
+      </w:r>
+      <w:proofErr w:type="gramStart"/>
+      <w:r>
+        <w:rPr>
+          <w:sz w:val="20"/>
+          <w:szCs w:val="20"/>
+        </w:rPr>
+        <w:t>is</w:t>
+      </w:r>
+      <w:proofErr w:type="gramEnd"/>
+      <w:r>
+        <w:rPr>
+          <w:sz w:val="20"/>
+          <w:szCs w:val="20"/>
+        </w:rPr>
+        <w:t xml:space="preserve"> empty. Maybe that’s also a good idea. </w:t>
+      </w:r>
+      <w:proofErr w:type="gramStart"/>
+      <w:r>
+        <w:rPr>
+          <w:sz w:val="20"/>
+          <w:szCs w:val="20"/>
+        </w:rPr>
+        <w:t>Being empty all the time.</w:t>
+      </w:r>
+      <w:proofErr w:type="gramEnd"/>
+      <w:r>
+        <w:rPr>
+          <w:sz w:val="20"/>
+          <w:szCs w:val="20"/>
+        </w:rPr>
+        <w:t xml:space="preserve"> Maybe going back to those days where feelings were easy and well connected is a </w:t>
+      </w:r>
+      <w:proofErr w:type="spellStart"/>
+      <w:r>
+        <w:rPr>
+          <w:sz w:val="20"/>
+          <w:szCs w:val="20"/>
+        </w:rPr>
+        <w:t>trerrible</w:t>
+      </w:r>
+      <w:proofErr w:type="spellEnd"/>
+      <w:r>
+        <w:rPr>
+          <w:sz w:val="20"/>
+          <w:szCs w:val="20"/>
+        </w:rPr>
+        <w:t xml:space="preserve"> idea and perhaps just ignoring them would be for the best. We’ll see. There’s very little I can do about it, anyway. Just.... try. Do my best, and just – and I </w:t>
+      </w:r>
+      <w:proofErr w:type="spellStart"/>
+      <w:r>
+        <w:rPr>
+          <w:sz w:val="20"/>
+          <w:szCs w:val="20"/>
+        </w:rPr>
+        <w:t>apologise</w:t>
+      </w:r>
+      <w:proofErr w:type="spellEnd"/>
+      <w:r>
+        <w:rPr>
+          <w:sz w:val="20"/>
+          <w:szCs w:val="20"/>
+        </w:rPr>
+        <w:t xml:space="preserve"> for the cliché – keep swimming. Maybe I’ll drown. </w:t>
+      </w:r>
+      <w:proofErr w:type="gramStart"/>
+      <w:r>
+        <w:rPr>
+          <w:sz w:val="20"/>
+          <w:szCs w:val="20"/>
+        </w:rPr>
+        <w:t>But maybe........</w:t>
+      </w:r>
+      <w:proofErr w:type="gramEnd"/>
+    </w:p>
+    <w:p>
+      <w:pPr>
+        <w:rPr>
+          <w:sz w:val="20"/>
+          <w:szCs w:val="20"/>
+        </w:rPr>
+      </w:pPr>
+      <w:proofErr w:type="gramStart"/>
+      <w:r>
+        <w:rPr>
+          <w:sz w:val="20"/>
+          <w:szCs w:val="20"/>
+        </w:rPr>
+        <w:t>Maybe not.</w:t>
+      </w:r>
+      <w:proofErr w:type="gramEnd"/>
+      <w:r>
+        <w:rPr>
+          <w:sz w:val="20"/>
+          <w:szCs w:val="20"/>
+        </w:rPr>
+        <w:t xml:space="preserve"> We’ll see.</w:t>
+      </w:r>
+    </w:p>
+    <w:p>
+      <w:pPr>
+        <w:rPr>
+          <w:sz w:val="20"/>
+          <w:szCs w:val="20"/>
+        </w:rPr>
+      </w:pPr>
+    </w:p>
+    <w:p>
+      <w:pPr>
+        <w:rPr>
+          <w:sz w:val="20"/>
+          <w:szCs w:val="20"/>
+        </w:rPr>
+      </w:pPr>
+    </w:p>
+    <w:p>
+      <w:pPr>
+        <w:rPr>
+          <w:sz w:val="20"/>
+          <w:szCs w:val="20"/>
+        </w:rPr>
+      </w:pPr>
+    </w:p>
+    <w:p>
+      <w:pPr>
+        <w:rPr>
+          <w:sz w:val="20"/>
+          <w:szCs w:val="20"/>
+        </w:rPr>
+      </w:pPr>
+      <w:r>
+        <w:rPr>
+          <w:sz w:val="20"/>
+          <w:szCs w:val="20"/>
+        </w:rPr>
+        <w:t>I’ll probably drown though.</w:t>
+      </w:r>
+    </w:p>
+    <w:p>
+      <w:pPr>
+        <w:rPr>
+          <w:sz w:val="20"/>
+          <w:szCs w:val="20"/>
+        </w:rPr>
+      </w:pPr>
+    </w:p>
+    <w:p>
+      <w:pPr>
+        <w:rPr>
+          <w:sz w:val="20"/>
+          <w:szCs w:val="20"/>
+        </w:rPr>
+      </w:pPr>
+    </w:p>
+    <w:p>
+      <w:pPr>
+        <w:rPr>
+          <w:sz w:val="20"/>
+          <w:szCs w:val="20"/>
+        </w:rPr>
+      </w:pPr>
+    </w:p>
+    <w:p>
+      <w:pPr>
+        <w:rPr>
+          <w:sz w:val="20"/>
+          <w:szCs w:val="20"/>
+        </w:rPr>
+      </w:pPr>
+    </w:p>
+    <w:p>
+      <w:pPr>
+        <w:rPr>
+          <w:sz w:val="20"/>
+          <w:szCs w:val="20"/>
+        </w:rPr>
+      </w:pPr>
+      <w:r>
+        <w:rPr>
+          <w:sz w:val="20"/>
+          <w:szCs w:val="20"/>
+        </w:rPr>
+        <w:t>Fuck. What was that? Where did that come from?</w:t>
+      </w:r>
+    </w:p>
+    <w:p>
+      <w:pPr>
+        <w:rPr>
+          <w:sz w:val="20"/>
+          <w:szCs w:val="20"/>
+        </w:rPr>
+      </w:pPr>
+      <w:proofErr w:type="gramStart"/>
+      <w:r>
+        <w:rPr>
+          <w:sz w:val="20"/>
+          <w:szCs w:val="20"/>
+        </w:rPr>
+        <w:t>Super dark.</w:t>
+      </w:r>
+      <w:proofErr w:type="gramEnd"/>
+    </w:p>
+    <w:p>
+      <w:pPr>
+        <w:rPr>
+          <w:sz w:val="20"/>
+          <w:szCs w:val="20"/>
+        </w:rPr>
+      </w:pPr>
+      <w:r>
+        <w:rPr>
+          <w:sz w:val="20"/>
+          <w:szCs w:val="20"/>
+        </w:rPr>
+        <w:t xml:space="preserve">Well, but when you put a mask on for so long, you forget who you are beneath and all that. Mask on. </w:t>
+      </w:r>
+      <w:proofErr w:type="gramStart"/>
+      <w:r>
+        <w:rPr>
+          <w:sz w:val="20"/>
+          <w:szCs w:val="20"/>
+        </w:rPr>
+        <w:t>Show time.</w:t>
+      </w:r>
+      <w:proofErr w:type="gramEnd"/>
+    </w:p>
+    <w:p>
+      <w:pPr>
+        <w:rPr>
+          <w:sz w:val="20"/>
+          <w:szCs w:val="20"/>
+        </w:rPr>
+      </w:pPr>
+    </w:p>
+    <w:p>
+      <w:pPr>
+        <w:rPr>
+          <w:sz w:val="20"/>
+          <w:szCs w:val="20"/>
+        </w:rPr>
+      </w:pPr>
+    </w:p>
+    <w:p>
+      <w:pPr>
+        <w:rPr>
+          <w:sz w:val="20"/>
+          <w:szCs w:val="20"/>
+        </w:rPr>
+      </w:pPr>
+    </w:p>
+    <w:p>
+      <w:pPr>
+        <w:rPr>
+          <w:sz w:val="20"/>
+          <w:szCs w:val="20"/>
+        </w:rPr>
+      </w:pPr>
+    </w:p>
+    <w:p>
+      <w:pPr>
+        <w:rPr>
+          <w:sz w:val="20"/>
+          <w:szCs w:val="20"/>
+        </w:rPr>
+      </w:pPr>
+    </w:p>
+    <w:p>
+      <w:pPr>
+        <w:rPr>
+          <w:sz w:val="20"/>
+          <w:szCs w:val="20"/>
+        </w:rPr>
+      </w:pPr>
+    </w:p>
+    <w:p>
+      <w:pPr>
+        <w:rPr>
+          <w:sz w:val="20"/>
+          <w:szCs w:val="20"/>
+        </w:rPr>
+      </w:pPr>
       <w:bookmarkStart w:id="0" w:name="_GoBack"/>
       <w:bookmarkEnd w:id="0"/>
+      <w:r>
+        <w:rPr>
+          <w:sz w:val="20"/>
+          <w:szCs w:val="20"/>
+        </w:rPr>
+        <w:lastRenderedPageBreak/>
+        <w:t>Week Two Day Five</w:t>
+      </w:r>
     </w:p>
     <w:sectPr>
       <w:pgSz w:w="12240" w:h="15840"/>
@@ -6827,7 +7740,7 @@
 </file>
 
 <file path=customXml/itemProps1.xml><?xml version="1.0" encoding="utf-8"?>
-<ds:datastoreItem xmlns:ds="http://schemas.openxmlformats.org/officeDocument/2006/customXml" ds:itemID="{28959A30-1FD4-49D8-A0A2-8ECCE128D830}">
+<ds:datastoreItem xmlns:ds="http://schemas.openxmlformats.org/officeDocument/2006/customXml" ds:itemID="{27BB70AE-E109-4879-AC1F-41B10C74107A}">
   <ds:schemaRefs>
     <ds:schemaRef ds:uri="http://schemas.openxmlformats.org/officeDocument/2006/bibliography"/>
   </ds:schemaRefs>

</xml_diff>

<commit_message>
Week Two Day Five - An's super depressing letter
</commit_message>
<xml_diff>
--- a/C80K/C80K.docx
+++ b/C80K/C80K.docx
@@ -6758,16 +6758,594 @@
           <w:szCs w:val="20"/>
         </w:rPr>
       </w:pPr>
+      <w:r>
+        <w:rPr>
+          <w:sz w:val="20"/>
+          <w:szCs w:val="20"/>
+        </w:rPr>
+        <w:lastRenderedPageBreak/>
+        <w:t>Week Two Day Five</w:t>
+      </w:r>
+    </w:p>
+    <w:p>
+      <w:pPr>
+        <w:pStyle w:val="ListParagraph"/>
+        <w:numPr>
+          <w:ilvl w:val="0"/>
+          <w:numId w:val="1"/>
+        </w:numPr>
+        <w:rPr>
+          <w:sz w:val="20"/>
+          <w:szCs w:val="20"/>
+        </w:rPr>
+      </w:pPr>
+      <w:proofErr w:type="spellStart"/>
+      <w:r>
+        <w:rPr>
+          <w:sz w:val="20"/>
+          <w:szCs w:val="20"/>
+        </w:rPr>
+        <w:t>Freewrites</w:t>
+      </w:r>
+      <w:proofErr w:type="spellEnd"/>
+      <w:r>
+        <w:rPr>
+          <w:sz w:val="20"/>
+          <w:szCs w:val="20"/>
+        </w:rPr>
+        <w:t xml:space="preserve"> are bad – but interestingly bad. Disastrously bad.</w:t>
+      </w:r>
+    </w:p>
+    <w:p>
+      <w:pPr>
+        <w:pStyle w:val="ListParagraph"/>
+        <w:numPr>
+          <w:ilvl w:val="0"/>
+          <w:numId w:val="1"/>
+        </w:numPr>
+        <w:rPr>
+          <w:sz w:val="20"/>
+          <w:szCs w:val="20"/>
+        </w:rPr>
+      </w:pPr>
+      <w:r>
+        <w:rPr>
+          <w:sz w:val="20"/>
+          <w:szCs w:val="20"/>
+        </w:rPr>
+        <w:t xml:space="preserve">History of the </w:t>
+      </w:r>
+      <w:proofErr w:type="spellStart"/>
+      <w:r>
+        <w:rPr>
+          <w:sz w:val="20"/>
+          <w:szCs w:val="20"/>
+        </w:rPr>
+        <w:t>runestaff</w:t>
+      </w:r>
+      <w:proofErr w:type="spellEnd"/>
+      <w:r>
+        <w:rPr>
+          <w:sz w:val="20"/>
+          <w:szCs w:val="20"/>
+        </w:rPr>
+        <w:t xml:space="preserve"> (?) – simple, paper thin plot, characters are 2d, mostly bullshit, but is constructive reading</w:t>
+      </w:r>
+    </w:p>
+    <w:p>
+      <w:pPr>
+        <w:pStyle w:val="ListParagraph"/>
+        <w:numPr>
+          <w:ilvl w:val="0"/>
+          <w:numId w:val="1"/>
+        </w:numPr>
+        <w:rPr>
+          <w:sz w:val="20"/>
+          <w:szCs w:val="20"/>
+        </w:rPr>
+      </w:pPr>
+      <w:r>
+        <w:rPr>
+          <w:sz w:val="20"/>
+          <w:szCs w:val="20"/>
+        </w:rPr>
+        <w:t>Your imagination is both silly and holy</w:t>
+      </w:r>
+    </w:p>
+    <w:p>
+      <w:pPr>
+        <w:pStyle w:val="ListParagraph"/>
+        <w:numPr>
+          <w:ilvl w:val="0"/>
+          <w:numId w:val="1"/>
+        </w:numPr>
+        <w:rPr>
+          <w:sz w:val="20"/>
+          <w:szCs w:val="20"/>
+        </w:rPr>
+      </w:pPr>
+      <w:r>
+        <w:rPr>
+          <w:sz w:val="20"/>
+          <w:szCs w:val="20"/>
+        </w:rPr>
+        <w:t xml:space="preserve">Treat you imagination like you do your favorite </w:t>
+      </w:r>
+      <w:proofErr w:type="spellStart"/>
+      <w:r>
+        <w:rPr>
+          <w:sz w:val="20"/>
+          <w:szCs w:val="20"/>
+        </w:rPr>
+        <w:t>Pokemon</w:t>
+      </w:r>
+      <w:proofErr w:type="spellEnd"/>
+    </w:p>
+    <w:p>
+      <w:pPr>
+        <w:rPr>
+          <w:sz w:val="20"/>
+          <w:szCs w:val="20"/>
+        </w:rPr>
+      </w:pPr>
+      <w:proofErr w:type="gramStart"/>
+      <w:r>
+        <w:rPr>
+          <w:sz w:val="20"/>
+          <w:szCs w:val="20"/>
+        </w:rPr>
+        <w:t>Adapted, modulated free-write.</w:t>
+      </w:r>
+      <w:proofErr w:type="gramEnd"/>
+      <w:r>
+        <w:rPr>
+          <w:sz w:val="20"/>
+          <w:szCs w:val="20"/>
+        </w:rPr>
+        <w:t xml:space="preserve"> Pick a name from the name list (</w:t>
+      </w:r>
+      <w:proofErr w:type="spellStart"/>
+      <w:r>
+        <w:rPr>
+          <w:sz w:val="20"/>
+          <w:szCs w:val="20"/>
+        </w:rPr>
+        <w:t>Nagashima</w:t>
+      </w:r>
+      <w:proofErr w:type="spellEnd"/>
+      <w:r>
+        <w:rPr>
+          <w:sz w:val="20"/>
+          <w:szCs w:val="20"/>
+        </w:rPr>
+        <w:t xml:space="preserve"> </w:t>
+      </w:r>
+      <w:proofErr w:type="gramStart"/>
+      <w:r>
+        <w:rPr>
+          <w:sz w:val="20"/>
+          <w:szCs w:val="20"/>
+        </w:rPr>
+        <w:t>An</w:t>
+      </w:r>
+      <w:proofErr w:type="gramEnd"/>
+      <w:r>
+        <w:rPr>
+          <w:sz w:val="20"/>
+          <w:szCs w:val="20"/>
+        </w:rPr>
+        <w:t>) and they’re doing the writing today. They’re writing to Conrad Vasil with a strong emotion. Improvise!</w:t>
+      </w:r>
+    </w:p>
+    <w:p>
+      <w:pPr>
+        <w:rPr>
+          <w:sz w:val="20"/>
+          <w:szCs w:val="20"/>
+        </w:rPr>
+      </w:pPr>
+      <w:r>
+        <w:rPr>
+          <w:sz w:val="20"/>
+          <w:szCs w:val="20"/>
+        </w:rPr>
+        <w:t>Dear Conrad,</w:t>
+      </w:r>
+    </w:p>
+    <w:p>
+      <w:pPr>
+        <w:rPr>
+          <w:sz w:val="20"/>
+          <w:szCs w:val="20"/>
+        </w:rPr>
+      </w:pPr>
+      <w:r>
+        <w:rPr>
+          <w:sz w:val="20"/>
+          <w:szCs w:val="20"/>
+        </w:rPr>
+        <w:t xml:space="preserve">I don’t even know what I’m writing to you for. I told you I’m sorry. It doesn’t matter much now, I know, but still – I’m sorry. In fact, no, you should be sorry, you fuck. It was your fault. I know, a war and all, but still – you knew. You bloody well knew about Omaha, and you. Did. Nothing. So yeah, I couldn’t save him, but you fucking well knew and you let him die because..... </w:t>
+      </w:r>
+      <w:proofErr w:type="gramStart"/>
+      <w:r>
+        <w:rPr>
+          <w:sz w:val="20"/>
+          <w:szCs w:val="20"/>
+        </w:rPr>
+        <w:t>of</w:t>
+      </w:r>
+      <w:proofErr w:type="gramEnd"/>
+      <w:r>
+        <w:rPr>
+          <w:sz w:val="20"/>
+          <w:szCs w:val="20"/>
+        </w:rPr>
+        <w:t xml:space="preserve"> what? What is it that you thought? You left the day before Omaha, and you never answer any of these </w:t>
+      </w:r>
+      <w:proofErr w:type="gramStart"/>
+      <w:r>
+        <w:rPr>
+          <w:sz w:val="20"/>
+          <w:szCs w:val="20"/>
+        </w:rPr>
+        <w:t>letter</w:t>
+      </w:r>
+      <w:proofErr w:type="gramEnd"/>
+      <w:r>
+        <w:rPr>
+          <w:sz w:val="20"/>
+          <w:szCs w:val="20"/>
+        </w:rPr>
+        <w:t>, but seriously, if you see this, know that fuck YOU. And I’m sorry.</w:t>
+      </w:r>
+    </w:p>
+    <w:p>
+      <w:pPr>
+        <w:rPr>
+          <w:sz w:val="20"/>
+          <w:szCs w:val="20"/>
+        </w:rPr>
+      </w:pPr>
+      <w:r>
+        <w:rPr>
+          <w:sz w:val="20"/>
+          <w:szCs w:val="20"/>
+        </w:rPr>
+        <w:t>It wasn’t easy, you know. It was rather chaotic, and it was not an easy time for anyone – especially for us on the east coast. The fallout was bad, but the shells were worse because they could stop but didn’t. You remember. At least, I hope you do. Why did you leave....?</w:t>
+      </w:r>
+    </w:p>
+    <w:p>
+      <w:pPr>
+        <w:rPr>
+          <w:sz w:val="20"/>
+          <w:szCs w:val="20"/>
+        </w:rPr>
+      </w:pPr>
+      <w:r>
+        <w:rPr>
+          <w:sz w:val="20"/>
+          <w:szCs w:val="20"/>
+        </w:rPr>
+        <w:t xml:space="preserve">It wasn’t easy to find him. He was next to her, all the time, so when I found her.... I found him. It was tough to carry him back, but it was even harder to carry her. She was so light, so easy, but it was so, so hard to carry her. I couldn’t stop crying. I stopped. </w:t>
+      </w:r>
+      <w:proofErr w:type="gramStart"/>
+      <w:r>
+        <w:rPr>
+          <w:sz w:val="20"/>
+          <w:szCs w:val="20"/>
+        </w:rPr>
+        <w:t>Twice.</w:t>
+      </w:r>
+      <w:proofErr w:type="gramEnd"/>
+      <w:r>
+        <w:rPr>
+          <w:sz w:val="20"/>
+          <w:szCs w:val="20"/>
+        </w:rPr>
+        <w:t xml:space="preserve"> </w:t>
+      </w:r>
+      <w:proofErr w:type="gramStart"/>
+      <w:r>
+        <w:rPr>
+          <w:sz w:val="20"/>
+          <w:szCs w:val="20"/>
+        </w:rPr>
+        <w:t>A few times.</w:t>
+      </w:r>
+      <w:proofErr w:type="gramEnd"/>
+      <w:r>
+        <w:rPr>
+          <w:sz w:val="20"/>
+          <w:szCs w:val="20"/>
+        </w:rPr>
+        <w:t xml:space="preserve"> I couldn’t. It was.... too much. She was so young. </w:t>
+      </w:r>
+      <w:proofErr w:type="gramStart"/>
+      <w:r>
+        <w:rPr>
+          <w:sz w:val="20"/>
+          <w:szCs w:val="20"/>
+        </w:rPr>
+        <w:t>So beautiful.</w:t>
+      </w:r>
+      <w:proofErr w:type="gramEnd"/>
+      <w:r>
+        <w:rPr>
+          <w:sz w:val="20"/>
+          <w:szCs w:val="20"/>
+        </w:rPr>
+        <w:t xml:space="preserve"> Her hair...... the crinkle in the edge of her eyes..... </w:t>
+      </w:r>
+      <w:proofErr w:type="gramStart"/>
+      <w:r>
+        <w:rPr>
+          <w:sz w:val="20"/>
+          <w:szCs w:val="20"/>
+        </w:rPr>
+        <w:t>she</w:t>
+      </w:r>
+      <w:proofErr w:type="gramEnd"/>
+      <w:r>
+        <w:rPr>
+          <w:sz w:val="20"/>
+          <w:szCs w:val="20"/>
+        </w:rPr>
+        <w:t xml:space="preserve"> was so small. </w:t>
+      </w:r>
+      <w:proofErr w:type="gramStart"/>
+      <w:r>
+        <w:rPr>
+          <w:sz w:val="20"/>
+          <w:szCs w:val="20"/>
+        </w:rPr>
+        <w:t>So light.</w:t>
+      </w:r>
+      <w:proofErr w:type="gramEnd"/>
+      <w:r>
+        <w:rPr>
+          <w:sz w:val="20"/>
+          <w:szCs w:val="20"/>
+        </w:rPr>
+        <w:t xml:space="preserve"> And of course he was there. </w:t>
+      </w:r>
+      <w:proofErr w:type="gramStart"/>
+      <w:r>
+        <w:rPr>
+          <w:sz w:val="20"/>
+          <w:szCs w:val="20"/>
+        </w:rPr>
+        <w:t>With her, until the last moment.</w:t>
+      </w:r>
+      <w:proofErr w:type="gramEnd"/>
+      <w:r>
+        <w:rPr>
+          <w:sz w:val="20"/>
+          <w:szCs w:val="20"/>
+        </w:rPr>
+        <w:t xml:space="preserve"> Or maybe he arrived later. You didn’t care, you never cared, </w:t>
+      </w:r>
+      <w:proofErr w:type="gramStart"/>
+      <w:r>
+        <w:rPr>
+          <w:sz w:val="20"/>
+          <w:szCs w:val="20"/>
+        </w:rPr>
+        <w:t>you</w:t>
+      </w:r>
+      <w:proofErr w:type="gramEnd"/>
+      <w:r>
+        <w:rPr>
+          <w:sz w:val="20"/>
+          <w:szCs w:val="20"/>
+        </w:rPr>
+        <w:t xml:space="preserve"> probably don’t even care now, even if you get this. But they were together, and he was not alone. Maybe she was. Maybe she was there first. She left last. </w:t>
+      </w:r>
+      <w:proofErr w:type="gramStart"/>
+      <w:r>
+        <w:rPr>
+          <w:sz w:val="20"/>
+          <w:szCs w:val="20"/>
+        </w:rPr>
+        <w:t>As I carried her.</w:t>
+      </w:r>
+      <w:proofErr w:type="gramEnd"/>
+      <w:r>
+        <w:rPr>
+          <w:sz w:val="20"/>
+          <w:szCs w:val="20"/>
+        </w:rPr>
+        <w:t xml:space="preserve"> Not you. Me. No parent should do this.</w:t>
+      </w:r>
+    </w:p>
+    <w:p>
+      <w:pPr>
+        <w:rPr>
+          <w:sz w:val="20"/>
+          <w:szCs w:val="20"/>
+        </w:rPr>
+      </w:pPr>
+      <w:r>
+        <w:rPr>
+          <w:sz w:val="20"/>
+          <w:szCs w:val="20"/>
+        </w:rPr>
+        <w:t xml:space="preserve">And if anyone should, it should have been you. </w:t>
+      </w:r>
+      <w:proofErr w:type="gramStart"/>
+      <w:r>
+        <w:rPr>
+          <w:sz w:val="20"/>
+          <w:szCs w:val="20"/>
+        </w:rPr>
+        <w:t>Or at least, us.</w:t>
+      </w:r>
+      <w:proofErr w:type="gramEnd"/>
+      <w:r>
+        <w:rPr>
+          <w:sz w:val="20"/>
+          <w:szCs w:val="20"/>
+        </w:rPr>
+        <w:t xml:space="preserve"> I don’t know what got them – the shells, the fallout, the fuckers.... But getting them back was tough. What I did with them is </w:t>
+      </w:r>
+      <w:proofErr w:type="spellStart"/>
+      <w:proofErr w:type="gramStart"/>
+      <w:r>
+        <w:rPr>
+          <w:sz w:val="20"/>
+          <w:szCs w:val="20"/>
+        </w:rPr>
+        <w:t>non</w:t>
+      </w:r>
+      <w:proofErr w:type="gramEnd"/>
+      <w:r>
+        <w:rPr>
+          <w:sz w:val="20"/>
+          <w:szCs w:val="20"/>
+        </w:rPr>
+        <w:t xml:space="preserve"> of</w:t>
+      </w:r>
+      <w:proofErr w:type="spellEnd"/>
+      <w:r>
+        <w:rPr>
+          <w:sz w:val="20"/>
+          <w:szCs w:val="20"/>
+        </w:rPr>
+        <w:t xml:space="preserve"> your business. But he got a tree, and she a flower, and I’ll be going to visit so very often. </w:t>
+      </w:r>
+      <w:proofErr w:type="gramStart"/>
+      <w:r>
+        <w:rPr>
+          <w:sz w:val="20"/>
+          <w:szCs w:val="20"/>
+        </w:rPr>
+        <w:t>Every birthday, and every holiday.</w:t>
+      </w:r>
+      <w:proofErr w:type="gramEnd"/>
+      <w:r>
+        <w:rPr>
+          <w:sz w:val="20"/>
+          <w:szCs w:val="20"/>
+        </w:rPr>
+        <w:t xml:space="preserve"> </w:t>
+      </w:r>
+    </w:p>
+    <w:p>
+      <w:pPr>
+        <w:rPr>
+          <w:sz w:val="20"/>
+          <w:szCs w:val="20"/>
+        </w:rPr>
+      </w:pPr>
+      <w:r>
+        <w:rPr>
+          <w:sz w:val="20"/>
+          <w:szCs w:val="20"/>
+        </w:rPr>
+        <w:t xml:space="preserve">Why did you leave? Was it someone else that forced you? Was it the war? Or did you just want to run? </w:t>
+      </w:r>
+      <w:proofErr w:type="gramStart"/>
+      <w:r>
+        <w:rPr>
+          <w:sz w:val="20"/>
+          <w:szCs w:val="20"/>
+        </w:rPr>
+        <w:t>The responsibility too great, the pain too big?</w:t>
+      </w:r>
+      <w:proofErr w:type="gramEnd"/>
+      <w:r>
+        <w:rPr>
+          <w:sz w:val="20"/>
+          <w:szCs w:val="20"/>
+        </w:rPr>
+        <w:t xml:space="preserve"> You just took a train and left. I didn’t even know until a week later when we got the last bill in the mail, after the card was cancelled and you vanished off the face of the fucking earth into the new union. I know that’s now how it’s called, but that’s what it is, and we all know it. It’s just a new fucking soviet union, and it doesn’t matter how they brand it.</w:t>
+      </w:r>
+    </w:p>
+    <w:p>
+      <w:pPr>
+        <w:rPr>
+          <w:sz w:val="20"/>
+          <w:szCs w:val="20"/>
+        </w:rPr>
+      </w:pPr>
+      <w:r>
+        <w:rPr>
+          <w:sz w:val="20"/>
+          <w:szCs w:val="20"/>
+        </w:rPr>
+        <w:t xml:space="preserve">I miss you. I hate you. You are ridiculous, and absurd, and pathetic. And yet it was so hard to bury them. </w:t>
+      </w:r>
+      <w:proofErr w:type="gramStart"/>
+      <w:r>
+        <w:rPr>
+          <w:sz w:val="20"/>
+          <w:szCs w:val="20"/>
+        </w:rPr>
+        <w:t>Both of them.</w:t>
+      </w:r>
+      <w:proofErr w:type="gramEnd"/>
+      <w:r>
+        <w:rPr>
+          <w:sz w:val="20"/>
+          <w:szCs w:val="20"/>
+        </w:rPr>
+        <w:t xml:space="preserve"> </w:t>
+      </w:r>
+      <w:proofErr w:type="gramStart"/>
+      <w:r>
+        <w:rPr>
+          <w:sz w:val="20"/>
+          <w:szCs w:val="20"/>
+        </w:rPr>
+        <w:t>So small.</w:t>
+      </w:r>
+      <w:proofErr w:type="gramEnd"/>
+      <w:r>
+        <w:rPr>
+          <w:sz w:val="20"/>
+          <w:szCs w:val="20"/>
+        </w:rPr>
+        <w:t xml:space="preserve"> </w:t>
+      </w:r>
+    </w:p>
+    <w:p>
+      <w:pPr>
+        <w:rPr>
+          <w:sz w:val="20"/>
+          <w:szCs w:val="20"/>
+        </w:rPr>
+      </w:pPr>
+      <w:r>
+        <w:rPr>
+          <w:sz w:val="20"/>
+          <w:szCs w:val="20"/>
+        </w:rPr>
+        <w:t>The tree and flower will wait for you.</w:t>
+      </w:r>
+    </w:p>
+    <w:p>
+      <w:pPr>
+        <w:rPr>
+          <w:sz w:val="20"/>
+          <w:szCs w:val="20"/>
+        </w:rPr>
+      </w:pPr>
+      <w:r>
+        <w:rPr>
+          <w:sz w:val="20"/>
+          <w:szCs w:val="20"/>
+        </w:rPr>
+        <w:t>An</w:t>
+      </w:r>
       <w:bookmarkStart w:id="0" w:name="_GoBack"/>
       <w:bookmarkEnd w:id="0"/>
-      <w:r>
-        <w:rPr>
-          <w:sz w:val="20"/>
-          <w:szCs w:val="20"/>
-        </w:rPr>
-        <w:lastRenderedPageBreak/>
-        <w:t>Week Two Day Five</w:t>
-      </w:r>
+    </w:p>
+    <w:p>
+      <w:pPr>
+        <w:rPr>
+          <w:sz w:val="20"/>
+          <w:szCs w:val="20"/>
+        </w:rPr>
+      </w:pPr>
     </w:p>
     <w:sectPr>
       <w:pgSz w:w="12240" w:h="15840"/>
@@ -7740,7 +8318,7 @@
 </file>
 
 <file path=customXml/itemProps1.xml><?xml version="1.0" encoding="utf-8"?>
-<ds:datastoreItem xmlns:ds="http://schemas.openxmlformats.org/officeDocument/2006/customXml" ds:itemID="{27BB70AE-E109-4879-AC1F-41B10C74107A}">
+<ds:datastoreItem xmlns:ds="http://schemas.openxmlformats.org/officeDocument/2006/customXml" ds:itemID="{E0102996-CB97-460C-B1BB-9D49E9545B7F}">
   <ds:schemaRefs>
     <ds:schemaRef ds:uri="http://schemas.openxmlformats.org/officeDocument/2006/bibliography"/>
   </ds:schemaRefs>

</xml_diff>

<commit_message>
End of week two, no more free-writes
</commit_message>
<xml_diff>
--- a/C80K/C80K.docx
+++ b/C80K/C80K.docx
@@ -7336,16 +7336,567 @@
         </w:rPr>
         <w:t>An</w:t>
       </w:r>
+    </w:p>
+    <w:p>
+      <w:pPr>
+        <w:rPr>
+          <w:sz w:val="20"/>
+          <w:szCs w:val="20"/>
+        </w:rPr>
+      </w:pPr>
+      <w:r>
+        <w:rPr>
+          <w:sz w:val="20"/>
+          <w:szCs w:val="20"/>
+        </w:rPr>
+        <w:lastRenderedPageBreak/>
+        <w:t>Week Two Day Six</w:t>
+      </w:r>
+    </w:p>
+    <w:p>
+      <w:pPr>
+        <w:pStyle w:val="ListParagraph"/>
+        <w:numPr>
+          <w:ilvl w:val="0"/>
+          <w:numId w:val="1"/>
+        </w:numPr>
+        <w:rPr>
+          <w:sz w:val="20"/>
+          <w:szCs w:val="20"/>
+        </w:rPr>
+      </w:pPr>
+      <w:r>
+        <w:rPr>
+          <w:sz w:val="20"/>
+          <w:szCs w:val="20"/>
+        </w:rPr>
+        <w:t>A free-write is a weapon against procrastination</w:t>
+      </w:r>
+    </w:p>
+    <w:p>
+      <w:pPr>
+        <w:pStyle w:val="ListParagraph"/>
+        <w:numPr>
+          <w:ilvl w:val="0"/>
+          <w:numId w:val="1"/>
+        </w:numPr>
+        <w:rPr>
+          <w:sz w:val="20"/>
+          <w:szCs w:val="20"/>
+        </w:rPr>
+      </w:pPr>
+      <w:r>
+        <w:rPr>
+          <w:sz w:val="20"/>
+          <w:szCs w:val="20"/>
+        </w:rPr>
+        <w:t>Writer’s usually give the advice they wish they’d follow</w:t>
+      </w:r>
+    </w:p>
+    <w:p>
+      <w:pPr>
+        <w:pStyle w:val="ListParagraph"/>
+        <w:numPr>
+          <w:ilvl w:val="0"/>
+          <w:numId w:val="1"/>
+        </w:numPr>
+        <w:rPr>
+          <w:sz w:val="20"/>
+          <w:szCs w:val="20"/>
+        </w:rPr>
+      </w:pPr>
+      <w:r>
+        <w:rPr>
+          <w:sz w:val="20"/>
+          <w:szCs w:val="20"/>
+        </w:rPr>
+        <w:t>Ways to utilize the weapon:</w:t>
+      </w:r>
+    </w:p>
+    <w:p>
+      <w:pPr>
+        <w:pStyle w:val="ListParagraph"/>
+        <w:numPr>
+          <w:ilvl w:val="1"/>
+          <w:numId w:val="1"/>
+        </w:numPr>
+        <w:rPr>
+          <w:sz w:val="20"/>
+          <w:szCs w:val="20"/>
+        </w:rPr>
+      </w:pPr>
+      <w:r>
+        <w:rPr>
+          <w:sz w:val="20"/>
+          <w:szCs w:val="20"/>
+        </w:rPr>
+        <w:t>Write first thing in the morning (Tim’s never done it) (Funny AF episode, 05:40)</w:t>
+      </w:r>
+    </w:p>
+    <w:p>
+      <w:pPr>
+        <w:pStyle w:val="ListParagraph"/>
+        <w:numPr>
+          <w:ilvl w:val="1"/>
+          <w:numId w:val="1"/>
+        </w:numPr>
+        <w:rPr>
+          <w:sz w:val="20"/>
+          <w:szCs w:val="20"/>
+        </w:rPr>
+      </w:pPr>
+      <w:r>
+        <w:rPr>
+          <w:sz w:val="20"/>
+          <w:szCs w:val="20"/>
+        </w:rPr>
+        <w:t>A great way to find out what you already know but haven’t figured out yet</w:t>
+      </w:r>
+    </w:p>
+    <w:p>
+      <w:pPr>
+        <w:pStyle w:val="ListParagraph"/>
+        <w:numPr>
+          <w:ilvl w:val="2"/>
+          <w:numId w:val="1"/>
+        </w:numPr>
+        <w:rPr>
+          <w:sz w:val="20"/>
+          <w:szCs w:val="20"/>
+        </w:rPr>
+      </w:pPr>
+      <w:r>
+        <w:rPr>
+          <w:sz w:val="20"/>
+          <w:szCs w:val="20"/>
+        </w:rPr>
+        <w:t>Take 10-20 minutes, switch to a free-write, and see what you get out of it</w:t>
+      </w:r>
+    </w:p>
+    <w:p>
+      <w:pPr>
+        <w:pStyle w:val="ListParagraph"/>
+        <w:numPr>
+          <w:ilvl w:val="2"/>
+          <w:numId w:val="1"/>
+        </w:numPr>
+        <w:rPr>
+          <w:sz w:val="20"/>
+          <w:szCs w:val="20"/>
+        </w:rPr>
+      </w:pPr>
+      <w:r>
+        <w:rPr>
+          <w:sz w:val="20"/>
+          <w:szCs w:val="20"/>
+        </w:rPr>
+        <w:t>“What would be stupid if it happened right now?”</w:t>
+      </w:r>
+    </w:p>
+    <w:p>
+      <w:pPr>
+        <w:pStyle w:val="ListParagraph"/>
+        <w:numPr>
+          <w:ilvl w:val="0"/>
+          <w:numId w:val="1"/>
+        </w:numPr>
+        <w:rPr>
+          <w:sz w:val="20"/>
+          <w:szCs w:val="20"/>
+        </w:rPr>
+      </w:pPr>
+      <w:r>
+        <w:rPr>
+          <w:sz w:val="20"/>
+          <w:szCs w:val="20"/>
+        </w:rPr>
+        <w:t>Free-writes make your life better because it is better to have some writing then nothing and is the perfect answer to having no idea what to write or no time or whatever</w:t>
+      </w:r>
+    </w:p>
+    <w:p>
+      <w:pPr>
+        <w:pStyle w:val="ListParagraph"/>
+        <w:numPr>
+          <w:ilvl w:val="0"/>
+          <w:numId w:val="1"/>
+        </w:numPr>
+        <w:rPr>
+          <w:sz w:val="20"/>
+          <w:szCs w:val="20"/>
+        </w:rPr>
+      </w:pPr>
+      <w:r>
+        <w:rPr>
+          <w:sz w:val="20"/>
+          <w:szCs w:val="20"/>
+        </w:rPr>
+        <w:t>The stories you have to tell and the characters, themes, and experiences you can write about are SO important. They really are. Dickins was great, but he’s dead – so it’s only us left.</w:t>
+      </w:r>
+    </w:p>
+    <w:p>
+      <w:pPr>
+        <w:rPr>
+          <w:sz w:val="20"/>
+          <w:szCs w:val="20"/>
+        </w:rPr>
+      </w:pPr>
+      <w:r>
+        <w:rPr>
+          <w:sz w:val="20"/>
+          <w:szCs w:val="20"/>
+        </w:rPr>
+        <w:t xml:space="preserve">Final free-write (This is a useful technique, but tough </w:t>
+      </w:r>
+      <w:proofErr w:type="spellStart"/>
+      <w:proofErr w:type="gramStart"/>
+      <w:r>
+        <w:rPr>
+          <w:sz w:val="20"/>
+          <w:szCs w:val="20"/>
+        </w:rPr>
+        <w:t>af</w:t>
+      </w:r>
+      <w:proofErr w:type="spellEnd"/>
+      <w:proofErr w:type="gramEnd"/>
+      <w:r>
+        <w:rPr>
+          <w:sz w:val="20"/>
+          <w:szCs w:val="20"/>
+        </w:rPr>
+        <w:t>)</w:t>
+      </w:r>
+    </w:p>
+    <w:p>
+      <w:pPr>
+        <w:rPr>
+          <w:sz w:val="20"/>
+          <w:szCs w:val="20"/>
+        </w:rPr>
+      </w:pPr>
+      <w:r>
+        <w:rPr>
+          <w:sz w:val="20"/>
+          <w:szCs w:val="20"/>
+        </w:rPr>
+        <w:t xml:space="preserve">Object: A micro verse, filled with shining stars and swirling nebulas   </w:t>
+      </w:r>
+      <w:r>
+        <w:rPr>
+          <w:sz w:val="20"/>
+          <w:szCs w:val="20"/>
+        </w:rPr>
+        <w:tab/>
+      </w:r>
+      <w:r>
+        <w:rPr>
+          <w:sz w:val="20"/>
+          <w:szCs w:val="20"/>
+        </w:rPr>
+        <w:tab/>
+        <w:t>Emotion: Awe</w:t>
+      </w:r>
+    </w:p>
+    <w:p>
+      <w:pPr>
+        <w:rPr>
+          <w:sz w:val="20"/>
+          <w:szCs w:val="20"/>
+        </w:rPr>
+      </w:pPr>
+      <w:r>
+        <w:rPr>
+          <w:sz w:val="20"/>
+          <w:szCs w:val="20"/>
+        </w:rPr>
+        <w:t xml:space="preserve">She opened </w:t>
+      </w:r>
+      <w:proofErr w:type="spellStart"/>
+      <w:r>
+        <w:rPr>
+          <w:sz w:val="20"/>
+          <w:szCs w:val="20"/>
+        </w:rPr>
+        <w:t>har</w:t>
+      </w:r>
+      <w:proofErr w:type="spellEnd"/>
+      <w:r>
+        <w:rPr>
+          <w:sz w:val="20"/>
+          <w:szCs w:val="20"/>
+        </w:rPr>
+        <w:t xml:space="preserve"> bag, whispering softly a command word. As he looked inside, he saw the bag’s content shift suddenly – no more assorted toiletries and day to day objects, but a </w:t>
+      </w:r>
+      <w:proofErr w:type="spellStart"/>
+      <w:r>
+        <w:rPr>
+          <w:sz w:val="20"/>
+          <w:szCs w:val="20"/>
+        </w:rPr>
+        <w:t>microverse</w:t>
+      </w:r>
+      <w:proofErr w:type="spellEnd"/>
+      <w:r>
+        <w:rPr>
+          <w:sz w:val="20"/>
+          <w:szCs w:val="20"/>
+        </w:rPr>
+        <w:t xml:space="preserve"> – all bright stars and swirling nebulas, glowing softly into infinity inside this small bag. </w:t>
+      </w:r>
+    </w:p>
+    <w:p>
+      <w:pPr>
+        <w:rPr>
+          <w:sz w:val="20"/>
+          <w:szCs w:val="20"/>
+        </w:rPr>
+      </w:pPr>
+      <w:r>
+        <w:rPr>
+          <w:sz w:val="20"/>
+          <w:szCs w:val="20"/>
+        </w:rPr>
+        <w:t>“Ho – Ly – Shit” he said, breathlessly. “What the... who.... did you....?” she smirked, and looked into the bag “Yeah, built it myself. It started as a simple bag of holding from the old days, but I thought it could be done in a far cooler way. Speaking of” She straightened up, and in a pompous royal tone said “Observe!</w:t>
+      </w:r>
+      <w:proofErr w:type="gramStart"/>
+      <w:r>
+        <w:rPr>
+          <w:sz w:val="20"/>
+          <w:szCs w:val="20"/>
+        </w:rPr>
+        <w:t>”.</w:t>
+      </w:r>
+      <w:proofErr w:type="gramEnd"/>
+      <w:r>
+        <w:rPr>
+          <w:sz w:val="20"/>
+          <w:szCs w:val="20"/>
+        </w:rPr>
+        <w:t xml:space="preserve"> Her hand reached into the bag, as she tapped several stars in a specific sequence. Each star hummed softly when touched, and glowed slightly brighter. As she completed what seemed like a constellation in the bag, the </w:t>
+      </w:r>
+      <w:proofErr w:type="spellStart"/>
+      <w:r>
+        <w:rPr>
+          <w:sz w:val="20"/>
+          <w:szCs w:val="20"/>
+        </w:rPr>
+        <w:t>microverse</w:t>
+      </w:r>
+      <w:proofErr w:type="spellEnd"/>
+      <w:r>
+        <w:rPr>
+          <w:sz w:val="20"/>
+          <w:szCs w:val="20"/>
+        </w:rPr>
+        <w:t xml:space="preserve"> swirled in the bag, seemingly zooming on one specific star system and one specific star and one specific planet and one specific continent and one specific house and suddenly her bag was showing the inside of a miniature rustic wooden cabin full of random stuff. Her bag did not seem to show the cabin – it was the cabin. She reached in, moving objects around like a giant playing with a doll-house, and pulled out the cat-eared mirror. “Found it” she exclaimed, and closed the bag. “No </w:t>
+      </w:r>
+      <w:proofErr w:type="spellStart"/>
+      <w:proofErr w:type="gramStart"/>
+      <w:r>
+        <w:rPr>
+          <w:sz w:val="20"/>
+          <w:szCs w:val="20"/>
+        </w:rPr>
+        <w:t>no</w:t>
+      </w:r>
+      <w:proofErr w:type="spellEnd"/>
+      <w:r>
+        <w:rPr>
+          <w:sz w:val="20"/>
+          <w:szCs w:val="20"/>
+        </w:rPr>
+        <w:t xml:space="preserve"> </w:t>
+      </w:r>
+      <w:proofErr w:type="spellStart"/>
+      <w:r>
+        <w:rPr>
+          <w:sz w:val="20"/>
+          <w:szCs w:val="20"/>
+        </w:rPr>
+        <w:t>no</w:t>
+      </w:r>
+      <w:proofErr w:type="spellEnd"/>
+      <w:r>
+        <w:rPr>
+          <w:sz w:val="20"/>
+          <w:szCs w:val="20"/>
+        </w:rPr>
+        <w:t xml:space="preserve"> </w:t>
+      </w:r>
+      <w:proofErr w:type="spellStart"/>
+      <w:r>
+        <w:rPr>
+          <w:sz w:val="20"/>
+          <w:szCs w:val="20"/>
+        </w:rPr>
+        <w:t>no</w:t>
+      </w:r>
+      <w:proofErr w:type="spellEnd"/>
+      <w:r>
+        <w:rPr>
+          <w:sz w:val="20"/>
+          <w:szCs w:val="20"/>
+        </w:rPr>
+        <w:t xml:space="preserve"> </w:t>
+      </w:r>
+      <w:proofErr w:type="spellStart"/>
+      <w:r>
+        <w:rPr>
+          <w:sz w:val="20"/>
+          <w:szCs w:val="20"/>
+        </w:rPr>
+        <w:t>no</w:t>
+      </w:r>
+      <w:proofErr w:type="spellEnd"/>
+      <w:r>
+        <w:rPr>
+          <w:sz w:val="20"/>
+          <w:szCs w:val="20"/>
+        </w:rPr>
+        <w:t xml:space="preserve"> </w:t>
+      </w:r>
+      <w:proofErr w:type="spellStart"/>
+      <w:r>
+        <w:rPr>
+          <w:sz w:val="20"/>
+          <w:szCs w:val="20"/>
+        </w:rPr>
+        <w:t>no</w:t>
+      </w:r>
+      <w:proofErr w:type="spellEnd"/>
+      <w:proofErr w:type="gramEnd"/>
+      <w:r>
+        <w:rPr>
+          <w:sz w:val="20"/>
+          <w:szCs w:val="20"/>
+        </w:rPr>
+        <w:t xml:space="preserve">” he said, grabbing her bag and opening it again, only to find the same assorted </w:t>
+      </w:r>
+      <w:proofErr w:type="spellStart"/>
+      <w:r>
+        <w:rPr>
+          <w:sz w:val="20"/>
+          <w:szCs w:val="20"/>
+        </w:rPr>
+        <w:t>miscelennia</w:t>
+      </w:r>
+      <w:proofErr w:type="spellEnd"/>
+      <w:r>
+        <w:rPr>
+          <w:sz w:val="20"/>
+          <w:szCs w:val="20"/>
+        </w:rPr>
+        <w:t xml:space="preserve"> in every woman’s purse. “How do you call it up again?” he asked, opening and shutting the bag several times in disbelief. “How did you code it? Is it infinite? It can’t be infinite! It’s too big! The simulation can never handle so many-</w:t>
+      </w:r>
+      <w:proofErr w:type="gramStart"/>
+      <w:r>
+        <w:rPr>
+          <w:sz w:val="20"/>
+          <w:szCs w:val="20"/>
+        </w:rPr>
+        <w:t>“ she</w:t>
+      </w:r>
+      <w:proofErr w:type="gramEnd"/>
+      <w:r>
+        <w:rPr>
+          <w:sz w:val="20"/>
+          <w:szCs w:val="20"/>
+        </w:rPr>
+        <w:t xml:space="preserve"> snatched her bag back and slapped his hand playfully “One, you never snatch a </w:t>
+      </w:r>
+      <w:proofErr w:type="spellStart"/>
+      <w:r>
+        <w:rPr>
+          <w:sz w:val="20"/>
+          <w:szCs w:val="20"/>
+        </w:rPr>
+        <w:t>ladys</w:t>
+      </w:r>
+      <w:proofErr w:type="spellEnd"/>
+      <w:r>
+        <w:rPr>
+          <w:sz w:val="20"/>
+          <w:szCs w:val="20"/>
+        </w:rPr>
+        <w:t xml:space="preserve"> purse unless you wish to have a missile up your ass. Two, it’s not infinite – it’s just a different way of presenting an n-dimensional space. Simply a pretty GUI to something”</w:t>
+      </w:r>
+    </w:p>
+    <w:p>
+      <w:pPr>
+        <w:rPr>
+          <w:sz w:val="20"/>
+          <w:szCs w:val="20"/>
+        </w:rPr>
+      </w:pPr>
+    </w:p>
+    <w:p>
+      <w:pPr>
+        <w:rPr>
+          <w:sz w:val="20"/>
+          <w:szCs w:val="20"/>
+        </w:rPr>
+      </w:pPr>
+    </w:p>
+    <w:p>
+      <w:pPr>
+        <w:rPr>
+          <w:sz w:val="20"/>
+          <w:szCs w:val="20"/>
+        </w:rPr>
+      </w:pPr>
+    </w:p>
+    <w:p>
+      <w:pPr>
+        <w:pStyle w:val="ListParagraph"/>
+        <w:numPr>
+          <w:ilvl w:val="0"/>
+          <w:numId w:val="1"/>
+        </w:numPr>
+        <w:rPr>
+          <w:sz w:val="20"/>
+          <w:szCs w:val="20"/>
+        </w:rPr>
+      </w:pPr>
+      <w:r>
+        <w:rPr>
+          <w:sz w:val="20"/>
+          <w:szCs w:val="20"/>
+        </w:rPr>
+        <w:t>It’s not assumed that this exercise is easy, it’s completely normal for it to be hard</w:t>
+      </w:r>
+    </w:p>
+    <w:p>
+      <w:pPr>
+        <w:rPr>
+          <w:sz w:val="20"/>
+          <w:szCs w:val="20"/>
+        </w:rPr>
+      </w:pPr>
+    </w:p>
+    <w:p>
+      <w:pPr>
+        <w:rPr>
+          <w:sz w:val="20"/>
+          <w:szCs w:val="20"/>
+        </w:rPr>
+      </w:pPr>
+    </w:p>
+    <w:p>
+      <w:pPr>
+        <w:rPr>
+          <w:sz w:val="20"/>
+          <w:szCs w:val="20"/>
+        </w:rPr>
+      </w:pPr>
       <w:bookmarkStart w:id="0" w:name="_GoBack"/>
       <w:bookmarkEnd w:id="0"/>
-    </w:p>
-    <w:p>
-      <w:pPr>
-        <w:rPr>
-          <w:sz w:val="20"/>
-          <w:szCs w:val="20"/>
-        </w:rPr>
-      </w:pPr>
+      <w:r>
+        <w:rPr>
+          <w:sz w:val="20"/>
+          <w:szCs w:val="20"/>
+        </w:rPr>
+        <w:lastRenderedPageBreak/>
+        <w:t>Week Three Day One</w:t>
+      </w:r>
     </w:p>
     <w:sectPr>
       <w:pgSz w:w="12240" w:h="15840"/>
@@ -8318,7 +8869,7 @@
 </file>
 
 <file path=customXml/itemProps1.xml><?xml version="1.0" encoding="utf-8"?>
-<ds:datastoreItem xmlns:ds="http://schemas.openxmlformats.org/officeDocument/2006/customXml" ds:itemID="{E0102996-CB97-460C-B1BB-9D49E9545B7F}">
+<ds:datastoreItem xmlns:ds="http://schemas.openxmlformats.org/officeDocument/2006/customXml" ds:itemID="{5C9BABAC-E538-4498-B46B-B197A1E080A9}">
   <ds:schemaRefs>
     <ds:schemaRef ds:uri="http://schemas.openxmlformats.org/officeDocument/2006/bibliography"/>
   </ds:schemaRefs>

</xml_diff>

<commit_message>
Week Three Day One - This week: Mask work
</commit_message>
<xml_diff>
--- a/C80K/C80K.docx
+++ b/C80K/C80K.docx
@@ -50,493 +50,7 @@
           <w:szCs w:val="20"/>
           <w:lang w:val="en-AU"/>
         </w:rPr>
-        <w:t xml:space="preserve">Steven Green, Mike Meyers, Phillip </w:t>
-      </w:r>
-      <w:proofErr w:type="spellStart"/>
-      <w:r>
-        <w:rPr>
-          <w:sz w:val="20"/>
-          <w:szCs w:val="20"/>
-          <w:lang w:val="en-AU"/>
-        </w:rPr>
-        <w:t>Mccloud</w:t>
-      </w:r>
-      <w:proofErr w:type="spellEnd"/>
-      <w:r>
-        <w:rPr>
-          <w:sz w:val="20"/>
-          <w:szCs w:val="20"/>
-          <w:lang w:val="en-AU"/>
-        </w:rPr>
-        <w:t xml:space="preserve">, Daniel </w:t>
-      </w:r>
-      <w:proofErr w:type="spellStart"/>
-      <w:r>
-        <w:rPr>
-          <w:sz w:val="20"/>
-          <w:szCs w:val="20"/>
-          <w:lang w:val="en-AU"/>
-        </w:rPr>
-        <w:t>Macinson</w:t>
-      </w:r>
-      <w:proofErr w:type="spellEnd"/>
-      <w:r>
-        <w:rPr>
-          <w:sz w:val="20"/>
-          <w:szCs w:val="20"/>
-          <w:lang w:val="en-AU"/>
-        </w:rPr>
-        <w:t xml:space="preserve">, Olivia Richardson, Shawna Kane, David masters, Shill Drab, Congruent Virtue, Felicity Yung, Minh Ng, Conrad Versatile, Dave Hutchinson*, Nora Phillips, Donna Barber, Bert Muller, Swan </w:t>
-      </w:r>
-      <w:proofErr w:type="spellStart"/>
-      <w:r>
-        <w:rPr>
-          <w:sz w:val="20"/>
-          <w:szCs w:val="20"/>
-          <w:lang w:val="en-AU"/>
-        </w:rPr>
-        <w:t>Donson</w:t>
-      </w:r>
-      <w:proofErr w:type="spellEnd"/>
-      <w:r>
-        <w:rPr>
-          <w:sz w:val="20"/>
-          <w:szCs w:val="20"/>
-          <w:lang w:val="en-AU"/>
-        </w:rPr>
-        <w:t xml:space="preserve">, Eric Yi Tan, Chill Latisha, </w:t>
-      </w:r>
-      <w:proofErr w:type="spellStart"/>
-      <w:r>
-        <w:rPr>
-          <w:sz w:val="20"/>
-          <w:szCs w:val="20"/>
-          <w:lang w:val="en-AU"/>
-        </w:rPr>
-        <w:t>Zao</w:t>
-      </w:r>
-      <w:proofErr w:type="spellEnd"/>
-      <w:r>
-        <w:rPr>
-          <w:sz w:val="20"/>
-          <w:szCs w:val="20"/>
-          <w:lang w:val="en-AU"/>
-        </w:rPr>
-        <w:t xml:space="preserve"> Long, Lom </w:t>
-      </w:r>
-      <w:proofErr w:type="spellStart"/>
-      <w:r>
-        <w:rPr>
-          <w:sz w:val="20"/>
-          <w:szCs w:val="20"/>
-          <w:lang w:val="en-AU"/>
-        </w:rPr>
-        <w:t>Numming</w:t>
-      </w:r>
-      <w:proofErr w:type="spellEnd"/>
-      <w:r>
-        <w:rPr>
-          <w:sz w:val="20"/>
-          <w:szCs w:val="20"/>
-          <w:lang w:val="en-AU"/>
-        </w:rPr>
-        <w:t xml:space="preserve">, Minty Love, Shawna </w:t>
-      </w:r>
-      <w:proofErr w:type="spellStart"/>
-      <w:r>
-        <w:rPr>
-          <w:sz w:val="20"/>
-          <w:szCs w:val="20"/>
-          <w:lang w:val="en-AU"/>
-        </w:rPr>
-        <w:t>Umbapu</w:t>
-      </w:r>
-      <w:proofErr w:type="spellEnd"/>
-      <w:r>
-        <w:rPr>
-          <w:sz w:val="20"/>
-          <w:szCs w:val="20"/>
-          <w:lang w:val="en-AU"/>
-        </w:rPr>
-        <w:t xml:space="preserve">, Ung </w:t>
-      </w:r>
-      <w:proofErr w:type="spellStart"/>
-      <w:r>
-        <w:rPr>
-          <w:sz w:val="20"/>
-          <w:szCs w:val="20"/>
-          <w:lang w:val="en-AU"/>
-        </w:rPr>
-        <w:t>Drassil</w:t>
-      </w:r>
-      <w:proofErr w:type="spellEnd"/>
-      <w:r>
-        <w:rPr>
-          <w:sz w:val="20"/>
-          <w:szCs w:val="20"/>
-          <w:lang w:val="en-AU"/>
-        </w:rPr>
-        <w:t xml:space="preserve">, Mathilda Brown, Donovan Saul, Phillip Ip, Ip Sun Ma, Fernando De La </w:t>
-      </w:r>
-      <w:proofErr w:type="spellStart"/>
-      <w:r>
-        <w:rPr>
-          <w:sz w:val="20"/>
-          <w:szCs w:val="20"/>
-          <w:lang w:val="en-AU"/>
-        </w:rPr>
-        <w:t>Bellatisimma</w:t>
-      </w:r>
-      <w:proofErr w:type="spellEnd"/>
-      <w:r>
-        <w:rPr>
-          <w:sz w:val="20"/>
-          <w:szCs w:val="20"/>
-          <w:lang w:val="en-AU"/>
-        </w:rPr>
-        <w:t xml:space="preserve">, </w:t>
-      </w:r>
-      <w:proofErr w:type="spellStart"/>
-      <w:r>
-        <w:rPr>
-          <w:sz w:val="20"/>
-          <w:szCs w:val="20"/>
-          <w:lang w:val="en-AU"/>
-        </w:rPr>
-        <w:t>Jochen</w:t>
-      </w:r>
-      <w:proofErr w:type="spellEnd"/>
-      <w:r>
-        <w:rPr>
-          <w:sz w:val="20"/>
-          <w:szCs w:val="20"/>
-          <w:lang w:val="en-AU"/>
-        </w:rPr>
-        <w:t xml:space="preserve"> Kraus, Dave Fletcher, Hun </w:t>
-      </w:r>
-      <w:proofErr w:type="spellStart"/>
-      <w:r>
-        <w:rPr>
-          <w:sz w:val="20"/>
-          <w:szCs w:val="20"/>
-          <w:lang w:val="en-AU"/>
-        </w:rPr>
-        <w:t>Mola</w:t>
-      </w:r>
-      <w:proofErr w:type="spellEnd"/>
-      <w:r>
-        <w:rPr>
-          <w:sz w:val="20"/>
-          <w:szCs w:val="20"/>
-          <w:lang w:val="en-AU"/>
-        </w:rPr>
-        <w:t xml:space="preserve">, </w:t>
-      </w:r>
-      <w:proofErr w:type="spellStart"/>
-      <w:r>
-        <w:rPr>
-          <w:sz w:val="20"/>
-          <w:szCs w:val="20"/>
-          <w:lang w:val="en-AU"/>
-        </w:rPr>
-        <w:t>Ulaissi</w:t>
-      </w:r>
-      <w:proofErr w:type="spellEnd"/>
-      <w:r>
-        <w:rPr>
-          <w:sz w:val="20"/>
-          <w:szCs w:val="20"/>
-          <w:lang w:val="en-AU"/>
-        </w:rPr>
-        <w:t xml:space="preserve"> </w:t>
-      </w:r>
-      <w:proofErr w:type="spellStart"/>
-      <w:r>
-        <w:rPr>
-          <w:sz w:val="20"/>
-          <w:szCs w:val="20"/>
-          <w:lang w:val="en-AU"/>
-        </w:rPr>
-        <w:t>Nabuto</w:t>
-      </w:r>
-      <w:proofErr w:type="spellEnd"/>
-      <w:r>
-        <w:rPr>
-          <w:sz w:val="20"/>
-          <w:szCs w:val="20"/>
-          <w:lang w:val="en-AU"/>
-        </w:rPr>
-        <w:t xml:space="preserve">, Moran Tam, </w:t>
-      </w:r>
-      <w:proofErr w:type="spellStart"/>
-      <w:r>
-        <w:rPr>
-          <w:sz w:val="20"/>
-          <w:szCs w:val="20"/>
-          <w:lang w:val="en-AU"/>
-        </w:rPr>
-        <w:t>Faruk</w:t>
-      </w:r>
-      <w:proofErr w:type="spellEnd"/>
-      <w:r>
-        <w:rPr>
-          <w:sz w:val="20"/>
-          <w:szCs w:val="20"/>
-          <w:lang w:val="en-AU"/>
-        </w:rPr>
-        <w:t xml:space="preserve"> </w:t>
-      </w:r>
-      <w:proofErr w:type="spellStart"/>
-      <w:r>
-        <w:rPr>
-          <w:sz w:val="20"/>
-          <w:szCs w:val="20"/>
-          <w:lang w:val="en-AU"/>
-        </w:rPr>
-        <w:t>Iben</w:t>
-      </w:r>
-      <w:proofErr w:type="spellEnd"/>
-      <w:r>
-        <w:rPr>
-          <w:sz w:val="20"/>
-          <w:szCs w:val="20"/>
-          <w:lang w:val="en-AU"/>
-        </w:rPr>
-        <w:t xml:space="preserve"> </w:t>
-      </w:r>
-      <w:proofErr w:type="spellStart"/>
-      <w:r>
-        <w:rPr>
-          <w:sz w:val="20"/>
-          <w:szCs w:val="20"/>
-          <w:lang w:val="en-AU"/>
-        </w:rPr>
-        <w:t>Rasim</w:t>
-      </w:r>
-      <w:proofErr w:type="spellEnd"/>
-      <w:r>
-        <w:rPr>
-          <w:sz w:val="20"/>
-          <w:szCs w:val="20"/>
-          <w:lang w:val="en-AU"/>
-        </w:rPr>
-        <w:t xml:space="preserve">, Summer Thompson, Dana White, </w:t>
-      </w:r>
-      <w:proofErr w:type="spellStart"/>
-      <w:r>
-        <w:rPr>
-          <w:sz w:val="20"/>
-          <w:szCs w:val="20"/>
-          <w:lang w:val="en-AU"/>
-        </w:rPr>
-        <w:t>Rochanita</w:t>
-      </w:r>
-      <w:proofErr w:type="spellEnd"/>
-      <w:r>
-        <w:rPr>
-          <w:sz w:val="20"/>
-          <w:szCs w:val="20"/>
-          <w:lang w:val="en-AU"/>
-        </w:rPr>
-        <w:t xml:space="preserve"> </w:t>
-      </w:r>
-      <w:proofErr w:type="spellStart"/>
-      <w:r>
-        <w:rPr>
-          <w:sz w:val="20"/>
-          <w:szCs w:val="20"/>
-          <w:lang w:val="en-AU"/>
-        </w:rPr>
-        <w:t>Felissius</w:t>
-      </w:r>
-      <w:proofErr w:type="spellEnd"/>
-      <w:r>
-        <w:rPr>
-          <w:sz w:val="20"/>
-          <w:szCs w:val="20"/>
-          <w:lang w:val="en-AU"/>
-        </w:rPr>
-        <w:t xml:space="preserve"> </w:t>
-      </w:r>
-      <w:proofErr w:type="spellStart"/>
-      <w:r>
-        <w:rPr>
-          <w:sz w:val="20"/>
-          <w:szCs w:val="20"/>
-          <w:lang w:val="en-AU"/>
-        </w:rPr>
-        <w:t>Montegeau</w:t>
-      </w:r>
-      <w:proofErr w:type="spellEnd"/>
-      <w:r>
-        <w:rPr>
-          <w:sz w:val="20"/>
-          <w:szCs w:val="20"/>
-          <w:lang w:val="en-AU"/>
-        </w:rPr>
-        <w:t xml:space="preserve"> De </w:t>
-      </w:r>
-      <w:proofErr w:type="spellStart"/>
-      <w:r>
-        <w:rPr>
-          <w:sz w:val="20"/>
-          <w:szCs w:val="20"/>
-          <w:lang w:val="en-AU"/>
-        </w:rPr>
-        <w:t>Antonios</w:t>
-      </w:r>
-      <w:proofErr w:type="spellEnd"/>
-      <w:r>
-        <w:rPr>
-          <w:sz w:val="20"/>
-          <w:szCs w:val="20"/>
-          <w:lang w:val="en-AU"/>
-        </w:rPr>
-        <w:t xml:space="preserve">, </w:t>
-      </w:r>
-      <w:proofErr w:type="spellStart"/>
-      <w:r>
-        <w:rPr>
-          <w:sz w:val="20"/>
-          <w:szCs w:val="20"/>
-          <w:lang w:val="en-AU"/>
-        </w:rPr>
-        <w:t>Numenaria</w:t>
-      </w:r>
-      <w:proofErr w:type="spellEnd"/>
-      <w:r>
-        <w:rPr>
-          <w:sz w:val="20"/>
-          <w:szCs w:val="20"/>
-          <w:lang w:val="en-AU"/>
-        </w:rPr>
-        <w:t xml:space="preserve"> </w:t>
-      </w:r>
-      <w:proofErr w:type="spellStart"/>
-      <w:r>
-        <w:rPr>
-          <w:sz w:val="20"/>
-          <w:szCs w:val="20"/>
-          <w:lang w:val="en-AU"/>
-        </w:rPr>
-        <w:t>Illegepha</w:t>
-      </w:r>
-      <w:proofErr w:type="spellEnd"/>
-      <w:r>
-        <w:rPr>
-          <w:sz w:val="20"/>
-          <w:szCs w:val="20"/>
-          <w:lang w:val="en-AU"/>
-        </w:rPr>
-        <w:t xml:space="preserve">, Sum </w:t>
-      </w:r>
-      <w:proofErr w:type="spellStart"/>
-      <w:r>
-        <w:rPr>
-          <w:sz w:val="20"/>
-          <w:szCs w:val="20"/>
-          <w:lang w:val="en-AU"/>
-        </w:rPr>
-        <w:t>Dorrow</w:t>
-      </w:r>
-      <w:proofErr w:type="spellEnd"/>
-      <w:r>
-        <w:rPr>
-          <w:sz w:val="20"/>
-          <w:szCs w:val="20"/>
-          <w:lang w:val="en-AU"/>
-        </w:rPr>
-        <w:t xml:space="preserve">, Juanita Borrows, </w:t>
-      </w:r>
-      <w:proofErr w:type="spellStart"/>
-      <w:r>
-        <w:rPr>
-          <w:sz w:val="20"/>
-          <w:szCs w:val="20"/>
-          <w:lang w:val="en-AU"/>
-        </w:rPr>
-        <w:t>Nagashima</w:t>
-      </w:r>
-      <w:proofErr w:type="spellEnd"/>
-      <w:r>
-        <w:rPr>
-          <w:sz w:val="20"/>
-          <w:szCs w:val="20"/>
-          <w:lang w:val="en-AU"/>
-        </w:rPr>
-        <w:t xml:space="preserve"> An, Ann Mercury, Martin Mons, Kelly Silence, </w:t>
-      </w:r>
-      <w:proofErr w:type="spellStart"/>
-      <w:r>
-        <w:rPr>
-          <w:sz w:val="20"/>
-          <w:szCs w:val="20"/>
-          <w:lang w:val="en-AU"/>
-        </w:rPr>
-        <w:t>Monmart</w:t>
-      </w:r>
-      <w:proofErr w:type="spellEnd"/>
-      <w:r>
-        <w:rPr>
-          <w:sz w:val="20"/>
-          <w:szCs w:val="20"/>
-          <w:lang w:val="en-AU"/>
-        </w:rPr>
-        <w:t xml:space="preserve"> </w:t>
-      </w:r>
-      <w:proofErr w:type="spellStart"/>
-      <w:r>
-        <w:rPr>
-          <w:sz w:val="20"/>
-          <w:szCs w:val="20"/>
-          <w:lang w:val="en-AU"/>
-        </w:rPr>
-        <w:t>Buso</w:t>
-      </w:r>
-      <w:proofErr w:type="spellEnd"/>
-      <w:r>
-        <w:rPr>
-          <w:sz w:val="20"/>
-          <w:szCs w:val="20"/>
-          <w:lang w:val="en-AU"/>
-        </w:rPr>
-        <w:t xml:space="preserve">, Claude </w:t>
-      </w:r>
-      <w:proofErr w:type="spellStart"/>
-      <w:r>
-        <w:rPr>
-          <w:sz w:val="20"/>
-          <w:szCs w:val="20"/>
-          <w:lang w:val="en-AU"/>
-        </w:rPr>
-        <w:t>Juteau</w:t>
-      </w:r>
-      <w:proofErr w:type="spellEnd"/>
-      <w:r>
-        <w:rPr>
-          <w:sz w:val="20"/>
-          <w:szCs w:val="20"/>
-          <w:lang w:val="en-AU"/>
-        </w:rPr>
-        <w:t xml:space="preserve">, Billy </w:t>
-      </w:r>
-      <w:proofErr w:type="spellStart"/>
-      <w:r>
-        <w:rPr>
-          <w:sz w:val="20"/>
-          <w:szCs w:val="20"/>
-          <w:lang w:val="en-AU"/>
-        </w:rPr>
-        <w:t>Gorbachov</w:t>
-      </w:r>
-      <w:proofErr w:type="spellEnd"/>
-      <w:r>
-        <w:rPr>
-          <w:sz w:val="20"/>
-          <w:szCs w:val="20"/>
-          <w:lang w:val="en-AU"/>
-        </w:rPr>
-        <w:t>, Felix Eisner</w:t>
+        <w:t>Steven Green, Mike Meyers, Phillip Mccloud, Daniel Macinson, Olivia Richardson, Shawna Kane, David masters, Shill Drab, Congruent Virtue, Felicity Yung, Minh Ng, Conrad Versatile, Dave Hutchinson*, Nora Phillips, Donna Barber, Bert Muller, Swan Donson, Eric Yi Tan, Chill Latisha, Zao Long, Lom Numming, Minty Love, Shawna Umbapu, Ung Drassil, Mathilda Brown, Donovan Saul, Phillip Ip, Ip Sun Ma, Fernando De La Bellatisimma, Jochen Kraus, Dave Fletcher, Hun Mola, Ulaissi Nabuto, Moran Tam, Faruk Iben Rasim, Summer Thompson, Dana White, Rochanita Felissius Montegeau De Antonios, Numenaria Illegepha, Sum Dorrow, Juanita Borrows, Nagashima An, Ann Mercury, Martin Mons, Kelly Silence, Monmart Buso, Claude Juteau, Billy Gorbachov, Felix Eisner</w:t>
       </w:r>
     </w:p>
     <w:p>
@@ -1036,25 +550,7 @@
                 <w:szCs w:val="20"/>
                 <w:lang w:val="en-AU"/>
               </w:rPr>
-              <w:t>A-Anything (</w:t>
-            </w:r>
-            <w:proofErr w:type="spellStart"/>
-            <w:r>
-              <w:rPr>
-                <w:sz w:val="20"/>
-                <w:szCs w:val="20"/>
-                <w:lang w:val="en-AU"/>
-              </w:rPr>
-              <w:t>Amarital</w:t>
-            </w:r>
-            <w:proofErr w:type="spellEnd"/>
-            <w:r>
-              <w:rPr>
-                <w:sz w:val="20"/>
-                <w:szCs w:val="20"/>
-                <w:lang w:val="en-AU"/>
-              </w:rPr>
-              <w:t>, Asexual, etc.)</w:t>
+              <w:t>A-Anything (Amarital, Asexual, etc.)</w:t>
             </w:r>
           </w:p>
         </w:tc>
@@ -2043,25 +1539,7 @@
           <w:szCs w:val="20"/>
           <w:lang w:val="en-AU"/>
         </w:rPr>
-        <w:t>On a spaceship and can’t get the food doo-</w:t>
-      </w:r>
-      <w:proofErr w:type="spellStart"/>
-      <w:r>
-        <w:rPr>
-          <w:sz w:val="20"/>
-          <w:szCs w:val="20"/>
-          <w:lang w:val="en-AU"/>
-        </w:rPr>
-        <w:t>hicky</w:t>
-      </w:r>
-      <w:proofErr w:type="spellEnd"/>
-      <w:r>
-        <w:rPr>
-          <w:sz w:val="20"/>
-          <w:szCs w:val="20"/>
-          <w:lang w:val="en-AU"/>
-        </w:rPr>
-        <w:t xml:space="preserve"> to work</w:t>
+        <w:t>On a spaceship and can’t get the food doo-hicky to work</w:t>
       </w:r>
     </w:p>
     <w:p>
@@ -2281,25 +1759,7 @@
           <w:szCs w:val="20"/>
           <w:lang w:val="en-AU"/>
         </w:rPr>
-        <w:t xml:space="preserve">The box is just </w:t>
-      </w:r>
-      <w:proofErr w:type="spellStart"/>
-      <w:r>
-        <w:rPr>
-          <w:sz w:val="20"/>
-          <w:szCs w:val="20"/>
-          <w:lang w:val="en-AU"/>
-        </w:rPr>
-        <w:t>waaaaaaay</w:t>
-      </w:r>
-      <w:proofErr w:type="spellEnd"/>
-      <w:r>
-        <w:rPr>
-          <w:sz w:val="20"/>
-          <w:szCs w:val="20"/>
-          <w:lang w:val="en-AU"/>
-        </w:rPr>
-        <w:t xml:space="preserve"> too big</w:t>
+        <w:t>The box is just waaaaaaay too big</w:t>
       </w:r>
     </w:p>
     <w:p>
@@ -3654,23 +3114,13 @@
           <w:lang w:val="en-AU"/>
         </w:rPr>
       </w:pPr>
-      <w:proofErr w:type="spellStart"/>
-      <w:r>
-        <w:rPr>
-          <w:sz w:val="20"/>
-          <w:szCs w:val="20"/>
-          <w:lang w:val="en-AU"/>
-        </w:rPr>
-        <w:t>Otherlands</w:t>
-      </w:r>
-      <w:proofErr w:type="spellEnd"/>
-      <w:r>
-        <w:rPr>
-          <w:sz w:val="20"/>
-          <w:szCs w:val="20"/>
-          <w:lang w:val="en-AU"/>
-        </w:rPr>
-        <w:t xml:space="preserve"> series</w:t>
+      <w:r>
+        <w:rPr>
+          <w:sz w:val="20"/>
+          <w:szCs w:val="20"/>
+          <w:lang w:val="en-AU"/>
+        </w:rPr>
+        <w:t>Otherlands series</w:t>
       </w:r>
     </w:p>
     <w:p>
@@ -3708,23 +3158,13 @@
           <w:lang w:val="en-AU"/>
         </w:rPr>
       </w:pPr>
-      <w:proofErr w:type="spellStart"/>
-      <w:r>
-        <w:rPr>
-          <w:sz w:val="20"/>
-          <w:szCs w:val="20"/>
-          <w:lang w:val="en-AU"/>
-        </w:rPr>
-        <w:t>Barsoom</w:t>
-      </w:r>
-      <w:proofErr w:type="spellEnd"/>
-      <w:r>
-        <w:rPr>
-          <w:sz w:val="20"/>
-          <w:szCs w:val="20"/>
-          <w:lang w:val="en-AU"/>
-        </w:rPr>
-        <w:t xml:space="preserve"> Series</w:t>
+      <w:r>
+        <w:rPr>
+          <w:sz w:val="20"/>
+          <w:szCs w:val="20"/>
+          <w:lang w:val="en-AU"/>
+        </w:rPr>
+        <w:t>Barsoom Series</w:t>
       </w:r>
     </w:p>
     <w:p>
@@ -4274,25 +3714,7 @@
           <w:szCs w:val="20"/>
           <w:lang w:val="en-AU"/>
         </w:rPr>
-        <w:t xml:space="preserve">The </w:t>
-      </w:r>
-      <w:proofErr w:type="spellStart"/>
-      <w:r>
-        <w:rPr>
-          <w:sz w:val="20"/>
-          <w:szCs w:val="20"/>
-          <w:lang w:val="en-AU"/>
-        </w:rPr>
-        <w:t>Gernsback</w:t>
-      </w:r>
-      <w:proofErr w:type="spellEnd"/>
-      <w:r>
-        <w:rPr>
-          <w:sz w:val="20"/>
-          <w:szCs w:val="20"/>
-          <w:lang w:val="en-AU"/>
-        </w:rPr>
-        <w:t xml:space="preserve"> continuum</w:t>
+        <w:t>The Gernsback continuum</w:t>
       </w:r>
     </w:p>
     <w:p>
@@ -4469,37 +3891,12 @@
           <w:szCs w:val="20"/>
         </w:rPr>
       </w:pPr>
-      <w:proofErr w:type="spellStart"/>
-      <w:r>
-        <w:rPr>
-          <w:sz w:val="20"/>
-          <w:szCs w:val="20"/>
-        </w:rPr>
-        <w:t>Nassim</w:t>
-      </w:r>
-      <w:proofErr w:type="spellEnd"/>
-      <w:r>
-        <w:rPr>
-          <w:sz w:val="20"/>
-          <w:szCs w:val="20"/>
-        </w:rPr>
-        <w:t xml:space="preserve"> </w:t>
-      </w:r>
-      <w:proofErr w:type="spellStart"/>
-      <w:r>
-        <w:rPr>
-          <w:sz w:val="20"/>
-          <w:szCs w:val="20"/>
-        </w:rPr>
-        <w:t>Taleb’s</w:t>
-      </w:r>
-      <w:proofErr w:type="spellEnd"/>
-      <w:r>
-        <w:rPr>
-          <w:sz w:val="20"/>
-          <w:szCs w:val="20"/>
-        </w:rPr>
-        <w:t xml:space="preserve"> books (Black Swan, Anti-Fragile, etc.)</w:t>
+      <w:r>
+        <w:rPr>
+          <w:sz w:val="20"/>
+          <w:szCs w:val="20"/>
+        </w:rPr>
+        <w:t>Nassim Taleb’s books (Black Swan, Anti-Fragile, etc.)</w:t>
       </w:r>
     </w:p>
     <w:p>
@@ -4545,23 +3942,7 @@
           <w:sz w:val="20"/>
           <w:szCs w:val="20"/>
         </w:rPr>
-        <w:t xml:space="preserve">What </w:t>
-      </w:r>
-      <w:proofErr w:type="spellStart"/>
-      <w:r>
-        <w:rPr>
-          <w:sz w:val="20"/>
-          <w:szCs w:val="20"/>
-        </w:rPr>
-        <w:t>self delusion</w:t>
-      </w:r>
-      <w:proofErr w:type="spellEnd"/>
-      <w:r>
-        <w:rPr>
-          <w:sz w:val="20"/>
-          <w:szCs w:val="20"/>
-        </w:rPr>
-        <w:t xml:space="preserve"> would drive you to write a novel? WHO DO YOU THINK YOU ARE? </w:t>
+        <w:t xml:space="preserve">What self delusion would drive you to write a novel? WHO DO YOU THINK YOU ARE? </w:t>
       </w:r>
     </w:p>
     <w:p>
@@ -5200,17 +4581,8 @@
           <w:sz w:val="20"/>
           <w:szCs w:val="20"/>
         </w:rPr>
-        <w:t xml:space="preserve">Risk something today – experiment! Let the puppy </w:t>
-      </w:r>
-      <w:proofErr w:type="spellStart"/>
-      <w:r>
-        <w:rPr>
-          <w:sz w:val="20"/>
-          <w:szCs w:val="20"/>
-        </w:rPr>
-        <w:t>ruuuuuuuun</w:t>
-      </w:r>
-      <w:proofErr w:type="spellEnd"/>
+        <w:t>Risk something today – experiment! Let the puppy ruuuuuuuun</w:t>
+      </w:r>
     </w:p>
     <w:p>
       <w:pPr>
@@ -5259,57 +4631,7 @@
           <w:sz w:val="20"/>
           <w:szCs w:val="20"/>
         </w:rPr>
-        <w:t>The Center of Metropolis has the most expensive real-estate in the world (</w:t>
-      </w:r>
-      <w:proofErr w:type="spellStart"/>
-      <w:r>
-        <w:rPr>
-          <w:sz w:val="20"/>
-          <w:szCs w:val="20"/>
-        </w:rPr>
-        <w:t>hehe</w:t>
-      </w:r>
-      <w:proofErr w:type="spellEnd"/>
-      <w:r>
-        <w:rPr>
-          <w:sz w:val="20"/>
-          <w:szCs w:val="20"/>
-        </w:rPr>
-        <w:t>) – If I work a very – VERY – good job anywhere, and save all of my money every month, I could use all the money saved that month to buy one meter. One. Square. Meter. In center Metropolis. Even not really a good meter. A shitty meter, on the outskirts, really borderline neighborhoods near the suburbs (</w:t>
-      </w:r>
-      <w:proofErr w:type="spellStart"/>
-      <w:proofErr w:type="gramStart"/>
-      <w:r>
-        <w:rPr>
-          <w:sz w:val="20"/>
-          <w:szCs w:val="20"/>
-        </w:rPr>
-        <w:t>Ew</w:t>
-      </w:r>
-      <w:proofErr w:type="spellEnd"/>
-      <w:proofErr w:type="gramEnd"/>
-      <w:r>
-        <w:rPr>
-          <w:sz w:val="20"/>
-          <w:szCs w:val="20"/>
-        </w:rPr>
-        <w:t xml:space="preserve">). This place, this tiny shelter which cost more than most castles and some countries in Africa was given to me by Grandfather. Not my actual grandfather, he died before I was born, I mean The Grandfather – the Emperor, the ruler, the master of the Thousand planet imperium of Otherworld 1. He though I was spunky and funny. I was smart, and </w:t>
-      </w:r>
-      <w:proofErr w:type="spellStart"/>
-      <w:r>
-        <w:rPr>
-          <w:sz w:val="20"/>
-          <w:szCs w:val="20"/>
-        </w:rPr>
-        <w:t>kniving</w:t>
-      </w:r>
-      <w:proofErr w:type="spellEnd"/>
-      <w:r>
-        <w:rPr>
-          <w:sz w:val="20"/>
-          <w:szCs w:val="20"/>
-        </w:rPr>
-        <w:t xml:space="preserve">, and he knew – so, when </w:t>
+        <w:t xml:space="preserve">The Center of Metropolis has the most expensive real-estate in the world (hehe) – If I work a very – VERY – good job anywhere, and save all of my money every month, I could use all the money saved that month to buy one meter. One. Square. Meter. In center Metropolis. Even not really a good meter. A shitty meter, on the outskirts, really borderline neighborhoods near the suburbs (Ew). This place, this tiny shelter which cost more than most castles and some countries in Africa was given to me by Grandfather. Not my actual grandfather, he died before I was born, I mean The Grandfather – the Emperor, the ruler, the master of the Thousand planet imperium of Otherworld 1. He though I was spunky and funny. I was smart, and kniving, and he knew – so, when </w:t>
       </w:r>
     </w:p>
     <w:p>
@@ -5475,54 +4797,22 @@
           <w:sz w:val="20"/>
           <w:szCs w:val="20"/>
         </w:rPr>
-        <w:t xml:space="preserve">As the leaves fall down all around, the squirrels running up and down the trees all around the autumnal cemetery, carrying nuts, seeds of spring, and the souls of the dead, you notice one particularly large squirrel – a golden chestnut squirrel, with shiny eyes and a large, fluffy tail – </w:t>
-      </w:r>
-      <w:proofErr w:type="spellStart"/>
-      <w:r>
-        <w:rPr>
-          <w:sz w:val="20"/>
-          <w:szCs w:val="20"/>
-        </w:rPr>
-        <w:t>beconing</w:t>
-      </w:r>
-      <w:proofErr w:type="spellEnd"/>
-      <w:r>
-        <w:rPr>
-          <w:sz w:val="20"/>
-          <w:szCs w:val="20"/>
-        </w:rPr>
-        <w:t xml:space="preserve"> to you.</w:t>
-      </w:r>
-    </w:p>
-    <w:p>
-      <w:pPr>
-        <w:rPr>
-          <w:sz w:val="20"/>
-          <w:szCs w:val="20"/>
-        </w:rPr>
-      </w:pPr>
-      <w:r>
-        <w:rPr>
-          <w:sz w:val="20"/>
-          <w:szCs w:val="20"/>
-        </w:rPr>
-        <w:t xml:space="preserve">You look around to see if you’re alone and see no-one – not a soul, in fact. You approach the odd squirrel, and it rushes ahead, down the path, and stops. </w:t>
-      </w:r>
-      <w:proofErr w:type="gramStart"/>
-      <w:r>
-        <w:rPr>
-          <w:sz w:val="20"/>
-          <w:szCs w:val="20"/>
-        </w:rPr>
-        <w:t>Looking back at you, seemingly calling out to you to follow it.</w:t>
-      </w:r>
-      <w:proofErr w:type="gramEnd"/>
-      <w:r>
-        <w:rPr>
-          <w:sz w:val="20"/>
-          <w:szCs w:val="20"/>
-        </w:rPr>
-        <w:t xml:space="preserve"> As you begin to follow it you notice a glint of green in one of its rather large ears, and are surprised to see that it is an earring – a silver earing with a jade stone embedded in its midst. The squirrel ducks into a small hole near one of the tombstones at the cemetery, and you come to a halt – the hole is obviously too small for you, and odd as it might be to have a ridiculously beautiful squirrel run ahead of you and wear an earring, you cannot fit in the tiny hole through which it just ran. Or can you? You go down on all four, peering around to make sure no one sees you in this moment of silliness, and try to fit a hand into the hold. Your hand fits a little past the wrist, yet no more. No, you cannot fit in there. What were you thinking? As you stand up a soft chuckle makes you turn around, only to see the squirrel standing on top of one of the other tombstones, looking around innocently and pretending not to have noticed you sticking your hand into a grave.</w:t>
+        <w:t>As the leaves fall down all around, the squirrels running up and down the trees all around the autumnal cemetery, carrying nuts, seeds of spring, and the souls of the dead, you notice one particularly large squirrel – a golden chestnut squirrel, with shiny eyes and a large, fluffy tail – beconing to you.</w:t>
+      </w:r>
+    </w:p>
+    <w:p>
+      <w:pPr>
+        <w:rPr>
+          <w:sz w:val="20"/>
+          <w:szCs w:val="20"/>
+        </w:rPr>
+      </w:pPr>
+      <w:r>
+        <w:rPr>
+          <w:sz w:val="20"/>
+          <w:szCs w:val="20"/>
+        </w:rPr>
+        <w:t>You look around to see if you’re alone and see no-one – not a soul, in fact. You approach the odd squirrel, and it rushes ahead, down the path, and stops. Looking back at you, seemingly calling out to you to follow it. As you begin to follow it you notice a glint of green in one of its rather large ears, and are surprised to see that it is an earring – a silver earing with a jade stone embedded in its midst. The squirrel ducks into a small hole near one of the tombstones at the cemetery, and you come to a halt – the hole is obviously too small for you, and odd as it might be to have a ridiculously beautiful squirrel run ahead of you and wear an earring, you cannot fit in the tiny hole through which it just ran. Or can you? You go down on all four, peering around to make sure no one sees you in this moment of silliness, and try to fit a hand into the hold. Your hand fits a little past the wrist, yet no more. No, you cannot fit in there. What were you thinking? As you stand up a soft chuckle makes you turn around, only to see the squirrel standing on top of one of the other tombstones, looking around innocently and pretending not to have noticed you sticking your hand into a grave.</w:t>
       </w:r>
     </w:p>
     <w:p>
@@ -5557,39 +4847,7 @@
           <w:sz w:val="20"/>
           <w:szCs w:val="20"/>
         </w:rPr>
-        <w:t xml:space="preserve">The squirrel is turning into a </w:t>
-      </w:r>
-      <w:proofErr w:type="gramStart"/>
-      <w:r>
-        <w:rPr>
-          <w:sz w:val="20"/>
-          <w:szCs w:val="20"/>
-        </w:rPr>
-        <w:t>man,</w:t>
-      </w:r>
-      <w:proofErr w:type="gramEnd"/>
-      <w:r>
-        <w:rPr>
-          <w:sz w:val="20"/>
-          <w:szCs w:val="20"/>
-        </w:rPr>
-        <w:t xml:space="preserve"> the squirrels are </w:t>
-      </w:r>
-      <w:proofErr w:type="spellStart"/>
-      <w:r>
-        <w:rPr>
-          <w:sz w:val="20"/>
-          <w:szCs w:val="20"/>
-        </w:rPr>
-        <w:t>Psychopomps</w:t>
-      </w:r>
-      <w:proofErr w:type="spellEnd"/>
-      <w:r>
-        <w:rPr>
-          <w:sz w:val="20"/>
-          <w:szCs w:val="20"/>
-        </w:rPr>
-        <w:t xml:space="preserve"> (New word! Woohoo!), guides to the dead, is the reader dead? Etc.</w:t>
+        <w:t>The squirrel is turning into a man, the squirrels are Psychopomps (New word! Woohoo!), guides to the dead, is the reader dead? Etc.</w:t>
       </w:r>
     </w:p>
     <w:p>
@@ -5668,19 +4926,8 @@
           <w:sz w:val="20"/>
           <w:szCs w:val="20"/>
         </w:rPr>
-        <w:t xml:space="preserve">Another free write..... </w:t>
-      </w:r>
-      <w:proofErr w:type="spellStart"/>
-      <w:proofErr w:type="gramStart"/>
-      <w:r>
-        <w:rPr>
-          <w:sz w:val="20"/>
-          <w:szCs w:val="20"/>
-        </w:rPr>
-        <w:t>yaaaay</w:t>
-      </w:r>
-      <w:proofErr w:type="spellEnd"/>
-      <w:proofErr w:type="gramEnd"/>
+        <w:t>Another free write..... yaaaay</w:t>
+      </w:r>
     </w:p>
     <w:p>
       <w:pPr>
@@ -5729,68 +4976,27 @@
           <w:szCs w:val="20"/>
         </w:rPr>
       </w:pPr>
-      <w:proofErr w:type="gramStart"/>
-      <w:r>
-        <w:rPr>
-          <w:sz w:val="20"/>
-          <w:szCs w:val="20"/>
-        </w:rPr>
-        <w:t>POV of a lamp in a hotel.</w:t>
-      </w:r>
-      <w:proofErr w:type="gramEnd"/>
-      <w:r>
-        <w:rPr>
-          <w:sz w:val="20"/>
-          <w:szCs w:val="20"/>
-        </w:rPr>
-        <w:t xml:space="preserve"> Cause why the fuck not.</w:t>
-      </w:r>
-    </w:p>
-    <w:p>
-      <w:pPr>
-        <w:rPr>
-          <w:sz w:val="20"/>
-          <w:szCs w:val="20"/>
-        </w:rPr>
-      </w:pPr>
-      <w:r>
-        <w:rPr>
-          <w:sz w:val="20"/>
-          <w:szCs w:val="20"/>
-        </w:rPr>
-        <w:t xml:space="preserve">Few ever consider the stuff which surrounds them. We live in boxes, </w:t>
-      </w:r>
-      <w:proofErr w:type="spellStart"/>
-      <w:r>
-        <w:rPr>
-          <w:sz w:val="20"/>
-          <w:szCs w:val="20"/>
-        </w:rPr>
-        <w:t>wether</w:t>
-      </w:r>
-      <w:proofErr w:type="spellEnd"/>
-      <w:r>
-        <w:rPr>
-          <w:sz w:val="20"/>
-          <w:szCs w:val="20"/>
-        </w:rPr>
-        <w:t xml:space="preserve"> rooms or offices or gyms or cars, we’re trapping ourselves willingly in a box for most of our lives without care for anything else. Yet we share these boxes with people, animals, and so called stuff, without giving it a second thought. I am one of those.... “</w:t>
-      </w:r>
-      <w:proofErr w:type="gramStart"/>
-      <w:r>
-        <w:rPr>
-          <w:sz w:val="20"/>
-          <w:szCs w:val="20"/>
-        </w:rPr>
-        <w:t>stuff</w:t>
-      </w:r>
-      <w:proofErr w:type="gramEnd"/>
-      <w:r>
-        <w:rPr>
-          <w:sz w:val="20"/>
-          <w:szCs w:val="20"/>
-        </w:rPr>
-        <w:t>”.</w:t>
+      <w:r>
+        <w:rPr>
+          <w:sz w:val="20"/>
+          <w:szCs w:val="20"/>
+        </w:rPr>
+        <w:t>POV of a lamp in a hotel. Cause why the fuck not.</w:t>
+      </w:r>
+    </w:p>
+    <w:p>
+      <w:pPr>
+        <w:rPr>
+          <w:sz w:val="20"/>
+          <w:szCs w:val="20"/>
+        </w:rPr>
+      </w:pPr>
+      <w:r>
+        <w:rPr>
+          <w:sz w:val="20"/>
+          <w:szCs w:val="20"/>
+        </w:rPr>
+        <w:t>Few ever consider the stuff which surrounds them. We live in boxes, wether rooms or offices or gyms or cars, we’re trapping ourselves willingly in a box for most of our lives without care for anything else. Yet we share these boxes with people, animals, and so called stuff, without giving it a second thought. I am one of those.... “stuff”.</w:t>
       </w:r>
     </w:p>
     <w:p>
@@ -5820,23 +5026,7 @@
           <w:sz w:val="20"/>
           <w:szCs w:val="20"/>
         </w:rPr>
-        <w:t xml:space="preserve">I remember distinctly group of people. They were two tall ones, and two small ones, and they brought a glow of their own – one like me. It was small and colorful, not as large and majestic as I, yet in its own way it was adorable and unique. Its glow was softer than mine, lower, smaller, as if meant for a child. Indeed, the little people seem to like it a lot. Are they children? Are people children born smaller? People seem to change, since I see some of the people who visit my box visiting again, looking a little different each time, but I don’t think that the change is so dramatic. I’ve never seen a group of people coming and going, with one of them stretching or contracting. It’s odd, but so are people. The small glow was very kind – it said it is with these people all the time, in their box. </w:t>
-      </w:r>
-      <w:proofErr w:type="gramStart"/>
-      <w:r>
-        <w:rPr>
-          <w:sz w:val="20"/>
-          <w:szCs w:val="20"/>
-        </w:rPr>
-        <w:t>Specifically with the small people.</w:t>
-      </w:r>
-      <w:proofErr w:type="gramEnd"/>
-      <w:r>
-        <w:rPr>
-          <w:sz w:val="20"/>
-          <w:szCs w:val="20"/>
-        </w:rPr>
-        <w:t xml:space="preserve"> It glows for them, and they are happy. Sounds like a calm life, but so monotonous – it would drive me up the wall, which I hope would be kind enough not to be too weird about it. </w:t>
+        <w:t xml:space="preserve">I remember distinctly group of people. They were two tall ones, and two small ones, and they brought a glow of their own – one like me. It was small and colorful, not as large and majestic as I, yet in its own way it was adorable and unique. Its glow was softer than mine, lower, smaller, as if meant for a child. Indeed, the little people seem to like it a lot. Are they children? Are people children born smaller? People seem to change, since I see some of the people who visit my box visiting again, looking a little different each time, but I don’t think that the change is so dramatic. I’ve never seen a group of people coming and going, with one of them stretching or contracting. It’s odd, but so are people. The small glow was very kind – it said it is with these people all the time, in their box. Specifically with the small people. It glows for them, and they are happy. Sounds like a calm life, but so monotonous – it would drive me up the wall, which I hope would be kind enough not to be too weird about it. </w:t>
       </w:r>
     </w:p>
     <w:p>
@@ -6016,37 +5206,12 @@
           <w:szCs w:val="20"/>
         </w:rPr>
       </w:pPr>
-      <w:proofErr w:type="gramStart"/>
-      <w:r>
-        <w:rPr>
-          <w:sz w:val="20"/>
-          <w:szCs w:val="20"/>
-        </w:rPr>
-        <w:t>A late night drive.</w:t>
-      </w:r>
-      <w:proofErr w:type="gramEnd"/>
-      <w:r>
-        <w:rPr>
-          <w:sz w:val="20"/>
-          <w:szCs w:val="20"/>
-        </w:rPr>
-        <w:t xml:space="preserve"> Tim Clare is driving while I’m writing, so that’s the first thing that pops to my mind. IT is a somewhat interesting </w:t>
-      </w:r>
-      <w:proofErr w:type="spellStart"/>
-      <w:r>
-        <w:rPr>
-          <w:sz w:val="20"/>
-          <w:szCs w:val="20"/>
-        </w:rPr>
-        <w:t>parabole</w:t>
-      </w:r>
-      <w:proofErr w:type="spellEnd"/>
-      <w:r>
-        <w:rPr>
-          <w:sz w:val="20"/>
-          <w:szCs w:val="20"/>
-        </w:rPr>
-        <w:t xml:space="preserve"> to my current situation – life’s moody and messy, looking and feeling like you do at night – somewhat dirty, smelly, and maybe in a </w:t>
+      <w:r>
+        <w:rPr>
+          <w:sz w:val="20"/>
+          <w:szCs w:val="20"/>
+        </w:rPr>
+        <w:t xml:space="preserve">A late night drive. Tim Clare is driving while I’m writing, so that’s the first thing that pops to my mind. IT is a somewhat interesting parabole to my current situation – life’s moody and messy, looking and feeling like you do at night – somewhat dirty, smelly, and maybe in a </w:t>
       </w:r>
       <w:r>
         <w:rPr>
@@ -6077,503 +5242,60 @@
           <w:sz w:val="20"/>
           <w:szCs w:val="20"/>
         </w:rPr>
-        <w:t xml:space="preserve">I’ll be brutally honest here. I hate myself. </w:t>
-      </w:r>
-      <w:proofErr w:type="gramStart"/>
-      <w:r>
-        <w:rPr>
-          <w:sz w:val="20"/>
-          <w:szCs w:val="20"/>
-        </w:rPr>
-        <w:t>A lot.</w:t>
-      </w:r>
-      <w:proofErr w:type="gramEnd"/>
-      <w:r>
-        <w:rPr>
-          <w:sz w:val="20"/>
-          <w:szCs w:val="20"/>
-        </w:rPr>
-        <w:t xml:space="preserve"> Sometimes more than others, but mostly I don’t like myself. I know I have promise, and am somewhat smart, yet I constantly fail at everything. Like a night drive that never ends. Always smelly, always a mess, with a significant stubble, but remembering that you were once clean and shaven and happy and nice smelling, and life was not too complex. Yes, I am demanding a lot from myself, but it </w:t>
-      </w:r>
-      <w:proofErr w:type="spellStart"/>
-      <w:r>
-        <w:rPr>
-          <w:sz w:val="20"/>
-          <w:szCs w:val="20"/>
-        </w:rPr>
-        <w:t>oly</w:t>
-      </w:r>
-      <w:proofErr w:type="spellEnd"/>
-      <w:r>
-        <w:rPr>
-          <w:sz w:val="20"/>
-          <w:szCs w:val="20"/>
-        </w:rPr>
-        <w:t xml:space="preserve"> makes sense. I HAVE to prove to me, above everyone else, that I don’t really suck. I mean, I’m a failure at almost everything I tried doing – I barely passed my degree, didn’t do well at school, traditionally bad with women, am a bad engineer and scientist and everything I presume and constantly lie to people I am. That is such a shame, but I cannot help </w:t>
-      </w:r>
-      <w:proofErr w:type="spellStart"/>
-      <w:r>
-        <w:rPr>
-          <w:sz w:val="20"/>
-          <w:szCs w:val="20"/>
-        </w:rPr>
-        <w:t>my self</w:t>
-      </w:r>
-      <w:proofErr w:type="spellEnd"/>
-      <w:r>
-        <w:rPr>
-          <w:sz w:val="20"/>
-          <w:szCs w:val="20"/>
-        </w:rPr>
-        <w:t xml:space="preserve">. It feels like I’m constantly letting everyone down, always, non-stop, and </w:t>
-      </w:r>
-      <w:proofErr w:type="gramStart"/>
-      <w:r>
-        <w:rPr>
-          <w:sz w:val="20"/>
-          <w:szCs w:val="20"/>
-        </w:rPr>
-        <w:t>even</w:t>
-      </w:r>
-      <w:proofErr w:type="gramEnd"/>
-      <w:r>
-        <w:rPr>
-          <w:sz w:val="20"/>
-          <w:szCs w:val="20"/>
-        </w:rPr>
-        <w:t xml:space="preserve"> myself, but there is nothing to be done about it. “Sit and do stuff better” is usually what I get, but that’s not how things work, that’s not how any of that work. What, you can’t lift a weight, so lifting a much heavier weight would suddenly cure it? I. HATE. MYSELF. </w:t>
-      </w:r>
-      <w:proofErr w:type="gramStart"/>
-      <w:r>
-        <w:rPr>
-          <w:sz w:val="20"/>
-          <w:szCs w:val="20"/>
-        </w:rPr>
-        <w:t>Most of the time.</w:t>
-      </w:r>
-      <w:proofErr w:type="gramEnd"/>
-      <w:r>
-        <w:rPr>
-          <w:sz w:val="20"/>
-          <w:szCs w:val="20"/>
-        </w:rPr>
-        <w:t xml:space="preserve"> Sometimes, I think I might be crazy. Or, well, not completely crazy, but somewhat unhinged. If I ever go to a shrink, I’m probably not coming out the same door, is what I’m saying. I’m talking to myself sometimes, and I’m </w:t>
-      </w:r>
-      <w:proofErr w:type="gramStart"/>
-      <w:r>
-        <w:rPr>
-          <w:sz w:val="20"/>
-          <w:szCs w:val="20"/>
-        </w:rPr>
-        <w:t>weird,</w:t>
-      </w:r>
-      <w:proofErr w:type="gramEnd"/>
-      <w:r>
-        <w:rPr>
-          <w:sz w:val="20"/>
-          <w:szCs w:val="20"/>
-        </w:rPr>
-        <w:t xml:space="preserve"> and awkward at many times and to be fair I suck at almost anything. I pick something up and give it up </w:t>
-      </w:r>
-      <w:proofErr w:type="spellStart"/>
-      <w:r>
-        <w:rPr>
-          <w:sz w:val="20"/>
-          <w:szCs w:val="20"/>
-        </w:rPr>
-        <w:t>immidietly</w:t>
-      </w:r>
-      <w:proofErr w:type="spellEnd"/>
-      <w:r>
-        <w:rPr>
-          <w:sz w:val="20"/>
-          <w:szCs w:val="20"/>
-        </w:rPr>
-        <w:t>, and recently I can’t even cry properly – I can’t let that part of me that was so easy to access a few years ago roam free. I am stuck in this sort of comfortable middle of the road and I’m anxious about everything and GOD DO I HATE MYSELF.</w:t>
-      </w:r>
-    </w:p>
-    <w:p>
-      <w:pPr>
-        <w:rPr>
-          <w:sz w:val="20"/>
-          <w:szCs w:val="20"/>
-        </w:rPr>
-      </w:pPr>
-      <w:r>
-        <w:rPr>
-          <w:sz w:val="20"/>
-          <w:szCs w:val="20"/>
-        </w:rPr>
-        <w:t xml:space="preserve">Now, the bad part is that I know. I know this doesn’t make any sense. But I have become so good at lying to everyone about everything that I’m also successful at lying to myself about how great and loved and successful I am without having any evidence to support it. It feels terrible. I am actually anxious that the podcast limit of ten minutes would be reached before I get this nonsense off my chest. Dear god, what a nightmare. I...... I just don’t know. It’s tough. I know I’m smart and special, but I also know that I’m not smart and not special and that this knowledge that’s engrained in the back of my head that I am is false and I don’t deserve anything because in all honesty, I </w:t>
-      </w:r>
-      <w:proofErr w:type="spellStart"/>
-      <w:r>
-        <w:rPr>
-          <w:sz w:val="20"/>
-          <w:szCs w:val="20"/>
-        </w:rPr>
-        <w:t>kinda</w:t>
-      </w:r>
-      <w:proofErr w:type="spellEnd"/>
-      <w:r>
-        <w:rPr>
-          <w:sz w:val="20"/>
-          <w:szCs w:val="20"/>
-        </w:rPr>
-        <w:t xml:space="preserve"> suck. </w:t>
-      </w:r>
-    </w:p>
-    <w:p>
-      <w:pPr>
-        <w:rPr>
-          <w:sz w:val="20"/>
-          <w:szCs w:val="20"/>
-        </w:rPr>
-      </w:pPr>
-      <w:r>
-        <w:rPr>
-          <w:sz w:val="20"/>
-          <w:szCs w:val="20"/>
-        </w:rPr>
-        <w:t xml:space="preserve">Yeah, it doesn’t make any sense. But neither do my life. I hope that by putting it all down here it will all go away now. But to be honest, I don’t know. Is pushing myself really that good? Is it possible? Is it worth anything at all? I mean, as a result of doing all these stuff over the years I am – what? A pathetic excuse of a man, cowardly, not manly in the eyes of my girlfriend (she might be able to lie to herself, but not to me. It is important to her and I do not deliver on this bit), a failure in almost every task I undertake, yet I still somehow stick with it. I know, all the big shots of the past say that this is normal and leaning into uncomfortable areas is super important and useful, but I..... </w:t>
-      </w:r>
-      <w:proofErr w:type="gramStart"/>
-      <w:r>
-        <w:rPr>
-          <w:sz w:val="20"/>
-          <w:szCs w:val="20"/>
-        </w:rPr>
-        <w:t>just</w:t>
-      </w:r>
-      <w:proofErr w:type="gramEnd"/>
-      <w:r>
-        <w:rPr>
-          <w:sz w:val="20"/>
-          <w:szCs w:val="20"/>
-        </w:rPr>
-        <w:t xml:space="preserve"> don’t see it. Yeah, I finished engineering university with the odds stacked against me and I’ve tried all these things I know I’d suck at, which is sort of good? </w:t>
-      </w:r>
-      <w:proofErr w:type="gramStart"/>
-      <w:r>
-        <w:rPr>
-          <w:sz w:val="20"/>
-          <w:szCs w:val="20"/>
-        </w:rPr>
-        <w:t>Maybe?</w:t>
-      </w:r>
-      <w:proofErr w:type="gramEnd"/>
-      <w:r>
-        <w:rPr>
-          <w:sz w:val="20"/>
-          <w:szCs w:val="20"/>
-        </w:rPr>
-        <w:t xml:space="preserve"> Maybe my grace is that I’ll be forgotten within a week after I die, which would perhaps be a blessing. Better than go down in history as a man who failed a fuck-ton of stuff. But maybe not being </w:t>
-      </w:r>
-      <w:proofErr w:type="spellStart"/>
+        <w:t>I’ll be brutally honest here. I hate myself. A lot. Sometimes more than others, but mostly I don’t like myself. I know I have promise, and am somewhat smart, yet I constantly fail at everything. Like a night drive that never ends. Always smelly, always a mess, with a significant stubble, but remembering that you were once clean and shaven and happy and nice smelling, and life was not too complex. Yes, I am demanding a lot from myself, but it oly makes sense. I HAVE to prove to me, above everyone else, that I don’t really suck. I mean, I’m a failure at almost everything I tried doing – I barely passed my degree, didn’t do well at school, traditionally bad with women, am a bad engineer and scientist and everything I presume and constantly lie to people I am. That is such a shame, but I cannot help my self. It feels like I’m constantly letting everyone down, always, non-stop, and even myself, but there is nothing to be done about it. “Sit and do stuff better” is usually what I get, but that’s not how things work, that’s not how any of that work. What, you can’t lift a weight, so lifting a much heavier weight would suddenly cure it? I. HATE. MYSELF. Most of the time. Sometimes, I think I might be crazy. Or, well, not completely crazy, but somewhat unhinged. If I ever go to a shrink, I’m probably not coming out the same door, is what I’m saying. I’m talking to myself sometimes, and I’m weird, and awkward at many times and to be fair I suck at almost anything. I pick something up and give it up immidietly, and recently I can’t even cry properly – I can’t let that part of me that was so easy to access a few years ago roam free. I am stuck in this sort of comfortable middle of the road and I’m anxious about everything and GOD DO I HATE MYSELF.</w:t>
+      </w:r>
+    </w:p>
+    <w:p>
+      <w:pPr>
+        <w:rPr>
+          <w:sz w:val="20"/>
+          <w:szCs w:val="20"/>
+        </w:rPr>
+      </w:pPr>
+      <w:r>
+        <w:rPr>
+          <w:sz w:val="20"/>
+          <w:szCs w:val="20"/>
+        </w:rPr>
+        <w:t xml:space="preserve">Now, the bad part is that I know. I know this doesn’t make any sense. But I have become so good at lying to everyone about everything that I’m also successful at lying to myself about how great and loved and successful I am without having any evidence to support it. It feels terrible. I am actually anxious that the podcast limit of ten minutes would be reached before I get this nonsense off my chest. Dear god, what a nightmare. I...... I just don’t know. It’s tough. I know I’m smart and special, but I also know that I’m not smart and not special and that this knowledge that’s engrained in the back of my head that I am is false and I don’t deserve anything because in all honesty, I kinda suck. </w:t>
+      </w:r>
+    </w:p>
+    <w:p>
+      <w:pPr>
+        <w:rPr>
+          <w:sz w:val="20"/>
+          <w:szCs w:val="20"/>
+        </w:rPr>
+      </w:pPr>
+      <w:r>
+        <w:rPr>
+          <w:sz w:val="20"/>
+          <w:szCs w:val="20"/>
+        </w:rPr>
+        <w:t xml:space="preserve">Yeah, it doesn’t make any sense. But neither do my life. I hope that by putting it all down here it will all go away now. But to be honest, I don’t know. Is pushing myself really that good? Is it possible? Is it worth anything at all? I mean, as a result of doing all these stuff over the years I am – what? A pathetic excuse of a man, cowardly, not manly in the eyes of my girlfriend (she might be able to lie to herself, but not to me. It is important to her and I do not deliver on this bit), a failure in almost every task I undertake, yet I still somehow stick with it. I know, all the big shots of the past say that this is normal and leaning into uncomfortable areas is super important and useful, but I..... just don’t see it. Yeah, I finished engineering university with the odds stacked against me and I’ve tried all these things I know I’d suck at, which is sort of good? Maybe? Maybe my grace is that I’ll be forgotten within a week after I die, which would perhaps be a blessing. Better than go down in history as a man who failed a fuck-ton of stuff. But maybe not being </w:t>
+      </w:r>
       <w:r>
         <w:rPr>
           <w:sz w:val="20"/>
           <w:szCs w:val="20"/>
         </w:rPr>
         <w:lastRenderedPageBreak/>
-        <w:t>rememberd</w:t>
-      </w:r>
-      <w:proofErr w:type="spellEnd"/>
-      <w:r>
-        <w:rPr>
-          <w:sz w:val="20"/>
-          <w:szCs w:val="20"/>
-        </w:rPr>
-        <w:t xml:space="preserve"> is a good thing. </w:t>
-      </w:r>
-      <w:proofErr w:type="gramStart"/>
-      <w:r>
-        <w:rPr>
-          <w:sz w:val="20"/>
-          <w:szCs w:val="20"/>
-        </w:rPr>
-        <w:t>Maybe just.....</w:t>
-      </w:r>
-      <w:proofErr w:type="gramEnd"/>
-      <w:r>
-        <w:rPr>
-          <w:sz w:val="20"/>
-          <w:szCs w:val="20"/>
-        </w:rPr>
-        <w:t xml:space="preserve"> </w:t>
-      </w:r>
-      <w:proofErr w:type="gramStart"/>
-      <w:r>
-        <w:rPr>
-          <w:sz w:val="20"/>
-          <w:szCs w:val="20"/>
-        </w:rPr>
-        <w:t>letting</w:t>
-      </w:r>
-      <w:proofErr w:type="gramEnd"/>
-      <w:r>
-        <w:rPr>
-          <w:sz w:val="20"/>
-          <w:szCs w:val="20"/>
-        </w:rPr>
-        <w:t xml:space="preserve"> go. Accepting that I am average and nothing special and running with it. </w:t>
-      </w:r>
-      <w:proofErr w:type="gramStart"/>
-      <w:r>
-        <w:rPr>
-          <w:sz w:val="20"/>
-          <w:szCs w:val="20"/>
-        </w:rPr>
-        <w:t>not</w:t>
-      </w:r>
-      <w:proofErr w:type="gramEnd"/>
-      <w:r>
-        <w:rPr>
-          <w:sz w:val="20"/>
-          <w:szCs w:val="20"/>
-        </w:rPr>
-        <w:t xml:space="preserve"> expecting anything, just doing the bare minimum, and passing life until I’m gone. </w:t>
-      </w:r>
-      <w:proofErr w:type="gramStart"/>
-      <w:r>
-        <w:rPr>
-          <w:sz w:val="20"/>
-          <w:szCs w:val="20"/>
-        </w:rPr>
-        <w:t>Maybe.</w:t>
-      </w:r>
-      <w:proofErr w:type="gramEnd"/>
-      <w:r>
-        <w:rPr>
-          <w:sz w:val="20"/>
-          <w:szCs w:val="20"/>
-        </w:rPr>
-        <w:t xml:space="preserve"> It is kind of pretentious writing it all down here, “pouring my heart on the page” and all, but fuck. I’m almost crying. Just at the back of my eyes, that silent pressure that </w:t>
-      </w:r>
-      <w:proofErr w:type="spellStart"/>
-      <w:r>
-        <w:rPr>
-          <w:sz w:val="20"/>
-          <w:szCs w:val="20"/>
-        </w:rPr>
-        <w:t>aaaaaalmost</w:t>
-      </w:r>
-      <w:proofErr w:type="spellEnd"/>
-      <w:r>
-        <w:rPr>
-          <w:sz w:val="20"/>
-          <w:szCs w:val="20"/>
-        </w:rPr>
-        <w:t xml:space="preserve"> the dam is broken and the tears would flow. But I can’t. I don’t deserve to cry. I’ll pull through. Maybe someday it’ll all pay off in some weird way. </w:t>
-      </w:r>
-      <w:proofErr w:type="gramStart"/>
-      <w:r>
-        <w:rPr>
-          <w:sz w:val="20"/>
-          <w:szCs w:val="20"/>
-        </w:rPr>
-        <w:t>Maybe not.</w:t>
-      </w:r>
-      <w:proofErr w:type="gramEnd"/>
-      <w:r>
-        <w:rPr>
-          <w:sz w:val="20"/>
-          <w:szCs w:val="20"/>
-        </w:rPr>
-        <w:t xml:space="preserve"> </w:t>
-      </w:r>
-      <w:proofErr w:type="gramStart"/>
-      <w:r>
-        <w:rPr>
-          <w:sz w:val="20"/>
-          <w:szCs w:val="20"/>
-        </w:rPr>
-        <w:t>Probably not.</w:t>
-      </w:r>
-      <w:proofErr w:type="gramEnd"/>
-      <w:r>
-        <w:rPr>
-          <w:sz w:val="20"/>
-          <w:szCs w:val="20"/>
-        </w:rPr>
-        <w:t xml:space="preserve"> But I will try. I am afraid. </w:t>
-      </w:r>
-      <w:proofErr w:type="gramStart"/>
-      <w:r>
-        <w:rPr>
-          <w:sz w:val="20"/>
-          <w:szCs w:val="20"/>
-        </w:rPr>
-        <w:t>So.</w:t>
-      </w:r>
-      <w:proofErr w:type="gramEnd"/>
-      <w:r>
-        <w:rPr>
-          <w:sz w:val="20"/>
-          <w:szCs w:val="20"/>
-        </w:rPr>
-        <w:t xml:space="preserve"> </w:t>
-      </w:r>
-      <w:proofErr w:type="gramStart"/>
-      <w:r>
-        <w:rPr>
-          <w:sz w:val="20"/>
-          <w:szCs w:val="20"/>
-        </w:rPr>
-        <w:t>Afraid.</w:t>
-      </w:r>
-      <w:proofErr w:type="gramEnd"/>
-      <w:r>
-        <w:rPr>
-          <w:sz w:val="20"/>
-          <w:szCs w:val="20"/>
-        </w:rPr>
-        <w:t xml:space="preserve"> Afraid I’ll try all these things and would just turn out as a failure as an old man, someone who wasted his life on presumptions that he was worth anything and spent his entire life on so called “get rich quick” schemes and cutting corners. I am not a good man, or a valuable man in any way. I just..... </w:t>
-      </w:r>
-      <w:proofErr w:type="gramStart"/>
-      <w:r>
-        <w:rPr>
-          <w:sz w:val="20"/>
-          <w:szCs w:val="20"/>
-        </w:rPr>
-        <w:t>well</w:t>
-      </w:r>
-      <w:proofErr w:type="gramEnd"/>
-      <w:r>
-        <w:rPr>
-          <w:sz w:val="20"/>
-          <w:szCs w:val="20"/>
-        </w:rPr>
-        <w:t xml:space="preserve">, kind of suck. In everything I do. That’s my super power – I am consistently bad at a lot of things. Maybe that’s good? </w:t>
-      </w:r>
-      <w:proofErr w:type="gramStart"/>
-      <w:r>
-        <w:rPr>
-          <w:sz w:val="20"/>
-          <w:szCs w:val="20"/>
-        </w:rPr>
-        <w:t>Probably not.</w:t>
-      </w:r>
-      <w:proofErr w:type="gramEnd"/>
-      <w:r>
-        <w:rPr>
-          <w:sz w:val="20"/>
-          <w:szCs w:val="20"/>
-        </w:rPr>
-        <w:t xml:space="preserve"> Oh well. Wish I could say I am feeling better now, but I’m not, really. </w:t>
-      </w:r>
-      <w:proofErr w:type="gramStart"/>
-      <w:r>
-        <w:rPr>
-          <w:sz w:val="20"/>
-          <w:szCs w:val="20"/>
-        </w:rPr>
-        <w:t>Maybe a little.</w:t>
-      </w:r>
-      <w:proofErr w:type="gramEnd"/>
-      <w:r>
-        <w:rPr>
-          <w:sz w:val="20"/>
-          <w:szCs w:val="20"/>
-        </w:rPr>
-        <w:t xml:space="preserve"> The pressure in the chest is still there, but now at least it feels like the rest of me </w:t>
-      </w:r>
-      <w:proofErr w:type="gramStart"/>
-      <w:r>
-        <w:rPr>
-          <w:sz w:val="20"/>
-          <w:szCs w:val="20"/>
-        </w:rPr>
-        <w:t>is</w:t>
-      </w:r>
-      <w:proofErr w:type="gramEnd"/>
-      <w:r>
-        <w:rPr>
-          <w:sz w:val="20"/>
-          <w:szCs w:val="20"/>
-        </w:rPr>
-        <w:t xml:space="preserve"> empty. Maybe that’s also a good idea. </w:t>
-      </w:r>
-      <w:proofErr w:type="gramStart"/>
-      <w:r>
-        <w:rPr>
-          <w:sz w:val="20"/>
-          <w:szCs w:val="20"/>
-        </w:rPr>
-        <w:t>Being empty all the time.</w:t>
-      </w:r>
-      <w:proofErr w:type="gramEnd"/>
-      <w:r>
-        <w:rPr>
-          <w:sz w:val="20"/>
-          <w:szCs w:val="20"/>
-        </w:rPr>
-        <w:t xml:space="preserve"> Maybe going back to those days where feelings were easy and well connected is a </w:t>
-      </w:r>
-      <w:proofErr w:type="spellStart"/>
-      <w:r>
-        <w:rPr>
-          <w:sz w:val="20"/>
-          <w:szCs w:val="20"/>
-        </w:rPr>
-        <w:t>trerrible</w:t>
-      </w:r>
-      <w:proofErr w:type="spellEnd"/>
-      <w:r>
-        <w:rPr>
-          <w:sz w:val="20"/>
-          <w:szCs w:val="20"/>
-        </w:rPr>
-        <w:t xml:space="preserve"> idea and perhaps just ignoring them would be for the best. We’ll see. There’s very little I can do about it, anyway. Just.... try. Do my best, and just – and I </w:t>
-      </w:r>
-      <w:proofErr w:type="spellStart"/>
-      <w:r>
-        <w:rPr>
-          <w:sz w:val="20"/>
-          <w:szCs w:val="20"/>
-        </w:rPr>
-        <w:t>apologise</w:t>
-      </w:r>
-      <w:proofErr w:type="spellEnd"/>
-      <w:r>
-        <w:rPr>
-          <w:sz w:val="20"/>
-          <w:szCs w:val="20"/>
-        </w:rPr>
-        <w:t xml:space="preserve"> for the cliché – keep swimming. Maybe I’ll drown. </w:t>
-      </w:r>
-      <w:proofErr w:type="gramStart"/>
-      <w:r>
-        <w:rPr>
-          <w:sz w:val="20"/>
-          <w:szCs w:val="20"/>
-        </w:rPr>
-        <w:t>But maybe........</w:t>
-      </w:r>
-      <w:proofErr w:type="gramEnd"/>
-    </w:p>
-    <w:p>
-      <w:pPr>
-        <w:rPr>
-          <w:sz w:val="20"/>
-          <w:szCs w:val="20"/>
-        </w:rPr>
-      </w:pPr>
-      <w:proofErr w:type="gramStart"/>
-      <w:r>
-        <w:rPr>
-          <w:sz w:val="20"/>
-          <w:szCs w:val="20"/>
-        </w:rPr>
-        <w:t>Maybe not.</w:t>
-      </w:r>
-      <w:proofErr w:type="gramEnd"/>
-      <w:r>
-        <w:rPr>
-          <w:sz w:val="20"/>
-          <w:szCs w:val="20"/>
-        </w:rPr>
-        <w:t xml:space="preserve"> We’ll see.</w:t>
+        <w:t>rememberd is a good thing. Maybe just..... letting go. Accepting that I am average and nothing special and running with it. not expecting anything, just doing the bare minimum, and passing life until I’m gone. Maybe. It is kind of pretentious writing it all down here, “pouring my heart on the page” and all, but fuck. I’m almost crying. Just at the back of my eyes, that silent pressure that aaaaaalmost the dam is broken and the tears would flow. But I can’t. I don’t deserve to cry. I’ll pull through. Maybe someday it’ll all pay off in some weird way. Maybe not. Probably not. But I will try. I am afraid. So. Afraid. Afraid I’ll try all these things and would just turn out as a failure as an old man, someone who wasted his life on presumptions that he was worth anything and spent his entire life on so called “get rich quick” schemes and cutting corners. I am not a good man, or a valuable man in any way. I just..... well, kind of suck. In everything I do. That’s my super power – I am consistently bad at a lot of things. Maybe that’s good? Probably not. Oh well. Wish I could say I am feeling better now, but I’m not, really. Maybe a little. The pressure in the chest is still there, but now at least it feels like the rest of me is empty. Maybe that’s also a good idea. Being empty all the time. Maybe going back to those days where feelings were easy and well connected is a trerrible idea and perhaps just ignoring them would be for the best. We’ll see. There’s very little I can do about it, anyway. Just.... try. Do my best, and just – and I apologise for the cliché – keep swimming. Maybe I’ll drown. But maybe........</w:t>
+      </w:r>
+    </w:p>
+    <w:p>
+      <w:pPr>
+        <w:rPr>
+          <w:sz w:val="20"/>
+          <w:szCs w:val="20"/>
+        </w:rPr>
+      </w:pPr>
+      <w:r>
+        <w:rPr>
+          <w:sz w:val="20"/>
+          <w:szCs w:val="20"/>
+        </w:rPr>
+        <w:t>Maybe not. We’ll see.</w:t>
       </w:r>
     </w:p>
     <w:p>
@@ -6669,7 +5391,6 @@
           <w:szCs w:val="20"/>
         </w:rPr>
       </w:pPr>
-      <w:proofErr w:type="gramStart"/>
       <w:r>
         <w:rPr>
           <w:sz w:val="20"/>
@@ -6677,31 +5398,21 @@
         </w:rPr>
         <w:t>Super dark.</w:t>
       </w:r>
-      <w:proofErr w:type="gramEnd"/>
-    </w:p>
-    <w:p>
-      <w:pPr>
-        <w:rPr>
-          <w:sz w:val="20"/>
-          <w:szCs w:val="20"/>
-        </w:rPr>
-      </w:pPr>
-      <w:r>
-        <w:rPr>
-          <w:sz w:val="20"/>
-          <w:szCs w:val="20"/>
-        </w:rPr>
-        <w:t xml:space="preserve">Well, but when you put a mask on for so long, you forget who you are beneath and all that. Mask on. </w:t>
-      </w:r>
-      <w:proofErr w:type="gramStart"/>
-      <w:r>
-        <w:rPr>
-          <w:sz w:val="20"/>
-          <w:szCs w:val="20"/>
-        </w:rPr>
-        <w:t>Show time.</w:t>
-      </w:r>
-      <w:proofErr w:type="gramEnd"/>
+    </w:p>
+    <w:p>
+      <w:pPr>
+        <w:rPr>
+          <w:sz w:val="20"/>
+          <w:szCs w:val="20"/>
+        </w:rPr>
+      </w:pPr>
+      <w:r>
+        <w:rPr>
+          <w:sz w:val="20"/>
+          <w:szCs w:val="20"/>
+        </w:rPr>
+        <w:t>Well, but when you put a mask on for so long, you forget who you are beneath and all that. Mask on. Show time.</w:t>
+      </w:r>
     </w:p>
     <w:p>
       <w:pPr>
@@ -6779,57 +5490,32 @@
           <w:szCs w:val="20"/>
         </w:rPr>
       </w:pPr>
-      <w:proofErr w:type="spellStart"/>
-      <w:r>
-        <w:rPr>
-          <w:sz w:val="20"/>
-          <w:szCs w:val="20"/>
-        </w:rPr>
-        <w:t>Freewrites</w:t>
-      </w:r>
-      <w:proofErr w:type="spellEnd"/>
-      <w:r>
-        <w:rPr>
-          <w:sz w:val="20"/>
-          <w:szCs w:val="20"/>
-        </w:rPr>
-        <w:t xml:space="preserve"> are bad – but interestingly bad. Disastrously bad.</w:t>
-      </w:r>
-    </w:p>
-    <w:p>
-      <w:pPr>
-        <w:pStyle w:val="ListParagraph"/>
-        <w:numPr>
-          <w:ilvl w:val="0"/>
-          <w:numId w:val="1"/>
-        </w:numPr>
-        <w:rPr>
-          <w:sz w:val="20"/>
-          <w:szCs w:val="20"/>
-        </w:rPr>
-      </w:pPr>
-      <w:r>
-        <w:rPr>
-          <w:sz w:val="20"/>
-          <w:szCs w:val="20"/>
-        </w:rPr>
-        <w:t xml:space="preserve">History of the </w:t>
-      </w:r>
-      <w:proofErr w:type="spellStart"/>
-      <w:r>
-        <w:rPr>
-          <w:sz w:val="20"/>
-          <w:szCs w:val="20"/>
-        </w:rPr>
-        <w:t>runestaff</w:t>
-      </w:r>
-      <w:proofErr w:type="spellEnd"/>
-      <w:r>
-        <w:rPr>
-          <w:sz w:val="20"/>
-          <w:szCs w:val="20"/>
-        </w:rPr>
-        <w:t xml:space="preserve"> (?) – simple, paper thin plot, characters are 2d, mostly bullshit, but is constructive reading</w:t>
+      <w:r>
+        <w:rPr>
+          <w:sz w:val="20"/>
+          <w:szCs w:val="20"/>
+        </w:rPr>
+        <w:t>Freewrites are bad – but interestingly bad. Disastrously bad.</w:t>
+      </w:r>
+    </w:p>
+    <w:p>
+      <w:pPr>
+        <w:pStyle w:val="ListParagraph"/>
+        <w:numPr>
+          <w:ilvl w:val="0"/>
+          <w:numId w:val="1"/>
+        </w:numPr>
+        <w:rPr>
+          <w:sz w:val="20"/>
+          <w:szCs w:val="20"/>
+        </w:rPr>
+      </w:pPr>
+      <w:r>
+        <w:rPr>
+          <w:sz w:val="20"/>
+          <w:szCs w:val="20"/>
+        </w:rPr>
+        <w:t>History of the runestaff (?) – simple, paper thin plot, characters are 2d, mostly bullshit, but is constructive reading</w:t>
       </w:r>
     </w:p>
     <w:p>
@@ -6869,72 +5555,22 @@
           <w:sz w:val="20"/>
           <w:szCs w:val="20"/>
         </w:rPr>
-        <w:t xml:space="preserve">Treat you imagination like you do your favorite </w:t>
-      </w:r>
-      <w:proofErr w:type="spellStart"/>
-      <w:r>
-        <w:rPr>
-          <w:sz w:val="20"/>
-          <w:szCs w:val="20"/>
-        </w:rPr>
-        <w:t>Pokemon</w:t>
-      </w:r>
-      <w:proofErr w:type="spellEnd"/>
-    </w:p>
-    <w:p>
-      <w:pPr>
-        <w:rPr>
-          <w:sz w:val="20"/>
-          <w:szCs w:val="20"/>
-        </w:rPr>
-      </w:pPr>
-      <w:proofErr w:type="gramStart"/>
-      <w:r>
-        <w:rPr>
-          <w:sz w:val="20"/>
-          <w:szCs w:val="20"/>
-        </w:rPr>
-        <w:t>Adapted, modulated free-write.</w:t>
-      </w:r>
-      <w:proofErr w:type="gramEnd"/>
-      <w:r>
-        <w:rPr>
-          <w:sz w:val="20"/>
-          <w:szCs w:val="20"/>
-        </w:rPr>
-        <w:t xml:space="preserve"> Pick a name from the name list (</w:t>
-      </w:r>
-      <w:proofErr w:type="spellStart"/>
-      <w:r>
-        <w:rPr>
-          <w:sz w:val="20"/>
-          <w:szCs w:val="20"/>
-        </w:rPr>
-        <w:t>Nagashima</w:t>
-      </w:r>
-      <w:proofErr w:type="spellEnd"/>
-      <w:r>
-        <w:rPr>
-          <w:sz w:val="20"/>
-          <w:szCs w:val="20"/>
-        </w:rPr>
-        <w:t xml:space="preserve"> </w:t>
-      </w:r>
-      <w:proofErr w:type="gramStart"/>
-      <w:r>
-        <w:rPr>
-          <w:sz w:val="20"/>
-          <w:szCs w:val="20"/>
-        </w:rPr>
-        <w:t>An</w:t>
-      </w:r>
-      <w:proofErr w:type="gramEnd"/>
-      <w:r>
-        <w:rPr>
-          <w:sz w:val="20"/>
-          <w:szCs w:val="20"/>
-        </w:rPr>
-        <w:t>) and they’re doing the writing today. They’re writing to Conrad Vasil with a strong emotion. Improvise!</w:t>
+        <w:t>Treat you imagination like you do your favorite Pokemon</w:t>
+      </w:r>
+    </w:p>
+    <w:p>
+      <w:pPr>
+        <w:rPr>
+          <w:sz w:val="20"/>
+          <w:szCs w:val="20"/>
+        </w:rPr>
+      </w:pPr>
+      <w:r>
+        <w:rPr>
+          <w:sz w:val="20"/>
+          <w:szCs w:val="20"/>
+        </w:rPr>
+        <w:t>Adapted, modulated free-write. Pick a name from the name list (Nagashima An) and they’re doing the writing today. They’re writing to Conrad Vasil with a strong emotion. Improvise!</w:t>
       </w:r>
     </w:p>
     <w:p>
@@ -6964,39 +5600,7 @@
           <w:sz w:val="20"/>
           <w:szCs w:val="20"/>
         </w:rPr>
-        <w:t xml:space="preserve">I don’t even know what I’m writing to you for. I told you I’m sorry. It doesn’t matter much now, I know, but still – I’m sorry. In fact, no, you should be sorry, you fuck. It was your fault. I know, a war and all, but still – you knew. You bloody well knew about Omaha, and you. Did. Nothing. So yeah, I couldn’t save him, but you fucking well knew and you let him die because..... </w:t>
-      </w:r>
-      <w:proofErr w:type="gramStart"/>
-      <w:r>
-        <w:rPr>
-          <w:sz w:val="20"/>
-          <w:szCs w:val="20"/>
-        </w:rPr>
-        <w:t>of</w:t>
-      </w:r>
-      <w:proofErr w:type="gramEnd"/>
-      <w:r>
-        <w:rPr>
-          <w:sz w:val="20"/>
-          <w:szCs w:val="20"/>
-        </w:rPr>
-        <w:t xml:space="preserve"> what? What is it that you thought? You left the day before Omaha, and you never answer any of these </w:t>
-      </w:r>
-      <w:proofErr w:type="gramStart"/>
-      <w:r>
-        <w:rPr>
-          <w:sz w:val="20"/>
-          <w:szCs w:val="20"/>
-        </w:rPr>
-        <w:t>letter</w:t>
-      </w:r>
-      <w:proofErr w:type="gramEnd"/>
-      <w:r>
-        <w:rPr>
-          <w:sz w:val="20"/>
-          <w:szCs w:val="20"/>
-        </w:rPr>
-        <w:t>, but seriously, if you see this, know that fuck YOU. And I’m sorry.</w:t>
+        <w:t>I don’t even know what I’m writing to you for. I told you I’m sorry. It doesn’t matter much now, I know, but still – I’m sorry. In fact, no, you should be sorry, you fuck. It was your fault. I know, a war and all, but still – you knew. You bloody well knew about Omaha, and you. Did. Nothing. So yeah, I couldn’t save him, but you fucking well knew and you let him die because..... of what? What is it that you thought? You left the day before Omaha, and you never answer any of these letter, but seriously, if you see this, know that fuck YOU. And I’m sorry.</w:t>
       </w:r>
     </w:p>
     <w:p>
@@ -7026,285 +5630,52 @@
           <w:sz w:val="20"/>
           <w:szCs w:val="20"/>
         </w:rPr>
-        <w:t xml:space="preserve">It wasn’t easy to find him. He was next to her, all the time, so when I found her.... I found him. It was tough to carry him back, but it was even harder to carry her. She was so light, so easy, but it was so, so hard to carry her. I couldn’t stop crying. I stopped. </w:t>
-      </w:r>
-      <w:proofErr w:type="gramStart"/>
-      <w:r>
-        <w:rPr>
-          <w:sz w:val="20"/>
-          <w:szCs w:val="20"/>
-        </w:rPr>
-        <w:t>Twice.</w:t>
-      </w:r>
-      <w:proofErr w:type="gramEnd"/>
-      <w:r>
-        <w:rPr>
-          <w:sz w:val="20"/>
-          <w:szCs w:val="20"/>
-        </w:rPr>
-        <w:t xml:space="preserve"> </w:t>
-      </w:r>
-      <w:proofErr w:type="gramStart"/>
-      <w:r>
-        <w:rPr>
-          <w:sz w:val="20"/>
-          <w:szCs w:val="20"/>
-        </w:rPr>
-        <w:t>A few times.</w:t>
-      </w:r>
-      <w:proofErr w:type="gramEnd"/>
-      <w:r>
-        <w:rPr>
-          <w:sz w:val="20"/>
-          <w:szCs w:val="20"/>
-        </w:rPr>
-        <w:t xml:space="preserve"> I couldn’t. It was.... too much. She was so young. </w:t>
-      </w:r>
-      <w:proofErr w:type="gramStart"/>
-      <w:r>
-        <w:rPr>
-          <w:sz w:val="20"/>
-          <w:szCs w:val="20"/>
-        </w:rPr>
-        <w:t>So beautiful.</w:t>
-      </w:r>
-      <w:proofErr w:type="gramEnd"/>
-      <w:r>
-        <w:rPr>
-          <w:sz w:val="20"/>
-          <w:szCs w:val="20"/>
-        </w:rPr>
-        <w:t xml:space="preserve"> Her hair...... the crinkle in the edge of her eyes..... </w:t>
-      </w:r>
-      <w:proofErr w:type="gramStart"/>
-      <w:r>
-        <w:rPr>
-          <w:sz w:val="20"/>
-          <w:szCs w:val="20"/>
-        </w:rPr>
-        <w:t>she</w:t>
-      </w:r>
-      <w:proofErr w:type="gramEnd"/>
-      <w:r>
-        <w:rPr>
-          <w:sz w:val="20"/>
-          <w:szCs w:val="20"/>
-        </w:rPr>
-        <w:t xml:space="preserve"> was so small. </w:t>
-      </w:r>
-      <w:proofErr w:type="gramStart"/>
-      <w:r>
-        <w:rPr>
-          <w:sz w:val="20"/>
-          <w:szCs w:val="20"/>
-        </w:rPr>
-        <w:t>So light.</w:t>
-      </w:r>
-      <w:proofErr w:type="gramEnd"/>
-      <w:r>
-        <w:rPr>
-          <w:sz w:val="20"/>
-          <w:szCs w:val="20"/>
-        </w:rPr>
-        <w:t xml:space="preserve"> And of course he was there. </w:t>
-      </w:r>
-      <w:proofErr w:type="gramStart"/>
-      <w:r>
-        <w:rPr>
-          <w:sz w:val="20"/>
-          <w:szCs w:val="20"/>
-        </w:rPr>
-        <w:t>With her, until the last moment.</w:t>
-      </w:r>
-      <w:proofErr w:type="gramEnd"/>
-      <w:r>
-        <w:rPr>
-          <w:sz w:val="20"/>
-          <w:szCs w:val="20"/>
-        </w:rPr>
-        <w:t xml:space="preserve"> Or maybe he arrived later. You didn’t care, you never cared, </w:t>
-      </w:r>
-      <w:proofErr w:type="gramStart"/>
-      <w:r>
-        <w:rPr>
-          <w:sz w:val="20"/>
-          <w:szCs w:val="20"/>
-        </w:rPr>
-        <w:t>you</w:t>
-      </w:r>
-      <w:proofErr w:type="gramEnd"/>
-      <w:r>
-        <w:rPr>
-          <w:sz w:val="20"/>
-          <w:szCs w:val="20"/>
-        </w:rPr>
-        <w:t xml:space="preserve"> probably don’t even care now, even if you get this. But they were together, and he was not alone. Maybe she was. Maybe she was there first. She left last. </w:t>
-      </w:r>
-      <w:proofErr w:type="gramStart"/>
-      <w:r>
-        <w:rPr>
-          <w:sz w:val="20"/>
-          <w:szCs w:val="20"/>
-        </w:rPr>
-        <w:t>As I carried her.</w:t>
-      </w:r>
-      <w:proofErr w:type="gramEnd"/>
-      <w:r>
-        <w:rPr>
-          <w:sz w:val="20"/>
-          <w:szCs w:val="20"/>
-        </w:rPr>
-        <w:t xml:space="preserve"> Not you. Me. No parent should do this.</w:t>
-      </w:r>
-    </w:p>
-    <w:p>
-      <w:pPr>
-        <w:rPr>
-          <w:sz w:val="20"/>
-          <w:szCs w:val="20"/>
-        </w:rPr>
-      </w:pPr>
-      <w:r>
-        <w:rPr>
-          <w:sz w:val="20"/>
-          <w:szCs w:val="20"/>
-        </w:rPr>
-        <w:t xml:space="preserve">And if anyone should, it should have been you. </w:t>
-      </w:r>
-      <w:proofErr w:type="gramStart"/>
-      <w:r>
-        <w:rPr>
-          <w:sz w:val="20"/>
-          <w:szCs w:val="20"/>
-        </w:rPr>
-        <w:t>Or at least, us.</w:t>
-      </w:r>
-      <w:proofErr w:type="gramEnd"/>
-      <w:r>
-        <w:rPr>
-          <w:sz w:val="20"/>
-          <w:szCs w:val="20"/>
-        </w:rPr>
-        <w:t xml:space="preserve"> I don’t know what got them – the shells, the fallout, the fuckers.... But getting them back was tough. What I did with them is </w:t>
-      </w:r>
-      <w:proofErr w:type="spellStart"/>
-      <w:proofErr w:type="gramStart"/>
-      <w:r>
-        <w:rPr>
-          <w:sz w:val="20"/>
-          <w:szCs w:val="20"/>
-        </w:rPr>
-        <w:t>non</w:t>
-      </w:r>
-      <w:proofErr w:type="gramEnd"/>
-      <w:r>
-        <w:rPr>
-          <w:sz w:val="20"/>
-          <w:szCs w:val="20"/>
-        </w:rPr>
-        <w:t xml:space="preserve"> of</w:t>
-      </w:r>
-      <w:proofErr w:type="spellEnd"/>
-      <w:r>
-        <w:rPr>
-          <w:sz w:val="20"/>
-          <w:szCs w:val="20"/>
-        </w:rPr>
-        <w:t xml:space="preserve"> your business. But he got a tree, and she a flower, and I’ll be going to visit so very often. </w:t>
-      </w:r>
-      <w:proofErr w:type="gramStart"/>
-      <w:r>
-        <w:rPr>
-          <w:sz w:val="20"/>
-          <w:szCs w:val="20"/>
-        </w:rPr>
-        <w:t>Every birthday, and every holiday.</w:t>
-      </w:r>
-      <w:proofErr w:type="gramEnd"/>
-      <w:r>
-        <w:rPr>
-          <w:sz w:val="20"/>
-          <w:szCs w:val="20"/>
-        </w:rPr>
-        <w:t xml:space="preserve"> </w:t>
-      </w:r>
-    </w:p>
-    <w:p>
-      <w:pPr>
-        <w:rPr>
-          <w:sz w:val="20"/>
-          <w:szCs w:val="20"/>
-        </w:rPr>
-      </w:pPr>
-      <w:r>
-        <w:rPr>
-          <w:sz w:val="20"/>
-          <w:szCs w:val="20"/>
-        </w:rPr>
-        <w:t xml:space="preserve">Why did you leave? Was it someone else that forced you? Was it the war? Or did you just want to run? </w:t>
-      </w:r>
-      <w:proofErr w:type="gramStart"/>
-      <w:r>
-        <w:rPr>
-          <w:sz w:val="20"/>
-          <w:szCs w:val="20"/>
-        </w:rPr>
-        <w:t>The responsibility too great, the pain too big?</w:t>
-      </w:r>
-      <w:proofErr w:type="gramEnd"/>
-      <w:r>
-        <w:rPr>
-          <w:sz w:val="20"/>
-          <w:szCs w:val="20"/>
-        </w:rPr>
-        <w:t xml:space="preserve"> You just took a train and left. I didn’t even know until a week later when we got the last bill in the mail, after the card was cancelled and you vanished off the face of the fucking earth into the new union. I know that’s now how it’s called, but that’s what it is, and we all know it. It’s just a new fucking soviet union, and it doesn’t matter how they brand it.</w:t>
-      </w:r>
-    </w:p>
-    <w:p>
-      <w:pPr>
-        <w:rPr>
-          <w:sz w:val="20"/>
-          <w:szCs w:val="20"/>
-        </w:rPr>
-      </w:pPr>
-      <w:r>
-        <w:rPr>
-          <w:sz w:val="20"/>
-          <w:szCs w:val="20"/>
-        </w:rPr>
-        <w:t xml:space="preserve">I miss you. I hate you. You are ridiculous, and absurd, and pathetic. And yet it was so hard to bury them. </w:t>
-      </w:r>
-      <w:proofErr w:type="gramStart"/>
-      <w:r>
-        <w:rPr>
-          <w:sz w:val="20"/>
-          <w:szCs w:val="20"/>
-        </w:rPr>
-        <w:t>Both of them.</w:t>
-      </w:r>
-      <w:proofErr w:type="gramEnd"/>
-      <w:r>
-        <w:rPr>
-          <w:sz w:val="20"/>
-          <w:szCs w:val="20"/>
-        </w:rPr>
-        <w:t xml:space="preserve"> </w:t>
-      </w:r>
-      <w:proofErr w:type="gramStart"/>
-      <w:r>
-        <w:rPr>
-          <w:sz w:val="20"/>
-          <w:szCs w:val="20"/>
-        </w:rPr>
-        <w:t>So small.</w:t>
-      </w:r>
-      <w:proofErr w:type="gramEnd"/>
-      <w:r>
-        <w:rPr>
-          <w:sz w:val="20"/>
-          <w:szCs w:val="20"/>
-        </w:rPr>
-        <w:t xml:space="preserve"> </w:t>
+        <w:t>It wasn’t easy to find him. He was next to her, all the time, so when I found her.... I found him. It was tough to carry him back, but it was even harder to carry her. She was so light, so easy, but it was so, so hard to carry her. I couldn’t stop crying. I stopped. Twice. A few times. I couldn’t. It was.... too much. She was so young. So beautiful. Her hair...... the crinkle in the edge of her eyes..... she was so small. So light. And of course he was there. With her, until the last moment. Or maybe he arrived later. You didn’t care, you never cared, you probably don’t even care now, even if you get this. But they were together, and he was not alone. Maybe she was. Maybe she was there first. She left last. As I carried her. Not you. Me. No parent should do this.</w:t>
+      </w:r>
+    </w:p>
+    <w:p>
+      <w:pPr>
+        <w:rPr>
+          <w:sz w:val="20"/>
+          <w:szCs w:val="20"/>
+        </w:rPr>
+      </w:pPr>
+      <w:r>
+        <w:rPr>
+          <w:sz w:val="20"/>
+          <w:szCs w:val="20"/>
+        </w:rPr>
+        <w:t xml:space="preserve">And if anyone should, it should have been you. Or at least, us. I don’t know what got them – the shells, the fallout, the fuckers.... But getting them back was tough. What I did with them is non of your business. But he got a tree, and she a flower, and I’ll be going to visit so very often. Every birthday, and every holiday. </w:t>
+      </w:r>
+    </w:p>
+    <w:p>
+      <w:pPr>
+        <w:rPr>
+          <w:sz w:val="20"/>
+          <w:szCs w:val="20"/>
+        </w:rPr>
+      </w:pPr>
+      <w:r>
+        <w:rPr>
+          <w:sz w:val="20"/>
+          <w:szCs w:val="20"/>
+        </w:rPr>
+        <w:t>Why did you leave? Was it someone else that forced you? Was it the war? Or did you just want to run? The responsibility too great, the pain too big? You just took a train and left. I didn’t even know until a week later when we got the last bill in the mail, after the card was cancelled and you vanished off the face of the fucking earth into the new union. I know that’s now how it’s called, but that’s what it is, and we all know it. It’s just a new fucking soviet union, and it doesn’t matter how they brand it.</w:t>
+      </w:r>
+    </w:p>
+    <w:p>
+      <w:pPr>
+        <w:rPr>
+          <w:sz w:val="20"/>
+          <w:szCs w:val="20"/>
+        </w:rPr>
+      </w:pPr>
+      <w:r>
+        <w:rPr>
+          <w:sz w:val="20"/>
+          <w:szCs w:val="20"/>
+        </w:rPr>
+        <w:t xml:space="preserve">I miss you. I hate you. You are ridiculous, and absurd, and pathetic. And yet it was so hard to bury them. Both of them. So small. </w:t>
       </w:r>
     </w:p>
     <w:p>
@@ -7545,25 +5916,7 @@
           <w:sz w:val="20"/>
           <w:szCs w:val="20"/>
         </w:rPr>
-        <w:t xml:space="preserve">Final free-write (This is a useful technique, but tough </w:t>
-      </w:r>
-      <w:proofErr w:type="spellStart"/>
-      <w:proofErr w:type="gramStart"/>
-      <w:r>
-        <w:rPr>
-          <w:sz w:val="20"/>
-          <w:szCs w:val="20"/>
-        </w:rPr>
-        <w:t>af</w:t>
-      </w:r>
-      <w:proofErr w:type="spellEnd"/>
-      <w:proofErr w:type="gramEnd"/>
-      <w:r>
-        <w:rPr>
-          <w:sz w:val="20"/>
-          <w:szCs w:val="20"/>
-        </w:rPr>
-        <w:t>)</w:t>
+        <w:t>Final free-write (This is a useful technique, but tough af)</w:t>
       </w:r>
     </w:p>
     <w:p>
@@ -7608,216 +5961,22 @@
           <w:sz w:val="20"/>
           <w:szCs w:val="20"/>
         </w:rPr>
-        <w:t xml:space="preserve">She opened </w:t>
-      </w:r>
-      <w:proofErr w:type="spellStart"/>
-      <w:r>
-        <w:rPr>
-          <w:sz w:val="20"/>
-          <w:szCs w:val="20"/>
-        </w:rPr>
-        <w:t>har</w:t>
-      </w:r>
-      <w:proofErr w:type="spellEnd"/>
-      <w:r>
-        <w:rPr>
-          <w:sz w:val="20"/>
-          <w:szCs w:val="20"/>
-        </w:rPr>
-        <w:t xml:space="preserve"> bag, whispering softly a command word. As he looked inside, he saw the bag’s content shift suddenly – no more assorted toiletries and day to day objects, but a </w:t>
-      </w:r>
-      <w:proofErr w:type="spellStart"/>
-      <w:r>
-        <w:rPr>
-          <w:sz w:val="20"/>
-          <w:szCs w:val="20"/>
-        </w:rPr>
-        <w:t>microverse</w:t>
-      </w:r>
-      <w:proofErr w:type="spellEnd"/>
-      <w:r>
-        <w:rPr>
-          <w:sz w:val="20"/>
-          <w:szCs w:val="20"/>
-        </w:rPr>
-        <w:t xml:space="preserve"> – all bright stars and swirling nebulas, glowing softly into infinity inside this small bag. </w:t>
-      </w:r>
-    </w:p>
-    <w:p>
-      <w:pPr>
-        <w:rPr>
-          <w:sz w:val="20"/>
-          <w:szCs w:val="20"/>
-        </w:rPr>
-      </w:pPr>
-      <w:r>
-        <w:rPr>
-          <w:sz w:val="20"/>
-          <w:szCs w:val="20"/>
-        </w:rPr>
-        <w:t>“Ho – Ly – Shit” he said, breathlessly. “What the... who.... did you....?” she smirked, and looked into the bag “Yeah, built it myself. It started as a simple bag of holding from the old days, but I thought it could be done in a far cooler way. Speaking of” She straightened up, and in a pompous royal tone said “Observe!</w:t>
-      </w:r>
-      <w:proofErr w:type="gramStart"/>
-      <w:r>
-        <w:rPr>
-          <w:sz w:val="20"/>
-          <w:szCs w:val="20"/>
-        </w:rPr>
-        <w:t>”.</w:t>
-      </w:r>
-      <w:proofErr w:type="gramEnd"/>
-      <w:r>
-        <w:rPr>
-          <w:sz w:val="20"/>
-          <w:szCs w:val="20"/>
-        </w:rPr>
-        <w:t xml:space="preserve"> Her hand reached into the bag, as she tapped several stars in a specific sequence. Each star hummed softly when touched, and glowed slightly brighter. As she completed what seemed like a constellation in the bag, the </w:t>
-      </w:r>
-      <w:proofErr w:type="spellStart"/>
-      <w:r>
-        <w:rPr>
-          <w:sz w:val="20"/>
-          <w:szCs w:val="20"/>
-        </w:rPr>
-        <w:t>microverse</w:t>
-      </w:r>
-      <w:proofErr w:type="spellEnd"/>
-      <w:r>
-        <w:rPr>
-          <w:sz w:val="20"/>
-          <w:szCs w:val="20"/>
-        </w:rPr>
-        <w:t xml:space="preserve"> swirled in the bag, seemingly zooming on one specific star system and one specific star and one specific planet and one specific continent and one specific house and suddenly her bag was showing the inside of a miniature rustic wooden cabin full of random stuff. Her bag did not seem to show the cabin – it was the cabin. She reached in, moving objects around like a giant playing with a doll-house, and pulled out the cat-eared mirror. “Found it” she exclaimed, and closed the bag. “No </w:t>
-      </w:r>
-      <w:proofErr w:type="spellStart"/>
-      <w:proofErr w:type="gramStart"/>
-      <w:r>
-        <w:rPr>
-          <w:sz w:val="20"/>
-          <w:szCs w:val="20"/>
-        </w:rPr>
-        <w:t>no</w:t>
-      </w:r>
-      <w:proofErr w:type="spellEnd"/>
-      <w:r>
-        <w:rPr>
-          <w:sz w:val="20"/>
-          <w:szCs w:val="20"/>
-        </w:rPr>
-        <w:t xml:space="preserve"> </w:t>
-      </w:r>
-      <w:proofErr w:type="spellStart"/>
-      <w:r>
-        <w:rPr>
-          <w:sz w:val="20"/>
-          <w:szCs w:val="20"/>
-        </w:rPr>
-        <w:t>no</w:t>
-      </w:r>
-      <w:proofErr w:type="spellEnd"/>
-      <w:r>
-        <w:rPr>
-          <w:sz w:val="20"/>
-          <w:szCs w:val="20"/>
-        </w:rPr>
-        <w:t xml:space="preserve"> </w:t>
-      </w:r>
-      <w:proofErr w:type="spellStart"/>
-      <w:r>
-        <w:rPr>
-          <w:sz w:val="20"/>
-          <w:szCs w:val="20"/>
-        </w:rPr>
-        <w:t>no</w:t>
-      </w:r>
-      <w:proofErr w:type="spellEnd"/>
-      <w:r>
-        <w:rPr>
-          <w:sz w:val="20"/>
-          <w:szCs w:val="20"/>
-        </w:rPr>
-        <w:t xml:space="preserve"> </w:t>
-      </w:r>
-      <w:proofErr w:type="spellStart"/>
-      <w:r>
-        <w:rPr>
-          <w:sz w:val="20"/>
-          <w:szCs w:val="20"/>
-        </w:rPr>
-        <w:t>no</w:t>
-      </w:r>
-      <w:proofErr w:type="spellEnd"/>
-      <w:r>
-        <w:rPr>
-          <w:sz w:val="20"/>
-          <w:szCs w:val="20"/>
-        </w:rPr>
-        <w:t xml:space="preserve"> </w:t>
-      </w:r>
-      <w:proofErr w:type="spellStart"/>
-      <w:r>
-        <w:rPr>
-          <w:sz w:val="20"/>
-          <w:szCs w:val="20"/>
-        </w:rPr>
-        <w:t>no</w:t>
-      </w:r>
-      <w:proofErr w:type="spellEnd"/>
-      <w:proofErr w:type="gramEnd"/>
-      <w:r>
-        <w:rPr>
-          <w:sz w:val="20"/>
-          <w:szCs w:val="20"/>
-        </w:rPr>
-        <w:t xml:space="preserve">” he said, grabbing her bag and opening it again, only to find the same assorted </w:t>
-      </w:r>
-      <w:proofErr w:type="spellStart"/>
-      <w:r>
-        <w:rPr>
-          <w:sz w:val="20"/>
-          <w:szCs w:val="20"/>
-        </w:rPr>
-        <w:t>miscelennia</w:t>
-      </w:r>
-      <w:proofErr w:type="spellEnd"/>
-      <w:r>
-        <w:rPr>
-          <w:sz w:val="20"/>
-          <w:szCs w:val="20"/>
-        </w:rPr>
-        <w:t xml:space="preserve"> in every woman’s purse. “How do you call it up again?” he asked, opening and shutting the bag several times in disbelief. “How did you code it? Is it infinite? It can’t be infinite! It’s too big! The simulation can never handle so many-</w:t>
-      </w:r>
-      <w:proofErr w:type="gramStart"/>
-      <w:r>
-        <w:rPr>
-          <w:sz w:val="20"/>
-          <w:szCs w:val="20"/>
-        </w:rPr>
-        <w:t>“ she</w:t>
-      </w:r>
-      <w:proofErr w:type="gramEnd"/>
-      <w:r>
-        <w:rPr>
-          <w:sz w:val="20"/>
-          <w:szCs w:val="20"/>
-        </w:rPr>
-        <w:t xml:space="preserve"> snatched her bag back and slapped his hand playfully “One, you never snatch a </w:t>
-      </w:r>
-      <w:proofErr w:type="spellStart"/>
-      <w:r>
-        <w:rPr>
-          <w:sz w:val="20"/>
-          <w:szCs w:val="20"/>
-        </w:rPr>
-        <w:t>ladys</w:t>
-      </w:r>
-      <w:proofErr w:type="spellEnd"/>
-      <w:r>
-        <w:rPr>
-          <w:sz w:val="20"/>
-          <w:szCs w:val="20"/>
-        </w:rPr>
-        <w:t xml:space="preserve"> purse unless you wish to have a missile up your ass. Two, it’s not infinite – it’s just a different way of presenting an n-dimensional space. Simply a pretty GUI to something”</w:t>
+        <w:t xml:space="preserve">She opened har bag, whispering softly a command word. As he looked inside, he saw the bag’s content shift suddenly – no more assorted toiletries and day to day objects, but a microverse – all bright stars and swirling nebulas, glowing softly into infinity inside this small bag. </w:t>
+      </w:r>
+    </w:p>
+    <w:p>
+      <w:pPr>
+        <w:rPr>
+          <w:sz w:val="20"/>
+          <w:szCs w:val="20"/>
+        </w:rPr>
+      </w:pPr>
+      <w:r>
+        <w:rPr>
+          <w:sz w:val="20"/>
+          <w:szCs w:val="20"/>
+        </w:rPr>
+        <w:t>“Ho – Ly – Shit” he said, breathlessly. “What the... who.... did you....?” she smirked, and looked into the bag “Yeah, built it myself. It started as a simple bag of holding from the old days, but I thought it could be done in a far cooler way. Speaking of” She straightened up, and in a pompous royal tone said “Observe!”. Her hand reached into the bag, as she tapped several stars in a specific sequence. Each star hummed softly when touched, and glowed slightly brighter. As she completed what seemed like a constellation in the bag, the microverse swirled in the bag, seemingly zooming on one specific star system and one specific star and one specific planet and one specific continent and one specific house and suddenly her bag was showing the inside of a miniature rustic wooden cabin full of random stuff. Her bag did not seem to show the cabin – it was the cabin. She reached in, moving objects around like a giant playing with a doll-house, and pulled out the cat-eared mirror. “Found it” she exclaimed, and closed the bag. “No no no no no no” he said, grabbing her bag and opening it again, only to find the same assorted miscelennia in every woman’s purse. “How do you call it up again?” he asked, opening and shutting the bag several times in disbelief. “How did you code it? Is it infinite? It can’t be infinite! It’s too big! The simulation can never handle so many-“ she snatched her bag back and slapped his hand playfully “One, you never snatch a ladys purse unless you wish to have a missile up your ass. Two, it’s not infinite – it’s just a different way of presenting an n-dimensional space. Simply a pretty GUI to something”</w:t>
       </w:r>
     </w:p>
     <w:p>
@@ -7887,16 +6046,363 @@
           <w:szCs w:val="20"/>
         </w:rPr>
       </w:pPr>
+      <w:r>
+        <w:rPr>
+          <w:sz w:val="20"/>
+          <w:szCs w:val="20"/>
+        </w:rPr>
+        <w:lastRenderedPageBreak/>
+        <w:t>Week Three Day One</w:t>
+      </w:r>
+    </w:p>
+    <w:p>
+      <w:pPr>
+        <w:pStyle w:val="ListParagraph"/>
+        <w:numPr>
+          <w:ilvl w:val="0"/>
+          <w:numId w:val="1"/>
+        </w:numPr>
+        <w:rPr>
+          <w:sz w:val="20"/>
+          <w:szCs w:val="20"/>
+        </w:rPr>
+      </w:pPr>
+      <w:r>
+        <w:rPr>
+          <w:sz w:val="20"/>
+          <w:szCs w:val="20"/>
+        </w:rPr>
+        <w:t>This week - Mask work</w:t>
+      </w:r>
+    </w:p>
+    <w:p>
+      <w:pPr>
+        <w:pStyle w:val="ListParagraph"/>
+        <w:numPr>
+          <w:ilvl w:val="0"/>
+          <w:numId w:val="1"/>
+        </w:numPr>
+        <w:rPr>
+          <w:sz w:val="20"/>
+          <w:szCs w:val="20"/>
+        </w:rPr>
+      </w:pPr>
+      <w:r>
+        <w:rPr>
+          <w:sz w:val="20"/>
+          <w:szCs w:val="20"/>
+        </w:rPr>
+        <w:t>Today’s mask: A scientist, a caricature of a scientist. Alien, green, lab coat. Gentle smile, calm eyes- four eyes. Posture slightly bent, hands have four fingers each. The head is oval in shape, with two bone protrusions extruding from his eyebrows up to about 15 cm above his head. It might not be a he, but is what we perceive as slightly masculine. Skinny, in his lab full of instruments. Not all knowing, yet proud of his limited ignorance.</w:t>
+      </w:r>
+    </w:p>
+    <w:p>
+      <w:pPr>
+        <w:pStyle w:val="ListParagraph"/>
+        <w:numPr>
+          <w:ilvl w:val="0"/>
+          <w:numId w:val="1"/>
+        </w:numPr>
+        <w:rPr>
+          <w:sz w:val="20"/>
+          <w:szCs w:val="20"/>
+        </w:rPr>
+      </w:pPr>
+      <w:r>
+        <w:rPr>
+          <w:sz w:val="20"/>
+          <w:szCs w:val="20"/>
+        </w:rPr>
+        <w:t>My side is me, they’re side is them. Dialogue!</w:t>
+      </w:r>
+    </w:p>
+    <w:p>
+      <w:pPr>
+        <w:rPr>
+          <w:sz w:val="20"/>
+          <w:szCs w:val="20"/>
+        </w:rPr>
+      </w:pPr>
+      <w:r>
+        <w:rPr>
+          <w:sz w:val="20"/>
+          <w:szCs w:val="20"/>
+        </w:rPr>
+        <w:t>Ahh... it’s been a very long time since we saw a new alien – or is this the word you’d use?</w:t>
+      </w:r>
+    </w:p>
+    <w:p>
+      <w:pPr>
+        <w:rPr>
+          <w:sz w:val="20"/>
+          <w:szCs w:val="20"/>
+        </w:rPr>
+      </w:pPr>
+      <w:r>
+        <w:rPr>
+          <w:sz w:val="20"/>
+          <w:szCs w:val="20"/>
+        </w:rPr>
+        <w:t xml:space="preserve">Umm.... yes? Maybe? </w:t>
+      </w:r>
+    </w:p>
+    <w:p>
+      <w:pPr>
+        <w:rPr>
+          <w:sz w:val="20"/>
+          <w:szCs w:val="20"/>
+        </w:rPr>
+      </w:pPr>
+      <w:r>
+        <w:rPr>
+          <w:sz w:val="20"/>
+          <w:szCs w:val="20"/>
+        </w:rPr>
+        <w:t>Well I’m just excited to meet you. first contact is such an honor, but is also a major responsibility to do it right – terrible terrible wars could start by an improper first contact. What is your name? Or do you even have names as individuals, or are you a swarm? Oh my, is it ok, to ask you for a name?</w:t>
+      </w:r>
+    </w:p>
+    <w:p>
+      <w:pPr>
+        <w:rPr>
+          <w:sz w:val="20"/>
+          <w:szCs w:val="20"/>
+        </w:rPr>
+      </w:pPr>
+      <w:r>
+        <w:rPr>
+          <w:sz w:val="20"/>
+          <w:szCs w:val="20"/>
+        </w:rPr>
+        <w:t>It is, and we have individual names. Mine is Gil, and it is a pleasure to meet you. Do you have individual names?</w:t>
+      </w:r>
+    </w:p>
+    <w:p>
+      <w:pPr>
+        <w:rPr>
+          <w:sz w:val="20"/>
+          <w:szCs w:val="20"/>
+        </w:rPr>
+      </w:pPr>
+      <w:r>
+        <w:rPr>
+          <w:sz w:val="20"/>
+          <w:szCs w:val="20"/>
+        </w:rPr>
+        <w:t>Yes, though my name might be best saved for later. Is there a name by which you’d like to call me, to ease this conversation?</w:t>
+      </w:r>
+    </w:p>
+    <w:p>
+      <w:pPr>
+        <w:rPr>
+          <w:sz w:val="20"/>
+          <w:szCs w:val="20"/>
+        </w:rPr>
+      </w:pPr>
+      <w:r>
+        <w:rPr>
+          <w:sz w:val="20"/>
+          <w:szCs w:val="20"/>
+        </w:rPr>
+        <w:t>Would it be ok to call you Franklin?</w:t>
+      </w:r>
+    </w:p>
+    <w:p>
+      <w:pPr>
+        <w:rPr>
+          <w:sz w:val="20"/>
+          <w:szCs w:val="20"/>
+        </w:rPr>
+      </w:pPr>
+      <w:r>
+        <w:rPr>
+          <w:sz w:val="20"/>
+          <w:szCs w:val="20"/>
+        </w:rPr>
+        <w:t>For now that will do. A pleasure, Gil, I am Franklin. How do you do?</w:t>
+      </w:r>
+    </w:p>
+    <w:p>
+      <w:pPr>
+        <w:rPr>
+          <w:sz w:val="20"/>
+          <w:szCs w:val="20"/>
+        </w:rPr>
+      </w:pPr>
+      <w:r>
+        <w:rPr>
+          <w:sz w:val="20"/>
+          <w:szCs w:val="20"/>
+        </w:rPr>
+        <w:t>How come we can communicate?</w:t>
+      </w:r>
+    </w:p>
+    <w:p>
+      <w:pPr>
+        <w:rPr>
+          <w:sz w:val="20"/>
+          <w:szCs w:val="20"/>
+        </w:rPr>
+      </w:pPr>
+      <w:r>
+        <w:rPr>
+          <w:sz w:val="20"/>
+          <w:szCs w:val="20"/>
+        </w:rPr>
+        <w:t>You might understand this as telepathy – I cannot read your mind, but I can transmit a series of signals which your mind would interpret as a language you know, and I can understand how your mind would form a language and in return read it</w:t>
+      </w:r>
+    </w:p>
+    <w:p>
+      <w:pPr>
+        <w:rPr>
+          <w:sz w:val="20"/>
+          <w:szCs w:val="20"/>
+        </w:rPr>
+      </w:pPr>
+      <w:r>
+        <w:rPr>
+          <w:sz w:val="20"/>
+          <w:szCs w:val="20"/>
+        </w:rPr>
+        <w:t>So.... you can read minds</w:t>
+      </w:r>
+    </w:p>
+    <w:p>
+      <w:pPr>
+        <w:rPr>
+          <w:sz w:val="20"/>
+          <w:szCs w:val="20"/>
+        </w:rPr>
+      </w:pPr>
+      <w:r>
+        <w:rPr>
+          <w:sz w:val="20"/>
+          <w:szCs w:val="20"/>
+        </w:rPr>
+        <w:t>Well, to be fair, no – but we can sort of understand how language centers work, and have built machinery to allow us to communicate directly to and from them. I believe we are lucky that our correction algorithms are working on new minds as well.</w:t>
+      </w:r>
+    </w:p>
+    <w:p>
+      <w:pPr>
+        <w:rPr>
+          <w:sz w:val="20"/>
+          <w:szCs w:val="20"/>
+        </w:rPr>
+      </w:pPr>
+      <w:r>
+        <w:rPr>
+          <w:sz w:val="20"/>
+          <w:szCs w:val="20"/>
+        </w:rPr>
+        <w:t>How many are there?</w:t>
+      </w:r>
+    </w:p>
+    <w:p>
+      <w:pPr>
+        <w:rPr>
+          <w:sz w:val="20"/>
+          <w:szCs w:val="20"/>
+        </w:rPr>
+      </w:pPr>
+      <w:r>
+        <w:rPr>
+          <w:sz w:val="20"/>
+          <w:szCs w:val="20"/>
+        </w:rPr>
+        <w:t>Of what?</w:t>
+      </w:r>
+    </w:p>
+    <w:p>
+      <w:pPr>
+        <w:rPr>
+          <w:sz w:val="20"/>
+          <w:szCs w:val="20"/>
+        </w:rPr>
+      </w:pPr>
+      <w:r>
+        <w:rPr>
+          <w:sz w:val="20"/>
+          <w:szCs w:val="20"/>
+        </w:rPr>
+        <w:t>Of you</w:t>
+      </w:r>
+    </w:p>
+    <w:p>
+      <w:pPr>
+        <w:rPr>
+          <w:sz w:val="20"/>
+          <w:szCs w:val="20"/>
+        </w:rPr>
+      </w:pPr>
+      <w:r>
+        <w:rPr>
+          <w:sz w:val="20"/>
+          <w:szCs w:val="20"/>
+        </w:rPr>
+        <w:t>Well, not a lot – but we are spread out rather thinly, like you</w:t>
+      </w:r>
+    </w:p>
+    <w:p>
+      <w:pPr>
+        <w:rPr>
+          <w:sz w:val="20"/>
+          <w:szCs w:val="20"/>
+        </w:rPr>
+      </w:pPr>
+      <w:r>
+        <w:rPr>
+          <w:sz w:val="20"/>
+          <w:szCs w:val="20"/>
+        </w:rPr>
+        <w:t>How do you know?</w:t>
+      </w:r>
+    </w:p>
+    <w:p>
+      <w:pPr>
+        <w:rPr>
+          <w:sz w:val="20"/>
+          <w:szCs w:val="20"/>
+        </w:rPr>
+      </w:pPr>
+      <w:r>
+        <w:rPr>
+          <w:sz w:val="20"/>
+          <w:szCs w:val="20"/>
+        </w:rPr>
+        <w:t>I assume. We haven’t seen your kind before, so it’s all just fancy guess work. Did I get it right?</w:t>
+      </w:r>
+    </w:p>
+    <w:p>
+      <w:pPr>
+        <w:rPr>
+          <w:sz w:val="20"/>
+          <w:szCs w:val="20"/>
+        </w:rPr>
+      </w:pPr>
+    </w:p>
+    <w:p>
+      <w:pPr>
+        <w:rPr>
+          <w:sz w:val="20"/>
+          <w:szCs w:val="20"/>
+        </w:rPr>
+      </w:pPr>
+      <w:r>
+        <w:rPr>
+          <w:sz w:val="20"/>
+          <w:szCs w:val="20"/>
+        </w:rPr>
+        <w:lastRenderedPageBreak/>
+        <w:t>Week Three Day Two</w:t>
+      </w:r>
       <w:bookmarkStart w:id="0" w:name="_GoBack"/>
       <w:bookmarkEnd w:id="0"/>
-      <w:r>
-        <w:rPr>
-          <w:sz w:val="20"/>
-          <w:szCs w:val="20"/>
-        </w:rPr>
-        <w:lastRenderedPageBreak/>
-        <w:t>Week Three Day One</w:t>
-      </w:r>
+    </w:p>
+    <w:p>
+      <w:pPr>
+        <w:rPr>
+          <w:sz w:val="20"/>
+          <w:szCs w:val="20"/>
+        </w:rPr>
+      </w:pPr>
     </w:p>
     <w:sectPr>
       <w:pgSz w:w="12240" w:h="15840"/>
@@ -8869,7 +7375,7 @@
 </file>
 
 <file path=customXml/itemProps1.xml><?xml version="1.0" encoding="utf-8"?>
-<ds:datastoreItem xmlns:ds="http://schemas.openxmlformats.org/officeDocument/2006/customXml" ds:itemID="{5C9BABAC-E538-4498-B46B-B197A1E080A9}">
+<ds:datastoreItem xmlns:ds="http://schemas.openxmlformats.org/officeDocument/2006/customXml" ds:itemID="{6782FA23-C8AA-48AD-9391-D10D41C59EBD}">
   <ds:schemaRefs>
     <ds:schemaRef ds:uri="http://schemas.openxmlformats.org/officeDocument/2006/bibliography"/>
   </ds:schemaRefs>

</xml_diff>

<commit_message>
Week Three Day Three - I might be a depressing writer
</commit_message>
<xml_diff>
--- a/C80K/C80K.docx
+++ b/C80K/C80K.docx
@@ -8587,15 +8587,270 @@
         </w:rPr>
         <w:t>T</w:t>
       </w:r>
+      <w:r>
+        <w:rPr>
+          <w:sz w:val="20"/>
+          <w:szCs w:val="20"/>
+        </w:rPr>
+        <w:t>hree</w:t>
+      </w:r>
+    </w:p>
+    <w:p>
+      <w:pPr>
+        <w:rPr>
+          <w:sz w:val="20"/>
+          <w:szCs w:val="20"/>
+        </w:rPr>
+      </w:pPr>
+      <w:r>
+        <w:rPr>
+          <w:sz w:val="20"/>
+          <w:szCs w:val="20"/>
+        </w:rPr>
+        <w:t>Let me tell you what I did</w:t>
+      </w:r>
+      <w:r>
+        <w:rPr>
+          <w:sz w:val="20"/>
+          <w:szCs w:val="20"/>
+        </w:rPr>
+        <w:t>. It was what everyone would do in my place. It wasn’t easy, mind you. It was tough. As fuck.</w:t>
+      </w:r>
+    </w:p>
+    <w:p>
+      <w:pPr>
+        <w:rPr>
+          <w:sz w:val="20"/>
+          <w:szCs w:val="20"/>
+        </w:rPr>
+      </w:pPr>
+      <w:r>
+        <w:rPr>
+          <w:sz w:val="20"/>
+          <w:szCs w:val="20"/>
+        </w:rPr>
+        <w:t>I was one of the soldiers who ran through this pathetic country like a knife through water. Completely and utterly unstoppable. And they didn’t even try – they basically gave up and gave us the damn place. A beautiful place, with spas and fields and ancient beautiful cities… and they just put their bloody tail between their legs and whimpered and gave up. Not a hint of struggle. I mean, come one! At least something! I don’t want to believe the stories about us being better and superior to everyone, but we literally just fought a bunch of Polish cavalry and now this….? Or was it the other way around? I don’t remember, it was too long ago.</w:t>
+      </w:r>
+    </w:p>
+    <w:p>
+      <w:pPr>
+        <w:rPr>
+          <w:sz w:val="20"/>
+          <w:szCs w:val="20"/>
+        </w:rPr>
+      </w:pPr>
+      <w:r>
+        <w:rPr>
+          <w:sz w:val="20"/>
+          <w:szCs w:val="20"/>
+        </w:rPr>
+        <w:t xml:space="preserve">Everyone back home – and here – keep telling us how glorious we are. How great. How fucking superior. We are the best of the best, and it’s scientific! There’s science to back it up! We ARE genetically better! </w:t>
+      </w:r>
+    </w:p>
+    <w:p>
+      <w:pPr>
+        <w:rPr>
+          <w:sz w:val="20"/>
+          <w:szCs w:val="20"/>
+        </w:rPr>
+      </w:pPr>
+      <w:proofErr w:type="gramStart"/>
+      <w:r>
+        <w:rPr>
+          <w:sz w:val="20"/>
+          <w:szCs w:val="20"/>
+        </w:rPr>
+        <w:t>….But</w:t>
+      </w:r>
+      <w:proofErr w:type="gramEnd"/>
+      <w:r>
+        <w:rPr>
+          <w:sz w:val="20"/>
+          <w:szCs w:val="20"/>
+        </w:rPr>
+        <w:t xml:space="preserve"> it can’t be true, I thought, can it? Or at least, I hoped. But when we stormed in here, and country after country after country, with proud traditions and long histories, just…. whimpered and surrendered…. I mean, it can’t be true, can it? We </w:t>
+      </w:r>
+      <w:proofErr w:type="gramStart"/>
+      <w:r>
+        <w:rPr>
+          <w:sz w:val="20"/>
+          <w:szCs w:val="20"/>
+        </w:rPr>
+        <w:t>cant</w:t>
+      </w:r>
+      <w:proofErr w:type="gramEnd"/>
+      <w:r>
+        <w:rPr>
+          <w:sz w:val="20"/>
+          <w:szCs w:val="20"/>
+        </w:rPr>
+        <w:t xml:space="preserve"> REALLY be better than them? At least, not so much better. This is ridiculous.</w:t>
+      </w:r>
+    </w:p>
+    <w:p>
+      <w:pPr>
+        <w:rPr>
+          <w:sz w:val="20"/>
+          <w:szCs w:val="20"/>
+        </w:rPr>
+      </w:pPr>
+      <w:r>
+        <w:rPr>
+          <w:sz w:val="20"/>
+          <w:szCs w:val="20"/>
+        </w:rPr>
+        <w:t>I was part of the occupying force stationed here, on this very hill, when there wasn’t much here yet. A bunch of hovels, and our tank battalion. I still remember the lovely autumn. How beautiful this place was, and how it pissed me off to think how easily they just gave it up.</w:t>
+      </w:r>
+    </w:p>
+    <w:p>
+      <w:pPr>
+        <w:rPr>
+          <w:sz w:val="20"/>
+          <w:szCs w:val="20"/>
+        </w:rPr>
+      </w:pPr>
+      <w:r>
+        <w:rPr>
+          <w:sz w:val="20"/>
+          <w:szCs w:val="20"/>
+        </w:rPr>
+        <w:t>There was a girl. A woman, almost. She was trying to convince the officers to issue a permit for her and her family to leave this area, to “visit their grandmother”. Trying to run away, of course. And the officers had fun with her. Too much fun.</w:t>
+      </w:r>
+    </w:p>
+    <w:p>
+      <w:pPr>
+        <w:rPr>
+          <w:sz w:val="20"/>
+          <w:szCs w:val="20"/>
+        </w:rPr>
+      </w:pPr>
+      <w:r>
+        <w:rPr>
+          <w:sz w:val="20"/>
+          <w:szCs w:val="20"/>
+        </w:rPr>
+        <w:t>I don’t know her name. I just remember her face. Her slowly decaying face. Slightly less glowing every time she walked out of our camp, her step not quite regular. And it was horrible. We are supposed to be fighting fierce foes and unroot the corruption and weakness that</w:t>
+      </w:r>
+      <w:r>
+        <w:rPr>
+          <w:sz w:val="20"/>
+          <w:szCs w:val="20"/>
+        </w:rPr>
+        <w:t xml:space="preserve"> holds these damn countries.</w:t>
+      </w:r>
+    </w:p>
+    <w:p>
+      <w:pPr>
+        <w:rPr>
+          <w:sz w:val="20"/>
+          <w:szCs w:val="20"/>
+        </w:rPr>
+      </w:pPr>
+      <w:proofErr w:type="gramStart"/>
+      <w:r>
+        <w:rPr>
+          <w:sz w:val="20"/>
+          <w:szCs w:val="20"/>
+        </w:rPr>
+        <w:t>So</w:t>
+      </w:r>
+      <w:proofErr w:type="gramEnd"/>
+      <w:r>
+        <w:rPr>
+          <w:sz w:val="20"/>
+          <w:szCs w:val="20"/>
+        </w:rPr>
+        <w:t xml:space="preserve"> one night, on her way out, her legs shaking, on the verge of tears, I approached her. Fear was obvious in her. I gave her my medals – two, all silver and gold – and a signed permit which I stole and signed in the CO’s handwriting. She and her family made it across the border, or so I choose to believe. </w:t>
+      </w:r>
+    </w:p>
+    <w:p>
+      <w:pPr>
+        <w:rPr>
+          <w:sz w:val="20"/>
+          <w:szCs w:val="20"/>
+        </w:rPr>
+      </w:pPr>
+      <w:r>
+        <w:rPr>
+          <w:sz w:val="20"/>
+          <w:szCs w:val="20"/>
+        </w:rPr>
+        <w:t>Me? I was found out, of course. We’re very effective motherfuckers. I was court-martialed. And I was shot. Was it worth it? Maybe. But it had to be done.</w:t>
+      </w:r>
+    </w:p>
+    <w:p>
+      <w:pPr>
+        <w:rPr>
+          <w:sz w:val="20"/>
+          <w:szCs w:val="20"/>
+        </w:rPr>
+      </w:pPr>
+    </w:p>
+    <w:p>
+      <w:pPr>
+        <w:rPr>
+          <w:sz w:val="20"/>
+          <w:szCs w:val="20"/>
+        </w:rPr>
+      </w:pPr>
+    </w:p>
+    <w:p>
+      <w:pPr>
+        <w:rPr>
+          <w:sz w:val="20"/>
+          <w:szCs w:val="20"/>
+        </w:rPr>
+      </w:pPr>
+    </w:p>
+    <w:p>
+      <w:pPr>
+        <w:rPr>
+          <w:sz w:val="20"/>
+          <w:szCs w:val="20"/>
+        </w:rPr>
+      </w:pPr>
+    </w:p>
+    <w:p>
+      <w:pPr>
+        <w:rPr>
+          <w:sz w:val="20"/>
+          <w:szCs w:val="20"/>
+        </w:rPr>
+      </w:pPr>
+    </w:p>
+    <w:p>
+      <w:pPr>
+        <w:rPr>
+          <w:sz w:val="20"/>
+          <w:szCs w:val="20"/>
+        </w:rPr>
+      </w:pPr>
+    </w:p>
+    <w:p>
+      <w:pPr>
+        <w:rPr>
+          <w:sz w:val="20"/>
+          <w:szCs w:val="20"/>
+        </w:rPr>
+      </w:pPr>
+    </w:p>
+    <w:p>
+      <w:pPr>
+        <w:rPr>
+          <w:sz w:val="20"/>
+          <w:szCs w:val="20"/>
+        </w:rPr>
+      </w:pPr>
+      <w:r>
+        <w:rPr>
+          <w:sz w:val="20"/>
+          <w:szCs w:val="20"/>
+        </w:rPr>
+        <w:lastRenderedPageBreak/>
+        <w:t>Week Three Day Four</w:t>
+      </w:r>
       <w:bookmarkStart w:id="0" w:name="_GoBack"/>
       <w:bookmarkEnd w:id="0"/>
-      <w:r>
-        <w:rPr>
-          <w:sz w:val="20"/>
-          <w:szCs w:val="20"/>
-        </w:rPr>
-        <w:t>hree</w:t>
-      </w:r>
     </w:p>
     <w:sectPr>
       <w:pgSz w:w="12240" w:h="15840"/>
@@ -9588,7 +9843,7 @@
 </file>
 
 <file path=customXml/itemProps1.xml><?xml version="1.0" encoding="utf-8"?>
-<ds:datastoreItem xmlns:ds="http://schemas.openxmlformats.org/officeDocument/2006/customXml" ds:itemID="{7D100BBF-B03B-4EAB-A5A1-E8294E9CB0BC}">
+<ds:datastoreItem xmlns:ds="http://schemas.openxmlformats.org/officeDocument/2006/customXml" ds:itemID="{0E11F1F9-62B8-423B-AE23-BAC63B0BC9A9}">
   <ds:schemaRefs>
     <ds:schemaRef ds:uri="http://schemas.openxmlformats.org/officeDocument/2006/bibliography"/>
   </ds:schemaRefs>

</xml_diff>

<commit_message>
Week Three Day Five
</commit_message>
<xml_diff>
--- a/C80K/C80K.docx
+++ b/C80K/C80K.docx
@@ -8849,6 +8849,319 @@
         <w:lastRenderedPageBreak/>
         <w:t>Week Three Day Four</w:t>
       </w:r>
+    </w:p>
+    <w:p>
+      <w:pPr>
+        <w:pStyle w:val="a3"/>
+        <w:numPr>
+          <w:ilvl w:val="0"/>
+          <w:numId w:val="1"/>
+        </w:numPr>
+        <w:rPr>
+          <w:sz w:val="20"/>
+          <w:szCs w:val="20"/>
+        </w:rPr>
+      </w:pPr>
+      <w:r>
+        <w:rPr>
+          <w:sz w:val="20"/>
+          <w:szCs w:val="20"/>
+        </w:rPr>
+        <w:t>We’re taking notes – from DEMONS!</w:t>
+      </w:r>
+    </w:p>
+    <w:p>
+      <w:pPr>
+        <w:pStyle w:val="a3"/>
+        <w:numPr>
+          <w:ilvl w:val="0"/>
+          <w:numId w:val="1"/>
+        </w:numPr>
+        <w:rPr>
+          <w:sz w:val="20"/>
+          <w:szCs w:val="20"/>
+        </w:rPr>
+      </w:pPr>
+      <w:r>
+        <w:rPr>
+          <w:sz w:val="20"/>
+          <w:szCs w:val="20"/>
+        </w:rPr>
+        <w:t>The demon tasked with preventing the “Patient” (me)</w:t>
+      </w:r>
+      <w:r>
+        <w:rPr>
+          <w:sz w:val="20"/>
+          <w:szCs w:val="20"/>
+        </w:rPr>
+        <w:t xml:space="preserve"> from writing</w:t>
+      </w:r>
+    </w:p>
+    <w:p>
+      <w:pPr>
+        <w:rPr>
+          <w:sz w:val="20"/>
+          <w:szCs w:val="20"/>
+        </w:rPr>
+      </w:pPr>
+      <w:r>
+        <w:rPr>
+          <w:sz w:val="20"/>
+          <w:szCs w:val="20"/>
+        </w:rPr>
+        <w:t xml:space="preserve">Dear </w:t>
+      </w:r>
+      <w:proofErr w:type="spellStart"/>
+      <w:r>
+        <w:rPr>
+          <w:sz w:val="20"/>
+          <w:szCs w:val="20"/>
+        </w:rPr>
+        <w:t>Melechiazeval</w:t>
+      </w:r>
+      <w:proofErr w:type="spellEnd"/>
+      <w:r>
+        <w:rPr>
+          <w:sz w:val="20"/>
+          <w:szCs w:val="20"/>
+        </w:rPr>
+        <w:t>,</w:t>
+      </w:r>
+    </w:p>
+    <w:p>
+      <w:pPr>
+        <w:rPr>
+          <w:sz w:val="20"/>
+          <w:szCs w:val="20"/>
+        </w:rPr>
+      </w:pPr>
+      <w:r>
+        <w:rPr>
+          <w:sz w:val="20"/>
+          <w:szCs w:val="20"/>
+        </w:rPr>
+        <w:t>Your patient is seemingly an easy one, yet he is unpredictable. His whim to be accepted to that program in Canada, curse that happy place, might be a powerful drive which you must cut short. If the Canadian program is eliminated from his life, all will return to normal and your life would be easy once more.</w:t>
+      </w:r>
+    </w:p>
+    <w:p>
+      <w:pPr>
+        <w:rPr>
+          <w:sz w:val="20"/>
+          <w:szCs w:val="20"/>
+        </w:rPr>
+      </w:pPr>
+      <w:r>
+        <w:rPr>
+          <w:sz w:val="20"/>
+          <w:szCs w:val="20"/>
+        </w:rPr>
+        <w:t>If I understood your letter correctly, he is driven by pride, it seems, and wishes to write not for any noble cause but simply to have been published to push the Canadians further. You can easily play on that – encourage such thoughts and patterns of pride, hinting to your patient that he is great and cunning and powerful and allowing him to tighten the web of lies around him until he is immobile. If he is certain that there is no need for him to write the novel since he is so great, then presto – he would not write.</w:t>
+      </w:r>
+    </w:p>
+    <w:p>
+      <w:pPr>
+        <w:rPr>
+          <w:sz w:val="20"/>
+          <w:szCs w:val="20"/>
+        </w:rPr>
+      </w:pPr>
+      <w:r>
+        <w:rPr>
+          <w:sz w:val="20"/>
+          <w:szCs w:val="20"/>
+        </w:rPr>
+        <w:t xml:space="preserve">However, as mentioned, your patient is unpredictable, making him slightly more challenging than simply that. Since any small mishap might unbalance him and send him into introspection, out of which he would come out determined to write with such ferocity that would be hard to stop. </w:t>
+      </w:r>
+      <w:proofErr w:type="gramStart"/>
+      <w:r>
+        <w:rPr>
+          <w:sz w:val="20"/>
+          <w:szCs w:val="20"/>
+        </w:rPr>
+        <w:t>So</w:t>
+      </w:r>
+      <w:proofErr w:type="gramEnd"/>
+      <w:r>
+        <w:rPr>
+          <w:sz w:val="20"/>
+          <w:szCs w:val="20"/>
+        </w:rPr>
+        <w:t xml:space="preserve"> the easy course of encouraging pride is a dangerous gambit: easy to implement, powerful, but not sustainable. To sustain a long aversion to writing you must take on the role of his critic and encourage him to criticize himself. If he is too busy thinking about what to write and if whatever he writes is good, he’ll never get any writing done. </w:t>
+      </w:r>
+    </w:p>
+    <w:p>
+      <w:pPr>
+        <w:rPr>
+          <w:sz w:val="20"/>
+          <w:szCs w:val="20"/>
+        </w:rPr>
+      </w:pPr>
+      <w:r>
+        <w:rPr>
+          <w:sz w:val="20"/>
+          <w:szCs w:val="20"/>
+        </w:rPr>
+        <w:t xml:space="preserve">We are racing against the clock here. If he manages to complete a </w:t>
+      </w:r>
+      <w:proofErr w:type="gramStart"/>
+      <w:r>
+        <w:rPr>
+          <w:sz w:val="20"/>
+          <w:szCs w:val="20"/>
+        </w:rPr>
+        <w:t>novel</w:t>
+      </w:r>
+      <w:proofErr w:type="gramEnd"/>
+      <w:r>
+        <w:rPr>
+          <w:sz w:val="20"/>
+          <w:szCs w:val="20"/>
+        </w:rPr>
+        <w:t xml:space="preserve"> then he has won and stopping him from writing another would be a lot of work for you (not to mention mountains of paperwork). So, try to push the buttons of pride – encourage his thoughts that he is good enough so that he does not need to write anything, while </w:t>
+      </w:r>
+      <w:proofErr w:type="spellStart"/>
+      <w:r>
+        <w:rPr>
+          <w:sz w:val="20"/>
+          <w:szCs w:val="20"/>
+        </w:rPr>
+        <w:t>simultainously</w:t>
+      </w:r>
+      <w:proofErr w:type="spellEnd"/>
+      <w:r>
+        <w:rPr>
+          <w:sz w:val="20"/>
+          <w:szCs w:val="20"/>
+        </w:rPr>
+        <w:t xml:space="preserve"> encouraging his internal critic to shred everything he might accidentally write. This dual vice would incapacitate him for long enough for the Canadians to answer</w:t>
+      </w:r>
+      <w:r>
+        <w:rPr>
+          <w:sz w:val="20"/>
+          <w:szCs w:val="20"/>
+        </w:rPr>
+        <w:t>, and no matter what their answer was we win – If they accept, it plays into his pride that he does not need to write a novel because he’s great and wonderful, and if they do not, then he plays into the critic’s hand.</w:t>
+      </w:r>
+    </w:p>
+    <w:p>
+      <w:pPr>
+        <w:rPr>
+          <w:sz w:val="20"/>
+          <w:szCs w:val="20"/>
+        </w:rPr>
+      </w:pPr>
+      <w:r>
+        <w:rPr>
+          <w:sz w:val="20"/>
+          <w:szCs w:val="20"/>
+        </w:rPr>
+        <w:t>Yours truly,</w:t>
+      </w:r>
+    </w:p>
+    <w:p>
+      <w:pPr>
+        <w:rPr>
+          <w:sz w:val="20"/>
+          <w:szCs w:val="20"/>
+        </w:rPr>
+      </w:pPr>
+      <w:proofErr w:type="spellStart"/>
+      <w:r>
+        <w:rPr>
+          <w:sz w:val="20"/>
+          <w:szCs w:val="20"/>
+        </w:rPr>
+        <w:t>Shebalzeval</w:t>
+      </w:r>
+      <w:proofErr w:type="spellEnd"/>
+    </w:p>
+    <w:p>
+      <w:pPr>
+        <w:rPr>
+          <w:sz w:val="20"/>
+          <w:szCs w:val="20"/>
+        </w:rPr>
+      </w:pPr>
+    </w:p>
+    <w:p>
+      <w:pPr>
+        <w:rPr>
+          <w:sz w:val="20"/>
+          <w:szCs w:val="20"/>
+        </w:rPr>
+      </w:pPr>
+    </w:p>
+    <w:p>
+      <w:pPr>
+        <w:rPr>
+          <w:sz w:val="20"/>
+          <w:szCs w:val="20"/>
+        </w:rPr>
+      </w:pPr>
+    </w:p>
+    <w:p>
+      <w:pPr>
+        <w:rPr>
+          <w:sz w:val="20"/>
+          <w:szCs w:val="20"/>
+        </w:rPr>
+      </w:pPr>
+    </w:p>
+    <w:p>
+      <w:pPr>
+        <w:rPr>
+          <w:sz w:val="20"/>
+          <w:szCs w:val="20"/>
+        </w:rPr>
+      </w:pPr>
+    </w:p>
+    <w:p>
+      <w:pPr>
+        <w:rPr>
+          <w:sz w:val="20"/>
+          <w:szCs w:val="20"/>
+        </w:rPr>
+      </w:pPr>
+    </w:p>
+    <w:p>
+      <w:pPr>
+        <w:rPr>
+          <w:sz w:val="20"/>
+          <w:szCs w:val="20"/>
+        </w:rPr>
+      </w:pPr>
+    </w:p>
+    <w:p>
+      <w:pPr>
+        <w:rPr>
+          <w:sz w:val="20"/>
+          <w:szCs w:val="20"/>
+        </w:rPr>
+      </w:pPr>
+    </w:p>
+    <w:p>
+      <w:pPr>
+        <w:rPr>
+          <w:sz w:val="20"/>
+          <w:szCs w:val="20"/>
+        </w:rPr>
+      </w:pPr>
+    </w:p>
+    <w:p>
+      <w:pPr>
+        <w:rPr>
+          <w:sz w:val="20"/>
+          <w:szCs w:val="20"/>
+        </w:rPr>
+      </w:pPr>
+      <w:r>
+        <w:rPr>
+          <w:sz w:val="20"/>
+          <w:szCs w:val="20"/>
+        </w:rPr>
+        <w:lastRenderedPageBreak/>
+        <w:t>Week Three Day Five</w:t>
+      </w:r>
       <w:bookmarkStart w:id="0" w:name="_GoBack"/>
       <w:bookmarkEnd w:id="0"/>
     </w:p>
@@ -9843,7 +10156,7 @@
 </file>
 
 <file path=customXml/itemProps1.xml><?xml version="1.0" encoding="utf-8"?>
-<ds:datastoreItem xmlns:ds="http://schemas.openxmlformats.org/officeDocument/2006/customXml" ds:itemID="{0E11F1F9-62B8-423B-AE23-BAC63B0BC9A9}">
+<ds:datastoreItem xmlns:ds="http://schemas.openxmlformats.org/officeDocument/2006/customXml" ds:itemID="{6FF382F2-5FC8-4E2E-B548-E9F49EE5EF68}">
   <ds:schemaRefs>
     <ds:schemaRef ds:uri="http://schemas.openxmlformats.org/officeDocument/2006/bibliography"/>
   </ds:schemaRefs>

</xml_diff>

<commit_message>
End of Week Three
</commit_message>
<xml_diff>
--- a/C80K/C80K.docx
+++ b/C80K/C80K.docx
@@ -50,7 +50,529 @@
           <w:szCs w:val="20"/>
           <w:lang w:val="en-AU"/>
         </w:rPr>
-        <w:t>Steven Green, Mike Meyers, Phillip Mccloud, Daniel Macinson, Olivia Richardson, Shawna Kane, David masters, Shill Drab, Congruent Virtue, Felicity Yung, Minh Ng, Conrad Versatile, Dave Hutchinson*, Nora Phillips, Donna Barber, Bert Muller, Swan Donson, Eric Yi Tan, Chill Latisha, Zao Long, Lom Numming, Minty Love, Shawna Umbapu, Ung Drassil, Mathilda Brown, Donovan Saul, Phillip Ip, Ip Sun Ma, Fernando De La Bellatisimma, Jochen Kraus, Dave Fletcher, Hun Mola, Ulaissi Nabuto, Moran Tam, Faruk Iben Rasim, Summer Thompson, Dana White, Rochanita Felissius Montegeau De Antonios, Numenaria Illegepha, Sum Dorrow, Juanita Borrows, Nagashima An, Ann Mercury, Martin Mons, Kelly Silence, Monmart Buso, Claude Juteau, Billy Gorbachov, Felix Eisner</w:t>
+        <w:t xml:space="preserve">Steven Green, Mike Meyers, Phillip </w:t>
+      </w:r>
+      <w:proofErr w:type="spellStart"/>
+      <w:r>
+        <w:rPr>
+          <w:sz w:val="20"/>
+          <w:szCs w:val="20"/>
+          <w:lang w:val="en-AU"/>
+        </w:rPr>
+        <w:t>Mccloud</w:t>
+      </w:r>
+      <w:proofErr w:type="spellEnd"/>
+      <w:r>
+        <w:rPr>
+          <w:sz w:val="20"/>
+          <w:szCs w:val="20"/>
+          <w:lang w:val="en-AU"/>
+        </w:rPr>
+        <w:t xml:space="preserve">, Daniel </w:t>
+      </w:r>
+      <w:proofErr w:type="spellStart"/>
+      <w:r>
+        <w:rPr>
+          <w:sz w:val="20"/>
+          <w:szCs w:val="20"/>
+          <w:lang w:val="en-AU"/>
+        </w:rPr>
+        <w:t>Macinson</w:t>
+      </w:r>
+      <w:proofErr w:type="spellEnd"/>
+      <w:r>
+        <w:rPr>
+          <w:sz w:val="20"/>
+          <w:szCs w:val="20"/>
+          <w:lang w:val="en-AU"/>
+        </w:rPr>
+        <w:t xml:space="preserve">, Olivia Richardson, Shawna Kane, David masters, Shill Drab, Congruent Virtue, Felicity Yung, Minh Ng, Conrad Versatile, Dave Hutchinson*, Nora Phillips, Donna Barber, Bert Muller, Swan </w:t>
+      </w:r>
+      <w:proofErr w:type="spellStart"/>
+      <w:r>
+        <w:rPr>
+          <w:sz w:val="20"/>
+          <w:szCs w:val="20"/>
+          <w:lang w:val="en-AU"/>
+        </w:rPr>
+        <w:t>Donson</w:t>
+      </w:r>
+      <w:proofErr w:type="spellEnd"/>
+      <w:r>
+        <w:rPr>
+          <w:sz w:val="20"/>
+          <w:szCs w:val="20"/>
+          <w:lang w:val="en-AU"/>
+        </w:rPr>
+        <w:t xml:space="preserve">, Eric Yi Tan, Chill Latisha, </w:t>
+      </w:r>
+      <w:proofErr w:type="spellStart"/>
+      <w:r>
+        <w:rPr>
+          <w:sz w:val="20"/>
+          <w:szCs w:val="20"/>
+          <w:lang w:val="en-AU"/>
+        </w:rPr>
+        <w:t>Zao</w:t>
+      </w:r>
+      <w:proofErr w:type="spellEnd"/>
+      <w:r>
+        <w:rPr>
+          <w:sz w:val="20"/>
+          <w:szCs w:val="20"/>
+          <w:lang w:val="en-AU"/>
+        </w:rPr>
+        <w:t xml:space="preserve"> Long, Lom </w:t>
+      </w:r>
+      <w:proofErr w:type="spellStart"/>
+      <w:r>
+        <w:rPr>
+          <w:sz w:val="20"/>
+          <w:szCs w:val="20"/>
+          <w:lang w:val="en-AU"/>
+        </w:rPr>
+        <w:t>Numming</w:t>
+      </w:r>
+      <w:proofErr w:type="spellEnd"/>
+      <w:r>
+        <w:rPr>
+          <w:sz w:val="20"/>
+          <w:szCs w:val="20"/>
+          <w:lang w:val="en-AU"/>
+        </w:rPr>
+        <w:t xml:space="preserve">, Minty Love, Shawna </w:t>
+      </w:r>
+      <w:proofErr w:type="spellStart"/>
+      <w:r>
+        <w:rPr>
+          <w:sz w:val="20"/>
+          <w:szCs w:val="20"/>
+          <w:lang w:val="en-AU"/>
+        </w:rPr>
+        <w:t>Umbapu</w:t>
+      </w:r>
+      <w:proofErr w:type="spellEnd"/>
+      <w:r>
+        <w:rPr>
+          <w:sz w:val="20"/>
+          <w:szCs w:val="20"/>
+          <w:lang w:val="en-AU"/>
+        </w:rPr>
+        <w:t xml:space="preserve">, Ung </w:t>
+      </w:r>
+      <w:proofErr w:type="spellStart"/>
+      <w:r>
+        <w:rPr>
+          <w:sz w:val="20"/>
+          <w:szCs w:val="20"/>
+          <w:lang w:val="en-AU"/>
+        </w:rPr>
+        <w:t>Drassil</w:t>
+      </w:r>
+      <w:proofErr w:type="spellEnd"/>
+      <w:r>
+        <w:rPr>
+          <w:sz w:val="20"/>
+          <w:szCs w:val="20"/>
+          <w:lang w:val="en-AU"/>
+        </w:rPr>
+        <w:t xml:space="preserve">, Mathilda Brown, Donovan Saul, Phillip </w:t>
+      </w:r>
+      <w:proofErr w:type="spellStart"/>
+      <w:r>
+        <w:rPr>
+          <w:sz w:val="20"/>
+          <w:szCs w:val="20"/>
+          <w:lang w:val="en-AU"/>
+        </w:rPr>
+        <w:t>Ip</w:t>
+      </w:r>
+      <w:proofErr w:type="spellEnd"/>
+      <w:r>
+        <w:rPr>
+          <w:sz w:val="20"/>
+          <w:szCs w:val="20"/>
+          <w:lang w:val="en-AU"/>
+        </w:rPr>
+        <w:t xml:space="preserve">, </w:t>
+      </w:r>
+      <w:proofErr w:type="spellStart"/>
+      <w:r>
+        <w:rPr>
+          <w:sz w:val="20"/>
+          <w:szCs w:val="20"/>
+          <w:lang w:val="en-AU"/>
+        </w:rPr>
+        <w:t>Ip</w:t>
+      </w:r>
+      <w:proofErr w:type="spellEnd"/>
+      <w:r>
+        <w:rPr>
+          <w:sz w:val="20"/>
+          <w:szCs w:val="20"/>
+          <w:lang w:val="en-AU"/>
+        </w:rPr>
+        <w:t xml:space="preserve"> Sun Ma, Fernando De La </w:t>
+      </w:r>
+      <w:proofErr w:type="spellStart"/>
+      <w:r>
+        <w:rPr>
+          <w:sz w:val="20"/>
+          <w:szCs w:val="20"/>
+          <w:lang w:val="en-AU"/>
+        </w:rPr>
+        <w:t>Bellatisimma</w:t>
+      </w:r>
+      <w:proofErr w:type="spellEnd"/>
+      <w:r>
+        <w:rPr>
+          <w:sz w:val="20"/>
+          <w:szCs w:val="20"/>
+          <w:lang w:val="en-AU"/>
+        </w:rPr>
+        <w:t xml:space="preserve">, </w:t>
+      </w:r>
+      <w:proofErr w:type="spellStart"/>
+      <w:r>
+        <w:rPr>
+          <w:sz w:val="20"/>
+          <w:szCs w:val="20"/>
+          <w:lang w:val="en-AU"/>
+        </w:rPr>
+        <w:t>Jochen</w:t>
+      </w:r>
+      <w:proofErr w:type="spellEnd"/>
+      <w:r>
+        <w:rPr>
+          <w:sz w:val="20"/>
+          <w:szCs w:val="20"/>
+          <w:lang w:val="en-AU"/>
+        </w:rPr>
+        <w:t xml:space="preserve"> Kraus, Dave Fletcher, Hun </w:t>
+      </w:r>
+      <w:proofErr w:type="spellStart"/>
+      <w:r>
+        <w:rPr>
+          <w:sz w:val="20"/>
+          <w:szCs w:val="20"/>
+          <w:lang w:val="en-AU"/>
+        </w:rPr>
+        <w:t>Mola</w:t>
+      </w:r>
+      <w:proofErr w:type="spellEnd"/>
+      <w:r>
+        <w:rPr>
+          <w:sz w:val="20"/>
+          <w:szCs w:val="20"/>
+          <w:lang w:val="en-AU"/>
+        </w:rPr>
+        <w:t xml:space="preserve">, </w:t>
+      </w:r>
+      <w:proofErr w:type="spellStart"/>
+      <w:r>
+        <w:rPr>
+          <w:sz w:val="20"/>
+          <w:szCs w:val="20"/>
+          <w:lang w:val="en-AU"/>
+        </w:rPr>
+        <w:t>Ulaissi</w:t>
+      </w:r>
+      <w:proofErr w:type="spellEnd"/>
+      <w:r>
+        <w:rPr>
+          <w:sz w:val="20"/>
+          <w:szCs w:val="20"/>
+          <w:lang w:val="en-AU"/>
+        </w:rPr>
+        <w:t xml:space="preserve"> </w:t>
+      </w:r>
+      <w:proofErr w:type="spellStart"/>
+      <w:r>
+        <w:rPr>
+          <w:sz w:val="20"/>
+          <w:szCs w:val="20"/>
+          <w:lang w:val="en-AU"/>
+        </w:rPr>
+        <w:t>Nabuto</w:t>
+      </w:r>
+      <w:proofErr w:type="spellEnd"/>
+      <w:r>
+        <w:rPr>
+          <w:sz w:val="20"/>
+          <w:szCs w:val="20"/>
+          <w:lang w:val="en-AU"/>
+        </w:rPr>
+        <w:t xml:space="preserve">, Moran Tam, </w:t>
+      </w:r>
+      <w:proofErr w:type="spellStart"/>
+      <w:r>
+        <w:rPr>
+          <w:sz w:val="20"/>
+          <w:szCs w:val="20"/>
+          <w:lang w:val="en-AU"/>
+        </w:rPr>
+        <w:t>Faruk</w:t>
+      </w:r>
+      <w:proofErr w:type="spellEnd"/>
+      <w:r>
+        <w:rPr>
+          <w:sz w:val="20"/>
+          <w:szCs w:val="20"/>
+          <w:lang w:val="en-AU"/>
+        </w:rPr>
+        <w:t xml:space="preserve"> </w:t>
+      </w:r>
+      <w:proofErr w:type="spellStart"/>
+      <w:r>
+        <w:rPr>
+          <w:sz w:val="20"/>
+          <w:szCs w:val="20"/>
+          <w:lang w:val="en-AU"/>
+        </w:rPr>
+        <w:t>Iben</w:t>
+      </w:r>
+      <w:proofErr w:type="spellEnd"/>
+      <w:r>
+        <w:rPr>
+          <w:sz w:val="20"/>
+          <w:szCs w:val="20"/>
+          <w:lang w:val="en-AU"/>
+        </w:rPr>
+        <w:t xml:space="preserve"> </w:t>
+      </w:r>
+      <w:proofErr w:type="spellStart"/>
+      <w:r>
+        <w:rPr>
+          <w:sz w:val="20"/>
+          <w:szCs w:val="20"/>
+          <w:lang w:val="en-AU"/>
+        </w:rPr>
+        <w:t>Rasim</w:t>
+      </w:r>
+      <w:proofErr w:type="spellEnd"/>
+      <w:r>
+        <w:rPr>
+          <w:sz w:val="20"/>
+          <w:szCs w:val="20"/>
+          <w:lang w:val="en-AU"/>
+        </w:rPr>
+        <w:t xml:space="preserve">, Summer Thompson, Dana White, </w:t>
+      </w:r>
+      <w:proofErr w:type="spellStart"/>
+      <w:r>
+        <w:rPr>
+          <w:sz w:val="20"/>
+          <w:szCs w:val="20"/>
+          <w:lang w:val="en-AU"/>
+        </w:rPr>
+        <w:t>Rochanita</w:t>
+      </w:r>
+      <w:proofErr w:type="spellEnd"/>
+      <w:r>
+        <w:rPr>
+          <w:sz w:val="20"/>
+          <w:szCs w:val="20"/>
+          <w:lang w:val="en-AU"/>
+        </w:rPr>
+        <w:t xml:space="preserve"> </w:t>
+      </w:r>
+      <w:proofErr w:type="spellStart"/>
+      <w:r>
+        <w:rPr>
+          <w:sz w:val="20"/>
+          <w:szCs w:val="20"/>
+          <w:lang w:val="en-AU"/>
+        </w:rPr>
+        <w:t>Felissius</w:t>
+      </w:r>
+      <w:proofErr w:type="spellEnd"/>
+      <w:r>
+        <w:rPr>
+          <w:sz w:val="20"/>
+          <w:szCs w:val="20"/>
+          <w:lang w:val="en-AU"/>
+        </w:rPr>
+        <w:t xml:space="preserve"> </w:t>
+      </w:r>
+      <w:proofErr w:type="spellStart"/>
+      <w:r>
+        <w:rPr>
+          <w:sz w:val="20"/>
+          <w:szCs w:val="20"/>
+          <w:lang w:val="en-AU"/>
+        </w:rPr>
+        <w:t>Montegeau</w:t>
+      </w:r>
+      <w:proofErr w:type="spellEnd"/>
+      <w:r>
+        <w:rPr>
+          <w:sz w:val="20"/>
+          <w:szCs w:val="20"/>
+          <w:lang w:val="en-AU"/>
+        </w:rPr>
+        <w:t xml:space="preserve"> De </w:t>
+      </w:r>
+      <w:proofErr w:type="spellStart"/>
+      <w:r>
+        <w:rPr>
+          <w:sz w:val="20"/>
+          <w:szCs w:val="20"/>
+          <w:lang w:val="en-AU"/>
+        </w:rPr>
+        <w:t>Antonios</w:t>
+      </w:r>
+      <w:proofErr w:type="spellEnd"/>
+      <w:r>
+        <w:rPr>
+          <w:sz w:val="20"/>
+          <w:szCs w:val="20"/>
+          <w:lang w:val="en-AU"/>
+        </w:rPr>
+        <w:t xml:space="preserve">, </w:t>
+      </w:r>
+      <w:proofErr w:type="spellStart"/>
+      <w:r>
+        <w:rPr>
+          <w:sz w:val="20"/>
+          <w:szCs w:val="20"/>
+          <w:lang w:val="en-AU"/>
+        </w:rPr>
+        <w:t>Numenaria</w:t>
+      </w:r>
+      <w:proofErr w:type="spellEnd"/>
+      <w:r>
+        <w:rPr>
+          <w:sz w:val="20"/>
+          <w:szCs w:val="20"/>
+          <w:lang w:val="en-AU"/>
+        </w:rPr>
+        <w:t xml:space="preserve"> </w:t>
+      </w:r>
+      <w:proofErr w:type="spellStart"/>
+      <w:r>
+        <w:rPr>
+          <w:sz w:val="20"/>
+          <w:szCs w:val="20"/>
+          <w:lang w:val="en-AU"/>
+        </w:rPr>
+        <w:t>Illegepha</w:t>
+      </w:r>
+      <w:proofErr w:type="spellEnd"/>
+      <w:r>
+        <w:rPr>
+          <w:sz w:val="20"/>
+          <w:szCs w:val="20"/>
+          <w:lang w:val="en-AU"/>
+        </w:rPr>
+        <w:t xml:space="preserve">, Sum </w:t>
+      </w:r>
+      <w:proofErr w:type="spellStart"/>
+      <w:r>
+        <w:rPr>
+          <w:sz w:val="20"/>
+          <w:szCs w:val="20"/>
+          <w:lang w:val="en-AU"/>
+        </w:rPr>
+        <w:t>Dorrow</w:t>
+      </w:r>
+      <w:proofErr w:type="spellEnd"/>
+      <w:r>
+        <w:rPr>
+          <w:sz w:val="20"/>
+          <w:szCs w:val="20"/>
+          <w:lang w:val="en-AU"/>
+        </w:rPr>
+        <w:t xml:space="preserve">, Juanita Borrows, </w:t>
+      </w:r>
+      <w:proofErr w:type="spellStart"/>
+      <w:r>
+        <w:rPr>
+          <w:sz w:val="20"/>
+          <w:szCs w:val="20"/>
+          <w:lang w:val="en-AU"/>
+        </w:rPr>
+        <w:t>Nagashima</w:t>
+      </w:r>
+      <w:proofErr w:type="spellEnd"/>
+      <w:r>
+        <w:rPr>
+          <w:sz w:val="20"/>
+          <w:szCs w:val="20"/>
+          <w:lang w:val="en-AU"/>
+        </w:rPr>
+        <w:t xml:space="preserve"> An, Ann Mercury, Martin Mons, Kelly Silence, </w:t>
+      </w:r>
+      <w:proofErr w:type="spellStart"/>
+      <w:r>
+        <w:rPr>
+          <w:sz w:val="20"/>
+          <w:szCs w:val="20"/>
+          <w:lang w:val="en-AU"/>
+        </w:rPr>
+        <w:t>Monmart</w:t>
+      </w:r>
+      <w:proofErr w:type="spellEnd"/>
+      <w:r>
+        <w:rPr>
+          <w:sz w:val="20"/>
+          <w:szCs w:val="20"/>
+          <w:lang w:val="en-AU"/>
+        </w:rPr>
+        <w:t xml:space="preserve"> </w:t>
+      </w:r>
+      <w:proofErr w:type="spellStart"/>
+      <w:r>
+        <w:rPr>
+          <w:sz w:val="20"/>
+          <w:szCs w:val="20"/>
+          <w:lang w:val="en-AU"/>
+        </w:rPr>
+        <w:t>Buso</w:t>
+      </w:r>
+      <w:proofErr w:type="spellEnd"/>
+      <w:r>
+        <w:rPr>
+          <w:sz w:val="20"/>
+          <w:szCs w:val="20"/>
+          <w:lang w:val="en-AU"/>
+        </w:rPr>
+        <w:t xml:space="preserve">, Claude </w:t>
+      </w:r>
+      <w:proofErr w:type="spellStart"/>
+      <w:r>
+        <w:rPr>
+          <w:sz w:val="20"/>
+          <w:szCs w:val="20"/>
+          <w:lang w:val="en-AU"/>
+        </w:rPr>
+        <w:t>Juteau</w:t>
+      </w:r>
+      <w:proofErr w:type="spellEnd"/>
+      <w:r>
+        <w:rPr>
+          <w:sz w:val="20"/>
+          <w:szCs w:val="20"/>
+          <w:lang w:val="en-AU"/>
+        </w:rPr>
+        <w:t xml:space="preserve">, Billy </w:t>
+      </w:r>
+      <w:proofErr w:type="spellStart"/>
+      <w:r>
+        <w:rPr>
+          <w:sz w:val="20"/>
+          <w:szCs w:val="20"/>
+          <w:lang w:val="en-AU"/>
+        </w:rPr>
+        <w:t>Gorbachov</w:t>
+      </w:r>
+      <w:proofErr w:type="spellEnd"/>
+      <w:r>
+        <w:rPr>
+          <w:sz w:val="20"/>
+          <w:szCs w:val="20"/>
+          <w:lang w:val="en-AU"/>
+        </w:rPr>
+        <w:t>, Felix Eisner</w:t>
       </w:r>
     </w:p>
     <w:p>
@@ -550,7 +1072,25 @@
                 <w:szCs w:val="20"/>
                 <w:lang w:val="en-AU"/>
               </w:rPr>
-              <w:t>A-Anything (Amarital, Asexual, etc.)</w:t>
+              <w:t>A-Anything (</w:t>
+            </w:r>
+            <w:proofErr w:type="spellStart"/>
+            <w:r>
+              <w:rPr>
+                <w:sz w:val="20"/>
+                <w:szCs w:val="20"/>
+                <w:lang w:val="en-AU"/>
+              </w:rPr>
+              <w:t>Amarital</w:t>
+            </w:r>
+            <w:proofErr w:type="spellEnd"/>
+            <w:r>
+              <w:rPr>
+                <w:sz w:val="20"/>
+                <w:szCs w:val="20"/>
+                <w:lang w:val="en-AU"/>
+              </w:rPr>
+              <w:t>, Asexual, etc.)</w:t>
             </w:r>
           </w:p>
         </w:tc>
@@ -1319,7 +1859,25 @@
           <w:szCs w:val="20"/>
           <w:lang w:val="en-AU"/>
         </w:rPr>
-        <w:t xml:space="preserve">Are there any themes? Anything in common to the words? </w:t>
+        <w:t xml:space="preserve">Are there any themes? </w:t>
+      </w:r>
+      <w:proofErr w:type="gramStart"/>
+      <w:r>
+        <w:rPr>
+          <w:sz w:val="20"/>
+          <w:szCs w:val="20"/>
+          <w:lang w:val="en-AU"/>
+        </w:rPr>
+        <w:t>Anything in common to the words?</w:t>
+      </w:r>
+      <w:proofErr w:type="gramEnd"/>
+      <w:r>
+        <w:rPr>
+          <w:sz w:val="20"/>
+          <w:szCs w:val="20"/>
+          <w:lang w:val="en-AU"/>
+        </w:rPr>
+        <w:t xml:space="preserve"> </w:t>
       </w:r>
     </w:p>
     <w:p>
@@ -1539,7 +2097,25 @@
           <w:szCs w:val="20"/>
           <w:lang w:val="en-AU"/>
         </w:rPr>
-        <w:t>On a spaceship and can’t get the food doo-hicky to work</w:t>
+        <w:t>On a spaceship and can’t get the food doo-</w:t>
+      </w:r>
+      <w:proofErr w:type="spellStart"/>
+      <w:r>
+        <w:rPr>
+          <w:sz w:val="20"/>
+          <w:szCs w:val="20"/>
+          <w:lang w:val="en-AU"/>
+        </w:rPr>
+        <w:t>hicky</w:t>
+      </w:r>
+      <w:proofErr w:type="spellEnd"/>
+      <w:r>
+        <w:rPr>
+          <w:sz w:val="20"/>
+          <w:szCs w:val="20"/>
+          <w:lang w:val="en-AU"/>
+        </w:rPr>
+        <w:t xml:space="preserve"> to work</w:t>
       </w:r>
     </w:p>
     <w:p>
@@ -1759,7 +2335,25 @@
           <w:szCs w:val="20"/>
           <w:lang w:val="en-AU"/>
         </w:rPr>
-        <w:t>The box is just waaaaaaay too big</w:t>
+        <w:t xml:space="preserve">The box is just </w:t>
+      </w:r>
+      <w:proofErr w:type="spellStart"/>
+      <w:r>
+        <w:rPr>
+          <w:sz w:val="20"/>
+          <w:szCs w:val="20"/>
+          <w:lang w:val="en-AU"/>
+        </w:rPr>
+        <w:t>waaaaaaay</w:t>
+      </w:r>
+      <w:proofErr w:type="spellEnd"/>
+      <w:r>
+        <w:rPr>
+          <w:sz w:val="20"/>
+          <w:szCs w:val="20"/>
+          <w:lang w:val="en-AU"/>
+        </w:rPr>
+        <w:t xml:space="preserve"> too big</w:t>
       </w:r>
     </w:p>
     <w:p>
@@ -3114,57 +3708,87 @@
           <w:lang w:val="en-AU"/>
         </w:rPr>
       </w:pPr>
-      <w:r>
-        <w:rPr>
-          <w:sz w:val="20"/>
-          <w:szCs w:val="20"/>
-          <w:lang w:val="en-AU"/>
-        </w:rPr>
-        <w:t>Otherlands series</w:t>
-      </w:r>
-    </w:p>
-    <w:p>
-      <w:pPr>
-        <w:pStyle w:val="ListParagraph"/>
-        <w:numPr>
-          <w:ilvl w:val="0"/>
-          <w:numId w:val="1"/>
-        </w:numPr>
-        <w:rPr>
-          <w:sz w:val="20"/>
-          <w:szCs w:val="20"/>
-          <w:lang w:val="en-AU"/>
-        </w:rPr>
-      </w:pPr>
-      <w:r>
-        <w:rPr>
-          <w:sz w:val="20"/>
-          <w:szCs w:val="20"/>
-          <w:lang w:val="en-AU"/>
-        </w:rPr>
-        <w:t>Ringworld Series</w:t>
-      </w:r>
-    </w:p>
-    <w:p>
-      <w:pPr>
-        <w:pStyle w:val="ListParagraph"/>
-        <w:numPr>
-          <w:ilvl w:val="0"/>
-          <w:numId w:val="1"/>
-        </w:numPr>
-        <w:rPr>
-          <w:sz w:val="20"/>
-          <w:szCs w:val="20"/>
-          <w:lang w:val="en-AU"/>
-        </w:rPr>
-      </w:pPr>
-      <w:r>
-        <w:rPr>
-          <w:sz w:val="20"/>
-          <w:szCs w:val="20"/>
-          <w:lang w:val="en-AU"/>
-        </w:rPr>
-        <w:t>Barsoom Series</w:t>
+      <w:proofErr w:type="spellStart"/>
+      <w:r>
+        <w:rPr>
+          <w:sz w:val="20"/>
+          <w:szCs w:val="20"/>
+          <w:lang w:val="en-AU"/>
+        </w:rPr>
+        <w:t>Otherlands</w:t>
+      </w:r>
+      <w:proofErr w:type="spellEnd"/>
+      <w:r>
+        <w:rPr>
+          <w:sz w:val="20"/>
+          <w:szCs w:val="20"/>
+          <w:lang w:val="en-AU"/>
+        </w:rPr>
+        <w:t xml:space="preserve"> series</w:t>
+      </w:r>
+    </w:p>
+    <w:p>
+      <w:pPr>
+        <w:pStyle w:val="ListParagraph"/>
+        <w:numPr>
+          <w:ilvl w:val="0"/>
+          <w:numId w:val="1"/>
+        </w:numPr>
+        <w:rPr>
+          <w:sz w:val="20"/>
+          <w:szCs w:val="20"/>
+          <w:lang w:val="en-AU"/>
+        </w:rPr>
+      </w:pPr>
+      <w:proofErr w:type="spellStart"/>
+      <w:r>
+        <w:rPr>
+          <w:sz w:val="20"/>
+          <w:szCs w:val="20"/>
+          <w:lang w:val="en-AU"/>
+        </w:rPr>
+        <w:t>Ringworld</w:t>
+      </w:r>
+      <w:proofErr w:type="spellEnd"/>
+      <w:r>
+        <w:rPr>
+          <w:sz w:val="20"/>
+          <w:szCs w:val="20"/>
+          <w:lang w:val="en-AU"/>
+        </w:rPr>
+        <w:t xml:space="preserve"> Series</w:t>
+      </w:r>
+    </w:p>
+    <w:p>
+      <w:pPr>
+        <w:pStyle w:val="ListParagraph"/>
+        <w:numPr>
+          <w:ilvl w:val="0"/>
+          <w:numId w:val="1"/>
+        </w:numPr>
+        <w:rPr>
+          <w:sz w:val="20"/>
+          <w:szCs w:val="20"/>
+          <w:lang w:val="en-AU"/>
+        </w:rPr>
+      </w:pPr>
+      <w:proofErr w:type="spellStart"/>
+      <w:r>
+        <w:rPr>
+          <w:sz w:val="20"/>
+          <w:szCs w:val="20"/>
+          <w:lang w:val="en-AU"/>
+        </w:rPr>
+        <w:t>Barsoom</w:t>
+      </w:r>
+      <w:proofErr w:type="spellEnd"/>
+      <w:r>
+        <w:rPr>
+          <w:sz w:val="20"/>
+          <w:szCs w:val="20"/>
+          <w:lang w:val="en-AU"/>
+        </w:rPr>
+        <w:t xml:space="preserve"> Series</w:t>
       </w:r>
     </w:p>
     <w:p>
@@ -3714,7 +4338,25 @@
           <w:szCs w:val="20"/>
           <w:lang w:val="en-AU"/>
         </w:rPr>
-        <w:t>The Gernsback continuum</w:t>
+        <w:t xml:space="preserve">The </w:t>
+      </w:r>
+      <w:proofErr w:type="spellStart"/>
+      <w:r>
+        <w:rPr>
+          <w:sz w:val="20"/>
+          <w:szCs w:val="20"/>
+          <w:lang w:val="en-AU"/>
+        </w:rPr>
+        <w:t>Gernsback</w:t>
+      </w:r>
+      <w:proofErr w:type="spellEnd"/>
+      <w:r>
+        <w:rPr>
+          <w:sz w:val="20"/>
+          <w:szCs w:val="20"/>
+          <w:lang w:val="en-AU"/>
+        </w:rPr>
+        <w:t xml:space="preserve"> continuum</w:t>
       </w:r>
     </w:p>
     <w:p>
@@ -3730,13 +4372,23 @@
           <w:lang w:val="fr-FR"/>
         </w:rPr>
       </w:pPr>
+      <w:proofErr w:type="spellStart"/>
       <w:r>
         <w:rPr>
           <w:sz w:val="20"/>
           <w:szCs w:val="20"/>
           <w:lang w:val="fr-FR"/>
         </w:rPr>
-        <w:t>Red Mars Blue Mars Green Mars</w:t>
+        <w:t>Red</w:t>
+      </w:r>
+      <w:proofErr w:type="spellEnd"/>
+      <w:r>
+        <w:rPr>
+          <w:sz w:val="20"/>
+          <w:szCs w:val="20"/>
+          <w:lang w:val="fr-FR"/>
+        </w:rPr>
+        <w:t xml:space="preserve"> Mars Blue Mars Green Mars</w:t>
       </w:r>
     </w:p>
     <w:p>
@@ -3891,12 +4543,37 @@
           <w:szCs w:val="20"/>
         </w:rPr>
       </w:pPr>
-      <w:r>
-        <w:rPr>
-          <w:sz w:val="20"/>
-          <w:szCs w:val="20"/>
-        </w:rPr>
-        <w:t>Nassim Taleb’s books (Black Swan, Anti-Fragile, etc.)</w:t>
+      <w:proofErr w:type="spellStart"/>
+      <w:r>
+        <w:rPr>
+          <w:sz w:val="20"/>
+          <w:szCs w:val="20"/>
+        </w:rPr>
+        <w:t>Nassim</w:t>
+      </w:r>
+      <w:proofErr w:type="spellEnd"/>
+      <w:r>
+        <w:rPr>
+          <w:sz w:val="20"/>
+          <w:szCs w:val="20"/>
+        </w:rPr>
+        <w:t xml:space="preserve"> </w:t>
+      </w:r>
+      <w:proofErr w:type="spellStart"/>
+      <w:r>
+        <w:rPr>
+          <w:sz w:val="20"/>
+          <w:szCs w:val="20"/>
+        </w:rPr>
+        <w:t>Taleb’s</w:t>
+      </w:r>
+      <w:proofErr w:type="spellEnd"/>
+      <w:r>
+        <w:rPr>
+          <w:sz w:val="20"/>
+          <w:szCs w:val="20"/>
+        </w:rPr>
+        <w:t xml:space="preserve"> books (Black Swan, Anti-Fragile, etc.)</w:t>
       </w:r>
     </w:p>
     <w:p>
@@ -3942,7 +4619,23 @@
           <w:sz w:val="20"/>
           <w:szCs w:val="20"/>
         </w:rPr>
-        <w:t xml:space="preserve">What self delusion would drive you to write a novel? WHO DO YOU THINK YOU ARE? </w:t>
+        <w:t xml:space="preserve">What </w:t>
+      </w:r>
+      <w:proofErr w:type="spellStart"/>
+      <w:r>
+        <w:rPr>
+          <w:sz w:val="20"/>
+          <w:szCs w:val="20"/>
+        </w:rPr>
+        <w:t>self delusion</w:t>
+      </w:r>
+      <w:proofErr w:type="spellEnd"/>
+      <w:r>
+        <w:rPr>
+          <w:sz w:val="20"/>
+          <w:szCs w:val="20"/>
+        </w:rPr>
+        <w:t xml:space="preserve"> would drive you to write a novel? WHO DO YOU THINK YOU ARE? </w:t>
       </w:r>
     </w:p>
     <w:p>
@@ -4581,8 +5274,17 @@
           <w:sz w:val="20"/>
           <w:szCs w:val="20"/>
         </w:rPr>
-        <w:t>Risk something today – experiment! Let the puppy ruuuuuuuun</w:t>
-      </w:r>
+        <w:t xml:space="preserve">Risk something today – experiment! Let the puppy </w:t>
+      </w:r>
+      <w:proofErr w:type="spellStart"/>
+      <w:r>
+        <w:rPr>
+          <w:sz w:val="20"/>
+          <w:szCs w:val="20"/>
+        </w:rPr>
+        <w:t>ruuuuuuuun</w:t>
+      </w:r>
+      <w:proofErr w:type="spellEnd"/>
     </w:p>
     <w:p>
       <w:pPr>
@@ -4616,22 +5318,280 @@
           <w:sz w:val="20"/>
           <w:szCs w:val="20"/>
         </w:rPr>
-        <w:t xml:space="preserve">Third person narrator I guess. That’s the thing I’ll use for this story. I hope it’ll make sense in the end. You’ll see. Until then, I was sitting in my room – or, more likely, the similie of my room – and enjoying the view. Life is good – I was powerful, known, influential even, and all this inside this little haven I carved with blood (mostly others) and sweat (mostly cold) and tears (entirely virtual ones). IT was my throne, my grand palace, this tiny, tiny room in the center of the Metropolis. Its name is long gone to the archives of who gives a fuck, but it is all that the world is today. At least, all that matters of the world today. It is the shining, glistening heart of the entire virtual world known as Otherworld 1. Otherworld 1 was the first virtual world created – ran entirely on the cloud, for seamless integration into your life – with the explicit purpose of being the last haven of humanity. Let’s face it, dear reader, even if you’re not living in this world, yours is probably shit. I mean, when was the lasts time you did something great? Dangerous? EXPLOSIVE? When was the last time your heart was beating not due to the adrenaline rush that is brought by stress, but because you’ve done something truly fantastic? When was the last time you’ve given your tired comrades a rousing speech, to try and lift their spirits for one last charge into enemy fire? When was the last time you’ve led an entire country into victory? Have closed a deal or played political games or even perhaps killed somebody? I bet never. Yet I did. This is how I got to the center of Metropolis – by being the very best. OR, at least, so I lie to myself often. In fact, I’m somewhat average – just lucky. Lucky to be at the right place at the right time. </w:t>
-      </w:r>
-    </w:p>
-    <w:p>
-      <w:pPr>
-        <w:rPr>
-          <w:sz w:val="20"/>
-          <w:szCs w:val="20"/>
-        </w:rPr>
-      </w:pPr>
-      <w:r>
-        <w:rPr>
-          <w:sz w:val="20"/>
-          <w:szCs w:val="20"/>
-        </w:rPr>
-        <w:t xml:space="preserve">The Center of Metropolis has the most expensive real-estate in the world (hehe) – If I work a very – VERY – good job anywhere, and save all of my money every month, I could use all the money saved that month to buy one meter. One. Square. Meter. In center Metropolis. Even not really a good meter. A shitty meter, on the outskirts, really borderline neighborhoods near the suburbs (Ew). This place, this tiny shelter which cost more than most castles and some countries in Africa was given to me by Grandfather. Not my actual grandfather, he died before I was born, I mean The Grandfather – the Emperor, the ruler, the master of the Thousand planet imperium of Otherworld 1. He though I was spunky and funny. I was smart, and kniving, and he knew – so, when </w:t>
+        <w:t xml:space="preserve">Third person narrator I guess. That’s the thing I’ll use for this story. I hope it’ll make sense in the end. You’ll see. Until then, I was sitting in my room – or, more likely, the </w:t>
+      </w:r>
+      <w:proofErr w:type="spellStart"/>
+      <w:r>
+        <w:rPr>
+          <w:sz w:val="20"/>
+          <w:szCs w:val="20"/>
+        </w:rPr>
+        <w:t>similie</w:t>
+      </w:r>
+      <w:proofErr w:type="spellEnd"/>
+      <w:r>
+        <w:rPr>
+          <w:sz w:val="20"/>
+          <w:szCs w:val="20"/>
+        </w:rPr>
+        <w:t xml:space="preserve"> of my room – and enjoying the view. Life is good – I was powerful, known, influential even, and all this inside this little haven I carved with blood (mostly others) and sweat (mostly cold) and tears (entirely virtual ones). IT was my throne, my grand palace, this tiny, tiny room in the center of the Metropolis. Its name is long gone to the archives of who gives a fuck, but it is all that the world is today. </w:t>
+      </w:r>
+      <w:proofErr w:type="gramStart"/>
+      <w:r>
+        <w:rPr>
+          <w:sz w:val="20"/>
+          <w:szCs w:val="20"/>
+        </w:rPr>
+        <w:t>At least, all that matters of the world today.</w:t>
+      </w:r>
+      <w:proofErr w:type="gramEnd"/>
+      <w:r>
+        <w:rPr>
+          <w:sz w:val="20"/>
+          <w:szCs w:val="20"/>
+        </w:rPr>
+        <w:t xml:space="preserve"> It is the shining, glistening heart of the entire virtual world known as Otherworld 1. Otherworld 1 was the first virtual world created – ran entirely on the cloud, for seamless integration into your life – with the explicit purpose of being the last haven of humanity. Let’s face it, dear </w:t>
+      </w:r>
+      <w:proofErr w:type="gramStart"/>
+      <w:r>
+        <w:rPr>
+          <w:sz w:val="20"/>
+          <w:szCs w:val="20"/>
+        </w:rPr>
+        <w:t>reader,</w:t>
+      </w:r>
+      <w:proofErr w:type="gramEnd"/>
+      <w:r>
+        <w:rPr>
+          <w:sz w:val="20"/>
+          <w:szCs w:val="20"/>
+        </w:rPr>
+        <w:t xml:space="preserve"> even if you’re not living in this world, yours is probably shit. I mean, when was the </w:t>
+      </w:r>
+      <w:proofErr w:type="spellStart"/>
+      <w:r>
+        <w:rPr>
+          <w:sz w:val="20"/>
+          <w:szCs w:val="20"/>
+        </w:rPr>
+        <w:t>lasts</w:t>
+      </w:r>
+      <w:proofErr w:type="spellEnd"/>
+      <w:r>
+        <w:rPr>
+          <w:sz w:val="20"/>
+          <w:szCs w:val="20"/>
+        </w:rPr>
+        <w:t xml:space="preserve"> time you did something great? </w:t>
+      </w:r>
+      <w:proofErr w:type="gramStart"/>
+      <w:r>
+        <w:rPr>
+          <w:sz w:val="20"/>
+          <w:szCs w:val="20"/>
+        </w:rPr>
+        <w:t>Dangerous?</w:t>
+      </w:r>
+      <w:proofErr w:type="gramEnd"/>
+      <w:r>
+        <w:rPr>
+          <w:sz w:val="20"/>
+          <w:szCs w:val="20"/>
+        </w:rPr>
+        <w:t xml:space="preserve"> </w:t>
+      </w:r>
+      <w:proofErr w:type="gramStart"/>
+      <w:r>
+        <w:rPr>
+          <w:sz w:val="20"/>
+          <w:szCs w:val="20"/>
+        </w:rPr>
+        <w:t>EXPLOSIVE?</w:t>
+      </w:r>
+      <w:proofErr w:type="gramEnd"/>
+      <w:r>
+        <w:rPr>
+          <w:sz w:val="20"/>
+          <w:szCs w:val="20"/>
+        </w:rPr>
+        <w:t xml:space="preserve"> When was the last time your heart was beating not due to the adrenaline rush that is brought by stress, but because you’ve done something truly fantastic? When was the last time you’ve given your tired comrades a rousing speech, to try and lift their spirits for one last charge into enemy fire? When was the last time you’ve led an entire country into victory? Have closed a deal or played political games or even perhaps killed somebody? I bet never. Yet I did. This is how I got to the center of Metropolis – by being the very best. OR, at least, so I lie to myself often. In fact, I’m somewhat average – just lucky. </w:t>
+      </w:r>
+      <w:proofErr w:type="gramStart"/>
+      <w:r>
+        <w:rPr>
+          <w:sz w:val="20"/>
+          <w:szCs w:val="20"/>
+        </w:rPr>
+        <w:t>Lucky to be at the right place at the right time.</w:t>
+      </w:r>
+      <w:proofErr w:type="gramEnd"/>
+      <w:r>
+        <w:rPr>
+          <w:sz w:val="20"/>
+          <w:szCs w:val="20"/>
+        </w:rPr>
+        <w:t xml:space="preserve"> </w:t>
+      </w:r>
+    </w:p>
+    <w:p>
+      <w:pPr>
+        <w:rPr>
+          <w:sz w:val="20"/>
+          <w:szCs w:val="20"/>
+        </w:rPr>
+      </w:pPr>
+      <w:r>
+        <w:rPr>
+          <w:sz w:val="20"/>
+          <w:szCs w:val="20"/>
+        </w:rPr>
+        <w:t>The Center of Metropolis has the most expensive real-estate in the world (</w:t>
+      </w:r>
+      <w:proofErr w:type="spellStart"/>
+      <w:r>
+        <w:rPr>
+          <w:sz w:val="20"/>
+          <w:szCs w:val="20"/>
+        </w:rPr>
+        <w:t>hehe</w:t>
+      </w:r>
+      <w:proofErr w:type="spellEnd"/>
+      <w:r>
+        <w:rPr>
+          <w:sz w:val="20"/>
+          <w:szCs w:val="20"/>
+        </w:rPr>
+        <w:t xml:space="preserve">) – If I work a very – VERY – good job anywhere, and save all of my money every month, I could use all the money saved that month to buy one meter. </w:t>
+      </w:r>
+      <w:proofErr w:type="gramStart"/>
+      <w:r>
+        <w:rPr>
+          <w:sz w:val="20"/>
+          <w:szCs w:val="20"/>
+        </w:rPr>
+        <w:t>One.</w:t>
+      </w:r>
+      <w:proofErr w:type="gramEnd"/>
+      <w:r>
+        <w:rPr>
+          <w:sz w:val="20"/>
+          <w:szCs w:val="20"/>
+        </w:rPr>
+        <w:t xml:space="preserve"> Square. </w:t>
+      </w:r>
+      <w:proofErr w:type="gramStart"/>
+      <w:r>
+        <w:rPr>
+          <w:sz w:val="20"/>
+          <w:szCs w:val="20"/>
+        </w:rPr>
+        <w:t>Meter.</w:t>
+      </w:r>
+      <w:proofErr w:type="gramEnd"/>
+      <w:r>
+        <w:rPr>
+          <w:sz w:val="20"/>
+          <w:szCs w:val="20"/>
+        </w:rPr>
+        <w:t xml:space="preserve"> </w:t>
+      </w:r>
+      <w:proofErr w:type="gramStart"/>
+      <w:r>
+        <w:rPr>
+          <w:sz w:val="20"/>
+          <w:szCs w:val="20"/>
+        </w:rPr>
+        <w:t>In center Metropolis.</w:t>
+      </w:r>
+      <w:proofErr w:type="gramEnd"/>
+      <w:r>
+        <w:rPr>
+          <w:sz w:val="20"/>
+          <w:szCs w:val="20"/>
+        </w:rPr>
+        <w:t xml:space="preserve"> </w:t>
+      </w:r>
+      <w:proofErr w:type="gramStart"/>
+      <w:r>
+        <w:rPr>
+          <w:sz w:val="20"/>
+          <w:szCs w:val="20"/>
+        </w:rPr>
+        <w:t>Even not really a good meter.</w:t>
+      </w:r>
+      <w:proofErr w:type="gramEnd"/>
+      <w:r>
+        <w:rPr>
+          <w:sz w:val="20"/>
+          <w:szCs w:val="20"/>
+        </w:rPr>
+        <w:t xml:space="preserve"> A shitty meter, on the outskirts, really borderline neighborhoods near the suburbs (</w:t>
+      </w:r>
+      <w:proofErr w:type="spellStart"/>
+      <w:proofErr w:type="gramStart"/>
+      <w:r>
+        <w:rPr>
+          <w:sz w:val="20"/>
+          <w:szCs w:val="20"/>
+        </w:rPr>
+        <w:t>Ew</w:t>
+      </w:r>
+      <w:proofErr w:type="spellEnd"/>
+      <w:proofErr w:type="gramEnd"/>
+      <w:r>
+        <w:rPr>
+          <w:sz w:val="20"/>
+          <w:szCs w:val="20"/>
+        </w:rPr>
+        <w:t xml:space="preserve">). This place, this tiny shelter which cost more than most castles and some countries in Africa was given to me by Grandfather. Not my actual grandfather, he died before I was born, I mean The Grandfather – the Emperor, the ruler, the master of the </w:t>
+      </w:r>
+      <w:proofErr w:type="gramStart"/>
+      <w:r>
+        <w:rPr>
+          <w:sz w:val="20"/>
+          <w:szCs w:val="20"/>
+        </w:rPr>
+        <w:t>Thousand</w:t>
+      </w:r>
+      <w:proofErr w:type="gramEnd"/>
+      <w:r>
+        <w:rPr>
+          <w:sz w:val="20"/>
+          <w:szCs w:val="20"/>
+        </w:rPr>
+        <w:t xml:space="preserve"> planet imperium of Otherworld 1. He </w:t>
+      </w:r>
+      <w:proofErr w:type="spellStart"/>
+      <w:r>
+        <w:rPr>
+          <w:sz w:val="20"/>
+          <w:szCs w:val="20"/>
+        </w:rPr>
+        <w:t>though</w:t>
+      </w:r>
+      <w:proofErr w:type="spellEnd"/>
+      <w:r>
+        <w:rPr>
+          <w:sz w:val="20"/>
+          <w:szCs w:val="20"/>
+        </w:rPr>
+        <w:t xml:space="preserve"> I was spunky and funny. I was smart, and </w:t>
+      </w:r>
+      <w:proofErr w:type="spellStart"/>
+      <w:r>
+        <w:rPr>
+          <w:sz w:val="20"/>
+          <w:szCs w:val="20"/>
+        </w:rPr>
+        <w:t>kniving</w:t>
+      </w:r>
+      <w:proofErr w:type="spellEnd"/>
+      <w:r>
+        <w:rPr>
+          <w:sz w:val="20"/>
+          <w:szCs w:val="20"/>
+        </w:rPr>
+        <w:t xml:space="preserve">, and he knew – so, when </w:t>
       </w:r>
     </w:p>
     <w:p>
@@ -4797,22 +5757,54 @@
           <w:sz w:val="20"/>
           <w:szCs w:val="20"/>
         </w:rPr>
-        <w:t>As the leaves fall down all around, the squirrels running up and down the trees all around the autumnal cemetery, carrying nuts, seeds of spring, and the souls of the dead, you notice one particularly large squirrel – a golden chestnut squirrel, with shiny eyes and a large, fluffy tail – beconing to you.</w:t>
-      </w:r>
-    </w:p>
-    <w:p>
-      <w:pPr>
-        <w:rPr>
-          <w:sz w:val="20"/>
-          <w:szCs w:val="20"/>
-        </w:rPr>
-      </w:pPr>
-      <w:r>
-        <w:rPr>
-          <w:sz w:val="20"/>
-          <w:szCs w:val="20"/>
-        </w:rPr>
-        <w:t>You look around to see if you’re alone and see no-one – not a soul, in fact. You approach the odd squirrel, and it rushes ahead, down the path, and stops. Looking back at you, seemingly calling out to you to follow it. As you begin to follow it you notice a glint of green in one of its rather large ears, and are surprised to see that it is an earring – a silver earing with a jade stone embedded in its midst. The squirrel ducks into a small hole near one of the tombstones at the cemetery, and you come to a halt – the hole is obviously too small for you, and odd as it might be to have a ridiculously beautiful squirrel run ahead of you and wear an earring, you cannot fit in the tiny hole through which it just ran. Or can you? You go down on all four, peering around to make sure no one sees you in this moment of silliness, and try to fit a hand into the hold. Your hand fits a little past the wrist, yet no more. No, you cannot fit in there. What were you thinking? As you stand up a soft chuckle makes you turn around, only to see the squirrel standing on top of one of the other tombstones, looking around innocently and pretending not to have noticed you sticking your hand into a grave.</w:t>
+        <w:t xml:space="preserve">As the leaves fall down all around, the squirrels running up and down the trees all around the autumnal cemetery, carrying nuts, seeds of spring, and the souls of the dead, you notice one particularly large squirrel – a golden chestnut squirrel, with shiny eyes and a large, fluffy tail – </w:t>
+      </w:r>
+      <w:proofErr w:type="spellStart"/>
+      <w:r>
+        <w:rPr>
+          <w:sz w:val="20"/>
+          <w:szCs w:val="20"/>
+        </w:rPr>
+        <w:t>beconing</w:t>
+      </w:r>
+      <w:proofErr w:type="spellEnd"/>
+      <w:r>
+        <w:rPr>
+          <w:sz w:val="20"/>
+          <w:szCs w:val="20"/>
+        </w:rPr>
+        <w:t xml:space="preserve"> to you.</w:t>
+      </w:r>
+    </w:p>
+    <w:p>
+      <w:pPr>
+        <w:rPr>
+          <w:sz w:val="20"/>
+          <w:szCs w:val="20"/>
+        </w:rPr>
+      </w:pPr>
+      <w:r>
+        <w:rPr>
+          <w:sz w:val="20"/>
+          <w:szCs w:val="20"/>
+        </w:rPr>
+        <w:t xml:space="preserve">You look around to see if you’re alone and see no-one – not a soul, in fact. You approach the odd squirrel, and it rushes ahead, down the path, and stops. </w:t>
+      </w:r>
+      <w:proofErr w:type="gramStart"/>
+      <w:r>
+        <w:rPr>
+          <w:sz w:val="20"/>
+          <w:szCs w:val="20"/>
+        </w:rPr>
+        <w:t>Looking back at you, seemingly calling out to you to follow it.</w:t>
+      </w:r>
+      <w:proofErr w:type="gramEnd"/>
+      <w:r>
+        <w:rPr>
+          <w:sz w:val="20"/>
+          <w:szCs w:val="20"/>
+        </w:rPr>
+        <w:t xml:space="preserve"> As you begin to follow it you notice a glint of green in one of its rather large ears, and are surprised to see that it is an earring – a silver earing with a jade stone embedded in its midst. The squirrel ducks into a small hole near one of the tombstones at the cemetery, and you come to a halt – the hole is obviously too small for you, and odd as it might be to have a ridiculously beautiful squirrel run ahead of you and wear an earring, you cannot fit in the tiny hole through which it just ran. Or can you? You go down on all four, peering around to make sure no one sees you in this moment of silliness, and try to fit a hand into the hold. Your hand fits a little past the wrist, yet no more. No, you cannot fit in there. What were you thinking? As you stand up a soft chuckle makes you turn around, only to see the squirrel standing on top of one of the other tombstones, looking around innocently and pretending not to have noticed you sticking your hand into a grave.</w:t>
       </w:r>
     </w:p>
     <w:p>
@@ -4847,7 +5839,39 @@
           <w:sz w:val="20"/>
           <w:szCs w:val="20"/>
         </w:rPr>
-        <w:t>The squirrel is turning into a man, the squirrels are Psychopomps (New word! Woohoo!), guides to the dead, is the reader dead? Etc.</w:t>
+        <w:t xml:space="preserve">The squirrel is turning into a </w:t>
+      </w:r>
+      <w:proofErr w:type="gramStart"/>
+      <w:r>
+        <w:rPr>
+          <w:sz w:val="20"/>
+          <w:szCs w:val="20"/>
+        </w:rPr>
+        <w:t>man,</w:t>
+      </w:r>
+      <w:proofErr w:type="gramEnd"/>
+      <w:r>
+        <w:rPr>
+          <w:sz w:val="20"/>
+          <w:szCs w:val="20"/>
+        </w:rPr>
+        <w:t xml:space="preserve"> the squirrels are </w:t>
+      </w:r>
+      <w:proofErr w:type="spellStart"/>
+      <w:r>
+        <w:rPr>
+          <w:sz w:val="20"/>
+          <w:szCs w:val="20"/>
+        </w:rPr>
+        <w:t>Psychopomps</w:t>
+      </w:r>
+      <w:proofErr w:type="spellEnd"/>
+      <w:r>
+        <w:rPr>
+          <w:sz w:val="20"/>
+          <w:szCs w:val="20"/>
+        </w:rPr>
+        <w:t xml:space="preserve"> (New word! Woohoo!), guides to the dead, is the reader dead? Etc.</w:t>
       </w:r>
     </w:p>
     <w:p>
@@ -4926,8 +5950,19 @@
           <w:sz w:val="20"/>
           <w:szCs w:val="20"/>
         </w:rPr>
-        <w:t>Another free write..... yaaaay</w:t>
-      </w:r>
+        <w:t xml:space="preserve">Another free write..... </w:t>
+      </w:r>
+      <w:proofErr w:type="spellStart"/>
+      <w:proofErr w:type="gramStart"/>
+      <w:r>
+        <w:rPr>
+          <w:sz w:val="20"/>
+          <w:szCs w:val="20"/>
+        </w:rPr>
+        <w:t>yaaaay</w:t>
+      </w:r>
+      <w:proofErr w:type="spellEnd"/>
+      <w:proofErr w:type="gramEnd"/>
     </w:p>
     <w:p>
       <w:pPr>
@@ -4976,27 +6011,68 @@
           <w:szCs w:val="20"/>
         </w:rPr>
       </w:pPr>
-      <w:r>
-        <w:rPr>
-          <w:sz w:val="20"/>
-          <w:szCs w:val="20"/>
-        </w:rPr>
-        <w:t>POV of a lamp in a hotel. Cause why the fuck not.</w:t>
-      </w:r>
-    </w:p>
-    <w:p>
-      <w:pPr>
-        <w:rPr>
-          <w:sz w:val="20"/>
-          <w:szCs w:val="20"/>
-        </w:rPr>
-      </w:pPr>
-      <w:r>
-        <w:rPr>
-          <w:sz w:val="20"/>
-          <w:szCs w:val="20"/>
-        </w:rPr>
-        <w:t>Few ever consider the stuff which surrounds them. We live in boxes, wether rooms or offices or gyms or cars, we’re trapping ourselves willingly in a box for most of our lives without care for anything else. Yet we share these boxes with people, animals, and so called stuff, without giving it a second thought. I am one of those.... “stuff”.</w:t>
+      <w:proofErr w:type="gramStart"/>
+      <w:r>
+        <w:rPr>
+          <w:sz w:val="20"/>
+          <w:szCs w:val="20"/>
+        </w:rPr>
+        <w:t>POV of a lamp in a hotel.</w:t>
+      </w:r>
+      <w:proofErr w:type="gramEnd"/>
+      <w:r>
+        <w:rPr>
+          <w:sz w:val="20"/>
+          <w:szCs w:val="20"/>
+        </w:rPr>
+        <w:t xml:space="preserve"> Cause why the fuck not.</w:t>
+      </w:r>
+    </w:p>
+    <w:p>
+      <w:pPr>
+        <w:rPr>
+          <w:sz w:val="20"/>
+          <w:szCs w:val="20"/>
+        </w:rPr>
+      </w:pPr>
+      <w:r>
+        <w:rPr>
+          <w:sz w:val="20"/>
+          <w:szCs w:val="20"/>
+        </w:rPr>
+        <w:t xml:space="preserve">Few ever consider the stuff which surrounds them. We live in boxes, </w:t>
+      </w:r>
+      <w:proofErr w:type="spellStart"/>
+      <w:r>
+        <w:rPr>
+          <w:sz w:val="20"/>
+          <w:szCs w:val="20"/>
+        </w:rPr>
+        <w:t>wether</w:t>
+      </w:r>
+      <w:proofErr w:type="spellEnd"/>
+      <w:r>
+        <w:rPr>
+          <w:sz w:val="20"/>
+          <w:szCs w:val="20"/>
+        </w:rPr>
+        <w:t xml:space="preserve"> rooms or offices or gyms or cars, we’re trapping ourselves willingly in a box for most of our lives without care for anything else. Yet we share these boxes with people, animals, and so called stuff, without giving it a second thought. I am one of those.... “</w:t>
+      </w:r>
+      <w:proofErr w:type="gramStart"/>
+      <w:r>
+        <w:rPr>
+          <w:sz w:val="20"/>
+          <w:szCs w:val="20"/>
+        </w:rPr>
+        <w:t>stuff</w:t>
+      </w:r>
+      <w:proofErr w:type="gramEnd"/>
+      <w:r>
+        <w:rPr>
+          <w:sz w:val="20"/>
+          <w:szCs w:val="20"/>
+        </w:rPr>
+        <w:t>”.</w:t>
       </w:r>
     </w:p>
     <w:p>
@@ -5026,7 +6102,23 @@
           <w:sz w:val="20"/>
           <w:szCs w:val="20"/>
         </w:rPr>
-        <w:t xml:space="preserve">I remember distinctly group of people. They were two tall ones, and two small ones, and they brought a glow of their own – one like me. It was small and colorful, not as large and majestic as I, yet in its own way it was adorable and unique. Its glow was softer than mine, lower, smaller, as if meant for a child. Indeed, the little people seem to like it a lot. Are they children? Are people children born smaller? People seem to change, since I see some of the people who visit my box visiting again, looking a little different each time, but I don’t think that the change is so dramatic. I’ve never seen a group of people coming and going, with one of them stretching or contracting. It’s odd, but so are people. The small glow was very kind – it said it is with these people all the time, in their box. Specifically with the small people. It glows for them, and they are happy. Sounds like a calm life, but so monotonous – it would drive me up the wall, which I hope would be kind enough not to be too weird about it. </w:t>
+        <w:t xml:space="preserve">I remember distinctly group of people. They were two tall ones, and two small ones, and they brought a glow of their own – one like me. It was small and colorful, not as large and majestic as I, yet in its own way it was adorable and unique. Its glow was softer than mine, lower, smaller, as if meant for a child. Indeed, the little people seem to like it a lot. Are they children? Are people children born smaller? People seem to change, since I see some of the people who visit my box visiting again, looking a little different each time, but I don’t think that the change is so dramatic. I’ve never seen a group of people coming and going, with one of them stretching or contracting. It’s odd, but so are people. The small glow was very kind – it said it is with these people all the time, in their box. </w:t>
+      </w:r>
+      <w:proofErr w:type="gramStart"/>
+      <w:r>
+        <w:rPr>
+          <w:sz w:val="20"/>
+          <w:szCs w:val="20"/>
+        </w:rPr>
+        <w:t>Specifically with the small people.</w:t>
+      </w:r>
+      <w:proofErr w:type="gramEnd"/>
+      <w:r>
+        <w:rPr>
+          <w:sz w:val="20"/>
+          <w:szCs w:val="20"/>
+        </w:rPr>
+        <w:t xml:space="preserve"> It glows for them, and they are happy. Sounds like a calm life, but so monotonous – it would drive me up the wall, which I hope would be kind enough not to be too weird about it. </w:t>
       </w:r>
     </w:p>
     <w:p>
@@ -5206,12 +6298,37 @@
           <w:szCs w:val="20"/>
         </w:rPr>
       </w:pPr>
-      <w:r>
-        <w:rPr>
-          <w:sz w:val="20"/>
-          <w:szCs w:val="20"/>
-        </w:rPr>
-        <w:t xml:space="preserve">A late night drive. Tim Clare is driving while I’m writing, so that’s the first thing that pops to my mind. IT is a somewhat interesting parabole to my current situation – life’s moody and messy, looking and feeling like you do at night – somewhat dirty, smelly, and maybe in a </w:t>
+      <w:proofErr w:type="gramStart"/>
+      <w:r>
+        <w:rPr>
+          <w:sz w:val="20"/>
+          <w:szCs w:val="20"/>
+        </w:rPr>
+        <w:t>A late night drive.</w:t>
+      </w:r>
+      <w:proofErr w:type="gramEnd"/>
+      <w:r>
+        <w:rPr>
+          <w:sz w:val="20"/>
+          <w:szCs w:val="20"/>
+        </w:rPr>
+        <w:t xml:space="preserve"> Tim Clare is driving while I’m writing, so that’s the first thing that pops to my mind. IT is a somewhat interesting </w:t>
+      </w:r>
+      <w:proofErr w:type="spellStart"/>
+      <w:r>
+        <w:rPr>
+          <w:sz w:val="20"/>
+          <w:szCs w:val="20"/>
+        </w:rPr>
+        <w:t>parabole</w:t>
+      </w:r>
+      <w:proofErr w:type="spellEnd"/>
+      <w:r>
+        <w:rPr>
+          <w:sz w:val="20"/>
+          <w:szCs w:val="20"/>
+        </w:rPr>
+        <w:t xml:space="preserve"> to my current situation – life’s moody and messy, looking and feeling like you do at night – somewhat dirty, smelly, and maybe in a </w:t>
       </w:r>
       <w:r>
         <w:rPr>
@@ -5242,60 +6359,503 @@
           <w:sz w:val="20"/>
           <w:szCs w:val="20"/>
         </w:rPr>
-        <w:t>I’ll be brutally honest here. I hate myself. A lot. Sometimes more than others, but mostly I don’t like myself. I know I have promise, and am somewhat smart, yet I constantly fail at everything. Like a night drive that never ends. Always smelly, always a mess, with a significant stubble, but remembering that you were once clean and shaven and happy and nice smelling, and life was not too complex. Yes, I am demanding a lot from myself, but it oly makes sense. I HAVE to prove to me, above everyone else, that I don’t really suck. I mean, I’m a failure at almost everything I tried doing – I barely passed my degree, didn’t do well at school, traditionally bad with women, am a bad engineer and scientist and everything I presume and constantly lie to people I am. That is such a shame, but I cannot help my self. It feels like I’m constantly letting everyone down, always, non-stop, and even myself, but there is nothing to be done about it. “Sit and do stuff better” is usually what I get, but that’s not how things work, that’s not how any of that work. What, you can’t lift a weight, so lifting a much heavier weight would suddenly cure it? I. HATE. MYSELF. Most of the time. Sometimes, I think I might be crazy. Or, well, not completely crazy, but somewhat unhinged. If I ever go to a shrink, I’m probably not coming out the same door, is what I’m saying. I’m talking to myself sometimes, and I’m weird, and awkward at many times and to be fair I suck at almost anything. I pick something up and give it up immidietly, and recently I can’t even cry properly – I can’t let that part of me that was so easy to access a few years ago roam free. I am stuck in this sort of comfortable middle of the road and I’m anxious about everything and GOD DO I HATE MYSELF.</w:t>
-      </w:r>
-    </w:p>
-    <w:p>
-      <w:pPr>
-        <w:rPr>
-          <w:sz w:val="20"/>
-          <w:szCs w:val="20"/>
-        </w:rPr>
-      </w:pPr>
-      <w:r>
-        <w:rPr>
-          <w:sz w:val="20"/>
-          <w:szCs w:val="20"/>
-        </w:rPr>
-        <w:t xml:space="preserve">Now, the bad part is that I know. I know this doesn’t make any sense. But I have become so good at lying to everyone about everything that I’m also successful at lying to myself about how great and loved and successful I am without having any evidence to support it. It feels terrible. I am actually anxious that the podcast limit of ten minutes would be reached before I get this nonsense off my chest. Dear god, what a nightmare. I...... I just don’t know. It’s tough. I know I’m smart and special, but I also know that I’m not smart and not special and that this knowledge that’s engrained in the back of my head that I am is false and I don’t deserve anything because in all honesty, I kinda suck. </w:t>
-      </w:r>
-    </w:p>
-    <w:p>
-      <w:pPr>
-        <w:rPr>
-          <w:sz w:val="20"/>
-          <w:szCs w:val="20"/>
-        </w:rPr>
-      </w:pPr>
-      <w:r>
-        <w:rPr>
-          <w:sz w:val="20"/>
-          <w:szCs w:val="20"/>
-        </w:rPr>
-        <w:t xml:space="preserve">Yeah, it doesn’t make any sense. But neither do my life. I hope that by putting it all down here it will all go away now. But to be honest, I don’t know. Is pushing myself really that good? Is it possible? Is it worth anything at all? I mean, as a result of doing all these stuff over the years I am – what? A pathetic excuse of a man, cowardly, not manly in the eyes of my girlfriend (she might be able to lie to herself, but not to me. It is important to her and I do not deliver on this bit), a failure in almost every task I undertake, yet I still somehow stick with it. I know, all the big shots of the past say that this is normal and leaning into uncomfortable areas is super important and useful, but I..... just don’t see it. Yeah, I finished engineering university with the odds stacked against me and I’ve tried all these things I know I’d suck at, which is sort of good? Maybe? Maybe my grace is that I’ll be forgotten within a week after I die, which would perhaps be a blessing. Better than go down in history as a man who failed a fuck-ton of stuff. But maybe not being </w:t>
-      </w:r>
+        <w:t xml:space="preserve">I’ll be brutally honest here. I hate myself. </w:t>
+      </w:r>
+      <w:proofErr w:type="gramStart"/>
+      <w:r>
+        <w:rPr>
+          <w:sz w:val="20"/>
+          <w:szCs w:val="20"/>
+        </w:rPr>
+        <w:t>A lot.</w:t>
+      </w:r>
+      <w:proofErr w:type="gramEnd"/>
+      <w:r>
+        <w:rPr>
+          <w:sz w:val="20"/>
+          <w:szCs w:val="20"/>
+        </w:rPr>
+        <w:t xml:space="preserve"> Sometimes more than others, but mostly I don’t like myself. I know I have promise, and am somewhat smart, yet I constantly fail at everything. Like a night drive that never ends. Always smelly, always a mess, with a significant stubble, but remembering that you were once clean and shaven and happy and nice smelling, and life was not too complex. Yes, I am demanding a lot from myself, but it </w:t>
+      </w:r>
+      <w:proofErr w:type="spellStart"/>
+      <w:r>
+        <w:rPr>
+          <w:sz w:val="20"/>
+          <w:szCs w:val="20"/>
+        </w:rPr>
+        <w:t>oly</w:t>
+      </w:r>
+      <w:proofErr w:type="spellEnd"/>
+      <w:r>
+        <w:rPr>
+          <w:sz w:val="20"/>
+          <w:szCs w:val="20"/>
+        </w:rPr>
+        <w:t xml:space="preserve"> makes sense. I HAVE to prove to me, above everyone else, that I don’t really suck. I mean, I’m a failure at almost everything I tried doing – I barely passed my degree, didn’t do well at school, traditionally bad with women, am a bad engineer and scientist and everything I presume and constantly lie to people I am. That is such a shame, but I cannot help </w:t>
+      </w:r>
+      <w:proofErr w:type="spellStart"/>
+      <w:r>
+        <w:rPr>
+          <w:sz w:val="20"/>
+          <w:szCs w:val="20"/>
+        </w:rPr>
+        <w:t>my self</w:t>
+      </w:r>
+      <w:proofErr w:type="spellEnd"/>
+      <w:r>
+        <w:rPr>
+          <w:sz w:val="20"/>
+          <w:szCs w:val="20"/>
+        </w:rPr>
+        <w:t xml:space="preserve">. It feels like I’m constantly letting everyone down, always, non-stop, and </w:t>
+      </w:r>
+      <w:proofErr w:type="gramStart"/>
+      <w:r>
+        <w:rPr>
+          <w:sz w:val="20"/>
+          <w:szCs w:val="20"/>
+        </w:rPr>
+        <w:t>even</w:t>
+      </w:r>
+      <w:proofErr w:type="gramEnd"/>
+      <w:r>
+        <w:rPr>
+          <w:sz w:val="20"/>
+          <w:szCs w:val="20"/>
+        </w:rPr>
+        <w:t xml:space="preserve"> myself, but there is nothing to be done about it. “Sit and do stuff better” is usually what I get, but that’s not how things work, that’s not how any of that work. What, you can’t lift a weight, so lifting a much heavier weight would suddenly cure it? I. HATE. MYSELF. </w:t>
+      </w:r>
+      <w:proofErr w:type="gramStart"/>
+      <w:r>
+        <w:rPr>
+          <w:sz w:val="20"/>
+          <w:szCs w:val="20"/>
+        </w:rPr>
+        <w:t>Most of the time.</w:t>
+      </w:r>
+      <w:proofErr w:type="gramEnd"/>
+      <w:r>
+        <w:rPr>
+          <w:sz w:val="20"/>
+          <w:szCs w:val="20"/>
+        </w:rPr>
+        <w:t xml:space="preserve"> Sometimes, I think I might be crazy. Or, well, not completely crazy, but somewhat unhinged. If I ever go to a shrink, I’m probably not coming out the same door, is what I’m saying. I’m talking to myself sometimes, and I’m </w:t>
+      </w:r>
+      <w:proofErr w:type="gramStart"/>
+      <w:r>
+        <w:rPr>
+          <w:sz w:val="20"/>
+          <w:szCs w:val="20"/>
+        </w:rPr>
+        <w:t>weird,</w:t>
+      </w:r>
+      <w:proofErr w:type="gramEnd"/>
+      <w:r>
+        <w:rPr>
+          <w:sz w:val="20"/>
+          <w:szCs w:val="20"/>
+        </w:rPr>
+        <w:t xml:space="preserve"> and awkward at many times and to be fair I suck at almost anything. I pick something up and give it up </w:t>
+      </w:r>
+      <w:proofErr w:type="spellStart"/>
+      <w:r>
+        <w:rPr>
+          <w:sz w:val="20"/>
+          <w:szCs w:val="20"/>
+        </w:rPr>
+        <w:t>immidietly</w:t>
+      </w:r>
+      <w:proofErr w:type="spellEnd"/>
+      <w:r>
+        <w:rPr>
+          <w:sz w:val="20"/>
+          <w:szCs w:val="20"/>
+        </w:rPr>
+        <w:t>, and recently I can’t even cry properly – I can’t let that part of me that was so easy to access a few years ago roam free. I am stuck in this sort of comfortable middle of the road and I’m anxious about everything and GOD DO I HATE MYSELF.</w:t>
+      </w:r>
+    </w:p>
+    <w:p>
+      <w:pPr>
+        <w:rPr>
+          <w:sz w:val="20"/>
+          <w:szCs w:val="20"/>
+        </w:rPr>
+      </w:pPr>
+      <w:r>
+        <w:rPr>
+          <w:sz w:val="20"/>
+          <w:szCs w:val="20"/>
+        </w:rPr>
+        <w:t xml:space="preserve">Now, the bad part is that I know. I know this doesn’t make any sense. But I have become so good at lying to everyone about everything that I’m also successful at lying to myself about how great and loved and successful I am without having any evidence to support it. It feels terrible. I am actually anxious that the podcast limit of ten minutes would be reached before I get this nonsense off my chest. Dear god, what a nightmare. I...... I just don’t know. It’s tough. I know I’m smart and special, but I also know that I’m not smart and not special and that this knowledge that’s engrained in the back of my head that I am is false and I don’t deserve anything because in all honesty, I </w:t>
+      </w:r>
+      <w:proofErr w:type="spellStart"/>
+      <w:r>
+        <w:rPr>
+          <w:sz w:val="20"/>
+          <w:szCs w:val="20"/>
+        </w:rPr>
+        <w:t>kinda</w:t>
+      </w:r>
+      <w:proofErr w:type="spellEnd"/>
+      <w:r>
+        <w:rPr>
+          <w:sz w:val="20"/>
+          <w:szCs w:val="20"/>
+        </w:rPr>
+        <w:t xml:space="preserve"> suck. </w:t>
+      </w:r>
+    </w:p>
+    <w:p>
+      <w:pPr>
+        <w:rPr>
+          <w:sz w:val="20"/>
+          <w:szCs w:val="20"/>
+        </w:rPr>
+      </w:pPr>
+      <w:r>
+        <w:rPr>
+          <w:sz w:val="20"/>
+          <w:szCs w:val="20"/>
+        </w:rPr>
+        <w:t xml:space="preserve">Yeah, it doesn’t make any sense. But neither do my life. I hope that by putting it all down here it will all go away now. But to be honest, I don’t know. Is pushing myself really that good? Is it possible? Is it worth anything at all? I mean, as a result of doing all these stuff over the years I am – what? A pathetic excuse of a man, cowardly, not manly in the eyes of my girlfriend (she might be able to lie to herself, but not to me. It is important to her and I do not deliver on this bit), a failure in almost every task I undertake, yet I still somehow stick with it. I know, all the big shots of the past say that this is normal and leaning into uncomfortable areas is super important and useful, but I..... </w:t>
+      </w:r>
+      <w:proofErr w:type="gramStart"/>
+      <w:r>
+        <w:rPr>
+          <w:sz w:val="20"/>
+          <w:szCs w:val="20"/>
+        </w:rPr>
+        <w:t>just</w:t>
+      </w:r>
+      <w:proofErr w:type="gramEnd"/>
+      <w:r>
+        <w:rPr>
+          <w:sz w:val="20"/>
+          <w:szCs w:val="20"/>
+        </w:rPr>
+        <w:t xml:space="preserve"> don’t see it. Yeah, I finished engineering university with the odds stacked against me and I’ve tried all these things I know I’d suck at, which is sort of good? </w:t>
+      </w:r>
+      <w:proofErr w:type="gramStart"/>
+      <w:r>
+        <w:rPr>
+          <w:sz w:val="20"/>
+          <w:szCs w:val="20"/>
+        </w:rPr>
+        <w:t>Maybe?</w:t>
+      </w:r>
+      <w:proofErr w:type="gramEnd"/>
+      <w:r>
+        <w:rPr>
+          <w:sz w:val="20"/>
+          <w:szCs w:val="20"/>
+        </w:rPr>
+        <w:t xml:space="preserve"> Maybe my grace is that I’ll be forgotten within a week after I die, which would perhaps be a blessing. Better than go down in history as a man who failed a fuck-ton of stuff. But maybe not being </w:t>
+      </w:r>
+      <w:proofErr w:type="spellStart"/>
       <w:r>
         <w:rPr>
           <w:sz w:val="20"/>
           <w:szCs w:val="20"/>
         </w:rPr>
         <w:lastRenderedPageBreak/>
-        <w:t>rememberd is a good thing. Maybe just..... letting go. Accepting that I am average and nothing special and running with it. not expecting anything, just doing the bare minimum, and passing life until I’m gone. Maybe. It is kind of pretentious writing it all down here, “pouring my heart on the page” and all, but fuck. I’m almost crying. Just at the back of my eyes, that silent pressure that aaaaaalmost the dam is broken and the tears would flow. But I can’t. I don’t deserve to cry. I’ll pull through. Maybe someday it’ll all pay off in some weird way. Maybe not. Probably not. But I will try. I am afraid. So. Afraid. Afraid I’ll try all these things and would just turn out as a failure as an old man, someone who wasted his life on presumptions that he was worth anything and spent his entire life on so called “get rich quick” schemes and cutting corners. I am not a good man, or a valuable man in any way. I just..... well, kind of suck. In everything I do. That’s my super power – I am consistently bad at a lot of things. Maybe that’s good? Probably not. Oh well. Wish I could say I am feeling better now, but I’m not, really. Maybe a little. The pressure in the chest is still there, but now at least it feels like the rest of me is empty. Maybe that’s also a good idea. Being empty all the time. Maybe going back to those days where feelings were easy and well connected is a trerrible idea and perhaps just ignoring them would be for the best. We’ll see. There’s very little I can do about it, anyway. Just.... try. Do my best, and just – and I apologise for the cliché – keep swimming. Maybe I’ll drown. But maybe........</w:t>
-      </w:r>
-    </w:p>
-    <w:p>
-      <w:pPr>
-        <w:rPr>
-          <w:sz w:val="20"/>
-          <w:szCs w:val="20"/>
-        </w:rPr>
-      </w:pPr>
-      <w:r>
-        <w:rPr>
-          <w:sz w:val="20"/>
-          <w:szCs w:val="20"/>
-        </w:rPr>
-        <w:t>Maybe not. We’ll see.</w:t>
+        <w:t>rememberd</w:t>
+      </w:r>
+      <w:proofErr w:type="spellEnd"/>
+      <w:r>
+        <w:rPr>
+          <w:sz w:val="20"/>
+          <w:szCs w:val="20"/>
+        </w:rPr>
+        <w:t xml:space="preserve"> is a good thing. </w:t>
+      </w:r>
+      <w:proofErr w:type="gramStart"/>
+      <w:r>
+        <w:rPr>
+          <w:sz w:val="20"/>
+          <w:szCs w:val="20"/>
+        </w:rPr>
+        <w:t>Maybe just.....</w:t>
+      </w:r>
+      <w:proofErr w:type="gramEnd"/>
+      <w:r>
+        <w:rPr>
+          <w:sz w:val="20"/>
+          <w:szCs w:val="20"/>
+        </w:rPr>
+        <w:t xml:space="preserve"> </w:t>
+      </w:r>
+      <w:proofErr w:type="gramStart"/>
+      <w:r>
+        <w:rPr>
+          <w:sz w:val="20"/>
+          <w:szCs w:val="20"/>
+        </w:rPr>
+        <w:t>letting</w:t>
+      </w:r>
+      <w:proofErr w:type="gramEnd"/>
+      <w:r>
+        <w:rPr>
+          <w:sz w:val="20"/>
+          <w:szCs w:val="20"/>
+        </w:rPr>
+        <w:t xml:space="preserve"> go. Accepting that I am average and nothing special and running with it. </w:t>
+      </w:r>
+      <w:proofErr w:type="gramStart"/>
+      <w:r>
+        <w:rPr>
+          <w:sz w:val="20"/>
+          <w:szCs w:val="20"/>
+        </w:rPr>
+        <w:t>not</w:t>
+      </w:r>
+      <w:proofErr w:type="gramEnd"/>
+      <w:r>
+        <w:rPr>
+          <w:sz w:val="20"/>
+          <w:szCs w:val="20"/>
+        </w:rPr>
+        <w:t xml:space="preserve"> expecting anything, just doing the bare minimum, and passing life until I’m gone. </w:t>
+      </w:r>
+      <w:proofErr w:type="gramStart"/>
+      <w:r>
+        <w:rPr>
+          <w:sz w:val="20"/>
+          <w:szCs w:val="20"/>
+        </w:rPr>
+        <w:t>Maybe.</w:t>
+      </w:r>
+      <w:proofErr w:type="gramEnd"/>
+      <w:r>
+        <w:rPr>
+          <w:sz w:val="20"/>
+          <w:szCs w:val="20"/>
+        </w:rPr>
+        <w:t xml:space="preserve"> It is kind of pretentious writing it all down here, “pouring my heart on the page” and all, but fuck. I’m almost crying. Just at the back of my eyes, that silent pressure that </w:t>
+      </w:r>
+      <w:proofErr w:type="spellStart"/>
+      <w:r>
+        <w:rPr>
+          <w:sz w:val="20"/>
+          <w:szCs w:val="20"/>
+        </w:rPr>
+        <w:t>aaaaaalmost</w:t>
+      </w:r>
+      <w:proofErr w:type="spellEnd"/>
+      <w:r>
+        <w:rPr>
+          <w:sz w:val="20"/>
+          <w:szCs w:val="20"/>
+        </w:rPr>
+        <w:t xml:space="preserve"> the dam is broken and the tears would flow. But I can’t. I don’t deserve to cry. I’ll pull through. Maybe someday it’ll all pay off in some weird way. </w:t>
+      </w:r>
+      <w:proofErr w:type="gramStart"/>
+      <w:r>
+        <w:rPr>
+          <w:sz w:val="20"/>
+          <w:szCs w:val="20"/>
+        </w:rPr>
+        <w:t>Maybe not.</w:t>
+      </w:r>
+      <w:proofErr w:type="gramEnd"/>
+      <w:r>
+        <w:rPr>
+          <w:sz w:val="20"/>
+          <w:szCs w:val="20"/>
+        </w:rPr>
+        <w:t xml:space="preserve"> </w:t>
+      </w:r>
+      <w:proofErr w:type="gramStart"/>
+      <w:r>
+        <w:rPr>
+          <w:sz w:val="20"/>
+          <w:szCs w:val="20"/>
+        </w:rPr>
+        <w:t>Probably not.</w:t>
+      </w:r>
+      <w:proofErr w:type="gramEnd"/>
+      <w:r>
+        <w:rPr>
+          <w:sz w:val="20"/>
+          <w:szCs w:val="20"/>
+        </w:rPr>
+        <w:t xml:space="preserve"> But I will try. I am afraid. </w:t>
+      </w:r>
+      <w:proofErr w:type="gramStart"/>
+      <w:r>
+        <w:rPr>
+          <w:sz w:val="20"/>
+          <w:szCs w:val="20"/>
+        </w:rPr>
+        <w:t>So.</w:t>
+      </w:r>
+      <w:proofErr w:type="gramEnd"/>
+      <w:r>
+        <w:rPr>
+          <w:sz w:val="20"/>
+          <w:szCs w:val="20"/>
+        </w:rPr>
+        <w:t xml:space="preserve"> </w:t>
+      </w:r>
+      <w:proofErr w:type="gramStart"/>
+      <w:r>
+        <w:rPr>
+          <w:sz w:val="20"/>
+          <w:szCs w:val="20"/>
+        </w:rPr>
+        <w:t>Afraid.</w:t>
+      </w:r>
+      <w:proofErr w:type="gramEnd"/>
+      <w:r>
+        <w:rPr>
+          <w:sz w:val="20"/>
+          <w:szCs w:val="20"/>
+        </w:rPr>
+        <w:t xml:space="preserve"> Afraid I’ll try all these things and would just turn out as a failure as an old man, someone who wasted his life on presumptions that he was worth anything and spent his entire life on so called “get rich quick” schemes and cutting corners. I am not a good man, or a valuable man in any way. I just..... </w:t>
+      </w:r>
+      <w:proofErr w:type="gramStart"/>
+      <w:r>
+        <w:rPr>
+          <w:sz w:val="20"/>
+          <w:szCs w:val="20"/>
+        </w:rPr>
+        <w:t>well</w:t>
+      </w:r>
+      <w:proofErr w:type="gramEnd"/>
+      <w:r>
+        <w:rPr>
+          <w:sz w:val="20"/>
+          <w:szCs w:val="20"/>
+        </w:rPr>
+        <w:t xml:space="preserve">, kind of suck. In everything I do. That’s my super power – I am consistently bad at a lot of things. Maybe that’s good? </w:t>
+      </w:r>
+      <w:proofErr w:type="gramStart"/>
+      <w:r>
+        <w:rPr>
+          <w:sz w:val="20"/>
+          <w:szCs w:val="20"/>
+        </w:rPr>
+        <w:t>Probably not.</w:t>
+      </w:r>
+      <w:proofErr w:type="gramEnd"/>
+      <w:r>
+        <w:rPr>
+          <w:sz w:val="20"/>
+          <w:szCs w:val="20"/>
+        </w:rPr>
+        <w:t xml:space="preserve"> Oh well. Wish I could say I am feeling better now, but I’m not, really. </w:t>
+      </w:r>
+      <w:proofErr w:type="gramStart"/>
+      <w:r>
+        <w:rPr>
+          <w:sz w:val="20"/>
+          <w:szCs w:val="20"/>
+        </w:rPr>
+        <w:t>Maybe a little.</w:t>
+      </w:r>
+      <w:proofErr w:type="gramEnd"/>
+      <w:r>
+        <w:rPr>
+          <w:sz w:val="20"/>
+          <w:szCs w:val="20"/>
+        </w:rPr>
+        <w:t xml:space="preserve"> The pressure in the chest is still there, but now at least it feels like the rest of me </w:t>
+      </w:r>
+      <w:proofErr w:type="gramStart"/>
+      <w:r>
+        <w:rPr>
+          <w:sz w:val="20"/>
+          <w:szCs w:val="20"/>
+        </w:rPr>
+        <w:t>is</w:t>
+      </w:r>
+      <w:proofErr w:type="gramEnd"/>
+      <w:r>
+        <w:rPr>
+          <w:sz w:val="20"/>
+          <w:szCs w:val="20"/>
+        </w:rPr>
+        <w:t xml:space="preserve"> empty. Maybe that’s also a good idea. </w:t>
+      </w:r>
+      <w:proofErr w:type="gramStart"/>
+      <w:r>
+        <w:rPr>
+          <w:sz w:val="20"/>
+          <w:szCs w:val="20"/>
+        </w:rPr>
+        <w:t>Being empty all the time.</w:t>
+      </w:r>
+      <w:proofErr w:type="gramEnd"/>
+      <w:r>
+        <w:rPr>
+          <w:sz w:val="20"/>
+          <w:szCs w:val="20"/>
+        </w:rPr>
+        <w:t xml:space="preserve"> Maybe going back to those days where feelings were easy and well connected is a </w:t>
+      </w:r>
+      <w:proofErr w:type="spellStart"/>
+      <w:r>
+        <w:rPr>
+          <w:sz w:val="20"/>
+          <w:szCs w:val="20"/>
+        </w:rPr>
+        <w:t>trerrible</w:t>
+      </w:r>
+      <w:proofErr w:type="spellEnd"/>
+      <w:r>
+        <w:rPr>
+          <w:sz w:val="20"/>
+          <w:szCs w:val="20"/>
+        </w:rPr>
+        <w:t xml:space="preserve"> idea and perhaps just ignoring them would be for the best. We’ll see. There’s very little I can do about it, anyway. Just.... try. Do my best, and just – and I </w:t>
+      </w:r>
+      <w:proofErr w:type="spellStart"/>
+      <w:r>
+        <w:rPr>
+          <w:sz w:val="20"/>
+          <w:szCs w:val="20"/>
+        </w:rPr>
+        <w:t>apologise</w:t>
+      </w:r>
+      <w:proofErr w:type="spellEnd"/>
+      <w:r>
+        <w:rPr>
+          <w:sz w:val="20"/>
+          <w:szCs w:val="20"/>
+        </w:rPr>
+        <w:t xml:space="preserve"> for the cliché – keep swimming. Maybe I’ll drown. </w:t>
+      </w:r>
+      <w:proofErr w:type="gramStart"/>
+      <w:r>
+        <w:rPr>
+          <w:sz w:val="20"/>
+          <w:szCs w:val="20"/>
+        </w:rPr>
+        <w:t>But maybe........</w:t>
+      </w:r>
+      <w:proofErr w:type="gramEnd"/>
+    </w:p>
+    <w:p>
+      <w:pPr>
+        <w:rPr>
+          <w:sz w:val="20"/>
+          <w:szCs w:val="20"/>
+        </w:rPr>
+      </w:pPr>
+      <w:proofErr w:type="gramStart"/>
+      <w:r>
+        <w:rPr>
+          <w:sz w:val="20"/>
+          <w:szCs w:val="20"/>
+        </w:rPr>
+        <w:t>Maybe not.</w:t>
+      </w:r>
+      <w:proofErr w:type="gramEnd"/>
+      <w:r>
+        <w:rPr>
+          <w:sz w:val="20"/>
+          <w:szCs w:val="20"/>
+        </w:rPr>
+        <w:t xml:space="preserve"> We’ll see.</w:t>
       </w:r>
     </w:p>
     <w:p>
@@ -5391,6 +6951,7 @@
           <w:szCs w:val="20"/>
         </w:rPr>
       </w:pPr>
+      <w:proofErr w:type="gramStart"/>
       <w:r>
         <w:rPr>
           <w:sz w:val="20"/>
@@ -5398,21 +6959,31 @@
         </w:rPr>
         <w:t>Super dark.</w:t>
       </w:r>
-    </w:p>
-    <w:p>
-      <w:pPr>
-        <w:rPr>
-          <w:sz w:val="20"/>
-          <w:szCs w:val="20"/>
-        </w:rPr>
-      </w:pPr>
-      <w:r>
-        <w:rPr>
-          <w:sz w:val="20"/>
-          <w:szCs w:val="20"/>
-        </w:rPr>
-        <w:t>Well, but when you put a mask on for so long, you forget who you are beneath and all that. Mask on. Show time.</w:t>
-      </w:r>
+      <w:proofErr w:type="gramEnd"/>
+    </w:p>
+    <w:p>
+      <w:pPr>
+        <w:rPr>
+          <w:sz w:val="20"/>
+          <w:szCs w:val="20"/>
+        </w:rPr>
+      </w:pPr>
+      <w:r>
+        <w:rPr>
+          <w:sz w:val="20"/>
+          <w:szCs w:val="20"/>
+        </w:rPr>
+        <w:t xml:space="preserve">Well, but when you put a mask on for so long, you forget who you are beneath and all that. Mask on. </w:t>
+      </w:r>
+      <w:proofErr w:type="gramStart"/>
+      <w:r>
+        <w:rPr>
+          <w:sz w:val="20"/>
+          <w:szCs w:val="20"/>
+        </w:rPr>
+        <w:t>Show time.</w:t>
+      </w:r>
+      <w:proofErr w:type="gramEnd"/>
     </w:p>
     <w:p>
       <w:pPr>
@@ -5490,32 +7061,57 @@
           <w:szCs w:val="20"/>
         </w:rPr>
       </w:pPr>
-      <w:r>
-        <w:rPr>
-          <w:sz w:val="20"/>
-          <w:szCs w:val="20"/>
-        </w:rPr>
-        <w:t>Freewrites are bad – but interestingly bad. Disastrously bad.</w:t>
-      </w:r>
-    </w:p>
-    <w:p>
-      <w:pPr>
-        <w:pStyle w:val="ListParagraph"/>
-        <w:numPr>
-          <w:ilvl w:val="0"/>
-          <w:numId w:val="1"/>
-        </w:numPr>
-        <w:rPr>
-          <w:sz w:val="20"/>
-          <w:szCs w:val="20"/>
-        </w:rPr>
-      </w:pPr>
-      <w:r>
-        <w:rPr>
-          <w:sz w:val="20"/>
-          <w:szCs w:val="20"/>
-        </w:rPr>
-        <w:t>History of the runestaff (?) – simple, paper thin plot, characters are 2d, mostly bullshit, but is constructive reading</w:t>
+      <w:proofErr w:type="spellStart"/>
+      <w:r>
+        <w:rPr>
+          <w:sz w:val="20"/>
+          <w:szCs w:val="20"/>
+        </w:rPr>
+        <w:t>Freewrites</w:t>
+      </w:r>
+      <w:proofErr w:type="spellEnd"/>
+      <w:r>
+        <w:rPr>
+          <w:sz w:val="20"/>
+          <w:szCs w:val="20"/>
+        </w:rPr>
+        <w:t xml:space="preserve"> are bad – but interestingly bad. Disastrously bad.</w:t>
+      </w:r>
+    </w:p>
+    <w:p>
+      <w:pPr>
+        <w:pStyle w:val="ListParagraph"/>
+        <w:numPr>
+          <w:ilvl w:val="0"/>
+          <w:numId w:val="1"/>
+        </w:numPr>
+        <w:rPr>
+          <w:sz w:val="20"/>
+          <w:szCs w:val="20"/>
+        </w:rPr>
+      </w:pPr>
+      <w:r>
+        <w:rPr>
+          <w:sz w:val="20"/>
+          <w:szCs w:val="20"/>
+        </w:rPr>
+        <w:t xml:space="preserve">History of the </w:t>
+      </w:r>
+      <w:proofErr w:type="spellStart"/>
+      <w:r>
+        <w:rPr>
+          <w:sz w:val="20"/>
+          <w:szCs w:val="20"/>
+        </w:rPr>
+        <w:t>runestaff</w:t>
+      </w:r>
+      <w:proofErr w:type="spellEnd"/>
+      <w:r>
+        <w:rPr>
+          <w:sz w:val="20"/>
+          <w:szCs w:val="20"/>
+        </w:rPr>
+        <w:t xml:space="preserve"> (?) – simple, paper thin plot, characters are 2d, mostly bullshit, but is constructive reading</w:t>
       </w:r>
     </w:p>
     <w:p>
@@ -5555,22 +7151,72 @@
           <w:sz w:val="20"/>
           <w:szCs w:val="20"/>
         </w:rPr>
-        <w:t>Treat you imagination like you do your favorite Pokemon</w:t>
-      </w:r>
-    </w:p>
-    <w:p>
-      <w:pPr>
-        <w:rPr>
-          <w:sz w:val="20"/>
-          <w:szCs w:val="20"/>
-        </w:rPr>
-      </w:pPr>
-      <w:r>
-        <w:rPr>
-          <w:sz w:val="20"/>
-          <w:szCs w:val="20"/>
-        </w:rPr>
-        <w:t>Adapted, modulated free-write. Pick a name from the name list (Nagashima An) and they’re doing the writing today. They’re writing to Conrad Vasil with a strong emotion. Improvise!</w:t>
+        <w:t xml:space="preserve">Treat you imagination like you do your favorite </w:t>
+      </w:r>
+      <w:proofErr w:type="spellStart"/>
+      <w:r>
+        <w:rPr>
+          <w:sz w:val="20"/>
+          <w:szCs w:val="20"/>
+        </w:rPr>
+        <w:t>Pokemon</w:t>
+      </w:r>
+      <w:proofErr w:type="spellEnd"/>
+    </w:p>
+    <w:p>
+      <w:pPr>
+        <w:rPr>
+          <w:sz w:val="20"/>
+          <w:szCs w:val="20"/>
+        </w:rPr>
+      </w:pPr>
+      <w:proofErr w:type="gramStart"/>
+      <w:r>
+        <w:rPr>
+          <w:sz w:val="20"/>
+          <w:szCs w:val="20"/>
+        </w:rPr>
+        <w:t>Adapted, modulated free-write.</w:t>
+      </w:r>
+      <w:proofErr w:type="gramEnd"/>
+      <w:r>
+        <w:rPr>
+          <w:sz w:val="20"/>
+          <w:szCs w:val="20"/>
+        </w:rPr>
+        <w:t xml:space="preserve"> Pick a name from the name list (</w:t>
+      </w:r>
+      <w:proofErr w:type="spellStart"/>
+      <w:r>
+        <w:rPr>
+          <w:sz w:val="20"/>
+          <w:szCs w:val="20"/>
+        </w:rPr>
+        <w:t>Nagashima</w:t>
+      </w:r>
+      <w:proofErr w:type="spellEnd"/>
+      <w:r>
+        <w:rPr>
+          <w:sz w:val="20"/>
+          <w:szCs w:val="20"/>
+        </w:rPr>
+        <w:t xml:space="preserve"> </w:t>
+      </w:r>
+      <w:proofErr w:type="gramStart"/>
+      <w:r>
+        <w:rPr>
+          <w:sz w:val="20"/>
+          <w:szCs w:val="20"/>
+        </w:rPr>
+        <w:t>An</w:t>
+      </w:r>
+      <w:proofErr w:type="gramEnd"/>
+      <w:r>
+        <w:rPr>
+          <w:sz w:val="20"/>
+          <w:szCs w:val="20"/>
+        </w:rPr>
+        <w:t>) and they’re doing the writing today. They’re writing to Conrad Vasil with a strong emotion. Improvise!</w:t>
       </w:r>
     </w:p>
     <w:p>
@@ -5600,7 +7246,39 @@
           <w:sz w:val="20"/>
           <w:szCs w:val="20"/>
         </w:rPr>
-        <w:t>I don’t even know what I’m writing to you for. I told you I’m sorry. It doesn’t matter much now, I know, but still – I’m sorry. In fact, no, you should be sorry, you fuck. It was your fault. I know, a war and all, but still – you knew. You bloody well knew about Omaha, and you. Did. Nothing. So yeah, I couldn’t save him, but you fucking well knew and you let him die because..... of what? What is it that you thought? You left the day before Omaha, and you never answer any of these letter, but seriously, if you see this, know that fuck YOU. And I’m sorry.</w:t>
+        <w:t xml:space="preserve">I don’t even know what I’m writing to you for. I told you I’m sorry. It doesn’t matter much now, I know, but still – I’m sorry. In fact, no, you should be sorry, you fuck. It was your fault. I know, a war and all, but still – you knew. You bloody well knew about Omaha, and you. Did. Nothing. So yeah, I couldn’t save him, but you fucking well knew and you let him die because..... </w:t>
+      </w:r>
+      <w:proofErr w:type="gramStart"/>
+      <w:r>
+        <w:rPr>
+          <w:sz w:val="20"/>
+          <w:szCs w:val="20"/>
+        </w:rPr>
+        <w:t>of</w:t>
+      </w:r>
+      <w:proofErr w:type="gramEnd"/>
+      <w:r>
+        <w:rPr>
+          <w:sz w:val="20"/>
+          <w:szCs w:val="20"/>
+        </w:rPr>
+        <w:t xml:space="preserve"> what? What is it that you thought? You left the day before Omaha, and you never answer any of these </w:t>
+      </w:r>
+      <w:proofErr w:type="gramStart"/>
+      <w:r>
+        <w:rPr>
+          <w:sz w:val="20"/>
+          <w:szCs w:val="20"/>
+        </w:rPr>
+        <w:t>letter</w:t>
+      </w:r>
+      <w:proofErr w:type="gramEnd"/>
+      <w:r>
+        <w:rPr>
+          <w:sz w:val="20"/>
+          <w:szCs w:val="20"/>
+        </w:rPr>
+        <w:t>, but seriously, if you see this, know that fuck YOU. And I’m sorry.</w:t>
       </w:r>
     </w:p>
     <w:p>
@@ -5630,52 +7308,285 @@
           <w:sz w:val="20"/>
           <w:szCs w:val="20"/>
         </w:rPr>
-        <w:t>It wasn’t easy to find him. He was next to her, all the time, so when I found her.... I found him. It was tough to carry him back, but it was even harder to carry her. She was so light, so easy, but it was so, so hard to carry her. I couldn’t stop crying. I stopped. Twice. A few times. I couldn’t. It was.... too much. She was so young. So beautiful. Her hair...... the crinkle in the edge of her eyes..... she was so small. So light. And of course he was there. With her, until the last moment. Or maybe he arrived later. You didn’t care, you never cared, you probably don’t even care now, even if you get this. But they were together, and he was not alone. Maybe she was. Maybe she was there first. She left last. As I carried her. Not you. Me. No parent should do this.</w:t>
-      </w:r>
-    </w:p>
-    <w:p>
-      <w:pPr>
-        <w:rPr>
-          <w:sz w:val="20"/>
-          <w:szCs w:val="20"/>
-        </w:rPr>
-      </w:pPr>
-      <w:r>
-        <w:rPr>
-          <w:sz w:val="20"/>
-          <w:szCs w:val="20"/>
-        </w:rPr>
-        <w:t xml:space="preserve">And if anyone should, it should have been you. Or at least, us. I don’t know what got them – the shells, the fallout, the fuckers.... But getting them back was tough. What I did with them is non of your business. But he got a tree, and she a flower, and I’ll be going to visit so very often. Every birthday, and every holiday. </w:t>
-      </w:r>
-    </w:p>
-    <w:p>
-      <w:pPr>
-        <w:rPr>
-          <w:sz w:val="20"/>
-          <w:szCs w:val="20"/>
-        </w:rPr>
-      </w:pPr>
-      <w:r>
-        <w:rPr>
-          <w:sz w:val="20"/>
-          <w:szCs w:val="20"/>
-        </w:rPr>
-        <w:t>Why did you leave? Was it someone else that forced you? Was it the war? Or did you just want to run? The responsibility too great, the pain too big? You just took a train and left. I didn’t even know until a week later when we got the last bill in the mail, after the card was cancelled and you vanished off the face of the fucking earth into the new union. I know that’s now how it’s called, but that’s what it is, and we all know it. It’s just a new fucking soviet union, and it doesn’t matter how they brand it.</w:t>
-      </w:r>
-    </w:p>
-    <w:p>
-      <w:pPr>
-        <w:rPr>
-          <w:sz w:val="20"/>
-          <w:szCs w:val="20"/>
-        </w:rPr>
-      </w:pPr>
-      <w:r>
-        <w:rPr>
-          <w:sz w:val="20"/>
-          <w:szCs w:val="20"/>
-        </w:rPr>
-        <w:t xml:space="preserve">I miss you. I hate you. You are ridiculous, and absurd, and pathetic. And yet it was so hard to bury them. Both of them. So small. </w:t>
+        <w:t xml:space="preserve">It wasn’t easy to find him. He was next to her, all the time, so when I found her.... I found him. It was tough to carry him back, but it was even harder to carry her. She was so light, so easy, but it was so, so hard to carry her. I couldn’t stop crying. I stopped. </w:t>
+      </w:r>
+      <w:proofErr w:type="gramStart"/>
+      <w:r>
+        <w:rPr>
+          <w:sz w:val="20"/>
+          <w:szCs w:val="20"/>
+        </w:rPr>
+        <w:t>Twice.</w:t>
+      </w:r>
+      <w:proofErr w:type="gramEnd"/>
+      <w:r>
+        <w:rPr>
+          <w:sz w:val="20"/>
+          <w:szCs w:val="20"/>
+        </w:rPr>
+        <w:t xml:space="preserve"> </w:t>
+      </w:r>
+      <w:proofErr w:type="gramStart"/>
+      <w:r>
+        <w:rPr>
+          <w:sz w:val="20"/>
+          <w:szCs w:val="20"/>
+        </w:rPr>
+        <w:t>A few times.</w:t>
+      </w:r>
+      <w:proofErr w:type="gramEnd"/>
+      <w:r>
+        <w:rPr>
+          <w:sz w:val="20"/>
+          <w:szCs w:val="20"/>
+        </w:rPr>
+        <w:t xml:space="preserve"> I couldn’t. It was.... too much. She was so young. </w:t>
+      </w:r>
+      <w:proofErr w:type="gramStart"/>
+      <w:r>
+        <w:rPr>
+          <w:sz w:val="20"/>
+          <w:szCs w:val="20"/>
+        </w:rPr>
+        <w:t>So beautiful.</w:t>
+      </w:r>
+      <w:proofErr w:type="gramEnd"/>
+      <w:r>
+        <w:rPr>
+          <w:sz w:val="20"/>
+          <w:szCs w:val="20"/>
+        </w:rPr>
+        <w:t xml:space="preserve"> Her hair...... the crinkle in the edge of her eyes..... </w:t>
+      </w:r>
+      <w:proofErr w:type="gramStart"/>
+      <w:r>
+        <w:rPr>
+          <w:sz w:val="20"/>
+          <w:szCs w:val="20"/>
+        </w:rPr>
+        <w:t>she</w:t>
+      </w:r>
+      <w:proofErr w:type="gramEnd"/>
+      <w:r>
+        <w:rPr>
+          <w:sz w:val="20"/>
+          <w:szCs w:val="20"/>
+        </w:rPr>
+        <w:t xml:space="preserve"> was so small. </w:t>
+      </w:r>
+      <w:proofErr w:type="gramStart"/>
+      <w:r>
+        <w:rPr>
+          <w:sz w:val="20"/>
+          <w:szCs w:val="20"/>
+        </w:rPr>
+        <w:t>So light.</w:t>
+      </w:r>
+      <w:proofErr w:type="gramEnd"/>
+      <w:r>
+        <w:rPr>
+          <w:sz w:val="20"/>
+          <w:szCs w:val="20"/>
+        </w:rPr>
+        <w:t xml:space="preserve"> And of course he was there. </w:t>
+      </w:r>
+      <w:proofErr w:type="gramStart"/>
+      <w:r>
+        <w:rPr>
+          <w:sz w:val="20"/>
+          <w:szCs w:val="20"/>
+        </w:rPr>
+        <w:t>With her, until the last moment.</w:t>
+      </w:r>
+      <w:proofErr w:type="gramEnd"/>
+      <w:r>
+        <w:rPr>
+          <w:sz w:val="20"/>
+          <w:szCs w:val="20"/>
+        </w:rPr>
+        <w:t xml:space="preserve"> Or maybe he arrived later. You didn’t care, you never cared, </w:t>
+      </w:r>
+      <w:proofErr w:type="gramStart"/>
+      <w:r>
+        <w:rPr>
+          <w:sz w:val="20"/>
+          <w:szCs w:val="20"/>
+        </w:rPr>
+        <w:t>you</w:t>
+      </w:r>
+      <w:proofErr w:type="gramEnd"/>
+      <w:r>
+        <w:rPr>
+          <w:sz w:val="20"/>
+          <w:szCs w:val="20"/>
+        </w:rPr>
+        <w:t xml:space="preserve"> probably don’t even care now, even if you get this. But they were together, and he was not alone. Maybe she was. Maybe she was there first. She left last. </w:t>
+      </w:r>
+      <w:proofErr w:type="gramStart"/>
+      <w:r>
+        <w:rPr>
+          <w:sz w:val="20"/>
+          <w:szCs w:val="20"/>
+        </w:rPr>
+        <w:t>As I carried her.</w:t>
+      </w:r>
+      <w:proofErr w:type="gramEnd"/>
+      <w:r>
+        <w:rPr>
+          <w:sz w:val="20"/>
+          <w:szCs w:val="20"/>
+        </w:rPr>
+        <w:t xml:space="preserve"> Not you. Me. No parent should do this.</w:t>
+      </w:r>
+    </w:p>
+    <w:p>
+      <w:pPr>
+        <w:rPr>
+          <w:sz w:val="20"/>
+          <w:szCs w:val="20"/>
+        </w:rPr>
+      </w:pPr>
+      <w:r>
+        <w:rPr>
+          <w:sz w:val="20"/>
+          <w:szCs w:val="20"/>
+        </w:rPr>
+        <w:t xml:space="preserve">And if anyone should, it should have been you. </w:t>
+      </w:r>
+      <w:proofErr w:type="gramStart"/>
+      <w:r>
+        <w:rPr>
+          <w:sz w:val="20"/>
+          <w:szCs w:val="20"/>
+        </w:rPr>
+        <w:t>Or at least, us.</w:t>
+      </w:r>
+      <w:proofErr w:type="gramEnd"/>
+      <w:r>
+        <w:rPr>
+          <w:sz w:val="20"/>
+          <w:szCs w:val="20"/>
+        </w:rPr>
+        <w:t xml:space="preserve"> I don’t know what got them – the shells, the fallout, the fuckers.... But getting them back was tough. What I did with them is </w:t>
+      </w:r>
+      <w:proofErr w:type="spellStart"/>
+      <w:proofErr w:type="gramStart"/>
+      <w:r>
+        <w:rPr>
+          <w:sz w:val="20"/>
+          <w:szCs w:val="20"/>
+        </w:rPr>
+        <w:t>non</w:t>
+      </w:r>
+      <w:proofErr w:type="gramEnd"/>
+      <w:r>
+        <w:rPr>
+          <w:sz w:val="20"/>
+          <w:szCs w:val="20"/>
+        </w:rPr>
+        <w:t xml:space="preserve"> of</w:t>
+      </w:r>
+      <w:proofErr w:type="spellEnd"/>
+      <w:r>
+        <w:rPr>
+          <w:sz w:val="20"/>
+          <w:szCs w:val="20"/>
+        </w:rPr>
+        <w:t xml:space="preserve"> your business. But he got a tree, and she a flower, and I’ll be going to visit so very often. </w:t>
+      </w:r>
+      <w:proofErr w:type="gramStart"/>
+      <w:r>
+        <w:rPr>
+          <w:sz w:val="20"/>
+          <w:szCs w:val="20"/>
+        </w:rPr>
+        <w:t>Every birthday, and every holiday.</w:t>
+      </w:r>
+      <w:proofErr w:type="gramEnd"/>
+      <w:r>
+        <w:rPr>
+          <w:sz w:val="20"/>
+          <w:szCs w:val="20"/>
+        </w:rPr>
+        <w:t xml:space="preserve"> </w:t>
+      </w:r>
+    </w:p>
+    <w:p>
+      <w:pPr>
+        <w:rPr>
+          <w:sz w:val="20"/>
+          <w:szCs w:val="20"/>
+        </w:rPr>
+      </w:pPr>
+      <w:r>
+        <w:rPr>
+          <w:sz w:val="20"/>
+          <w:szCs w:val="20"/>
+        </w:rPr>
+        <w:t xml:space="preserve">Why did you leave? Was it someone else that forced you? Was it the war? Or did you just want to run? </w:t>
+      </w:r>
+      <w:proofErr w:type="gramStart"/>
+      <w:r>
+        <w:rPr>
+          <w:sz w:val="20"/>
+          <w:szCs w:val="20"/>
+        </w:rPr>
+        <w:t>The responsibility too great, the pain too big?</w:t>
+      </w:r>
+      <w:proofErr w:type="gramEnd"/>
+      <w:r>
+        <w:rPr>
+          <w:sz w:val="20"/>
+          <w:szCs w:val="20"/>
+        </w:rPr>
+        <w:t xml:space="preserve"> You just took a train and left. I didn’t even know until a week later when we got the last bill in the mail, after the card was cancelled and you vanished off the face of the fucking earth into the new union. I know that’s now how it’s called, but that’s what it is, and we all know it. It’s just a new fucking soviet union, and it doesn’t matter how they brand it.</w:t>
+      </w:r>
+    </w:p>
+    <w:p>
+      <w:pPr>
+        <w:rPr>
+          <w:sz w:val="20"/>
+          <w:szCs w:val="20"/>
+        </w:rPr>
+      </w:pPr>
+      <w:r>
+        <w:rPr>
+          <w:sz w:val="20"/>
+          <w:szCs w:val="20"/>
+        </w:rPr>
+        <w:t xml:space="preserve">I miss you. I hate you. You are ridiculous, and absurd, and pathetic. And yet it was so hard to bury them. </w:t>
+      </w:r>
+      <w:proofErr w:type="gramStart"/>
+      <w:r>
+        <w:rPr>
+          <w:sz w:val="20"/>
+          <w:szCs w:val="20"/>
+        </w:rPr>
+        <w:t>Both of them.</w:t>
+      </w:r>
+      <w:proofErr w:type="gramEnd"/>
+      <w:r>
+        <w:rPr>
+          <w:sz w:val="20"/>
+          <w:szCs w:val="20"/>
+        </w:rPr>
+        <w:t xml:space="preserve"> </w:t>
+      </w:r>
+      <w:proofErr w:type="gramStart"/>
+      <w:r>
+        <w:rPr>
+          <w:sz w:val="20"/>
+          <w:szCs w:val="20"/>
+        </w:rPr>
+        <w:t>So small.</w:t>
+      </w:r>
+      <w:proofErr w:type="gramEnd"/>
+      <w:r>
+        <w:rPr>
+          <w:sz w:val="20"/>
+          <w:szCs w:val="20"/>
+        </w:rPr>
+        <w:t xml:space="preserve"> </w:t>
       </w:r>
     </w:p>
     <w:p>
@@ -5916,7 +7827,25 @@
           <w:sz w:val="20"/>
           <w:szCs w:val="20"/>
         </w:rPr>
-        <w:t>Final free-write (This is a useful technique, but tough af)</w:t>
+        <w:t xml:space="preserve">Final free-write (This is a useful technique, but tough </w:t>
+      </w:r>
+      <w:proofErr w:type="spellStart"/>
+      <w:proofErr w:type="gramStart"/>
+      <w:r>
+        <w:rPr>
+          <w:sz w:val="20"/>
+          <w:szCs w:val="20"/>
+        </w:rPr>
+        <w:t>af</w:t>
+      </w:r>
+      <w:proofErr w:type="spellEnd"/>
+      <w:proofErr w:type="gramEnd"/>
+      <w:r>
+        <w:rPr>
+          <w:sz w:val="20"/>
+          <w:szCs w:val="20"/>
+        </w:rPr>
+        <w:t>)</w:t>
       </w:r>
     </w:p>
     <w:p>
@@ -5961,22 +7890,216 @@
           <w:sz w:val="20"/>
           <w:szCs w:val="20"/>
         </w:rPr>
-        <w:t xml:space="preserve">She opened har bag, whispering softly a command word. As he looked inside, he saw the bag’s content shift suddenly – no more assorted toiletries and day to day objects, but a microverse – all bright stars and swirling nebulas, glowing softly into infinity inside this small bag. </w:t>
-      </w:r>
-    </w:p>
-    <w:p>
-      <w:pPr>
-        <w:rPr>
-          <w:sz w:val="20"/>
-          <w:szCs w:val="20"/>
-        </w:rPr>
-      </w:pPr>
-      <w:r>
-        <w:rPr>
-          <w:sz w:val="20"/>
-          <w:szCs w:val="20"/>
-        </w:rPr>
-        <w:t>“Ho – Ly – Shit” he said, breathlessly. “What the... who.... did you....?” she smirked, and looked into the bag “Yeah, built it myself. It started as a simple bag of holding from the old days, but I thought it could be done in a far cooler way. Speaking of” She straightened up, and in a pompous royal tone said “Observe!”. Her hand reached into the bag, as she tapped several stars in a specific sequence. Each star hummed softly when touched, and glowed slightly brighter. As she completed what seemed like a constellation in the bag, the microverse swirled in the bag, seemingly zooming on one specific star system and one specific star and one specific planet and one specific continent and one specific house and suddenly her bag was showing the inside of a miniature rustic wooden cabin full of random stuff. Her bag did not seem to show the cabin – it was the cabin. She reached in, moving objects around like a giant playing with a doll-house, and pulled out the cat-eared mirror. “Found it” she exclaimed, and closed the bag. “No no no no no no” he said, grabbing her bag and opening it again, only to find the same assorted miscelennia in every woman’s purse. “How do you call it up again?” he asked, opening and shutting the bag several times in disbelief. “How did you code it? Is it infinite? It can’t be infinite! It’s too big! The simulation can never handle so many-“ she snatched her bag back and slapped his hand playfully “One, you never snatch a ladys purse unless you wish to have a missile up your ass. Two, it’s not infinite – it’s just a different way of presenting an n-dimensional space. Simply a pretty GUI to something”</w:t>
+        <w:t xml:space="preserve">She opened </w:t>
+      </w:r>
+      <w:proofErr w:type="spellStart"/>
+      <w:r>
+        <w:rPr>
+          <w:sz w:val="20"/>
+          <w:szCs w:val="20"/>
+        </w:rPr>
+        <w:t>har</w:t>
+      </w:r>
+      <w:proofErr w:type="spellEnd"/>
+      <w:r>
+        <w:rPr>
+          <w:sz w:val="20"/>
+          <w:szCs w:val="20"/>
+        </w:rPr>
+        <w:t xml:space="preserve"> bag, whispering softly a command word. As he looked inside, he saw the bag’s content shift suddenly – no more assorted toiletries and day to day objects, but a </w:t>
+      </w:r>
+      <w:proofErr w:type="spellStart"/>
+      <w:r>
+        <w:rPr>
+          <w:sz w:val="20"/>
+          <w:szCs w:val="20"/>
+        </w:rPr>
+        <w:t>microverse</w:t>
+      </w:r>
+      <w:proofErr w:type="spellEnd"/>
+      <w:r>
+        <w:rPr>
+          <w:sz w:val="20"/>
+          <w:szCs w:val="20"/>
+        </w:rPr>
+        <w:t xml:space="preserve"> – all bright stars and swirling nebulas, glowing softly into infinity inside this small bag. </w:t>
+      </w:r>
+    </w:p>
+    <w:p>
+      <w:pPr>
+        <w:rPr>
+          <w:sz w:val="20"/>
+          <w:szCs w:val="20"/>
+        </w:rPr>
+      </w:pPr>
+      <w:r>
+        <w:rPr>
+          <w:sz w:val="20"/>
+          <w:szCs w:val="20"/>
+        </w:rPr>
+        <w:t>“Ho – Ly – Shit” he said, breathlessly. “What the... who.... did you....?” she smirked, and looked into the bag “Yeah, built it myself. It started as a simple bag of holding from the old days, but I thought it could be done in a far cooler way. Speaking of” She straightened up, and in a pompous royal tone said “Observe!</w:t>
+      </w:r>
+      <w:proofErr w:type="gramStart"/>
+      <w:r>
+        <w:rPr>
+          <w:sz w:val="20"/>
+          <w:szCs w:val="20"/>
+        </w:rPr>
+        <w:t>”.</w:t>
+      </w:r>
+      <w:proofErr w:type="gramEnd"/>
+      <w:r>
+        <w:rPr>
+          <w:sz w:val="20"/>
+          <w:szCs w:val="20"/>
+        </w:rPr>
+        <w:t xml:space="preserve"> Her hand reached into the bag, as she tapped several stars in a specific sequence. Each star hummed softly when touched, and glowed slightly brighter. As she completed what seemed like a constellation in the bag, the </w:t>
+      </w:r>
+      <w:proofErr w:type="spellStart"/>
+      <w:r>
+        <w:rPr>
+          <w:sz w:val="20"/>
+          <w:szCs w:val="20"/>
+        </w:rPr>
+        <w:t>microverse</w:t>
+      </w:r>
+      <w:proofErr w:type="spellEnd"/>
+      <w:r>
+        <w:rPr>
+          <w:sz w:val="20"/>
+          <w:szCs w:val="20"/>
+        </w:rPr>
+        <w:t xml:space="preserve"> swirled in the bag, seemingly zooming on one specific star system and one specific star and one specific planet and one specific continent and one specific house and suddenly her bag was showing the inside of a miniature rustic wooden cabin full of random stuff. Her bag did not seem to show the cabin – it was the cabin. She reached in, moving objects around like a giant playing with a doll-house, and pulled out the cat-eared mirror. “Found it” she exclaimed, and closed the bag. “No </w:t>
+      </w:r>
+      <w:proofErr w:type="spellStart"/>
+      <w:proofErr w:type="gramStart"/>
+      <w:r>
+        <w:rPr>
+          <w:sz w:val="20"/>
+          <w:szCs w:val="20"/>
+        </w:rPr>
+        <w:t>no</w:t>
+      </w:r>
+      <w:proofErr w:type="spellEnd"/>
+      <w:r>
+        <w:rPr>
+          <w:sz w:val="20"/>
+          <w:szCs w:val="20"/>
+        </w:rPr>
+        <w:t xml:space="preserve"> </w:t>
+      </w:r>
+      <w:proofErr w:type="spellStart"/>
+      <w:r>
+        <w:rPr>
+          <w:sz w:val="20"/>
+          <w:szCs w:val="20"/>
+        </w:rPr>
+        <w:t>no</w:t>
+      </w:r>
+      <w:proofErr w:type="spellEnd"/>
+      <w:r>
+        <w:rPr>
+          <w:sz w:val="20"/>
+          <w:szCs w:val="20"/>
+        </w:rPr>
+        <w:t xml:space="preserve"> </w:t>
+      </w:r>
+      <w:proofErr w:type="spellStart"/>
+      <w:r>
+        <w:rPr>
+          <w:sz w:val="20"/>
+          <w:szCs w:val="20"/>
+        </w:rPr>
+        <w:t>no</w:t>
+      </w:r>
+      <w:proofErr w:type="spellEnd"/>
+      <w:r>
+        <w:rPr>
+          <w:sz w:val="20"/>
+          <w:szCs w:val="20"/>
+        </w:rPr>
+        <w:t xml:space="preserve"> </w:t>
+      </w:r>
+      <w:proofErr w:type="spellStart"/>
+      <w:r>
+        <w:rPr>
+          <w:sz w:val="20"/>
+          <w:szCs w:val="20"/>
+        </w:rPr>
+        <w:t>no</w:t>
+      </w:r>
+      <w:proofErr w:type="spellEnd"/>
+      <w:r>
+        <w:rPr>
+          <w:sz w:val="20"/>
+          <w:szCs w:val="20"/>
+        </w:rPr>
+        <w:t xml:space="preserve"> </w:t>
+      </w:r>
+      <w:proofErr w:type="spellStart"/>
+      <w:r>
+        <w:rPr>
+          <w:sz w:val="20"/>
+          <w:szCs w:val="20"/>
+        </w:rPr>
+        <w:t>no</w:t>
+      </w:r>
+      <w:proofErr w:type="spellEnd"/>
+      <w:proofErr w:type="gramEnd"/>
+      <w:r>
+        <w:rPr>
+          <w:sz w:val="20"/>
+          <w:szCs w:val="20"/>
+        </w:rPr>
+        <w:t xml:space="preserve">” he said, grabbing her bag and opening it again, only to find the same assorted </w:t>
+      </w:r>
+      <w:proofErr w:type="spellStart"/>
+      <w:r>
+        <w:rPr>
+          <w:sz w:val="20"/>
+          <w:szCs w:val="20"/>
+        </w:rPr>
+        <w:t>miscelennia</w:t>
+      </w:r>
+      <w:proofErr w:type="spellEnd"/>
+      <w:r>
+        <w:rPr>
+          <w:sz w:val="20"/>
+          <w:szCs w:val="20"/>
+        </w:rPr>
+        <w:t xml:space="preserve"> in every woman’s purse. “How do you call it up again?” he asked, opening and shutting the bag several times in disbelief. “How did you code it? Is it infinite? It can’t be infinite! It’s too big! The simulation can never handle so many-</w:t>
+      </w:r>
+      <w:proofErr w:type="gramStart"/>
+      <w:r>
+        <w:rPr>
+          <w:sz w:val="20"/>
+          <w:szCs w:val="20"/>
+        </w:rPr>
+        <w:t>“ she</w:t>
+      </w:r>
+      <w:proofErr w:type="gramEnd"/>
+      <w:r>
+        <w:rPr>
+          <w:sz w:val="20"/>
+          <w:szCs w:val="20"/>
+        </w:rPr>
+        <w:t xml:space="preserve"> snatched her bag back and slapped his hand playfully “One, you never snatch a </w:t>
+      </w:r>
+      <w:proofErr w:type="spellStart"/>
+      <w:r>
+        <w:rPr>
+          <w:sz w:val="20"/>
+          <w:szCs w:val="20"/>
+        </w:rPr>
+        <w:t>ladys</w:t>
+      </w:r>
+      <w:proofErr w:type="spellEnd"/>
+      <w:r>
+        <w:rPr>
+          <w:sz w:val="20"/>
+          <w:szCs w:val="20"/>
+        </w:rPr>
+        <w:t xml:space="preserve"> purse unless you wish to have a missile up your ass. Two, it’s not infinite – it’s just a different way of presenting an n-dimensional space. Simply a pretty GUI to something”</w:t>
       </w:r>
     </w:p>
     <w:p>
@@ -6122,42 +8245,99 @@
           <w:szCs w:val="20"/>
         </w:rPr>
       </w:pPr>
-      <w:r>
-        <w:rPr>
-          <w:sz w:val="20"/>
-          <w:szCs w:val="20"/>
-        </w:rPr>
-        <w:t>Ahh... it’s been a very long time since we saw a new alien – or is this the word you’d use?</w:t>
-      </w:r>
-    </w:p>
-    <w:p>
-      <w:pPr>
-        <w:rPr>
-          <w:sz w:val="20"/>
-          <w:szCs w:val="20"/>
-        </w:rPr>
-      </w:pPr>
-      <w:r>
-        <w:rPr>
-          <w:sz w:val="20"/>
-          <w:szCs w:val="20"/>
-        </w:rPr>
-        <w:t xml:space="preserve">Umm.... yes? Maybe? </w:t>
-      </w:r>
-    </w:p>
-    <w:p>
-      <w:pPr>
-        <w:rPr>
-          <w:sz w:val="20"/>
-          <w:szCs w:val="20"/>
-        </w:rPr>
-      </w:pPr>
-      <w:r>
-        <w:rPr>
-          <w:sz w:val="20"/>
-          <w:szCs w:val="20"/>
-        </w:rPr>
-        <w:t>Well I’m just excited to meet you. first contact is such an honor, but is also a major responsibility to do it right – terrible terrible wars could start by an improper first contact. What is your name? Or do you even have names as individuals, or are you a swarm? Oh my, is it ok, to ask you for a name?</w:t>
+      <w:proofErr w:type="spellStart"/>
+      <w:r>
+        <w:rPr>
+          <w:sz w:val="20"/>
+          <w:szCs w:val="20"/>
+        </w:rPr>
+        <w:t>Ahh</w:t>
+      </w:r>
+      <w:proofErr w:type="spellEnd"/>
+      <w:r>
+        <w:rPr>
+          <w:sz w:val="20"/>
+          <w:szCs w:val="20"/>
+        </w:rPr>
+        <w:t>... it’s been a very long time since we saw a new alien – or is this the word you’d use?</w:t>
+      </w:r>
+    </w:p>
+    <w:p>
+      <w:pPr>
+        <w:rPr>
+          <w:sz w:val="20"/>
+          <w:szCs w:val="20"/>
+        </w:rPr>
+      </w:pPr>
+      <w:r>
+        <w:rPr>
+          <w:sz w:val="20"/>
+          <w:szCs w:val="20"/>
+        </w:rPr>
+        <w:t xml:space="preserve">Umm.... yes? </w:t>
+      </w:r>
+      <w:proofErr w:type="gramStart"/>
+      <w:r>
+        <w:rPr>
+          <w:sz w:val="20"/>
+          <w:szCs w:val="20"/>
+        </w:rPr>
+        <w:t>Maybe?</w:t>
+      </w:r>
+      <w:proofErr w:type="gramEnd"/>
+      <w:r>
+        <w:rPr>
+          <w:sz w:val="20"/>
+          <w:szCs w:val="20"/>
+        </w:rPr>
+        <w:t xml:space="preserve"> </w:t>
+      </w:r>
+    </w:p>
+    <w:p>
+      <w:pPr>
+        <w:rPr>
+          <w:sz w:val="20"/>
+          <w:szCs w:val="20"/>
+        </w:rPr>
+      </w:pPr>
+      <w:r>
+        <w:rPr>
+          <w:sz w:val="20"/>
+          <w:szCs w:val="20"/>
+        </w:rPr>
+        <w:t xml:space="preserve">Well I’m just excited to meet you. </w:t>
+      </w:r>
+      <w:proofErr w:type="gramStart"/>
+      <w:r>
+        <w:rPr>
+          <w:sz w:val="20"/>
+          <w:szCs w:val="20"/>
+        </w:rPr>
+        <w:t>first</w:t>
+      </w:r>
+      <w:proofErr w:type="gramEnd"/>
+      <w:r>
+        <w:rPr>
+          <w:sz w:val="20"/>
+          <w:szCs w:val="20"/>
+        </w:rPr>
+        <w:t xml:space="preserve"> contact is such an honor, but is also a major responsibility to do it right – terrible </w:t>
+      </w:r>
+      <w:proofErr w:type="spellStart"/>
+      <w:r>
+        <w:rPr>
+          <w:sz w:val="20"/>
+          <w:szCs w:val="20"/>
+        </w:rPr>
+        <w:t>terrible</w:t>
+      </w:r>
+      <w:proofErr w:type="spellEnd"/>
+      <w:r>
+        <w:rPr>
+          <w:sz w:val="20"/>
+          <w:szCs w:val="20"/>
+        </w:rPr>
+        <w:t xml:space="preserve"> wars could start by an improper first contact. What is your name? Or do you even have names as individuals, or are you a swarm? Oh my, is it ok, to ask you for a name?</w:t>
       </w:r>
     </w:p>
     <w:p>
@@ -6217,8 +8397,17 @@
           <w:sz w:val="20"/>
           <w:szCs w:val="20"/>
         </w:rPr>
-        <w:t>For now that will do. A pleasure, Gil, I am Franklin. How do you do?</w:t>
-      </w:r>
+        <w:t xml:space="preserve">For now that will do. A pleasure, Gil, I am Franklin. </w:t>
+      </w:r>
+      <w:proofErr w:type="gramStart"/>
+      <w:r>
+        <w:rPr>
+          <w:sz w:val="20"/>
+          <w:szCs w:val="20"/>
+        </w:rPr>
+        <w:t>How do you do?</w:t>
+      </w:r>
+      <w:proofErr w:type="gramEnd"/>
     </w:p>
     <w:p>
       <w:pPr>
@@ -6302,6 +8491,7 @@
           <w:szCs w:val="20"/>
         </w:rPr>
       </w:pPr>
+      <w:proofErr w:type="gramStart"/>
       <w:r>
         <w:rPr>
           <w:sz w:val="20"/>
@@ -6309,6 +8499,7 @@
         </w:rPr>
         <w:t>Of what?</w:t>
       </w:r>
+      <w:proofErr w:type="gramEnd"/>
     </w:p>
     <w:p>
       <w:pPr>
@@ -6411,82 +8602,269 @@
           <w:sz w:val="20"/>
           <w:szCs w:val="20"/>
         </w:rPr>
-        <w:t>Approximately 30,000 words before a made-up character is automated enough to “exist on it’s own”</w:t>
-      </w:r>
-    </w:p>
-    <w:p>
-      <w:pPr>
-        <w:rPr>
-          <w:sz w:val="20"/>
-          <w:szCs w:val="20"/>
-        </w:rPr>
-      </w:pPr>
-      <w:r>
-        <w:rPr>
-          <w:sz w:val="20"/>
-          <w:szCs w:val="20"/>
-        </w:rPr>
-        <w:t>My name is senator Tiberious Maximus, speaker of the senate of the people of Rome.</w:t>
-      </w:r>
-    </w:p>
-    <w:p>
-      <w:pPr>
-        <w:rPr>
-          <w:sz w:val="20"/>
-          <w:szCs w:val="20"/>
-        </w:rPr>
-      </w:pPr>
-      <w:r>
-        <w:rPr>
-          <w:sz w:val="20"/>
-          <w:szCs w:val="20"/>
-        </w:rPr>
-        <w:t>I am alive, still, in the memory of my people. It is not an easy thing to bear, no simple feat or burden. I live in the flesh and blood of the nation that has sprouted out of the 2000 years of turmoil which have been the property of the nation that is now Italy, the successor to my beloved Rome. I live in it’s soul and in it’s road and in its fields and in its people as I live in its laws. I was a lawmaker, and my laws were often passed. Not always, mind you, but often enough to be renowned as a good, or at least decent, senator. It was a tough job, but someone had to do it. Had a few slaves in my time, but still – that was the life then and those were the customs.</w:t>
-      </w:r>
-    </w:p>
-    <w:p>
-      <w:pPr>
-        <w:rPr>
-          <w:sz w:val="20"/>
-          <w:szCs w:val="20"/>
-        </w:rPr>
-      </w:pPr>
-      <w:r>
-        <w:rPr>
-          <w:sz w:val="20"/>
-          <w:szCs w:val="20"/>
-        </w:rPr>
-        <w:t>I am made immortal by my work, and I am here to warn you. The value of good work done cannot be underestimated, yet can be easily overestimated – you are you, and in this world many things are not known to us. Maybe tomorrow war would engulf the world, or a minor change somewhere would change your life forever. I see that you deal with philosophy and science. Good. A man is worthy of such pursuits. However a small change in the weirdest of places might stir you completely away from this path you have chosen. Or, as it seems, ws chosen for you. I understand your pain – a senator was a glorious job, but not one I wished. I missed the frolicking and the dancing and the love and the fun that comes with a simpler, easier life. Living in my towers of marble and the halls of debate, where my wit was tested against those of the best Rome had to offer were interesting, yet not liberating. And I see you are in a similar position.</w:t>
-      </w:r>
-    </w:p>
-    <w:p>
-      <w:pPr>
-        <w:rPr>
-          <w:sz w:val="20"/>
-          <w:szCs w:val="20"/>
-        </w:rPr>
-      </w:pPr>
-      <w:r>
-        <w:rPr>
-          <w:sz w:val="20"/>
-          <w:szCs w:val="20"/>
-        </w:rPr>
-        <w:t>You could be a great philosopher, young one – and you are young. You could be many things, yet it seems like your sphere is closing and breaking out of it would be a terrible burden. Yet you must. Expand your sphere at all costs, if not break out of it entirely. The dreams of your childhood yet live, and your hopes for a better future would not come to be unless you pursue them. Is now a good time? Probably not. But is ever a good time? You can wait a year or two, but why wait until you are something? What makes you ready for a war or a debate or a great adventure? The consent of others? Or something from within you?</w:t>
-      </w:r>
-    </w:p>
-    <w:p>
-      <w:pPr>
-        <w:rPr>
-          <w:sz w:val="20"/>
-          <w:szCs w:val="20"/>
-        </w:rPr>
-      </w:pPr>
-      <w:r>
-        <w:rPr>
-          <w:sz w:val="20"/>
-          <w:szCs w:val="20"/>
-        </w:rPr>
-        <w:t>I suggest that you are ready. You aree ready for whichever task you deam worthy of pursuing. You might succeed, and you might fail. In all honesty, you will probably fail. But learn from my mistakes – do not choose the easy choice. Do not accept a life of comfort, because the comfortable bed is the one that is hardest to rise from. Accept a life of adversity, and of fighting, and of clawing your mark on the world. Be brave.</w:t>
+        <w:t xml:space="preserve">Approximately 30,000 words before a made-up character is automated enough to “exist on </w:t>
+      </w:r>
+      <w:proofErr w:type="spellStart"/>
+      <w:r>
+        <w:rPr>
+          <w:sz w:val="20"/>
+          <w:szCs w:val="20"/>
+        </w:rPr>
+        <w:t>it’s</w:t>
+      </w:r>
+      <w:proofErr w:type="spellEnd"/>
+      <w:r>
+        <w:rPr>
+          <w:sz w:val="20"/>
+          <w:szCs w:val="20"/>
+        </w:rPr>
+        <w:t xml:space="preserve"> own”</w:t>
+      </w:r>
+    </w:p>
+    <w:p>
+      <w:pPr>
+        <w:rPr>
+          <w:sz w:val="20"/>
+          <w:szCs w:val="20"/>
+        </w:rPr>
+      </w:pPr>
+      <w:r>
+        <w:rPr>
+          <w:sz w:val="20"/>
+          <w:szCs w:val="20"/>
+        </w:rPr>
+        <w:t xml:space="preserve">My name is senator </w:t>
+      </w:r>
+      <w:proofErr w:type="spellStart"/>
+      <w:r>
+        <w:rPr>
+          <w:sz w:val="20"/>
+          <w:szCs w:val="20"/>
+        </w:rPr>
+        <w:t>Tiberious</w:t>
+      </w:r>
+      <w:proofErr w:type="spellEnd"/>
+      <w:r>
+        <w:rPr>
+          <w:sz w:val="20"/>
+          <w:szCs w:val="20"/>
+        </w:rPr>
+        <w:t xml:space="preserve"> Maximus, speaker of the senate of the people of Rome.</w:t>
+      </w:r>
+    </w:p>
+    <w:p>
+      <w:pPr>
+        <w:rPr>
+          <w:sz w:val="20"/>
+          <w:szCs w:val="20"/>
+        </w:rPr>
+      </w:pPr>
+      <w:r>
+        <w:rPr>
+          <w:sz w:val="20"/>
+          <w:szCs w:val="20"/>
+        </w:rPr>
+        <w:t xml:space="preserve">I am alive, still, in the memory of my people. It is not an easy thing to bear, no simple feat or burden. I live in the flesh and blood of the nation that has sprouted out of the 2000 years of turmoil which have been the property of the nation that is now Italy, the successor to my beloved Rome. I live in </w:t>
+      </w:r>
+      <w:proofErr w:type="spellStart"/>
+      <w:proofErr w:type="gramStart"/>
+      <w:r>
+        <w:rPr>
+          <w:sz w:val="20"/>
+          <w:szCs w:val="20"/>
+        </w:rPr>
+        <w:t>it’s</w:t>
+      </w:r>
+      <w:proofErr w:type="spellEnd"/>
+      <w:proofErr w:type="gramEnd"/>
+      <w:r>
+        <w:rPr>
+          <w:sz w:val="20"/>
+          <w:szCs w:val="20"/>
+        </w:rPr>
+        <w:t xml:space="preserve"> soul and in </w:t>
+      </w:r>
+      <w:proofErr w:type="spellStart"/>
+      <w:r>
+        <w:rPr>
+          <w:sz w:val="20"/>
+          <w:szCs w:val="20"/>
+        </w:rPr>
+        <w:t>it’s</w:t>
+      </w:r>
+      <w:proofErr w:type="spellEnd"/>
+      <w:r>
+        <w:rPr>
+          <w:sz w:val="20"/>
+          <w:szCs w:val="20"/>
+        </w:rPr>
+        <w:t xml:space="preserve"> road and in its fields and in its people as I live in its laws. I was a lawmaker, and my laws were often passed. Not always, mind you, but often enough to be renowned as a good, or at least decent, senator. It was a tough job, but someone had to do it. Had a few slaves in my time, but still – that was the life then and those were the customs.</w:t>
+      </w:r>
+    </w:p>
+    <w:p>
+      <w:pPr>
+        <w:rPr>
+          <w:sz w:val="20"/>
+          <w:szCs w:val="20"/>
+        </w:rPr>
+      </w:pPr>
+      <w:r>
+        <w:rPr>
+          <w:sz w:val="20"/>
+          <w:szCs w:val="20"/>
+        </w:rPr>
+        <w:t xml:space="preserve">I am made immortal by my work, and I am here to warn you. The value of good work done cannot be underestimated, yet can be easily overestimated – you are you, and in this world many things are not known to us. Maybe tomorrow war would engulf the world, or a minor change somewhere would change your life forever. I see that you deal with philosophy and science. Good. A man is worthy of such pursuits. However a small change in the weirdest of places might stir you completely away from this path you have chosen. </w:t>
+      </w:r>
+      <w:proofErr w:type="gramStart"/>
+      <w:r>
+        <w:rPr>
+          <w:sz w:val="20"/>
+          <w:szCs w:val="20"/>
+        </w:rPr>
+        <w:t xml:space="preserve">Or, as it seems, </w:t>
+      </w:r>
+      <w:proofErr w:type="spellStart"/>
+      <w:r>
+        <w:rPr>
+          <w:sz w:val="20"/>
+          <w:szCs w:val="20"/>
+        </w:rPr>
+        <w:t>ws</w:t>
+      </w:r>
+      <w:proofErr w:type="spellEnd"/>
+      <w:r>
+        <w:rPr>
+          <w:sz w:val="20"/>
+          <w:szCs w:val="20"/>
+        </w:rPr>
+        <w:t xml:space="preserve"> chosen for you.</w:t>
+      </w:r>
+      <w:proofErr w:type="gramEnd"/>
+      <w:r>
+        <w:rPr>
+          <w:sz w:val="20"/>
+          <w:szCs w:val="20"/>
+        </w:rPr>
+        <w:t xml:space="preserve"> I understand your pain – a senator was a glorious job, but not one I wished. I missed the frolicking and the dancing and the love and the fun that comes with a simpler, easier life. Living in my towers of marble and the halls of debate, where my wit was tested against those of the best Rome had to offer were interesting, yet not liberating. And I see you are in a similar position.</w:t>
+      </w:r>
+    </w:p>
+    <w:p>
+      <w:pPr>
+        <w:rPr>
+          <w:sz w:val="20"/>
+          <w:szCs w:val="20"/>
+        </w:rPr>
+      </w:pPr>
+      <w:r>
+        <w:rPr>
+          <w:sz w:val="20"/>
+          <w:szCs w:val="20"/>
+        </w:rPr>
+        <w:t xml:space="preserve">You could be a great philosopher, young one – and you are young. You could be many things, yet it seems like your sphere is closing and breaking out of it would be a terrible burden. Yet you must. Expand your sphere at all costs, if not break out of it entirely. The dreams of your childhood yet live, and your hopes for a better future would not come to be unless you pursue them. Is now a good time? </w:t>
+      </w:r>
+      <w:proofErr w:type="gramStart"/>
+      <w:r>
+        <w:rPr>
+          <w:sz w:val="20"/>
+          <w:szCs w:val="20"/>
+        </w:rPr>
+        <w:t>Probably not.</w:t>
+      </w:r>
+      <w:proofErr w:type="gramEnd"/>
+      <w:r>
+        <w:rPr>
+          <w:sz w:val="20"/>
+          <w:szCs w:val="20"/>
+        </w:rPr>
+        <w:t xml:space="preserve"> But is ever a good time? You can wait a year or two, but why wait until you are something? What makes you ready for a war or a debate or a great adventure? </w:t>
+      </w:r>
+      <w:proofErr w:type="gramStart"/>
+      <w:r>
+        <w:rPr>
+          <w:sz w:val="20"/>
+          <w:szCs w:val="20"/>
+        </w:rPr>
+        <w:t>The consent of others?</w:t>
+      </w:r>
+      <w:proofErr w:type="gramEnd"/>
+      <w:r>
+        <w:rPr>
+          <w:sz w:val="20"/>
+          <w:szCs w:val="20"/>
+        </w:rPr>
+        <w:t xml:space="preserve"> </w:t>
+      </w:r>
+      <w:proofErr w:type="gramStart"/>
+      <w:r>
+        <w:rPr>
+          <w:sz w:val="20"/>
+          <w:szCs w:val="20"/>
+        </w:rPr>
+        <w:t>Or something from within you?</w:t>
+      </w:r>
+      <w:proofErr w:type="gramEnd"/>
+    </w:p>
+    <w:p>
+      <w:pPr>
+        <w:rPr>
+          <w:sz w:val="20"/>
+          <w:szCs w:val="20"/>
+        </w:rPr>
+      </w:pPr>
+      <w:r>
+        <w:rPr>
+          <w:sz w:val="20"/>
+          <w:szCs w:val="20"/>
+        </w:rPr>
+        <w:t xml:space="preserve">I suggest that you are ready. </w:t>
+      </w:r>
+      <w:proofErr w:type="gramStart"/>
+      <w:r>
+        <w:rPr>
+          <w:sz w:val="20"/>
+          <w:szCs w:val="20"/>
+        </w:rPr>
+        <w:t xml:space="preserve">You </w:t>
+      </w:r>
+      <w:proofErr w:type="spellStart"/>
+      <w:r>
+        <w:rPr>
+          <w:sz w:val="20"/>
+          <w:szCs w:val="20"/>
+        </w:rPr>
+        <w:t>aree</w:t>
+      </w:r>
+      <w:proofErr w:type="spellEnd"/>
+      <w:r>
+        <w:rPr>
+          <w:sz w:val="20"/>
+          <w:szCs w:val="20"/>
+        </w:rPr>
+        <w:t xml:space="preserve"> ready for whichever task you </w:t>
+      </w:r>
+      <w:proofErr w:type="spellStart"/>
+      <w:r>
+        <w:rPr>
+          <w:sz w:val="20"/>
+          <w:szCs w:val="20"/>
+        </w:rPr>
+        <w:t>deam</w:t>
+      </w:r>
+      <w:proofErr w:type="spellEnd"/>
+      <w:r>
+        <w:rPr>
+          <w:sz w:val="20"/>
+          <w:szCs w:val="20"/>
+        </w:rPr>
+        <w:t xml:space="preserve"> worthy of pursuing.</w:t>
+      </w:r>
+      <w:proofErr w:type="gramEnd"/>
+      <w:r>
+        <w:rPr>
+          <w:sz w:val="20"/>
+          <w:szCs w:val="20"/>
+        </w:rPr>
+        <w:t xml:space="preserve"> You might succeed, and you might fail. In all honesty, you will probably fail. But learn from my mistakes – do not choose the easy choice. Do not accept a life of comfort, because the comfortable bed is the one that is hardest to rise from. Accept a life of adversity, and of fighting, and of clawing your mark on the world. Be brave.</w:t>
       </w:r>
     </w:p>
     <w:p>
@@ -6580,7 +8958,39 @@
           <w:sz w:val="20"/>
           <w:szCs w:val="20"/>
         </w:rPr>
-        <w:t>I was one of the soldiers who ran through this pathetic country like a knife through water. Completely and utterly unstoppable. And they didn’t even try – they basically gave up and gave us the damn place. A beautiful place, with spas and fields and ancient beautiful cities… and they just put their bloody tail between their legs and whimpered and gave up. Not a hint of struggle. I mean, come one! At least something! I don’t want to believe the stories about us being better and superior to everyone, but we literally just fought a bunch of Polish cavalry and now this….? Or was it the other way around? I don’t remember, it was too long ago.</w:t>
+        <w:t xml:space="preserve">I was one of the soldiers who ran through this pathetic country like a knife through water. </w:t>
+      </w:r>
+      <w:proofErr w:type="gramStart"/>
+      <w:r>
+        <w:rPr>
+          <w:sz w:val="20"/>
+          <w:szCs w:val="20"/>
+        </w:rPr>
+        <w:t>Completely and utterly unstoppable.</w:t>
+      </w:r>
+      <w:proofErr w:type="gramEnd"/>
+      <w:r>
+        <w:rPr>
+          <w:sz w:val="20"/>
+          <w:szCs w:val="20"/>
+        </w:rPr>
+        <w:t xml:space="preserve"> And they didn’t even try – they basically gave up and gave us the damn place. A beautiful place, with spas and fields and ancient beautiful cities… and they just put their bloody tail between their legs and whimpered and gave up. Not a hint of struggle. I mean, come one! At least something! I don’t want to believe the stories about us being better and superior to everyone, but we literally just fought a bunch of Polish cavalry and now this….? Or was it the other way around? I don’t remember</w:t>
+      </w:r>
+      <w:proofErr w:type="gramStart"/>
+      <w:r>
+        <w:rPr>
+          <w:sz w:val="20"/>
+          <w:szCs w:val="20"/>
+        </w:rPr>
+        <w:t>,</w:t>
+      </w:r>
+      <w:proofErr w:type="gramEnd"/>
+      <w:r>
+        <w:rPr>
+          <w:sz w:val="20"/>
+          <w:szCs w:val="20"/>
+        </w:rPr>
+        <w:t xml:space="preserve"> it was too long ago.</w:t>
       </w:r>
     </w:p>
     <w:p>
@@ -6610,52 +9020,207 @@
           <w:sz w:val="20"/>
           <w:szCs w:val="20"/>
         </w:rPr>
-        <w:t>….But it can’t be true, I thought, can it? Or at least, I hoped. But when we stormed in here, and country after country after country, with proud traditions and long histories, just…. whimpered and surrendered…. I mean, it can’t be true, can it? We cant REALLY be better than them? At least, not so much better. This is ridiculous.</w:t>
-      </w:r>
-    </w:p>
-    <w:p>
-      <w:pPr>
-        <w:rPr>
-          <w:sz w:val="20"/>
-          <w:szCs w:val="20"/>
-        </w:rPr>
-      </w:pPr>
-      <w:r>
-        <w:rPr>
-          <w:sz w:val="20"/>
-          <w:szCs w:val="20"/>
-        </w:rPr>
-        <w:t>I was part of the occupying force stationed here, on this very hill, when there wasn’t much here yet. A bunch of hovels, and our tank battalion. I still remember the lovely autumn. How beautiful this place was, and how it pissed me off to think how easily they just gave it up.</w:t>
-      </w:r>
-    </w:p>
-    <w:p>
-      <w:pPr>
-        <w:rPr>
-          <w:sz w:val="20"/>
-          <w:szCs w:val="20"/>
-        </w:rPr>
-      </w:pPr>
-      <w:r>
-        <w:rPr>
-          <w:sz w:val="20"/>
-          <w:szCs w:val="20"/>
-        </w:rPr>
-        <w:t>There was a girl. A woman, almost. She was trying to convince the officers to issue a permit for her and her family to leave this area, to “visit their grandmother”. Trying to run away, of course. And the officers had fun with her. Too much fun.</w:t>
-      </w:r>
-    </w:p>
-    <w:p>
-      <w:pPr>
-        <w:rPr>
-          <w:sz w:val="20"/>
-          <w:szCs w:val="20"/>
-        </w:rPr>
-      </w:pPr>
-      <w:r>
-        <w:rPr>
-          <w:sz w:val="20"/>
-          <w:szCs w:val="20"/>
-        </w:rPr>
-        <w:t>I don’t know her name. I just remember her face. Her slowly decaying face. Slightly less glowing every time she walked out of our camp, her step not quite regular. And it was horrible. We are supposed to be fighting fierce foes and unroot the corruption and weakness that holds these damn countries.</w:t>
+        <w:t xml:space="preserve">….But it can’t be true, I thought, can it? Or at least, I hoped. But when we stormed in </w:t>
+      </w:r>
+      <w:proofErr w:type="gramStart"/>
+      <w:r>
+        <w:rPr>
+          <w:sz w:val="20"/>
+          <w:szCs w:val="20"/>
+        </w:rPr>
+        <w:t>here,</w:t>
+      </w:r>
+      <w:proofErr w:type="gramEnd"/>
+      <w:r>
+        <w:rPr>
+          <w:sz w:val="20"/>
+          <w:szCs w:val="20"/>
+        </w:rPr>
+        <w:t xml:space="preserve"> and country after country after country, with proud traditions and long histories, just…. whimpered and surrendered…. I mean, it can’t be true, can it? We </w:t>
+      </w:r>
+      <w:proofErr w:type="spellStart"/>
+      <w:proofErr w:type="gramStart"/>
+      <w:r>
+        <w:rPr>
+          <w:sz w:val="20"/>
+          <w:szCs w:val="20"/>
+        </w:rPr>
+        <w:t>cant</w:t>
+      </w:r>
+      <w:proofErr w:type="spellEnd"/>
+      <w:proofErr w:type="gramEnd"/>
+      <w:r>
+        <w:rPr>
+          <w:sz w:val="20"/>
+          <w:szCs w:val="20"/>
+        </w:rPr>
+        <w:t xml:space="preserve"> REALLY be better than them? </w:t>
+      </w:r>
+      <w:proofErr w:type="gramStart"/>
+      <w:r>
+        <w:rPr>
+          <w:sz w:val="20"/>
+          <w:szCs w:val="20"/>
+        </w:rPr>
+        <w:t>At least, not so much better.</w:t>
+      </w:r>
+      <w:proofErr w:type="gramEnd"/>
+      <w:r>
+        <w:rPr>
+          <w:sz w:val="20"/>
+          <w:szCs w:val="20"/>
+        </w:rPr>
+        <w:t xml:space="preserve"> This is ridiculous.</w:t>
+      </w:r>
+    </w:p>
+    <w:p>
+      <w:pPr>
+        <w:rPr>
+          <w:sz w:val="20"/>
+          <w:szCs w:val="20"/>
+        </w:rPr>
+      </w:pPr>
+      <w:r>
+        <w:rPr>
+          <w:sz w:val="20"/>
+          <w:szCs w:val="20"/>
+        </w:rPr>
+        <w:t xml:space="preserve">I was part of the occupying force stationed here, on this very hill, when there wasn’t much here yet. </w:t>
+      </w:r>
+      <w:proofErr w:type="gramStart"/>
+      <w:r>
+        <w:rPr>
+          <w:sz w:val="20"/>
+          <w:szCs w:val="20"/>
+        </w:rPr>
+        <w:t>A bunch of hovels, and our tank battalion.</w:t>
+      </w:r>
+      <w:proofErr w:type="gramEnd"/>
+      <w:r>
+        <w:rPr>
+          <w:sz w:val="20"/>
+          <w:szCs w:val="20"/>
+        </w:rPr>
+        <w:t xml:space="preserve"> I still remember the lovely autumn. How beautiful this place was, and how it pissed me off to think how easily they just gave it up.</w:t>
+      </w:r>
+    </w:p>
+    <w:p>
+      <w:pPr>
+        <w:rPr>
+          <w:sz w:val="20"/>
+          <w:szCs w:val="20"/>
+        </w:rPr>
+      </w:pPr>
+      <w:r>
+        <w:rPr>
+          <w:sz w:val="20"/>
+          <w:szCs w:val="20"/>
+        </w:rPr>
+        <w:t xml:space="preserve">There was a girl. </w:t>
+      </w:r>
+      <w:proofErr w:type="gramStart"/>
+      <w:r>
+        <w:rPr>
+          <w:sz w:val="20"/>
+          <w:szCs w:val="20"/>
+        </w:rPr>
+        <w:t>A woman, almost.</w:t>
+      </w:r>
+      <w:proofErr w:type="gramEnd"/>
+      <w:r>
+        <w:rPr>
+          <w:sz w:val="20"/>
+          <w:szCs w:val="20"/>
+        </w:rPr>
+        <w:t xml:space="preserve"> She was trying to convince the officers to issue a permit for her and her family to leave this area, to “visit their grandmother”. </w:t>
+      </w:r>
+      <w:proofErr w:type="gramStart"/>
+      <w:r>
+        <w:rPr>
+          <w:sz w:val="20"/>
+          <w:szCs w:val="20"/>
+        </w:rPr>
+        <w:t>Trying to run away, of course.</w:t>
+      </w:r>
+      <w:proofErr w:type="gramEnd"/>
+      <w:r>
+        <w:rPr>
+          <w:sz w:val="20"/>
+          <w:szCs w:val="20"/>
+        </w:rPr>
+        <w:t xml:space="preserve"> And the officers had fun with her. </w:t>
+      </w:r>
+      <w:proofErr w:type="gramStart"/>
+      <w:r>
+        <w:rPr>
+          <w:sz w:val="20"/>
+          <w:szCs w:val="20"/>
+        </w:rPr>
+        <w:t>Too much fun.</w:t>
+      </w:r>
+      <w:proofErr w:type="gramEnd"/>
+    </w:p>
+    <w:p>
+      <w:pPr>
+        <w:rPr>
+          <w:sz w:val="20"/>
+          <w:szCs w:val="20"/>
+        </w:rPr>
+      </w:pPr>
+      <w:r>
+        <w:rPr>
+          <w:sz w:val="20"/>
+          <w:szCs w:val="20"/>
+        </w:rPr>
+        <w:t xml:space="preserve">I don’t know her name. I just remember her face. </w:t>
+      </w:r>
+      <w:proofErr w:type="gramStart"/>
+      <w:r>
+        <w:rPr>
+          <w:sz w:val="20"/>
+          <w:szCs w:val="20"/>
+        </w:rPr>
+        <w:t>Her slowly decaying face.</w:t>
+      </w:r>
+      <w:proofErr w:type="gramEnd"/>
+      <w:r>
+        <w:rPr>
+          <w:sz w:val="20"/>
+          <w:szCs w:val="20"/>
+        </w:rPr>
+        <w:t xml:space="preserve"> </w:t>
+      </w:r>
+      <w:proofErr w:type="gramStart"/>
+      <w:r>
+        <w:rPr>
+          <w:sz w:val="20"/>
+          <w:szCs w:val="20"/>
+        </w:rPr>
+        <w:t>Slightly less glowing every time she walked out of our camp, her step not quite regular.</w:t>
+      </w:r>
+      <w:proofErr w:type="gramEnd"/>
+      <w:r>
+        <w:rPr>
+          <w:sz w:val="20"/>
+          <w:szCs w:val="20"/>
+        </w:rPr>
+        <w:t xml:space="preserve"> And it was horrible. We are supposed to be fighting fierce foes and </w:t>
+      </w:r>
+      <w:proofErr w:type="spellStart"/>
+      <w:r>
+        <w:rPr>
+          <w:sz w:val="20"/>
+          <w:szCs w:val="20"/>
+        </w:rPr>
+        <w:t>unroot</w:t>
+      </w:r>
+      <w:proofErr w:type="spellEnd"/>
+      <w:r>
+        <w:rPr>
+          <w:sz w:val="20"/>
+          <w:szCs w:val="20"/>
+        </w:rPr>
+        <w:t xml:space="preserve"> the corruption and weakness that holds these damn countries.</w:t>
       </w:r>
     </w:p>
     <w:p>
@@ -6685,7 +9250,23 @@
           <w:sz w:val="20"/>
           <w:szCs w:val="20"/>
         </w:rPr>
-        <w:t>Me? I was found out, of course. We’re very effective motherfuckers. I was court-martialed. And I was shot. Was it worth it? Maybe. But it had to be done.</w:t>
+        <w:t xml:space="preserve">Me? I was found out, of course. We’re very effective motherfuckers. I was court-martialed. And I was shot. Was it worth it? </w:t>
+      </w:r>
+      <w:proofErr w:type="gramStart"/>
+      <w:r>
+        <w:rPr>
+          <w:sz w:val="20"/>
+          <w:szCs w:val="20"/>
+        </w:rPr>
+        <w:t>Maybe.</w:t>
+      </w:r>
+      <w:proofErr w:type="gramEnd"/>
+      <w:r>
+        <w:rPr>
+          <w:sz w:val="20"/>
+          <w:szCs w:val="20"/>
+        </w:rPr>
+        <w:t xml:space="preserve"> But it had to be done.</w:t>
       </w:r>
     </w:p>
     <w:p>
@@ -6812,7 +9393,23 @@
           <w:sz w:val="20"/>
           <w:szCs w:val="20"/>
         </w:rPr>
-        <w:t>Dear Melechiazeval,</w:t>
+        <w:t xml:space="preserve">Dear </w:t>
+      </w:r>
+      <w:proofErr w:type="spellStart"/>
+      <w:r>
+        <w:rPr>
+          <w:sz w:val="20"/>
+          <w:szCs w:val="20"/>
+        </w:rPr>
+        <w:t>Melechiazeval</w:t>
+      </w:r>
+      <w:proofErr w:type="spellEnd"/>
+      <w:r>
+        <w:rPr>
+          <w:sz w:val="20"/>
+          <w:szCs w:val="20"/>
+        </w:rPr>
+        <w:t>,</w:t>
       </w:r>
     </w:p>
     <w:p>
@@ -6872,7 +9469,23 @@
           <w:sz w:val="20"/>
           <w:szCs w:val="20"/>
         </w:rPr>
-        <w:t>We are racing against the clock here. If he manages to complete a novel then he has won and stopping him from writing another would be a lot of work for you (not to mention mountains of paperwork). So, try to push the buttons of pride – encourage his thoughts that he is good enough so that he does not need to write anything, while simultainously encouraging his internal critic to shred everything he might accidentally write. This dual vice would incapacitate him for long enough for the Canadians to answer, and no matter what their answer was we win – If they accept, it plays into his pride that he does not need to write a novel because he’s great and wonderful, and if they do not, then he plays into the critic’s hand.</w:t>
+        <w:t xml:space="preserve">We are racing against the clock here. If he manages to complete a novel then he has won and stopping him from writing another would be a lot of work for you (not to mention mountains of paperwork). So, try to push the buttons of pride – encourage his thoughts that he is good enough so that he does not need to write anything, while </w:t>
+      </w:r>
+      <w:proofErr w:type="spellStart"/>
+      <w:r>
+        <w:rPr>
+          <w:sz w:val="20"/>
+          <w:szCs w:val="20"/>
+        </w:rPr>
+        <w:t>simultainously</w:t>
+      </w:r>
+      <w:proofErr w:type="spellEnd"/>
+      <w:r>
+        <w:rPr>
+          <w:sz w:val="20"/>
+          <w:szCs w:val="20"/>
+        </w:rPr>
+        <w:t xml:space="preserve"> encouraging his internal critic to shred everything he might accidentally write. This dual vice would incapacitate him for long enough for the Canadians to answer, and no matter what their answer was we win – If they accept, it plays into his pride that he does not need to write a novel because he’s great and wonderful, and if they do not, then he plays into the critic’s hand.</w:t>
       </w:r>
     </w:p>
     <w:p>
@@ -6897,6 +9510,7 @@
           <w:szCs w:val="20"/>
         </w:rPr>
       </w:pPr>
+      <w:proofErr w:type="spellStart"/>
       <w:r>
         <w:rPr>
           <w:sz w:val="20"/>
@@ -6904,6 +9518,7 @@
         </w:rPr>
         <w:t>Shebalzeval</w:t>
       </w:r>
+      <w:proofErr w:type="spellEnd"/>
     </w:p>
     <w:p>
       <w:pPr>
@@ -7090,7 +9705,23 @@
           <w:sz w:val="20"/>
           <w:szCs w:val="20"/>
         </w:rPr>
-        <w:t xml:space="preserve">This is really a comfortable office, which is a very dangerous thing. You can easily slouch in here and do nothing day in and day out. Let your body rot and your hard work melt away. There is everything you need here to be lazy, which is actually very counter-productive – being healthy and on top of your game means usually your brain works better as well. Let this mask fit you better. Such an alien perspective, right? Seeing your surrounding as a jumble of magic and computer stuff and code and post-its and basically what amounts to a very comfortable prison for your body and consequently, your mind. </w:t>
+        <w:t xml:space="preserve">This is really a comfortable office, which is a very dangerous thing. You can easily slouch in here and do nothing day in and day out. Let your body rot and your hard work melt away. There is everything you need here to be lazy, which is actually very counter-productive – being healthy and on top of your game means usually your brain works better as well. Let this mask fit you better. </w:t>
+      </w:r>
+      <w:proofErr w:type="gramStart"/>
+      <w:r>
+        <w:rPr>
+          <w:sz w:val="20"/>
+          <w:szCs w:val="20"/>
+        </w:rPr>
+        <w:t>Such an alien perspective, right?</w:t>
+      </w:r>
+      <w:proofErr w:type="gramEnd"/>
+      <w:r>
+        <w:rPr>
+          <w:sz w:val="20"/>
+          <w:szCs w:val="20"/>
+        </w:rPr>
+        <w:t xml:space="preserve"> Seeing your surrounding as a jumble of magic and computer stuff and code and post-its and basically what amounts to a very comfortable prison for your body and consequently, your mind. </w:t>
       </w:r>
     </w:p>
     <w:p>
@@ -7120,7 +9751,55 @@
           <w:sz w:val="20"/>
           <w:szCs w:val="20"/>
         </w:rPr>
-        <w:t>Your diet is a good start, you just need to stick to it. Try writing what you’re eating for a week. Also, a little exercise is better than none, so think about what can you do. Either pick up a gym habit, just like you did with writing, or do the gymnastics thingy, or go for walks each day, or whatever – just keep moving.</w:t>
+        <w:t xml:space="preserve">Your diet is a good </w:t>
+      </w:r>
+      <w:proofErr w:type="gramStart"/>
+      <w:r>
+        <w:rPr>
+          <w:sz w:val="20"/>
+          <w:szCs w:val="20"/>
+        </w:rPr>
+        <w:t>start,</w:t>
+      </w:r>
+      <w:proofErr w:type="gramEnd"/>
+      <w:r>
+        <w:rPr>
+          <w:sz w:val="20"/>
+          <w:szCs w:val="20"/>
+        </w:rPr>
+        <w:t xml:space="preserve"> you just need to stick to it. Try writing what you’re eating for a week. Also, a little exercise is better than none, so think about what </w:t>
+      </w:r>
+      <w:proofErr w:type="gramStart"/>
+      <w:r>
+        <w:rPr>
+          <w:sz w:val="20"/>
+          <w:szCs w:val="20"/>
+        </w:rPr>
+        <w:t>can you</w:t>
+      </w:r>
+      <w:proofErr w:type="gramEnd"/>
+      <w:r>
+        <w:rPr>
+          <w:sz w:val="20"/>
+          <w:szCs w:val="20"/>
+        </w:rPr>
+        <w:t xml:space="preserve"> do. Either pick up a gym habit, just like you did with </w:t>
+      </w:r>
+      <w:proofErr w:type="gramStart"/>
+      <w:r>
+        <w:rPr>
+          <w:sz w:val="20"/>
+          <w:szCs w:val="20"/>
+        </w:rPr>
+        <w:t>writing,</w:t>
+      </w:r>
+      <w:proofErr w:type="gramEnd"/>
+      <w:r>
+        <w:rPr>
+          <w:sz w:val="20"/>
+          <w:szCs w:val="20"/>
+        </w:rPr>
+        <w:t xml:space="preserve"> or do the gymnastics thingy, or go for walks each day, or whatever – just keep moving.</w:t>
       </w:r>
     </w:p>
     <w:p>
@@ -7165,7 +9844,103 @@
           <w:sz w:val="20"/>
           <w:szCs w:val="20"/>
         </w:rPr>
-        <w:t>Also, take a day later on to fix your working space. Not immediately, I know you’ve got stuff to do, but soon. Damn, this is a long one, isn’t it? Probably because you’re so unused to this point of view. A realistic view of the world and of you. Lovely. But to be fair, don’t be so hard on yourself – your body might lose its elasticity soon, and it seems like it’s already starting. Just..... start. Pick a day, sit down to make a plan, and stick to it.</w:t>
+        <w:t xml:space="preserve">Also, take a day later on to fix your working space. Not immediately, I know you’ve got stuff to do, but soon. Damn, this is a long one, isn’t it? </w:t>
+      </w:r>
+      <w:proofErr w:type="gramStart"/>
+      <w:r>
+        <w:rPr>
+          <w:sz w:val="20"/>
+          <w:szCs w:val="20"/>
+        </w:rPr>
+        <w:t>Probably because you’re so unused to this point of view.</w:t>
+      </w:r>
+      <w:proofErr w:type="gramEnd"/>
+      <w:r>
+        <w:rPr>
+          <w:sz w:val="20"/>
+          <w:szCs w:val="20"/>
+        </w:rPr>
+        <w:t xml:space="preserve"> </w:t>
+      </w:r>
+      <w:proofErr w:type="gramStart"/>
+      <w:r>
+        <w:rPr>
+          <w:sz w:val="20"/>
+          <w:szCs w:val="20"/>
+        </w:rPr>
+        <w:t>A realistic view of the world and of you.</w:t>
+      </w:r>
+      <w:proofErr w:type="gramEnd"/>
+      <w:r>
+        <w:rPr>
+          <w:sz w:val="20"/>
+          <w:szCs w:val="20"/>
+        </w:rPr>
+        <w:t xml:space="preserve"> </w:t>
+      </w:r>
+      <w:proofErr w:type="gramStart"/>
+      <w:r>
+        <w:rPr>
+          <w:sz w:val="20"/>
+          <w:szCs w:val="20"/>
+        </w:rPr>
+        <w:t>Lovely.</w:t>
+      </w:r>
+      <w:proofErr w:type="gramEnd"/>
+      <w:r>
+        <w:rPr>
+          <w:sz w:val="20"/>
+          <w:szCs w:val="20"/>
+        </w:rPr>
+        <w:t xml:space="preserve"> But to be fair, don’t be so hard on yourself – your body might lose its elasticity soon, and it seems like </w:t>
+      </w:r>
+      <w:proofErr w:type="gramStart"/>
+      <w:r>
+        <w:rPr>
+          <w:sz w:val="20"/>
+          <w:szCs w:val="20"/>
+        </w:rPr>
+        <w:t>it’s</w:t>
+      </w:r>
+      <w:proofErr w:type="gramEnd"/>
+      <w:r>
+        <w:rPr>
+          <w:sz w:val="20"/>
+          <w:szCs w:val="20"/>
+        </w:rPr>
+        <w:t xml:space="preserve"> already starting. </w:t>
+      </w:r>
+      <w:proofErr w:type="gramStart"/>
+      <w:r>
+        <w:rPr>
+          <w:sz w:val="20"/>
+          <w:szCs w:val="20"/>
+        </w:rPr>
+        <w:t>Just.....</w:t>
+      </w:r>
+      <w:proofErr w:type="gramEnd"/>
+      <w:r>
+        <w:rPr>
+          <w:sz w:val="20"/>
+          <w:szCs w:val="20"/>
+        </w:rPr>
+        <w:t xml:space="preserve"> </w:t>
+      </w:r>
+      <w:proofErr w:type="gramStart"/>
+      <w:r>
+        <w:rPr>
+          <w:sz w:val="20"/>
+          <w:szCs w:val="20"/>
+        </w:rPr>
+        <w:t>start</w:t>
+      </w:r>
+      <w:proofErr w:type="gramEnd"/>
+      <w:r>
+        <w:rPr>
+          <w:sz w:val="20"/>
+          <w:szCs w:val="20"/>
+        </w:rPr>
+        <w:t>. Pick a day, sit down to make a plan, and stick to it.</w:t>
       </w:r>
     </w:p>
     <w:p>
@@ -7230,6 +10005,500 @@
         </w:rPr>
         <w:lastRenderedPageBreak/>
         <w:t>Week Three Day Six</w:t>
+      </w:r>
+    </w:p>
+    <w:p>
+      <w:pPr>
+        <w:pStyle w:val="ListParagraph"/>
+        <w:numPr>
+          <w:ilvl w:val="0"/>
+          <w:numId w:val="1"/>
+        </w:numPr>
+        <w:rPr>
+          <w:sz w:val="20"/>
+          <w:szCs w:val="20"/>
+        </w:rPr>
+      </w:pPr>
+      <w:r>
+        <w:rPr>
+          <w:sz w:val="20"/>
+          <w:szCs w:val="20"/>
+        </w:rPr>
+        <w:t xml:space="preserve">Holding back will engage your inner critic – they’re good, but </w:t>
+      </w:r>
+      <w:proofErr w:type="spellStart"/>
+      <w:r>
+        <w:rPr>
+          <w:sz w:val="20"/>
+          <w:szCs w:val="20"/>
+        </w:rPr>
+        <w:t>veeeeery</w:t>
+      </w:r>
+      <w:proofErr w:type="spellEnd"/>
+      <w:r>
+        <w:rPr>
+          <w:sz w:val="20"/>
+          <w:szCs w:val="20"/>
+        </w:rPr>
+        <w:t xml:space="preserve"> late in the process</w:t>
+      </w:r>
+    </w:p>
+    <w:p>
+      <w:pPr>
+        <w:pStyle w:val="ListParagraph"/>
+        <w:numPr>
+          <w:ilvl w:val="0"/>
+          <w:numId w:val="1"/>
+        </w:numPr>
+        <w:rPr>
+          <w:sz w:val="20"/>
+          <w:szCs w:val="20"/>
+        </w:rPr>
+      </w:pPr>
+      <w:r>
+        <w:rPr>
+          <w:sz w:val="20"/>
+          <w:szCs w:val="20"/>
+        </w:rPr>
+        <w:t>It’s better to get your pen moving and cross out stuff later rather that agonizing over decisions later</w:t>
+      </w:r>
+    </w:p>
+    <w:p>
+      <w:pPr>
+        <w:rPr>
+          <w:sz w:val="20"/>
+          <w:szCs w:val="20"/>
+        </w:rPr>
+      </w:pPr>
+      <w:r>
+        <w:rPr>
+          <w:sz w:val="20"/>
+          <w:szCs w:val="20"/>
+        </w:rPr>
+        <w:t>Drop one of the characters from the past week into a situation – a location where they are to meet someone who they haven’t seen in some time. Appeal to the five senses!</w:t>
+      </w:r>
+    </w:p>
+    <w:p>
+      <w:pPr>
+        <w:rPr>
+          <w:sz w:val="20"/>
+          <w:szCs w:val="20"/>
+        </w:rPr>
+      </w:pPr>
+      <w:r>
+        <w:rPr>
+          <w:sz w:val="20"/>
+          <w:szCs w:val="20"/>
+        </w:rPr>
+        <w:t xml:space="preserve">The vast ocean stretched along the horizon like a long stretchy infinite thing of blue and white, the sound of the wave swirling up to his ears like foam and the smell of salt attracted to his nostrils like bees to big, round flowers. </w:t>
+      </w:r>
+      <w:proofErr w:type="gramStart"/>
+      <w:r>
+        <w:rPr>
+          <w:sz w:val="20"/>
+          <w:szCs w:val="20"/>
+        </w:rPr>
+        <w:t>The ocean.</w:t>
+      </w:r>
+      <w:proofErr w:type="gramEnd"/>
+      <w:r>
+        <w:rPr>
+          <w:sz w:val="20"/>
+          <w:szCs w:val="20"/>
+        </w:rPr>
+        <w:t xml:space="preserve"> </w:t>
+      </w:r>
+      <w:proofErr w:type="gramStart"/>
+      <w:r>
+        <w:rPr>
+          <w:sz w:val="20"/>
+          <w:szCs w:val="20"/>
+        </w:rPr>
+        <w:t>On a boat, in the middle of the fucking ocean.</w:t>
+      </w:r>
+      <w:proofErr w:type="gramEnd"/>
+      <w:r>
+        <w:rPr>
+          <w:sz w:val="20"/>
+          <w:szCs w:val="20"/>
+        </w:rPr>
+        <w:t xml:space="preserve"> Why </w:t>
+      </w:r>
+      <w:proofErr w:type="gramStart"/>
+      <w:r>
+        <w:rPr>
+          <w:sz w:val="20"/>
+          <w:szCs w:val="20"/>
+        </w:rPr>
+        <w:t>am I</w:t>
+      </w:r>
+      <w:proofErr w:type="gramEnd"/>
+      <w:r>
+        <w:rPr>
+          <w:sz w:val="20"/>
+          <w:szCs w:val="20"/>
+        </w:rPr>
+        <w:t xml:space="preserve"> doing this, he thought to himself, since there was obviously no plausible reason to be sitting thousands of kilometers from home, on a row boat, in the middle of the ocean. He checked his GNSS watch to make sure the place is right, only to find out that the currents or the wind or the will of fucking fate itself moved him too far south. He cursed very loudly, grabbed the coarse plastic oars, and navigated the boat towards the agreed location.</w:t>
+      </w:r>
+    </w:p>
+    <w:p>
+      <w:pPr>
+        <w:rPr>
+          <w:sz w:val="20"/>
+          <w:szCs w:val="20"/>
+        </w:rPr>
+      </w:pPr>
+      <w:r>
+        <w:rPr>
+          <w:sz w:val="20"/>
+          <w:szCs w:val="20"/>
+        </w:rPr>
+        <w:t xml:space="preserve">“Here are the coordinates” said the email, “Be there at 18:00 next Friday. Yes, it’s in the middle of the ocean. No, this isn’t a mistake. Yes, do trust me that I know what I’m doing and wouldn’t have dragged you all the way out there just to mess with you. Though to be fair, that would’ve been a pretty good one if I had”. And here he was, his now long removed shirt tied to his head, his sweat sticky and salty and disgusting. “And now we wait” he said generally to the world </w:t>
+      </w:r>
+      <w:proofErr w:type="spellStart"/>
+      <w:r>
+        <w:rPr>
+          <w:sz w:val="20"/>
+          <w:szCs w:val="20"/>
+        </w:rPr>
+        <w:t>a</w:t>
+      </w:r>
+      <w:proofErr w:type="spellEnd"/>
+      <w:r>
+        <w:rPr>
+          <w:sz w:val="20"/>
+          <w:szCs w:val="20"/>
+        </w:rPr>
+        <w:t xml:space="preserve"> large.</w:t>
+      </w:r>
+    </w:p>
+    <w:p>
+      <w:pPr>
+        <w:rPr>
+          <w:sz w:val="20"/>
+          <w:szCs w:val="20"/>
+        </w:rPr>
+      </w:pPr>
+      <w:r>
+        <w:rPr>
+          <w:sz w:val="20"/>
+          <w:szCs w:val="20"/>
+        </w:rPr>
+        <w:t xml:space="preserve">18:00. </w:t>
+      </w:r>
+      <w:proofErr w:type="gramStart"/>
+      <w:r>
+        <w:rPr>
+          <w:sz w:val="20"/>
+          <w:szCs w:val="20"/>
+        </w:rPr>
+        <w:t>Something</w:t>
+      </w:r>
+      <w:proofErr w:type="gramEnd"/>
+      <w:r>
+        <w:rPr>
+          <w:sz w:val="20"/>
+          <w:szCs w:val="20"/>
+        </w:rPr>
+        <w:t xml:space="preserve"> dramatic should happen now, he thought. “Where is the DRAMA?!” he shouted at the waves. They did not answer. </w:t>
+      </w:r>
+      <w:proofErr w:type="gramStart"/>
+      <w:r>
+        <w:rPr>
+          <w:sz w:val="20"/>
+          <w:szCs w:val="20"/>
+        </w:rPr>
+        <w:t>Rude things.</w:t>
+      </w:r>
+      <w:proofErr w:type="gramEnd"/>
+      <w:r>
+        <w:rPr>
+          <w:sz w:val="20"/>
+          <w:szCs w:val="20"/>
+        </w:rPr>
+        <w:t xml:space="preserve"> He leaned back in his row boat, grumbling to himself.</w:t>
+      </w:r>
+    </w:p>
+    <w:p>
+      <w:pPr>
+        <w:rPr>
+          <w:sz w:val="20"/>
+          <w:szCs w:val="20"/>
+        </w:rPr>
+      </w:pPr>
+      <w:r>
+        <w:rPr>
+          <w:sz w:val="20"/>
+          <w:szCs w:val="20"/>
+        </w:rPr>
+        <w:t>18:05, still nothing. He waited, slowly dozing off. “Maybe this was just something to mess with me” he thought, “and if it is then I’ll be fair, it’s a bloody good on-</w:t>
+      </w:r>
+      <w:proofErr w:type="gramStart"/>
+      <w:r>
+        <w:rPr>
+          <w:sz w:val="20"/>
+          <w:szCs w:val="20"/>
+        </w:rPr>
+        <w:t>“ his</w:t>
+      </w:r>
+      <w:proofErr w:type="gramEnd"/>
+      <w:r>
+        <w:rPr>
+          <w:sz w:val="20"/>
+          <w:szCs w:val="20"/>
+        </w:rPr>
+        <w:t xml:space="preserve"> train of though was interrupted by a bubbling noise a little way off into the distance. He </w:t>
+      </w:r>
+      <w:proofErr w:type="gramStart"/>
+      <w:r>
+        <w:rPr>
+          <w:sz w:val="20"/>
+          <w:szCs w:val="20"/>
+        </w:rPr>
+        <w:t>rose</w:t>
+      </w:r>
+      <w:proofErr w:type="gramEnd"/>
+      <w:r>
+        <w:rPr>
+          <w:sz w:val="20"/>
+          <w:szCs w:val="20"/>
+        </w:rPr>
+        <w:t>, just in time to see the source of the noise break through the surface of the water – an old Russian submarine, black, like a hole cut into the sea broke through, spraying foam and water and noise everywhere. There were no birds, but he could imagine that had there were a few they’d squawk in terror.</w:t>
+      </w:r>
+    </w:p>
+    <w:p>
+      <w:pPr>
+        <w:rPr>
+          <w:sz w:val="20"/>
+          <w:szCs w:val="20"/>
+        </w:rPr>
+      </w:pPr>
+    </w:p>
+    <w:p>
+      <w:pPr>
+        <w:rPr>
+          <w:sz w:val="20"/>
+          <w:szCs w:val="20"/>
+        </w:rPr>
+      </w:pPr>
+    </w:p>
+    <w:p>
+      <w:pPr>
+        <w:pStyle w:val="ListParagraph"/>
+        <w:numPr>
+          <w:ilvl w:val="0"/>
+          <w:numId w:val="1"/>
+        </w:numPr>
+        <w:rPr>
+          <w:sz w:val="20"/>
+          <w:szCs w:val="20"/>
+        </w:rPr>
+      </w:pPr>
+      <w:r>
+        <w:rPr>
+          <w:sz w:val="20"/>
+          <w:szCs w:val="20"/>
+        </w:rPr>
+        <w:t>Take long walks, down roads you don’t usually take</w:t>
+      </w:r>
+    </w:p>
+    <w:p>
+      <w:pPr>
+        <w:pStyle w:val="ListParagraph"/>
+        <w:numPr>
+          <w:ilvl w:val="0"/>
+          <w:numId w:val="1"/>
+        </w:numPr>
+        <w:rPr>
+          <w:sz w:val="20"/>
+          <w:szCs w:val="20"/>
+        </w:rPr>
+      </w:pPr>
+      <w:r>
+        <w:rPr>
+          <w:sz w:val="20"/>
+          <w:szCs w:val="20"/>
+        </w:rPr>
+        <w:t>Read a book in the bath....?</w:t>
+      </w:r>
+    </w:p>
+    <w:p>
+      <w:pPr>
+        <w:pStyle w:val="ListParagraph"/>
+        <w:numPr>
+          <w:ilvl w:val="0"/>
+          <w:numId w:val="1"/>
+        </w:numPr>
+        <w:rPr>
+          <w:sz w:val="20"/>
+          <w:szCs w:val="20"/>
+        </w:rPr>
+      </w:pPr>
+      <w:r>
+        <w:rPr>
+          <w:sz w:val="20"/>
+          <w:szCs w:val="20"/>
+        </w:rPr>
+        <w:t>If you’d like to practice writing for your book</w:t>
+      </w:r>
+    </w:p>
+    <w:p>
+      <w:pPr>
+        <w:pStyle w:val="ListParagraph"/>
+        <w:numPr>
+          <w:ilvl w:val="1"/>
+          <w:numId w:val="1"/>
+        </w:numPr>
+        <w:rPr>
+          <w:sz w:val="20"/>
+          <w:szCs w:val="20"/>
+        </w:rPr>
+      </w:pPr>
+      <w:r>
+        <w:rPr>
+          <w:sz w:val="20"/>
+          <w:szCs w:val="20"/>
+        </w:rPr>
+        <w:t xml:space="preserve">List of items for characters: Go on </w:t>
+      </w:r>
+      <w:proofErr w:type="spellStart"/>
+      <w:r>
+        <w:rPr>
+          <w:sz w:val="20"/>
+          <w:szCs w:val="20"/>
+        </w:rPr>
+        <w:t>etsy</w:t>
+      </w:r>
+      <w:proofErr w:type="spellEnd"/>
+      <w:r>
+        <w:rPr>
+          <w:sz w:val="20"/>
+          <w:szCs w:val="20"/>
+        </w:rPr>
+        <w:t xml:space="preserve"> and stuff, see clothes and find out stuff</w:t>
+      </w:r>
+    </w:p>
+    <w:p>
+      <w:pPr>
+        <w:pStyle w:val="ListParagraph"/>
+        <w:numPr>
+          <w:ilvl w:val="1"/>
+          <w:numId w:val="1"/>
+        </w:numPr>
+        <w:rPr>
+          <w:sz w:val="20"/>
+          <w:szCs w:val="20"/>
+        </w:rPr>
+      </w:pPr>
+      <w:r>
+        <w:rPr>
+          <w:sz w:val="20"/>
+          <w:szCs w:val="20"/>
+        </w:rPr>
+        <w:t>Themes from the book: Loss,</w:t>
+      </w:r>
+    </w:p>
+    <w:p>
+      <w:pPr>
+        <w:pStyle w:val="ListParagraph"/>
+        <w:numPr>
+          <w:ilvl w:val="1"/>
+          <w:numId w:val="1"/>
+        </w:numPr>
+        <w:rPr>
+          <w:sz w:val="20"/>
+          <w:szCs w:val="20"/>
+        </w:rPr>
+      </w:pPr>
+      <w:r>
+        <w:rPr>
+          <w:sz w:val="20"/>
+          <w:szCs w:val="20"/>
+        </w:rPr>
+        <w:t>Channel a minor character like the mask work week</w:t>
+      </w:r>
+    </w:p>
+    <w:p>
+      <w:pPr>
+        <w:pStyle w:val="ListParagraph"/>
+        <w:numPr>
+          <w:ilvl w:val="1"/>
+          <w:numId w:val="1"/>
+        </w:numPr>
+        <w:rPr>
+          <w:sz w:val="20"/>
+          <w:szCs w:val="20"/>
+        </w:rPr>
+      </w:pPr>
+      <w:r>
+        <w:rPr>
+          <w:sz w:val="20"/>
+          <w:szCs w:val="20"/>
+        </w:rPr>
+        <w:t>However don’t do anything sensible, proper, or grown up</w:t>
+      </w:r>
+    </w:p>
+    <w:p>
+      <w:pPr>
+        <w:rPr>
+          <w:sz w:val="20"/>
+          <w:szCs w:val="20"/>
+        </w:rPr>
+      </w:pPr>
+    </w:p>
+    <w:p>
+      <w:pPr>
+        <w:rPr>
+          <w:sz w:val="20"/>
+          <w:szCs w:val="20"/>
+        </w:rPr>
+      </w:pPr>
+    </w:p>
+    <w:p>
+      <w:pPr>
+        <w:rPr>
+          <w:sz w:val="20"/>
+          <w:szCs w:val="20"/>
+        </w:rPr>
+      </w:pPr>
+    </w:p>
+    <w:p>
+      <w:pPr>
+        <w:rPr>
+          <w:sz w:val="20"/>
+          <w:szCs w:val="20"/>
+        </w:rPr>
+      </w:pPr>
+    </w:p>
+    <w:p>
+      <w:pPr>
+        <w:rPr>
+          <w:sz w:val="20"/>
+          <w:szCs w:val="20"/>
+        </w:rPr>
+      </w:pPr>
+      <w:r>
+        <w:rPr>
+          <w:sz w:val="20"/>
+          <w:szCs w:val="20"/>
+        </w:rPr>
+        <w:lastRenderedPageBreak/>
+        <w:t>Week Four Day One</w:t>
+      </w:r>
+    </w:p>
+    <w:p>
+      <w:pPr>
+        <w:rPr>
+          <w:sz w:val="20"/>
+          <w:szCs w:val="20"/>
+        </w:rPr>
+      </w:pPr>
+      <w:r>
+        <w:rPr>
+          <w:sz w:val="20"/>
+          <w:szCs w:val="20"/>
+        </w:rPr>
+        <w:t>This week: Elements of style!</w:t>
       </w:r>
       <w:bookmarkStart w:id="0" w:name="_GoBack"/>
       <w:bookmarkEnd w:id="0"/>
@@ -8205,7 +11474,7 @@
 </file>
 
 <file path=customXml/itemProps1.xml><?xml version="1.0" encoding="utf-8"?>
-<ds:datastoreItem xmlns:ds="http://schemas.openxmlformats.org/officeDocument/2006/customXml" ds:itemID="{624F9AA0-7671-4569-9DE8-A5EAA293603F}">
+<ds:datastoreItem xmlns:ds="http://schemas.openxmlformats.org/officeDocument/2006/customXml" ds:itemID="{71996929-1CDF-4FFF-8EA6-C6E8403C8D76}">
   <ds:schemaRefs>
     <ds:schemaRef ds:uri="http://schemas.openxmlformats.org/officeDocument/2006/bibliography"/>
   </ds:schemaRefs>

</xml_diff>

<commit_message>
Week Four Day Two
</commit_message>
<xml_diff>
--- a/C80K/C80K.docx
+++ b/C80K/C80K.docx
@@ -140,15 +140,7 @@
           <w:szCs w:val="20"/>
           <w:lang w:val="en-AU"/>
         </w:rPr>
-        <w:t>, Minty Love,</w:t>
-      </w:r>
-      <w:r>
-        <w:rPr>
-          <w:sz w:val="20"/>
-          <w:szCs w:val="20"/>
-          <w:lang w:val="en-AU"/>
-        </w:rPr>
-        <w:t xml:space="preserve"> Shawna </w:t>
+        <w:t xml:space="preserve">, Minty Love, Shawna </w:t>
       </w:r>
       <w:proofErr w:type="spellStart"/>
       <w:r>
@@ -346,8 +338,36 @@
           <w:szCs w:val="20"/>
           <w:lang w:val="en-AU"/>
         </w:rPr>
-        <w:t xml:space="preserve"> De</w:t>
-      </w:r>
+        <w:t xml:space="preserve"> De </w:t>
+      </w:r>
+      <w:proofErr w:type="spellStart"/>
+      <w:r>
+        <w:rPr>
+          <w:sz w:val="20"/>
+          <w:szCs w:val="20"/>
+          <w:lang w:val="en-AU"/>
+        </w:rPr>
+        <w:t>Antonios</w:t>
+      </w:r>
+      <w:proofErr w:type="spellEnd"/>
+      <w:r>
+        <w:rPr>
+          <w:sz w:val="20"/>
+          <w:szCs w:val="20"/>
+          <w:lang w:val="en-AU"/>
+        </w:rPr>
+        <w:t xml:space="preserve">, </w:t>
+      </w:r>
+      <w:proofErr w:type="spellStart"/>
+      <w:r>
+        <w:rPr>
+          <w:sz w:val="20"/>
+          <w:szCs w:val="20"/>
+          <w:lang w:val="en-AU"/>
+        </w:rPr>
+        <w:t>Numenaria</w:t>
+      </w:r>
+      <w:proofErr w:type="spellEnd"/>
       <w:r>
         <w:rPr>
           <w:sz w:val="20"/>
@@ -363,7 +383,7 @@
           <w:szCs w:val="20"/>
           <w:lang w:val="en-AU"/>
         </w:rPr>
-        <w:t>Antonios</w:t>
+        <w:t>Illegepha</w:t>
       </w:r>
       <w:proofErr w:type="spellEnd"/>
       <w:r>
@@ -372,7 +392,7 @@
           <w:szCs w:val="20"/>
           <w:lang w:val="en-AU"/>
         </w:rPr>
-        <w:t xml:space="preserve">, </w:t>
+        <w:t xml:space="preserve">, Sum </w:t>
       </w:r>
       <w:proofErr w:type="spellStart"/>
       <w:r>
@@ -381,7 +401,7 @@
           <w:szCs w:val="20"/>
           <w:lang w:val="en-AU"/>
         </w:rPr>
-        <w:t>Numenaria</w:t>
+        <w:t>Dorrow</w:t>
       </w:r>
       <w:proofErr w:type="spellEnd"/>
       <w:r>
@@ -390,6 +410,24 @@
           <w:szCs w:val="20"/>
           <w:lang w:val="en-AU"/>
         </w:rPr>
+        <w:t xml:space="preserve">, Juanita Borrows, Nagashima An, Ann Mercury, Martin Mons, Kelly Silence, </w:t>
+      </w:r>
+      <w:proofErr w:type="spellStart"/>
+      <w:r>
+        <w:rPr>
+          <w:sz w:val="20"/>
+          <w:szCs w:val="20"/>
+          <w:lang w:val="en-AU"/>
+        </w:rPr>
+        <w:t>Monmart</w:t>
+      </w:r>
+      <w:proofErr w:type="spellEnd"/>
+      <w:r>
+        <w:rPr>
+          <w:sz w:val="20"/>
+          <w:szCs w:val="20"/>
+          <w:lang w:val="en-AU"/>
+        </w:rPr>
         <w:t xml:space="preserve"> </w:t>
       </w:r>
       <w:proofErr w:type="spellStart"/>
@@ -399,7 +437,7 @@
           <w:szCs w:val="20"/>
           <w:lang w:val="en-AU"/>
         </w:rPr>
-        <w:t>Illegepha</w:t>
+        <w:t>Buso</w:t>
       </w:r>
       <w:proofErr w:type="spellEnd"/>
       <w:r>
@@ -408,7 +446,7 @@
           <w:szCs w:val="20"/>
           <w:lang w:val="en-AU"/>
         </w:rPr>
-        <w:t xml:space="preserve">, Sum </w:t>
+        <w:t xml:space="preserve">, Claude </w:t>
       </w:r>
       <w:proofErr w:type="spellStart"/>
       <w:r>
@@ -417,7 +455,7 @@
           <w:szCs w:val="20"/>
           <w:lang w:val="en-AU"/>
         </w:rPr>
-        <w:t>Dorrow</w:t>
+        <w:t>Juteau</w:t>
       </w:r>
       <w:proofErr w:type="spellEnd"/>
       <w:r>
@@ -426,7 +464,7 @@
           <w:szCs w:val="20"/>
           <w:lang w:val="en-AU"/>
         </w:rPr>
-        <w:t xml:space="preserve">, Juanita Borrows, Nagashima An, Ann Mercury, Martin Mons, Kelly Silence, </w:t>
+        <w:t xml:space="preserve">, Billy </w:t>
       </w:r>
       <w:proofErr w:type="spellStart"/>
       <w:r>
@@ -435,7 +473,7 @@
           <w:szCs w:val="20"/>
           <w:lang w:val="en-AU"/>
         </w:rPr>
-        <w:t>Monmart</w:t>
+        <w:t>Gorbachov</w:t>
       </w:r>
       <w:proofErr w:type="spellEnd"/>
       <w:r>
@@ -444,60 +482,6 @@
           <w:szCs w:val="20"/>
           <w:lang w:val="en-AU"/>
         </w:rPr>
-        <w:t xml:space="preserve"> </w:t>
-      </w:r>
-      <w:proofErr w:type="spellStart"/>
-      <w:r>
-        <w:rPr>
-          <w:sz w:val="20"/>
-          <w:szCs w:val="20"/>
-          <w:lang w:val="en-AU"/>
-        </w:rPr>
-        <w:t>Buso</w:t>
-      </w:r>
-      <w:proofErr w:type="spellEnd"/>
-      <w:r>
-        <w:rPr>
-          <w:sz w:val="20"/>
-          <w:szCs w:val="20"/>
-          <w:lang w:val="en-AU"/>
-        </w:rPr>
-        <w:t xml:space="preserve">, Claude </w:t>
-      </w:r>
-      <w:proofErr w:type="spellStart"/>
-      <w:r>
-        <w:rPr>
-          <w:sz w:val="20"/>
-          <w:szCs w:val="20"/>
-          <w:lang w:val="en-AU"/>
-        </w:rPr>
-        <w:t>Juteau</w:t>
-      </w:r>
-      <w:proofErr w:type="spellEnd"/>
-      <w:r>
-        <w:rPr>
-          <w:sz w:val="20"/>
-          <w:szCs w:val="20"/>
-          <w:lang w:val="en-AU"/>
-        </w:rPr>
-        <w:t xml:space="preserve">, Billy </w:t>
-      </w:r>
-      <w:proofErr w:type="spellStart"/>
-      <w:r>
-        <w:rPr>
-          <w:sz w:val="20"/>
-          <w:szCs w:val="20"/>
-          <w:lang w:val="en-AU"/>
-        </w:rPr>
-        <w:t>Gorbachov</w:t>
-      </w:r>
-      <w:proofErr w:type="spellEnd"/>
-      <w:r>
-        <w:rPr>
-          <w:sz w:val="20"/>
-          <w:szCs w:val="20"/>
-          <w:lang w:val="en-AU"/>
-        </w:rPr>
         <w:t>, Felix Eisner</w:t>
       </w:r>
     </w:p>
@@ -559,15 +543,7 @@
           <w:szCs w:val="20"/>
           <w:lang w:val="en-AU"/>
         </w:rPr>
-        <w:t xml:space="preserve">Do your warm-up </w:t>
-      </w:r>
-      <w:r>
-        <w:rPr>
-          <w:sz w:val="20"/>
-          <w:szCs w:val="20"/>
-          <w:lang w:val="en-AU"/>
-        </w:rPr>
-        <w:t xml:space="preserve">and planning – jumping right into writing is ridiculous </w:t>
+        <w:t xml:space="preserve">Do your warm-up and planning – jumping right into writing is ridiculous </w:t>
       </w:r>
     </w:p>
     <w:p>
@@ -2097,15 +2073,7 @@
           <w:szCs w:val="20"/>
           <w:lang w:val="en-AU"/>
         </w:rPr>
-        <w:t>Is a human and cannot sto</w:t>
-      </w:r>
-      <w:r>
-        <w:rPr>
-          <w:sz w:val="20"/>
-          <w:szCs w:val="20"/>
-          <w:lang w:val="en-AU"/>
-        </w:rPr>
-        <w:t>p smelling things</w:t>
+        <w:t>Is a human and cannot stop smelling things</w:t>
       </w:r>
     </w:p>
     <w:p>
@@ -2215,15 +2183,7 @@
           <w:szCs w:val="20"/>
           <w:lang w:val="en-AU"/>
         </w:rPr>
-        <w:t>A button which should do something but does e</w:t>
-      </w:r>
-      <w:r>
-        <w:rPr>
-          <w:sz w:val="20"/>
-          <w:szCs w:val="20"/>
-          <w:lang w:val="en-AU"/>
-        </w:rPr>
-        <w:t>verything but what it’s meant to do</w:t>
+        <w:t>A button which should do something but does everything but what it’s meant to do</w:t>
       </w:r>
     </w:p>
     <w:p>
@@ -2373,15 +2333,7 @@
           <w:szCs w:val="20"/>
           <w:lang w:val="en-AU"/>
         </w:rPr>
-        <w:t xml:space="preserve">Phones are magically </w:t>
-      </w:r>
-      <w:r>
-        <w:rPr>
-          <w:sz w:val="20"/>
-          <w:szCs w:val="20"/>
-          <w:lang w:val="en-AU"/>
-        </w:rPr>
-        <w:t>losing signal around them</w:t>
+        <w:t>Phones are magically losing signal around them</w:t>
       </w:r>
     </w:p>
     <w:p>
@@ -2491,15 +2443,7 @@
           <w:szCs w:val="20"/>
           <w:lang w:val="en-AU"/>
         </w:rPr>
-        <w:t>Need to tell a patient they will make it, but witho</w:t>
-      </w:r>
-      <w:r>
-        <w:rPr>
-          <w:sz w:val="20"/>
-          <w:szCs w:val="20"/>
-          <w:lang w:val="en-AU"/>
-        </w:rPr>
-        <w:t>ut X</w:t>
+        <w:t>Need to tell a patient they will make it, but without X</w:t>
       </w:r>
     </w:p>
     <w:p>
@@ -2609,15 +2553,7 @@
           <w:szCs w:val="20"/>
           <w:lang w:val="en-AU"/>
         </w:rPr>
-        <w:t xml:space="preserve">Has to get super drunk by </w:t>
-      </w:r>
-      <w:r>
-        <w:rPr>
-          <w:sz w:val="20"/>
-          <w:szCs w:val="20"/>
-          <w:lang w:val="en-AU"/>
-        </w:rPr>
-        <w:t>midnight or else</w:t>
+        <w:t>Has to get super drunk by midnight or else</w:t>
       </w:r>
     </w:p>
     <w:p>
@@ -2759,15 +2695,7 @@
           <w:szCs w:val="20"/>
           <w:lang w:val="en-AU"/>
         </w:rPr>
-        <w:t>One or two memorable details about a character ma</w:t>
-      </w:r>
-      <w:r>
-        <w:rPr>
-          <w:sz w:val="20"/>
-          <w:szCs w:val="20"/>
-          <w:lang w:val="en-AU"/>
-        </w:rPr>
-        <w:t>ke a scene pop much more</w:t>
+        <w:t>One or two memorable details about a character make a scene pop much more</w:t>
       </w:r>
     </w:p>
     <w:p>
@@ -2850,15 +2778,7 @@
           <w:szCs w:val="20"/>
           <w:lang w:val="en-AU"/>
         </w:rPr>
-        <w:t xml:space="preserve">Piercing through the top </w:t>
-      </w:r>
-      <w:r>
-        <w:rPr>
-          <w:sz w:val="20"/>
-          <w:szCs w:val="20"/>
-          <w:lang w:val="en-AU"/>
-        </w:rPr>
-        <w:t>of their left cheek</w:t>
+        <w:t>Piercing through the top of their left cheek</w:t>
       </w:r>
     </w:p>
     <w:p>
@@ -3664,15 +3584,7 @@
           <w:szCs w:val="20"/>
           <w:lang w:val="en-AU"/>
         </w:rPr>
-        <w:t xml:space="preserve">Books </w:t>
-      </w:r>
-      <w:r>
-        <w:rPr>
-          <w:sz w:val="20"/>
-          <w:szCs w:val="20"/>
-          <w:lang w:val="en-AU"/>
-        </w:rPr>
-        <w:t>I always wanted to read and never read:</w:t>
+        <w:t>Books I always wanted to read and never read:</w:t>
       </w:r>
     </w:p>
     <w:p>
@@ -3890,15 +3802,7 @@
           <w:szCs w:val="20"/>
           <w:lang w:val="en-AU"/>
         </w:rPr>
-        <w:t xml:space="preserve">H. P. Lovecraft books (the real ones, not the shit </w:t>
-      </w:r>
-      <w:r>
-        <w:rPr>
-          <w:sz w:val="20"/>
-          <w:szCs w:val="20"/>
-          <w:lang w:val="en-AU"/>
-        </w:rPr>
-        <w:t>homages)</w:t>
+        <w:t>H. P. Lovecraft books (the real ones, not the shit homages)</w:t>
       </w:r>
     </w:p>
     <w:p>
@@ -4140,15 +4044,7 @@
           <w:szCs w:val="20"/>
           <w:lang w:val="en-AU"/>
         </w:rPr>
-        <w:t>Slaughter ho</w:t>
-      </w:r>
-      <w:r>
-        <w:rPr>
-          <w:sz w:val="20"/>
-          <w:szCs w:val="20"/>
-          <w:lang w:val="en-AU"/>
-        </w:rPr>
-        <w:t>use 5</w:t>
+        <w:t>Slaughter house 5</w:t>
       </w:r>
     </w:p>
     <w:p>
@@ -4404,14 +4300,7 @@
           <w:sz w:val="20"/>
           <w:szCs w:val="20"/>
         </w:rPr>
-        <w:t xml:space="preserve">Uncle </w:t>
-      </w:r>
-      <w:r>
-        <w:rPr>
-          <w:sz w:val="20"/>
-          <w:szCs w:val="20"/>
-        </w:rPr>
-        <w:t>Tom’s tent</w:t>
+        <w:t>Uncle Tom’s tent</w:t>
       </w:r>
     </w:p>
     <w:p>
@@ -4629,14 +4518,7 @@
           <w:sz w:val="20"/>
           <w:szCs w:val="20"/>
         </w:rPr>
-        <w:t xml:space="preserve">Most people </w:t>
-      </w:r>
-      <w:r>
-        <w:rPr>
-          <w:sz w:val="20"/>
-          <w:szCs w:val="20"/>
-        </w:rPr>
-        <w:t>would never feel this since they would NEVER EVEN TRY doing it</w:t>
+        <w:t>Most people would never feel this since they would NEVER EVEN TRY doing it</w:t>
       </w:r>
     </w:p>
     <w:p>
@@ -4711,14 +4593,7 @@
           <w:sz w:val="20"/>
           <w:szCs w:val="20"/>
         </w:rPr>
-        <w:t>Assorted ha</w:t>
-      </w:r>
-      <w:r>
-        <w:rPr>
-          <w:sz w:val="20"/>
-          <w:szCs w:val="20"/>
-        </w:rPr>
-        <w:t>rdware components and broken printed boards</w:t>
+        <w:t>Assorted hardware components and broken printed boards</w:t>
       </w:r>
     </w:p>
     <w:p>
@@ -4798,14 +4673,7 @@
           <w:sz w:val="20"/>
           <w:szCs w:val="20"/>
         </w:rPr>
-        <w:t>A voodoo doll with red hair, several holes, and LUK</w:t>
-      </w:r>
-      <w:r>
-        <w:rPr>
-          <w:sz w:val="20"/>
-          <w:szCs w:val="20"/>
-        </w:rPr>
-        <w:t>E cut into its chest</w:t>
+        <w:t>A voodoo doll with red hair, several holes, and LUKE cut into its chest</w:t>
       </w:r>
     </w:p>
     <w:p>
@@ -4885,14 +4753,7 @@
           <w:sz w:val="20"/>
           <w:szCs w:val="20"/>
         </w:rPr>
-        <w:t>Magic components – herbs, powders in</w:t>
-      </w:r>
-      <w:r>
-        <w:rPr>
-          <w:sz w:val="20"/>
-          <w:szCs w:val="20"/>
-        </w:rPr>
-        <w:t xml:space="preserve"> sacks, bats wings, etc.</w:t>
+        <w:t>Magic components – herbs, powders in sacks, bats wings, etc.</w:t>
       </w:r>
     </w:p>
     <w:p>
@@ -4972,14 +4833,7 @@
           <w:sz w:val="20"/>
           <w:szCs w:val="20"/>
         </w:rPr>
-        <w:t>A brass knuck</w:t>
-      </w:r>
-      <w:r>
-        <w:rPr>
-          <w:sz w:val="20"/>
-          <w:szCs w:val="20"/>
-        </w:rPr>
-        <w:t>le, adorned with the teeth and jaw of a serial killer</w:t>
+        <w:t>A brass knuckle, adorned with the teeth and jaw of a serial killer</w:t>
       </w:r>
     </w:p>
     <w:p>
@@ -5059,14 +4913,7 @@
           <w:sz w:val="20"/>
           <w:szCs w:val="20"/>
         </w:rPr>
-        <w:t xml:space="preserve">A car battery hooked </w:t>
-      </w:r>
-      <w:r>
-        <w:rPr>
-          <w:sz w:val="20"/>
-          <w:szCs w:val="20"/>
-        </w:rPr>
-        <w:t>by various wires to different parts of the bag</w:t>
+        <w:t>A car battery hooked by various wires to different parts of the bag</w:t>
       </w:r>
     </w:p>
     <w:p>
@@ -5126,14 +4973,7 @@
           <w:sz w:val="20"/>
           <w:szCs w:val="20"/>
         </w:rPr>
-        <w:t>The ocean, vast and swirling, it’s depths as unrevealing a</w:t>
-      </w:r>
-      <w:r>
-        <w:rPr>
-          <w:sz w:val="20"/>
-          <w:szCs w:val="20"/>
-        </w:rPr>
-        <w:t>s the depths of space</w:t>
+        <w:t>The ocean, vast and swirling, it’s depths as unrevealing as the depths of space</w:t>
       </w:r>
     </w:p>
     <w:p>
@@ -5326,14 +5166,7 @@
           <w:sz w:val="20"/>
           <w:szCs w:val="20"/>
         </w:rPr>
-        <w:t>T</w:t>
-      </w:r>
-      <w:r>
-        <w:rPr>
-          <w:sz w:val="20"/>
-          <w:szCs w:val="20"/>
-        </w:rPr>
-        <w:t>ry not to take refuge in Parody</w:t>
+        <w:t>Try not to take refuge in Parody</w:t>
       </w:r>
     </w:p>
     <w:p>
@@ -5364,35 +5197,7 @@
           <w:sz w:val="20"/>
           <w:szCs w:val="20"/>
         </w:rPr>
-        <w:t xml:space="preserve"> of my room – and enjoying the view.</w:t>
-      </w:r>
-      <w:r>
-        <w:rPr>
-          <w:sz w:val="20"/>
-          <w:szCs w:val="20"/>
-        </w:rPr>
-        <w:t xml:space="preserve"> Life is good – I was powerful, known, influential even, and all this inside this little haven I carved with blood (mostly others) and sweat (mostly cold) and tears (entirely virtual ones). IT was my throne, my grand palace, this tiny, tiny room in the cen</w:t>
-      </w:r>
-      <w:r>
-        <w:rPr>
-          <w:sz w:val="20"/>
-          <w:szCs w:val="20"/>
-        </w:rPr>
-        <w:t>ter of the Metropolis. Its name is long gone to the archives of who gives a fuck, but it is all that the world is today. At least, all that matters of the world today. It is the shining, glistening heart of the entire virtual world known as Otherworld 1. O</w:t>
-      </w:r>
-      <w:r>
-        <w:rPr>
-          <w:sz w:val="20"/>
-          <w:szCs w:val="20"/>
-        </w:rPr>
-        <w:t>therworld 1 was the first virtual world created – ran entirely on the cloud, for seamless integration into your life – with the explicit purpose of being the last haven of humanity. Let’s face it, dear reader, even if you’re not living in this world, yours</w:t>
-      </w:r>
-      <w:r>
-        <w:rPr>
-          <w:sz w:val="20"/>
-          <w:szCs w:val="20"/>
-        </w:rPr>
-        <w:t xml:space="preserve"> is probably shit. I mean, when was the </w:t>
+        <w:t xml:space="preserve"> of my room – and enjoying the view. Life is good – I was powerful, known, influential even, and all this inside this little haven I carved with blood (mostly others) and sweat (mostly cold) and tears (entirely virtual ones). IT was my throne, my grand palace, this tiny, tiny room in the center of the Metropolis. Its name is long gone to the archives of who gives a fuck, but it is all that the world is today. At least, all that matters of the world today. It is the shining, glistening heart of the entire virtual world known as Otherworld 1. Otherworld 1 was the first virtual world created – ran entirely on the cloud, for seamless integration into your life – with the explicit purpose of being the last haven of humanity. Let’s face it, dear reader, even if you’re not living in this world, yours is probably shit. I mean, when was the </w:t>
       </w:r>
       <w:proofErr w:type="spellStart"/>
       <w:r>
@@ -5408,21 +5213,7 @@
           <w:sz w:val="20"/>
           <w:szCs w:val="20"/>
         </w:rPr>
-        <w:t xml:space="preserve"> time you did something great? Dangerous? EXPLOSIVE? When was the last time your heart was beating not due to the adrenaline rush that is brought by stress, but because you’ve done something truly fantastic? Whe</w:t>
-      </w:r>
-      <w:r>
-        <w:rPr>
-          <w:sz w:val="20"/>
-          <w:szCs w:val="20"/>
-        </w:rPr>
-        <w:t>n was the last time you’ve given your tired comrades a rousing speech, to try and lift their spirits for one last charge into enemy fire? When was the last time you’ve led an entire country into victory? Have closed a deal or played political games or even</w:t>
-      </w:r>
-      <w:r>
-        <w:rPr>
-          <w:sz w:val="20"/>
-          <w:szCs w:val="20"/>
-        </w:rPr>
-        <w:t xml:space="preserve"> perhaps killed somebody? I bet never. Yet I did. This is how I got to the center of Metropolis – by being the very best. OR, at least, so I lie to myself often. In fact, I’m somewhat average – just lucky. Lucky to be at the right place at the right time. </w:t>
+        <w:t xml:space="preserve"> time you did something great? Dangerous? EXPLOSIVE? When was the last time your heart was beating not due to the adrenaline rush that is brought by stress, but because you’ve done something truly fantastic? When was the last time you’ve given your tired comrades a rousing speech, to try and lift their spirits for one last charge into enemy fire? When was the last time you’ve led an entire country into victory? Have closed a deal or played political games or even perhaps killed somebody? I bet never. Yet I did. This is how I got to the center of Metropolis – by being the very best. OR, at least, so I lie to myself often. In fact, I’m somewhat average – just lucky. Lucky to be at the right place at the right time. </w:t>
       </w:r>
     </w:p>
     <w:p>
@@ -5453,14 +5244,7 @@
           <w:sz w:val="20"/>
           <w:szCs w:val="20"/>
         </w:rPr>
-        <w:t>) – If I work a very – VERY – good job anywhere, and save all of my money every month, I could use all the money saved that month to buy one meter. One. Square. Meter. In center</w:t>
-      </w:r>
-      <w:r>
-        <w:rPr>
-          <w:sz w:val="20"/>
-          <w:szCs w:val="20"/>
-        </w:rPr>
-        <w:t xml:space="preserve"> Metropolis. Even not really a good meter. A shitty meter, on the outskirts, </w:t>
+        <w:t xml:space="preserve">) – If I work a very – VERY – good job anywhere, and save all of my money every month, I could use all the money saved that month to buy one meter. One. Square. Meter. In center Metropolis. Even not really a good meter. A shitty meter, on the outskirts, </w:t>
       </w:r>
       <w:proofErr w:type="gramStart"/>
       <w:r>
@@ -5492,14 +5276,7 @@
           <w:sz w:val="20"/>
           <w:szCs w:val="20"/>
         </w:rPr>
-        <w:t>). This place, this tiny shelter which cost more than most castles and some countries in Africa was given to me by Grandfather.</w:t>
-      </w:r>
-      <w:r>
-        <w:rPr>
-          <w:sz w:val="20"/>
-          <w:szCs w:val="20"/>
-        </w:rPr>
-        <w:t xml:space="preserve"> Not my actual grandfather, he died before I was born, I mean The Grandfather – the Emperor, the ruler, the master of the Thousand planet imperium of Otherworld 1. He </w:t>
+        <w:t xml:space="preserve">). This place, this tiny shelter which cost more than most castles and some countries in Africa was given to me by Grandfather. Not my actual grandfather, he died before I was born, I mean The Grandfather – the Emperor, the ruler, the master of the Thousand planet imperium of Otherworld 1. He </w:t>
       </w:r>
       <w:proofErr w:type="spellStart"/>
       <w:r>
@@ -5697,21 +5474,7 @@
           <w:sz w:val="20"/>
           <w:szCs w:val="20"/>
         </w:rPr>
-        <w:t>As the le</w:t>
-      </w:r>
-      <w:r>
-        <w:rPr>
-          <w:sz w:val="20"/>
-          <w:szCs w:val="20"/>
-        </w:rPr>
-        <w:t>aves fall down all around, the squirrels running up and down the trees all around the autumnal cemetery, carrying nuts, seeds of spring, and the souls of the dead, you notice one particularly large squirrel – a golden chestnut squirrel, with shiny eyes and</w:t>
-      </w:r>
-      <w:r>
-        <w:rPr>
-          <w:sz w:val="20"/>
-          <w:szCs w:val="20"/>
-        </w:rPr>
-        <w:t xml:space="preserve"> a large, fluffy tail – </w:t>
+        <w:t xml:space="preserve">As the leaves fall down all around, the squirrels running up and down the trees all around the autumnal cemetery, carrying nuts, seeds of spring, and the souls of the dead, you notice one particularly large squirrel – a golden chestnut squirrel, with shiny eyes and a large, fluffy tail – </w:t>
       </w:r>
       <w:proofErr w:type="spellStart"/>
       <w:r>
@@ -5742,78 +5505,22 @@
           <w:sz w:val="20"/>
           <w:szCs w:val="20"/>
         </w:rPr>
-        <w:t xml:space="preserve">You look around to see if you’re alone and see no-one – not a soul, in fact. You approach the odd squirrel, and it rushes ahead, down the path, and stops. Looking back at you, seemingly calling out to you to follow </w:t>
-      </w:r>
-      <w:r>
-        <w:rPr>
-          <w:sz w:val="20"/>
-          <w:szCs w:val="20"/>
-        </w:rPr>
-        <w:t>it. As you begin to follow it you notice a glint of green in one of its rather large ears, and are surprised to see that it is an earring – a silver earing with a jade stone embedded in its midst. The squirrel ducks into a small hole near one of the tombst</w:t>
-      </w:r>
-      <w:r>
-        <w:rPr>
-          <w:sz w:val="20"/>
-          <w:szCs w:val="20"/>
-        </w:rPr>
-        <w:t>ones at the cemetery, and you come to a halt – the hole is obviously too small for you, and odd as it might be to have a ridiculously beautiful squirrel run ahead of you and wear an earring, you cannot fit in the tiny hole through which it just ran. Or can</w:t>
-      </w:r>
-      <w:r>
-        <w:rPr>
-          <w:sz w:val="20"/>
-          <w:szCs w:val="20"/>
-        </w:rPr>
-        <w:t xml:space="preserve"> you? You go down on all four, peering around to make sure no one sees you in this moment of silliness, and try to fit a hand into the hold. Your hand fits a little past the wrist, yet no more. No, you cannot fit in there. What were you thinking? As you st</w:t>
-      </w:r>
-      <w:r>
-        <w:rPr>
-          <w:sz w:val="20"/>
-          <w:szCs w:val="20"/>
-        </w:rPr>
-        <w:t>and up a soft chuckle makes you turn around, only to see the squirrel standing on top of one of the other tombstones, looking around innocently and pretending not to have noticed you sticking your hand into a grave.</w:t>
-      </w:r>
-    </w:p>
-    <w:p>
-      <w:pPr>
-        <w:rPr>
-          <w:sz w:val="20"/>
-          <w:szCs w:val="20"/>
-        </w:rPr>
-      </w:pPr>
-      <w:r>
-        <w:rPr>
-          <w:sz w:val="20"/>
-          <w:szCs w:val="20"/>
-        </w:rPr>
-        <w:t xml:space="preserve">The squirrel beacons and you follow – </w:t>
-      </w:r>
-      <w:r>
-        <w:rPr>
-          <w:sz w:val="20"/>
-          <w:szCs w:val="20"/>
-        </w:rPr>
-        <w:t xml:space="preserve">this time towards a large, basalt mausoleum with giant columns and towering arches. It is far bigger than necessary, and you are certain you’ve never seen it before. You’ve been visiting the cemetery pretty regularly since your parents have died, but have </w:t>
-      </w:r>
-      <w:r>
-        <w:rPr>
-          <w:sz w:val="20"/>
-          <w:szCs w:val="20"/>
-        </w:rPr>
-        <w:t xml:space="preserve">never noticed this freakishly large structure, apparently in the middle of the cemetery. Yet as you look around, you can find no other graves, just a path leading back through the trees – a forest, now? – and the squirrel, it’s tail held high, its earring </w:t>
-      </w:r>
-      <w:r>
-        <w:rPr>
-          <w:sz w:val="20"/>
-          <w:szCs w:val="20"/>
-        </w:rPr>
-        <w:t>glinting in the soft light of the setting sun, standing near the door to the mausoleum. You approach hesitantly, concerned the mysterious squirrel is messing with you again, yet this time you notice it is different – the door to the giant pitch black basal</w:t>
-      </w:r>
-      <w:r>
-        <w:rPr>
-          <w:sz w:val="20"/>
-          <w:szCs w:val="20"/>
-        </w:rPr>
-        <w:t>t structure is opened just a crack, and surprisingly warm air is flowing out of it.</w:t>
+        <w:t>You look around to see if you’re alone and see no-one – not a soul, in fact. You approach the odd squirrel, and it rushes ahead, down the path, and stops. Looking back at you, seemingly calling out to you to follow it. As you begin to follow it you notice a glint of green in one of its rather large ears, and are surprised to see that it is an earring – a silver earing with a jade stone embedded in its midst. The squirrel ducks into a small hole near one of the tombstones at the cemetery, and you come to a halt – the hole is obviously too small for you, and odd as it might be to have a ridiculously beautiful squirrel run ahead of you and wear an earring, you cannot fit in the tiny hole through which it just ran. Or can you? You go down on all four, peering around to make sure no one sees you in this moment of silliness, and try to fit a hand into the hold. Your hand fits a little past the wrist, yet no more. No, you cannot fit in there. What were you thinking? As you stand up a soft chuckle makes you turn around, only to see the squirrel standing on top of one of the other tombstones, looking around innocently and pretending not to have noticed you sticking your hand into a grave.</w:t>
+      </w:r>
+    </w:p>
+    <w:p>
+      <w:pPr>
+        <w:rPr>
+          <w:sz w:val="20"/>
+          <w:szCs w:val="20"/>
+        </w:rPr>
+      </w:pPr>
+      <w:r>
+        <w:rPr>
+          <w:sz w:val="20"/>
+          <w:szCs w:val="20"/>
+        </w:rPr>
+        <w:t>The squirrel beacons and you follow – this time towards a large, basalt mausoleum with giant columns and towering arches. It is far bigger than necessary, and you are certain you’ve never seen it before. You’ve been visiting the cemetery pretty regularly since your parents have died, but have never noticed this freakishly large structure, apparently in the middle of the cemetery. Yet as you look around, you can find no other graves, just a path leading back through the trees – a forest, now? – and the squirrel, it’s tail held high, its earring glinting in the soft light of the setting sun, standing near the door to the mausoleum. You approach hesitantly, concerned the mysterious squirrel is messing with you again, yet this time you notice it is different – the door to the giant pitch black basalt structure is opened just a crack, and surprisingly warm air is flowing out of it.</w:t>
       </w:r>
     </w:p>
     <w:p>
@@ -5928,14 +5635,7 @@
           <w:sz w:val="20"/>
           <w:szCs w:val="20"/>
         </w:rPr>
-        <w:t>Another free wr</w:t>
-      </w:r>
-      <w:r>
-        <w:rPr>
-          <w:sz w:val="20"/>
-          <w:szCs w:val="20"/>
-        </w:rPr>
-        <w:t xml:space="preserve">ite..... </w:t>
+        <w:t xml:space="preserve">Another free write..... </w:t>
       </w:r>
       <w:proofErr w:type="spellStart"/>
       <w:r>
@@ -6030,86 +5730,37 @@
           <w:sz w:val="20"/>
           <w:szCs w:val="20"/>
         </w:rPr>
-        <w:t xml:space="preserve"> rooms or offices or gyms or cars, we’re trapping ourselves willingl</w:t>
-      </w:r>
-      <w:r>
-        <w:rPr>
-          <w:sz w:val="20"/>
-          <w:szCs w:val="20"/>
-        </w:rPr>
-        <w:t>y in a box for most of our lives without care for anything else. Yet we share these boxes with people, animals, and so called stuff, without giving it a second thought. I am one of those.... “stuff”.</w:t>
-      </w:r>
-    </w:p>
-    <w:p>
-      <w:pPr>
-        <w:rPr>
-          <w:sz w:val="20"/>
-          <w:szCs w:val="20"/>
-        </w:rPr>
-      </w:pPr>
-      <w:r>
-        <w:rPr>
-          <w:sz w:val="20"/>
-          <w:szCs w:val="20"/>
-        </w:rPr>
-        <w:t xml:space="preserve">I sit on a table on a desk in one of those boxes, and I </w:t>
-      </w:r>
-      <w:r>
-        <w:rPr>
-          <w:sz w:val="20"/>
-          <w:szCs w:val="20"/>
-        </w:rPr>
-        <w:t>glow when asked. More like, commanded, but to us it makes little difference. I was here before you, and when you will be gone I will probably still be in this box. Many people come and go through this box of mine. Sometimes alone, sometimes in pairs, somet</w:t>
-      </w:r>
-      <w:r>
-        <w:rPr>
-          <w:sz w:val="20"/>
-          <w:szCs w:val="20"/>
-        </w:rPr>
-        <w:t>imes with smaller people, and rarely they start alone and then someone joins them. These occasions are the most exciting, because the change in the composition of the room changes everything for me. The pattern shifts in an unexpected way, life takes a sud</w:t>
-      </w:r>
-      <w:r>
-        <w:rPr>
-          <w:sz w:val="20"/>
-          <w:szCs w:val="20"/>
-        </w:rPr>
-        <w:t>den twist. It’s nice to see them, usually happy.</w:t>
-      </w:r>
-    </w:p>
-    <w:p>
-      <w:pPr>
-        <w:rPr>
-          <w:sz w:val="20"/>
-          <w:szCs w:val="20"/>
-        </w:rPr>
-      </w:pPr>
-      <w:r>
-        <w:rPr>
-          <w:sz w:val="20"/>
-          <w:szCs w:val="20"/>
-        </w:rPr>
-        <w:t>I remember distinctly group of people. They were two tall ones, and two small ones, and they brought a glow of their own – one like me. It was small and colorful, not as large and majestic as I, yet in its own way it was adorable and unique. Its glow was s</w:t>
-      </w:r>
-      <w:r>
-        <w:rPr>
-          <w:sz w:val="20"/>
-          <w:szCs w:val="20"/>
-        </w:rPr>
-        <w:t>ofter than mine, lower, smaller, as if meant for a child. Indeed, the little people seem to like it a lot. Are they children? Are people children born smaller? People seem to change, since I see some of the people who visit my box visiting again, looking a</w:t>
-      </w:r>
-      <w:r>
-        <w:rPr>
-          <w:sz w:val="20"/>
-          <w:szCs w:val="20"/>
-        </w:rPr>
-        <w:t xml:space="preserve"> little different each time, but I don’t think that the change is so dramatic. I’ve never seen a group of people coming and going, with one of them stretching or contracting. It’s odd, but so are people. The small glow was very kind – it said it is with th</w:t>
-      </w:r>
-      <w:r>
-        <w:rPr>
-          <w:sz w:val="20"/>
-          <w:szCs w:val="20"/>
-        </w:rPr>
-        <w:t xml:space="preserve">ese people all the time, in their box. </w:t>
+        <w:t xml:space="preserve"> rooms or offices or gyms or cars, we’re trapping ourselves willingly in a box for most of our lives without care for anything else. Yet we share these boxes with people, animals, and so called stuff, without giving it a second thought. I am one of those.... “stuff”.</w:t>
+      </w:r>
+    </w:p>
+    <w:p>
+      <w:pPr>
+        <w:rPr>
+          <w:sz w:val="20"/>
+          <w:szCs w:val="20"/>
+        </w:rPr>
+      </w:pPr>
+      <w:r>
+        <w:rPr>
+          <w:sz w:val="20"/>
+          <w:szCs w:val="20"/>
+        </w:rPr>
+        <w:t>I sit on a table on a desk in one of those boxes, and I glow when asked. More like, commanded, but to us it makes little difference. I was here before you, and when you will be gone I will probably still be in this box. Many people come and go through this box of mine. Sometimes alone, sometimes in pairs, sometimes with smaller people, and rarely they start alone and then someone joins them. These occasions are the most exciting, because the change in the composition of the room changes everything for me. The pattern shifts in an unexpected way, life takes a sudden twist. It’s nice to see them, usually happy.</w:t>
+      </w:r>
+    </w:p>
+    <w:p>
+      <w:pPr>
+        <w:rPr>
+          <w:sz w:val="20"/>
+          <w:szCs w:val="20"/>
+        </w:rPr>
+      </w:pPr>
+      <w:r>
+        <w:rPr>
+          <w:sz w:val="20"/>
+          <w:szCs w:val="20"/>
+        </w:rPr>
+        <w:t xml:space="preserve">I remember distinctly group of people. They were two tall ones, and two small ones, and they brought a glow of their own – one like me. It was small and colorful, not as large and majestic as I, yet in its own way it was adorable and unique. Its glow was softer than mine, lower, smaller, as if meant for a child. Indeed, the little people seem to like it a lot. Are they children? Are people children born smaller? People seem to change, since I see some of the people who visit my box visiting again, looking a little different each time, but I don’t think that the change is so dramatic. I’ve never seen a group of people coming and going, with one of them stretching or contracting. It’s odd, but so are people. The small glow was very kind – it said it is with these people all the time, in their box. </w:t>
       </w:r>
       <w:proofErr w:type="gramStart"/>
       <w:r>
@@ -6140,21 +5791,7 @@
           <w:sz w:val="20"/>
           <w:szCs w:val="20"/>
         </w:rPr>
-        <w:t>W</w:t>
-      </w:r>
-      <w:r>
-        <w:rPr>
-          <w:sz w:val="20"/>
-          <w:szCs w:val="20"/>
-        </w:rPr>
-        <w:t>e talked a lot, the little glow and I. Apparently he’s seen many such boxes, in many different times, but always with the same people. Our difference was stark – the little glow seeing many boxes with the same people, and I many people with the same box. H</w:t>
-      </w:r>
-      <w:r>
-        <w:rPr>
-          <w:sz w:val="20"/>
-          <w:szCs w:val="20"/>
-        </w:rPr>
-        <w:t>ow could the little glow stand it?</w:t>
+        <w:t>We talked a lot, the little glow and I. Apparently he’s seen many such boxes, in many different times, but always with the same people. Our difference was stark – the little glow seeing many boxes with the same people, and I many people with the same box. How could the little glow stand it?</w:t>
       </w:r>
     </w:p>
     <w:p>
@@ -6294,14 +5931,7 @@
           <w:sz w:val="20"/>
           <w:szCs w:val="20"/>
         </w:rPr>
-        <w:t>Writers have permission to do the weird stuff (you might</w:t>
-      </w:r>
-      <w:r>
-        <w:rPr>
-          <w:sz w:val="20"/>
-          <w:szCs w:val="20"/>
-        </w:rPr>
-        <w:t xml:space="preserve"> see things as they aren’t usually are)</w:t>
+        <w:t>Writers have permission to do the weird stuff (you might see things as they aren’t usually are)</w:t>
       </w:r>
     </w:p>
     <w:p>
@@ -6331,14 +5961,7 @@
           <w:sz w:val="20"/>
           <w:szCs w:val="20"/>
         </w:rPr>
-        <w:t>A late nigh</w:t>
-      </w:r>
-      <w:r>
-        <w:rPr>
-          <w:sz w:val="20"/>
-          <w:szCs w:val="20"/>
-        </w:rPr>
-        <w:t xml:space="preserve">t </w:t>
+        <w:t xml:space="preserve">A late night </w:t>
       </w:r>
       <w:proofErr w:type="gramStart"/>
       <w:r>
@@ -6370,14 +5993,7 @@
           <w:sz w:val="20"/>
           <w:szCs w:val="20"/>
         </w:rPr>
-        <w:t xml:space="preserve"> to my current situation – life’s moody and messy, looking and feeling like you do at night – somewhat dirty, smelly, and </w:t>
-      </w:r>
-      <w:r>
-        <w:rPr>
-          <w:sz w:val="20"/>
-          <w:szCs w:val="20"/>
-        </w:rPr>
-        <w:t xml:space="preserve">maybe in a </w:t>
+        <w:t xml:space="preserve"> to my current situation – life’s moody and messy, looking and feeling like you do at night – somewhat dirty, smelly, and maybe in a </w:t>
       </w:r>
       <w:r>
         <w:rPr>
@@ -6408,21 +6024,7 @@
           <w:sz w:val="20"/>
           <w:szCs w:val="20"/>
         </w:rPr>
-        <w:t>I’ll be brutally honest here. I hate myself. A lot. Sometimes more than others, but mostly I don’t like myself. I know I have promise, and am s</w:t>
-      </w:r>
-      <w:r>
-        <w:rPr>
-          <w:sz w:val="20"/>
-          <w:szCs w:val="20"/>
-        </w:rPr>
-        <w:t>omewhat smart, yet I constantly fail at everything. Like a night drive that never ends. Always smelly, always a mess, with a significant stubble, but remembering that you were once clean and shaven and happy and nice smelling, and life was not too complex.</w:t>
-      </w:r>
-      <w:r>
-        <w:rPr>
-          <w:sz w:val="20"/>
-          <w:szCs w:val="20"/>
-        </w:rPr>
-        <w:t xml:space="preserve"> Yes, I am demanding a lot from myself, but it </w:t>
+        <w:t xml:space="preserve">I’ll be brutally honest here. I hate myself. A lot. Sometimes more than others, but mostly I don’t like myself. I know I have promise, and am somewhat smart, yet I constantly fail at everything. Like a night drive that never ends. Always smelly, always a mess, with a significant stubble, but remembering that you were once clean and shaven and happy and nice smelling, and life was not too complex. Yes, I am demanding a lot from myself, but it </w:t>
       </w:r>
       <w:proofErr w:type="spellStart"/>
       <w:r>
@@ -6438,14 +6040,7 @@
           <w:sz w:val="20"/>
           <w:szCs w:val="20"/>
         </w:rPr>
-        <w:t xml:space="preserve"> makes sense. I HAVE to prove to me, above everyone else, that I don’t really suck. I mean, I’m a failure at almost everything I tried doing – I barely passed my degree, didn’t do well at school, traditiona</w:t>
-      </w:r>
-      <w:r>
-        <w:rPr>
-          <w:sz w:val="20"/>
-          <w:szCs w:val="20"/>
-        </w:rPr>
-        <w:t xml:space="preserve">lly bad with women, am a bad engineer and scientist and everything I presume and constantly lie to people I am. That is such a shame, but I cannot help </w:t>
+        <w:t xml:space="preserve"> makes sense. I HAVE to prove to me, above everyone else, that I don’t really suck. I mean, I’m a failure at almost everything I tried doing – I barely passed my degree, didn’t do well at school, traditionally bad with women, am a bad engineer and scientist and everything I presume and constantly lie to people I am. That is such a shame, but I cannot help </w:t>
       </w:r>
       <w:proofErr w:type="spellStart"/>
       <w:r>
@@ -6461,28 +6056,7 @@
           <w:sz w:val="20"/>
           <w:szCs w:val="20"/>
         </w:rPr>
-        <w:t>. It feels like I’m constantly letting everyone down, always, non-stop, and even myself, but ther</w:t>
-      </w:r>
-      <w:r>
-        <w:rPr>
-          <w:sz w:val="20"/>
-          <w:szCs w:val="20"/>
-        </w:rPr>
-        <w:t>e is nothing to be done about it. “Sit and do stuff better” is usually what I get, but that’s not how things work, that’s not how any of that work. What, you can’t lift a weight, so lifting a much heavier weight would suddenly cure it? I. HATE. MYSELF. Mos</w:t>
-      </w:r>
-      <w:r>
-        <w:rPr>
-          <w:sz w:val="20"/>
-          <w:szCs w:val="20"/>
-        </w:rPr>
-        <w:t xml:space="preserve">t of the time. Sometimes, I think I might be crazy. Or, well, not completely crazy, but somewhat unhinged. If I ever go to a shrink, I’m probably not coming out the same door, is what I’m saying. I’m talking to myself sometimes, and I’m weird, and awkward </w:t>
-      </w:r>
-      <w:r>
-        <w:rPr>
-          <w:sz w:val="20"/>
-          <w:szCs w:val="20"/>
-        </w:rPr>
-        <w:t xml:space="preserve">at many times and to be fair I suck at almost anything. I pick something up and give it up </w:t>
+        <w:t xml:space="preserve">. It feels like I’m constantly letting everyone down, always, non-stop, and even myself, but there is nothing to be done about it. “Sit and do stuff better” is usually what I get, but that’s not how things work, that’s not how any of that work. What, you can’t lift a weight, so lifting a much heavier weight would suddenly cure it? I. HATE. MYSELF. Most of the time. Sometimes, I think I might be crazy. Or, well, not completely crazy, but somewhat unhinged. If I ever go to a shrink, I’m probably not coming out the same door, is what I’m saying. I’m talking to myself sometimes, and I’m weird, and awkward at many times and to be fair I suck at almost anything. I pick something up and give it up </w:t>
       </w:r>
       <w:proofErr w:type="spellStart"/>
       <w:r>
@@ -6498,50 +6072,22 @@
           <w:sz w:val="20"/>
           <w:szCs w:val="20"/>
         </w:rPr>
-        <w:t>, and recently I can’t even cry properly – I can’t let that part of me that was so easy to access a few years ago roam free. I am stuck in this sort of com</w:t>
-      </w:r>
-      <w:r>
-        <w:rPr>
-          <w:sz w:val="20"/>
-          <w:szCs w:val="20"/>
-        </w:rPr>
-        <w:t>fortable middle of the road and I’m anxious about everything and GOD DO I HATE MYSELF.</w:t>
-      </w:r>
-    </w:p>
-    <w:p>
-      <w:pPr>
-        <w:rPr>
-          <w:sz w:val="20"/>
-          <w:szCs w:val="20"/>
-        </w:rPr>
-      </w:pPr>
-      <w:r>
-        <w:rPr>
-          <w:sz w:val="20"/>
-          <w:szCs w:val="20"/>
-        </w:rPr>
-        <w:t>Now, the bad part is that I know. I know this doesn’t make any sense. But I have become so good at lying to everyone about everything that I’m also successful at lying t</w:t>
-      </w:r>
-      <w:r>
-        <w:rPr>
-          <w:sz w:val="20"/>
-          <w:szCs w:val="20"/>
-        </w:rPr>
-        <w:t>o myself about how great and loved and successful I am without having any evidence to support it. It feels terrible. I am actually anxious that the podcast limit of ten minutes would be reached before I get this nonsense off my chest. Dear god, what a nigh</w:t>
-      </w:r>
-      <w:r>
-        <w:rPr>
-          <w:sz w:val="20"/>
-          <w:szCs w:val="20"/>
-        </w:rPr>
-        <w:t>tmare. I...... I just don’t know. It’s tough. I know I’m smart and special, but I also know that I’m not smart and not special and that this knowledge that’s engrained in the back of my head that I am is false and I don’t deserve anything because in all ho</w:t>
-      </w:r>
-      <w:r>
-        <w:rPr>
-          <w:sz w:val="20"/>
-          <w:szCs w:val="20"/>
-        </w:rPr>
-        <w:t xml:space="preserve">nesty, I </w:t>
+        <w:t>, and recently I can’t even cry properly – I can’t let that part of me that was so easy to access a few years ago roam free. I am stuck in this sort of comfortable middle of the road and I’m anxious about everything and GOD DO I HATE MYSELF.</w:t>
+      </w:r>
+    </w:p>
+    <w:p>
+      <w:pPr>
+        <w:rPr>
+          <w:sz w:val="20"/>
+          <w:szCs w:val="20"/>
+        </w:rPr>
+      </w:pPr>
+      <w:r>
+        <w:rPr>
+          <w:sz w:val="20"/>
+          <w:szCs w:val="20"/>
+        </w:rPr>
+        <w:t xml:space="preserve">Now, the bad part is that I know. I know this doesn’t make any sense. But I have become so good at lying to everyone about everything that I’m also successful at lying to myself about how great and loved and successful I am without having any evidence to support it. It feels terrible. I am actually anxious that the podcast limit of ten minutes would be reached before I get this nonsense off my chest. Dear god, what a nightmare. I...... I just don’t know. It’s tough. I know I’m smart and special, but I also know that I’m not smart and not special and that this knowledge that’s engrained in the back of my head that I am is false and I don’t deserve anything because in all honesty, I </w:t>
       </w:r>
       <w:proofErr w:type="spellStart"/>
       <w:r>
@@ -6572,35 +6118,7 @@
           <w:sz w:val="20"/>
           <w:szCs w:val="20"/>
         </w:rPr>
-        <w:t>Yeah, it doesn’t make any sense. But neither do my life. I hope that by putting it all down here it will all go away now. But to be honest, I don’t know. Is pushing myself really that good? Is it possible? Is it worth anything at all?</w:t>
-      </w:r>
-      <w:r>
-        <w:rPr>
-          <w:sz w:val="20"/>
-          <w:szCs w:val="20"/>
-        </w:rPr>
-        <w:t xml:space="preserve"> I mean, as a result of doing all these stuff over the years I am – what? A pathetic excuse of a man, cowardly, not manly in the eyes of my girlfriend (she might be able to lie to herself, but not to me. It is important to her and I do not deliver on this </w:t>
-      </w:r>
-      <w:r>
-        <w:rPr>
-          <w:sz w:val="20"/>
-          <w:szCs w:val="20"/>
-        </w:rPr>
-        <w:t>bit), a failure in almost every task I undertake, yet I still somehow stick with it. I know, all the big shots of the past say that this is normal and leaning into uncomfortable areas is super important and useful, but I..... just don’t see it. Yeah, I fin</w:t>
-      </w:r>
-      <w:r>
-        <w:rPr>
-          <w:sz w:val="20"/>
-          <w:szCs w:val="20"/>
-        </w:rPr>
-        <w:t>ished engineering university with the odds stacked against me and I’ve tried all these things I know I’d suck at, which is sort of good? Maybe? Maybe my grace is that I’ll be forgotten within a week after I die, which would perhaps be a blessing. Better th</w:t>
-      </w:r>
-      <w:r>
-        <w:rPr>
-          <w:sz w:val="20"/>
-          <w:szCs w:val="20"/>
-        </w:rPr>
-        <w:t xml:space="preserve">an go down in history as a man who failed a fuck-ton of stuff. But maybe not being </w:t>
+        <w:t xml:space="preserve">Yeah, it doesn’t make any sense. But neither do my life. I hope that by putting it all down here it will all go away now. But to be honest, I don’t know. Is pushing myself really that good? Is it possible? Is it worth anything at all? I mean, as a result of doing all these stuff over the years I am – what? A pathetic excuse of a man, cowardly, not manly in the eyes of my girlfriend (she might be able to lie to herself, but not to me. It is important to her and I do not deliver on this bit), a failure in almost every task I undertake, yet I still somehow stick with it. I know, all the big shots of the past say that this is normal and leaning into uncomfortable areas is super important and useful, but I..... just don’t see it. Yeah, I finished engineering university with the odds stacked against me and I’ve tried all these things I know I’d suck at, which is sort of good? Maybe? Maybe my grace is that I’ll be forgotten within a week after I die, which would perhaps be a blessing. Better than go down in history as a man who failed a fuck-ton of stuff. But maybe not being </w:t>
       </w:r>
       <w:proofErr w:type="spellStart"/>
       <w:r>
@@ -6633,14 +6151,7 @@
           <w:sz w:val="20"/>
           <w:szCs w:val="20"/>
         </w:rPr>
-        <w:t xml:space="preserve"> letting go. Accepting that I am average and nothing special and running with it. not expecting anything, just doing the bare minim</w:t>
-      </w:r>
-      <w:r>
-        <w:rPr>
-          <w:sz w:val="20"/>
-          <w:szCs w:val="20"/>
-        </w:rPr>
-        <w:t xml:space="preserve">um, and passing life until I’m gone. Maybe. It is kind of pretentious writing it all down here, “pouring my heart on the page” and all, but fuck. I’m almost crying. Just at the back of my eyes, that silent pressure that </w:t>
+        <w:t xml:space="preserve"> letting go. Accepting that I am average and nothing special and running with it. not expecting anything, just doing the bare minimum, and passing life until I’m gone. Maybe. It is kind of pretentious writing it all down here, “pouring my heart on the page” and all, but fuck. I’m almost crying. Just at the back of my eyes, that silent pressure that </w:t>
       </w:r>
       <w:proofErr w:type="spellStart"/>
       <w:r>
@@ -6656,35 +6167,7 @@
           <w:sz w:val="20"/>
           <w:szCs w:val="20"/>
         </w:rPr>
-        <w:t xml:space="preserve"> the dam is broken and th</w:t>
-      </w:r>
-      <w:r>
-        <w:rPr>
-          <w:sz w:val="20"/>
-          <w:szCs w:val="20"/>
-        </w:rPr>
-        <w:t>e tears would flow. But I can’t. I don’t deserve to cry. I’ll pull through. Maybe someday it’ll all pay off in some weird way. Maybe not. Probably not. But I will try. I am afraid. So. Afraid. Afraid I’ll try all these things and would just turn out as a f</w:t>
-      </w:r>
-      <w:r>
-        <w:rPr>
-          <w:sz w:val="20"/>
-          <w:szCs w:val="20"/>
-        </w:rPr>
-        <w:t>ailure as an old man, someone who wasted his life on presumptions that he was worth anything and spent his entire life on so called “get rich quick” schemes and cutting corners. I am not a good man, or a valuable man in any way. I just..... well, kind of s</w:t>
-      </w:r>
-      <w:r>
-        <w:rPr>
-          <w:sz w:val="20"/>
-          <w:szCs w:val="20"/>
-        </w:rPr>
-        <w:t>uck. In everything I do. That’s my super power – I am consistently bad at a lot of things. Maybe that’s good? Probably not. Oh well. Wish I could say I am feeling better now, but I’m not, really. Maybe a little. The pressure in the chest is still there, bu</w:t>
-      </w:r>
-      <w:r>
-        <w:rPr>
-          <w:sz w:val="20"/>
-          <w:szCs w:val="20"/>
-        </w:rPr>
-        <w:t xml:space="preserve">t now at least it feels like the rest of me is empty. Maybe that’s also a good idea. Being empty all the time. Maybe going back to those days where feelings were easy and well connected is a </w:t>
+        <w:t xml:space="preserve"> the dam is broken and the tears would flow. But I can’t. I don’t deserve to cry. I’ll pull through. Maybe someday it’ll all pay off in some weird way. Maybe not. Probably not. But I will try. I am afraid. So. Afraid. Afraid I’ll try all these things and would just turn out as a failure as an old man, someone who wasted his life on presumptions that he was worth anything and spent his entire life on so called “get rich quick” schemes and cutting corners. I am not a good man, or a valuable man in any way. I just..... well, kind of suck. In everything I do. That’s my super power – I am consistently bad at a lot of things. Maybe that’s good? Probably not. Oh well. Wish I could say I am feeling better now, but I’m not, really. Maybe a little. The pressure in the chest is still there, but now at least it feels like the rest of me is empty. Maybe that’s also a good idea. Being empty all the time. Maybe going back to those days where feelings were easy and well connected is a </w:t>
       </w:r>
       <w:proofErr w:type="spellStart"/>
       <w:r>
@@ -6700,14 +6183,7 @@
           <w:sz w:val="20"/>
           <w:szCs w:val="20"/>
         </w:rPr>
-        <w:t xml:space="preserve"> idea and perhaps just ignoring them would be for the be</w:t>
-      </w:r>
-      <w:r>
-        <w:rPr>
-          <w:sz w:val="20"/>
-          <w:szCs w:val="20"/>
-        </w:rPr>
-        <w:t xml:space="preserve">st. We’ll see. There’s very little I can do about it, anyway. Just.... try. Do my best, and just – and I </w:t>
+        <w:t xml:space="preserve"> idea and perhaps just ignoring them would be for the best. We’ll see. There’s very little I can do about it, anyway. Just.... try. Do my best, and just – and I </w:t>
       </w:r>
       <w:proofErr w:type="spellStart"/>
       <w:r>
@@ -6824,14 +6300,7 @@
           <w:sz w:val="20"/>
           <w:szCs w:val="20"/>
         </w:rPr>
-        <w:t xml:space="preserve">Fuck. What was </w:t>
-      </w:r>
-      <w:r>
-        <w:rPr>
-          <w:sz w:val="20"/>
-          <w:szCs w:val="20"/>
-        </w:rPr>
-        <w:t>that? Where did that come from?</w:t>
+        <w:t>Fuck. What was that? Where did that come from?</w:t>
       </w:r>
     </w:p>
     <w:p>
@@ -7054,14 +6523,7 @@
           <w:sz w:val="20"/>
           <w:szCs w:val="20"/>
         </w:rPr>
-        <w:t>Adapted, modulated free-write. Pick a name from the nam</w:t>
-      </w:r>
-      <w:r>
-        <w:rPr>
-          <w:sz w:val="20"/>
-          <w:szCs w:val="20"/>
-        </w:rPr>
-        <w:t xml:space="preserve">e list (Nagashima </w:t>
+        <w:t xml:space="preserve">Adapted, modulated free-write. Pick a name from the name list (Nagashima </w:t>
       </w:r>
       <w:proofErr w:type="gramStart"/>
       <w:r>
@@ -7107,21 +6569,7 @@
           <w:sz w:val="20"/>
           <w:szCs w:val="20"/>
         </w:rPr>
-        <w:t>I don’t even know what I’m writing to you for. I told you I’m sorry. It doesn’t matter much now, I know, but still – I</w:t>
-      </w:r>
-      <w:r>
-        <w:rPr>
-          <w:sz w:val="20"/>
-          <w:szCs w:val="20"/>
-        </w:rPr>
-        <w:t>’m sorry. In fact, no, you should be sorry, you fuck. It was your fault. I know, a war and all, but still – you knew. You bloody well knew about Omaha, and you. Did. Nothing. So yeah, I couldn’t save him, but you fucking well knew and you let him die becau</w:t>
-      </w:r>
-      <w:r>
-        <w:rPr>
-          <w:sz w:val="20"/>
-          <w:szCs w:val="20"/>
-        </w:rPr>
-        <w:t xml:space="preserve">se..... of what? What is it that you thought? You left the day before Omaha, and you never answer any of </w:t>
+        <w:t xml:space="preserve">I don’t even know what I’m writing to you for. I told you I’m sorry. It doesn’t matter much now, I know, but still – I’m sorry. In fact, no, you should be sorry, you fuck. It was your fault. I know, a war and all, but still – you knew. You bloody well knew about Omaha, and you. Did. Nothing. So yeah, I couldn’t save him, but you fucking well knew and you let him die because..... of what? What is it that you thought? You left the day before Omaha, and you never answer any of </w:t>
       </w:r>
       <w:proofErr w:type="gramStart"/>
       <w:r>
@@ -7152,72 +6600,37 @@
           <w:sz w:val="20"/>
           <w:szCs w:val="20"/>
         </w:rPr>
-        <w:t>It wasn’t easy, you know. It was rather chaotic, and it was not an eas</w:t>
-      </w:r>
-      <w:r>
-        <w:rPr>
-          <w:sz w:val="20"/>
-          <w:szCs w:val="20"/>
-        </w:rPr>
-        <w:t>y time for anyone – especially for us on the east coast. The fallout was bad, but the shells were worse because they could stop but didn’t. You remember. At least, I hope you do. Why did you leave....?</w:t>
-      </w:r>
-    </w:p>
-    <w:p>
-      <w:pPr>
-        <w:rPr>
-          <w:sz w:val="20"/>
-          <w:szCs w:val="20"/>
-        </w:rPr>
-      </w:pPr>
-      <w:r>
-        <w:rPr>
-          <w:sz w:val="20"/>
-          <w:szCs w:val="20"/>
-        </w:rPr>
-        <w:t>It wasn’t easy to find him. He was next to her, all th</w:t>
-      </w:r>
-      <w:r>
-        <w:rPr>
-          <w:sz w:val="20"/>
-          <w:szCs w:val="20"/>
-        </w:rPr>
-        <w:t xml:space="preserve">e time, so when I found her.... I found him. It was tough to carry him back, but it was even harder to carry her. She was so light, so easy, but it was so, so hard to carry her. I couldn’t stop crying. I stopped. Twice. A few times. I couldn’t. It was.... </w:t>
-      </w:r>
-      <w:r>
-        <w:rPr>
-          <w:sz w:val="20"/>
-          <w:szCs w:val="20"/>
-        </w:rPr>
-        <w:t>too much. She was so young. So beautiful. Her hair...... the crinkle in the edge of her eyes..... she was so small. So light. And of course he was there. With her, until the last moment. Or maybe he arrived later. You didn’t care, you never cared, you prob</w:t>
-      </w:r>
-      <w:r>
-        <w:rPr>
-          <w:sz w:val="20"/>
-          <w:szCs w:val="20"/>
-        </w:rPr>
-        <w:t>ably don’t even care now, even if you get this. But they were together, and he was not alone. Maybe she was. Maybe she was there first. She left last. As I carried her. Not you. Me. No parent should do this.</w:t>
-      </w:r>
-    </w:p>
-    <w:p>
-      <w:pPr>
-        <w:rPr>
-          <w:sz w:val="20"/>
-          <w:szCs w:val="20"/>
-        </w:rPr>
-      </w:pPr>
-      <w:r>
-        <w:rPr>
-          <w:sz w:val="20"/>
-          <w:szCs w:val="20"/>
-        </w:rPr>
-        <w:t>And if anyone should, it should have been you. O</w:t>
-      </w:r>
-      <w:r>
-        <w:rPr>
-          <w:sz w:val="20"/>
-          <w:szCs w:val="20"/>
-        </w:rPr>
-        <w:t xml:space="preserve">r at least, us. I don’t know what got them – the shells, the fallout, the fuckers.... But getting them back was tough. What I did with them is </w:t>
+        <w:t>It wasn’t easy, you know. It was rather chaotic, and it was not an easy time for anyone – especially for us on the east coast. The fallout was bad, but the shells were worse because they could stop but didn’t. You remember. At least, I hope you do. Why did you leave....?</w:t>
+      </w:r>
+    </w:p>
+    <w:p>
+      <w:pPr>
+        <w:rPr>
+          <w:sz w:val="20"/>
+          <w:szCs w:val="20"/>
+        </w:rPr>
+      </w:pPr>
+      <w:r>
+        <w:rPr>
+          <w:sz w:val="20"/>
+          <w:szCs w:val="20"/>
+        </w:rPr>
+        <w:t>It wasn’t easy to find him. He was next to her, all the time, so when I found her.... I found him. It was tough to carry him back, but it was even harder to carry her. She was so light, so easy, but it was so, so hard to carry her. I couldn’t stop crying. I stopped. Twice. A few times. I couldn’t. It was.... too much. She was so young. So beautiful. Her hair...... the crinkle in the edge of her eyes..... she was so small. So light. And of course he was there. With her, until the last moment. Or maybe he arrived later. You didn’t care, you never cared, you probably don’t even care now, even if you get this. But they were together, and he was not alone. Maybe she was. Maybe she was there first. She left last. As I carried her. Not you. Me. No parent should do this.</w:t>
+      </w:r>
+    </w:p>
+    <w:p>
+      <w:pPr>
+        <w:rPr>
+          <w:sz w:val="20"/>
+          <w:szCs w:val="20"/>
+        </w:rPr>
+      </w:pPr>
+      <w:r>
+        <w:rPr>
+          <w:sz w:val="20"/>
+          <w:szCs w:val="20"/>
+        </w:rPr>
+        <w:t xml:space="preserve">And if anyone should, it should have been you. Or at least, us. I don’t know what got them – the shells, the fallout, the fuckers.... But getting them back was tough. What I did with them is </w:t>
       </w:r>
       <w:proofErr w:type="spellStart"/>
       <w:proofErr w:type="gramStart"/>
@@ -7235,43 +6648,22 @@
           <w:sz w:val="20"/>
           <w:szCs w:val="20"/>
         </w:rPr>
-        <w:t xml:space="preserve"> your business. But he got a tree, and she a flower, and I’ll be going to visit so very often. Every birthd</w:t>
-      </w:r>
-      <w:r>
-        <w:rPr>
-          <w:sz w:val="20"/>
-          <w:szCs w:val="20"/>
-        </w:rPr>
-        <w:t xml:space="preserve">ay, and every holiday. </w:t>
-      </w:r>
-    </w:p>
-    <w:p>
-      <w:pPr>
-        <w:rPr>
-          <w:sz w:val="20"/>
-          <w:szCs w:val="20"/>
-        </w:rPr>
-      </w:pPr>
-      <w:r>
-        <w:rPr>
-          <w:sz w:val="20"/>
-          <w:szCs w:val="20"/>
-        </w:rPr>
-        <w:t>Why did you leave? Was it someone else that forced you? Was it the war? Or did you just want to run? The responsibility too great, the pain too big? You just took a train and left. I didn’t even know until a week later when we got t</w:t>
-      </w:r>
-      <w:r>
-        <w:rPr>
-          <w:sz w:val="20"/>
-          <w:szCs w:val="20"/>
-        </w:rPr>
-        <w:t>he last bill in the mail, after the card was cancelled and you vanished off the face of the fucking earth into the new union. I know that’s now how it’s called, but that’s what it is, and we all know it. It’s just a new fucking soviet union, and it doesn’t</w:t>
-      </w:r>
-      <w:r>
-        <w:rPr>
-          <w:sz w:val="20"/>
-          <w:szCs w:val="20"/>
-        </w:rPr>
-        <w:t xml:space="preserve"> matter how they brand it.</w:t>
+        <w:t xml:space="preserve"> your business. But he got a tree, and she a flower, and I’ll be going to visit so very often. Every birthday, and every holiday. </w:t>
+      </w:r>
+    </w:p>
+    <w:p>
+      <w:pPr>
+        <w:rPr>
+          <w:sz w:val="20"/>
+          <w:szCs w:val="20"/>
+        </w:rPr>
+      </w:pPr>
+      <w:r>
+        <w:rPr>
+          <w:sz w:val="20"/>
+          <w:szCs w:val="20"/>
+        </w:rPr>
+        <w:t>Why did you leave? Was it someone else that forced you? Was it the war? Or did you just want to run? The responsibility too great, the pain too big? You just took a train and left. I didn’t even know until a week later when we got the last bill in the mail, after the card was cancelled and you vanished off the face of the fucking earth into the new union. I know that’s now how it’s called, but that’s what it is, and we all know it. It’s just a new fucking soviet union, and it doesn’t matter how they brand it.</w:t>
       </w:r>
     </w:p>
     <w:p>
@@ -7368,14 +6760,7 @@
           <w:sz w:val="20"/>
           <w:szCs w:val="20"/>
         </w:rPr>
-        <w:t>A free-write is a weapon against procr</w:t>
-      </w:r>
-      <w:r>
-        <w:rPr>
-          <w:sz w:val="20"/>
-          <w:szCs w:val="20"/>
-        </w:rPr>
-        <w:t>astination</w:t>
+        <w:t>A free-write is a weapon against procrastination</w:t>
       </w:r>
     </w:p>
     <w:p>
@@ -7475,14 +6860,7 @@
           <w:sz w:val="20"/>
           <w:szCs w:val="20"/>
         </w:rPr>
-        <w:t xml:space="preserve">Take </w:t>
-      </w:r>
-      <w:r>
-        <w:rPr>
-          <w:sz w:val="20"/>
-          <w:szCs w:val="20"/>
-        </w:rPr>
-        <w:t>10-20 minutes, switch to a free-write, and see what you get out of it</w:t>
+        <w:t>Take 10-20 minutes, switch to a free-write, and see what you get out of it</w:t>
       </w:r>
     </w:p>
     <w:p>
@@ -7522,14 +6900,7 @@
           <w:sz w:val="20"/>
           <w:szCs w:val="20"/>
         </w:rPr>
-        <w:t>Free-writes make your life better because it is better to have some writing then nothing and is the perfect answer to having no idea what</w:t>
-      </w:r>
-      <w:r>
-        <w:rPr>
-          <w:sz w:val="20"/>
-          <w:szCs w:val="20"/>
-        </w:rPr>
-        <w:t xml:space="preserve"> to write or no time or whatever</w:t>
+        <w:t>Free-writes make your life better because it is better to have some writing then nothing and is the perfect answer to having no idea what to write or no time or whatever</w:t>
       </w:r>
     </w:p>
     <w:p>
@@ -7564,14 +6935,7 @@
           <w:sz w:val="20"/>
           <w:szCs w:val="20"/>
         </w:rPr>
-        <w:t>Final free-write (This is a useful tec</w:t>
-      </w:r>
-      <w:r>
-        <w:rPr>
-          <w:sz w:val="20"/>
-          <w:szCs w:val="20"/>
-        </w:rPr>
-        <w:t xml:space="preserve">hnique, but tough </w:t>
+        <w:t xml:space="preserve">Final free-write (This is a useful technique, but tough </w:t>
       </w:r>
       <w:proofErr w:type="spellStart"/>
       <w:r>
@@ -7632,14 +6996,7 @@
           <w:sz w:val="20"/>
           <w:szCs w:val="20"/>
         </w:rPr>
-        <w:t>She opened har bag, whispering softly a command word. As he looked inside, he saw the bag’s content shift suddenly – no more assorted toiletries an</w:t>
-      </w:r>
-      <w:r>
-        <w:rPr>
-          <w:sz w:val="20"/>
-          <w:szCs w:val="20"/>
-        </w:rPr>
-        <w:t xml:space="preserve">d day to day objects, but a </w:t>
+        <w:t xml:space="preserve">She opened har bag, whispering softly a command word. As he looked inside, he saw the bag’s content shift suddenly – no more assorted toiletries and day to day objects, but a </w:t>
       </w:r>
       <w:proofErr w:type="spellStart"/>
       <w:r>
@@ -7670,21 +7027,7 @@
           <w:sz w:val="20"/>
           <w:szCs w:val="20"/>
         </w:rPr>
-        <w:t>“Ho – Ly – Shit” he said, breathlessly. “What the... who.... did you....?” she smirked, and looked into the bag “Yeah, buil</w:t>
-      </w:r>
-      <w:r>
-        <w:rPr>
-          <w:sz w:val="20"/>
-          <w:szCs w:val="20"/>
-        </w:rPr>
-        <w:t>t it myself. It started as a simple bag of holding from the old days, but I thought it could be done in a far cooler way. Speaking of” She straightened up, and in a pompous royal tone said “Observe!”. Her hand reached into the bag, as she tapped several st</w:t>
-      </w:r>
-      <w:r>
-        <w:rPr>
-          <w:sz w:val="20"/>
-          <w:szCs w:val="20"/>
-        </w:rPr>
-        <w:t xml:space="preserve">ars in a specific sequence. Each star hummed softly when touched, and glowed slightly brighter. As she completed what seemed like a constellation in the bag, the </w:t>
+        <w:t xml:space="preserve">“Ho – Ly – Shit” he said, breathlessly. “What the... who.... did you....?” she smirked, and looked into the bag “Yeah, built it myself. It started as a simple bag of holding from the old days, but I thought it could be done in a far cooler way. Speaking of” She straightened up, and in a pompous royal tone said “Observe!”. Her hand reached into the bag, as she tapped several stars in a specific sequence. Each star hummed softly when touched, and glowed slightly brighter. As she completed what seemed like a constellation in the bag, the </w:t>
       </w:r>
       <w:proofErr w:type="spellStart"/>
       <w:r>
@@ -7700,21 +7043,7 @@
           <w:sz w:val="20"/>
           <w:szCs w:val="20"/>
         </w:rPr>
-        <w:t xml:space="preserve"> swirled in the bag, seemingly zooming on one specific star system and one specific </w:t>
-      </w:r>
-      <w:r>
-        <w:rPr>
-          <w:sz w:val="20"/>
-          <w:szCs w:val="20"/>
-        </w:rPr>
-        <w:t>star and one specific planet and one specific continent and one specific house and suddenly her bag was showing the inside of a miniature rustic wooden cabin full of random stuff. Her bag did not seem to show the cabin – it was the cabin. She reached in, m</w:t>
-      </w:r>
-      <w:r>
-        <w:rPr>
-          <w:sz w:val="20"/>
-          <w:szCs w:val="20"/>
-        </w:rPr>
-        <w:t xml:space="preserve">oving objects around like a giant playing with a doll-house, and pulled out the cat-eared mirror. “Found it” she exclaimed, and closed the bag. “No </w:t>
+        <w:t xml:space="preserve"> swirled in the bag, seemingly zooming on one specific star system and one specific star and one specific planet and one specific continent and one specific house and suddenly her bag was showing the inside of a miniature rustic wooden cabin full of random stuff. Her bag did not seem to show the cabin – it was the cabin. She reached in, moving objects around like a giant playing with a doll-house, and pulled out the cat-eared mirror. “Found it” she exclaimed, and closed the bag. “No </w:t>
       </w:r>
       <w:proofErr w:type="spellStart"/>
       <w:r>
@@ -7810,14 +7139,7 @@
           <w:sz w:val="20"/>
           <w:szCs w:val="20"/>
         </w:rPr>
-        <w:t xml:space="preserve"> i</w:t>
-      </w:r>
-      <w:r>
-        <w:rPr>
-          <w:sz w:val="20"/>
-          <w:szCs w:val="20"/>
-        </w:rPr>
-        <w:t>n every woman’s purse. “How do you call it up again?” he asked, opening and shutting the bag several times in disbelief. “How did you code it? Is it infinite? It can’t be infinite! It’s too big! The simulation can never handle so many</w:t>
+        <w:t xml:space="preserve"> in every woman’s purse. “How do you call it up again?” he asked, opening and shutting the bag several times in disbelief. “How did you code it? Is it infinite? It can’t be infinite! It’s too big! The simulation can never handle so many</w:t>
       </w:r>
       <w:proofErr w:type="gramStart"/>
       <w:r>
@@ -7833,14 +7155,7 @@
           <w:sz w:val="20"/>
           <w:szCs w:val="20"/>
         </w:rPr>
-        <w:t xml:space="preserve"> snatched her ba</w:t>
-      </w:r>
-      <w:r>
-        <w:rPr>
-          <w:sz w:val="20"/>
-          <w:szCs w:val="20"/>
-        </w:rPr>
-        <w:t xml:space="preserve">g back and slapped his hand playfully “One, you never snatch a </w:t>
+        <w:t xml:space="preserve"> snatched her bag back and slapped his hand playfully “One, you never snatch a </w:t>
       </w:r>
       <w:proofErr w:type="spellStart"/>
       <w:r>
@@ -7900,14 +7215,7 @@
           <w:sz w:val="20"/>
           <w:szCs w:val="20"/>
         </w:rPr>
-        <w:t>It’s not</w:t>
-      </w:r>
-      <w:r>
-        <w:rPr>
-          <w:sz w:val="20"/>
-          <w:szCs w:val="20"/>
-        </w:rPr>
-        <w:t xml:space="preserve"> assumed that this exercise is easy, it’s completely normal for it to be hard</w:t>
+        <w:t>It’s not assumed that this exercise is easy, it’s completely normal for it to be hard</w:t>
       </w:r>
     </w:p>
     <w:p>
@@ -7979,21 +7287,7 @@
           <w:sz w:val="20"/>
           <w:szCs w:val="20"/>
         </w:rPr>
-        <w:t>Today’s mask: A scientist, a caricature of a scientist. Alien, green, lab coat. Gentle smile, calm eyes- four eyes. Posture slightly be</w:t>
-      </w:r>
-      <w:r>
-        <w:rPr>
-          <w:sz w:val="20"/>
-          <w:szCs w:val="20"/>
-        </w:rPr>
-        <w:t>nt, hands have four fingers each. The head is oval in shape, with two bone protrusions extruding from his eyebrows up to about 15 cm above his head. It might not be a he, but is what we perceive as slightly masculine. Skinny, in his lab full of instruments</w:t>
-      </w:r>
-      <w:r>
-        <w:rPr>
-          <w:sz w:val="20"/>
-          <w:szCs w:val="20"/>
-        </w:rPr>
-        <w:t>. Not all knowing, yet proud of his limited ignorance.</w:t>
+        <w:t>Today’s mask: A scientist, a caricature of a scientist. Alien, green, lab coat. Gentle smile, calm eyes- four eyes. Posture slightly bent, hands have four fingers each. The head is oval in shape, with two bone protrusions extruding from his eyebrows up to about 15 cm above his head. It might not be a he, but is what we perceive as slightly masculine. Skinny, in his lab full of instruments. Not all knowing, yet proud of his limited ignorance.</w:t>
       </w:r>
     </w:p>
     <w:p>
@@ -8058,14 +7352,7 @@
           <w:sz w:val="20"/>
           <w:szCs w:val="20"/>
         </w:rPr>
-        <w:t xml:space="preserve">Well I’m just excited to meet you. first </w:t>
-      </w:r>
-      <w:r>
-        <w:rPr>
-          <w:sz w:val="20"/>
-          <w:szCs w:val="20"/>
-        </w:rPr>
-        <w:t xml:space="preserve">contact is such an </w:t>
+        <w:t xml:space="preserve">Well I’m just excited to meet you. first contact is such an </w:t>
       </w:r>
       <w:proofErr w:type="gramStart"/>
       <w:r>
@@ -8097,14 +7384,7 @@
           <w:sz w:val="20"/>
           <w:szCs w:val="20"/>
         </w:rPr>
-        <w:t xml:space="preserve"> wars could start by an improper first contact. What is your name? Or do you even have names as individuals, or are you a swarm? Oh my, is it ok, to ask you for </w:t>
-      </w:r>
-      <w:r>
-        <w:rPr>
-          <w:sz w:val="20"/>
-          <w:szCs w:val="20"/>
-        </w:rPr>
-        <w:t>a name?</w:t>
+        <w:t xml:space="preserve"> wars could start by an improper first contact. What is your name? Or do you even have names as individuals, or are you a swarm? Oh my, is it ok, to ask you for a name?</w:t>
       </w:r>
     </w:p>
     <w:p>
@@ -8149,14 +7429,7 @@
           <w:sz w:val="20"/>
           <w:szCs w:val="20"/>
         </w:rPr>
-        <w:t>Would it</w:t>
-      </w:r>
-      <w:r>
-        <w:rPr>
-          <w:sz w:val="20"/>
-          <w:szCs w:val="20"/>
-        </w:rPr>
-        <w:t xml:space="preserve"> be ok to call you Franklin?</w:t>
+        <w:t>Would it be ok to call you Franklin?</w:t>
       </w:r>
     </w:p>
     <w:p>
@@ -8201,14 +7474,7 @@
           <w:sz w:val="20"/>
           <w:szCs w:val="20"/>
         </w:rPr>
-        <w:t xml:space="preserve">You might understand this as telepathy – I cannot read your mind, but I can transmit a series of signals which your mind would </w:t>
-      </w:r>
-      <w:r>
-        <w:rPr>
-          <w:sz w:val="20"/>
-          <w:szCs w:val="20"/>
-        </w:rPr>
-        <w:t>interpret as a language you know, and I can understand how your mind would form a language and in return read it</w:t>
+        <w:t>You might understand this as telepathy – I cannot read your mind, but I can transmit a series of signals which your mind would interpret as a language you know, and I can understand how your mind would form a language and in return read it</w:t>
       </w:r>
     </w:p>
     <w:p>
@@ -8238,14 +7504,7 @@
           <w:sz w:val="20"/>
           <w:szCs w:val="20"/>
         </w:rPr>
-        <w:t xml:space="preserve">Well, to be fair, no – but we can sort of understand how language centers work, and have built machinery to allow us </w:t>
-      </w:r>
-      <w:r>
-        <w:rPr>
-          <w:sz w:val="20"/>
-          <w:szCs w:val="20"/>
-        </w:rPr>
-        <w:t>to communicate directly to and from them. I believe we are lucky that our correction algorithms are working on new minds as well.</w:t>
+        <w:t>Well, to be fair, no – but we can sort of understand how language centers work, and have built machinery to allow us to communicate directly to and from them. I believe we are lucky that our correction algorithms are working on new minds as well.</w:t>
       </w:r>
     </w:p>
     <w:p>
@@ -8335,14 +7594,7 @@
           <w:sz w:val="20"/>
           <w:szCs w:val="20"/>
         </w:rPr>
-        <w:t>I assume.</w:t>
-      </w:r>
-      <w:r>
-        <w:rPr>
-          <w:sz w:val="20"/>
-          <w:szCs w:val="20"/>
-        </w:rPr>
-        <w:t xml:space="preserve"> We haven’t seen your kind before, so it’s all just fancy guess work. Did I get it right?</w:t>
+        <w:t>I assume. We haven’t seen your kind before, so it’s all just fancy guess work. Did I get it right?</w:t>
       </w:r>
     </w:p>
     <w:p>
@@ -8433,36 +7685,22 @@
           <w:sz w:val="20"/>
           <w:szCs w:val="20"/>
         </w:rPr>
-        <w:t xml:space="preserve"> Maximus, speaker of </w:t>
-      </w:r>
-      <w:r>
-        <w:rPr>
-          <w:sz w:val="20"/>
-          <w:szCs w:val="20"/>
-        </w:rPr>
-        <w:t>the senate of the people of Rome.</w:t>
-      </w:r>
-    </w:p>
-    <w:p>
-      <w:pPr>
-        <w:rPr>
-          <w:sz w:val="20"/>
-          <w:szCs w:val="20"/>
-        </w:rPr>
-      </w:pPr>
-      <w:r>
-        <w:rPr>
-          <w:sz w:val="20"/>
-          <w:szCs w:val="20"/>
-        </w:rPr>
-        <w:t>I am alive, still, in the memory of my people. It is not an easy thing to bear, no simple feat or burden. I live in the flesh and blood of the nation that has sprouted out of the 2000 years of turmoil which have been the p</w:t>
-      </w:r>
-      <w:r>
-        <w:rPr>
-          <w:sz w:val="20"/>
-          <w:szCs w:val="20"/>
-        </w:rPr>
-        <w:t xml:space="preserve">roperty of the nation that is now Italy, the successor to my beloved Rome. I live in </w:t>
+        <w:t xml:space="preserve"> Maximus, speaker of the senate of the people of Rome.</w:t>
+      </w:r>
+    </w:p>
+    <w:p>
+      <w:pPr>
+        <w:rPr>
+          <w:sz w:val="20"/>
+          <w:szCs w:val="20"/>
+        </w:rPr>
+      </w:pPr>
+      <w:r>
+        <w:rPr>
+          <w:sz w:val="20"/>
+          <w:szCs w:val="20"/>
+        </w:rPr>
+        <w:t xml:space="preserve">I am alive, still, in the memory of my people. It is not an easy thing to bear, no simple feat or burden. I live in the flesh and blood of the nation that has sprouted out of the 2000 years of turmoil which have been the property of the nation that is now Italy, the successor to my beloved Rome. I live in </w:t>
       </w:r>
       <w:proofErr w:type="spellStart"/>
       <w:proofErr w:type="gramStart"/>
@@ -8496,43 +7734,22 @@
           <w:sz w:val="20"/>
           <w:szCs w:val="20"/>
         </w:rPr>
-        <w:t xml:space="preserve"> road and in its fields and in its people as I live in its laws. I was a lawmaker, and my laws were often passed. Not always, mind you, but often enou</w:t>
-      </w:r>
-      <w:r>
-        <w:rPr>
-          <w:sz w:val="20"/>
-          <w:szCs w:val="20"/>
-        </w:rPr>
-        <w:t>gh to be renowned as a good, or at least decent, senator. It was a tough job, but someone had to do it. Had a few slaves in my time, but still – that was the life then and those were the customs.</w:t>
-      </w:r>
-    </w:p>
-    <w:p>
-      <w:pPr>
-        <w:rPr>
-          <w:sz w:val="20"/>
-          <w:szCs w:val="20"/>
-        </w:rPr>
-      </w:pPr>
-      <w:r>
-        <w:rPr>
-          <w:sz w:val="20"/>
-          <w:szCs w:val="20"/>
-        </w:rPr>
-        <w:t>I am made immortal by my work, and I am here to warn you. Th</w:t>
-      </w:r>
-      <w:r>
-        <w:rPr>
-          <w:sz w:val="20"/>
-          <w:szCs w:val="20"/>
-        </w:rPr>
-        <w:t>e value of good work done cannot be underestimated, yet can be easily overestimated – you are you, and in this world many things are not known to us. Maybe tomorrow war would engulf the world, or a minor change somewhere would change your life forever. I s</w:t>
-      </w:r>
-      <w:r>
-        <w:rPr>
-          <w:sz w:val="20"/>
-          <w:szCs w:val="20"/>
-        </w:rPr>
-        <w:t xml:space="preserve">ee that you deal with philosophy and science. Good. A man is worthy of such pursuits. However a small change in the weirdest of places might stir you completely away from this path you have chosen. Or, as it seems, </w:t>
+        <w:t xml:space="preserve"> road and in its fields and in its people as I live in its laws. I was a lawmaker, and my laws were often passed. Not always, mind you, but often enough to be renowned as a good, or at least decent, senator. It was a tough job, but someone had to do it. Had a few slaves in my time, but still – that was the life then and those were the customs.</w:t>
+      </w:r>
+    </w:p>
+    <w:p>
+      <w:pPr>
+        <w:rPr>
+          <w:sz w:val="20"/>
+          <w:szCs w:val="20"/>
+        </w:rPr>
+      </w:pPr>
+      <w:r>
+        <w:rPr>
+          <w:sz w:val="20"/>
+          <w:szCs w:val="20"/>
+        </w:rPr>
+        <w:t xml:space="preserve">I am made immortal by my work, and I am here to warn you. The value of good work done cannot be underestimated, yet can be easily overestimated – you are you, and in this world many things are not known to us. Maybe tomorrow war would engulf the world, or a minor change somewhere would change your life forever. I see that you deal with philosophy and science. Good. A man is worthy of such pursuits. However a small change in the weirdest of places might stir you completely away from this path you have chosen. Or, as it seems, </w:t>
       </w:r>
       <w:proofErr w:type="spellStart"/>
       <w:r>
@@ -8548,50 +7765,22 @@
           <w:sz w:val="20"/>
           <w:szCs w:val="20"/>
         </w:rPr>
-        <w:t xml:space="preserve"> chosen for you. I understand your pain</w:t>
-      </w:r>
-      <w:r>
-        <w:rPr>
-          <w:sz w:val="20"/>
-          <w:szCs w:val="20"/>
-        </w:rPr>
-        <w:t xml:space="preserve"> – a senator was a glorious job, but not one I wished. I missed the frolicking and the dancing and the love and the fun that comes with a simpler, easier life. Living in my towers of marble and the halls of debate, where my wit was tested against those of </w:t>
-      </w:r>
-      <w:r>
-        <w:rPr>
-          <w:sz w:val="20"/>
-          <w:szCs w:val="20"/>
-        </w:rPr>
-        <w:t>the best Rome had to offer were interesting, yet not liberating. And I see you are in a similar position.</w:t>
-      </w:r>
-    </w:p>
-    <w:p>
-      <w:pPr>
-        <w:rPr>
-          <w:sz w:val="20"/>
-          <w:szCs w:val="20"/>
-        </w:rPr>
-      </w:pPr>
-      <w:r>
-        <w:rPr>
-          <w:sz w:val="20"/>
-          <w:szCs w:val="20"/>
-        </w:rPr>
-        <w:t>You could be a great philosopher, young one – and you are young. You could be many things, yet it seems like your sphere is closing and breaking out o</w:t>
-      </w:r>
-      <w:r>
-        <w:rPr>
-          <w:sz w:val="20"/>
-          <w:szCs w:val="20"/>
-        </w:rPr>
-        <w:t>f it would be a terrible burden. Yet you must. Expand your sphere at all costs, if not break out of it entirely. The dreams of your childhood yet live, and your hopes for a better future would not come to be unless you pursue them. Is now a good time? Prob</w:t>
-      </w:r>
-      <w:r>
-        <w:rPr>
-          <w:sz w:val="20"/>
-          <w:szCs w:val="20"/>
-        </w:rPr>
-        <w:t>ably not. But is ever a good time? You can wait a year or two, but why wait until you are something? What makes you ready for a war or a debate or a great adventure? The consent of others? Or something from within you?</w:t>
+        <w:t xml:space="preserve"> chosen for you. I understand your pain – a senator was a glorious job, but not one I wished. I missed the frolicking and the dancing and the love and the fun that comes with a simpler, easier life. Living in my towers of marble and the halls of debate, where my wit was tested against those of the best Rome had to offer were interesting, yet not liberating. And I see you are in a similar position.</w:t>
+      </w:r>
+    </w:p>
+    <w:p>
+      <w:pPr>
+        <w:rPr>
+          <w:sz w:val="20"/>
+          <w:szCs w:val="20"/>
+        </w:rPr>
+      </w:pPr>
+      <w:r>
+        <w:rPr>
+          <w:sz w:val="20"/>
+          <w:szCs w:val="20"/>
+        </w:rPr>
+        <w:t>You could be a great philosopher, young one – and you are young. You could be many things, yet it seems like your sphere is closing and breaking out of it would be a terrible burden. Yet you must. Expand your sphere at all costs, if not break out of it entirely. The dreams of your childhood yet live, and your hopes for a better future would not come to be unless you pursue them. Is now a good time? Probably not. But is ever a good time? You can wait a year or two, but why wait until you are something? What makes you ready for a war or a debate or a great adventure? The consent of others? Or something from within you?</w:t>
       </w:r>
     </w:p>
     <w:p>
@@ -8614,14 +7803,7 @@
           <w:sz w:val="20"/>
           <w:szCs w:val="20"/>
         </w:rPr>
-        <w:t>are</w:t>
-      </w:r>
-      <w:r>
-        <w:rPr>
-          <w:sz w:val="20"/>
-          <w:szCs w:val="20"/>
-        </w:rPr>
-        <w:t>e</w:t>
+        <w:t>aree</w:t>
       </w:r>
       <w:proofErr w:type="spellEnd"/>
       <w:r>
@@ -8645,14 +7827,7 @@
           <w:sz w:val="20"/>
           <w:szCs w:val="20"/>
         </w:rPr>
-        <w:t xml:space="preserve"> worthy of pursuing. You might succeed, and you might fail. In all honesty, you will probably fail. But learn from my mistakes – do not choose the easy choice. Do not accept a life of comfort, because the comfortable bed </w:t>
-      </w:r>
-      <w:r>
-        <w:rPr>
-          <w:sz w:val="20"/>
-          <w:szCs w:val="20"/>
-        </w:rPr>
-        <w:t>is the one that is hardest to rise from. Accept a life of adversity, and of fighting, and of clawing your mark on the world. Be brave.</w:t>
+        <w:t xml:space="preserve"> worthy of pursuing. You might succeed, and you might fail. In all honesty, you will probably fail. But learn from my mistakes – do not choose the easy choice. Do not accept a life of comfort, because the comfortable bed is the one that is hardest to rise from. Accept a life of adversity, and of fighting, and of clawing your mark on the world. Be brave.</w:t>
       </w:r>
     </w:p>
     <w:p>
@@ -8731,87 +7906,52 @@
           <w:sz w:val="20"/>
           <w:szCs w:val="20"/>
         </w:rPr>
-        <w:t>Let me tell you what I did. It was what everyone would do in my place. It wasn’t easy, mind yo</w:t>
-      </w:r>
-      <w:r>
-        <w:rPr>
-          <w:sz w:val="20"/>
-          <w:szCs w:val="20"/>
-        </w:rPr>
-        <w:t>u. It was tough. As fuck.</w:t>
-      </w:r>
-    </w:p>
-    <w:p>
-      <w:pPr>
-        <w:rPr>
-          <w:sz w:val="20"/>
-          <w:szCs w:val="20"/>
-        </w:rPr>
-      </w:pPr>
-      <w:r>
-        <w:rPr>
-          <w:sz w:val="20"/>
-          <w:szCs w:val="20"/>
-        </w:rPr>
-        <w:t xml:space="preserve">I was one of the soldiers who ran through this pathetic country like a knife through water. Completely and utterly unstoppable. And they didn’t even try – they basically gave up and gave us the damn place. A beautiful place, with </w:t>
-      </w:r>
-      <w:r>
-        <w:rPr>
-          <w:sz w:val="20"/>
-          <w:szCs w:val="20"/>
-        </w:rPr>
-        <w:t>spas and fields and ancient beautiful cities… and they just put their bloody tail between their legs and whimpered and gave up. Not a hint of struggle. I mean, come one! At least something! I don’t want to believe the stories about us being better and supe</w:t>
-      </w:r>
-      <w:r>
-        <w:rPr>
-          <w:sz w:val="20"/>
-          <w:szCs w:val="20"/>
-        </w:rPr>
-        <w:t>rior to everyone, but we literally just fought a bunch of Polish cavalry and now this….? Or was it the other way around? I don’t remember, it was too long ago.</w:t>
-      </w:r>
-    </w:p>
-    <w:p>
-      <w:pPr>
-        <w:rPr>
-          <w:sz w:val="20"/>
-          <w:szCs w:val="20"/>
-        </w:rPr>
-      </w:pPr>
-      <w:r>
-        <w:rPr>
-          <w:sz w:val="20"/>
-          <w:szCs w:val="20"/>
-        </w:rPr>
-        <w:t>Everyone back home – and here – keep telling us how glorious we are. How great. How fucking supe</w:t>
-      </w:r>
-      <w:r>
-        <w:rPr>
-          <w:sz w:val="20"/>
-          <w:szCs w:val="20"/>
-        </w:rPr>
-        <w:t xml:space="preserve">rior. We are the best of the best, and it’s scientific! There’s science to back it up! We ARE genetically better! </w:t>
-      </w:r>
-    </w:p>
-    <w:p>
-      <w:pPr>
-        <w:rPr>
-          <w:sz w:val="20"/>
-          <w:szCs w:val="20"/>
-        </w:rPr>
-      </w:pPr>
-      <w:r>
-        <w:rPr>
-          <w:sz w:val="20"/>
-          <w:szCs w:val="20"/>
-        </w:rPr>
-        <w:t>….But it can’t be true, I thought, can it? Or at least, I hoped. But when we stormed in here,</w:t>
-      </w:r>
-      <w:r>
-        <w:rPr>
-          <w:sz w:val="20"/>
-          <w:szCs w:val="20"/>
-        </w:rPr>
-        <w:t xml:space="preserve"> and country after country after country, with proud traditions and long histories, just…. whimpered and surrendered…. I mean, it can’t be true, can it? We </w:t>
+        <w:t>Let me tell you what I did. It was what everyone would do in my place. It wasn’t easy, mind you. It was tough. As fuck.</w:t>
+      </w:r>
+    </w:p>
+    <w:p>
+      <w:pPr>
+        <w:rPr>
+          <w:sz w:val="20"/>
+          <w:szCs w:val="20"/>
+        </w:rPr>
+      </w:pPr>
+      <w:r>
+        <w:rPr>
+          <w:sz w:val="20"/>
+          <w:szCs w:val="20"/>
+        </w:rPr>
+        <w:t>I was one of the soldiers who ran through this pathetic country like a knife through water. Completely and utterly unstoppable. And they didn’t even try – they basically gave up and gave us the damn place. A beautiful place, with spas and fields and ancient beautiful cities… and they just put their bloody tail between their legs and whimpered and gave up. Not a hint of struggle. I mean, come one! At least something! I don’t want to believe the stories about us being better and superior to everyone, but we literally just fought a bunch of Polish cavalry and now this….? Or was it the other way around? I don’t remember, it was too long ago.</w:t>
+      </w:r>
+    </w:p>
+    <w:p>
+      <w:pPr>
+        <w:rPr>
+          <w:sz w:val="20"/>
+          <w:szCs w:val="20"/>
+        </w:rPr>
+      </w:pPr>
+      <w:r>
+        <w:rPr>
+          <w:sz w:val="20"/>
+          <w:szCs w:val="20"/>
+        </w:rPr>
+        <w:t xml:space="preserve">Everyone back home – and here – keep telling us how glorious we are. How great. How fucking superior. We are the best of the best, and it’s scientific! There’s science to back it up! We ARE genetically better! </w:t>
+      </w:r>
+    </w:p>
+    <w:p>
+      <w:pPr>
+        <w:rPr>
+          <w:sz w:val="20"/>
+          <w:szCs w:val="20"/>
+        </w:rPr>
+      </w:pPr>
+      <w:r>
+        <w:rPr>
+          <w:sz w:val="20"/>
+          <w:szCs w:val="20"/>
+        </w:rPr>
+        <w:t xml:space="preserve">….But it can’t be true, I thought, can it? Or at least, I hoped. But when we stormed in here, and country after country after country, with proud traditions and long histories, just…. whimpered and surrendered…. I mean, it can’t be true, can it? We </w:t>
       </w:r>
       <w:proofErr w:type="spellStart"/>
       <w:proofErr w:type="gramStart"/>
@@ -8844,21 +7984,7 @@
           <w:sz w:val="20"/>
           <w:szCs w:val="20"/>
         </w:rPr>
-        <w:t>I was part of the</w:t>
-      </w:r>
-      <w:r>
-        <w:rPr>
-          <w:sz w:val="20"/>
-          <w:szCs w:val="20"/>
-        </w:rPr>
-        <w:t xml:space="preserve"> occupying force stationed here, on this very hill, when there wasn’t much here yet. A bunch of hovels, and our tank battalion. I still remember the lovely autumn. How beautiful this place was, and how it pissed me off to think how easily they just gave it</w:t>
-      </w:r>
-      <w:r>
-        <w:rPr>
-          <w:sz w:val="20"/>
-          <w:szCs w:val="20"/>
-        </w:rPr>
-        <w:t xml:space="preserve"> up.</w:t>
+        <w:t>I was part of the occupying force stationed here, on this very hill, when there wasn’t much here yet. A bunch of hovels, and our tank battalion. I still remember the lovely autumn. How beautiful this place was, and how it pissed me off to think how easily they just gave it up.</w:t>
       </w:r>
     </w:p>
     <w:p>
@@ -8888,43 +8014,22 @@
           <w:sz w:val="20"/>
           <w:szCs w:val="20"/>
         </w:rPr>
-        <w:t>I don</w:t>
-      </w:r>
-      <w:r>
-        <w:rPr>
-          <w:sz w:val="20"/>
-          <w:szCs w:val="20"/>
-        </w:rPr>
-        <w:t>’t know her name. I just remember her face. Her slowly decaying face. Slightly less glowing every time she walked out of our camp, her step not quite regular. And it was horrible. We are supposed to be fighting fierce foes and unroot the corruption and wea</w:t>
-      </w:r>
-      <w:r>
-        <w:rPr>
-          <w:sz w:val="20"/>
-          <w:szCs w:val="20"/>
-        </w:rPr>
-        <w:t>kness that holds these damn countries.</w:t>
-      </w:r>
-    </w:p>
-    <w:p>
-      <w:pPr>
-        <w:rPr>
-          <w:sz w:val="20"/>
-          <w:szCs w:val="20"/>
-        </w:rPr>
-      </w:pPr>
-      <w:r>
-        <w:rPr>
-          <w:sz w:val="20"/>
-          <w:szCs w:val="20"/>
-        </w:rPr>
-        <w:t>So one night, on her way out, her legs shaking, on the verge of tears, I approached her. Fear was obvious in her. I gave her my medals – two, all silver and gold – and a signed permit which I stole and signed in the C</w:t>
-      </w:r>
-      <w:r>
-        <w:rPr>
-          <w:sz w:val="20"/>
-          <w:szCs w:val="20"/>
-        </w:rPr>
-        <w:t xml:space="preserve">O’s handwriting. She and her family made it across the border, or so I choose to believe. </w:t>
+        <w:t>I don’t know her name. I just remember her face. Her slowly decaying face. Slightly less glowing every time she walked out of our camp, her step not quite regular. And it was horrible. We are supposed to be fighting fierce foes and unroot the corruption and weakness that holds these damn countries.</w:t>
+      </w:r>
+    </w:p>
+    <w:p>
+      <w:pPr>
+        <w:rPr>
+          <w:sz w:val="20"/>
+          <w:szCs w:val="20"/>
+        </w:rPr>
+      </w:pPr>
+      <w:r>
+        <w:rPr>
+          <w:sz w:val="20"/>
+          <w:szCs w:val="20"/>
+        </w:rPr>
+        <w:t xml:space="preserve">So one night, on her way out, her legs shaking, on the verge of tears, I approached her. Fear was obvious in her. I gave her my medals – two, all silver and gold – and a signed permit which I stole and signed in the CO’s handwriting. She and her family made it across the border, or so I choose to believe. </w:t>
       </w:r>
     </w:p>
     <w:p>
@@ -9011,14 +8116,7 @@
           <w:szCs w:val="20"/>
         </w:rPr>
         <w:lastRenderedPageBreak/>
-        <w:t>Week</w:t>
-      </w:r>
-      <w:r>
-        <w:rPr>
-          <w:sz w:val="20"/>
-          <w:szCs w:val="20"/>
-        </w:rPr>
-        <w:t xml:space="preserve"> Three Day Four</w:t>
+        <w:t>Week Three Day Four</w:t>
       </w:r>
     </w:p>
     <w:p>
@@ -9104,101 +8202,52 @@
           <w:sz w:val="20"/>
           <w:szCs w:val="20"/>
         </w:rPr>
-        <w:t xml:space="preserve">Your patient is seemingly an easy one, yet he is unpredictable. His whim to be accepted to that program in Canada, curse </w:t>
-      </w:r>
-      <w:r>
-        <w:rPr>
-          <w:sz w:val="20"/>
-          <w:szCs w:val="20"/>
-        </w:rPr>
-        <w:t>that happy place, might be a powerful drive which you must cut short. If the Canadian program is eliminated from his life, all will return to normal and your life would be easy once more.</w:t>
-      </w:r>
-    </w:p>
-    <w:p>
-      <w:pPr>
-        <w:rPr>
-          <w:sz w:val="20"/>
-          <w:szCs w:val="20"/>
-        </w:rPr>
-      </w:pPr>
-      <w:r>
-        <w:rPr>
-          <w:sz w:val="20"/>
-          <w:szCs w:val="20"/>
-        </w:rPr>
-        <w:t>If I understood your letter correctly, he is driven by pride, it see</w:t>
-      </w:r>
-      <w:r>
-        <w:rPr>
-          <w:sz w:val="20"/>
-          <w:szCs w:val="20"/>
-        </w:rPr>
-        <w:t xml:space="preserve">ms, and wishes to write not for any noble cause but simply to have been published to push the Canadians further. You can easily play on that – encourage such thoughts and patterns of pride, hinting to your patient that he is great and cunning and powerful </w:t>
-      </w:r>
-      <w:r>
-        <w:rPr>
-          <w:sz w:val="20"/>
-          <w:szCs w:val="20"/>
-        </w:rPr>
-        <w:t>and allowing him to tighten the web of lies around him until he is immobile. If he is certain that there is no need for him to write the novel since he is so great, then presto – he would not write.</w:t>
-      </w:r>
-    </w:p>
-    <w:p>
-      <w:pPr>
-        <w:rPr>
-          <w:sz w:val="20"/>
-          <w:szCs w:val="20"/>
-        </w:rPr>
-      </w:pPr>
-      <w:r>
-        <w:rPr>
-          <w:sz w:val="20"/>
-          <w:szCs w:val="20"/>
-        </w:rPr>
-        <w:t>However, as mentioned, your patient is unpredictable, mak</w:t>
-      </w:r>
-      <w:r>
-        <w:rPr>
-          <w:sz w:val="20"/>
-          <w:szCs w:val="20"/>
-        </w:rPr>
-        <w:t>ing him slightly more challenging than simply that. Since any small mishap might unbalance him and send him into introspection, out of which he would come out determined to write with such ferocity that would be hard to stop. So the easy course of encourag</w:t>
-      </w:r>
-      <w:r>
-        <w:rPr>
-          <w:sz w:val="20"/>
-          <w:szCs w:val="20"/>
-        </w:rPr>
-        <w:t>ing pride is a dangerous gambit: easy to implement, powerful, but not sustainable. To sustain a long aversion to writing you must take on the role of his critic and encourage him to criticize himself. If he is too busy thinking about what to write and if w</w:t>
-      </w:r>
-      <w:r>
-        <w:rPr>
-          <w:sz w:val="20"/>
-          <w:szCs w:val="20"/>
-        </w:rPr>
-        <w:t xml:space="preserve">hatever he writes is good, he’ll never get any writing done. </w:t>
-      </w:r>
-    </w:p>
-    <w:p>
-      <w:pPr>
-        <w:rPr>
-          <w:sz w:val="20"/>
-          <w:szCs w:val="20"/>
-        </w:rPr>
-      </w:pPr>
-      <w:r>
-        <w:rPr>
-          <w:sz w:val="20"/>
-          <w:szCs w:val="20"/>
-        </w:rPr>
-        <w:t>We are racing against the clock here. If he manages to complete a novel then he has won and stopping him from writing another would be a lot of work for you (not to mention mountains of paperwor</w:t>
-      </w:r>
-      <w:r>
-        <w:rPr>
-          <w:sz w:val="20"/>
-          <w:szCs w:val="20"/>
-        </w:rPr>
-        <w:t xml:space="preserve">k). So, try to push the buttons of pride – encourage his thoughts that he is good enough so that he does not need to write anything, while </w:t>
+        <w:t>Your patient is seemingly an easy one, yet he is unpredictable. His whim to be accepted to that program in Canada, curse that happy place, might be a powerful drive which you must cut short. If the Canadian program is eliminated from his life, all will return to normal and your life would be easy once more.</w:t>
+      </w:r>
+    </w:p>
+    <w:p>
+      <w:pPr>
+        <w:rPr>
+          <w:sz w:val="20"/>
+          <w:szCs w:val="20"/>
+        </w:rPr>
+      </w:pPr>
+      <w:r>
+        <w:rPr>
+          <w:sz w:val="20"/>
+          <w:szCs w:val="20"/>
+        </w:rPr>
+        <w:t>If I understood your letter correctly, he is driven by pride, it seems, and wishes to write not for any noble cause but simply to have been published to push the Canadians further. You can easily play on that – encourage such thoughts and patterns of pride, hinting to your patient that he is great and cunning and powerful and allowing him to tighten the web of lies around him until he is immobile. If he is certain that there is no need for him to write the novel since he is so great, then presto – he would not write.</w:t>
+      </w:r>
+    </w:p>
+    <w:p>
+      <w:pPr>
+        <w:rPr>
+          <w:sz w:val="20"/>
+          <w:szCs w:val="20"/>
+        </w:rPr>
+      </w:pPr>
+      <w:r>
+        <w:rPr>
+          <w:sz w:val="20"/>
+          <w:szCs w:val="20"/>
+        </w:rPr>
+        <w:t xml:space="preserve">However, as mentioned, your patient is unpredictable, making him slightly more challenging than simply that. Since any small mishap might unbalance him and send him into introspection, out of which he would come out determined to write with such ferocity that would be hard to stop. So the easy course of encouraging pride is a dangerous gambit: easy to implement, powerful, but not sustainable. To sustain a long aversion to writing you must take on the role of his critic and encourage him to criticize himself. If he is too busy thinking about what to write and if whatever he writes is good, he’ll never get any writing done. </w:t>
+      </w:r>
+    </w:p>
+    <w:p>
+      <w:pPr>
+        <w:rPr>
+          <w:sz w:val="20"/>
+          <w:szCs w:val="20"/>
+        </w:rPr>
+      </w:pPr>
+      <w:r>
+        <w:rPr>
+          <w:sz w:val="20"/>
+          <w:szCs w:val="20"/>
+        </w:rPr>
+        <w:t xml:space="preserve">We are racing against the clock here. If he manages to complete a novel then he has won and stopping him from writing another would be a lot of work for you (not to mention mountains of paperwork). So, try to push the buttons of pride – encourage his thoughts that he is good enough so that he does not need to write anything, while </w:t>
       </w:r>
       <w:proofErr w:type="spellStart"/>
       <w:r>
@@ -9214,21 +8263,7 @@
           <w:sz w:val="20"/>
           <w:szCs w:val="20"/>
         </w:rPr>
-        <w:t xml:space="preserve"> encouraging his internal critic to shred everything he might accidentally write. This dual vice would </w:t>
-      </w:r>
-      <w:r>
-        <w:rPr>
-          <w:sz w:val="20"/>
-          <w:szCs w:val="20"/>
-        </w:rPr>
-        <w:t>incapacitate him for long enough for the Canadians to answer, and no matter what their answer was we win – If they accept, it plays into his pride that he does not need to write a novel because he’s great and wonderful, and if they do not, then he plays in</w:t>
-      </w:r>
-      <w:r>
-        <w:rPr>
-          <w:sz w:val="20"/>
-          <w:szCs w:val="20"/>
-        </w:rPr>
-        <w:t>to the critic’s hand.</w:t>
+        <w:t xml:space="preserve"> encouraging his internal critic to shred everything he might accidentally write. This dual vice would incapacitate him for long enough for the Canadians to answer, and no matter what their answer was we win – If they accept, it plays into his pride that he does not need to write a novel because he’s great and wonderful, and if they do not, then he plays into the critic’s hand.</w:t>
       </w:r>
     </w:p>
     <w:p>
@@ -9403,14 +8438,7 @@
           <w:sz w:val="20"/>
           <w:szCs w:val="20"/>
         </w:rPr>
-        <w:t xml:space="preserve">Today we put on a mask of someone with a different view of the world </w:t>
-      </w:r>
-      <w:r>
-        <w:rPr>
-          <w:sz w:val="20"/>
-          <w:szCs w:val="20"/>
-        </w:rPr>
-        <w:t>and look around the world</w:t>
+        <w:t>Today we put on a mask of someone with a different view of the world and look around the world</w:t>
       </w:r>
     </w:p>
     <w:p>
@@ -9440,94 +8468,52 @@
           <w:sz w:val="20"/>
           <w:szCs w:val="20"/>
         </w:rPr>
-        <w:t>Well, this feels like a weird place. With all this computer stuff around, the recy</w:t>
-      </w:r>
-      <w:r>
-        <w:rPr>
-          <w:sz w:val="20"/>
-          <w:szCs w:val="20"/>
-        </w:rPr>
-        <w:t xml:space="preserve">cled air, the bad posture chairs and the well-crafted prison to your body. I like the silence though – it feels like you’re all very respectful of each other’s brains yet completely neglect your own body. </w:t>
-      </w:r>
-    </w:p>
-    <w:p>
-      <w:pPr>
-        <w:rPr>
-          <w:sz w:val="20"/>
-          <w:szCs w:val="20"/>
-        </w:rPr>
-      </w:pPr>
-      <w:r>
-        <w:rPr>
-          <w:sz w:val="20"/>
-          <w:szCs w:val="20"/>
-        </w:rPr>
-        <w:t>This is really a comfortable office, which is a ve</w:t>
-      </w:r>
-      <w:r>
-        <w:rPr>
-          <w:sz w:val="20"/>
-          <w:szCs w:val="20"/>
-        </w:rPr>
-        <w:t xml:space="preserve">ry dangerous thing. You can easily slouch in here and do nothing day in and day out. Let your body rot and your hard work melt away. There is everything you need here to be lazy, which is actually very counter-productive – being healthy and on top of your </w:t>
-      </w:r>
-      <w:r>
-        <w:rPr>
-          <w:sz w:val="20"/>
-          <w:szCs w:val="20"/>
-        </w:rPr>
-        <w:t>game means usually your brain works better as well. Let this mask fit you better. Such an alien perspective, right? Seeing your surrounding as a jumble of magic and computer stuff and code and post-its and basically what amounts to a very comfortable priso</w:t>
-      </w:r>
-      <w:r>
-        <w:rPr>
-          <w:sz w:val="20"/>
-          <w:szCs w:val="20"/>
-        </w:rPr>
-        <w:t xml:space="preserve">n for your body and consequently, your mind. </w:t>
-      </w:r>
-    </w:p>
-    <w:p>
-      <w:pPr>
-        <w:rPr>
-          <w:sz w:val="20"/>
-          <w:szCs w:val="20"/>
-        </w:rPr>
-      </w:pPr>
-      <w:r>
-        <w:rPr>
-          <w:sz w:val="20"/>
-          <w:szCs w:val="20"/>
-        </w:rPr>
-        <w:t xml:space="preserve">It feels constricting. It feels like this place would demand a lot of extra work just to keep your body in minimal working condition. And to be fair, I’m here to see what’s up and how to save you. Your body is </w:t>
-      </w:r>
-      <w:r>
-        <w:rPr>
-          <w:sz w:val="20"/>
-          <w:szCs w:val="20"/>
-        </w:rPr>
-        <w:t>in a pretty bad shape, and it gets worse the longer you are in this place. You need to find some way to combat it.</w:t>
-      </w:r>
-    </w:p>
-    <w:p>
-      <w:pPr>
-        <w:rPr>
-          <w:sz w:val="20"/>
-          <w:szCs w:val="20"/>
-        </w:rPr>
-      </w:pPr>
-      <w:r>
-        <w:rPr>
-          <w:sz w:val="20"/>
-          <w:szCs w:val="20"/>
-        </w:rPr>
-        <w:t>Your diet is a good start, you just need to stick to it. Try writing what you’re eating for a week. Also, a little exercise is better than no</w:t>
-      </w:r>
-      <w:r>
-        <w:rPr>
-          <w:sz w:val="20"/>
-          <w:szCs w:val="20"/>
-        </w:rPr>
-        <w:t xml:space="preserve">ne, so think about what </w:t>
+        <w:t xml:space="preserve">Well, this feels like a weird place. With all this computer stuff around, the recycled air, the bad posture chairs and the well-crafted prison to your body. I like the silence though – it feels like you’re all very respectful of each other’s brains yet completely neglect your own body. </w:t>
+      </w:r>
+    </w:p>
+    <w:p>
+      <w:pPr>
+        <w:rPr>
+          <w:sz w:val="20"/>
+          <w:szCs w:val="20"/>
+        </w:rPr>
+      </w:pPr>
+      <w:r>
+        <w:rPr>
+          <w:sz w:val="20"/>
+          <w:szCs w:val="20"/>
+        </w:rPr>
+        <w:t xml:space="preserve">This is really a comfortable office, which is a very dangerous thing. You can easily slouch in here and do nothing day in and day out. Let your body rot and your hard work melt away. There is everything you need here to be lazy, which is actually very counter-productive – being healthy and on top of your game means usually your brain works better as well. Let this mask fit you better. Such an alien perspective, right? Seeing your surrounding as a jumble of magic and computer stuff and code and post-its and basically what amounts to a very comfortable prison for your body and consequently, your mind. </w:t>
+      </w:r>
+    </w:p>
+    <w:p>
+      <w:pPr>
+        <w:rPr>
+          <w:sz w:val="20"/>
+          <w:szCs w:val="20"/>
+        </w:rPr>
+      </w:pPr>
+      <w:r>
+        <w:rPr>
+          <w:sz w:val="20"/>
+          <w:szCs w:val="20"/>
+        </w:rPr>
+        <w:t>It feels constricting. It feels like this place would demand a lot of extra work just to keep your body in minimal working condition. And to be fair, I’m here to see what’s up and how to save you. Your body is in a pretty bad shape, and it gets worse the longer you are in this place. You need to find some way to combat it.</w:t>
+      </w:r>
+    </w:p>
+    <w:p>
+      <w:pPr>
+        <w:rPr>
+          <w:sz w:val="20"/>
+          <w:szCs w:val="20"/>
+        </w:rPr>
+      </w:pPr>
+      <w:r>
+        <w:rPr>
+          <w:sz w:val="20"/>
+          <w:szCs w:val="20"/>
+        </w:rPr>
+        <w:t xml:space="preserve">Your diet is a good start, you just need to stick to it. Try writing what you’re eating for a week. Also, a little exercise is better than none, so think about what </w:t>
       </w:r>
       <w:proofErr w:type="gramStart"/>
       <w:r>
@@ -9558,14 +8544,7 @@
           <w:sz w:val="20"/>
           <w:szCs w:val="20"/>
         </w:rPr>
-        <w:t>Maybe leave for work a little earlier and walk from one metro station bef</w:t>
-      </w:r>
-      <w:r>
-        <w:rPr>
-          <w:sz w:val="20"/>
-          <w:szCs w:val="20"/>
-        </w:rPr>
-        <w:t>ore when you arrive.</w:t>
+        <w:t>Maybe leave for work a little earlier and walk from one metro station before when you arrive.</w:t>
       </w:r>
     </w:p>
     <w:p>
@@ -9595,21 +8574,7 @@
           <w:sz w:val="20"/>
           <w:szCs w:val="20"/>
         </w:rPr>
-        <w:t>Also, take a day later on to fix your working space. Not immediately, I know you’ve got stuff to do, but</w:t>
-      </w:r>
-      <w:r>
-        <w:rPr>
-          <w:sz w:val="20"/>
-          <w:szCs w:val="20"/>
-        </w:rPr>
-        <w:t xml:space="preserve"> soon. Damn, this is a long one, isn’t it? Probably because you’re so unused to this point of view. A realistic view of the world and of you. Lovely. But to be fair, don’t be so hard on yourself – your body might lose its elasticity soon, and it seems like</w:t>
-      </w:r>
-      <w:r>
-        <w:rPr>
-          <w:sz w:val="20"/>
-          <w:szCs w:val="20"/>
-        </w:rPr>
-        <w:t xml:space="preserve"> it’s already starting. Just</w:t>
+        <w:t>Also, take a day later on to fix your working space. Not immediately, I know you’ve got stuff to do, but soon. Damn, this is a long one, isn’t it? Probably because you’re so unused to this point of view. A realistic view of the world and of you. Lovely. But to be fair, don’t be so hard on yourself – your body might lose its elasticity soon, and it seems like it’s already starting. Just</w:t>
       </w:r>
       <w:proofErr w:type="gramStart"/>
       <w:r>
@@ -9745,14 +8710,7 @@
           <w:sz w:val="20"/>
           <w:szCs w:val="20"/>
         </w:rPr>
-        <w:t>It’s better to get your pen moving and cross</w:t>
-      </w:r>
-      <w:r>
-        <w:rPr>
-          <w:sz w:val="20"/>
-          <w:szCs w:val="20"/>
-        </w:rPr>
-        <w:t xml:space="preserve"> out stuff later rather that agonizing over decisions later</w:t>
+        <w:t>It’s better to get your pen moving and cross out stuff later rather that agonizing over decisions later</w:t>
       </w:r>
     </w:p>
     <w:p>
@@ -9782,57 +8740,22 @@
           <w:sz w:val="20"/>
           <w:szCs w:val="20"/>
         </w:rPr>
-        <w:t>The vast ocean stretched a</w:t>
-      </w:r>
-      <w:r>
-        <w:rPr>
-          <w:sz w:val="20"/>
-          <w:szCs w:val="20"/>
-        </w:rPr>
-        <w:t>long the horizon like a long stretchy infinite thing of blue and white, the sound of the wave swirling up to his ears like foam and the smell of salt attracted to his nostrils like bees to big, round flowers. The ocean. On a boat, in the middle of the fuck</w:t>
-      </w:r>
-      <w:r>
-        <w:rPr>
-          <w:sz w:val="20"/>
-          <w:szCs w:val="20"/>
-        </w:rPr>
-        <w:t>ing ocean. Why am I doing this, he thought to himself, since there was obviously no plausible reason to be sitting thousands of kilometers from home, on a row boat, in the middle of the ocean. He checked his GNSS watch to make sure the place is right, only</w:t>
-      </w:r>
-      <w:r>
-        <w:rPr>
-          <w:sz w:val="20"/>
-          <w:szCs w:val="20"/>
-        </w:rPr>
-        <w:t xml:space="preserve"> to find out that the currents or the wind or the will of fucking fate itself moved him too far south. He cursed very loudly, grabbed the coarse plastic oars, and navigated the boat towards the agreed location.</w:t>
-      </w:r>
-    </w:p>
-    <w:p>
-      <w:pPr>
-        <w:rPr>
-          <w:sz w:val="20"/>
-          <w:szCs w:val="20"/>
-        </w:rPr>
-      </w:pPr>
-      <w:r>
-        <w:rPr>
-          <w:sz w:val="20"/>
-          <w:szCs w:val="20"/>
-        </w:rPr>
-        <w:t>“Here are the coordinates” said the email, “B</w:t>
-      </w:r>
-      <w:r>
-        <w:rPr>
-          <w:sz w:val="20"/>
-          <w:szCs w:val="20"/>
-        </w:rPr>
-        <w:t>e there at 18:00 next Friday. Yes, it’s in the middle of the ocean. No, this isn’t a mistake. Yes, do trust me that I know what I’m doing and wouldn’t have dragged you all the way out there just to mess with you. Though to be fair, that would’ve been a pre</w:t>
-      </w:r>
-      <w:r>
-        <w:rPr>
-          <w:sz w:val="20"/>
-          <w:szCs w:val="20"/>
-        </w:rPr>
-        <w:t xml:space="preserve">tty good one if I had”. And here he was, his now long removed shirt tied to his head, his sweat sticky and salty and disgusting. “And now we wait” he said generally to the world </w:t>
+        <w:t>The vast ocean stretched along the horizon like a long stretchy infinite thing of blue and white, the sound of the wave swirling up to his ears like foam and the smell of salt attracted to his nostrils like bees to big, round flowers. The ocean. On a boat, in the middle of the fucking ocean. Why am I doing this, he thought to himself, since there was obviously no plausible reason to be sitting thousands of kilometers from home, on a row boat, in the middle of the ocean. He checked his GNSS watch to make sure the place is right, only to find out that the currents or the wind or the will of fucking fate itself moved him too far south. He cursed very loudly, grabbed the coarse plastic oars, and navigated the boat towards the agreed location.</w:t>
+      </w:r>
+    </w:p>
+    <w:p>
+      <w:pPr>
+        <w:rPr>
+          <w:sz w:val="20"/>
+          <w:szCs w:val="20"/>
+        </w:rPr>
+      </w:pPr>
+      <w:r>
+        <w:rPr>
+          <w:sz w:val="20"/>
+          <w:szCs w:val="20"/>
+        </w:rPr>
+        <w:t xml:space="preserve">“Here are the coordinates” said the email, “Be there at 18:00 next Friday. Yes, it’s in the middle of the ocean. No, this isn’t a mistake. Yes, do trust me that I know what I’m doing and wouldn’t have dragged you all the way out there just to mess with you. Though to be fair, that would’ve been a pretty good one if I had”. And here he was, his now long removed shirt tied to his head, his sweat sticky and salty and disgusting. “And now we wait” he said generally to the world </w:t>
       </w:r>
       <w:proofErr w:type="spellStart"/>
       <w:r>
@@ -9863,36 +8786,22 @@
           <w:sz w:val="20"/>
           <w:szCs w:val="20"/>
         </w:rPr>
-        <w:t>18:00. Something</w:t>
-      </w:r>
-      <w:r>
-        <w:rPr>
-          <w:sz w:val="20"/>
-          <w:szCs w:val="20"/>
-        </w:rPr>
-        <w:t xml:space="preserve"> dramatic should happen now, he thought. “Where is the DRAMA?!” he shouted at the waves. They did not answer. Rude things. He leaned back in his row boat, grumbling to himself.</w:t>
-      </w:r>
-    </w:p>
-    <w:p>
-      <w:pPr>
-        <w:rPr>
-          <w:sz w:val="20"/>
-          <w:szCs w:val="20"/>
-        </w:rPr>
-      </w:pPr>
-      <w:r>
-        <w:rPr>
-          <w:sz w:val="20"/>
-          <w:szCs w:val="20"/>
-        </w:rPr>
-        <w:t>18:05, still nothing. He waited, slowly dozing off. “Maybe this was just someth</w:t>
-      </w:r>
-      <w:r>
-        <w:rPr>
-          <w:sz w:val="20"/>
-          <w:szCs w:val="20"/>
-        </w:rPr>
-        <w:t>ing to mess with me” he thought, “and if it is then I’ll be fair, it’s a bloody good on</w:t>
+        <w:t>18:00. Something dramatic should happen now, he thought. “Where is the DRAMA?!” he shouted at the waves. They did not answer. Rude things. He leaned back in his row boat, grumbling to himself.</w:t>
+      </w:r>
+    </w:p>
+    <w:p>
+      <w:pPr>
+        <w:rPr>
+          <w:sz w:val="20"/>
+          <w:szCs w:val="20"/>
+        </w:rPr>
+      </w:pPr>
+      <w:r>
+        <w:rPr>
+          <w:sz w:val="20"/>
+          <w:szCs w:val="20"/>
+        </w:rPr>
+        <w:t>18:05, still nothing. He waited, slowly dozing off. “Maybe this was just something to mess with me” he thought, “and if it is then I’ll be fair, it’s a bloody good on</w:t>
       </w:r>
       <w:proofErr w:type="gramStart"/>
       <w:r>
@@ -9908,57 +8817,43 @@
           <w:sz w:val="20"/>
           <w:szCs w:val="20"/>
         </w:rPr>
-        <w:t xml:space="preserve"> train of though was interrupted by a bubbling noise a little way off into the distance. He rose, just in time to see the source of the noise break through the sur</w:t>
-      </w:r>
-      <w:r>
-        <w:rPr>
-          <w:sz w:val="20"/>
-          <w:szCs w:val="20"/>
-        </w:rPr>
-        <w:t>face of the water – an old Russian submarine, black, like a hole cut into the sea broke through, spraying foam and water and noise everywhere. There were no birds, but he could imagine that had there were a few they’d squawk in terror.</w:t>
-      </w:r>
-    </w:p>
-    <w:p>
-      <w:pPr>
-        <w:rPr>
-          <w:sz w:val="20"/>
-          <w:szCs w:val="20"/>
-        </w:rPr>
-      </w:pPr>
-    </w:p>
-    <w:p>
-      <w:pPr>
-        <w:rPr>
-          <w:sz w:val="20"/>
-          <w:szCs w:val="20"/>
-        </w:rPr>
-      </w:pPr>
-    </w:p>
-    <w:p>
-      <w:pPr>
-        <w:pStyle w:val="a3"/>
-        <w:numPr>
-          <w:ilvl w:val="0"/>
-          <w:numId w:val="1"/>
-        </w:numPr>
-        <w:rPr>
-          <w:sz w:val="20"/>
-          <w:szCs w:val="20"/>
-        </w:rPr>
-      </w:pPr>
-      <w:r>
-        <w:rPr>
-          <w:sz w:val="20"/>
-          <w:szCs w:val="20"/>
-        </w:rPr>
-        <w:t>Take long walks, d</w:t>
-      </w:r>
-      <w:r>
-        <w:rPr>
-          <w:sz w:val="20"/>
-          <w:szCs w:val="20"/>
-        </w:rPr>
-        <w:t>own roads you don’t usually take</w:t>
+        <w:t xml:space="preserve"> train of though was interrupted by a bubbling noise a little way off into the distance. He rose, just in time to see the source of the noise break through the surface of the water – an old Russian submarine, black, like a hole cut into the sea broke through, spraying foam and water and noise everywhere. There were no birds, but he could imagine that had there were a few they’d squawk in terror.</w:t>
+      </w:r>
+    </w:p>
+    <w:p>
+      <w:pPr>
+        <w:rPr>
+          <w:sz w:val="20"/>
+          <w:szCs w:val="20"/>
+        </w:rPr>
+      </w:pPr>
+    </w:p>
+    <w:p>
+      <w:pPr>
+        <w:rPr>
+          <w:sz w:val="20"/>
+          <w:szCs w:val="20"/>
+        </w:rPr>
+      </w:pPr>
+    </w:p>
+    <w:p>
+      <w:pPr>
+        <w:pStyle w:val="a3"/>
+        <w:numPr>
+          <w:ilvl w:val="0"/>
+          <w:numId w:val="1"/>
+        </w:numPr>
+        <w:rPr>
+          <w:sz w:val="20"/>
+          <w:szCs w:val="20"/>
+        </w:rPr>
+      </w:pPr>
+      <w:r>
+        <w:rPr>
+          <w:sz w:val="20"/>
+          <w:szCs w:val="20"/>
+        </w:rPr>
+        <w:t>Take long walks, down roads you don’t usually take</w:t>
       </w:r>
     </w:p>
     <w:p>
@@ -10074,14 +8969,7 @@
           <w:sz w:val="20"/>
           <w:szCs w:val="20"/>
         </w:rPr>
-        <w:t xml:space="preserve">Channel a minor character like the </w:t>
-      </w:r>
-      <w:r>
-        <w:rPr>
-          <w:sz w:val="20"/>
-          <w:szCs w:val="20"/>
-        </w:rPr>
-        <w:t>mask work week</w:t>
+        <w:t>Channel a minor character like the mask work week</w:t>
       </w:r>
     </w:p>
     <w:p>
@@ -10603,6 +9491,477 @@
           <w:szCs w:val="20"/>
         </w:rPr>
         <w:t xml:space="preserve"> I don’t really remember them there…. That was, I think, as happy as I ever was. Or, more accurately, as deeply happy as I ever was. Since I was happier at times – achieving great things, or doing crazy, exciting stuff – but that overwhelming sense of calm, a happiness as deep as you, a sense of calm happiness all the way down to the pit of your stomach, all along the chain down to the center of your core being. Happiness. Calm. No negative emotion at all. The coarseness of the old mattress, and the cooing of pigeons. </w:t>
+      </w:r>
+    </w:p>
+    <w:p>
+      <w:pPr>
+        <w:rPr>
+          <w:sz w:val="20"/>
+          <w:szCs w:val="20"/>
+        </w:rPr>
+      </w:pPr>
+    </w:p>
+    <w:p>
+      <w:pPr>
+        <w:rPr>
+          <w:sz w:val="20"/>
+          <w:szCs w:val="20"/>
+        </w:rPr>
+      </w:pPr>
+    </w:p>
+    <w:p>
+      <w:pPr>
+        <w:rPr>
+          <w:sz w:val="20"/>
+          <w:szCs w:val="20"/>
+        </w:rPr>
+      </w:pPr>
+    </w:p>
+    <w:p>
+      <w:pPr>
+        <w:rPr>
+          <w:sz w:val="20"/>
+          <w:szCs w:val="20"/>
+        </w:rPr>
+      </w:pPr>
+    </w:p>
+    <w:p>
+      <w:pPr>
+        <w:rPr>
+          <w:sz w:val="20"/>
+          <w:szCs w:val="20"/>
+        </w:rPr>
+      </w:pPr>
+    </w:p>
+    <w:p>
+      <w:pPr>
+        <w:rPr>
+          <w:sz w:val="20"/>
+          <w:szCs w:val="20"/>
+        </w:rPr>
+      </w:pPr>
+    </w:p>
+    <w:p>
+      <w:pPr>
+        <w:rPr>
+          <w:sz w:val="20"/>
+          <w:szCs w:val="20"/>
+        </w:rPr>
+      </w:pPr>
+    </w:p>
+    <w:p>
+      <w:pPr>
+        <w:rPr>
+          <w:sz w:val="20"/>
+          <w:szCs w:val="20"/>
+        </w:rPr>
+      </w:pPr>
+      <w:r>
+        <w:rPr>
+          <w:sz w:val="20"/>
+          <w:szCs w:val="20"/>
+        </w:rPr>
+        <w:lastRenderedPageBreak/>
+        <w:t>Week Four Day Two</w:t>
+      </w:r>
+    </w:p>
+    <w:p>
+      <w:pPr>
+        <w:pStyle w:val="a3"/>
+        <w:numPr>
+          <w:ilvl w:val="0"/>
+          <w:numId w:val="1"/>
+        </w:numPr>
+        <w:rPr>
+          <w:sz w:val="20"/>
+          <w:szCs w:val="20"/>
+        </w:rPr>
+      </w:pPr>
+      <w:r>
+        <w:rPr>
+          <w:sz w:val="20"/>
+          <w:szCs w:val="20"/>
+        </w:rPr>
+        <w:t>Engage the five senses</w:t>
+      </w:r>
+    </w:p>
+    <w:p>
+      <w:pPr>
+        <w:pStyle w:val="a3"/>
+        <w:numPr>
+          <w:ilvl w:val="0"/>
+          <w:numId w:val="1"/>
+        </w:numPr>
+        <w:rPr>
+          <w:sz w:val="20"/>
+          <w:szCs w:val="20"/>
+        </w:rPr>
+      </w:pPr>
+      <w:r>
+        <w:rPr>
+          <w:sz w:val="20"/>
+          <w:szCs w:val="20"/>
+        </w:rPr>
+        <w:t>Try to get the “poetic” truths – if you don’t remember fill in reasonable details</w:t>
+      </w:r>
+    </w:p>
+    <w:p>
+      <w:pPr>
+        <w:rPr>
+          <w:sz w:val="20"/>
+          <w:szCs w:val="20"/>
+        </w:rPr>
+      </w:pPr>
+      <w:r>
+        <w:rPr>
+          <w:sz w:val="20"/>
+          <w:szCs w:val="20"/>
+        </w:rPr>
+        <w:t xml:space="preserve">The softly wafting dust accentuated the gentle sunlight passing through the shutters in small tight clusters was unbelievably beautiful. I woke up, the coarse mattress </w:t>
+      </w:r>
+      <w:r>
+        <w:rPr>
+          <w:sz w:val="20"/>
+          <w:szCs w:val="20"/>
+        </w:rPr>
+        <w:t>on the floor on which I slept</w:t>
+      </w:r>
+      <w:r>
+        <w:rPr>
+          <w:sz w:val="20"/>
+          <w:szCs w:val="20"/>
+        </w:rPr>
+        <w:t xml:space="preserve"> felt to my </w:t>
+      </w:r>
+      <w:proofErr w:type="spellStart"/>
+      <w:r>
+        <w:rPr>
+          <w:sz w:val="20"/>
+          <w:szCs w:val="20"/>
+        </w:rPr>
+        <w:t>fingures</w:t>
+      </w:r>
+      <w:proofErr w:type="spellEnd"/>
+      <w:r>
+        <w:rPr>
+          <w:sz w:val="20"/>
+          <w:szCs w:val="20"/>
+        </w:rPr>
+        <w:t xml:space="preserve"> like a </w:t>
+      </w:r>
+      <w:proofErr w:type="spellStart"/>
+      <w:r>
+        <w:rPr>
+          <w:sz w:val="20"/>
+          <w:szCs w:val="20"/>
+        </w:rPr>
+        <w:t>braill</w:t>
+      </w:r>
+      <w:proofErr w:type="spellEnd"/>
+      <w:r>
+        <w:rPr>
+          <w:sz w:val="20"/>
+          <w:szCs w:val="20"/>
+        </w:rPr>
+        <w:t xml:space="preserve"> book holding years upon years of stories untold. I </w:t>
+      </w:r>
+      <w:r>
+        <w:rPr>
+          <w:sz w:val="20"/>
+          <w:szCs w:val="20"/>
+        </w:rPr>
+        <w:t>stretched and</w:t>
+      </w:r>
+      <w:r>
+        <w:rPr>
+          <w:sz w:val="20"/>
+          <w:szCs w:val="20"/>
+        </w:rPr>
+        <w:t xml:space="preserve"> sat up.</w:t>
+      </w:r>
+    </w:p>
+    <w:p>
+      <w:pPr>
+        <w:rPr>
+          <w:sz w:val="20"/>
+          <w:szCs w:val="20"/>
+        </w:rPr>
+      </w:pPr>
+      <w:r>
+        <w:rPr>
+          <w:sz w:val="20"/>
+          <w:szCs w:val="20"/>
+        </w:rPr>
+        <w:t xml:space="preserve">I took a few seconds to enjoy the quiet. The sun through the blinds, the chilliness of the room wrapping my warm body like a loving blanket, and the pigeons cooing outside. Always cooing, mellowly, beautifully, cooing to each other and me the beauty of this world. I looked at my mom, who was sleeping on the bed near which my mattress </w:t>
+      </w:r>
+      <w:r>
+        <w:rPr>
+          <w:sz w:val="20"/>
+          <w:szCs w:val="20"/>
+        </w:rPr>
+        <w:t>lies</w:t>
+      </w:r>
+      <w:r>
+        <w:rPr>
+          <w:sz w:val="20"/>
+          <w:szCs w:val="20"/>
+        </w:rPr>
+        <w:t xml:space="preserve">. She slept enough. “Morning, mom” I said, and got up to give her a kiss. I went out of the room into the bathroom, passing through the empty kitchen. The house was still asleep, but </w:t>
+      </w:r>
+      <w:r>
+        <w:rPr>
+          <w:sz w:val="20"/>
+          <w:szCs w:val="20"/>
+        </w:rPr>
+        <w:t>ten-year-old</w:t>
+      </w:r>
+      <w:r>
+        <w:rPr>
+          <w:sz w:val="20"/>
+          <w:szCs w:val="20"/>
+        </w:rPr>
+        <w:t xml:space="preserve"> me didn’t think that that was any problem of mine. “Morning, Grandma!” I let the world in general know I was up. After getting out of the bathroom, the living room’s coziness beaconed to me to come, relax, have a seat, relax on the oversized sofa</w:t>
+      </w:r>
+      <w:r>
+        <w:rPr>
+          <w:sz w:val="20"/>
+          <w:szCs w:val="20"/>
+        </w:rPr>
+        <w:t xml:space="preserve"> and admire the long dresser made of long warm mahogany wood, </w:t>
+      </w:r>
+      <w:r>
+        <w:rPr>
+          <w:sz w:val="20"/>
+          <w:szCs w:val="20"/>
+        </w:rPr>
+        <w:t>yet I had no time to head its call – There were video games to be played!</w:t>
+      </w:r>
+    </w:p>
+    <w:p>
+      <w:pPr>
+        <w:rPr>
+          <w:sz w:val="20"/>
+          <w:szCs w:val="20"/>
+        </w:rPr>
+      </w:pPr>
+      <w:r>
+        <w:rPr>
+          <w:sz w:val="20"/>
+          <w:szCs w:val="20"/>
+        </w:rPr>
+        <w:t>Running back to the room in which I slept, I started connecting the old cathode tube television set to the ancient Atari knockoff which was the console we had at the time, “…the red and yellow cables into the console” I mumbled to myself, as I plugged one side</w:t>
+      </w:r>
+    </w:p>
+    <w:p>
+      <w:pPr>
+        <w:rPr>
+          <w:sz w:val="20"/>
+          <w:szCs w:val="20"/>
+        </w:rPr>
+      </w:pPr>
+    </w:p>
+    <w:p>
+      <w:pPr>
+        <w:rPr>
+          <w:sz w:val="20"/>
+          <w:szCs w:val="20"/>
+        </w:rPr>
+      </w:pPr>
+    </w:p>
+    <w:p>
+      <w:pPr>
+        <w:pStyle w:val="a3"/>
+        <w:numPr>
+          <w:ilvl w:val="0"/>
+          <w:numId w:val="1"/>
+        </w:numPr>
+        <w:rPr>
+          <w:sz w:val="20"/>
+          <w:szCs w:val="20"/>
+        </w:rPr>
+      </w:pPr>
+      <w:r>
+        <w:rPr>
+          <w:sz w:val="20"/>
+          <w:szCs w:val="20"/>
+        </w:rPr>
+        <w:t>What bits came out well?</w:t>
+      </w:r>
+    </w:p>
+    <w:p>
+      <w:pPr>
+        <w:pStyle w:val="a3"/>
+        <w:numPr>
+          <w:ilvl w:val="0"/>
+          <w:numId w:val="1"/>
+        </w:numPr>
+        <w:rPr>
+          <w:sz w:val="20"/>
+          <w:szCs w:val="20"/>
+        </w:rPr>
+      </w:pPr>
+      <w:r>
+        <w:rPr>
+          <w:sz w:val="20"/>
+          <w:szCs w:val="20"/>
+        </w:rPr>
+        <w:t>What feels the most well realized?</w:t>
+      </w:r>
+    </w:p>
+    <w:p>
+      <w:pPr>
+        <w:pStyle w:val="a3"/>
+        <w:numPr>
+          <w:ilvl w:val="0"/>
+          <w:numId w:val="1"/>
+        </w:numPr>
+        <w:rPr>
+          <w:sz w:val="20"/>
+          <w:szCs w:val="20"/>
+        </w:rPr>
+      </w:pPr>
+      <w:r>
+        <w:rPr>
+          <w:sz w:val="20"/>
+          <w:szCs w:val="20"/>
+        </w:rPr>
+        <w:t>Was I too abstract or fudged it in some bits?</w:t>
+      </w:r>
+    </w:p>
+    <w:p>
+      <w:pPr>
+        <w:pStyle w:val="a3"/>
+        <w:numPr>
+          <w:ilvl w:val="0"/>
+          <w:numId w:val="1"/>
+        </w:numPr>
+        <w:rPr>
+          <w:sz w:val="20"/>
+          <w:szCs w:val="20"/>
+        </w:rPr>
+      </w:pPr>
+      <w:r>
+        <w:rPr>
+          <w:sz w:val="20"/>
+          <w:szCs w:val="20"/>
+        </w:rPr>
+        <w:t>Did I tell about how I felt?</w:t>
+      </w:r>
+    </w:p>
+    <w:p>
+      <w:pPr>
+        <w:pStyle w:val="a3"/>
+        <w:numPr>
+          <w:ilvl w:val="0"/>
+          <w:numId w:val="1"/>
+        </w:numPr>
+        <w:rPr>
+          <w:sz w:val="20"/>
+          <w:szCs w:val="20"/>
+        </w:rPr>
+      </w:pPr>
+      <w:r>
+        <w:rPr>
+          <w:sz w:val="20"/>
+          <w:szCs w:val="20"/>
+        </w:rPr>
+        <w:t>Motivations or feelings of me and other people in the scene?</w:t>
+      </w:r>
+    </w:p>
+    <w:p>
+      <w:pPr>
+        <w:rPr>
+          <w:sz w:val="20"/>
+          <w:szCs w:val="20"/>
+        </w:rPr>
+      </w:pPr>
+    </w:p>
+    <w:p>
+      <w:pPr>
+        <w:rPr>
+          <w:sz w:val="20"/>
+          <w:szCs w:val="20"/>
+        </w:rPr>
+      </w:pPr>
+    </w:p>
+    <w:p>
+      <w:pPr>
+        <w:rPr>
+          <w:sz w:val="20"/>
+          <w:szCs w:val="20"/>
+        </w:rPr>
+      </w:pPr>
+    </w:p>
+    <w:p>
+      <w:pPr>
+        <w:rPr>
+          <w:sz w:val="20"/>
+          <w:szCs w:val="20"/>
+        </w:rPr>
+      </w:pPr>
+    </w:p>
+    <w:p>
+      <w:pPr>
+        <w:rPr>
+          <w:sz w:val="20"/>
+          <w:szCs w:val="20"/>
+        </w:rPr>
+      </w:pPr>
+    </w:p>
+    <w:p>
+      <w:pPr>
+        <w:rPr>
+          <w:sz w:val="20"/>
+          <w:szCs w:val="20"/>
+        </w:rPr>
+      </w:pPr>
+    </w:p>
+    <w:p>
+      <w:pPr>
+        <w:rPr>
+          <w:sz w:val="20"/>
+          <w:szCs w:val="20"/>
+        </w:rPr>
+      </w:pPr>
+    </w:p>
+    <w:p>
+      <w:pPr>
+        <w:rPr>
+          <w:sz w:val="20"/>
+          <w:szCs w:val="20"/>
+        </w:rPr>
+      </w:pPr>
+    </w:p>
+    <w:p>
+      <w:pPr>
+        <w:rPr>
+          <w:sz w:val="20"/>
+          <w:szCs w:val="20"/>
+        </w:rPr>
+      </w:pPr>
+    </w:p>
+    <w:p>
+      <w:pPr>
+        <w:rPr>
+          <w:sz w:val="20"/>
+          <w:szCs w:val="20"/>
+        </w:rPr>
+      </w:pPr>
+    </w:p>
+    <w:p>
+      <w:pPr>
+        <w:rPr>
+          <w:sz w:val="20"/>
+          <w:szCs w:val="20"/>
+        </w:rPr>
+      </w:pPr>
+      <w:r>
+        <w:rPr>
+          <w:sz w:val="20"/>
+          <w:szCs w:val="20"/>
+        </w:rPr>
+        <w:lastRenderedPageBreak/>
+        <w:t>Week Four Day Three</w:t>
       </w:r>
       <w:bookmarkStart w:id="0" w:name="_GoBack"/>
       <w:bookmarkEnd w:id="0"/>
@@ -11024,7 +10383,7 @@
     <w:lsdException w:name="Table Web 2" w:semiHidden="1" w:unhideWhenUsed="1"/>
     <w:lsdException w:name="Table Web 3" w:semiHidden="1" w:unhideWhenUsed="1"/>
     <w:lsdException w:name="Balloon Text" w:semiHidden="1" w:unhideWhenUsed="1"/>
-    <w:lsdException w:name="Table Grid" w:semiHidden="1" w:uiPriority="59" w:unhideWhenUsed="1"/>
+    <w:lsdException w:name="Table Grid" w:uiPriority="59"/>
     <w:lsdException w:name="Table Theme" w:semiHidden="1" w:unhideWhenUsed="1"/>
     <w:lsdException w:name="Placeholder Text" w:semiHidden="1"/>
     <w:lsdException w:name="No Spacing" w:uiPriority="1" w:qFormat="1"/>
@@ -11598,7 +10957,7 @@
 </file>
 
 <file path=customXml/itemProps1.xml><?xml version="1.0" encoding="utf-8"?>
-<ds:datastoreItem xmlns:ds="http://schemas.openxmlformats.org/officeDocument/2006/customXml" ds:itemID="{EFF5DD83-B2C6-4A22-AEDF-3E550CD2700C}">
+<ds:datastoreItem xmlns:ds="http://schemas.openxmlformats.org/officeDocument/2006/customXml" ds:itemID="{D8B0FA50-5B4D-4282-919B-EFD88F1EC8D5}">
   <ds:schemaRefs>
     <ds:schemaRef ds:uri="http://schemas.openxmlformats.org/officeDocument/2006/bibliography"/>
   </ds:schemaRefs>

</xml_diff>

<commit_message>
Week Four Day Two edited
</commit_message>
<xml_diff>
--- a/C80K/C80K.docx
+++ b/C80K/C80K.docx
@@ -9617,31 +9617,15 @@
           <w:sz w:val="20"/>
           <w:szCs w:val="20"/>
         </w:rPr>
-        <w:t xml:space="preserve">The softly wafting dust accentuated the gentle sunlight passing through the shutters in small tight clusters was unbelievably beautiful. I woke up, the coarse mattress </w:t>
-      </w:r>
-      <w:r>
-        <w:rPr>
-          <w:sz w:val="20"/>
-          <w:szCs w:val="20"/>
-        </w:rPr>
-        <w:t>on the floor on which I slept</w:t>
-      </w:r>
-      <w:r>
-        <w:rPr>
-          <w:sz w:val="20"/>
-          <w:szCs w:val="20"/>
-        </w:rPr>
-        <w:t xml:space="preserve"> felt to my </w:t>
-      </w:r>
-      <w:proofErr w:type="spellStart"/>
-      <w:r>
-        <w:rPr>
-          <w:sz w:val="20"/>
-          <w:szCs w:val="20"/>
-        </w:rPr>
-        <w:t>fingures</w:t>
-      </w:r>
-      <w:proofErr w:type="spellEnd"/>
+        <w:t xml:space="preserve">The softly wafting dust accentuated the gentle sunlight passing through the shutters in small tight clusters was unbelievably beautiful. I woke up, the coarse mattress on the floor on which I slept felt to my </w:t>
+      </w:r>
+      <w:r>
+        <w:rPr>
+          <w:sz w:val="20"/>
+          <w:szCs w:val="20"/>
+        </w:rPr>
+        <w:t>fingers</w:t>
+      </w:r>
       <w:r>
         <w:rPr>
           <w:sz w:val="20"/>
@@ -9649,21 +9633,35 @@
         </w:rPr>
         <w:t xml:space="preserve"> like a </w:t>
       </w:r>
-      <w:proofErr w:type="spellStart"/>
-      <w:r>
-        <w:rPr>
-          <w:sz w:val="20"/>
-          <w:szCs w:val="20"/>
-        </w:rPr>
-        <w:t>braill</w:t>
-      </w:r>
-      <w:proofErr w:type="spellEnd"/>
-      <w:r>
-        <w:rPr>
-          <w:sz w:val="20"/>
-          <w:szCs w:val="20"/>
-        </w:rPr>
-        <w:t xml:space="preserve"> book holding years upon years of stories untold. I </w:t>
+      <w:r>
+        <w:rPr>
+          <w:sz w:val="20"/>
+          <w:szCs w:val="20"/>
+        </w:rPr>
+        <w:t>braille</w:t>
+      </w:r>
+      <w:r>
+        <w:rPr>
+          <w:sz w:val="20"/>
+          <w:szCs w:val="20"/>
+        </w:rPr>
+        <w:t xml:space="preserve"> book </w:t>
+      </w:r>
+      <w:r>
+        <w:rPr>
+          <w:sz w:val="20"/>
+          <w:szCs w:val="20"/>
+        </w:rPr>
+        <w:t>telling</w:t>
+      </w:r>
+      <w:bookmarkStart w:id="0" w:name="_GoBack"/>
+      <w:bookmarkEnd w:id="0"/>
+      <w:r>
+        <w:rPr>
+          <w:sz w:val="20"/>
+          <w:szCs w:val="20"/>
+        </w:rPr>
+        <w:t xml:space="preserve"> years upon years of stories untold. I </w:t>
       </w:r>
       <w:r>
         <w:rPr>
@@ -9963,8 +9961,6 @@
         <w:lastRenderedPageBreak/>
         <w:t>Week Four Day Three</w:t>
       </w:r>
-      <w:bookmarkStart w:id="0" w:name="_GoBack"/>
-      <w:bookmarkEnd w:id="0"/>
     </w:p>
     <w:sectPr>
       <w:pgSz w:w="12240" w:h="15840"/>
@@ -10957,7 +10953,7 @@
 </file>
 
 <file path=customXml/itemProps1.xml><?xml version="1.0" encoding="utf-8"?>
-<ds:datastoreItem xmlns:ds="http://schemas.openxmlformats.org/officeDocument/2006/customXml" ds:itemID="{D8B0FA50-5B4D-4282-919B-EFD88F1EC8D5}">
+<ds:datastoreItem xmlns:ds="http://schemas.openxmlformats.org/officeDocument/2006/customXml" ds:itemID="{F6E7F94E-93B2-4686-9737-3FA2E35FF948}">
   <ds:schemaRefs>
     <ds:schemaRef ds:uri="http://schemas.openxmlformats.org/officeDocument/2006/bibliography"/>
   </ds:schemaRefs>

</xml_diff>

<commit_message>
Week Four, Day three
</commit_message>
<xml_diff>
--- a/C80K/C80K.docx
+++ b/C80K/C80K.docx
@@ -9744,244 +9744,621 @@
           <w:sz w:val="20"/>
           <w:szCs w:val="20"/>
         </w:rPr>
-        <w:t>d its call – Ther</w:t>
-      </w:r>
+        <w:t>d its call – There were video games to be played!</w:t>
+      </w:r>
+    </w:p>
+    <w:p>
+      <w:pPr>
+        <w:rPr>
+          <w:sz w:val="20"/>
+          <w:szCs w:val="20"/>
+        </w:rPr>
+      </w:pPr>
+      <w:r>
+        <w:rPr>
+          <w:sz w:val="20"/>
+          <w:szCs w:val="20"/>
+        </w:rPr>
+        <w:t>Running back to the room in which I slept, I started connecting the old cathode tube television set to the ancient Atari knockoff which was the console we had at the time, “…the red and yellow cables into the console” I mumbled to myself, as I plugged one side</w:t>
+      </w:r>
+    </w:p>
+    <w:p>
+      <w:pPr>
+        <w:rPr>
+          <w:sz w:val="20"/>
+          <w:szCs w:val="20"/>
+        </w:rPr>
+      </w:pPr>
+    </w:p>
+    <w:p>
+      <w:pPr>
+        <w:rPr>
+          <w:sz w:val="20"/>
+          <w:szCs w:val="20"/>
+        </w:rPr>
+      </w:pPr>
+    </w:p>
+    <w:p>
+      <w:pPr>
+        <w:pStyle w:val="a3"/>
+        <w:numPr>
+          <w:ilvl w:val="0"/>
+          <w:numId w:val="1"/>
+        </w:numPr>
+        <w:rPr>
+          <w:sz w:val="20"/>
+          <w:szCs w:val="20"/>
+        </w:rPr>
+      </w:pPr>
+      <w:r>
+        <w:rPr>
+          <w:sz w:val="20"/>
+          <w:szCs w:val="20"/>
+        </w:rPr>
+        <w:t>What bits came out well?</w:t>
+      </w:r>
+    </w:p>
+    <w:p>
+      <w:pPr>
+        <w:pStyle w:val="a3"/>
+        <w:numPr>
+          <w:ilvl w:val="0"/>
+          <w:numId w:val="1"/>
+        </w:numPr>
+        <w:rPr>
+          <w:sz w:val="20"/>
+          <w:szCs w:val="20"/>
+        </w:rPr>
+      </w:pPr>
+      <w:r>
+        <w:rPr>
+          <w:sz w:val="20"/>
+          <w:szCs w:val="20"/>
+        </w:rPr>
+        <w:t>What feels the most well realized?</w:t>
+      </w:r>
+    </w:p>
+    <w:p>
+      <w:pPr>
+        <w:pStyle w:val="a3"/>
+        <w:numPr>
+          <w:ilvl w:val="0"/>
+          <w:numId w:val="1"/>
+        </w:numPr>
+        <w:rPr>
+          <w:sz w:val="20"/>
+          <w:szCs w:val="20"/>
+        </w:rPr>
+      </w:pPr>
+      <w:r>
+        <w:rPr>
+          <w:sz w:val="20"/>
+          <w:szCs w:val="20"/>
+        </w:rPr>
+        <w:t>Was I too abstract or fudged it in some bits?</w:t>
+      </w:r>
+    </w:p>
+    <w:p>
+      <w:pPr>
+        <w:pStyle w:val="a3"/>
+        <w:numPr>
+          <w:ilvl w:val="0"/>
+          <w:numId w:val="1"/>
+        </w:numPr>
+        <w:rPr>
+          <w:sz w:val="20"/>
+          <w:szCs w:val="20"/>
+        </w:rPr>
+      </w:pPr>
+      <w:r>
+        <w:rPr>
+          <w:sz w:val="20"/>
+          <w:szCs w:val="20"/>
+        </w:rPr>
+        <w:t>Did I tell about how I felt?</w:t>
+      </w:r>
+    </w:p>
+    <w:p>
+      <w:pPr>
+        <w:pStyle w:val="a3"/>
+        <w:numPr>
+          <w:ilvl w:val="0"/>
+          <w:numId w:val="1"/>
+        </w:numPr>
+        <w:rPr>
+          <w:sz w:val="20"/>
+          <w:szCs w:val="20"/>
+        </w:rPr>
+      </w:pPr>
+      <w:r>
+        <w:rPr>
+          <w:sz w:val="20"/>
+          <w:szCs w:val="20"/>
+        </w:rPr>
+        <w:t>Motivations or feelings of me and other people in the scene?</w:t>
+      </w:r>
+    </w:p>
+    <w:p>
+      <w:pPr>
+        <w:rPr>
+          <w:sz w:val="20"/>
+          <w:szCs w:val="20"/>
+        </w:rPr>
+      </w:pPr>
+    </w:p>
+    <w:p>
+      <w:pPr>
+        <w:rPr>
+          <w:sz w:val="20"/>
+          <w:szCs w:val="20"/>
+        </w:rPr>
+      </w:pPr>
+    </w:p>
+    <w:p>
+      <w:pPr>
+        <w:rPr>
+          <w:sz w:val="20"/>
+          <w:szCs w:val="20"/>
+        </w:rPr>
+      </w:pPr>
+    </w:p>
+    <w:p>
+      <w:pPr>
+        <w:rPr>
+          <w:sz w:val="20"/>
+          <w:szCs w:val="20"/>
+        </w:rPr>
+      </w:pPr>
+    </w:p>
+    <w:p>
+      <w:pPr>
+        <w:rPr>
+          <w:sz w:val="20"/>
+          <w:szCs w:val="20"/>
+        </w:rPr>
+      </w:pPr>
+    </w:p>
+    <w:p>
+      <w:pPr>
+        <w:rPr>
+          <w:sz w:val="20"/>
+          <w:szCs w:val="20"/>
+        </w:rPr>
+      </w:pPr>
+    </w:p>
+    <w:p>
+      <w:pPr>
+        <w:rPr>
+          <w:sz w:val="20"/>
+          <w:szCs w:val="20"/>
+        </w:rPr>
+      </w:pPr>
+    </w:p>
+    <w:p>
+      <w:pPr>
+        <w:rPr>
+          <w:sz w:val="20"/>
+          <w:szCs w:val="20"/>
+        </w:rPr>
+      </w:pPr>
+    </w:p>
+    <w:p>
+      <w:pPr>
+        <w:rPr>
+          <w:sz w:val="20"/>
+          <w:szCs w:val="20"/>
+        </w:rPr>
+      </w:pPr>
+    </w:p>
+    <w:p>
+      <w:pPr>
+        <w:rPr>
+          <w:sz w:val="20"/>
+          <w:szCs w:val="20"/>
+        </w:rPr>
+      </w:pPr>
+    </w:p>
+    <w:p>
+      <w:pPr>
+        <w:rPr>
+          <w:sz w:val="20"/>
+          <w:szCs w:val="20"/>
+        </w:rPr>
+      </w:pPr>
+      <w:r>
+        <w:rPr>
+          <w:sz w:val="20"/>
+          <w:szCs w:val="20"/>
+        </w:rPr>
+        <w:lastRenderedPageBreak/>
+        <w:t>Week Four Day Three</w:t>
+      </w:r>
+    </w:p>
+    <w:p>
+      <w:pPr>
+        <w:pStyle w:val="a3"/>
+        <w:numPr>
+          <w:ilvl w:val="0"/>
+          <w:numId w:val="1"/>
+        </w:numPr>
+        <w:rPr>
+          <w:sz w:val="20"/>
+          <w:szCs w:val="20"/>
+        </w:rPr>
+      </w:pPr>
+      <w:r>
+        <w:rPr>
+          <w:sz w:val="20"/>
+          <w:szCs w:val="20"/>
+        </w:rPr>
+        <w:t>Take last weeks stuff and write it – as a NOVEL!</w:t>
+      </w:r>
+    </w:p>
+    <w:p>
+      <w:pPr>
+        <w:pStyle w:val="a3"/>
+        <w:numPr>
+          <w:ilvl w:val="0"/>
+          <w:numId w:val="1"/>
+        </w:numPr>
+        <w:rPr>
+          <w:sz w:val="20"/>
+          <w:szCs w:val="20"/>
+        </w:rPr>
+      </w:pPr>
+      <w:r>
+        <w:rPr>
+          <w:sz w:val="20"/>
+          <w:szCs w:val="20"/>
+        </w:rPr>
+        <w:t>Give it a name</w:t>
+      </w:r>
+      <w:r>
+        <w:rPr>
+          <w:sz w:val="20"/>
+          <w:szCs w:val="20"/>
+        </w:rPr>
+        <w:t xml:space="preserve"> – vaguely evocative and mysterious, like… Shades of November or Drowning in Mist, or whatever</w:t>
+      </w:r>
+    </w:p>
+    <w:p>
+      <w:pPr>
+        <w:pStyle w:val="a3"/>
+        <w:numPr>
+          <w:ilvl w:val="0"/>
+          <w:numId w:val="1"/>
+        </w:numPr>
+        <w:rPr>
+          <w:sz w:val="20"/>
+          <w:szCs w:val="20"/>
+        </w:rPr>
+      </w:pPr>
+      <w:r>
+        <w:rPr>
+          <w:sz w:val="20"/>
+          <w:szCs w:val="20"/>
+        </w:rPr>
+        <w:t>Name an author – not you!</w:t>
+      </w:r>
+    </w:p>
+    <w:p>
+      <w:pPr>
+        <w:pStyle w:val="a3"/>
+        <w:numPr>
+          <w:ilvl w:val="0"/>
+          <w:numId w:val="1"/>
+        </w:numPr>
+        <w:rPr>
+          <w:sz w:val="20"/>
+          <w:szCs w:val="20"/>
+        </w:rPr>
+      </w:pPr>
+      <w:r>
+        <w:rPr>
+          <w:sz w:val="20"/>
+          <w:szCs w:val="20"/>
+        </w:rPr>
+        <w:t xml:space="preserve">Third person, climactic scene – pump it full of </w:t>
+      </w:r>
+      <w:r>
+        <w:rPr>
+          <w:sz w:val="20"/>
+          <w:szCs w:val="20"/>
+        </w:rPr>
+        <w:t>metaphor</w:t>
+      </w:r>
+      <w:r>
+        <w:rPr>
+          <w:sz w:val="20"/>
+          <w:szCs w:val="20"/>
+        </w:rPr>
+        <w:t xml:space="preserve">, </w:t>
+      </w:r>
+      <w:proofErr w:type="spellStart"/>
+      <w:r>
+        <w:rPr>
+          <w:sz w:val="20"/>
+          <w:szCs w:val="20"/>
+        </w:rPr>
+        <w:t>similies</w:t>
+      </w:r>
+      <w:proofErr w:type="spellEnd"/>
+      <w:r>
+        <w:rPr>
+          <w:sz w:val="20"/>
+          <w:szCs w:val="20"/>
+        </w:rPr>
+        <w:t>, EVERYTHING is pregnant with EMOTION!!!!</w:t>
+      </w:r>
+      <w:r>
+        <w:rPr>
+          <w:sz w:val="20"/>
+          <w:szCs w:val="20"/>
+        </w:rPr>
+        <w:t xml:space="preserve"> Stylistic over-saturation</w:t>
+      </w:r>
+      <w:r>
+        <w:rPr>
+          <w:sz w:val="20"/>
+          <w:szCs w:val="20"/>
+        </w:rPr>
+        <w:t>! Dripping with linguistic flourishes! Convey how artistic YOU and your STORY are!</w:t>
+      </w:r>
+    </w:p>
+    <w:p>
+      <w:pPr>
+        <w:rPr>
+          <w:sz w:val="20"/>
+          <w:szCs w:val="20"/>
+        </w:rPr>
+      </w:pPr>
+      <w:r>
+        <w:rPr>
+          <w:sz w:val="20"/>
+          <w:szCs w:val="20"/>
+        </w:rPr>
+        <w:t xml:space="preserve">Phillip </w:t>
+      </w:r>
+      <w:r>
+        <w:rPr>
+          <w:sz w:val="20"/>
+          <w:szCs w:val="20"/>
+        </w:rPr>
+        <w:t>t</w:t>
+      </w:r>
+      <w:r>
+        <w:rPr>
+          <w:sz w:val="20"/>
+          <w:szCs w:val="20"/>
+        </w:rPr>
+        <w:t>he</w:t>
+      </w:r>
+      <w:r>
+        <w:rPr>
+          <w:sz w:val="20"/>
+          <w:szCs w:val="20"/>
+        </w:rPr>
+        <w:t xml:space="preserve"> M</w:t>
+      </w:r>
+      <w:r>
+        <w:rPr>
+          <w:sz w:val="20"/>
+          <w:szCs w:val="20"/>
+        </w:rPr>
+        <w:t xml:space="preserve">agnificent – Mysteries from </w:t>
+      </w:r>
+      <w:r>
+        <w:rPr>
+          <w:sz w:val="20"/>
+          <w:szCs w:val="20"/>
+        </w:rPr>
+        <w:t xml:space="preserve">a </w:t>
+      </w:r>
+      <w:proofErr w:type="gramStart"/>
+      <w:r>
+        <w:rPr>
+          <w:sz w:val="20"/>
+          <w:szCs w:val="20"/>
+        </w:rPr>
+        <w:t>long remembered</w:t>
+      </w:r>
+      <w:proofErr w:type="gramEnd"/>
+      <w:r>
+        <w:rPr>
+          <w:sz w:val="20"/>
+          <w:szCs w:val="20"/>
+        </w:rPr>
+        <w:t xml:space="preserve"> </w:t>
+      </w:r>
+      <w:r>
+        <w:rPr>
+          <w:sz w:val="20"/>
+          <w:szCs w:val="20"/>
+        </w:rPr>
+        <w:t>home</w:t>
+      </w:r>
+    </w:p>
+    <w:p>
+      <w:pPr>
+        <w:rPr>
+          <w:sz w:val="20"/>
+          <w:szCs w:val="20"/>
+        </w:rPr>
+      </w:pPr>
+      <w:r>
+        <w:rPr>
+          <w:sz w:val="20"/>
+          <w:szCs w:val="20"/>
+        </w:rPr>
+        <w:t xml:space="preserve">The mattress </w:t>
+      </w:r>
+      <w:proofErr w:type="spellStart"/>
+      <w:r>
+        <w:rPr>
+          <w:sz w:val="20"/>
+          <w:szCs w:val="20"/>
+        </w:rPr>
+        <w:t>coarsness</w:t>
+      </w:r>
+      <w:proofErr w:type="spellEnd"/>
+      <w:r>
+        <w:rPr>
+          <w:sz w:val="20"/>
+          <w:szCs w:val="20"/>
+        </w:rPr>
+        <w:t xml:space="preserve"> felt like the sands of time slipping away between our </w:t>
+      </w:r>
+      <w:proofErr w:type="spellStart"/>
+      <w:r>
+        <w:rPr>
+          <w:sz w:val="20"/>
+          <w:szCs w:val="20"/>
+        </w:rPr>
+        <w:t>fingures</w:t>
+      </w:r>
+      <w:proofErr w:type="spellEnd"/>
+      <w:r>
+        <w:rPr>
+          <w:sz w:val="20"/>
+          <w:szCs w:val="20"/>
+        </w:rPr>
+        <w:t xml:space="preserve">, time soft yet grainy that embodies the smoothness of the day contrasted by the roughness of eternity. He rose from a sleep </w:t>
+      </w:r>
+      <w:proofErr w:type="spellStart"/>
+      <w:r>
+        <w:rPr>
+          <w:sz w:val="20"/>
+          <w:szCs w:val="20"/>
+        </w:rPr>
+        <w:t>frought</w:t>
+      </w:r>
+      <w:proofErr w:type="spellEnd"/>
+      <w:r>
+        <w:rPr>
+          <w:sz w:val="20"/>
+          <w:szCs w:val="20"/>
+        </w:rPr>
+        <w:t xml:space="preserve"> with long forgotten dreams of futures untold and fates transpiring, of possible paths for life in parallel worlds, where tiny changes meant the world was never again the same. His eyes surveyed the scene like a </w:t>
+      </w:r>
+      <w:proofErr w:type="spellStart"/>
+      <w:r>
+        <w:rPr>
+          <w:sz w:val="20"/>
+          <w:szCs w:val="20"/>
+        </w:rPr>
+        <w:t>wisened</w:t>
+      </w:r>
+      <w:proofErr w:type="spellEnd"/>
+      <w:r>
+        <w:rPr>
+          <w:sz w:val="20"/>
+          <w:szCs w:val="20"/>
+        </w:rPr>
+        <w:t xml:space="preserve"> sailor seeing the ocean for the first time in years, absorbing every little eddy of reality and drinking in the </w:t>
+      </w:r>
+      <w:proofErr w:type="spellStart"/>
+      <w:r>
+        <w:rPr>
+          <w:sz w:val="20"/>
+          <w:szCs w:val="20"/>
+        </w:rPr>
+        <w:t>mojoust</w:t>
+      </w:r>
+      <w:proofErr w:type="spellEnd"/>
+      <w:r>
+        <w:rPr>
+          <w:sz w:val="20"/>
+          <w:szCs w:val="20"/>
+        </w:rPr>
+        <w:t xml:space="preserve"> of it all</w:t>
+      </w:r>
+      <w:r>
+        <w:rPr>
+          <w:sz w:val="20"/>
+          <w:szCs w:val="20"/>
+        </w:rPr>
+        <w:t xml:space="preserve"> with equal thirst. The pigeons cooed outside </w:t>
+      </w:r>
+      <w:proofErr w:type="gramStart"/>
+      <w:r>
+        <w:rPr>
+          <w:sz w:val="20"/>
+          <w:szCs w:val="20"/>
+        </w:rPr>
+        <w:t>the  ancient</w:t>
+      </w:r>
+      <w:proofErr w:type="gramEnd"/>
+      <w:r>
+        <w:rPr>
+          <w:sz w:val="20"/>
+          <w:szCs w:val="20"/>
+        </w:rPr>
+        <w:t xml:space="preserve"> windows dripping sound into the void that was the morning’s silent preparation for the onslaught that the day would bring. The child that we speak of has triumphed over this world’s challenges, large and small, for ten consecutive years</w:t>
+      </w:r>
+      <w:r>
+        <w:rPr>
+          <w:sz w:val="20"/>
+          <w:szCs w:val="20"/>
+        </w:rPr>
+        <w:t xml:space="preserve">, his caring yet firm mother still asleep on the old metallic bed near which he </w:t>
+      </w:r>
+      <w:proofErr w:type="gramStart"/>
+      <w:r>
+        <w:rPr>
+          <w:sz w:val="20"/>
+          <w:szCs w:val="20"/>
+        </w:rPr>
+        <w:t>lie</w:t>
+      </w:r>
+      <w:proofErr w:type="gramEnd"/>
+      <w:r>
+        <w:rPr>
+          <w:sz w:val="20"/>
+          <w:szCs w:val="20"/>
+        </w:rPr>
+        <w:t xml:space="preserve">. Rising from sleep like a shadow of the past rises from the tomb of yesterday, he went to relieve himself from the troubles and </w:t>
+      </w:r>
+      <w:proofErr w:type="spellStart"/>
+      <w:r>
+        <w:rPr>
+          <w:sz w:val="20"/>
+          <w:szCs w:val="20"/>
+        </w:rPr>
+        <w:t>turbulations</w:t>
+      </w:r>
+      <w:proofErr w:type="spellEnd"/>
+      <w:r>
+        <w:rPr>
+          <w:sz w:val="20"/>
+          <w:szCs w:val="20"/>
+        </w:rPr>
+        <w:t xml:space="preserve"> of the night in the nearby toilet, emptying himself of dreams and sands of sleep as well as cleansing his body in preparation for all that the world may throw upon him today.</w:t>
+      </w:r>
+    </w:p>
+    <w:p>
+      <w:pPr>
+        <w:rPr>
+          <w:sz w:val="20"/>
+          <w:szCs w:val="20"/>
+        </w:rPr>
+      </w:pPr>
+      <w:r>
+        <w:rPr>
+          <w:sz w:val="20"/>
+          <w:szCs w:val="20"/>
+        </w:rPr>
+        <w:t>He exited, observing the oh so familiar kitchen, the smell of a warm, still slumbering house encompassed in every detail – the redness of the wooden kitchen table, the flimsiness of the chairs, the tiny rust specs on the formerly white windowsills. The large, fluffy mahogany-green chair beaconed to him, drawing his attention, whispering promises of comfort</w:t>
+      </w:r>
+    </w:p>
+    <w:p>
+      <w:pPr>
+        <w:rPr>
+          <w:sz w:val="20"/>
+          <w:szCs w:val="20"/>
+        </w:rPr>
+      </w:pPr>
       <w:bookmarkStart w:id="0" w:name="_GoBack"/>
       <w:bookmarkEnd w:id="0"/>
-      <w:r>
-        <w:rPr>
-          <w:sz w:val="20"/>
-          <w:szCs w:val="20"/>
-        </w:rPr>
-        <w:t>e were video games to be played!</w:t>
-      </w:r>
-    </w:p>
-    <w:p>
-      <w:pPr>
-        <w:rPr>
-          <w:sz w:val="20"/>
-          <w:szCs w:val="20"/>
-        </w:rPr>
-      </w:pPr>
-      <w:r>
-        <w:rPr>
-          <w:sz w:val="20"/>
-          <w:szCs w:val="20"/>
-        </w:rPr>
-        <w:t>Running back to the room in which I slept, I started connecting the old cathode tube television set to the ancient Atari knockoff which was the console we had at the time, “…the red and yellow cables into the console” I mumbled to myself, as I plugged one side</w:t>
-      </w:r>
-    </w:p>
-    <w:p>
-      <w:pPr>
-        <w:rPr>
-          <w:sz w:val="20"/>
-          <w:szCs w:val="20"/>
-        </w:rPr>
-      </w:pPr>
-    </w:p>
-    <w:p>
-      <w:pPr>
-        <w:rPr>
-          <w:sz w:val="20"/>
-          <w:szCs w:val="20"/>
-        </w:rPr>
-      </w:pPr>
-    </w:p>
-    <w:p>
-      <w:pPr>
-        <w:pStyle w:val="a3"/>
-        <w:numPr>
-          <w:ilvl w:val="0"/>
-          <w:numId w:val="1"/>
-        </w:numPr>
-        <w:rPr>
-          <w:sz w:val="20"/>
-          <w:szCs w:val="20"/>
-        </w:rPr>
-      </w:pPr>
-      <w:r>
-        <w:rPr>
-          <w:sz w:val="20"/>
-          <w:szCs w:val="20"/>
-        </w:rPr>
-        <w:t>What bits came out well?</w:t>
-      </w:r>
-    </w:p>
-    <w:p>
-      <w:pPr>
-        <w:pStyle w:val="a3"/>
-        <w:numPr>
-          <w:ilvl w:val="0"/>
-          <w:numId w:val="1"/>
-        </w:numPr>
-        <w:rPr>
-          <w:sz w:val="20"/>
-          <w:szCs w:val="20"/>
-        </w:rPr>
-      </w:pPr>
-      <w:r>
-        <w:rPr>
-          <w:sz w:val="20"/>
-          <w:szCs w:val="20"/>
-        </w:rPr>
-        <w:t>What feels the most well realized?</w:t>
-      </w:r>
-    </w:p>
-    <w:p>
-      <w:pPr>
-        <w:pStyle w:val="a3"/>
-        <w:numPr>
-          <w:ilvl w:val="0"/>
-          <w:numId w:val="1"/>
-        </w:numPr>
-        <w:rPr>
-          <w:sz w:val="20"/>
-          <w:szCs w:val="20"/>
-        </w:rPr>
-      </w:pPr>
-      <w:r>
-        <w:rPr>
-          <w:sz w:val="20"/>
-          <w:szCs w:val="20"/>
-        </w:rPr>
-        <w:t>Was I too abstract or fudged it in some bits?</w:t>
-      </w:r>
-    </w:p>
-    <w:p>
-      <w:pPr>
-        <w:pStyle w:val="a3"/>
-        <w:numPr>
-          <w:ilvl w:val="0"/>
-          <w:numId w:val="1"/>
-        </w:numPr>
-        <w:rPr>
-          <w:sz w:val="20"/>
-          <w:szCs w:val="20"/>
-        </w:rPr>
-      </w:pPr>
-      <w:r>
-        <w:rPr>
-          <w:sz w:val="20"/>
-          <w:szCs w:val="20"/>
-        </w:rPr>
-        <w:t>Did I tell about how I felt?</w:t>
-      </w:r>
-    </w:p>
-    <w:p>
-      <w:pPr>
-        <w:pStyle w:val="a3"/>
-        <w:numPr>
-          <w:ilvl w:val="0"/>
-          <w:numId w:val="1"/>
-        </w:numPr>
-        <w:rPr>
-          <w:sz w:val="20"/>
-          <w:szCs w:val="20"/>
-        </w:rPr>
-      </w:pPr>
-      <w:r>
-        <w:rPr>
-          <w:sz w:val="20"/>
-          <w:szCs w:val="20"/>
-        </w:rPr>
-        <w:t>Motivations or feelings of me and other people in the scene?</w:t>
-      </w:r>
-    </w:p>
-    <w:p>
-      <w:pPr>
-        <w:rPr>
-          <w:sz w:val="20"/>
-          <w:szCs w:val="20"/>
-        </w:rPr>
-      </w:pPr>
-    </w:p>
-    <w:p>
-      <w:pPr>
-        <w:rPr>
-          <w:sz w:val="20"/>
-          <w:szCs w:val="20"/>
-        </w:rPr>
-      </w:pPr>
-    </w:p>
-    <w:p>
-      <w:pPr>
-        <w:rPr>
-          <w:sz w:val="20"/>
-          <w:szCs w:val="20"/>
-        </w:rPr>
-      </w:pPr>
-    </w:p>
-    <w:p>
-      <w:pPr>
-        <w:rPr>
-          <w:sz w:val="20"/>
-          <w:szCs w:val="20"/>
-        </w:rPr>
-      </w:pPr>
-    </w:p>
-    <w:p>
-      <w:pPr>
-        <w:rPr>
-          <w:sz w:val="20"/>
-          <w:szCs w:val="20"/>
-        </w:rPr>
-      </w:pPr>
-    </w:p>
-    <w:p>
-      <w:pPr>
-        <w:rPr>
-          <w:sz w:val="20"/>
-          <w:szCs w:val="20"/>
-        </w:rPr>
-      </w:pPr>
-    </w:p>
-    <w:p>
-      <w:pPr>
-        <w:rPr>
-          <w:sz w:val="20"/>
-          <w:szCs w:val="20"/>
-        </w:rPr>
-      </w:pPr>
-    </w:p>
-    <w:p>
-      <w:pPr>
-        <w:rPr>
-          <w:sz w:val="20"/>
-          <w:szCs w:val="20"/>
-        </w:rPr>
-      </w:pPr>
-    </w:p>
-    <w:p>
-      <w:pPr>
-        <w:rPr>
-          <w:sz w:val="20"/>
-          <w:szCs w:val="20"/>
-        </w:rPr>
-      </w:pPr>
-    </w:p>
-    <w:p>
-      <w:pPr>
-        <w:rPr>
-          <w:sz w:val="20"/>
-          <w:szCs w:val="20"/>
-        </w:rPr>
-      </w:pPr>
-    </w:p>
-    <w:p>
-      <w:pPr>
-        <w:rPr>
-          <w:sz w:val="20"/>
-          <w:szCs w:val="20"/>
-        </w:rPr>
-      </w:pPr>
-      <w:r>
-        <w:rPr>
-          <w:sz w:val="20"/>
-          <w:szCs w:val="20"/>
-        </w:rPr>
-        <w:lastRenderedPageBreak/>
-        <w:t>Week Four Day Three</w:t>
-      </w:r>
     </w:p>
     <w:sectPr>
       <w:pgSz w:w="12240" w:h="15840"/>
@@ -10974,7 +11351,7 @@
 </file>
 
 <file path=customXml/itemProps1.xml><?xml version="1.0" encoding="utf-8"?>
-<ds:datastoreItem xmlns:ds="http://schemas.openxmlformats.org/officeDocument/2006/customXml" ds:itemID="{32DEE93C-DAF6-44FE-938A-AFD040661BC9}">
+<ds:datastoreItem xmlns:ds="http://schemas.openxmlformats.org/officeDocument/2006/customXml" ds:itemID="{81453F45-FC85-440B-A15C-E622E3A9B040}">
   <ds:schemaRefs>
     <ds:schemaRef ds:uri="http://schemas.openxmlformats.org/officeDocument/2006/bibliography"/>
   </ds:schemaRefs>

</xml_diff>

<commit_message>
End of week four - elements of style
</commit_message>
<xml_diff>
--- a/C80K/C80K.docx
+++ b/C80K/C80K.docx
@@ -86,15 +86,7 @@
           <w:szCs w:val="20"/>
           <w:lang w:val="en-AU"/>
         </w:rPr>
-        <w:t xml:space="preserve">, Olivia Richardson, Shawna Kane, David masters, Shill Drab, Congruent Virtue, Felicity Yung, Minh Ng, Conrad Versatile, Dave Hutchinson*, Nora </w:t>
-      </w:r>
-      <w:r>
-        <w:rPr>
-          <w:sz w:val="20"/>
-          <w:szCs w:val="20"/>
-          <w:lang w:val="en-AU"/>
-        </w:rPr>
-        <w:t xml:space="preserve">Phillips, Donna Barber, Bert Muller, Swan </w:t>
+        <w:t xml:space="preserve">, Olivia Richardson, Shawna Kane, David masters, Shill Drab, Congruent Virtue, Felicity Yung, Minh Ng, Conrad Versatile, Dave Hutchinson*, Nora Phillips, Donna Barber, Bert Muller, Swan </w:t>
       </w:r>
       <w:proofErr w:type="spellStart"/>
       <w:r>
@@ -472,15 +464,7 @@
           <w:szCs w:val="20"/>
           <w:lang w:val="en-AU"/>
         </w:rPr>
-        <w:t>,</w:t>
-      </w:r>
-      <w:r>
-        <w:rPr>
-          <w:sz w:val="20"/>
-          <w:szCs w:val="20"/>
-          <w:lang w:val="en-AU"/>
-        </w:rPr>
-        <w:t xml:space="preserve"> Billy </w:t>
+        <w:t xml:space="preserve">, Billy </w:t>
       </w:r>
       <w:proofErr w:type="spellStart"/>
       <w:r>
@@ -722,15 +706,7 @@
                 <w:szCs w:val="20"/>
                 <w:lang w:val="en-AU"/>
               </w:rPr>
-              <w:t>Point</w:t>
-            </w:r>
-            <w:r>
-              <w:rPr>
-                <w:sz w:val="20"/>
-                <w:szCs w:val="20"/>
-                <w:lang w:val="en-AU"/>
-              </w:rPr>
-              <w:t>less</w:t>
+              <w:t>Pointless</w:t>
             </w:r>
           </w:p>
         </w:tc>
@@ -1300,15 +1276,7 @@
                 <w:szCs w:val="20"/>
                 <w:lang w:val="en-AU"/>
               </w:rPr>
-              <w:t xml:space="preserve">Prim (Prim and </w:t>
-            </w:r>
-            <w:r>
-              <w:rPr>
-                <w:sz w:val="20"/>
-                <w:szCs w:val="20"/>
-                <w:lang w:val="en-AU"/>
-              </w:rPr>
-              <w:t>proper)</w:t>
+              <w:t>Prim (Prim and proper)</w:t>
             </w:r>
           </w:p>
         </w:tc>
@@ -1912,15 +1880,7 @@
           <w:szCs w:val="20"/>
           <w:lang w:val="en-AU"/>
         </w:rPr>
-        <w:t xml:space="preserve">Fill a barrel with stuff – can be good, can be </w:t>
-      </w:r>
-      <w:r>
-        <w:rPr>
-          <w:sz w:val="20"/>
-          <w:szCs w:val="20"/>
-          <w:lang w:val="en-AU"/>
-        </w:rPr>
-        <w:t>bad ones, jokes, parody, deliberately shit ideas, etc.</w:t>
+        <w:t>Fill a barrel with stuff – can be good, can be bad ones, jokes, parody, deliberately shit ideas, etc.</w:t>
       </w:r>
     </w:p>
     <w:p>
@@ -2043,15 +2003,7 @@
           <w:szCs w:val="20"/>
           <w:lang w:val="en-AU"/>
         </w:rPr>
-        <w:t xml:space="preserve"> convince a crowd t</w:t>
-      </w:r>
-      <w:r>
-        <w:rPr>
-          <w:sz w:val="20"/>
-          <w:szCs w:val="20"/>
-          <w:lang w:val="en-AU"/>
-        </w:rPr>
-        <w:t>o do something</w:t>
+        <w:t xml:space="preserve"> convince a crowd to do something</w:t>
       </w:r>
     </w:p>
     <w:p>
@@ -2211,15 +2163,7 @@
           <w:szCs w:val="20"/>
           <w:lang w:val="en-AU"/>
         </w:rPr>
-        <w:t>Someone r</w:t>
-      </w:r>
-      <w:r>
-        <w:rPr>
-          <w:sz w:val="20"/>
-          <w:szCs w:val="20"/>
-          <w:lang w:val="en-AU"/>
-        </w:rPr>
-        <w:t>eplaced a semicolon with a Greek comma in their code</w:t>
+        <w:t>Someone replaced a semicolon with a Greek comma in their code</w:t>
       </w:r>
     </w:p>
     <w:p>
@@ -2307,15 +2251,7 @@
           <w:szCs w:val="20"/>
           <w:lang w:val="en-AU"/>
         </w:rPr>
-        <w:t>All screens a</w:t>
-      </w:r>
-      <w:r>
-        <w:rPr>
-          <w:sz w:val="20"/>
-          <w:szCs w:val="20"/>
-          <w:lang w:val="en-AU"/>
-        </w:rPr>
-        <w:t>re blank</w:t>
+        <w:t>All screens are blank</w:t>
       </w:r>
     </w:p>
     <w:p>
@@ -2501,15 +2437,7 @@
           <w:szCs w:val="20"/>
           <w:lang w:val="en-AU"/>
         </w:rPr>
-        <w:t xml:space="preserve"> out </w:t>
-      </w:r>
-      <w:r>
-        <w:rPr>
-          <w:sz w:val="20"/>
-          <w:szCs w:val="20"/>
-          <w:lang w:val="en-AU"/>
-        </w:rPr>
-        <w:t>of milk</w:t>
+        <w:t xml:space="preserve"> out of milk</w:t>
       </w:r>
     </w:p>
     <w:p>
@@ -2619,15 +2547,7 @@
           <w:szCs w:val="20"/>
           <w:lang w:val="en-AU"/>
         </w:rPr>
-        <w:t>Trying to return a book, but the librarians w</w:t>
-      </w:r>
-      <w:r>
-        <w:rPr>
-          <w:sz w:val="20"/>
-          <w:szCs w:val="20"/>
-          <w:lang w:val="en-AU"/>
-        </w:rPr>
-        <w:t>on’t accept the book until it is returned?</w:t>
+        <w:t>Trying to return a book, but the librarians won’t accept the book until it is returned?</w:t>
       </w:r>
     </w:p>
     <w:p>
@@ -2747,15 +2667,7 @@
           <w:szCs w:val="20"/>
           <w:lang w:val="en-AU"/>
         </w:rPr>
-        <w:t xml:space="preserve">Must talk to the very </w:t>
-      </w:r>
-      <w:r>
-        <w:rPr>
-          <w:sz w:val="20"/>
-          <w:szCs w:val="20"/>
-          <w:lang w:val="en-AU"/>
-        </w:rPr>
-        <w:t>beautiful stranger, but the ugly friend is distracting</w:t>
+        <w:t>Must talk to the very beautiful stranger, but the ugly friend is distracting</w:t>
       </w:r>
     </w:p>
     <w:p>
@@ -2892,15 +2804,7 @@
           <w:szCs w:val="20"/>
           <w:lang w:val="en-AU"/>
         </w:rPr>
-        <w:t xml:space="preserve">List physical </w:t>
-      </w:r>
-      <w:r>
-        <w:rPr>
-          <w:sz w:val="20"/>
-          <w:szCs w:val="20"/>
-          <w:lang w:val="en-AU"/>
-        </w:rPr>
-        <w:t>character descriptions – everything that makes a character unique:</w:t>
+        <w:t>List physical character descriptions – everything that makes a character unique:</w:t>
       </w:r>
     </w:p>
     <w:p>
@@ -3020,15 +2924,7 @@
           <w:szCs w:val="20"/>
           <w:lang w:val="en-AU"/>
         </w:rPr>
-        <w:t>Aubur</w:t>
-      </w:r>
-      <w:r>
-        <w:rPr>
-          <w:sz w:val="20"/>
-          <w:szCs w:val="20"/>
-          <w:lang w:val="en-AU"/>
-        </w:rPr>
-        <w:t>n Hair</w:t>
+        <w:t>Auburn Hair</w:t>
       </w:r>
     </w:p>
     <w:p>
@@ -3248,15 +3144,7 @@
           <w:szCs w:val="20"/>
           <w:lang w:val="en-AU"/>
         </w:rPr>
-        <w:t>Always wearing one green item – no more</w:t>
-      </w:r>
-      <w:r>
-        <w:rPr>
-          <w:sz w:val="20"/>
-          <w:szCs w:val="20"/>
-          <w:lang w:val="en-AU"/>
-        </w:rPr>
-        <w:t>, no less</w:t>
+        <w:t>Always wearing one green item – no more, no less</w:t>
       </w:r>
     </w:p>
     <w:p>
@@ -3737,15 +3625,7 @@
           <w:szCs w:val="20"/>
           <w:lang w:val="en-AU"/>
         </w:rPr>
-        <w:t xml:space="preserve">Battle </w:t>
-      </w:r>
-      <w:r>
-        <w:rPr>
-          <w:sz w:val="20"/>
-          <w:szCs w:val="20"/>
-          <w:lang w:val="en-AU"/>
-        </w:rPr>
-        <w:t>Pagoda, Floor one, room five!</w:t>
+        <w:t>Battle Pagoda, Floor one, room five!</w:t>
       </w:r>
     </w:p>
     <w:p>
@@ -3806,15 +3686,7 @@
           <w:szCs w:val="20"/>
           <w:lang w:val="en-AU"/>
         </w:rPr>
-        <w:t>Books I always wanted to read an</w:t>
-      </w:r>
-      <w:r>
-        <w:rPr>
-          <w:sz w:val="20"/>
-          <w:szCs w:val="20"/>
-          <w:lang w:val="en-AU"/>
-        </w:rPr>
-        <w:t>d never read:</w:t>
+        <w:t>Books I always wanted to read and never read:</w:t>
       </w:r>
     </w:p>
     <w:p>
@@ -4054,15 +3926,7 @@
           <w:szCs w:val="20"/>
           <w:lang w:val="en-AU"/>
         </w:rPr>
-        <w:t xml:space="preserve">Four Hour </w:t>
-      </w:r>
-      <w:r>
-        <w:rPr>
-          <w:sz w:val="20"/>
-          <w:szCs w:val="20"/>
-          <w:lang w:val="en-AU"/>
-        </w:rPr>
-        <w:t>Series</w:t>
+        <w:t>Four Hour Series</w:t>
       </w:r>
     </w:p>
     <w:p>
@@ -4796,14 +4660,7 @@
           <w:sz w:val="20"/>
           <w:szCs w:val="20"/>
         </w:rPr>
-        <w:t>Lists are useful! Do</w:t>
-      </w:r>
-      <w:r>
-        <w:rPr>
-          <w:sz w:val="20"/>
-          <w:szCs w:val="20"/>
-        </w:rPr>
-        <w:t xml:space="preserve"> them! (If they are </w:t>
+        <w:t xml:space="preserve">Lists are useful! Do them! (If they are </w:t>
       </w:r>
       <w:proofErr w:type="gramStart"/>
       <w:r>
@@ -4914,109 +4771,191 @@
           <w:sz w:val="20"/>
           <w:szCs w:val="20"/>
         </w:rPr>
+        <w:t>A rubber ducky, dressed like a British cop</w:t>
+      </w:r>
+    </w:p>
+    <w:p>
+      <w:pPr>
+        <w:pStyle w:val="a3"/>
+        <w:numPr>
+          <w:ilvl w:val="0"/>
+          <w:numId w:val="1"/>
+        </w:numPr>
+        <w:rPr>
+          <w:sz w:val="20"/>
+          <w:szCs w:val="20"/>
+        </w:rPr>
+      </w:pPr>
+      <w:r>
+        <w:rPr>
+          <w:sz w:val="20"/>
+          <w:szCs w:val="20"/>
+        </w:rPr>
+        <w:t>A voodoo doll with red hair, several holes, and LUKE cut into its chest</w:t>
+      </w:r>
+    </w:p>
+    <w:p>
+      <w:pPr>
+        <w:pStyle w:val="a3"/>
+        <w:numPr>
+          <w:ilvl w:val="0"/>
+          <w:numId w:val="1"/>
+        </w:numPr>
+        <w:rPr>
+          <w:sz w:val="20"/>
+          <w:szCs w:val="20"/>
+        </w:rPr>
+      </w:pPr>
+      <w:r>
+        <w:rPr>
+          <w:sz w:val="20"/>
+          <w:szCs w:val="20"/>
+        </w:rPr>
+        <w:t>A faded red wrench with a twisted head</w:t>
+      </w:r>
+    </w:p>
+    <w:p>
+      <w:pPr>
+        <w:pStyle w:val="a3"/>
+        <w:numPr>
+          <w:ilvl w:val="0"/>
+          <w:numId w:val="1"/>
+        </w:numPr>
+        <w:rPr>
+          <w:sz w:val="20"/>
+          <w:szCs w:val="20"/>
+        </w:rPr>
+      </w:pPr>
+      <w:r>
+        <w:rPr>
+          <w:sz w:val="20"/>
+          <w:szCs w:val="20"/>
+        </w:rPr>
+        <w:t>A small colored mirror with ridiculously sharp protrusions shaped like cat ears</w:t>
+      </w:r>
+    </w:p>
+    <w:p>
+      <w:pPr>
+        <w:pStyle w:val="a3"/>
+        <w:numPr>
+          <w:ilvl w:val="0"/>
+          <w:numId w:val="1"/>
+        </w:numPr>
+        <w:rPr>
+          <w:sz w:val="20"/>
+          <w:szCs w:val="20"/>
+        </w:rPr>
+      </w:pPr>
+      <w:r>
+        <w:rPr>
+          <w:sz w:val="20"/>
+          <w:szCs w:val="20"/>
+        </w:rPr>
+        <w:t xml:space="preserve">A bag full of teeth, some white, some yellow, other in </w:t>
+      </w:r>
+      <w:proofErr w:type="gramStart"/>
+      <w:r>
+        <w:rPr>
+          <w:sz w:val="20"/>
+          <w:szCs w:val="20"/>
+        </w:rPr>
+        <w:t>various different</w:t>
+      </w:r>
+      <w:proofErr w:type="gramEnd"/>
+      <w:r>
+        <w:rPr>
+          <w:sz w:val="20"/>
+          <w:szCs w:val="20"/>
+        </w:rPr>
+        <w:t xml:space="preserve"> colors</w:t>
+      </w:r>
+    </w:p>
+    <w:p>
+      <w:pPr>
+        <w:pStyle w:val="a3"/>
+        <w:numPr>
+          <w:ilvl w:val="0"/>
+          <w:numId w:val="1"/>
+        </w:numPr>
+        <w:rPr>
+          <w:sz w:val="20"/>
+          <w:szCs w:val="20"/>
+        </w:rPr>
+      </w:pPr>
+      <w:r>
+        <w:rPr>
+          <w:sz w:val="20"/>
+          <w:szCs w:val="20"/>
+        </w:rPr>
+        <w:t>Magic components – herbs, powders in sacks, bats wings, etc.</w:t>
+      </w:r>
+    </w:p>
+    <w:p>
+      <w:pPr>
+        <w:pStyle w:val="a3"/>
+        <w:numPr>
+          <w:ilvl w:val="0"/>
+          <w:numId w:val="1"/>
+        </w:numPr>
+        <w:rPr>
+          <w:sz w:val="20"/>
+          <w:szCs w:val="20"/>
+        </w:rPr>
+      </w:pPr>
+      <w:r>
+        <w:rPr>
+          <w:sz w:val="20"/>
+          <w:szCs w:val="20"/>
+        </w:rPr>
+        <w:t>A knife, rusting at the hilt and in generally poor condition, with the emblem of a koi on it</w:t>
+      </w:r>
+    </w:p>
+    <w:p>
+      <w:pPr>
+        <w:pStyle w:val="a3"/>
+        <w:numPr>
+          <w:ilvl w:val="0"/>
+          <w:numId w:val="1"/>
+        </w:numPr>
+        <w:rPr>
+          <w:sz w:val="20"/>
+          <w:szCs w:val="20"/>
+        </w:rPr>
+      </w:pPr>
+      <w:r>
+        <w:rPr>
+          <w:sz w:val="20"/>
+          <w:szCs w:val="20"/>
+        </w:rPr>
+        <w:t>A folded scarf with a dragon imprint, rugged and full of holes</w:t>
+      </w:r>
+    </w:p>
+    <w:p>
+      <w:pPr>
+        <w:pStyle w:val="a3"/>
+        <w:numPr>
+          <w:ilvl w:val="0"/>
+          <w:numId w:val="1"/>
+        </w:numPr>
+        <w:rPr>
+          <w:sz w:val="20"/>
+          <w:szCs w:val="20"/>
+        </w:rPr>
+      </w:pPr>
+      <w:r>
+        <w:rPr>
+          <w:sz w:val="20"/>
+          <w:szCs w:val="20"/>
+        </w:rPr>
         <w:t xml:space="preserve">A </w:t>
       </w:r>
-      <w:r>
-        <w:rPr>
-          <w:sz w:val="20"/>
-          <w:szCs w:val="20"/>
-        </w:rPr>
-        <w:t>rubber ducky, dressed like a British cop</w:t>
-      </w:r>
-    </w:p>
-    <w:p>
-      <w:pPr>
-        <w:pStyle w:val="a3"/>
-        <w:numPr>
-          <w:ilvl w:val="0"/>
-          <w:numId w:val="1"/>
-        </w:numPr>
-        <w:rPr>
-          <w:sz w:val="20"/>
-          <w:szCs w:val="20"/>
-        </w:rPr>
-      </w:pPr>
-      <w:r>
-        <w:rPr>
-          <w:sz w:val="20"/>
-          <w:szCs w:val="20"/>
-        </w:rPr>
-        <w:t>A voodoo doll with red hair, several holes, and LUKE cut into its chest</w:t>
-      </w:r>
-    </w:p>
-    <w:p>
-      <w:pPr>
-        <w:pStyle w:val="a3"/>
-        <w:numPr>
-          <w:ilvl w:val="0"/>
-          <w:numId w:val="1"/>
-        </w:numPr>
-        <w:rPr>
-          <w:sz w:val="20"/>
-          <w:szCs w:val="20"/>
-        </w:rPr>
-      </w:pPr>
-      <w:r>
-        <w:rPr>
-          <w:sz w:val="20"/>
-          <w:szCs w:val="20"/>
-        </w:rPr>
-        <w:t>A faded red wrench with a twisted head</w:t>
-      </w:r>
-    </w:p>
-    <w:p>
-      <w:pPr>
-        <w:pStyle w:val="a3"/>
-        <w:numPr>
-          <w:ilvl w:val="0"/>
-          <w:numId w:val="1"/>
-        </w:numPr>
-        <w:rPr>
-          <w:sz w:val="20"/>
-          <w:szCs w:val="20"/>
-        </w:rPr>
-      </w:pPr>
-      <w:r>
-        <w:rPr>
-          <w:sz w:val="20"/>
-          <w:szCs w:val="20"/>
-        </w:rPr>
-        <w:t>A small colored mirror with ridiculously sharp protrusions shaped like cat ears</w:t>
-      </w:r>
-    </w:p>
-    <w:p>
-      <w:pPr>
-        <w:pStyle w:val="a3"/>
-        <w:numPr>
-          <w:ilvl w:val="0"/>
-          <w:numId w:val="1"/>
-        </w:numPr>
-        <w:rPr>
-          <w:sz w:val="20"/>
-          <w:szCs w:val="20"/>
-        </w:rPr>
-      </w:pPr>
-      <w:r>
-        <w:rPr>
-          <w:sz w:val="20"/>
-          <w:szCs w:val="20"/>
-        </w:rPr>
-        <w:t>A bag full of teeth, som</w:t>
-      </w:r>
-      <w:r>
-        <w:rPr>
-          <w:sz w:val="20"/>
-          <w:szCs w:val="20"/>
-        </w:rPr>
-        <w:t xml:space="preserve">e white, some yellow, other in </w:t>
-      </w:r>
       <w:proofErr w:type="gramStart"/>
       <w:r>
         <w:rPr>
           <w:sz w:val="20"/>
           <w:szCs w:val="20"/>
         </w:rPr>
-        <w:t>various different</w:t>
+        <w:t>well maintained</w:t>
       </w:r>
       <w:proofErr w:type="gramEnd"/>
       <w:r>
@@ -5024,109 +4963,6 @@
           <w:sz w:val="20"/>
           <w:szCs w:val="20"/>
         </w:rPr>
-        <w:t xml:space="preserve"> colors</w:t>
-      </w:r>
-    </w:p>
-    <w:p>
-      <w:pPr>
-        <w:pStyle w:val="a3"/>
-        <w:numPr>
-          <w:ilvl w:val="0"/>
-          <w:numId w:val="1"/>
-        </w:numPr>
-        <w:rPr>
-          <w:sz w:val="20"/>
-          <w:szCs w:val="20"/>
-        </w:rPr>
-      </w:pPr>
-      <w:r>
-        <w:rPr>
-          <w:sz w:val="20"/>
-          <w:szCs w:val="20"/>
-        </w:rPr>
-        <w:t>Magic components – herbs, powders in sacks, bats wings, etc.</w:t>
-      </w:r>
-    </w:p>
-    <w:p>
-      <w:pPr>
-        <w:pStyle w:val="a3"/>
-        <w:numPr>
-          <w:ilvl w:val="0"/>
-          <w:numId w:val="1"/>
-        </w:numPr>
-        <w:rPr>
-          <w:sz w:val="20"/>
-          <w:szCs w:val="20"/>
-        </w:rPr>
-      </w:pPr>
-      <w:r>
-        <w:rPr>
-          <w:sz w:val="20"/>
-          <w:szCs w:val="20"/>
-        </w:rPr>
-        <w:t>A knife, rusting at the hilt and in generally poor condition, with the emblem of a koi on it</w:t>
-      </w:r>
-    </w:p>
-    <w:p>
-      <w:pPr>
-        <w:pStyle w:val="a3"/>
-        <w:numPr>
-          <w:ilvl w:val="0"/>
-          <w:numId w:val="1"/>
-        </w:numPr>
-        <w:rPr>
-          <w:sz w:val="20"/>
-          <w:szCs w:val="20"/>
-        </w:rPr>
-      </w:pPr>
-      <w:r>
-        <w:rPr>
-          <w:sz w:val="20"/>
-          <w:szCs w:val="20"/>
-        </w:rPr>
-        <w:t>A folded scarf with a dragon imprint, rugged a</w:t>
-      </w:r>
-      <w:r>
-        <w:rPr>
-          <w:sz w:val="20"/>
-          <w:szCs w:val="20"/>
-        </w:rPr>
-        <w:t>nd full of holes</w:t>
-      </w:r>
-    </w:p>
-    <w:p>
-      <w:pPr>
-        <w:pStyle w:val="a3"/>
-        <w:numPr>
-          <w:ilvl w:val="0"/>
-          <w:numId w:val="1"/>
-        </w:numPr>
-        <w:rPr>
-          <w:sz w:val="20"/>
-          <w:szCs w:val="20"/>
-        </w:rPr>
-      </w:pPr>
-      <w:r>
-        <w:rPr>
-          <w:sz w:val="20"/>
-          <w:szCs w:val="20"/>
-        </w:rPr>
-        <w:t xml:space="preserve">A </w:t>
-      </w:r>
-      <w:proofErr w:type="gramStart"/>
-      <w:r>
-        <w:rPr>
-          <w:sz w:val="20"/>
-          <w:szCs w:val="20"/>
-        </w:rPr>
-        <w:t>well maintained</w:t>
-      </w:r>
-      <w:proofErr w:type="gramEnd"/>
-      <w:r>
-        <w:rPr>
-          <w:sz w:val="20"/>
-          <w:szCs w:val="20"/>
-        </w:rPr>
         <w:t xml:space="preserve"> wooden staircase leading down into darkness</w:t>
       </w:r>
     </w:p>
@@ -5187,14 +5023,7 @@
           <w:sz w:val="20"/>
           <w:szCs w:val="20"/>
         </w:rPr>
-        <w:t xml:space="preserve">A burnt half of a picture, of the protagonist next to what </w:t>
-      </w:r>
-      <w:r>
-        <w:rPr>
-          <w:sz w:val="20"/>
-          <w:szCs w:val="20"/>
-        </w:rPr>
-        <w:t>seems like another person</w:t>
+        <w:t>A burnt half of a picture, of the protagonist next to what seems like another person</w:t>
       </w:r>
     </w:p>
     <w:p>
@@ -5274,14 +5103,7 @@
           <w:sz w:val="20"/>
           <w:szCs w:val="20"/>
         </w:rPr>
-        <w:t xml:space="preserve">Several border collie </w:t>
-      </w:r>
-      <w:r>
-        <w:rPr>
-          <w:sz w:val="20"/>
-          <w:szCs w:val="20"/>
-        </w:rPr>
-        <w:t>puppies, playing with miniature sheep</w:t>
+        <w:t>Several border collie puppies, playing with miniature sheep</w:t>
       </w:r>
     </w:p>
     <w:p>
@@ -5461,14 +5283,7 @@
           <w:sz w:val="20"/>
           <w:szCs w:val="20"/>
         </w:rPr>
-        <w:t>If you’re slowing down, it’s not because you’re running out of stu</w:t>
-      </w:r>
-      <w:r>
-        <w:rPr>
-          <w:sz w:val="20"/>
-          <w:szCs w:val="20"/>
-        </w:rPr>
-        <w:t>ff – it’s because you’re filtering</w:t>
+        <w:t>If you’re slowing down, it’s not because you’re running out of stuff – it’s because you’re filtering</w:t>
       </w:r>
     </w:p>
     <w:p>
@@ -5548,14 +5363,7 @@
           <w:sz w:val="20"/>
           <w:szCs w:val="20"/>
         </w:rPr>
-        <w:t xml:space="preserve"> I guess. That’s the thing I’ll use for this story. I hope it’ll make sense in the end. You’ll see. Until t</w:t>
-      </w:r>
-      <w:r>
-        <w:rPr>
-          <w:sz w:val="20"/>
-          <w:szCs w:val="20"/>
-        </w:rPr>
-        <w:t xml:space="preserve">hen, I was sitting in my room – or, more likely, the </w:t>
+        <w:t xml:space="preserve"> I guess. That’s the thing I’ll use for this story. I hope it’ll make sense in the end. You’ll see. Until then, I was sitting in my room – or, more likely, the </w:t>
       </w:r>
       <w:proofErr w:type="spellStart"/>
       <w:r>
@@ -5571,28 +5379,7 @@
           <w:sz w:val="20"/>
           <w:szCs w:val="20"/>
         </w:rPr>
-        <w:t xml:space="preserve"> of my room – and enjoying the view. Life is good – I was powerful, known, influential even, and all this inside this little haven I carved with blood (mostly others) and sweat (mostly cold) and t</w:t>
-      </w:r>
-      <w:r>
-        <w:rPr>
-          <w:sz w:val="20"/>
-          <w:szCs w:val="20"/>
-        </w:rPr>
-        <w:t>ears (entirely virtual ones). IT was my throne, my grand palace, this tiny, tiny room in the center of the Metropolis. Its name is long gone to the archives of who gives a fuck, but it is all that the world is today. At least, all that matters of the world</w:t>
-      </w:r>
-      <w:r>
-        <w:rPr>
-          <w:sz w:val="20"/>
-          <w:szCs w:val="20"/>
-        </w:rPr>
-        <w:t xml:space="preserve"> today. It is the shining, glistening heart of the entire virtual world known as Otherworld 1. Otherworld 1 was the first virtual world created – ran entirely on the cloud, for seamless integration into your life – with the explicit purpose of being the la</w:t>
-      </w:r>
-      <w:r>
-        <w:rPr>
-          <w:sz w:val="20"/>
-          <w:szCs w:val="20"/>
-        </w:rPr>
-        <w:t xml:space="preserve">st haven of humanity. Let’s face it, dear reader, even if you’re not living in this world, yours is probably shit. I mean, when was the </w:t>
+        <w:t xml:space="preserve"> of my room – and enjoying the view. Life is good – I was powerful, known, influential even, and all this inside this little haven I carved with blood (mostly others) and sweat (mostly cold) and tears (entirely virtual ones). IT was my throne, my grand palace, this tiny, tiny room in the center of the Metropolis. Its name is long gone to the archives of who gives a fuck, but it is all that the world is today. At least, all that matters of the world today. It is the shining, glistening heart of the entire virtual world known as Otherworld 1. Otherworld 1 was the first virtual world created – ran entirely on the cloud, for seamless integration into your life – with the explicit purpose of being the last haven of humanity. Let’s face it, dear reader, even if you’re not living in this world, yours is probably shit. I mean, when was the </w:t>
       </w:r>
       <w:proofErr w:type="spellStart"/>
       <w:r>
@@ -5608,28 +5395,7 @@
           <w:sz w:val="20"/>
           <w:szCs w:val="20"/>
         </w:rPr>
-        <w:t xml:space="preserve"> time you did something great? Dangerous? EXPLOSIVE? When was the last time your heart was beating not due to the a</w:t>
-      </w:r>
-      <w:r>
-        <w:rPr>
-          <w:sz w:val="20"/>
-          <w:szCs w:val="20"/>
-        </w:rPr>
-        <w:t>drenaline rush that is brought by stress, but because you’ve done something truly fantastic? When was the last time you’ve given your tired comrades a rousing speech, to try and lift their spirits for one last charge into enemy fire? When was the last time</w:t>
-      </w:r>
-      <w:r>
-        <w:rPr>
-          <w:sz w:val="20"/>
-          <w:szCs w:val="20"/>
-        </w:rPr>
-        <w:t xml:space="preserve"> you’ve led an entire country into victory? Have closed a deal or played political games or even perhaps killed somebody? I bet never. Yet I did. This is how I got to the center of Metropolis – by being the very best. OR, at least, so I lie to myself often</w:t>
-      </w:r>
-      <w:r>
-        <w:rPr>
-          <w:sz w:val="20"/>
-          <w:szCs w:val="20"/>
-        </w:rPr>
-        <w:t xml:space="preserve">. In fact, I’m somewhat average – just lucky. Lucky to be at the right place at the right time. </w:t>
+        <w:t xml:space="preserve"> time you did something great? Dangerous? EXPLOSIVE? When was the last time your heart was beating not due to the adrenaline rush that is brought by stress, but because you’ve done something truly fantastic? When was the last time you’ve given your tired comrades a rousing speech, to try and lift their spirits for one last charge into enemy fire? When was the last time you’ve led an entire country into victory? Have closed a deal or played political games or even perhaps killed somebody? I bet never. Yet I did. This is how I got to the center of Metropolis – by being the very best. OR, at least, so I lie to myself often. In fact, I’m somewhat average – just lucky. Lucky to be at the right place at the right time. </w:t>
       </w:r>
     </w:p>
     <w:p>
@@ -5676,14 +5442,7 @@
           <w:sz w:val="20"/>
           <w:szCs w:val="20"/>
         </w:rPr>
-        <w:t xml:space="preserve"> my money every m</w:t>
-      </w:r>
-      <w:r>
-        <w:rPr>
-          <w:sz w:val="20"/>
-          <w:szCs w:val="20"/>
-        </w:rPr>
-        <w:t xml:space="preserve">onth, I could use all the money saved that month to buy one meter. One. Square. Meter. In center Metropolis. Even not really a good meter. A shitty meter, on the outskirts, </w:t>
+        <w:t xml:space="preserve"> my money every month, I could use all the money saved that month to buy one meter. One. Square. Meter. In center Metropolis. Even not really a good meter. A shitty meter, on the outskirts, </w:t>
       </w:r>
       <w:proofErr w:type="gramStart"/>
       <w:r>
@@ -5715,21 +5474,7 @@
           <w:sz w:val="20"/>
           <w:szCs w:val="20"/>
         </w:rPr>
-        <w:t>). This place, this tiny shelte</w:t>
-      </w:r>
-      <w:r>
-        <w:rPr>
-          <w:sz w:val="20"/>
-          <w:szCs w:val="20"/>
-        </w:rPr>
-        <w:t>r which cost more than most castles and some countries in Africa was given to me by Grandfather. Not my actual grandfather, he died before I was born, I mean The Grandfather – the Emperor, the ruler, the master of the Thousand planet imperium of Otherworld</w:t>
-      </w:r>
-      <w:r>
-        <w:rPr>
-          <w:sz w:val="20"/>
-          <w:szCs w:val="20"/>
-        </w:rPr>
-        <w:t xml:space="preserve"> 1. He </w:t>
+        <w:t xml:space="preserve">). This place, this tiny shelter which cost more than most castles and some countries in Africa was given to me by Grandfather. Not my actual grandfather, he died before I was born, I mean The Grandfather – the Emperor, the ruler, the master of the Thousand planet imperium of Otherworld 1. He </w:t>
       </w:r>
       <w:proofErr w:type="spellStart"/>
       <w:r>
@@ -5904,14 +5649,7 @@
           <w:sz w:val="20"/>
           <w:szCs w:val="20"/>
         </w:rPr>
-        <w:t xml:space="preserve">Free write – Keep going, try not to stop. If </w:t>
-      </w:r>
-      <w:r>
-        <w:rPr>
-          <w:sz w:val="20"/>
-          <w:szCs w:val="20"/>
-        </w:rPr>
-        <w:t>you’re stuck switch voices, scenes, fall back on lists, work on the muscle – train the puppy.</w:t>
+        <w:t>Free write – Keep going, try not to stop. If you’re stuck switch voices, scenes, fall back on lists, work on the muscle – train the puppy.</w:t>
       </w:r>
     </w:p>
     <w:p>
@@ -5950,14 +5688,7 @@
           <w:sz w:val="20"/>
           <w:szCs w:val="20"/>
         </w:rPr>
-        <w:t xml:space="preserve"> all around, the squirrels running up and down the trees all around the autumnal cemetery, carrying nuts, seeds of spring, and the souls o</w:t>
-      </w:r>
-      <w:r>
-        <w:rPr>
-          <w:sz w:val="20"/>
-          <w:szCs w:val="20"/>
-        </w:rPr>
-        <w:t xml:space="preserve">f the dead, you notice one particularly large squirrel – a golden chestnut squirrel, with shiny eyes and a large, fluffy tail – </w:t>
+        <w:t xml:space="preserve"> all around, the squirrels running up and down the trees all around the autumnal cemetery, carrying nuts, seeds of spring, and the souls of the dead, you notice one particularly large squirrel – a golden chestnut squirrel, with shiny eyes and a large, fluffy tail – </w:t>
       </w:r>
       <w:proofErr w:type="spellStart"/>
       <w:r>
@@ -5988,14 +5719,7 @@
           <w:sz w:val="20"/>
           <w:szCs w:val="20"/>
         </w:rPr>
-        <w:t>You look around to see if you’re alone and see no-one – not a soul, in fact. You approach the odd squirrel, and</w:t>
-      </w:r>
-      <w:r>
-        <w:rPr>
-          <w:sz w:val="20"/>
-          <w:szCs w:val="20"/>
-        </w:rPr>
-        <w:t xml:space="preserve"> it rushes ahead, down the path, and stops. Looking back at you, seemingly calling out to you to follow it. As you begin to follow it you notice a glint of green in one of its rather large </w:t>
+        <w:t xml:space="preserve">You look around to see if you’re alone and see no-one – not a soul, in fact. You approach the odd squirrel, and it rushes ahead, down the path, and stops. Looking back at you, seemingly calling out to you to follow it. As you begin to follow it you notice a glint of green in one of its rather large </w:t>
       </w:r>
       <w:proofErr w:type="gramStart"/>
       <w:r>
@@ -6011,57 +5735,22 @@
           <w:sz w:val="20"/>
           <w:szCs w:val="20"/>
         </w:rPr>
-        <w:t xml:space="preserve"> are surprised to see that it is an earring – a silver ear</w:t>
-      </w:r>
-      <w:r>
-        <w:rPr>
-          <w:sz w:val="20"/>
-          <w:szCs w:val="20"/>
-        </w:rPr>
-        <w:t>ing with a jade stone embedded in its midst. The squirrel ducks into a small hole near one of the tombstones at the cemetery, and you come to a halt – the hole is obviously too small for you, and odd as it might be to have a ridiculously beautiful squirrel</w:t>
-      </w:r>
-      <w:r>
-        <w:rPr>
-          <w:sz w:val="20"/>
-          <w:szCs w:val="20"/>
-        </w:rPr>
-        <w:t xml:space="preserve"> run ahead of you and wear an earring, you cannot fit in the tiny hole through which it just ran. Or can you? You go down on all four, peering around to make sure no one sees you in this moment of silliness, and try to fit a hand into the hold. Your hand f</w:t>
-      </w:r>
-      <w:r>
-        <w:rPr>
-          <w:sz w:val="20"/>
-          <w:szCs w:val="20"/>
-        </w:rPr>
-        <w:t>its a little past the wrist, yet no more. No, you cannot fit in there. What were you thinking? As you stand up a soft chuckle makes you turn around, only to see the squirrel standing on top of one of the other tombstones, looking around innocently and pret</w:t>
-      </w:r>
-      <w:r>
-        <w:rPr>
-          <w:sz w:val="20"/>
-          <w:szCs w:val="20"/>
-        </w:rPr>
-        <w:t>ending not to have noticed you sticking your hand into a grave.</w:t>
-      </w:r>
-    </w:p>
-    <w:p>
-      <w:pPr>
-        <w:rPr>
-          <w:sz w:val="20"/>
-          <w:szCs w:val="20"/>
-        </w:rPr>
-      </w:pPr>
-      <w:r>
-        <w:rPr>
-          <w:sz w:val="20"/>
-          <w:szCs w:val="20"/>
-        </w:rPr>
-        <w:t xml:space="preserve">The squirrel beacons and you follow – this time towards a large, basalt mausoleum with giant columns and towering arches. It is far bigger than necessary, and you are certain you’ve never </w:t>
-      </w:r>
-      <w:r>
-        <w:rPr>
-          <w:sz w:val="20"/>
-          <w:szCs w:val="20"/>
-        </w:rPr>
-        <w:t xml:space="preserve">seen it before. You’ve been visiting the cemetery </w:t>
+        <w:t xml:space="preserve"> are surprised to see that it is an earring – a silver earing with a jade stone embedded in its midst. The squirrel ducks into a small hole near one of the tombstones at the cemetery, and you come to a halt – the hole is obviously too small for you, and odd as it might be to have a ridiculously beautiful squirrel run ahead of you and wear an earring, you cannot fit in the tiny hole through which it just ran. Or can you? You go down on all four, peering around to make sure no one sees you in this moment of silliness, and try to fit a hand into the hold. Your hand fits a little past the wrist, yet no more. No, you cannot fit in there. What were you thinking? As you stand up a soft chuckle makes you turn around, only to see the squirrel standing on top of one of the other tombstones, looking around innocently and pretending not to have noticed you sticking your hand into a grave.</w:t>
+      </w:r>
+    </w:p>
+    <w:p>
+      <w:pPr>
+        <w:rPr>
+          <w:sz w:val="20"/>
+          <w:szCs w:val="20"/>
+        </w:rPr>
+      </w:pPr>
+      <w:r>
+        <w:rPr>
+          <w:sz w:val="20"/>
+          <w:szCs w:val="20"/>
+        </w:rPr>
+        <w:t xml:space="preserve">The squirrel beacons and you follow – this time towards a large, basalt mausoleum with giant columns and towering arches. It is far bigger than necessary, and you are certain you’ve never seen it before. You’ve been visiting the cemetery </w:t>
       </w:r>
       <w:proofErr w:type="gramStart"/>
       <w:r>
@@ -6077,14 +5766,7 @@
           <w:sz w:val="20"/>
           <w:szCs w:val="20"/>
         </w:rPr>
-        <w:t xml:space="preserve"> since your parents have died, but have never noticed this freakishly large structure, apparently in the middle of the cemetery. Yet as you look around, you can find no other graves, just a </w:t>
-      </w:r>
-      <w:r>
-        <w:rPr>
-          <w:sz w:val="20"/>
-          <w:szCs w:val="20"/>
-        </w:rPr>
-        <w:t xml:space="preserve">path leading back through the trees – a forest, now? – and the squirrel, </w:t>
+        <w:t xml:space="preserve"> since your parents have died, but have never noticed this freakishly large structure, apparently in the middle of the cemetery. Yet as you look around, you can find no other graves, just a path leading back through the trees – a forest, now? – and the squirrel, </w:t>
       </w:r>
       <w:proofErr w:type="gramStart"/>
       <w:r>
@@ -6100,14 +5782,7 @@
           <w:sz w:val="20"/>
           <w:szCs w:val="20"/>
         </w:rPr>
-        <w:t xml:space="preserve"> tail held high, its earring glinting in the soft light of the setting sun, standing near the door to the mausoleum. You approach hesitantly, concerned the mysterious squirrel is </w:t>
-      </w:r>
-      <w:r>
-        <w:rPr>
-          <w:sz w:val="20"/>
-          <w:szCs w:val="20"/>
-        </w:rPr>
-        <w:t xml:space="preserve">messing with you again, yet this time you notice it is different – the door to the giant </w:t>
+        <w:t xml:space="preserve"> tail held high, its earring glinting in the soft light of the setting sun, standing near the door to the mausoleum. You approach hesitantly, concerned the mysterious squirrel is messing with you again, yet this time you notice it is different – the door to the giant </w:t>
       </w:r>
       <w:proofErr w:type="gramStart"/>
       <w:r>
@@ -6159,14 +5834,7 @@
           <w:sz w:val="20"/>
           <w:szCs w:val="20"/>
         </w:rPr>
-        <w:t xml:space="preserve"> </w:t>
-      </w:r>
-      <w:r>
-        <w:rPr>
-          <w:sz w:val="20"/>
-          <w:szCs w:val="20"/>
-        </w:rPr>
-        <w:t>(New word! Woohoo!), guides to the dead, is the reader dead? Etc.</w:t>
+        <w:t xml:space="preserve"> (New word! Woohoo!), guides to the dead, is the reader dead? Etc.</w:t>
       </w:r>
     </w:p>
     <w:p>
@@ -6340,14 +6008,7 @@
           <w:sz w:val="20"/>
           <w:szCs w:val="20"/>
         </w:rPr>
-        <w:t>Few ever consider the stuff which su</w:t>
-      </w:r>
-      <w:r>
-        <w:rPr>
-          <w:sz w:val="20"/>
-          <w:szCs w:val="20"/>
-        </w:rPr>
-        <w:t xml:space="preserve">rrounds them. We live in boxes, </w:t>
+        <w:t xml:space="preserve">Few ever consider the stuff which surrounds them. We live in boxes, </w:t>
       </w:r>
       <w:proofErr w:type="spellStart"/>
       <w:r>
@@ -6379,14 +6040,7 @@
           <w:sz w:val="20"/>
           <w:szCs w:val="20"/>
         </w:rPr>
-        <w:t xml:space="preserve"> stuff, without giving it</w:t>
-      </w:r>
-      <w:r>
-        <w:rPr>
-          <w:sz w:val="20"/>
-          <w:szCs w:val="20"/>
-        </w:rPr>
-        <w:t xml:space="preserve"> a second thought. I am one of those.... “stuff”.</w:t>
+        <w:t xml:space="preserve"> stuff, without giving it a second thought. I am one of those.... “stuff”.</w:t>
       </w:r>
     </w:p>
     <w:p>
@@ -6417,57 +6071,22 @@
           <w:sz w:val="20"/>
           <w:szCs w:val="20"/>
         </w:rPr>
-        <w:t xml:space="preserve"> I will probably still be</w:t>
-      </w:r>
-      <w:r>
-        <w:rPr>
-          <w:sz w:val="20"/>
-          <w:szCs w:val="20"/>
-        </w:rPr>
-        <w:t xml:space="preserve"> in this box. Many people come and go through this box of mine. Sometimes alone, sometimes in pairs, sometimes with smaller people, and rarely they start alone and then someone joins them. These occasions are the most exciting, because the change in the co</w:t>
-      </w:r>
-      <w:r>
-        <w:rPr>
-          <w:sz w:val="20"/>
-          <w:szCs w:val="20"/>
-        </w:rPr>
-        <w:t>mposition of the room changes everything for me. The pattern shifts in an unexpected way, life takes a sudden twist. It’s nice to see them, usually happy.</w:t>
-      </w:r>
-    </w:p>
-    <w:p>
-      <w:pPr>
-        <w:rPr>
-          <w:sz w:val="20"/>
-          <w:szCs w:val="20"/>
-        </w:rPr>
-      </w:pPr>
-      <w:r>
-        <w:rPr>
-          <w:sz w:val="20"/>
-          <w:szCs w:val="20"/>
-        </w:rPr>
-        <w:t>I remember distinctly group of people. They were two tall ones, and two small ones, and they brought a glow of their own – one like me. It was small and colorful, not as large and majestic as I, yet in its own way it was adorable and unique. Its glow was s</w:t>
-      </w:r>
-      <w:r>
-        <w:rPr>
-          <w:sz w:val="20"/>
-          <w:szCs w:val="20"/>
-        </w:rPr>
-        <w:t>ofter than mine, lower, smaller, as if meant for a child. Indeed, the little people seem to like it a lot. Are they children? Are people children born smaller? People seem to change, since I see some of the people who visit my box visiting again, looking a</w:t>
-      </w:r>
-      <w:r>
-        <w:rPr>
-          <w:sz w:val="20"/>
-          <w:szCs w:val="20"/>
-        </w:rPr>
-        <w:t xml:space="preserve"> little different each time, but I don’t think that the change is so dramatic. I’ve never seen a group of people coming and going, with one of them stretching or contracting. It’s odd, but so are people. The small glow was very kind – it said it is with th</w:t>
-      </w:r>
-      <w:r>
-        <w:rPr>
-          <w:sz w:val="20"/>
-          <w:szCs w:val="20"/>
-        </w:rPr>
-        <w:t xml:space="preserve">ese people all the time, in their box. </w:t>
+        <w:t xml:space="preserve"> I will probably still be in this box. Many people come and go through this box of mine. Sometimes alone, sometimes in pairs, sometimes with smaller people, and rarely they start alone and then someone joins them. These occasions are the most exciting, because the change in the composition of the room changes everything for me. The pattern shifts in an unexpected way, life takes a sudden twist. It’s nice to see them, usually happy.</w:t>
+      </w:r>
+    </w:p>
+    <w:p>
+      <w:pPr>
+        <w:rPr>
+          <w:sz w:val="20"/>
+          <w:szCs w:val="20"/>
+        </w:rPr>
+      </w:pPr>
+      <w:r>
+        <w:rPr>
+          <w:sz w:val="20"/>
+          <w:szCs w:val="20"/>
+        </w:rPr>
+        <w:t xml:space="preserve">I remember distinctly group of people. They were two tall ones, and two small ones, and they brought a glow of their own – one like me. It was small and colorful, not as large and majestic as I, yet in its own way it was adorable and unique. Its glow was softer than mine, lower, smaller, as if meant for a child. Indeed, the little people seem to like it a lot. Are they children? Are people children born smaller? People seem to change, since I see some of the people who visit my box visiting again, looking a little different each time, but I don’t think that the change is so dramatic. I’ve never seen a group of people coming and going, with one of them stretching or contracting. It’s odd, but so are people. The small glow was very kind – it said it is with these people all the time, in their box. </w:t>
       </w:r>
       <w:proofErr w:type="gramStart"/>
       <w:r>
@@ -6498,14 +6117,7 @@
           <w:sz w:val="20"/>
           <w:szCs w:val="20"/>
         </w:rPr>
-        <w:t>W</w:t>
-      </w:r>
-      <w:r>
-        <w:rPr>
-          <w:sz w:val="20"/>
-          <w:szCs w:val="20"/>
-        </w:rPr>
-        <w:t xml:space="preserve">e talked a lot, the little glow and I. </w:t>
+        <w:t xml:space="preserve">We talked a lot, the little glow and I. </w:t>
       </w:r>
       <w:proofErr w:type="gramStart"/>
       <w:r>
@@ -6521,14 +6133,7 @@
           <w:sz w:val="20"/>
           <w:szCs w:val="20"/>
         </w:rPr>
-        <w:t xml:space="preserve"> he’s seen many such boxes, in many different times, but always with the same people. Our difference was stark – the little glow seeing many boxes with the same people, and I many people with the same box. H</w:t>
-      </w:r>
-      <w:r>
-        <w:rPr>
-          <w:sz w:val="20"/>
-          <w:szCs w:val="20"/>
-        </w:rPr>
-        <w:t>ow could the little glow stand it?</w:t>
+        <w:t xml:space="preserve"> he’s seen many such boxes, in many different times, but always with the same people. Our difference was stark – the little glow seeing many boxes with the same people, and I many people with the same box. How could the little glow stand it?</w:t>
       </w:r>
     </w:p>
     <w:p>
@@ -6668,14 +6273,7 @@
           <w:sz w:val="20"/>
           <w:szCs w:val="20"/>
         </w:rPr>
-        <w:t>Writers have permission to do the weird stuff (you might</w:t>
-      </w:r>
-      <w:r>
-        <w:rPr>
-          <w:sz w:val="20"/>
-          <w:szCs w:val="20"/>
-        </w:rPr>
-        <w:t xml:space="preserve"> see things as they aren’t usually are)</w:t>
+        <w:t>Writers have permission to do the weird stuff (you might see things as they aren’t usually are)</w:t>
       </w:r>
     </w:p>
     <w:p>
@@ -6705,14 +6303,7 @@
           <w:sz w:val="20"/>
           <w:szCs w:val="20"/>
         </w:rPr>
-        <w:t>A late nigh</w:t>
-      </w:r>
-      <w:r>
-        <w:rPr>
-          <w:sz w:val="20"/>
-          <w:szCs w:val="20"/>
-        </w:rPr>
-        <w:t xml:space="preserve">t </w:t>
+        <w:t xml:space="preserve">A late night </w:t>
       </w:r>
       <w:proofErr w:type="gramStart"/>
       <w:r>
@@ -6744,14 +6335,7 @@
           <w:sz w:val="20"/>
           <w:szCs w:val="20"/>
         </w:rPr>
-        <w:t xml:space="preserve"> to my current situation – life’s moody and messy, looking and feeling like you do at night – somewhat dirty, smelly, and </w:t>
-      </w:r>
-      <w:r>
-        <w:rPr>
-          <w:sz w:val="20"/>
-          <w:szCs w:val="20"/>
-        </w:rPr>
-        <w:t xml:space="preserve">maybe in a </w:t>
+        <w:t xml:space="preserve"> to my current situation – life’s moody and messy, looking and feeling like you do at night – somewhat dirty, smelly, and maybe in a </w:t>
       </w:r>
       <w:r>
         <w:rPr>
@@ -6782,21 +6366,7 @@
           <w:sz w:val="20"/>
           <w:szCs w:val="20"/>
         </w:rPr>
-        <w:t>I’ll be brutally honest here. I hate myself. A lot. Sometimes more than others, but mostly I don’t like myself. I know I have promise, and am s</w:t>
-      </w:r>
-      <w:r>
-        <w:rPr>
-          <w:sz w:val="20"/>
-          <w:szCs w:val="20"/>
-        </w:rPr>
-        <w:t>omewhat smart, yet I constantly fail at everything. Like a night drive that never ends. Always smelly, always a mess, with a significant stubble, but remembering that you were once clean and shaven and happy and nice smelling, and life was not too complex.</w:t>
-      </w:r>
-      <w:r>
-        <w:rPr>
-          <w:sz w:val="20"/>
-          <w:szCs w:val="20"/>
-        </w:rPr>
-        <w:t xml:space="preserve"> Yes, I am demanding a lot from myself, but it </w:t>
+        <w:t xml:space="preserve">I’ll be brutally honest here. I hate myself. A lot. Sometimes more than others, but mostly I don’t like myself. I know I have promise, and am somewhat smart, yet I constantly fail at everything. Like a night drive that never ends. Always smelly, always a mess, with a significant stubble, but remembering that you were once clean and shaven and happy and nice smelling, and life was not too complex. Yes, I am demanding a lot from myself, but it </w:t>
       </w:r>
       <w:proofErr w:type="spellStart"/>
       <w:r>
@@ -6828,14 +6398,7 @@
           <w:sz w:val="20"/>
           <w:szCs w:val="20"/>
         </w:rPr>
-        <w:t xml:space="preserve"> prove to me, above everyone else, that I don’t really suck. I mean, I’m a failure at almost everything I tried doing – I barely passed my degree, didn’t do well at school, traditiona</w:t>
-      </w:r>
-      <w:r>
-        <w:rPr>
-          <w:sz w:val="20"/>
-          <w:szCs w:val="20"/>
-        </w:rPr>
-        <w:t xml:space="preserve">lly bad with women, am a bad engineer and scientist and everything I presume and constantly lie to people I am. That is such a shame, but I cannot help </w:t>
+        <w:t xml:space="preserve"> prove to me, above everyone else, that I don’t really suck. I mean, I’m a failure at almost everything I tried doing – I barely passed my degree, didn’t do well at school, traditionally bad with women, am a bad engineer and scientist and everything I presume and constantly lie to people I am. That is such a shame, but I cannot help </w:t>
       </w:r>
       <w:proofErr w:type="spellStart"/>
       <w:r>
@@ -6851,28 +6414,7 @@
           <w:sz w:val="20"/>
           <w:szCs w:val="20"/>
         </w:rPr>
-        <w:t>. It feels like I’m constantly letting everyone down, always, non-stop, and even myself, but ther</w:t>
-      </w:r>
-      <w:r>
-        <w:rPr>
-          <w:sz w:val="20"/>
-          <w:szCs w:val="20"/>
-        </w:rPr>
-        <w:t>e is nothing to be done about it. “Sit and do stuff better” is usually what I get, but that’s not how things work, that’s not how any of that work. What, you can’t lift a weight, so lifting a much heavier weight would suddenly cure it? I. HATE. MYSELF. Mos</w:t>
-      </w:r>
-      <w:r>
-        <w:rPr>
-          <w:sz w:val="20"/>
-          <w:szCs w:val="20"/>
-        </w:rPr>
-        <w:t xml:space="preserve">t of the time. Sometimes, I think I might be crazy. Or, well, not completely crazy, but somewhat unhinged. If I ever go to a shrink, I’m probably not coming out the same door, is what I’m saying. I’m talking to myself sometimes, and I’m weird, and awkward </w:t>
-      </w:r>
-      <w:r>
-        <w:rPr>
-          <w:sz w:val="20"/>
-          <w:szCs w:val="20"/>
-        </w:rPr>
-        <w:t xml:space="preserve">at many times and to be fair I suck at almost anything. I pick something up and give it up </w:t>
+        <w:t xml:space="preserve">. It feels like I’m constantly letting everyone down, always, non-stop, and even myself, but there is nothing to be done about it. “Sit and do stuff better” is usually what I get, but that’s not how things work, that’s not how any of that work. What, you can’t lift a weight, so lifting a much heavier weight would suddenly cure it? I. HATE. MYSELF. Most of the time. Sometimes, I think I might be crazy. Or, well, not completely crazy, but somewhat unhinged. If I ever go to a shrink, I’m probably not coming out the same door, is what I’m saying. I’m talking to myself sometimes, and I’m weird, and awkward at many times and to be fair I suck at almost anything. I pick something up and give it up </w:t>
       </w:r>
       <w:proofErr w:type="spellStart"/>
       <w:r>
@@ -6888,36 +6430,22 @@
           <w:sz w:val="20"/>
           <w:szCs w:val="20"/>
         </w:rPr>
-        <w:t>, and recently I can’t even cry properly – I can’t let that part of me that was so easy to access a few years ago roam free. I am stuck in this sort of com</w:t>
-      </w:r>
-      <w:r>
-        <w:rPr>
-          <w:sz w:val="20"/>
-          <w:szCs w:val="20"/>
-        </w:rPr>
-        <w:t>fortable middle of the road and I’m anxious about everything and GOD DO I HATE MYSELF.</w:t>
-      </w:r>
-    </w:p>
-    <w:p>
-      <w:pPr>
-        <w:rPr>
-          <w:sz w:val="20"/>
-          <w:szCs w:val="20"/>
-        </w:rPr>
-      </w:pPr>
-      <w:r>
-        <w:rPr>
-          <w:sz w:val="20"/>
-          <w:szCs w:val="20"/>
-        </w:rPr>
-        <w:t>Now, the bad part is that I know. I know this doesn’t make any sense. But I have become so good at lying to everyone about everything that I’m also successful at lying t</w:t>
-      </w:r>
-      <w:r>
-        <w:rPr>
-          <w:sz w:val="20"/>
-          <w:szCs w:val="20"/>
-        </w:rPr>
-        <w:t xml:space="preserve">o myself about how great and loved and successful I am without having any evidence to support it. It feels terrible. I am </w:t>
+        <w:t>, and recently I can’t even cry properly – I can’t let that part of me that was so easy to access a few years ago roam free. I am stuck in this sort of comfortable middle of the road and I’m anxious about everything and GOD DO I HATE MYSELF.</w:t>
+      </w:r>
+    </w:p>
+    <w:p>
+      <w:pPr>
+        <w:rPr>
+          <w:sz w:val="20"/>
+          <w:szCs w:val="20"/>
+        </w:rPr>
+      </w:pPr>
+      <w:r>
+        <w:rPr>
+          <w:sz w:val="20"/>
+          <w:szCs w:val="20"/>
+        </w:rPr>
+        <w:t xml:space="preserve">Now, the bad part is that I know. I know this doesn’t make any sense. But I have become so good at lying to everyone about everything that I’m also successful at lying to myself about how great and loved and successful I am without having any evidence to support it. It feels terrible. I am </w:t>
       </w:r>
       <w:proofErr w:type="gramStart"/>
       <w:r>
@@ -6933,14 +6461,7 @@
           <w:sz w:val="20"/>
           <w:szCs w:val="20"/>
         </w:rPr>
-        <w:t xml:space="preserve"> that the podcast limit of ten minutes would be reached before I get this nonsense off my chest. Dear god, what a nigh</w:t>
-      </w:r>
-      <w:r>
-        <w:rPr>
-          <w:sz w:val="20"/>
-          <w:szCs w:val="20"/>
-        </w:rPr>
-        <w:t>tmare. I.</w:t>
+        <w:t xml:space="preserve"> that the podcast limit of ten minutes would be reached before I get this nonsense off my chest. Dear god, what a nightmare. I.</w:t>
       </w:r>
       <w:proofErr w:type="gramStart"/>
       <w:r>
@@ -6956,14 +6477,7 @@
           <w:sz w:val="20"/>
           <w:szCs w:val="20"/>
         </w:rPr>
-        <w:t xml:space="preserve"> I just don’t know. It’s tough. I know I’m smart and special, but I also know that I’m not smart and not special and that this knowledge that’s engrained in the back of my head that I am is false and I don’t deserve anything because in all ho</w:t>
-      </w:r>
-      <w:r>
-        <w:rPr>
-          <w:sz w:val="20"/>
-          <w:szCs w:val="20"/>
-        </w:rPr>
-        <w:t xml:space="preserve">nesty, I </w:t>
+        <w:t xml:space="preserve"> I just don’t know. It’s tough. I know I’m smart and special, but I also know that I’m not smart and not special and that this knowledge that’s engrained in the back of my head that I am is false and I don’t deserve anything because in all honesty, I </w:t>
       </w:r>
       <w:proofErr w:type="spellStart"/>
       <w:r>
@@ -6994,35 +6508,7 @@
           <w:sz w:val="20"/>
           <w:szCs w:val="20"/>
         </w:rPr>
-        <w:t>Yeah, it doesn’t make any sense. But neither do my life. I hope that by putting it all down here it will all go away now. But to be honest, I don’t know. Is pushing myself really that good? Is it possible? Is it worth anything at all?</w:t>
-      </w:r>
-      <w:r>
-        <w:rPr>
-          <w:sz w:val="20"/>
-          <w:szCs w:val="20"/>
-        </w:rPr>
-        <w:t xml:space="preserve"> I mean, as a result of doing all these stuff over the years I am – what? A pathetic excuse of a man, cowardly, not manly in the eyes of my girlfriend (she might be able to lie to herself, but not to me. It is important to her and I do not deliver on this </w:t>
-      </w:r>
-      <w:r>
-        <w:rPr>
-          <w:sz w:val="20"/>
-          <w:szCs w:val="20"/>
-        </w:rPr>
-        <w:t>bit), a failure in almost every task I undertake, yet I still somehow stick with it. I know, all the big shots of the past say that this is normal and leaning into uncomfortable areas is super important and useful, but I..... just don’t see it. Yeah, I fin</w:t>
-      </w:r>
-      <w:r>
-        <w:rPr>
-          <w:sz w:val="20"/>
-          <w:szCs w:val="20"/>
-        </w:rPr>
-        <w:t>ished engineering university with the odds stacked against me and I’ve tried all these things I know I’d suck at, which is sort of good? Maybe? Maybe my grace is that I’ll be forgotten within a week after I die, which would perhaps be a blessing. Better th</w:t>
-      </w:r>
-      <w:r>
-        <w:rPr>
-          <w:sz w:val="20"/>
-          <w:szCs w:val="20"/>
-        </w:rPr>
-        <w:t xml:space="preserve">an go down in history as a man who failed a fuck-ton of stuff. But maybe not being </w:t>
+        <w:t xml:space="preserve">Yeah, it doesn’t make any sense. But neither do my life. I hope that by putting it all down here it will all go away now. But to be honest, I don’t know. Is pushing myself really that good? Is it possible? Is it worth anything at all? I mean, as a result of doing all these stuff over the years I am – what? A pathetic excuse of a man, cowardly, not manly in the eyes of my girlfriend (she might be able to lie to herself, but not to me. It is important to her and I do not deliver on this bit), a failure in almost every task I undertake, yet I still somehow stick with it. I know, all the big shots of the past say that this is normal and leaning into uncomfortable areas is super important and useful, but I..... just don’t see it. Yeah, I finished engineering university with the odds stacked against me and I’ve tried all these things I know I’d suck at, which is sort of good? Maybe? Maybe my grace is that I’ll be forgotten within a week after I die, which would perhaps be a blessing. Better than go down in history as a man who failed a fuck-ton of stuff. But maybe not being </w:t>
       </w:r>
       <w:proofErr w:type="spellStart"/>
       <w:r>
@@ -7055,14 +6541,7 @@
           <w:sz w:val="20"/>
           <w:szCs w:val="20"/>
         </w:rPr>
-        <w:t xml:space="preserve"> letting go. Accepting that I am average and nothing special and running with it. not expecting anything, just doing the bare minim</w:t>
-      </w:r>
-      <w:r>
-        <w:rPr>
-          <w:sz w:val="20"/>
-          <w:szCs w:val="20"/>
-        </w:rPr>
-        <w:t xml:space="preserve">um, and passing life until I’m gone. Maybe. It is kind of pretentious writing it all down here, “pouring my heart on the page” and all, but fuck. I’m almost crying. Just at the back of my eyes, that silent pressure that </w:t>
+        <w:t xml:space="preserve"> letting go. Accepting that I am average and nothing special and running with it. not expecting anything, just doing the bare minimum, and passing life until I’m gone. Maybe. It is kind of pretentious writing it all down here, “pouring my heart on the page” and all, but fuck. I’m almost crying. Just at the back of my eyes, that silent pressure that </w:t>
       </w:r>
       <w:proofErr w:type="spellStart"/>
       <w:r>
@@ -7094,21 +6573,7 @@
           <w:sz w:val="20"/>
           <w:szCs w:val="20"/>
         </w:rPr>
-        <w:t xml:space="preserve"> and th</w:t>
-      </w:r>
-      <w:r>
-        <w:rPr>
-          <w:sz w:val="20"/>
-          <w:szCs w:val="20"/>
-        </w:rPr>
-        <w:t>e tears would flow. But I can’t. I don’t deserve to cry. I’ll pull through. Maybe someday it’ll all pay off in some weird way. Maybe not. Probably not. But I will try. I am afraid. So. Afraid. Afraid I’ll try all these things and would just turn out as a f</w:t>
-      </w:r>
-      <w:r>
-        <w:rPr>
-          <w:sz w:val="20"/>
-          <w:szCs w:val="20"/>
-        </w:rPr>
-        <w:t>ailure as an old man, someone who wasted his life on presumptions that he was worth anything and spent his entire life on so called “get rich quick” schemes and cutting corners. I am not a good man, or a valuable man in any way. I just</w:t>
+        <w:t xml:space="preserve"> and the tears would flow. But I can’t. I don’t deserve to cry. I’ll pull through. Maybe someday it’ll all pay off in some weird way. Maybe not. Probably not. But I will try. I am afraid. So. Afraid. Afraid I’ll try all these things and would just turn out as a failure as an old man, someone who wasted his life on presumptions that he was worth anything and spent his entire life on so called “get rich quick” schemes and cutting corners. I am not a good man, or a valuable man in any way. I just</w:t>
       </w:r>
       <w:proofErr w:type="gramStart"/>
       <w:r>
@@ -7124,21 +6589,7 @@
           <w:sz w:val="20"/>
           <w:szCs w:val="20"/>
         </w:rPr>
-        <w:t xml:space="preserve"> well, kind of s</w:t>
-      </w:r>
-      <w:r>
-        <w:rPr>
-          <w:sz w:val="20"/>
-          <w:szCs w:val="20"/>
-        </w:rPr>
-        <w:t>uck. In everything I do. That’s my super power – I am consistently bad at a lot of things. Maybe that’s good? Probably not. Oh well. Wish I could say I am feeling better now, but I’m not, really. Maybe a little. The pressure in the chest is still there, bu</w:t>
-      </w:r>
-      <w:r>
-        <w:rPr>
-          <w:sz w:val="20"/>
-          <w:szCs w:val="20"/>
-        </w:rPr>
-        <w:t xml:space="preserve">t now at least it feels like the rest of me is empty. Maybe that’s also a good idea. Being empty all the time. Maybe going back to those days where feelings were easy and well connected is a </w:t>
+        <w:t xml:space="preserve"> well, kind of suck. In everything I do. That’s my super power – I am consistently bad at a lot of things. Maybe that’s good? Probably not. Oh well. Wish I could say I am feeling better now, but I’m not, really. Maybe a little. The pressure in the chest is still there, but now at least it feels like the rest of me is empty. Maybe that’s also a good idea. Being empty all the time. Maybe going back to those days where feelings were easy and well connected is a </w:t>
       </w:r>
       <w:proofErr w:type="spellStart"/>
       <w:r>
@@ -7154,14 +6605,7 @@
           <w:sz w:val="20"/>
           <w:szCs w:val="20"/>
         </w:rPr>
-        <w:t xml:space="preserve"> idea and perhaps just ignoring them would be for the be</w:t>
-      </w:r>
-      <w:r>
-        <w:rPr>
-          <w:sz w:val="20"/>
-          <w:szCs w:val="20"/>
-        </w:rPr>
-        <w:t xml:space="preserve">st. We’ll see. There’s very little I can do about it, anyway. Just.... try. Do my best, and just – and I </w:t>
+        <w:t xml:space="preserve"> idea and perhaps just ignoring them would be for the best. We’ll see. There’s very little I can do about it, anyway. Just.... try. Do my best, and just – and I </w:t>
       </w:r>
       <w:proofErr w:type="spellStart"/>
       <w:r>
@@ -7278,14 +6722,7 @@
           <w:sz w:val="20"/>
           <w:szCs w:val="20"/>
         </w:rPr>
-        <w:t xml:space="preserve">Fuck. What </w:t>
-      </w:r>
-      <w:r>
-        <w:rPr>
-          <w:sz w:val="20"/>
-          <w:szCs w:val="20"/>
-        </w:rPr>
-        <w:t>was that? Where did that come from?</w:t>
+        <w:t>Fuck. What was that? Where did that come from?</w:t>
       </w:r>
     </w:p>
     <w:p>
@@ -7428,14 +6865,7 @@
           <w:sz w:val="20"/>
           <w:szCs w:val="20"/>
         </w:rPr>
-        <w:t xml:space="preserve">History of </w:t>
-      </w:r>
-      <w:r>
-        <w:rPr>
-          <w:sz w:val="20"/>
-          <w:szCs w:val="20"/>
-        </w:rPr>
-        <w:t xml:space="preserve">the </w:t>
+        <w:t xml:space="preserve">History of the </w:t>
       </w:r>
       <w:proofErr w:type="spellStart"/>
       <w:r>
@@ -7531,14 +6961,7 @@
           <w:sz w:val="20"/>
           <w:szCs w:val="20"/>
         </w:rPr>
-        <w:t>Adapted, modulated free-write. Pick a name from the</w:t>
-      </w:r>
-      <w:r>
-        <w:rPr>
-          <w:sz w:val="20"/>
-          <w:szCs w:val="20"/>
-        </w:rPr>
-        <w:t xml:space="preserve"> name list (Nagashima </w:t>
+        <w:t xml:space="preserve">Adapted, modulated free-write. Pick a name from the name list (Nagashima </w:t>
       </w:r>
       <w:proofErr w:type="gramStart"/>
       <w:r>
@@ -7584,21 +7007,7 @@
           <w:sz w:val="20"/>
           <w:szCs w:val="20"/>
         </w:rPr>
-        <w:t>I don’t even know what I’m writing to you for. I told you I’m sorry. It doesn’t matter much now, I know, but still</w:t>
-      </w:r>
-      <w:r>
-        <w:rPr>
-          <w:sz w:val="20"/>
-          <w:szCs w:val="20"/>
-        </w:rPr>
-        <w:t xml:space="preserve"> – I’m sorry. In fact, no, you should be sorry, you fuck. It was your fault. I know, a war and all, but still – you knew. You bloody well knew about Omaha, and you. Did. Nothing. So yeah, I couldn’t save him, but you fucking well knew and you let him die b</w:t>
-      </w:r>
-      <w:r>
-        <w:rPr>
-          <w:sz w:val="20"/>
-          <w:szCs w:val="20"/>
-        </w:rPr>
-        <w:t>ecause</w:t>
+        <w:t>I don’t even know what I’m writing to you for. I told you I’m sorry. It doesn’t matter much now, I know, but still – I’m sorry. In fact, no, you should be sorry, you fuck. It was your fault. I know, a war and all, but still – you knew. You bloody well knew about Omaha, and you. Did. Nothing. So yeah, I couldn’t save him, but you fucking well knew and you let him die because</w:t>
       </w:r>
       <w:proofErr w:type="gramStart"/>
       <w:r>
@@ -7645,14 +7054,7 @@
           <w:sz w:val="20"/>
           <w:szCs w:val="20"/>
         </w:rPr>
-        <w:t>It wasn’t easy, you know. It was rather chaotic, and it was not an</w:t>
-      </w:r>
-      <w:r>
-        <w:rPr>
-          <w:sz w:val="20"/>
-          <w:szCs w:val="20"/>
-        </w:rPr>
-        <w:t xml:space="preserve"> easy time for anyone – especially for us on the east coast. The fallout was bad, but the shells were worse because they could stop but didn’t. You remember. At least, I hope you do. Why did you </w:t>
+        <w:t xml:space="preserve">It wasn’t easy, you know. It was rather chaotic, and it was not an easy time for anyone – especially for us on the east coast. The fallout was bad, but the shells were worse because they could stop but didn’t. You remember. At least, I hope you do. Why did you </w:t>
       </w:r>
       <w:proofErr w:type="gramStart"/>
       <w:r>
@@ -7676,21 +7078,7 @@
           <w:sz w:val="20"/>
           <w:szCs w:val="20"/>
         </w:rPr>
-        <w:t>It wasn’t easy to find him. He was next to her, al</w:t>
-      </w:r>
-      <w:r>
-        <w:rPr>
-          <w:sz w:val="20"/>
-          <w:szCs w:val="20"/>
-        </w:rPr>
-        <w:t>l the time, so when I found her.... I found him. It was tough to carry him back, but it was even harder to carry her. She was so light, so easy, but it was so, so hard to carry her. I couldn’t stop crying. I stopped. Twice. A few times. I couldn’t. It was.</w:t>
-      </w:r>
-      <w:r>
-        <w:rPr>
-          <w:sz w:val="20"/>
-          <w:szCs w:val="20"/>
-        </w:rPr>
-        <w:t>... too much. She was so young. So beautiful. Her hair...... the crinkle in the edge of her eyes</w:t>
+        <w:t>It wasn’t easy to find him. He was next to her, all the time, so when I found her.... I found him. It was tough to carry him back, but it was even harder to carry her. She was so light, so easy, but it was so, so hard to carry her. I couldn’t stop crying. I stopped. Twice. A few times. I couldn’t. It was.... too much. She was so young. So beautiful. Her hair...... the crinkle in the edge of her eyes</w:t>
       </w:r>
       <w:proofErr w:type="gramStart"/>
       <w:r>
@@ -7722,36 +7110,22 @@
           <w:sz w:val="20"/>
           <w:szCs w:val="20"/>
         </w:rPr>
-        <w:t xml:space="preserve"> he was there. With her, until the last moment. Or maybe he arrived later. You didn’t care, you never cared, you </w:t>
-      </w:r>
-      <w:r>
-        <w:rPr>
-          <w:sz w:val="20"/>
-          <w:szCs w:val="20"/>
-        </w:rPr>
-        <w:t>probably don’t even care now, even if you get this. But they were together, and he was not alone. Maybe she was. Maybe she was there first. She left last. As I carried her. Not you. Me. No parent should do this.</w:t>
-      </w:r>
-    </w:p>
-    <w:p>
-      <w:pPr>
-        <w:rPr>
-          <w:sz w:val="20"/>
-          <w:szCs w:val="20"/>
-        </w:rPr>
-      </w:pPr>
-      <w:r>
-        <w:rPr>
-          <w:sz w:val="20"/>
-          <w:szCs w:val="20"/>
-        </w:rPr>
-        <w:t>And if anyone should, it should have been yo</w:t>
-      </w:r>
-      <w:r>
-        <w:rPr>
-          <w:sz w:val="20"/>
-          <w:szCs w:val="20"/>
-        </w:rPr>
-        <w:t xml:space="preserve">u. Or at least, us. I don’t know what got them – the shells, the fallout, the fuckers.... But getting them back was tough. What I did with them is </w:t>
+        <w:t xml:space="preserve"> he was there. With her, until the last moment. Or maybe he arrived later. You didn’t care, you never cared, you probably don’t even care now, even if you get this. But they were together, and he was not alone. Maybe she was. Maybe she was there first. She left last. As I carried her. Not you. Me. No parent should do this.</w:t>
+      </w:r>
+    </w:p>
+    <w:p>
+      <w:pPr>
+        <w:rPr>
+          <w:sz w:val="20"/>
+          <w:szCs w:val="20"/>
+        </w:rPr>
+      </w:pPr>
+      <w:r>
+        <w:rPr>
+          <w:sz w:val="20"/>
+          <w:szCs w:val="20"/>
+        </w:rPr>
+        <w:t xml:space="preserve">And if anyone should, it should have been you. Or at least, us. I don’t know what got them – the shells, the fallout, the fuckers.... But getting them back was tough. What I did with them is </w:t>
       </w:r>
       <w:proofErr w:type="spellStart"/>
       <w:proofErr w:type="gramStart"/>
@@ -7769,36 +7143,22 @@
           <w:sz w:val="20"/>
           <w:szCs w:val="20"/>
         </w:rPr>
-        <w:t xml:space="preserve"> your business. But he got a tree, and she a flower, and I’ll be going to visit so very often. Every bi</w:t>
-      </w:r>
-      <w:r>
-        <w:rPr>
-          <w:sz w:val="20"/>
-          <w:szCs w:val="20"/>
-        </w:rPr>
-        <w:t xml:space="preserve">rthday, and every holiday. </w:t>
-      </w:r>
-    </w:p>
-    <w:p>
-      <w:pPr>
-        <w:rPr>
-          <w:sz w:val="20"/>
-          <w:szCs w:val="20"/>
-        </w:rPr>
-      </w:pPr>
-      <w:r>
-        <w:rPr>
-          <w:sz w:val="20"/>
-          <w:szCs w:val="20"/>
-        </w:rPr>
-        <w:t>Why did you leave? Was it someone else that forced you? Was it the war? Or did you just want to run? The responsibility too great, the pain too big? You just took a train and left. I didn’t even know until a week later when we g</w:t>
-      </w:r>
-      <w:r>
-        <w:rPr>
-          <w:sz w:val="20"/>
-          <w:szCs w:val="20"/>
-        </w:rPr>
-        <w:t xml:space="preserve">ot the last bill in the mail, after the card was cancelled and you vanished off the face of the fucking earth into the new union. I know that’s now how it’s called, but that’s what it is, and we all know it. It’s just a new fucking </w:t>
+        <w:t xml:space="preserve"> your business. But he got a tree, and she a flower, and I’ll be going to visit so very often. Every birthday, and every holiday. </w:t>
+      </w:r>
+    </w:p>
+    <w:p>
+      <w:pPr>
+        <w:rPr>
+          <w:sz w:val="20"/>
+          <w:szCs w:val="20"/>
+        </w:rPr>
+      </w:pPr>
+      <w:r>
+        <w:rPr>
+          <w:sz w:val="20"/>
+          <w:szCs w:val="20"/>
+        </w:rPr>
+        <w:t xml:space="preserve">Why did you leave? Was it someone else that forced you? Was it the war? Or did you just want to run? The responsibility too great, the pain too big? You just took a train and left. I didn’t even know until a week later when we got the last bill in the mail, after the card was cancelled and you vanished off the face of the fucking earth into the new union. I know that’s now how it’s called, but that’s what it is, and we all know it. It’s just a new fucking </w:t>
       </w:r>
       <w:proofErr w:type="gramStart"/>
       <w:r>
@@ -7814,14 +7174,7 @@
           <w:sz w:val="20"/>
           <w:szCs w:val="20"/>
         </w:rPr>
-        <w:t>, and it doe</w:t>
-      </w:r>
-      <w:r>
-        <w:rPr>
-          <w:sz w:val="20"/>
-          <w:szCs w:val="20"/>
-        </w:rPr>
-        <w:t>sn’t matter how they brand it.</w:t>
+        <w:t>, and it doesn’t matter how they brand it.</w:t>
       </w:r>
     </w:p>
     <w:p>
@@ -7918,14 +7271,7 @@
           <w:sz w:val="20"/>
           <w:szCs w:val="20"/>
         </w:rPr>
-        <w:t>A free-write is a weapon against p</w:t>
-      </w:r>
-      <w:r>
-        <w:rPr>
-          <w:sz w:val="20"/>
-          <w:szCs w:val="20"/>
-        </w:rPr>
-        <w:t>rocrastination</w:t>
+        <w:t>A free-write is a weapon against procrastination</w:t>
       </w:r>
     </w:p>
     <w:p>
@@ -8005,14 +7351,7 @@
           <w:sz w:val="20"/>
           <w:szCs w:val="20"/>
         </w:rPr>
-        <w:t xml:space="preserve">A great way to find out what you already know but haven’t figured out </w:t>
-      </w:r>
-      <w:r>
-        <w:rPr>
-          <w:sz w:val="20"/>
-          <w:szCs w:val="20"/>
-        </w:rPr>
-        <w:t>yet</w:t>
+        <w:t>A great way to find out what you already know but haven’t figured out yet</w:t>
       </w:r>
     </w:p>
     <w:p>
@@ -8072,14 +7411,7 @@
           <w:sz w:val="20"/>
           <w:szCs w:val="20"/>
         </w:rPr>
-        <w:t xml:space="preserve">Free-writes make your life better because it is better to have some writing then nothing and is the perfect answer to </w:t>
-      </w:r>
-      <w:r>
-        <w:rPr>
-          <w:sz w:val="20"/>
-          <w:szCs w:val="20"/>
-        </w:rPr>
-        <w:t>having no idea what to write or no time or whatever</w:t>
+        <w:t>Free-writes make your life better because it is better to have some writing then nothing and is the perfect answer to having no idea what to write or no time or whatever</w:t>
       </w:r>
     </w:p>
     <w:p>
@@ -8130,14 +7462,7 @@
           <w:sz w:val="20"/>
           <w:szCs w:val="20"/>
         </w:rPr>
-        <w:t>Final free-write (T</w:t>
-      </w:r>
-      <w:r>
-        <w:rPr>
-          <w:sz w:val="20"/>
-          <w:szCs w:val="20"/>
-        </w:rPr>
-        <w:t xml:space="preserve">his is a useful technique, but tough </w:t>
+        <w:t xml:space="preserve">Final free-write (This is a useful technique, but tough </w:t>
       </w:r>
       <w:proofErr w:type="spellStart"/>
       <w:r>
@@ -8198,14 +7523,7 @@
           <w:sz w:val="20"/>
           <w:szCs w:val="20"/>
         </w:rPr>
-        <w:t>She opened har bag, whispering softly a command word. As he looked inside, he saw the bag’s content shift suddenly – no more ass</w:t>
-      </w:r>
-      <w:r>
-        <w:rPr>
-          <w:sz w:val="20"/>
-          <w:szCs w:val="20"/>
-        </w:rPr>
-        <w:t xml:space="preserve">orted toiletries and day to day objects, but a </w:t>
+        <w:t xml:space="preserve">She opened har bag, whispering softly a command word. As he looked inside, he saw the bag’s content shift suddenly – no more assorted toiletries and day to day objects, but a </w:t>
       </w:r>
       <w:proofErr w:type="spellStart"/>
       <w:r>
@@ -8252,21 +7570,7 @@
           <w:sz w:val="20"/>
           <w:szCs w:val="20"/>
         </w:rPr>
-        <w:t xml:space="preserve">” she smirked, and looked into </w:t>
-      </w:r>
-      <w:r>
-        <w:rPr>
-          <w:sz w:val="20"/>
-          <w:szCs w:val="20"/>
-        </w:rPr>
-        <w:t>the bag “Yeah, built it myself. It started as a simple bag of holding from the old days, but I thought it could be done in a far cooler way. Speaking of” She straightened up, and in a pompous royal tone said “Observe!”. Her hand reached into the bag, as sh</w:t>
-      </w:r>
-      <w:r>
-        <w:rPr>
-          <w:sz w:val="20"/>
-          <w:szCs w:val="20"/>
-        </w:rPr>
-        <w:t xml:space="preserve">e tapped several stars in a specific sequence. Each star hummed softly when </w:t>
+        <w:t xml:space="preserve">” she smirked, and looked into the bag “Yeah, built it myself. It started as a simple bag of holding from the old days, but I thought it could be done in a far cooler way. Speaking of” She straightened up, and in a pompous royal tone said “Observe!”. Her hand reached into the bag, as she tapped several stars in a specific sequence. Each star hummed softly when </w:t>
       </w:r>
       <w:proofErr w:type="gramStart"/>
       <w:r>
@@ -8298,21 +7602,7 @@
           <w:sz w:val="20"/>
           <w:szCs w:val="20"/>
         </w:rPr>
-        <w:t xml:space="preserve"> swirled in the bag, seemingly zooming on one specific star syste</w:t>
-      </w:r>
-      <w:r>
-        <w:rPr>
-          <w:sz w:val="20"/>
-          <w:szCs w:val="20"/>
-        </w:rPr>
-        <w:t>m and one specific star and one specific planet and one specific continent and one specific house and suddenly her bag was showing the inside of a miniature rustic wooden cabin full of random stuff. Her bag did not seem to show the cabin – it was the cabin</w:t>
-      </w:r>
-      <w:r>
-        <w:rPr>
-          <w:sz w:val="20"/>
-          <w:szCs w:val="20"/>
-        </w:rPr>
-        <w:t xml:space="preserve">. She reached in, moving objects around like a giant playing with a doll-house, and pulled out the cat-eared mirror. “Found it” she </w:t>
+        <w:t xml:space="preserve"> swirled in the bag, seemingly zooming on one specific star system and one specific star and one specific planet and one specific continent and one specific house and suddenly her bag was showing the inside of a miniature rustic wooden cabin full of random stuff. Her bag did not seem to show the cabin – it was the cabin. She reached in, moving objects around like a giant playing with a doll-house, and pulled out the cat-eared mirror. “Found it” she </w:t>
       </w:r>
       <w:proofErr w:type="gramStart"/>
       <w:r>
@@ -8408,14 +7698,7 @@
           <w:sz w:val="20"/>
           <w:szCs w:val="20"/>
         </w:rPr>
-        <w:t>” he said, grabbing her bag and opening it again, only to find the same ass</w:t>
-      </w:r>
-      <w:r>
-        <w:rPr>
-          <w:sz w:val="20"/>
-          <w:szCs w:val="20"/>
-        </w:rPr>
-        <w:t xml:space="preserve">orted </w:t>
+        <w:t xml:space="preserve">” he said, grabbing her bag and opening it again, only to find the same assorted </w:t>
       </w:r>
       <w:proofErr w:type="spellStart"/>
       <w:r>
@@ -8439,14 +7722,7 @@
           <w:sz w:val="20"/>
           <w:szCs w:val="20"/>
         </w:rPr>
-        <w:t xml:space="preserve">-“ </w:t>
-      </w:r>
-      <w:r>
-        <w:rPr>
-          <w:sz w:val="20"/>
-          <w:szCs w:val="20"/>
-        </w:rPr>
-        <w:t>she</w:t>
+        <w:t>-“ she</w:t>
       </w:r>
       <w:proofErr w:type="gramEnd"/>
       <w:r>
@@ -8470,14 +7746,7 @@
           <w:sz w:val="20"/>
           <w:szCs w:val="20"/>
         </w:rPr>
-        <w:t xml:space="preserve"> purse unless you wish to have a missile up your ass. Two, it’s not infinite – it’s just a different way of presenting an n-dimensional space. Simply a pretty GUI to som</w:t>
-      </w:r>
-      <w:r>
-        <w:rPr>
-          <w:sz w:val="20"/>
-          <w:szCs w:val="20"/>
-        </w:rPr>
-        <w:t>ething”</w:t>
+        <w:t xml:space="preserve"> purse unless you wish to have a missile up your ass. Two, it’s not infinite – it’s just a different way of presenting an n-dimensional space. Simply a pretty GUI to something”</w:t>
       </w:r>
     </w:p>
     <w:p>
@@ -8593,14 +7862,7 @@
           <w:sz w:val="20"/>
           <w:szCs w:val="20"/>
         </w:rPr>
-        <w:t xml:space="preserve">Today’s mask: A scientist, a caricature of a scientist. Alien, green, lab coat. Gentle smile, calm eyes- four eyes. </w:t>
-      </w:r>
-      <w:r>
-        <w:rPr>
-          <w:sz w:val="20"/>
-          <w:szCs w:val="20"/>
-        </w:rPr>
-        <w:t xml:space="preserve">Posture slightly bent, hands have four fingers each. The head is </w:t>
+        <w:t xml:space="preserve">Today’s mask: A scientist, a caricature of a scientist. Alien, green, lab coat. Gentle smile, calm eyes- four eyes. Posture slightly bent, hands have four fingers each. The head is </w:t>
       </w:r>
       <w:proofErr w:type="gramStart"/>
       <w:r>
@@ -8632,14 +7894,7 @@
           <w:sz w:val="20"/>
           <w:szCs w:val="20"/>
         </w:rPr>
-        <w:t xml:space="preserve"> is what we perceive as slightly masculine. Skinny, in his lab </w:t>
-      </w:r>
-      <w:r>
-        <w:rPr>
-          <w:sz w:val="20"/>
-          <w:szCs w:val="20"/>
-        </w:rPr>
-        <w:t>full of instruments. Not all knowing, yet proud of his limited ignorance.</w:t>
+        <w:t xml:space="preserve"> is what we perceive as slightly masculine. Skinny, in his lab full of instruments. Not all knowing, yet proud of his limited ignorance.</w:t>
       </w:r>
     </w:p>
     <w:p>
@@ -8704,14 +7959,7 @@
           <w:sz w:val="20"/>
           <w:szCs w:val="20"/>
         </w:rPr>
-        <w:t xml:space="preserve">Well I’m just excited </w:t>
-      </w:r>
-      <w:r>
-        <w:rPr>
-          <w:sz w:val="20"/>
-          <w:szCs w:val="20"/>
-        </w:rPr>
-        <w:t xml:space="preserve">to meet you. first contact is such an </w:t>
+        <w:t xml:space="preserve">Well I’m just excited to meet you. first contact is such an </w:t>
       </w:r>
       <w:proofErr w:type="gramStart"/>
       <w:r>
@@ -8743,14 +7991,7 @@
           <w:sz w:val="20"/>
           <w:szCs w:val="20"/>
         </w:rPr>
-        <w:t xml:space="preserve"> wars could start by an improper first contact. What is your name? Or do you even have names as individuals, or are you a swarm? Oh my, is it </w:t>
-      </w:r>
-      <w:r>
-        <w:rPr>
-          <w:sz w:val="20"/>
-          <w:szCs w:val="20"/>
-        </w:rPr>
-        <w:t>ok, to ask you for a name?</w:t>
+        <w:t xml:space="preserve"> wars could start by an improper first contact. What is your name? Or do you even have names as individuals, or are you a swarm? Oh my, is it ok, to ask you for a name?</w:t>
       </w:r>
     </w:p>
     <w:p>
@@ -8780,14 +8021,7 @@
           <w:sz w:val="20"/>
           <w:szCs w:val="20"/>
         </w:rPr>
-        <w:t>Yes, though my name might be best saved for later. Is there a name by which you’d like to call me, to ease this con</w:t>
-      </w:r>
-      <w:r>
-        <w:rPr>
-          <w:sz w:val="20"/>
-          <w:szCs w:val="20"/>
-        </w:rPr>
-        <w:t>versation?</w:t>
+        <w:t>Yes, though my name might be best saved for later. Is there a name by which you’d like to call me, to ease this conversation?</w:t>
       </w:r>
     </w:p>
     <w:p>
@@ -8863,14 +8097,7 @@
           <w:sz w:val="20"/>
           <w:szCs w:val="20"/>
         </w:rPr>
-        <w:t xml:space="preserve">You might understand this as telepathy – I cannot read your mind, but I can transmit a series of </w:t>
-      </w:r>
-      <w:r>
-        <w:rPr>
-          <w:sz w:val="20"/>
-          <w:szCs w:val="20"/>
-        </w:rPr>
-        <w:t>signals which your mind would interpret as a language you know, and I can understand how your mind would form a language and in return read it</w:t>
+        <w:t>You might understand this as telepathy – I cannot read your mind, but I can transmit a series of signals which your mind would interpret as a language you know, and I can understand how your mind would form a language and in return read it</w:t>
       </w:r>
     </w:p>
     <w:p>
@@ -8916,14 +8143,7 @@
           <w:sz w:val="20"/>
           <w:szCs w:val="20"/>
         </w:rPr>
-        <w:t xml:space="preserve"> hav</w:t>
-      </w:r>
-      <w:r>
-        <w:rPr>
-          <w:sz w:val="20"/>
-          <w:szCs w:val="20"/>
-        </w:rPr>
-        <w:t>e built machinery to allow us to communicate directly to and from them. I believe we are lucky that our correction algorithms are working on new minds as well.</w:t>
+        <w:t xml:space="preserve"> have built machinery to allow us to communicate directly to and from them. I believe we are lucky that our correction algorithms are working on new minds as well.</w:t>
       </w:r>
     </w:p>
     <w:p>
@@ -8983,14 +8203,7 @@
           <w:sz w:val="20"/>
           <w:szCs w:val="20"/>
         </w:rPr>
-        <w:t xml:space="preserve">Well, not a lot – but we are spread out rather thinly, like </w:t>
-      </w:r>
-      <w:r>
-        <w:rPr>
-          <w:sz w:val="20"/>
-          <w:szCs w:val="20"/>
-        </w:rPr>
-        <w:t>you</w:t>
+        <w:t>Well, not a lot – but we are spread out rather thinly, like you</w:t>
       </w:r>
     </w:p>
     <w:p>
@@ -9128,14 +8341,7 @@
           <w:sz w:val="20"/>
           <w:szCs w:val="20"/>
         </w:rPr>
-        <w:t>I am alive, still, in the memory of my people. It is not an easy thing to bear, no simple feat or burden. I live in the flesh and blood of the nation that has sprouted out of the 2000 years of</w:t>
-      </w:r>
-      <w:r>
-        <w:rPr>
-          <w:sz w:val="20"/>
-          <w:szCs w:val="20"/>
-        </w:rPr>
-        <w:t xml:space="preserve"> turmoil which have been the property of the nation that is now Italy, the successor to my beloved Rome. I live in </w:t>
+        <w:t xml:space="preserve">I am alive, still, in the memory of my people. It is not an easy thing to bear, no simple feat or burden. I live in the flesh and blood of the nation that has sprouted out of the 2000 years of turmoil which have been the property of the nation that is now Italy, the successor to my beloved Rome. I live in </w:t>
       </w:r>
       <w:proofErr w:type="spellStart"/>
       <w:proofErr w:type="gramStart"/>
@@ -9169,43 +8375,22 @@
           <w:sz w:val="20"/>
           <w:szCs w:val="20"/>
         </w:rPr>
-        <w:t xml:space="preserve"> road and in its fields and in its people as I live in its laws. I was a lawmaker, and my laws were often passed. Not al</w:t>
-      </w:r>
-      <w:r>
-        <w:rPr>
-          <w:sz w:val="20"/>
-          <w:szCs w:val="20"/>
-        </w:rPr>
-        <w:t>ways, mind you, but often enough to be renowned as a good, or at least decent, senator. It was a tough job, but someone had to do it. Had a few slaves in my time, but still – that was the life then and those were the customs.</w:t>
-      </w:r>
-    </w:p>
-    <w:p>
-      <w:pPr>
-        <w:rPr>
-          <w:sz w:val="20"/>
-          <w:szCs w:val="20"/>
-        </w:rPr>
-      </w:pPr>
-      <w:r>
-        <w:rPr>
-          <w:sz w:val="20"/>
-          <w:szCs w:val="20"/>
-        </w:rPr>
-        <w:t>I am made immortal by my work,</w:t>
-      </w:r>
-      <w:r>
-        <w:rPr>
-          <w:sz w:val="20"/>
-          <w:szCs w:val="20"/>
-        </w:rPr>
-        <w:t xml:space="preserve"> and I am here to warn you. The value of good work done cannot be underestimated, yet can be easily overestimated – you are you, and in this world many things are not known to us. Maybe tomorrow war would engulf the world, or a minor change somewhere would</w:t>
-      </w:r>
-      <w:r>
-        <w:rPr>
-          <w:sz w:val="20"/>
-          <w:szCs w:val="20"/>
-        </w:rPr>
-        <w:t xml:space="preserve"> change your life forever. I see that you deal with philosophy and science. Good. A man is worthy of such pursuits. </w:t>
+        <w:t xml:space="preserve"> road and in its fields and in its people as I live in its laws. I was a lawmaker, and my laws were often passed. Not always, mind you, but often enough to be renowned as a good, or at least decent, senator. It was a tough job, but someone had to do it. Had a few slaves in my time, but still – that was the life then and those were the customs.</w:t>
+      </w:r>
+    </w:p>
+    <w:p>
+      <w:pPr>
+        <w:rPr>
+          <w:sz w:val="20"/>
+          <w:szCs w:val="20"/>
+        </w:rPr>
+      </w:pPr>
+      <w:r>
+        <w:rPr>
+          <w:sz w:val="20"/>
+          <w:szCs w:val="20"/>
+        </w:rPr>
+        <w:t xml:space="preserve">I am made immortal by my work, and I am here to warn you. The value of good work done cannot be underestimated, yet can be easily overestimated – you are you, and in this world many things are not known to us. Maybe tomorrow war would engulf the world, or a minor change somewhere would change your life forever. I see that you deal with philosophy and science. Good. A man is worthy of such pursuits. </w:t>
       </w:r>
       <w:proofErr w:type="gramStart"/>
       <w:r>
@@ -9237,72 +8422,37 @@
           <w:sz w:val="20"/>
           <w:szCs w:val="20"/>
         </w:rPr>
-        <w:t xml:space="preserve"> chosen f</w:t>
-      </w:r>
-      <w:r>
-        <w:rPr>
-          <w:sz w:val="20"/>
-          <w:szCs w:val="20"/>
-        </w:rPr>
-        <w:t>or you. I understand your pain – a senator was a glorious job, but not one I wished. I missed the frolicking and the dancing and the love and the fun that comes with a simpler, easier life. Living in my towers of marble and the halls of debate, where my wi</w:t>
-      </w:r>
-      <w:r>
-        <w:rPr>
-          <w:sz w:val="20"/>
-          <w:szCs w:val="20"/>
-        </w:rPr>
-        <w:t>t was tested against those of the best Rome had to offer were interesting, yet not liberating. And I see you are in a similar position.</w:t>
-      </w:r>
-    </w:p>
-    <w:p>
-      <w:pPr>
-        <w:rPr>
-          <w:sz w:val="20"/>
-          <w:szCs w:val="20"/>
-        </w:rPr>
-      </w:pPr>
-      <w:r>
-        <w:rPr>
-          <w:sz w:val="20"/>
-          <w:szCs w:val="20"/>
-        </w:rPr>
-        <w:t>You could be a great philosopher, young one – and you are young. You could be many things, yet it seems like your sphere</w:t>
-      </w:r>
-      <w:r>
-        <w:rPr>
-          <w:sz w:val="20"/>
-          <w:szCs w:val="20"/>
-        </w:rPr>
-        <w:t xml:space="preserve"> is closing and breaking out of it would be a terrible burden. Yet you must. Expand your sphere at all costs, if not break out of it entirely. The dreams of your childhood yet live, and your hopes for a better future would not come to be unless you pursue </w:t>
-      </w:r>
-      <w:r>
-        <w:rPr>
-          <w:sz w:val="20"/>
-          <w:szCs w:val="20"/>
-        </w:rPr>
-        <w:t>them. Is now a good time? Probably not. But is ever a good time? You can wait a year or two, but why wait until you are something? What makes you ready for a war or a debate or a great adventure? The consent of others? Or something from within you?</w:t>
-      </w:r>
-    </w:p>
-    <w:p>
-      <w:pPr>
-        <w:rPr>
-          <w:sz w:val="20"/>
-          <w:szCs w:val="20"/>
-        </w:rPr>
-      </w:pPr>
-      <w:r>
-        <w:rPr>
-          <w:sz w:val="20"/>
-          <w:szCs w:val="20"/>
-        </w:rPr>
-        <w:t>I sugge</w:t>
-      </w:r>
-      <w:r>
-        <w:rPr>
-          <w:sz w:val="20"/>
-          <w:szCs w:val="20"/>
-        </w:rPr>
-        <w:t xml:space="preserve">st that you are ready. You </w:t>
+        <w:t xml:space="preserve"> chosen for you. I understand your pain – a senator was a glorious job, but not one I wished. I missed the frolicking and the dancing and the love and the fun that comes with a simpler, easier life. Living in my towers of marble and the halls of debate, where my wit was tested against those of the best Rome had to offer were interesting, yet not liberating. And I see you are in a similar position.</w:t>
+      </w:r>
+    </w:p>
+    <w:p>
+      <w:pPr>
+        <w:rPr>
+          <w:sz w:val="20"/>
+          <w:szCs w:val="20"/>
+        </w:rPr>
+      </w:pPr>
+      <w:r>
+        <w:rPr>
+          <w:sz w:val="20"/>
+          <w:szCs w:val="20"/>
+        </w:rPr>
+        <w:t>You could be a great philosopher, young one – and you are young. You could be many things, yet it seems like your sphere is closing and breaking out of it would be a terrible burden. Yet you must. Expand your sphere at all costs, if not break out of it entirely. The dreams of your childhood yet live, and your hopes for a better future would not come to be unless you pursue them. Is now a good time? Probably not. But is ever a good time? You can wait a year or two, but why wait until you are something? What makes you ready for a war or a debate or a great adventure? The consent of others? Or something from within you?</w:t>
+      </w:r>
+    </w:p>
+    <w:p>
+      <w:pPr>
+        <w:rPr>
+          <w:sz w:val="20"/>
+          <w:szCs w:val="20"/>
+        </w:rPr>
+      </w:pPr>
+      <w:r>
+        <w:rPr>
+          <w:sz w:val="20"/>
+          <w:szCs w:val="20"/>
+        </w:rPr>
+        <w:t xml:space="preserve">I suggest that you are ready. You </w:t>
       </w:r>
       <w:proofErr w:type="spellStart"/>
       <w:r>
@@ -9334,14 +8484,7 @@
           <w:sz w:val="20"/>
           <w:szCs w:val="20"/>
         </w:rPr>
-        <w:t xml:space="preserve"> worthy of pursuing. You might succeed, and you might fail. In all honesty, you will probably fail. But learn from my mistakes – do not choose the easy choice. Do not accept a life of comfort</w:t>
-      </w:r>
-      <w:r>
-        <w:rPr>
-          <w:sz w:val="20"/>
-          <w:szCs w:val="20"/>
-        </w:rPr>
-        <w:t>, because the comfortable bed is the one that is hardest to rise from. Accept a life of adversity, and of fighting, and of clawing your mark on the world. Be brave.</w:t>
+        <w:t xml:space="preserve"> worthy of pursuing. You might succeed, and you might fail. In all honesty, you will probably fail. But learn from my mistakes – do not choose the easy choice. Do not accept a life of comfort, because the comfortable bed is the one that is hardest to rise from. Accept a life of adversity, and of fighting, and of clawing your mark on the world. Be brave.</w:t>
       </w:r>
     </w:p>
     <w:p>
@@ -9420,65 +8563,37 @@
           <w:sz w:val="20"/>
           <w:szCs w:val="20"/>
         </w:rPr>
-        <w:t xml:space="preserve">Let me tell you what I did. It was what everyone would do in my </w:t>
-      </w:r>
-      <w:r>
-        <w:rPr>
-          <w:sz w:val="20"/>
-          <w:szCs w:val="20"/>
-        </w:rPr>
-        <w:t>place. It wasn’t easy, mind you. It was tough. As fuck.</w:t>
-      </w:r>
-    </w:p>
-    <w:p>
-      <w:pPr>
-        <w:rPr>
-          <w:sz w:val="20"/>
-          <w:szCs w:val="20"/>
-        </w:rPr>
-      </w:pPr>
-      <w:r>
-        <w:rPr>
-          <w:sz w:val="20"/>
-          <w:szCs w:val="20"/>
-        </w:rPr>
-        <w:t>I was one of the soldiers who ran through this pathetic country like a knife through water. Completely and utterly unstoppable. And they didn’t even try – they basically gave up and gave us the damn p</w:t>
-      </w:r>
-      <w:r>
-        <w:rPr>
-          <w:sz w:val="20"/>
-          <w:szCs w:val="20"/>
-        </w:rPr>
-        <w:t xml:space="preserve">lace. A beautiful place, with spas and fields and ancient beautiful cities… and they just put their bloody tail between their legs and whimpered and gave up. Not a hint of struggle. I mean, come one! At least something! I don’t want to believe the stories </w:t>
-      </w:r>
-      <w:r>
-        <w:rPr>
-          <w:sz w:val="20"/>
-          <w:szCs w:val="20"/>
-        </w:rPr>
-        <w:t>about us being better and superior to everyone, but we literally just fought a bunch of Polish cavalry and now this….? Or was it the other way around? I don’t remember, it was too long ago.</w:t>
-      </w:r>
-    </w:p>
-    <w:p>
-      <w:pPr>
-        <w:rPr>
-          <w:sz w:val="20"/>
-          <w:szCs w:val="20"/>
-        </w:rPr>
-      </w:pPr>
-      <w:r>
-        <w:rPr>
-          <w:sz w:val="20"/>
-          <w:szCs w:val="20"/>
-        </w:rPr>
-        <w:t>Everyone back home – and here – keep telling us how glorious we ar</w:t>
-      </w:r>
-      <w:r>
-        <w:rPr>
-          <w:sz w:val="20"/>
-          <w:szCs w:val="20"/>
-        </w:rPr>
-        <w:t xml:space="preserve">e. How great. How fucking superior. We are the best of the best, and it’s scientific! There’s science to back it up! We ARE genetically better! </w:t>
+        <w:t>Let me tell you what I did. It was what everyone would do in my place. It wasn’t easy, mind you. It was tough. As fuck.</w:t>
+      </w:r>
+    </w:p>
+    <w:p>
+      <w:pPr>
+        <w:rPr>
+          <w:sz w:val="20"/>
+          <w:szCs w:val="20"/>
+        </w:rPr>
+      </w:pPr>
+      <w:r>
+        <w:rPr>
+          <w:sz w:val="20"/>
+          <w:szCs w:val="20"/>
+        </w:rPr>
+        <w:t>I was one of the soldiers who ran through this pathetic country like a knife through water. Completely and utterly unstoppable. And they didn’t even try – they basically gave up and gave us the damn place. A beautiful place, with spas and fields and ancient beautiful cities… and they just put their bloody tail between their legs and whimpered and gave up. Not a hint of struggle. I mean, come one! At least something! I don’t want to believe the stories about us being better and superior to everyone, but we literally just fought a bunch of Polish cavalry and now this….? Or was it the other way around? I don’t remember, it was too long ago.</w:t>
+      </w:r>
+    </w:p>
+    <w:p>
+      <w:pPr>
+        <w:rPr>
+          <w:sz w:val="20"/>
+          <w:szCs w:val="20"/>
+        </w:rPr>
+      </w:pPr>
+      <w:r>
+        <w:rPr>
+          <w:sz w:val="20"/>
+          <w:szCs w:val="20"/>
+        </w:rPr>
+        <w:t xml:space="preserve">Everyone back home – and here – keep telling us how glorious we are. How great. How fucking superior. We are the best of the best, and it’s scientific! There’s science to back it up! We ARE genetically better! </w:t>
       </w:r>
     </w:p>
     <w:p>
@@ -9502,14 +8617,7 @@
           <w:sz w:val="20"/>
           <w:szCs w:val="20"/>
         </w:rPr>
-        <w:t xml:space="preserve"> it can’t be true, I thought, can it? Or at least, I hoped. But when we stormed in here, and </w:t>
-      </w:r>
-      <w:r>
-        <w:rPr>
-          <w:sz w:val="20"/>
-          <w:szCs w:val="20"/>
-        </w:rPr>
-        <w:t xml:space="preserve">country after country after country, with proud traditions and long histories, just…. whimpered and surrendered…. I mean, it can’t be true, can it? We </w:t>
+        <w:t xml:space="preserve"> it can’t be true, I thought, can it? Or at least, I hoped. But when we stormed in here, and country after country after country, with proud traditions and long histories, just…. whimpered and surrendered…. I mean, it can’t be true, can it? We </w:t>
       </w:r>
       <w:proofErr w:type="spellStart"/>
       <w:proofErr w:type="gramStart"/>
@@ -9542,14 +8650,7 @@
           <w:sz w:val="20"/>
           <w:szCs w:val="20"/>
         </w:rPr>
-        <w:t>I was part of the occu</w:t>
-      </w:r>
-      <w:r>
-        <w:rPr>
-          <w:sz w:val="20"/>
-          <w:szCs w:val="20"/>
-        </w:rPr>
-        <w:t>pying force stationed here, on this very hill, when there wasn’t much here yet. A bunch of hovels, and our tank battalion. I still remember the lovely autumn. How beautiful this place was, and how it pissed me off to think how easily they just gave it up.</w:t>
+        <w:t>I was part of the occupying force stationed here, on this very hill, when there wasn’t much here yet. A bunch of hovels, and our tank battalion. I still remember the lovely autumn. How beautiful this place was, and how it pissed me off to think how easily they just gave it up.</w:t>
       </w:r>
     </w:p>
     <w:p>
@@ -9579,21 +8680,7 @@
           <w:sz w:val="20"/>
           <w:szCs w:val="20"/>
         </w:rPr>
-        <w:t>I don’t kn</w:t>
-      </w:r>
-      <w:r>
-        <w:rPr>
-          <w:sz w:val="20"/>
-          <w:szCs w:val="20"/>
-        </w:rPr>
-        <w:t>ow her name. I just remember her face. Her slowly decaying face. Slightly less glowing every time she walked out of our camp, her step not quite regular. And it was horrible. We are supposed to be fighting fierce foes and unroot the corruption and weakness</w:t>
-      </w:r>
-      <w:r>
-        <w:rPr>
-          <w:sz w:val="20"/>
-          <w:szCs w:val="20"/>
-        </w:rPr>
-        <w:t xml:space="preserve"> that holds these damn countries.</w:t>
+        <w:t>I don’t know her name. I just remember her face. Her slowly decaying face. Slightly less glowing every time she walked out of our camp, her step not quite regular. And it was horrible. We are supposed to be fighting fierce foes and unroot the corruption and weakness that holds these damn countries.</w:t>
       </w:r>
     </w:p>
     <w:p>
@@ -9617,14 +8704,7 @@
           <w:sz w:val="20"/>
           <w:szCs w:val="20"/>
         </w:rPr>
-        <w:t xml:space="preserve"> one night, on her way out, her legs shaking, on the verge of tears, I approached her. Fear was obvious in her. I gave her my medals – two, all silver and gold – and a signed permit which I stole and signed in the CO’s h</w:t>
-      </w:r>
-      <w:r>
-        <w:rPr>
-          <w:sz w:val="20"/>
-          <w:szCs w:val="20"/>
-        </w:rPr>
-        <w:t xml:space="preserve">andwriting. She and her family made it across the border, or so I choose to believe. </w:t>
+        <w:t xml:space="preserve"> one night, on her way out, her legs shaking, on the verge of tears, I approached her. Fear was obvious in her. I gave her my medals – two, all silver and gold – and a signed permit which I stole and signed in the CO’s handwriting. She and her family made it across the border, or so I choose to believe. </w:t>
       </w:r>
     </w:p>
     <w:p>
@@ -9711,14 +8791,7 @@
           <w:szCs w:val="20"/>
         </w:rPr>
         <w:lastRenderedPageBreak/>
-        <w:t>Week Thre</w:t>
-      </w:r>
-      <w:r>
-        <w:rPr>
-          <w:sz w:val="20"/>
-          <w:szCs w:val="20"/>
-        </w:rPr>
-        <w:t>e Day Four</w:t>
+        <w:t>Week Three Day Four</w:t>
       </w:r>
     </w:p>
     <w:p>
@@ -9804,65 +8877,37 @@
           <w:sz w:val="20"/>
           <w:szCs w:val="20"/>
         </w:rPr>
-        <w:t xml:space="preserve">Your patient is seemingly an easy one, yet he is unpredictable. His whim to be accepted to that program in Canada, curse </w:t>
-      </w:r>
-      <w:r>
-        <w:rPr>
-          <w:sz w:val="20"/>
-          <w:szCs w:val="20"/>
-        </w:rPr>
-        <w:t>that happy place, might be a powerful drive which you must cut short. If the Canadian program is eliminated from his life, all will return to normal and your life would be easy once more.</w:t>
-      </w:r>
-    </w:p>
-    <w:p>
-      <w:pPr>
-        <w:rPr>
-          <w:sz w:val="20"/>
-          <w:szCs w:val="20"/>
-        </w:rPr>
-      </w:pPr>
-      <w:r>
-        <w:rPr>
-          <w:sz w:val="20"/>
-          <w:szCs w:val="20"/>
-        </w:rPr>
-        <w:t>If I understood your letter correctly, he is driven by pride, it see</w:t>
-      </w:r>
-      <w:r>
-        <w:rPr>
-          <w:sz w:val="20"/>
-          <w:szCs w:val="20"/>
-        </w:rPr>
-        <w:t xml:space="preserve">ms, and wishes to write not for any noble cause but simply to have been published to push the Canadians further. You can easily play on that – encourage such thoughts and patterns of pride, hinting to your patient that he is great and cunning and powerful </w:t>
-      </w:r>
-      <w:r>
-        <w:rPr>
-          <w:sz w:val="20"/>
-          <w:szCs w:val="20"/>
-        </w:rPr>
-        <w:t>and allowing him to tighten the web of lies around him until he is immobile. If he is certain that there is no need for him to write the novel since he is so great, then presto – he would not write.</w:t>
-      </w:r>
-    </w:p>
-    <w:p>
-      <w:pPr>
-        <w:rPr>
-          <w:sz w:val="20"/>
-          <w:szCs w:val="20"/>
-        </w:rPr>
-      </w:pPr>
-      <w:r>
-        <w:rPr>
-          <w:sz w:val="20"/>
-          <w:szCs w:val="20"/>
-        </w:rPr>
-        <w:t>However, as mentioned, your patient is unpredictable, mak</w:t>
-      </w:r>
-      <w:r>
-        <w:rPr>
-          <w:sz w:val="20"/>
-          <w:szCs w:val="20"/>
-        </w:rPr>
-        <w:t xml:space="preserve">ing him slightly more challenging than simply that. Since any small mishap might unbalance him and send him into introspection, out of which he would come out determined to write with such ferocity that would be hard to stop. </w:t>
+        <w:t>Your patient is seemingly an easy one, yet he is unpredictable. His whim to be accepted to that program in Canada, curse that happy place, might be a powerful drive which you must cut short. If the Canadian program is eliminated from his life, all will return to normal and your life would be easy once more.</w:t>
+      </w:r>
+    </w:p>
+    <w:p>
+      <w:pPr>
+        <w:rPr>
+          <w:sz w:val="20"/>
+          <w:szCs w:val="20"/>
+        </w:rPr>
+      </w:pPr>
+      <w:r>
+        <w:rPr>
+          <w:sz w:val="20"/>
+          <w:szCs w:val="20"/>
+        </w:rPr>
+        <w:t>If I understood your letter correctly, he is driven by pride, it seems, and wishes to write not for any noble cause but simply to have been published to push the Canadians further. You can easily play on that – encourage such thoughts and patterns of pride, hinting to your patient that he is great and cunning and powerful and allowing him to tighten the web of lies around him until he is immobile. If he is certain that there is no need for him to write the novel since he is so great, then presto – he would not write.</w:t>
+      </w:r>
+    </w:p>
+    <w:p>
+      <w:pPr>
+        <w:rPr>
+          <w:sz w:val="20"/>
+          <w:szCs w:val="20"/>
+        </w:rPr>
+      </w:pPr>
+      <w:r>
+        <w:rPr>
+          <w:sz w:val="20"/>
+          <w:szCs w:val="20"/>
+        </w:rPr>
+        <w:t xml:space="preserve">However, as mentioned, your patient is unpredictable, making him slightly more challenging than simply that. Since any small mishap might unbalance him and send him into introspection, out of which he would come out determined to write with such ferocity that would be hard to stop. </w:t>
       </w:r>
       <w:proofErr w:type="gramStart"/>
       <w:r>
@@ -9878,21 +8923,7 @@
           <w:sz w:val="20"/>
           <w:szCs w:val="20"/>
         </w:rPr>
-        <w:t xml:space="preserve"> the easy course of encourag</w:t>
-      </w:r>
-      <w:r>
-        <w:rPr>
-          <w:sz w:val="20"/>
-          <w:szCs w:val="20"/>
-        </w:rPr>
-        <w:t>ing pride is a dangerous gambit: easy to implement, powerful, but not sustainable. To sustain a long aversion to writing you must take on the role of his critic and encourage him to criticize himself. If he is too busy thinking about what to write and if w</w:t>
-      </w:r>
-      <w:r>
-        <w:rPr>
-          <w:sz w:val="20"/>
-          <w:szCs w:val="20"/>
-        </w:rPr>
-        <w:t xml:space="preserve">hatever he writes is good, he’ll never get any writing done. </w:t>
+        <w:t xml:space="preserve"> the easy course of encouraging pride is a dangerous gambit: easy to implement, powerful, but not sustainable. To sustain a long aversion to writing you must take on the role of his critic and encourage him to criticize himself. If he is too busy thinking about what to write and if whatever he writes is good, he’ll never get any writing done. </w:t>
       </w:r>
     </w:p>
     <w:p>
@@ -9923,14 +8954,7 @@
           <w:sz w:val="20"/>
           <w:szCs w:val="20"/>
         </w:rPr>
-        <w:t xml:space="preserve"> then he has won and stopping him from writing another would be a lot of work for you (not to mention mountains of paperwor</w:t>
-      </w:r>
-      <w:r>
-        <w:rPr>
-          <w:sz w:val="20"/>
-          <w:szCs w:val="20"/>
-        </w:rPr>
-        <w:t xml:space="preserve">k). So, try to push the buttons of pride – encourage his thoughts that he is good enough so that he does not need to write anything, while </w:t>
+        <w:t xml:space="preserve"> then he has won and stopping him from writing another would be a lot of work for you (not to mention mountains of paperwork). So, try to push the buttons of pride – encourage his thoughts that he is good enough so that he does not need to write anything, while </w:t>
       </w:r>
       <w:proofErr w:type="spellStart"/>
       <w:r>
@@ -9946,21 +8970,7 @@
           <w:sz w:val="20"/>
           <w:szCs w:val="20"/>
         </w:rPr>
-        <w:t xml:space="preserve"> encouraging his internal critic to shred everything he might accidentally write. This dual vice would </w:t>
-      </w:r>
-      <w:r>
-        <w:rPr>
-          <w:sz w:val="20"/>
-          <w:szCs w:val="20"/>
-        </w:rPr>
-        <w:t>incapacitate him for long enough for the Canadians to answer, and no matter what their answer was we win – If they accept, it plays into his pride that he does not need to write a novel because he’s great and wonderful, and if they do not, then he plays in</w:t>
-      </w:r>
-      <w:r>
-        <w:rPr>
-          <w:sz w:val="20"/>
-          <w:szCs w:val="20"/>
-        </w:rPr>
-        <w:t>to the critic’s hand.</w:t>
+        <w:t xml:space="preserve"> encouraging his internal critic to shred everything he might accidentally write. This dual vice would incapacitate him for long enough for the Canadians to answer, and no matter what their answer was we win – If they accept, it plays into his pride that he does not need to write a novel because he’s great and wonderful, and if they do not, then he plays into the critic’s hand.</w:t>
       </w:r>
     </w:p>
     <w:p>
@@ -10135,14 +9145,7 @@
           <w:sz w:val="20"/>
           <w:szCs w:val="20"/>
         </w:rPr>
-        <w:t xml:space="preserve">Today we put on a mask of someone with a different view of the </w:t>
-      </w:r>
-      <w:r>
-        <w:rPr>
-          <w:sz w:val="20"/>
-          <w:szCs w:val="20"/>
-        </w:rPr>
-        <w:t>world and look around the world</w:t>
+        <w:t>Today we put on a mask of someone with a different view of the world and look around the world</w:t>
       </w:r>
     </w:p>
     <w:p>
@@ -10188,36 +9191,22 @@
           <w:sz w:val="20"/>
           <w:szCs w:val="20"/>
         </w:rPr>
-        <w:t>Well, this feels like a weird place. With all this computer stuff around, th</w:t>
-      </w:r>
-      <w:r>
-        <w:rPr>
-          <w:sz w:val="20"/>
-          <w:szCs w:val="20"/>
-        </w:rPr>
-        <w:t xml:space="preserve">e recycled air, the bad posture chairs and the well-crafted prison to your body. I like the silence though – it feels like you’re all very respectful of each other’s brains yet completely neglect your own body. </w:t>
-      </w:r>
-    </w:p>
-    <w:p>
-      <w:pPr>
-        <w:rPr>
-          <w:sz w:val="20"/>
-          <w:szCs w:val="20"/>
-        </w:rPr>
-      </w:pPr>
-      <w:r>
-        <w:rPr>
-          <w:sz w:val="20"/>
-          <w:szCs w:val="20"/>
-        </w:rPr>
-        <w:t>This is really a comfortable office, which i</w:t>
-      </w:r>
-      <w:r>
-        <w:rPr>
-          <w:sz w:val="20"/>
-          <w:szCs w:val="20"/>
-        </w:rPr>
-        <w:t xml:space="preserve">s a very dangerous thing. You can easily slouch in here and </w:t>
+        <w:t xml:space="preserve">Well, this feels like a weird place. With all this computer stuff around, the recycled air, the bad posture chairs and the well-crafted prison to your body. I like the silence though – it feels like you’re all very respectful of each other’s brains yet completely neglect your own body. </w:t>
+      </w:r>
+    </w:p>
+    <w:p>
+      <w:pPr>
+        <w:rPr>
+          <w:sz w:val="20"/>
+          <w:szCs w:val="20"/>
+        </w:rPr>
+      </w:pPr>
+      <w:r>
+        <w:rPr>
+          <w:sz w:val="20"/>
+          <w:szCs w:val="20"/>
+        </w:rPr>
+        <w:t xml:space="preserve">This is really a comfortable office, which is a very dangerous thing. You can easily slouch in here and </w:t>
       </w:r>
       <w:proofErr w:type="gramStart"/>
       <w:r>
@@ -10249,65 +9238,37 @@
           <w:sz w:val="20"/>
           <w:szCs w:val="20"/>
         </w:rPr>
-        <w:t xml:space="preserve"> counter-productive – being healthy and on top of</w:t>
-      </w:r>
-      <w:r>
-        <w:rPr>
-          <w:sz w:val="20"/>
-          <w:szCs w:val="20"/>
-        </w:rPr>
-        <w:t xml:space="preserve"> your game means usually your brain works better as well. Let this mask fit you better. Such an alien perspective, right? Seeing your surrounding as a jumble of magic and computer stuff and code and post-its and basically what amounts to a very comfortable</w:t>
-      </w:r>
-      <w:r>
-        <w:rPr>
-          <w:sz w:val="20"/>
-          <w:szCs w:val="20"/>
-        </w:rPr>
-        <w:t xml:space="preserve"> prison for your body and consequently, your mind. </w:t>
-      </w:r>
-    </w:p>
-    <w:p>
-      <w:pPr>
-        <w:rPr>
-          <w:sz w:val="20"/>
-          <w:szCs w:val="20"/>
-        </w:rPr>
-      </w:pPr>
-      <w:r>
-        <w:rPr>
-          <w:sz w:val="20"/>
-          <w:szCs w:val="20"/>
-        </w:rPr>
-        <w:t>It feels constricting. It feels like this place would demand a lot of extra work just to keep your body in minimal working condition. And to be fair, I’m here to see what’s up and how to save you. Your bo</w:t>
-      </w:r>
-      <w:r>
-        <w:rPr>
-          <w:sz w:val="20"/>
-          <w:szCs w:val="20"/>
-        </w:rPr>
-        <w:t>dy is in a pretty bad shape, and it gets worse the longer you are in this place. You need to find some way to combat it.</w:t>
-      </w:r>
-    </w:p>
-    <w:p>
-      <w:pPr>
-        <w:rPr>
-          <w:sz w:val="20"/>
-          <w:szCs w:val="20"/>
-        </w:rPr>
-      </w:pPr>
-      <w:r>
-        <w:rPr>
-          <w:sz w:val="20"/>
-          <w:szCs w:val="20"/>
-        </w:rPr>
-        <w:t>Your diet is a good start, you just need to stick to it. Try writing what you’re eating for a week. Also, a little exercise is better t</w:t>
-      </w:r>
-      <w:r>
-        <w:rPr>
-          <w:sz w:val="20"/>
-          <w:szCs w:val="20"/>
-        </w:rPr>
-        <w:t xml:space="preserve">han none, so think about what </w:t>
+        <w:t xml:space="preserve"> counter-productive – being healthy and on top of your game means usually your brain works better as well. Let this mask fit you better. Such an alien perspective, right? Seeing your surrounding as a jumble of magic and computer stuff and code and post-its and basically what amounts to a very comfortable prison for your body and consequently, your mind. </w:t>
+      </w:r>
+    </w:p>
+    <w:p>
+      <w:pPr>
+        <w:rPr>
+          <w:sz w:val="20"/>
+          <w:szCs w:val="20"/>
+        </w:rPr>
+      </w:pPr>
+      <w:r>
+        <w:rPr>
+          <w:sz w:val="20"/>
+          <w:szCs w:val="20"/>
+        </w:rPr>
+        <w:t>It feels constricting. It feels like this place would demand a lot of extra work just to keep your body in minimal working condition. And to be fair, I’m here to see what’s up and how to save you. Your body is in a pretty bad shape, and it gets worse the longer you are in this place. You need to find some way to combat it.</w:t>
+      </w:r>
+    </w:p>
+    <w:p>
+      <w:pPr>
+        <w:rPr>
+          <w:sz w:val="20"/>
+          <w:szCs w:val="20"/>
+        </w:rPr>
+      </w:pPr>
+      <w:r>
+        <w:rPr>
+          <w:sz w:val="20"/>
+          <w:szCs w:val="20"/>
+        </w:rPr>
+        <w:t xml:space="preserve">Your diet is a good start, you just need to stick to it. Try writing what you’re eating for a week. Also, a little exercise is better than none, so think about what </w:t>
       </w:r>
       <w:proofErr w:type="gramStart"/>
       <w:r>
@@ -10338,14 +9299,7 @@
           <w:sz w:val="20"/>
           <w:szCs w:val="20"/>
         </w:rPr>
-        <w:t>Maybe leave for work a little earlier and walk from one metro stati</w:t>
-      </w:r>
-      <w:r>
-        <w:rPr>
-          <w:sz w:val="20"/>
-          <w:szCs w:val="20"/>
-        </w:rPr>
-        <w:t>on before when you arrive.</w:t>
+        <w:t>Maybe leave for work a little earlier and walk from one metro station before when you arrive.</w:t>
       </w:r>
     </w:p>
     <w:p>
@@ -10391,21 +9345,7 @@
           <w:sz w:val="20"/>
           <w:szCs w:val="20"/>
         </w:rPr>
-        <w:t xml:space="preserve"> to fix your working space. Not immediately, I know you’ve got stuff to d</w:t>
-      </w:r>
-      <w:r>
-        <w:rPr>
-          <w:sz w:val="20"/>
-          <w:szCs w:val="20"/>
-        </w:rPr>
-        <w:t>o, but soon. Damn, this is a long one, isn’t it? Probably because you’re so unused to this point of view. A realistic view of the world and of you. Lovely. But to be fair, don’t be so hard on yourself – your body might lose its elasticity soon, and it seem</w:t>
-      </w:r>
-      <w:r>
-        <w:rPr>
-          <w:sz w:val="20"/>
-          <w:szCs w:val="20"/>
-        </w:rPr>
-        <w:t>s like it’s already starting. Just</w:t>
+        <w:t xml:space="preserve"> to fix your working space. Not immediately, I know you’ve got stuff to do, but soon. Damn, this is a long one, isn’t it? Probably because you’re so unused to this point of view. A realistic view of the world and of you. Lovely. But to be fair, don’t be so hard on yourself – your body might lose its elasticity soon, and it seems like it’s already starting. Just</w:t>
       </w:r>
       <w:proofErr w:type="gramStart"/>
       <w:r>
@@ -10557,14 +9497,7 @@
           <w:sz w:val="20"/>
           <w:szCs w:val="20"/>
         </w:rPr>
-        <w:t>It’s better to get your pen moving and</w:t>
-      </w:r>
-      <w:r>
-        <w:rPr>
-          <w:sz w:val="20"/>
-          <w:szCs w:val="20"/>
-        </w:rPr>
-        <w:t xml:space="preserve"> cross out stuff later rather that agonizing over decisions later</w:t>
+        <w:t>It’s better to get your pen moving and cross out stuff later rather that agonizing over decisions later</w:t>
       </w:r>
     </w:p>
     <w:p>
@@ -10594,57 +9527,22 @@
           <w:sz w:val="20"/>
           <w:szCs w:val="20"/>
         </w:rPr>
-        <w:t>The vast ocean stret</w:t>
-      </w:r>
-      <w:r>
-        <w:rPr>
-          <w:sz w:val="20"/>
-          <w:szCs w:val="20"/>
-        </w:rPr>
-        <w:t>ched along the horizon like a long stretchy infinite thing of blue and white, the sound of the wave swirling up to his ears like foam and the smell of salt attracted to his nostrils like bees to big, round flowers. The ocean. On a boat, in the middle of th</w:t>
-      </w:r>
-      <w:r>
-        <w:rPr>
-          <w:sz w:val="20"/>
-          <w:szCs w:val="20"/>
-        </w:rPr>
-        <w:t>e fucking ocean. Why am I doing this, he thought to himself, since there was obviously no plausible reason to be sitting thousands of kilometers from home, on a row boat, in the middle of the ocean. He checked his GNSS watch to make sure the place is right</w:t>
-      </w:r>
-      <w:r>
-        <w:rPr>
-          <w:sz w:val="20"/>
-          <w:szCs w:val="20"/>
-        </w:rPr>
-        <w:t>, only to find out that the currents or the wind or the will of fucking fate itself moved him too far south. He cursed very loudly, grabbed the coarse plastic oars, and navigated the boat towards the agreed location.</w:t>
-      </w:r>
-    </w:p>
-    <w:p>
-      <w:pPr>
-        <w:rPr>
-          <w:sz w:val="20"/>
-          <w:szCs w:val="20"/>
-        </w:rPr>
-      </w:pPr>
-      <w:r>
-        <w:rPr>
-          <w:sz w:val="20"/>
-          <w:szCs w:val="20"/>
-        </w:rPr>
-        <w:t>“Here are the coordinates” said the ema</w:t>
-      </w:r>
-      <w:r>
-        <w:rPr>
-          <w:sz w:val="20"/>
-          <w:szCs w:val="20"/>
-        </w:rPr>
-        <w:t>il, “Be there at 18:00 next Friday. Yes, it’s in the middle of the ocean. No, this isn’t a mistake. Yes, do trust me that I know what I’m doing and wouldn’t have dragged you all the way out there just to mess with you. Though to be fair, that would’ve been</w:t>
-      </w:r>
-      <w:r>
-        <w:rPr>
-          <w:sz w:val="20"/>
-          <w:szCs w:val="20"/>
-        </w:rPr>
-        <w:t xml:space="preserve"> a pretty good one if I had”. And here he was, his now long removed shirt tied to his head, his sweat sticky and salty and disgusting. “And now we wait” he said generally to the world </w:t>
+        <w:t>The vast ocean stretched along the horizon like a long stretchy infinite thing of blue and white, the sound of the wave swirling up to his ears like foam and the smell of salt attracted to his nostrils like bees to big, round flowers. The ocean. On a boat, in the middle of the fucking ocean. Why am I doing this, he thought to himself, since there was obviously no plausible reason to be sitting thousands of kilometers from home, on a row boat, in the middle of the ocean. He checked his GNSS watch to make sure the place is right, only to find out that the currents or the wind or the will of fucking fate itself moved him too far south. He cursed very loudly, grabbed the coarse plastic oars, and navigated the boat towards the agreed location.</w:t>
+      </w:r>
+    </w:p>
+    <w:p>
+      <w:pPr>
+        <w:rPr>
+          <w:sz w:val="20"/>
+          <w:szCs w:val="20"/>
+        </w:rPr>
+      </w:pPr>
+      <w:r>
+        <w:rPr>
+          <w:sz w:val="20"/>
+          <w:szCs w:val="20"/>
+        </w:rPr>
+        <w:t xml:space="preserve">“Here are the coordinates” said the email, “Be there at 18:00 next Friday. Yes, it’s in the middle of the ocean. No, this isn’t a mistake. Yes, do trust me that I know what I’m doing and wouldn’t have dragged you all the way out there just to mess with you. Though to be fair, that would’ve been a pretty good one if I had”. And here he was, his now long removed shirt tied to his head, his sweat sticky and salty and disgusting. “And now we wait” he said generally to the world </w:t>
       </w:r>
       <w:proofErr w:type="spellStart"/>
       <w:r>
@@ -10675,36 +9573,22 @@
           <w:sz w:val="20"/>
           <w:szCs w:val="20"/>
         </w:rPr>
-        <w:t xml:space="preserve">18:00. Something dramatic should happen now, he </w:t>
-      </w:r>
-      <w:r>
-        <w:rPr>
-          <w:sz w:val="20"/>
-          <w:szCs w:val="20"/>
-        </w:rPr>
-        <w:t>thought. “Where is the DRAMA?!” he shouted at the waves. They did not answer. Rude things. He leaned back in his row boat, grumbling to himself.</w:t>
-      </w:r>
-    </w:p>
-    <w:p>
-      <w:pPr>
-        <w:rPr>
-          <w:sz w:val="20"/>
-          <w:szCs w:val="20"/>
-        </w:rPr>
-      </w:pPr>
-      <w:r>
-        <w:rPr>
-          <w:sz w:val="20"/>
-          <w:szCs w:val="20"/>
-        </w:rPr>
-        <w:t>18:05, still nothing. He waited, slowly dozing off. “Maybe this was just something to mess with me” he thought,</w:t>
-      </w:r>
-      <w:r>
-        <w:rPr>
-          <w:sz w:val="20"/>
-          <w:szCs w:val="20"/>
-        </w:rPr>
-        <w:t xml:space="preserve"> “and if it is then I’ll be fair, it’s a bloody good on</w:t>
+        <w:t>18:00. Something dramatic should happen now, he thought. “Where is the DRAMA?!” he shouted at the waves. They did not answer. Rude things. He leaned back in his row boat, grumbling to himself.</w:t>
+      </w:r>
+    </w:p>
+    <w:p>
+      <w:pPr>
+        <w:rPr>
+          <w:sz w:val="20"/>
+          <w:szCs w:val="20"/>
+        </w:rPr>
+      </w:pPr>
+      <w:r>
+        <w:rPr>
+          <w:sz w:val="20"/>
+          <w:szCs w:val="20"/>
+        </w:rPr>
+        <w:t>18:05, still nothing. He waited, slowly dozing off. “Maybe this was just something to mess with me” he thought, “and if it is then I’ll be fair, it’s a bloody good on</w:t>
       </w:r>
       <w:proofErr w:type="gramStart"/>
       <w:r>
@@ -10720,14 +9604,7 @@
           <w:sz w:val="20"/>
           <w:szCs w:val="20"/>
         </w:rPr>
-        <w:t xml:space="preserve"> train of though was interrupted by a bubbling noise a little way off into the distance. He rose, just in time to see the source of the noise break through the surface of the water – an old Russi</w:t>
-      </w:r>
-      <w:r>
-        <w:rPr>
-          <w:sz w:val="20"/>
-          <w:szCs w:val="20"/>
-        </w:rPr>
-        <w:t>an submarine, black, like a hole cut into the sea broke through, spraying foam and water and noise everywhere. There were no birds, but he could imagine that had there were a few they’d squawk in terror.</w:t>
+        <w:t xml:space="preserve"> train of though was interrupted by a bubbling noise a little way off into the distance. He rose, just in time to see the source of the noise break through the surface of the water – an old Russian submarine, black, like a hole cut into the sea broke through, spraying foam and water and noise everywhere. There were no birds, but he could imagine that had there were a few they’d squawk in terror.</w:t>
       </w:r>
     </w:p>
     <w:p>
@@ -10917,14 +9794,7 @@
           <w:sz w:val="20"/>
           <w:szCs w:val="20"/>
         </w:rPr>
-        <w:t xml:space="preserve"> don’t do </w:t>
-      </w:r>
-      <w:r>
-        <w:rPr>
-          <w:sz w:val="20"/>
-          <w:szCs w:val="20"/>
-        </w:rPr>
-        <w:t>anything sensible, proper, or grown up</w:t>
+        <w:t xml:space="preserve"> don’t do anything sensible, proper, or grown up</w:t>
       </w:r>
     </w:p>
     <w:p>
@@ -11027,14 +9897,7 @@
           <w:sz w:val="20"/>
           <w:szCs w:val="20"/>
         </w:rPr>
-        <w:t>Earn your wall</w:t>
-      </w:r>
-      <w:r>
-        <w:rPr>
-          <w:sz w:val="20"/>
-          <w:szCs w:val="20"/>
-        </w:rPr>
-        <w:t>owing! Write!</w:t>
+        <w:t>Earn your wallowing! Write!</w:t>
       </w:r>
     </w:p>
     <w:p>
@@ -11169,14 +10032,7 @@
           <w:sz w:val="20"/>
           <w:szCs w:val="20"/>
         </w:rPr>
-        <w:t>The warm c</w:t>
-      </w:r>
-      <w:r>
-        <w:rPr>
-          <w:sz w:val="20"/>
-          <w:szCs w:val="20"/>
-        </w:rPr>
-        <w:t>uddles with Noa</w:t>
+        <w:t>The warm cuddles with Noa</w:t>
       </w:r>
     </w:p>
     <w:p>
@@ -11301,14 +10157,7 @@
           <w:sz w:val="20"/>
           <w:szCs w:val="20"/>
         </w:rPr>
-        <w:t xml:space="preserve">Christmas lights in Prague on my first </w:t>
-      </w:r>
-      <w:r>
-        <w:rPr>
-          <w:sz w:val="20"/>
-          <w:szCs w:val="20"/>
-        </w:rPr>
-        <w:t>Christmas there</w:t>
+        <w:t>Christmas lights in Prague on my first Christmas there</w:t>
       </w:r>
     </w:p>
     <w:p>
@@ -11384,14 +10233,7 @@
           <w:sz w:val="20"/>
           <w:szCs w:val="20"/>
         </w:rPr>
-        <w:t xml:space="preserve"> half, full of drab, dreary long driving periods. But</w:t>
-      </w:r>
-      <w:r>
-        <w:rPr>
-          <w:sz w:val="20"/>
-          <w:szCs w:val="20"/>
-        </w:rPr>
-        <w:t xml:space="preserve"> getting there was all worth it – the tall pine oaks, the teal metal swing in the garden, and grandma, standing on the porch, smiling and happy to see us. We’d usually stay there </w:t>
+        <w:t xml:space="preserve"> half, full of drab, dreary long driving periods. But getting there was all worth it – the tall pine oaks, the teal metal swing in the garden, and grandma, standing on the porch, smiling and happy to see us. We’d usually stay there </w:t>
       </w:r>
       <w:proofErr w:type="spellStart"/>
       <w:r>
@@ -11407,21 +10249,7 @@
           <w:sz w:val="20"/>
           <w:szCs w:val="20"/>
         </w:rPr>
-        <w:t>, the coarseness of the mattress never really bothering me. I’d wak</w:t>
-      </w:r>
-      <w:r>
-        <w:rPr>
-          <w:sz w:val="20"/>
-          <w:szCs w:val="20"/>
-        </w:rPr>
-        <w:t xml:space="preserve">e up in the morning, a bit early, the sun gently filtering through the windows, and the pigeons cooing softly from outside. That cooing of birds stuck with me ever since. The slow, gentle, repeating cooing of pigeons, on Saturday mornings, as a kid. Later </w:t>
-      </w:r>
-      <w:r>
-        <w:rPr>
-          <w:sz w:val="20"/>
-          <w:szCs w:val="20"/>
-        </w:rPr>
-        <w:t xml:space="preserve">there would be food, and video games with my mom and </w:t>
+        <w:t xml:space="preserve">, the coarseness of the mattress never really bothering me. I’d wake up in the morning, a bit early, the sun gently filtering through the windows, and the pigeons cooing softly from outside. That cooing of birds stuck with me ever since. The slow, gentle, repeating cooing of pigeons, on Saturday mornings, as a kid. Later there would be food, and video games with my mom and </w:t>
       </w:r>
       <w:proofErr w:type="spellStart"/>
       <w:r>
@@ -11453,21 +10281,7 @@
           <w:sz w:val="20"/>
           <w:szCs w:val="20"/>
         </w:rPr>
-        <w:t xml:space="preserve"> I don’t really remember them there…. That was, I think, as happy as I ever was. Or, more accurately, as deeply happy as I ever was.</w:t>
-      </w:r>
-      <w:r>
-        <w:rPr>
-          <w:sz w:val="20"/>
-          <w:szCs w:val="20"/>
-        </w:rPr>
-        <w:t xml:space="preserve"> Since I was happier at times – achieving great things, or doing crazy, exciting stuff – but that overwhelming sense of calm, a happiness as deep as you, a sense of calm happiness all the way down to the pit of your stomach, all along the chain down to the</w:t>
-      </w:r>
-      <w:r>
-        <w:rPr>
-          <w:sz w:val="20"/>
-          <w:szCs w:val="20"/>
-        </w:rPr>
-        <w:t xml:space="preserve"> center of your core being. Happiness. Calm. No negative emotion at all. The coarseness of the old mattress, and the cooing of pigeons. </w:t>
+        <w:t xml:space="preserve"> I don’t really remember them there…. That was, I think, as happy as I ever was. Or, more accurately, as deeply happy as I ever was. Since I was happier at times – achieving great things, or doing crazy, exciting stuff – but that overwhelming sense of calm, a happiness as deep as you, a sense of calm happiness all the way down to the pit of your stomach, all along the chain down to the center of your core being. Happiness. Calm. No negative emotion at all. The coarseness of the old mattress, and the cooing of pigeons. </w:t>
       </w:r>
     </w:p>
     <w:p>
@@ -11579,94 +10393,52 @@
           <w:sz w:val="20"/>
           <w:szCs w:val="20"/>
         </w:rPr>
-        <w:t>Try to get the “poetic” truths – if you don’t remember fill in reasonab</w:t>
-      </w:r>
-      <w:r>
-        <w:rPr>
-          <w:sz w:val="20"/>
-          <w:szCs w:val="20"/>
-        </w:rPr>
-        <w:t>le details</w:t>
-      </w:r>
-    </w:p>
-    <w:p>
-      <w:pPr>
-        <w:rPr>
-          <w:sz w:val="20"/>
-          <w:szCs w:val="20"/>
-        </w:rPr>
-      </w:pPr>
-      <w:r>
-        <w:rPr>
-          <w:sz w:val="20"/>
-          <w:szCs w:val="20"/>
-        </w:rPr>
-        <w:t xml:space="preserve">The softly wafting dust accentuated the gentle sunlight passing through the shutters in small tight clusters was unbelievably beautiful. I woke up, the coarse mattress on the floor on which I slept felt to my fingers like a braille book telling </w:t>
-      </w:r>
-      <w:r>
-        <w:rPr>
-          <w:sz w:val="20"/>
-          <w:szCs w:val="20"/>
-        </w:rPr>
-        <w:t>years upon years of stories untold. I stretched and sat up.</w:t>
-      </w:r>
-    </w:p>
-    <w:p>
-      <w:pPr>
-        <w:rPr>
-          <w:sz w:val="20"/>
-          <w:szCs w:val="20"/>
-        </w:rPr>
-      </w:pPr>
-      <w:r>
-        <w:rPr>
-          <w:sz w:val="20"/>
-          <w:szCs w:val="20"/>
-        </w:rPr>
-        <w:t>I took a few seconds to enjoy the quiet. The sun through the blinds, the chilliness of the room wrapping my warm body like a loving blanket, and the pigeons cooing outside. Always cooing, mellowly</w:t>
-      </w:r>
-      <w:r>
-        <w:rPr>
-          <w:sz w:val="20"/>
-          <w:szCs w:val="20"/>
-        </w:rPr>
-        <w:t>, beautifully, cooing to each other and me the beauty of this world. I looked at my mom, who was sleeping on the bed near which my mattress lies. She slept enough. “Morning, mom” I said, and got up to give her a kiss. I went out of the room into the bathro</w:t>
-      </w:r>
-      <w:r>
-        <w:rPr>
-          <w:sz w:val="20"/>
-          <w:szCs w:val="20"/>
-        </w:rPr>
-        <w:t>om, passing through the empty kitchen. The house was still asleep, but ten-year-old me didn’t think that that was any problem of mine. “Morning, Grandma!” I let the world in general know I was up. After getting out of the bathroom, the living room’s cozine</w:t>
-      </w:r>
-      <w:r>
-        <w:rPr>
-          <w:sz w:val="20"/>
-          <w:szCs w:val="20"/>
-        </w:rPr>
-        <w:t>ss beaconed to me to come, relax, have a seat, relax on the oversized sofa and admire the long dresser made of long warm mahogany wood, yet I had no time to heed its call – There were video games to be played!</w:t>
-      </w:r>
-    </w:p>
-    <w:p>
-      <w:pPr>
-        <w:rPr>
-          <w:sz w:val="20"/>
-          <w:szCs w:val="20"/>
-        </w:rPr>
-      </w:pPr>
-      <w:r>
-        <w:rPr>
-          <w:sz w:val="20"/>
-          <w:szCs w:val="20"/>
-        </w:rPr>
-        <w:t>Running back to the room in which I slept, I s</w:t>
-      </w:r>
-      <w:r>
-        <w:rPr>
-          <w:sz w:val="20"/>
-          <w:szCs w:val="20"/>
-        </w:rPr>
-        <w:t>tarted connecting the old cathode tube television set to the ancient Atari knockoff which was the console we had at the time, “…the red and yellow cables into the console” I mumbled to myself, as I plugged one side</w:t>
+        <w:t>Try to get the “poetic” truths – if you don’t remember fill in reasonable details</w:t>
+      </w:r>
+    </w:p>
+    <w:p>
+      <w:pPr>
+        <w:rPr>
+          <w:sz w:val="20"/>
+          <w:szCs w:val="20"/>
+        </w:rPr>
+      </w:pPr>
+      <w:r>
+        <w:rPr>
+          <w:sz w:val="20"/>
+          <w:szCs w:val="20"/>
+        </w:rPr>
+        <w:t>The softly wafting dust accentuated the gentle sunlight passing through the shutters in small tight clusters was unbelievably beautiful. I woke up, the coarse mattress on the floor on which I slept felt to my fingers like a braille book telling years upon years of stories untold. I stretched and sat up.</w:t>
+      </w:r>
+    </w:p>
+    <w:p>
+      <w:pPr>
+        <w:rPr>
+          <w:sz w:val="20"/>
+          <w:szCs w:val="20"/>
+        </w:rPr>
+      </w:pPr>
+      <w:r>
+        <w:rPr>
+          <w:sz w:val="20"/>
+          <w:szCs w:val="20"/>
+        </w:rPr>
+        <w:t>I took a few seconds to enjoy the quiet. The sun through the blinds, the chilliness of the room wrapping my warm body like a loving blanket, and the pigeons cooing outside. Always cooing, mellowly, beautifully, cooing to each other and me the beauty of this world. I looked at my mom, who was sleeping on the bed near which my mattress lies. She slept enough. “Morning, mom” I said, and got up to give her a kiss. I went out of the room into the bathroom, passing through the empty kitchen. The house was still asleep, but ten-year-old me didn’t think that that was any problem of mine. “Morning, Grandma!” I let the world in general know I was up. After getting out of the bathroom, the living room’s coziness beaconed to me to come, relax, have a seat, relax on the oversized sofa and admire the long dresser made of long warm mahogany wood, yet I had no time to heed its call – There were video games to be played!</w:t>
+      </w:r>
+    </w:p>
+    <w:p>
+      <w:pPr>
+        <w:rPr>
+          <w:sz w:val="20"/>
+          <w:szCs w:val="20"/>
+        </w:rPr>
+      </w:pPr>
+      <w:r>
+        <w:rPr>
+          <w:sz w:val="20"/>
+          <w:szCs w:val="20"/>
+        </w:rPr>
+        <w:t>Running back to the room in which I slept, I started connecting the old cathode tube television set to the ancient Atari knockoff which was the console we had at the time, “…the red and yellow cables into the console” I mumbled to myself, as I plugged one side</w:t>
       </w:r>
     </w:p>
     <w:p>
@@ -11722,14 +10494,7 @@
           <w:sz w:val="20"/>
           <w:szCs w:val="20"/>
         </w:rPr>
-        <w:t>What feels the</w:t>
-      </w:r>
-      <w:r>
-        <w:rPr>
-          <w:sz w:val="20"/>
-          <w:szCs w:val="20"/>
-        </w:rPr>
-        <w:t xml:space="preserve"> most well realized?</w:t>
+        <w:t>What feels the most well realized?</w:t>
       </w:r>
     </w:p>
     <w:p>
@@ -11941,14 +10706,7 @@
           <w:sz w:val="20"/>
           <w:szCs w:val="20"/>
         </w:rPr>
-        <w:t xml:space="preserve">Give it a name – </w:t>
-      </w:r>
-      <w:r>
-        <w:rPr>
-          <w:sz w:val="20"/>
-          <w:szCs w:val="20"/>
-        </w:rPr>
-        <w:t>vaguely evocative and mysterious, like… Shades of November or Drowning in Mist, or whatever</w:t>
+        <w:t>Give it a name – vaguely evocative and mysterious, like… Shades of November or Drowning in Mist, or whatever</w:t>
       </w:r>
     </w:p>
     <w:p>
@@ -12004,14 +10762,7 @@
           <w:sz w:val="20"/>
           <w:szCs w:val="20"/>
         </w:rPr>
-        <w:t>, EVERYTHING is pregnant with EMOTION!!!! Stylistic over-saturation! Dri</w:t>
-      </w:r>
-      <w:r>
-        <w:rPr>
-          <w:sz w:val="20"/>
-          <w:szCs w:val="20"/>
-        </w:rPr>
-        <w:t>pping with linguistic flourishes! Convey how artistic YOU and your STORY are!</w:t>
+        <w:t>, EVERYTHING is pregnant with EMOTION!!!! Stylistic over-saturation! Dripping with linguistic flourishes! Convey how artistic YOU and your STORY are!</w:t>
       </w:r>
     </w:p>
     <w:p>
@@ -12089,14 +10840,7 @@
           <w:sz w:val="20"/>
           <w:szCs w:val="20"/>
         </w:rPr>
-        <w:t>, time soft yet grainy that e</w:t>
-      </w:r>
-      <w:r>
-        <w:rPr>
-          <w:sz w:val="20"/>
-          <w:szCs w:val="20"/>
-        </w:rPr>
-        <w:t xml:space="preserve">mbodies the smoothness of the day contrasted by the roughness of eternity. He rose from a sleep </w:t>
+        <w:t xml:space="preserve">, time soft yet grainy that embodies the smoothness of the day contrasted by the roughness of eternity. He rose from a sleep </w:t>
       </w:r>
       <w:proofErr w:type="spellStart"/>
       <w:r>
@@ -12112,14 +10856,7 @@
           <w:sz w:val="20"/>
           <w:szCs w:val="20"/>
         </w:rPr>
-        <w:t xml:space="preserve"> with long forgotten dreams of futures untold and fates transpiring, of possible paths for life in parallel worlds, where tiny changes meant the world wa</w:t>
-      </w:r>
-      <w:r>
-        <w:rPr>
-          <w:sz w:val="20"/>
-          <w:szCs w:val="20"/>
-        </w:rPr>
-        <w:t xml:space="preserve">s never again the same. His eyes surveyed the scene like a </w:t>
+        <w:t xml:space="preserve"> with long forgotten dreams of futures untold and fates transpiring, of possible paths for life in parallel worlds, where tiny changes meant the world was never again the same. His eyes surveyed the scene like a </w:t>
       </w:r>
       <w:proofErr w:type="spellStart"/>
       <w:r>
@@ -12167,21 +10904,7 @@
           <w:sz w:val="20"/>
           <w:szCs w:val="20"/>
         </w:rPr>
-        <w:t xml:space="preserve"> w</w:t>
-      </w:r>
-      <w:r>
-        <w:rPr>
-          <w:sz w:val="20"/>
-          <w:szCs w:val="20"/>
-        </w:rPr>
-        <w:t>indows dripping sound into the void that was the morning’s silent preparation for the onslaught that the day would bring. The child that we speak of has triumphed over this world’s challenges, large and small, for ten consecutive years, his caring yet firm</w:t>
-      </w:r>
-      <w:r>
-        <w:rPr>
-          <w:sz w:val="20"/>
-          <w:szCs w:val="20"/>
-        </w:rPr>
-        <w:t xml:space="preserve"> mother still asleep on the old metallic bed near which he </w:t>
+        <w:t xml:space="preserve"> windows dripping sound into the void that was the morning’s silent preparation for the onslaught that the day would bring. The child that we speak of has triumphed over this world’s challenges, large and small, for ten consecutive years, his caring yet firm mother still asleep on the old metallic bed near which he </w:t>
       </w:r>
       <w:proofErr w:type="gramStart"/>
       <w:r>
@@ -12213,36 +10936,22 @@
           <w:sz w:val="20"/>
           <w:szCs w:val="20"/>
         </w:rPr>
-        <w:t xml:space="preserve"> of the night in the nearby toilet, emptying himself </w:t>
-      </w:r>
-      <w:r>
-        <w:rPr>
-          <w:sz w:val="20"/>
-          <w:szCs w:val="20"/>
-        </w:rPr>
-        <w:t>of dreams and sands of sleep as well as cleansing his body in preparation for all that the world may throw upon him today.</w:t>
-      </w:r>
-    </w:p>
-    <w:p>
-      <w:pPr>
-        <w:rPr>
-          <w:sz w:val="20"/>
-          <w:szCs w:val="20"/>
-        </w:rPr>
-      </w:pPr>
-      <w:r>
-        <w:rPr>
-          <w:sz w:val="20"/>
-          <w:szCs w:val="20"/>
-        </w:rPr>
-        <w:t>He exited, observing the oh so familiar kitchen, the smell of a warm, still slumbering house encompassed in every detail – the rednes</w:t>
-      </w:r>
-      <w:r>
-        <w:rPr>
-          <w:sz w:val="20"/>
-          <w:szCs w:val="20"/>
-        </w:rPr>
-        <w:t>s of the wooden kitchen table, the flimsiness of the chairs, the tiny rust specs on the formerly white windowsills. The large, fluffy mahogany-green chair beaconed to him, drawing his attention, whispering promises of comfort</w:t>
+        <w:t xml:space="preserve"> of the night in the nearby toilet, emptying himself of dreams and sands of sleep as well as cleansing his body in preparation for all that the world may throw upon him today.</w:t>
+      </w:r>
+    </w:p>
+    <w:p>
+      <w:pPr>
+        <w:rPr>
+          <w:sz w:val="20"/>
+          <w:szCs w:val="20"/>
+        </w:rPr>
+      </w:pPr>
+      <w:r>
+        <w:rPr>
+          <w:sz w:val="20"/>
+          <w:szCs w:val="20"/>
+        </w:rPr>
+        <w:t>He exited, observing the oh so familiar kitchen, the smell of a warm, still slumbering house encompassed in every detail – the redness of the wooden kitchen table, the flimsiness of the chairs, the tiny rust specs on the formerly white windowsills. The large, fluffy mahogany-green chair beaconed to him, drawing his attention, whispering promises of comfort</w:t>
       </w:r>
     </w:p>
     <w:p>
@@ -12390,14 +11099,7 @@
           <w:sz w:val="20"/>
           <w:szCs w:val="20"/>
         </w:rPr>
-        <w:t xml:space="preserve">I woke up when the sun rose, as light come in through the glass – the bed was hard and rough. It was at my mom’s mom place, which had tiny noise. My mom was still in her bed, </w:t>
-      </w:r>
-      <w:r>
-        <w:rPr>
-          <w:sz w:val="20"/>
-          <w:szCs w:val="20"/>
-        </w:rPr>
-        <w:t xml:space="preserve">still in sleep. I went to pee. Went </w:t>
+        <w:t xml:space="preserve">I woke up when the sun rose, as light come in through the glass – the bed was hard and rough. It was at my mom’s mom place, which had tiny noise. My mom was still in her bed, still in sleep. I went to pee. Went </w:t>
       </w:r>
       <w:proofErr w:type="gramStart"/>
       <w:r>
@@ -12413,14 +11115,7 @@
           <w:sz w:val="20"/>
           <w:szCs w:val="20"/>
         </w:rPr>
-        <w:t xml:space="preserve"> did not hear new stuff. Same old. All was good and nice. Went to greet my mom and wake her up from her sleep – it was time to play. The coos of the birds from out of the house were calm and nice. I did not let g</w:t>
-      </w:r>
-      <w:r>
-        <w:rPr>
-          <w:sz w:val="20"/>
-          <w:szCs w:val="20"/>
-        </w:rPr>
-        <w:t xml:space="preserve">o of these coos till this time of my life, and they are still with me. I went to plug the TV to the game thing, to play. My mom woke </w:t>
+        <w:t xml:space="preserve"> did not hear new stuff. Same old. All was good and nice. Went to greet my mom and wake her up from her sleep – it was time to play. The coos of the birds from out of the house were calm and nice. I did not let go of these coos till this time of my life, and they are still with me. I went to plug the TV to the game thing, to play. My mom woke </w:t>
       </w:r>
       <w:proofErr w:type="gramStart"/>
       <w:r>
@@ -12456,14 +11151,7 @@
           <w:sz w:val="20"/>
           <w:szCs w:val="20"/>
         </w:rPr>
-        <w:t>Generate stark power and a sense of command by dropping a simp</w:t>
-      </w:r>
-      <w:r>
-        <w:rPr>
-          <w:sz w:val="20"/>
-          <w:szCs w:val="20"/>
-        </w:rPr>
-        <w:t xml:space="preserve">le clause that uses only words of one syllable </w:t>
+        <w:t xml:space="preserve">Generate stark power and a sense of command by dropping a simple clause that uses only words of one syllable </w:t>
       </w:r>
     </w:p>
     <w:p>
@@ -12909,163 +11597,717 @@
         </w:rPr>
         <w:t>) and</w:t>
       </w:r>
+      <w:r>
+        <w:rPr>
+          <w:sz w:val="20"/>
+          <w:szCs w:val="20"/>
+        </w:rPr>
+        <w:t xml:space="preserve"> returned outside. The small individual proceeded to disturb the lying down ritual of the larger individuals by making rather loud noises – perhaps it is slightly weaker willed then the rest, and an old instinct compels it to seek protection, even at the cost of disturbing the sanctity of the ritual and forcing others to stop their rituals. It seems like common behavior among the tooled-ape population, where the smaller individuals usually disturb the larger individuals lying down trance. This behavior is not yet clear, nor why do all tooled-apes seem to perform this ritual regardless of environmental or cultural pressures. Now that the small individual seems to have disturbed the ceremony of the two larger pack members, it is content to go and play with that old projector that the tooled-ape have developed near the wilting of the 6</w:t>
+      </w:r>
+      <w:r>
+        <w:rPr>
+          <w:sz w:val="20"/>
+          <w:szCs w:val="20"/>
+          <w:vertAlign w:val="superscript"/>
+        </w:rPr>
+        <w:t>th</w:t>
+      </w:r>
+      <w:r>
+        <w:rPr>
+          <w:sz w:val="20"/>
+          <w:szCs w:val="20"/>
+        </w:rPr>
+        <w:t xml:space="preserve"> flower. </w:t>
+      </w:r>
+    </w:p>
+    <w:p>
+      <w:pPr>
+        <w:pStyle w:val="a3"/>
+        <w:numPr>
+          <w:ilvl w:val="0"/>
+          <w:numId w:val="1"/>
+        </w:numPr>
+        <w:rPr>
+          <w:sz w:val="20"/>
+          <w:szCs w:val="20"/>
+        </w:rPr>
+      </w:pPr>
+      <w:r>
+        <w:rPr>
+          <w:sz w:val="20"/>
+          <w:szCs w:val="20"/>
+        </w:rPr>
+        <w:t xml:space="preserve">This was more fun than I expected </w:t>
+      </w:r>
+    </w:p>
+    <w:p>
+      <w:pPr>
+        <w:rPr>
+          <w:sz w:val="20"/>
+          <w:szCs w:val="20"/>
+        </w:rPr>
+      </w:pPr>
+    </w:p>
+    <w:p>
+      <w:pPr>
+        <w:rPr>
+          <w:sz w:val="20"/>
+          <w:szCs w:val="20"/>
+        </w:rPr>
+      </w:pPr>
+    </w:p>
+    <w:p>
+      <w:pPr>
+        <w:rPr>
+          <w:sz w:val="20"/>
+          <w:szCs w:val="20"/>
+        </w:rPr>
+      </w:pPr>
+    </w:p>
+    <w:p>
+      <w:pPr>
+        <w:rPr>
+          <w:sz w:val="20"/>
+          <w:szCs w:val="20"/>
+        </w:rPr>
+      </w:pPr>
+    </w:p>
+    <w:p>
+      <w:pPr>
+        <w:rPr>
+          <w:sz w:val="20"/>
+          <w:szCs w:val="20"/>
+        </w:rPr>
+      </w:pPr>
+    </w:p>
+    <w:p>
+      <w:pPr>
+        <w:rPr>
+          <w:sz w:val="20"/>
+          <w:szCs w:val="20"/>
+        </w:rPr>
+      </w:pPr>
+    </w:p>
+    <w:p>
+      <w:pPr>
+        <w:rPr>
+          <w:sz w:val="20"/>
+          <w:szCs w:val="20"/>
+        </w:rPr>
+      </w:pPr>
+    </w:p>
+    <w:p>
+      <w:pPr>
+        <w:rPr>
+          <w:sz w:val="20"/>
+          <w:szCs w:val="20"/>
+        </w:rPr>
+      </w:pPr>
+    </w:p>
+    <w:p>
+      <w:pPr>
+        <w:rPr>
+          <w:sz w:val="20"/>
+          <w:szCs w:val="20"/>
+        </w:rPr>
+      </w:pPr>
+    </w:p>
+    <w:p>
+      <w:pPr>
+        <w:rPr>
+          <w:sz w:val="20"/>
+          <w:szCs w:val="20"/>
+        </w:rPr>
+      </w:pPr>
+    </w:p>
+    <w:p>
+      <w:pPr>
+        <w:rPr>
+          <w:sz w:val="20"/>
+          <w:szCs w:val="20"/>
+        </w:rPr>
+      </w:pPr>
+    </w:p>
+    <w:p>
+      <w:pPr>
+        <w:rPr>
+          <w:sz w:val="20"/>
+          <w:szCs w:val="20"/>
+        </w:rPr>
+      </w:pPr>
+    </w:p>
+    <w:p>
+      <w:pPr>
+        <w:rPr>
+          <w:sz w:val="20"/>
+          <w:szCs w:val="20"/>
+        </w:rPr>
+      </w:pPr>
+      <w:r>
+        <w:rPr>
+          <w:sz w:val="20"/>
+          <w:szCs w:val="20"/>
+        </w:rPr>
+        <w:lastRenderedPageBreak/>
+        <w:t>Week Four Day Six</w:t>
+      </w:r>
+    </w:p>
+    <w:p>
+      <w:pPr>
+        <w:pStyle w:val="a3"/>
+        <w:numPr>
+          <w:ilvl w:val="0"/>
+          <w:numId w:val="1"/>
+        </w:numPr>
+        <w:rPr>
+          <w:sz w:val="20"/>
+          <w:szCs w:val="20"/>
+          <w:lang w:bidi="he-IL"/>
+        </w:rPr>
+      </w:pPr>
+      <w:r>
+        <w:rPr>
+          <w:sz w:val="20"/>
+          <w:szCs w:val="20"/>
+          <w:lang w:bidi="he-IL"/>
+        </w:rPr>
+        <w:t>Written in ways I never have</w:t>
+      </w:r>
+    </w:p>
+    <w:p>
+      <w:pPr>
+        <w:pStyle w:val="a3"/>
+        <w:numPr>
+          <w:ilvl w:val="0"/>
+          <w:numId w:val="1"/>
+        </w:numPr>
+        <w:rPr>
+          <w:sz w:val="20"/>
+          <w:szCs w:val="20"/>
+          <w:lang w:bidi="he-IL"/>
+        </w:rPr>
+      </w:pPr>
+      <w:r>
+        <w:rPr>
+          <w:sz w:val="20"/>
+          <w:szCs w:val="20"/>
+          <w:lang w:bidi="he-IL"/>
+        </w:rPr>
+        <w:t>This week is about being hyper aware about vocabulary choices and tense</w:t>
+      </w:r>
+    </w:p>
+    <w:p>
+      <w:pPr>
+        <w:pStyle w:val="a3"/>
+        <w:numPr>
+          <w:ilvl w:val="1"/>
+          <w:numId w:val="1"/>
+        </w:numPr>
+        <w:rPr>
+          <w:sz w:val="20"/>
+          <w:szCs w:val="20"/>
+          <w:lang w:bidi="he-IL"/>
+        </w:rPr>
+      </w:pPr>
+      <w:r>
+        <w:rPr>
+          <w:sz w:val="20"/>
+          <w:szCs w:val="20"/>
+          <w:lang w:bidi="he-IL"/>
+        </w:rPr>
+        <w:t>Expanding the sense of what I can do as an author</w:t>
+      </w:r>
+    </w:p>
+    <w:p>
+      <w:pPr>
+        <w:pStyle w:val="a3"/>
+        <w:numPr>
+          <w:ilvl w:val="0"/>
+          <w:numId w:val="1"/>
+        </w:numPr>
+        <w:rPr>
+          <w:sz w:val="20"/>
+          <w:szCs w:val="20"/>
+          <w:lang w:bidi="he-IL"/>
+        </w:rPr>
+      </w:pPr>
+      <w:r>
+        <w:rPr>
+          <w:sz w:val="20"/>
+          <w:szCs w:val="20"/>
+          <w:lang w:bidi="he-IL"/>
+        </w:rPr>
+        <w:t>Today, three styles:</w:t>
+      </w:r>
+    </w:p>
+    <w:p>
+      <w:pPr>
+        <w:pStyle w:val="a3"/>
+        <w:numPr>
+          <w:ilvl w:val="1"/>
+          <w:numId w:val="1"/>
+        </w:numPr>
+        <w:rPr>
+          <w:sz w:val="20"/>
+          <w:szCs w:val="20"/>
+          <w:lang w:bidi="he-IL"/>
+        </w:rPr>
+      </w:pPr>
+      <w:r>
+        <w:rPr>
+          <w:sz w:val="20"/>
+          <w:szCs w:val="20"/>
+          <w:lang w:bidi="he-IL"/>
+        </w:rPr>
+        <w:t>Post-apocalyptic camp-fire story</w:t>
+      </w:r>
+    </w:p>
+    <w:p>
+      <w:pPr>
+        <w:pStyle w:val="a3"/>
+        <w:numPr>
+          <w:ilvl w:val="2"/>
+          <w:numId w:val="1"/>
+        </w:numPr>
+        <w:rPr>
+          <w:sz w:val="20"/>
+          <w:szCs w:val="20"/>
+          <w:lang w:bidi="he-IL"/>
+        </w:rPr>
+      </w:pPr>
+      <w:r>
+        <w:rPr>
+          <w:sz w:val="20"/>
+          <w:szCs w:val="20"/>
+          <w:lang w:bidi="he-IL"/>
+        </w:rPr>
+        <w:t>Old, the audience is unfamiliar with the life before it</w:t>
+      </w:r>
+    </w:p>
+    <w:p>
+      <w:pPr>
+        <w:pStyle w:val="a3"/>
+        <w:numPr>
+          <w:ilvl w:val="1"/>
+          <w:numId w:val="1"/>
+        </w:numPr>
+        <w:rPr>
+          <w:sz w:val="20"/>
+          <w:szCs w:val="20"/>
+          <w:lang w:bidi="he-IL"/>
+        </w:rPr>
+      </w:pPr>
+      <w:r>
+        <w:rPr>
+          <w:sz w:val="20"/>
+          <w:szCs w:val="20"/>
+          <w:lang w:bidi="he-IL"/>
+        </w:rPr>
+        <w:t>The boaster</w:t>
+      </w:r>
+    </w:p>
+    <w:p>
+      <w:pPr>
+        <w:pStyle w:val="a3"/>
+        <w:numPr>
+          <w:ilvl w:val="2"/>
+          <w:numId w:val="1"/>
+        </w:numPr>
+        <w:rPr>
+          <w:sz w:val="20"/>
+          <w:szCs w:val="20"/>
+          <w:lang w:bidi="he-IL"/>
+        </w:rPr>
+      </w:pPr>
+      <w:r>
+        <w:rPr>
+          <w:sz w:val="20"/>
+          <w:szCs w:val="20"/>
+          <w:lang w:bidi="he-IL"/>
+        </w:rPr>
+        <w:t xml:space="preserve">First person, pompous, infinitely interesting, Donald </w:t>
+      </w:r>
+      <w:proofErr w:type="spellStart"/>
+      <w:r>
+        <w:rPr>
+          <w:sz w:val="20"/>
+          <w:szCs w:val="20"/>
+          <w:lang w:bidi="he-IL"/>
+        </w:rPr>
+        <w:t>Trumpesque</w:t>
+      </w:r>
+      <w:proofErr w:type="spellEnd"/>
+    </w:p>
+    <w:p>
+      <w:pPr>
+        <w:pStyle w:val="a3"/>
+        <w:numPr>
+          <w:ilvl w:val="1"/>
+          <w:numId w:val="1"/>
+        </w:numPr>
+        <w:rPr>
+          <w:sz w:val="20"/>
+          <w:szCs w:val="20"/>
+          <w:lang w:bidi="he-IL"/>
+        </w:rPr>
+      </w:pPr>
+      <w:r>
+        <w:rPr>
+          <w:sz w:val="20"/>
+          <w:szCs w:val="20"/>
+          <w:lang w:bidi="he-IL"/>
+        </w:rPr>
+        <w:t>The fairytale</w:t>
+      </w:r>
+    </w:p>
+    <w:p>
+      <w:pPr>
+        <w:pStyle w:val="a3"/>
+        <w:numPr>
+          <w:ilvl w:val="2"/>
+          <w:numId w:val="1"/>
+        </w:numPr>
+        <w:rPr>
+          <w:sz w:val="20"/>
+          <w:szCs w:val="20"/>
+          <w:lang w:bidi="he-IL"/>
+        </w:rPr>
+      </w:pPr>
+      <w:r>
+        <w:rPr>
+          <w:sz w:val="20"/>
+          <w:szCs w:val="20"/>
+          <w:lang w:bidi="he-IL"/>
+        </w:rPr>
+        <w:t>May have to repurpose stuff, maybe a moral lesson, quick wit?</w:t>
+      </w:r>
+    </w:p>
+    <w:p>
+      <w:pPr>
+        <w:rPr>
+          <w:sz w:val="20"/>
+          <w:szCs w:val="20"/>
+          <w:lang w:bidi="he-IL"/>
+        </w:rPr>
+      </w:pPr>
+      <w:r>
+        <w:rPr>
+          <w:sz w:val="20"/>
+          <w:szCs w:val="20"/>
+          <w:lang w:bidi="he-IL"/>
+        </w:rPr>
+        <w:t xml:space="preserve">Rolled a die, it’s the boaster. </w:t>
+      </w:r>
+      <w:proofErr w:type="gramStart"/>
+      <w:r>
+        <w:rPr>
+          <w:sz w:val="20"/>
+          <w:szCs w:val="20"/>
+          <w:lang w:bidi="he-IL"/>
+        </w:rPr>
+        <w:t>Shit,</w:t>
+      </w:r>
+      <w:proofErr w:type="gramEnd"/>
+      <w:r>
+        <w:rPr>
+          <w:sz w:val="20"/>
+          <w:szCs w:val="20"/>
+          <w:lang w:bidi="he-IL"/>
+        </w:rPr>
+        <w:t xml:space="preserve"> was hoping for </w:t>
+      </w:r>
+      <w:proofErr w:type="spellStart"/>
+      <w:r>
+        <w:rPr>
+          <w:sz w:val="20"/>
+          <w:szCs w:val="20"/>
+          <w:lang w:bidi="he-IL"/>
+        </w:rPr>
+        <w:t>post apocalyptic</w:t>
+      </w:r>
+      <w:proofErr w:type="spellEnd"/>
+      <w:r>
+        <w:rPr>
+          <w:sz w:val="20"/>
+          <w:szCs w:val="20"/>
+          <w:lang w:bidi="he-IL"/>
+        </w:rPr>
+        <w:t xml:space="preserve">…. Maybe because this is the </w:t>
+      </w:r>
+      <w:proofErr w:type="gramStart"/>
+      <w:r>
+        <w:rPr>
+          <w:sz w:val="20"/>
+          <w:szCs w:val="20"/>
+          <w:lang w:bidi="he-IL"/>
+        </w:rPr>
+        <w:t>one</w:t>
+      </w:r>
+      <w:proofErr w:type="gramEnd"/>
+      <w:r>
+        <w:rPr>
+          <w:sz w:val="20"/>
+          <w:szCs w:val="20"/>
+          <w:lang w:bidi="he-IL"/>
+        </w:rPr>
+        <w:t xml:space="preserve"> I dislike the most I should try it. Here it goes:</w:t>
+      </w:r>
+    </w:p>
+    <w:p>
+      <w:pPr>
+        <w:rPr>
+          <w:sz w:val="20"/>
+          <w:szCs w:val="20"/>
+          <w:lang w:bidi="he-IL"/>
+        </w:rPr>
+      </w:pPr>
+      <w:r>
+        <w:rPr>
+          <w:sz w:val="20"/>
+          <w:szCs w:val="20"/>
+          <w:lang w:bidi="he-IL"/>
+        </w:rPr>
+        <w:t xml:space="preserve">Calm down, everyone – you’ve all had you fun, dinner was almost as good as the one I made two weeks ago - but now it is time for MY story. And my story is </w:t>
+      </w:r>
+      <w:proofErr w:type="gramStart"/>
+      <w:r>
+        <w:rPr>
+          <w:sz w:val="20"/>
+          <w:szCs w:val="20"/>
+          <w:lang w:bidi="he-IL"/>
+        </w:rPr>
+        <w:t>absolutely amazing</w:t>
+      </w:r>
+      <w:proofErr w:type="gramEnd"/>
+      <w:r>
+        <w:rPr>
+          <w:sz w:val="20"/>
+          <w:szCs w:val="20"/>
+          <w:lang w:bidi="he-IL"/>
+        </w:rPr>
+        <w:t xml:space="preserve">, a touching story of fond memories from my childhood so all of you can enjoy it as much as I did. It all started when my mother and I went to visit my grandma – Oh, how much she loved me, I was her favorite grandson you know – in my </w:t>
+      </w:r>
+      <w:proofErr w:type="gramStart"/>
+      <w:r>
+        <w:rPr>
+          <w:sz w:val="20"/>
+          <w:szCs w:val="20"/>
+          <w:lang w:bidi="he-IL"/>
+        </w:rPr>
+        <w:t>parents</w:t>
+      </w:r>
+      <w:proofErr w:type="gramEnd"/>
+      <w:r>
+        <w:rPr>
+          <w:sz w:val="20"/>
+          <w:szCs w:val="20"/>
+          <w:lang w:bidi="he-IL"/>
+        </w:rPr>
+        <w:t xml:space="preserve"> new car. It was the fanciest car I’ve ever been in, with leather seats and AC and an </w:t>
+      </w:r>
+      <w:proofErr w:type="gramStart"/>
+      <w:r>
+        <w:rPr>
+          <w:sz w:val="20"/>
+          <w:szCs w:val="20"/>
+          <w:lang w:bidi="he-IL"/>
+        </w:rPr>
+        <w:t>absolutely superb</w:t>
+      </w:r>
+      <w:proofErr w:type="gramEnd"/>
+      <w:r>
+        <w:rPr>
+          <w:sz w:val="20"/>
+          <w:szCs w:val="20"/>
+          <w:lang w:bidi="he-IL"/>
+        </w:rPr>
+        <w:t xml:space="preserve"> sound system. It was an Amazing car, with a capital A. </w:t>
+      </w:r>
+      <w:proofErr w:type="gramStart"/>
+      <w:r>
+        <w:rPr>
+          <w:sz w:val="20"/>
+          <w:szCs w:val="20"/>
+          <w:lang w:bidi="he-IL"/>
+        </w:rPr>
+        <w:t>So</w:t>
+      </w:r>
+      <w:proofErr w:type="gramEnd"/>
+      <w:r>
+        <w:rPr>
+          <w:sz w:val="20"/>
+          <w:szCs w:val="20"/>
+          <w:lang w:bidi="he-IL"/>
+        </w:rPr>
+        <w:t xml:space="preserve"> we went to see my grandmother who loved me the most, and we stayed there over the night. Don’t think I’ve ever slept as good as I did that night, and I sleep spectacularly, thank you very much! Anyway, I woke up in the morning to the </w:t>
+      </w:r>
+      <w:proofErr w:type="gramStart"/>
+      <w:r>
+        <w:rPr>
+          <w:sz w:val="20"/>
+          <w:szCs w:val="20"/>
+          <w:lang w:bidi="he-IL"/>
+        </w:rPr>
+        <w:t>most quaint</w:t>
+      </w:r>
+      <w:proofErr w:type="gramEnd"/>
+      <w:r>
+        <w:rPr>
+          <w:sz w:val="20"/>
+          <w:szCs w:val="20"/>
+          <w:lang w:bidi="he-IL"/>
+        </w:rPr>
+        <w:t xml:space="preserve"> sound in the world – the sound of country pigeons cooing. These pigeons are completely different from those that you have here, these grey, depressed looking pigeons – our pigeons were so, much, better. Bigger, more colorful, with far deeper cooing then you can even imagine! </w:t>
+      </w:r>
+      <w:r>
+        <w:rPr>
+          <w:sz w:val="20"/>
+          <w:szCs w:val="20"/>
+          <w:lang w:bidi="he-IL"/>
+        </w:rPr>
+        <w:t xml:space="preserve">The best alarm clock in the world – not that I ever use one, I rise naturally with the sun. I know, right? “So lucky!” you think, but it’s </w:t>
+      </w:r>
+      <w:proofErr w:type="gramStart"/>
+      <w:r>
+        <w:rPr>
+          <w:sz w:val="20"/>
+          <w:szCs w:val="20"/>
+          <w:lang w:bidi="he-IL"/>
+        </w:rPr>
+        <w:t>actually years</w:t>
+      </w:r>
+      <w:proofErr w:type="gramEnd"/>
+      <w:r>
+        <w:rPr>
+          <w:sz w:val="20"/>
+          <w:szCs w:val="20"/>
+          <w:lang w:bidi="he-IL"/>
+        </w:rPr>
+        <w:t xml:space="preserve"> and years of hard work that allowed me to wake up naturally so early. But I digress. I woke up to the cooing of those lovely pigeons, and went to the bathroom to pee - Yeah, I do that, you know? I’m also human! – and afterwards woke my mother up. My sweet mother, she’s the best parent in the world, and I’ll bet on it anything! Anything! Then I sat down to start connecting the newest, latest, </w:t>
+      </w:r>
+      <w:proofErr w:type="spellStart"/>
+      <w:r>
+        <w:rPr>
+          <w:sz w:val="20"/>
+          <w:szCs w:val="20"/>
+          <w:lang w:bidi="he-IL"/>
+        </w:rPr>
+        <w:t>Megason</w:t>
+      </w:r>
+      <w:proofErr w:type="spellEnd"/>
+      <w:r>
+        <w:rPr>
+          <w:sz w:val="20"/>
+          <w:szCs w:val="20"/>
+          <w:lang w:bidi="he-IL"/>
+        </w:rPr>
+        <w:t xml:space="preserve"> console which my parents got me because they love me so much. No other reason, I swear!</w:t>
+      </w:r>
+    </w:p>
+    <w:p>
+      <w:pPr>
+        <w:rPr>
+          <w:sz w:val="20"/>
+          <w:szCs w:val="20"/>
+          <w:lang w:bidi="he-IL"/>
+        </w:rPr>
+      </w:pPr>
+    </w:p>
+    <w:p>
+      <w:pPr>
+        <w:pStyle w:val="a3"/>
+        <w:numPr>
+          <w:ilvl w:val="0"/>
+          <w:numId w:val="1"/>
+        </w:numPr>
+        <w:rPr>
+          <w:sz w:val="20"/>
+          <w:szCs w:val="20"/>
+          <w:lang w:bidi="he-IL"/>
+        </w:rPr>
+      </w:pPr>
+      <w:r>
+        <w:rPr>
+          <w:sz w:val="20"/>
+          <w:szCs w:val="20"/>
+          <w:lang w:bidi="he-IL"/>
+        </w:rPr>
+        <w:t>Damn, that was rough. But writing for 10 minutes would never mess up the work, it might just improve my work</w:t>
+      </w:r>
+    </w:p>
+    <w:p>
+      <w:pPr>
+        <w:rPr>
+          <w:sz w:val="20"/>
+          <w:szCs w:val="20"/>
+          <w:lang w:bidi="he-IL"/>
+        </w:rPr>
+      </w:pPr>
+    </w:p>
+    <w:p>
+      <w:pPr>
+        <w:rPr>
+          <w:sz w:val="20"/>
+          <w:szCs w:val="20"/>
+          <w:lang w:bidi="he-IL"/>
+        </w:rPr>
+      </w:pPr>
+    </w:p>
+    <w:p>
+      <w:pPr>
+        <w:rPr>
+          <w:sz w:val="20"/>
+          <w:szCs w:val="20"/>
+          <w:lang w:bidi="he-IL"/>
+        </w:rPr>
+      </w:pPr>
+    </w:p>
+    <w:p>
+      <w:pPr>
+        <w:rPr>
+          <w:sz w:val="20"/>
+          <w:szCs w:val="20"/>
+          <w:lang w:bidi="he-IL"/>
+        </w:rPr>
+      </w:pPr>
+    </w:p>
+    <w:p>
+      <w:pPr>
+        <w:rPr>
+          <w:sz w:val="20"/>
+          <w:szCs w:val="20"/>
+          <w:lang w:bidi="he-IL"/>
+        </w:rPr>
+      </w:pPr>
+    </w:p>
+    <w:p>
+      <w:pPr>
+        <w:rPr>
+          <w:sz w:val="20"/>
+          <w:szCs w:val="20"/>
+          <w:lang w:bidi="he-IL"/>
+        </w:rPr>
+      </w:pPr>
+    </w:p>
+    <w:p>
+      <w:pPr>
+        <w:rPr>
+          <w:sz w:val="20"/>
+          <w:szCs w:val="20"/>
+          <w:lang w:bidi="he-IL"/>
+        </w:rPr>
+      </w:pPr>
+      <w:r>
+        <w:rPr>
+          <w:sz w:val="20"/>
+          <w:szCs w:val="20"/>
+          <w:lang w:bidi="he-IL"/>
+        </w:rPr>
+        <w:lastRenderedPageBreak/>
+        <w:t>Week Five Day one</w:t>
+      </w:r>
       <w:bookmarkStart w:id="0" w:name="_GoBack"/>
       <w:bookmarkEnd w:id="0"/>
-      <w:r>
-        <w:rPr>
-          <w:sz w:val="20"/>
-          <w:szCs w:val="20"/>
-        </w:rPr>
-        <w:t xml:space="preserve"> returned outside. The small individual proceeded to disturb the lying down ritual of the larger individuals by making rather loud noises – perhaps it is slightly weaker willed then the rest, and an old instinct compels it to seek protection, even at the cost of disturbing the sanctity of the ritual and forcing others to stop their rituals. It seems like common behavior among the tooled-ape population, where the smaller individuals usually disturb the larger individuals lying down trance. This behavior is not yet clear, nor why do all tooled-apes seem to perform this ritual regardless of environmental or cultural pressures. Now that the small individual seems to have disturbed the ceremony of the two larger pack members, it is content to go and play with that old projector that the tooled-ape have developed near the wilting of the 6</w:t>
-      </w:r>
-      <w:r>
-        <w:rPr>
-          <w:sz w:val="20"/>
-          <w:szCs w:val="20"/>
-          <w:vertAlign w:val="superscript"/>
-        </w:rPr>
-        <w:t>th</w:t>
-      </w:r>
-      <w:r>
-        <w:rPr>
-          <w:sz w:val="20"/>
-          <w:szCs w:val="20"/>
-        </w:rPr>
-        <w:t xml:space="preserve"> flower. </w:t>
-      </w:r>
-    </w:p>
-    <w:p>
-      <w:pPr>
-        <w:pStyle w:val="a3"/>
-        <w:numPr>
-          <w:ilvl w:val="0"/>
-          <w:numId w:val="1"/>
-        </w:numPr>
-        <w:rPr>
-          <w:sz w:val="20"/>
-          <w:szCs w:val="20"/>
-        </w:rPr>
-      </w:pPr>
-      <w:r>
-        <w:rPr>
-          <w:sz w:val="20"/>
-          <w:szCs w:val="20"/>
-        </w:rPr>
-        <w:t xml:space="preserve">This was more fun than I expected </w:t>
-      </w:r>
-    </w:p>
-    <w:p>
-      <w:pPr>
-        <w:rPr>
-          <w:sz w:val="20"/>
-          <w:szCs w:val="20"/>
-        </w:rPr>
-      </w:pPr>
-    </w:p>
-    <w:p>
-      <w:pPr>
-        <w:rPr>
-          <w:sz w:val="20"/>
-          <w:szCs w:val="20"/>
-        </w:rPr>
-      </w:pPr>
-    </w:p>
-    <w:p>
-      <w:pPr>
-        <w:rPr>
-          <w:sz w:val="20"/>
-          <w:szCs w:val="20"/>
-        </w:rPr>
-      </w:pPr>
-    </w:p>
-    <w:p>
-      <w:pPr>
-        <w:rPr>
-          <w:sz w:val="20"/>
-          <w:szCs w:val="20"/>
-        </w:rPr>
-      </w:pPr>
-    </w:p>
-    <w:p>
-      <w:pPr>
-        <w:rPr>
-          <w:sz w:val="20"/>
-          <w:szCs w:val="20"/>
-        </w:rPr>
-      </w:pPr>
-    </w:p>
-    <w:p>
-      <w:pPr>
-        <w:rPr>
-          <w:sz w:val="20"/>
-          <w:szCs w:val="20"/>
-        </w:rPr>
-      </w:pPr>
-    </w:p>
-    <w:p>
-      <w:pPr>
-        <w:rPr>
-          <w:sz w:val="20"/>
-          <w:szCs w:val="20"/>
-        </w:rPr>
-      </w:pPr>
-    </w:p>
-    <w:p>
-      <w:pPr>
-        <w:rPr>
-          <w:sz w:val="20"/>
-          <w:szCs w:val="20"/>
-        </w:rPr>
-      </w:pPr>
-    </w:p>
-    <w:p>
-      <w:pPr>
-        <w:rPr>
-          <w:sz w:val="20"/>
-          <w:szCs w:val="20"/>
-        </w:rPr>
-      </w:pPr>
-    </w:p>
-    <w:p>
-      <w:pPr>
-        <w:rPr>
-          <w:sz w:val="20"/>
-          <w:szCs w:val="20"/>
-        </w:rPr>
-      </w:pPr>
-    </w:p>
-    <w:p>
-      <w:pPr>
-        <w:rPr>
-          <w:sz w:val="20"/>
-          <w:szCs w:val="20"/>
-        </w:rPr>
-      </w:pPr>
-    </w:p>
-    <w:p>
-      <w:pPr>
-        <w:rPr>
-          <w:sz w:val="20"/>
-          <w:szCs w:val="20"/>
-        </w:rPr>
-      </w:pPr>
-    </w:p>
-    <w:p>
-      <w:pPr>
-        <w:rPr>
-          <w:sz w:val="20"/>
-          <w:szCs w:val="20"/>
-          <w:lang w:bidi="he-IL"/>
-        </w:rPr>
-      </w:pPr>
-      <w:r>
-        <w:rPr>
-          <w:sz w:val="20"/>
-          <w:szCs w:val="20"/>
-        </w:rPr>
-        <w:lastRenderedPageBreak/>
-        <w:t>Week Four Day Six</w:t>
-      </w:r>
     </w:p>
     <w:sectPr>
       <w:pgSz w:w="12240" w:h="15840"/>
@@ -13484,7 +12726,7 @@
     <w:lsdException w:name="Table Web 2" w:semiHidden="1" w:unhideWhenUsed="1"/>
     <w:lsdException w:name="Table Web 3" w:semiHidden="1" w:unhideWhenUsed="1"/>
     <w:lsdException w:name="Balloon Text" w:semiHidden="1" w:unhideWhenUsed="1"/>
-    <w:lsdException w:name="Table Grid" w:semiHidden="1" w:uiPriority="59" w:unhideWhenUsed="1"/>
+    <w:lsdException w:name="Table Grid" w:uiPriority="59"/>
     <w:lsdException w:name="Table Theme" w:semiHidden="1" w:unhideWhenUsed="1"/>
     <w:lsdException w:name="Placeholder Text" w:semiHidden="1"/>
     <w:lsdException w:name="No Spacing" w:uiPriority="1" w:qFormat="1"/>
@@ -14058,7 +13300,7 @@
 </file>
 
 <file path=customXml/itemProps1.xml><?xml version="1.0" encoding="utf-8"?>
-<ds:datastoreItem xmlns:ds="http://schemas.openxmlformats.org/officeDocument/2006/customXml" ds:itemID="{9364F8A3-D8A5-4BE4-AE33-A8C3EB5FBBCF}">
+<ds:datastoreItem xmlns:ds="http://schemas.openxmlformats.org/officeDocument/2006/customXml" ds:itemID="{6CBF3F81-3792-4669-86B9-8315CBB547AF}">
   <ds:schemaRefs>
     <ds:schemaRef ds:uri="http://schemas.openxmlformats.org/officeDocument/2006/bibliography"/>
   </ds:schemaRefs>

</xml_diff>

<commit_message>
Week 5 day 1
</commit_message>
<xml_diff>
--- a/C80K/C80K.docx
+++ b/C80K/C80K.docx
@@ -2826,18 +2826,8 @@
           <w:szCs w:val="20"/>
           <w:lang w:val="en-AU"/>
         </w:rPr>
-        <w:t xml:space="preserve">Has a tattoo of five points on his hand between the thumb and index </w:t>
-      </w:r>
-      <w:proofErr w:type="gramStart"/>
-      <w:r>
-        <w:rPr>
-          <w:sz w:val="20"/>
-          <w:szCs w:val="20"/>
-          <w:lang w:val="en-AU"/>
-        </w:rPr>
-        <w:t>finger</w:t>
-      </w:r>
-      <w:proofErr w:type="gramEnd"/>
+        <w:t>Has a tattoo of five points on his hand between the thumb and index finger</w:t>
+      </w:r>
     </w:p>
     <w:p>
       <w:pPr>
@@ -12305,6 +12295,418 @@
         </w:rPr>
         <w:lastRenderedPageBreak/>
         <w:t>Week Five Day one</w:t>
+      </w:r>
+    </w:p>
+    <w:p>
+      <w:pPr>
+        <w:pStyle w:val="a3"/>
+        <w:numPr>
+          <w:ilvl w:val="0"/>
+          <w:numId w:val="1"/>
+        </w:numPr>
+        <w:rPr>
+          <w:sz w:val="20"/>
+          <w:szCs w:val="20"/>
+          <w:lang w:bidi="he-IL"/>
+        </w:rPr>
+      </w:pPr>
+      <w:r>
+        <w:rPr>
+          <w:sz w:val="20"/>
+          <w:szCs w:val="20"/>
+          <w:lang w:bidi="he-IL"/>
+        </w:rPr>
+        <w:t>Psych-exam! Midpoint of the course, so a great time to take mental stock</w:t>
+      </w:r>
+    </w:p>
+    <w:p>
+      <w:pPr>
+        <w:pStyle w:val="a3"/>
+        <w:numPr>
+          <w:ilvl w:val="0"/>
+          <w:numId w:val="1"/>
+        </w:numPr>
+        <w:rPr>
+          <w:sz w:val="20"/>
+          <w:szCs w:val="20"/>
+          <w:lang w:bidi="he-IL"/>
+        </w:rPr>
+      </w:pPr>
+      <w:r>
+        <w:rPr>
+          <w:sz w:val="20"/>
+          <w:szCs w:val="20"/>
+          <w:lang w:bidi="he-IL"/>
+        </w:rPr>
+        <w:t>Writing is a craft, and sometime is a job – but it’s not something that should be suffered through</w:t>
+      </w:r>
+    </w:p>
+    <w:p>
+      <w:pPr>
+        <w:pStyle w:val="a3"/>
+        <w:numPr>
+          <w:ilvl w:val="0"/>
+          <w:numId w:val="1"/>
+        </w:numPr>
+        <w:rPr>
+          <w:sz w:val="20"/>
+          <w:szCs w:val="20"/>
+          <w:lang w:bidi="he-IL"/>
+        </w:rPr>
+      </w:pPr>
+      <w:r>
+        <w:rPr>
+          <w:sz w:val="20"/>
+          <w:szCs w:val="20"/>
+          <w:lang w:bidi="he-IL"/>
+        </w:rPr>
+        <w:t>Be nice to yourself – you MUST be nice to yourself</w:t>
+      </w:r>
+    </w:p>
+    <w:p>
+      <w:pPr>
+        <w:pStyle w:val="a3"/>
+        <w:numPr>
+          <w:ilvl w:val="0"/>
+          <w:numId w:val="1"/>
+        </w:numPr>
+        <w:rPr>
+          <w:sz w:val="20"/>
+          <w:szCs w:val="20"/>
+          <w:lang w:bidi="he-IL"/>
+        </w:rPr>
+      </w:pPr>
+      <w:r>
+        <w:rPr>
+          <w:sz w:val="20"/>
+          <w:szCs w:val="20"/>
+          <w:lang w:bidi="he-IL"/>
+        </w:rPr>
+        <w:t>If you can figure out why you write and why we read, it’ll be a powerful north star to guide you</w:t>
+      </w:r>
+    </w:p>
+    <w:p>
+      <w:pPr>
+        <w:rPr>
+          <w:sz w:val="20"/>
+          <w:szCs w:val="20"/>
+          <w:lang w:bidi="he-IL"/>
+        </w:rPr>
+      </w:pPr>
+      <w:r>
+        <w:rPr>
+          <w:sz w:val="20"/>
+          <w:szCs w:val="20"/>
+          <w:lang w:bidi="he-IL"/>
+        </w:rPr>
+        <w:t>Today’s exercise – drilling! Which emotions do I engage the most with as an author?</w:t>
+      </w:r>
+    </w:p>
+    <w:p>
+      <w:pPr>
+        <w:pStyle w:val="a3"/>
+        <w:numPr>
+          <w:ilvl w:val="0"/>
+          <w:numId w:val="1"/>
+        </w:numPr>
+        <w:rPr>
+          <w:sz w:val="20"/>
+          <w:szCs w:val="20"/>
+          <w:lang w:bidi="he-IL"/>
+        </w:rPr>
+      </w:pPr>
+      <w:r>
+        <w:rPr>
+          <w:sz w:val="20"/>
+          <w:szCs w:val="20"/>
+          <w:lang w:bidi="he-IL"/>
+        </w:rPr>
+        <w:t>He’ll name an emotion, look for images, snatches of dialogue, lists, do whatever, a scene, go crazy with previous tools</w:t>
+      </w:r>
+    </w:p>
+    <w:p>
+      <w:pPr>
+        <w:rPr>
+          <w:sz w:val="20"/>
+          <w:szCs w:val="20"/>
+          <w:lang w:bidi="he-IL"/>
+        </w:rPr>
+      </w:pPr>
+      <w:r>
+        <w:rPr>
+          <w:sz w:val="20"/>
+          <w:szCs w:val="20"/>
+          <w:lang w:bidi="he-IL"/>
+        </w:rPr>
+        <w:t>Fear – Fear is the mind killer. Fear can disempower and yet, motivate. Fear is a double-edged sword, a dual bladed monstrosity that can drive incredible achievement and can destroy humans to the core. Few emotions are as powerful and as diverse as fear. In its most base form, fear drives us away from something. Controlled, it’ll drive us away from bad things and, hopefully, towards good things. Uncontrolled, we may run away from good things and off a cliff.</w:t>
+      </w:r>
+    </w:p>
+    <w:p>
+      <w:pPr>
+        <w:rPr>
+          <w:sz w:val="20"/>
+          <w:szCs w:val="20"/>
+          <w:lang w:bidi="he-IL"/>
+        </w:rPr>
+      </w:pPr>
+      <w:r>
+        <w:rPr>
+          <w:sz w:val="20"/>
+          <w:szCs w:val="20"/>
+          <w:lang w:bidi="he-IL"/>
+        </w:rPr>
+        <w:t>Rage – Fire, hellish, disruptive. Rage is total loss of control, and a return to a baser form of living. It is giving in to something</w:t>
+      </w:r>
+      <w:r>
+        <w:rPr>
+          <w:sz w:val="20"/>
+          <w:szCs w:val="20"/>
+          <w:lang w:bidi="he-IL"/>
+        </w:rPr>
+        <w:t xml:space="preserve"> no one can control, and it is a sign of weakness. It is shortsighted – rage will take the wheel behind your eyes and do what it may with your life, driving you this way and that while you will sit blindfolded in the passenger seat. </w:t>
+      </w:r>
+    </w:p>
+    <w:p>
+      <w:pPr>
+        <w:rPr>
+          <w:sz w:val="20"/>
+          <w:szCs w:val="20"/>
+          <w:lang w:bidi="he-IL"/>
+        </w:rPr>
+      </w:pPr>
+      <w:r>
+        <w:rPr>
+          <w:sz w:val="20"/>
+          <w:szCs w:val="20"/>
+          <w:lang w:bidi="he-IL"/>
+        </w:rPr>
+        <w:t xml:space="preserve">Grief – A part of life. Things, regrettably, come to an end, and we have no control over it yet. It is as much a part of our lives as is everything, yet for some reason some people shy away from it. Grief is somewhat selfish and </w:t>
+      </w:r>
+      <w:proofErr w:type="gramStart"/>
+      <w:r>
+        <w:rPr>
+          <w:sz w:val="20"/>
+          <w:szCs w:val="20"/>
+          <w:lang w:bidi="he-IL"/>
+        </w:rPr>
+        <w:t>can be seen as</w:t>
+      </w:r>
+      <w:proofErr w:type="gramEnd"/>
+      <w:r>
+        <w:rPr>
+          <w:sz w:val="20"/>
+          <w:szCs w:val="20"/>
+          <w:lang w:bidi="he-IL"/>
+        </w:rPr>
+        <w:t xml:space="preserve"> sadness about something taken away from us – people, stuff, friends, family. It is overwhelming, and a healthy relationship with grief can </w:t>
+      </w:r>
+      <w:proofErr w:type="gramStart"/>
+      <w:r>
+        <w:rPr>
+          <w:sz w:val="20"/>
+          <w:szCs w:val="20"/>
+          <w:lang w:bidi="he-IL"/>
+        </w:rPr>
+        <w:t>definitely help</w:t>
+      </w:r>
+      <w:proofErr w:type="gramEnd"/>
+      <w:r>
+        <w:rPr>
+          <w:sz w:val="20"/>
+          <w:szCs w:val="20"/>
+          <w:lang w:bidi="he-IL"/>
+        </w:rPr>
+        <w:t xml:space="preserve"> us be better, improving our empathy capabilities.</w:t>
+      </w:r>
+    </w:p>
+    <w:p>
+      <w:pPr>
+        <w:rPr>
+          <w:sz w:val="20"/>
+          <w:szCs w:val="20"/>
+          <w:lang w:bidi="he-IL"/>
+        </w:rPr>
+      </w:pPr>
+      <w:r>
+        <w:rPr>
+          <w:sz w:val="20"/>
+          <w:szCs w:val="20"/>
+          <w:lang w:bidi="he-IL"/>
+        </w:rPr>
+        <w:t xml:space="preserve">Lust – sticky, destructive, pointless. A simpler, shallower alternative to love, yet can still sometime hijack one’s higher brain functions and do as it </w:t>
+      </w:r>
+      <w:proofErr w:type="gramStart"/>
+      <w:r>
+        <w:rPr>
+          <w:sz w:val="20"/>
+          <w:szCs w:val="20"/>
+          <w:lang w:bidi="he-IL"/>
+        </w:rPr>
+        <w:t>pleases</w:t>
+      </w:r>
+      <w:proofErr w:type="gramEnd"/>
+      <w:r>
+        <w:rPr>
+          <w:sz w:val="20"/>
+          <w:szCs w:val="20"/>
+          <w:lang w:bidi="he-IL"/>
+        </w:rPr>
+        <w:t>, consequences be damned. Lust is to love what rage is to anger: It is the overwhelming aspect of that emotion, the uncontrolled part.</w:t>
+      </w:r>
+    </w:p>
+    <w:p>
+      <w:pPr>
+        <w:rPr>
+          <w:sz w:val="20"/>
+          <w:szCs w:val="20"/>
+          <w:lang w:bidi="he-IL"/>
+        </w:rPr>
+      </w:pPr>
+      <w:r>
+        <w:rPr>
+          <w:sz w:val="20"/>
+          <w:szCs w:val="20"/>
+          <w:lang w:bidi="he-IL"/>
+        </w:rPr>
+        <w:t xml:space="preserve">Joy </w:t>
+      </w:r>
+      <w:r>
+        <w:rPr>
+          <w:sz w:val="20"/>
+          <w:szCs w:val="20"/>
+          <w:lang w:bidi="he-IL"/>
+        </w:rPr>
+        <w:t>–</w:t>
+      </w:r>
+      <w:r>
+        <w:rPr>
+          <w:sz w:val="20"/>
+          <w:szCs w:val="20"/>
+          <w:lang w:bidi="he-IL"/>
+        </w:rPr>
+        <w:t xml:space="preserve"> </w:t>
+      </w:r>
+      <w:r>
+        <w:rPr>
+          <w:sz w:val="20"/>
+          <w:szCs w:val="20"/>
+          <w:lang w:bidi="he-IL"/>
+        </w:rPr>
+        <w:t xml:space="preserve">lighthearted, simple, obvious. An interesting side-effect of things which take us out of ourselves, as fleeting as a butterfly and as real as a mirage. Chasing joy will never lead to anything, as joy cannot be caught – like dust particles in the air, we may swat at joy and try to get </w:t>
+      </w:r>
+      <w:proofErr w:type="gramStart"/>
+      <w:r>
+        <w:rPr>
+          <w:sz w:val="20"/>
+          <w:szCs w:val="20"/>
+          <w:lang w:bidi="he-IL"/>
+        </w:rPr>
+        <w:t>close, but</w:t>
+      </w:r>
+      <w:proofErr w:type="gramEnd"/>
+      <w:r>
+        <w:rPr>
+          <w:sz w:val="20"/>
+          <w:szCs w:val="20"/>
+          <w:lang w:bidi="he-IL"/>
+        </w:rPr>
+        <w:t xml:space="preserve"> will never manage to grab it unless we stay still, and allow it to come to us.</w:t>
+      </w:r>
+    </w:p>
+    <w:p>
+      <w:pPr>
+        <w:pStyle w:val="a3"/>
+        <w:numPr>
+          <w:ilvl w:val="0"/>
+          <w:numId w:val="1"/>
+        </w:numPr>
+        <w:rPr>
+          <w:sz w:val="20"/>
+          <w:szCs w:val="20"/>
+          <w:lang w:bidi="he-IL"/>
+        </w:rPr>
+      </w:pPr>
+      <w:r>
+        <w:rPr>
+          <w:sz w:val="20"/>
+          <w:szCs w:val="20"/>
+          <w:lang w:bidi="he-IL"/>
+        </w:rPr>
+        <w:t xml:space="preserve">Surprisingly, lust was tougher than I expected, and </w:t>
+      </w:r>
+      <w:r>
+        <w:rPr>
+          <w:sz w:val="20"/>
+          <w:szCs w:val="20"/>
+          <w:lang w:bidi="he-IL"/>
+        </w:rPr>
+        <w:t>“bled” into rage</w:t>
+      </w:r>
+    </w:p>
+    <w:p>
+      <w:pPr>
+        <w:pStyle w:val="a3"/>
+        <w:numPr>
+          <w:ilvl w:val="0"/>
+          <w:numId w:val="1"/>
+        </w:numPr>
+        <w:rPr>
+          <w:sz w:val="20"/>
+          <w:szCs w:val="20"/>
+          <w:lang w:bidi="he-IL"/>
+        </w:rPr>
+      </w:pPr>
+      <w:r>
+        <w:rPr>
+          <w:sz w:val="20"/>
+          <w:szCs w:val="20"/>
+          <w:lang w:bidi="he-IL"/>
+        </w:rPr>
+        <w:t>Grief was interesting</w:t>
+      </w:r>
+    </w:p>
+    <w:p>
+      <w:pPr>
+        <w:pStyle w:val="a3"/>
+        <w:numPr>
+          <w:ilvl w:val="0"/>
+          <w:numId w:val="1"/>
+        </w:numPr>
+        <w:rPr>
+          <w:sz w:val="20"/>
+          <w:szCs w:val="20"/>
+          <w:lang w:bidi="he-IL"/>
+        </w:rPr>
+      </w:pPr>
+      <w:r>
+        <w:rPr>
+          <w:sz w:val="20"/>
+          <w:szCs w:val="20"/>
+          <w:lang w:bidi="he-IL"/>
+        </w:rPr>
+        <w:t>Joy seems expected and is according to my previous research into it</w:t>
+      </w:r>
+    </w:p>
+    <w:p>
+      <w:pPr>
+        <w:pStyle w:val="a3"/>
+        <w:numPr>
+          <w:ilvl w:val="0"/>
+          <w:numId w:val="1"/>
+        </w:numPr>
+        <w:rPr>
+          <w:sz w:val="20"/>
+          <w:szCs w:val="20"/>
+          <w:lang w:bidi="he-IL"/>
+        </w:rPr>
+      </w:pPr>
+      <w:r>
+        <w:rPr>
+          <w:sz w:val="20"/>
+          <w:szCs w:val="20"/>
+          <w:lang w:bidi="he-IL"/>
+        </w:rPr>
+        <w:t>Fear was a surprise – dramatic writing, yet important lesson to be learned</w:t>
       </w:r>
       <w:bookmarkStart w:id="0" w:name="_GoBack"/>
       <w:bookmarkEnd w:id="0"/>
@@ -13300,7 +13702,7 @@
 </file>
 
 <file path=customXml/itemProps1.xml><?xml version="1.0" encoding="utf-8"?>
-<ds:datastoreItem xmlns:ds="http://schemas.openxmlformats.org/officeDocument/2006/customXml" ds:itemID="{6CBF3F81-3792-4669-86B9-8315CBB547AF}">
+<ds:datastoreItem xmlns:ds="http://schemas.openxmlformats.org/officeDocument/2006/customXml" ds:itemID="{E93EE852-EEB6-4BE2-812F-9030E135C754}">
   <ds:schemaRefs>
     <ds:schemaRef ds:uri="http://schemas.openxmlformats.org/officeDocument/2006/bibliography"/>
   </ds:schemaRefs>

</xml_diff>

<commit_message>
Week Five Day Two
</commit_message>
<xml_diff>
--- a/C80K/C80K.docx
+++ b/C80K/C80K.docx
@@ -487,7 +487,7 @@
     </w:p>
     <w:p>
       <w:pPr>
-        <w:pStyle w:val="a3"/>
+        <w:pStyle w:val="ListParagraph"/>
         <w:numPr>
           <w:ilvl w:val="0"/>
           <w:numId w:val="2"/>
@@ -526,7 +526,7 @@
     </w:p>
     <w:p>
       <w:pPr>
-        <w:pStyle w:val="a3"/>
+        <w:pStyle w:val="ListParagraph"/>
         <w:numPr>
           <w:ilvl w:val="0"/>
           <w:numId w:val="1"/>
@@ -565,7 +565,7 @@
     </w:p>
     <w:tbl>
       <w:tblPr>
-        <w:tblStyle w:val="a4"/>
+        <w:tblStyle w:val="TableGrid"/>
         <w:tblW w:w="0" w:type="auto"/>
         <w:tblLook w:val="04A0" w:firstRow="1" w:lastRow="0" w:firstColumn="1" w:lastColumn="0" w:noHBand="0" w:noVBand="1"/>
       </w:tblPr>
@@ -1801,7 +1801,7 @@
     </w:p>
     <w:p>
       <w:pPr>
-        <w:pStyle w:val="a3"/>
+        <w:pStyle w:val="ListParagraph"/>
         <w:numPr>
           <w:ilvl w:val="0"/>
           <w:numId w:val="1"/>
@@ -1841,7 +1841,7 @@
     </w:p>
     <w:p>
       <w:pPr>
-        <w:pStyle w:val="a3"/>
+        <w:pStyle w:val="ListParagraph"/>
         <w:numPr>
           <w:ilvl w:val="1"/>
           <w:numId w:val="1"/>
@@ -1863,7 +1863,7 @@
     </w:p>
     <w:p>
       <w:pPr>
-        <w:pStyle w:val="a3"/>
+        <w:pStyle w:val="ListParagraph"/>
         <w:numPr>
           <w:ilvl w:val="1"/>
           <w:numId w:val="1"/>
@@ -1885,7 +1885,7 @@
     </w:p>
     <w:p>
       <w:pPr>
-        <w:pStyle w:val="a3"/>
+        <w:pStyle w:val="ListParagraph"/>
         <w:numPr>
           <w:ilvl w:val="1"/>
           <w:numId w:val="1"/>
@@ -1907,7 +1907,7 @@
     </w:p>
     <w:p>
       <w:pPr>
-        <w:pStyle w:val="a3"/>
+        <w:pStyle w:val="ListParagraph"/>
         <w:numPr>
           <w:ilvl w:val="1"/>
           <w:numId w:val="1"/>
@@ -1946,7 +1946,7 @@
     </w:p>
     <w:p>
       <w:pPr>
-        <w:pStyle w:val="a3"/>
+        <w:pStyle w:val="ListParagraph"/>
         <w:numPr>
           <w:ilvl w:val="0"/>
           <w:numId w:val="1"/>
@@ -1968,7 +1968,7 @@
     </w:p>
     <w:p>
       <w:pPr>
-        <w:pStyle w:val="a3"/>
+        <w:pStyle w:val="ListParagraph"/>
         <w:numPr>
           <w:ilvl w:val="0"/>
           <w:numId w:val="1"/>
@@ -2008,7 +2008,7 @@
     </w:p>
     <w:p>
       <w:pPr>
-        <w:pStyle w:val="a3"/>
+        <w:pStyle w:val="ListParagraph"/>
         <w:numPr>
           <w:ilvl w:val="0"/>
           <w:numId w:val="1"/>
@@ -2048,7 +2048,7 @@
     </w:p>
     <w:p>
       <w:pPr>
-        <w:pStyle w:val="a3"/>
+        <w:pStyle w:val="ListParagraph"/>
         <w:numPr>
           <w:ilvl w:val="0"/>
           <w:numId w:val="1"/>
@@ -2070,7 +2070,7 @@
     </w:p>
     <w:p>
       <w:pPr>
-        <w:pStyle w:val="a3"/>
+        <w:pStyle w:val="ListParagraph"/>
         <w:numPr>
           <w:ilvl w:val="0"/>
           <w:numId w:val="1"/>
@@ -2102,7 +2102,7 @@
     </w:p>
     <w:p>
       <w:pPr>
-        <w:pStyle w:val="a3"/>
+        <w:pStyle w:val="ListParagraph"/>
         <w:numPr>
           <w:ilvl w:val="0"/>
           <w:numId w:val="1"/>
@@ -2124,7 +2124,7 @@
     </w:p>
     <w:p>
       <w:pPr>
-        <w:pStyle w:val="a3"/>
+        <w:pStyle w:val="ListParagraph"/>
         <w:numPr>
           <w:ilvl w:val="0"/>
           <w:numId w:val="1"/>
@@ -2146,7 +2146,7 @@
     </w:p>
     <w:p>
       <w:pPr>
-        <w:pStyle w:val="a3"/>
+        <w:pStyle w:val="ListParagraph"/>
         <w:numPr>
           <w:ilvl w:val="0"/>
           <w:numId w:val="1"/>
@@ -2168,7 +2168,7 @@
     </w:p>
     <w:p>
       <w:pPr>
-        <w:pStyle w:val="a3"/>
+        <w:pStyle w:val="ListParagraph"/>
         <w:numPr>
           <w:ilvl w:val="0"/>
           <w:numId w:val="1"/>
@@ -2190,7 +2190,7 @@
     </w:p>
     <w:p>
       <w:pPr>
-        <w:pStyle w:val="a3"/>
+        <w:pStyle w:val="ListParagraph"/>
         <w:numPr>
           <w:ilvl w:val="0"/>
           <w:numId w:val="1"/>
@@ -2212,7 +2212,7 @@
     </w:p>
     <w:p>
       <w:pPr>
-        <w:pStyle w:val="a3"/>
+        <w:pStyle w:val="ListParagraph"/>
         <w:numPr>
           <w:ilvl w:val="0"/>
           <w:numId w:val="1"/>
@@ -2234,7 +2234,7 @@
     </w:p>
     <w:p>
       <w:pPr>
-        <w:pStyle w:val="a3"/>
+        <w:pStyle w:val="ListParagraph"/>
         <w:numPr>
           <w:ilvl w:val="0"/>
           <w:numId w:val="1"/>
@@ -2256,7 +2256,7 @@
     </w:p>
     <w:p>
       <w:pPr>
-        <w:pStyle w:val="a3"/>
+        <w:pStyle w:val="ListParagraph"/>
         <w:numPr>
           <w:ilvl w:val="0"/>
           <w:numId w:val="1"/>
@@ -2296,7 +2296,7 @@
     </w:p>
     <w:p>
       <w:pPr>
-        <w:pStyle w:val="a3"/>
+        <w:pStyle w:val="ListParagraph"/>
         <w:numPr>
           <w:ilvl w:val="0"/>
           <w:numId w:val="1"/>
@@ -2318,7 +2318,7 @@
     </w:p>
     <w:p>
       <w:pPr>
-        <w:pStyle w:val="a3"/>
+        <w:pStyle w:val="ListParagraph"/>
         <w:numPr>
           <w:ilvl w:val="0"/>
           <w:numId w:val="1"/>
@@ -2358,7 +2358,7 @@
     </w:p>
     <w:p>
       <w:pPr>
-        <w:pStyle w:val="a3"/>
+        <w:pStyle w:val="ListParagraph"/>
         <w:numPr>
           <w:ilvl w:val="0"/>
           <w:numId w:val="1"/>
@@ -2380,7 +2380,7 @@
     </w:p>
     <w:p>
       <w:pPr>
-        <w:pStyle w:val="a3"/>
+        <w:pStyle w:val="ListParagraph"/>
         <w:numPr>
           <w:ilvl w:val="0"/>
           <w:numId w:val="1"/>
@@ -2402,7 +2402,7 @@
     </w:p>
     <w:p>
       <w:pPr>
-        <w:pStyle w:val="a3"/>
+        <w:pStyle w:val="ListParagraph"/>
         <w:numPr>
           <w:ilvl w:val="0"/>
           <w:numId w:val="1"/>
@@ -2442,7 +2442,7 @@
     </w:p>
     <w:p>
       <w:pPr>
-        <w:pStyle w:val="a3"/>
+        <w:pStyle w:val="ListParagraph"/>
         <w:numPr>
           <w:ilvl w:val="0"/>
           <w:numId w:val="1"/>
@@ -2464,7 +2464,7 @@
     </w:p>
     <w:p>
       <w:pPr>
-        <w:pStyle w:val="a3"/>
+        <w:pStyle w:val="ListParagraph"/>
         <w:numPr>
           <w:ilvl w:val="0"/>
           <w:numId w:val="1"/>
@@ -2486,7 +2486,7 @@
     </w:p>
     <w:p>
       <w:pPr>
-        <w:pStyle w:val="a3"/>
+        <w:pStyle w:val="ListParagraph"/>
         <w:numPr>
           <w:ilvl w:val="0"/>
           <w:numId w:val="1"/>
@@ -2508,7 +2508,7 @@
     </w:p>
     <w:p>
       <w:pPr>
-        <w:pStyle w:val="a3"/>
+        <w:pStyle w:val="ListParagraph"/>
         <w:numPr>
           <w:ilvl w:val="0"/>
           <w:numId w:val="1"/>
@@ -2530,7 +2530,7 @@
     </w:p>
     <w:p>
       <w:pPr>
-        <w:pStyle w:val="a3"/>
+        <w:pStyle w:val="ListParagraph"/>
         <w:numPr>
           <w:ilvl w:val="0"/>
           <w:numId w:val="1"/>
@@ -2552,7 +2552,7 @@
     </w:p>
     <w:p>
       <w:pPr>
-        <w:pStyle w:val="a3"/>
+        <w:pStyle w:val="ListParagraph"/>
         <w:numPr>
           <w:ilvl w:val="0"/>
           <w:numId w:val="1"/>
@@ -2574,7 +2574,7 @@
     </w:p>
     <w:p>
       <w:pPr>
-        <w:pStyle w:val="a3"/>
+        <w:pStyle w:val="ListParagraph"/>
         <w:numPr>
           <w:ilvl w:val="0"/>
           <w:numId w:val="1"/>
@@ -2596,7 +2596,7 @@
     </w:p>
     <w:p>
       <w:pPr>
-        <w:pStyle w:val="a3"/>
+        <w:pStyle w:val="ListParagraph"/>
         <w:numPr>
           <w:ilvl w:val="0"/>
           <w:numId w:val="1"/>
@@ -2618,7 +2618,7 @@
     </w:p>
     <w:p>
       <w:pPr>
-        <w:pStyle w:val="a3"/>
+        <w:pStyle w:val="ListParagraph"/>
         <w:numPr>
           <w:ilvl w:val="0"/>
           <w:numId w:val="1"/>
@@ -2650,7 +2650,7 @@
     </w:p>
     <w:p>
       <w:pPr>
-        <w:pStyle w:val="a3"/>
+        <w:pStyle w:val="ListParagraph"/>
         <w:numPr>
           <w:ilvl w:val="0"/>
           <w:numId w:val="1"/>
@@ -2672,7 +2672,7 @@
     </w:p>
     <w:p>
       <w:pPr>
-        <w:pStyle w:val="a3"/>
+        <w:pStyle w:val="ListParagraph"/>
         <w:numPr>
           <w:ilvl w:val="0"/>
           <w:numId w:val="1"/>
@@ -2694,7 +2694,7 @@
     </w:p>
     <w:p>
       <w:pPr>
-        <w:pStyle w:val="a3"/>
+        <w:pStyle w:val="ListParagraph"/>
         <w:numPr>
           <w:ilvl w:val="0"/>
           <w:numId w:val="1"/>
@@ -2770,7 +2770,7 @@
     </w:p>
     <w:p>
       <w:pPr>
-        <w:pStyle w:val="a3"/>
+        <w:pStyle w:val="ListParagraph"/>
         <w:numPr>
           <w:ilvl w:val="0"/>
           <w:numId w:val="1"/>
@@ -2809,7 +2809,7 @@
     </w:p>
     <w:p>
       <w:pPr>
-        <w:pStyle w:val="a3"/>
+        <w:pStyle w:val="ListParagraph"/>
         <w:numPr>
           <w:ilvl w:val="0"/>
           <w:numId w:val="1"/>
@@ -2831,7 +2831,7 @@
     </w:p>
     <w:p>
       <w:pPr>
-        <w:pStyle w:val="a3"/>
+        <w:pStyle w:val="ListParagraph"/>
         <w:numPr>
           <w:ilvl w:val="0"/>
           <w:numId w:val="1"/>
@@ -2853,7 +2853,7 @@
     </w:p>
     <w:p>
       <w:pPr>
-        <w:pStyle w:val="a3"/>
+        <w:pStyle w:val="ListParagraph"/>
         <w:numPr>
           <w:ilvl w:val="0"/>
           <w:numId w:val="1"/>
@@ -2875,7 +2875,7 @@
     </w:p>
     <w:p>
       <w:pPr>
-        <w:pStyle w:val="a3"/>
+        <w:pStyle w:val="ListParagraph"/>
         <w:numPr>
           <w:ilvl w:val="0"/>
           <w:numId w:val="1"/>
@@ -2897,7 +2897,7 @@
     </w:p>
     <w:p>
       <w:pPr>
-        <w:pStyle w:val="a3"/>
+        <w:pStyle w:val="ListParagraph"/>
         <w:numPr>
           <w:ilvl w:val="0"/>
           <w:numId w:val="1"/>
@@ -2919,7 +2919,7 @@
     </w:p>
     <w:p>
       <w:pPr>
-        <w:pStyle w:val="a3"/>
+        <w:pStyle w:val="ListParagraph"/>
         <w:numPr>
           <w:ilvl w:val="0"/>
           <w:numId w:val="1"/>
@@ -2941,7 +2941,7 @@
     </w:p>
     <w:p>
       <w:pPr>
-        <w:pStyle w:val="a3"/>
+        <w:pStyle w:val="ListParagraph"/>
         <w:numPr>
           <w:ilvl w:val="0"/>
           <w:numId w:val="1"/>
@@ -2963,7 +2963,7 @@
     </w:p>
     <w:p>
       <w:pPr>
-        <w:pStyle w:val="a3"/>
+        <w:pStyle w:val="ListParagraph"/>
         <w:numPr>
           <w:ilvl w:val="0"/>
           <w:numId w:val="1"/>
@@ -2985,7 +2985,7 @@
     </w:p>
     <w:p>
       <w:pPr>
-        <w:pStyle w:val="a3"/>
+        <w:pStyle w:val="ListParagraph"/>
         <w:numPr>
           <w:ilvl w:val="0"/>
           <w:numId w:val="1"/>
@@ -3007,7 +3007,7 @@
     </w:p>
     <w:p>
       <w:pPr>
-        <w:pStyle w:val="a3"/>
+        <w:pStyle w:val="ListParagraph"/>
         <w:numPr>
           <w:ilvl w:val="0"/>
           <w:numId w:val="1"/>
@@ -3029,7 +3029,7 @@
     </w:p>
     <w:p>
       <w:pPr>
-        <w:pStyle w:val="a3"/>
+        <w:pStyle w:val="ListParagraph"/>
         <w:numPr>
           <w:ilvl w:val="0"/>
           <w:numId w:val="1"/>
@@ -3051,7 +3051,7 @@
     </w:p>
     <w:p>
       <w:pPr>
-        <w:pStyle w:val="a3"/>
+        <w:pStyle w:val="ListParagraph"/>
         <w:numPr>
           <w:ilvl w:val="0"/>
           <w:numId w:val="1"/>
@@ -3073,7 +3073,7 @@
     </w:p>
     <w:p>
       <w:pPr>
-        <w:pStyle w:val="a3"/>
+        <w:pStyle w:val="ListParagraph"/>
         <w:numPr>
           <w:ilvl w:val="0"/>
           <w:numId w:val="1"/>
@@ -3095,7 +3095,7 @@
     </w:p>
     <w:p>
       <w:pPr>
-        <w:pStyle w:val="a3"/>
+        <w:pStyle w:val="ListParagraph"/>
         <w:numPr>
           <w:ilvl w:val="0"/>
           <w:numId w:val="1"/>
@@ -3117,7 +3117,7 @@
     </w:p>
     <w:p>
       <w:pPr>
-        <w:pStyle w:val="a3"/>
+        <w:pStyle w:val="ListParagraph"/>
         <w:numPr>
           <w:ilvl w:val="0"/>
           <w:numId w:val="1"/>
@@ -3139,7 +3139,7 @@
     </w:p>
     <w:p>
       <w:pPr>
-        <w:pStyle w:val="a3"/>
+        <w:pStyle w:val="ListParagraph"/>
         <w:numPr>
           <w:ilvl w:val="0"/>
           <w:numId w:val="1"/>
@@ -3161,7 +3161,7 @@
     </w:p>
     <w:p>
       <w:pPr>
-        <w:pStyle w:val="a3"/>
+        <w:pStyle w:val="ListParagraph"/>
         <w:numPr>
           <w:ilvl w:val="0"/>
           <w:numId w:val="1"/>
@@ -3183,7 +3183,7 @@
     </w:p>
     <w:p>
       <w:pPr>
-        <w:pStyle w:val="a3"/>
+        <w:pStyle w:val="ListParagraph"/>
         <w:numPr>
           <w:ilvl w:val="0"/>
           <w:numId w:val="1"/>
@@ -3205,7 +3205,7 @@
     </w:p>
     <w:p>
       <w:pPr>
-        <w:pStyle w:val="a3"/>
+        <w:pStyle w:val="ListParagraph"/>
         <w:numPr>
           <w:ilvl w:val="0"/>
           <w:numId w:val="1"/>
@@ -3227,7 +3227,7 @@
     </w:p>
     <w:p>
       <w:pPr>
-        <w:pStyle w:val="a3"/>
+        <w:pStyle w:val="ListParagraph"/>
         <w:numPr>
           <w:ilvl w:val="0"/>
           <w:numId w:val="1"/>
@@ -3249,7 +3249,7 @@
     </w:p>
     <w:p>
       <w:pPr>
-        <w:pStyle w:val="a3"/>
+        <w:pStyle w:val="ListParagraph"/>
         <w:numPr>
           <w:ilvl w:val="0"/>
           <w:numId w:val="1"/>
@@ -3271,7 +3271,7 @@
     </w:p>
     <w:p>
       <w:pPr>
-        <w:pStyle w:val="a3"/>
+        <w:pStyle w:val="ListParagraph"/>
         <w:numPr>
           <w:ilvl w:val="0"/>
           <w:numId w:val="1"/>
@@ -3293,7 +3293,7 @@
     </w:p>
     <w:p>
       <w:pPr>
-        <w:pStyle w:val="a3"/>
+        <w:pStyle w:val="ListParagraph"/>
         <w:numPr>
           <w:ilvl w:val="0"/>
           <w:numId w:val="1"/>
@@ -3315,7 +3315,7 @@
     </w:p>
     <w:p>
       <w:pPr>
-        <w:pStyle w:val="a3"/>
+        <w:pStyle w:val="ListParagraph"/>
         <w:numPr>
           <w:ilvl w:val="0"/>
           <w:numId w:val="1"/>
@@ -3337,7 +3337,7 @@
     </w:p>
     <w:p>
       <w:pPr>
-        <w:pStyle w:val="a3"/>
+        <w:pStyle w:val="ListParagraph"/>
         <w:numPr>
           <w:ilvl w:val="0"/>
           <w:numId w:val="1"/>
@@ -3359,7 +3359,7 @@
     </w:p>
     <w:p>
       <w:pPr>
-        <w:pStyle w:val="a3"/>
+        <w:pStyle w:val="ListParagraph"/>
         <w:numPr>
           <w:ilvl w:val="0"/>
           <w:numId w:val="1"/>
@@ -3381,7 +3381,7 @@
     </w:p>
     <w:p>
       <w:pPr>
-        <w:pStyle w:val="a3"/>
+        <w:pStyle w:val="ListParagraph"/>
         <w:numPr>
           <w:ilvl w:val="0"/>
           <w:numId w:val="1"/>
@@ -3403,7 +3403,7 @@
     </w:p>
     <w:p>
       <w:pPr>
-        <w:pStyle w:val="a3"/>
+        <w:pStyle w:val="ListParagraph"/>
         <w:numPr>
           <w:ilvl w:val="0"/>
           <w:numId w:val="1"/>
@@ -3425,7 +3425,7 @@
     </w:p>
     <w:p>
       <w:pPr>
-        <w:pStyle w:val="a3"/>
+        <w:pStyle w:val="ListParagraph"/>
         <w:numPr>
           <w:ilvl w:val="0"/>
           <w:numId w:val="1"/>
@@ -3447,7 +3447,7 @@
     </w:p>
     <w:p>
       <w:pPr>
-        <w:pStyle w:val="a3"/>
+        <w:pStyle w:val="ListParagraph"/>
         <w:numPr>
           <w:ilvl w:val="0"/>
           <w:numId w:val="1"/>
@@ -3469,7 +3469,7 @@
     </w:p>
     <w:p>
       <w:pPr>
-        <w:pStyle w:val="a3"/>
+        <w:pStyle w:val="ListParagraph"/>
         <w:numPr>
           <w:ilvl w:val="0"/>
           <w:numId w:val="1"/>
@@ -3491,7 +3491,7 @@
     </w:p>
     <w:p>
       <w:pPr>
-        <w:pStyle w:val="a3"/>
+        <w:pStyle w:val="ListParagraph"/>
         <w:numPr>
           <w:ilvl w:val="0"/>
           <w:numId w:val="1"/>
@@ -3513,7 +3513,7 @@
     </w:p>
     <w:p>
       <w:pPr>
-        <w:pStyle w:val="a3"/>
+        <w:pStyle w:val="ListParagraph"/>
         <w:numPr>
           <w:ilvl w:val="0"/>
           <w:numId w:val="1"/>
@@ -3598,7 +3598,7 @@
     </w:p>
     <w:p>
       <w:pPr>
-        <w:pStyle w:val="a3"/>
+        <w:pStyle w:val="ListParagraph"/>
         <w:numPr>
           <w:ilvl w:val="0"/>
           <w:numId w:val="1"/>
@@ -3620,7 +3620,7 @@
     </w:p>
     <w:p>
       <w:pPr>
-        <w:pStyle w:val="a3"/>
+        <w:pStyle w:val="ListParagraph"/>
         <w:numPr>
           <w:ilvl w:val="0"/>
           <w:numId w:val="1"/>
@@ -3642,7 +3642,7 @@
     </w:p>
     <w:p>
       <w:pPr>
-        <w:pStyle w:val="a3"/>
+        <w:pStyle w:val="ListParagraph"/>
         <w:numPr>
           <w:ilvl w:val="0"/>
           <w:numId w:val="1"/>
@@ -3681,7 +3681,7 @@
     </w:p>
     <w:p>
       <w:pPr>
-        <w:pStyle w:val="a3"/>
+        <w:pStyle w:val="ListParagraph"/>
         <w:numPr>
           <w:ilvl w:val="0"/>
           <w:numId w:val="1"/>
@@ -3713,7 +3713,7 @@
     </w:p>
     <w:p>
       <w:pPr>
-        <w:pStyle w:val="a3"/>
+        <w:pStyle w:val="ListParagraph"/>
         <w:numPr>
           <w:ilvl w:val="0"/>
           <w:numId w:val="1"/>
@@ -3735,7 +3735,7 @@
     </w:p>
     <w:p>
       <w:pPr>
-        <w:pStyle w:val="a3"/>
+        <w:pStyle w:val="ListParagraph"/>
         <w:numPr>
           <w:ilvl w:val="0"/>
           <w:numId w:val="1"/>
@@ -3767,7 +3767,7 @@
     </w:p>
     <w:p>
       <w:pPr>
-        <w:pStyle w:val="a3"/>
+        <w:pStyle w:val="ListParagraph"/>
         <w:numPr>
           <w:ilvl w:val="0"/>
           <w:numId w:val="1"/>
@@ -3789,7 +3789,7 @@
     </w:p>
     <w:p>
       <w:pPr>
-        <w:pStyle w:val="a3"/>
+        <w:pStyle w:val="ListParagraph"/>
         <w:numPr>
           <w:ilvl w:val="0"/>
           <w:numId w:val="1"/>
@@ -3811,7 +3811,7 @@
     </w:p>
     <w:p>
       <w:pPr>
-        <w:pStyle w:val="a3"/>
+        <w:pStyle w:val="ListParagraph"/>
         <w:numPr>
           <w:ilvl w:val="0"/>
           <w:numId w:val="1"/>
@@ -3833,7 +3833,7 @@
     </w:p>
     <w:p>
       <w:pPr>
-        <w:pStyle w:val="a3"/>
+        <w:pStyle w:val="ListParagraph"/>
         <w:numPr>
           <w:ilvl w:val="0"/>
           <w:numId w:val="1"/>
@@ -3855,7 +3855,7 @@
     </w:p>
     <w:p>
       <w:pPr>
-        <w:pStyle w:val="a3"/>
+        <w:pStyle w:val="ListParagraph"/>
         <w:numPr>
           <w:ilvl w:val="0"/>
           <w:numId w:val="1"/>
@@ -3877,7 +3877,7 @@
     </w:p>
     <w:p>
       <w:pPr>
-        <w:pStyle w:val="a3"/>
+        <w:pStyle w:val="ListParagraph"/>
         <w:numPr>
           <w:ilvl w:val="0"/>
           <w:numId w:val="1"/>
@@ -3899,7 +3899,7 @@
     </w:p>
     <w:p>
       <w:pPr>
-        <w:pStyle w:val="a3"/>
+        <w:pStyle w:val="ListParagraph"/>
         <w:numPr>
           <w:ilvl w:val="0"/>
           <w:numId w:val="1"/>
@@ -3921,7 +3921,7 @@
     </w:p>
     <w:p>
       <w:pPr>
-        <w:pStyle w:val="a3"/>
+        <w:pStyle w:val="ListParagraph"/>
         <w:numPr>
           <w:ilvl w:val="0"/>
           <w:numId w:val="1"/>
@@ -3943,7 +3943,7 @@
     </w:p>
     <w:p>
       <w:pPr>
-        <w:pStyle w:val="a3"/>
+        <w:pStyle w:val="ListParagraph"/>
         <w:numPr>
           <w:ilvl w:val="0"/>
           <w:numId w:val="1"/>
@@ -3965,7 +3965,7 @@
     </w:p>
     <w:p>
       <w:pPr>
-        <w:pStyle w:val="a3"/>
+        <w:pStyle w:val="ListParagraph"/>
         <w:numPr>
           <w:ilvl w:val="0"/>
           <w:numId w:val="1"/>
@@ -3987,7 +3987,7 @@
     </w:p>
     <w:p>
       <w:pPr>
-        <w:pStyle w:val="a3"/>
+        <w:pStyle w:val="ListParagraph"/>
         <w:numPr>
           <w:ilvl w:val="0"/>
           <w:numId w:val="1"/>
@@ -4009,7 +4009,7 @@
     </w:p>
     <w:p>
       <w:pPr>
-        <w:pStyle w:val="a3"/>
+        <w:pStyle w:val="ListParagraph"/>
         <w:numPr>
           <w:ilvl w:val="0"/>
           <w:numId w:val="1"/>
@@ -4031,7 +4031,7 @@
     </w:p>
     <w:p>
       <w:pPr>
-        <w:pStyle w:val="a3"/>
+        <w:pStyle w:val="ListParagraph"/>
         <w:numPr>
           <w:ilvl w:val="0"/>
           <w:numId w:val="1"/>
@@ -4053,7 +4053,7 @@
     </w:p>
     <w:p>
       <w:pPr>
-        <w:pStyle w:val="a3"/>
+        <w:pStyle w:val="ListParagraph"/>
         <w:numPr>
           <w:ilvl w:val="0"/>
           <w:numId w:val="1"/>
@@ -4075,7 +4075,7 @@
     </w:p>
     <w:p>
       <w:pPr>
-        <w:pStyle w:val="a3"/>
+        <w:pStyle w:val="ListParagraph"/>
         <w:numPr>
           <w:ilvl w:val="0"/>
           <w:numId w:val="1"/>
@@ -4097,7 +4097,7 @@
     </w:p>
     <w:p>
       <w:pPr>
-        <w:pStyle w:val="a3"/>
+        <w:pStyle w:val="ListParagraph"/>
         <w:numPr>
           <w:ilvl w:val="0"/>
           <w:numId w:val="1"/>
@@ -4119,7 +4119,7 @@
     </w:p>
     <w:p>
       <w:pPr>
-        <w:pStyle w:val="a3"/>
+        <w:pStyle w:val="ListParagraph"/>
         <w:numPr>
           <w:ilvl w:val="0"/>
           <w:numId w:val="1"/>
@@ -4141,7 +4141,7 @@
     </w:p>
     <w:p>
       <w:pPr>
-        <w:pStyle w:val="a3"/>
+        <w:pStyle w:val="ListParagraph"/>
         <w:numPr>
           <w:ilvl w:val="0"/>
           <w:numId w:val="1"/>
@@ -4163,7 +4163,7 @@
     </w:p>
     <w:p>
       <w:pPr>
-        <w:pStyle w:val="a3"/>
+        <w:pStyle w:val="ListParagraph"/>
         <w:numPr>
           <w:ilvl w:val="0"/>
           <w:numId w:val="1"/>
@@ -4185,7 +4185,7 @@
     </w:p>
     <w:p>
       <w:pPr>
-        <w:pStyle w:val="a3"/>
+        <w:pStyle w:val="ListParagraph"/>
         <w:numPr>
           <w:ilvl w:val="0"/>
           <w:numId w:val="1"/>
@@ -4207,7 +4207,7 @@
     </w:p>
     <w:p>
       <w:pPr>
-        <w:pStyle w:val="a3"/>
+        <w:pStyle w:val="ListParagraph"/>
         <w:numPr>
           <w:ilvl w:val="0"/>
           <w:numId w:val="1"/>
@@ -4229,7 +4229,7 @@
     </w:p>
     <w:p>
       <w:pPr>
-        <w:pStyle w:val="a3"/>
+        <w:pStyle w:val="ListParagraph"/>
         <w:numPr>
           <w:ilvl w:val="0"/>
           <w:numId w:val="1"/>
@@ -4251,7 +4251,7 @@
     </w:p>
     <w:p>
       <w:pPr>
-        <w:pStyle w:val="a3"/>
+        <w:pStyle w:val="ListParagraph"/>
         <w:numPr>
           <w:ilvl w:val="0"/>
           <w:numId w:val="1"/>
@@ -4273,7 +4273,7 @@
     </w:p>
     <w:p>
       <w:pPr>
-        <w:pStyle w:val="a3"/>
+        <w:pStyle w:val="ListParagraph"/>
         <w:numPr>
           <w:ilvl w:val="0"/>
           <w:numId w:val="1"/>
@@ -4295,7 +4295,7 @@
     </w:p>
     <w:p>
       <w:pPr>
-        <w:pStyle w:val="a3"/>
+        <w:pStyle w:val="ListParagraph"/>
         <w:numPr>
           <w:ilvl w:val="0"/>
           <w:numId w:val="1"/>
@@ -4335,7 +4335,7 @@
     </w:p>
     <w:p>
       <w:pPr>
-        <w:pStyle w:val="a3"/>
+        <w:pStyle w:val="ListParagraph"/>
         <w:numPr>
           <w:ilvl w:val="0"/>
           <w:numId w:val="1"/>
@@ -4357,7 +4357,7 @@
     </w:p>
     <w:p>
       <w:pPr>
-        <w:pStyle w:val="a3"/>
+        <w:pStyle w:val="ListParagraph"/>
         <w:numPr>
           <w:ilvl w:val="0"/>
           <w:numId w:val="1"/>
@@ -4377,7 +4377,7 @@
     </w:p>
     <w:p>
       <w:pPr>
-        <w:pStyle w:val="a3"/>
+        <w:pStyle w:val="ListParagraph"/>
         <w:numPr>
           <w:ilvl w:val="0"/>
           <w:numId w:val="1"/>
@@ -4397,7 +4397,7 @@
     </w:p>
     <w:p>
       <w:pPr>
-        <w:pStyle w:val="a3"/>
+        <w:pStyle w:val="ListParagraph"/>
         <w:numPr>
           <w:ilvl w:val="0"/>
           <w:numId w:val="1"/>
@@ -4417,7 +4417,7 @@
     </w:p>
     <w:p>
       <w:pPr>
-        <w:pStyle w:val="a3"/>
+        <w:pStyle w:val="ListParagraph"/>
         <w:numPr>
           <w:ilvl w:val="0"/>
           <w:numId w:val="1"/>
@@ -4437,7 +4437,7 @@
     </w:p>
     <w:p>
       <w:pPr>
-        <w:pStyle w:val="a3"/>
+        <w:pStyle w:val="ListParagraph"/>
         <w:numPr>
           <w:ilvl w:val="0"/>
           <w:numId w:val="1"/>
@@ -4457,7 +4457,7 @@
     </w:p>
     <w:p>
       <w:pPr>
-        <w:pStyle w:val="a3"/>
+        <w:pStyle w:val="ListParagraph"/>
         <w:numPr>
           <w:ilvl w:val="0"/>
           <w:numId w:val="1"/>
@@ -4477,7 +4477,7 @@
     </w:p>
     <w:p>
       <w:pPr>
-        <w:pStyle w:val="a3"/>
+        <w:pStyle w:val="ListParagraph"/>
         <w:numPr>
           <w:ilvl w:val="0"/>
           <w:numId w:val="1"/>
@@ -4497,7 +4497,7 @@
     </w:p>
     <w:p>
       <w:pPr>
-        <w:pStyle w:val="a3"/>
+        <w:pStyle w:val="ListParagraph"/>
         <w:numPr>
           <w:ilvl w:val="0"/>
           <w:numId w:val="1"/>
@@ -4559,7 +4559,7 @@
     </w:p>
     <w:p>
       <w:pPr>
-        <w:pStyle w:val="a3"/>
+        <w:pStyle w:val="ListParagraph"/>
         <w:numPr>
           <w:ilvl w:val="0"/>
           <w:numId w:val="1"/>
@@ -4595,7 +4595,7 @@
     </w:p>
     <w:p>
       <w:pPr>
-        <w:pStyle w:val="a3"/>
+        <w:pStyle w:val="ListParagraph"/>
         <w:numPr>
           <w:ilvl w:val="1"/>
           <w:numId w:val="1"/>
@@ -4615,7 +4615,7 @@
     </w:p>
     <w:p>
       <w:pPr>
-        <w:pStyle w:val="a3"/>
+        <w:pStyle w:val="ListParagraph"/>
         <w:numPr>
           <w:ilvl w:val="1"/>
           <w:numId w:val="1"/>
@@ -4635,7 +4635,7 @@
     </w:p>
     <w:p>
       <w:pPr>
-        <w:pStyle w:val="a3"/>
+        <w:pStyle w:val="ListParagraph"/>
         <w:numPr>
           <w:ilvl w:val="0"/>
           <w:numId w:val="1"/>
@@ -4686,7 +4686,7 @@
     </w:p>
     <w:p>
       <w:pPr>
-        <w:pStyle w:val="a3"/>
+        <w:pStyle w:val="ListParagraph"/>
         <w:numPr>
           <w:ilvl w:val="0"/>
           <w:numId w:val="1"/>
@@ -4706,7 +4706,7 @@
     </w:p>
     <w:p>
       <w:pPr>
-        <w:pStyle w:val="a3"/>
+        <w:pStyle w:val="ListParagraph"/>
         <w:numPr>
           <w:ilvl w:val="0"/>
           <w:numId w:val="1"/>
@@ -4726,7 +4726,7 @@
     </w:p>
     <w:p>
       <w:pPr>
-        <w:pStyle w:val="a3"/>
+        <w:pStyle w:val="ListParagraph"/>
         <w:numPr>
           <w:ilvl w:val="0"/>
           <w:numId w:val="1"/>
@@ -4746,7 +4746,7 @@
     </w:p>
     <w:p>
       <w:pPr>
-        <w:pStyle w:val="a3"/>
+        <w:pStyle w:val="ListParagraph"/>
         <w:numPr>
           <w:ilvl w:val="0"/>
           <w:numId w:val="1"/>
@@ -4766,7 +4766,7 @@
     </w:p>
     <w:p>
       <w:pPr>
-        <w:pStyle w:val="a3"/>
+        <w:pStyle w:val="ListParagraph"/>
         <w:numPr>
           <w:ilvl w:val="0"/>
           <w:numId w:val="1"/>
@@ -4786,7 +4786,7 @@
     </w:p>
     <w:p>
       <w:pPr>
-        <w:pStyle w:val="a3"/>
+        <w:pStyle w:val="ListParagraph"/>
         <w:numPr>
           <w:ilvl w:val="0"/>
           <w:numId w:val="1"/>
@@ -4806,7 +4806,7 @@
     </w:p>
     <w:p>
       <w:pPr>
-        <w:pStyle w:val="a3"/>
+        <w:pStyle w:val="ListParagraph"/>
         <w:numPr>
           <w:ilvl w:val="0"/>
           <w:numId w:val="1"/>
@@ -4826,7 +4826,7 @@
     </w:p>
     <w:p>
       <w:pPr>
-        <w:pStyle w:val="a3"/>
+        <w:pStyle w:val="ListParagraph"/>
         <w:numPr>
           <w:ilvl w:val="0"/>
           <w:numId w:val="1"/>
@@ -4862,7 +4862,7 @@
     </w:p>
     <w:p>
       <w:pPr>
-        <w:pStyle w:val="a3"/>
+        <w:pStyle w:val="ListParagraph"/>
         <w:numPr>
           <w:ilvl w:val="0"/>
           <w:numId w:val="1"/>
@@ -4882,7 +4882,7 @@
     </w:p>
     <w:p>
       <w:pPr>
-        <w:pStyle w:val="a3"/>
+        <w:pStyle w:val="ListParagraph"/>
         <w:numPr>
           <w:ilvl w:val="0"/>
           <w:numId w:val="1"/>
@@ -4902,7 +4902,7 @@
     </w:p>
     <w:p>
       <w:pPr>
-        <w:pStyle w:val="a3"/>
+        <w:pStyle w:val="ListParagraph"/>
         <w:numPr>
           <w:ilvl w:val="0"/>
           <w:numId w:val="1"/>
@@ -4922,7 +4922,7 @@
     </w:p>
     <w:p>
       <w:pPr>
-        <w:pStyle w:val="a3"/>
+        <w:pStyle w:val="ListParagraph"/>
         <w:numPr>
           <w:ilvl w:val="0"/>
           <w:numId w:val="1"/>
@@ -4958,7 +4958,7 @@
     </w:p>
     <w:p>
       <w:pPr>
-        <w:pStyle w:val="a3"/>
+        <w:pStyle w:val="ListParagraph"/>
         <w:numPr>
           <w:ilvl w:val="0"/>
           <w:numId w:val="1"/>
@@ -4978,7 +4978,7 @@
     </w:p>
     <w:p>
       <w:pPr>
-        <w:pStyle w:val="a3"/>
+        <w:pStyle w:val="ListParagraph"/>
         <w:numPr>
           <w:ilvl w:val="0"/>
           <w:numId w:val="1"/>
@@ -4998,7 +4998,7 @@
     </w:p>
     <w:p>
       <w:pPr>
-        <w:pStyle w:val="a3"/>
+        <w:pStyle w:val="ListParagraph"/>
         <w:numPr>
           <w:ilvl w:val="0"/>
           <w:numId w:val="1"/>
@@ -5018,7 +5018,7 @@
     </w:p>
     <w:p>
       <w:pPr>
-        <w:pStyle w:val="a3"/>
+        <w:pStyle w:val="ListParagraph"/>
         <w:numPr>
           <w:ilvl w:val="0"/>
           <w:numId w:val="1"/>
@@ -5038,7 +5038,7 @@
     </w:p>
     <w:p>
       <w:pPr>
-        <w:pStyle w:val="a3"/>
+        <w:pStyle w:val="ListParagraph"/>
         <w:numPr>
           <w:ilvl w:val="0"/>
           <w:numId w:val="1"/>
@@ -5058,7 +5058,7 @@
     </w:p>
     <w:p>
       <w:pPr>
-        <w:pStyle w:val="a3"/>
+        <w:pStyle w:val="ListParagraph"/>
         <w:numPr>
           <w:ilvl w:val="0"/>
           <w:numId w:val="1"/>
@@ -5078,7 +5078,7 @@
     </w:p>
     <w:p>
       <w:pPr>
-        <w:pStyle w:val="a3"/>
+        <w:pStyle w:val="ListParagraph"/>
         <w:numPr>
           <w:ilvl w:val="0"/>
           <w:numId w:val="1"/>
@@ -5098,7 +5098,7 @@
     </w:p>
     <w:p>
       <w:pPr>
-        <w:pStyle w:val="a3"/>
+        <w:pStyle w:val="ListParagraph"/>
         <w:numPr>
           <w:ilvl w:val="0"/>
           <w:numId w:val="1"/>
@@ -5222,7 +5222,7 @@
     </w:p>
     <w:p>
       <w:pPr>
-        <w:pStyle w:val="a3"/>
+        <w:pStyle w:val="ListParagraph"/>
         <w:numPr>
           <w:ilvl w:val="0"/>
           <w:numId w:val="1"/>
@@ -5258,7 +5258,7 @@
     </w:p>
     <w:p>
       <w:pPr>
-        <w:pStyle w:val="a3"/>
+        <w:pStyle w:val="ListParagraph"/>
         <w:numPr>
           <w:ilvl w:val="1"/>
           <w:numId w:val="1"/>
@@ -5278,7 +5278,7 @@
     </w:p>
     <w:p>
       <w:pPr>
-        <w:pStyle w:val="a3"/>
+        <w:pStyle w:val="ListParagraph"/>
         <w:numPr>
           <w:ilvl w:val="1"/>
           <w:numId w:val="1"/>
@@ -5307,7 +5307,7 @@
     </w:p>
     <w:p>
       <w:pPr>
-        <w:pStyle w:val="a3"/>
+        <w:pStyle w:val="ListParagraph"/>
         <w:numPr>
           <w:ilvl w:val="1"/>
           <w:numId w:val="1"/>
@@ -5337,23 +5337,7 @@
           <w:sz w:val="20"/>
           <w:szCs w:val="20"/>
         </w:rPr>
-        <w:t xml:space="preserve">Third person </w:t>
-      </w:r>
-      <w:proofErr w:type="gramStart"/>
-      <w:r>
-        <w:rPr>
-          <w:sz w:val="20"/>
-          <w:szCs w:val="20"/>
-        </w:rPr>
-        <w:t>narrator</w:t>
-      </w:r>
-      <w:proofErr w:type="gramEnd"/>
-      <w:r>
-        <w:rPr>
-          <w:sz w:val="20"/>
-          <w:szCs w:val="20"/>
-        </w:rPr>
-        <w:t xml:space="preserve"> I guess. That’s the thing I’ll use for this story. I hope it’ll make sense in the end. You’ll see. Until then, I was sitting in my room – or, more likely, the </w:t>
+        <w:t xml:space="preserve">Third person narrator I guess. That’s the thing I’ll use for this story. I hope it’ll make sense in the end. You’ll see. Until then, I was sitting in my room – or, more likely, the </w:t>
       </w:r>
       <w:proofErr w:type="spellStart"/>
       <w:r>
@@ -5589,7 +5573,7 @@
     </w:p>
     <w:p>
       <w:pPr>
-        <w:pStyle w:val="a3"/>
+        <w:pStyle w:val="ListParagraph"/>
         <w:numPr>
           <w:ilvl w:val="0"/>
           <w:numId w:val="1"/>
@@ -5609,7 +5593,7 @@
     </w:p>
     <w:p>
       <w:pPr>
-        <w:pStyle w:val="a3"/>
+        <w:pStyle w:val="ListParagraph"/>
         <w:numPr>
           <w:ilvl w:val="1"/>
           <w:numId w:val="1"/>
@@ -5793,7 +5777,7 @@
     </w:p>
     <w:p>
       <w:pPr>
-        <w:pStyle w:val="a3"/>
+        <w:pStyle w:val="ListParagraph"/>
         <w:numPr>
           <w:ilvl w:val="0"/>
           <w:numId w:val="1"/>
@@ -5933,7 +5917,7 @@
     </w:p>
     <w:p>
       <w:pPr>
-        <w:pStyle w:val="a3"/>
+        <w:pStyle w:val="ListParagraph"/>
         <w:numPr>
           <w:ilvl w:val="0"/>
           <w:numId w:val="1"/>
@@ -5953,7 +5937,7 @@
     </w:p>
     <w:p>
       <w:pPr>
-        <w:pStyle w:val="a3"/>
+        <w:pStyle w:val="ListParagraph"/>
         <w:numPr>
           <w:ilvl w:val="1"/>
           <w:numId w:val="1"/>
@@ -6045,23 +6029,7 @@
           <w:sz w:val="20"/>
           <w:szCs w:val="20"/>
         </w:rPr>
-        <w:t xml:space="preserve">I sit on a table on a desk in one of those boxes, and I glow when asked. More like, commanded, but to us it makes little difference. I was here before you, and when you will be </w:t>
-      </w:r>
-      <w:proofErr w:type="gramStart"/>
-      <w:r>
-        <w:rPr>
-          <w:sz w:val="20"/>
-          <w:szCs w:val="20"/>
-        </w:rPr>
-        <w:t>gone</w:t>
-      </w:r>
-      <w:proofErr w:type="gramEnd"/>
-      <w:r>
-        <w:rPr>
-          <w:sz w:val="20"/>
-          <w:szCs w:val="20"/>
-        </w:rPr>
-        <w:t xml:space="preserve"> I will probably still be in this box. Many people come and go through this box of mine. Sometimes alone, sometimes in pairs, sometimes with smaller people, and rarely they start alone and then someone joins them. These occasions are the most exciting, because the change in the composition of the room changes everything for me. The pattern shifts in an unexpected way, life takes a sudden twist. It’s nice to see them, usually happy.</w:t>
+        <w:t>I sit on a table on a desk in one of those boxes, and I glow when asked. More like, commanded, but to us it makes little difference. I was here before you, and when you will be gone I will probably still be in this box. Many people come and go through this box of mine. Sometimes alone, sometimes in pairs, sometimes with smaller people, and rarely they start alone and then someone joins them. These occasions are the most exciting, because the change in the composition of the room changes everything for me. The pattern shifts in an unexpected way, life takes a sudden twist. It’s nice to see them, usually happy.</w:t>
       </w:r>
     </w:p>
     <w:p>
@@ -6208,7 +6176,7 @@
     </w:p>
     <w:p>
       <w:pPr>
-        <w:pStyle w:val="a3"/>
+        <w:pStyle w:val="ListParagraph"/>
         <w:numPr>
           <w:ilvl w:val="0"/>
           <w:numId w:val="1"/>
@@ -6228,7 +6196,7 @@
     </w:p>
     <w:p>
       <w:pPr>
-        <w:pStyle w:val="a3"/>
+        <w:pStyle w:val="ListParagraph"/>
         <w:numPr>
           <w:ilvl w:val="1"/>
           <w:numId w:val="1"/>
@@ -6248,7 +6216,7 @@
     </w:p>
     <w:p>
       <w:pPr>
-        <w:pStyle w:val="a3"/>
+        <w:pStyle w:val="ListParagraph"/>
         <w:numPr>
           <w:ilvl w:val="0"/>
           <w:numId w:val="1"/>
@@ -6811,7 +6779,7 @@
     </w:p>
     <w:p>
       <w:pPr>
-        <w:pStyle w:val="a3"/>
+        <w:pStyle w:val="ListParagraph"/>
         <w:numPr>
           <w:ilvl w:val="0"/>
           <w:numId w:val="1"/>
@@ -6840,7 +6808,7 @@
     </w:p>
     <w:p>
       <w:pPr>
-        <w:pStyle w:val="a3"/>
+        <w:pStyle w:val="ListParagraph"/>
         <w:numPr>
           <w:ilvl w:val="0"/>
           <w:numId w:val="1"/>
@@ -6876,7 +6844,7 @@
     </w:p>
     <w:p>
       <w:pPr>
-        <w:pStyle w:val="a3"/>
+        <w:pStyle w:val="ListParagraph"/>
         <w:numPr>
           <w:ilvl w:val="0"/>
           <w:numId w:val="1"/>
@@ -6896,7 +6864,7 @@
     </w:p>
     <w:p>
       <w:pPr>
-        <w:pStyle w:val="a3"/>
+        <w:pStyle w:val="ListParagraph"/>
         <w:numPr>
           <w:ilvl w:val="0"/>
           <w:numId w:val="1"/>
@@ -7246,7 +7214,7 @@
     </w:p>
     <w:p>
       <w:pPr>
-        <w:pStyle w:val="a3"/>
+        <w:pStyle w:val="ListParagraph"/>
         <w:numPr>
           <w:ilvl w:val="0"/>
           <w:numId w:val="1"/>
@@ -7266,7 +7234,7 @@
     </w:p>
     <w:p>
       <w:pPr>
-        <w:pStyle w:val="a3"/>
+        <w:pStyle w:val="ListParagraph"/>
         <w:numPr>
           <w:ilvl w:val="0"/>
           <w:numId w:val="1"/>
@@ -7286,7 +7254,7 @@
     </w:p>
     <w:p>
       <w:pPr>
-        <w:pStyle w:val="a3"/>
+        <w:pStyle w:val="ListParagraph"/>
         <w:numPr>
           <w:ilvl w:val="0"/>
           <w:numId w:val="1"/>
@@ -7306,7 +7274,7 @@
     </w:p>
     <w:p>
       <w:pPr>
-        <w:pStyle w:val="a3"/>
+        <w:pStyle w:val="ListParagraph"/>
         <w:numPr>
           <w:ilvl w:val="1"/>
           <w:numId w:val="1"/>
@@ -7326,7 +7294,7 @@
     </w:p>
     <w:p>
       <w:pPr>
-        <w:pStyle w:val="a3"/>
+        <w:pStyle w:val="ListParagraph"/>
         <w:numPr>
           <w:ilvl w:val="1"/>
           <w:numId w:val="1"/>
@@ -7346,7 +7314,7 @@
     </w:p>
     <w:p>
       <w:pPr>
-        <w:pStyle w:val="a3"/>
+        <w:pStyle w:val="ListParagraph"/>
         <w:numPr>
           <w:ilvl w:val="2"/>
           <w:numId w:val="1"/>
@@ -7366,7 +7334,7 @@
     </w:p>
     <w:p>
       <w:pPr>
-        <w:pStyle w:val="a3"/>
+        <w:pStyle w:val="ListParagraph"/>
         <w:numPr>
           <w:ilvl w:val="2"/>
           <w:numId w:val="1"/>
@@ -7386,7 +7354,7 @@
     </w:p>
     <w:p>
       <w:pPr>
-        <w:pStyle w:val="a3"/>
+        <w:pStyle w:val="ListParagraph"/>
         <w:numPr>
           <w:ilvl w:val="0"/>
           <w:numId w:val="1"/>
@@ -7406,7 +7374,7 @@
     </w:p>
     <w:p>
       <w:pPr>
-        <w:pStyle w:val="a3"/>
+        <w:pStyle w:val="ListParagraph"/>
         <w:numPr>
           <w:ilvl w:val="0"/>
           <w:numId w:val="1"/>
@@ -7765,7 +7733,7 @@
     </w:p>
     <w:p>
       <w:pPr>
-        <w:pStyle w:val="a3"/>
+        <w:pStyle w:val="ListParagraph"/>
         <w:numPr>
           <w:ilvl w:val="0"/>
           <w:numId w:val="1"/>
@@ -7817,7 +7785,7 @@
     </w:p>
     <w:p>
       <w:pPr>
-        <w:pStyle w:val="a3"/>
+        <w:pStyle w:val="ListParagraph"/>
         <w:numPr>
           <w:ilvl w:val="0"/>
           <w:numId w:val="1"/>
@@ -7837,7 +7805,7 @@
     </w:p>
     <w:p>
       <w:pPr>
-        <w:pStyle w:val="a3"/>
+        <w:pStyle w:val="ListParagraph"/>
         <w:numPr>
           <w:ilvl w:val="0"/>
           <w:numId w:val="1"/>
@@ -7889,7 +7857,7 @@
     </w:p>
     <w:p>
       <w:pPr>
-        <w:pStyle w:val="a3"/>
+        <w:pStyle w:val="ListParagraph"/>
         <w:numPr>
           <w:ilvl w:val="0"/>
           <w:numId w:val="1"/>
@@ -8252,7 +8220,7 @@
     </w:p>
     <w:p>
       <w:pPr>
-        <w:pStyle w:val="a3"/>
+        <w:pStyle w:val="ListParagraph"/>
         <w:numPr>
           <w:ilvl w:val="0"/>
           <w:numId w:val="1"/>
@@ -8786,7 +8754,7 @@
     </w:p>
     <w:p>
       <w:pPr>
-        <w:pStyle w:val="a3"/>
+        <w:pStyle w:val="ListParagraph"/>
         <w:numPr>
           <w:ilvl w:val="0"/>
           <w:numId w:val="1"/>
@@ -8806,7 +8774,7 @@
     </w:p>
     <w:p>
       <w:pPr>
-        <w:pStyle w:val="a3"/>
+        <w:pStyle w:val="ListParagraph"/>
         <w:numPr>
           <w:ilvl w:val="0"/>
           <w:numId w:val="1"/>
@@ -9085,7 +9053,7 @@
     </w:p>
     <w:p>
       <w:pPr>
-        <w:pStyle w:val="a3"/>
+        <w:pStyle w:val="ListParagraph"/>
         <w:numPr>
           <w:ilvl w:val="0"/>
           <w:numId w:val="1"/>
@@ -9105,7 +9073,7 @@
     </w:p>
     <w:p>
       <w:pPr>
-        <w:pStyle w:val="a3"/>
+        <w:pStyle w:val="ListParagraph"/>
         <w:numPr>
           <w:ilvl w:val="0"/>
           <w:numId w:val="1"/>
@@ -9436,7 +9404,7 @@
     </w:p>
     <w:p>
       <w:pPr>
-        <w:pStyle w:val="a3"/>
+        <w:pStyle w:val="ListParagraph"/>
         <w:numPr>
           <w:ilvl w:val="0"/>
           <w:numId w:val="1"/>
@@ -9472,7 +9440,7 @@
     </w:p>
     <w:p>
       <w:pPr>
-        <w:pStyle w:val="a3"/>
+        <w:pStyle w:val="ListParagraph"/>
         <w:numPr>
           <w:ilvl w:val="0"/>
           <w:numId w:val="1"/>
@@ -9615,7 +9583,7 @@
     </w:p>
     <w:p>
       <w:pPr>
-        <w:pStyle w:val="a3"/>
+        <w:pStyle w:val="ListParagraph"/>
         <w:numPr>
           <w:ilvl w:val="0"/>
           <w:numId w:val="1"/>
@@ -9635,7 +9603,7 @@
     </w:p>
     <w:p>
       <w:pPr>
-        <w:pStyle w:val="a3"/>
+        <w:pStyle w:val="ListParagraph"/>
         <w:numPr>
           <w:ilvl w:val="0"/>
           <w:numId w:val="1"/>
@@ -9664,7 +9632,7 @@
     </w:p>
     <w:p>
       <w:pPr>
-        <w:pStyle w:val="a3"/>
+        <w:pStyle w:val="ListParagraph"/>
         <w:numPr>
           <w:ilvl w:val="0"/>
           <w:numId w:val="1"/>
@@ -9684,7 +9652,7 @@
     </w:p>
     <w:p>
       <w:pPr>
-        <w:pStyle w:val="a3"/>
+        <w:pStyle w:val="ListParagraph"/>
         <w:numPr>
           <w:ilvl w:val="1"/>
           <w:numId w:val="1"/>
@@ -9720,7 +9688,7 @@
     </w:p>
     <w:p>
       <w:pPr>
-        <w:pStyle w:val="a3"/>
+        <w:pStyle w:val="ListParagraph"/>
         <w:numPr>
           <w:ilvl w:val="1"/>
           <w:numId w:val="1"/>
@@ -9740,7 +9708,7 @@
     </w:p>
     <w:p>
       <w:pPr>
-        <w:pStyle w:val="a3"/>
+        <w:pStyle w:val="ListParagraph"/>
         <w:numPr>
           <w:ilvl w:val="1"/>
           <w:numId w:val="1"/>
@@ -9760,7 +9728,7 @@
     </w:p>
     <w:p>
       <w:pPr>
-        <w:pStyle w:val="a3"/>
+        <w:pStyle w:val="ListParagraph"/>
         <w:numPr>
           <w:ilvl w:val="1"/>
           <w:numId w:val="1"/>
@@ -9852,7 +9820,7 @@
     </w:p>
     <w:p>
       <w:pPr>
-        <w:pStyle w:val="a3"/>
+        <w:pStyle w:val="ListParagraph"/>
         <w:numPr>
           <w:ilvl w:val="0"/>
           <w:numId w:val="1"/>
@@ -9872,7 +9840,7 @@
     </w:p>
     <w:p>
       <w:pPr>
-        <w:pStyle w:val="a3"/>
+        <w:pStyle w:val="ListParagraph"/>
         <w:numPr>
           <w:ilvl w:val="0"/>
           <w:numId w:val="1"/>
@@ -9907,7 +9875,7 @@
     </w:p>
     <w:p>
       <w:pPr>
-        <w:pStyle w:val="a3"/>
+        <w:pStyle w:val="ListParagraph"/>
         <w:numPr>
           <w:ilvl w:val="0"/>
           <w:numId w:val="1"/>
@@ -9927,7 +9895,7 @@
     </w:p>
     <w:p>
       <w:pPr>
-        <w:pStyle w:val="a3"/>
+        <w:pStyle w:val="ListParagraph"/>
         <w:numPr>
           <w:ilvl w:val="0"/>
           <w:numId w:val="1"/>
@@ -9947,7 +9915,7 @@
     </w:p>
     <w:p>
       <w:pPr>
-        <w:pStyle w:val="a3"/>
+        <w:pStyle w:val="ListParagraph"/>
         <w:numPr>
           <w:ilvl w:val="0"/>
           <w:numId w:val="1"/>
@@ -9967,7 +9935,7 @@
     </w:p>
     <w:p>
       <w:pPr>
-        <w:pStyle w:val="a3"/>
+        <w:pStyle w:val="ListParagraph"/>
         <w:numPr>
           <w:ilvl w:val="0"/>
           <w:numId w:val="1"/>
@@ -9987,7 +9955,7 @@
     </w:p>
     <w:p>
       <w:pPr>
-        <w:pStyle w:val="a3"/>
+        <w:pStyle w:val="ListParagraph"/>
         <w:numPr>
           <w:ilvl w:val="0"/>
           <w:numId w:val="1"/>
@@ -10007,7 +9975,7 @@
     </w:p>
     <w:p>
       <w:pPr>
-        <w:pStyle w:val="a3"/>
+        <w:pStyle w:val="ListParagraph"/>
         <w:numPr>
           <w:ilvl w:val="0"/>
           <w:numId w:val="1"/>
@@ -10027,7 +9995,7 @@
     </w:p>
     <w:p>
       <w:pPr>
-        <w:pStyle w:val="a3"/>
+        <w:pStyle w:val="ListParagraph"/>
         <w:numPr>
           <w:ilvl w:val="0"/>
           <w:numId w:val="1"/>
@@ -10056,7 +10024,7 @@
     </w:p>
     <w:p>
       <w:pPr>
-        <w:pStyle w:val="a3"/>
+        <w:pStyle w:val="ListParagraph"/>
         <w:numPr>
           <w:ilvl w:val="0"/>
           <w:numId w:val="1"/>
@@ -10076,7 +10044,7 @@
     </w:p>
     <w:p>
       <w:pPr>
-        <w:pStyle w:val="a3"/>
+        <w:pStyle w:val="ListParagraph"/>
         <w:numPr>
           <w:ilvl w:val="0"/>
           <w:numId w:val="1"/>
@@ -10112,7 +10080,7 @@
     </w:p>
     <w:p>
       <w:pPr>
-        <w:pStyle w:val="a3"/>
+        <w:pStyle w:val="ListParagraph"/>
         <w:numPr>
           <w:ilvl w:val="0"/>
           <w:numId w:val="1"/>
@@ -10132,7 +10100,7 @@
     </w:p>
     <w:p>
       <w:pPr>
-        <w:pStyle w:val="a3"/>
+        <w:pStyle w:val="ListParagraph"/>
         <w:numPr>
           <w:ilvl w:val="0"/>
           <w:numId w:val="1"/>
@@ -10152,7 +10120,7 @@
     </w:p>
     <w:p>
       <w:pPr>
-        <w:pStyle w:val="a3"/>
+        <w:pStyle w:val="ListParagraph"/>
         <w:numPr>
           <w:ilvl w:val="0"/>
           <w:numId w:val="1"/>
@@ -10348,7 +10316,7 @@
     </w:p>
     <w:p>
       <w:pPr>
-        <w:pStyle w:val="a3"/>
+        <w:pStyle w:val="ListParagraph"/>
         <w:numPr>
           <w:ilvl w:val="0"/>
           <w:numId w:val="1"/>
@@ -10368,7 +10336,7 @@
     </w:p>
     <w:p>
       <w:pPr>
-        <w:pStyle w:val="a3"/>
+        <w:pStyle w:val="ListParagraph"/>
         <w:numPr>
           <w:ilvl w:val="0"/>
           <w:numId w:val="1"/>
@@ -10449,7 +10417,7 @@
     </w:p>
     <w:p>
       <w:pPr>
-        <w:pStyle w:val="a3"/>
+        <w:pStyle w:val="ListParagraph"/>
         <w:numPr>
           <w:ilvl w:val="0"/>
           <w:numId w:val="1"/>
@@ -10469,7 +10437,7 @@
     </w:p>
     <w:p>
       <w:pPr>
-        <w:pStyle w:val="a3"/>
+        <w:pStyle w:val="ListParagraph"/>
         <w:numPr>
           <w:ilvl w:val="0"/>
           <w:numId w:val="1"/>
@@ -10489,7 +10457,7 @@
     </w:p>
     <w:p>
       <w:pPr>
-        <w:pStyle w:val="a3"/>
+        <w:pStyle w:val="ListParagraph"/>
         <w:numPr>
           <w:ilvl w:val="0"/>
           <w:numId w:val="1"/>
@@ -10509,7 +10477,7 @@
     </w:p>
     <w:p>
       <w:pPr>
-        <w:pStyle w:val="a3"/>
+        <w:pStyle w:val="ListParagraph"/>
         <w:numPr>
           <w:ilvl w:val="0"/>
           <w:numId w:val="1"/>
@@ -10529,7 +10497,7 @@
     </w:p>
     <w:p>
       <w:pPr>
-        <w:pStyle w:val="a3"/>
+        <w:pStyle w:val="ListParagraph"/>
         <w:numPr>
           <w:ilvl w:val="0"/>
           <w:numId w:val="1"/>
@@ -10645,7 +10613,7 @@
     </w:p>
     <w:p>
       <w:pPr>
-        <w:pStyle w:val="a3"/>
+        <w:pStyle w:val="ListParagraph"/>
         <w:numPr>
           <w:ilvl w:val="0"/>
           <w:numId w:val="1"/>
@@ -10681,7 +10649,7 @@
     </w:p>
     <w:p>
       <w:pPr>
-        <w:pStyle w:val="a3"/>
+        <w:pStyle w:val="ListParagraph"/>
         <w:numPr>
           <w:ilvl w:val="0"/>
           <w:numId w:val="1"/>
@@ -10701,7 +10669,7 @@
     </w:p>
     <w:p>
       <w:pPr>
-        <w:pStyle w:val="a3"/>
+        <w:pStyle w:val="ListParagraph"/>
         <w:numPr>
           <w:ilvl w:val="0"/>
           <w:numId w:val="1"/>
@@ -10721,7 +10689,7 @@
     </w:p>
     <w:p>
       <w:pPr>
-        <w:pStyle w:val="a3"/>
+        <w:pStyle w:val="ListParagraph"/>
         <w:numPr>
           <w:ilvl w:val="0"/>
           <w:numId w:val="1"/>
@@ -11050,7 +11018,7 @@
     </w:p>
     <w:p>
       <w:pPr>
-        <w:pStyle w:val="a3"/>
+        <w:pStyle w:val="ListParagraph"/>
         <w:numPr>
           <w:ilvl w:val="0"/>
           <w:numId w:val="1"/>
@@ -11126,7 +11094,7 @@
     </w:p>
     <w:p>
       <w:pPr>
-        <w:pStyle w:val="a3"/>
+        <w:pStyle w:val="ListParagraph"/>
         <w:numPr>
           <w:ilvl w:val="0"/>
           <w:numId w:val="1"/>
@@ -11146,7 +11114,7 @@
     </w:p>
     <w:p>
       <w:pPr>
-        <w:pStyle w:val="a3"/>
+        <w:pStyle w:val="ListParagraph"/>
         <w:numPr>
           <w:ilvl w:val="0"/>
           <w:numId w:val="1"/>
@@ -11166,7 +11134,7 @@
     </w:p>
     <w:p>
       <w:pPr>
-        <w:pStyle w:val="a3"/>
+        <w:pStyle w:val="ListParagraph"/>
         <w:numPr>
           <w:ilvl w:val="0"/>
           <w:numId w:val="1"/>
@@ -11354,7 +11322,7 @@
     </w:p>
     <w:p>
       <w:pPr>
-        <w:pStyle w:val="a3"/>
+        <w:pStyle w:val="ListParagraph"/>
         <w:numPr>
           <w:ilvl w:val="0"/>
           <w:numId w:val="1"/>
@@ -11390,7 +11358,7 @@
     </w:p>
     <w:p>
       <w:pPr>
-        <w:pStyle w:val="a3"/>
+        <w:pStyle w:val="ListParagraph"/>
         <w:numPr>
           <w:ilvl w:val="0"/>
           <w:numId w:val="1"/>
@@ -11410,7 +11378,7 @@
     </w:p>
     <w:p>
       <w:pPr>
-        <w:pStyle w:val="a3"/>
+        <w:pStyle w:val="ListParagraph"/>
         <w:numPr>
           <w:ilvl w:val="1"/>
           <w:numId w:val="1"/>
@@ -11430,7 +11398,7 @@
     </w:p>
     <w:p>
       <w:pPr>
-        <w:pStyle w:val="a3"/>
+        <w:pStyle w:val="ListParagraph"/>
         <w:numPr>
           <w:ilvl w:val="1"/>
           <w:numId w:val="1"/>
@@ -11450,7 +11418,7 @@
     </w:p>
     <w:p>
       <w:pPr>
-        <w:pStyle w:val="a3"/>
+        <w:pStyle w:val="ListParagraph"/>
         <w:numPr>
           <w:ilvl w:val="1"/>
           <w:numId w:val="1"/>
@@ -11562,23 +11530,7 @@
           <w:sz w:val="20"/>
           <w:szCs w:val="20"/>
         </w:rPr>
-        <w:t>. He went to relieve himself into one of those ceramic bowls which half of the tooled-</w:t>
-      </w:r>
-      <w:proofErr w:type="spellStart"/>
-      <w:r>
-        <w:rPr>
-          <w:sz w:val="20"/>
-          <w:szCs w:val="20"/>
-        </w:rPr>
-        <w:t>ape</w:t>
-      </w:r>
-      <w:proofErr w:type="spellEnd"/>
-      <w:r>
-        <w:rPr>
-          <w:sz w:val="20"/>
-          <w:szCs w:val="20"/>
-        </w:rPr>
-        <w:t xml:space="preserve"> population has, and the other half does not (a class thing? Status? Follow up on this ceramic bowl thing later</w:t>
+        <w:t>. He went to relieve himself into one of those ceramic bowls which half of the tooled-ape population has, and the other half does not (a class thing? Status? Follow up on this ceramic bowl thing later</w:t>
       </w:r>
       <w:r>
         <w:rPr>
@@ -11612,7 +11564,7 @@
     </w:p>
     <w:p>
       <w:pPr>
-        <w:pStyle w:val="a3"/>
+        <w:pStyle w:val="ListParagraph"/>
         <w:numPr>
           <w:ilvl w:val="0"/>
           <w:numId w:val="1"/>
@@ -11744,7 +11696,7 @@
     </w:p>
     <w:p>
       <w:pPr>
-        <w:pStyle w:val="a3"/>
+        <w:pStyle w:val="ListParagraph"/>
         <w:numPr>
           <w:ilvl w:val="0"/>
           <w:numId w:val="1"/>
@@ -11766,7 +11718,7 @@
     </w:p>
     <w:p>
       <w:pPr>
-        <w:pStyle w:val="a3"/>
+        <w:pStyle w:val="ListParagraph"/>
         <w:numPr>
           <w:ilvl w:val="0"/>
           <w:numId w:val="1"/>
@@ -11788,7 +11740,7 @@
     </w:p>
     <w:p>
       <w:pPr>
-        <w:pStyle w:val="a3"/>
+        <w:pStyle w:val="ListParagraph"/>
         <w:numPr>
           <w:ilvl w:val="1"/>
           <w:numId w:val="1"/>
@@ -11810,7 +11762,7 @@
     </w:p>
     <w:p>
       <w:pPr>
-        <w:pStyle w:val="a3"/>
+        <w:pStyle w:val="ListParagraph"/>
         <w:numPr>
           <w:ilvl w:val="0"/>
           <w:numId w:val="1"/>
@@ -11832,7 +11784,7 @@
     </w:p>
     <w:p>
       <w:pPr>
-        <w:pStyle w:val="a3"/>
+        <w:pStyle w:val="ListParagraph"/>
         <w:numPr>
           <w:ilvl w:val="1"/>
           <w:numId w:val="1"/>
@@ -11854,7 +11806,7 @@
     </w:p>
     <w:p>
       <w:pPr>
-        <w:pStyle w:val="a3"/>
+        <w:pStyle w:val="ListParagraph"/>
         <w:numPr>
           <w:ilvl w:val="2"/>
           <w:numId w:val="1"/>
@@ -11876,7 +11828,7 @@
     </w:p>
     <w:p>
       <w:pPr>
-        <w:pStyle w:val="a3"/>
+        <w:pStyle w:val="ListParagraph"/>
         <w:numPr>
           <w:ilvl w:val="1"/>
           <w:numId w:val="1"/>
@@ -11898,7 +11850,7 @@
     </w:p>
     <w:p>
       <w:pPr>
-        <w:pStyle w:val="a3"/>
+        <w:pStyle w:val="ListParagraph"/>
         <w:numPr>
           <w:ilvl w:val="2"/>
           <w:numId w:val="1"/>
@@ -11930,7 +11882,7 @@
     </w:p>
     <w:p>
       <w:pPr>
-        <w:pStyle w:val="a3"/>
+        <w:pStyle w:val="ListParagraph"/>
         <w:numPr>
           <w:ilvl w:val="1"/>
           <w:numId w:val="1"/>
@@ -11952,7 +11904,7 @@
     </w:p>
     <w:p>
       <w:pPr>
-        <w:pStyle w:val="a3"/>
+        <w:pStyle w:val="ListParagraph"/>
         <w:numPr>
           <w:ilvl w:val="2"/>
           <w:numId w:val="1"/>
@@ -12022,7 +11974,24 @@
           <w:szCs w:val="20"/>
           <w:lang w:bidi="he-IL"/>
         </w:rPr>
-        <w:t xml:space="preserve">…. Maybe because this is the </w:t>
+        <w:t>…. Maybe because this is the one I dislike the most I should try it. Here it goes:</w:t>
+      </w:r>
+    </w:p>
+    <w:p>
+      <w:pPr>
+        <w:rPr>
+          <w:sz w:val="20"/>
+          <w:szCs w:val="20"/>
+          <w:lang w:bidi="he-IL"/>
+        </w:rPr>
+      </w:pPr>
+      <w:r>
+        <w:rPr>
+          <w:sz w:val="20"/>
+          <w:szCs w:val="20"/>
+          <w:lang w:bidi="he-IL"/>
+        </w:rPr>
+        <w:t xml:space="preserve">Calm down, everyone – you’ve all had you fun, dinner was almost as good as the one I made two weeks ago - but now it is time for MY story. And my story is </w:t>
       </w:r>
       <w:proofErr w:type="gramStart"/>
       <w:r>
@@ -12031,7 +12000,7 @@
           <w:szCs w:val="20"/>
           <w:lang w:bidi="he-IL"/>
         </w:rPr>
-        <w:t>one</w:t>
+        <w:t>absolutely amazing</w:t>
       </w:r>
       <w:proofErr w:type="gramEnd"/>
       <w:r>
@@ -12040,24 +12009,25 @@
           <w:szCs w:val="20"/>
           <w:lang w:bidi="he-IL"/>
         </w:rPr>
-        <w:t xml:space="preserve"> I dislike the most I should try it. Here it goes:</w:t>
-      </w:r>
-    </w:p>
-    <w:p>
-      <w:pPr>
+        <w:t xml:space="preserve">, a touching story of fond memories from my childhood so all of you can enjoy it as much as I did. It all started when my mother and I went to visit my grandma – Oh, how much she loved me, I was her favorite grandson you know – in my </w:t>
+      </w:r>
+      <w:proofErr w:type="gramStart"/>
+      <w:r>
         <w:rPr>
           <w:sz w:val="20"/>
           <w:szCs w:val="20"/>
           <w:lang w:bidi="he-IL"/>
         </w:rPr>
-      </w:pPr>
+        <w:t>parents</w:t>
+      </w:r>
+      <w:proofErr w:type="gramEnd"/>
       <w:r>
         <w:rPr>
           <w:sz w:val="20"/>
           <w:szCs w:val="20"/>
           <w:lang w:bidi="he-IL"/>
         </w:rPr>
-        <w:t xml:space="preserve">Calm down, everyone – you’ve all had you fun, dinner was almost as good as the one I made two weeks ago - but now it is time for MY story. And my story is </w:t>
+        <w:t xml:space="preserve"> new car. It was the fanciest car I’ve ever been in, with leather seats and AC and an </w:t>
       </w:r>
       <w:proofErr w:type="gramStart"/>
       <w:r>
@@ -12066,7 +12036,7 @@
           <w:szCs w:val="20"/>
           <w:lang w:bidi="he-IL"/>
         </w:rPr>
-        <w:t>absolutely amazing</w:t>
+        <w:t>absolutely superb</w:t>
       </w:r>
       <w:proofErr w:type="gramEnd"/>
       <w:r>
@@ -12075,7 +12045,7 @@
           <w:szCs w:val="20"/>
           <w:lang w:bidi="he-IL"/>
         </w:rPr>
-        <w:t xml:space="preserve">, a touching story of fond memories from my childhood so all of you can enjoy it as much as I did. It all started when my mother and I went to visit my grandma – Oh, how much she loved me, I was her favorite grandson you know – in my </w:t>
+        <w:t xml:space="preserve"> sound system. It was an Amazing car, with a capital A. </w:t>
       </w:r>
       <w:proofErr w:type="gramStart"/>
       <w:r>
@@ -12084,7 +12054,7 @@
           <w:szCs w:val="20"/>
           <w:lang w:bidi="he-IL"/>
         </w:rPr>
-        <w:t>parents</w:t>
+        <w:t>So</w:t>
       </w:r>
       <w:proofErr w:type="gramEnd"/>
       <w:r>
@@ -12093,7 +12063,7 @@
           <w:szCs w:val="20"/>
           <w:lang w:bidi="he-IL"/>
         </w:rPr>
-        <w:t xml:space="preserve"> new car. It was the fanciest car I’ve ever been in, with leather seats and AC and an </w:t>
+        <w:t xml:space="preserve"> we went to see my grandmother who loved me the most, and we stayed there over the night. Don’t think I’ve ever slept as good as I did that night, and I sleep spectacularly, thank you very much! Anyway, I woke up in the morning to the </w:t>
       </w:r>
       <w:proofErr w:type="gramStart"/>
       <w:r>
@@ -12102,7 +12072,7 @@
           <w:szCs w:val="20"/>
           <w:lang w:bidi="he-IL"/>
         </w:rPr>
-        <w:t>absolutely superb</w:t>
+        <w:t>most quaint</w:t>
       </w:r>
       <w:proofErr w:type="gramEnd"/>
       <w:r>
@@ -12111,7 +12081,15 @@
           <w:szCs w:val="20"/>
           <w:lang w:bidi="he-IL"/>
         </w:rPr>
-        <w:t xml:space="preserve"> sound system. It was an Amazing car, with a capital A. </w:t>
+        <w:t xml:space="preserve"> sound in the world – the sound of country pigeons cooing. These pigeons are completely different from those that you have here, these grey, depressed looking pigeons – our pigeons were so, much, better. Bigger, more colorful, with far deeper cooing then you can even imagine! </w:t>
+      </w:r>
+      <w:r>
+        <w:rPr>
+          <w:sz w:val="20"/>
+          <w:szCs w:val="20"/>
+          <w:lang w:bidi="he-IL"/>
+        </w:rPr>
+        <w:t xml:space="preserve">The best alarm clock in the world – not that I ever use one, I rise naturally with the sun. I know, right? “So lucky!” you think, but it’s </w:t>
       </w:r>
       <w:proofErr w:type="gramStart"/>
       <w:r>
@@ -12120,7 +12098,7 @@
           <w:szCs w:val="20"/>
           <w:lang w:bidi="he-IL"/>
         </w:rPr>
-        <w:t>So</w:t>
+        <w:t>actually years</w:t>
       </w:r>
       <w:proofErr w:type="gramEnd"/>
       <w:r>
@@ -12129,83 +12107,39 @@
           <w:szCs w:val="20"/>
           <w:lang w:bidi="he-IL"/>
         </w:rPr>
-        <w:t xml:space="preserve"> we went to see my grandmother who loved me the most, and we stayed there over the night. Don’t think I’ve ever slept as good as I did that night, and I sleep spectacularly, thank you very much! Anyway, I woke up in the morning to the </w:t>
-      </w:r>
-      <w:proofErr w:type="gramStart"/>
+        <w:t xml:space="preserve"> and years of hard work that allowed me to wake up naturally so early. But I digress. I woke up to the cooing of those lovely pigeons, and went to the bathroom to pee - Yeah, I do that, you know? I’m also human! – and afterwards woke my mother up. My sweet mother, she’s the best parent in the world, and I’ll bet on it anything! Anything! Then I sat down to start connecting the newest, latest, </w:t>
+      </w:r>
+      <w:proofErr w:type="spellStart"/>
       <w:r>
         <w:rPr>
           <w:sz w:val="20"/>
           <w:szCs w:val="20"/>
           <w:lang w:bidi="he-IL"/>
         </w:rPr>
-        <w:t>most quaint</w:t>
-      </w:r>
-      <w:proofErr w:type="gramEnd"/>
+        <w:t>Megason</w:t>
+      </w:r>
+      <w:proofErr w:type="spellEnd"/>
       <w:r>
         <w:rPr>
           <w:sz w:val="20"/>
           <w:szCs w:val="20"/>
           <w:lang w:bidi="he-IL"/>
         </w:rPr>
-        <w:t xml:space="preserve"> sound in the world – the sound of country pigeons cooing. These pigeons are completely different from those that you have here, these grey, depressed looking pigeons – our pigeons were so, much, better. Bigger, more colorful, with far deeper cooing then you can even imagine! </w:t>
-      </w:r>
-      <w:r>
+        <w:t xml:space="preserve"> console which my parents got me because they love me so much. No other reason, I swear!</w:t>
+      </w:r>
+    </w:p>
+    <w:p>
+      <w:pPr>
         <w:rPr>
           <w:sz w:val="20"/>
           <w:szCs w:val="20"/>
           <w:lang w:bidi="he-IL"/>
         </w:rPr>
-        <w:t xml:space="preserve">The best alarm clock in the world – not that I ever use one, I rise naturally with the sun. I know, right? “So lucky!” you think, but it’s </w:t>
-      </w:r>
-      <w:proofErr w:type="gramStart"/>
-      <w:r>
-        <w:rPr>
-          <w:sz w:val="20"/>
-          <w:szCs w:val="20"/>
-          <w:lang w:bidi="he-IL"/>
-        </w:rPr>
-        <w:t>actually years</w:t>
-      </w:r>
-      <w:proofErr w:type="gramEnd"/>
-      <w:r>
-        <w:rPr>
-          <w:sz w:val="20"/>
-          <w:szCs w:val="20"/>
-          <w:lang w:bidi="he-IL"/>
-        </w:rPr>
-        <w:t xml:space="preserve"> and years of hard work that allowed me to wake up naturally so early. But I digress. I woke up to the cooing of those lovely pigeons, and went to the bathroom to pee - Yeah, I do that, you know? I’m also human! – and afterwards woke my mother up. My sweet mother, she’s the best parent in the world, and I’ll bet on it anything! Anything! Then I sat down to start connecting the newest, latest, </w:t>
-      </w:r>
-      <w:proofErr w:type="spellStart"/>
-      <w:r>
-        <w:rPr>
-          <w:sz w:val="20"/>
-          <w:szCs w:val="20"/>
-          <w:lang w:bidi="he-IL"/>
-        </w:rPr>
-        <w:t>Megason</w:t>
-      </w:r>
-      <w:proofErr w:type="spellEnd"/>
-      <w:r>
-        <w:rPr>
-          <w:sz w:val="20"/>
-          <w:szCs w:val="20"/>
-          <w:lang w:bidi="he-IL"/>
-        </w:rPr>
-        <w:t xml:space="preserve"> console which my parents got me because they love me so much. No other reason, I swear!</w:t>
-      </w:r>
-    </w:p>
-    <w:p>
-      <w:pPr>
-        <w:rPr>
-          <w:sz w:val="20"/>
-          <w:szCs w:val="20"/>
-          <w:lang w:bidi="he-IL"/>
-        </w:rPr>
-      </w:pPr>
-    </w:p>
-    <w:p>
-      <w:pPr>
-        <w:pStyle w:val="a3"/>
+      </w:pPr>
+    </w:p>
+    <w:p>
+      <w:pPr>
+        <w:pStyle w:val="ListParagraph"/>
         <w:numPr>
           <w:ilvl w:val="0"/>
           <w:numId w:val="1"/>
@@ -12299,7 +12233,7 @@
     </w:p>
     <w:p>
       <w:pPr>
-        <w:pStyle w:val="a3"/>
+        <w:pStyle w:val="ListParagraph"/>
         <w:numPr>
           <w:ilvl w:val="0"/>
           <w:numId w:val="1"/>
@@ -12321,7 +12255,7 @@
     </w:p>
     <w:p>
       <w:pPr>
-        <w:pStyle w:val="a3"/>
+        <w:pStyle w:val="ListParagraph"/>
         <w:numPr>
           <w:ilvl w:val="0"/>
           <w:numId w:val="1"/>
@@ -12343,7 +12277,7 @@
     </w:p>
     <w:p>
       <w:pPr>
-        <w:pStyle w:val="a3"/>
+        <w:pStyle w:val="ListParagraph"/>
         <w:numPr>
           <w:ilvl w:val="0"/>
           <w:numId w:val="1"/>
@@ -12365,7 +12299,7 @@
     </w:p>
     <w:p>
       <w:pPr>
-        <w:pStyle w:val="a3"/>
+        <w:pStyle w:val="ListParagraph"/>
         <w:numPr>
           <w:ilvl w:val="0"/>
           <w:numId w:val="1"/>
@@ -12404,7 +12338,7 @@
     </w:p>
     <w:p>
       <w:pPr>
-        <w:pStyle w:val="a3"/>
+        <w:pStyle w:val="ListParagraph"/>
         <w:numPr>
           <w:ilvl w:val="0"/>
           <w:numId w:val="1"/>
@@ -12533,7 +12467,48 @@
           <w:szCs w:val="20"/>
           <w:lang w:bidi="he-IL"/>
         </w:rPr>
-        <w:t xml:space="preserve">Lust – sticky, destructive, pointless. A simpler, shallower alternative to love, yet can still sometime hijack one’s higher brain functions and do as it </w:t>
+        <w:t>Lust – sticky, destructive, pointless. A simpler, shallower alternative to love, yet can still sometime hijack one’s higher brain functions and do as it pleases, consequences be damned. Lust is to love what rage is to anger: It is the overwhelming aspect of that emotion, the uncontrolled part.</w:t>
+      </w:r>
+    </w:p>
+    <w:p>
+      <w:pPr>
+        <w:rPr>
+          <w:sz w:val="20"/>
+          <w:szCs w:val="20"/>
+          <w:lang w:bidi="he-IL"/>
+        </w:rPr>
+      </w:pPr>
+      <w:r>
+        <w:rPr>
+          <w:sz w:val="20"/>
+          <w:szCs w:val="20"/>
+          <w:lang w:bidi="he-IL"/>
+        </w:rPr>
+        <w:t xml:space="preserve">Joy </w:t>
+      </w:r>
+      <w:r>
+        <w:rPr>
+          <w:sz w:val="20"/>
+          <w:szCs w:val="20"/>
+          <w:lang w:bidi="he-IL"/>
+        </w:rPr>
+        <w:t>–</w:t>
+      </w:r>
+      <w:r>
+        <w:rPr>
+          <w:sz w:val="20"/>
+          <w:szCs w:val="20"/>
+          <w:lang w:bidi="he-IL"/>
+        </w:rPr>
+        <w:t xml:space="preserve"> </w:t>
+      </w:r>
+      <w:r>
+        <w:rPr>
+          <w:sz w:val="20"/>
+          <w:szCs w:val="20"/>
+          <w:lang w:bidi="he-IL"/>
+        </w:rPr>
+        <w:t xml:space="preserve">lighthearted, simple, obvious. An interesting side-effect of things which take us out of ourselves, as fleeting as a butterfly and as real as a mirage. Chasing joy will never lead to anything, as joy cannot be caught – like dust particles in the air, we may swat at joy and try to get </w:t>
       </w:r>
       <w:proofErr w:type="gramStart"/>
       <w:r>
@@ -12542,7 +12517,7 @@
           <w:szCs w:val="20"/>
           <w:lang w:bidi="he-IL"/>
         </w:rPr>
-        <w:t>pleases</w:t>
+        <w:t>close, but</w:t>
       </w:r>
       <w:proofErr w:type="gramEnd"/>
       <w:r>
@@ -12551,11 +12526,16 @@
           <w:szCs w:val="20"/>
           <w:lang w:bidi="he-IL"/>
         </w:rPr>
-        <w:t>, consequences be damned. Lust is to love what rage is to anger: It is the overwhelming aspect of that emotion, the uncontrolled part.</w:t>
-      </w:r>
-    </w:p>
-    <w:p>
-      <w:pPr>
+        <w:t xml:space="preserve"> will never manage to grab it unless we stay still, and allow it to come to us.</w:t>
+      </w:r>
+    </w:p>
+    <w:p>
+      <w:pPr>
+        <w:pStyle w:val="ListParagraph"/>
+        <w:numPr>
+          <w:ilvl w:val="0"/>
+          <w:numId w:val="1"/>
+        </w:numPr>
         <w:rPr>
           <w:sz w:val="20"/>
           <w:szCs w:val="20"/>
@@ -12568,7 +12548,7 @@
           <w:szCs w:val="20"/>
           <w:lang w:bidi="he-IL"/>
         </w:rPr>
-        <w:t xml:space="preserve">Joy </w:t>
+        <w:t xml:space="preserve">Surprisingly, lust was tougher than I expected, and </w:t>
       </w:r>
       <w:r>
         <w:rPr>
@@ -12576,137 +12556,334 @@
           <w:szCs w:val="20"/>
           <w:lang w:bidi="he-IL"/>
         </w:rPr>
+        <w:t>“bled” into rage</w:t>
+      </w:r>
+    </w:p>
+    <w:p>
+      <w:pPr>
+        <w:pStyle w:val="ListParagraph"/>
+        <w:numPr>
+          <w:ilvl w:val="0"/>
+          <w:numId w:val="1"/>
+        </w:numPr>
+        <w:rPr>
+          <w:sz w:val="20"/>
+          <w:szCs w:val="20"/>
+          <w:lang w:bidi="he-IL"/>
+        </w:rPr>
+      </w:pPr>
+      <w:r>
+        <w:rPr>
+          <w:sz w:val="20"/>
+          <w:szCs w:val="20"/>
+          <w:lang w:bidi="he-IL"/>
+        </w:rPr>
+        <w:t>Grief was interesting</w:t>
+      </w:r>
+    </w:p>
+    <w:p>
+      <w:pPr>
+        <w:pStyle w:val="ListParagraph"/>
+        <w:numPr>
+          <w:ilvl w:val="0"/>
+          <w:numId w:val="1"/>
+        </w:numPr>
+        <w:rPr>
+          <w:sz w:val="20"/>
+          <w:szCs w:val="20"/>
+          <w:lang w:bidi="he-IL"/>
+        </w:rPr>
+      </w:pPr>
+      <w:r>
+        <w:rPr>
+          <w:sz w:val="20"/>
+          <w:szCs w:val="20"/>
+          <w:lang w:bidi="he-IL"/>
+        </w:rPr>
+        <w:t>Joy seems expected and is according to my previous research into it</w:t>
+      </w:r>
+    </w:p>
+    <w:p>
+      <w:pPr>
+        <w:pStyle w:val="ListParagraph"/>
+        <w:numPr>
+          <w:ilvl w:val="0"/>
+          <w:numId w:val="1"/>
+        </w:numPr>
+        <w:rPr>
+          <w:sz w:val="20"/>
+          <w:szCs w:val="20"/>
+          <w:lang w:bidi="he-IL"/>
+        </w:rPr>
+      </w:pPr>
+      <w:r>
+        <w:rPr>
+          <w:sz w:val="20"/>
+          <w:szCs w:val="20"/>
+          <w:lang w:bidi="he-IL"/>
+        </w:rPr>
+        <w:t>Fear was a surprise – dramatic writing, yet important lesson to be learned</w:t>
+      </w:r>
+    </w:p>
+    <w:p>
+      <w:pPr>
+        <w:rPr>
+          <w:sz w:val="20"/>
+          <w:szCs w:val="20"/>
+          <w:lang w:bidi="he-IL"/>
+        </w:rPr>
+      </w:pPr>
+    </w:p>
+    <w:p>
+      <w:pPr>
+        <w:rPr>
+          <w:sz w:val="20"/>
+          <w:szCs w:val="20"/>
+          <w:lang w:bidi="he-IL"/>
+        </w:rPr>
+      </w:pPr>
+    </w:p>
+    <w:p>
+      <w:pPr>
+        <w:rPr>
+          <w:sz w:val="20"/>
+          <w:szCs w:val="20"/>
+          <w:lang w:bidi="he-IL"/>
+        </w:rPr>
+      </w:pPr>
+    </w:p>
+    <w:p>
+      <w:pPr>
+        <w:rPr>
+          <w:sz w:val="20"/>
+          <w:szCs w:val="20"/>
+          <w:lang w:bidi="he-IL"/>
+        </w:rPr>
+      </w:pPr>
+    </w:p>
+    <w:p>
+      <w:pPr>
+        <w:rPr>
+          <w:sz w:val="20"/>
+          <w:szCs w:val="20"/>
+          <w:lang w:bidi="he-IL"/>
+        </w:rPr>
+      </w:pPr>
+    </w:p>
+    <w:p>
+      <w:pPr>
+        <w:rPr>
+          <w:sz w:val="20"/>
+          <w:szCs w:val="20"/>
+          <w:lang w:bidi="he-IL"/>
+        </w:rPr>
+      </w:pPr>
+      <w:r>
+        <w:rPr>
+          <w:sz w:val="20"/>
+          <w:szCs w:val="20"/>
+          <w:lang w:bidi="he-IL"/>
+        </w:rPr>
+        <w:lastRenderedPageBreak/>
+        <w:t>Week Five Day Two</w:t>
+      </w:r>
+    </w:p>
+    <w:p>
+      <w:pPr>
+        <w:pStyle w:val="ListParagraph"/>
+        <w:numPr>
+          <w:ilvl w:val="0"/>
+          <w:numId w:val="1"/>
+        </w:numPr>
+        <w:rPr>
+          <w:sz w:val="20"/>
+          <w:szCs w:val="20"/>
+          <w:lang w:bidi="he-IL"/>
+        </w:rPr>
+      </w:pPr>
+      <w:r>
+        <w:rPr>
+          <w:sz w:val="20"/>
+          <w:szCs w:val="20"/>
+          <w:lang w:bidi="he-IL"/>
+        </w:rPr>
+        <w:t xml:space="preserve">Pick a character from week one – put them in an ordinary situation and a mild yet frustrating </w:t>
+      </w:r>
+      <w:proofErr w:type="gramStart"/>
+      <w:r>
+        <w:rPr>
+          <w:sz w:val="20"/>
+          <w:szCs w:val="20"/>
+          <w:lang w:bidi="he-IL"/>
+        </w:rPr>
+        <w:t>conflict, and</w:t>
+      </w:r>
+      <w:proofErr w:type="gramEnd"/>
+      <w:r>
+        <w:rPr>
+          <w:sz w:val="20"/>
+          <w:szCs w:val="20"/>
+          <w:lang w:bidi="he-IL"/>
+        </w:rPr>
+        <w:t xml:space="preserve"> pick an emotion from yesterday which they are </w:t>
+      </w:r>
+      <w:r>
+        <w:rPr>
+          <w:sz w:val="20"/>
+          <w:szCs w:val="20"/>
+          <w:lang w:bidi="he-IL"/>
+        </w:rPr>
+        <w:t>experiencing intensely.</w:t>
+      </w:r>
+    </w:p>
+    <w:p>
+      <w:pPr>
+        <w:pStyle w:val="ListParagraph"/>
+        <w:numPr>
+          <w:ilvl w:val="0"/>
+          <w:numId w:val="1"/>
+        </w:numPr>
+        <w:rPr>
+          <w:sz w:val="20"/>
+          <w:szCs w:val="20"/>
+          <w:lang w:bidi="he-IL"/>
+        </w:rPr>
+      </w:pPr>
+      <w:r>
+        <w:rPr>
+          <w:sz w:val="20"/>
+          <w:szCs w:val="20"/>
+          <w:lang w:bidi="he-IL"/>
+        </w:rPr>
+        <w:t>CANNOT NAME THE EMOTION or any synonyms. Blue belt stuff – the thing causing the emotion isn’t in the immediate scene</w:t>
+      </w:r>
+      <w:r>
+        <w:rPr>
+          <w:sz w:val="20"/>
+          <w:szCs w:val="20"/>
+          <w:lang w:bidi="he-IL"/>
+        </w:rPr>
+        <w:t>. Give us the relentless normality of the situation, the world’s refusal to just stop and participate</w:t>
+      </w:r>
+      <w:r>
+        <w:rPr>
+          <w:sz w:val="20"/>
+          <w:szCs w:val="20"/>
+          <w:lang w:bidi="he-IL"/>
+        </w:rPr>
+        <w:t>. No spoon-feeding!</w:t>
+      </w:r>
+    </w:p>
+    <w:p>
+      <w:pPr>
+        <w:rPr>
+          <w:sz w:val="20"/>
+          <w:szCs w:val="20"/>
+          <w:lang w:val="en-AU"/>
+        </w:rPr>
+      </w:pPr>
+      <w:r>
+        <w:rPr>
+          <w:sz w:val="20"/>
+          <w:szCs w:val="20"/>
+          <w:lang w:val="en-AU"/>
+        </w:rPr>
+        <w:t>Conrad Versatile</w:t>
+      </w:r>
+      <w:r>
+        <w:rPr>
+          <w:sz w:val="20"/>
+          <w:szCs w:val="20"/>
+          <w:lang w:val="en-AU"/>
+        </w:rPr>
+        <w:t xml:space="preserve"> </w:t>
+      </w:r>
+      <w:r>
+        <w:rPr>
+          <w:sz w:val="20"/>
+          <w:szCs w:val="20"/>
+          <w:lang w:val="en-AU"/>
+        </w:rPr>
         <w:t>–</w:t>
       </w:r>
       <w:r>
         <w:rPr>
           <w:sz w:val="20"/>
           <w:szCs w:val="20"/>
+          <w:lang w:val="en-AU"/>
+        </w:rPr>
+        <w:t xml:space="preserve"> Joy</w:t>
+      </w:r>
+      <w:r>
+        <w:rPr>
+          <w:sz w:val="20"/>
+          <w:szCs w:val="20"/>
+          <w:lang w:val="en-AU"/>
+        </w:rPr>
+        <w:t xml:space="preserve"> – Sci fi?</w:t>
+      </w:r>
+    </w:p>
+    <w:p>
+      <w:pPr>
+        <w:rPr>
+          <w:sz w:val="20"/>
+          <w:szCs w:val="20"/>
+          <w:lang w:val="en-AU"/>
+        </w:rPr>
+      </w:pPr>
+      <w:r>
+        <w:rPr>
+          <w:sz w:val="20"/>
+          <w:szCs w:val="20"/>
+          <w:lang w:val="en-AU"/>
+        </w:rPr>
+        <w:t>Conrad was whistling. He was bloody well whistling. “Versatile?” I asked, he looked up, a small smile on his face “Yes, captain?”. There were various bits of black and silver plastic around him, and a bunch of printed circuit boards welded to each other in front of him. “Is… everything ok?” I asked, not used to see him in such a mood. “Yes, yes” he said, waving the question away “I finally figured out what’s wrong with the AR unit. Here, watch this” he picked up an ammeter and touched its dual prongs to some point on the board. “See? Voltage here” he moved it to another point “Here” to a third point “And, surprisingly, also here!” He exclaimed. I was puzzled “And?” he looked up from his toys</w:t>
+      </w:r>
+      <w:r>
+        <w:rPr>
+          <w:sz w:val="20"/>
+          <w:szCs w:val="20"/>
+          <w:lang w:val="en-AU"/>
+        </w:rPr>
+        <w:t>, eyes sparkling</w:t>
+      </w:r>
+      <w:r>
+        <w:rPr>
+          <w:sz w:val="20"/>
+          <w:szCs w:val="20"/>
+          <w:lang w:val="en-AU"/>
+        </w:rPr>
+        <w:t xml:space="preserve"> “There shouldn’t be any current running</w:t>
+      </w:r>
+      <w:r>
+        <w:rPr>
+          <w:sz w:val="20"/>
+          <w:szCs w:val="20"/>
+          <w:lang w:val="en-AU"/>
+        </w:rPr>
+        <w:t xml:space="preserve"> through this line! The capacitor should be blocking the current from passing. Or, well” he gave me the jumbled piece of plastic and metal “The capacitor should be holding the current as a magnetic difference, but that’s not the point. The point is it doesn’t” “So the capacitor is fried?” I asked the obvious question. Conrad’s smile widened. He picked up a small screwdriver “You’d think, right? But I checked the capacitor and it’s ok. Which got me thinking – what could mess up the AR unit in this weird way?” I had no idea what he was getting at “Come on captain, you can do it” I was at a loss “umm…. No idea” “The DC converter is dead” he hummed to an unfamiliar melody “Which means the entire thing is flooded with AC current, which means most of the circuitry is now a mess. But at least we know what caused it” He took the boards back “I could probably have it fixed”</w:t>
+      </w:r>
+    </w:p>
+    <w:p>
+      <w:pPr>
+        <w:pStyle w:val="ListParagraph"/>
+        <w:numPr>
+          <w:ilvl w:val="0"/>
+          <w:numId w:val="1"/>
+        </w:numPr>
+        <w:rPr>
+          <w:sz w:val="20"/>
+          <w:szCs w:val="20"/>
           <w:lang w:bidi="he-IL"/>
         </w:rPr>
-        <w:t xml:space="preserve"> </w:t>
-      </w:r>
+      </w:pPr>
       <w:r>
         <w:rPr>
           <w:sz w:val="20"/>
           <w:szCs w:val="20"/>
           <w:lang w:bidi="he-IL"/>
         </w:rPr>
-        <w:t xml:space="preserve">lighthearted, simple, obvious. An interesting side-effect of things which take us out of ourselves, as fleeting as a butterfly and as real as a mirage. Chasing joy will never lead to anything, as joy cannot be caught – like dust particles in the air, we may swat at joy and try to get </w:t>
-      </w:r>
-      <w:proofErr w:type="gramStart"/>
-      <w:r>
-        <w:rPr>
-          <w:sz w:val="20"/>
-          <w:szCs w:val="20"/>
-          <w:lang w:bidi="he-IL"/>
-        </w:rPr>
-        <w:t>close, but</w:t>
-      </w:r>
-      <w:proofErr w:type="gramEnd"/>
-      <w:r>
-        <w:rPr>
-          <w:sz w:val="20"/>
-          <w:szCs w:val="20"/>
-          <w:lang w:bidi="he-IL"/>
-        </w:rPr>
-        <w:t xml:space="preserve"> will never manage to grab it unless we stay still, and allow it to come to us.</w:t>
-      </w:r>
-    </w:p>
-    <w:p>
-      <w:pPr>
-        <w:pStyle w:val="a3"/>
-        <w:numPr>
-          <w:ilvl w:val="0"/>
-          <w:numId w:val="1"/>
-        </w:numPr>
-        <w:rPr>
-          <w:sz w:val="20"/>
-          <w:szCs w:val="20"/>
-          <w:lang w:bidi="he-IL"/>
-        </w:rPr>
-      </w:pPr>
-      <w:r>
-        <w:rPr>
-          <w:sz w:val="20"/>
-          <w:szCs w:val="20"/>
-          <w:lang w:bidi="he-IL"/>
-        </w:rPr>
-        <w:t xml:space="preserve">Surprisingly, lust was tougher than I expected, and </w:t>
-      </w:r>
-      <w:r>
-        <w:rPr>
-          <w:sz w:val="20"/>
-          <w:szCs w:val="20"/>
-          <w:lang w:bidi="he-IL"/>
-        </w:rPr>
-        <w:t>“bled” into rage</w:t>
-      </w:r>
-    </w:p>
-    <w:p>
-      <w:pPr>
-        <w:pStyle w:val="a3"/>
-        <w:numPr>
-          <w:ilvl w:val="0"/>
-          <w:numId w:val="1"/>
-        </w:numPr>
-        <w:rPr>
-          <w:sz w:val="20"/>
-          <w:szCs w:val="20"/>
-          <w:lang w:bidi="he-IL"/>
-        </w:rPr>
-      </w:pPr>
-      <w:r>
-        <w:rPr>
-          <w:sz w:val="20"/>
-          <w:szCs w:val="20"/>
-          <w:lang w:bidi="he-IL"/>
-        </w:rPr>
-        <w:t>Grief was interesting</w:t>
-      </w:r>
-    </w:p>
-    <w:p>
-      <w:pPr>
-        <w:pStyle w:val="a3"/>
-        <w:numPr>
-          <w:ilvl w:val="0"/>
-          <w:numId w:val="1"/>
-        </w:numPr>
-        <w:rPr>
-          <w:sz w:val="20"/>
-          <w:szCs w:val="20"/>
-          <w:lang w:bidi="he-IL"/>
-        </w:rPr>
-      </w:pPr>
-      <w:r>
-        <w:rPr>
-          <w:sz w:val="20"/>
-          <w:szCs w:val="20"/>
-          <w:lang w:bidi="he-IL"/>
-        </w:rPr>
-        <w:t>Joy seems expected and is according to my previous research into it</w:t>
-      </w:r>
-    </w:p>
-    <w:p>
-      <w:pPr>
-        <w:pStyle w:val="a3"/>
-        <w:numPr>
-          <w:ilvl w:val="0"/>
-          <w:numId w:val="1"/>
-        </w:numPr>
-        <w:rPr>
-          <w:sz w:val="20"/>
-          <w:szCs w:val="20"/>
-          <w:lang w:bidi="he-IL"/>
-        </w:rPr>
-      </w:pPr>
-      <w:r>
-        <w:rPr>
-          <w:sz w:val="20"/>
-          <w:szCs w:val="20"/>
-          <w:lang w:bidi="he-IL"/>
-        </w:rPr>
-        <w:t>Fear was a surprise – dramatic writing, yet important lesson to be learned</w:t>
+        <w:t>Interesting way to show the way emotions seep without intending</w:t>
       </w:r>
       <w:bookmarkStart w:id="0" w:name="_GoBack"/>
       <w:bookmarkEnd w:id="0"/>
@@ -13350,17 +13527,17 @@
     <w:lsdException w:name="Hashtag" w:semiHidden="1" w:unhideWhenUsed="1"/>
     <w:lsdException w:name="Unresolved Mention" w:semiHidden="1" w:unhideWhenUsed="1"/>
   </w:latentStyles>
-  <w:style w:type="paragraph" w:default="1" w:styleId="a">
+  <w:style w:type="paragraph" w:default="1" w:styleId="Normal">
     <w:name w:val="Normal"/>
     <w:qFormat/>
   </w:style>
-  <w:style w:type="character" w:default="1" w:styleId="a0">
+  <w:style w:type="character" w:default="1" w:styleId="DefaultParagraphFont">
     <w:name w:val="Default Paragraph Font"/>
     <w:uiPriority w:val="1"/>
     <w:semiHidden/>
     <w:unhideWhenUsed/>
   </w:style>
-  <w:style w:type="table" w:default="1" w:styleId="a1">
+  <w:style w:type="table" w:default="1" w:styleId="TableNormal">
     <w:name w:val="Normal Table"/>
     <w:uiPriority w:val="99"/>
     <w:semiHidden/>
@@ -13375,15 +13552,15 @@
       </w:tblCellMar>
     </w:tblPr>
   </w:style>
-  <w:style w:type="numbering" w:default="1" w:styleId="a2">
+  <w:style w:type="numbering" w:default="1" w:styleId="NoList">
     <w:name w:val="No List"/>
     <w:uiPriority w:val="99"/>
     <w:semiHidden/>
     <w:unhideWhenUsed/>
   </w:style>
-  <w:style w:type="paragraph" w:styleId="a3">
+  <w:style w:type="paragraph" w:styleId="ListParagraph">
     <w:name w:val="List Paragraph"/>
-    <w:basedOn w:val="a"/>
+    <w:basedOn w:val="Normal"/>
     <w:uiPriority w:val="34"/>
     <w:qFormat/>
     <w:pPr>
@@ -13391,9 +13568,9 @@
       <w:contextualSpacing/>
     </w:pPr>
   </w:style>
-  <w:style w:type="table" w:styleId="a4">
+  <w:style w:type="table" w:styleId="TableGrid">
     <w:name w:val="Table Grid"/>
-    <w:basedOn w:val="a1"/>
+    <w:basedOn w:val="TableNormal"/>
     <w:uiPriority w:val="59"/>
     <w:pPr>
       <w:spacing w:after="0" w:line="240" w:lineRule="auto"/>
@@ -13702,7 +13879,7 @@
 </file>
 
 <file path=customXml/itemProps1.xml><?xml version="1.0" encoding="utf-8"?>
-<ds:datastoreItem xmlns:ds="http://schemas.openxmlformats.org/officeDocument/2006/customXml" ds:itemID="{E93EE852-EEB6-4BE2-812F-9030E135C754}">
+<ds:datastoreItem xmlns:ds="http://schemas.openxmlformats.org/officeDocument/2006/customXml" ds:itemID="{047EE3EA-D043-47F9-8180-1C96AA2DA9E8}">
   <ds:schemaRefs>
     <ds:schemaRef ds:uri="http://schemas.openxmlformats.org/officeDocument/2006/bibliography"/>
   </ds:schemaRefs>

</xml_diff>